<commit_message>
added cross ref figure
</commit_message>
<xml_diff>
--- a/bt/doc/UserGuide.docx
+++ b/bt/doc/UserGuide.docx
@@ -4,14 +4,6 @@
   <w:body>
     <w:p>
       <w:pPr>
-        <w:pStyle w:val="Title"/>
-      </w:pPr>
-      <w:r>
-        <w:t>Baseline Tailor User Guide</w:t>
-      </w:r>
-    </w:p>
-    <w:p>
-      <w:pPr>
         <w:pStyle w:val="Heading1"/>
       </w:pPr>
       <w:r>
@@ -20,22 +12,71 @@
     </w:p>
     <w:p>
       <w:r>
-        <w:t>This is the introduction.</w:t>
+        <w:t xml:space="preserve">This guide </w:t>
+      </w:r>
+      <w:r>
+        <w:t>describes how to use Baseline Tailor, a software tool for navigating the United States government’s Cybersecurity Framework Core</w:t>
+      </w:r>
+      <w:r>
+        <w:t xml:space="preserve"> </w:t>
+      </w:r>
+      <w:r>
+        <w:fldChar w:fldCharType="begin"/>
+      </w:r>
+      <w:r>
+        <w:instrText xml:space="preserve"> ADDIN ZOTERO_ITEM CSL_CITATION {"citationID":"87bd9jpdp","properties":{"formattedCitation":"[1]","plainCitation":"[1]"},"citationItems":[{"id":274,"uris":["http://zotero.org/users/118749/items/NW5WXVHC"],"uri":["http://zotero.org/users/118749/items/NW5WXVHC"],"itemData":{"id":274,"type":"report","title":"Framework for Improving Critical Infrastructure Cybersecurity","URL":"http://www.nist.gov/cyberframework/","author":[{"family":"National Institute of Standards and Technology (NIST)","given":""},{"family":"United States of America","given":""}],"issued":{"date-parts":[["2014"]]}}}],"schema":"https://github.com/citation-style-language/schema/raw/master/csl-citation.json"} </w:instrText>
+      </w:r>
+      <w:r>
+        <w:fldChar w:fldCharType="separate"/>
+      </w:r>
+      <w:r>
+        <w:t>[1]</w:t>
+      </w:r>
+      <w:r>
+        <w:fldChar w:fldCharType="end"/>
+      </w:r>
+      <w:r>
+        <w:t xml:space="preserve"> and </w:t>
+      </w:r>
+      <w:r>
+        <w:t>tailoring the National Institute of Standards and Technology (NIST) Special Pub</w:t>
+      </w:r>
+      <w:r>
+        <w:t xml:space="preserve">lication (SP) 800-53 Revision 4 </w:t>
+      </w:r>
+      <w:r>
+        <w:fldChar w:fldCharType="begin"/>
+      </w:r>
+      <w:r>
+        <w:instrText xml:space="preserve"> ADDIN ZOTERO_ITEM CSL_CITATION {"citationID":"juob0iee9","properties":{"formattedCitation":"[2]","plainCitation":"[2]"},"citationItems":[{"id":294,"uris":["http://zotero.org/users/118749/items/MJS9KH98"],"uri":["http://zotero.org/users/118749/items/MJS9KH98"],"itemData":{"id":294,"type":"report","title":"Security and Privacy Controls for Federal Information Systems and Organizations","publisher":"National Institute of Standards and Technology","source":"CrossRef","URL":"http://nvlpubs.nist.gov/nistpubs/SpecialPublications/NIST.SP.800-53r4.pdf","number":"NIST SP 800-53r4","author":[{"family":"Joint Task Force Transformation Initiative","given":""}],"issued":{"date-parts":[["2013",4]]},"accessed":{"date-parts":[["2015",6,29]]}}}],"schema":"https://github.com/citation-style-language/schema/raw/master/csl-citation.json"} </w:instrText>
+      </w:r>
+      <w:r>
+        <w:fldChar w:fldCharType="separate"/>
+      </w:r>
+      <w:r>
+        <w:t>[2]</w:t>
+      </w:r>
+      <w:r>
+        <w:fldChar w:fldCharType="end"/>
+      </w:r>
+      <w:r>
+        <w:t xml:space="preserve"> </w:t>
+      </w:r>
+      <w:r>
+        <w:t>security controls.</w:t>
       </w:r>
     </w:p>
     <w:p>
       <w:r>
         <w:t>This is another paragraph.</w:t>
       </w:r>
-      <w:bookmarkStart w:id="0" w:name="_GoBack"/>
-      <w:bookmarkEnd w:id="0"/>
     </w:p>
     <w:p>
       <w:pPr>
         <w:pStyle w:val="Heading1"/>
       </w:pPr>
       <w:r>
-        <w:t>Obtaining and Installing</w:t>
+        <w:t>Getting Started</w:t>
       </w:r>
     </w:p>
     <w:p>
@@ -68,12 +109,20 @@
       </w:r>
     </w:p>
     <w:p>
+      <w:r>
+        <w:t>Paragraph.</w:t>
+      </w:r>
+    </w:p>
+    <w:p>
+      <w:pPr>
+        <w:keepNext/>
+      </w:pPr>
       <w:r>
         <w:rPr>
           <w:noProof/>
         </w:rPr>
         <w:drawing>
-          <wp:inline distT="0" distB="0" distL="0" distR="0">
+          <wp:inline distT="0" distB="0" distL="0" distR="0" wp14:anchorId="417AB5B4" wp14:editId="1B9996DB">
             <wp:extent cx="5028571" cy="1485321"/>
             <wp:effectExtent l="0" t="0" r="635" b="635"/>
             <wp:docPr id="1" name="Picture 1"/>
@@ -88,7 +137,7 @@
                     <pic:cNvPicPr/>
                   </pic:nvPicPr>
                   <pic:blipFill>
-                    <a:blip r:embed="rId5">
+                    <a:blip r:embed="rId7">
                       <a:extLst>
                         <a:ext uri="{28A0092B-C50C-407E-A947-70E740481C1C}">
                           <a14:useLocalDpi xmlns:a14="http://schemas.microsoft.com/office/drawing/2010/main" val="0"/>
@@ -116,6 +165,30 @@
       </w:r>
     </w:p>
     <w:p>
+      <w:pPr>
+        <w:pStyle w:val="Caption"/>
+      </w:pPr>
+      <w:r>
+        <w:t xml:space="preserve">Figure </w:t>
+      </w:r>
+      <w:fldSimple w:instr=" SEQ Figure \* ARABIC ">
+        <w:r>
+          <w:rPr>
+            <w:noProof/>
+          </w:rPr>
+          <w:t>1</w:t>
+        </w:r>
+      </w:fldSimple>
+      <w:r>
+        <w:t>. Framework Core subcategory referencing the IA control family.</w:t>
+      </w:r>
+    </w:p>
+    <w:p>
+      <w:r>
+        <w:t>Paragraph.</w:t>
+      </w:r>
+    </w:p>
+    <w:p>
       <w:r>
         <w:rPr>
           <w:noProof/>
@@ -136,7 +209,7 @@
                     <pic:cNvPicPr/>
                   </pic:nvPicPr>
                   <pic:blipFill>
-                    <a:blip r:embed="rId6">
+                    <a:blip r:embed="rId8">
                       <a:extLst>
                         <a:ext uri="{28A0092B-C50C-407E-A947-70E740481C1C}">
                           <a14:useLocalDpi xmlns:a14="http://schemas.microsoft.com/office/drawing/2010/main" val="0"/>
@@ -172,12 +245,98 @@
       </w:r>
       <w:fldSimple w:instr=" SEQ Figure \* ARABIC ">
         <w:r>
-          <w:t>1</w:t>
+          <w:rPr>
+            <w:noProof/>
+          </w:rPr>
+          <w:t>2</w:t>
         </w:r>
       </w:fldSimple>
       <w:r>
-        <w:t>. Security control IA-3 (Device Identification and Authentication).</w:t>
-      </w:r>
+        <w:t>. Security control IA-3.</w:t>
+      </w:r>
+    </w:p>
+    <w:p>
+      <w:r>
+        <w:lastRenderedPageBreak/>
+        <w:t>Paragraph.</w:t>
+      </w:r>
+    </w:p>
+    <w:p>
+      <w:pPr>
+        <w:keepNext/>
+      </w:pPr>
+      <w:r>
+        <w:rPr>
+          <w:noProof/>
+        </w:rPr>
+        <w:drawing>
+          <wp:inline distT="0" distB="0" distL="0" distR="0" wp14:anchorId="4EADA679" wp14:editId="76D847EB">
+            <wp:extent cx="5028571" cy="952129"/>
+            <wp:effectExtent l="0" t="0" r="635" b="635"/>
+            <wp:docPr id="8" name="Picture 8"/>
+            <wp:cNvGraphicFramePr>
+              <a:graphicFrameLocks xmlns:a="http://schemas.openxmlformats.org/drawingml/2006/main" noChangeAspect="1"/>
+            </wp:cNvGraphicFramePr>
+            <a:graphic xmlns:a="http://schemas.openxmlformats.org/drawingml/2006/main">
+              <a:graphicData uri="http://schemas.openxmlformats.org/drawingml/2006/picture">
+                <pic:pic xmlns:pic="http://schemas.openxmlformats.org/drawingml/2006/picture">
+                  <pic:nvPicPr>
+                    <pic:cNvPr id="8" name="crossrefs-IA-3.png"/>
+                    <pic:cNvPicPr/>
+                  </pic:nvPicPr>
+                  <pic:blipFill>
+                    <a:blip r:embed="rId9">
+                      <a:extLst>
+                        <a:ext uri="{28A0092B-C50C-407E-A947-70E740481C1C}">
+                          <a14:useLocalDpi xmlns:a14="http://schemas.microsoft.com/office/drawing/2010/main" val="0"/>
+                        </a:ext>
+                      </a:extLst>
+                    </a:blip>
+                    <a:stretch>
+                      <a:fillRect/>
+                    </a:stretch>
+                  </pic:blipFill>
+                  <pic:spPr>
+                    <a:xfrm>
+                      <a:off x="0" y="0"/>
+                      <a:ext cx="5028571" cy="952129"/>
+                    </a:xfrm>
+                    <a:prstGeom prst="rect">
+                      <a:avLst/>
+                    </a:prstGeom>
+                  </pic:spPr>
+                </pic:pic>
+              </a:graphicData>
+            </a:graphic>
+          </wp:inline>
+        </w:drawing>
+      </w:r>
+    </w:p>
+    <w:p>
+      <w:pPr>
+        <w:pStyle w:val="Caption"/>
+      </w:pPr>
+      <w:r>
+        <w:t xml:space="preserve">Figure </w:t>
+      </w:r>
+      <w:fldSimple w:instr=" SEQ Figure \* ARABIC ">
+        <w:r>
+          <w:rPr>
+            <w:noProof/>
+          </w:rPr>
+          <w:t>3</w:t>
+        </w:r>
+      </w:fldSimple>
+      <w:r>
+        <w:t>. IA-3 cross references to Framework Core.</w:t>
+      </w:r>
+    </w:p>
+    <w:p>
+      <w:r>
+        <w:t>Paragraph.</w:t>
+      </w:r>
+      <w:bookmarkStart w:id="0" w:name="_GoBack"/>
+      <w:bookmarkEnd w:id="0"/>
     </w:p>
     <w:p>
       <w:r>
@@ -200,7 +359,7 @@
                     <pic:cNvPicPr/>
                   </pic:nvPicPr>
                   <pic:blipFill>
-                    <a:blip r:embed="rId7">
+                    <a:blip r:embed="rId10">
                       <a:extLst>
                         <a:ext uri="{28A0092B-C50C-407E-A947-70E740481C1C}">
                           <a14:useLocalDpi xmlns:a14="http://schemas.microsoft.com/office/drawing/2010/main" val="0"/>
@@ -232,7 +391,6 @@
         <w:pStyle w:val="Caption"/>
       </w:pPr>
       <w:r>
-        <w:lastRenderedPageBreak/>
         <w:t xml:space="preserve">Figure </w:t>
       </w:r>
       <w:fldSimple w:instr=" SEQ Figure \* ARABIC ">
@@ -240,7 +398,7 @@
           <w:rPr>
             <w:noProof/>
           </w:rPr>
-          <w:t>2</w:t>
+          <w:t>4</w:t>
         </w:r>
       </w:fldSimple>
       <w:r>
@@ -248,6 +406,11 @@
       </w:r>
       <w:r>
         <w:t>Violation of baseline impact constraint.</w:t>
+      </w:r>
+    </w:p>
+    <w:p>
+      <w:r>
+        <w:t>Paragraph.</w:t>
       </w:r>
     </w:p>
     <w:p>
@@ -276,7 +439,7 @@
                     <pic:cNvPicPr/>
                   </pic:nvPicPr>
                   <pic:blipFill>
-                    <a:blip r:embed="rId8">
+                    <a:blip r:embed="rId11">
                       <a:extLst>
                         <a:ext uri="{28A0092B-C50C-407E-A947-70E740481C1C}">
                           <a14:useLocalDpi xmlns:a14="http://schemas.microsoft.com/office/drawing/2010/main" val="0"/>
@@ -315,11 +478,16 @@
           <w:rPr>
             <w:noProof/>
           </w:rPr>
-          <w:t>3</w:t>
+          <w:t>5</w:t>
         </w:r>
       </w:fldSimple>
       <w:r>
         <w:t>. Violation of baseline constraint.</w:t>
+      </w:r>
+    </w:p>
+    <w:p>
+      <w:r>
+        <w:t>Paragraph.</w:t>
       </w:r>
     </w:p>
     <w:p>
@@ -343,7 +511,7 @@
                     <pic:cNvPicPr/>
                   </pic:nvPicPr>
                   <pic:blipFill>
-                    <a:blip r:embed="rId9">
+                    <a:blip r:embed="rId12">
                       <a:extLst>
                         <a:ext uri="{28A0092B-C50C-407E-A947-70E740481C1C}">
                           <a14:useLocalDpi xmlns:a14="http://schemas.microsoft.com/office/drawing/2010/main" val="0"/>
@@ -382,11 +550,16 @@
           <w:rPr>
             <w:noProof/>
           </w:rPr>
-          <w:t>4</w:t>
+          <w:t>6</w:t>
         </w:r>
       </w:fldSimple>
       <w:r>
         <w:t>. Violation of cross-reference constraint.</w:t>
+      </w:r>
+    </w:p>
+    <w:p>
+      <w:r>
+        <w:t>Paragraph.</w:t>
       </w:r>
     </w:p>
     <w:p>
@@ -394,6 +567,7 @@
         <w:rPr>
           <w:noProof/>
         </w:rPr>
+        <w:lastRenderedPageBreak/>
         <w:drawing>
           <wp:inline distT="0" distB="0" distL="0" distR="0" wp14:anchorId="66648099" wp14:editId="38A65A27">
             <wp:extent cx="5028571" cy="1971429"/>
@@ -410,7 +584,7 @@
                     <pic:cNvPicPr/>
                   </pic:nvPicPr>
                   <pic:blipFill>
-                    <a:blip r:embed="rId10">
+                    <a:blip r:embed="rId13">
                       <a:extLst>
                         <a:ext uri="{28A0092B-C50C-407E-A947-70E740481C1C}">
                           <a14:useLocalDpi xmlns:a14="http://schemas.microsoft.com/office/drawing/2010/main" val="0"/>
@@ -444,36 +618,33 @@
       <w:r>
         <w:t xml:space="preserve">Figure </w:t>
       </w:r>
-      <w:r>
-        <w:fldChar w:fldCharType="begin"/>
-      </w:r>
-      <w:r>
-        <w:instrText xml:space="preserve"> SEQ Figure \* ARABIC </w:instrText>
-      </w:r>
-      <w:r>
-        <w:fldChar w:fldCharType="separate"/>
-      </w:r>
-      <w:r>
-        <w:rPr>
-          <w:noProof/>
-        </w:rPr>
-        <w:t>5</w:t>
-      </w:r>
-      <w:r>
-        <w:fldChar w:fldCharType="end"/>
-      </w:r>
+      <w:fldSimple w:instr=" SEQ Figure \* ARABIC ">
+        <w:r>
+          <w:rPr>
+            <w:noProof/>
+          </w:rPr>
+          <w:t>7</w:t>
+        </w:r>
+      </w:fldSimple>
       <w:r>
         <w:t>. IA-3 tailored for an Industrial Control System.</w:t>
       </w:r>
     </w:p>
-    <w:p/>
-    <w:p>
+    <w:p>
+      <w:r>
+        <w:t>Paragraph.</w:t>
+      </w:r>
+    </w:p>
+    <w:p>
+      <w:pPr>
+        <w:keepNext/>
+      </w:pPr>
       <w:r>
         <w:rPr>
           <w:noProof/>
         </w:rPr>
         <w:drawing>
-          <wp:inline distT="0" distB="0" distL="0" distR="0" wp14:anchorId="62F1A480" wp14:editId="6B40BF8E">
+          <wp:inline distT="0" distB="0" distL="0" distR="0" wp14:anchorId="0C50B033" wp14:editId="0E844276">
             <wp:extent cx="5028571" cy="1418671"/>
             <wp:effectExtent l="0" t="0" r="635" b="0"/>
             <wp:docPr id="6" name="Picture 6"/>
@@ -488,7 +659,7 @@
                     <pic:cNvPicPr/>
                   </pic:nvPicPr>
                   <pic:blipFill>
-                    <a:blip r:embed="rId11">
+                    <a:blip r:embed="rId14">
                       <a:extLst>
                         <a:ext uri="{28A0092B-C50C-407E-A947-70E740481C1C}">
                           <a14:useLocalDpi xmlns:a14="http://schemas.microsoft.com/office/drawing/2010/main" val="0"/>
@@ -520,32 +691,155 @@
         <w:pStyle w:val="Caption"/>
       </w:pPr>
       <w:r>
-        <w:lastRenderedPageBreak/>
         <w:t xml:space="preserve">Figure </w:t>
       </w:r>
-      <w:r>
-        <w:fldChar w:fldCharType="begin"/>
-      </w:r>
-      <w:r>
-        <w:instrText xml:space="preserve"> SEQ Figure \* ARABIC </w:instrText>
-      </w:r>
-      <w:r>
-        <w:fldChar w:fldCharType="separate"/>
-      </w:r>
+      <w:fldSimple w:instr=" SEQ Figure \* ARABIC ">
+        <w:r>
+          <w:rPr>
+            <w:noProof/>
+          </w:rPr>
+          <w:t>8</w:t>
+        </w:r>
+      </w:fldSimple>
+      <w:r>
+        <w:t xml:space="preserve">. </w:t>
+      </w:r>
+      <w:r>
+        <w:t>IA-3 Rationale and guidance text added.</w:t>
+      </w:r>
+    </w:p>
+    <w:p>
+      <w:r>
+        <w:t>Paragraph.</w:t>
+      </w:r>
+    </w:p>
+    <w:p>
+      <w:pPr>
+        <w:pStyle w:val="Caption"/>
+      </w:pPr>
       <w:r>
         <w:rPr>
           <w:noProof/>
         </w:rPr>
-        <w:t>6</w:t>
-      </w:r>
-      <w:r>
-        <w:fldChar w:fldCharType="end"/>
-      </w:r>
-      <w:r>
-        <w:t>. IA-3 Rationale and guidance text added.</w:t>
-      </w:r>
-    </w:p>
-    <w:p>
+        <w:lastRenderedPageBreak/>
+        <mc:AlternateContent>
+          <mc:Choice Requires="wps">
+            <w:drawing>
+              <wp:anchor distT="0" distB="0" distL="114300" distR="114300" simplePos="0" relativeHeight="251661312" behindDoc="1" locked="0" layoutInCell="1" allowOverlap="1" wp14:anchorId="2BAE42B3" wp14:editId="5741A7EA">
+                <wp:simplePos x="0" y="0"/>
+                <wp:positionH relativeFrom="column">
+                  <wp:posOffset>-5715</wp:posOffset>
+                </wp:positionH>
+                <wp:positionV relativeFrom="paragraph">
+                  <wp:posOffset>5327015</wp:posOffset>
+                </wp:positionV>
+                <wp:extent cx="5931535" cy="635"/>
+                <wp:effectExtent l="0" t="0" r="0" b="0"/>
+                <wp:wrapNone/>
+                <wp:docPr id="10" name="Text Box 10"/>
+                <wp:cNvGraphicFramePr/>
+                <a:graphic xmlns:a="http://schemas.openxmlformats.org/drawingml/2006/main">
+                  <a:graphicData uri="http://schemas.microsoft.com/office/word/2010/wordprocessingShape">
+                    <wps:wsp>
+                      <wps:cNvSpPr txBox="1"/>
+                      <wps:spPr>
+                        <a:xfrm>
+                          <a:off x="0" y="0"/>
+                          <a:ext cx="5931535" cy="635"/>
+                        </a:xfrm>
+                        <a:prstGeom prst="rect">
+                          <a:avLst/>
+                        </a:prstGeom>
+                        <a:solidFill>
+                          <a:prstClr val="white"/>
+                        </a:solidFill>
+                        <a:ln>
+                          <a:noFill/>
+                        </a:ln>
+                        <a:effectLst/>
+                      </wps:spPr>
+                      <wps:txbx>
+                        <w:txbxContent>
+                          <w:p>
+                            <w:pPr>
+                              <w:pStyle w:val="Caption"/>
+                              <w:rPr>
+                                <w:noProof/>
+                              </w:rPr>
+                            </w:pPr>
+                            <w:r>
+                              <w:t xml:space="preserve">Figure </w:t>
+                            </w:r>
+                            <w:fldSimple w:instr=" SEQ Figure \* ARABIC ">
+                              <w:r>
+                                <w:rPr>
+                                  <w:noProof/>
+                                </w:rPr>
+                                <w:t>9</w:t>
+                              </w:r>
+                            </w:fldSimple>
+                            <w:r>
+                              <w:t xml:space="preserve">. </w:t>
+                            </w:r>
+                            <w:r>
+                              <w:t>Full XML data generated by the Security Control Editor.</w:t>
+                            </w:r>
+                          </w:p>
+                        </w:txbxContent>
+                      </wps:txbx>
+                      <wps:bodyPr rot="0" spcFirstLastPara="0" vertOverflow="overflow" horzOverflow="overflow" vert="horz" wrap="square" lIns="0" tIns="0" rIns="0" bIns="0" numCol="1" spcCol="0" rtlCol="0" fromWordArt="0" anchor="t" anchorCtr="0" forceAA="0" compatLnSpc="1">
+                        <a:prstTxWarp prst="textNoShape">
+                          <a:avLst/>
+                        </a:prstTxWarp>
+                        <a:spAutoFit/>
+                      </wps:bodyPr>
+                    </wps:wsp>
+                  </a:graphicData>
+                </a:graphic>
+              </wp:anchor>
+            </w:drawing>
+          </mc:Choice>
+          <mc:Fallback>
+            <w:pict>
+              <v:shapetype w14:anchorId="2BAE42B3" id="_x0000_t202" coordsize="21600,21600" o:spt="202" path="m,l,21600r21600,l21600,xe">
+                <v:stroke joinstyle="miter"/>
+                <v:path gradientshapeok="t" o:connecttype="rect"/>
+              </v:shapetype>
+              <v:shape id="Text Box 10" o:spid="_x0000_s1026" type="#_x0000_t202" style="position:absolute;margin-left:-.45pt;margin-top:419.45pt;width:467.05pt;height:.05pt;z-index:-251655168;visibility:visible;mso-wrap-style:square;mso-wrap-distance-left:9pt;mso-wrap-distance-top:0;mso-wrap-distance-right:9pt;mso-wrap-distance-bottom:0;mso-position-horizontal:absolute;mso-position-horizontal-relative:text;mso-position-vertical:absolute;mso-position-vertical-relative:text;v-text-anchor:top" o:gfxdata="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" stroked="f">
+                <v:textbox style="mso-fit-shape-to-text:t" inset="0,0,0,0">
+                  <w:txbxContent>
+                    <w:p>
+                      <w:pPr>
+                        <w:pStyle w:val="Caption"/>
+                        <w:rPr>
+                          <w:noProof/>
+                        </w:rPr>
+                      </w:pPr>
+                      <w:r>
+                        <w:t xml:space="preserve">Figure </w:t>
+                      </w:r>
+                      <w:fldSimple w:instr=" SEQ Figure \* ARABIC ">
+                        <w:r>
+                          <w:rPr>
+                            <w:noProof/>
+                          </w:rPr>
+                          <w:t>9</w:t>
+                        </w:r>
+                      </w:fldSimple>
+                      <w:r>
+                        <w:t xml:space="preserve">. </w:t>
+                      </w:r>
+                      <w:r>
+                        <w:t>Full XML data generated by the Security Control Editor.</w:t>
+                      </w:r>
+                    </w:p>
+                  </w:txbxContent>
+                </v:textbox>
+              </v:shape>
+            </w:pict>
+          </mc:Fallback>
+        </mc:AlternateContent>
+      </w:r>
       <w:r>
         <w:rPr>
           <w:noProof/>
@@ -553,43 +847,45 @@
         <mc:AlternateContent>
           <mc:Choice Requires="wps">
             <w:drawing>
-              <wp:anchor distT="45720" distB="45720" distL="114300" distR="114300" simplePos="0" relativeHeight="251659264" behindDoc="0" locked="0" layoutInCell="1" allowOverlap="1" wp14:anchorId="34C9CEDA" wp14:editId="3D114861">
-                <wp:simplePos x="0" y="0"/>
-                <wp:positionH relativeFrom="margin">
-                  <wp:align>left</wp:align>
-                </wp:positionH>
-                <wp:positionV relativeFrom="paragraph">
-                  <wp:posOffset>412750</wp:posOffset>
-                </wp:positionV>
-                <wp:extent cx="5690870" cy="5397500"/>
-                <wp:effectExtent l="0" t="0" r="0" b="0"/>
-                <wp:wrapSquare wrapText="bothSides"/>
-                <wp:docPr id="217" name="Text Box 2"/>
-                <wp:cNvGraphicFramePr>
-                  <a:graphicFrameLocks xmlns:a="http://schemas.openxmlformats.org/drawingml/2006/main"/>
-                </wp:cNvGraphicFramePr>
+              <wp:inline distT="0" distB="0" distL="0" distR="0">
+                <wp:extent cx="5931725" cy="4981699"/>
+                <wp:effectExtent l="0" t="0" r="0" b="9525"/>
+                <wp:docPr id="9" name="Text Box 9"/>
+                <wp:cNvGraphicFramePr/>
                 <a:graphic xmlns:a="http://schemas.openxmlformats.org/drawingml/2006/main">
                   <a:graphicData uri="http://schemas.microsoft.com/office/word/2010/wordprocessingShape">
                     <wps:wsp>
-                      <wps:cNvSpPr txBox="1">
-                        <a:spLocks noChangeArrowheads="1"/>
-                      </wps:cNvSpPr>
-                      <wps:spPr bwMode="auto">
+                      <wps:cNvSpPr txBox="1"/>
+                      <wps:spPr>
                         <a:xfrm>
                           <a:off x="0" y="0"/>
-                          <a:ext cx="5690870" cy="5397690"/>
+                          <a:ext cx="5931725" cy="4981699"/>
                         </a:xfrm>
                         <a:prstGeom prst="rect">
                           <a:avLst/>
                         </a:prstGeom>
-                        <a:noFill/>
-                        <a:ln w="9525">
+                        <a:solidFill>
+                          <a:schemeClr val="lt1"/>
+                        </a:solidFill>
+                        <a:ln w="6350">
                           <a:noFill/>
-                          <a:miter lim="800000"/>
-                          <a:headEnd/>
-                          <a:tailEnd/>
                         </a:ln>
+                        <a:effectLst/>
                       </wps:spPr>
+                      <wps:style>
+                        <a:lnRef idx="0">
+                          <a:schemeClr val="accent1"/>
+                        </a:lnRef>
+                        <a:fillRef idx="0">
+                          <a:schemeClr val="accent1"/>
+                        </a:fillRef>
+                        <a:effectRef idx="0">
+                          <a:schemeClr val="accent1"/>
+                        </a:effectRef>
+                        <a:fontRef idx="minor">
+                          <a:schemeClr val="dk1"/>
+                        </a:fontRef>
+                      </wps:style>
                       <wps:txbx>
                         <w:txbxContent>
                           <w:p>
@@ -597,17 +893,7 @@
                               <w:pStyle w:val="Code"/>
                             </w:pPr>
                             <w:r>
-                              <w:t>&lt;</w:t>
-                            </w:r>
-                            <w:proofErr w:type="spellStart"/>
-                            <w:proofErr w:type="gramStart"/>
-                            <w:r>
-                              <w:t>tailoredControl</w:t>
-                            </w:r>
-                            <w:proofErr w:type="spellEnd"/>
-                            <w:proofErr w:type="gramEnd"/>
-                            <w:r>
-                              <w:t>&gt;</w:t>
+                              <w:t>&lt;tailoredControl&gt;</w:t>
                             </w:r>
                           </w:p>
                           <w:p>
@@ -615,15 +901,7 @@
                               <w:pStyle w:val="Code"/>
                             </w:pPr>
                             <w:r>
-                              <w:t xml:space="preserve">  &lt;</w:t>
-                            </w:r>
-                            <w:proofErr w:type="gramStart"/>
-                            <w:r>
-                              <w:t>family&gt;</w:t>
-                            </w:r>
-                            <w:proofErr w:type="gramEnd"/>
-                            <w:r>
-                              <w:t>IDENTIFICATION AND AUTHENTICATION&lt;/family&gt;</w:t>
+                              <w:t xml:space="preserve">  &lt;family&gt;IDENTIFICATION AND AUTHENTICATION&lt;/family&gt;</w:t>
                             </w:r>
                           </w:p>
                           <w:p>
@@ -631,15 +909,7 @@
                               <w:pStyle w:val="Code"/>
                             </w:pPr>
                             <w:r>
-                              <w:t xml:space="preserve">  &lt;rationale flag="true"&gt;ICS may exchange information with many external systems and devices. Identifying and authenticating the devices introduces situations that do not exist with humans. These controls include assignments that enable the organization to specifically enumerated that are selected; or to categorize devices by types, models, or other group characteristics. Assignments also enable the organizations to select appropriate controls for local, remote, and network connections</w:t>
-                            </w:r>
-                            <w:proofErr w:type="gramStart"/>
-                            <w:r>
-                              <w:t>.&lt;</w:t>
-                            </w:r>
-                            <w:proofErr w:type="gramEnd"/>
-                            <w:r>
-                              <w:t>/rationale&gt;</w:t>
+                              <w:t xml:space="preserve">  &lt;rationale flag="true"&gt;ICS may exchange information with many external systems and devices. Identifying and authenticating the devices introduces situations that do not exist with humans. These controls include assignments that enable the organization to specifically enumerated that are selected; or to categorize devices by types, models, or other group characteristics. Assignments also enable the organizations to select appropriate controls for local, remote, and network connections.&lt;/rationale&gt;</w:t>
                             </w:r>
                           </w:p>
                           <w:p>
@@ -655,15 +925,7 @@
                               <w:pStyle w:val="Code"/>
                             </w:pPr>
                             <w:r>
-                              <w:t xml:space="preserve">    &lt;</w:t>
-                            </w:r>
-                            <w:proofErr w:type="gramStart"/>
-                            <w:r>
-                              <w:t>title&gt;</w:t>
-                            </w:r>
-                            <w:proofErr w:type="gramEnd"/>
-                            <w:r>
-                              <w:t>DEVICE IDENTIFICATION AND AUTHENTICATION&lt;/title&gt;</w:t>
+                              <w:t xml:space="preserve">    &lt;title&gt;DEVICE IDENTIFICATION AND AUTHENTICATION&lt;/title&gt;</w:t>
                             </w:r>
                           </w:p>
                           <w:p>
@@ -711,15 +973,7 @@
                               <w:pStyle w:val="Code"/>
                             </w:pPr>
                             <w:r>
-                              <w:t xml:space="preserve">    &lt;</w:t>
-                            </w:r>
-                            <w:proofErr w:type="gramStart"/>
-                            <w:r>
-                              <w:t>title&gt;</w:t>
-                            </w:r>
-                            <w:proofErr w:type="gramEnd"/>
-                            <w:r>
-                              <w:t>CRYPTOGRAPHIC BIDIRECTIONAL AUTHENTICATION&lt;/title&gt;</w:t>
+                              <w:t xml:space="preserve">    &lt;title&gt;CRYPTOGRAPHIC BIDIRECTIONAL AUTHENTICATION&lt;/title&gt;</w:t>
                             </w:r>
                           </w:p>
                           <w:p>
@@ -743,23 +997,7 @@
                               <w:pStyle w:val="Code"/>
                             </w:pPr>
                             <w:r>
-                              <w:t xml:space="preserve">    &lt;guidance flag="true"&gt;</w:t>
-                            </w:r>
-                            <w:proofErr w:type="gramStart"/>
-                            <w:r>
-                              <w:t>The</w:t>
-                            </w:r>
-                            <w:proofErr w:type="gramEnd"/>
-                            <w:r>
-                              <w:t xml:space="preserve"> organization may permit connection of devices, also known as non-person entities (NPE), belonging to and authorized by another organization (e.g., business partners) to their ICS. Especially when these devices are non-local, their identification and authentication can be vital. Organizations may perform risk and impact analysis to determine the required strength of authentication mechanisms. Example compensating controls for devices and protocols which do not provide authentication for remote network connections, include implementing physical security measures</w:t>
-                            </w:r>
-                            <w:proofErr w:type="gramStart"/>
-                            <w:r>
-                              <w:t>.&lt;</w:t>
-                            </w:r>
-                            <w:proofErr w:type="gramEnd"/>
-                            <w:r>
-                              <w:t>/guidance&gt;</w:t>
+                              <w:t xml:space="preserve">    &lt;guidance flag="true"&gt;The organization may permit connection of devices, also known as non-person entities (NPE), belonging to and authorized by another organization (e.g., business partners) to their ICS. Especially when these devices are non-local, their identification and authentication can be vital. Organizations may perform risk and impact analysis to determine the required strength of authentication mechanisms. Example compensating controls for devices and protocols which do not provide authentication for remote network connections, include implementing physical security measures.&lt;/guidance&gt;</w:t>
                             </w:r>
                           </w:p>
                           <w:p>
@@ -783,15 +1021,7 @@
                               <w:pStyle w:val="Code"/>
                             </w:pPr>
                             <w:r>
-                              <w:t xml:space="preserve">    &lt;</w:t>
-                            </w:r>
-                            <w:proofErr w:type="gramStart"/>
-                            <w:r>
-                              <w:t>title&gt;</w:t>
-                            </w:r>
-                            <w:proofErr w:type="gramEnd"/>
-                            <w:r>
-                              <w:t>DEVICE ATTESTATION&lt;/title&gt;</w:t>
+                              <w:t xml:space="preserve">    &lt;title&gt;DEVICE ATTESTATION&lt;/title&gt;</w:t>
                             </w:r>
                           </w:p>
                           <w:p>
@@ -831,41 +1061,26 @@
                               <w:pStyle w:val="Code"/>
                             </w:pPr>
                             <w:r>
-                              <w:t>&lt;/</w:t>
-                            </w:r>
-                            <w:proofErr w:type="spellStart"/>
-                            <w:r>
-                              <w:t>tailoredControl</w:t>
-                            </w:r>
-                            <w:proofErr w:type="spellEnd"/>
-                            <w:r>
-                              <w:t>&gt;</w:t>
+                              <w:t>&lt;/tailoredControl&gt;</w:t>
                             </w:r>
                           </w:p>
                         </w:txbxContent>
                       </wps:txbx>
-                      <wps:bodyPr rot="0" vert="horz" wrap="square" lIns="91440" tIns="45720" rIns="91440" bIns="45720" anchor="t" anchorCtr="0">
+                      <wps:bodyPr rot="0" spcFirstLastPara="0" vertOverflow="overflow" horzOverflow="overflow" vert="horz" wrap="square" lIns="91440" tIns="45720" rIns="91440" bIns="45720" numCol="1" spcCol="0" rtlCol="0" fromWordArt="0" anchor="t" anchorCtr="0" forceAA="0" compatLnSpc="1">
+                        <a:prstTxWarp prst="textNoShape">
+                          <a:avLst/>
+                        </a:prstTxWarp>
                         <a:noAutofit/>
                       </wps:bodyPr>
                     </wps:wsp>
                   </a:graphicData>
                 </a:graphic>
-                <wp14:sizeRelH relativeFrom="margin">
-                  <wp14:pctWidth>0</wp14:pctWidth>
-                </wp14:sizeRelH>
-                <wp14:sizeRelV relativeFrom="margin">
-                  <wp14:pctHeight>0</wp14:pctHeight>
-                </wp14:sizeRelV>
-              </wp:anchor>
+              </wp:inline>
             </w:drawing>
           </mc:Choice>
           <mc:Fallback>
             <w:pict>
-              <v:shapetype w14:anchorId="34C9CEDA" id="_x0000_t202" coordsize="21600,21600" o:spt="202" path="m,l,21600r21600,l21600,xe">
-                <v:stroke joinstyle="miter"/>
-                <v:path gradientshapeok="t" o:connecttype="rect"/>
-              </v:shapetype>
-              <v:shape id="Text Box 2" o:spid="_x0000_s1026" type="#_x0000_t202" style="position:absolute;margin-left:0;margin-top:32.5pt;width:448.1pt;height:425pt;z-index:251659264;visibility:visible;mso-wrap-style:square;mso-width-percent:0;mso-height-percent:0;mso-wrap-distance-left:9pt;mso-wrap-distance-top:3.6pt;mso-wrap-distance-right:9pt;mso-wrap-distance-bottom:3.6pt;mso-position-horizontal:left;mso-position-horizontal-relative:margin;mso-position-vertical:absolute;mso-position-vertical-relative:text;mso-width-percent:0;mso-height-percent:0;mso-width-relative:margin;mso-height-relative:margin;v-text-anchor:top" o:gfxdata="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" filled="f" stroked="f">
+              <v:shape id="Text Box 9" o:spid="_x0000_s1027" type="#_x0000_t202" style="width:467.05pt;height:392.25pt;visibility:visible;mso-wrap-style:square;mso-left-percent:-10001;mso-top-percent:-10001;mso-position-horizontal:absolute;mso-position-horizontal-relative:char;mso-position-vertical:absolute;mso-position-vertical-relative:line;mso-left-percent:-10001;mso-top-percent:-10001;v-text-anchor:top" o:gfxdata="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" fillcolor="white [3201]" stroked="f" strokeweight=".5pt">
                 <v:textbox>
                   <w:txbxContent>
                     <w:p>
@@ -873,17 +1088,7 @@
                         <w:pStyle w:val="Code"/>
                       </w:pPr>
                       <w:r>
-                        <w:t>&lt;</w:t>
-                      </w:r>
-                      <w:proofErr w:type="spellStart"/>
-                      <w:proofErr w:type="gramStart"/>
-                      <w:r>
-                        <w:t>tailoredControl</w:t>
-                      </w:r>
-                      <w:proofErr w:type="spellEnd"/>
-                      <w:proofErr w:type="gramEnd"/>
-                      <w:r>
-                        <w:t>&gt;</w:t>
+                        <w:t>&lt;tailoredControl&gt;</w:t>
                       </w:r>
                     </w:p>
                     <w:p>
@@ -891,15 +1096,7 @@
                         <w:pStyle w:val="Code"/>
                       </w:pPr>
                       <w:r>
-                        <w:t xml:space="preserve">  &lt;</w:t>
-                      </w:r>
-                      <w:proofErr w:type="gramStart"/>
-                      <w:r>
-                        <w:t>family&gt;</w:t>
-                      </w:r>
-                      <w:proofErr w:type="gramEnd"/>
-                      <w:r>
-                        <w:t>IDENTIFICATION AND AUTHENTICATION&lt;/family&gt;</w:t>
+                        <w:t xml:space="preserve">  &lt;family&gt;IDENTIFICATION AND AUTHENTICATION&lt;/family&gt;</w:t>
                       </w:r>
                     </w:p>
                     <w:p>
@@ -907,15 +1104,7 @@
                         <w:pStyle w:val="Code"/>
                       </w:pPr>
                       <w:r>
-                        <w:t xml:space="preserve">  &lt;rationale flag="true"&gt;ICS may exchange information with many external systems and devices. Identifying and authenticating the devices introduces situations that do not exist with humans. These controls include assignments that enable the organization to specifically enumerated that are selected; or to categorize devices by types, models, or other group characteristics. Assignments also enable the organizations to select appropriate controls for local, remote, and network connections</w:t>
-                      </w:r>
-                      <w:proofErr w:type="gramStart"/>
-                      <w:r>
-                        <w:t>.&lt;</w:t>
-                      </w:r>
-                      <w:proofErr w:type="gramEnd"/>
-                      <w:r>
-                        <w:t>/rationale&gt;</w:t>
+                        <w:t xml:space="preserve">  &lt;rationale flag="true"&gt;ICS may exchange information with many external systems and devices. Identifying and authenticating the devices introduces situations that do not exist with humans. These controls include assignments that enable the organization to specifically enumerated that are selected; or to categorize devices by types, models, or other group characteristics. Assignments also enable the organizations to select appropriate controls for local, remote, and network connections.&lt;/rationale&gt;</w:t>
                       </w:r>
                     </w:p>
                     <w:p>
@@ -931,15 +1120,7 @@
                         <w:pStyle w:val="Code"/>
                       </w:pPr>
                       <w:r>
-                        <w:t xml:space="preserve">    &lt;</w:t>
-                      </w:r>
-                      <w:proofErr w:type="gramStart"/>
-                      <w:r>
-                        <w:t>title&gt;</w:t>
-                      </w:r>
-                      <w:proofErr w:type="gramEnd"/>
-                      <w:r>
-                        <w:t>DEVICE IDENTIFICATION AND AUTHENTICATION&lt;/title&gt;</w:t>
+                        <w:t xml:space="preserve">    &lt;title&gt;DEVICE IDENTIFICATION AND AUTHENTICATION&lt;/title&gt;</w:t>
                       </w:r>
                     </w:p>
                     <w:p>
@@ -987,15 +1168,7 @@
                         <w:pStyle w:val="Code"/>
                       </w:pPr>
                       <w:r>
-                        <w:t xml:space="preserve">    &lt;</w:t>
-                      </w:r>
-                      <w:proofErr w:type="gramStart"/>
-                      <w:r>
-                        <w:t>title&gt;</w:t>
-                      </w:r>
-                      <w:proofErr w:type="gramEnd"/>
-                      <w:r>
-                        <w:t>CRYPTOGRAPHIC BIDIRECTIONAL AUTHENTICATION&lt;/title&gt;</w:t>
+                        <w:t xml:space="preserve">    &lt;title&gt;CRYPTOGRAPHIC BIDIRECTIONAL AUTHENTICATION&lt;/title&gt;</w:t>
                       </w:r>
                     </w:p>
                     <w:p>
@@ -1019,23 +1192,7 @@
                         <w:pStyle w:val="Code"/>
                       </w:pPr>
                       <w:r>
-                        <w:t xml:space="preserve">    &lt;guidance flag="true"&gt;</w:t>
-                      </w:r>
-                      <w:proofErr w:type="gramStart"/>
-                      <w:r>
-                        <w:t>The</w:t>
-                      </w:r>
-                      <w:proofErr w:type="gramEnd"/>
-                      <w:r>
-                        <w:t xml:space="preserve"> organization may permit connection of devices, also known as non-person entities (NPE), belonging to and authorized by another organization (e.g., business partners) to their ICS. Especially when these devices are non-local, their identification and authentication can be vital. Organizations may perform risk and impact analysis to determine the required strength of authentication mechanisms. Example compensating controls for devices and protocols which do not provide authentication for remote network connections, include implementing physical security measures</w:t>
-                      </w:r>
-                      <w:proofErr w:type="gramStart"/>
-                      <w:r>
-                        <w:t>.&lt;</w:t>
-                      </w:r>
-                      <w:proofErr w:type="gramEnd"/>
-                      <w:r>
-                        <w:t>/guidance&gt;</w:t>
+                        <w:t xml:space="preserve">    &lt;guidance flag="true"&gt;The organization may permit connection of devices, also known as non-person entities (NPE), belonging to and authorized by another organization (e.g., business partners) to their ICS. Especially when these devices are non-local, their identification and authentication can be vital. Organizations may perform risk and impact analysis to determine the required strength of authentication mechanisms. Example compensating controls for devices and protocols which do not provide authentication for remote network connections, include implementing physical security measures.&lt;/guidance&gt;</w:t>
                       </w:r>
                     </w:p>
                     <w:p>
@@ -1059,15 +1216,7 @@
                         <w:pStyle w:val="Code"/>
                       </w:pPr>
                       <w:r>
-                        <w:t xml:space="preserve">    &lt;</w:t>
-                      </w:r>
-                      <w:proofErr w:type="gramStart"/>
-                      <w:r>
-                        <w:t>title&gt;</w:t>
-                      </w:r>
-                      <w:proofErr w:type="gramEnd"/>
-                      <w:r>
-                        <w:t>DEVICE ATTESTATION&lt;/title&gt;</w:t>
+                        <w:t xml:space="preserve">    &lt;title&gt;DEVICE ATTESTATION&lt;/title&gt;</w:t>
                       </w:r>
                     </w:p>
                     <w:p>
@@ -1107,157 +1256,68 @@
                         <w:pStyle w:val="Code"/>
                       </w:pPr>
                       <w:r>
-                        <w:t>&lt;/</w:t>
-                      </w:r>
-                      <w:proofErr w:type="spellStart"/>
-                      <w:r>
-                        <w:t>tailoredControl</w:t>
-                      </w:r>
-                      <w:proofErr w:type="spellEnd"/>
-                      <w:r>
-                        <w:t>&gt;</w:t>
+                        <w:t>&lt;/tailoredControl&gt;</w:t>
                       </w:r>
                     </w:p>
                   </w:txbxContent>
                 </v:textbox>
-                <w10:wrap type="square" anchorx="margin"/>
+                <w10:anchorlock/>
               </v:shape>
             </w:pict>
           </mc:Fallback>
         </mc:AlternateContent>
       </w:r>
-      <w:r>
-        <w:rPr>
-          <w:noProof/>
-        </w:rPr>
-        <mc:AlternateContent>
-          <mc:Choice Requires="wps">
-            <w:drawing>
-              <wp:anchor distT="0" distB="0" distL="114300" distR="114300" simplePos="0" relativeHeight="251661312" behindDoc="0" locked="0" layoutInCell="1" allowOverlap="1" wp14:anchorId="5E4A6AB6" wp14:editId="67ECB549">
-                <wp:simplePos x="0" y="0"/>
-                <wp:positionH relativeFrom="margin">
-                  <wp:align>center</wp:align>
-                </wp:positionH>
-                <wp:positionV relativeFrom="paragraph">
-                  <wp:posOffset>5615655</wp:posOffset>
-                </wp:positionV>
-                <wp:extent cx="5690870" cy="635"/>
-                <wp:effectExtent l="0" t="0" r="5080" b="0"/>
-                <wp:wrapSquare wrapText="bothSides"/>
-                <wp:docPr id="8" name="Text Box 8"/>
-                <wp:cNvGraphicFramePr/>
-                <a:graphic xmlns:a="http://schemas.openxmlformats.org/drawingml/2006/main">
-                  <a:graphicData uri="http://schemas.microsoft.com/office/word/2010/wordprocessingShape">
-                    <wps:wsp>
-                      <wps:cNvSpPr txBox="1"/>
-                      <wps:spPr>
-                        <a:xfrm>
-                          <a:off x="0" y="0"/>
-                          <a:ext cx="5690870" cy="635"/>
-                        </a:xfrm>
-                        <a:prstGeom prst="rect">
-                          <a:avLst/>
-                        </a:prstGeom>
-                        <a:solidFill>
-                          <a:prstClr val="white"/>
-                        </a:solidFill>
-                        <a:ln>
-                          <a:noFill/>
-                        </a:ln>
-                        <a:effectLst/>
-                      </wps:spPr>
-                      <wps:txbx>
-                        <w:txbxContent>
-                          <w:p>
-                            <w:pPr>
-                              <w:pStyle w:val="Caption"/>
-                              <w:rPr>
-                                <w:i/>
-                                <w:noProof/>
-                              </w:rPr>
-                            </w:pPr>
-                            <w:r>
-                              <w:t xml:space="preserve">Figure </w:t>
-                            </w:r>
-                            <w:fldSimple w:instr=" SEQ Figure \* ARABIC ">
-                              <w:r>
-                                <w:rPr>
-                                  <w:noProof/>
-                                </w:rPr>
-                                <w:t>7</w:t>
-                              </w:r>
-                            </w:fldSimple>
-                            <w:r>
-                              <w:t xml:space="preserve">. Full </w:t>
-                            </w:r>
-                            <w:r>
-                              <w:t xml:space="preserve">XML data </w:t>
-                            </w:r>
-                            <w:r>
-                              <w:t>generated by the Security Control Editor</w:t>
-                            </w:r>
-                            <w:r>
-                              <w:t>.</w:t>
-                            </w:r>
-                          </w:p>
-                        </w:txbxContent>
-                      </wps:txbx>
-                      <wps:bodyPr rot="0" spcFirstLastPara="0" vertOverflow="overflow" horzOverflow="overflow" vert="horz" wrap="square" lIns="0" tIns="0" rIns="0" bIns="0" numCol="1" spcCol="0" rtlCol="0" fromWordArt="0" anchor="t" anchorCtr="0" forceAA="0" compatLnSpc="1">
-                        <a:prstTxWarp prst="textNoShape">
-                          <a:avLst/>
-                        </a:prstTxWarp>
-                        <a:spAutoFit/>
-                      </wps:bodyPr>
-                    </wps:wsp>
-                  </a:graphicData>
-                </a:graphic>
-              </wp:anchor>
-            </w:drawing>
-          </mc:Choice>
-          <mc:Fallback>
-            <w:pict>
-              <v:shape w14:anchorId="5E4A6AB6" id="Text Box 8" o:spid="_x0000_s1027" type="#_x0000_t202" style="position:absolute;margin-left:0;margin-top:442.2pt;width:448.1pt;height:.05pt;z-index:251661312;visibility:visible;mso-wrap-style:square;mso-wrap-distance-left:9pt;mso-wrap-distance-top:0;mso-wrap-distance-right:9pt;mso-wrap-distance-bottom:0;mso-position-horizontal:center;mso-position-horizontal-relative:margin;mso-position-vertical:absolute;mso-position-vertical-relative:text;v-text-anchor:top" o:gfxdata="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" stroked="f">
-                <v:textbox style="mso-fit-shape-to-text:t" inset="0,0,0,0">
-                  <w:txbxContent>
-                    <w:p>
-                      <w:pPr>
-                        <w:pStyle w:val="Caption"/>
-                        <w:rPr>
-                          <w:i/>
-                          <w:noProof/>
-                        </w:rPr>
-                      </w:pPr>
-                      <w:r>
-                        <w:t xml:space="preserve">Figure </w:t>
-                      </w:r>
-                      <w:fldSimple w:instr=" SEQ Figure \* ARABIC ">
-                        <w:r>
-                          <w:rPr>
-                            <w:noProof/>
-                          </w:rPr>
-                          <w:t>7</w:t>
-                        </w:r>
-                      </w:fldSimple>
-                      <w:r>
-                        <w:t xml:space="preserve">. Full </w:t>
-                      </w:r>
-                      <w:r>
-                        <w:t xml:space="preserve">XML data </w:t>
-                      </w:r>
-                      <w:r>
-                        <w:t>generated by the Security Control Editor</w:t>
-                      </w:r>
-                      <w:r>
-                        <w:t>.</w:t>
-                      </w:r>
-                    </w:p>
-                  </w:txbxContent>
-                </v:textbox>
-                <w10:wrap type="square" anchorx="margin"/>
-              </v:shape>
-            </w:pict>
-          </mc:Fallback>
-        </mc:AlternateContent>
+    </w:p>
+    <w:p/>
+    <w:p>
+      <w:r>
+        <w:t>Paragraph.</w:t>
+      </w:r>
+    </w:p>
+    <w:p>
+      <w:pPr>
+        <w:pStyle w:val="Heading1"/>
+      </w:pPr>
+      <w:r>
+        <w:t>References</w:t>
+      </w:r>
+    </w:p>
+    <w:p>
+      <w:pPr>
+        <w:pStyle w:val="Bibliography"/>
+      </w:pPr>
+      <w:r>
+        <w:fldChar w:fldCharType="begin"/>
+      </w:r>
+      <w:r>
+        <w:instrText xml:space="preserve"> ADDIN ZOTERO_BIBL {"custom":[]} CSL_BIBLIOGRAPHY </w:instrText>
+      </w:r>
+      <w:r>
+        <w:fldChar w:fldCharType="separate"/>
+      </w:r>
+      <w:r>
+        <w:t>[1]</w:t>
+      </w:r>
+      <w:r>
+        <w:tab/>
+        <w:t>National Institute of Standards and Technology (NIST) and United States of America, “Framework for Improving Critical Infrastructure Cybersecurity,” 2014.</w:t>
+      </w:r>
+    </w:p>
+    <w:p>
+      <w:pPr>
+        <w:pStyle w:val="Bibliography"/>
+      </w:pPr>
+      <w:r>
+        <w:t>[2]</w:t>
+      </w:r>
+      <w:r>
+        <w:tab/>
+        <w:t>Joint Task Force Transformation Initiative, “Security and Privacy Controls for Federal Information Systems and Organizations,” National Institute of Standards and Technology, NIST SP 800-53r4, Apr. 2013.</w:t>
+      </w:r>
+    </w:p>
+    <w:p>
+      <w:r>
+        <w:fldChar w:fldCharType="end"/>
       </w:r>
     </w:p>
     <w:sectPr>
@@ -1270,6 +1330,56 @@
 </w:document>
 </file>
 
+<file path=word/endnotes.xml><?xml version="1.0" encoding="utf-8"?>
+<w:endnotes xmlns:wpc="http://schemas.microsoft.com/office/word/2010/wordprocessingCanvas" xmlns:mc="http://schemas.openxmlformats.org/markup-compatibility/2006" xmlns:o="urn:schemas-microsoft-com:office:office" xmlns:r="http://schemas.openxmlformats.org/officeDocument/2006/relationships" xmlns:m="http://schemas.openxmlformats.org/officeDocument/2006/math" xmlns:v="urn:schemas-microsoft-com:vml" xmlns:wp14="http://schemas.microsoft.com/office/word/2010/wordprocessingDrawing" xmlns:wp="http://schemas.openxmlformats.org/drawingml/2006/wordprocessingDrawing" xmlns:w10="urn:schemas-microsoft-com:office:word" xmlns:w="http://schemas.openxmlformats.org/wordprocessingml/2006/main" xmlns:w14="http://schemas.microsoft.com/office/word/2010/wordml" xmlns:w15="http://schemas.microsoft.com/office/word/2012/wordml" xmlns:wpg="http://schemas.microsoft.com/office/word/2010/wordprocessingGroup" xmlns:wpi="http://schemas.microsoft.com/office/word/2010/wordprocessingInk" xmlns:wne="http://schemas.microsoft.com/office/word/2006/wordml" xmlns:wps="http://schemas.microsoft.com/office/word/2010/wordprocessingShape" mc:Ignorable="w14 w15 wp14">
+  <w:endnote w:type="separator" w:id="-1">
+    <w:p>
+      <w:pPr>
+        <w:spacing w:after="0" w:line="240" w:lineRule="auto"/>
+      </w:pPr>
+      <w:r>
+        <w:separator/>
+      </w:r>
+    </w:p>
+  </w:endnote>
+  <w:endnote w:type="continuationSeparator" w:id="0">
+    <w:p>
+      <w:pPr>
+        <w:spacing w:after="0" w:line="240" w:lineRule="auto"/>
+      </w:pPr>
+      <w:r>
+        <w:continuationSeparator/>
+      </w:r>
+    </w:p>
+  </w:endnote>
+</w:endnotes>
+</file>
+
+<file path=word/footnotes.xml><?xml version="1.0" encoding="utf-8"?>
+<w:footnotes xmlns:wpc="http://schemas.microsoft.com/office/word/2010/wordprocessingCanvas" xmlns:mc="http://schemas.openxmlformats.org/markup-compatibility/2006" xmlns:o="urn:schemas-microsoft-com:office:office" xmlns:r="http://schemas.openxmlformats.org/officeDocument/2006/relationships" xmlns:m="http://schemas.openxmlformats.org/officeDocument/2006/math" xmlns:v="urn:schemas-microsoft-com:vml" xmlns:wp14="http://schemas.microsoft.com/office/word/2010/wordprocessingDrawing" xmlns:wp="http://schemas.openxmlformats.org/drawingml/2006/wordprocessingDrawing" xmlns:w10="urn:schemas-microsoft-com:office:word" xmlns:w="http://schemas.openxmlformats.org/wordprocessingml/2006/main" xmlns:w14="http://schemas.microsoft.com/office/word/2010/wordml" xmlns:w15="http://schemas.microsoft.com/office/word/2012/wordml" xmlns:wpg="http://schemas.microsoft.com/office/word/2010/wordprocessingGroup" xmlns:wpi="http://schemas.microsoft.com/office/word/2010/wordprocessingInk" xmlns:wne="http://schemas.microsoft.com/office/word/2006/wordml" xmlns:wps="http://schemas.microsoft.com/office/word/2010/wordprocessingShape" mc:Ignorable="w14 w15 wp14">
+  <w:footnote w:type="separator" w:id="-1">
+    <w:p>
+      <w:pPr>
+        <w:spacing w:after="0" w:line="240" w:lineRule="auto"/>
+      </w:pPr>
+      <w:r>
+        <w:separator/>
+      </w:r>
+    </w:p>
+  </w:footnote>
+  <w:footnote w:type="continuationSeparator" w:id="0">
+    <w:p>
+      <w:pPr>
+        <w:spacing w:after="0" w:line="240" w:lineRule="auto"/>
+      </w:pPr>
+      <w:r>
+        <w:continuationSeparator/>
+      </w:r>
+    </w:p>
+  </w:footnote>
+</w:footnotes>
+</file>
+
 <file path=word/numbering.xml><?xml version="1.0" encoding="utf-8"?>
 <w:numbering xmlns:wpc="http://schemas.microsoft.com/office/word/2010/wordprocessingCanvas" xmlns:mc="http://schemas.openxmlformats.org/markup-compatibility/2006" xmlns:o="urn:schemas-microsoft-com:office:office" xmlns:r="http://schemas.openxmlformats.org/officeDocument/2006/relationships" xmlns:m="http://schemas.openxmlformats.org/officeDocument/2006/math" xmlns:v="urn:schemas-microsoft-com:vml" xmlns:wp14="http://schemas.microsoft.com/office/word/2010/wordprocessingDrawing" xmlns:wp="http://schemas.openxmlformats.org/drawingml/2006/wordprocessingDrawing" xmlns:w10="urn:schemas-microsoft-com:office:word" xmlns:w="http://schemas.openxmlformats.org/wordprocessingml/2006/main" xmlns:w14="http://schemas.microsoft.com/office/word/2010/wordml" xmlns:w15="http://schemas.microsoft.com/office/word/2012/wordml" xmlns:wpg="http://schemas.microsoft.com/office/word/2010/wordprocessingGroup" xmlns:wpi="http://schemas.microsoft.com/office/word/2010/wordprocessingInk" xmlns:wne="http://schemas.microsoft.com/office/word/2006/wordml" xmlns:wps="http://schemas.microsoft.com/office/word/2010/wordprocessingShape" mc:Ignorable="w14 w15 wp14">
   <w:abstractNum w:abstractNumId="0" w15:restartNumberingAfterBreak="0">
@@ -1447,7 +1557,7 @@
   <w:abstractNum w:abstractNumId="2" w15:restartNumberingAfterBreak="0">
     <w:nsid w:val="31647CBA"/>
     <w:multiLevelType w:val="multilevel"/>
-    <w:tmpl w:val="D73A8E58"/>
+    <w:tmpl w:val="F70E56BC"/>
     <w:lvl w:ilvl="0">
       <w:start w:val="1"/>
       <w:numFmt w:val="decimal"/>
@@ -2047,14 +2157,14 @@
     <w:link w:val="Heading1Char"/>
     <w:uiPriority w:val="9"/>
     <w:qFormat/>
-    <w:rsid w:val="008C33D6"/>
+    <w:rsid w:val="000A0837"/>
     <w:pPr>
       <w:keepNext/>
       <w:keepLines/>
       <w:numPr>
         <w:numId w:val="4"/>
       </w:numPr>
-      <w:spacing w:before="240" w:after="0"/>
+      <w:spacing w:before="240" w:after="120"/>
       <w:outlineLvl w:val="0"/>
     </w:pPr>
     <w:rPr>
@@ -2072,7 +2182,7 @@
     <w:uiPriority w:val="9"/>
     <w:unhideWhenUsed/>
     <w:qFormat/>
-    <w:rsid w:val="008C33D6"/>
+    <w:rsid w:val="000A0837"/>
     <w:pPr>
       <w:keepNext/>
       <w:keepLines/>
@@ -2080,7 +2190,7 @@
         <w:ilvl w:val="1"/>
         <w:numId w:val="4"/>
       </w:numPr>
-      <w:spacing w:before="40" w:after="0"/>
+      <w:spacing w:before="40" w:after="120"/>
       <w:outlineLvl w:val="1"/>
     </w:pPr>
     <w:rPr>
@@ -2385,7 +2495,7 @@
     <w:basedOn w:val="DefaultParagraphFont"/>
     <w:link w:val="Heading1"/>
     <w:uiPriority w:val="9"/>
-    <w:rsid w:val="008C33D6"/>
+    <w:rsid w:val="000A0837"/>
     <w:rPr>
       <w:rFonts w:ascii="Times New Roman" w:eastAsiaTheme="majorEastAsia" w:hAnsi="Times New Roman" w:cs="Times New Roman"/>
       <w:b/>
@@ -2398,7 +2508,7 @@
     <w:basedOn w:val="DefaultParagraphFont"/>
     <w:link w:val="Heading2"/>
     <w:uiPriority w:val="9"/>
-    <w:rsid w:val="008C33D6"/>
+    <w:rsid w:val="000A0837"/>
     <w:rPr>
       <w:rFonts w:ascii="Times New Roman" w:eastAsiaTheme="majorEastAsia" w:hAnsi="Times New Roman" w:cs="Times New Roman"/>
       <w:b/>
@@ -2509,6 +2619,75 @@
       <w:sz w:val="21"/>
       <w:szCs w:val="21"/>
     </w:rPr>
+  </w:style>
+  <w:style w:type="paragraph" w:styleId="Header">
+    <w:name w:val="header"/>
+    <w:basedOn w:val="Normal"/>
+    <w:link w:val="HeaderChar"/>
+    <w:uiPriority w:val="99"/>
+    <w:unhideWhenUsed/>
+    <w:rsid w:val="007B0E77"/>
+    <w:pPr>
+      <w:tabs>
+        <w:tab w:val="center" w:pos="4680"/>
+        <w:tab w:val="right" w:pos="9360"/>
+      </w:tabs>
+      <w:spacing w:after="0" w:line="240" w:lineRule="auto"/>
+    </w:pPr>
+  </w:style>
+  <w:style w:type="character" w:customStyle="1" w:styleId="HeaderChar">
+    <w:name w:val="Header Char"/>
+    <w:basedOn w:val="DefaultParagraphFont"/>
+    <w:link w:val="Header"/>
+    <w:uiPriority w:val="99"/>
+    <w:rsid w:val="007B0E77"/>
+    <w:rPr>
+      <w:rFonts w:ascii="Times New Roman" w:hAnsi="Times New Roman" w:cs="Times New Roman"/>
+      <w:sz w:val="24"/>
+      <w:szCs w:val="24"/>
+    </w:rPr>
+  </w:style>
+  <w:style w:type="paragraph" w:styleId="Footer">
+    <w:name w:val="footer"/>
+    <w:basedOn w:val="Normal"/>
+    <w:link w:val="FooterChar"/>
+    <w:uiPriority w:val="99"/>
+    <w:unhideWhenUsed/>
+    <w:rsid w:val="007B0E77"/>
+    <w:pPr>
+      <w:tabs>
+        <w:tab w:val="center" w:pos="4680"/>
+        <w:tab w:val="right" w:pos="9360"/>
+      </w:tabs>
+      <w:spacing w:after="0" w:line="240" w:lineRule="auto"/>
+    </w:pPr>
+  </w:style>
+  <w:style w:type="character" w:customStyle="1" w:styleId="FooterChar">
+    <w:name w:val="Footer Char"/>
+    <w:basedOn w:val="DefaultParagraphFont"/>
+    <w:link w:val="Footer"/>
+    <w:uiPriority w:val="99"/>
+    <w:rsid w:val="007B0E77"/>
+    <w:rPr>
+      <w:rFonts w:ascii="Times New Roman" w:hAnsi="Times New Roman" w:cs="Times New Roman"/>
+      <w:sz w:val="24"/>
+      <w:szCs w:val="24"/>
+    </w:rPr>
+  </w:style>
+  <w:style w:type="paragraph" w:styleId="Bibliography">
+    <w:name w:val="Bibliography"/>
+    <w:basedOn w:val="Normal"/>
+    <w:next w:val="Normal"/>
+    <w:uiPriority w:val="37"/>
+    <w:unhideWhenUsed/>
+    <w:rsid w:val="00295D4B"/>
+    <w:pPr>
+      <w:tabs>
+        <w:tab w:val="left" w:pos="384"/>
+      </w:tabs>
+      <w:spacing w:after="0" w:line="240" w:lineRule="auto"/>
+      <w:ind w:left="384" w:hanging="384"/>
+    </w:pPr>
   </w:style>
 </w:styles>
 </file>

</xml_diff>

<commit_message>
Added text to intro
</commit_message>
<xml_diff>
--- a/bt/doc/UserGuide.docx
+++ b/bt/doc/UserGuide.docx
@@ -77,6 +77,21 @@
       </w:pPr>
       <w:r>
         <w:t>Getting Started</w:t>
+      </w:r>
+    </w:p>
+    <w:p>
+      <w:r>
+        <w:t>System requirements.</w:t>
+      </w:r>
+    </w:p>
+    <w:p>
+      <w:r>
+        <w:t>Running over HTTP.</w:t>
+      </w:r>
+    </w:p>
+    <w:p>
+      <w:r>
+        <w:t>Running from local files.</w:t>
       </w:r>
     </w:p>
     <w:p>
@@ -171,28 +186,42 @@
       <w:r>
         <w:t xml:space="preserve">Figure </w:t>
       </w:r>
-      <w:fldSimple w:instr=" SEQ Figure \* ARABIC ">
-        <w:r>
-          <w:rPr>
-            <w:noProof/>
-          </w:rPr>
-          <w:t>1</w:t>
-        </w:r>
-      </w:fldSimple>
-      <w:r>
-        <w:t>. Framework Core subcategory referencing the IA control family.</w:t>
-      </w:r>
-    </w:p>
-    <w:p>
-      <w:r>
-        <w:t>Paragraph.</w:t>
-      </w:r>
-    </w:p>
-    <w:p>
+      <w:r>
+        <w:fldChar w:fldCharType="begin"/>
+      </w:r>
+      <w:r>
+        <w:instrText xml:space="preserve"> SEQ Figure \* ARABIC </w:instrText>
+      </w:r>
+      <w:r>
+        <w:fldChar w:fldCharType="separate"/>
+      </w:r>
       <w:r>
         <w:rPr>
           <w:noProof/>
         </w:rPr>
+        <w:t>1</w:t>
+      </w:r>
+      <w:r>
+        <w:rPr>
+          <w:noProof/>
+        </w:rPr>
+        <w:fldChar w:fldCharType="end"/>
+      </w:r>
+      <w:r>
+        <w:t>. Framework Core subcategory referencing the IA control family.</w:t>
+      </w:r>
+    </w:p>
+    <w:p>
+      <w:r>
+        <w:t>Paragraph.</w:t>
+      </w:r>
+    </w:p>
+    <w:p>
+      <w:r>
+        <w:rPr>
+          <w:noProof/>
+        </w:rPr>
+        <w:lastRenderedPageBreak/>
         <w:drawing>
           <wp:inline distT="0" distB="0" distL="0" distR="0" wp14:anchorId="443DE858" wp14:editId="1607467F">
             <wp:extent cx="5028571" cy="2028035"/>
@@ -243,21 +272,33 @@
       <w:r>
         <w:t xml:space="preserve">Figure </w:t>
       </w:r>
-      <w:fldSimple w:instr=" SEQ Figure \* ARABIC ">
-        <w:r>
-          <w:rPr>
-            <w:noProof/>
-          </w:rPr>
-          <w:t>2</w:t>
-        </w:r>
-      </w:fldSimple>
+      <w:r>
+        <w:fldChar w:fldCharType="begin"/>
+      </w:r>
+      <w:r>
+        <w:instrText xml:space="preserve"> SEQ Figure \* ARABIC </w:instrText>
+      </w:r>
+      <w:r>
+        <w:fldChar w:fldCharType="separate"/>
+      </w:r>
+      <w:r>
+        <w:rPr>
+          <w:noProof/>
+        </w:rPr>
+        <w:t>2</w:t>
+      </w:r>
+      <w:r>
+        <w:rPr>
+          <w:noProof/>
+        </w:rPr>
+        <w:fldChar w:fldCharType="end"/>
+      </w:r>
       <w:r>
         <w:t>. Security control IA-3.</w:t>
       </w:r>
     </w:p>
     <w:p>
       <w:r>
-        <w:lastRenderedPageBreak/>
         <w:t>Paragraph.</w:t>
       </w:r>
     </w:p>
@@ -319,14 +360,27 @@
       <w:r>
         <w:t xml:space="preserve">Figure </w:t>
       </w:r>
-      <w:fldSimple w:instr=" SEQ Figure \* ARABIC ">
-        <w:r>
-          <w:rPr>
-            <w:noProof/>
-          </w:rPr>
-          <w:t>3</w:t>
-        </w:r>
-      </w:fldSimple>
+      <w:r>
+        <w:fldChar w:fldCharType="begin"/>
+      </w:r>
+      <w:r>
+        <w:instrText xml:space="preserve"> SEQ Figure \* ARABIC </w:instrText>
+      </w:r>
+      <w:r>
+        <w:fldChar w:fldCharType="separate"/>
+      </w:r>
+      <w:r>
+        <w:rPr>
+          <w:noProof/>
+        </w:rPr>
+        <w:t>3</w:t>
+      </w:r>
+      <w:r>
+        <w:rPr>
+          <w:noProof/>
+        </w:rPr>
+        <w:fldChar w:fldCharType="end"/>
+      </w:r>
       <w:r>
         <w:t>. IA-3 cross references to Framework Core.</w:t>
       </w:r>
@@ -335,8 +389,6 @@
       <w:r>
         <w:t>Paragraph.</w:t>
       </w:r>
-      <w:bookmarkStart w:id="0" w:name="_GoBack"/>
-      <w:bookmarkEnd w:id="0"/>
     </w:p>
     <w:p>
       <w:r>
@@ -393,14 +445,27 @@
       <w:r>
         <w:t xml:space="preserve">Figure </w:t>
       </w:r>
-      <w:fldSimple w:instr=" SEQ Figure \* ARABIC ">
-        <w:r>
-          <w:rPr>
-            <w:noProof/>
-          </w:rPr>
-          <w:t>4</w:t>
-        </w:r>
-      </w:fldSimple>
+      <w:r>
+        <w:fldChar w:fldCharType="begin"/>
+      </w:r>
+      <w:r>
+        <w:instrText xml:space="preserve"> SEQ Figure \* ARABIC </w:instrText>
+      </w:r>
+      <w:r>
+        <w:fldChar w:fldCharType="separate"/>
+      </w:r>
+      <w:r>
+        <w:rPr>
+          <w:noProof/>
+        </w:rPr>
+        <w:t>4</w:t>
+      </w:r>
+      <w:r>
+        <w:rPr>
+          <w:noProof/>
+        </w:rPr>
+        <w:fldChar w:fldCharType="end"/>
+      </w:r>
       <w:r>
         <w:t xml:space="preserve">. </w:t>
       </w:r>
@@ -473,28 +538,42 @@
       <w:r>
         <w:t xml:space="preserve">Figure </w:t>
       </w:r>
-      <w:fldSimple w:instr=" SEQ Figure \* ARABIC ">
-        <w:r>
-          <w:rPr>
-            <w:noProof/>
-          </w:rPr>
-          <w:t>5</w:t>
-        </w:r>
-      </w:fldSimple>
-      <w:r>
-        <w:t>. Violation of baseline constraint.</w:t>
-      </w:r>
-    </w:p>
-    <w:p>
-      <w:r>
-        <w:t>Paragraph.</w:t>
-      </w:r>
-    </w:p>
-    <w:p>
+      <w:r>
+        <w:fldChar w:fldCharType="begin"/>
+      </w:r>
+      <w:r>
+        <w:instrText xml:space="preserve"> SEQ Figure \* ARABIC </w:instrText>
+      </w:r>
+      <w:r>
+        <w:fldChar w:fldCharType="separate"/>
+      </w:r>
       <w:r>
         <w:rPr>
           <w:noProof/>
         </w:rPr>
+        <w:t>5</w:t>
+      </w:r>
+      <w:r>
+        <w:rPr>
+          <w:noProof/>
+        </w:rPr>
+        <w:fldChar w:fldCharType="end"/>
+      </w:r>
+      <w:r>
+        <w:t>. Violation of baseline constraint.</w:t>
+      </w:r>
+    </w:p>
+    <w:p>
+      <w:r>
+        <w:t>Paragraph.</w:t>
+      </w:r>
+    </w:p>
+    <w:p>
+      <w:r>
+        <w:rPr>
+          <w:noProof/>
+        </w:rPr>
+        <w:lastRenderedPageBreak/>
         <w:drawing>
           <wp:inline distT="0" distB="0" distL="0" distR="0" wp14:anchorId="1C070B1B" wp14:editId="5541C002">
             <wp:extent cx="5028571" cy="1409523"/>
@@ -545,29 +624,41 @@
       <w:r>
         <w:t xml:space="preserve">Figure </w:t>
       </w:r>
-      <w:fldSimple w:instr=" SEQ Figure \* ARABIC ">
-        <w:r>
-          <w:rPr>
-            <w:noProof/>
-          </w:rPr>
-          <w:t>6</w:t>
-        </w:r>
-      </w:fldSimple>
-      <w:r>
-        <w:t>. Violation of cross-reference constraint.</w:t>
-      </w:r>
-    </w:p>
-    <w:p>
-      <w:r>
-        <w:t>Paragraph.</w:t>
-      </w:r>
-    </w:p>
-    <w:p>
+      <w:r>
+        <w:fldChar w:fldCharType="begin"/>
+      </w:r>
+      <w:r>
+        <w:instrText xml:space="preserve"> SEQ Figure \* ARABIC </w:instrText>
+      </w:r>
+      <w:r>
+        <w:fldChar w:fldCharType="separate"/>
+      </w:r>
       <w:r>
         <w:rPr>
           <w:noProof/>
         </w:rPr>
-        <w:lastRenderedPageBreak/>
+        <w:t>6</w:t>
+      </w:r>
+      <w:r>
+        <w:rPr>
+          <w:noProof/>
+        </w:rPr>
+        <w:fldChar w:fldCharType="end"/>
+      </w:r>
+      <w:r>
+        <w:t>. Violation of cross-reference constraint.</w:t>
+      </w:r>
+    </w:p>
+    <w:p>
+      <w:r>
+        <w:t>Paragraph.</w:t>
+      </w:r>
+    </w:p>
+    <w:p>
+      <w:r>
+        <w:rPr>
+          <w:noProof/>
+        </w:rPr>
         <w:drawing>
           <wp:inline distT="0" distB="0" distL="0" distR="0" wp14:anchorId="66648099" wp14:editId="38A65A27">
             <wp:extent cx="5028571" cy="1971429"/>
@@ -618,14 +709,27 @@
       <w:r>
         <w:t xml:space="preserve">Figure </w:t>
       </w:r>
-      <w:fldSimple w:instr=" SEQ Figure \* ARABIC ">
-        <w:r>
-          <w:rPr>
-            <w:noProof/>
-          </w:rPr>
-          <w:t>7</w:t>
-        </w:r>
-      </w:fldSimple>
+      <w:r>
+        <w:fldChar w:fldCharType="begin"/>
+      </w:r>
+      <w:r>
+        <w:instrText xml:space="preserve"> SEQ Figure \* ARABIC </w:instrText>
+      </w:r>
+      <w:r>
+        <w:fldChar w:fldCharType="separate"/>
+      </w:r>
+      <w:r>
+        <w:rPr>
+          <w:noProof/>
+        </w:rPr>
+        <w:t>7</w:t>
+      </w:r>
+      <w:r>
+        <w:rPr>
+          <w:noProof/>
+        </w:rPr>
+        <w:fldChar w:fldCharType="end"/>
+      </w:r>
       <w:r>
         <w:t>. IA-3 tailored for an Industrial Control System.</w:t>
       </w:r>
@@ -693,14 +797,27 @@
       <w:r>
         <w:t xml:space="preserve">Figure </w:t>
       </w:r>
-      <w:fldSimple w:instr=" SEQ Figure \* ARABIC ">
-        <w:r>
-          <w:rPr>
-            <w:noProof/>
-          </w:rPr>
-          <w:t>8</w:t>
-        </w:r>
-      </w:fldSimple>
+      <w:r>
+        <w:fldChar w:fldCharType="begin"/>
+      </w:r>
+      <w:r>
+        <w:instrText xml:space="preserve"> SEQ Figure \* ARABIC </w:instrText>
+      </w:r>
+      <w:r>
+        <w:fldChar w:fldCharType="separate"/>
+      </w:r>
+      <w:r>
+        <w:rPr>
+          <w:noProof/>
+        </w:rPr>
+        <w:t>8</w:t>
+      </w:r>
+      <w:r>
+        <w:rPr>
+          <w:noProof/>
+        </w:rPr>
+        <w:fldChar w:fldCharType="end"/>
+      </w:r>
       <w:r>
         <w:t xml:space="preserve">. </w:t>
       </w:r>
@@ -725,129 +842,7 @@
         <mc:AlternateContent>
           <mc:Choice Requires="wps">
             <w:drawing>
-              <wp:anchor distT="0" distB="0" distL="114300" distR="114300" simplePos="0" relativeHeight="251661312" behindDoc="1" locked="0" layoutInCell="1" allowOverlap="1" wp14:anchorId="2BAE42B3" wp14:editId="5741A7EA">
-                <wp:simplePos x="0" y="0"/>
-                <wp:positionH relativeFrom="column">
-                  <wp:posOffset>-5715</wp:posOffset>
-                </wp:positionH>
-                <wp:positionV relativeFrom="paragraph">
-                  <wp:posOffset>5327015</wp:posOffset>
-                </wp:positionV>
-                <wp:extent cx="5931535" cy="635"/>
-                <wp:effectExtent l="0" t="0" r="0" b="0"/>
-                <wp:wrapNone/>
-                <wp:docPr id="10" name="Text Box 10"/>
-                <wp:cNvGraphicFramePr/>
-                <a:graphic xmlns:a="http://schemas.openxmlformats.org/drawingml/2006/main">
-                  <a:graphicData uri="http://schemas.microsoft.com/office/word/2010/wordprocessingShape">
-                    <wps:wsp>
-                      <wps:cNvSpPr txBox="1"/>
-                      <wps:spPr>
-                        <a:xfrm>
-                          <a:off x="0" y="0"/>
-                          <a:ext cx="5931535" cy="635"/>
-                        </a:xfrm>
-                        <a:prstGeom prst="rect">
-                          <a:avLst/>
-                        </a:prstGeom>
-                        <a:solidFill>
-                          <a:prstClr val="white"/>
-                        </a:solidFill>
-                        <a:ln>
-                          <a:noFill/>
-                        </a:ln>
-                        <a:effectLst/>
-                      </wps:spPr>
-                      <wps:txbx>
-                        <w:txbxContent>
-                          <w:p>
-                            <w:pPr>
-                              <w:pStyle w:val="Caption"/>
-                              <w:rPr>
-                                <w:noProof/>
-                              </w:rPr>
-                            </w:pPr>
-                            <w:r>
-                              <w:t xml:space="preserve">Figure </w:t>
-                            </w:r>
-                            <w:fldSimple w:instr=" SEQ Figure \* ARABIC ">
-                              <w:r>
-                                <w:rPr>
-                                  <w:noProof/>
-                                </w:rPr>
-                                <w:t>9</w:t>
-                              </w:r>
-                            </w:fldSimple>
-                            <w:r>
-                              <w:t xml:space="preserve">. </w:t>
-                            </w:r>
-                            <w:r>
-                              <w:t>Full XML data generated by the Security Control Editor.</w:t>
-                            </w:r>
-                          </w:p>
-                        </w:txbxContent>
-                      </wps:txbx>
-                      <wps:bodyPr rot="0" spcFirstLastPara="0" vertOverflow="overflow" horzOverflow="overflow" vert="horz" wrap="square" lIns="0" tIns="0" rIns="0" bIns="0" numCol="1" spcCol="0" rtlCol="0" fromWordArt="0" anchor="t" anchorCtr="0" forceAA="0" compatLnSpc="1">
-                        <a:prstTxWarp prst="textNoShape">
-                          <a:avLst/>
-                        </a:prstTxWarp>
-                        <a:spAutoFit/>
-                      </wps:bodyPr>
-                    </wps:wsp>
-                  </a:graphicData>
-                </a:graphic>
-              </wp:anchor>
-            </w:drawing>
-          </mc:Choice>
-          <mc:Fallback>
-            <w:pict>
-              <v:shapetype w14:anchorId="2BAE42B3" id="_x0000_t202" coordsize="21600,21600" o:spt="202" path="m,l,21600r21600,l21600,xe">
-                <v:stroke joinstyle="miter"/>
-                <v:path gradientshapeok="t" o:connecttype="rect"/>
-              </v:shapetype>
-              <v:shape id="Text Box 10" o:spid="_x0000_s1026" type="#_x0000_t202" style="position:absolute;margin-left:-.45pt;margin-top:419.45pt;width:467.05pt;height:.05pt;z-index:-251655168;visibility:visible;mso-wrap-style:square;mso-wrap-distance-left:9pt;mso-wrap-distance-top:0;mso-wrap-distance-right:9pt;mso-wrap-distance-bottom:0;mso-position-horizontal:absolute;mso-position-horizontal-relative:text;mso-position-vertical:absolute;mso-position-vertical-relative:text;v-text-anchor:top" o:gfxdata="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" stroked="f">
-                <v:textbox style="mso-fit-shape-to-text:t" inset="0,0,0,0">
-                  <w:txbxContent>
-                    <w:p>
-                      <w:pPr>
-                        <w:pStyle w:val="Caption"/>
-                        <w:rPr>
-                          <w:noProof/>
-                        </w:rPr>
-                      </w:pPr>
-                      <w:r>
-                        <w:t xml:space="preserve">Figure </w:t>
-                      </w:r>
-                      <w:fldSimple w:instr=" SEQ Figure \* ARABIC ">
-                        <w:r>
-                          <w:rPr>
-                            <w:noProof/>
-                          </w:rPr>
-                          <w:t>9</w:t>
-                        </w:r>
-                      </w:fldSimple>
-                      <w:r>
-                        <w:t xml:space="preserve">. </w:t>
-                      </w:r>
-                      <w:r>
-                        <w:t>Full XML data generated by the Security Control Editor.</w:t>
-                      </w:r>
-                    </w:p>
-                  </w:txbxContent>
-                </v:textbox>
-              </v:shape>
-            </w:pict>
-          </mc:Fallback>
-        </mc:AlternateContent>
-      </w:r>
-      <w:r>
-        <w:rPr>
-          <w:noProof/>
-        </w:rPr>
-        <mc:AlternateContent>
-          <mc:Choice Requires="wps">
-            <w:drawing>
-              <wp:inline distT="0" distB="0" distL="0" distR="0">
+              <wp:inline distT="0" distB="0" distL="0" distR="0" wp14:anchorId="699F3F69" wp14:editId="1D509DED">
                 <wp:extent cx="5931725" cy="4981699"/>
                 <wp:effectExtent l="0" t="0" r="0" b="9525"/>
                 <wp:docPr id="9" name="Text Box 9"/>
@@ -1080,7 +1075,11 @@
           </mc:Choice>
           <mc:Fallback>
             <w:pict>
-              <v:shape id="Text Box 9" o:spid="_x0000_s1027" type="#_x0000_t202" style="width:467.05pt;height:392.25pt;visibility:visible;mso-wrap-style:square;mso-left-percent:-10001;mso-top-percent:-10001;mso-position-horizontal:absolute;mso-position-horizontal-relative:char;mso-position-vertical:absolute;mso-position-vertical-relative:line;mso-left-percent:-10001;mso-top-percent:-10001;v-text-anchor:top" o:gfxdata="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" fillcolor="white [3201]" stroked="f" strokeweight=".5pt">
+              <v:shapetype w14:anchorId="699F3F69" id="_x0000_t202" coordsize="21600,21600" o:spt="202" path="m,l,21600r21600,l21600,xe">
+                <v:stroke joinstyle="miter"/>
+                <v:path gradientshapeok="t" o:connecttype="rect"/>
+              </v:shapetype>
+              <v:shape id="Text Box 9" o:spid="_x0000_s1026" type="#_x0000_t202" style="width:467.05pt;height:392.25pt;visibility:visible;mso-wrap-style:square;mso-left-percent:-10001;mso-top-percent:-10001;mso-position-horizontal:absolute;mso-position-horizontal-relative:char;mso-position-vertical:absolute;mso-position-vertical-relative:line;mso-left-percent:-10001;mso-top-percent:-10001;v-text-anchor:top" o:gfxdata="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" fillcolor="white [3201]" stroked="f" strokeweight=".5pt">
                 <v:textbox>
                   <w:txbxContent>
                     <w:p>
@@ -1268,11 +1267,159 @@
         </mc:AlternateContent>
       </w:r>
     </w:p>
-    <w:p/>
+    <w:p>
+      <w:r>
+        <w:rPr>
+          <w:noProof/>
+        </w:rPr>
+        <mc:AlternateContent>
+          <mc:Choice Requires="wps">
+            <w:drawing>
+              <wp:anchor distT="0" distB="0" distL="114300" distR="114300" simplePos="0" relativeHeight="251661312" behindDoc="1" locked="0" layoutInCell="1" allowOverlap="1" wp14:anchorId="3DEBDF2D" wp14:editId="1CDDA514">
+                <wp:simplePos x="0" y="0"/>
+                <wp:positionH relativeFrom="margin">
+                  <wp:align>left</wp:align>
+                </wp:positionH>
+                <wp:positionV relativeFrom="paragraph">
+                  <wp:posOffset>7035</wp:posOffset>
+                </wp:positionV>
+                <wp:extent cx="5931535" cy="635"/>
+                <wp:effectExtent l="0" t="0" r="0" b="2540"/>
+                <wp:wrapNone/>
+                <wp:docPr id="10" name="Text Box 10"/>
+                <wp:cNvGraphicFramePr/>
+                <a:graphic xmlns:a="http://schemas.openxmlformats.org/drawingml/2006/main">
+                  <a:graphicData uri="http://schemas.microsoft.com/office/word/2010/wordprocessingShape">
+                    <wps:wsp>
+                      <wps:cNvSpPr txBox="1"/>
+                      <wps:spPr>
+                        <a:xfrm>
+                          <a:off x="0" y="0"/>
+                          <a:ext cx="5931535" cy="635"/>
+                        </a:xfrm>
+                        <a:prstGeom prst="rect">
+                          <a:avLst/>
+                        </a:prstGeom>
+                        <a:solidFill>
+                          <a:prstClr val="white"/>
+                        </a:solidFill>
+                        <a:ln>
+                          <a:noFill/>
+                        </a:ln>
+                        <a:effectLst/>
+                      </wps:spPr>
+                      <wps:txbx>
+                        <w:txbxContent>
+                          <w:p>
+                            <w:pPr>
+                              <w:pStyle w:val="Caption"/>
+                              <w:rPr>
+                                <w:noProof/>
+                              </w:rPr>
+                            </w:pPr>
+                            <w:r>
+                              <w:t xml:space="preserve">Figure </w:t>
+                            </w:r>
+                            <w:r>
+                              <w:fldChar w:fldCharType="begin"/>
+                            </w:r>
+                            <w:r>
+                              <w:instrText xml:space="preserve"> SEQ Figure \* ARABIC </w:instrText>
+                            </w:r>
+                            <w:r>
+                              <w:fldChar w:fldCharType="separate"/>
+                            </w:r>
+                            <w:r>
+                              <w:rPr>
+                                <w:noProof/>
+                              </w:rPr>
+                              <w:t>9</w:t>
+                            </w:r>
+                            <w:r>
+                              <w:rPr>
+                                <w:noProof/>
+                              </w:rPr>
+                              <w:fldChar w:fldCharType="end"/>
+                            </w:r>
+                            <w:r>
+                              <w:t xml:space="preserve">. </w:t>
+                            </w:r>
+                            <w:r>
+                              <w:t>Full XML data generated by the Security Control Editor.</w:t>
+                            </w:r>
+                          </w:p>
+                        </w:txbxContent>
+                      </wps:txbx>
+                      <wps:bodyPr rot="0" spcFirstLastPara="0" vertOverflow="overflow" horzOverflow="overflow" vert="horz" wrap="square" lIns="0" tIns="0" rIns="0" bIns="0" numCol="1" spcCol="0" rtlCol="0" fromWordArt="0" anchor="t" anchorCtr="0" forceAA="0" compatLnSpc="1">
+                        <a:prstTxWarp prst="textNoShape">
+                          <a:avLst/>
+                        </a:prstTxWarp>
+                        <a:spAutoFit/>
+                      </wps:bodyPr>
+                    </wps:wsp>
+                  </a:graphicData>
+                </a:graphic>
+              </wp:anchor>
+            </w:drawing>
+          </mc:Choice>
+          <mc:Fallback>
+            <w:pict>
+              <v:shape w14:anchorId="3DEBDF2D" id="Text Box 10" o:spid="_x0000_s1027" type="#_x0000_t202" style="position:absolute;margin-left:0;margin-top:.55pt;width:467.05pt;height:.05pt;z-index:-251655168;visibility:visible;mso-wrap-style:square;mso-wrap-distance-left:9pt;mso-wrap-distance-top:0;mso-wrap-distance-right:9pt;mso-wrap-distance-bottom:0;mso-position-horizontal:left;mso-position-horizontal-relative:margin;mso-position-vertical:absolute;mso-position-vertical-relative:text;v-text-anchor:top" o:gfxdata="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" stroked="f">
+                <v:textbox style="mso-fit-shape-to-text:t" inset="0,0,0,0">
+                  <w:txbxContent>
+                    <w:p>
+                      <w:pPr>
+                        <w:pStyle w:val="Caption"/>
+                        <w:rPr>
+                          <w:noProof/>
+                        </w:rPr>
+                      </w:pPr>
+                      <w:r>
+                        <w:t xml:space="preserve">Figure </w:t>
+                      </w:r>
+                      <w:r>
+                        <w:fldChar w:fldCharType="begin"/>
+                      </w:r>
+                      <w:r>
+                        <w:instrText xml:space="preserve"> SEQ Figure \* ARABIC </w:instrText>
+                      </w:r>
+                      <w:r>
+                        <w:fldChar w:fldCharType="separate"/>
+                      </w:r>
+                      <w:r>
+                        <w:rPr>
+                          <w:noProof/>
+                        </w:rPr>
+                        <w:t>9</w:t>
+                      </w:r>
+                      <w:r>
+                        <w:rPr>
+                          <w:noProof/>
+                        </w:rPr>
+                        <w:fldChar w:fldCharType="end"/>
+                      </w:r>
+                      <w:r>
+                        <w:t xml:space="preserve">. </w:t>
+                      </w:r>
+                      <w:r>
+                        <w:t>Full XML data generated by the Security Control Editor.</w:t>
+                      </w:r>
+                    </w:p>
+                  </w:txbxContent>
+                </v:textbox>
+                <w10:wrap anchorx="margin"/>
+              </v:shape>
+            </w:pict>
+          </mc:Fallback>
+        </mc:AlternateContent>
+      </w:r>
+    </w:p>
     <w:p>
       <w:r>
         <w:t>Paragraph.</w:t>
       </w:r>
+      <w:bookmarkStart w:id="0" w:name="_GoBack"/>
+      <w:bookmarkEnd w:id="0"/>
     </w:p>
     <w:p>
       <w:pPr>

</xml_diff>

<commit_message>
Added to intro and added some references
</commit_message>
<xml_diff>
--- a/bt/doc/UserGuide.docx
+++ b/bt/doc/UserGuide.docx
@@ -24,7 +24,7 @@
         <w:fldChar w:fldCharType="begin"/>
       </w:r>
       <w:r>
-        <w:instrText xml:space="preserve"> ADDIN ZOTERO_ITEM CSL_CITATION {"citationID":"87bd9jpdp","properties":{"formattedCitation":"[1]","plainCitation":"[1]"},"citationItems":[{"id":274,"uris":["http://zotero.org/users/118749/items/NW5WXVHC"],"uri":["http://zotero.org/users/118749/items/NW5WXVHC"],"itemData":{"id":274,"type":"report","title":"Framework for Improving Critical Infrastructure Cybersecurity","URL":"http://www.nist.gov/cyberframework/","author":[{"family":"National Institute of Standards and Technology (NIST)","given":""},{"family":"United States of America","given":""}],"issued":{"date-parts":[["2014"]]}}}],"schema":"https://github.com/citation-style-language/schema/raw/master/csl-citation.json"} </w:instrText>
+        <w:instrText xml:space="preserve"> ADDIN ZOTERO_ITEM CSL_CITATION {"citationID":"87bd9jpdp","properties":{"formattedCitation":"[1]","plainCitation":"[1]"},"citationItems":[{"id":274,"uris":["http://zotero.org/users/118749/items/NW5WXVHC"],"uri":["http://zotero.org/users/118749/items/NW5WXVHC"],"itemData":{"id":274,"type":"report","title":"Framework for Improving Critical Infrastructure Cybersecurity","URL":"http://www.nist.gov/cyberframework/","author":[{"literal":"National Institute of Standards and Technology (NIST)"},{"literal":"United States of America"}],"issued":{"date-parts":[["2014"]]}}}],"schema":"https://github.com/citation-style-language/schema/raw/master/csl-citation.json"} </w:instrText>
       </w:r>
       <w:r>
         <w:fldChar w:fldCharType="separate"/>
@@ -48,7 +48,7 @@
         <w:fldChar w:fldCharType="begin"/>
       </w:r>
       <w:r>
-        <w:instrText xml:space="preserve"> ADDIN ZOTERO_ITEM CSL_CITATION {"citationID":"juob0iee9","properties":{"formattedCitation":"[2]","plainCitation":"[2]"},"citationItems":[{"id":294,"uris":["http://zotero.org/users/118749/items/MJS9KH98"],"uri":["http://zotero.org/users/118749/items/MJS9KH98"],"itemData":{"id":294,"type":"report","title":"Security and Privacy Controls for Federal Information Systems and Organizations","publisher":"National Institute of Standards and Technology","source":"CrossRef","URL":"http://nvlpubs.nist.gov/nistpubs/SpecialPublications/NIST.SP.800-53r4.pdf","number":"NIST SP 800-53r4","author":[{"family":"Joint Task Force Transformation Initiative","given":""}],"issued":{"date-parts":[["2013",4]]},"accessed":{"date-parts":[["2015",6,29]]}}}],"schema":"https://github.com/citation-style-language/schema/raw/master/csl-citation.json"} </w:instrText>
+        <w:instrText xml:space="preserve"> ADDIN ZOTERO_ITEM CSL_CITATION {"citationID":"juob0iee9","properties":{"formattedCitation":"[2]","plainCitation":"[2]"},"citationItems":[{"id":294,"uris":["http://zotero.org/users/118749/items/MJS9KH98"],"uri":["http://zotero.org/users/118749/items/MJS9KH98"],"itemData":{"id":294,"type":"report","title":"Security and Privacy Controls for Federal Information Systems and Organizations","publisher":"National Institute of Standards and Technology","source":"CrossRef","URL":"http://nvlpubs.nist.gov/nistpubs/SpecialPublications/NIST.SP.800-53r4.pdf","number":"NIST SP 800-53r4","author":[{"literal":"Joint Task Force Transformation Initiative"}],"issued":{"date-parts":[["2013",4]]},"accessed":{"date-parts":[["2015",6,29]]}}}],"schema":"https://github.com/citation-style-language/schema/raw/master/csl-citation.json"} </w:instrText>
       </w:r>
       <w:r>
         <w:fldChar w:fldCharType="separate"/>
@@ -65,11 +65,108 @@
       <w:r>
         <w:t>security controls.</w:t>
       </w:r>
-    </w:p>
-    <w:p>
-      <w:r>
-        <w:t>This is another paragraph.</w:t>
-      </w:r>
+      <w:r>
+        <w:t xml:space="preserve"> Baseline Tailor generates output in an Extensible Markup Language (XML) </w:t>
+      </w:r>
+      <w:r>
+        <w:fldChar w:fldCharType="begin"/>
+      </w:r>
+      <w:r>
+        <w:instrText xml:space="preserve"> ADDIN ZOTERO_ITEM CSL_CITATION {"citationID":"16rovg7sm1","properties":{"formattedCitation":"[3]","plainCitation":"[3]"},"citationItems":[{"id":289,"uris":["http://zotero.org/users/118749/items/I2XIDSBW"],"uri":["http://zotero.org/users/118749/items/I2XIDSBW"],"itemData":{"id":289,"type":"webpage","title":"Extensible Markup Language (XML) 1.0 (Fifth Edition)","container-title":"W3C Recommendation","URL":"http://www.w3.org/TR/xml/","issued":{"date-parts":[["2008",11,26]]}}}],"schema":"https://github.com/citation-style-language/schema/raw/master/csl-citation.json"} </w:instrText>
+      </w:r>
+      <w:r>
+        <w:fldChar w:fldCharType="separate"/>
+      </w:r>
+      <w:r>
+        <w:t>[3]</w:t>
+      </w:r>
+      <w:r>
+        <w:fldChar w:fldCharType="end"/>
+      </w:r>
+      <w:r>
+        <w:t xml:space="preserve"> </w:t>
+      </w:r>
+      <w:r>
+        <w:t>format capturing the user’s tailoring choices.</w:t>
+      </w:r>
+    </w:p>
+    <w:p>
+      <w:r>
+        <w:t>Baseline Tailor is a single-page web application</w:t>
+      </w:r>
+      <w:r>
+        <w:t xml:space="preserve"> </w:t>
+      </w:r>
+      <w:r>
+        <w:fldChar w:fldCharType="begin"/>
+      </w:r>
+      <w:r>
+        <w:instrText xml:space="preserve"> ADDIN ZOTERO_ITEM CSL_CITATION {"citationID":"13bfnsubd2","properties":{"formattedCitation":"[4]","plainCitation":"[4]"},"citationItems":[{"id":279,"uris":["http://zotero.org/users/118749/items/AX3FFQQ2"],"uri":["http://zotero.org/users/118749/items/AX3FFQQ2"],"itemData":{"id":279,"type":"article-journal","title":"Migrating Multi-page Web Applications to Single-page AJAX Interfaces","container-title":"Software Maintenance and Reengineering, 2007. CSMR '07. 11th European Conference on","page":"181-190","abstract":"Recently, a new Web development technique for creating interactive Web applications, dubbed Ajax, has emerged. In this new model, the single-page Web interface is composed of individual components which can be updated/replaced independently. If until a year ago, the concern revolved around migrating legacy systems to Web-based settings, today we have a new challenge of migrating Web applications to single-page Ajax applications. Gaining an understanding of the navigational model and user interface structure of the source application is the first step in the migration process. In this paper, we explore how reverse engineering techniques can help analyze classic Web applications for this purpose. Our approach, using a schema-based clustering technique, extracts a navigational model of Web applications, and identifies candidate user interface components to be migrated to a single-page Ajax interface. Additionally, results of a case study, conducted to evaluate our tool, are presented","DOI":"10.1109/CSMR.2007.33","ISSN":"1534-5351","journalAbbreviation":"Software Maintenance and Reengineering, 2007. CSMR '07. 11th European Conference on","author":[{"family":"Mesbah","given":"A."},{"family":"Deursen","given":"A.","non-dropping-particle":"van"}],"issued":{"date-parts":[["2007",3,21]]}}}],"schema":"https://github.com/citation-style-language/schema/raw/master/csl-citation.json"} </w:instrText>
+      </w:r>
+      <w:r>
+        <w:fldChar w:fldCharType="separate"/>
+      </w:r>
+      <w:r>
+        <w:t>[4]</w:t>
+      </w:r>
+      <w:r>
+        <w:fldChar w:fldCharType="end"/>
+      </w:r>
+      <w:r>
+        <w:t xml:space="preserve">, meaning that it runs within a browser client and that its user interface </w:t>
+      </w:r>
+      <w:r>
+        <w:t>state can update itself</w:t>
+      </w:r>
+      <w:r>
+        <w:t xml:space="preserve"> without server-side processing or page reloading. </w:t>
+      </w:r>
+      <w:r>
+        <w:t xml:space="preserve">As a result, Baseline Tailor </w:t>
+      </w:r>
+      <w:r>
+        <w:t>does not require a high speed Internet connection. In fact, it can be run offline in browsers that that do not block read access to local files.</w:t>
+      </w:r>
+    </w:p>
+    <w:p>
+      <w:r>
+        <w:t xml:space="preserve">Baseline Tailor </w:t>
+      </w:r>
+      <w:r>
+        <w:t xml:space="preserve">adopts a minimalist approach. The software </w:t>
+      </w:r>
+      <w:r>
+        <w:t xml:space="preserve">neither creates nor </w:t>
+      </w:r>
+      <w:r>
+        <w:t>modif</w:t>
+      </w:r>
+      <w:r>
+        <w:t>ies</w:t>
+      </w:r>
+      <w:r>
+        <w:t xml:space="preserve"> any files.</w:t>
+      </w:r>
+      <w:r>
+        <w:t xml:space="preserve"> </w:t>
+      </w:r>
+      <w:r>
+        <w:t>Instead, Baseline Tailor displays its</w:t>
+      </w:r>
+      <w:r>
+        <w:t xml:space="preserve"> output in a multiple-line, resizable text field.</w:t>
+      </w:r>
+      <w:r>
+        <w:t xml:space="preserve"> </w:t>
+      </w:r>
+      <w:r>
+        <w:t xml:space="preserve">The user can copy-paste this output into a third party XML </w:t>
+      </w:r>
+      <w:r>
+        <w:t xml:space="preserve">editing application. </w:t>
+      </w:r>
+      <w:bookmarkStart w:id="0" w:name="_GoBack"/>
+      <w:bookmarkEnd w:id="0"/>
     </w:p>
     <w:p>
       <w:pPr>
@@ -77,11 +174,6 @@
       </w:pPr>
       <w:r>
         <w:t>Getting Started</w:t>
-      </w:r>
-    </w:p>
-    <w:p>
-      <w:r>
-        <w:t>System requirements.</w:t>
       </w:r>
     </w:p>
     <w:p>
@@ -186,27 +278,14 @@
       <w:r>
         <w:t xml:space="preserve">Figure </w:t>
       </w:r>
-      <w:r>
-        <w:fldChar w:fldCharType="begin"/>
-      </w:r>
-      <w:r>
-        <w:instrText xml:space="preserve"> SEQ Figure \* ARABIC </w:instrText>
-      </w:r>
-      <w:r>
-        <w:fldChar w:fldCharType="separate"/>
-      </w:r>
-      <w:r>
-        <w:rPr>
-          <w:noProof/>
-        </w:rPr>
-        <w:t>1</w:t>
-      </w:r>
-      <w:r>
-        <w:rPr>
-          <w:noProof/>
-        </w:rPr>
-        <w:fldChar w:fldCharType="end"/>
-      </w:r>
+      <w:fldSimple w:instr=" SEQ Figure \* ARABIC ">
+        <w:r>
+          <w:rPr>
+            <w:noProof/>
+          </w:rPr>
+          <w:t>1</w:t>
+        </w:r>
+      </w:fldSimple>
       <w:r>
         <w:t>. Framework Core subcategory referencing the IA control family.</w:t>
       </w:r>
@@ -272,27 +351,14 @@
       <w:r>
         <w:t xml:space="preserve">Figure </w:t>
       </w:r>
-      <w:r>
-        <w:fldChar w:fldCharType="begin"/>
-      </w:r>
-      <w:r>
-        <w:instrText xml:space="preserve"> SEQ Figure \* ARABIC </w:instrText>
-      </w:r>
-      <w:r>
-        <w:fldChar w:fldCharType="separate"/>
-      </w:r>
-      <w:r>
-        <w:rPr>
-          <w:noProof/>
-        </w:rPr>
-        <w:t>2</w:t>
-      </w:r>
-      <w:r>
-        <w:rPr>
-          <w:noProof/>
-        </w:rPr>
-        <w:fldChar w:fldCharType="end"/>
-      </w:r>
+      <w:fldSimple w:instr=" SEQ Figure \* ARABIC ">
+        <w:r>
+          <w:rPr>
+            <w:noProof/>
+          </w:rPr>
+          <w:t>2</w:t>
+        </w:r>
+      </w:fldSimple>
       <w:r>
         <w:t>. Security control IA-3.</w:t>
       </w:r>
@@ -360,27 +426,14 @@
       <w:r>
         <w:t xml:space="preserve">Figure </w:t>
       </w:r>
-      <w:r>
-        <w:fldChar w:fldCharType="begin"/>
-      </w:r>
-      <w:r>
-        <w:instrText xml:space="preserve"> SEQ Figure \* ARABIC </w:instrText>
-      </w:r>
-      <w:r>
-        <w:fldChar w:fldCharType="separate"/>
-      </w:r>
-      <w:r>
-        <w:rPr>
-          <w:noProof/>
-        </w:rPr>
-        <w:t>3</w:t>
-      </w:r>
-      <w:r>
-        <w:rPr>
-          <w:noProof/>
-        </w:rPr>
-        <w:fldChar w:fldCharType="end"/>
-      </w:r>
+      <w:fldSimple w:instr=" SEQ Figure \* ARABIC ">
+        <w:r>
+          <w:rPr>
+            <w:noProof/>
+          </w:rPr>
+          <w:t>3</w:t>
+        </w:r>
+      </w:fldSimple>
       <w:r>
         <w:t>. IA-3 cross references to Framework Core.</w:t>
       </w:r>
@@ -445,27 +498,14 @@
       <w:r>
         <w:t xml:space="preserve">Figure </w:t>
       </w:r>
-      <w:r>
-        <w:fldChar w:fldCharType="begin"/>
-      </w:r>
-      <w:r>
-        <w:instrText xml:space="preserve"> SEQ Figure \* ARABIC </w:instrText>
-      </w:r>
-      <w:r>
-        <w:fldChar w:fldCharType="separate"/>
-      </w:r>
-      <w:r>
-        <w:rPr>
-          <w:noProof/>
-        </w:rPr>
-        <w:t>4</w:t>
-      </w:r>
-      <w:r>
-        <w:rPr>
-          <w:noProof/>
-        </w:rPr>
-        <w:fldChar w:fldCharType="end"/>
-      </w:r>
+      <w:fldSimple w:instr=" SEQ Figure \* ARABIC ">
+        <w:r>
+          <w:rPr>
+            <w:noProof/>
+          </w:rPr>
+          <w:t>4</w:t>
+        </w:r>
+      </w:fldSimple>
       <w:r>
         <w:t xml:space="preserve">. </w:t>
       </w:r>
@@ -538,27 +578,14 @@
       <w:r>
         <w:t xml:space="preserve">Figure </w:t>
       </w:r>
-      <w:r>
-        <w:fldChar w:fldCharType="begin"/>
-      </w:r>
-      <w:r>
-        <w:instrText xml:space="preserve"> SEQ Figure \* ARABIC </w:instrText>
-      </w:r>
-      <w:r>
-        <w:fldChar w:fldCharType="separate"/>
-      </w:r>
-      <w:r>
-        <w:rPr>
-          <w:noProof/>
-        </w:rPr>
-        <w:t>5</w:t>
-      </w:r>
-      <w:r>
-        <w:rPr>
-          <w:noProof/>
-        </w:rPr>
-        <w:fldChar w:fldCharType="end"/>
-      </w:r>
+      <w:fldSimple w:instr=" SEQ Figure \* ARABIC ">
+        <w:r>
+          <w:rPr>
+            <w:noProof/>
+          </w:rPr>
+          <w:t>5</w:t>
+        </w:r>
+      </w:fldSimple>
       <w:r>
         <w:t>. Violation of baseline constraint.</w:t>
       </w:r>
@@ -624,27 +651,14 @@
       <w:r>
         <w:t xml:space="preserve">Figure </w:t>
       </w:r>
-      <w:r>
-        <w:fldChar w:fldCharType="begin"/>
-      </w:r>
-      <w:r>
-        <w:instrText xml:space="preserve"> SEQ Figure \* ARABIC </w:instrText>
-      </w:r>
-      <w:r>
-        <w:fldChar w:fldCharType="separate"/>
-      </w:r>
-      <w:r>
-        <w:rPr>
-          <w:noProof/>
-        </w:rPr>
-        <w:t>6</w:t>
-      </w:r>
-      <w:r>
-        <w:rPr>
-          <w:noProof/>
-        </w:rPr>
-        <w:fldChar w:fldCharType="end"/>
-      </w:r>
+      <w:fldSimple w:instr=" SEQ Figure \* ARABIC ">
+        <w:r>
+          <w:rPr>
+            <w:noProof/>
+          </w:rPr>
+          <w:t>6</w:t>
+        </w:r>
+      </w:fldSimple>
       <w:r>
         <w:t>. Violation of cross-reference constraint.</w:t>
       </w:r>
@@ -709,27 +723,14 @@
       <w:r>
         <w:t xml:space="preserve">Figure </w:t>
       </w:r>
-      <w:r>
-        <w:fldChar w:fldCharType="begin"/>
-      </w:r>
-      <w:r>
-        <w:instrText xml:space="preserve"> SEQ Figure \* ARABIC </w:instrText>
-      </w:r>
-      <w:r>
-        <w:fldChar w:fldCharType="separate"/>
-      </w:r>
-      <w:r>
-        <w:rPr>
-          <w:noProof/>
-        </w:rPr>
-        <w:t>7</w:t>
-      </w:r>
-      <w:r>
-        <w:rPr>
-          <w:noProof/>
-        </w:rPr>
-        <w:fldChar w:fldCharType="end"/>
-      </w:r>
+      <w:fldSimple w:instr=" SEQ Figure \* ARABIC ">
+        <w:r>
+          <w:rPr>
+            <w:noProof/>
+          </w:rPr>
+          <w:t>7</w:t>
+        </w:r>
+      </w:fldSimple>
       <w:r>
         <w:t>. IA-3 tailored for an Industrial Control System.</w:t>
       </w:r>
@@ -797,27 +798,14 @@
       <w:r>
         <w:t xml:space="preserve">Figure </w:t>
       </w:r>
-      <w:r>
-        <w:fldChar w:fldCharType="begin"/>
-      </w:r>
-      <w:r>
-        <w:instrText xml:space="preserve"> SEQ Figure \* ARABIC </w:instrText>
-      </w:r>
-      <w:r>
-        <w:fldChar w:fldCharType="separate"/>
-      </w:r>
-      <w:r>
-        <w:rPr>
-          <w:noProof/>
-        </w:rPr>
-        <w:t>8</w:t>
-      </w:r>
-      <w:r>
-        <w:rPr>
-          <w:noProof/>
-        </w:rPr>
-        <w:fldChar w:fldCharType="end"/>
-      </w:r>
+      <w:fldSimple w:instr=" SEQ Figure \* ARABIC ">
+        <w:r>
+          <w:rPr>
+            <w:noProof/>
+          </w:rPr>
+          <w:t>8</w:t>
+        </w:r>
+      </w:fldSimple>
       <w:r>
         <w:t xml:space="preserve">. </w:t>
       </w:r>
@@ -1320,27 +1308,14 @@
                             <w:r>
                               <w:t xml:space="preserve">Figure </w:t>
                             </w:r>
-                            <w:r>
-                              <w:fldChar w:fldCharType="begin"/>
-                            </w:r>
-                            <w:r>
-                              <w:instrText xml:space="preserve"> SEQ Figure \* ARABIC </w:instrText>
-                            </w:r>
-                            <w:r>
-                              <w:fldChar w:fldCharType="separate"/>
-                            </w:r>
-                            <w:r>
-                              <w:rPr>
-                                <w:noProof/>
-                              </w:rPr>
-                              <w:t>9</w:t>
-                            </w:r>
-                            <w:r>
-                              <w:rPr>
-                                <w:noProof/>
-                              </w:rPr>
-                              <w:fldChar w:fldCharType="end"/>
-                            </w:r>
+                            <w:fldSimple w:instr=" SEQ Figure \* ARABIC ">
+                              <w:r>
+                                <w:rPr>
+                                  <w:noProof/>
+                                </w:rPr>
+                                <w:t>9</w:t>
+                              </w:r>
+                            </w:fldSimple>
                             <w:r>
                               <w:t xml:space="preserve">. </w:t>
                             </w:r>
@@ -1418,8 +1393,6 @@
       <w:r>
         <w:t>Paragraph.</w:t>
       </w:r>
-      <w:bookmarkStart w:id="0" w:name="_GoBack"/>
-      <w:bookmarkEnd w:id="0"/>
     </w:p>
     <w:p>
       <w:pPr>
@@ -1460,6 +1433,50 @@
       <w:r>
         <w:tab/>
         <w:t>Joint Task Force Transformation Initiative, “Security and Privacy Controls for Federal Information Systems and Organizations,” National Institute of Standards and Technology, NIST SP 800-53r4, Apr. 2013.</w:t>
+      </w:r>
+    </w:p>
+    <w:p>
+      <w:pPr>
+        <w:pStyle w:val="Bibliography"/>
+      </w:pPr>
+      <w:r>
+        <w:t>[3]</w:t>
+      </w:r>
+      <w:r>
+        <w:tab/>
+        <w:t xml:space="preserve">“Extensible Markup Language (XML) 1.0 (Fifth Edition),” </w:t>
+      </w:r>
+      <w:r>
+        <w:rPr>
+          <w:i/>
+          <w:iCs/>
+        </w:rPr>
+        <w:t>W3C Recommendation</w:t>
+      </w:r>
+      <w:r>
+        <w:t>, 26-Nov-2008. [Online]. Available: http://www.w3.org/TR/xml/.</w:t>
+      </w:r>
+    </w:p>
+    <w:p>
+      <w:pPr>
+        <w:pStyle w:val="Bibliography"/>
+      </w:pPr>
+      <w:r>
+        <w:t>[4]</w:t>
+      </w:r>
+      <w:r>
+        <w:tab/>
+        <w:t xml:space="preserve">A. Mesbah and A. van Deursen, “Migrating Multi-page Web Applications to Single-page AJAX Interfaces,” </w:t>
+      </w:r>
+      <w:r>
+        <w:rPr>
+          <w:i/>
+          <w:iCs/>
+        </w:rPr>
+        <w:t>Software Maintenance and Reengineering, 2007. CSMR ’07. 11th European Conference on</w:t>
+      </w:r>
+      <w:r>
+        <w:t>, pp. 181–190, Mar. 2007.</w:t>
       </w:r>
     </w:p>
     <w:p>
@@ -2535,7 +2552,6 @@
   <w:style w:type="character" w:default="1" w:styleId="DefaultParagraphFont">
     <w:name w:val="Default Paragraph Font"/>
     <w:uiPriority w:val="1"/>
-    <w:semiHidden/>
     <w:unhideWhenUsed/>
   </w:style>
   <w:style w:type="table" w:default="1" w:styleId="TableNormal">

</xml_diff>

<commit_message>
Finished intro and started Getting Started section
</commit_message>
<xml_diff>
--- a/bt/doc/UserGuide.docx
+++ b/bt/doc/UserGuide.docx
@@ -92,7 +92,25 @@
     </w:p>
     <w:p>
       <w:r>
-        <w:t>Baseline Tailor is a single-page web application</w:t>
+        <w:t xml:space="preserve">Baseline Tailor is a single-page web application </w:t>
+      </w:r>
+      <w:r>
+        <w:fldChar w:fldCharType="begin"/>
+      </w:r>
+      <w:r>
+        <w:instrText xml:space="preserve"> ADDIN ZOTERO_ITEM CSL_CITATION {"citationID":"13bfnsubd2","properties":{"formattedCitation":"[4]","plainCitation":"[4]"},"citationItems":[{"id":279,"uris":["http://zotero.org/users/118749/items/AX3FFQQ2"],"uri":["http://zotero.org/users/118749/items/AX3FFQQ2"],"itemData":{"id":279,"type":"article-journal","title":"Migrating Multi-page Web Applications to Single-page AJAX Interfaces","container-title":"Software Maintenance and Reengineering, 2007. CSMR '07. 11th European Conference on","page":"181-190","abstract":"Recently, a new Web development technique for creating interactive Web applications, dubbed Ajax, has emerged. In this new model, the single-page Web interface is composed of individual components which can be updated/replaced independently. If until a year ago, the concern revolved around migrating legacy systems to Web-based settings, today we have a new challenge of migrating Web applications to single-page Ajax applications. Gaining an understanding of the navigational model and user interface structure of the source application is the first step in the migration process. In this paper, we explore how reverse engineering techniques can help analyze classic Web applications for this purpose. Our approach, using a schema-based clustering technique, extracts a navigational model of Web applications, and identifies candidate user interface components to be migrated to a single-page Ajax interface. Additionally, results of a case study, conducted to evaluate our tool, are presented","DOI":"10.1109/CSMR.2007.33","ISSN":"1534-5351","journalAbbreviation":"Software Maintenance and Reengineering, 2007. CSMR '07. 11th European Conference on","author":[{"family":"Mesbah","given":"A."},{"family":"Deursen","given":"A.","non-dropping-particle":"van"}],"issued":{"date-parts":[["2007",3,21]]}}}],"schema":"https://github.com/citation-style-language/schema/raw/master/csl-citation.json"} </w:instrText>
+      </w:r>
+      <w:r>
+        <w:fldChar w:fldCharType="separate"/>
+      </w:r>
+      <w:r>
+        <w:t>[4]</w:t>
+      </w:r>
+      <w:r>
+        <w:fldChar w:fldCharType="end"/>
+      </w:r>
+      <w:r>
+        <w:t>. Single-page applications, also known as AJAX (Asynchronous JavaScript</w:t>
       </w:r>
       <w:r>
         <w:t xml:space="preserve"> </w:t>
@@ -101,19 +119,46 @@
         <w:fldChar w:fldCharType="begin"/>
       </w:r>
       <w:r>
-        <w:instrText xml:space="preserve"> ADDIN ZOTERO_ITEM CSL_CITATION {"citationID":"13bfnsubd2","properties":{"formattedCitation":"[4]","plainCitation":"[4]"},"citationItems":[{"id":279,"uris":["http://zotero.org/users/118749/items/AX3FFQQ2"],"uri":["http://zotero.org/users/118749/items/AX3FFQQ2"],"itemData":{"id":279,"type":"article-journal","title":"Migrating Multi-page Web Applications to Single-page AJAX Interfaces","container-title":"Software Maintenance and Reengineering, 2007. CSMR '07. 11th European Conference on","page":"181-190","abstract":"Recently, a new Web development technique for creating interactive Web applications, dubbed Ajax, has emerged. In this new model, the single-page Web interface is composed of individual components which can be updated/replaced independently. If until a year ago, the concern revolved around migrating legacy systems to Web-based settings, today we have a new challenge of migrating Web applications to single-page Ajax applications. Gaining an understanding of the navigational model and user interface structure of the source application is the first step in the migration process. In this paper, we explore how reverse engineering techniques can help analyze classic Web applications for this purpose. Our approach, using a schema-based clustering technique, extracts a navigational model of Web applications, and identifies candidate user interface components to be migrated to a single-page Ajax interface. Additionally, results of a case study, conducted to evaluate our tool, are presented","DOI":"10.1109/CSMR.2007.33","ISSN":"1534-5351","journalAbbreviation":"Software Maintenance and Reengineering, 2007. CSMR '07. 11th European Conference on","author":[{"family":"Mesbah","given":"A."},{"family":"Deursen","given":"A.","non-dropping-particle":"van"}],"issued":{"date-parts":[["2007",3,21]]}}}],"schema":"https://github.com/citation-style-language/schema/raw/master/csl-citation.json"} </w:instrText>
+        <w:instrText xml:space="preserve"> ADDIN ZOTERO_ITEM CSL_CITATION {"citationID":"20fj9h15ur","properties":{"formattedCitation":"[5]","plainCitation":"[5]"},"citationItems":[{"id":295,"uris":["http://zotero.org/users/118749/items/A4FJGWMU"],"uri":["http://zotero.org/users/118749/items/A4FJGWMU"],"itemData":{"id":295,"type":"report","title":"ECMAScript 2015 Language Specification","publisher":"Ecma International","URL":"http://www.ecma-international.org/publications/standards/Ecma-262.htm","number":"Standard ECMA-262","issued":{"date-parts":[["2015",6]]}}}],"schema":"https://github.com/citation-style-language/schema/raw/master/csl-citation.json"} </w:instrText>
       </w:r>
       <w:r>
         <w:fldChar w:fldCharType="separate"/>
       </w:r>
       <w:r>
-        <w:t>[4]</w:t>
+        <w:t>[5]</w:t>
       </w:r>
       <w:r>
         <w:fldChar w:fldCharType="end"/>
       </w:r>
       <w:r>
-        <w:t xml:space="preserve">, meaning that it runs within a browser client and that its user interface </w:t>
+        <w:t xml:space="preserve"> and XML) applications</w:t>
+      </w:r>
+      <w:r>
+        <w:t xml:space="preserve">, </w:t>
+      </w:r>
+      <w:r>
+        <w:t>run</w:t>
+      </w:r>
+      <w:r>
+        <w:t xml:space="preserve"> within a browser client </w:t>
+      </w:r>
+      <w:r>
+        <w:t>such</w:t>
+      </w:r>
+      <w:r>
+        <w:t xml:space="preserve"> that </w:t>
+      </w:r>
+      <w:r>
+        <w:t>the</w:t>
+      </w:r>
+      <w:r>
+        <w:t xml:space="preserve"> </w:t>
+      </w:r>
+      <w:r>
+        <w:t xml:space="preserve">application’s </w:t>
+      </w:r>
+      <w:r>
+        <w:t xml:space="preserve">user interface </w:t>
       </w:r>
       <w:r>
         <w:t>state can update itself</w:t>
@@ -125,7 +170,34 @@
         <w:t xml:space="preserve">As a result, Baseline Tailor </w:t>
       </w:r>
       <w:r>
-        <w:t>does not require a high speed Internet connection. In fact, it can be run offline in browsers that that do not block read access to local files.</w:t>
+        <w:t xml:space="preserve">does not require a high speed Internet connection. </w:t>
+      </w:r>
+      <w:r>
+        <w:t xml:space="preserve">Baseline Tailor can even be run offline without a </w:t>
+      </w:r>
+      <w:r>
+        <w:t xml:space="preserve">Hypertext Transfer Protocol (HTTP) </w:t>
+      </w:r>
+      <w:r>
+        <w:fldChar w:fldCharType="begin"/>
+      </w:r>
+      <w:r>
+        <w:instrText xml:space="preserve"> ADDIN ZOTERO_ITEM CSL_CITATION {"citationID":"14rv97d20k","properties":{"formattedCitation":"[6]","plainCitation":"[6]"},"citationItems":[{"id":298,"uris":["http://zotero.org/users/118749/items/9569628Q"],"uri":["http://zotero.org/users/118749/items/9569628Q"],"itemData":{"id":298,"type":"report","title":"Hypertext Transfer Protocol - HTTP/1.1","publisher":"Internet Engineering Task Force","URL":"https://www.ietf.org/rfc/rfc2616.txt","number":"RFC 2616","issued":{"date-parts":[["1999",6]]},"accessed":{"date-parts":[["2015",8,18]]}}}],"schema":"https://github.com/citation-style-language/schema/raw/master/csl-citation.json"} </w:instrText>
+      </w:r>
+      <w:r>
+        <w:fldChar w:fldCharType="separate"/>
+      </w:r>
+      <w:r>
+        <w:t>[6]</w:t>
+      </w:r>
+      <w:r>
+        <w:fldChar w:fldCharType="end"/>
+      </w:r>
+      <w:r>
+        <w:t xml:space="preserve"> server</w:t>
+      </w:r>
+      <w:r>
+        <w:t xml:space="preserve"> in browsers that that do not block read access to local files.</w:t>
       </w:r>
     </w:p>
     <w:p>
@@ -151,30 +223,56 @@
         <w:t xml:space="preserve"> </w:t>
       </w:r>
       <w:r>
-        <w:t>Instead, Baseline Tailor displays its</w:t>
-      </w:r>
-      <w:r>
-        <w:t xml:space="preserve"> output in a multiple-line, resizable text field.</w:t>
-      </w:r>
-      <w:r>
-        <w:t xml:space="preserve"> </w:t>
+        <w:t xml:space="preserve">Instead, Baseline Tailor displays its output in a multiple-line, resizable text field. </w:t>
       </w:r>
       <w:r>
         <w:t xml:space="preserve">The user can copy-paste this output into a third party XML </w:t>
       </w:r>
       <w:r>
         <w:t xml:space="preserve">editing application. </w:t>
+      </w:r>
+      <w:r>
+        <w:t>Baseline Tailor’s inability to write or modify files may seem limiting to some users. But other users may see this “limitation” as an advantage in that it allows for easy installation – even on systems with stringent security policies.</w:t>
+      </w:r>
+    </w:p>
+    <w:p>
+      <w:pPr>
+        <w:pStyle w:val="Heading1"/>
+      </w:pPr>
+      <w:r>
+        <w:t>Getting Started</w:t>
+      </w:r>
+    </w:p>
+    <w:p>
+      <w:r>
+        <w:t xml:space="preserve">The only requirement for using Baseline Tailor is an Internet browser with support for JavaScript and the Extensible Stylesheet Language Transformations (XSLT) 1.0 standard </w:t>
+      </w:r>
+      <w:r>
+        <w:fldChar w:fldCharType="begin"/>
+      </w:r>
+      <w:r>
+        <w:instrText xml:space="preserve"> ADDIN ZOTERO_ITEM CSL_CITATION {"citationID":"2pnkqu2sof","properties":{"formattedCitation":"[7]","plainCitation":"[7]"},"citationItems":[{"id":300,"uris":["http://zotero.org/users/118749/items/QRANHMUC"],"uri":["http://zotero.org/users/118749/items/QRANHMUC"],"itemData":{"id":300,"type":"webpage","title":"XSL Transformations (XSLT) Version 1.0","container-title":"W3C Recommendation","URL":"http://www.w3.org/TR/xslt","issued":{"date-parts":[["1999",11,16]]}}}],"schema":"https://github.com/citation-style-language/schema/raw/master/csl-citation.json"} </w:instrText>
+      </w:r>
+      <w:r>
+        <w:fldChar w:fldCharType="separate"/>
+      </w:r>
+      <w:r>
+        <w:t>[7]</w:t>
+      </w:r>
+      <w:r>
+        <w:fldChar w:fldCharType="end"/>
+      </w:r>
+      <w:r>
+        <w:t>. Most of today’s common browsers meet this requirement. Although not required, software for editing XML documents is desirable. Although it is possible to copy-paste Baseline Tailor’s o</w:t>
+      </w:r>
+      <w:r>
+        <w:t>utput into a plain text editor for further modification, XML editing software allows is easier to use, supports validation against a schema, and may als</w:t>
+      </w:r>
+      <w:r>
+        <w:t>o include other useful XML-specific features.</w:t>
       </w:r>
       <w:bookmarkStart w:id="0" w:name="_GoBack"/>
       <w:bookmarkEnd w:id="0"/>
-    </w:p>
-    <w:p>
-      <w:pPr>
-        <w:pStyle w:val="Heading1"/>
-      </w:pPr>
-      <w:r>
-        <w:t>Getting Started</w:t>
-      </w:r>
     </w:p>
     <w:p>
       <w:r>
@@ -228,6 +326,7 @@
         <w:rPr>
           <w:noProof/>
         </w:rPr>
+        <w:lastRenderedPageBreak/>
         <w:drawing>
           <wp:inline distT="0" distB="0" distL="0" distR="0" wp14:anchorId="417AB5B4" wp14:editId="1B9996DB">
             <wp:extent cx="5028571" cy="1485321"/>
@@ -278,29 +377,41 @@
       <w:r>
         <w:t xml:space="preserve">Figure </w:t>
       </w:r>
-      <w:fldSimple w:instr=" SEQ Figure \* ARABIC ">
-        <w:r>
-          <w:rPr>
-            <w:noProof/>
-          </w:rPr>
-          <w:t>1</w:t>
-        </w:r>
-      </w:fldSimple>
-      <w:r>
-        <w:t>. Framework Core subcategory referencing the IA control family.</w:t>
-      </w:r>
-    </w:p>
-    <w:p>
-      <w:r>
-        <w:t>Paragraph.</w:t>
-      </w:r>
-    </w:p>
-    <w:p>
+      <w:r>
+        <w:fldChar w:fldCharType="begin"/>
+      </w:r>
+      <w:r>
+        <w:instrText xml:space="preserve"> SEQ Figure \* ARABIC </w:instrText>
+      </w:r>
+      <w:r>
+        <w:fldChar w:fldCharType="separate"/>
+      </w:r>
       <w:r>
         <w:rPr>
           <w:noProof/>
         </w:rPr>
-        <w:lastRenderedPageBreak/>
+        <w:t>1</w:t>
+      </w:r>
+      <w:r>
+        <w:rPr>
+          <w:noProof/>
+        </w:rPr>
+        <w:fldChar w:fldCharType="end"/>
+      </w:r>
+      <w:r>
+        <w:t>. Framework Core subcategory referencing the IA control family.</w:t>
+      </w:r>
+    </w:p>
+    <w:p>
+      <w:r>
+        <w:t>Paragraph.</w:t>
+      </w:r>
+    </w:p>
+    <w:p>
+      <w:r>
+        <w:rPr>
+          <w:noProof/>
+        </w:rPr>
         <w:drawing>
           <wp:inline distT="0" distB="0" distL="0" distR="0" wp14:anchorId="443DE858" wp14:editId="1607467F">
             <wp:extent cx="5028571" cy="2028035"/>
@@ -351,14 +462,27 @@
       <w:r>
         <w:t xml:space="preserve">Figure </w:t>
       </w:r>
-      <w:fldSimple w:instr=" SEQ Figure \* ARABIC ">
-        <w:r>
-          <w:rPr>
-            <w:noProof/>
-          </w:rPr>
-          <w:t>2</w:t>
-        </w:r>
-      </w:fldSimple>
+      <w:r>
+        <w:fldChar w:fldCharType="begin"/>
+      </w:r>
+      <w:r>
+        <w:instrText xml:space="preserve"> SEQ Figure \* ARABIC </w:instrText>
+      </w:r>
+      <w:r>
+        <w:fldChar w:fldCharType="separate"/>
+      </w:r>
+      <w:r>
+        <w:rPr>
+          <w:noProof/>
+        </w:rPr>
+        <w:t>2</w:t>
+      </w:r>
+      <w:r>
+        <w:rPr>
+          <w:noProof/>
+        </w:rPr>
+        <w:fldChar w:fldCharType="end"/>
+      </w:r>
       <w:r>
         <w:t>. Security control IA-3.</w:t>
       </w:r>
@@ -426,14 +550,27 @@
       <w:r>
         <w:t xml:space="preserve">Figure </w:t>
       </w:r>
-      <w:fldSimple w:instr=" SEQ Figure \* ARABIC ">
-        <w:r>
-          <w:rPr>
-            <w:noProof/>
-          </w:rPr>
-          <w:t>3</w:t>
-        </w:r>
-      </w:fldSimple>
+      <w:r>
+        <w:fldChar w:fldCharType="begin"/>
+      </w:r>
+      <w:r>
+        <w:instrText xml:space="preserve"> SEQ Figure \* ARABIC </w:instrText>
+      </w:r>
+      <w:r>
+        <w:fldChar w:fldCharType="separate"/>
+      </w:r>
+      <w:r>
+        <w:rPr>
+          <w:noProof/>
+        </w:rPr>
+        <w:t>3</w:t>
+      </w:r>
+      <w:r>
+        <w:rPr>
+          <w:noProof/>
+        </w:rPr>
+        <w:fldChar w:fldCharType="end"/>
+      </w:r>
       <w:r>
         <w:t>. IA-3 cross references to Framework Core.</w:t>
       </w:r>
@@ -498,14 +635,27 @@
       <w:r>
         <w:t xml:space="preserve">Figure </w:t>
       </w:r>
-      <w:fldSimple w:instr=" SEQ Figure \* ARABIC ">
-        <w:r>
-          <w:rPr>
-            <w:noProof/>
-          </w:rPr>
-          <w:t>4</w:t>
-        </w:r>
-      </w:fldSimple>
+      <w:r>
+        <w:fldChar w:fldCharType="begin"/>
+      </w:r>
+      <w:r>
+        <w:instrText xml:space="preserve"> SEQ Figure \* ARABIC </w:instrText>
+      </w:r>
+      <w:r>
+        <w:fldChar w:fldCharType="separate"/>
+      </w:r>
+      <w:r>
+        <w:rPr>
+          <w:noProof/>
+        </w:rPr>
+        <w:t>4</w:t>
+      </w:r>
+      <w:r>
+        <w:rPr>
+          <w:noProof/>
+        </w:rPr>
+        <w:fldChar w:fldCharType="end"/>
+      </w:r>
       <w:r>
         <w:t xml:space="preserve">. </w:t>
       </w:r>
@@ -515,6 +665,7 @@
     </w:p>
     <w:p>
       <w:r>
+        <w:lastRenderedPageBreak/>
         <w:t>Paragraph.</w:t>
       </w:r>
     </w:p>
@@ -578,29 +729,41 @@
       <w:r>
         <w:t xml:space="preserve">Figure </w:t>
       </w:r>
-      <w:fldSimple w:instr=" SEQ Figure \* ARABIC ">
-        <w:r>
-          <w:rPr>
-            <w:noProof/>
-          </w:rPr>
-          <w:t>5</w:t>
-        </w:r>
-      </w:fldSimple>
-      <w:r>
-        <w:t>. Violation of baseline constraint.</w:t>
-      </w:r>
-    </w:p>
-    <w:p>
-      <w:r>
-        <w:t>Paragraph.</w:t>
-      </w:r>
-    </w:p>
-    <w:p>
+      <w:r>
+        <w:fldChar w:fldCharType="begin"/>
+      </w:r>
+      <w:r>
+        <w:instrText xml:space="preserve"> SEQ Figure \* ARABIC </w:instrText>
+      </w:r>
+      <w:r>
+        <w:fldChar w:fldCharType="separate"/>
+      </w:r>
       <w:r>
         <w:rPr>
           <w:noProof/>
         </w:rPr>
-        <w:lastRenderedPageBreak/>
+        <w:t>5</w:t>
+      </w:r>
+      <w:r>
+        <w:rPr>
+          <w:noProof/>
+        </w:rPr>
+        <w:fldChar w:fldCharType="end"/>
+      </w:r>
+      <w:r>
+        <w:t>. Violation of baseline constraint.</w:t>
+      </w:r>
+    </w:p>
+    <w:p>
+      <w:r>
+        <w:t>Paragraph.</w:t>
+      </w:r>
+    </w:p>
+    <w:p>
+      <w:r>
+        <w:rPr>
+          <w:noProof/>
+        </w:rPr>
         <w:drawing>
           <wp:inline distT="0" distB="0" distL="0" distR="0" wp14:anchorId="1C070B1B" wp14:editId="5541C002">
             <wp:extent cx="5028571" cy="1409523"/>
@@ -651,14 +814,27 @@
       <w:r>
         <w:t xml:space="preserve">Figure </w:t>
       </w:r>
-      <w:fldSimple w:instr=" SEQ Figure \* ARABIC ">
-        <w:r>
-          <w:rPr>
-            <w:noProof/>
-          </w:rPr>
-          <w:t>6</w:t>
-        </w:r>
-      </w:fldSimple>
+      <w:r>
+        <w:fldChar w:fldCharType="begin"/>
+      </w:r>
+      <w:r>
+        <w:instrText xml:space="preserve"> SEQ Figure \* ARABIC </w:instrText>
+      </w:r>
+      <w:r>
+        <w:fldChar w:fldCharType="separate"/>
+      </w:r>
+      <w:r>
+        <w:rPr>
+          <w:noProof/>
+        </w:rPr>
+        <w:t>6</w:t>
+      </w:r>
+      <w:r>
+        <w:rPr>
+          <w:noProof/>
+        </w:rPr>
+        <w:fldChar w:fldCharType="end"/>
+      </w:r>
       <w:r>
         <w:t>. Violation of cross-reference constraint.</w:t>
       </w:r>
@@ -723,31 +899,45 @@
       <w:r>
         <w:t xml:space="preserve">Figure </w:t>
       </w:r>
-      <w:fldSimple w:instr=" SEQ Figure \* ARABIC ">
-        <w:r>
-          <w:rPr>
-            <w:noProof/>
-          </w:rPr>
-          <w:t>7</w:t>
-        </w:r>
-      </w:fldSimple>
-      <w:r>
-        <w:t>. IA-3 tailored for an Industrial Control System.</w:t>
-      </w:r>
-    </w:p>
-    <w:p>
-      <w:r>
-        <w:t>Paragraph.</w:t>
-      </w:r>
-    </w:p>
-    <w:p>
-      <w:pPr>
-        <w:keepNext/>
-      </w:pPr>
+      <w:r>
+        <w:fldChar w:fldCharType="begin"/>
+      </w:r>
+      <w:r>
+        <w:instrText xml:space="preserve"> SEQ Figure \* ARABIC </w:instrText>
+      </w:r>
+      <w:r>
+        <w:fldChar w:fldCharType="separate"/>
+      </w:r>
       <w:r>
         <w:rPr>
           <w:noProof/>
         </w:rPr>
+        <w:t>7</w:t>
+      </w:r>
+      <w:r>
+        <w:rPr>
+          <w:noProof/>
+        </w:rPr>
+        <w:fldChar w:fldCharType="end"/>
+      </w:r>
+      <w:r>
+        <w:t>. IA-3 tailored for an Industrial Control System.</w:t>
+      </w:r>
+    </w:p>
+    <w:p>
+      <w:r>
+        <w:t>Paragraph.</w:t>
+      </w:r>
+    </w:p>
+    <w:p>
+      <w:pPr>
+        <w:keepNext/>
+      </w:pPr>
+      <w:r>
+        <w:rPr>
+          <w:noProof/>
+        </w:rPr>
+        <w:lastRenderedPageBreak/>
         <w:drawing>
           <wp:inline distT="0" distB="0" distL="0" distR="0" wp14:anchorId="0C50B033" wp14:editId="0E844276">
             <wp:extent cx="5028571" cy="1418671"/>
@@ -798,35 +988,47 @@
       <w:r>
         <w:t xml:space="preserve">Figure </w:t>
       </w:r>
-      <w:fldSimple w:instr=" SEQ Figure \* ARABIC ">
-        <w:r>
-          <w:rPr>
-            <w:noProof/>
-          </w:rPr>
-          <w:t>8</w:t>
-        </w:r>
-      </w:fldSimple>
-      <w:r>
-        <w:t xml:space="preserve">. </w:t>
-      </w:r>
-      <w:r>
-        <w:t>IA-3 Rationale and guidance text added.</w:t>
-      </w:r>
-    </w:p>
-    <w:p>
-      <w:r>
-        <w:t>Paragraph.</w:t>
-      </w:r>
-    </w:p>
-    <w:p>
-      <w:pPr>
-        <w:pStyle w:val="Caption"/>
-      </w:pPr>
+      <w:r>
+        <w:fldChar w:fldCharType="begin"/>
+      </w:r>
+      <w:r>
+        <w:instrText xml:space="preserve"> SEQ Figure \* ARABIC </w:instrText>
+      </w:r>
+      <w:r>
+        <w:fldChar w:fldCharType="separate"/>
+      </w:r>
       <w:r>
         <w:rPr>
           <w:noProof/>
         </w:rPr>
-        <w:lastRenderedPageBreak/>
+        <w:t>8</w:t>
+      </w:r>
+      <w:r>
+        <w:rPr>
+          <w:noProof/>
+        </w:rPr>
+        <w:fldChar w:fldCharType="end"/>
+      </w:r>
+      <w:r>
+        <w:t xml:space="preserve">. </w:t>
+      </w:r>
+      <w:r>
+        <w:t>IA-3 Rationale and guidance text added.</w:t>
+      </w:r>
+    </w:p>
+    <w:p>
+      <w:r>
+        <w:t>Paragraph.</w:t>
+      </w:r>
+    </w:p>
+    <w:p>
+      <w:pPr>
+        <w:pStyle w:val="Caption"/>
+      </w:pPr>
+      <w:r>
+        <w:rPr>
+          <w:noProof/>
+        </w:rPr>
         <mc:AlternateContent>
           <mc:Choice Requires="wps">
             <w:drawing>
@@ -1308,14 +1510,27 @@
                             <w:r>
                               <w:t xml:space="preserve">Figure </w:t>
                             </w:r>
-                            <w:fldSimple w:instr=" SEQ Figure \* ARABIC ">
-                              <w:r>
-                                <w:rPr>
-                                  <w:noProof/>
-                                </w:rPr>
-                                <w:t>9</w:t>
-                              </w:r>
-                            </w:fldSimple>
+                            <w:r>
+                              <w:fldChar w:fldCharType="begin"/>
+                            </w:r>
+                            <w:r>
+                              <w:instrText xml:space="preserve"> SEQ Figure \* ARABIC </w:instrText>
+                            </w:r>
+                            <w:r>
+                              <w:fldChar w:fldCharType="separate"/>
+                            </w:r>
+                            <w:r>
+                              <w:rPr>
+                                <w:noProof/>
+                              </w:rPr>
+                              <w:t>9</w:t>
+                            </w:r>
+                            <w:r>
+                              <w:rPr>
+                                <w:noProof/>
+                              </w:rPr>
+                              <w:fldChar w:fldCharType="end"/>
+                            </w:r>
                             <w:r>
                               <w:t xml:space="preserve">. </w:t>
                             </w:r>
@@ -1399,6 +1614,7 @@
         <w:pStyle w:val="Heading1"/>
       </w:pPr>
       <w:r>
+        <w:lastRenderedPageBreak/>
         <w:t>References</w:t>
       </w:r>
     </w:p>
@@ -1477,6 +1693,52 @@
       </w:r>
       <w:r>
         <w:t>, pp. 181–190, Mar. 2007.</w:t>
+      </w:r>
+    </w:p>
+    <w:p>
+      <w:pPr>
+        <w:pStyle w:val="Bibliography"/>
+      </w:pPr>
+      <w:r>
+        <w:t>[5]</w:t>
+      </w:r>
+      <w:r>
+        <w:tab/>
+        <w:t>“ECMAScript 2015 Language Specification,” Ecma International, Standard ECMA-262, Jun. 2015.</w:t>
+      </w:r>
+    </w:p>
+    <w:p>
+      <w:pPr>
+        <w:pStyle w:val="Bibliography"/>
+      </w:pPr>
+      <w:r>
+        <w:t>[6]</w:t>
+      </w:r>
+      <w:r>
+        <w:tab/>
+        <w:t>“Hypertext Transfer Protocol - HTTP/1.1,” Internet Engineering Task Force, RFC 2616, Jun. 1999.</w:t>
+      </w:r>
+    </w:p>
+    <w:p>
+      <w:pPr>
+        <w:pStyle w:val="Bibliography"/>
+      </w:pPr>
+      <w:r>
+        <w:t>[7]</w:t>
+      </w:r>
+      <w:r>
+        <w:tab/>
+        <w:t xml:space="preserve">“XSL Transformations (XSLT) Version 1.0,” </w:t>
+      </w:r>
+      <w:r>
+        <w:rPr>
+          <w:i/>
+          <w:iCs/>
+        </w:rPr>
+        <w:t>W3C Recommendation</w:t>
+      </w:r>
+      <w:r>
+        <w:t>, 16-Nov-1999. [Online]. Available: http://www.w3.org/TR/xslt.</w:t>
       </w:r>
     </w:p>
     <w:p>

</xml_diff>

<commit_message>
Added additional 800-53 background info and wrote more of Security Control Editor subsection. Also, added 800-82 to references.
</commit_message>
<xml_diff>
--- a/bt/doc/UserGuide.docx
+++ b/bt/doc/UserGuide.docx
@@ -92,10 +92,212 @@
     </w:p>
     <w:p>
       <w:r>
-        <w:t xml:space="preserve">The primary goals of the </w:t>
-      </w:r>
-      <w:r>
-        <w:t>Baseline Tailor are to:</w:t>
+        <w:t xml:space="preserve">NIST SP 800-53 provides a catalog of tailorable security controls organized into eighteen families. </w:t>
+      </w:r>
+      <w:r>
+        <w:t xml:space="preserve">Each control has zero or more control enhancements, each of which adds additional functionality to and/or increases the strength of the control. </w:t>
+      </w:r>
+      <w:r>
+        <w:t xml:space="preserve">The catalog </w:t>
+      </w:r>
+      <w:r>
+        <w:t>specifies three security control baselines: for low, moderate, and high impact information systems. The baselines are suggested defaults</w:t>
+      </w:r>
+      <w:r>
+        <w:t xml:space="preserve"> for “typical” information systems</w:t>
+      </w:r>
+      <w:r>
+        <w:t>. For example, an organization looking to select security controls for a low- impact system (where the consequences of compromised confidentiality, integrity, and availability of information are low) might begin with the controls in the baseline for the low impact level (or more succinctly, the low baseline) and tailor them as appropriate.</w:t>
+      </w:r>
+      <w:r>
+        <w:t xml:space="preserve"> In addition to baseline allocation, each security control is also assigned a priority code of P1, P2, P3, or P0. Controls with priority P1 should be implemented first, followed by </w:t>
+      </w:r>
+      <w:r>
+        <w:t>those</w:t>
+      </w:r>
+      <w:r>
+        <w:t xml:space="preserve"> with priority P2, and finally </w:t>
+      </w:r>
+      <w:r>
+        <w:t>those</w:t>
+      </w:r>
+      <w:r>
+        <w:t xml:space="preserve"> with priority P3. A P0 priority code indicates the security control is not assigned to a baseline.</w:t>
+      </w:r>
+    </w:p>
+    <w:p>
+      <w:r>
+        <w:t xml:space="preserve">NIST SP 800-53 includes guidance for creating and documenting </w:t>
+      </w:r>
+      <w:r>
+        <w:rPr>
+          <w:i/>
+        </w:rPr>
+        <w:t>overlays</w:t>
+      </w:r>
+      <w:r>
+        <w:t xml:space="preserve"> to encourage the sharing of best security practices. An overlay is a set of control customizations applicable to a group of organizations with common security requirements. For example, NIST SP 800-82 (Guide to I</w:t>
+      </w:r>
+      <w:r>
+        <w:t xml:space="preserve">ndustrial </w:t>
+      </w:r>
+      <w:r>
+        <w:t>C</w:t>
+      </w:r>
+      <w:r>
+        <w:t xml:space="preserve">ontrol </w:t>
+      </w:r>
+      <w:r>
+        <w:t>S</w:t>
+      </w:r>
+      <w:r>
+        <w:t>ystem</w:t>
+      </w:r>
+      <w:r>
+        <w:t xml:space="preserve"> Security) </w:t>
+      </w:r>
+      <w:r>
+        <w:fldChar w:fldCharType="begin"/>
+      </w:r>
+      <w:r>
+        <w:instrText xml:space="preserve"> ADDIN ZOTERO_ITEM CSL_CITATION {"citationID":"74pfh5j85","properties":{"formattedCitation":"[4]","plainCitation":"[4]"},"citationItems":[{"id":292,"uris":["http://zotero.org/users/118749/items/7CQMVJDH"],"uri":["http://zotero.org/users/118749/items/7CQMVJDH"],"itemData":{"id":292,"type":"article-journal","title":"Guide to Industrial Control Systems (ICS) Security","container-title":"NIST Special Publication 800-82 Revision 2","DOI":"10.6028/NIST.SP.800-82r2","author":[{"family":"Stouffer","given":"Keith"},{"family":"Pillitteri","given":"Victoria"},{"family":"Lightman","given":"Suzanne"},{"family":"Abrams","given":"Marshall"},{"family":"Hahn","given":"Adam"}],"issued":{"date-parts":[["2015",5]]}}}],"schema":"https://github.com/citation-style-language/schema/raw/master/csl-citation.json"} </w:instrText>
+      </w:r>
+      <w:r>
+        <w:fldChar w:fldCharType="separate"/>
+      </w:r>
+      <w:r>
+        <w:t>[4]</w:t>
+      </w:r>
+      <w:r>
+        <w:fldChar w:fldCharType="end"/>
+      </w:r>
+      <w:r>
+        <w:t xml:space="preserve"> </w:t>
+      </w:r>
+      <w:r>
+        <w:t>specifies</w:t>
+      </w:r>
+      <w:r>
+        <w:t xml:space="preserve"> an overlay</w:t>
+      </w:r>
+      <w:r>
+        <w:t xml:space="preserve"> for Industrial Control Systems</w:t>
+      </w:r>
+      <w:r>
+        <w:t>, which are common in</w:t>
+      </w:r>
+      <w:r>
+        <w:rPr>
+          <w:spacing w:val="-21"/>
+        </w:rPr>
+        <w:t xml:space="preserve"> </w:t>
+      </w:r>
+      <w:r>
+        <w:t>the</w:t>
+      </w:r>
+      <w:r>
+        <w:rPr>
+          <w:spacing w:val="-21"/>
+        </w:rPr>
+        <w:t xml:space="preserve"> </w:t>
+      </w:r>
+      <w:r>
+        <w:t>utility,</w:t>
+      </w:r>
+      <w:r>
+        <w:rPr>
+          <w:spacing w:val="-20"/>
+        </w:rPr>
+        <w:t xml:space="preserve"> </w:t>
+      </w:r>
+      <w:r>
+        <w:t>transportation,</w:t>
+      </w:r>
+      <w:r>
+        <w:rPr>
+          <w:spacing w:val="-21"/>
+        </w:rPr>
+        <w:t xml:space="preserve"> </w:t>
+      </w:r>
+      <w:r>
+        <w:t>chemical,</w:t>
+      </w:r>
+      <w:r>
+        <w:rPr>
+          <w:spacing w:val="-21"/>
+        </w:rPr>
+        <w:t xml:space="preserve"> </w:t>
+      </w:r>
+      <w:r>
+        <w:t>pharmaceutical,</w:t>
+      </w:r>
+      <w:r>
+        <w:rPr>
+          <w:spacing w:val="-21"/>
+        </w:rPr>
+        <w:t xml:space="preserve"> </w:t>
+      </w:r>
+      <w:r>
+        <w:t>process,</w:t>
+      </w:r>
+      <w:r>
+        <w:rPr>
+          <w:spacing w:val="-20"/>
+        </w:rPr>
+        <w:t xml:space="preserve"> </w:t>
+      </w:r>
+      <w:r>
+        <w:t>and</w:t>
+      </w:r>
+      <w:r>
+        <w:rPr>
+          <w:spacing w:val="-21"/>
+        </w:rPr>
+        <w:t xml:space="preserve"> </w:t>
+      </w:r>
+      <w:r>
+        <w:t>durable</w:t>
+      </w:r>
+      <w:r>
+        <w:rPr>
+          <w:spacing w:val="-21"/>
+        </w:rPr>
+        <w:t xml:space="preserve"> </w:t>
+      </w:r>
+      <w:r>
+        <w:t>goods</w:t>
+      </w:r>
+      <w:r>
+        <w:rPr>
+          <w:spacing w:val="-20"/>
+        </w:rPr>
+        <w:t xml:space="preserve"> </w:t>
+      </w:r>
+      <w:r>
+        <w:t>manufacturing</w:t>
+      </w:r>
+      <w:r>
+        <w:rPr>
+          <w:w w:val="99"/>
+        </w:rPr>
+        <w:t xml:space="preserve"> </w:t>
+      </w:r>
+      <w:r>
+        <w:t>industries</w:t>
+      </w:r>
+      <w:r>
+        <w:t xml:space="preserve">. </w:t>
+      </w:r>
+      <w:r>
+        <w:t>Industrial Control Systems</w:t>
+      </w:r>
+      <w:r>
+        <w:t xml:space="preserve"> are vulnerable to many of the same security threats that affect traditional information systems, yet have unique needs requiring additional guidance beyond that offered by NIST SP 800-53.</w:t>
+      </w:r>
+    </w:p>
+    <w:p>
+      <w:r>
+        <w:t>The primary goals of the Baseline Tailor are to:</w:t>
       </w:r>
     </w:p>
     <w:p>
@@ -107,7 +309,13 @@
         </w:numPr>
       </w:pPr>
       <w:r>
-        <w:t>Make it easy to create tailored baseline documentation.</w:t>
+        <w:t xml:space="preserve">Make it easy to create tailored baseline </w:t>
+      </w:r>
+      <w:r>
+        <w:t xml:space="preserve">or overlay </w:t>
+      </w:r>
+      <w:r>
+        <w:t>documentation.</w:t>
       </w:r>
     </w:p>
     <w:p>
@@ -166,13 +374,13 @@
         <w:fldChar w:fldCharType="begin"/>
       </w:r>
       <w:r>
-        <w:instrText xml:space="preserve"> ADDIN ZOTERO_ITEM CSL_CITATION {"citationID":"13bfnsubd2","properties":{"formattedCitation":"[4]","plainCitation":"[4]"},"citationItems":[{"id":279,"uris":["http://zotero.org/users/118749/items/AX3FFQQ2"],"uri":["http://zotero.org/users/118749/items/AX3FFQQ2"],"itemData":{"id":279,"type":"article-journal","title":"Migrating Multi-page Web Applications to Single-page AJAX Interfaces","container-title":"Software Maintenance and Reengineering, 2007. CSMR '07. 11th European Conference on","page":"181-190","abstract":"Recently, a new Web development technique for creating interactive Web applications, dubbed Ajax, has emerged. In this new model, the single-page Web interface is composed of individual components which can be updated/replaced independently. If until a year ago, the concern revolved around migrating legacy systems to Web-based settings, today we have a new challenge of migrating Web applications to single-page Ajax applications. Gaining an understanding of the navigational model and user interface structure of the source application is the first step in the migration process. In this paper, we explore how reverse engineering techniques can help analyze classic Web applications for this purpose. Our approach, using a schema-based clustering technique, extracts a navigational model of Web applications, and identifies candidate user interface components to be migrated to a single-page Ajax interface. Additionally, results of a case study, conducted to evaluate our tool, are presented","DOI":"10.1109/CSMR.2007.33","ISSN":"1534-5351","journalAbbreviation":"Software Maintenance and Reengineering, 2007. CSMR '07. 11th European Conference on","author":[{"family":"Mesbah","given":"A."},{"family":"Deursen","given":"A.","non-dropping-particle":"van"}],"issued":{"date-parts":[["2007",3,21]]}}}],"schema":"https://github.com/citation-style-language/schema/raw/master/csl-citation.json"} </w:instrText>
+        <w:instrText xml:space="preserve"> ADDIN ZOTERO_ITEM CSL_CITATION {"citationID":"13bfnsubd2","properties":{"formattedCitation":"[5]","plainCitation":"[5]"},"citationItems":[{"id":279,"uris":["http://zotero.org/users/118749/items/AX3FFQQ2"],"uri":["http://zotero.org/users/118749/items/AX3FFQQ2"],"itemData":{"id":279,"type":"article-journal","title":"Migrating Multi-page Web Applications to Single-page AJAX Interfaces","container-title":"Software Maintenance and Reengineering, 2007. CSMR '07. 11th European Conference on","page":"181-190","abstract":"Recently, a new Web development technique for creating interactive Web applications, dubbed Ajax, has emerged. In this new model, the single-page Web interface is composed of individual components which can be updated/replaced independently. If until a year ago, the concern revolved around migrating legacy systems to Web-based settings, today we have a new challenge of migrating Web applications to single-page Ajax applications. Gaining an understanding of the navigational model and user interface structure of the source application is the first step in the migration process. In this paper, we explore how reverse engineering techniques can help analyze classic Web applications for this purpose. Our approach, using a schema-based clustering technique, extracts a navigational model of Web applications, and identifies candidate user interface components to be migrated to a single-page Ajax interface. Additionally, results of a case study, conducted to evaluate our tool, are presented","DOI":"10.1109/CSMR.2007.33","ISSN":"1534-5351","journalAbbreviation":"Software Maintenance and Reengineering, 2007. CSMR '07. 11th European Conference on","author":[{"family":"Mesbah","given":"A."},{"family":"Deursen","given":"A.","non-dropping-particle":"van"}],"issued":{"date-parts":[["2007",3,21]]}}}],"schema":"https://github.com/citation-style-language/schema/raw/master/csl-citation.json"} </w:instrText>
       </w:r>
       <w:r>
         <w:fldChar w:fldCharType="separate"/>
       </w:r>
       <w:r>
-        <w:t>[4]</w:t>
+        <w:t>[5]</w:t>
       </w:r>
       <w:r>
         <w:fldChar w:fldCharType="end"/>
@@ -187,13 +395,13 @@
         <w:fldChar w:fldCharType="begin"/>
       </w:r>
       <w:r>
-        <w:instrText xml:space="preserve"> ADDIN ZOTERO_ITEM CSL_CITATION {"citationID":"20fj9h15ur","properties":{"formattedCitation":"[5]","plainCitation":"[5]"},"citationItems":[{"id":295,"uris":["http://zotero.org/users/118749/items/A4FJGWMU"],"uri":["http://zotero.org/users/118749/items/A4FJGWMU"],"itemData":{"id":295,"type":"report","title":"ECMAScript 2015 Language Specification","publisher":"Ecma International","URL":"http://www.ecma-international.org/publications/standards/Ecma-262.htm","number":"Standard ECMA-262","issued":{"date-parts":[["2015",6]]}}}],"schema":"https://github.com/citation-style-language/schema/raw/master/csl-citation.json"} </w:instrText>
+        <w:instrText xml:space="preserve"> ADDIN ZOTERO_ITEM CSL_CITATION {"citationID":"20fj9h15ur","properties":{"formattedCitation":"[6]","plainCitation":"[6]"},"citationItems":[{"id":295,"uris":["http://zotero.org/users/118749/items/A4FJGWMU"],"uri":["http://zotero.org/users/118749/items/A4FJGWMU"],"itemData":{"id":295,"type":"report","title":"ECMAScript 2015 Language Specification","publisher":"Ecma International","URL":"http://www.ecma-international.org/publications/standards/Ecma-262.htm","number":"Standard ECMA-262","issued":{"date-parts":[["2015",6]]}}}],"schema":"https://github.com/citation-style-language/schema/raw/master/csl-citation.json"} </w:instrText>
       </w:r>
       <w:r>
         <w:fldChar w:fldCharType="separate"/>
       </w:r>
       <w:r>
-        <w:t>[5]</w:t>
+        <w:t>[6]</w:t>
       </w:r>
       <w:r>
         <w:fldChar w:fldCharType="end"/>
@@ -241,7 +449,13 @@
         <w:t xml:space="preserve">does not require a high speed Internet connection. </w:t>
       </w:r>
       <w:r>
-        <w:t xml:space="preserve">Baseline Tailor can even be run without a </w:t>
+        <w:t xml:space="preserve">Baseline Tailor can even be run </w:t>
+      </w:r>
+      <w:r>
+        <w:t xml:space="preserve">offline </w:t>
+      </w:r>
+      <w:r>
+        <w:t xml:space="preserve">without a </w:t>
       </w:r>
       <w:r>
         <w:t xml:space="preserve">Hypertext Transfer Protocol (HTTP) </w:t>
@@ -250,13 +464,13 @@
         <w:fldChar w:fldCharType="begin"/>
       </w:r>
       <w:r>
-        <w:instrText xml:space="preserve"> ADDIN ZOTERO_ITEM CSL_CITATION {"citationID":"14rv97d20k","properties":{"formattedCitation":"[6]","plainCitation":"[6]"},"citationItems":[{"id":298,"uris":["http://zotero.org/users/118749/items/9569628Q"],"uri":["http://zotero.org/users/118749/items/9569628Q"],"itemData":{"id":298,"type":"report","title":"Hypertext Transfer Protocol - HTTP/1.1","publisher":"Internet Engineering Task Force","URL":"https://www.ietf.org/rfc/rfc2616.txt","number":"RFC 2616","issued":{"date-parts":[["1999",6]]},"accessed":{"date-parts":[["2015",8,18]]}}}],"schema":"https://github.com/citation-style-language/schema/raw/master/csl-citation.json"} </w:instrText>
+        <w:instrText xml:space="preserve"> ADDIN ZOTERO_ITEM CSL_CITATION {"citationID":"14rv97d20k","properties":{"formattedCitation":"[7]","plainCitation":"[7]"},"citationItems":[{"id":298,"uris":["http://zotero.org/users/118749/items/9569628Q"],"uri":["http://zotero.org/users/118749/items/9569628Q"],"itemData":{"id":298,"type":"report","title":"Hypertext Transfer Protocol - HTTP/1.1","publisher":"Internet Engineering Task Force","URL":"https://www.ietf.org/rfc/rfc2616.txt","number":"RFC 2616","issued":{"date-parts":[["1999",6]]},"accessed":{"date-parts":[["2015",8,18]]}}}],"schema":"https://github.com/citation-style-language/schema/raw/master/csl-citation.json"} </w:instrText>
       </w:r>
       <w:r>
         <w:fldChar w:fldCharType="separate"/>
       </w:r>
       <w:r>
-        <w:t>[6]</w:t>
+        <w:t>[7]</w:t>
       </w:r>
       <w:r>
         <w:fldChar w:fldCharType="end"/>
@@ -270,6 +484,7 @@
     </w:p>
     <w:p>
       <w:r>
+        <w:lastRenderedPageBreak/>
         <w:t xml:space="preserve">The </w:t>
       </w:r>
       <w:r>
@@ -303,13 +518,13 @@
         <w:fldChar w:fldCharType="begin"/>
       </w:r>
       <w:r>
-        <w:instrText xml:space="preserve"> ADDIN ZOTERO_ITEM CSL_CITATION {"citationID":"2mcb57675d","properties":{"formattedCitation":"[7]","plainCitation":"[7]"},"citationItems":[{"id":301,"uris":["http://zotero.org/users/118749/items/KQA9ERND"],"uri":["http://zotero.org/users/118749/items/KQA9ERND"],"itemData":{"id":301,"type":"webpage","title":"NVD - 800-53","URL":"https://web.nvd.nist.gov/view/800-53/home"}}],"schema":"https://github.com/citation-style-language/schema/raw/master/csl-citation.json"} </w:instrText>
+        <w:instrText xml:space="preserve"> ADDIN ZOTERO_ITEM CSL_CITATION {"citationID":"2mcb57675d","properties":{"formattedCitation":"[8]","plainCitation":"[8]"},"citationItems":[{"id":301,"uris":["http://zotero.org/users/118749/items/KQA9ERND"],"uri":["http://zotero.org/users/118749/items/KQA9ERND"],"itemData":{"id":301,"type":"webpage","title":"NVD - 800-53","URL":"https://web.nvd.nist.gov/view/800-53/home"}}],"schema":"https://github.com/citation-style-language/schema/raw/master/csl-citation.json"} </w:instrText>
       </w:r>
       <w:r>
         <w:fldChar w:fldCharType="separate"/>
       </w:r>
       <w:r>
-        <w:t>[7]</w:t>
+        <w:t>[8]</w:t>
       </w:r>
       <w:r>
         <w:fldChar w:fldCharType="end"/>
@@ -384,7 +599,13 @@
         <w:t xml:space="preserve">or other third party </w:t>
       </w:r>
       <w:r>
-        <w:t xml:space="preserve">products in this user guide is for information purposes only; it does not imply recommendation or endorsement by NIST. For any of the web links in the software and this user’s guide, NIST does not necessarily endorse the views expressed, or concur with the facts presented on those web sites. </w:t>
+        <w:t xml:space="preserve">products in this </w:t>
+      </w:r>
+      <w:r>
+        <w:t>guide</w:t>
+      </w:r>
+      <w:r>
+        <w:t xml:space="preserve"> is for information purposes only; it does not imply recommendation or endorsement by NIST. For any of the web links in the software and this user’s guide, NIST does not necessarily endorse the views expressed, or concur with the facts presented on those web sites. </w:t>
       </w:r>
     </w:p>
     <w:p>
@@ -392,11 +613,7 @@
         <w:t>Baseline Tailor</w:t>
       </w:r>
       <w:r>
-        <w:t xml:space="preserve"> was developed at NIST by employees of the Federal Government in the course of their official duties. Pursuant to Title 17 Section 105 of the United States Code this software is </w:t>
-      </w:r>
-      <w:r>
-        <w:lastRenderedPageBreak/>
-        <w:t xml:space="preserve">not subject to copyright protection and is in the public domain. This software is an experimental system. NIST assumes no responsibility whatsoever for its use by other parties, and makes no guarantees, expressed or implied, about its quality, reliability, or any other characteristic. </w:t>
+        <w:t xml:space="preserve"> was developed at NIST by employees of the Federal Government in the course of their official duties. Pursuant to Title 17 Section 105 of the United States Code this software is not subject to copyright protection and is in the public domain. This software is an experimental system. NIST assumes no responsibility whatsoever for its use by other parties, and makes no guarantees, expressed or implied, about its quality, reliability, or any other characteristic. </w:t>
       </w:r>
     </w:p>
     <w:p>
@@ -429,13 +646,13 @@
         <w:fldChar w:fldCharType="begin"/>
       </w:r>
       <w:r>
-        <w:instrText xml:space="preserve"> ADDIN ZOTERO_ITEM CSL_CITATION {"citationID":"2pnkqu2sof","properties":{"formattedCitation":"[8]","plainCitation":"[8]"},"citationItems":[{"id":300,"uris":["http://zotero.org/users/118749/items/QRANHMUC"],"uri":["http://zotero.org/users/118749/items/QRANHMUC"],"itemData":{"id":300,"type":"webpage","title":"XSL Transformations (XSLT) Version 1.0","container-title":"W3C Recommendation","URL":"http://www.w3.org/TR/xslt","issued":{"date-parts":[["1999",11,16]]}}}],"schema":"https://github.com/citation-style-language/schema/raw/master/csl-citation.json"} </w:instrText>
+        <w:instrText xml:space="preserve"> ADDIN ZOTERO_ITEM CSL_CITATION {"citationID":"2pnkqu2sof","properties":{"formattedCitation":"[9]","plainCitation":"[9]"},"citationItems":[{"id":300,"uris":["http://zotero.org/users/118749/items/QRANHMUC"],"uri":["http://zotero.org/users/118749/items/QRANHMUC"],"itemData":{"id":300,"type":"webpage","title":"XSL Transformations (XSLT) Version 1.0","container-title":"W3C Recommendation","URL":"http://www.w3.org/TR/xslt","issued":{"date-parts":[["1999",11,16]]}}}],"schema":"https://github.com/citation-style-language/schema/raw/master/csl-citation.json"} </w:instrText>
       </w:r>
       <w:r>
         <w:fldChar w:fldCharType="separate"/>
       </w:r>
       <w:r>
-        <w:t>[8]</w:t>
+        <w:t>[9]</w:t>
       </w:r>
       <w:r>
         <w:fldChar w:fldCharType="end"/>
@@ -444,19 +661,13 @@
         <w:t xml:space="preserve">. Most of today’s common browsers meet this requirement. Although not required, software for editing XML documents is desirable. </w:t>
       </w:r>
       <w:r>
-        <w:t>I</w:t>
-      </w:r>
-      <w:r>
-        <w:t>t is possible to copy-paste Baseline Tailor’s o</w:t>
-      </w:r>
-      <w:r>
-        <w:t xml:space="preserve">utput into a plain text editor for further modification, </w:t>
-      </w:r>
-      <w:r>
-        <w:t xml:space="preserve">but </w:t>
-      </w:r>
-      <w:r>
-        <w:t>XML editing software is easier to use, supports validation against a schema, and may als</w:t>
+        <w:t>Although a user can</w:t>
+      </w:r>
+      <w:r>
+        <w:t xml:space="preserve"> copy-paste Baseline Tailor’s o</w:t>
+      </w:r>
+      <w:r>
+        <w:t>utput into a plain text editor for further modification, XML editing software is easier to use, supports validation against a schema, and may als</w:t>
       </w:r>
       <w:r>
         <w:t>o include ot</w:t>
@@ -470,10 +681,19 @@
     </w:p>
     <w:p>
       <w:r>
-        <w:t xml:space="preserve">Baseline Tailor users should </w:t>
-      </w:r>
-      <w:r>
-        <w:t>understand the content of</w:t>
+        <w:t xml:space="preserve">This guide assumes the reader </w:t>
+      </w:r>
+      <w:r>
+        <w:t xml:space="preserve">is </w:t>
+      </w:r>
+      <w:r>
+        <w:t xml:space="preserve">already </w:t>
+      </w:r>
+      <w:r>
+        <w:t>familiar with</w:t>
+      </w:r>
+      <w:r>
+        <w:t xml:space="preserve"> the content of</w:t>
       </w:r>
       <w:r>
         <w:t xml:space="preserve"> NIST SP 800-53 Revision 4, </w:t>
@@ -518,16 +738,19 @@
         <w:fldChar w:fldCharType="end"/>
       </w:r>
       <w:r>
-        <w:t xml:space="preserve">, </w:t>
-      </w:r>
-      <w:r>
-        <w:t>particularly Chapter Three which discusses how to select and specify security controls</w:t>
-      </w:r>
-      <w:r>
-        <w:t>. Th</w:t>
-      </w:r>
-      <w:r>
-        <w:t>is document and other information security standards, guidelines, and resources are available online from NIST’s Computer Security Resource Center (</w:t>
+        <w:t xml:space="preserve">. </w:t>
+      </w:r>
+      <w:r>
+        <w:t>NIST SP 800-53</w:t>
+      </w:r>
+      <w:r>
+        <w:t xml:space="preserve"> and other information security standards, guidelines, and resources are available </w:t>
+      </w:r>
+      <w:r>
+        <w:t>free of charge</w:t>
+      </w:r>
+      <w:r>
+        <w:t xml:space="preserve"> from NIST’s Computer Security Resource Center (</w:t>
       </w:r>
       <w:hyperlink r:id="rId8" w:history="1">
         <w:r>
@@ -546,6 +769,7 @@
     </w:p>
     <w:p>
       <w:r>
+        <w:lastRenderedPageBreak/>
         <w:t>Baseline Tailor users may also wish to</w:t>
       </w:r>
       <w:r>
@@ -589,16 +813,23 @@
       <w:r>
         <w:t xml:space="preserve">line Tailor is distributed as a zip file, downloadable from </w:t>
       </w:r>
-      <w:commentRangeStart w:id="0"/>
-      <w:r>
-        <w:t>the NIST website</w:t>
-      </w:r>
-      <w:commentRangeEnd w:id="0"/>
-      <w:r>
-        <w:rPr>
-          <w:rStyle w:val="CommentReference"/>
-        </w:rPr>
-        <w:commentReference w:id="0"/>
+      <w:r>
+        <w:rPr>
+          <w:highlight w:val="yellow"/>
+        </w:rPr>
+        <w:t>[U</w:t>
+      </w:r>
+      <w:r>
+        <w:rPr>
+          <w:highlight w:val="yellow"/>
+        </w:rPr>
+        <w:t>RL her</w:t>
+      </w:r>
+      <w:r>
+        <w:rPr>
+          <w:highlight w:val="yellow"/>
+        </w:rPr>
+        <w:t>e]</w:t>
       </w:r>
       <w:r>
         <w:t xml:space="preserve">. To install, unzip the zip file. </w:t>
@@ -647,7 +878,7 @@
         <w:t xml:space="preserve">files from the Baseline Tailor installation. For example, </w:t>
       </w:r>
       <w:r>
-        <w:t xml:space="preserve">Google Chrome users </w:t>
+        <w:t xml:space="preserve">Chrome users </w:t>
       </w:r>
       <w:r>
         <w:t xml:space="preserve">running Baseline Tailor from a local non-HTTP installation </w:t>
@@ -678,6 +909,9 @@
       <w:r>
         <w:t xml:space="preserve"> option.</w:t>
       </w:r>
+      <w:r>
+        <w:t xml:space="preserve"> Baseline Tailor runs locally in Firefox without any specialized browser configuration or startup options.</w:t>
+      </w:r>
     </w:p>
     <w:p>
       <w:r>
@@ -703,11 +937,11 @@
       <w:pPr>
         <w:pStyle w:val="Heading1"/>
       </w:pPr>
-      <w:bookmarkStart w:id="1" w:name="_Ref427842523"/>
+      <w:bookmarkStart w:id="0" w:name="_Ref427842523"/>
       <w:r>
         <w:t>User Interface</w:t>
       </w:r>
-      <w:bookmarkEnd w:id="1"/>
+      <w:bookmarkEnd w:id="0"/>
     </w:p>
     <w:p>
       <w:r>
@@ -753,7 +987,6 @@
         </w:numPr>
       </w:pPr>
       <w:r>
-        <w:lastRenderedPageBreak/>
         <w:t>A Cross References tab shows all references from the Framework Core to the control currently selected in the Security Control Editor tab.</w:t>
       </w:r>
     </w:p>
@@ -767,16 +1000,57 @@
         <w:t>The following subsections describe each</w:t>
       </w:r>
       <w:r>
-        <w:t xml:space="preserve"> of these tabs in detail.</w:t>
+        <w:t xml:space="preserve"> of these tabs in detail, using as an example </w:t>
+      </w:r>
+      <w:r>
+        <w:t xml:space="preserve">the tailoring of </w:t>
+      </w:r>
+      <w:r>
+        <w:t xml:space="preserve">security control IA-3 </w:t>
+      </w:r>
+      <w:r>
+        <w:t xml:space="preserve">(Device Identification and Authentication) from the Identification and Authentication </w:t>
+      </w:r>
+      <w:r>
+        <w:t xml:space="preserve">control </w:t>
+      </w:r>
+      <w:r>
+        <w:t>family</w:t>
+      </w:r>
+      <w:r>
+        <w:t xml:space="preserve">. </w:t>
+      </w:r>
+      <w:r>
+        <w:t xml:space="preserve">IA-3 pertains to identifying and authenticating devices prior to connecting to them. </w:t>
+      </w:r>
+      <w:r>
+        <w:t>In the example, IA-3 is tailored</w:t>
+      </w:r>
+      <w:r>
+        <w:t xml:space="preserve"> </w:t>
+      </w:r>
+      <w:r>
+        <w:t xml:space="preserve">for Industrial Control Systems </w:t>
+      </w:r>
+      <w:r>
+        <w:t>as specified in the NIST SP 800-82</w:t>
+      </w:r>
+      <w:r>
+        <w:t xml:space="preserve"> overlay</w:t>
+      </w:r>
+      <w:r>
+        <w:t>.</w:t>
       </w:r>
     </w:p>
     <w:p>
       <w:pPr>
         <w:pStyle w:val="Heading2"/>
       </w:pPr>
+      <w:bookmarkStart w:id="1" w:name="_Ref428958089"/>
       <w:r>
         <w:t>Security Control Editor</w:t>
       </w:r>
+      <w:bookmarkEnd w:id="1"/>
     </w:p>
     <w:p>
       <w:pPr>
@@ -816,7 +1090,19 @@
         </w:numPr>
       </w:pPr>
       <w:r>
-        <w:t>Adding or removing controls or control enhancements in a baseline. SP 800-53 requires documenting the rationale for modifying the baseline.</w:t>
+        <w:t xml:space="preserve">Adding or removing controls or control enhancements </w:t>
+      </w:r>
+      <w:r>
+        <w:t>to/from</w:t>
+      </w:r>
+      <w:r>
+        <w:t xml:space="preserve"> a baseline</w:t>
+      </w:r>
+      <w:r>
+        <w:t>, and documenting the rationale for doing so as</w:t>
+      </w:r>
+      <w:r>
+        <w:t xml:space="preserve"> SP 800-53 requires.</w:t>
       </w:r>
     </w:p>
     <w:p>
@@ -828,7 +1114,13 @@
         </w:numPr>
       </w:pPr>
       <w:r>
-        <w:t>Adding additional guidance to a control or control enhancement.</w:t>
+        <w:t xml:space="preserve">Adding additional </w:t>
+      </w:r>
+      <w:r>
+        <w:t xml:space="preserve">supplemental </w:t>
+      </w:r>
+      <w:r>
+        <w:t>guidance to a control or control enhancement.</w:t>
       </w:r>
     </w:p>
     <w:p>
@@ -854,27 +1146,32 @@
         <w:fldChar w:fldCharType="end"/>
       </w:r>
       <w:r>
-        <w:t xml:space="preserve"> </w:t>
-      </w:r>
-      <w:r>
-        <w:t xml:space="preserve">shows </w:t>
-      </w:r>
-      <w:r>
-        <w:t>the upper portion of the Security Control Editor tab</w:t>
-      </w:r>
-      <w:r>
-        <w:t xml:space="preserve"> before any tailoring has been initiated. The two </w:t>
-      </w:r>
-      <w:r>
-        <w:t>drop-down lists</w:t>
-      </w:r>
-      <w:r>
-        <w:t xml:space="preserve"> in the upper right hand corner are for choosing an individual control from a control family. The user has chosen security control IA-3 (Device Identification and Authentication) from the Identification and Authentication family. The checkboxes and buttons to the left are for restricting the choices in the control pulldown based on the NIST SP 800-53 default baseline impact and/or priority.</w:t>
-      </w:r>
-    </w:p>
-    <w:p>
-      <w:bookmarkStart w:id="2" w:name="_GoBack"/>
-      <w:bookmarkEnd w:id="2"/>
+        <w:t xml:space="preserve"> shows the upper portion of the Security Control Editor tab </w:t>
+      </w:r>
+      <w:r>
+        <w:t xml:space="preserve">after the user has selected security control IA-3, but </w:t>
+      </w:r>
+      <w:r>
+        <w:t xml:space="preserve">before any tailoring has been initiated. The two drop-down lists in the upper right hand corner are for choosing an individual control from a control family. The checkboxes and buttons to the left are for restricting the choices in the control </w:t>
+      </w:r>
+      <w:r>
+        <w:t>drop-</w:t>
+      </w:r>
+      <w:r>
+        <w:t xml:space="preserve">down </w:t>
+      </w:r>
+      <w:r>
+        <w:t xml:space="preserve">list </w:t>
+      </w:r>
+      <w:r>
+        <w:lastRenderedPageBreak/>
+        <w:t>based on the NIST SP 800-53 baseline impact and/or priority.</w:t>
+      </w:r>
+      <w:r>
+        <w:t xml:space="preserve"> By default, the control drop-down list contains all controls assigned to a NIST SP 800-53 baseline.</w:t>
+      </w:r>
+    </w:p>
+    <w:p>
       <w:r>
         <w:rPr>
           <w:noProof/>
@@ -895,7 +1192,7 @@
                     <pic:cNvPicPr/>
                   </pic:nvPicPr>
                   <pic:blipFill>
-                    <a:blip r:embed="rId11">
+                    <a:blip r:embed="rId9">
                       <a:extLst>
                         <a:ext uri="{28A0092B-C50C-407E-A947-70E740481C1C}">
                           <a14:useLocalDpi xmlns:a14="http://schemas.microsoft.com/office/drawing/2010/main" val="0"/>
@@ -926,7 +1223,7 @@
       <w:pPr>
         <w:pStyle w:val="Caption"/>
       </w:pPr>
-      <w:bookmarkStart w:id="3" w:name="_Ref427937499"/>
+      <w:bookmarkStart w:id="2" w:name="_Ref427937499"/>
       <w:r>
         <w:t xml:space="preserve">Figure </w:t>
       </w:r>
@@ -951,19 +1248,291 @@
         </w:rPr>
         <w:fldChar w:fldCharType="end"/>
       </w:r>
-      <w:bookmarkEnd w:id="3"/>
+      <w:bookmarkEnd w:id="2"/>
       <w:r>
         <w:t>. Security control IA-3.</w:t>
       </w:r>
     </w:p>
     <w:p>
       <w:r>
-        <w:t>Paragraph.</w:t>
-      </w:r>
-    </w:p>
-    <w:p>
-      <w:r>
-        <w:t>Paragraph.</w:t>
+        <w:t xml:space="preserve">The user's choice of IA-3 from the control </w:t>
+      </w:r>
+      <w:r>
+        <w:t>drop-down</w:t>
+      </w:r>
+      <w:r>
+        <w:t xml:space="preserve"> list causes </w:t>
+      </w:r>
+      <w:r>
+        <w:t xml:space="preserve">display of </w:t>
+      </w:r>
+      <w:r>
+        <w:t xml:space="preserve">a table listing IA-3 </w:t>
+      </w:r>
+      <w:r>
+        <w:t>with its control enhancements</w:t>
+      </w:r>
+      <w:r>
+        <w:t xml:space="preserve">. The two leftmost columns contain the identifier and name for the control and each of its enhancements. </w:t>
+      </w:r>
+      <w:r>
+        <w:t>T</w:t>
+      </w:r>
+      <w:r>
+        <w:t xml:space="preserve">he control </w:t>
+      </w:r>
+      <w:r>
+        <w:t>identifier</w:t>
+      </w:r>
+      <w:r>
+        <w:t xml:space="preserve"> </w:t>
+      </w:r>
+      <w:r>
+        <w:t>appears as</w:t>
+      </w:r>
+      <w:r>
+        <w:t xml:space="preserve"> a button that the user can click to look up the control in the </w:t>
+      </w:r>
+      <w:r>
+        <w:t>NIST SP 800-53 d</w:t>
+      </w:r>
+      <w:r>
+        <w:t xml:space="preserve">atabase. The third column has </w:t>
+      </w:r>
+      <w:r>
+        <w:t>drop-down</w:t>
+      </w:r>
+      <w:r>
+        <w:t xml:space="preserve"> lists for tailoring the baseline impact levels. A </w:t>
+      </w:r>
+      <w:r>
+        <w:t>drop-down</w:t>
+      </w:r>
+      <w:r>
+        <w:t xml:space="preserve"> value of LOW indicates the control or enhancement is included in all baselines. MODERATE indicates moderate and high baselines only. HIGH</w:t>
+      </w:r>
+      <w:r>
+        <w:t xml:space="preserve"> indicates high baseline only</w:t>
+      </w:r>
+      <w:r>
+        <w:t>. N/A indicates the control or enhancement is excluded from all baselines. The values shown in</w:t>
+      </w:r>
+      <w:r>
+        <w:t xml:space="preserve"> </w:t>
+      </w:r>
+      <w:r>
+        <w:fldChar w:fldCharType="begin"/>
+      </w:r>
+      <w:r>
+        <w:instrText xml:space="preserve"> REF _Ref427937499 \h </w:instrText>
+      </w:r>
+      <w:r>
+        <w:fldChar w:fldCharType="separate"/>
+      </w:r>
+      <w:r>
+        <w:t xml:space="preserve">Figure </w:t>
+      </w:r>
+      <w:r>
+        <w:rPr>
+          <w:noProof/>
+        </w:rPr>
+        <w:t>1</w:t>
+      </w:r>
+      <w:r>
+        <w:fldChar w:fldCharType="end"/>
+      </w:r>
+      <w:r>
+        <w:t xml:space="preserve"> </w:t>
+      </w:r>
+      <w:r>
+        <w:t xml:space="preserve">are the defaults from the NIST SP 800-53 catalog, which includes IA-3 in the moderate and high baselines but not the low baseline, and excludes IA-3's enhancements from all three default baselines. </w:t>
+      </w:r>
+      <w:r>
+        <w:t xml:space="preserve">IA-3 is not in the LOW baseline because NIST SP 800-53 assumes that low-impact systems are unlikely to have a need to connect directly to devices external to the organization. </w:t>
+      </w:r>
+      <w:r>
+        <w:t>The checkbox in the fourth column allows the user to provide additional supplemental guidance, beyond that given in NIST SP 800-53,</w:t>
+      </w:r>
+      <w:r>
+        <w:t xml:space="preserve"> for the control.</w:t>
+      </w:r>
+    </w:p>
+    <w:p>
+      <w:r>
+        <w:t xml:space="preserve">The </w:t>
+      </w:r>
+      <w:r>
+        <w:t>drop-down</w:t>
+      </w:r>
+      <w:r>
+        <w:t xml:space="preserve"> list for each enhancement allows the user to either</w:t>
+      </w:r>
+    </w:p>
+    <w:p>
+      <w:pPr>
+        <w:pStyle w:val="ListParagraph"/>
+        <w:numPr>
+          <w:ilvl w:val="0"/>
+          <w:numId w:val="11"/>
+        </w:numPr>
+      </w:pPr>
+      <w:r>
+        <w:t>P</w:t>
+      </w:r>
+      <w:r>
+        <w:t xml:space="preserve">rovide no additional supplemental guidance, </w:t>
+      </w:r>
+    </w:p>
+    <w:p>
+      <w:pPr>
+        <w:pStyle w:val="ListParagraph"/>
+        <w:numPr>
+          <w:ilvl w:val="0"/>
+          <w:numId w:val="11"/>
+        </w:numPr>
+      </w:pPr>
+      <w:r>
+        <w:t>P</w:t>
+      </w:r>
+      <w:r>
+        <w:t>rovide additiona</w:t>
+      </w:r>
+      <w:r>
+        <w:t>l supplemental guidance, or</w:t>
+      </w:r>
+    </w:p>
+    <w:p>
+      <w:pPr>
+        <w:pStyle w:val="ListParagraph"/>
+        <w:numPr>
+          <w:ilvl w:val="0"/>
+          <w:numId w:val="11"/>
+        </w:numPr>
+      </w:pPr>
+      <w:r>
+        <w:t>C</w:t>
+      </w:r>
+      <w:r>
+        <w:t>ross-reference supplemental guidance already added for another enhance</w:t>
+      </w:r>
+      <w:r>
+        <w:t>ment.</w:t>
+      </w:r>
+    </w:p>
+    <w:p>
+      <w:r>
+        <w:t>The three rightmost columns show the baseline selections for IA-3 and its enhancements.</w:t>
+      </w:r>
+      <w:r>
+        <w:t xml:space="preserve"> “Selected” indicates the control or enhancement is in the NIST SP 800-53 baseline and has not been tailored out. “Added” indicates the user has tailored in the control or enhancement. “Removed” indicates the control or enhancement has been tailored out. No entry indicates that the control or enhancement is not in the NIST SP 800-53 baseline and has not been tailored in.</w:t>
+      </w:r>
+    </w:p>
+    <w:p>
+      <w:r>
+        <w:t xml:space="preserve">The </w:t>
+      </w:r>
+      <w:r>
+        <w:t>Security Control Editor</w:t>
+      </w:r>
+      <w:r>
+        <w:t xml:space="preserve"> displays appropriately worded alert messages if a user violates a tailoring constraint. For example,</w:t>
+      </w:r>
+      <w:r>
+        <w:t xml:space="preserve"> </w:t>
+      </w:r>
+      <w:r>
+        <w:fldChar w:fldCharType="begin"/>
+      </w:r>
+      <w:r>
+        <w:instrText xml:space="preserve"> REF _Ref428890083 \h </w:instrText>
+      </w:r>
+      <w:r>
+        <w:fldChar w:fldCharType="separate"/>
+      </w:r>
+      <w:r>
+        <w:t xml:space="preserve">Figure </w:t>
+      </w:r>
+      <w:r>
+        <w:rPr>
+          <w:noProof/>
+        </w:rPr>
+        <w:t>2</w:t>
+      </w:r>
+      <w:r>
+        <w:fldChar w:fldCharType="end"/>
+      </w:r>
+      <w:r>
+        <w:t xml:space="preserve"> shows the result when attempting to add </w:t>
+      </w:r>
+      <w:r>
+        <w:t xml:space="preserve">enhancement </w:t>
+      </w:r>
+      <w:r>
+        <w:lastRenderedPageBreak/>
+        <w:t>IA-3(1) to all baselines. This operation is illegal because it violates the constraint that an enhancement cannot be added to a baseline unless its parent control is added first. Thus, IA-3(1) cannot be added to the LOW baseline without first adding IA-3.</w:t>
+      </w:r>
+      <w:r>
+        <w:t xml:space="preserve"> </w:t>
+      </w:r>
+      <w:r>
+        <w:fldChar w:fldCharType="begin"/>
+      </w:r>
+      <w:r>
+        <w:instrText xml:space="preserve"> REF _Ref428953381 \h </w:instrText>
+      </w:r>
+      <w:r>
+        <w:fldChar w:fldCharType="separate"/>
+      </w:r>
+      <w:r>
+        <w:t xml:space="preserve">Figure </w:t>
+      </w:r>
+      <w:r>
+        <w:rPr>
+          <w:noProof/>
+        </w:rPr>
+        <w:t>3</w:t>
+      </w:r>
+      <w:r>
+        <w:fldChar w:fldCharType="end"/>
+      </w:r>
+      <w:r>
+        <w:t xml:space="preserve"> </w:t>
+      </w:r>
+      <w:r>
+        <w:t>shows</w:t>
+      </w:r>
+      <w:r>
+        <w:t xml:space="preserve"> </w:t>
+      </w:r>
+      <w:r>
+        <w:t>the result when a control enhancement attempts to cross-reference another control enhancement, but the cross-referenced control enhancement lacks added supplemental guidance.</w:t>
+      </w:r>
+      <w:r>
+        <w:t xml:space="preserve"> </w:t>
+      </w:r>
+      <w:r>
+        <w:fldChar w:fldCharType="begin"/>
+      </w:r>
+      <w:r>
+        <w:instrText xml:space="preserve"> REF _Ref428890189 \h </w:instrText>
+      </w:r>
+      <w:r>
+        <w:fldChar w:fldCharType="separate"/>
+      </w:r>
+      <w:r>
+        <w:t xml:space="preserve">Figure </w:t>
+      </w:r>
+      <w:r>
+        <w:rPr>
+          <w:noProof/>
+        </w:rPr>
+        <w:t>4</w:t>
+      </w:r>
+      <w:r>
+        <w:fldChar w:fldCharType="end"/>
+      </w:r>
+      <w:r>
+        <w:t xml:space="preserve"> shows the result when a user attempts to add supplemental guidance to a control enhancement before adding the control enhancement to a baseline.</w:t>
       </w:r>
     </w:p>
     <w:p>
@@ -987,7 +1556,7 @@
                     <pic:cNvPicPr/>
                   </pic:nvPicPr>
                   <pic:blipFill>
-                    <a:blip r:embed="rId12">
+                    <a:blip r:embed="rId10">
                       <a:extLst>
                         <a:ext uri="{28A0092B-C50C-407E-A947-70E740481C1C}">
                           <a14:useLocalDpi xmlns:a14="http://schemas.microsoft.com/office/drawing/2010/main" val="0"/>
@@ -1018,6 +1587,7 @@
       <w:pPr>
         <w:pStyle w:val="Caption"/>
       </w:pPr>
+      <w:bookmarkStart w:id="3" w:name="_Ref428890083"/>
       <w:r>
         <w:t xml:space="preserve">Figure </w:t>
       </w:r>
@@ -1042,6 +1612,7 @@
         </w:rPr>
         <w:fldChar w:fldCharType="end"/>
       </w:r>
+      <w:bookmarkEnd w:id="3"/>
       <w:r>
         <w:t xml:space="preserve">. </w:t>
       </w:r>
@@ -1051,14 +1622,85 @@
     </w:p>
     <w:p>
       <w:r>
-        <w:lastRenderedPageBreak/>
-        <w:t>Paragraph.</w:t>
-      </w:r>
-    </w:p>
-    <w:p>
-      <w:pPr>
-        <w:pStyle w:val="Code"/>
-      </w:pPr>
+        <w:rPr>
+          <w:noProof/>
+        </w:rPr>
+        <w:drawing>
+          <wp:inline distT="0" distB="0" distL="0" distR="0" wp14:anchorId="0480D558" wp14:editId="5D854F88">
+            <wp:extent cx="5028571" cy="1409523"/>
+            <wp:effectExtent l="0" t="0" r="635" b="635"/>
+            <wp:docPr id="5" name="Picture 5"/>
+            <wp:cNvGraphicFramePr>
+              <a:graphicFrameLocks xmlns:a="http://schemas.openxmlformats.org/drawingml/2006/main" noChangeAspect="1"/>
+            </wp:cNvGraphicFramePr>
+            <a:graphic xmlns:a="http://schemas.openxmlformats.org/drawingml/2006/main">
+              <a:graphicData uri="http://schemas.openxmlformats.org/drawingml/2006/picture">
+                <pic:pic xmlns:pic="http://schemas.openxmlformats.org/drawingml/2006/picture">
+                  <pic:nvPicPr>
+                    <pic:cNvPr id="5" name="editor-IA-3-xref-constraint.png"/>
+                    <pic:cNvPicPr/>
+                  </pic:nvPicPr>
+                  <pic:blipFill>
+                    <a:blip r:embed="rId11">
+                      <a:extLst>
+                        <a:ext uri="{28A0092B-C50C-407E-A947-70E740481C1C}">
+                          <a14:useLocalDpi xmlns:a14="http://schemas.microsoft.com/office/drawing/2010/main" val="0"/>
+                        </a:ext>
+                      </a:extLst>
+                    </a:blip>
+                    <a:stretch>
+                      <a:fillRect/>
+                    </a:stretch>
+                  </pic:blipFill>
+                  <pic:spPr>
+                    <a:xfrm>
+                      <a:off x="0" y="0"/>
+                      <a:ext cx="5028571" cy="1409523"/>
+                    </a:xfrm>
+                    <a:prstGeom prst="rect">
+                      <a:avLst/>
+                    </a:prstGeom>
+                  </pic:spPr>
+                </pic:pic>
+              </a:graphicData>
+            </a:graphic>
+          </wp:inline>
+        </w:drawing>
+      </w:r>
+    </w:p>
+    <w:p>
+      <w:pPr>
+        <w:pStyle w:val="Caption"/>
+      </w:pPr>
+      <w:bookmarkStart w:id="4" w:name="_Ref428953381"/>
+      <w:r>
+        <w:t xml:space="preserve">Figure </w:t>
+      </w:r>
+      <w:r>
+        <w:fldChar w:fldCharType="begin"/>
+      </w:r>
+      <w:r>
+        <w:instrText xml:space="preserve"> SEQ Figure \* ARABIC </w:instrText>
+      </w:r>
+      <w:r>
+        <w:fldChar w:fldCharType="separate"/>
+      </w:r>
+      <w:r>
+        <w:rPr>
+          <w:noProof/>
+        </w:rPr>
+        <w:t>3</w:t>
+      </w:r>
+      <w:r>
+        <w:rPr>
+          <w:noProof/>
+        </w:rPr>
+        <w:fldChar w:fldCharType="end"/>
+      </w:r>
+      <w:bookmarkEnd w:id="4"/>
+      <w:r>
+        <w:t>. Violation of cross-reference constraint.</w:t>
+      </w:r>
     </w:p>
     <w:p>
       <w:r>
@@ -1081,7 +1723,7 @@
                     <pic:cNvPicPr/>
                   </pic:nvPicPr>
                   <pic:blipFill>
-                    <a:blip r:embed="rId13">
+                    <a:blip r:embed="rId12">
                       <a:extLst>
                         <a:ext uri="{28A0092B-C50C-407E-A947-70E740481C1C}">
                           <a14:useLocalDpi xmlns:a14="http://schemas.microsoft.com/office/drawing/2010/main" val="0"/>
@@ -1112,6 +1754,7 @@
       <w:pPr>
         <w:pStyle w:val="Caption"/>
       </w:pPr>
+      <w:bookmarkStart w:id="5" w:name="_Ref428890189"/>
       <w:r>
         <w:t xml:space="preserve">Figure </w:t>
       </w:r>
@@ -1128,7 +1771,7 @@
         <w:rPr>
           <w:noProof/>
         </w:rPr>
-        <w:t>3</w:t>
+        <w:t>4</w:t>
       </w:r>
       <w:r>
         <w:rPr>
@@ -1136,98 +1779,190 @@
         </w:rPr>
         <w:fldChar w:fldCharType="end"/>
       </w:r>
+      <w:bookmarkEnd w:id="5"/>
       <w:r>
         <w:t>. Violation of baseline constraint.</w:t>
       </w:r>
     </w:p>
     <w:p>
       <w:r>
-        <w:t>Paragraph.</w:t>
-      </w:r>
-    </w:p>
-    <w:p>
+        <w:t>Now suppose a user tailors IA-3</w:t>
+      </w:r>
+      <w:r>
+        <w:t xml:space="preserve"> for Industrial Control Systems</w:t>
+      </w:r>
+      <w:r>
+        <w:t xml:space="preserve"> as </w:t>
+      </w:r>
+      <w:r>
+        <w:t xml:space="preserve">per </w:t>
+      </w:r>
+      <w:r>
+        <w:t>the NIST SP 800-82 overlay.</w:t>
+      </w:r>
+      <w:r>
+        <w:t xml:space="preserve"> Since an </w:t>
+      </w:r>
+      <w:r>
+        <w:t>Industrial Control System</w:t>
+      </w:r>
+      <w:r>
+        <w:t xml:space="preserve"> may need to connect directly to devices belonging to and authorized by third parties outside the organization, and these external devices need to be identified and authenticated, the user adds IA-3 </w:t>
+      </w:r>
+      <w:r>
+        <w:t xml:space="preserve">to the LOW baseline. Additionally, the user adds control enhancements IA-3(1) and IA-3(4) to the MODERATE and HIGH baselines in order to strengthen identification and authentication of external devices connected to by moderate and high-impact Industrial Control Systems. Finally, </w:t>
+      </w:r>
+      <w:r>
+        <w:t xml:space="preserve">the user chooses </w:t>
+      </w:r>
+      <w:r>
+        <w:t xml:space="preserve">YES from IA-3(1)' s ADDED SUPPLEMENTAL GUIDANCE </w:t>
+      </w:r>
+      <w:r>
+        <w:t>drop-down</w:t>
+      </w:r>
+      <w:r>
+        <w:t xml:space="preserve"> list</w:t>
+      </w:r>
+      <w:r>
+        <w:t xml:space="preserve"> and (1) from IA-3’s </w:t>
+      </w:r>
+      <w:r>
+        <w:t xml:space="preserve">ADDED </w:t>
+      </w:r>
+      <w:r>
+        <w:lastRenderedPageBreak/>
+        <w:t xml:space="preserve">SUPPLEMENTAL GUIDANCE </w:t>
+      </w:r>
+      <w:r>
+        <w:t>drop-down</w:t>
+      </w:r>
+      <w:r>
+        <w:t xml:space="preserve"> list</w:t>
+      </w:r>
+      <w:r>
+        <w:t xml:space="preserve"> to add</w:t>
+      </w:r>
+      <w:r>
+        <w:t xml:space="preserve"> </w:t>
+      </w:r>
+      <w:r>
+        <w:t>additional supplemental</w:t>
+      </w:r>
+      <w:r>
+        <w:t xml:space="preserve"> </w:t>
+      </w:r>
+      <w:r>
+        <w:t xml:space="preserve">guidance to IA-3(1) and </w:t>
+      </w:r>
+      <w:r>
+        <w:t xml:space="preserve">have </w:t>
+      </w:r>
+      <w:r>
+        <w:t>IA-3(4)</w:t>
+      </w:r>
+      <w:r>
+        <w:t xml:space="preserve"> cross-reference that guidance.</w:t>
+      </w:r>
+    </w:p>
+    <w:p>
+      <w:r>
+        <w:t xml:space="preserve"> </w:t>
+      </w:r>
+      <w:r>
+        <w:fldChar w:fldCharType="begin"/>
+      </w:r>
+      <w:r>
+        <w:instrText xml:space="preserve"> REF _Ref428953840 \h </w:instrText>
+      </w:r>
+      <w:r>
+        <w:fldChar w:fldCharType="separate"/>
+      </w:r>
+      <w:r>
+        <w:t xml:space="preserve">Figure </w:t>
+      </w:r>
       <w:r>
         <w:rPr>
           <w:noProof/>
         </w:rPr>
-        <w:drawing>
-          <wp:inline distT="0" distB="0" distL="0" distR="0" wp14:anchorId="217EAF1A" wp14:editId="14104254">
-            <wp:extent cx="5028571" cy="1409523"/>
-            <wp:effectExtent l="0" t="0" r="635" b="635"/>
-            <wp:docPr id="5" name="Picture 5"/>
-            <wp:cNvGraphicFramePr>
-              <a:graphicFrameLocks xmlns:a="http://schemas.openxmlformats.org/drawingml/2006/main" noChangeAspect="1"/>
-            </wp:cNvGraphicFramePr>
-            <a:graphic xmlns:a="http://schemas.openxmlformats.org/drawingml/2006/main">
-              <a:graphicData uri="http://schemas.openxmlformats.org/drawingml/2006/picture">
-                <pic:pic xmlns:pic="http://schemas.openxmlformats.org/drawingml/2006/picture">
-                  <pic:nvPicPr>
-                    <pic:cNvPr id="5" name="editor-IA-3-xref-constraint.png"/>
-                    <pic:cNvPicPr/>
-                  </pic:nvPicPr>
-                  <pic:blipFill>
-                    <a:blip r:embed="rId14">
-                      <a:extLst>
-                        <a:ext uri="{28A0092B-C50C-407E-A947-70E740481C1C}">
-                          <a14:useLocalDpi xmlns:a14="http://schemas.microsoft.com/office/drawing/2010/main" val="0"/>
-                        </a:ext>
-                      </a:extLst>
-                    </a:blip>
-                    <a:stretch>
-                      <a:fillRect/>
-                    </a:stretch>
-                  </pic:blipFill>
-                  <pic:spPr>
-                    <a:xfrm>
-                      <a:off x="0" y="0"/>
-                      <a:ext cx="5028571" cy="1409523"/>
-                    </a:xfrm>
-                    <a:prstGeom prst="rect">
-                      <a:avLst/>
-                    </a:prstGeom>
-                  </pic:spPr>
-                </pic:pic>
-              </a:graphicData>
-            </a:graphic>
-          </wp:inline>
-        </w:drawing>
-      </w:r>
-    </w:p>
-    <w:p>
-      <w:pPr>
-        <w:pStyle w:val="Caption"/>
-      </w:pPr>
-      <w:r>
-        <w:t xml:space="preserve">Figure </w:t>
-      </w:r>
-      <w:r>
-        <w:fldChar w:fldCharType="begin"/>
-      </w:r>
-      <w:r>
-        <w:instrText xml:space="preserve"> SEQ Figure \* ARABIC </w:instrText>
-      </w:r>
-      <w:r>
-        <w:fldChar w:fldCharType="separate"/>
-      </w:r>
-      <w:r>
-        <w:rPr>
-          <w:noProof/>
-        </w:rPr>
-        <w:t>4</w:t>
-      </w:r>
-      <w:r>
-        <w:rPr>
-          <w:noProof/>
-        </w:rPr>
+        <w:t>5</w:t>
+      </w:r>
+      <w:r>
         <w:fldChar w:fldCharType="end"/>
       </w:r>
       <w:r>
-        <w:t>. Violation of cross-reference constraint.</w:t>
-      </w:r>
-    </w:p>
-    <w:p>
-      <w:r>
-        <w:t>Paragraph.</w:t>
+        <w:t xml:space="preserve"> shows the result</w:t>
+      </w:r>
+      <w:r>
+        <w:t>.</w:t>
+      </w:r>
+      <w:r>
+        <w:t xml:space="preserve"> Changing IA-3's baseline impact from MODERATE to LOW </w:t>
+      </w:r>
+      <w:r>
+        <w:t>causes</w:t>
+      </w:r>
+      <w:r>
+        <w:t xml:space="preserve"> “Added” </w:t>
+      </w:r>
+      <w:r>
+        <w:t>to appear</w:t>
+      </w:r>
+      <w:r>
+        <w:t xml:space="preserve"> in the LOW column. Changing the baseline impact for control enhancements IA-3(1) and IA-3(4) from N/A to MODERATE </w:t>
+      </w:r>
+      <w:r>
+        <w:t>causes</w:t>
+      </w:r>
+      <w:r>
+        <w:t xml:space="preserve"> “Added” </w:t>
+      </w:r>
+      <w:r>
+        <w:t>to appear</w:t>
+      </w:r>
+      <w:r>
+        <w:t xml:space="preserve"> in the MODERATE and HIGH control baseline columns. </w:t>
+      </w:r>
+      <w:r>
+        <w:t xml:space="preserve">The baseline changes generate </w:t>
+      </w:r>
+      <w:r>
+        <w:t>an editable text field</w:t>
+      </w:r>
+      <w:r>
+        <w:t xml:space="preserve"> </w:t>
+      </w:r>
+      <w:r>
+        <w:t xml:space="preserve">for providing a rationale. </w:t>
+      </w:r>
+      <w:bookmarkStart w:id="6" w:name="_GoBack"/>
+      <w:bookmarkEnd w:id="6"/>
+      <w:r>
+        <w:t xml:space="preserve">Choosing YES from IA-3(1)' s ADDED SUPPLEMENTAL GUIDANCE </w:t>
+      </w:r>
+      <w:r>
+        <w:t>drop-down</w:t>
+      </w:r>
+      <w:r>
+        <w:t xml:space="preserve"> list generates an editable text field for adding IA-3(1) supplemental guidance. Cross-referencing IA-3(1)'s added supplemental guidance from IA-(4) does not trigger an alert because IA-3(1)'s </w:t>
+      </w:r>
+      <w:r>
+        <w:t>drop-down</w:t>
+      </w:r>
+      <w:r>
+        <w:t xml:space="preserve"> is set to YES. The non-editable text field on the lower left shows XML generated on the fly based on the </w:t>
+      </w:r>
+      <w:r>
+        <w:t>drop-down</w:t>
+      </w:r>
+      <w:r>
+        <w:t xml:space="preserve"> and checkbox settings a</w:t>
+      </w:r>
+      <w:r>
+        <w:t>nd editable text field contents</w:t>
+      </w:r>
+      <w:r>
+        <w:t>.</w:t>
       </w:r>
     </w:p>
     <w:p>
@@ -1251,7 +1986,7 @@
                     <pic:cNvPicPr/>
                   </pic:nvPicPr>
                   <pic:blipFill>
-                    <a:blip r:embed="rId15">
+                    <a:blip r:embed="rId13">
                       <a:extLst>
                         <a:ext uri="{28A0092B-C50C-407E-A947-70E740481C1C}">
                           <a14:useLocalDpi xmlns:a14="http://schemas.microsoft.com/office/drawing/2010/main" val="0"/>
@@ -1282,6 +2017,7 @@
       <w:pPr>
         <w:pStyle w:val="Caption"/>
       </w:pPr>
+      <w:bookmarkStart w:id="7" w:name="_Ref428953840"/>
       <w:r>
         <w:t xml:space="preserve">Figure </w:t>
       </w:r>
@@ -1306,6 +2042,7 @@
         </w:rPr>
         <w:fldChar w:fldCharType="end"/>
       </w:r>
+      <w:bookmarkEnd w:id="7"/>
       <w:r>
         <w:t>. IA-3 tailored for an Industrial Control System.</w:t>
       </w:r>
@@ -1323,7 +2060,6 @@
         <w:rPr>
           <w:noProof/>
         </w:rPr>
-        <w:lastRenderedPageBreak/>
         <w:drawing>
           <wp:inline distT="0" distB="0" distL="0" distR="0" wp14:anchorId="7A7423D5" wp14:editId="548FA9B3">
             <wp:extent cx="5028571" cy="1418671"/>
@@ -1340,7 +2076,7 @@
                     <pic:cNvPicPr/>
                   </pic:nvPicPr>
                   <pic:blipFill>
-                    <a:blip r:embed="rId16">
+                    <a:blip r:embed="rId14">
                       <a:extLst>
                         <a:ext uri="{28A0092B-C50C-407E-A947-70E740481C1C}">
                           <a14:useLocalDpi xmlns:a14="http://schemas.microsoft.com/office/drawing/2010/main" val="0"/>
@@ -1415,6 +2151,7 @@
         <w:rPr>
           <w:noProof/>
         </w:rPr>
+        <w:lastRenderedPageBreak/>
         <mc:AlternateContent>
           <mc:Choice Requires="wps">
             <w:drawing>
@@ -2000,7 +2737,6 @@
         <w:pStyle w:val="Heading2"/>
       </w:pPr>
       <w:r>
-        <w:lastRenderedPageBreak/>
         <w:t>Cybersecurity Framework Browser</w:t>
       </w:r>
     </w:p>
@@ -2028,7 +2764,7 @@
                     <pic:cNvPicPr/>
                   </pic:nvPicPr>
                   <pic:blipFill>
-                    <a:blip r:embed="rId17">
+                    <a:blip r:embed="rId15">
                       <a:extLst>
                         <a:ext uri="{28A0092B-C50C-407E-A947-70E740481C1C}">
                           <a14:useLocalDpi xmlns:a14="http://schemas.microsoft.com/office/drawing/2010/main" val="0"/>
@@ -2093,6 +2829,7 @@
         <w:pStyle w:val="Heading2"/>
       </w:pPr>
       <w:r>
+        <w:lastRenderedPageBreak/>
         <w:t>Cross References</w:t>
       </w:r>
     </w:p>
@@ -2120,7 +2857,7 @@
                     <pic:cNvPicPr/>
                   </pic:nvPicPr>
                   <pic:blipFill>
-                    <a:blip r:embed="rId18">
+                    <a:blip r:embed="rId16">
                       <a:extLst>
                         <a:ext uri="{28A0092B-C50C-407E-A947-70E740481C1C}">
                           <a14:useLocalDpi xmlns:a14="http://schemas.microsoft.com/office/drawing/2010/main" val="0"/>
@@ -2252,13 +2989,35 @@
       </w:r>
       <w:r>
         <w:tab/>
-        <w:t xml:space="preserve">A. Mesbah and A. van Deursen, “Migrating Multi-page Web Applications to Single-page AJAX Interfaces,” </w:t>
+        <w:t xml:space="preserve">K. Stouffer, V. Pillitteri, S. Lightman, M. Abrams, and A. Hahn, “Guide to Industrial Control Systems (ICS) Security,” </w:t>
       </w:r>
       <w:r>
         <w:rPr>
           <w:i/>
           <w:iCs/>
         </w:rPr>
+        <w:t>NIST Special Publication 800-82 Revision 2</w:t>
+      </w:r>
+      <w:r>
+        <w:t>, May 2015.</w:t>
+      </w:r>
+    </w:p>
+    <w:p>
+      <w:pPr>
+        <w:pStyle w:val="Bibliography"/>
+      </w:pPr>
+      <w:r>
+        <w:t>[5]</w:t>
+      </w:r>
+      <w:r>
+        <w:tab/>
+        <w:t xml:space="preserve">A. Mesbah and A. van Deursen, “Migrating Multi-page Web Applications to Single-page AJAX Interfaces,” </w:t>
+      </w:r>
+      <w:r>
+        <w:rPr>
+          <w:i/>
+          <w:iCs/>
+        </w:rPr>
         <w:t>Software Maintenance and Reengineering, 2007. CSMR ’07. 11th European Conference on</w:t>
       </w:r>
       <w:r>
@@ -2270,7 +3029,7 @@
         <w:pStyle w:val="Bibliography"/>
       </w:pPr>
       <w:r>
-        <w:t>[5]</w:t>
+        <w:t>[6]</w:t>
       </w:r>
       <w:r>
         <w:tab/>
@@ -2282,7 +3041,7 @@
         <w:pStyle w:val="Bibliography"/>
       </w:pPr>
       <w:r>
-        <w:t>[6]</w:t>
+        <w:t>[7]</w:t>
       </w:r>
       <w:r>
         <w:tab/>
@@ -2294,7 +3053,7 @@
         <w:pStyle w:val="Bibliography"/>
       </w:pPr>
       <w:r>
-        <w:t>[7]</w:t>
+        <w:t>[8]</w:t>
       </w:r>
       <w:r>
         <w:tab/>
@@ -2306,7 +3065,7 @@
         <w:pStyle w:val="Bibliography"/>
       </w:pPr>
       <w:r>
-        <w:t>[8]</w:t>
+        <w:t>[9]</w:t>
       </w:r>
       <w:r>
         <w:tab/>
@@ -2329,6 +3088,12 @@
       </w:r>
     </w:p>
     <w:sectPr>
+      <w:headerReference w:type="even" r:id="rId17"/>
+      <w:headerReference w:type="default" r:id="rId18"/>
+      <w:footerReference w:type="even" r:id="rId19"/>
+      <w:footerReference w:type="default" r:id="rId20"/>
+      <w:headerReference w:type="first" r:id="rId21"/>
+      <w:footerReference w:type="first" r:id="rId22"/>
       <w:pgSz w:w="12240" w:h="15840"/>
       <w:pgMar w:top="1440" w:right="1440" w:bottom="1440" w:left="1440" w:header="720" w:footer="720" w:gutter="0"/>
       <w:cols w:space="720"/>
@@ -2338,33 +3103,6 @@
 </w:document>
 </file>
 
-<file path=word/comments.xml><?xml version="1.0" encoding="utf-8"?>
-<w:comments xmlns:wpc="http://schemas.microsoft.com/office/word/2010/wordprocessingCanvas" xmlns:mc="http://schemas.openxmlformats.org/markup-compatibility/2006" xmlns:o="urn:schemas-microsoft-com:office:office" xmlns:r="http://schemas.openxmlformats.org/officeDocument/2006/relationships" xmlns:m="http://schemas.openxmlformats.org/officeDocument/2006/math" xmlns:v="urn:schemas-microsoft-com:vml" xmlns:wp14="http://schemas.microsoft.com/office/word/2010/wordprocessingDrawing" xmlns:wp="http://schemas.openxmlformats.org/drawingml/2006/wordprocessingDrawing" xmlns:w10="urn:schemas-microsoft-com:office:word" xmlns:w="http://schemas.openxmlformats.org/wordprocessingml/2006/main" xmlns:w14="http://schemas.microsoft.com/office/word/2010/wordml" xmlns:w15="http://schemas.microsoft.com/office/word/2012/wordml" xmlns:wpg="http://schemas.microsoft.com/office/word/2010/wordprocessingGroup" xmlns:wpi="http://schemas.microsoft.com/office/word/2010/wordprocessingInk" xmlns:wne="http://schemas.microsoft.com/office/word/2006/wordml" xmlns:wps="http://schemas.microsoft.com/office/word/2010/wordprocessingShape" mc:Ignorable="w14 w15 wp14">
-  <w:comment w:id="0" w:author="Lubell, Joshua" w:date="2015-08-19T16:00:00Z" w:initials="LJ">
-    <w:p>
-      <w:pPr>
-        <w:pStyle w:val="CommentText"/>
-      </w:pPr>
-      <w:r>
-        <w:rPr>
-          <w:rStyle w:val="CommentReference"/>
-        </w:rPr>
-        <w:annotationRef/>
-      </w:r>
-      <w:r>
-        <w:t>Provide link once available.</w:t>
-      </w:r>
-    </w:p>
-  </w:comment>
-</w:comments>
-</file>
-
-<file path=word/commentsExtended.xml><?xml version="1.0" encoding="utf-8"?>
-<w15:commentsEx xmlns:wpc="http://schemas.microsoft.com/office/word/2010/wordprocessingCanvas" xmlns:mc="http://schemas.openxmlformats.org/markup-compatibility/2006" xmlns:o="urn:schemas-microsoft-com:office:office" xmlns:r="http://schemas.openxmlformats.org/officeDocument/2006/relationships" xmlns:m="http://schemas.openxmlformats.org/officeDocument/2006/math" xmlns:v="urn:schemas-microsoft-com:vml" xmlns:wp14="http://schemas.microsoft.com/office/word/2010/wordprocessingDrawing" xmlns:wp="http://schemas.openxmlformats.org/drawingml/2006/wordprocessingDrawing" xmlns:w10="urn:schemas-microsoft-com:office:word" xmlns:w="http://schemas.openxmlformats.org/wordprocessingml/2006/main" xmlns:w14="http://schemas.microsoft.com/office/word/2010/wordml" xmlns:w15="http://schemas.microsoft.com/office/word/2012/wordml" xmlns:wpg="http://schemas.microsoft.com/office/word/2010/wordprocessingGroup" xmlns:wpi="http://schemas.microsoft.com/office/word/2010/wordprocessingInk" xmlns:wne="http://schemas.microsoft.com/office/word/2006/wordml" xmlns:wps="http://schemas.microsoft.com/office/word/2010/wordprocessingShape" mc:Ignorable="w14 w15 wp14">
-  <w15:commentEx w15:paraId="593ADC30" w15:done="0"/>
-</w15:commentsEx>
-</file>
-
 <file path=word/endnotes.xml><?xml version="1.0" encoding="utf-8"?>
 <w:endnotes xmlns:wpc="http://schemas.microsoft.com/office/word/2010/wordprocessingCanvas" xmlns:mc="http://schemas.openxmlformats.org/markup-compatibility/2006" xmlns:o="urn:schemas-microsoft-com:office:office" xmlns:r="http://schemas.openxmlformats.org/officeDocument/2006/relationships" xmlns:m="http://schemas.openxmlformats.org/officeDocument/2006/math" xmlns:v="urn:schemas-microsoft-com:vml" xmlns:wp14="http://schemas.microsoft.com/office/word/2010/wordprocessingDrawing" xmlns:wp="http://schemas.openxmlformats.org/drawingml/2006/wordprocessingDrawing" xmlns:w10="urn:schemas-microsoft-com:office:word" xmlns:w="http://schemas.openxmlformats.org/wordprocessingml/2006/main" xmlns:w14="http://schemas.microsoft.com/office/word/2010/wordml" xmlns:w15="http://schemas.microsoft.com/office/word/2012/wordml" xmlns:wpg="http://schemas.microsoft.com/office/word/2010/wordprocessingGroup" xmlns:wpi="http://schemas.microsoft.com/office/word/2010/wordprocessingInk" xmlns:wne="http://schemas.microsoft.com/office/word/2006/wordml" xmlns:wps="http://schemas.microsoft.com/office/word/2010/wordprocessingShape" mc:Ignorable="w14 w15 wp14">
   <w:endnote w:type="separator" w:id="-1">
@@ -2388,6 +3126,79 @@
     </w:p>
   </w:endnote>
 </w:endnotes>
+</file>
+
+<file path=word/footer1.xml><?xml version="1.0" encoding="utf-8"?>
+<w:ftr xmlns:wpc="http://schemas.microsoft.com/office/word/2010/wordprocessingCanvas" xmlns:mc="http://schemas.openxmlformats.org/markup-compatibility/2006" xmlns:o="urn:schemas-microsoft-com:office:office" xmlns:r="http://schemas.openxmlformats.org/officeDocument/2006/relationships" xmlns:m="http://schemas.openxmlformats.org/officeDocument/2006/math" xmlns:v="urn:schemas-microsoft-com:vml" xmlns:wp14="http://schemas.microsoft.com/office/word/2010/wordprocessingDrawing" xmlns:wp="http://schemas.openxmlformats.org/drawingml/2006/wordprocessingDrawing" xmlns:w10="urn:schemas-microsoft-com:office:word" xmlns:w="http://schemas.openxmlformats.org/wordprocessingml/2006/main" xmlns:w14="http://schemas.microsoft.com/office/word/2010/wordml" xmlns:w15="http://schemas.microsoft.com/office/word/2012/wordml" xmlns:wpg="http://schemas.microsoft.com/office/word/2010/wordprocessingGroup" xmlns:wpi="http://schemas.microsoft.com/office/word/2010/wordprocessingInk" xmlns:wne="http://schemas.microsoft.com/office/word/2006/wordml" xmlns:wps="http://schemas.microsoft.com/office/word/2010/wordprocessingShape" mc:Ignorable="w14 w15 wp14">
+  <w:p>
+    <w:pPr>
+      <w:pStyle w:val="Footer"/>
+    </w:pPr>
+  </w:p>
+</w:ftr>
+</file>
+
+<file path=word/footer2.xml><?xml version="1.0" encoding="utf-8"?>
+<w:ftr xmlns:wpc="http://schemas.microsoft.com/office/word/2010/wordprocessingCanvas" xmlns:mc="http://schemas.openxmlformats.org/markup-compatibility/2006" xmlns:o="urn:schemas-microsoft-com:office:office" xmlns:r="http://schemas.openxmlformats.org/officeDocument/2006/relationships" xmlns:m="http://schemas.openxmlformats.org/officeDocument/2006/math" xmlns:v="urn:schemas-microsoft-com:vml" xmlns:wp14="http://schemas.microsoft.com/office/word/2010/wordprocessingDrawing" xmlns:wp="http://schemas.openxmlformats.org/drawingml/2006/wordprocessingDrawing" xmlns:w10="urn:schemas-microsoft-com:office:word" xmlns:w="http://schemas.openxmlformats.org/wordprocessingml/2006/main" xmlns:w14="http://schemas.microsoft.com/office/word/2010/wordml" xmlns:w15="http://schemas.microsoft.com/office/word/2012/wordml" xmlns:wpg="http://schemas.microsoft.com/office/word/2010/wordprocessingGroup" xmlns:wpi="http://schemas.microsoft.com/office/word/2010/wordprocessingInk" xmlns:wne="http://schemas.microsoft.com/office/word/2006/wordml" xmlns:wps="http://schemas.microsoft.com/office/word/2010/wordprocessingShape" mc:Ignorable="w14 w15 wp14">
+  <w:sdt>
+    <w:sdtPr>
+      <w:id w:val="-1021786262"/>
+      <w:docPartObj>
+        <w:docPartGallery w:val="Page Numbers (Bottom of Page)"/>
+        <w:docPartUnique/>
+      </w:docPartObj>
+    </w:sdtPr>
+    <w:sdtEndPr>
+      <w:rPr>
+        <w:noProof/>
+      </w:rPr>
+    </w:sdtEndPr>
+    <w:sdtContent>
+      <w:p>
+        <w:pPr>
+          <w:pStyle w:val="Footer"/>
+          <w:jc w:val="center"/>
+        </w:pPr>
+        <w:r>
+          <w:fldChar w:fldCharType="begin"/>
+        </w:r>
+        <w:r>
+          <w:instrText xml:space="preserve"> PAGE   \* MERGEFORMAT </w:instrText>
+        </w:r>
+        <w:r>
+          <w:fldChar w:fldCharType="separate"/>
+        </w:r>
+        <w:r>
+          <w:rPr>
+            <w:noProof/>
+          </w:rPr>
+          <w:t>8</w:t>
+        </w:r>
+        <w:r>
+          <w:rPr>
+            <w:noProof/>
+          </w:rPr>
+          <w:fldChar w:fldCharType="end"/>
+        </w:r>
+      </w:p>
+    </w:sdtContent>
+  </w:sdt>
+  <w:p>
+    <w:pPr>
+      <w:pStyle w:val="Footer"/>
+    </w:pPr>
+  </w:p>
+</w:ftr>
+</file>
+
+<file path=word/footer3.xml><?xml version="1.0" encoding="utf-8"?>
+<w:ftr xmlns:wpc="http://schemas.microsoft.com/office/word/2010/wordprocessingCanvas" xmlns:mc="http://schemas.openxmlformats.org/markup-compatibility/2006" xmlns:o="urn:schemas-microsoft-com:office:office" xmlns:r="http://schemas.openxmlformats.org/officeDocument/2006/relationships" xmlns:m="http://schemas.openxmlformats.org/officeDocument/2006/math" xmlns:v="urn:schemas-microsoft-com:vml" xmlns:wp14="http://schemas.microsoft.com/office/word/2010/wordprocessingDrawing" xmlns:wp="http://schemas.openxmlformats.org/drawingml/2006/wordprocessingDrawing" xmlns:w10="urn:schemas-microsoft-com:office:word" xmlns:w="http://schemas.openxmlformats.org/wordprocessingml/2006/main" xmlns:w14="http://schemas.microsoft.com/office/word/2010/wordml" xmlns:w15="http://schemas.microsoft.com/office/word/2012/wordml" xmlns:wpg="http://schemas.microsoft.com/office/word/2010/wordprocessingGroup" xmlns:wpi="http://schemas.microsoft.com/office/word/2010/wordprocessingInk" xmlns:wne="http://schemas.microsoft.com/office/word/2006/wordml" xmlns:wps="http://schemas.microsoft.com/office/word/2010/wordprocessingShape" mc:Ignorable="w14 w15 wp14">
+  <w:p>
+    <w:pPr>
+      <w:pStyle w:val="Footer"/>
+    </w:pPr>
+  </w:p>
+</w:ftr>
 </file>
 
 <file path=word/footnotes.xml><?xml version="1.0" encoding="utf-8"?>
@@ -2415,9 +3226,128 @@
 </w:footnotes>
 </file>
 
+<file path=word/header1.xml><?xml version="1.0" encoding="utf-8"?>
+<w:hdr xmlns:wpc="http://schemas.microsoft.com/office/word/2010/wordprocessingCanvas" xmlns:mc="http://schemas.openxmlformats.org/markup-compatibility/2006" xmlns:o="urn:schemas-microsoft-com:office:office" xmlns:r="http://schemas.openxmlformats.org/officeDocument/2006/relationships" xmlns:m="http://schemas.openxmlformats.org/officeDocument/2006/math" xmlns:v="urn:schemas-microsoft-com:vml" xmlns:wp14="http://schemas.microsoft.com/office/word/2010/wordprocessingDrawing" xmlns:wp="http://schemas.openxmlformats.org/drawingml/2006/wordprocessingDrawing" xmlns:w10="urn:schemas-microsoft-com:office:word" xmlns:w="http://schemas.openxmlformats.org/wordprocessingml/2006/main" xmlns:w14="http://schemas.microsoft.com/office/word/2010/wordml" xmlns:w15="http://schemas.microsoft.com/office/word/2012/wordml" xmlns:wpg="http://schemas.microsoft.com/office/word/2010/wordprocessingGroup" xmlns:wpi="http://schemas.microsoft.com/office/word/2010/wordprocessingInk" xmlns:wne="http://schemas.microsoft.com/office/word/2006/wordml" xmlns:wps="http://schemas.microsoft.com/office/word/2010/wordprocessingShape" mc:Ignorable="w14 w15 wp14">
+  <w:p>
+    <w:pPr>
+      <w:pStyle w:val="Header"/>
+    </w:pPr>
+  </w:p>
+</w:hdr>
+</file>
+
+<file path=word/header2.xml><?xml version="1.0" encoding="utf-8"?>
+<w:hdr xmlns:wpc="http://schemas.microsoft.com/office/word/2010/wordprocessingCanvas" xmlns:mc="http://schemas.openxmlformats.org/markup-compatibility/2006" xmlns:o="urn:schemas-microsoft-com:office:office" xmlns:r="http://schemas.openxmlformats.org/officeDocument/2006/relationships" xmlns:m="http://schemas.openxmlformats.org/officeDocument/2006/math" xmlns:v="urn:schemas-microsoft-com:vml" xmlns:wp14="http://schemas.microsoft.com/office/word/2010/wordprocessingDrawing" xmlns:wp="http://schemas.openxmlformats.org/drawingml/2006/wordprocessingDrawing" xmlns:w10="urn:schemas-microsoft-com:office:word" xmlns:w="http://schemas.openxmlformats.org/wordprocessingml/2006/main" xmlns:w14="http://schemas.microsoft.com/office/word/2010/wordml" xmlns:w15="http://schemas.microsoft.com/office/word/2012/wordml" xmlns:wpg="http://schemas.microsoft.com/office/word/2010/wordprocessingGroup" xmlns:wpi="http://schemas.microsoft.com/office/word/2010/wordprocessingInk" xmlns:wne="http://schemas.microsoft.com/office/word/2006/wordml" xmlns:wps="http://schemas.microsoft.com/office/word/2010/wordprocessingShape" mc:Ignorable="w14 w15 wp14">
+  <w:p>
+    <w:pPr>
+      <w:pStyle w:val="Header"/>
+    </w:pPr>
+  </w:p>
+</w:hdr>
+</file>
+
+<file path=word/header3.xml><?xml version="1.0" encoding="utf-8"?>
+<w:hdr xmlns:wpc="http://schemas.microsoft.com/office/word/2010/wordprocessingCanvas" xmlns:mc="http://schemas.openxmlformats.org/markup-compatibility/2006" xmlns:o="urn:schemas-microsoft-com:office:office" xmlns:r="http://schemas.openxmlformats.org/officeDocument/2006/relationships" xmlns:m="http://schemas.openxmlformats.org/officeDocument/2006/math" xmlns:v="urn:schemas-microsoft-com:vml" xmlns:wp14="http://schemas.microsoft.com/office/word/2010/wordprocessingDrawing" xmlns:wp="http://schemas.openxmlformats.org/drawingml/2006/wordprocessingDrawing" xmlns:w10="urn:schemas-microsoft-com:office:word" xmlns:w="http://schemas.openxmlformats.org/wordprocessingml/2006/main" xmlns:w14="http://schemas.microsoft.com/office/word/2010/wordml" xmlns:w15="http://schemas.microsoft.com/office/word/2012/wordml" xmlns:wpg="http://schemas.microsoft.com/office/word/2010/wordprocessingGroup" xmlns:wpi="http://schemas.microsoft.com/office/word/2010/wordprocessingInk" xmlns:wne="http://schemas.microsoft.com/office/word/2006/wordml" xmlns:wps="http://schemas.microsoft.com/office/word/2010/wordprocessingShape" mc:Ignorable="w14 w15 wp14">
+  <w:p>
+    <w:pPr>
+      <w:pStyle w:val="Header"/>
+    </w:pPr>
+  </w:p>
+</w:hdr>
+</file>
+
 <file path=word/numbering.xml><?xml version="1.0" encoding="utf-8"?>
 <w:numbering xmlns:wpc="http://schemas.microsoft.com/office/word/2010/wordprocessingCanvas" xmlns:mc="http://schemas.openxmlformats.org/markup-compatibility/2006" xmlns:o="urn:schemas-microsoft-com:office:office" xmlns:r="http://schemas.openxmlformats.org/officeDocument/2006/relationships" xmlns:m="http://schemas.openxmlformats.org/officeDocument/2006/math" xmlns:v="urn:schemas-microsoft-com:vml" xmlns:wp14="http://schemas.microsoft.com/office/word/2010/wordprocessingDrawing" xmlns:wp="http://schemas.openxmlformats.org/drawingml/2006/wordprocessingDrawing" xmlns:w10="urn:schemas-microsoft-com:office:word" xmlns:w="http://schemas.openxmlformats.org/wordprocessingml/2006/main" xmlns:w14="http://schemas.microsoft.com/office/word/2010/wordml" xmlns:w15="http://schemas.microsoft.com/office/word/2012/wordml" xmlns:wpg="http://schemas.microsoft.com/office/word/2010/wordprocessingGroup" xmlns:wpi="http://schemas.microsoft.com/office/word/2010/wordprocessingInk" xmlns:wne="http://schemas.microsoft.com/office/word/2006/wordml" xmlns:wps="http://schemas.microsoft.com/office/word/2010/wordprocessingShape" mc:Ignorable="w14 w15 wp14">
   <w:abstractNum w:abstractNumId="0" w15:restartNumberingAfterBreak="0">
+    <w:nsid w:val="14DD0B43"/>
+    <w:multiLevelType w:val="hybridMultilevel"/>
+    <w:tmpl w:val="A8008C60"/>
+    <w:lvl w:ilvl="0" w:tplc="6A047D62">
+      <w:start w:val="1"/>
+      <w:numFmt w:val="decimal"/>
+      <w:lvlText w:val="(%1)"/>
+      <w:lvlJc w:val="left"/>
+      <w:pPr>
+        <w:ind w:left="720" w:hanging="360"/>
+      </w:pPr>
+      <w:rPr>
+        <w:rFonts w:hint="default"/>
+      </w:rPr>
+    </w:lvl>
+    <w:lvl w:ilvl="1" w:tplc="04090019" w:tentative="1">
+      <w:start w:val="1"/>
+      <w:numFmt w:val="lowerLetter"/>
+      <w:lvlText w:val="%2."/>
+      <w:lvlJc w:val="left"/>
+      <w:pPr>
+        <w:ind w:left="1440" w:hanging="360"/>
+      </w:pPr>
+    </w:lvl>
+    <w:lvl w:ilvl="2" w:tplc="0409001B" w:tentative="1">
+      <w:start w:val="1"/>
+      <w:numFmt w:val="lowerRoman"/>
+      <w:lvlText w:val="%3."/>
+      <w:lvlJc w:val="right"/>
+      <w:pPr>
+        <w:ind w:left="2160" w:hanging="180"/>
+      </w:pPr>
+    </w:lvl>
+    <w:lvl w:ilvl="3" w:tplc="0409000F" w:tentative="1">
+      <w:start w:val="1"/>
+      <w:numFmt w:val="decimal"/>
+      <w:lvlText w:val="%4."/>
+      <w:lvlJc w:val="left"/>
+      <w:pPr>
+        <w:ind w:left="2880" w:hanging="360"/>
+      </w:pPr>
+    </w:lvl>
+    <w:lvl w:ilvl="4" w:tplc="04090019" w:tentative="1">
+      <w:start w:val="1"/>
+      <w:numFmt w:val="lowerLetter"/>
+      <w:lvlText w:val="%5."/>
+      <w:lvlJc w:val="left"/>
+      <w:pPr>
+        <w:ind w:left="3600" w:hanging="360"/>
+      </w:pPr>
+    </w:lvl>
+    <w:lvl w:ilvl="5" w:tplc="0409001B" w:tentative="1">
+      <w:start w:val="1"/>
+      <w:numFmt w:val="lowerRoman"/>
+      <w:lvlText w:val="%6."/>
+      <w:lvlJc w:val="right"/>
+      <w:pPr>
+        <w:ind w:left="4320" w:hanging="180"/>
+      </w:pPr>
+    </w:lvl>
+    <w:lvl w:ilvl="6" w:tplc="0409000F" w:tentative="1">
+      <w:start w:val="1"/>
+      <w:numFmt w:val="decimal"/>
+      <w:lvlText w:val="%7."/>
+      <w:lvlJc w:val="left"/>
+      <w:pPr>
+        <w:ind w:left="5040" w:hanging="360"/>
+      </w:pPr>
+    </w:lvl>
+    <w:lvl w:ilvl="7" w:tplc="04090019" w:tentative="1">
+      <w:start w:val="1"/>
+      <w:numFmt w:val="lowerLetter"/>
+      <w:lvlText w:val="%8."/>
+      <w:lvlJc w:val="left"/>
+      <w:pPr>
+        <w:ind w:left="5760" w:hanging="360"/>
+      </w:pPr>
+    </w:lvl>
+    <w:lvl w:ilvl="8" w:tplc="0409001B" w:tentative="1">
+      <w:start w:val="1"/>
+      <w:numFmt w:val="lowerRoman"/>
+      <w:lvlText w:val="%9."/>
+      <w:lvlJc w:val="right"/>
+      <w:pPr>
+        <w:ind w:left="6480" w:hanging="180"/>
+      </w:pPr>
+    </w:lvl>
+  </w:abstractNum>
+  <w:abstractNum w:abstractNumId="1" w15:restartNumberingAfterBreak="0">
     <w:nsid w:val="159B1A68"/>
     <w:multiLevelType w:val="hybridMultilevel"/>
     <w:tmpl w:val="67A0F0B0"/>
@@ -2530,7 +3460,7 @@
       </w:rPr>
     </w:lvl>
   </w:abstractNum>
-  <w:abstractNum w:abstractNumId="1" w15:restartNumberingAfterBreak="0">
+  <w:abstractNum w:abstractNumId="2" w15:restartNumberingAfterBreak="0">
     <w:nsid w:val="167425F6"/>
     <w:multiLevelType w:val="multilevel"/>
     <w:tmpl w:val="9B6037E8"/>
@@ -2679,7 +3609,7 @@
       </w:rPr>
     </w:lvl>
   </w:abstractNum>
-  <w:abstractNum w:abstractNumId="2" w15:restartNumberingAfterBreak="0">
+  <w:abstractNum w:abstractNumId="3" w15:restartNumberingAfterBreak="0">
     <w:nsid w:val="26610EB5"/>
     <w:multiLevelType w:val="multilevel"/>
     <w:tmpl w:val="0409001F"/>
@@ -2765,7 +3695,7 @@
       </w:pPr>
     </w:lvl>
   </w:abstractNum>
-  <w:abstractNum w:abstractNumId="3" w15:restartNumberingAfterBreak="0">
+  <w:abstractNum w:abstractNumId="4" w15:restartNumberingAfterBreak="0">
     <w:nsid w:val="28F03C9B"/>
     <w:multiLevelType w:val="multilevel"/>
     <w:tmpl w:val="F132B922"/>
@@ -2851,7 +3781,7 @@
       </w:pPr>
     </w:lvl>
   </w:abstractNum>
-  <w:abstractNum w:abstractNumId="4" w15:restartNumberingAfterBreak="0">
+  <w:abstractNum w:abstractNumId="5" w15:restartNumberingAfterBreak="0">
     <w:nsid w:val="31647CBA"/>
     <w:multiLevelType w:val="multilevel"/>
     <w:tmpl w:val="F70E56BC"/>
@@ -2946,7 +3876,7 @@
       </w:pPr>
     </w:lvl>
   </w:abstractNum>
-  <w:abstractNum w:abstractNumId="5" w15:restartNumberingAfterBreak="0">
+  <w:abstractNum w:abstractNumId="6" w15:restartNumberingAfterBreak="0">
     <w:nsid w:val="427E2F03"/>
     <w:multiLevelType w:val="hybridMultilevel"/>
     <w:tmpl w:val="63B80488"/>
@@ -3059,7 +3989,7 @@
       </w:rPr>
     </w:lvl>
   </w:abstractNum>
-  <w:abstractNum w:abstractNumId="6" w15:restartNumberingAfterBreak="0">
+  <w:abstractNum w:abstractNumId="7" w15:restartNumberingAfterBreak="0">
     <w:nsid w:val="4BD31CDD"/>
     <w:multiLevelType w:val="hybridMultilevel"/>
     <w:tmpl w:val="F9ACBF98"/>
@@ -3172,7 +4102,7 @@
       </w:rPr>
     </w:lvl>
   </w:abstractNum>
-  <w:abstractNum w:abstractNumId="7" w15:restartNumberingAfterBreak="0">
+  <w:abstractNum w:abstractNumId="8" w15:restartNumberingAfterBreak="0">
     <w:nsid w:val="5A286B45"/>
     <w:multiLevelType w:val="multilevel"/>
     <w:tmpl w:val="7CB6F8BA"/>
@@ -3258,7 +4188,7 @@
       </w:pPr>
     </w:lvl>
   </w:abstractNum>
-  <w:abstractNum w:abstractNumId="8" w15:restartNumberingAfterBreak="0">
+  <w:abstractNum w:abstractNumId="9" w15:restartNumberingAfterBreak="0">
     <w:nsid w:val="70C74B48"/>
     <w:multiLevelType w:val="multilevel"/>
     <w:tmpl w:val="9B6037E8"/>
@@ -3407,42 +4337,126 @@
       </w:rPr>
     </w:lvl>
   </w:abstractNum>
+  <w:abstractNum w:abstractNumId="10" w15:restartNumberingAfterBreak="0">
+    <w:nsid w:val="74D721EB"/>
+    <w:multiLevelType w:val="hybridMultilevel"/>
+    <w:tmpl w:val="F66E809C"/>
+    <w:lvl w:ilvl="0" w:tplc="0409000F">
+      <w:start w:val="1"/>
+      <w:numFmt w:val="decimal"/>
+      <w:lvlText w:val="%1."/>
+      <w:lvlJc w:val="left"/>
+      <w:pPr>
+        <w:ind w:left="783" w:hanging="360"/>
+      </w:pPr>
+    </w:lvl>
+    <w:lvl w:ilvl="1" w:tplc="04090019" w:tentative="1">
+      <w:start w:val="1"/>
+      <w:numFmt w:val="lowerLetter"/>
+      <w:lvlText w:val="%2."/>
+      <w:lvlJc w:val="left"/>
+      <w:pPr>
+        <w:ind w:left="1503" w:hanging="360"/>
+      </w:pPr>
+    </w:lvl>
+    <w:lvl w:ilvl="2" w:tplc="0409001B" w:tentative="1">
+      <w:start w:val="1"/>
+      <w:numFmt w:val="lowerRoman"/>
+      <w:lvlText w:val="%3."/>
+      <w:lvlJc w:val="right"/>
+      <w:pPr>
+        <w:ind w:left="2223" w:hanging="180"/>
+      </w:pPr>
+    </w:lvl>
+    <w:lvl w:ilvl="3" w:tplc="0409000F" w:tentative="1">
+      <w:start w:val="1"/>
+      <w:numFmt w:val="decimal"/>
+      <w:lvlText w:val="%4."/>
+      <w:lvlJc w:val="left"/>
+      <w:pPr>
+        <w:ind w:left="2943" w:hanging="360"/>
+      </w:pPr>
+    </w:lvl>
+    <w:lvl w:ilvl="4" w:tplc="04090019" w:tentative="1">
+      <w:start w:val="1"/>
+      <w:numFmt w:val="lowerLetter"/>
+      <w:lvlText w:val="%5."/>
+      <w:lvlJc w:val="left"/>
+      <w:pPr>
+        <w:ind w:left="3663" w:hanging="360"/>
+      </w:pPr>
+    </w:lvl>
+    <w:lvl w:ilvl="5" w:tplc="0409001B" w:tentative="1">
+      <w:start w:val="1"/>
+      <w:numFmt w:val="lowerRoman"/>
+      <w:lvlText w:val="%6."/>
+      <w:lvlJc w:val="right"/>
+      <w:pPr>
+        <w:ind w:left="4383" w:hanging="180"/>
+      </w:pPr>
+    </w:lvl>
+    <w:lvl w:ilvl="6" w:tplc="0409000F" w:tentative="1">
+      <w:start w:val="1"/>
+      <w:numFmt w:val="decimal"/>
+      <w:lvlText w:val="%7."/>
+      <w:lvlJc w:val="left"/>
+      <w:pPr>
+        <w:ind w:left="5103" w:hanging="360"/>
+      </w:pPr>
+    </w:lvl>
+    <w:lvl w:ilvl="7" w:tplc="04090019" w:tentative="1">
+      <w:start w:val="1"/>
+      <w:numFmt w:val="lowerLetter"/>
+      <w:lvlText w:val="%8."/>
+      <w:lvlJc w:val="left"/>
+      <w:pPr>
+        <w:ind w:left="5823" w:hanging="360"/>
+      </w:pPr>
+    </w:lvl>
+    <w:lvl w:ilvl="8" w:tplc="0409001B" w:tentative="1">
+      <w:start w:val="1"/>
+      <w:numFmt w:val="lowerRoman"/>
+      <w:lvlText w:val="%9."/>
+      <w:lvlJc w:val="right"/>
+      <w:pPr>
+        <w:ind w:left="6543" w:hanging="180"/>
+      </w:pPr>
+    </w:lvl>
+  </w:abstractNum>
   <w:num w:numId="1">
+    <w:abstractNumId w:val="4"/>
+  </w:num>
+  <w:num w:numId="2">
     <w:abstractNumId w:val="3"/>
   </w:num>
-  <w:num w:numId="2">
+  <w:num w:numId="3">
+    <w:abstractNumId w:val="8"/>
+  </w:num>
+  <w:num w:numId="4">
+    <w:abstractNumId w:val="5"/>
+  </w:num>
+  <w:num w:numId="5">
+    <w:abstractNumId w:val="7"/>
+  </w:num>
+  <w:num w:numId="6">
+    <w:abstractNumId w:val="9"/>
+  </w:num>
+  <w:num w:numId="7">
+    <w:abstractNumId w:val="6"/>
+  </w:num>
+  <w:num w:numId="8">
+    <w:abstractNumId w:val="1"/>
+  </w:num>
+  <w:num w:numId="9">
     <w:abstractNumId w:val="2"/>
   </w:num>
-  <w:num w:numId="3">
-    <w:abstractNumId w:val="7"/>
+  <w:num w:numId="10">
+    <w:abstractNumId w:val="10"/>
   </w:num>
-  <w:num w:numId="4">
-    <w:abstractNumId w:val="4"/>
-  </w:num>
-  <w:num w:numId="5">
-    <w:abstractNumId w:val="6"/>
-  </w:num>
-  <w:num w:numId="6">
-    <w:abstractNumId w:val="8"/>
-  </w:num>
-  <w:num w:numId="7">
-    <w:abstractNumId w:val="5"/>
-  </w:num>
-  <w:num w:numId="8">
+  <w:num w:numId="11">
     <w:abstractNumId w:val="0"/>
   </w:num>
-  <w:num w:numId="9">
-    <w:abstractNumId w:val="1"/>
-  </w:num>
 </w:numbering>
-</file>
-
-<file path=word/people.xml><?xml version="1.0" encoding="utf-8"?>
-<w15:people xmlns:wpc="http://schemas.microsoft.com/office/word/2010/wordprocessingCanvas" xmlns:mc="http://schemas.openxmlformats.org/markup-compatibility/2006" xmlns:o="urn:schemas-microsoft-com:office:office" xmlns:r="http://schemas.openxmlformats.org/officeDocument/2006/relationships" xmlns:m="http://schemas.openxmlformats.org/officeDocument/2006/math" xmlns:v="urn:schemas-microsoft-com:vml" xmlns:wp14="http://schemas.microsoft.com/office/word/2010/wordprocessingDrawing" xmlns:wp="http://schemas.openxmlformats.org/drawingml/2006/wordprocessingDrawing" xmlns:w10="urn:schemas-microsoft-com:office:word" xmlns:w="http://schemas.openxmlformats.org/wordprocessingml/2006/main" xmlns:w14="http://schemas.microsoft.com/office/word/2010/wordml" xmlns:w15="http://schemas.microsoft.com/office/word/2012/wordml" xmlns:wpg="http://schemas.microsoft.com/office/word/2010/wordprocessingGroup" xmlns:wpi="http://schemas.microsoft.com/office/word/2010/wordprocessingInk" xmlns:wne="http://schemas.microsoft.com/office/word/2006/wordml" xmlns:wps="http://schemas.microsoft.com/office/word/2010/wordprocessingShape" mc:Ignorable="w14 w15 wp14">
-  <w15:person w15:author="Lubell, Joshua">
-    <w15:presenceInfo w15:providerId="AD" w15:userId="S-1-5-21-1908027396-2059629336-315576832-8889"/>
-  </w15:person>
-</w15:people>
 </file>
 
 <file path=word/styles.xml><?xml version="1.0" encoding="utf-8"?>
@@ -4083,7 +5097,6 @@
   <w:style w:type="character" w:default="1" w:styleId="DefaultParagraphFont">
     <w:name w:val="Default Paragraph Font"/>
     <w:uiPriority w:val="1"/>
-    <w:semiHidden/>
     <w:unhideWhenUsed/>
   </w:style>
   <w:style w:type="table" w:default="1" w:styleId="TableNormal">
@@ -4804,7 +5817,7 @@
 </file>
 
 <file path=customXml/itemProps1.xml><?xml version="1.0" encoding="utf-8"?>
-<ds:datastoreItem xmlns:ds="http://schemas.openxmlformats.org/officeDocument/2006/customXml" ds:itemID="{8294EDBA-041B-4828-8C7B-1DF666618ED0}">
+<ds:datastoreItem xmlns:ds="http://schemas.openxmlformats.org/officeDocument/2006/customXml" ds:itemID="{DC85364A-89B1-4F5D-9121-A931B691F6A4}">
   <ds:schemaRefs>
     <ds:schemaRef ds:uri="http://schemas.openxmlformats.org/officeDocument/2006/bibliography"/>
   </ds:schemaRefs>

</xml_diff>

<commit_message>
added text referring to Fig 7, and called out cross ref button
</commit_message>
<xml_diff>
--- a/bt/doc/UserGuide.docx
+++ b/bt/doc/UserGuide.docx
@@ -500,7 +500,15 @@
         <w:t xml:space="preserve"> server</w:t>
       </w:r>
       <w:r>
-        <w:t xml:space="preserve"> in browsers that that do not block read access to local files.</w:t>
+        <w:t xml:space="preserve"> </w:t>
+      </w:r>
+      <w:proofErr w:type="gramStart"/>
+      <w:r>
+        <w:t>in</w:t>
+      </w:r>
+      <w:proofErr w:type="gramEnd"/>
+      <w:r>
+        <w:t xml:space="preserve"> browsers that that do not block read access to local files.</w:t>
       </w:r>
     </w:p>
     <w:p>
@@ -1229,6 +1237,33 @@
       </w:r>
       <w:r>
         <w:t xml:space="preserve"> By default, the control drop-down list contains all controls assigned to a NIST SP 800-53 baseline.</w:t>
+      </w:r>
+      <w:r>
+        <w:t xml:space="preserve"> Clicking on the “Framework Core subcategories referencing IA-3” button underneath the control drop-down list chang</w:t>
+      </w:r>
+      <w:r>
+        <w:t>es</w:t>
+      </w:r>
+      <w:r>
+        <w:t xml:space="preserve"> the focus to the Cross References tab (described in </w:t>
+      </w:r>
+      <w:r>
+        <w:fldChar w:fldCharType="begin"/>
+      </w:r>
+      <w:r>
+        <w:instrText xml:space="preserve"> REF _Ref431562777 \r \h </w:instrText>
+      </w:r>
+      <w:r>
+        <w:fldChar w:fldCharType="separate"/>
+      </w:r>
+      <w:r>
+        <w:t>4.3</w:t>
+      </w:r>
+      <w:r>
+        <w:fldChar w:fldCharType="end"/>
+      </w:r>
+      <w:r>
+        <w:t>).</w:t>
       </w:r>
     </w:p>
     <w:p>
@@ -1287,14 +1322,27 @@
       <w:r>
         <w:t xml:space="preserve">Figure </w:t>
       </w:r>
-      <w:fldSimple w:instr=" SEQ Figure \* ARABIC ">
-        <w:r>
-          <w:rPr>
-            <w:noProof/>
-          </w:rPr>
-          <w:t>1</w:t>
-        </w:r>
-      </w:fldSimple>
+      <w:r>
+        <w:fldChar w:fldCharType="begin"/>
+      </w:r>
+      <w:r>
+        <w:instrText xml:space="preserve"> SEQ Figure \* ARABIC </w:instrText>
+      </w:r>
+      <w:r>
+        <w:fldChar w:fldCharType="separate"/>
+      </w:r>
+      <w:r>
+        <w:rPr>
+          <w:noProof/>
+        </w:rPr>
+        <w:t>1</w:t>
+      </w:r>
+      <w:r>
+        <w:rPr>
+          <w:noProof/>
+        </w:rPr>
+        <w:fldChar w:fldCharType="end"/>
+      </w:r>
       <w:bookmarkEnd w:id="2"/>
       <w:r>
         <w:t>. Security control IA-3.</w:t>
@@ -1503,12 +1551,15 @@
         <w:t>The three rightmost columns show the baseline selections for IA-3 and its enhancements.</w:t>
       </w:r>
       <w:r>
-        <w:t xml:space="preserve"> “Selected” indicates the control or enhancement is in the NIST SP 800-53 baseline and has not been tailored out. “Added” indicates the user has tailored in the control or enhancement. “Removed” indicates the control or enhancement has been tailored out. No entry indicates that the control or enhancement is not in the NIST SP 800-53 baseline and has not been tailored in.</w:t>
-      </w:r>
-    </w:p>
-    <w:p>
+        <w:t xml:space="preserve"> “Selected” indicates the control or enhancement is in the NIST SP 800-53 baseline and has not been tailored out. “Added” indicates the user has tailored in the control or enhancement. </w:t>
+      </w:r>
       <w:r>
         <w:lastRenderedPageBreak/>
+        <w:t>“Removed” indicates the control or enhancement has been tailored out. No entry indicates that the control or enhancement is not in the NIST SP 800-53 baseline and has not been tailored in.</w:t>
+      </w:r>
+    </w:p>
+    <w:p>
+      <w:r>
         <w:t xml:space="preserve">The </w:t>
       </w:r>
       <w:r>
@@ -1670,14 +1721,27 @@
       <w:r>
         <w:t xml:space="preserve">Figure </w:t>
       </w:r>
-      <w:fldSimple w:instr=" SEQ Figure \* ARABIC ">
-        <w:r>
-          <w:rPr>
-            <w:noProof/>
-          </w:rPr>
-          <w:t>2</w:t>
-        </w:r>
-      </w:fldSimple>
+      <w:r>
+        <w:fldChar w:fldCharType="begin"/>
+      </w:r>
+      <w:r>
+        <w:instrText xml:space="preserve"> SEQ Figure \* ARABIC </w:instrText>
+      </w:r>
+      <w:r>
+        <w:fldChar w:fldCharType="separate"/>
+      </w:r>
+      <w:r>
+        <w:rPr>
+          <w:noProof/>
+        </w:rPr>
+        <w:t>2</w:t>
+      </w:r>
+      <w:r>
+        <w:rPr>
+          <w:noProof/>
+        </w:rPr>
+        <w:fldChar w:fldCharType="end"/>
+      </w:r>
       <w:bookmarkEnd w:id="3"/>
       <w:r>
         <w:t xml:space="preserve">. </w:t>
@@ -1742,14 +1806,27 @@
       <w:r>
         <w:t xml:space="preserve">Figure </w:t>
       </w:r>
-      <w:fldSimple w:instr=" SEQ Figure \* ARABIC ">
-        <w:r>
-          <w:rPr>
-            <w:noProof/>
-          </w:rPr>
-          <w:t>3</w:t>
-        </w:r>
-      </w:fldSimple>
+      <w:r>
+        <w:fldChar w:fldCharType="begin"/>
+      </w:r>
+      <w:r>
+        <w:instrText xml:space="preserve"> SEQ Figure \* ARABIC </w:instrText>
+      </w:r>
+      <w:r>
+        <w:fldChar w:fldCharType="separate"/>
+      </w:r>
+      <w:r>
+        <w:rPr>
+          <w:noProof/>
+        </w:rPr>
+        <w:t>3</w:t>
+      </w:r>
+      <w:r>
+        <w:rPr>
+          <w:noProof/>
+        </w:rPr>
+        <w:fldChar w:fldCharType="end"/>
+      </w:r>
       <w:bookmarkEnd w:id="4"/>
       <w:r>
         <w:t>. Violation of cross-reference constraint.</w:t>
@@ -1811,14 +1888,27 @@
       <w:r>
         <w:t xml:space="preserve">Figure </w:t>
       </w:r>
-      <w:fldSimple w:instr=" SEQ Figure \* ARABIC ">
-        <w:r>
-          <w:rPr>
-            <w:noProof/>
-          </w:rPr>
-          <w:t>4</w:t>
-        </w:r>
-      </w:fldSimple>
+      <w:r>
+        <w:fldChar w:fldCharType="begin"/>
+      </w:r>
+      <w:r>
+        <w:instrText xml:space="preserve"> SEQ Figure \* ARABIC </w:instrText>
+      </w:r>
+      <w:r>
+        <w:fldChar w:fldCharType="separate"/>
+      </w:r>
+      <w:r>
+        <w:rPr>
+          <w:noProof/>
+        </w:rPr>
+        <w:t>4</w:t>
+      </w:r>
+      <w:r>
+        <w:rPr>
+          <w:noProof/>
+        </w:rPr>
+        <w:fldChar w:fldCharType="end"/>
+      </w:r>
       <w:bookmarkEnd w:id="5"/>
       <w:r>
         <w:t>. Violation of baseline constraint.</w:t>
@@ -1868,17 +1958,17 @@
         <w:t>high</w:t>
       </w:r>
       <w:r>
-        <w:t xml:space="preserve"> baselines in order to strengthen identification and authentication of external devices connected to by moderate and high-impact Industrial Control Systems. Finally, </w:t>
+        <w:t xml:space="preserve"> baselines in order to </w:t>
+      </w:r>
+      <w:r>
+        <w:lastRenderedPageBreak/>
+        <w:t xml:space="preserve">strengthen identification and authentication of external devices connected to by moderate and high-impact Industrial Control Systems. Finally, </w:t>
       </w:r>
       <w:r>
         <w:t xml:space="preserve">the user chooses </w:t>
       </w:r>
       <w:r>
-        <w:t xml:space="preserve">YES from IA-3(1)' s ADDED </w:t>
-      </w:r>
-      <w:r>
-        <w:lastRenderedPageBreak/>
-        <w:t xml:space="preserve">SUPPLEMENTAL GUIDANCE </w:t>
+        <w:t xml:space="preserve">YES from IA-3(1)' s ADDED SUPPLEMENTAL GUIDANCE </w:t>
       </w:r>
       <w:r>
         <w:t>drop-down</w:t>
@@ -2077,14 +2167,27 @@
       <w:r>
         <w:t xml:space="preserve">Figure </w:t>
       </w:r>
-      <w:fldSimple w:instr=" SEQ Figure \* ARABIC ">
-        <w:r>
-          <w:rPr>
-            <w:noProof/>
-          </w:rPr>
-          <w:t>5</w:t>
-        </w:r>
-      </w:fldSimple>
+      <w:r>
+        <w:fldChar w:fldCharType="begin"/>
+      </w:r>
+      <w:r>
+        <w:instrText xml:space="preserve"> SEQ Figure \* ARABIC </w:instrText>
+      </w:r>
+      <w:r>
+        <w:fldChar w:fldCharType="separate"/>
+      </w:r>
+      <w:r>
+        <w:rPr>
+          <w:noProof/>
+        </w:rPr>
+        <w:t>5</w:t>
+      </w:r>
+      <w:r>
+        <w:rPr>
+          <w:noProof/>
+        </w:rPr>
+        <w:fldChar w:fldCharType="end"/>
+      </w:r>
       <w:bookmarkEnd w:id="6"/>
       <w:r>
         <w:t>. IA-3 tailored for an Industrial Control System.</w:t>
@@ -2211,14 +2314,27 @@
       <w:r>
         <w:t xml:space="preserve">Figure </w:t>
       </w:r>
-      <w:fldSimple w:instr=" SEQ Figure \* ARABIC ">
-        <w:r>
-          <w:rPr>
-            <w:noProof/>
-          </w:rPr>
-          <w:t>6</w:t>
-        </w:r>
-      </w:fldSimple>
+      <w:r>
+        <w:fldChar w:fldCharType="begin"/>
+      </w:r>
+      <w:r>
+        <w:instrText xml:space="preserve"> SEQ Figure \* ARABIC </w:instrText>
+      </w:r>
+      <w:r>
+        <w:fldChar w:fldCharType="separate"/>
+      </w:r>
+      <w:r>
+        <w:rPr>
+          <w:noProof/>
+        </w:rPr>
+        <w:t>6</w:t>
+      </w:r>
+      <w:r>
+        <w:rPr>
+          <w:noProof/>
+        </w:rPr>
+        <w:fldChar w:fldCharType="end"/>
+      </w:r>
       <w:bookmarkEnd w:id="7"/>
       <w:r>
         <w:t xml:space="preserve">. </w:t>
@@ -2229,16 +2345,53 @@
     </w:p>
     <w:p>
       <w:r>
-        <w:t>Paragraph</w:t>
-      </w:r>
-      <w:r>
-        <w:t xml:space="preserve"> on copy-pasting here</w:t>
+        <w:lastRenderedPageBreak/>
+        <w:t xml:space="preserve">Now suppose the user is authoring a tailored baseline or overlay in a third-party XML application. </w:t>
+      </w:r>
+      <w:r>
+        <w:t xml:space="preserve">At this point, </w:t>
+      </w:r>
+      <w:r>
+        <w:t>the</w:t>
+      </w:r>
+      <w:r>
+        <w:t xml:space="preserve"> user would typically copy-paste the “XML representation” text into </w:t>
+      </w:r>
+      <w:r>
+        <w:t xml:space="preserve">the </w:t>
+      </w:r>
+      <w:r>
+        <w:t xml:space="preserve">XML authoring </w:t>
+      </w:r>
+      <w:r>
+        <w:t xml:space="preserve">application. </w:t>
+      </w:r>
+      <w:r>
+        <w:fldChar w:fldCharType="begin"/>
+      </w:r>
+      <w:r>
+        <w:instrText xml:space="preserve"> REF _Ref431567721 \h </w:instrText>
+      </w:r>
+      <w:r>
+        <w:fldChar w:fldCharType="separate"/>
+      </w:r>
+      <w:r>
+        <w:t xml:space="preserve">Figure </w:t>
+      </w:r>
+      <w:r>
+        <w:rPr>
+          <w:noProof/>
+        </w:rPr>
+        <w:t>7</w:t>
+      </w:r>
+      <w:r>
+        <w:fldChar w:fldCharType="end"/>
+      </w:r>
+      <w:r>
+        <w:t xml:space="preserve"> shows how the copy-pasted result might look.</w:t>
       </w:r>
       <w:bookmarkStart w:id="8" w:name="_GoBack"/>
       <w:bookmarkEnd w:id="8"/>
-      <w:r>
-        <w:t>.</w:t>
-      </w:r>
     </w:p>
     <w:p>
       <w:pPr>
@@ -2248,7 +2401,6 @@
         <w:rPr>
           <w:noProof/>
         </w:rPr>
-        <w:lastRenderedPageBreak/>
         <w:drawing>
           <wp:inline distT="0" distB="0" distL="0" distR="0" wp14:anchorId="79E1E720" wp14:editId="036429B3">
             <wp:extent cx="5029200" cy="4178808"/>
@@ -2303,30 +2455,19 @@
       <w:pPr>
         <w:pStyle w:val="Caption"/>
       </w:pPr>
+      <w:bookmarkStart w:id="9" w:name="_Ref431567721"/>
       <w:r>
         <w:t xml:space="preserve">Figure </w:t>
       </w:r>
-      <w:r>
-        <w:fldChar w:fldCharType="begin"/>
-      </w:r>
-      <w:r>
-        <w:instrText xml:space="preserve"> SEQ Figure \* ARABIC </w:instrText>
-      </w:r>
-      <w:r>
-        <w:fldChar w:fldCharType="separate"/>
-      </w:r>
-      <w:r>
-        <w:rPr>
-          <w:noProof/>
-        </w:rPr>
-        <w:t>7</w:t>
-      </w:r>
-      <w:r>
-        <w:rPr>
-          <w:noProof/>
-        </w:rPr>
-        <w:fldChar w:fldCharType="end"/>
-      </w:r>
+      <w:fldSimple w:instr=" SEQ Figure \* ARABIC ">
+        <w:r>
+          <w:rPr>
+            <w:noProof/>
+          </w:rPr>
+          <w:t>7</w:t>
+        </w:r>
+      </w:fldSimple>
+      <w:bookmarkEnd w:id="9"/>
       <w:r>
         <w:t>. XML generated by Baseline Tailor after copy-pasting into a third party XML authoring software application.</w:t>
       </w:r>
@@ -2407,14 +2548,27 @@
       <w:r>
         <w:t xml:space="preserve">Figure </w:t>
       </w:r>
-      <w:fldSimple w:instr=" SEQ Figure \* ARABIC ">
-        <w:r>
-          <w:rPr>
-            <w:noProof/>
-          </w:rPr>
-          <w:t>8</w:t>
-        </w:r>
-      </w:fldSimple>
+      <w:r>
+        <w:fldChar w:fldCharType="begin"/>
+      </w:r>
+      <w:r>
+        <w:instrText xml:space="preserve"> SEQ Figure \* ARABIC </w:instrText>
+      </w:r>
+      <w:r>
+        <w:fldChar w:fldCharType="separate"/>
+      </w:r>
+      <w:r>
+        <w:rPr>
+          <w:noProof/>
+        </w:rPr>
+        <w:t>8</w:t>
+      </w:r>
+      <w:r>
+        <w:rPr>
+          <w:noProof/>
+        </w:rPr>
+        <w:fldChar w:fldCharType="end"/>
+      </w:r>
       <w:r>
         <w:t>. Framework Core subcategory referencing the IA control family.</w:t>
       </w:r>
@@ -2424,10 +2578,11 @@
       <w:pPr>
         <w:pStyle w:val="Heading2"/>
       </w:pPr>
-      <w:r>
-        <w:lastRenderedPageBreak/>
+      <w:bookmarkStart w:id="10" w:name="_Ref431562777"/>
+      <w:r>
         <w:t>Cross References</w:t>
       </w:r>
+      <w:bookmarkEnd w:id="10"/>
     </w:p>
     <w:p>
       <w:pPr>
@@ -2487,14 +2642,27 @@
       <w:r>
         <w:t xml:space="preserve">Figure </w:t>
       </w:r>
-      <w:fldSimple w:instr=" SEQ Figure \* ARABIC ">
-        <w:r>
-          <w:rPr>
-            <w:noProof/>
-          </w:rPr>
-          <w:t>9</w:t>
-        </w:r>
-      </w:fldSimple>
+      <w:r>
+        <w:fldChar w:fldCharType="begin"/>
+      </w:r>
+      <w:r>
+        <w:instrText xml:space="preserve"> SEQ Figure \* ARABIC </w:instrText>
+      </w:r>
+      <w:r>
+        <w:fldChar w:fldCharType="separate"/>
+      </w:r>
+      <w:r>
+        <w:rPr>
+          <w:noProof/>
+        </w:rPr>
+        <w:t>9</w:t>
+      </w:r>
+      <w:r>
+        <w:rPr>
+          <w:noProof/>
+        </w:rPr>
+        <w:fldChar w:fldCharType="end"/>
+      </w:r>
       <w:r>
         <w:t>. IA-3 cross references to Framework Core.</w:t>
       </w:r>
@@ -2503,11 +2671,11 @@
       <w:pPr>
         <w:pStyle w:val="Heading1"/>
       </w:pPr>
-      <w:bookmarkStart w:id="9" w:name="_Ref431395618"/>
+      <w:bookmarkStart w:id="11" w:name="_Ref431395618"/>
       <w:r>
         <w:t>XML Format for Tailored Control</w:t>
       </w:r>
-      <w:bookmarkEnd w:id="9"/>
+      <w:bookmarkEnd w:id="11"/>
     </w:p>
     <w:p>
       <w:pPr>
@@ -5410,7 +5578,7 @@
 </file>
 
 <file path=customXml/itemProps1.xml><?xml version="1.0" encoding="utf-8"?>
-<ds:datastoreItem xmlns:ds="http://schemas.openxmlformats.org/officeDocument/2006/customXml" ds:itemID="{6991B425-2402-4B45-BC51-E472A92FBE1C}">
+<ds:datastoreItem xmlns:ds="http://schemas.openxmlformats.org/officeDocument/2006/customXml" ds:itemID="{45AFCE0E-CDDB-442A-AE4E-A0B05E097674}">
   <ds:schemaRefs>
     <ds:schemaRef ds:uri="http://schemas.openxmlformats.org/officeDocument/2006/bibliography"/>
   </ds:schemaRefs>

</xml_diff>

<commit_message>
added framework profile tab
</commit_message>
<xml_diff>
--- a/bt/doc/UserGuide.docx
+++ b/bt/doc/UserGuide.docx
@@ -500,15 +500,7 @@
         <w:t xml:space="preserve"> server</w:t>
       </w:r>
       <w:r>
-        <w:t xml:space="preserve"> </w:t>
-      </w:r>
-      <w:proofErr w:type="gramStart"/>
-      <w:r>
-        <w:t>in</w:t>
-      </w:r>
-      <w:proofErr w:type="gramEnd"/>
-      <w:r>
-        <w:t xml:space="preserve"> browsers that that do not block read access to local files.</w:t>
+        <w:t xml:space="preserve"> in browsers that that do not block read access to local files.</w:t>
       </w:r>
     </w:p>
     <w:p>
@@ -1115,6 +1107,8 @@
         <w:pStyle w:val="Heading2"/>
       </w:pPr>
       <w:bookmarkStart w:id="1" w:name="_Ref428958089"/>
+      <w:bookmarkStart w:id="2" w:name="_GoBack"/>
+      <w:bookmarkEnd w:id="2"/>
       <w:r>
         <w:t>Security Control Editor</w:t>
       </w:r>
@@ -1318,18 +1312,106 @@
       <w:pPr>
         <w:pStyle w:val="Caption"/>
       </w:pPr>
-      <w:bookmarkStart w:id="2" w:name="_Ref427937499"/>
+      <w:bookmarkStart w:id="3" w:name="_Ref427937499"/>
       <w:r>
         <w:t xml:space="preserve">Figure </w:t>
       </w:r>
+      <w:fldSimple w:instr=" SEQ Figure \* ARABIC ">
+        <w:r>
+          <w:rPr>
+            <w:noProof/>
+          </w:rPr>
+          <w:t>1</w:t>
+        </w:r>
+      </w:fldSimple>
+      <w:bookmarkEnd w:id="3"/>
+      <w:r>
+        <w:t>. Security control IA-3.</w:t>
+      </w:r>
+    </w:p>
+    <w:p>
+      <w:r>
+        <w:t xml:space="preserve">The user's choice of IA-3 from the control </w:t>
+      </w:r>
+      <w:r>
+        <w:t>drop-down</w:t>
+      </w:r>
+      <w:r>
+        <w:t xml:space="preserve"> list causes </w:t>
+      </w:r>
+      <w:r>
+        <w:t xml:space="preserve">display of </w:t>
+      </w:r>
+      <w:r>
+        <w:t xml:space="preserve">a table listing IA-3 </w:t>
+      </w:r>
+      <w:r>
+        <w:t>with its control enhancements</w:t>
+      </w:r>
+      <w:r>
+        <w:t xml:space="preserve">. The two leftmost columns contain the identifier and name for the control and each of its enhancements. </w:t>
+      </w:r>
+      <w:r>
+        <w:t>T</w:t>
+      </w:r>
+      <w:r>
+        <w:t xml:space="preserve">he control </w:t>
+      </w:r>
+      <w:r>
+        <w:t>identifier</w:t>
+      </w:r>
+      <w:r>
+        <w:t xml:space="preserve"> </w:t>
+      </w:r>
+      <w:r>
+        <w:t>appears as</w:t>
+      </w:r>
+      <w:r>
+        <w:t xml:space="preserve"> a button that the user can click to look up the control in the </w:t>
+      </w:r>
+      <w:r>
+        <w:t>NIST SP 800-53 d</w:t>
+      </w:r>
+      <w:r>
+        <w:t xml:space="preserve">atabase. The third column has </w:t>
+      </w:r>
+      <w:r>
+        <w:t>drop-down</w:t>
+      </w:r>
+      <w:r>
+        <w:t xml:space="preserve"> lists for tailoring the baseline impact levels. A </w:t>
+      </w:r>
+      <w:r>
+        <w:t>drop-down</w:t>
+      </w:r>
+      <w:r>
+        <w:t xml:space="preserve"> value of LOW indicates the control or enhancement is included in all baselines. MODERATE indicates moderate and high baselines only. HIGH</w:t>
+      </w:r>
+      <w:r>
+        <w:t xml:space="preserve"> indicates high baseline only</w:t>
+      </w:r>
+      <w:r>
+        <w:t xml:space="preserve">. N/A indicates the control or enhancement is excluded from all baselines. </w:t>
+      </w:r>
+    </w:p>
+    <w:p>
+      <w:r>
+        <w:t>The values shown in</w:t>
+      </w:r>
+      <w:r>
+        <w:t xml:space="preserve"> </w:t>
+      </w:r>
       <w:r>
         <w:fldChar w:fldCharType="begin"/>
       </w:r>
       <w:r>
-        <w:instrText xml:space="preserve"> SEQ Figure \* ARABIC </w:instrText>
+        <w:instrText xml:space="preserve"> REF _Ref427937499 \h </w:instrText>
       </w:r>
       <w:r>
         <w:fldChar w:fldCharType="separate"/>
+      </w:r>
+      <w:r>
+        <w:t xml:space="preserve">Figure </w:t>
       </w:r>
       <w:r>
         <w:rPr>
@@ -1338,107 +1420,6 @@
         <w:t>1</w:t>
       </w:r>
       <w:r>
-        <w:rPr>
-          <w:noProof/>
-        </w:rPr>
-        <w:fldChar w:fldCharType="end"/>
-      </w:r>
-      <w:bookmarkEnd w:id="2"/>
-      <w:r>
-        <w:t>. Security control IA-3.</w:t>
-      </w:r>
-    </w:p>
-    <w:p>
-      <w:r>
-        <w:t xml:space="preserve">The user's choice of IA-3 from the control </w:t>
-      </w:r>
-      <w:r>
-        <w:t>drop-down</w:t>
-      </w:r>
-      <w:r>
-        <w:t xml:space="preserve"> list causes </w:t>
-      </w:r>
-      <w:r>
-        <w:t xml:space="preserve">display of </w:t>
-      </w:r>
-      <w:r>
-        <w:t xml:space="preserve">a table listing IA-3 </w:t>
-      </w:r>
-      <w:r>
-        <w:t>with its control enhancements</w:t>
-      </w:r>
-      <w:r>
-        <w:t xml:space="preserve">. The two leftmost columns contain the identifier and name for the control and each of its enhancements. </w:t>
-      </w:r>
-      <w:r>
-        <w:t>T</w:t>
-      </w:r>
-      <w:r>
-        <w:t xml:space="preserve">he control </w:t>
-      </w:r>
-      <w:r>
-        <w:t>identifier</w:t>
-      </w:r>
-      <w:r>
-        <w:t xml:space="preserve"> </w:t>
-      </w:r>
-      <w:r>
-        <w:t>appears as</w:t>
-      </w:r>
-      <w:r>
-        <w:t xml:space="preserve"> a button that the user can click to look up the control in the </w:t>
-      </w:r>
-      <w:r>
-        <w:t>NIST SP 800-53 d</w:t>
-      </w:r>
-      <w:r>
-        <w:t xml:space="preserve">atabase. The third column has </w:t>
-      </w:r>
-      <w:r>
-        <w:t>drop-down</w:t>
-      </w:r>
-      <w:r>
-        <w:t xml:space="preserve"> lists for tailoring the baseline impact levels. A </w:t>
-      </w:r>
-      <w:r>
-        <w:t>drop-down</w:t>
-      </w:r>
-      <w:r>
-        <w:t xml:space="preserve"> value of LOW indicates the control or enhancement is included in all baselines. MODERATE indicates moderate and high baselines only. HIGH</w:t>
-      </w:r>
-      <w:r>
-        <w:t xml:space="preserve"> indicates high baseline only</w:t>
-      </w:r>
-      <w:r>
-        <w:t xml:space="preserve">. N/A indicates the control or enhancement is excluded from all baselines. </w:t>
-      </w:r>
-    </w:p>
-    <w:p>
-      <w:r>
-        <w:t>The values shown in</w:t>
-      </w:r>
-      <w:r>
-        <w:t xml:space="preserve"> </w:t>
-      </w:r>
-      <w:r>
-        <w:fldChar w:fldCharType="begin"/>
-      </w:r>
-      <w:r>
-        <w:instrText xml:space="preserve"> REF _Ref427937499 \h </w:instrText>
-      </w:r>
-      <w:r>
-        <w:fldChar w:fldCharType="separate"/>
-      </w:r>
-      <w:r>
-        <w:t xml:space="preserve">Figure </w:t>
-      </w:r>
-      <w:r>
-        <w:rPr>
-          <w:noProof/>
-        </w:rPr>
-        <w:t>1</w:t>
-      </w:r>
-      <w:r>
         <w:fldChar w:fldCharType="end"/>
       </w:r>
       <w:r>
@@ -1482,7 +1463,7 @@
         <w:pStyle w:val="ListParagraph"/>
         <w:numPr>
           <w:ilvl w:val="0"/>
-          <w:numId w:val="11"/>
+          <w:numId w:val="12"/>
         </w:numPr>
       </w:pPr>
       <w:r>
@@ -1503,7 +1484,7 @@
         <w:pStyle w:val="ListParagraph"/>
         <w:numPr>
           <w:ilvl w:val="0"/>
-          <w:numId w:val="11"/>
+          <w:numId w:val="12"/>
         </w:numPr>
       </w:pPr>
       <w:r>
@@ -1527,7 +1508,7 @@
         <w:pStyle w:val="ListParagraph"/>
         <w:numPr>
           <w:ilvl w:val="0"/>
-          <w:numId w:val="11"/>
+          <w:numId w:val="12"/>
         </w:numPr>
       </w:pPr>
       <w:r>
@@ -1717,32 +1698,19 @@
       <w:pPr>
         <w:pStyle w:val="Caption"/>
       </w:pPr>
-      <w:bookmarkStart w:id="3" w:name="_Ref428890083"/>
+      <w:bookmarkStart w:id="4" w:name="_Ref428890083"/>
       <w:r>
         <w:t xml:space="preserve">Figure </w:t>
       </w:r>
-      <w:r>
-        <w:fldChar w:fldCharType="begin"/>
-      </w:r>
-      <w:r>
-        <w:instrText xml:space="preserve"> SEQ Figure \* ARABIC </w:instrText>
-      </w:r>
-      <w:r>
-        <w:fldChar w:fldCharType="separate"/>
-      </w:r>
-      <w:r>
-        <w:rPr>
-          <w:noProof/>
-        </w:rPr>
-        <w:t>2</w:t>
-      </w:r>
-      <w:r>
-        <w:rPr>
-          <w:noProof/>
-        </w:rPr>
-        <w:fldChar w:fldCharType="end"/>
-      </w:r>
-      <w:bookmarkEnd w:id="3"/>
+      <w:fldSimple w:instr=" SEQ Figure \* ARABIC ">
+        <w:r>
+          <w:rPr>
+            <w:noProof/>
+          </w:rPr>
+          <w:t>2</w:t>
+        </w:r>
+      </w:fldSimple>
+      <w:bookmarkEnd w:id="4"/>
       <w:r>
         <w:t xml:space="preserve">. </w:t>
       </w:r>
@@ -1802,32 +1770,19 @@
       <w:pPr>
         <w:pStyle w:val="Caption"/>
       </w:pPr>
-      <w:bookmarkStart w:id="4" w:name="_Ref428953381"/>
+      <w:bookmarkStart w:id="5" w:name="_Ref428953381"/>
       <w:r>
         <w:t xml:space="preserve">Figure </w:t>
       </w:r>
-      <w:r>
-        <w:fldChar w:fldCharType="begin"/>
-      </w:r>
-      <w:r>
-        <w:instrText xml:space="preserve"> SEQ Figure \* ARABIC </w:instrText>
-      </w:r>
-      <w:r>
-        <w:fldChar w:fldCharType="separate"/>
-      </w:r>
-      <w:r>
-        <w:rPr>
-          <w:noProof/>
-        </w:rPr>
-        <w:t>3</w:t>
-      </w:r>
-      <w:r>
-        <w:rPr>
-          <w:noProof/>
-        </w:rPr>
-        <w:fldChar w:fldCharType="end"/>
-      </w:r>
-      <w:bookmarkEnd w:id="4"/>
+      <w:fldSimple w:instr=" SEQ Figure \* ARABIC ">
+        <w:r>
+          <w:rPr>
+            <w:noProof/>
+          </w:rPr>
+          <w:t>3</w:t>
+        </w:r>
+      </w:fldSimple>
+      <w:bookmarkEnd w:id="5"/>
       <w:r>
         <w:t>. Violation of cross-reference constraint.</w:t>
       </w:r>
@@ -1884,32 +1839,19 @@
       <w:pPr>
         <w:pStyle w:val="Caption"/>
       </w:pPr>
-      <w:bookmarkStart w:id="5" w:name="_Ref428890189"/>
+      <w:bookmarkStart w:id="6" w:name="_Ref428890189"/>
       <w:r>
         <w:t xml:space="preserve">Figure </w:t>
       </w:r>
-      <w:r>
-        <w:fldChar w:fldCharType="begin"/>
-      </w:r>
-      <w:r>
-        <w:instrText xml:space="preserve"> SEQ Figure \* ARABIC </w:instrText>
-      </w:r>
-      <w:r>
-        <w:fldChar w:fldCharType="separate"/>
-      </w:r>
-      <w:r>
-        <w:rPr>
-          <w:noProof/>
-        </w:rPr>
-        <w:t>4</w:t>
-      </w:r>
-      <w:r>
-        <w:rPr>
-          <w:noProof/>
-        </w:rPr>
-        <w:fldChar w:fldCharType="end"/>
-      </w:r>
-      <w:bookmarkEnd w:id="5"/>
+      <w:fldSimple w:instr=" SEQ Figure \* ARABIC ">
+        <w:r>
+          <w:rPr>
+            <w:noProof/>
+          </w:rPr>
+          <w:t>4</w:t>
+        </w:r>
+      </w:fldSimple>
+      <w:bookmarkEnd w:id="6"/>
       <w:r>
         <w:t>. Violation of baseline constraint.</w:t>
       </w:r>
@@ -2163,32 +2105,19 @@
       <w:pPr>
         <w:pStyle w:val="Caption"/>
       </w:pPr>
-      <w:bookmarkStart w:id="6" w:name="_Ref428953840"/>
+      <w:bookmarkStart w:id="7" w:name="_Ref428953840"/>
       <w:r>
         <w:t xml:space="preserve">Figure </w:t>
       </w:r>
-      <w:r>
-        <w:fldChar w:fldCharType="begin"/>
-      </w:r>
-      <w:r>
-        <w:instrText xml:space="preserve"> SEQ Figure \* ARABIC </w:instrText>
-      </w:r>
-      <w:r>
-        <w:fldChar w:fldCharType="separate"/>
-      </w:r>
-      <w:r>
-        <w:rPr>
-          <w:noProof/>
-        </w:rPr>
-        <w:t>5</w:t>
-      </w:r>
-      <w:r>
-        <w:rPr>
-          <w:noProof/>
-        </w:rPr>
-        <w:fldChar w:fldCharType="end"/>
-      </w:r>
-      <w:bookmarkEnd w:id="6"/>
+      <w:fldSimple w:instr=" SEQ Figure \* ARABIC ">
+        <w:r>
+          <w:rPr>
+            <w:noProof/>
+          </w:rPr>
+          <w:t>5</w:t>
+        </w:r>
+      </w:fldSimple>
+      <w:bookmarkEnd w:id="7"/>
       <w:r>
         <w:t>. IA-3 tailored for an Industrial Control System.</w:t>
       </w:r>
@@ -2310,32 +2239,19 @@
       <w:pPr>
         <w:pStyle w:val="Caption"/>
       </w:pPr>
-      <w:bookmarkStart w:id="7" w:name="_Ref430100426"/>
+      <w:bookmarkStart w:id="8" w:name="_Ref430100426"/>
       <w:r>
         <w:t xml:space="preserve">Figure </w:t>
       </w:r>
-      <w:r>
-        <w:fldChar w:fldCharType="begin"/>
-      </w:r>
-      <w:r>
-        <w:instrText xml:space="preserve"> SEQ Figure \* ARABIC </w:instrText>
-      </w:r>
-      <w:r>
-        <w:fldChar w:fldCharType="separate"/>
-      </w:r>
-      <w:r>
-        <w:rPr>
-          <w:noProof/>
-        </w:rPr>
-        <w:t>6</w:t>
-      </w:r>
-      <w:r>
-        <w:rPr>
-          <w:noProof/>
-        </w:rPr>
-        <w:fldChar w:fldCharType="end"/>
-      </w:r>
-      <w:bookmarkEnd w:id="7"/>
+      <w:fldSimple w:instr=" SEQ Figure \* ARABIC ">
+        <w:r>
+          <w:rPr>
+            <w:noProof/>
+          </w:rPr>
+          <w:t>6</w:t>
+        </w:r>
+      </w:fldSimple>
+      <w:bookmarkEnd w:id="8"/>
       <w:r>
         <w:t xml:space="preserve">. </w:t>
       </w:r>
@@ -2390,8 +2306,41 @@
       <w:r>
         <w:t xml:space="preserve"> shows how the copy-pasted result might look.</w:t>
       </w:r>
-      <w:bookmarkStart w:id="8" w:name="_GoBack"/>
-      <w:bookmarkEnd w:id="8"/>
+      <w:r>
+        <w:t xml:space="preserve"> </w:t>
+      </w:r>
+      <w:r>
+        <w:t xml:space="preserve">The Baseline Tailor distribution includes XML </w:t>
+      </w:r>
+      <w:proofErr w:type="spellStart"/>
+      <w:r>
+        <w:t>schemas</w:t>
+      </w:r>
+      <w:r>
+        <w:t>Section</w:t>
+      </w:r>
+      <w:proofErr w:type="spellEnd"/>
+      <w:r>
+        <w:t xml:space="preserve"> </w:t>
+      </w:r>
+      <w:r>
+        <w:fldChar w:fldCharType="begin"/>
+      </w:r>
+      <w:r>
+        <w:instrText xml:space="preserve"> REF _Ref431395618 \r \h </w:instrText>
+      </w:r>
+      <w:r>
+        <w:fldChar w:fldCharType="separate"/>
+      </w:r>
+      <w:r>
+        <w:t>5</w:t>
+      </w:r>
+      <w:r>
+        <w:fldChar w:fldCharType="end"/>
+      </w:r>
+      <w:r>
+        <w:t xml:space="preserve"> discusses tools included </w:t>
+      </w:r>
     </w:p>
     <w:p>
       <w:pPr>
@@ -2459,27 +2408,30 @@
       <w:r>
         <w:t xml:space="preserve">Figure </w:t>
       </w:r>
-      <w:fldSimple w:instr=" SEQ Figure \* ARABIC ">
-        <w:r>
-          <w:rPr>
-            <w:noProof/>
-          </w:rPr>
-          <w:t>7</w:t>
-        </w:r>
-      </w:fldSimple>
+      <w:r>
+        <w:fldChar w:fldCharType="begin"/>
+      </w:r>
+      <w:r>
+        <w:instrText xml:space="preserve"> SEQ Figure \* ARABIC </w:instrText>
+      </w:r>
+      <w:r>
+        <w:fldChar w:fldCharType="separate"/>
+      </w:r>
+      <w:r>
+        <w:rPr>
+          <w:noProof/>
+        </w:rPr>
+        <w:t>7</w:t>
+      </w:r>
+      <w:r>
+        <w:rPr>
+          <w:noProof/>
+        </w:rPr>
+        <w:fldChar w:fldCharType="end"/>
+      </w:r>
       <w:bookmarkEnd w:id="9"/>
       <w:r>
         <w:t>. XML generated by Baseline Tailor after copy-pasting into a third party XML authoring software application.</w:t>
-      </w:r>
-    </w:p>
-    <w:p>
-      <w:r>
-        <w:tab/>
-      </w:r>
-    </w:p>
-    <w:p>
-      <w:r>
-        <w:t>Paragraph.</w:t>
       </w:r>
     </w:p>
     <w:p>
@@ -2548,27 +2500,14 @@
       <w:r>
         <w:t xml:space="preserve">Figure </w:t>
       </w:r>
-      <w:r>
-        <w:fldChar w:fldCharType="begin"/>
-      </w:r>
-      <w:r>
-        <w:instrText xml:space="preserve"> SEQ Figure \* ARABIC </w:instrText>
-      </w:r>
-      <w:r>
-        <w:fldChar w:fldCharType="separate"/>
-      </w:r>
-      <w:r>
-        <w:rPr>
-          <w:noProof/>
-        </w:rPr>
-        <w:t>8</w:t>
-      </w:r>
-      <w:r>
-        <w:rPr>
-          <w:noProof/>
-        </w:rPr>
-        <w:fldChar w:fldCharType="end"/>
-      </w:r>
+      <w:fldSimple w:instr=" SEQ Figure \* ARABIC ">
+        <w:r>
+          <w:rPr>
+            <w:noProof/>
+          </w:rPr>
+          <w:t>8</w:t>
+        </w:r>
+      </w:fldSimple>
       <w:r>
         <w:t>. Framework Core subcategory referencing the IA control family.</w:t>
       </w:r>
@@ -2580,6 +2519,7 @@
       </w:pPr>
       <w:bookmarkStart w:id="10" w:name="_Ref431562777"/>
       <w:r>
+        <w:lastRenderedPageBreak/>
         <w:t>Cross References</w:t>
       </w:r>
       <w:bookmarkEnd w:id="10"/>
@@ -2642,27 +2582,14 @@
       <w:r>
         <w:t xml:space="preserve">Figure </w:t>
       </w:r>
-      <w:r>
-        <w:fldChar w:fldCharType="begin"/>
-      </w:r>
-      <w:r>
-        <w:instrText xml:space="preserve"> SEQ Figure \* ARABIC </w:instrText>
-      </w:r>
-      <w:r>
-        <w:fldChar w:fldCharType="separate"/>
-      </w:r>
-      <w:r>
-        <w:rPr>
-          <w:noProof/>
-        </w:rPr>
-        <w:t>9</w:t>
-      </w:r>
-      <w:r>
-        <w:rPr>
-          <w:noProof/>
-        </w:rPr>
-        <w:fldChar w:fldCharType="end"/>
-      </w:r>
+      <w:fldSimple w:instr=" SEQ Figure \* ARABIC ">
+        <w:r>
+          <w:rPr>
+            <w:noProof/>
+          </w:rPr>
+          <w:t>9</w:t>
+        </w:r>
+      </w:fldSimple>
       <w:r>
         <w:t>. IA-3 cross references to Framework Core.</w:t>
       </w:r>
@@ -2677,6 +2604,15 @@
       </w:r>
       <w:bookmarkEnd w:id="11"/>
     </w:p>
+    <w:p>
+      <w:pPr>
+        <w:pStyle w:val="Heading1"/>
+      </w:pPr>
+      <w:r>
+        <w:t>Possible Future Directions</w:t>
+      </w:r>
+    </w:p>
+    <w:p/>
     <w:p>
       <w:pPr>
         <w:pStyle w:val="Heading1"/>
@@ -3863,6 +3799,95 @@
     </w:lvl>
   </w:abstractNum>
   <w:abstractNum w:abstractNumId="8" w15:restartNumberingAfterBreak="0">
+    <w:nsid w:val="52205A48"/>
+    <w:multiLevelType w:val="hybridMultilevel"/>
+    <w:tmpl w:val="87925E10"/>
+    <w:lvl w:ilvl="0" w:tplc="04090001">
+      <w:start w:val="1"/>
+      <w:numFmt w:val="bullet"/>
+      <w:lvlText w:val=""/>
+      <w:lvlJc w:val="left"/>
+      <w:pPr>
+        <w:ind w:left="720" w:hanging="360"/>
+      </w:pPr>
+      <w:rPr>
+        <w:rFonts w:ascii="Symbol" w:hAnsi="Symbol" w:hint="default"/>
+      </w:rPr>
+    </w:lvl>
+    <w:lvl w:ilvl="1" w:tplc="04090019" w:tentative="1">
+      <w:start w:val="1"/>
+      <w:numFmt w:val="lowerLetter"/>
+      <w:lvlText w:val="%2."/>
+      <w:lvlJc w:val="left"/>
+      <w:pPr>
+        <w:ind w:left="1440" w:hanging="360"/>
+      </w:pPr>
+    </w:lvl>
+    <w:lvl w:ilvl="2" w:tplc="0409001B" w:tentative="1">
+      <w:start w:val="1"/>
+      <w:numFmt w:val="lowerRoman"/>
+      <w:lvlText w:val="%3."/>
+      <w:lvlJc w:val="right"/>
+      <w:pPr>
+        <w:ind w:left="2160" w:hanging="180"/>
+      </w:pPr>
+    </w:lvl>
+    <w:lvl w:ilvl="3" w:tplc="0409000F" w:tentative="1">
+      <w:start w:val="1"/>
+      <w:numFmt w:val="decimal"/>
+      <w:lvlText w:val="%4."/>
+      <w:lvlJc w:val="left"/>
+      <w:pPr>
+        <w:ind w:left="2880" w:hanging="360"/>
+      </w:pPr>
+    </w:lvl>
+    <w:lvl w:ilvl="4" w:tplc="04090019" w:tentative="1">
+      <w:start w:val="1"/>
+      <w:numFmt w:val="lowerLetter"/>
+      <w:lvlText w:val="%5."/>
+      <w:lvlJc w:val="left"/>
+      <w:pPr>
+        <w:ind w:left="3600" w:hanging="360"/>
+      </w:pPr>
+    </w:lvl>
+    <w:lvl w:ilvl="5" w:tplc="0409001B" w:tentative="1">
+      <w:start w:val="1"/>
+      <w:numFmt w:val="lowerRoman"/>
+      <w:lvlText w:val="%6."/>
+      <w:lvlJc w:val="right"/>
+      <w:pPr>
+        <w:ind w:left="4320" w:hanging="180"/>
+      </w:pPr>
+    </w:lvl>
+    <w:lvl w:ilvl="6" w:tplc="0409000F" w:tentative="1">
+      <w:start w:val="1"/>
+      <w:numFmt w:val="decimal"/>
+      <w:lvlText w:val="%7."/>
+      <w:lvlJc w:val="left"/>
+      <w:pPr>
+        <w:ind w:left="5040" w:hanging="360"/>
+      </w:pPr>
+    </w:lvl>
+    <w:lvl w:ilvl="7" w:tplc="04090019" w:tentative="1">
+      <w:start w:val="1"/>
+      <w:numFmt w:val="lowerLetter"/>
+      <w:lvlText w:val="%8."/>
+      <w:lvlJc w:val="left"/>
+      <w:pPr>
+        <w:ind w:left="5760" w:hanging="360"/>
+      </w:pPr>
+    </w:lvl>
+    <w:lvl w:ilvl="8" w:tplc="0409001B" w:tentative="1">
+      <w:start w:val="1"/>
+      <w:numFmt w:val="lowerRoman"/>
+      <w:lvlText w:val="%9."/>
+      <w:lvlJc w:val="right"/>
+      <w:pPr>
+        <w:ind w:left="6480" w:hanging="180"/>
+      </w:pPr>
+    </w:lvl>
+  </w:abstractNum>
+  <w:abstractNum w:abstractNumId="9" w15:restartNumberingAfterBreak="0">
     <w:nsid w:val="5A286B45"/>
     <w:multiLevelType w:val="multilevel"/>
     <w:tmpl w:val="7CB6F8BA"/>
@@ -3948,7 +3973,7 @@
       </w:pPr>
     </w:lvl>
   </w:abstractNum>
-  <w:abstractNum w:abstractNumId="9" w15:restartNumberingAfterBreak="0">
+  <w:abstractNum w:abstractNumId="10" w15:restartNumberingAfterBreak="0">
     <w:nsid w:val="70C74B48"/>
     <w:multiLevelType w:val="multilevel"/>
     <w:tmpl w:val="9B6037E8"/>
@@ -4097,7 +4122,7 @@
       </w:rPr>
     </w:lvl>
   </w:abstractNum>
-  <w:abstractNum w:abstractNumId="10" w15:restartNumberingAfterBreak="0">
+  <w:abstractNum w:abstractNumId="11" w15:restartNumberingAfterBreak="0">
     <w:nsid w:val="74D721EB"/>
     <w:multiLevelType w:val="hybridMultilevel"/>
     <w:tmpl w:val="F66E809C"/>
@@ -4190,7 +4215,7 @@
     <w:abstractNumId w:val="3"/>
   </w:num>
   <w:num w:numId="3">
-    <w:abstractNumId w:val="8"/>
+    <w:abstractNumId w:val="9"/>
   </w:num>
   <w:num w:numId="4">
     <w:abstractNumId w:val="5"/>
@@ -4199,7 +4224,7 @@
     <w:abstractNumId w:val="7"/>
   </w:num>
   <w:num w:numId="6">
-    <w:abstractNumId w:val="9"/>
+    <w:abstractNumId w:val="10"/>
   </w:num>
   <w:num w:numId="7">
     <w:abstractNumId w:val="6"/>
@@ -4211,10 +4236,13 @@
     <w:abstractNumId w:val="2"/>
   </w:num>
   <w:num w:numId="10">
-    <w:abstractNumId w:val="10"/>
+    <w:abstractNumId w:val="11"/>
   </w:num>
   <w:num w:numId="11">
     <w:abstractNumId w:val="0"/>
+  </w:num>
+  <w:num w:numId="12">
+    <w:abstractNumId w:val="8"/>
   </w:num>
 </w:numbering>
 </file>
@@ -5578,7 +5606,7 @@
 </file>
 
 <file path=customXml/itemProps1.xml><?xml version="1.0" encoding="utf-8"?>
-<ds:datastoreItem xmlns:ds="http://schemas.openxmlformats.org/officeDocument/2006/customXml" ds:itemID="{45AFCE0E-CDDB-442A-AE4E-A0B05E097674}">
+<ds:datastoreItem xmlns:ds="http://schemas.openxmlformats.org/officeDocument/2006/customXml" ds:itemID="{51268536-EDDF-4D4D-B99E-BF85CBF6A153}">
   <ds:schemaRefs>
     <ds:schemaRef ds:uri="http://schemas.openxmlformats.org/officeDocument/2006/bibliography"/>
   </ds:schemaRefs>

</xml_diff>

<commit_message>
began adding Framework Profile material
</commit_message>
<xml_diff>
--- a/bt/doc/UserGuide.docx
+++ b/bt/doc/UserGuide.docx
@@ -15,79 +15,111 @@
         <w:t xml:space="preserve">This guide </w:t>
       </w:r>
       <w:r>
-        <w:t>describes how to use Baseline Tailor, a software tool for navigating the United States government’s Cybersecurity Framework Core</w:t>
+        <w:t xml:space="preserve">describes how to use Baseline Tailor, a software tool for </w:t>
+      </w:r>
+      <w:r>
+        <w:t>using</w:t>
+      </w:r>
+      <w:r>
+        <w:t xml:space="preserve"> the United States government’s Cybersecurity Framework </w:t>
+      </w:r>
+      <w:r>
+        <w:fldChar w:fldCharType="begin"/>
+      </w:r>
+      <w:r>
+        <w:instrText xml:space="preserve"> ADDIN ZOTERO_ITEM CSL_CITATION {"citationID":"87bd9jpdp","properties":{"formattedCitation":"[1]","plainCitation":"[1]"},"citationItems":[{"id":274,"uris":["http://zotero.org/users/118749/items/NW5WXVHC"],"uri":["http://zotero.org/users/118749/items/NW5WXVHC"],"itemData":{"id":274,"type":"report","title":"Framework for Improving Critical Infrastructure Cybersecurity","URL":"http://www.nist.gov/cyberframework/","author":[{"literal":"National Institute of Standards and Technology (NIST)"},{"literal":"United States of America"}],"issued":{"date-parts":[["2014"]]}}}],"schema":"https://github.com/citation-style-language/schema/raw/master/csl-citation.json"} </w:instrText>
+      </w:r>
+      <w:r>
+        <w:fldChar w:fldCharType="separate"/>
+      </w:r>
+      <w:r>
+        <w:t>[1]</w:t>
+      </w:r>
+      <w:r>
+        <w:fldChar w:fldCharType="end"/>
+      </w:r>
+      <w:r>
+        <w:t xml:space="preserve"> and </w:t>
+      </w:r>
+      <w:r>
+        <w:t xml:space="preserve">for </w:t>
+      </w:r>
+      <w:r>
+        <w:t>tailoring the National Institute of Standards and Technology (NIST) Special Pub</w:t>
+      </w:r>
+      <w:r>
+        <w:t xml:space="preserve">lication (SP) 800-53 Revision 4 </w:t>
+      </w:r>
+      <w:r>
+        <w:fldChar w:fldCharType="begin"/>
+      </w:r>
+      <w:r>
+        <w:instrText xml:space="preserve"> ADDIN ZOTERO_ITEM CSL_CITATION {"citationID":"juob0iee9","properties":{"formattedCitation":"[2]","plainCitation":"[2]"},"citationItems":[{"id":294,"uris":["http://zotero.org/users/118749/items/MJS9KH98"],"uri":["http://zotero.org/users/118749/items/MJS9KH98"],"itemData":{"id":294,"type":"report","title":"Security and Privacy Controls for Federal Information Systems and Organizations","publisher":"National Institute of Standards and Technology","source":"CrossRef","URL":"http://nvlpubs.nist.gov/nistpubs/SpecialPublications/NIST.SP.800-53r4.pdf","number":"NIST SP 800-53r4","author":[{"literal":"Joint Task Force Transformation Initiative"}],"issued":{"date-parts":[["2013",4]]},"accessed":{"date-parts":[["2015",6,29]]}}}],"schema":"https://github.com/citation-style-language/schema/raw/master/csl-citation.json"} </w:instrText>
+      </w:r>
+      <w:r>
+        <w:fldChar w:fldCharType="separate"/>
+      </w:r>
+      <w:r>
+        <w:t>[2]</w:t>
+      </w:r>
+      <w:r>
+        <w:fldChar w:fldCharType="end"/>
       </w:r>
       <w:r>
         <w:t xml:space="preserve"> </w:t>
       </w:r>
       <w:r>
+        <w:t>security controls.</w:t>
+      </w:r>
+      <w:r>
+        <w:t xml:space="preserve"> Baseline Tailor generates output in an Extensible Markup Language (XML) </w:t>
+      </w:r>
+      <w:r>
         <w:fldChar w:fldCharType="begin"/>
       </w:r>
       <w:r>
-        <w:instrText xml:space="preserve"> ADDIN ZOTERO_ITEM CSL_CITATION {"citationID":"87bd9jpdp","properties":{"formattedCitation":"[1]","plainCitation":"[1]"},"citationItems":[{"id":274,"uris":["http://zotero.org/users/118749/items/NW5WXVHC"],"uri":["http://zotero.org/users/118749/items/NW5WXVHC"],"itemData":{"id":274,"type":"report","title":"Framework for Improving Critical Infrastructure Cybersecurity","URL":"http://www.nist.gov/cyberframework/","author":[{"literal":"National Institute of Standards and Technology (NIST)"},{"literal":"United States of America"}],"issued":{"date-parts":[["2014"]]}}}],"schema":"https://github.com/citation-style-language/schema/raw/master/csl-citation.json"} </w:instrText>
+        <w:instrText xml:space="preserve"> ADDIN ZOTERO_ITEM CSL_CITATION {"citationID":"16rovg7sm1","properties":{"formattedCitation":"[3]","plainCitation":"[3]"},"citationItems":[{"id":289,"uris":["http://zotero.org/users/118749/items/I2XIDSBW"],"uri":["http://zotero.org/users/118749/items/I2XIDSBW"],"itemData":{"id":289,"type":"webpage","title":"Extensible Markup Language (XML) 1.0 (Fifth Edition)","container-title":"W3C Recommendation","URL":"http://www.w3.org/TR/xml/","issued":{"date-parts":[["2008",11,26]]}}}],"schema":"https://github.com/citation-style-language/schema/raw/master/csl-citation.json"} </w:instrText>
       </w:r>
       <w:r>
         <w:fldChar w:fldCharType="separate"/>
       </w:r>
       <w:r>
-        <w:t>[1]</w:t>
+        <w:t>[3]</w:t>
       </w:r>
       <w:r>
         <w:fldChar w:fldCharType="end"/>
       </w:r>
       <w:r>
-        <w:t xml:space="preserve"> and </w:t>
-      </w:r>
-      <w:r>
-        <w:t>tailoring the National Institute of Standards and Technology (NIST) Special Pub</w:t>
-      </w:r>
-      <w:r>
-        <w:t xml:space="preserve">lication (SP) 800-53 Revision 4 </w:t>
-      </w:r>
-      <w:r>
-        <w:fldChar w:fldCharType="begin"/>
-      </w:r>
-      <w:r>
-        <w:instrText xml:space="preserve"> ADDIN ZOTERO_ITEM CSL_CITATION {"citationID":"juob0iee9","properties":{"formattedCitation":"[2]","plainCitation":"[2]"},"citationItems":[{"id":294,"uris":["http://zotero.org/users/118749/items/MJS9KH98"],"uri":["http://zotero.org/users/118749/items/MJS9KH98"],"itemData":{"id":294,"type":"report","title":"Security and Privacy Controls for Federal Information Systems and Organizations","publisher":"National Institute of Standards and Technology","source":"CrossRef","URL":"http://nvlpubs.nist.gov/nistpubs/SpecialPublications/NIST.SP.800-53r4.pdf","number":"NIST SP 800-53r4","author":[{"literal":"Joint Task Force Transformation Initiative"}],"issued":{"date-parts":[["2013",4]]},"accessed":{"date-parts":[["2015",6,29]]}}}],"schema":"https://github.com/citation-style-language/schema/raw/master/csl-citation.json"} </w:instrText>
-      </w:r>
-      <w:r>
-        <w:fldChar w:fldCharType="separate"/>
-      </w:r>
-      <w:r>
-        <w:t>[2]</w:t>
-      </w:r>
-      <w:r>
-        <w:fldChar w:fldCharType="end"/>
-      </w:r>
-      <w:r>
         <w:t xml:space="preserve"> </w:t>
       </w:r>
       <w:r>
-        <w:t>security controls.</w:t>
-      </w:r>
-      <w:r>
-        <w:t xml:space="preserve"> Baseline Tailor generates output in an Extensible Markup Language (XML) </w:t>
-      </w:r>
-      <w:r>
-        <w:fldChar w:fldCharType="begin"/>
-      </w:r>
-      <w:r>
-        <w:instrText xml:space="preserve"> ADDIN ZOTERO_ITEM CSL_CITATION {"citationID":"16rovg7sm1","properties":{"formattedCitation":"[3]","plainCitation":"[3]"},"citationItems":[{"id":289,"uris":["http://zotero.org/users/118749/items/I2XIDSBW"],"uri":["http://zotero.org/users/118749/items/I2XIDSBW"],"itemData":{"id":289,"type":"webpage","title":"Extensible Markup Language (XML) 1.0 (Fifth Edition)","container-title":"W3C Recommendation","URL":"http://www.w3.org/TR/xml/","issued":{"date-parts":[["2008",11,26]]}}}],"schema":"https://github.com/citation-style-language/schema/raw/master/csl-citation.json"} </w:instrText>
-      </w:r>
-      <w:r>
-        <w:fldChar w:fldCharType="separate"/>
-      </w:r>
-      <w:r>
-        <w:t>[3]</w:t>
-      </w:r>
-      <w:r>
-        <w:fldChar w:fldCharType="end"/>
-      </w:r>
-      <w:r>
-        <w:t xml:space="preserve"> </w:t>
-      </w:r>
-      <w:r>
-        <w:t>format capturing the user’s tailoring choices.</w:t>
+        <w:t xml:space="preserve">format capturing </w:t>
+      </w:r>
+      <w:r>
+        <w:t>a</w:t>
+      </w:r>
+      <w:r>
+        <w:t xml:space="preserve"> user’s </w:t>
+      </w:r>
+      <w:r>
+        <w:t>Framework P</w:t>
+      </w:r>
+      <w:r>
+        <w:t xml:space="preserve">rofile and </w:t>
+      </w:r>
+      <w:r>
+        <w:t>tailoring choices.</w:t>
+      </w:r>
+    </w:p>
+    <w:p>
+      <w:r>
+        <w:t xml:space="preserve">The Cybersecurity Framework provides a way for organizations to describe their current security posture and target state, and to communicate and assess progress toward meeting goals. </w:t>
+      </w:r>
+      <w:r>
+        <w:t xml:space="preserve">The heart of the Cybersecurity Framework is the Framework Core: a taxonomy of cybersecurity activities common across critical infrastructure sectors. The Framework Core is organized around specific outcomes, with each outcome containing references to standards addressing the outcome. </w:t>
+      </w:r>
+      <w:r>
+        <w:t xml:space="preserve">A Framework Profile is a subset of the outcomes in the Framework Core representing either an organization’s current or target security posture. </w:t>
       </w:r>
     </w:p>
     <w:p>
@@ -306,16 +338,10 @@
         </w:numPr>
       </w:pPr>
       <w:r>
-        <w:t xml:space="preserve">Make it </w:t>
-      </w:r>
-      <w:r>
-        <w:t>easier</w:t>
-      </w:r>
-      <w:r>
-        <w:t xml:space="preserve"> to create </w:t>
-      </w:r>
-      <w:r>
-        <w:t xml:space="preserve">and document </w:t>
+        <w:t>Make it easier to create and document Framework Profiles,</w:t>
+      </w:r>
+      <w:r>
+        <w:t xml:space="preserve"> </w:t>
       </w:r>
       <w:r>
         <w:t>tailored baseline</w:t>
@@ -369,10 +395,32 @@
         </w:numPr>
       </w:pPr>
       <w:r>
+        <w:lastRenderedPageBreak/>
         <w:t>Gen</w:t>
       </w:r>
       <w:r>
-        <w:t>erate XML valid with respect to a schema for tailored controls that can be used in conjunction with NIST SP 800-53 XML data</w:t>
+        <w:t>erate XML valid with respect to schema</w:t>
+      </w:r>
+      <w:r>
+        <w:t>s</w:t>
+      </w:r>
+      <w:r>
+        <w:t xml:space="preserve"> for </w:t>
+      </w:r>
+      <w:r>
+        <w:t xml:space="preserve">Framework Profiles and </w:t>
+      </w:r>
+      <w:r>
+        <w:t xml:space="preserve">tailored controls that can be used in conjunction with </w:t>
+      </w:r>
+      <w:r>
+        <w:t xml:space="preserve">Framework Core XML data, </w:t>
+      </w:r>
+      <w:r>
+        <w:t>NIST SP 800-53 XML data</w:t>
+      </w:r>
+      <w:r>
+        <w:t>,</w:t>
       </w:r>
       <w:r>
         <w:t xml:space="preserve"> and</w:t>
@@ -505,261 +553,318 @@
     </w:p>
     <w:p>
       <w:r>
+        <w:t xml:space="preserve">The </w:t>
+      </w:r>
+      <w:r>
+        <w:t xml:space="preserve">Baseline Tailor </w:t>
+      </w:r>
+      <w:r>
+        <w:t xml:space="preserve">user interface (discussed in Section </w:t>
+      </w:r>
+      <w:r>
+        <w:fldChar w:fldCharType="begin"/>
+      </w:r>
+      <w:r>
+        <w:instrText xml:space="preserve"> REF _Ref427842523 \r \h </w:instrText>
+      </w:r>
+      <w:r>
+        <w:fldChar w:fldCharType="separate"/>
+      </w:r>
+      <w:r>
+        <w:t>4</w:t>
+      </w:r>
+      <w:r>
+        <w:fldChar w:fldCharType="end"/>
+      </w:r>
+      <w:r>
+        <w:t>) provides context-sensitive search of</w:t>
+      </w:r>
+      <w:r>
+        <w:t xml:space="preserve"> the NIST SP 800-53 database </w:t>
+      </w:r>
+      <w:r>
+        <w:fldChar w:fldCharType="begin"/>
+      </w:r>
+      <w:r>
+        <w:instrText xml:space="preserve"> ADDIN ZOTERO_ITEM CSL_CITATION {"citationID":"2mcb57675d","properties":{"formattedCitation":"[8]","plainCitation":"[8]"},"citationItems":[{"id":301,"uris":["http://zotero.org/users/118749/items/KQA9ERND"],"uri":["http://zotero.org/users/118749/items/KQA9ERND"],"itemData":{"id":301,"type":"webpage","title":"NVD - 800-53","URL":"https://web.nvd.nist.gov/view/800-53/home"}}],"schema":"https://github.com/citation-style-language/schema/raw/master/csl-citation.json"} </w:instrText>
+      </w:r>
+      <w:r>
+        <w:fldChar w:fldCharType="separate"/>
+      </w:r>
+      <w:r>
+        <w:t>[8]</w:t>
+      </w:r>
+      <w:r>
+        <w:fldChar w:fldCharType="end"/>
+      </w:r>
+      <w:r>
+        <w:t xml:space="preserve">, an online version of the </w:t>
+      </w:r>
+      <w:r>
+        <w:t xml:space="preserve">NIST SP 800-53 Revision 4 </w:t>
+      </w:r>
+      <w:r>
+        <w:t xml:space="preserve">security catalog. </w:t>
+      </w:r>
+      <w:r>
+        <w:t>The</w:t>
+      </w:r>
+      <w:r>
+        <w:t xml:space="preserve"> search function enables the user to conveniently look up the definition and guidance</w:t>
+      </w:r>
+      <w:r>
+        <w:t xml:space="preserve"> for the currently selected security control, or for security cont</w:t>
+      </w:r>
+      <w:r>
+        <w:t xml:space="preserve">rols referenced by the current </w:t>
+      </w:r>
+      <w:r>
+        <w:t>Framework Core selection.</w:t>
+      </w:r>
+    </w:p>
+    <w:p>
+      <w:r>
+        <w:t xml:space="preserve">Baseline Tailor </w:t>
+      </w:r>
+      <w:r>
+        <w:t xml:space="preserve">adopts a minimalist approach. The software </w:t>
+      </w:r>
+      <w:r>
+        <w:t xml:space="preserve">neither creates nor </w:t>
+      </w:r>
+      <w:r>
+        <w:t>modif</w:t>
+      </w:r>
+      <w:r>
+        <w:t>ies</w:t>
+      </w:r>
+      <w:r>
+        <w:t xml:space="preserve"> any files.</w:t>
+      </w:r>
+      <w:r>
+        <w:t xml:space="preserve"> </w:t>
+      </w:r>
+      <w:r>
+        <w:t xml:space="preserve">Instead, Baseline Tailor displays its output in a multiple-line, resizable text field. </w:t>
+      </w:r>
+      <w:r>
+        <w:t xml:space="preserve">The user can copy-paste this output into a third party XML </w:t>
+      </w:r>
+      <w:r>
+        <w:t xml:space="preserve">editing application. </w:t>
+      </w:r>
+      <w:r>
+        <w:t>Baseline Tailor’s inability to write or modify files may seem limiting to some users. But other users may see this “limitation” as an advantage in that it allows for easy installation – even on systems with stringent security policies.</w:t>
+      </w:r>
+    </w:p>
+    <w:p>
+      <w:pPr>
+        <w:pStyle w:val="Heading1"/>
+      </w:pPr>
+      <w:r>
+        <w:t>Disclaimers</w:t>
+      </w:r>
+    </w:p>
+    <w:p>
+      <w:r>
+        <w:t xml:space="preserve">Any mention of commercial </w:t>
+      </w:r>
+      <w:r>
+        <w:t xml:space="preserve">or other third party </w:t>
+      </w:r>
+      <w:r>
+        <w:t xml:space="preserve">products in this </w:t>
+      </w:r>
+      <w:r>
+        <w:t>guide</w:t>
+      </w:r>
+      <w:r>
+        <w:t xml:space="preserve"> is for information purposes only; it does not imply recommendation or endorsement by NIST. For any of the web links in the software and this user’s guide, NIST does not necessarily endorse the views expressed, or concur with the facts presented on those web sites. </w:t>
+      </w:r>
+    </w:p>
+    <w:p>
+      <w:r>
+        <w:t>Baseline Tailor</w:t>
+      </w:r>
+      <w:r>
+        <w:t xml:space="preserve"> was developed at NIST by employees of the Federal Government in the course of their official duties. Pursuant to Title 17 Section 105 of the United States Code this software is not subject to copyright protection and is in the public domain. This software is an experimental system. NIST assumes no responsibility whatsoever for its use by other parties, and makes no guarantees, expressed or implied, about its quality, reliability, or any other characteristic. </w:t>
+      </w:r>
+    </w:p>
+    <w:p>
+      <w:r>
+        <w:t>Baseline Tailor</w:t>
+      </w:r>
+      <w:r>
+        <w:t xml:space="preserve"> can be redistributed and/or modified freely provided that any derivative works bear some notice that they are derived from it, and any modified versions bear some notice that they have been modified. NIST would appreciate acknowledgement if the software is used.</w:t>
+      </w:r>
+    </w:p>
+    <w:p>
+      <w:pPr>
+        <w:pStyle w:val="Heading1"/>
+      </w:pPr>
+      <w:r>
+        <w:t>Getting Started</w:t>
+      </w:r>
+    </w:p>
+    <w:p>
+      <w:r>
+        <w:t xml:space="preserve">Baseline Tailor </w:t>
+      </w:r>
+      <w:r>
+        <w:t>requires</w:t>
+      </w:r>
+      <w:r>
+        <w:t xml:space="preserve"> an Internet browser with support for JavaScript and the Extensible Stylesheet Language Transformations (XSLT) 1.0 standard </w:t>
+      </w:r>
+      <w:r>
+        <w:fldChar w:fldCharType="begin"/>
+      </w:r>
+      <w:r>
+        <w:instrText xml:space="preserve"> ADDIN ZOTERO_ITEM CSL_CITATION {"citationID":"2pnkqu2sof","properties":{"formattedCitation":"[9]","plainCitation":"[9]"},"citationItems":[{"id":300,"uris":["http://zotero.org/users/118749/items/QRANHMUC"],"uri":["http://zotero.org/users/118749/items/QRANHMUC"],"itemData":{"id":300,"type":"webpage","title":"XSL Transformations (XSLT) Version 1.0","container-title":"W3C Recommendation","URL":"http://www.w3.org/TR/xslt","issued":{"date-parts":[["1999",11,16]]}}}],"schema":"https://github.com/citation-style-language/schema/raw/master/csl-citation.json"} </w:instrText>
+      </w:r>
+      <w:r>
+        <w:fldChar w:fldCharType="separate"/>
+      </w:r>
+      <w:r>
+        <w:t>[9]</w:t>
+      </w:r>
+      <w:r>
+        <w:fldChar w:fldCharType="end"/>
+      </w:r>
+      <w:r>
+        <w:t xml:space="preserve">. Most of today’s common browsers meet </w:t>
+      </w:r>
+      <w:r>
+        <w:t>these</w:t>
+      </w:r>
+      <w:r>
+        <w:t xml:space="preserve"> requirement</w:t>
+      </w:r>
+      <w:r>
+        <w:t>s</w:t>
+      </w:r>
+      <w:r>
+        <w:t xml:space="preserve">. Although not required, software for editing XML documents </w:t>
+      </w:r>
+      <w:r>
         <w:lastRenderedPageBreak/>
+        <w:t xml:space="preserve">is desirable. </w:t>
+      </w:r>
+      <w:r>
+        <w:t>A</w:t>
+      </w:r>
+      <w:r>
+        <w:t xml:space="preserve"> user can</w:t>
+      </w:r>
+      <w:r>
+        <w:t xml:space="preserve"> copy-paste Baseline Tailor’s o</w:t>
+      </w:r>
+      <w:r>
+        <w:t xml:space="preserve">utput into a plain text editor for further modification, </w:t>
+      </w:r>
+      <w:r>
+        <w:t xml:space="preserve">but </w:t>
+      </w:r>
+      <w:r>
+        <w:t xml:space="preserve">software specifically designed for </w:t>
+      </w:r>
+      <w:r>
+        <w:t>authoring</w:t>
+      </w:r>
+      <w:r>
+        <w:t xml:space="preserve"> </w:t>
+      </w:r>
+      <w:r>
+        <w:t xml:space="preserve">XML </w:t>
+      </w:r>
+      <w:r>
+        <w:t>data</w:t>
+      </w:r>
+      <w:r>
+        <w:t xml:space="preserve"> is easier to use, supports validation against a schema, and may als</w:t>
+      </w:r>
+      <w:r>
+        <w:t>o include ot</w:t>
+      </w:r>
+      <w:r>
+        <w:t>her useful XML-specific functionalities</w:t>
+      </w:r>
+      <w:r>
+        <w:t>.</w:t>
+      </w:r>
+    </w:p>
+    <w:p>
+      <w:r>
+        <w:t xml:space="preserve">This guide assumes the reader </w:t>
+      </w:r>
+      <w:r>
+        <w:t xml:space="preserve">is </w:t>
+      </w:r>
+      <w:r>
+        <w:t xml:space="preserve">already </w:t>
+      </w:r>
+      <w:r>
+        <w:t>familiar with</w:t>
+      </w:r>
+      <w:r>
+        <w:t xml:space="preserve"> the content of</w:t>
+      </w:r>
+      <w:r>
+        <w:t xml:space="preserve"> </w:t>
+      </w:r>
+      <w:r>
+        <w:t>the following documents:</w:t>
+      </w:r>
+    </w:p>
+    <w:p>
+      <w:pPr>
+        <w:pStyle w:val="ListParagraph"/>
+        <w:numPr>
+          <w:ilvl w:val="0"/>
+          <w:numId w:val="13"/>
+        </w:numPr>
+      </w:pPr>
+      <w:r>
         <w:t xml:space="preserve">The </w:t>
       </w:r>
       <w:r>
-        <w:t xml:space="preserve">Baseline Tailor </w:t>
-      </w:r>
-      <w:r>
-        <w:t xml:space="preserve">user interface (discussed in Section </w:t>
+        <w:rPr>
+          <w:i/>
+        </w:rPr>
+        <w:t>Framework for Improving Critical Infrastructure Cybersecurity</w:t>
+      </w:r>
+      <w:r>
+        <w:t xml:space="preserve"> </w:t>
       </w:r>
       <w:r>
         <w:fldChar w:fldCharType="begin"/>
       </w:r>
       <w:r>
-        <w:instrText xml:space="preserve"> REF _Ref427842523 \r \h </w:instrText>
+        <w:instrText xml:space="preserve"> ADDIN ZOTERO_ITEM CSL_CITATION {"citationID":"15ek0n7i2m","properties":{"formattedCitation":"[1]","plainCitation":"[1]"},"citationItems":[{"id":274,"uris":["http://zotero.org/users/118749/items/NW5WXVHC"],"uri":["http://zotero.org/users/118749/items/NW5WXVHC"],"itemData":{"id":274,"type":"report","title":"Framework for Improving Critical Infrastructure Cybersecurity","URL":"http://www.nist.gov/cyberframework/","author":[{"literal":"National Institute of Standards and Technology (NIST)"},{"literal":"United States of America"}],"issued":{"date-parts":[["2014"]]}}}],"schema":"https://github.com/citation-style-language/schema/raw/master/csl-citation.json"} </w:instrText>
       </w:r>
       <w:r>
         <w:fldChar w:fldCharType="separate"/>
       </w:r>
       <w:r>
-        <w:t>4</w:t>
+        <w:t>[1]</w:t>
       </w:r>
       <w:r>
         <w:fldChar w:fldCharType="end"/>
       </w:r>
       <w:r>
-        <w:t>) provides context-sensitive search of</w:t>
-      </w:r>
-      <w:r>
-        <w:t xml:space="preserve"> the NIST SP 800-53 database </w:t>
-      </w:r>
-      <w:r>
-        <w:fldChar w:fldCharType="begin"/>
-      </w:r>
-      <w:r>
-        <w:instrText xml:space="preserve"> ADDIN ZOTERO_ITEM CSL_CITATION {"citationID":"2mcb57675d","properties":{"formattedCitation":"[8]","plainCitation":"[8]"},"citationItems":[{"id":301,"uris":["http://zotero.org/users/118749/items/KQA9ERND"],"uri":["http://zotero.org/users/118749/items/KQA9ERND"],"itemData":{"id":301,"type":"webpage","title":"NVD - 800-53","URL":"https://web.nvd.nist.gov/view/800-53/home"}}],"schema":"https://github.com/citation-style-language/schema/raw/master/csl-citation.json"} </w:instrText>
-      </w:r>
-      <w:r>
-        <w:fldChar w:fldCharType="separate"/>
-      </w:r>
-      <w:r>
-        <w:t>[8]</w:t>
-      </w:r>
-      <w:r>
-        <w:fldChar w:fldCharType="end"/>
-      </w:r>
-      <w:r>
-        <w:t xml:space="preserve">, an online version of the </w:t>
-      </w:r>
-      <w:r>
-        <w:t xml:space="preserve">NIST SP 800-53 Revision 4 </w:t>
-      </w:r>
-      <w:r>
-        <w:t xml:space="preserve">security catalog. </w:t>
-      </w:r>
-      <w:r>
-        <w:t>The</w:t>
-      </w:r>
-      <w:r>
-        <w:t xml:space="preserve"> search function enables the user to conveniently look up the definition and guidance</w:t>
-      </w:r>
-      <w:r>
-        <w:t xml:space="preserve"> for the currently selected security control, or for security cont</w:t>
-      </w:r>
-      <w:r>
-        <w:t xml:space="preserve">rols referenced by the current </w:t>
-      </w:r>
-      <w:r>
-        <w:t>Framework Core selection.</w:t>
-      </w:r>
-    </w:p>
-    <w:p>
-      <w:r>
-        <w:t xml:space="preserve">Baseline Tailor </w:t>
-      </w:r>
-      <w:r>
-        <w:t xml:space="preserve">adopts a minimalist approach. The software </w:t>
-      </w:r>
-      <w:r>
-        <w:t xml:space="preserve">neither creates nor </w:t>
-      </w:r>
-      <w:r>
-        <w:t>modif</w:t>
-      </w:r>
-      <w:r>
-        <w:t>ies</w:t>
-      </w:r>
-      <w:r>
-        <w:t xml:space="preserve"> any files.</w:t>
-      </w:r>
-      <w:r>
-        <w:t xml:space="preserve"> </w:t>
-      </w:r>
-      <w:r>
-        <w:t xml:space="preserve">Instead, Baseline Tailor displays its output in a multiple-line, resizable text field. </w:t>
-      </w:r>
-      <w:r>
-        <w:t xml:space="preserve">The user can copy-paste this output into a third party XML </w:t>
-      </w:r>
-      <w:r>
-        <w:t xml:space="preserve">editing application. </w:t>
-      </w:r>
-      <w:r>
-        <w:t>Baseline Tailor’s inability to write or modify files may seem limiting to some users. But other users may see this “limitation” as an advantage in that it allows for easy installation – even on systems with stringent security policies.</w:t>
-      </w:r>
-    </w:p>
-    <w:p>
-      <w:pPr>
-        <w:pStyle w:val="Heading1"/>
-      </w:pPr>
-      <w:r>
-        <w:t>Disclaimers</w:t>
-      </w:r>
-    </w:p>
-    <w:p>
-      <w:r>
-        <w:t xml:space="preserve">Any mention of commercial </w:t>
-      </w:r>
-      <w:r>
-        <w:t xml:space="preserve">or other third party </w:t>
-      </w:r>
-      <w:r>
-        <w:t xml:space="preserve">products in this </w:t>
-      </w:r>
-      <w:r>
-        <w:t>guide</w:t>
-      </w:r>
-      <w:r>
-        <w:t xml:space="preserve"> is for information purposes only; it does not imply recommendation or endorsement by NIST. For any of the web links in the software and this user’s guide, NIST does not necessarily endorse the views expressed, or concur with the facts presented on those web sites. </w:t>
-      </w:r>
-    </w:p>
-    <w:p>
-      <w:r>
-        <w:t>Baseline Tailor</w:t>
-      </w:r>
-      <w:r>
-        <w:t xml:space="preserve"> was developed at NIST by employees of the Federal Government in the course of their official duties. Pursuant to Title 17 Section 105 of the United States Code this software is not subject to copyright protection and is in the public domain. This software is an experimental system. NIST assumes no responsibility whatsoever for its use by other parties, and makes no guarantees, expressed or implied, about its quality, reliability, or any other characteristic. </w:t>
-      </w:r>
-    </w:p>
-    <w:p>
-      <w:r>
-        <w:t>Baseline Tailor</w:t>
-      </w:r>
-      <w:r>
-        <w:t xml:space="preserve"> can be redistributed and/or modified freely provided that any derivative works bear some notice that they are derived from it, and any modified versions bear some notice that they have been modified. NIST would appreciate acknowledgement if the software is used.</w:t>
-      </w:r>
-    </w:p>
-    <w:p>
-      <w:pPr>
-        <w:pStyle w:val="Heading1"/>
-      </w:pPr>
-      <w:r>
-        <w:t>Getting Started</w:t>
-      </w:r>
-    </w:p>
-    <w:p>
-      <w:r>
-        <w:t xml:space="preserve">Baseline Tailor </w:t>
-      </w:r>
-      <w:r>
-        <w:t>requires</w:t>
-      </w:r>
-      <w:r>
-        <w:t xml:space="preserve"> an Internet browser with support for JavaScript and the Extensible Stylesheet Language Transformations (XSLT) 1.0 standard </w:t>
-      </w:r>
-      <w:r>
-        <w:fldChar w:fldCharType="begin"/>
-      </w:r>
-      <w:r>
-        <w:instrText xml:space="preserve"> ADDIN ZOTERO_ITEM CSL_CITATION {"citationID":"2pnkqu2sof","properties":{"formattedCitation":"[9]","plainCitation":"[9]"},"citationItems":[{"id":300,"uris":["http://zotero.org/users/118749/items/QRANHMUC"],"uri":["http://zotero.org/users/118749/items/QRANHMUC"],"itemData":{"id":300,"type":"webpage","title":"XSL Transformations (XSLT) Version 1.0","container-title":"W3C Recommendation","URL":"http://www.w3.org/TR/xslt","issued":{"date-parts":[["1999",11,16]]}}}],"schema":"https://github.com/citation-style-language/schema/raw/master/csl-citation.json"} </w:instrText>
-      </w:r>
-      <w:r>
-        <w:fldChar w:fldCharType="separate"/>
-      </w:r>
-      <w:r>
-        <w:t>[9]</w:t>
-      </w:r>
-      <w:r>
-        <w:fldChar w:fldCharType="end"/>
-      </w:r>
-      <w:r>
-        <w:t xml:space="preserve">. Most of today’s common browsers meet </w:t>
-      </w:r>
-      <w:r>
-        <w:t>these</w:t>
-      </w:r>
-      <w:r>
-        <w:t xml:space="preserve"> requirement</w:t>
-      </w:r>
-      <w:r>
-        <w:t>s</w:t>
-      </w:r>
-      <w:r>
-        <w:t xml:space="preserve">. Although not required, software for editing XML documents is desirable. </w:t>
-      </w:r>
-      <w:r>
-        <w:t>A</w:t>
-      </w:r>
-      <w:r>
-        <w:t xml:space="preserve"> user can</w:t>
-      </w:r>
-      <w:r>
-        <w:t xml:space="preserve"> copy-paste Baseline Tailor’s o</w:t>
-      </w:r>
-      <w:r>
-        <w:t xml:space="preserve">utput into a plain text editor for further modification, </w:t>
-      </w:r>
-      <w:r>
-        <w:t xml:space="preserve">but </w:t>
-      </w:r>
-      <w:r>
-        <w:t xml:space="preserve">software specifically designed for </w:t>
-      </w:r>
-      <w:r>
-        <w:t>authoring</w:t>
-      </w:r>
-      <w:r>
-        <w:t xml:space="preserve"> </w:t>
-      </w:r>
-      <w:r>
-        <w:t xml:space="preserve">XML </w:t>
-      </w:r>
-      <w:r>
-        <w:t>data</w:t>
-      </w:r>
-      <w:r>
-        <w:t xml:space="preserve"> is easier to use, supports validation against a schema, and may als</w:t>
-      </w:r>
-      <w:r>
-        <w:t>o include ot</w:t>
-      </w:r>
-      <w:r>
-        <w:t>her useful XML-specific functionalities</w:t>
-      </w:r>
-      <w:r>
         <w:t>.</w:t>
       </w:r>
     </w:p>
     <w:p>
-      <w:r>
-        <w:t xml:space="preserve">This guide assumes the reader </w:t>
-      </w:r>
-      <w:r>
-        <w:t xml:space="preserve">is </w:t>
-      </w:r>
-      <w:r>
-        <w:t xml:space="preserve">already </w:t>
-      </w:r>
-      <w:r>
-        <w:t>familiar with</w:t>
-      </w:r>
-      <w:r>
-        <w:t xml:space="preserve"> the content of</w:t>
-      </w:r>
-      <w:r>
-        <w:t xml:space="preserve"> NIST SP 800-53 Revision 4, </w:t>
+      <w:pPr>
+        <w:pStyle w:val="ListParagraph"/>
+        <w:numPr>
+          <w:ilvl w:val="0"/>
+          <w:numId w:val="13"/>
+        </w:numPr>
+      </w:pPr>
+      <w:r>
+        <w:t xml:space="preserve">NIST SP 800-53 Revision 4, </w:t>
       </w:r>
       <w:r>
         <w:rPr>
@@ -803,11 +908,13 @@
       <w:r>
         <w:t xml:space="preserve">. </w:t>
       </w:r>
-      <w:r>
-        <w:t>NIST SP 800-53</w:t>
-      </w:r>
-      <w:r>
-        <w:t xml:space="preserve"> and other information security standards, guidelines, and resources are available </w:t>
+    </w:p>
+    <w:p>
+      <w:r>
+        <w:t>Both of these documents, as well as</w:t>
+      </w:r>
+      <w:r>
+        <w:t xml:space="preserve"> other information security standards, guidelines, and resources are available </w:t>
       </w:r>
       <w:r>
         <w:t>free of charge</w:t>
@@ -832,45 +939,6 @@
     </w:p>
     <w:p>
       <w:r>
-        <w:lastRenderedPageBreak/>
-        <w:t>Baseline Tailor users may also wish to</w:t>
-      </w:r>
-      <w:r>
-        <w:t xml:space="preserve"> read</w:t>
-      </w:r>
-      <w:r>
-        <w:t xml:space="preserve"> the </w:t>
-      </w:r>
-      <w:r>
-        <w:rPr>
-          <w:i/>
-        </w:rPr>
-        <w:t>Framework for Improving Critical Infrastructure Cybersecurity</w:t>
-      </w:r>
-      <w:r>
-        <w:t xml:space="preserve"> </w:t>
-      </w:r>
-      <w:r>
-        <w:fldChar w:fldCharType="begin"/>
-      </w:r>
-      <w:r>
-        <w:instrText xml:space="preserve"> ADDIN ZOTERO_ITEM CSL_CITATION {"citationID":"15ek0n7i2m","properties":{"formattedCitation":"[1]","plainCitation":"[1]"},"citationItems":[{"id":274,"uris":["http://zotero.org/users/118749/items/NW5WXVHC"],"uri":["http://zotero.org/users/118749/items/NW5WXVHC"],"itemData":{"id":274,"type":"report","title":"Framework for Improving Critical Infrastructure Cybersecurity","URL":"http://www.nist.gov/cyberframework/","author":[{"literal":"National Institute of Standards and Technology (NIST)"},{"literal":"United States of America"}],"issued":{"date-parts":[["2014"]]}}}],"schema":"https://github.com/citation-style-language/schema/raw/master/csl-citation.json"} </w:instrText>
-      </w:r>
-      <w:r>
-        <w:fldChar w:fldCharType="separate"/>
-      </w:r>
-      <w:r>
-        <w:t>[1]</w:t>
-      </w:r>
-      <w:r>
-        <w:fldChar w:fldCharType="end"/>
-      </w:r>
-      <w:r>
-        <w:t>, also available from the Computer Security Resource Center, for guidance on using the Framework Core in conjunction with NIST SP 800-53.</w:t>
-      </w:r>
-    </w:p>
-    <w:p>
-      <w:r>
         <w:t>Base</w:t>
       </w:r>
       <w:r>
@@ -997,6 +1065,22 @@
       </w:r>
     </w:p>
     <w:p>
+      <w:r>
+        <w:t xml:space="preserve">The source code for Baseline Tailor is publicly available in NIST’s “sctools” GitHub repository at </w:t>
+      </w:r>
+      <w:hyperlink r:id="rId9" w:history="1">
+        <w:r>
+          <w:rPr>
+            <w:rStyle w:val="Hyperlink"/>
+          </w:rPr>
+          <w:t>https://github.com/usnistgov/sctools</w:t>
+        </w:r>
+      </w:hyperlink>
+      <w:r>
+        <w:t>.</w:t>
+      </w:r>
+    </w:p>
+    <w:p>
       <w:pPr>
         <w:pStyle w:val="Heading1"/>
       </w:pPr>
@@ -1008,7 +1092,13 @@
     </w:p>
     <w:p>
       <w:r>
-        <w:t>The Baseline Tailor user interface has three tabs:</w:t>
+        <w:t xml:space="preserve">The Baseline Tailor user interface has </w:t>
+      </w:r>
+      <w:r>
+        <w:t>four</w:t>
+      </w:r>
+      <w:r>
+        <w:t xml:space="preserve"> tabs:</w:t>
       </w:r>
     </w:p>
     <w:p>
@@ -1020,7 +1110,7 @@
         </w:numPr>
       </w:pPr>
       <w:r>
-        <w:t>A Security Control Editor tab for navigating the NIST SP 800-53 security control catalog and tailoring controls.</w:t>
+        <w:t>A Cyber Framework Browser tab for navigating the Framework Core.</w:t>
       </w:r>
     </w:p>
     <w:p>
@@ -1032,13 +1122,7 @@
         </w:numPr>
       </w:pPr>
       <w:r>
-        <w:t xml:space="preserve">A Cyber Framework Browser tab for navigating </w:t>
-      </w:r>
-      <w:r>
-        <w:t>the Framework Core</w:t>
-      </w:r>
-      <w:r>
-        <w:t>.</w:t>
+        <w:t>A Security Control Editor tab for navigating the NIST SP 800-53 security control catalog and tailoring controls.</w:t>
       </w:r>
     </w:p>
     <w:p>
@@ -1050,7 +1134,25 @@
         </w:numPr>
       </w:pPr>
       <w:r>
-        <w:t>A Cross References tab shows all references from the Framework Core to the control currently selected in the Security Control Editor tab.</w:t>
+        <w:t>A Framework Profile tab showing the currently-selected subset of Framework Core outcomes.</w:t>
+      </w:r>
+    </w:p>
+    <w:p>
+      <w:pPr>
+        <w:pStyle w:val="ListParagraph"/>
+        <w:numPr>
+          <w:ilvl w:val="0"/>
+          <w:numId w:val="5"/>
+        </w:numPr>
+      </w:pPr>
+      <w:r>
+        <w:t>A Cross References tab show</w:t>
+      </w:r>
+      <w:r>
+        <w:t>ing</w:t>
+      </w:r>
+      <w:r>
+        <w:t xml:space="preserve"> all references from the Framework Core to the control currently selected in the Security Control Editor tab.</w:t>
       </w:r>
     </w:p>
     <w:p>
@@ -1069,7 +1171,11 @@
         <w:t xml:space="preserve">the tailoring of </w:t>
       </w:r>
       <w:r>
-        <w:t xml:space="preserve">security control IA-3 (Device Identification and Authentication) from the Identification and Authentication </w:t>
+        <w:t xml:space="preserve">security control IA-3 (Device Identification and Authentication) from the Identification and </w:t>
+      </w:r>
+      <w:r>
+        <w:lastRenderedPageBreak/>
+        <w:t xml:space="preserve">Authentication </w:t>
       </w:r>
       <w:r>
         <w:t xml:space="preserve">control </w:t>
@@ -1107,8 +1213,98 @@
         <w:pStyle w:val="Heading2"/>
       </w:pPr>
       <w:bookmarkStart w:id="1" w:name="_Ref428958089"/>
-      <w:bookmarkStart w:id="2" w:name="_GoBack"/>
-      <w:bookmarkEnd w:id="2"/>
+      <w:r>
+        <w:t>Cybersecurity Framework Browser</w:t>
+      </w:r>
+    </w:p>
+    <w:p>
+      <w:pPr>
+        <w:keepNext/>
+      </w:pPr>
+      <w:r>
+        <w:rPr>
+          <w:noProof/>
+        </w:rPr>
+        <w:drawing>
+          <wp:inline distT="0" distB="0" distL="0" distR="0" wp14:anchorId="285CC4D0" wp14:editId="09F717C3">
+            <wp:extent cx="5028571" cy="1485321"/>
+            <wp:effectExtent l="0" t="0" r="635" b="635"/>
+            <wp:docPr id="1" name="Picture 1"/>
+            <wp:cNvGraphicFramePr>
+              <a:graphicFrameLocks xmlns:a="http://schemas.openxmlformats.org/drawingml/2006/main" noChangeAspect="1"/>
+            </wp:cNvGraphicFramePr>
+            <a:graphic xmlns:a="http://schemas.openxmlformats.org/drawingml/2006/main">
+              <a:graphicData uri="http://schemas.openxmlformats.org/drawingml/2006/picture">
+                <pic:pic xmlns:pic="http://schemas.openxmlformats.org/drawingml/2006/picture">
+                  <pic:nvPicPr>
+                    <pic:cNvPr id="1" name="core-PR.AC-1.png"/>
+                    <pic:cNvPicPr/>
+                  </pic:nvPicPr>
+                  <pic:blipFill>
+                    <a:blip r:embed="rId10">
+                      <a:extLst>
+                        <a:ext uri="{28A0092B-C50C-407E-A947-70E740481C1C}">
+                          <a14:useLocalDpi xmlns:a14="http://schemas.microsoft.com/office/drawing/2010/main" val="0"/>
+                        </a:ext>
+                      </a:extLst>
+                    </a:blip>
+                    <a:stretch>
+                      <a:fillRect/>
+                    </a:stretch>
+                  </pic:blipFill>
+                  <pic:spPr>
+                    <a:xfrm>
+                      <a:off x="0" y="0"/>
+                      <a:ext cx="5028571" cy="1485321"/>
+                    </a:xfrm>
+                    <a:prstGeom prst="rect">
+                      <a:avLst/>
+                    </a:prstGeom>
+                  </pic:spPr>
+                </pic:pic>
+              </a:graphicData>
+            </a:graphic>
+          </wp:inline>
+        </w:drawing>
+      </w:r>
+    </w:p>
+    <w:p>
+      <w:pPr>
+        <w:pStyle w:val="Caption"/>
+      </w:pPr>
+      <w:r>
+        <w:t xml:space="preserve">Figure </w:t>
+      </w:r>
+      <w:r>
+        <w:fldChar w:fldCharType="begin"/>
+      </w:r>
+      <w:r>
+        <w:instrText xml:space="preserve"> SEQ Figure \* ARABIC </w:instrText>
+      </w:r>
+      <w:r>
+        <w:fldChar w:fldCharType="separate"/>
+      </w:r>
+      <w:r>
+        <w:rPr>
+          <w:noProof/>
+        </w:rPr>
+        <w:t>8</w:t>
+      </w:r>
+      <w:r>
+        <w:rPr>
+          <w:noProof/>
+        </w:rPr>
+        <w:fldChar w:fldCharType="end"/>
+      </w:r>
+      <w:r>
+        <w:t>. Framework Core subcategory referencing the IA control family.</w:t>
+      </w:r>
+    </w:p>
+    <w:p/>
+    <w:p>
+      <w:pPr>
+        <w:pStyle w:val="Heading2"/>
+      </w:pPr>
       <w:r>
         <w:t>Security Control Editor</w:t>
       </w:r>
@@ -1226,7 +1422,6 @@
         <w:t xml:space="preserve">list </w:t>
       </w:r>
       <w:r>
-        <w:lastRenderedPageBreak/>
         <w:t>based on the NIST SP 800-53 baseline impact and/or priority.</w:t>
       </w:r>
       <w:r>
@@ -1281,7 +1476,7 @@
                     <pic:cNvPicPr/>
                   </pic:nvPicPr>
                   <pic:blipFill>
-                    <a:blip r:embed="rId9">
+                    <a:blip r:embed="rId11">
                       <a:extLst>
                         <a:ext uri="{28A0092B-C50C-407E-A947-70E740481C1C}">
                           <a14:useLocalDpi xmlns:a14="http://schemas.microsoft.com/office/drawing/2010/main" val="0"/>
@@ -1312,8 +1507,9 @@
       <w:pPr>
         <w:pStyle w:val="Caption"/>
       </w:pPr>
-      <w:bookmarkStart w:id="3" w:name="_Ref427937499"/>
-      <w:r>
+      <w:bookmarkStart w:id="2" w:name="_Ref427937499"/>
+      <w:r>
+        <w:lastRenderedPageBreak/>
         <w:t xml:space="preserve">Figure </w:t>
       </w:r>
       <w:fldSimple w:instr=" SEQ Figure \* ARABIC ">
@@ -1324,7 +1520,7 @@
           <w:t>1</w:t>
         </w:r>
       </w:fldSimple>
-      <w:bookmarkEnd w:id="3"/>
+      <w:bookmarkEnd w:id="2"/>
       <w:r>
         <w:t>. Security control IA-3.</w:t>
       </w:r>
@@ -1532,11 +1728,7 @@
         <w:t>The three rightmost columns show the baseline selections for IA-3 and its enhancements.</w:t>
       </w:r>
       <w:r>
-        <w:t xml:space="preserve"> “Selected” indicates the control or enhancement is in the NIST SP 800-53 baseline and has not been tailored out. “Added” indicates the user has tailored in the control or enhancement. </w:t>
-      </w:r>
-      <w:r>
-        <w:lastRenderedPageBreak/>
-        <w:t>“Removed” indicates the control or enhancement has been tailored out. No entry indicates that the control or enhancement is not in the NIST SP 800-53 baseline and has not been tailored in.</w:t>
+        <w:t xml:space="preserve"> “Selected” indicates the control or enhancement is in the NIST SP 800-53 baseline and has not been tailored out. “Added” indicates the user has tailored in the control or enhancement. “Removed” indicates the control or enhancement has been tailored out. No entry indicates that the control or enhancement is not in the NIST SP 800-53 baseline and has not been tailored in.</w:t>
       </w:r>
     </w:p>
     <w:p>
@@ -1651,6 +1843,7 @@
         <w:rPr>
           <w:noProof/>
         </w:rPr>
+        <w:lastRenderedPageBreak/>
         <w:drawing>
           <wp:inline distT="0" distB="0" distL="0" distR="0" wp14:anchorId="4BC3DC46" wp14:editId="33E64764">
             <wp:extent cx="5028571" cy="1075906"/>
@@ -1667,7 +1860,7 @@
                     <pic:cNvPicPr/>
                   </pic:nvPicPr>
                   <pic:blipFill>
-                    <a:blip r:embed="rId10">
+                    <a:blip r:embed="rId12">
                       <a:extLst>
                         <a:ext uri="{28A0092B-C50C-407E-A947-70E740481C1C}">
                           <a14:useLocalDpi xmlns:a14="http://schemas.microsoft.com/office/drawing/2010/main" val="0"/>
@@ -1698,7 +1891,7 @@
       <w:pPr>
         <w:pStyle w:val="Caption"/>
       </w:pPr>
-      <w:bookmarkStart w:id="4" w:name="_Ref428890083"/>
+      <w:bookmarkStart w:id="3" w:name="_Ref428890083"/>
       <w:r>
         <w:t xml:space="preserve">Figure </w:t>
       </w:r>
@@ -1710,7 +1903,7 @@
           <w:t>2</w:t>
         </w:r>
       </w:fldSimple>
-      <w:bookmarkEnd w:id="4"/>
+      <w:bookmarkEnd w:id="3"/>
       <w:r>
         <w:t xml:space="preserve">. </w:t>
       </w:r>
@@ -1739,7 +1932,7 @@
                     <pic:cNvPicPr/>
                   </pic:nvPicPr>
                   <pic:blipFill>
-                    <a:blip r:embed="rId11">
+                    <a:blip r:embed="rId13">
                       <a:extLst>
                         <a:ext uri="{28A0092B-C50C-407E-A947-70E740481C1C}">
                           <a14:useLocalDpi xmlns:a14="http://schemas.microsoft.com/office/drawing/2010/main" val="0"/>
@@ -1770,7 +1963,7 @@
       <w:pPr>
         <w:pStyle w:val="Caption"/>
       </w:pPr>
-      <w:bookmarkStart w:id="5" w:name="_Ref428953381"/>
+      <w:bookmarkStart w:id="4" w:name="_Ref428953381"/>
       <w:r>
         <w:t xml:space="preserve">Figure </w:t>
       </w:r>
@@ -1782,7 +1975,7 @@
           <w:t>3</w:t>
         </w:r>
       </w:fldSimple>
-      <w:bookmarkEnd w:id="5"/>
+      <w:bookmarkEnd w:id="4"/>
       <w:r>
         <w:t>. Violation of cross-reference constraint.</w:t>
       </w:r>
@@ -1808,7 +2001,7 @@
                     <pic:cNvPicPr/>
                   </pic:nvPicPr>
                   <pic:blipFill>
-                    <a:blip r:embed="rId12">
+                    <a:blip r:embed="rId14">
                       <a:extLst>
                         <a:ext uri="{28A0092B-C50C-407E-A947-70E740481C1C}">
                           <a14:useLocalDpi xmlns:a14="http://schemas.microsoft.com/office/drawing/2010/main" val="0"/>
@@ -1839,7 +2032,7 @@
       <w:pPr>
         <w:pStyle w:val="Caption"/>
       </w:pPr>
-      <w:bookmarkStart w:id="6" w:name="_Ref428890189"/>
+      <w:bookmarkStart w:id="5" w:name="_Ref428890189"/>
       <w:r>
         <w:t xml:space="preserve">Figure </w:t>
       </w:r>
@@ -1851,7 +2044,7 @@
           <w:t>4</w:t>
         </w:r>
       </w:fldSimple>
-      <w:bookmarkEnd w:id="6"/>
+      <w:bookmarkEnd w:id="5"/>
       <w:r>
         <w:t>. Violation of baseline constraint.</w:t>
       </w:r>
@@ -1900,11 +2093,7 @@
         <w:t>high</w:t>
       </w:r>
       <w:r>
-        <w:t xml:space="preserve"> baselines in order to </w:t>
-      </w:r>
-      <w:r>
-        <w:lastRenderedPageBreak/>
-        <w:t xml:space="preserve">strengthen identification and authentication of external devices connected to by moderate and high-impact Industrial Control Systems. Finally, </w:t>
+        <w:t xml:space="preserve"> baselines in order to strengthen identification and authentication of external devices connected to by moderate and high-impact Industrial Control Systems. Finally, </w:t>
       </w:r>
       <w:r>
         <w:t xml:space="preserve">the user chooses </w:t>
@@ -2026,7 +2215,11 @@
         <w:t>drop-down</w:t>
       </w:r>
       <w:r>
-        <w:t xml:space="preserve"> list generates an editable text field for adding IA-3(1) supplemental guidance. Cross-referencing IA-3(1)'s added supplemental guidance from IA-(4) does not trigger an alert because IA-3(1)'s </w:t>
+        <w:t xml:space="preserve"> list generates an editable text field for adding IA-3(1) supplemental guidance. Cross-</w:t>
+      </w:r>
+      <w:r>
+        <w:lastRenderedPageBreak/>
+        <w:t xml:space="preserve">referencing IA-3(1)'s added supplemental guidance from IA-(4) does not trigger an alert because IA-3(1)'s </w:t>
       </w:r>
       <w:r>
         <w:t>drop-down</w:t>
@@ -2074,7 +2267,7 @@
                     <pic:cNvPicPr/>
                   </pic:nvPicPr>
                   <pic:blipFill>
-                    <a:blip r:embed="rId13">
+                    <a:blip r:embed="rId15">
                       <a:extLst>
                         <a:ext uri="{28A0092B-C50C-407E-A947-70E740481C1C}">
                           <a14:useLocalDpi xmlns:a14="http://schemas.microsoft.com/office/drawing/2010/main" val="0"/>
@@ -2105,7 +2298,7 @@
       <w:pPr>
         <w:pStyle w:val="Caption"/>
       </w:pPr>
-      <w:bookmarkStart w:id="7" w:name="_Ref428953840"/>
+      <w:bookmarkStart w:id="6" w:name="_Ref428953840"/>
       <w:r>
         <w:t xml:space="preserve">Figure </w:t>
       </w:r>
@@ -2117,7 +2310,7 @@
           <w:t>5</w:t>
         </w:r>
       </w:fldSimple>
-      <w:bookmarkEnd w:id="7"/>
+      <w:bookmarkEnd w:id="6"/>
       <w:r>
         <w:t>. IA-3 tailored for an Industrial Control System.</w:t>
       </w:r>
@@ -2208,7 +2401,7 @@
                     <pic:cNvPicPr/>
                   </pic:nvPicPr>
                   <pic:blipFill>
-                    <a:blip r:embed="rId14">
+                    <a:blip r:embed="rId16">
                       <a:extLst>
                         <a:ext uri="{28A0092B-C50C-407E-A947-70E740481C1C}">
                           <a14:useLocalDpi xmlns:a14="http://schemas.microsoft.com/office/drawing/2010/main" val="0"/>
@@ -2239,7 +2432,7 @@
       <w:pPr>
         <w:pStyle w:val="Caption"/>
       </w:pPr>
-      <w:bookmarkStart w:id="8" w:name="_Ref430100426"/>
+      <w:bookmarkStart w:id="7" w:name="_Ref430100426"/>
       <w:r>
         <w:t xml:space="preserve">Figure </w:t>
       </w:r>
@@ -2251,7 +2444,7 @@
           <w:t>6</w:t>
         </w:r>
       </w:fldSimple>
-      <w:bookmarkEnd w:id="8"/>
+      <w:bookmarkEnd w:id="7"/>
       <w:r>
         <w:t xml:space="preserve">. </w:t>
       </w:r>
@@ -2261,7 +2454,6 @@
     </w:p>
     <w:p>
       <w:r>
-        <w:lastRenderedPageBreak/>
         <w:t xml:space="preserve">Now suppose the user is authoring a tailored baseline or overlay in a third-party XML application. </w:t>
       </w:r>
       <w:r>
@@ -2310,18 +2502,10 @@
         <w:t xml:space="preserve"> </w:t>
       </w:r>
       <w:r>
-        <w:t xml:space="preserve">The Baseline Tailor distribution includes XML </w:t>
-      </w:r>
-      <w:proofErr w:type="spellStart"/>
-      <w:r>
-        <w:t>schemas</w:t>
-      </w:r>
-      <w:r>
-        <w:t>Section</w:t>
-      </w:r>
-      <w:proofErr w:type="spellEnd"/>
-      <w:r>
-        <w:t xml:space="preserve"> </w:t>
+        <w:t>The Baseline Tailor distribution includes XML schemas</w:t>
+      </w:r>
+      <w:r>
+        <w:t xml:space="preserve">Section </w:t>
       </w:r>
       <w:r>
         <w:fldChar w:fldCharType="begin"/>
@@ -2350,6 +2534,7 @@
         <w:rPr>
           <w:noProof/>
         </w:rPr>
+        <w:lastRenderedPageBreak/>
         <w:drawing>
           <wp:inline distT="0" distB="0" distL="0" distR="0" wp14:anchorId="79E1E720" wp14:editId="036429B3">
             <wp:extent cx="5029200" cy="4178808"/>
@@ -2366,7 +2551,7 @@
                     <pic:cNvPicPr/>
                   </pic:nvPicPr>
                   <pic:blipFill rotWithShape="1">
-                    <a:blip r:embed="rId15">
+                    <a:blip r:embed="rId17">
                       <a:extLst>
                         <a:ext uri="{28A0092B-C50C-407E-A947-70E740481C1C}">
                           <a14:useLocalDpi xmlns:a14="http://schemas.microsoft.com/office/drawing/2010/main" val="0"/>
@@ -2404,7 +2589,7 @@
       <w:pPr>
         <w:pStyle w:val="Caption"/>
       </w:pPr>
-      <w:bookmarkStart w:id="9" w:name="_Ref431567721"/>
+      <w:bookmarkStart w:id="8" w:name="_Ref431567721"/>
       <w:r>
         <w:t xml:space="preserve">Figure </w:t>
       </w:r>
@@ -2412,7 +2597,10 @@
         <w:fldChar w:fldCharType="begin"/>
       </w:r>
       <w:r>
-        <w:instrText xml:space="preserve"> SEQ Figure \* ARABIC </w:instrText>
+        <w:instrText xml:space="preserve"> SEQ Figure \* ARA</w:instrText>
+      </w:r>
+      <w:r>
+        <w:instrText xml:space="preserve">BIC </w:instrText>
       </w:r>
       <w:r>
         <w:fldChar w:fldCharType="separate"/>
@@ -2429,100 +2617,28 @@
         </w:rPr>
         <w:fldChar w:fldCharType="end"/>
       </w:r>
+      <w:bookmarkEnd w:id="8"/>
+      <w:r>
+        <w:t>. XML generated by Baseline Tailor after copy-pasting into a third party XML authoring software application.</w:t>
+      </w:r>
+    </w:p>
+    <w:p>
+      <w:pPr>
+        <w:pStyle w:val="Heading2"/>
+      </w:pPr>
+      <w:bookmarkStart w:id="9" w:name="_Ref431562777"/>
+      <w:r>
+        <w:t>Framework Profile</w:t>
+      </w:r>
+    </w:p>
+    <w:p>
+      <w:pPr>
+        <w:pStyle w:val="Heading2"/>
+      </w:pPr>
+      <w:r>
+        <w:t>Cross References</w:t>
+      </w:r>
       <w:bookmarkEnd w:id="9"/>
-      <w:r>
-        <w:t>. XML generated by Baseline Tailor after copy-pasting into a third party XML authoring software application.</w:t>
-      </w:r>
-    </w:p>
-    <w:p>
-      <w:pPr>
-        <w:pStyle w:val="Heading2"/>
-      </w:pPr>
-      <w:r>
-        <w:t>Cybersecurity Framework Browser</w:t>
-      </w:r>
-    </w:p>
-    <w:p>
-      <w:pPr>
-        <w:keepNext/>
-      </w:pPr>
-      <w:r>
-        <w:rPr>
-          <w:noProof/>
-        </w:rPr>
-        <w:drawing>
-          <wp:inline distT="0" distB="0" distL="0" distR="0" wp14:anchorId="633567CB" wp14:editId="12DBCD49">
-            <wp:extent cx="5028571" cy="1485321"/>
-            <wp:effectExtent l="0" t="0" r="635" b="635"/>
-            <wp:docPr id="1" name="Picture 1"/>
-            <wp:cNvGraphicFramePr>
-              <a:graphicFrameLocks xmlns:a="http://schemas.openxmlformats.org/drawingml/2006/main" noChangeAspect="1"/>
-            </wp:cNvGraphicFramePr>
-            <a:graphic xmlns:a="http://schemas.openxmlformats.org/drawingml/2006/main">
-              <a:graphicData uri="http://schemas.openxmlformats.org/drawingml/2006/picture">
-                <pic:pic xmlns:pic="http://schemas.openxmlformats.org/drawingml/2006/picture">
-                  <pic:nvPicPr>
-                    <pic:cNvPr id="1" name="core-PR.AC-1.png"/>
-                    <pic:cNvPicPr/>
-                  </pic:nvPicPr>
-                  <pic:blipFill>
-                    <a:blip r:embed="rId16">
-                      <a:extLst>
-                        <a:ext uri="{28A0092B-C50C-407E-A947-70E740481C1C}">
-                          <a14:useLocalDpi xmlns:a14="http://schemas.microsoft.com/office/drawing/2010/main" val="0"/>
-                        </a:ext>
-                      </a:extLst>
-                    </a:blip>
-                    <a:stretch>
-                      <a:fillRect/>
-                    </a:stretch>
-                  </pic:blipFill>
-                  <pic:spPr>
-                    <a:xfrm>
-                      <a:off x="0" y="0"/>
-                      <a:ext cx="5028571" cy="1485321"/>
-                    </a:xfrm>
-                    <a:prstGeom prst="rect">
-                      <a:avLst/>
-                    </a:prstGeom>
-                  </pic:spPr>
-                </pic:pic>
-              </a:graphicData>
-            </a:graphic>
-          </wp:inline>
-        </w:drawing>
-      </w:r>
-    </w:p>
-    <w:p>
-      <w:pPr>
-        <w:pStyle w:val="Caption"/>
-      </w:pPr>
-      <w:r>
-        <w:t xml:space="preserve">Figure </w:t>
-      </w:r>
-      <w:fldSimple w:instr=" SEQ Figure \* ARABIC ">
-        <w:r>
-          <w:rPr>
-            <w:noProof/>
-          </w:rPr>
-          <w:t>8</w:t>
-        </w:r>
-      </w:fldSimple>
-      <w:r>
-        <w:t>. Framework Core subcategory referencing the IA control family.</w:t>
-      </w:r>
-    </w:p>
-    <w:p/>
-    <w:p>
-      <w:pPr>
-        <w:pStyle w:val="Heading2"/>
-      </w:pPr>
-      <w:bookmarkStart w:id="10" w:name="_Ref431562777"/>
-      <w:r>
-        <w:lastRenderedPageBreak/>
-        <w:t>Cross References</w:t>
-      </w:r>
-      <w:bookmarkEnd w:id="10"/>
     </w:p>
     <w:p>
       <w:pPr>
@@ -2548,7 +2664,7 @@
                     <pic:cNvPicPr/>
                   </pic:nvPicPr>
                   <pic:blipFill>
-                    <a:blip r:embed="rId17">
+                    <a:blip r:embed="rId18">
                       <a:extLst>
                         <a:ext uri="{28A0092B-C50C-407E-A947-70E740481C1C}">
                           <a14:useLocalDpi xmlns:a14="http://schemas.microsoft.com/office/drawing/2010/main" val="0"/>
@@ -2598,10 +2714,27 @@
       <w:pPr>
         <w:pStyle w:val="Heading1"/>
       </w:pPr>
-      <w:bookmarkStart w:id="11" w:name="_Ref431395618"/>
-      <w:r>
-        <w:t>XML Format for Tailored Control</w:t>
-      </w:r>
+      <w:bookmarkStart w:id="10" w:name="_Ref431395618"/>
+      <w:r>
+        <w:t>XML Format</w:t>
+      </w:r>
+      <w:r>
+        <w:t>s</w:t>
+      </w:r>
+      <w:r>
+        <w:t xml:space="preserve"> for </w:t>
+      </w:r>
+      <w:r>
+        <w:t xml:space="preserve">Framework Profiles and </w:t>
+      </w:r>
+      <w:r>
+        <w:t>Tailored Control</w:t>
+      </w:r>
+      <w:bookmarkEnd w:id="10"/>
+      <w:r>
+        <w:t>s</w:t>
+      </w:r>
+      <w:bookmarkStart w:id="11" w:name="_GoBack"/>
       <w:bookmarkEnd w:id="11"/>
     </w:p>
     <w:p>
@@ -2618,6 +2751,7 @@
         <w:pStyle w:val="Heading1"/>
       </w:pPr>
       <w:r>
+        <w:lastRenderedPageBreak/>
         <w:t>References</w:t>
       </w:r>
     </w:p>
@@ -2784,12 +2918,12 @@
       </w:r>
     </w:p>
     <w:sectPr>
-      <w:headerReference w:type="even" r:id="rId18"/>
-      <w:headerReference w:type="default" r:id="rId19"/>
-      <w:footerReference w:type="even" r:id="rId20"/>
-      <w:footerReference w:type="default" r:id="rId21"/>
-      <w:headerReference w:type="first" r:id="rId22"/>
-      <w:footerReference w:type="first" r:id="rId23"/>
+      <w:headerReference w:type="even" r:id="rId19"/>
+      <w:headerReference w:type="default" r:id="rId20"/>
+      <w:footerReference w:type="even" r:id="rId21"/>
+      <w:footerReference w:type="default" r:id="rId22"/>
+      <w:headerReference w:type="first" r:id="rId23"/>
+      <w:footerReference w:type="first" r:id="rId24"/>
       <w:pgSz w:w="12240" w:h="15840"/>
       <w:pgMar w:top="1440" w:right="1440" w:bottom="1440" w:left="1440" w:header="720" w:footer="720" w:gutter="0"/>
       <w:cols w:space="720"/>
@@ -2868,7 +3002,7 @@
           <w:rPr>
             <w:noProof/>
           </w:rPr>
-          <w:t>8</w:t>
+          <w:t>9</w:t>
         </w:r>
         <w:r>
           <w:rPr>
@@ -2955,6 +3089,119 @@
 <file path=word/numbering.xml><?xml version="1.0" encoding="utf-8"?>
 <w:numbering xmlns:wpc="http://schemas.microsoft.com/office/word/2010/wordprocessingCanvas" xmlns:mc="http://schemas.openxmlformats.org/markup-compatibility/2006" xmlns:o="urn:schemas-microsoft-com:office:office" xmlns:r="http://schemas.openxmlformats.org/officeDocument/2006/relationships" xmlns:m="http://schemas.openxmlformats.org/officeDocument/2006/math" xmlns:v="urn:schemas-microsoft-com:vml" xmlns:wp14="http://schemas.microsoft.com/office/word/2010/wordprocessingDrawing" xmlns:wp="http://schemas.openxmlformats.org/drawingml/2006/wordprocessingDrawing" xmlns:w10="urn:schemas-microsoft-com:office:word" xmlns:w="http://schemas.openxmlformats.org/wordprocessingml/2006/main" xmlns:w14="http://schemas.microsoft.com/office/word/2010/wordml" xmlns:w15="http://schemas.microsoft.com/office/word/2012/wordml" xmlns:wpg="http://schemas.microsoft.com/office/word/2010/wordprocessingGroup" xmlns:wpi="http://schemas.microsoft.com/office/word/2010/wordprocessingInk" xmlns:wne="http://schemas.microsoft.com/office/word/2006/wordml" xmlns:wps="http://schemas.microsoft.com/office/word/2010/wordprocessingShape" mc:Ignorable="w14 w15 wp14">
   <w:abstractNum w:abstractNumId="0" w15:restartNumberingAfterBreak="0">
+    <w:nsid w:val="0CC8003C"/>
+    <w:multiLevelType w:val="hybridMultilevel"/>
+    <w:tmpl w:val="6430E506"/>
+    <w:lvl w:ilvl="0" w:tplc="04090001">
+      <w:start w:val="1"/>
+      <w:numFmt w:val="bullet"/>
+      <w:lvlText w:val=""/>
+      <w:lvlJc w:val="left"/>
+      <w:pPr>
+        <w:ind w:left="720" w:hanging="360"/>
+      </w:pPr>
+      <w:rPr>
+        <w:rFonts w:ascii="Symbol" w:hAnsi="Symbol" w:hint="default"/>
+      </w:rPr>
+    </w:lvl>
+    <w:lvl w:ilvl="1" w:tplc="04090003" w:tentative="1">
+      <w:start w:val="1"/>
+      <w:numFmt w:val="bullet"/>
+      <w:lvlText w:val="o"/>
+      <w:lvlJc w:val="left"/>
+      <w:pPr>
+        <w:ind w:left="1440" w:hanging="360"/>
+      </w:pPr>
+      <w:rPr>
+        <w:rFonts w:ascii="Courier New" w:hAnsi="Courier New" w:cs="Courier New" w:hint="default"/>
+      </w:rPr>
+    </w:lvl>
+    <w:lvl w:ilvl="2" w:tplc="04090005" w:tentative="1">
+      <w:start w:val="1"/>
+      <w:numFmt w:val="bullet"/>
+      <w:lvlText w:val=""/>
+      <w:lvlJc w:val="left"/>
+      <w:pPr>
+        <w:ind w:left="2160" w:hanging="360"/>
+      </w:pPr>
+      <w:rPr>
+        <w:rFonts w:ascii="Wingdings" w:hAnsi="Wingdings" w:hint="default"/>
+      </w:rPr>
+    </w:lvl>
+    <w:lvl w:ilvl="3" w:tplc="04090001" w:tentative="1">
+      <w:start w:val="1"/>
+      <w:numFmt w:val="bullet"/>
+      <w:lvlText w:val=""/>
+      <w:lvlJc w:val="left"/>
+      <w:pPr>
+        <w:ind w:left="2880" w:hanging="360"/>
+      </w:pPr>
+      <w:rPr>
+        <w:rFonts w:ascii="Symbol" w:hAnsi="Symbol" w:hint="default"/>
+      </w:rPr>
+    </w:lvl>
+    <w:lvl w:ilvl="4" w:tplc="04090003" w:tentative="1">
+      <w:start w:val="1"/>
+      <w:numFmt w:val="bullet"/>
+      <w:lvlText w:val="o"/>
+      <w:lvlJc w:val="left"/>
+      <w:pPr>
+        <w:ind w:left="3600" w:hanging="360"/>
+      </w:pPr>
+      <w:rPr>
+        <w:rFonts w:ascii="Courier New" w:hAnsi="Courier New" w:cs="Courier New" w:hint="default"/>
+      </w:rPr>
+    </w:lvl>
+    <w:lvl w:ilvl="5" w:tplc="04090005" w:tentative="1">
+      <w:start w:val="1"/>
+      <w:numFmt w:val="bullet"/>
+      <w:lvlText w:val=""/>
+      <w:lvlJc w:val="left"/>
+      <w:pPr>
+        <w:ind w:left="4320" w:hanging="360"/>
+      </w:pPr>
+      <w:rPr>
+        <w:rFonts w:ascii="Wingdings" w:hAnsi="Wingdings" w:hint="default"/>
+      </w:rPr>
+    </w:lvl>
+    <w:lvl w:ilvl="6" w:tplc="04090001" w:tentative="1">
+      <w:start w:val="1"/>
+      <w:numFmt w:val="bullet"/>
+      <w:lvlText w:val=""/>
+      <w:lvlJc w:val="left"/>
+      <w:pPr>
+        <w:ind w:left="5040" w:hanging="360"/>
+      </w:pPr>
+      <w:rPr>
+        <w:rFonts w:ascii="Symbol" w:hAnsi="Symbol" w:hint="default"/>
+      </w:rPr>
+    </w:lvl>
+    <w:lvl w:ilvl="7" w:tplc="04090003" w:tentative="1">
+      <w:start w:val="1"/>
+      <w:numFmt w:val="bullet"/>
+      <w:lvlText w:val="o"/>
+      <w:lvlJc w:val="left"/>
+      <w:pPr>
+        <w:ind w:left="5760" w:hanging="360"/>
+      </w:pPr>
+      <w:rPr>
+        <w:rFonts w:ascii="Courier New" w:hAnsi="Courier New" w:cs="Courier New" w:hint="default"/>
+      </w:rPr>
+    </w:lvl>
+    <w:lvl w:ilvl="8" w:tplc="04090005" w:tentative="1">
+      <w:start w:val="1"/>
+      <w:numFmt w:val="bullet"/>
+      <w:lvlText w:val=""/>
+      <w:lvlJc w:val="left"/>
+      <w:pPr>
+        <w:ind w:left="6480" w:hanging="360"/>
+      </w:pPr>
+      <w:rPr>
+        <w:rFonts w:ascii="Wingdings" w:hAnsi="Wingdings" w:hint="default"/>
+      </w:rPr>
+    </w:lvl>
+  </w:abstractNum>
+  <w:abstractNum w:abstractNumId="1" w15:restartNumberingAfterBreak="0">
     <w:nsid w:val="14DD0B43"/>
     <w:multiLevelType w:val="hybridMultilevel"/>
     <w:tmpl w:val="A8008C60"/>
@@ -3043,7 +3290,7 @@
       </w:pPr>
     </w:lvl>
   </w:abstractNum>
-  <w:abstractNum w:abstractNumId="1" w15:restartNumberingAfterBreak="0">
+  <w:abstractNum w:abstractNumId="2" w15:restartNumberingAfterBreak="0">
     <w:nsid w:val="159B1A68"/>
     <w:multiLevelType w:val="hybridMultilevel"/>
     <w:tmpl w:val="67A0F0B0"/>
@@ -3156,7 +3403,7 @@
       </w:rPr>
     </w:lvl>
   </w:abstractNum>
-  <w:abstractNum w:abstractNumId="2" w15:restartNumberingAfterBreak="0">
+  <w:abstractNum w:abstractNumId="3" w15:restartNumberingAfterBreak="0">
     <w:nsid w:val="167425F6"/>
     <w:multiLevelType w:val="multilevel"/>
     <w:tmpl w:val="9B6037E8"/>
@@ -3305,7 +3552,7 @@
       </w:rPr>
     </w:lvl>
   </w:abstractNum>
-  <w:abstractNum w:abstractNumId="3" w15:restartNumberingAfterBreak="0">
+  <w:abstractNum w:abstractNumId="4" w15:restartNumberingAfterBreak="0">
     <w:nsid w:val="26610EB5"/>
     <w:multiLevelType w:val="multilevel"/>
     <w:tmpl w:val="0409001F"/>
@@ -3391,7 +3638,7 @@
       </w:pPr>
     </w:lvl>
   </w:abstractNum>
-  <w:abstractNum w:abstractNumId="4" w15:restartNumberingAfterBreak="0">
+  <w:abstractNum w:abstractNumId="5" w15:restartNumberingAfterBreak="0">
     <w:nsid w:val="28F03C9B"/>
     <w:multiLevelType w:val="multilevel"/>
     <w:tmpl w:val="F132B922"/>
@@ -3477,7 +3724,7 @@
       </w:pPr>
     </w:lvl>
   </w:abstractNum>
-  <w:abstractNum w:abstractNumId="5" w15:restartNumberingAfterBreak="0">
+  <w:abstractNum w:abstractNumId="6" w15:restartNumberingAfterBreak="0">
     <w:nsid w:val="31647CBA"/>
     <w:multiLevelType w:val="multilevel"/>
     <w:tmpl w:val="F70E56BC"/>
@@ -3572,7 +3819,7 @@
       </w:pPr>
     </w:lvl>
   </w:abstractNum>
-  <w:abstractNum w:abstractNumId="6" w15:restartNumberingAfterBreak="0">
+  <w:abstractNum w:abstractNumId="7" w15:restartNumberingAfterBreak="0">
     <w:nsid w:val="427E2F03"/>
     <w:multiLevelType w:val="hybridMultilevel"/>
     <w:tmpl w:val="63B80488"/>
@@ -3685,7 +3932,7 @@
       </w:rPr>
     </w:lvl>
   </w:abstractNum>
-  <w:abstractNum w:abstractNumId="7" w15:restartNumberingAfterBreak="0">
+  <w:abstractNum w:abstractNumId="8" w15:restartNumberingAfterBreak="0">
     <w:nsid w:val="4BD31CDD"/>
     <w:multiLevelType w:val="hybridMultilevel"/>
     <w:tmpl w:val="F9ACBF98"/>
@@ -3798,7 +4045,7 @@
       </w:rPr>
     </w:lvl>
   </w:abstractNum>
-  <w:abstractNum w:abstractNumId="8" w15:restartNumberingAfterBreak="0">
+  <w:abstractNum w:abstractNumId="9" w15:restartNumberingAfterBreak="0">
     <w:nsid w:val="52205A48"/>
     <w:multiLevelType w:val="hybridMultilevel"/>
     <w:tmpl w:val="87925E10"/>
@@ -3887,7 +4134,7 @@
       </w:pPr>
     </w:lvl>
   </w:abstractNum>
-  <w:abstractNum w:abstractNumId="9" w15:restartNumberingAfterBreak="0">
+  <w:abstractNum w:abstractNumId="10" w15:restartNumberingAfterBreak="0">
     <w:nsid w:val="5A286B45"/>
     <w:multiLevelType w:val="multilevel"/>
     <w:tmpl w:val="7CB6F8BA"/>
@@ -3973,7 +4220,7 @@
       </w:pPr>
     </w:lvl>
   </w:abstractNum>
-  <w:abstractNum w:abstractNumId="10" w15:restartNumberingAfterBreak="0">
+  <w:abstractNum w:abstractNumId="11" w15:restartNumberingAfterBreak="0">
     <w:nsid w:val="70C74B48"/>
     <w:multiLevelType w:val="multilevel"/>
     <w:tmpl w:val="9B6037E8"/>
@@ -4122,7 +4369,7 @@
       </w:rPr>
     </w:lvl>
   </w:abstractNum>
-  <w:abstractNum w:abstractNumId="11" w15:restartNumberingAfterBreak="0">
+  <w:abstractNum w:abstractNumId="12" w15:restartNumberingAfterBreak="0">
     <w:nsid w:val="74D721EB"/>
     <w:multiLevelType w:val="hybridMultilevel"/>
     <w:tmpl w:val="F66E809C"/>
@@ -4209,40 +4456,43 @@
     </w:lvl>
   </w:abstractNum>
   <w:num w:numId="1">
+    <w:abstractNumId w:val="5"/>
+  </w:num>
+  <w:num w:numId="2">
     <w:abstractNumId w:val="4"/>
   </w:num>
-  <w:num w:numId="2">
+  <w:num w:numId="3">
+    <w:abstractNumId w:val="10"/>
+  </w:num>
+  <w:num w:numId="4">
+    <w:abstractNumId w:val="6"/>
+  </w:num>
+  <w:num w:numId="5">
+    <w:abstractNumId w:val="8"/>
+  </w:num>
+  <w:num w:numId="6">
+    <w:abstractNumId w:val="11"/>
+  </w:num>
+  <w:num w:numId="7">
+    <w:abstractNumId w:val="7"/>
+  </w:num>
+  <w:num w:numId="8">
+    <w:abstractNumId w:val="2"/>
+  </w:num>
+  <w:num w:numId="9">
     <w:abstractNumId w:val="3"/>
   </w:num>
-  <w:num w:numId="3">
+  <w:num w:numId="10">
+    <w:abstractNumId w:val="12"/>
+  </w:num>
+  <w:num w:numId="11">
+    <w:abstractNumId w:val="1"/>
+  </w:num>
+  <w:num w:numId="12">
     <w:abstractNumId w:val="9"/>
   </w:num>
-  <w:num w:numId="4">
-    <w:abstractNumId w:val="5"/>
-  </w:num>
-  <w:num w:numId="5">
-    <w:abstractNumId w:val="7"/>
-  </w:num>
-  <w:num w:numId="6">
-    <w:abstractNumId w:val="10"/>
-  </w:num>
-  <w:num w:numId="7">
-    <w:abstractNumId w:val="6"/>
-  </w:num>
-  <w:num w:numId="8">
-    <w:abstractNumId w:val="1"/>
-  </w:num>
-  <w:num w:numId="9">
-    <w:abstractNumId w:val="2"/>
-  </w:num>
-  <w:num w:numId="10">
-    <w:abstractNumId w:val="11"/>
-  </w:num>
-  <w:num w:numId="11">
+  <w:num w:numId="13">
     <w:abstractNumId w:val="0"/>
-  </w:num>
-  <w:num w:numId="12">
-    <w:abstractNumId w:val="8"/>
   </w:num>
 </w:numbering>
 </file>
@@ -5606,7 +5856,7 @@
 </file>
 
 <file path=customXml/itemProps1.xml><?xml version="1.0" encoding="utf-8"?>
-<ds:datastoreItem xmlns:ds="http://schemas.openxmlformats.org/officeDocument/2006/customXml" ds:itemID="{51268536-EDDF-4D4D-B99E-BF85CBF6A153}">
+<ds:datastoreItem xmlns:ds="http://schemas.openxmlformats.org/officeDocument/2006/customXml" ds:itemID="{5A64C55C-B123-47CE-8611-BD7E1566FA1A}">
   <ds:schemaRefs>
     <ds:schemaRef ds:uri="http://schemas.openxmlformats.org/officeDocument/2006/bibliography"/>
   </ds:schemaRefs>

</xml_diff>

<commit_message>
undid ignore xsltforms directory tree
</commit_message>
<xml_diff>
--- a/bt/doc/UserGuide.docx
+++ b/bt/doc/UserGuide.docx
@@ -1,6 +1,6 @@
 
 <file path=word/document.xml><?xml version="1.0" encoding="utf-8"?>
-<w:document xmlns:wpc="http://schemas.microsoft.com/office/word/2010/wordprocessingCanvas" xmlns:mc="http://schemas.openxmlformats.org/markup-compatibility/2006" xmlns:o="urn:schemas-microsoft-com:office:office" xmlns:r="http://schemas.openxmlformats.org/officeDocument/2006/relationships" xmlns:m="http://schemas.openxmlformats.org/officeDocument/2006/math" xmlns:v="urn:schemas-microsoft-com:vml" xmlns:wp14="http://schemas.microsoft.com/office/word/2010/wordprocessingDrawing" xmlns:wp="http://schemas.openxmlformats.org/drawingml/2006/wordprocessingDrawing" xmlns:w10="urn:schemas-microsoft-com:office:word" xmlns:w="http://schemas.openxmlformats.org/wordprocessingml/2006/main" xmlns:w14="http://schemas.microsoft.com/office/word/2010/wordml" xmlns:w15="http://schemas.microsoft.com/office/word/2012/wordml" xmlns:wpg="http://schemas.microsoft.com/office/word/2010/wordprocessingGroup" xmlns:wpi="http://schemas.microsoft.com/office/word/2010/wordprocessingInk" xmlns:wne="http://schemas.microsoft.com/office/word/2006/wordml" xmlns:wps="http://schemas.microsoft.com/office/word/2010/wordprocessingShape" mc:Ignorable="w14 w15 wp14">
+<w:document xmlns:wpc="http://schemas.microsoft.com/office/word/2010/wordprocessingCanvas" xmlns:cx="http://schemas.microsoft.com/office/drawing/2014/chartex" xmlns:mc="http://schemas.openxmlformats.org/markup-compatibility/2006" xmlns:o="urn:schemas-microsoft-com:office:office" xmlns:r="http://schemas.openxmlformats.org/officeDocument/2006/relationships" xmlns:m="http://schemas.openxmlformats.org/officeDocument/2006/math" xmlns:v="urn:schemas-microsoft-com:vml" xmlns:wp14="http://schemas.microsoft.com/office/word/2010/wordprocessingDrawing" xmlns:wp="http://schemas.openxmlformats.org/drawingml/2006/wordprocessingDrawing" xmlns:w10="urn:schemas-microsoft-com:office:word" xmlns:w="http://schemas.openxmlformats.org/wordprocessingml/2006/main" xmlns:w14="http://schemas.microsoft.com/office/word/2010/wordml" xmlns:w15="http://schemas.microsoft.com/office/word/2012/wordml" xmlns:w16se="http://schemas.microsoft.com/office/word/2015/wordml/symex" xmlns:wpg="http://schemas.microsoft.com/office/word/2010/wordprocessingGroup" xmlns:wpi="http://schemas.microsoft.com/office/word/2010/wordprocessingInk" xmlns:wne="http://schemas.microsoft.com/office/word/2006/wordml" xmlns:wps="http://schemas.microsoft.com/office/word/2010/wordprocessingShape" mc:Ignorable="w14 w15 w16se wp14">
   <w:body>
     <w:p>
       <w:pPr>
@@ -939,10 +939,35 @@
     </w:p>
     <w:p>
       <w:r>
+        <w:t xml:space="preserve">Baseline Tailor is available online at </w:t>
+      </w:r>
+      <w:hyperlink r:id="rId9" w:history="1">
+        <w:r>
+          <w:rPr>
+            <w:rStyle w:val="Hyperlink"/>
+          </w:rPr>
+          <w:t>https://pages.nist.gov/sctools/bt.xml</w:t>
+        </w:r>
+      </w:hyperlink>
+      <w:r>
+        <w:t xml:space="preserve">. </w:t>
+      </w:r>
+      <w:r>
         <w:t>Base</w:t>
       </w:r>
       <w:r>
-        <w:t xml:space="preserve">line Tailor is distributed as a zip file, downloadable from </w:t>
+        <w:t xml:space="preserve">line Tailor is </w:t>
+      </w:r>
+      <w:r>
+        <w:t xml:space="preserve">also </w:t>
+      </w:r>
+      <w:r>
+        <w:t>distributed as a zip file,</w:t>
+      </w:r>
+      <w:bookmarkStart w:id="0" w:name="_GoBack"/>
+      <w:bookmarkEnd w:id="0"/>
+      <w:r>
+        <w:t xml:space="preserve"> downloadable from </w:t>
       </w:r>
       <w:r>
         <w:rPr>
@@ -1066,9 +1091,17 @@
     </w:p>
     <w:p>
       <w:r>
-        <w:t xml:space="preserve">The source code for Baseline Tailor is publicly available in NIST’s “sctools” GitHub repository at </w:t>
-      </w:r>
-      <w:hyperlink r:id="rId9" w:history="1">
+        <w:t>The source code for Baseline Tailor is publicly available in NIST’s “</w:t>
+      </w:r>
+      <w:proofErr w:type="spellStart"/>
+      <w:r>
+        <w:t>sctools</w:t>
+      </w:r>
+      <w:proofErr w:type="spellEnd"/>
+      <w:r>
+        <w:t xml:space="preserve">” GitHub repository at </w:t>
+      </w:r>
+      <w:hyperlink r:id="rId10" w:history="1">
         <w:r>
           <w:rPr>
             <w:rStyle w:val="Hyperlink"/>
@@ -1084,11 +1117,11 @@
       <w:pPr>
         <w:pStyle w:val="Heading1"/>
       </w:pPr>
-      <w:bookmarkStart w:id="0" w:name="_Ref427842523"/>
+      <w:bookmarkStart w:id="1" w:name="_Ref427842523"/>
       <w:r>
         <w:t>User Interface</w:t>
       </w:r>
-      <w:bookmarkEnd w:id="0"/>
+      <w:bookmarkEnd w:id="1"/>
     </w:p>
     <w:p>
       <w:r>
@@ -1162,6 +1195,7 @@
     </w:p>
     <w:p>
       <w:r>
+        <w:lastRenderedPageBreak/>
         <w:t>The following subsections describe each</w:t>
       </w:r>
       <w:r>
@@ -1171,11 +1205,7 @@
         <w:t xml:space="preserve">the tailoring of </w:t>
       </w:r>
       <w:r>
-        <w:t xml:space="preserve">security control IA-3 (Device Identification and Authentication) from the Identification and </w:t>
-      </w:r>
-      <w:r>
-        <w:lastRenderedPageBreak/>
-        <w:t xml:space="preserve">Authentication </w:t>
+        <w:t xml:space="preserve">security control IA-3 (Device Identification and Authentication) from the Identification and Authentication </w:t>
       </w:r>
       <w:r>
         <w:t xml:space="preserve">control </w:t>
@@ -1212,7 +1242,7 @@
       <w:pPr>
         <w:pStyle w:val="Heading2"/>
       </w:pPr>
-      <w:bookmarkStart w:id="1" w:name="_Ref428958089"/>
+      <w:bookmarkStart w:id="2" w:name="_Ref428958089"/>
       <w:r>
         <w:t>Cybersecurity Framework Browser</w:t>
       </w:r>
@@ -1241,7 +1271,7 @@
                     <pic:cNvPicPr/>
                   </pic:nvPicPr>
                   <pic:blipFill>
-                    <a:blip r:embed="rId10">
+                    <a:blip r:embed="rId11">
                       <a:extLst>
                         <a:ext uri="{28A0092B-C50C-407E-A947-70E740481C1C}">
                           <a14:useLocalDpi xmlns:a14="http://schemas.microsoft.com/office/drawing/2010/main" val="0"/>
@@ -1275,27 +1305,14 @@
       <w:r>
         <w:t xml:space="preserve">Figure </w:t>
       </w:r>
-      <w:r>
-        <w:fldChar w:fldCharType="begin"/>
-      </w:r>
-      <w:r>
-        <w:instrText xml:space="preserve"> SEQ Figure \* ARABIC </w:instrText>
-      </w:r>
-      <w:r>
-        <w:fldChar w:fldCharType="separate"/>
-      </w:r>
-      <w:r>
-        <w:rPr>
-          <w:noProof/>
-        </w:rPr>
-        <w:t>8</w:t>
-      </w:r>
-      <w:r>
-        <w:rPr>
-          <w:noProof/>
-        </w:rPr>
-        <w:fldChar w:fldCharType="end"/>
-      </w:r>
+      <w:fldSimple w:instr=" SEQ Figure \* ARABIC ">
+        <w:r>
+          <w:rPr>
+            <w:noProof/>
+          </w:rPr>
+          <w:t>8</w:t>
+        </w:r>
+      </w:fldSimple>
       <w:r>
         <w:t>. Framework Core subcategory referencing the IA control family.</w:t>
       </w:r>
@@ -1308,7 +1325,7 @@
       <w:r>
         <w:t>Security Control Editor</w:t>
       </w:r>
-      <w:bookmarkEnd w:id="1"/>
+      <w:bookmarkEnd w:id="2"/>
     </w:p>
     <w:p>
       <w:pPr>
@@ -1460,6 +1477,7 @@
         <w:rPr>
           <w:noProof/>
         </w:rPr>
+        <w:lastRenderedPageBreak/>
         <w:drawing>
           <wp:inline distT="0" distB="0" distL="0" distR="0" wp14:anchorId="37549A34" wp14:editId="43AC8054">
             <wp:extent cx="5028571" cy="2028035"/>
@@ -1476,7 +1494,7 @@
                     <pic:cNvPicPr/>
                   </pic:nvPicPr>
                   <pic:blipFill>
-                    <a:blip r:embed="rId11">
+                    <a:blip r:embed="rId12">
                       <a:extLst>
                         <a:ext uri="{28A0092B-C50C-407E-A947-70E740481C1C}">
                           <a14:useLocalDpi xmlns:a14="http://schemas.microsoft.com/office/drawing/2010/main" val="0"/>
@@ -1507,20 +1525,32 @@
       <w:pPr>
         <w:pStyle w:val="Caption"/>
       </w:pPr>
-      <w:bookmarkStart w:id="2" w:name="_Ref427937499"/>
-      <w:r>
-        <w:lastRenderedPageBreak/>
+      <w:bookmarkStart w:id="3" w:name="_Ref427937499"/>
+      <w:r>
         <w:t xml:space="preserve">Figure </w:t>
       </w:r>
-      <w:fldSimple w:instr=" SEQ Figure \* ARABIC ">
-        <w:r>
-          <w:rPr>
-            <w:noProof/>
-          </w:rPr>
-          <w:t>1</w:t>
-        </w:r>
-      </w:fldSimple>
-      <w:bookmarkEnd w:id="2"/>
+      <w:r>
+        <w:fldChar w:fldCharType="begin"/>
+      </w:r>
+      <w:r>
+        <w:instrText xml:space="preserve"> SEQ Figure \* ARABIC </w:instrText>
+      </w:r>
+      <w:r>
+        <w:fldChar w:fldCharType="separate"/>
+      </w:r>
+      <w:r>
+        <w:rPr>
+          <w:noProof/>
+        </w:rPr>
+        <w:t>1</w:t>
+      </w:r>
+      <w:r>
+        <w:rPr>
+          <w:noProof/>
+        </w:rPr>
+        <w:fldChar w:fldCharType="end"/>
+      </w:r>
+      <w:bookmarkEnd w:id="3"/>
       <w:r>
         <w:t>. Security control IA-3.</w:t>
       </w:r>
@@ -1772,6 +1802,7 @@
         <w:t xml:space="preserve">enhancement </w:t>
       </w:r>
       <w:r>
+        <w:lastRenderedPageBreak/>
         <w:t>IA-3(1) to all baselines. This operation is illegal because it violates the constraint that an enhancement cannot be added to a baseline unless its parent control is added first. Thus, IA-3(1) cannot be added to the LOW baseline without first adding IA-3.</w:t>
       </w:r>
       <w:r>
@@ -1843,7 +1874,6 @@
         <w:rPr>
           <w:noProof/>
         </w:rPr>
-        <w:lastRenderedPageBreak/>
         <w:drawing>
           <wp:inline distT="0" distB="0" distL="0" distR="0" wp14:anchorId="4BC3DC46" wp14:editId="33E64764">
             <wp:extent cx="5028571" cy="1075906"/>
@@ -1860,7 +1890,7 @@
                     <pic:cNvPicPr/>
                   </pic:nvPicPr>
                   <pic:blipFill>
-                    <a:blip r:embed="rId12">
+                    <a:blip r:embed="rId13">
                       <a:extLst>
                         <a:ext uri="{28A0092B-C50C-407E-A947-70E740481C1C}">
                           <a14:useLocalDpi xmlns:a14="http://schemas.microsoft.com/office/drawing/2010/main" val="0"/>
@@ -1891,19 +1921,32 @@
       <w:pPr>
         <w:pStyle w:val="Caption"/>
       </w:pPr>
-      <w:bookmarkStart w:id="3" w:name="_Ref428890083"/>
+      <w:bookmarkStart w:id="4" w:name="_Ref428890083"/>
       <w:r>
         <w:t xml:space="preserve">Figure </w:t>
       </w:r>
-      <w:fldSimple w:instr=" SEQ Figure \* ARABIC ">
-        <w:r>
-          <w:rPr>
-            <w:noProof/>
-          </w:rPr>
-          <w:t>2</w:t>
-        </w:r>
-      </w:fldSimple>
-      <w:bookmarkEnd w:id="3"/>
+      <w:r>
+        <w:fldChar w:fldCharType="begin"/>
+      </w:r>
+      <w:r>
+        <w:instrText xml:space="preserve"> SEQ Figure \* ARABIC </w:instrText>
+      </w:r>
+      <w:r>
+        <w:fldChar w:fldCharType="separate"/>
+      </w:r>
+      <w:r>
+        <w:rPr>
+          <w:noProof/>
+        </w:rPr>
+        <w:t>2</w:t>
+      </w:r>
+      <w:r>
+        <w:rPr>
+          <w:noProof/>
+        </w:rPr>
+        <w:fldChar w:fldCharType="end"/>
+      </w:r>
+      <w:bookmarkEnd w:id="4"/>
       <w:r>
         <w:t xml:space="preserve">. </w:t>
       </w:r>
@@ -1932,7 +1975,7 @@
                     <pic:cNvPicPr/>
                   </pic:nvPicPr>
                   <pic:blipFill>
-                    <a:blip r:embed="rId13">
+                    <a:blip r:embed="rId14">
                       <a:extLst>
                         <a:ext uri="{28A0092B-C50C-407E-A947-70E740481C1C}">
                           <a14:useLocalDpi xmlns:a14="http://schemas.microsoft.com/office/drawing/2010/main" val="0"/>
@@ -1963,19 +2006,32 @@
       <w:pPr>
         <w:pStyle w:val="Caption"/>
       </w:pPr>
-      <w:bookmarkStart w:id="4" w:name="_Ref428953381"/>
+      <w:bookmarkStart w:id="5" w:name="_Ref428953381"/>
       <w:r>
         <w:t xml:space="preserve">Figure </w:t>
       </w:r>
-      <w:fldSimple w:instr=" SEQ Figure \* ARABIC ">
-        <w:r>
-          <w:rPr>
-            <w:noProof/>
-          </w:rPr>
-          <w:t>3</w:t>
-        </w:r>
-      </w:fldSimple>
-      <w:bookmarkEnd w:id="4"/>
+      <w:r>
+        <w:fldChar w:fldCharType="begin"/>
+      </w:r>
+      <w:r>
+        <w:instrText xml:space="preserve"> SEQ Figure \* ARABIC </w:instrText>
+      </w:r>
+      <w:r>
+        <w:fldChar w:fldCharType="separate"/>
+      </w:r>
+      <w:r>
+        <w:rPr>
+          <w:noProof/>
+        </w:rPr>
+        <w:t>3</w:t>
+      </w:r>
+      <w:r>
+        <w:rPr>
+          <w:noProof/>
+        </w:rPr>
+        <w:fldChar w:fldCharType="end"/>
+      </w:r>
+      <w:bookmarkEnd w:id="5"/>
       <w:r>
         <w:t>. Violation of cross-reference constraint.</w:t>
       </w:r>
@@ -2001,7 +2057,7 @@
                     <pic:cNvPicPr/>
                   </pic:nvPicPr>
                   <pic:blipFill>
-                    <a:blip r:embed="rId14">
+                    <a:blip r:embed="rId15">
                       <a:extLst>
                         <a:ext uri="{28A0092B-C50C-407E-A947-70E740481C1C}">
                           <a14:useLocalDpi xmlns:a14="http://schemas.microsoft.com/office/drawing/2010/main" val="0"/>
@@ -2032,19 +2088,32 @@
       <w:pPr>
         <w:pStyle w:val="Caption"/>
       </w:pPr>
-      <w:bookmarkStart w:id="5" w:name="_Ref428890189"/>
+      <w:bookmarkStart w:id="6" w:name="_Ref428890189"/>
       <w:r>
         <w:t xml:space="preserve">Figure </w:t>
       </w:r>
-      <w:fldSimple w:instr=" SEQ Figure \* ARABIC ">
-        <w:r>
-          <w:rPr>
-            <w:noProof/>
-          </w:rPr>
-          <w:t>4</w:t>
-        </w:r>
-      </w:fldSimple>
-      <w:bookmarkEnd w:id="5"/>
+      <w:r>
+        <w:fldChar w:fldCharType="begin"/>
+      </w:r>
+      <w:r>
+        <w:instrText xml:space="preserve"> SEQ Figure \* ARABIC </w:instrText>
+      </w:r>
+      <w:r>
+        <w:fldChar w:fldCharType="separate"/>
+      </w:r>
+      <w:r>
+        <w:rPr>
+          <w:noProof/>
+        </w:rPr>
+        <w:t>4</w:t>
+      </w:r>
+      <w:r>
+        <w:rPr>
+          <w:noProof/>
+        </w:rPr>
+        <w:fldChar w:fldCharType="end"/>
+      </w:r>
+      <w:bookmarkEnd w:id="6"/>
       <w:r>
         <w:t>. Violation of baseline constraint.</w:t>
       </w:r>
@@ -2111,7 +2180,11 @@
         <w:t xml:space="preserve"> and (1) from IA-3’s </w:t>
       </w:r>
       <w:r>
-        <w:t xml:space="preserve">ADDED SUPPLEMENTAL GUIDANCE </w:t>
+        <w:t xml:space="preserve">ADDED </w:t>
+      </w:r>
+      <w:r>
+        <w:lastRenderedPageBreak/>
+        <w:t xml:space="preserve">SUPPLEMENTAL GUIDANCE </w:t>
       </w:r>
       <w:r>
         <w:t>drop-down</w:t>
@@ -2215,11 +2288,7 @@
         <w:t>drop-down</w:t>
       </w:r>
       <w:r>
-        <w:t xml:space="preserve"> list generates an editable text field for adding IA-3(1) supplemental guidance. Cross-</w:t>
-      </w:r>
-      <w:r>
-        <w:lastRenderedPageBreak/>
-        <w:t xml:space="preserve">referencing IA-3(1)'s added supplemental guidance from IA-(4) does not trigger an alert because IA-3(1)'s </w:t>
+        <w:t xml:space="preserve"> list generates an editable text field for adding IA-3(1) supplemental guidance. Cross-referencing IA-3(1)'s added supplemental guidance from IA-(4) does not trigger an alert because IA-3(1)'s </w:t>
       </w:r>
       <w:r>
         <w:t>drop-down</w:t>
@@ -2267,7 +2336,7 @@
                     <pic:cNvPicPr/>
                   </pic:nvPicPr>
                   <pic:blipFill>
-                    <a:blip r:embed="rId15">
+                    <a:blip r:embed="rId16">
                       <a:extLst>
                         <a:ext uri="{28A0092B-C50C-407E-A947-70E740481C1C}">
                           <a14:useLocalDpi xmlns:a14="http://schemas.microsoft.com/office/drawing/2010/main" val="0"/>
@@ -2298,19 +2367,32 @@
       <w:pPr>
         <w:pStyle w:val="Caption"/>
       </w:pPr>
-      <w:bookmarkStart w:id="6" w:name="_Ref428953840"/>
+      <w:bookmarkStart w:id="7" w:name="_Ref428953840"/>
       <w:r>
         <w:t xml:space="preserve">Figure </w:t>
       </w:r>
-      <w:fldSimple w:instr=" SEQ Figure \* ARABIC ">
-        <w:r>
-          <w:rPr>
-            <w:noProof/>
-          </w:rPr>
-          <w:t>5</w:t>
-        </w:r>
-      </w:fldSimple>
-      <w:bookmarkEnd w:id="6"/>
+      <w:r>
+        <w:fldChar w:fldCharType="begin"/>
+      </w:r>
+      <w:r>
+        <w:instrText xml:space="preserve"> SEQ Figure \* ARABIC </w:instrText>
+      </w:r>
+      <w:r>
+        <w:fldChar w:fldCharType="separate"/>
+      </w:r>
+      <w:r>
+        <w:rPr>
+          <w:noProof/>
+        </w:rPr>
+        <w:t>5</w:t>
+      </w:r>
+      <w:r>
+        <w:rPr>
+          <w:noProof/>
+        </w:rPr>
+        <w:fldChar w:fldCharType="end"/>
+      </w:r>
+      <w:bookmarkEnd w:id="7"/>
       <w:r>
         <w:t>. IA-3 tailored for an Industrial Control System.</w:t>
       </w:r>
@@ -2401,7 +2483,7 @@
                     <pic:cNvPicPr/>
                   </pic:nvPicPr>
                   <pic:blipFill>
-                    <a:blip r:embed="rId16">
+                    <a:blip r:embed="rId17">
                       <a:extLst>
                         <a:ext uri="{28A0092B-C50C-407E-A947-70E740481C1C}">
                           <a14:useLocalDpi xmlns:a14="http://schemas.microsoft.com/office/drawing/2010/main" val="0"/>
@@ -2432,19 +2514,32 @@
       <w:pPr>
         <w:pStyle w:val="Caption"/>
       </w:pPr>
-      <w:bookmarkStart w:id="7" w:name="_Ref430100426"/>
+      <w:bookmarkStart w:id="8" w:name="_Ref430100426"/>
       <w:r>
         <w:t xml:space="preserve">Figure </w:t>
       </w:r>
-      <w:fldSimple w:instr=" SEQ Figure \* ARABIC ">
-        <w:r>
-          <w:rPr>
-            <w:noProof/>
-          </w:rPr>
-          <w:t>6</w:t>
-        </w:r>
-      </w:fldSimple>
-      <w:bookmarkEnd w:id="7"/>
+      <w:r>
+        <w:fldChar w:fldCharType="begin"/>
+      </w:r>
+      <w:r>
+        <w:instrText xml:space="preserve"> SEQ Figure \* ARABIC </w:instrText>
+      </w:r>
+      <w:r>
+        <w:fldChar w:fldCharType="separate"/>
+      </w:r>
+      <w:r>
+        <w:rPr>
+          <w:noProof/>
+        </w:rPr>
+        <w:t>6</w:t>
+      </w:r>
+      <w:r>
+        <w:rPr>
+          <w:noProof/>
+        </w:rPr>
+        <w:fldChar w:fldCharType="end"/>
+      </w:r>
+      <w:bookmarkEnd w:id="8"/>
       <w:r>
         <w:t xml:space="preserve">. </w:t>
       </w:r>
@@ -2466,6 +2561,7 @@
         <w:t xml:space="preserve"> user would typically copy-paste the “XML representation” text into </w:t>
       </w:r>
       <w:r>
+        <w:lastRenderedPageBreak/>
         <w:t xml:space="preserve">the </w:t>
       </w:r>
       <w:r>
@@ -2502,10 +2598,18 @@
         <w:t xml:space="preserve"> </w:t>
       </w:r>
       <w:r>
-        <w:t>The Baseline Tailor distribution includes XML schemas</w:t>
-      </w:r>
-      <w:r>
-        <w:t xml:space="preserve">Section </w:t>
+        <w:t xml:space="preserve">The Baseline Tailor distribution includes XML </w:t>
+      </w:r>
+      <w:proofErr w:type="spellStart"/>
+      <w:r>
+        <w:t>schemas</w:t>
+      </w:r>
+      <w:r>
+        <w:t>Section</w:t>
+      </w:r>
+      <w:proofErr w:type="spellEnd"/>
+      <w:r>
+        <w:t xml:space="preserve"> </w:t>
       </w:r>
       <w:r>
         <w:fldChar w:fldCharType="begin"/>
@@ -2534,7 +2638,6 @@
         <w:rPr>
           <w:noProof/>
         </w:rPr>
-        <w:lastRenderedPageBreak/>
         <w:drawing>
           <wp:inline distT="0" distB="0" distL="0" distR="0" wp14:anchorId="79E1E720" wp14:editId="036429B3">
             <wp:extent cx="5029200" cy="4178808"/>
@@ -2551,7 +2654,7 @@
                     <pic:cNvPicPr/>
                   </pic:nvPicPr>
                   <pic:blipFill rotWithShape="1">
-                    <a:blip r:embed="rId17">
+                    <a:blip r:embed="rId18">
                       <a:extLst>
                         <a:ext uri="{28A0092B-C50C-407E-A947-70E740481C1C}">
                           <a14:useLocalDpi xmlns:a14="http://schemas.microsoft.com/office/drawing/2010/main" val="0"/>
@@ -2589,35 +2692,19 @@
       <w:pPr>
         <w:pStyle w:val="Caption"/>
       </w:pPr>
-      <w:bookmarkStart w:id="8" w:name="_Ref431567721"/>
+      <w:bookmarkStart w:id="9" w:name="_Ref431567721"/>
       <w:r>
         <w:t xml:space="preserve">Figure </w:t>
       </w:r>
-      <w:r>
-        <w:fldChar w:fldCharType="begin"/>
-      </w:r>
-      <w:r>
-        <w:instrText xml:space="preserve"> SEQ Figure \* ARA</w:instrText>
-      </w:r>
-      <w:r>
-        <w:instrText xml:space="preserve">BIC </w:instrText>
-      </w:r>
-      <w:r>
-        <w:fldChar w:fldCharType="separate"/>
-      </w:r>
-      <w:r>
-        <w:rPr>
-          <w:noProof/>
-        </w:rPr>
-        <w:t>7</w:t>
-      </w:r>
-      <w:r>
-        <w:rPr>
-          <w:noProof/>
-        </w:rPr>
-        <w:fldChar w:fldCharType="end"/>
-      </w:r>
-      <w:bookmarkEnd w:id="8"/>
+      <w:fldSimple w:instr=" SEQ Figure \* ARABIC ">
+        <w:r>
+          <w:rPr>
+            <w:noProof/>
+          </w:rPr>
+          <w:t>7</w:t>
+        </w:r>
+      </w:fldSimple>
+      <w:bookmarkEnd w:id="9"/>
       <w:r>
         <w:t>. XML generated by Baseline Tailor after copy-pasting into a third party XML authoring software application.</w:t>
       </w:r>
@@ -2626,7 +2713,7 @@
       <w:pPr>
         <w:pStyle w:val="Heading2"/>
       </w:pPr>
-      <w:bookmarkStart w:id="9" w:name="_Ref431562777"/>
+      <w:bookmarkStart w:id="10" w:name="_Ref431562777"/>
       <w:r>
         <w:t>Framework Profile</w:t>
       </w:r>
@@ -2638,7 +2725,7 @@
       <w:r>
         <w:t>Cross References</w:t>
       </w:r>
-      <w:bookmarkEnd w:id="9"/>
+      <w:bookmarkEnd w:id="10"/>
     </w:p>
     <w:p>
       <w:pPr>
@@ -2664,7 +2751,7 @@
                     <pic:cNvPicPr/>
                   </pic:nvPicPr>
                   <pic:blipFill>
-                    <a:blip r:embed="rId18">
+                    <a:blip r:embed="rId19">
                       <a:extLst>
                         <a:ext uri="{28A0092B-C50C-407E-A947-70E740481C1C}">
                           <a14:useLocalDpi xmlns:a14="http://schemas.microsoft.com/office/drawing/2010/main" val="0"/>
@@ -2698,14 +2785,27 @@
       <w:r>
         <w:t xml:space="preserve">Figure </w:t>
       </w:r>
-      <w:fldSimple w:instr=" SEQ Figure \* ARABIC ">
-        <w:r>
-          <w:rPr>
-            <w:noProof/>
-          </w:rPr>
-          <w:t>9</w:t>
-        </w:r>
-      </w:fldSimple>
+      <w:r>
+        <w:fldChar w:fldCharType="begin"/>
+      </w:r>
+      <w:r>
+        <w:instrText xml:space="preserve"> SEQ Figure \* ARABIC </w:instrText>
+      </w:r>
+      <w:r>
+        <w:fldChar w:fldCharType="separate"/>
+      </w:r>
+      <w:r>
+        <w:rPr>
+          <w:noProof/>
+        </w:rPr>
+        <w:t>9</w:t>
+      </w:r>
+      <w:r>
+        <w:rPr>
+          <w:noProof/>
+        </w:rPr>
+        <w:fldChar w:fldCharType="end"/>
+      </w:r>
       <w:r>
         <w:t>. IA-3 cross references to Framework Core.</w:t>
       </w:r>
@@ -2714,7 +2814,7 @@
       <w:pPr>
         <w:pStyle w:val="Heading1"/>
       </w:pPr>
-      <w:bookmarkStart w:id="10" w:name="_Ref431395618"/>
+      <w:bookmarkStart w:id="11" w:name="_Ref431395618"/>
       <w:r>
         <w:t>XML Format</w:t>
       </w:r>
@@ -2730,12 +2830,10 @@
       <w:r>
         <w:t>Tailored Control</w:t>
       </w:r>
-      <w:bookmarkEnd w:id="10"/>
+      <w:bookmarkEnd w:id="11"/>
       <w:r>
         <w:t>s</w:t>
       </w:r>
-      <w:bookmarkStart w:id="11" w:name="_GoBack"/>
-      <w:bookmarkEnd w:id="11"/>
     </w:p>
     <w:p>
       <w:pPr>
@@ -2918,12 +3016,12 @@
       </w:r>
     </w:p>
     <w:sectPr>
-      <w:headerReference w:type="even" r:id="rId19"/>
-      <w:headerReference w:type="default" r:id="rId20"/>
-      <w:footerReference w:type="even" r:id="rId21"/>
-      <w:footerReference w:type="default" r:id="rId22"/>
-      <w:headerReference w:type="first" r:id="rId23"/>
-      <w:footerReference w:type="first" r:id="rId24"/>
+      <w:headerReference w:type="even" r:id="rId20"/>
+      <w:headerReference w:type="default" r:id="rId21"/>
+      <w:footerReference w:type="even" r:id="rId22"/>
+      <w:footerReference w:type="default" r:id="rId23"/>
+      <w:headerReference w:type="first" r:id="rId24"/>
+      <w:footerReference w:type="first" r:id="rId25"/>
       <w:pgSz w:w="12240" w:h="15840"/>
       <w:pgMar w:top="1440" w:right="1440" w:bottom="1440" w:left="1440" w:header="720" w:footer="720" w:gutter="0"/>
       <w:cols w:space="720"/>
@@ -2934,7 +3032,7 @@
 </file>
 
 <file path=word/endnotes.xml><?xml version="1.0" encoding="utf-8"?>
-<w:endnotes xmlns:wpc="http://schemas.microsoft.com/office/word/2010/wordprocessingCanvas" xmlns:mc="http://schemas.openxmlformats.org/markup-compatibility/2006" xmlns:o="urn:schemas-microsoft-com:office:office" xmlns:r="http://schemas.openxmlformats.org/officeDocument/2006/relationships" xmlns:m="http://schemas.openxmlformats.org/officeDocument/2006/math" xmlns:v="urn:schemas-microsoft-com:vml" xmlns:wp14="http://schemas.microsoft.com/office/word/2010/wordprocessingDrawing" xmlns:wp="http://schemas.openxmlformats.org/drawingml/2006/wordprocessingDrawing" xmlns:w10="urn:schemas-microsoft-com:office:word" xmlns:w="http://schemas.openxmlformats.org/wordprocessingml/2006/main" xmlns:w14="http://schemas.microsoft.com/office/word/2010/wordml" xmlns:w15="http://schemas.microsoft.com/office/word/2012/wordml" xmlns:wpg="http://schemas.microsoft.com/office/word/2010/wordprocessingGroup" xmlns:wpi="http://schemas.microsoft.com/office/word/2010/wordprocessingInk" xmlns:wne="http://schemas.microsoft.com/office/word/2006/wordml" xmlns:wps="http://schemas.microsoft.com/office/word/2010/wordprocessingShape" mc:Ignorable="w14 w15 wp14">
+<w:endnotes xmlns:wpc="http://schemas.microsoft.com/office/word/2010/wordprocessingCanvas" xmlns:cx="http://schemas.microsoft.com/office/drawing/2014/chartex" xmlns:mc="http://schemas.openxmlformats.org/markup-compatibility/2006" xmlns:o="urn:schemas-microsoft-com:office:office" xmlns:r="http://schemas.openxmlformats.org/officeDocument/2006/relationships" xmlns:m="http://schemas.openxmlformats.org/officeDocument/2006/math" xmlns:v="urn:schemas-microsoft-com:vml" xmlns:wp14="http://schemas.microsoft.com/office/word/2010/wordprocessingDrawing" xmlns:wp="http://schemas.openxmlformats.org/drawingml/2006/wordprocessingDrawing" xmlns:w10="urn:schemas-microsoft-com:office:word" xmlns:w="http://schemas.openxmlformats.org/wordprocessingml/2006/main" xmlns:w14="http://schemas.microsoft.com/office/word/2010/wordml" xmlns:w15="http://schemas.microsoft.com/office/word/2012/wordml" xmlns:w16se="http://schemas.microsoft.com/office/word/2015/wordml/symex" xmlns:wpg="http://schemas.microsoft.com/office/word/2010/wordprocessingGroup" xmlns:wpi="http://schemas.microsoft.com/office/word/2010/wordprocessingInk" xmlns:wne="http://schemas.microsoft.com/office/word/2006/wordml" xmlns:wps="http://schemas.microsoft.com/office/word/2010/wordprocessingShape" mc:Ignorable="w14 w15 w16se wp14">
   <w:endnote w:type="separator" w:id="-1">
     <w:p>
       <w:pPr>
@@ -2959,7 +3057,7 @@
 </file>
 
 <file path=word/footer1.xml><?xml version="1.0" encoding="utf-8"?>
-<w:ftr xmlns:wpc="http://schemas.microsoft.com/office/word/2010/wordprocessingCanvas" xmlns:mc="http://schemas.openxmlformats.org/markup-compatibility/2006" xmlns:o="urn:schemas-microsoft-com:office:office" xmlns:r="http://schemas.openxmlformats.org/officeDocument/2006/relationships" xmlns:m="http://schemas.openxmlformats.org/officeDocument/2006/math" xmlns:v="urn:schemas-microsoft-com:vml" xmlns:wp14="http://schemas.microsoft.com/office/word/2010/wordprocessingDrawing" xmlns:wp="http://schemas.openxmlformats.org/drawingml/2006/wordprocessingDrawing" xmlns:w10="urn:schemas-microsoft-com:office:word" xmlns:w="http://schemas.openxmlformats.org/wordprocessingml/2006/main" xmlns:w14="http://schemas.microsoft.com/office/word/2010/wordml" xmlns:w15="http://schemas.microsoft.com/office/word/2012/wordml" xmlns:wpg="http://schemas.microsoft.com/office/word/2010/wordprocessingGroup" xmlns:wpi="http://schemas.microsoft.com/office/word/2010/wordprocessingInk" xmlns:wne="http://schemas.microsoft.com/office/word/2006/wordml" xmlns:wps="http://schemas.microsoft.com/office/word/2010/wordprocessingShape" mc:Ignorable="w14 w15 wp14">
+<w:ftr xmlns:wpc="http://schemas.microsoft.com/office/word/2010/wordprocessingCanvas" xmlns:cx="http://schemas.microsoft.com/office/drawing/2014/chartex" xmlns:mc="http://schemas.openxmlformats.org/markup-compatibility/2006" xmlns:o="urn:schemas-microsoft-com:office:office" xmlns:r="http://schemas.openxmlformats.org/officeDocument/2006/relationships" xmlns:m="http://schemas.openxmlformats.org/officeDocument/2006/math" xmlns:v="urn:schemas-microsoft-com:vml" xmlns:wp14="http://schemas.microsoft.com/office/word/2010/wordprocessingDrawing" xmlns:wp="http://schemas.openxmlformats.org/drawingml/2006/wordprocessingDrawing" xmlns:w10="urn:schemas-microsoft-com:office:word" xmlns:w="http://schemas.openxmlformats.org/wordprocessingml/2006/main" xmlns:w14="http://schemas.microsoft.com/office/word/2010/wordml" xmlns:w15="http://schemas.microsoft.com/office/word/2012/wordml" xmlns:w16se="http://schemas.microsoft.com/office/word/2015/wordml/symex" xmlns:wpg="http://schemas.microsoft.com/office/word/2010/wordprocessingGroup" xmlns:wpi="http://schemas.microsoft.com/office/word/2010/wordprocessingInk" xmlns:wne="http://schemas.microsoft.com/office/word/2006/wordml" xmlns:wps="http://schemas.microsoft.com/office/word/2010/wordprocessingShape" mc:Ignorable="w14 w15 w16se wp14">
   <w:p>
     <w:pPr>
       <w:pStyle w:val="Footer"/>
@@ -2969,7 +3067,7 @@
 </file>
 
 <file path=word/footer2.xml><?xml version="1.0" encoding="utf-8"?>
-<w:ftr xmlns:wpc="http://schemas.microsoft.com/office/word/2010/wordprocessingCanvas" xmlns:mc="http://schemas.openxmlformats.org/markup-compatibility/2006" xmlns:o="urn:schemas-microsoft-com:office:office" xmlns:r="http://schemas.openxmlformats.org/officeDocument/2006/relationships" xmlns:m="http://schemas.openxmlformats.org/officeDocument/2006/math" xmlns:v="urn:schemas-microsoft-com:vml" xmlns:wp14="http://schemas.microsoft.com/office/word/2010/wordprocessingDrawing" xmlns:wp="http://schemas.openxmlformats.org/drawingml/2006/wordprocessingDrawing" xmlns:w10="urn:schemas-microsoft-com:office:word" xmlns:w="http://schemas.openxmlformats.org/wordprocessingml/2006/main" xmlns:w14="http://schemas.microsoft.com/office/word/2010/wordml" xmlns:w15="http://schemas.microsoft.com/office/word/2012/wordml" xmlns:wpg="http://schemas.microsoft.com/office/word/2010/wordprocessingGroup" xmlns:wpi="http://schemas.microsoft.com/office/word/2010/wordprocessingInk" xmlns:wne="http://schemas.microsoft.com/office/word/2006/wordml" xmlns:wps="http://schemas.microsoft.com/office/word/2010/wordprocessingShape" mc:Ignorable="w14 w15 wp14">
+<w:ftr xmlns:wpc="http://schemas.microsoft.com/office/word/2010/wordprocessingCanvas" xmlns:cx="http://schemas.microsoft.com/office/drawing/2014/chartex" xmlns:mc="http://schemas.openxmlformats.org/markup-compatibility/2006" xmlns:o="urn:schemas-microsoft-com:office:office" xmlns:r="http://schemas.openxmlformats.org/officeDocument/2006/relationships" xmlns:m="http://schemas.openxmlformats.org/officeDocument/2006/math" xmlns:v="urn:schemas-microsoft-com:vml" xmlns:wp14="http://schemas.microsoft.com/office/word/2010/wordprocessingDrawing" xmlns:wp="http://schemas.openxmlformats.org/drawingml/2006/wordprocessingDrawing" xmlns:w10="urn:schemas-microsoft-com:office:word" xmlns:w="http://schemas.openxmlformats.org/wordprocessingml/2006/main" xmlns:w14="http://schemas.microsoft.com/office/word/2010/wordml" xmlns:w15="http://schemas.microsoft.com/office/word/2012/wordml" xmlns:w16se="http://schemas.microsoft.com/office/word/2015/wordml/symex" xmlns:wpg="http://schemas.microsoft.com/office/word/2010/wordprocessingGroup" xmlns:wpi="http://schemas.microsoft.com/office/word/2010/wordprocessingInk" xmlns:wne="http://schemas.microsoft.com/office/word/2006/wordml" xmlns:wps="http://schemas.microsoft.com/office/word/2010/wordprocessingShape" mc:Ignorable="w14 w15 w16se wp14">
   <w:sdt>
     <w:sdtPr>
       <w:id w:val="-1021786262"/>
@@ -3002,7 +3100,7 @@
           <w:rPr>
             <w:noProof/>
           </w:rPr>
-          <w:t>9</w:t>
+          <w:t>4</w:t>
         </w:r>
         <w:r>
           <w:rPr>
@@ -3022,7 +3120,7 @@
 </file>
 
 <file path=word/footer3.xml><?xml version="1.0" encoding="utf-8"?>
-<w:ftr xmlns:wpc="http://schemas.microsoft.com/office/word/2010/wordprocessingCanvas" xmlns:mc="http://schemas.openxmlformats.org/markup-compatibility/2006" xmlns:o="urn:schemas-microsoft-com:office:office" xmlns:r="http://schemas.openxmlformats.org/officeDocument/2006/relationships" xmlns:m="http://schemas.openxmlformats.org/officeDocument/2006/math" xmlns:v="urn:schemas-microsoft-com:vml" xmlns:wp14="http://schemas.microsoft.com/office/word/2010/wordprocessingDrawing" xmlns:wp="http://schemas.openxmlformats.org/drawingml/2006/wordprocessingDrawing" xmlns:w10="urn:schemas-microsoft-com:office:word" xmlns:w="http://schemas.openxmlformats.org/wordprocessingml/2006/main" xmlns:w14="http://schemas.microsoft.com/office/word/2010/wordml" xmlns:w15="http://schemas.microsoft.com/office/word/2012/wordml" xmlns:wpg="http://schemas.microsoft.com/office/word/2010/wordprocessingGroup" xmlns:wpi="http://schemas.microsoft.com/office/word/2010/wordprocessingInk" xmlns:wne="http://schemas.microsoft.com/office/word/2006/wordml" xmlns:wps="http://schemas.microsoft.com/office/word/2010/wordprocessingShape" mc:Ignorable="w14 w15 wp14">
+<w:ftr xmlns:wpc="http://schemas.microsoft.com/office/word/2010/wordprocessingCanvas" xmlns:cx="http://schemas.microsoft.com/office/drawing/2014/chartex" xmlns:mc="http://schemas.openxmlformats.org/markup-compatibility/2006" xmlns:o="urn:schemas-microsoft-com:office:office" xmlns:r="http://schemas.openxmlformats.org/officeDocument/2006/relationships" xmlns:m="http://schemas.openxmlformats.org/officeDocument/2006/math" xmlns:v="urn:schemas-microsoft-com:vml" xmlns:wp14="http://schemas.microsoft.com/office/word/2010/wordprocessingDrawing" xmlns:wp="http://schemas.openxmlformats.org/drawingml/2006/wordprocessingDrawing" xmlns:w10="urn:schemas-microsoft-com:office:word" xmlns:w="http://schemas.openxmlformats.org/wordprocessingml/2006/main" xmlns:w14="http://schemas.microsoft.com/office/word/2010/wordml" xmlns:w15="http://schemas.microsoft.com/office/word/2012/wordml" xmlns:w16se="http://schemas.microsoft.com/office/word/2015/wordml/symex" xmlns:wpg="http://schemas.microsoft.com/office/word/2010/wordprocessingGroup" xmlns:wpi="http://schemas.microsoft.com/office/word/2010/wordprocessingInk" xmlns:wne="http://schemas.microsoft.com/office/word/2006/wordml" xmlns:wps="http://schemas.microsoft.com/office/word/2010/wordprocessingShape" mc:Ignorable="w14 w15 w16se wp14">
   <w:p>
     <w:pPr>
       <w:pStyle w:val="Footer"/>
@@ -3032,7 +3130,7 @@
 </file>
 
 <file path=word/footnotes.xml><?xml version="1.0" encoding="utf-8"?>
-<w:footnotes xmlns:wpc="http://schemas.microsoft.com/office/word/2010/wordprocessingCanvas" xmlns:mc="http://schemas.openxmlformats.org/markup-compatibility/2006" xmlns:o="urn:schemas-microsoft-com:office:office" xmlns:r="http://schemas.openxmlformats.org/officeDocument/2006/relationships" xmlns:m="http://schemas.openxmlformats.org/officeDocument/2006/math" xmlns:v="urn:schemas-microsoft-com:vml" xmlns:wp14="http://schemas.microsoft.com/office/word/2010/wordprocessingDrawing" xmlns:wp="http://schemas.openxmlformats.org/drawingml/2006/wordprocessingDrawing" xmlns:w10="urn:schemas-microsoft-com:office:word" xmlns:w="http://schemas.openxmlformats.org/wordprocessingml/2006/main" xmlns:w14="http://schemas.microsoft.com/office/word/2010/wordml" xmlns:w15="http://schemas.microsoft.com/office/word/2012/wordml" xmlns:wpg="http://schemas.microsoft.com/office/word/2010/wordprocessingGroup" xmlns:wpi="http://schemas.microsoft.com/office/word/2010/wordprocessingInk" xmlns:wne="http://schemas.microsoft.com/office/word/2006/wordml" xmlns:wps="http://schemas.microsoft.com/office/word/2010/wordprocessingShape" mc:Ignorable="w14 w15 wp14">
+<w:footnotes xmlns:wpc="http://schemas.microsoft.com/office/word/2010/wordprocessingCanvas" xmlns:cx="http://schemas.microsoft.com/office/drawing/2014/chartex" xmlns:mc="http://schemas.openxmlformats.org/markup-compatibility/2006" xmlns:o="urn:schemas-microsoft-com:office:office" xmlns:r="http://schemas.openxmlformats.org/officeDocument/2006/relationships" xmlns:m="http://schemas.openxmlformats.org/officeDocument/2006/math" xmlns:v="urn:schemas-microsoft-com:vml" xmlns:wp14="http://schemas.microsoft.com/office/word/2010/wordprocessingDrawing" xmlns:wp="http://schemas.openxmlformats.org/drawingml/2006/wordprocessingDrawing" xmlns:w10="urn:schemas-microsoft-com:office:word" xmlns:w="http://schemas.openxmlformats.org/wordprocessingml/2006/main" xmlns:w14="http://schemas.microsoft.com/office/word/2010/wordml" xmlns:w15="http://schemas.microsoft.com/office/word/2012/wordml" xmlns:w16se="http://schemas.microsoft.com/office/word/2015/wordml/symex" xmlns:wpg="http://schemas.microsoft.com/office/word/2010/wordprocessingGroup" xmlns:wpi="http://schemas.microsoft.com/office/word/2010/wordprocessingInk" xmlns:wne="http://schemas.microsoft.com/office/word/2006/wordml" xmlns:wps="http://schemas.microsoft.com/office/word/2010/wordprocessingShape" mc:Ignorable="w14 w15 w16se wp14">
   <w:footnote w:type="separator" w:id="-1">
     <w:p>
       <w:pPr>
@@ -3057,7 +3155,7 @@
 </file>
 
 <file path=word/header1.xml><?xml version="1.0" encoding="utf-8"?>
-<w:hdr xmlns:wpc="http://schemas.microsoft.com/office/word/2010/wordprocessingCanvas" xmlns:mc="http://schemas.openxmlformats.org/markup-compatibility/2006" xmlns:o="urn:schemas-microsoft-com:office:office" xmlns:r="http://schemas.openxmlformats.org/officeDocument/2006/relationships" xmlns:m="http://schemas.openxmlformats.org/officeDocument/2006/math" xmlns:v="urn:schemas-microsoft-com:vml" xmlns:wp14="http://schemas.microsoft.com/office/word/2010/wordprocessingDrawing" xmlns:wp="http://schemas.openxmlformats.org/drawingml/2006/wordprocessingDrawing" xmlns:w10="urn:schemas-microsoft-com:office:word" xmlns:w="http://schemas.openxmlformats.org/wordprocessingml/2006/main" xmlns:w14="http://schemas.microsoft.com/office/word/2010/wordml" xmlns:w15="http://schemas.microsoft.com/office/word/2012/wordml" xmlns:wpg="http://schemas.microsoft.com/office/word/2010/wordprocessingGroup" xmlns:wpi="http://schemas.microsoft.com/office/word/2010/wordprocessingInk" xmlns:wne="http://schemas.microsoft.com/office/word/2006/wordml" xmlns:wps="http://schemas.microsoft.com/office/word/2010/wordprocessingShape" mc:Ignorable="w14 w15 wp14">
+<w:hdr xmlns:wpc="http://schemas.microsoft.com/office/word/2010/wordprocessingCanvas" xmlns:cx="http://schemas.microsoft.com/office/drawing/2014/chartex" xmlns:mc="http://schemas.openxmlformats.org/markup-compatibility/2006" xmlns:o="urn:schemas-microsoft-com:office:office" xmlns:r="http://schemas.openxmlformats.org/officeDocument/2006/relationships" xmlns:m="http://schemas.openxmlformats.org/officeDocument/2006/math" xmlns:v="urn:schemas-microsoft-com:vml" xmlns:wp14="http://schemas.microsoft.com/office/word/2010/wordprocessingDrawing" xmlns:wp="http://schemas.openxmlformats.org/drawingml/2006/wordprocessingDrawing" xmlns:w10="urn:schemas-microsoft-com:office:word" xmlns:w="http://schemas.openxmlformats.org/wordprocessingml/2006/main" xmlns:w14="http://schemas.microsoft.com/office/word/2010/wordml" xmlns:w15="http://schemas.microsoft.com/office/word/2012/wordml" xmlns:w16se="http://schemas.microsoft.com/office/word/2015/wordml/symex" xmlns:wpg="http://schemas.microsoft.com/office/word/2010/wordprocessingGroup" xmlns:wpi="http://schemas.microsoft.com/office/word/2010/wordprocessingInk" xmlns:wne="http://schemas.microsoft.com/office/word/2006/wordml" xmlns:wps="http://schemas.microsoft.com/office/word/2010/wordprocessingShape" mc:Ignorable="w14 w15 w16se wp14">
   <w:p>
     <w:pPr>
       <w:pStyle w:val="Header"/>
@@ -3067,7 +3165,7 @@
 </file>
 
 <file path=word/header2.xml><?xml version="1.0" encoding="utf-8"?>
-<w:hdr xmlns:wpc="http://schemas.microsoft.com/office/word/2010/wordprocessingCanvas" xmlns:mc="http://schemas.openxmlformats.org/markup-compatibility/2006" xmlns:o="urn:schemas-microsoft-com:office:office" xmlns:r="http://schemas.openxmlformats.org/officeDocument/2006/relationships" xmlns:m="http://schemas.openxmlformats.org/officeDocument/2006/math" xmlns:v="urn:schemas-microsoft-com:vml" xmlns:wp14="http://schemas.microsoft.com/office/word/2010/wordprocessingDrawing" xmlns:wp="http://schemas.openxmlformats.org/drawingml/2006/wordprocessingDrawing" xmlns:w10="urn:schemas-microsoft-com:office:word" xmlns:w="http://schemas.openxmlformats.org/wordprocessingml/2006/main" xmlns:w14="http://schemas.microsoft.com/office/word/2010/wordml" xmlns:w15="http://schemas.microsoft.com/office/word/2012/wordml" xmlns:wpg="http://schemas.microsoft.com/office/word/2010/wordprocessingGroup" xmlns:wpi="http://schemas.microsoft.com/office/word/2010/wordprocessingInk" xmlns:wne="http://schemas.microsoft.com/office/word/2006/wordml" xmlns:wps="http://schemas.microsoft.com/office/word/2010/wordprocessingShape" mc:Ignorable="w14 w15 wp14">
+<w:hdr xmlns:wpc="http://schemas.microsoft.com/office/word/2010/wordprocessingCanvas" xmlns:cx="http://schemas.microsoft.com/office/drawing/2014/chartex" xmlns:mc="http://schemas.openxmlformats.org/markup-compatibility/2006" xmlns:o="urn:schemas-microsoft-com:office:office" xmlns:r="http://schemas.openxmlformats.org/officeDocument/2006/relationships" xmlns:m="http://schemas.openxmlformats.org/officeDocument/2006/math" xmlns:v="urn:schemas-microsoft-com:vml" xmlns:wp14="http://schemas.microsoft.com/office/word/2010/wordprocessingDrawing" xmlns:wp="http://schemas.openxmlformats.org/drawingml/2006/wordprocessingDrawing" xmlns:w10="urn:schemas-microsoft-com:office:word" xmlns:w="http://schemas.openxmlformats.org/wordprocessingml/2006/main" xmlns:w14="http://schemas.microsoft.com/office/word/2010/wordml" xmlns:w15="http://schemas.microsoft.com/office/word/2012/wordml" xmlns:w16se="http://schemas.microsoft.com/office/word/2015/wordml/symex" xmlns:wpg="http://schemas.microsoft.com/office/word/2010/wordprocessingGroup" xmlns:wpi="http://schemas.microsoft.com/office/word/2010/wordprocessingInk" xmlns:wne="http://schemas.microsoft.com/office/word/2006/wordml" xmlns:wps="http://schemas.microsoft.com/office/word/2010/wordprocessingShape" mc:Ignorable="w14 w15 w16se wp14">
   <w:p>
     <w:pPr>
       <w:pStyle w:val="Header"/>
@@ -3077,7 +3175,7 @@
 </file>
 
 <file path=word/header3.xml><?xml version="1.0" encoding="utf-8"?>
-<w:hdr xmlns:wpc="http://schemas.microsoft.com/office/word/2010/wordprocessingCanvas" xmlns:mc="http://schemas.openxmlformats.org/markup-compatibility/2006" xmlns:o="urn:schemas-microsoft-com:office:office" xmlns:r="http://schemas.openxmlformats.org/officeDocument/2006/relationships" xmlns:m="http://schemas.openxmlformats.org/officeDocument/2006/math" xmlns:v="urn:schemas-microsoft-com:vml" xmlns:wp14="http://schemas.microsoft.com/office/word/2010/wordprocessingDrawing" xmlns:wp="http://schemas.openxmlformats.org/drawingml/2006/wordprocessingDrawing" xmlns:w10="urn:schemas-microsoft-com:office:word" xmlns:w="http://schemas.openxmlformats.org/wordprocessingml/2006/main" xmlns:w14="http://schemas.microsoft.com/office/word/2010/wordml" xmlns:w15="http://schemas.microsoft.com/office/word/2012/wordml" xmlns:wpg="http://schemas.microsoft.com/office/word/2010/wordprocessingGroup" xmlns:wpi="http://schemas.microsoft.com/office/word/2010/wordprocessingInk" xmlns:wne="http://schemas.microsoft.com/office/word/2006/wordml" xmlns:wps="http://schemas.microsoft.com/office/word/2010/wordprocessingShape" mc:Ignorable="w14 w15 wp14">
+<w:hdr xmlns:wpc="http://schemas.microsoft.com/office/word/2010/wordprocessingCanvas" xmlns:cx="http://schemas.microsoft.com/office/drawing/2014/chartex" xmlns:mc="http://schemas.openxmlformats.org/markup-compatibility/2006" xmlns:o="urn:schemas-microsoft-com:office:office" xmlns:r="http://schemas.openxmlformats.org/officeDocument/2006/relationships" xmlns:m="http://schemas.openxmlformats.org/officeDocument/2006/math" xmlns:v="urn:schemas-microsoft-com:vml" xmlns:wp14="http://schemas.microsoft.com/office/word/2010/wordprocessingDrawing" xmlns:wp="http://schemas.openxmlformats.org/drawingml/2006/wordprocessingDrawing" xmlns:w10="urn:schemas-microsoft-com:office:word" xmlns:w="http://schemas.openxmlformats.org/wordprocessingml/2006/main" xmlns:w14="http://schemas.microsoft.com/office/word/2010/wordml" xmlns:w15="http://schemas.microsoft.com/office/word/2012/wordml" xmlns:w16se="http://schemas.microsoft.com/office/word/2015/wordml/symex" xmlns:wpg="http://schemas.microsoft.com/office/word/2010/wordprocessingGroup" xmlns:wpi="http://schemas.microsoft.com/office/word/2010/wordprocessingInk" xmlns:wne="http://schemas.microsoft.com/office/word/2006/wordml" xmlns:wps="http://schemas.microsoft.com/office/word/2010/wordprocessingShape" mc:Ignorable="w14 w15 w16se wp14">
   <w:p>
     <w:pPr>
       <w:pStyle w:val="Header"/>
@@ -3087,7 +3185,7 @@
 </file>
 
 <file path=word/numbering.xml><?xml version="1.0" encoding="utf-8"?>
-<w:numbering xmlns:wpc="http://schemas.microsoft.com/office/word/2010/wordprocessingCanvas" xmlns:mc="http://schemas.openxmlformats.org/markup-compatibility/2006" xmlns:o="urn:schemas-microsoft-com:office:office" xmlns:r="http://schemas.openxmlformats.org/officeDocument/2006/relationships" xmlns:m="http://schemas.openxmlformats.org/officeDocument/2006/math" xmlns:v="urn:schemas-microsoft-com:vml" xmlns:wp14="http://schemas.microsoft.com/office/word/2010/wordprocessingDrawing" xmlns:wp="http://schemas.openxmlformats.org/drawingml/2006/wordprocessingDrawing" xmlns:w10="urn:schemas-microsoft-com:office:word" xmlns:w="http://schemas.openxmlformats.org/wordprocessingml/2006/main" xmlns:w14="http://schemas.microsoft.com/office/word/2010/wordml" xmlns:w15="http://schemas.microsoft.com/office/word/2012/wordml" xmlns:wpg="http://schemas.microsoft.com/office/word/2010/wordprocessingGroup" xmlns:wpi="http://schemas.microsoft.com/office/word/2010/wordprocessingInk" xmlns:wne="http://schemas.microsoft.com/office/word/2006/wordml" xmlns:wps="http://schemas.microsoft.com/office/word/2010/wordprocessingShape" mc:Ignorable="w14 w15 wp14">
+<w:numbering xmlns:wpc="http://schemas.microsoft.com/office/word/2010/wordprocessingCanvas" xmlns:cx="http://schemas.microsoft.com/office/drawing/2014/chartex" xmlns:mc="http://schemas.openxmlformats.org/markup-compatibility/2006" xmlns:o="urn:schemas-microsoft-com:office:office" xmlns:r="http://schemas.openxmlformats.org/officeDocument/2006/relationships" xmlns:m="http://schemas.openxmlformats.org/officeDocument/2006/math" xmlns:v="urn:schemas-microsoft-com:vml" xmlns:wp14="http://schemas.microsoft.com/office/word/2010/wordprocessingDrawing" xmlns:wp="http://schemas.openxmlformats.org/drawingml/2006/wordprocessingDrawing" xmlns:w10="urn:schemas-microsoft-com:office:word" xmlns:w="http://schemas.openxmlformats.org/wordprocessingml/2006/main" xmlns:w14="http://schemas.microsoft.com/office/word/2010/wordml" xmlns:w15="http://schemas.microsoft.com/office/word/2012/wordml" xmlns:w16se="http://schemas.microsoft.com/office/word/2015/wordml/symex" xmlns:wpg="http://schemas.microsoft.com/office/word/2010/wordprocessingGroup" xmlns:wpi="http://schemas.microsoft.com/office/word/2010/wordprocessingInk" xmlns:wne="http://schemas.microsoft.com/office/word/2006/wordml" xmlns:wps="http://schemas.microsoft.com/office/word/2010/wordprocessingShape" mc:Ignorable="w14 w15 w16se wp14">
   <w:abstractNum w:abstractNumId="0" w15:restartNumberingAfterBreak="0">
     <w:nsid w:val="0CC8003C"/>
     <w:multiLevelType w:val="hybridMultilevel"/>
@@ -4498,7 +4596,7 @@
 </file>
 
 <file path=word/styles.xml><?xml version="1.0" encoding="utf-8"?>
-<w:styles xmlns:mc="http://schemas.openxmlformats.org/markup-compatibility/2006" xmlns:r="http://schemas.openxmlformats.org/officeDocument/2006/relationships" xmlns:w="http://schemas.openxmlformats.org/wordprocessingml/2006/main" xmlns:w14="http://schemas.microsoft.com/office/word/2010/wordml" xmlns:w15="http://schemas.microsoft.com/office/word/2012/wordml" mc:Ignorable="w14 w15">
+<w:styles xmlns:mc="http://schemas.openxmlformats.org/markup-compatibility/2006" xmlns:r="http://schemas.openxmlformats.org/officeDocument/2006/relationships" xmlns:w="http://schemas.openxmlformats.org/wordprocessingml/2006/main" xmlns:w14="http://schemas.microsoft.com/office/word/2010/wordml" xmlns:w15="http://schemas.microsoft.com/office/word/2012/wordml" xmlns:w16se="http://schemas.microsoft.com/office/word/2015/wordml/symex" mc:Ignorable="w14 w15 w16se">
   <w:docDefaults>
     <w:rPrDefault>
       <w:rPr>
@@ -5856,7 +5954,7 @@
 </file>
 
 <file path=customXml/itemProps1.xml><?xml version="1.0" encoding="utf-8"?>
-<ds:datastoreItem xmlns:ds="http://schemas.openxmlformats.org/officeDocument/2006/customXml" ds:itemID="{5A64C55C-B123-47CE-8611-BD7E1566FA1A}">
+<ds:datastoreItem xmlns:ds="http://schemas.openxmlformats.org/officeDocument/2006/customXml" ds:itemID="{0E75FE94-36E1-431C-882E-AA1BEEB32453}">
   <ds:schemaRefs>
     <ds:schemaRef ds:uri="http://schemas.openxmlformats.org/officeDocument/2006/bibliography"/>
   </ds:schemaRefs>

</xml_diff>

<commit_message>
edits to Getting Started
</commit_message>
<xml_diff>
--- a/bt/doc/UserGuide.docx
+++ b/bt/doc/UserGuide.docx
@@ -939,7 +939,10 @@
     </w:p>
     <w:p>
       <w:r>
-        <w:t xml:space="preserve">Baseline Tailor is available online at </w:t>
+        <w:t xml:space="preserve">Users may run </w:t>
+      </w:r>
+      <w:r>
+        <w:t xml:space="preserve">Baseline Tailor online at </w:t>
       </w:r>
       <w:hyperlink r:id="rId9" w:history="1">
         <w:r>
@@ -962,12 +965,10 @@
         <w:t xml:space="preserve">also </w:t>
       </w:r>
       <w:r>
-        <w:t>distributed as a zip file,</w:t>
-      </w:r>
-      <w:bookmarkStart w:id="0" w:name="_GoBack"/>
-      <w:bookmarkEnd w:id="0"/>
-      <w:r>
-        <w:t xml:space="preserve"> downloadable from </w:t>
+        <w:t>available</w:t>
+      </w:r>
+      <w:r>
+        <w:t xml:space="preserve"> as a zip file, downloadable from </w:t>
       </w:r>
       <w:r>
         <w:rPr>
@@ -986,6 +987,9 @@
           <w:highlight w:val="yellow"/>
         </w:rPr>
         <w:t>e]</w:t>
+      </w:r>
+      <w:r>
+        <w:t>, which users may install on an HTTP server or locally on their hard drive</w:t>
       </w:r>
       <w:r>
         <w:t xml:space="preserve">. To install, unzip the zip file. </w:t>
@@ -1091,15 +1095,12 @@
     </w:p>
     <w:p>
       <w:r>
-        <w:t>The source code for Baseline Tailor is publicly available in NIST’s “</w:t>
-      </w:r>
-      <w:proofErr w:type="spellStart"/>
-      <w:r>
-        <w:t>sctools</w:t>
-      </w:r>
-      <w:proofErr w:type="spellEnd"/>
-      <w:r>
-        <w:t xml:space="preserve">” GitHub repository at </w:t>
+        <w:t>The source code for Baseline Tailor is publicly available</w:t>
+      </w:r>
+      <w:bookmarkStart w:id="0" w:name="_GoBack"/>
+      <w:bookmarkEnd w:id="0"/>
+      <w:r>
+        <w:t xml:space="preserve"> at </w:t>
       </w:r>
       <w:hyperlink r:id="rId10" w:history="1">
         <w:r>
@@ -3100,7 +3101,7 @@
           <w:rPr>
             <w:noProof/>
           </w:rPr>
-          <w:t>4</w:t>
+          <w:t>9</w:t>
         </w:r>
         <w:r>
           <w:rPr>
@@ -5954,7 +5955,7 @@
 </file>
 
 <file path=customXml/itemProps1.xml><?xml version="1.0" encoding="utf-8"?>
-<ds:datastoreItem xmlns:ds="http://schemas.openxmlformats.org/officeDocument/2006/customXml" ds:itemID="{0E75FE94-36E1-431C-882E-AA1BEEB32453}">
+<ds:datastoreItem xmlns:ds="http://schemas.openxmlformats.org/officeDocument/2006/customXml" ds:itemID="{403DBD43-C258-4D36-BCB0-FCB0168B6CB6}">
   <ds:schemaRefs>
     <ds:schemaRef ds:uri="http://schemas.openxmlformats.org/officeDocument/2006/bibliography"/>
   </ds:schemaRefs>

</xml_diff>

<commit_message>
more images and edits for user guide
</commit_message>
<xml_diff>
--- a/bt/doc/UserGuide.docx
+++ b/bt/doc/UserGuide.docx
@@ -1,1266 +1,169 @@
 
 <file path=word/document.xml><?xml version="1.0" encoding="utf-8"?>
-<w:document xmlns:wpc="http://schemas.microsoft.com/office/word/2010/wordprocessingCanvas" xmlns:cx="http://schemas.microsoft.com/office/drawing/2014/chartex" xmlns:mc="http://schemas.openxmlformats.org/markup-compatibility/2006" xmlns:o="urn:schemas-microsoft-com:office:office" xmlns:r="http://schemas.openxmlformats.org/officeDocument/2006/relationships" xmlns:m="http://schemas.openxmlformats.org/officeDocument/2006/math" xmlns:v="urn:schemas-microsoft-com:vml" xmlns:wp14="http://schemas.microsoft.com/office/word/2010/wordprocessingDrawing" xmlns:wp="http://schemas.openxmlformats.org/drawingml/2006/wordprocessingDrawing" xmlns:w10="urn:schemas-microsoft-com:office:word" xmlns:w="http://schemas.openxmlformats.org/wordprocessingml/2006/main" xmlns:w14="http://schemas.microsoft.com/office/word/2010/wordml" xmlns:w15="http://schemas.microsoft.com/office/word/2012/wordml" xmlns:w16se="http://schemas.microsoft.com/office/word/2015/wordml/symex" xmlns:wpg="http://schemas.microsoft.com/office/word/2010/wordprocessingGroup" xmlns:wpi="http://schemas.microsoft.com/office/word/2010/wordprocessingInk" xmlns:wne="http://schemas.microsoft.com/office/word/2006/wordml" xmlns:wps="http://schemas.microsoft.com/office/word/2010/wordprocessingShape" mc:Ignorable="w14 w15 w16se wp14">
+<w:document xmlns:wpc="http://schemas.microsoft.com/office/word/2010/wordprocessingCanvas" xmlns:cx="http://schemas.microsoft.com/office/drawing/2014/chartex" xmlns:cx1="http://schemas.microsoft.com/office/drawing/2015/9/8/chartex" xmlns:mc="http://schemas.openxmlformats.org/markup-compatibility/2006" xmlns:o="urn:schemas-microsoft-com:office:office" xmlns:r="http://schemas.openxmlformats.org/officeDocument/2006/relationships" xmlns:m="http://schemas.openxmlformats.org/officeDocument/2006/math" xmlns:v="urn:schemas-microsoft-com:vml" xmlns:wp14="http://schemas.microsoft.com/office/word/2010/wordprocessingDrawing" xmlns:wp="http://schemas.openxmlformats.org/drawingml/2006/wordprocessingDrawing" xmlns:w10="urn:schemas-microsoft-com:office:word" xmlns:w="http://schemas.openxmlformats.org/wordprocessingml/2006/main" xmlns:w14="http://schemas.microsoft.com/office/word/2010/wordml" xmlns:w15="http://schemas.microsoft.com/office/word/2012/wordml" xmlns:w16se="http://schemas.microsoft.com/office/word/2015/wordml/symex" xmlns:wpg="http://schemas.microsoft.com/office/word/2010/wordprocessingGroup" xmlns:wpi="http://schemas.microsoft.com/office/word/2010/wordprocessingInk" xmlns:wne="http://schemas.microsoft.com/office/word/2006/wordml" xmlns:wps="http://schemas.microsoft.com/office/word/2010/wordprocessingShape" mc:Ignorable="w14 w15 w16se wp14">
   <w:body>
     <w:p>
       <w:pPr>
-        <w:pStyle w:val="Heading1"/>
-      </w:pPr>
-      <w:r>
-        <w:t>Introduction</w:t>
-      </w:r>
-    </w:p>
-    <w:p>
-      <w:r>
-        <w:t xml:space="preserve">This guide </w:t>
-      </w:r>
-      <w:r>
-        <w:t xml:space="preserve">describes how to use Baseline Tailor, a software tool for </w:t>
-      </w:r>
-      <w:r>
-        <w:t>using</w:t>
-      </w:r>
-      <w:r>
-        <w:t xml:space="preserve"> the United States government’s Cybersecurity Framework </w:t>
-      </w:r>
-      <w:r>
-        <w:fldChar w:fldCharType="begin"/>
-      </w:r>
-      <w:r>
-        <w:instrText xml:space="preserve"> ADDIN ZOTERO_ITEM CSL_CITATION {"citationID":"87bd9jpdp","properties":{"formattedCitation":"[1]","plainCitation":"[1]"},"citationItems":[{"id":274,"uris":["http://zotero.org/users/118749/items/NW5WXVHC"],"uri":["http://zotero.org/users/118749/items/NW5WXVHC"],"itemData":{"id":274,"type":"report","title":"Framework for Improving Critical Infrastructure Cybersecurity","URL":"http://www.nist.gov/cyberframework/","author":[{"literal":"National Institute of Standards and Technology (NIST)"},{"literal":"United States of America"}],"issued":{"date-parts":[["2014"]]}}}],"schema":"https://github.com/citation-style-language/schema/raw/master/csl-citation.json"} </w:instrText>
-      </w:r>
-      <w:r>
-        <w:fldChar w:fldCharType="separate"/>
-      </w:r>
-      <w:r>
-        <w:t>[1]</w:t>
-      </w:r>
-      <w:r>
-        <w:fldChar w:fldCharType="end"/>
-      </w:r>
-      <w:r>
-        <w:t xml:space="preserve"> and </w:t>
-      </w:r>
-      <w:r>
-        <w:t xml:space="preserve">for </w:t>
-      </w:r>
-      <w:r>
-        <w:t>tailoring the National Institute of Standards and Technology (NIST) Special Pub</w:t>
-      </w:r>
-      <w:r>
-        <w:t xml:space="preserve">lication (SP) 800-53 Revision 4 </w:t>
-      </w:r>
-      <w:r>
-        <w:fldChar w:fldCharType="begin"/>
-      </w:r>
-      <w:r>
-        <w:instrText xml:space="preserve"> ADDIN ZOTERO_ITEM CSL_CITATION {"citationID":"juob0iee9","properties":{"formattedCitation":"[2]","plainCitation":"[2]"},"citationItems":[{"id":294,"uris":["http://zotero.org/users/118749/items/MJS9KH98"],"uri":["http://zotero.org/users/118749/items/MJS9KH98"],"itemData":{"id":294,"type":"report","title":"Security and Privacy Controls for Federal Information Systems and Organizations","publisher":"National Institute of Standards and Technology","source":"CrossRef","URL":"http://nvlpubs.nist.gov/nistpubs/SpecialPublications/NIST.SP.800-53r4.pdf","number":"NIST SP 800-53r4","author":[{"literal":"Joint Task Force Transformation Initiative"}],"issued":{"date-parts":[["2013",4]]},"accessed":{"date-parts":[["2015",6,29]]}}}],"schema":"https://github.com/citation-style-language/schema/raw/master/csl-citation.json"} </w:instrText>
-      </w:r>
-      <w:r>
-        <w:fldChar w:fldCharType="separate"/>
-      </w:r>
-      <w:r>
-        <w:t>[2]</w:t>
-      </w:r>
-      <w:r>
-        <w:fldChar w:fldCharType="end"/>
-      </w:r>
-      <w:r>
+        <w:pStyle w:val="Default"/>
+        <w:jc w:val="right"/>
+        <w:rPr>
+          <w:b/>
+          <w:bCs/>
+          <w:sz w:val="40"/>
+          <w:szCs w:val="40"/>
+        </w:rPr>
+      </w:pPr>
+      <w:r>
+        <w:rPr>
+          <w:b/>
+          <w:bCs/>
+          <w:sz w:val="40"/>
+          <w:szCs w:val="40"/>
+        </w:rPr>
+        <w:t>NISTIR XXXX</w:t>
+      </w:r>
+    </w:p>
+    <w:p>
+      <w:pPr>
+        <w:pStyle w:val="Default"/>
+        <w:jc w:val="right"/>
+        <w:rPr>
+          <w:b/>
+          <w:bCs/>
+          <w:sz w:val="40"/>
+          <w:szCs w:val="40"/>
+        </w:rPr>
+      </w:pPr>
+    </w:p>
+    <w:p>
+      <w:pPr>
+        <w:pStyle w:val="Default"/>
+        <w:jc w:val="right"/>
+      </w:pPr>
+    </w:p>
+    <w:p>
+      <w:pPr>
+        <w:pStyle w:val="Default"/>
+        <w:jc w:val="right"/>
+        <w:rPr>
+          <w:b/>
+          <w:bCs/>
+          <w:sz w:val="56"/>
+          <w:szCs w:val="56"/>
+        </w:rPr>
+      </w:pPr>
+      <w:r>
+        <w:rPr>
+          <w:b/>
+          <w:bCs/>
+          <w:sz w:val="56"/>
+          <w:szCs w:val="56"/>
+        </w:rPr>
+        <w:t>Baseline Tailor User Guide</w:t>
+      </w:r>
+    </w:p>
+    <w:p>
+      <w:pPr>
+        <w:pStyle w:val="Default"/>
+        <w:jc w:val="right"/>
+        <w:rPr>
+          <w:sz w:val="56"/>
+          <w:szCs w:val="56"/>
+        </w:rPr>
+      </w:pPr>
+      <w:r>
+        <w:rPr>
+          <w:b/>
+          <w:bCs/>
+          <w:sz w:val="56"/>
+          <w:szCs w:val="56"/>
+        </w:rPr>
         <w:t xml:space="preserve"> </w:t>
       </w:r>
-      <w:r>
-        <w:t>security controls.</w:t>
-      </w:r>
-      <w:r>
-        <w:t xml:space="preserve"> Baseline Tailor generates output in an Extensible Markup Language (XML) </w:t>
-      </w:r>
-      <w:r>
-        <w:fldChar w:fldCharType="begin"/>
-      </w:r>
-      <w:r>
-        <w:instrText xml:space="preserve"> ADDIN ZOTERO_ITEM CSL_CITATION {"citationID":"16rovg7sm1","properties":{"formattedCitation":"[3]","plainCitation":"[3]"},"citationItems":[{"id":289,"uris":["http://zotero.org/users/118749/items/I2XIDSBW"],"uri":["http://zotero.org/users/118749/items/I2XIDSBW"],"itemData":{"id":289,"type":"webpage","title":"Extensible Markup Language (XML) 1.0 (Fifth Edition)","container-title":"W3C Recommendation","URL":"http://www.w3.org/TR/xml/","issued":{"date-parts":[["2008",11,26]]}}}],"schema":"https://github.com/citation-style-language/schema/raw/master/csl-citation.json"} </w:instrText>
-      </w:r>
-      <w:r>
-        <w:fldChar w:fldCharType="separate"/>
-      </w:r>
-      <w:r>
-        <w:t>[3]</w:t>
-      </w:r>
-      <w:r>
-        <w:fldChar w:fldCharType="end"/>
-      </w:r>
-      <w:r>
+    </w:p>
+    <w:p>
+      <w:pPr>
+        <w:pStyle w:val="Default"/>
+        <w:jc w:val="right"/>
+        <w:rPr>
+          <w:sz w:val="28"/>
+          <w:szCs w:val="28"/>
+        </w:rPr>
+      </w:pPr>
+      <w:r>
+        <w:rPr>
+          <w:sz w:val="28"/>
+          <w:szCs w:val="28"/>
+        </w:rPr>
+        <w:t>Joshua Lubell</w:t>
+      </w:r>
+      <w:r>
+        <w:rPr>
+          <w:sz w:val="28"/>
+          <w:szCs w:val="28"/>
+        </w:rPr>
         <w:t xml:space="preserve"> </w:t>
       </w:r>
-      <w:r>
-        <w:t xml:space="preserve">format capturing </w:t>
-      </w:r>
-      <w:r>
-        <w:t>a</w:t>
-      </w:r>
-      <w:r>
-        <w:t xml:space="preserve"> user’s </w:t>
-      </w:r>
-      <w:r>
-        <w:t>Framework P</w:t>
-      </w:r>
-      <w:r>
-        <w:t xml:space="preserve">rofile and </w:t>
-      </w:r>
-      <w:r>
-        <w:t>tailoring choices.</w:t>
-      </w:r>
-    </w:p>
-    <w:p>
-      <w:r>
-        <w:t xml:space="preserve">The Cybersecurity Framework provides a way for organizations to describe their current security posture and target state, and to communicate and assess progress toward meeting goals. </w:t>
-      </w:r>
-      <w:r>
-        <w:t xml:space="preserve">The heart of the Cybersecurity Framework is the Framework Core: a taxonomy of cybersecurity activities common across critical infrastructure sectors. The Framework Core is organized around specific outcomes, with each outcome containing references to standards addressing the outcome. </w:t>
-      </w:r>
-      <w:r>
-        <w:t xml:space="preserve">A Framework Profile is a subset of the outcomes in the Framework Core representing either an organization’s current or target security posture. </w:t>
-      </w:r>
-    </w:p>
-    <w:p>
-      <w:r>
-        <w:t xml:space="preserve">NIST SP 800-53 provides a catalog of tailorable security controls organized into eighteen families. </w:t>
-      </w:r>
-      <w:r>
-        <w:t xml:space="preserve">Each control has zero or more control enhancements, each of which adds additional functionality to and/or increases the strength of the control. </w:t>
-      </w:r>
-      <w:r>
-        <w:t xml:space="preserve">The catalog </w:t>
-      </w:r>
-      <w:r>
-        <w:t>specifies three security control baselines: for low, moderate, and high impact information systems. The baselines are suggested defaults</w:t>
-      </w:r>
-      <w:r>
-        <w:t xml:space="preserve"> for “typical” information systems</w:t>
-      </w:r>
-      <w:r>
-        <w:t>. For example, an organization looking to select security controls for a low- impact system (where the consequences of compromised confidentiality, integrity, and availability of information are low) might begin with the controls in the baseline for the low impact level (or more succinctly, the low baseline) and tailor them as appropriate.</w:t>
-      </w:r>
-      <w:r>
-        <w:t xml:space="preserve"> In addition to baseline allocation, each security control is also assigned a priority code of P1, P2, P3, or P0. Controls with priority P1 should be implemented first, followed by </w:t>
-      </w:r>
-      <w:r>
-        <w:t>those</w:t>
-      </w:r>
-      <w:r>
-        <w:t xml:space="preserve"> with priority P2, and finally </w:t>
-      </w:r>
-      <w:r>
-        <w:t>those</w:t>
-      </w:r>
-      <w:r>
-        <w:t xml:space="preserve"> with priority P3. A P0 priority code indicates the security control is not assigned to a baseline.</w:t>
-      </w:r>
-    </w:p>
-    <w:p>
-      <w:r>
-        <w:t xml:space="preserve">NIST SP 800-53 includes guidance for creating and documenting </w:t>
-      </w:r>
-      <w:r>
-        <w:rPr>
-          <w:i/>
-        </w:rPr>
-        <w:t>overlays</w:t>
-      </w:r>
-      <w:r>
-        <w:t xml:space="preserve"> to encourage the sharing of best security practices. An overlay is a set of control customizations applicable to a group of organizations with common security requirements. For example, NIST SP 800-82 (Guide to I</w:t>
-      </w:r>
-      <w:r>
-        <w:t xml:space="preserve">ndustrial </w:t>
-      </w:r>
-      <w:r>
-        <w:t>C</w:t>
-      </w:r>
-      <w:r>
-        <w:t xml:space="preserve">ontrol </w:t>
-      </w:r>
-      <w:r>
-        <w:t>S</w:t>
-      </w:r>
-      <w:r>
-        <w:t>ystem</w:t>
-      </w:r>
-      <w:r>
-        <w:t xml:space="preserve"> Security) </w:t>
-      </w:r>
-      <w:r>
-        <w:fldChar w:fldCharType="begin"/>
-      </w:r>
-      <w:r>
-        <w:instrText xml:space="preserve"> ADDIN ZOTERO_ITEM CSL_CITATION {"citationID":"74pfh5j85","properties":{"formattedCitation":"[4]","plainCitation":"[4]"},"citationItems":[{"id":292,"uris":["http://zotero.org/users/118749/items/7CQMVJDH"],"uri":["http://zotero.org/users/118749/items/7CQMVJDH"],"itemData":{"id":292,"type":"article-journal","title":"Guide to Industrial Control Systems (ICS) Security","container-title":"NIST Special Publication 800-82 Revision 2","DOI":"10.6028/NIST.SP.800-82r2","author":[{"family":"Stouffer","given":"Keith"},{"family":"Pillitteri","given":"Victoria"},{"family":"Lightman","given":"Suzanne"},{"family":"Abrams","given":"Marshall"},{"family":"Hahn","given":"Adam"}],"issued":{"date-parts":[["2015",5]]}}}],"schema":"https://github.com/citation-style-language/schema/raw/master/csl-citation.json"} </w:instrText>
-      </w:r>
-      <w:r>
-        <w:fldChar w:fldCharType="separate"/>
-      </w:r>
-      <w:r>
-        <w:t>[4]</w:t>
-      </w:r>
-      <w:r>
-        <w:fldChar w:fldCharType="end"/>
-      </w:r>
-      <w:r>
-        <w:t xml:space="preserve"> </w:t>
-      </w:r>
-      <w:r>
-        <w:t>specifies</w:t>
-      </w:r>
-      <w:r>
-        <w:t xml:space="preserve"> an overlay</w:t>
-      </w:r>
-      <w:r>
-        <w:t xml:space="preserve"> for Industrial Control Systems, which are common in</w:t>
-      </w:r>
-      <w:r>
-        <w:rPr>
-          <w:spacing w:val="-21"/>
-        </w:rPr>
-        <w:t xml:space="preserve"> </w:t>
-      </w:r>
-      <w:r>
-        <w:t>the</w:t>
-      </w:r>
-      <w:r>
-        <w:rPr>
-          <w:spacing w:val="-21"/>
-        </w:rPr>
-        <w:t xml:space="preserve"> </w:t>
-      </w:r>
-      <w:r>
-        <w:t>utility,</w:t>
-      </w:r>
-      <w:r>
-        <w:rPr>
-          <w:spacing w:val="-20"/>
-        </w:rPr>
-        <w:t xml:space="preserve"> </w:t>
-      </w:r>
-      <w:r>
-        <w:t>transportation,</w:t>
-      </w:r>
-      <w:r>
-        <w:rPr>
-          <w:spacing w:val="-21"/>
-        </w:rPr>
-        <w:t xml:space="preserve"> </w:t>
-      </w:r>
-      <w:r>
-        <w:t>chemical,</w:t>
-      </w:r>
-      <w:r>
-        <w:rPr>
-          <w:spacing w:val="-21"/>
-        </w:rPr>
-        <w:t xml:space="preserve"> </w:t>
-      </w:r>
-      <w:r>
-        <w:t>pharmaceutical,</w:t>
-      </w:r>
-      <w:r>
-        <w:rPr>
-          <w:spacing w:val="-21"/>
-        </w:rPr>
-        <w:t xml:space="preserve"> </w:t>
-      </w:r>
-      <w:r>
-        <w:t>process,</w:t>
-      </w:r>
-      <w:r>
-        <w:rPr>
-          <w:spacing w:val="-20"/>
-        </w:rPr>
-        <w:t xml:space="preserve"> </w:t>
-      </w:r>
-      <w:r>
-        <w:t>and</w:t>
-      </w:r>
-      <w:r>
-        <w:rPr>
-          <w:spacing w:val="-21"/>
-        </w:rPr>
-        <w:t xml:space="preserve"> </w:t>
-      </w:r>
-      <w:r>
-        <w:t>durable</w:t>
-      </w:r>
-      <w:r>
-        <w:rPr>
-          <w:spacing w:val="-21"/>
-        </w:rPr>
-        <w:t xml:space="preserve"> </w:t>
-      </w:r>
-      <w:r>
-        <w:t>goods</w:t>
-      </w:r>
-      <w:r>
-        <w:rPr>
-          <w:spacing w:val="-20"/>
-        </w:rPr>
-        <w:t xml:space="preserve"> </w:t>
-      </w:r>
-      <w:r>
-        <w:t>manufacturing</w:t>
-      </w:r>
-      <w:r>
-        <w:rPr>
-          <w:w w:val="99"/>
-        </w:rPr>
-        <w:t xml:space="preserve"> </w:t>
-      </w:r>
-      <w:r>
-        <w:t>industries</w:t>
-      </w:r>
-      <w:r>
-        <w:t xml:space="preserve">. </w:t>
-      </w:r>
-      <w:r>
-        <w:t>Industrial Control Systems</w:t>
-      </w:r>
-      <w:r>
-        <w:t xml:space="preserve"> are vulnerable to many of the same security threats that affect traditional information systems, yet have unique needs requiring additional guidance beyond that offered by NIST SP 800-53.</w:t>
-      </w:r>
-    </w:p>
-    <w:p>
-      <w:r>
-        <w:t>The primary goals of the Baseline Tailor are to:</w:t>
-      </w:r>
-    </w:p>
-    <w:p>
-      <w:pPr>
-        <w:pStyle w:val="ListParagraph"/>
-        <w:numPr>
-          <w:ilvl w:val="0"/>
-          <w:numId w:val="9"/>
-        </w:numPr>
-      </w:pPr>
-      <w:r>
-        <w:t>Make it easier to create and document Framework Profiles,</w:t>
-      </w:r>
-      <w:r>
-        <w:t xml:space="preserve"> </w:t>
-      </w:r>
-      <w:r>
-        <w:t>tailored baseline</w:t>
-      </w:r>
-      <w:r>
-        <w:t>s</w:t>
-      </w:r>
-      <w:r>
-        <w:t xml:space="preserve"> </w:t>
-      </w:r>
-      <w:r>
-        <w:t>and</w:t>
-      </w:r>
-      <w:r>
-        <w:t xml:space="preserve"> overlay</w:t>
-      </w:r>
-      <w:r>
-        <w:t>s</w:t>
-      </w:r>
-      <w:r>
-        <w:t>.</w:t>
-      </w:r>
-    </w:p>
-    <w:p>
-      <w:pPr>
-        <w:pStyle w:val="ListParagraph"/>
-        <w:numPr>
-          <w:ilvl w:val="0"/>
-          <w:numId w:val="9"/>
-        </w:numPr>
-      </w:pPr>
-      <w:r>
-        <w:t>Enforce</w:t>
-      </w:r>
-      <w:r>
-        <w:t xml:space="preserve"> constraints on tailoring operations, helping to ensure that the result follows </w:t>
-      </w:r>
-      <w:r>
-        <w:t xml:space="preserve">NIST </w:t>
-      </w:r>
-      <w:r>
-        <w:t>SP 800-53 guidelines.</w:t>
-      </w:r>
-    </w:p>
-    <w:p>
-      <w:pPr>
-        <w:pStyle w:val="ListParagraph"/>
-        <w:numPr>
-          <w:ilvl w:val="0"/>
-          <w:numId w:val="9"/>
-        </w:numPr>
-      </w:pPr>
-      <w:r>
-        <w:lastRenderedPageBreak/>
-        <w:t>Gen</w:t>
-      </w:r>
-      <w:r>
-        <w:t>erate XML valid with respect to schema</w:t>
-      </w:r>
-      <w:r>
-        <w:t>s</w:t>
-      </w:r>
-      <w:r>
-        <w:t xml:space="preserve"> for </w:t>
-      </w:r>
-      <w:r>
-        <w:t xml:space="preserve">Framework Profiles and </w:t>
-      </w:r>
-      <w:r>
-        <w:t xml:space="preserve">tailored controls that can be used in conjunction with </w:t>
-      </w:r>
-      <w:r>
-        <w:t xml:space="preserve">Framework Core XML data, </w:t>
-      </w:r>
-      <w:r>
-        <w:t>NIST SP 800-53 XML data</w:t>
-      </w:r>
-      <w:r>
-        <w:t>,</w:t>
-      </w:r>
-      <w:r>
-        <w:t xml:space="preserve"> and</w:t>
-      </w:r>
-      <w:r>
-        <w:t xml:space="preserve"> other </w:t>
-      </w:r>
-      <w:r>
-        <w:t>XML-encoded security content</w:t>
-      </w:r>
-      <w:r>
-        <w:t xml:space="preserve"> to achieve security automation.</w:t>
-      </w:r>
-    </w:p>
-    <w:p>
-      <w:r>
-        <w:t xml:space="preserve">Baseline Tailor is a single-page web application </w:t>
-      </w:r>
-      <w:r>
-        <w:fldChar w:fldCharType="begin"/>
-      </w:r>
-      <w:r>
-        <w:instrText xml:space="preserve"> ADDIN ZOTERO_ITEM CSL_CITATION {"citationID":"13bfnsubd2","properties":{"formattedCitation":"[5]","plainCitation":"[5]"},"citationItems":[{"id":279,"uris":["http://zotero.org/users/118749/items/AX3FFQQ2"],"uri":["http://zotero.org/users/118749/items/AX3FFQQ2"],"itemData":{"id":279,"type":"article-journal","title":"Migrating Multi-page Web Applications to Single-page AJAX Interfaces","container-title":"Software Maintenance and Reengineering, 2007. CSMR '07. 11th European Conference on","page":"181-190","abstract":"Recently, a new Web development technique for creating interactive Web applications, dubbed Ajax, has emerged. In this new model, the single-page Web interface is composed of individual components which can be updated/replaced independently. If until a year ago, the concern revolved around migrating legacy systems to Web-based settings, today we have a new challenge of migrating Web applications to single-page Ajax applications. Gaining an understanding of the navigational model and user interface structure of the source application is the first step in the migration process. In this paper, we explore how reverse engineering techniques can help analyze classic Web applications for this purpose. Our approach, using a schema-based clustering technique, extracts a navigational model of Web applications, and identifies candidate user interface components to be migrated to a single-page Ajax interface. Additionally, results of a case study, conducted to evaluate our tool, are presented","DOI":"10.1109/CSMR.2007.33","ISSN":"1534-5351","journalAbbreviation":"Software Maintenance and Reengineering, 2007. CSMR '07. 11th European Conference on","author":[{"family":"Mesbah","given":"A."},{"family":"Deursen","given":"A.","non-dropping-particle":"van"}],"issued":{"date-parts":[["2007",3,21]]}}}],"schema":"https://github.com/citation-style-language/schema/raw/master/csl-citation.json"} </w:instrText>
-      </w:r>
-      <w:r>
-        <w:fldChar w:fldCharType="separate"/>
-      </w:r>
-      <w:r>
-        <w:t>[5]</w:t>
-      </w:r>
-      <w:r>
-        <w:fldChar w:fldCharType="end"/>
-      </w:r>
-      <w:r>
-        <w:t>. Single-page applications, also known as AJAX (Asynchronous JavaScript</w:t>
-      </w:r>
-      <w:r>
-        <w:t xml:space="preserve"> </w:t>
-      </w:r>
-      <w:r>
-        <w:fldChar w:fldCharType="begin"/>
-      </w:r>
-      <w:r>
-        <w:instrText xml:space="preserve"> ADDIN ZOTERO_ITEM CSL_CITATION {"citationID":"20fj9h15ur","properties":{"formattedCitation":"[6]","plainCitation":"[6]"},"citationItems":[{"id":295,"uris":["http://zotero.org/users/118749/items/A4FJGWMU"],"uri":["http://zotero.org/users/118749/items/A4FJGWMU"],"itemData":{"id":295,"type":"report","title":"ECMAScript 2015 Language Specification","publisher":"Ecma International","URL":"http://www.ecma-international.org/publications/standards/Ecma-262.htm","number":"Standard ECMA-262","issued":{"date-parts":[["2015",6]]}}}],"schema":"https://github.com/citation-style-language/schema/raw/master/csl-citation.json"} </w:instrText>
-      </w:r>
-      <w:r>
-        <w:fldChar w:fldCharType="separate"/>
-      </w:r>
-      <w:r>
-        <w:t>[6]</w:t>
-      </w:r>
-      <w:r>
-        <w:fldChar w:fldCharType="end"/>
-      </w:r>
-      <w:r>
-        <w:t xml:space="preserve"> and XML) applications</w:t>
-      </w:r>
-      <w:r>
-        <w:t xml:space="preserve">, </w:t>
-      </w:r>
-      <w:r>
-        <w:t>run</w:t>
-      </w:r>
-      <w:r>
-        <w:t xml:space="preserve"> within a browser client </w:t>
-      </w:r>
-      <w:r>
-        <w:t>such</w:t>
-      </w:r>
-      <w:r>
-        <w:t xml:space="preserve"> that </w:t>
-      </w:r>
-      <w:r>
-        <w:t>the</w:t>
-      </w:r>
-      <w:r>
-        <w:t xml:space="preserve"> </w:t>
-      </w:r>
-      <w:r>
-        <w:t xml:space="preserve">application’s </w:t>
-      </w:r>
-      <w:r>
-        <w:t xml:space="preserve">user interface </w:t>
-      </w:r>
-      <w:r>
-        <w:t>state can update itself</w:t>
-      </w:r>
-      <w:r>
-        <w:t xml:space="preserve"> without server-side processing or page reloading. </w:t>
-      </w:r>
-      <w:r>
-        <w:t xml:space="preserve">As a result, Baseline Tailor </w:t>
-      </w:r>
-      <w:r>
-        <w:t xml:space="preserve">does not require a high speed Internet connection. </w:t>
-      </w:r>
-      <w:r>
-        <w:t xml:space="preserve">Baseline Tailor can even be run </w:t>
-      </w:r>
-      <w:r>
-        <w:t xml:space="preserve">offline </w:t>
-      </w:r>
-      <w:r>
-        <w:t xml:space="preserve">without a </w:t>
-      </w:r>
-      <w:r>
-        <w:t xml:space="preserve">Hypertext Transfer Protocol (HTTP) </w:t>
-      </w:r>
-      <w:r>
-        <w:fldChar w:fldCharType="begin"/>
-      </w:r>
-      <w:r>
-        <w:instrText xml:space="preserve"> ADDIN ZOTERO_ITEM CSL_CITATION {"citationID":"14rv97d20k","properties":{"formattedCitation":"[7]","plainCitation":"[7]"},"citationItems":[{"id":298,"uris":["http://zotero.org/users/118749/items/9569628Q"],"uri":["http://zotero.org/users/118749/items/9569628Q"],"itemData":{"id":298,"type":"report","title":"Hypertext Transfer Protocol - HTTP/1.1","publisher":"Internet Engineering Task Force","URL":"https://www.ietf.org/rfc/rfc2616.txt","number":"RFC 2616","issued":{"date-parts":[["1999",6]]},"accessed":{"date-parts":[["2015",8,18]]}}}],"schema":"https://github.com/citation-style-language/schema/raw/master/csl-citation.json"} </w:instrText>
-      </w:r>
-      <w:r>
-        <w:fldChar w:fldCharType="separate"/>
-      </w:r>
-      <w:r>
-        <w:t>[7]</w:t>
-      </w:r>
-      <w:r>
-        <w:fldChar w:fldCharType="end"/>
-      </w:r>
-      <w:r>
-        <w:t xml:space="preserve"> server</w:t>
-      </w:r>
-      <w:r>
-        <w:t xml:space="preserve"> in browsers that that do not block read access to local files.</w:t>
-      </w:r>
-    </w:p>
-    <w:p>
-      <w:r>
-        <w:t xml:space="preserve">The </w:t>
-      </w:r>
-      <w:r>
-        <w:t xml:space="preserve">Baseline Tailor </w:t>
-      </w:r>
-      <w:r>
-        <w:t xml:space="preserve">user interface (discussed in Section </w:t>
-      </w:r>
-      <w:r>
-        <w:fldChar w:fldCharType="begin"/>
-      </w:r>
-      <w:r>
-        <w:instrText xml:space="preserve"> REF _Ref427842523 \r \h </w:instrText>
-      </w:r>
-      <w:r>
-        <w:fldChar w:fldCharType="separate"/>
-      </w:r>
-      <w:r>
-        <w:t>4</w:t>
-      </w:r>
-      <w:r>
-        <w:fldChar w:fldCharType="end"/>
-      </w:r>
-      <w:r>
-        <w:t>) provides context-sensitive search of</w:t>
-      </w:r>
-      <w:r>
-        <w:t xml:space="preserve"> the NIST SP 800-53 database </w:t>
-      </w:r>
-      <w:r>
-        <w:fldChar w:fldCharType="begin"/>
-      </w:r>
-      <w:r>
-        <w:instrText xml:space="preserve"> ADDIN ZOTERO_ITEM CSL_CITATION {"citationID":"2mcb57675d","properties":{"formattedCitation":"[8]","plainCitation":"[8]"},"citationItems":[{"id":301,"uris":["http://zotero.org/users/118749/items/KQA9ERND"],"uri":["http://zotero.org/users/118749/items/KQA9ERND"],"itemData":{"id":301,"type":"webpage","title":"NVD - 800-53","URL":"https://web.nvd.nist.gov/view/800-53/home"}}],"schema":"https://github.com/citation-style-language/schema/raw/master/csl-citation.json"} </w:instrText>
-      </w:r>
-      <w:r>
-        <w:fldChar w:fldCharType="separate"/>
-      </w:r>
-      <w:r>
-        <w:t>[8]</w:t>
-      </w:r>
-      <w:r>
-        <w:fldChar w:fldCharType="end"/>
-      </w:r>
-      <w:r>
-        <w:t xml:space="preserve">, an online version of the </w:t>
-      </w:r>
-      <w:r>
-        <w:t xml:space="preserve">NIST SP 800-53 Revision 4 </w:t>
-      </w:r>
-      <w:r>
-        <w:t xml:space="preserve">security catalog. </w:t>
-      </w:r>
-      <w:r>
-        <w:t>The</w:t>
-      </w:r>
-      <w:r>
-        <w:t xml:space="preserve"> search function enables the user to conveniently look up the definition and guidance</w:t>
-      </w:r>
-      <w:r>
-        <w:t xml:space="preserve"> for the currently selected security control, or for security cont</w:t>
-      </w:r>
-      <w:r>
-        <w:t xml:space="preserve">rols referenced by the current </w:t>
-      </w:r>
-      <w:r>
-        <w:t>Framework Core selection.</w:t>
-      </w:r>
-    </w:p>
-    <w:p>
-      <w:r>
-        <w:t xml:space="preserve">Baseline Tailor </w:t>
-      </w:r>
-      <w:r>
-        <w:t xml:space="preserve">adopts a minimalist approach. The software </w:t>
-      </w:r>
-      <w:r>
-        <w:t xml:space="preserve">neither creates nor </w:t>
-      </w:r>
-      <w:r>
-        <w:t>modif</w:t>
-      </w:r>
-      <w:r>
-        <w:t>ies</w:t>
-      </w:r>
-      <w:r>
-        <w:t xml:space="preserve"> any files.</w:t>
-      </w:r>
-      <w:r>
-        <w:t xml:space="preserve"> </w:t>
-      </w:r>
-      <w:r>
-        <w:t xml:space="preserve">Instead, Baseline Tailor displays its output in a multiple-line, resizable text field. </w:t>
-      </w:r>
-      <w:r>
-        <w:t xml:space="preserve">The user can copy-paste this output into a third party XML </w:t>
-      </w:r>
-      <w:r>
-        <w:t xml:space="preserve">editing application. </w:t>
-      </w:r>
-      <w:r>
-        <w:t>Baseline Tailor’s inability to write or modify files may seem limiting to some users. But other users may see this “limitation” as an advantage in that it allows for easy installation – even on systems with stringent security policies.</w:t>
-      </w:r>
-    </w:p>
-    <w:p>
-      <w:pPr>
-        <w:pStyle w:val="Heading1"/>
-      </w:pPr>
-      <w:r>
-        <w:t>Disclaimers</w:t>
-      </w:r>
-    </w:p>
-    <w:p>
-      <w:r>
-        <w:t xml:space="preserve">Any mention of commercial </w:t>
-      </w:r>
-      <w:r>
-        <w:t xml:space="preserve">or other third party </w:t>
-      </w:r>
-      <w:r>
-        <w:t xml:space="preserve">products in this </w:t>
-      </w:r>
-      <w:r>
-        <w:t>guide</w:t>
-      </w:r>
-      <w:r>
-        <w:t xml:space="preserve"> is for information purposes only; it does not imply recommendation or endorsement by NIST. For any of the web links in the software and this user’s guide, NIST does not necessarily endorse the views expressed, or concur with the facts presented on those web sites. </w:t>
-      </w:r>
-    </w:p>
-    <w:p>
-      <w:r>
-        <w:t>Baseline Tailor</w:t>
-      </w:r>
-      <w:r>
-        <w:t xml:space="preserve"> was developed at NIST by employees of the Federal Government in the course of their official duties. Pursuant to Title 17 Section 105 of the United States Code this software is not subject to copyright protection and is in the public domain. This software is an experimental system. NIST assumes no responsibility whatsoever for its use by other parties, and makes no guarantees, expressed or implied, about its quality, reliability, or any other characteristic. </w:t>
-      </w:r>
-    </w:p>
-    <w:p>
-      <w:r>
-        <w:t>Baseline Tailor</w:t>
-      </w:r>
-      <w:r>
-        <w:t xml:space="preserve"> can be redistributed and/or modified freely provided that any derivative works bear some notice that they are derived from it, and any modified versions bear some notice that they have been modified. NIST would appreciate acknowledgement if the software is used.</w:t>
-      </w:r>
-    </w:p>
-    <w:p>
-      <w:pPr>
-        <w:pStyle w:val="Heading1"/>
-      </w:pPr>
-      <w:r>
-        <w:t>Getting Started</w:t>
-      </w:r>
-    </w:p>
-    <w:p>
-      <w:r>
-        <w:t xml:space="preserve">Baseline Tailor </w:t>
-      </w:r>
-      <w:r>
-        <w:t>requires</w:t>
-      </w:r>
-      <w:r>
-        <w:t xml:space="preserve"> an Internet browser with support for JavaScript and the Extensible Stylesheet Language Transformations (XSLT) 1.0 standard </w:t>
-      </w:r>
-      <w:r>
-        <w:fldChar w:fldCharType="begin"/>
-      </w:r>
-      <w:r>
-        <w:instrText xml:space="preserve"> ADDIN ZOTERO_ITEM CSL_CITATION {"citationID":"2pnkqu2sof","properties":{"formattedCitation":"[9]","plainCitation":"[9]"},"citationItems":[{"id":300,"uris":["http://zotero.org/users/118749/items/QRANHMUC"],"uri":["http://zotero.org/users/118749/items/QRANHMUC"],"itemData":{"id":300,"type":"webpage","title":"XSL Transformations (XSLT) Version 1.0","container-title":"W3C Recommendation","URL":"http://www.w3.org/TR/xslt","issued":{"date-parts":[["1999",11,16]]}}}],"schema":"https://github.com/citation-style-language/schema/raw/master/csl-citation.json"} </w:instrText>
-      </w:r>
-      <w:r>
-        <w:fldChar w:fldCharType="separate"/>
-      </w:r>
-      <w:r>
-        <w:t>[9]</w:t>
-      </w:r>
-      <w:r>
-        <w:fldChar w:fldCharType="end"/>
-      </w:r>
-      <w:r>
-        <w:t xml:space="preserve">. Most of today’s common browsers meet </w:t>
-      </w:r>
-      <w:r>
-        <w:t>these</w:t>
-      </w:r>
-      <w:r>
-        <w:t xml:space="preserve"> requirement</w:t>
-      </w:r>
-      <w:r>
-        <w:t>s</w:t>
-      </w:r>
-      <w:r>
-        <w:t xml:space="preserve">. Although not required, software for editing XML documents </w:t>
-      </w:r>
-      <w:r>
-        <w:lastRenderedPageBreak/>
-        <w:t xml:space="preserve">is desirable. </w:t>
-      </w:r>
-      <w:r>
-        <w:t>A</w:t>
-      </w:r>
-      <w:r>
-        <w:t xml:space="preserve"> user can</w:t>
-      </w:r>
-      <w:r>
-        <w:t xml:space="preserve"> copy-paste Baseline Tailor’s o</w:t>
-      </w:r>
-      <w:r>
-        <w:t xml:space="preserve">utput into a plain text editor for further modification, </w:t>
-      </w:r>
-      <w:r>
-        <w:t xml:space="preserve">but </w:t>
-      </w:r>
-      <w:r>
-        <w:t xml:space="preserve">software specifically designed for </w:t>
-      </w:r>
-      <w:r>
-        <w:t>authoring</w:t>
-      </w:r>
-      <w:r>
-        <w:t xml:space="preserve"> </w:t>
-      </w:r>
-      <w:r>
-        <w:t xml:space="preserve">XML </w:t>
-      </w:r>
-      <w:r>
-        <w:t>data</w:t>
-      </w:r>
-      <w:r>
-        <w:t xml:space="preserve"> is easier to use, supports validation against a schema, and may als</w:t>
-      </w:r>
-      <w:r>
-        <w:t>o include ot</w:t>
-      </w:r>
-      <w:r>
-        <w:t>her useful XML-specific functionalities</w:t>
-      </w:r>
-      <w:r>
-        <w:t>.</w:t>
-      </w:r>
-    </w:p>
-    <w:p>
-      <w:r>
-        <w:t xml:space="preserve">This guide assumes the reader </w:t>
-      </w:r>
-      <w:r>
-        <w:t xml:space="preserve">is </w:t>
-      </w:r>
-      <w:r>
-        <w:t xml:space="preserve">already </w:t>
-      </w:r>
-      <w:r>
-        <w:t>familiar with</w:t>
-      </w:r>
-      <w:r>
-        <w:t xml:space="preserve"> the content of</w:t>
-      </w:r>
-      <w:r>
-        <w:t xml:space="preserve"> </w:t>
-      </w:r>
-      <w:r>
-        <w:t>the following documents:</w:t>
-      </w:r>
-    </w:p>
-    <w:p>
-      <w:pPr>
-        <w:pStyle w:val="ListParagraph"/>
-        <w:numPr>
-          <w:ilvl w:val="0"/>
-          <w:numId w:val="13"/>
-        </w:numPr>
-      </w:pPr>
-      <w:r>
-        <w:t xml:space="preserve">The </w:t>
-      </w:r>
-      <w:r>
-        <w:rPr>
-          <w:i/>
-        </w:rPr>
-        <w:t>Framework for Improving Critical Infrastructure Cybersecurity</w:t>
-      </w:r>
-      <w:r>
-        <w:t xml:space="preserve"> </w:t>
-      </w:r>
-      <w:r>
-        <w:fldChar w:fldCharType="begin"/>
-      </w:r>
-      <w:r>
-        <w:instrText xml:space="preserve"> ADDIN ZOTERO_ITEM CSL_CITATION {"citationID":"15ek0n7i2m","properties":{"formattedCitation":"[1]","plainCitation":"[1]"},"citationItems":[{"id":274,"uris":["http://zotero.org/users/118749/items/NW5WXVHC"],"uri":["http://zotero.org/users/118749/items/NW5WXVHC"],"itemData":{"id":274,"type":"report","title":"Framework for Improving Critical Infrastructure Cybersecurity","URL":"http://www.nist.gov/cyberframework/","author":[{"literal":"National Institute of Standards and Technology (NIST)"},{"literal":"United States of America"}],"issued":{"date-parts":[["2014"]]}}}],"schema":"https://github.com/citation-style-language/schema/raw/master/csl-citation.json"} </w:instrText>
-      </w:r>
-      <w:r>
-        <w:fldChar w:fldCharType="separate"/>
-      </w:r>
-      <w:r>
-        <w:t>[1]</w:t>
-      </w:r>
-      <w:r>
-        <w:fldChar w:fldCharType="end"/>
-      </w:r>
-      <w:r>
-        <w:t>.</w:t>
-      </w:r>
-    </w:p>
-    <w:p>
-      <w:pPr>
-        <w:pStyle w:val="ListParagraph"/>
-        <w:numPr>
-          <w:ilvl w:val="0"/>
-          <w:numId w:val="13"/>
-        </w:numPr>
-      </w:pPr>
-      <w:r>
-        <w:t xml:space="preserve">NIST SP 800-53 Revision 4, </w:t>
-      </w:r>
-      <w:r>
-        <w:rPr>
-          <w:i/>
-        </w:rPr>
-        <w:t>Security and Privacy Controls for Federal Information Systems and Organizations</w:t>
-      </w:r>
-      <w:r>
-        <w:rPr>
-          <w:i/>
-        </w:rPr>
-        <w:t xml:space="preserve"> </w:t>
-      </w:r>
-      <w:r>
-        <w:rPr>
-          <w:i/>
-        </w:rPr>
-        <w:fldChar w:fldCharType="begin"/>
-      </w:r>
-      <w:r>
-        <w:rPr>
-          <w:i/>
-        </w:rPr>
-        <w:instrText xml:space="preserve"> ADDIN ZOTERO_ITEM CSL_CITATION {"citationID":"1p6buo384g","properties":{"formattedCitation":"[2]","plainCitation":"[2]"},"citationItems":[{"id":294,"uris":["http://zotero.org/users/118749/items/MJS9KH98"],"uri":["http://zotero.org/users/118749/items/MJS9KH98"],"itemData":{"id":294,"type":"report","title":"Security and Privacy Controls for Federal Information Systems and Organizations","publisher":"National Institute of Standards and Technology","source":"CrossRef","URL":"http://nvlpubs.nist.gov/nistpubs/SpecialPublications/NIST.SP.800-53r4.pdf","number":"NIST SP 800-53r4","author":[{"literal":"Joint Task Force Transformation Initiative"}],"issued":{"date-parts":[["2013",4]]},"accessed":{"date-parts":[["2015",6,29]]}}}],"schema":"https://github.com/citation-style-language/schema/raw/master/csl-citation.json"} </w:instrText>
-      </w:r>
-      <w:r>
-        <w:rPr>
-          <w:i/>
-        </w:rPr>
-        <w:fldChar w:fldCharType="separate"/>
-      </w:r>
-      <w:r>
-        <w:t>[2]</w:t>
-      </w:r>
-      <w:r>
-        <w:rPr>
-          <w:i/>
-        </w:rPr>
-        <w:fldChar w:fldCharType="end"/>
-      </w:r>
-      <w:r>
-        <w:t xml:space="preserve">. </w:t>
-      </w:r>
-    </w:p>
-    <w:p>
-      <w:r>
-        <w:t>Both of these documents, as well as</w:t>
-      </w:r>
-      <w:r>
-        <w:t xml:space="preserve"> other information security standards, guidelines, and resources are available </w:t>
-      </w:r>
-      <w:r>
-        <w:t>free of charge</w:t>
-      </w:r>
-      <w:r>
-        <w:t xml:space="preserve"> from NIST’s Computer Security Resource Center (</w:t>
-      </w:r>
-      <w:hyperlink r:id="rId8" w:history="1">
-        <w:r>
-          <w:rPr>
-            <w:rStyle w:val="Hyperlink"/>
-          </w:rPr>
-          <w:t>http://csrc.nist.gov</w:t>
-        </w:r>
-      </w:hyperlink>
-      <w:r>
-        <w:t>).</w:t>
-      </w:r>
-      <w:r>
-        <w:t xml:space="preserve"> </w:t>
-      </w:r>
-    </w:p>
-    <w:p>
-      <w:r>
-        <w:t xml:space="preserve">Users may run </w:t>
-      </w:r>
-      <w:r>
-        <w:t xml:space="preserve">Baseline Tailor online at </w:t>
-      </w:r>
-      <w:hyperlink r:id="rId9" w:history="1">
-        <w:r>
-          <w:rPr>
-            <w:rStyle w:val="Hyperlink"/>
-          </w:rPr>
-          <w:t>https://pages.nist.gov/sctools/bt.xml</w:t>
-        </w:r>
-      </w:hyperlink>
-      <w:r>
-        <w:t xml:space="preserve">. </w:t>
-      </w:r>
-      <w:r>
-        <w:t>Base</w:t>
-      </w:r>
-      <w:r>
-        <w:t xml:space="preserve">line Tailor is </w:t>
-      </w:r>
-      <w:r>
-        <w:t xml:space="preserve">also </w:t>
-      </w:r>
-      <w:r>
-        <w:t>available</w:t>
-      </w:r>
-      <w:r>
-        <w:t xml:space="preserve"> as a zip file, downloadable from </w:t>
-      </w:r>
-      <w:r>
-        <w:rPr>
-          <w:highlight w:val="yellow"/>
-        </w:rPr>
-        <w:t>[U</w:t>
-      </w:r>
-      <w:r>
-        <w:rPr>
-          <w:highlight w:val="yellow"/>
-        </w:rPr>
-        <w:t>RL her</w:t>
-      </w:r>
-      <w:r>
-        <w:rPr>
-          <w:highlight w:val="yellow"/>
-        </w:rPr>
-        <w:t>e]</w:t>
-      </w:r>
-      <w:r>
-        <w:t>, which users may install on an HTTP server or locally on their hard drive</w:t>
-      </w:r>
-      <w:r>
-        <w:t xml:space="preserve">. To install, unzip the zip file. </w:t>
-      </w:r>
-      <w:r>
-        <w:t>To run Baseline Tailor, open</w:t>
-      </w:r>
-      <w:r>
-        <w:t xml:space="preserve"> the file </w:t>
-      </w:r>
-      <w:r>
-        <w:rPr>
-          <w:rStyle w:val="CodeChar"/>
-          <w:sz w:val="22"/>
-          <w:szCs w:val="22"/>
-        </w:rPr>
-        <w:t>bt.xml</w:t>
-      </w:r>
-      <w:r>
-        <w:t xml:space="preserve"> in a</w:t>
-      </w:r>
-      <w:r>
-        <w:t>n Internet</w:t>
-      </w:r>
-      <w:r>
-        <w:t xml:space="preserve"> browser.</w:t>
-      </w:r>
-    </w:p>
-    <w:p>
-      <w:r>
-        <w:t xml:space="preserve">Users running Baseline Tailor from a local non-HTTP installation </w:t>
-      </w:r>
-      <w:r>
-        <w:t xml:space="preserve">should </w:t>
-      </w:r>
-      <w:r>
-        <w:t xml:space="preserve">follow instructions specific to their browser, if applicable, </w:t>
-      </w:r>
-      <w:r>
-        <w:t>for allowing</w:t>
-      </w:r>
-      <w:r>
-        <w:t xml:space="preserve"> read access to </w:t>
-      </w:r>
-      <w:r>
-        <w:t xml:space="preserve">files from the Baseline Tailor installation. For example, </w:t>
-      </w:r>
-      <w:r>
-        <w:t xml:space="preserve">Chrome users </w:t>
-      </w:r>
-      <w:r>
-        <w:t xml:space="preserve">running Baseline Tailor from a local non-HTTP installation </w:t>
-      </w:r>
-      <w:r>
-        <w:t xml:space="preserve">should </w:t>
-      </w:r>
-      <w:r>
-        <w:t>start up</w:t>
-      </w:r>
-      <w:r>
-        <w:t xml:space="preserve"> Chrome </w:t>
-      </w:r>
-      <w:r>
-        <w:t>with</w:t>
-      </w:r>
-      <w:r>
-        <w:t xml:space="preserve"> the </w:t>
-      </w:r>
-      <w:r>
-        <w:rPr>
-          <w:rStyle w:val="CodeChar"/>
-          <w:sz w:val="22"/>
-          <w:szCs w:val="22"/>
-        </w:rPr>
-        <w:t>--allow-file-access-from-files</w:t>
-      </w:r>
-      <w:r>
-        <w:t xml:space="preserve"> option.</w:t>
-      </w:r>
-      <w:r>
-        <w:t xml:space="preserve"> Baseline Tailor runs locally in Firefox without any specialized browser configuration or startup options.</w:t>
-      </w:r>
-    </w:p>
-    <w:p>
-      <w:r>
-        <w:t xml:space="preserve">Baseline Tailor does not require a connection to the Internet to run. However, </w:t>
-      </w:r>
-      <w:r>
-        <w:t xml:space="preserve">the </w:t>
-      </w:r>
-      <w:r>
-        <w:t xml:space="preserve">NIST SP 800-53 database search </w:t>
-      </w:r>
-      <w:r>
-        <w:t xml:space="preserve">function </w:t>
-      </w:r>
-      <w:r>
-        <w:t>is unavailable without Internet access. As a workar</w:t>
-      </w:r>
-      <w:r>
-        <w:t>ound, a user can instead refer to the security control catalog in Appendix F of the NIST SP 800-53 document.</w:t>
-      </w:r>
-    </w:p>
-    <w:p>
-      <w:r>
-        <w:t>The source code for Baseline Tailor is publicly available</w:t>
-      </w:r>
-      <w:bookmarkStart w:id="0" w:name="_GoBack"/>
-      <w:bookmarkEnd w:id="0"/>
-      <w:r>
-        <w:t xml:space="preserve"> at </w:t>
-      </w:r>
-      <w:hyperlink r:id="rId10" w:history="1">
-        <w:r>
-          <w:rPr>
-            <w:rStyle w:val="Hyperlink"/>
-          </w:rPr>
-          <w:t>https://github.com/usnistgov/sctools</w:t>
-        </w:r>
-      </w:hyperlink>
-      <w:r>
-        <w:t>.</w:t>
-      </w:r>
-    </w:p>
-    <w:p>
-      <w:pPr>
-        <w:pStyle w:val="Heading1"/>
-      </w:pPr>
-      <w:bookmarkStart w:id="1" w:name="_Ref427842523"/>
-      <w:r>
-        <w:t>User Interface</w:t>
-      </w:r>
-      <w:bookmarkEnd w:id="1"/>
-    </w:p>
-    <w:p>
-      <w:r>
-        <w:t xml:space="preserve">The Baseline Tailor user interface has </w:t>
-      </w:r>
-      <w:r>
-        <w:t>four</w:t>
-      </w:r>
-      <w:r>
-        <w:t xml:space="preserve"> tabs:</w:t>
-      </w:r>
-    </w:p>
-    <w:p>
-      <w:pPr>
-        <w:pStyle w:val="ListParagraph"/>
-        <w:numPr>
-          <w:ilvl w:val="0"/>
-          <w:numId w:val="5"/>
-        </w:numPr>
-      </w:pPr>
-      <w:r>
-        <w:t>A Cyber Framework Browser tab for navigating the Framework Core.</w:t>
-      </w:r>
-    </w:p>
-    <w:p>
-      <w:pPr>
-        <w:pStyle w:val="ListParagraph"/>
-        <w:numPr>
-          <w:ilvl w:val="0"/>
-          <w:numId w:val="5"/>
-        </w:numPr>
-      </w:pPr>
-      <w:r>
-        <w:t>A Security Control Editor tab for navigating the NIST SP 800-53 security control catalog and tailoring controls.</w:t>
-      </w:r>
-    </w:p>
-    <w:p>
-      <w:pPr>
-        <w:pStyle w:val="ListParagraph"/>
-        <w:numPr>
-          <w:ilvl w:val="0"/>
-          <w:numId w:val="5"/>
-        </w:numPr>
-      </w:pPr>
-      <w:r>
-        <w:t>A Framework Profile tab showing the currently-selected subset of Framework Core outcomes.</w:t>
-      </w:r>
-    </w:p>
-    <w:p>
-      <w:pPr>
-        <w:pStyle w:val="ListParagraph"/>
-        <w:numPr>
-          <w:ilvl w:val="0"/>
-          <w:numId w:val="5"/>
-        </w:numPr>
-      </w:pPr>
-      <w:r>
-        <w:t>A Cross References tab show</w:t>
-      </w:r>
-      <w:r>
-        <w:t>ing</w:t>
-      </w:r>
-      <w:r>
-        <w:t xml:space="preserve"> all references from the Framework Core to the control currently selected in the Security Control Editor tab.</w:t>
-      </w:r>
-    </w:p>
-    <w:p>
-      <w:r>
-        <w:t>A user may switch from one tab to another at any given time by clicking on the desired tab.</w:t>
-      </w:r>
-    </w:p>
-    <w:p>
-      <w:r>
-        <w:lastRenderedPageBreak/>
-        <w:t>The following subsections describe each</w:t>
-      </w:r>
-      <w:r>
-        <w:t xml:space="preserve"> of these tabs in detail, using as an example </w:t>
-      </w:r>
-      <w:r>
-        <w:t xml:space="preserve">the tailoring of </w:t>
-      </w:r>
-      <w:r>
-        <w:t xml:space="preserve">security control IA-3 (Device Identification and Authentication) from the Identification and Authentication </w:t>
-      </w:r>
-      <w:r>
-        <w:t xml:space="preserve">control </w:t>
-      </w:r>
-      <w:r>
-        <w:t>family</w:t>
-      </w:r>
-      <w:r>
-        <w:t xml:space="preserve">. </w:t>
-      </w:r>
-      <w:r>
-        <w:t xml:space="preserve">IA-3 pertains to identifying and authenticating devices prior to connecting to them. </w:t>
-      </w:r>
-      <w:r>
-        <w:t>In the example, IA-3 is tailored</w:t>
-      </w:r>
-      <w:r>
-        <w:t xml:space="preserve"> </w:t>
-      </w:r>
-      <w:r>
-        <w:t xml:space="preserve">for Industrial Control Systems </w:t>
-      </w:r>
-      <w:r>
-        <w:t>as specified in the NIST SP 800-82</w:t>
-      </w:r>
-      <w:r>
-        <w:t xml:space="preserve"> overlay</w:t>
-      </w:r>
-      <w:r>
-        <w:t>.</w:t>
-      </w:r>
-    </w:p>
-    <w:p>
-      <w:pPr>
-        <w:pStyle w:val="Heading2"/>
-      </w:pPr>
-      <w:bookmarkStart w:id="2" w:name="_Ref428958089"/>
-      <w:r>
-        <w:t>Cybersecurity Framework Browser</w:t>
-      </w:r>
-    </w:p>
-    <w:p>
-      <w:pPr>
-        <w:keepNext/>
+    </w:p>
+    <w:p>
+      <w:pPr>
+        <w:pStyle w:val="Default"/>
+      </w:pPr>
+    </w:p>
+    <w:p>
+      <w:pPr>
+        <w:pStyle w:val="Default"/>
+        <w:jc w:val="right"/>
+      </w:pPr>
+      <w:r>
+        <w:t>This publication is available free of charge from:</w:t>
+      </w:r>
+    </w:p>
+    <w:p>
+      <w:pPr>
+        <w:pStyle w:val="Default"/>
+        <w:jc w:val="right"/>
+      </w:pPr>
+      <w:r>
+        <w:t>http://dx.doi.org/10.6028/NIST.IR</w:t>
+      </w:r>
+      <w:r>
+        <w:t>.XXX</w:t>
+      </w:r>
+      <w:r>
+        <w:t>X</w:t>
+      </w:r>
+    </w:p>
+    <w:p>
+      <w:pPr>
+        <w:pStyle w:val="Default"/>
+        <w:jc w:val="right"/>
+        <w:rPr>
+          <w:sz w:val="40"/>
+          <w:szCs w:val="40"/>
+        </w:rPr>
+      </w:pPr>
+    </w:p>
+    <w:p>
+      <w:pPr>
+        <w:pStyle w:val="Default"/>
+        <w:jc w:val="right"/>
+        <w:rPr>
+          <w:sz w:val="40"/>
+          <w:szCs w:val="40"/>
+        </w:rPr>
       </w:pPr>
       <w:r>
         <w:rPr>
           <w:noProof/>
+          <w:sz w:val="40"/>
+          <w:szCs w:val="40"/>
         </w:rPr>
         <w:drawing>
-          <wp:inline distT="0" distB="0" distL="0" distR="0" wp14:anchorId="285CC4D0" wp14:editId="09F717C3">
-            <wp:extent cx="5028571" cy="1485321"/>
-            <wp:effectExtent l="0" t="0" r="635" b="635"/>
-            <wp:docPr id="1" name="Picture 1"/>
+          <wp:inline distT="0" distB="0" distL="0" distR="0" wp14:anchorId="3135A701" wp14:editId="784B39A5">
+            <wp:extent cx="5943600" cy="4471670"/>
+            <wp:effectExtent l="0" t="0" r="0" b="5080"/>
+            <wp:docPr id="11" name="Picture 11"/>
             <wp:cNvGraphicFramePr>
               <a:graphicFrameLocks xmlns:a="http://schemas.openxmlformats.org/drawingml/2006/main" noChangeAspect="1"/>
             </wp:cNvGraphicFramePr>
@@ -1268,11 +171,11 @@
               <a:graphicData uri="http://schemas.openxmlformats.org/drawingml/2006/picture">
                 <pic:pic xmlns:pic="http://schemas.openxmlformats.org/drawingml/2006/picture">
                   <pic:nvPicPr>
-                    <pic:cNvPr id="1" name="core-PR.AC-1.png"/>
+                    <pic:cNvPr id="11" name="screen-shot.png"/>
                     <pic:cNvPicPr/>
                   </pic:nvPicPr>
                   <pic:blipFill>
-                    <a:blip r:embed="rId11">
+                    <a:blip r:embed="rId8">
                       <a:extLst>
                         <a:ext uri="{28A0092B-C50C-407E-A947-70E740481C1C}">
                           <a14:useLocalDpi xmlns:a14="http://schemas.microsoft.com/office/drawing/2010/main" val="0"/>
@@ -1286,7 +189,7 @@
                   <pic:spPr>
                     <a:xfrm>
                       <a:off x="0" y="0"/>
-                      <a:ext cx="5028571" cy="1485321"/>
+                      <a:ext cx="5943600" cy="4471670"/>
                     </a:xfrm>
                     <a:prstGeom prst="rect">
                       <a:avLst/>
@@ -1301,6 +204,2109 @@
     </w:p>
     <w:p>
       <w:pPr>
+        <w:pStyle w:val="Default"/>
+        <w:rPr>
+          <w:sz w:val="40"/>
+          <w:szCs w:val="40"/>
+        </w:rPr>
+      </w:pPr>
+    </w:p>
+    <w:p>
+      <w:pPr>
+        <w:pStyle w:val="Default"/>
+        <w:jc w:val="right"/>
+        <w:rPr>
+          <w:sz w:val="40"/>
+          <w:szCs w:val="40"/>
+        </w:rPr>
+      </w:pPr>
+    </w:p>
+    <w:p>
+      <w:pPr>
+        <w:pStyle w:val="Default"/>
+        <w:jc w:val="right"/>
+        <w:rPr>
+          <w:sz w:val="40"/>
+          <w:szCs w:val="40"/>
+        </w:rPr>
+      </w:pPr>
+      <w:r>
+        <w:rPr>
+          <w:noProof/>
+          <w:sz w:val="40"/>
+          <w:szCs w:val="40"/>
+        </w:rPr>
+        <w:drawing>
+          <wp:anchor distT="0" distB="0" distL="114300" distR="114300" simplePos="0" relativeHeight="251659264" behindDoc="0" locked="0" layoutInCell="1" allowOverlap="1" wp14:anchorId="3247EFB6" wp14:editId="7F4958EF">
+            <wp:simplePos x="0" y="0"/>
+            <wp:positionH relativeFrom="column">
+              <wp:posOffset>3674110</wp:posOffset>
+            </wp:positionH>
+            <wp:positionV relativeFrom="paragraph">
+              <wp:posOffset>-393169</wp:posOffset>
+            </wp:positionV>
+            <wp:extent cx="2267585" cy="959485"/>
+            <wp:effectExtent l="0" t="0" r="0" b="0"/>
+            <wp:wrapSquare wrapText="left"/>
+            <wp:docPr id="9" name="Picture 9" descr="nistident_flright_300ppi"/>
+            <wp:cNvGraphicFramePr>
+              <a:graphicFrameLocks xmlns:a="http://schemas.openxmlformats.org/drawingml/2006/main" noChangeAspect="1"/>
+            </wp:cNvGraphicFramePr>
+            <a:graphic xmlns:a="http://schemas.openxmlformats.org/drawingml/2006/main">
+              <a:graphicData uri="http://schemas.openxmlformats.org/drawingml/2006/picture">
+                <pic:pic xmlns:pic="http://schemas.openxmlformats.org/drawingml/2006/picture">
+                  <pic:nvPicPr>
+                    <pic:cNvPr id="0" name="Picture 2" descr="nistident_flright_300ppi"/>
+                    <pic:cNvPicPr>
+                      <a:picLocks noChangeAspect="1" noChangeArrowheads="1"/>
+                    </pic:cNvPicPr>
+                  </pic:nvPicPr>
+                  <pic:blipFill>
+                    <a:blip r:embed="rId9">
+                      <a:extLst>
+                        <a:ext uri="{28A0092B-C50C-407E-A947-70E740481C1C}">
+                          <a14:useLocalDpi xmlns:a14="http://schemas.microsoft.com/office/drawing/2010/main" val="0"/>
+                        </a:ext>
+                      </a:extLst>
+                    </a:blip>
+                    <a:srcRect/>
+                    <a:stretch>
+                      <a:fillRect/>
+                    </a:stretch>
+                  </pic:blipFill>
+                  <pic:spPr bwMode="auto">
+                    <a:xfrm>
+                      <a:off x="0" y="0"/>
+                      <a:ext cx="2267585" cy="959485"/>
+                    </a:xfrm>
+                    <a:prstGeom prst="rect">
+                      <a:avLst/>
+                    </a:prstGeom>
+                    <a:noFill/>
+                    <a:ln>
+                      <a:noFill/>
+                    </a:ln>
+                  </pic:spPr>
+                </pic:pic>
+              </a:graphicData>
+            </a:graphic>
+            <wp14:sizeRelH relativeFrom="page">
+              <wp14:pctWidth>0</wp14:pctWidth>
+            </wp14:sizeRelH>
+            <wp14:sizeRelV relativeFrom="page">
+              <wp14:pctHeight>0</wp14:pctHeight>
+            </wp14:sizeRelV>
+          </wp:anchor>
+        </w:drawing>
+      </w:r>
+    </w:p>
+    <w:p>
+      <w:pPr>
+        <w:pStyle w:val="Default"/>
+        <w:jc w:val="right"/>
+        <w:rPr>
+          <w:sz w:val="40"/>
+          <w:szCs w:val="40"/>
+        </w:rPr>
+      </w:pPr>
+      <w:r>
+        <w:rPr>
+          <w:b/>
+          <w:bCs/>
+          <w:sz w:val="40"/>
+          <w:szCs w:val="40"/>
+        </w:rPr>
+        <w:lastRenderedPageBreak/>
+        <w:t xml:space="preserve">NISTIR XXXX </w:t>
+      </w:r>
+    </w:p>
+    <w:p>
+      <w:pPr>
+        <w:pStyle w:val="Default"/>
+        <w:rPr>
+          <w:sz w:val="40"/>
+          <w:szCs w:val="40"/>
+        </w:rPr>
+      </w:pPr>
+    </w:p>
+    <w:p>
+      <w:pPr>
+        <w:pStyle w:val="Default"/>
+        <w:rPr>
+          <w:sz w:val="40"/>
+          <w:szCs w:val="40"/>
+        </w:rPr>
+      </w:pPr>
+    </w:p>
+    <w:p>
+      <w:pPr>
+        <w:pStyle w:val="Default"/>
+        <w:jc w:val="right"/>
+        <w:rPr>
+          <w:b/>
+          <w:bCs/>
+          <w:sz w:val="56"/>
+          <w:szCs w:val="56"/>
+        </w:rPr>
+      </w:pPr>
+      <w:r>
+        <w:rPr>
+          <w:b/>
+          <w:bCs/>
+          <w:sz w:val="56"/>
+          <w:szCs w:val="56"/>
+        </w:rPr>
+        <w:t>Baseline Tailor User Guide</w:t>
+      </w:r>
+    </w:p>
+    <w:p>
+      <w:pPr>
+        <w:pStyle w:val="Default"/>
+        <w:jc w:val="right"/>
+        <w:rPr>
+          <w:sz w:val="56"/>
+          <w:szCs w:val="56"/>
+        </w:rPr>
+      </w:pPr>
+    </w:p>
+    <w:p>
+      <w:pPr>
+        <w:pStyle w:val="Default"/>
+        <w:jc w:val="right"/>
+      </w:pPr>
+      <w:r>
+        <w:t>Joshua Lubell</w:t>
+      </w:r>
+    </w:p>
+    <w:p>
+      <w:pPr>
+        <w:pStyle w:val="Default"/>
+        <w:jc w:val="right"/>
+        <w:rPr>
+          <w:i/>
+          <w:iCs/>
+        </w:rPr>
+      </w:pPr>
+      <w:r>
+        <w:rPr>
+          <w:i/>
+          <w:iCs/>
+        </w:rPr>
+        <w:t>Systems Integration Division</w:t>
+      </w:r>
+    </w:p>
+    <w:p>
+      <w:pPr>
+        <w:pStyle w:val="Default"/>
+        <w:jc w:val="right"/>
+        <w:rPr>
+          <w:i/>
+          <w:iCs/>
+        </w:rPr>
+      </w:pPr>
+      <w:r>
+        <w:rPr>
+          <w:i/>
+          <w:iCs/>
+        </w:rPr>
+        <w:t>Engineering Laboratory</w:t>
+      </w:r>
+    </w:p>
+    <w:p>
+      <w:pPr>
+        <w:pStyle w:val="Default"/>
+      </w:pPr>
+    </w:p>
+    <w:p>
+      <w:pPr>
+        <w:pStyle w:val="Default"/>
+        <w:jc w:val="right"/>
+      </w:pPr>
+      <w:r>
+        <w:t>This publication is available free of charge from:</w:t>
+      </w:r>
+    </w:p>
+    <w:p>
+      <w:pPr>
+        <w:pStyle w:val="Default"/>
+        <w:jc w:val="right"/>
+      </w:pPr>
+      <w:r>
+        <w:t>http://dx.doi.org/10.6028/NIST.IR</w:t>
+      </w:r>
+      <w:r>
+        <w:t>.XXX</w:t>
+      </w:r>
+      <w:r>
+        <w:t>X</w:t>
+      </w:r>
+    </w:p>
+    <w:p>
+      <w:pPr>
+        <w:pStyle w:val="Default"/>
+        <w:jc w:val="right"/>
+        <w:rPr>
+          <w:sz w:val="22"/>
+          <w:szCs w:val="22"/>
+        </w:rPr>
+      </w:pPr>
+    </w:p>
+    <w:p>
+      <w:pPr>
+        <w:pStyle w:val="Default"/>
+        <w:jc w:val="right"/>
+        <w:rPr>
+          <w:sz w:val="22"/>
+          <w:szCs w:val="22"/>
+        </w:rPr>
+      </w:pPr>
+    </w:p>
+    <w:p>
+      <w:pPr>
+        <w:pStyle w:val="Default"/>
+        <w:jc w:val="right"/>
+        <w:rPr>
+          <w:sz w:val="22"/>
+          <w:szCs w:val="22"/>
+        </w:rPr>
+      </w:pPr>
+    </w:p>
+    <w:p>
+      <w:pPr>
+        <w:pStyle w:val="Default"/>
+        <w:jc w:val="right"/>
+        <w:rPr>
+          <w:sz w:val="22"/>
+          <w:szCs w:val="22"/>
+        </w:rPr>
+      </w:pPr>
+    </w:p>
+    <w:p>
+      <w:pPr>
+        <w:pStyle w:val="Default"/>
+        <w:jc w:val="right"/>
+        <w:rPr>
+          <w:sz w:val="22"/>
+          <w:szCs w:val="22"/>
+        </w:rPr>
+      </w:pPr>
+    </w:p>
+    <w:p>
+      <w:pPr>
+        <w:pStyle w:val="Default"/>
+        <w:jc w:val="right"/>
+      </w:pPr>
+      <w:r>
+        <w:t>Month and Year of Publication</w:t>
+      </w:r>
+    </w:p>
+    <w:p>
+      <w:pPr>
+        <w:pStyle w:val="Default"/>
+        <w:jc w:val="center"/>
+        <w:rPr>
+          <w:sz w:val="22"/>
+          <w:szCs w:val="22"/>
+        </w:rPr>
+      </w:pPr>
+    </w:p>
+    <w:p>
+      <w:pPr>
+        <w:pStyle w:val="Default"/>
+        <w:jc w:val="right"/>
+        <w:rPr>
+          <w:sz w:val="22"/>
+          <w:szCs w:val="22"/>
+        </w:rPr>
+      </w:pPr>
+    </w:p>
+    <w:p>
+      <w:pPr>
+        <w:pStyle w:val="Default"/>
+        <w:jc w:val="right"/>
+        <w:rPr>
+          <w:sz w:val="22"/>
+          <w:szCs w:val="22"/>
+        </w:rPr>
+      </w:pPr>
+    </w:p>
+    <w:p>
+      <w:pPr>
+        <w:pStyle w:val="Default"/>
+        <w:jc w:val="right"/>
+        <w:rPr>
+          <w:sz w:val="22"/>
+          <w:szCs w:val="22"/>
+        </w:rPr>
+      </w:pPr>
+    </w:p>
+    <w:p>
+      <w:pPr>
+        <w:pStyle w:val="Default"/>
+        <w:jc w:val="right"/>
+        <w:rPr>
+          <w:sz w:val="22"/>
+          <w:szCs w:val="22"/>
+        </w:rPr>
+      </w:pPr>
+    </w:p>
+    <w:p>
+      <w:pPr>
+        <w:pStyle w:val="Default"/>
+        <w:jc w:val="right"/>
+        <w:rPr>
+          <w:sz w:val="22"/>
+          <w:szCs w:val="22"/>
+        </w:rPr>
+      </w:pPr>
+    </w:p>
+    <w:p>
+      <w:pPr>
+        <w:pStyle w:val="Default"/>
+        <w:jc w:val="right"/>
+        <w:rPr>
+          <w:sz w:val="22"/>
+          <w:szCs w:val="22"/>
+        </w:rPr>
+      </w:pPr>
+    </w:p>
+    <w:p>
+      <w:pPr>
+        <w:pStyle w:val="Default"/>
+        <w:jc w:val="right"/>
+        <w:rPr>
+          <w:sz w:val="22"/>
+          <w:szCs w:val="22"/>
+        </w:rPr>
+      </w:pPr>
+    </w:p>
+    <w:p>
+      <w:pPr>
+        <w:pStyle w:val="Default"/>
+        <w:jc w:val="right"/>
+        <w:rPr>
+          <w:sz w:val="22"/>
+          <w:szCs w:val="22"/>
+        </w:rPr>
+      </w:pPr>
+    </w:p>
+    <w:p>
+      <w:pPr>
+        <w:pStyle w:val="Default"/>
+        <w:jc w:val="right"/>
+        <w:rPr>
+          <w:sz w:val="22"/>
+          <w:szCs w:val="22"/>
+        </w:rPr>
+      </w:pPr>
+    </w:p>
+    <w:p>
+      <w:pPr>
+        <w:pStyle w:val="Default"/>
+        <w:jc w:val="right"/>
+        <w:rPr>
+          <w:sz w:val="22"/>
+          <w:szCs w:val="22"/>
+        </w:rPr>
+      </w:pPr>
+    </w:p>
+    <w:p>
+      <w:pPr>
+        <w:pStyle w:val="Default"/>
+        <w:jc w:val="right"/>
+        <w:rPr>
+          <w:sz w:val="22"/>
+          <w:szCs w:val="22"/>
+        </w:rPr>
+      </w:pPr>
+    </w:p>
+    <w:p>
+      <w:pPr>
+        <w:pStyle w:val="Default"/>
+        <w:jc w:val="right"/>
+        <w:rPr>
+          <w:sz w:val="22"/>
+          <w:szCs w:val="22"/>
+        </w:rPr>
+      </w:pPr>
+      <w:r>
+        <w:rPr>
+          <w:noProof/>
+        </w:rPr>
+        <w:drawing>
+          <wp:anchor distT="0" distB="0" distL="114300" distR="114300" simplePos="0" relativeHeight="251660288" behindDoc="0" locked="1" layoutInCell="1" allowOverlap="1" wp14:anchorId="5055C054" wp14:editId="04C02CD6">
+            <wp:simplePos x="0" y="0"/>
+            <wp:positionH relativeFrom="column">
+              <wp:posOffset>4312920</wp:posOffset>
+            </wp:positionH>
+            <wp:positionV relativeFrom="page">
+              <wp:posOffset>6211570</wp:posOffset>
+            </wp:positionV>
+            <wp:extent cx="1162685" cy="1141730"/>
+            <wp:effectExtent l="0" t="0" r="0" b="1270"/>
+            <wp:wrapSquare wrapText="bothSides"/>
+            <wp:docPr id="23" name="Picture 23"/>
+            <wp:cNvGraphicFramePr>
+              <a:graphicFrameLocks xmlns:a="http://schemas.openxmlformats.org/drawingml/2006/main" noChangeAspect="1"/>
+            </wp:cNvGraphicFramePr>
+            <a:graphic xmlns:a="http://schemas.openxmlformats.org/drawingml/2006/main">
+              <a:graphicData uri="http://schemas.openxmlformats.org/drawingml/2006/picture">
+                <pic:pic xmlns:pic="http://schemas.openxmlformats.org/drawingml/2006/picture">
+                  <pic:nvPicPr>
+                    <pic:cNvPr id="0" name="Picture 23"/>
+                    <pic:cNvPicPr>
+                      <a:picLocks noChangeAspect="1" noChangeArrowheads="1"/>
+                    </pic:cNvPicPr>
+                  </pic:nvPicPr>
+                  <pic:blipFill>
+                    <a:blip r:embed="rId10" cstate="print">
+                      <a:extLst>
+                        <a:ext uri="{28A0092B-C50C-407E-A947-70E740481C1C}">
+                          <a14:useLocalDpi xmlns:a14="http://schemas.microsoft.com/office/drawing/2010/main" val="0"/>
+                        </a:ext>
+                      </a:extLst>
+                    </a:blip>
+                    <a:srcRect l="-710" t="-702" r="-710" b="-702"/>
+                    <a:stretch>
+                      <a:fillRect/>
+                    </a:stretch>
+                  </pic:blipFill>
+                  <pic:spPr bwMode="auto">
+                    <a:xfrm>
+                      <a:off x="0" y="0"/>
+                      <a:ext cx="1162685" cy="1141730"/>
+                    </a:xfrm>
+                    <a:prstGeom prst="rect">
+                      <a:avLst/>
+                    </a:prstGeom>
+                    <a:noFill/>
+                    <a:ln>
+                      <a:noFill/>
+                    </a:ln>
+                  </pic:spPr>
+                </pic:pic>
+              </a:graphicData>
+            </a:graphic>
+            <wp14:sizeRelH relativeFrom="page">
+              <wp14:pctWidth>0</wp14:pctWidth>
+            </wp14:sizeRelH>
+            <wp14:sizeRelV relativeFrom="page">
+              <wp14:pctHeight>0</wp14:pctHeight>
+            </wp14:sizeRelV>
+          </wp:anchor>
+        </w:drawing>
+      </w:r>
+    </w:p>
+    <w:p>
+      <w:pPr>
+        <w:pStyle w:val="Default"/>
+        <w:jc w:val="right"/>
+        <w:rPr>
+          <w:sz w:val="22"/>
+          <w:szCs w:val="22"/>
+        </w:rPr>
+      </w:pPr>
+    </w:p>
+    <w:p>
+      <w:pPr>
+        <w:pStyle w:val="Default"/>
+        <w:jc w:val="right"/>
+        <w:rPr>
+          <w:sz w:val="22"/>
+          <w:szCs w:val="22"/>
+        </w:rPr>
+      </w:pPr>
+    </w:p>
+    <w:p>
+      <w:pPr>
+        <w:pStyle w:val="Default"/>
+        <w:jc w:val="right"/>
+        <w:rPr>
+          <w:sz w:val="22"/>
+          <w:szCs w:val="22"/>
+        </w:rPr>
+      </w:pPr>
+    </w:p>
+    <w:p>
+      <w:pPr>
+        <w:pStyle w:val="Default"/>
+        <w:jc w:val="right"/>
+        <w:rPr>
+          <w:sz w:val="22"/>
+          <w:szCs w:val="22"/>
+        </w:rPr>
+      </w:pPr>
+    </w:p>
+    <w:p>
+      <w:pPr>
+        <w:pStyle w:val="Default"/>
+        <w:jc w:val="right"/>
+        <w:rPr>
+          <w:sz w:val="22"/>
+          <w:szCs w:val="22"/>
+        </w:rPr>
+      </w:pPr>
+    </w:p>
+    <w:p>
+      <w:pPr>
+        <w:pStyle w:val="Default"/>
+        <w:jc w:val="right"/>
+        <w:rPr>
+          <w:sz w:val="22"/>
+          <w:szCs w:val="22"/>
+        </w:rPr>
+      </w:pPr>
+    </w:p>
+    <w:p>
+      <w:pPr>
+        <w:pStyle w:val="Default"/>
+        <w:jc w:val="right"/>
+        <w:rPr>
+          <w:sz w:val="22"/>
+          <w:szCs w:val="22"/>
+        </w:rPr>
+      </w:pPr>
+    </w:p>
+    <w:p>
+      <w:pPr>
+        <w:pStyle w:val="Default"/>
+        <w:jc w:val="right"/>
+        <w:rPr>
+          <w:sz w:val="22"/>
+          <w:szCs w:val="22"/>
+        </w:rPr>
+      </w:pPr>
+    </w:p>
+    <w:p>
+      <w:pPr>
+        <w:pStyle w:val="Default"/>
+        <w:jc w:val="right"/>
+        <w:rPr>
+          <w:sz w:val="22"/>
+          <w:szCs w:val="22"/>
+        </w:rPr>
+      </w:pPr>
+    </w:p>
+    <w:p>
+      <w:pPr>
+        <w:pStyle w:val="Default"/>
+        <w:jc w:val="right"/>
+        <w:rPr>
+          <w:sz w:val="22"/>
+          <w:szCs w:val="22"/>
+        </w:rPr>
+      </w:pPr>
+    </w:p>
+    <w:p>
+      <w:pPr>
+        <w:pStyle w:val="Default"/>
+        <w:jc w:val="right"/>
+        <w:rPr>
+          <w:sz w:val="22"/>
+          <w:szCs w:val="22"/>
+        </w:rPr>
+      </w:pPr>
+      <w:r>
+        <w:rPr>
+          <w:sz w:val="22"/>
+          <w:szCs w:val="22"/>
+        </w:rPr>
+        <w:t xml:space="preserve">U.S. Department of Commerce </w:t>
+      </w:r>
+    </w:p>
+    <w:p>
+      <w:pPr>
+        <w:pStyle w:val="Default"/>
+        <w:jc w:val="right"/>
+        <w:rPr>
+          <w:i/>
+          <w:iCs/>
+          <w:sz w:val="20"/>
+          <w:szCs w:val="20"/>
+        </w:rPr>
+      </w:pPr>
+      <w:r>
+        <w:rPr>
+          <w:i/>
+          <w:iCs/>
+          <w:sz w:val="20"/>
+          <w:szCs w:val="20"/>
+        </w:rPr>
+        <w:t>Penny Pritzker,</w:t>
+      </w:r>
+      <w:r>
+        <w:rPr>
+          <w:i/>
+          <w:iCs/>
+          <w:sz w:val="20"/>
+          <w:szCs w:val="20"/>
+        </w:rPr>
+        <w:t xml:space="preserve"> Secretary</w:t>
+      </w:r>
+    </w:p>
+    <w:p>
+      <w:pPr>
+        <w:pStyle w:val="Default"/>
+        <w:jc w:val="right"/>
+        <w:rPr>
+          <w:sz w:val="20"/>
+          <w:szCs w:val="20"/>
+        </w:rPr>
+      </w:pPr>
+    </w:p>
+    <w:p>
+      <w:pPr>
+        <w:pStyle w:val="Default"/>
+        <w:jc w:val="right"/>
+        <w:rPr>
+          <w:sz w:val="20"/>
+          <w:szCs w:val="20"/>
+        </w:rPr>
+      </w:pPr>
+      <w:r>
+        <w:rPr>
+          <w:sz w:val="20"/>
+          <w:szCs w:val="20"/>
+        </w:rPr>
+        <w:t xml:space="preserve">National </w:t>
+      </w:r>
+      <w:smartTag w:uri="urn:schemas-microsoft-com:office:smarttags" w:element="place">
+        <w:smartTag w:uri="urn:schemas-microsoft-com:office:smarttags" w:element="PlaceType">
+          <w:r>
+            <w:rPr>
+              <w:sz w:val="20"/>
+              <w:szCs w:val="20"/>
+            </w:rPr>
+            <w:t>Institute</w:t>
+          </w:r>
+        </w:smartTag>
+        <w:r>
+          <w:rPr>
+            <w:sz w:val="20"/>
+            <w:szCs w:val="20"/>
+          </w:rPr>
+          <w:t xml:space="preserve"> of </w:t>
+        </w:r>
+        <w:smartTag w:uri="urn:schemas-microsoft-com:office:smarttags" w:element="PlaceName">
+          <w:r>
+            <w:rPr>
+              <w:sz w:val="20"/>
+              <w:szCs w:val="20"/>
+            </w:rPr>
+            <w:t>Standards</w:t>
+          </w:r>
+        </w:smartTag>
+      </w:smartTag>
+      <w:r>
+        <w:rPr>
+          <w:sz w:val="20"/>
+          <w:szCs w:val="20"/>
+        </w:rPr>
+        <w:t xml:space="preserve"> and Technology </w:t>
+      </w:r>
+    </w:p>
+    <w:p>
+      <w:pPr>
+        <w:pStyle w:val="Default"/>
+        <w:jc w:val="right"/>
+        <w:rPr>
+          <w:sz w:val="20"/>
+          <w:szCs w:val="20"/>
+        </w:rPr>
+      </w:pPr>
+      <w:r>
+        <w:rPr>
+          <w:i/>
+          <w:iCs/>
+          <w:sz w:val="20"/>
+          <w:szCs w:val="20"/>
+        </w:rPr>
+        <w:t xml:space="preserve">Willie May, Under Secretary of Commerce for Standards and Technology and Director </w:t>
+      </w:r>
+    </w:p>
+    <w:p>
+      <w:pPr>
+        <w:pStyle w:val="Heading1"/>
+        <w:numPr>
+          <w:ilvl w:val="0"/>
+          <w:numId w:val="0"/>
+        </w:numPr>
+        <w:sectPr>
+          <w:pgSz w:w="12240" w:h="15840"/>
+          <w:pgMar w:top="1440" w:right="1440" w:bottom="1440" w:left="1440" w:header="720" w:footer="720" w:gutter="0"/>
+          <w:pgNumType w:fmt="lowerRoman" w:start="1"/>
+          <w:cols w:space="720"/>
+          <w:docGrid w:linePitch="360"/>
+        </w:sectPr>
+      </w:pPr>
+    </w:p>
+    <w:p>
+      <w:pPr>
+        <w:pStyle w:val="Heading1"/>
+      </w:pPr>
+      <w:r>
+        <w:lastRenderedPageBreak/>
+        <w:t>Introduction</w:t>
+      </w:r>
+    </w:p>
+    <w:p>
+      <w:r>
+        <w:t xml:space="preserve">This guide </w:t>
+      </w:r>
+      <w:r>
+        <w:t xml:space="preserve">describes how to use Baseline Tailor, a software tool for </w:t>
+      </w:r>
+      <w:r>
+        <w:t>using</w:t>
+      </w:r>
+      <w:r>
+        <w:t xml:space="preserve"> the United States government’s Cybersecurity Framework </w:t>
+      </w:r>
+      <w:r>
+        <w:fldChar w:fldCharType="begin"/>
+      </w:r>
+      <w:r>
+        <w:instrText xml:space="preserve"> ADDIN ZOTERO_ITEM CSL_CITATION {"citationID":"87bd9jpdp","properties":{"formattedCitation":"[1]","plainCitation":"[1]"},"citationItems":[{"id":274,"uris":["http://zotero.org/users/118749/items/NW5WXVHC"],"uri":["http://zotero.org/users/118749/items/NW5WXVHC"],"itemData":{"id":274,"type":"report","title":"Framework for Improving Critical Infrastructure Cybersecurity","URL":"http://www.nist.gov/cyberframework/","author":[{"literal":"National Institute of Standards and Technology (NIST)"},{"literal":"United States of America"}],"issued":{"date-parts":[["2014"]]}}}],"schema":"https://github.com/citation-style-language/schema/raw/master/csl-citation.json"} </w:instrText>
+      </w:r>
+      <w:r>
+        <w:fldChar w:fldCharType="separate"/>
+      </w:r>
+      <w:r>
+        <w:t>[1]</w:t>
+      </w:r>
+      <w:r>
+        <w:fldChar w:fldCharType="end"/>
+      </w:r>
+      <w:r>
+        <w:t xml:space="preserve"> and </w:t>
+      </w:r>
+      <w:r>
+        <w:t xml:space="preserve">for </w:t>
+      </w:r>
+      <w:r>
+        <w:t>tailoring the National Institute of Standards and Technology (NIST) Special Pub</w:t>
+      </w:r>
+      <w:r>
+        <w:t xml:space="preserve">lication (SP) 800-53 Revision 4 </w:t>
+      </w:r>
+      <w:r>
+        <w:fldChar w:fldCharType="begin"/>
+      </w:r>
+      <w:r>
+        <w:instrText xml:space="preserve"> ADDIN ZOTERO_ITEM CSL_CITATION {"citationID":"juob0iee9","properties":{"formattedCitation":"[2]","plainCitation":"[2]"},"citationItems":[{"id":294,"uris":["http://zotero.org/users/118749/items/MJS9KH98"],"uri":["http://zotero.org/users/118749/items/MJS9KH98"],"itemData":{"id":294,"type":"report","title":"Security and Privacy Controls for Federal Information Systems and Organizations","publisher":"National Institute of Standards and Technology","source":"CrossRef","URL":"http://nvlpubs.nist.gov/nistpubs/SpecialPublications/NIST.SP.800-53r4.pdf","number":"NIST SP 800-53r4","author":[{"literal":"Joint Task Force Transformation Initiative"}],"issued":{"date-parts":[["2013",4]]},"accessed":{"date-parts":[["2015",6,29]]}}}],"schema":"https://github.com/citation-style-language/schema/raw/master/csl-citation.json"} </w:instrText>
+      </w:r>
+      <w:r>
+        <w:fldChar w:fldCharType="separate"/>
+      </w:r>
+      <w:r>
+        <w:t>[2]</w:t>
+      </w:r>
+      <w:r>
+        <w:fldChar w:fldCharType="end"/>
+      </w:r>
+      <w:r>
+        <w:t xml:space="preserve"> </w:t>
+      </w:r>
+      <w:r>
+        <w:t>security controls.</w:t>
+      </w:r>
+      <w:r>
+        <w:t xml:space="preserve"> Baseline Tailor generates output in an Extensible Markup Language (XML) </w:t>
+      </w:r>
+      <w:r>
+        <w:fldChar w:fldCharType="begin"/>
+      </w:r>
+      <w:r>
+        <w:instrText xml:space="preserve"> ADDIN ZOTERO_ITEM CSL_CITATION {"citationID":"16rovg7sm1","properties":{"formattedCitation":"[3]","plainCitation":"[3]"},"citationItems":[{"id":289,"uris":["http://zotero.org/users/118749/items/I2XIDSBW"],"uri":["http://zotero.org/users/118749/items/I2XIDSBW"],"itemData":{"id":289,"type":"webpage","title":"Extensible Markup Language (XML) 1.0 (Fifth Edition)","container-title":"W3C Recommendation","URL":"http://www.w3.org/TR/xml/","issued":{"date-parts":[["2008",11,26]]}}}],"schema":"https://github.com/citation-style-language/schema/raw/master/csl-citation.json"} </w:instrText>
+      </w:r>
+      <w:r>
+        <w:fldChar w:fldCharType="separate"/>
+      </w:r>
+      <w:r>
+        <w:t>[3]</w:t>
+      </w:r>
+      <w:r>
+        <w:fldChar w:fldCharType="end"/>
+      </w:r>
+      <w:r>
+        <w:t xml:space="preserve"> </w:t>
+      </w:r>
+      <w:r>
+        <w:t xml:space="preserve">format capturing </w:t>
+      </w:r>
+      <w:r>
+        <w:t>a</w:t>
+      </w:r>
+      <w:r>
+        <w:t xml:space="preserve"> user’s </w:t>
+      </w:r>
+      <w:r>
+        <w:t>Framework P</w:t>
+      </w:r>
+      <w:r>
+        <w:t xml:space="preserve">rofile and </w:t>
+      </w:r>
+      <w:r>
+        <w:t>tailoring choices.</w:t>
+      </w:r>
+    </w:p>
+    <w:p>
+      <w:r>
+        <w:t xml:space="preserve">The Cybersecurity Framework provides a way for organizations to describe their current security posture and target state, and to communicate and assess progress toward meeting goals. </w:t>
+      </w:r>
+      <w:r>
+        <w:t xml:space="preserve">The heart of the Cybersecurity Framework is the Framework Core: a taxonomy of cybersecurity activities common across critical infrastructure sectors. The Framework Core is organized around specific outcomes, with each outcome containing references to standards addressing the outcome. </w:t>
+      </w:r>
+      <w:r>
+        <w:t xml:space="preserve">A Framework Profile is a subset of the outcomes in the Framework Core representing either an organization’s current or target security posture. </w:t>
+      </w:r>
+    </w:p>
+    <w:p>
+      <w:r>
+        <w:t xml:space="preserve">NIST SP 800-53 provides a catalog of tailorable security controls organized into eighteen families. </w:t>
+      </w:r>
+      <w:r>
+        <w:t xml:space="preserve">Each control has zero or more control enhancements, each of which adds additional functionality to and/or increases the strength of the control. </w:t>
+      </w:r>
+      <w:r>
+        <w:t xml:space="preserve">The catalog </w:t>
+      </w:r>
+      <w:r>
+        <w:t>specifies three security control baselines: for low, moderate, and high impact information systems. The baselines are suggested defaults</w:t>
+      </w:r>
+      <w:r>
+        <w:t xml:space="preserve"> for “typical” information systems</w:t>
+      </w:r>
+      <w:r>
+        <w:t>. For example, an organization looking to select security controls for a low- impact system (where the consequences of compromised confidentiality, integrity, and availability of information are low) might begin with the controls in the baseline for the low impact level (or more succinctly, the low baseline) and tailor them as appropriate.</w:t>
+      </w:r>
+      <w:r>
+        <w:t xml:space="preserve"> In addition to baseline allocation, each security control is also assigned a priority code of P1, P2, P3, or P0. Controls with priority P1 should be implemented first, followed by </w:t>
+      </w:r>
+      <w:r>
+        <w:t>those</w:t>
+      </w:r>
+      <w:r>
+        <w:t xml:space="preserve"> with priority P2, and finally </w:t>
+      </w:r>
+      <w:r>
+        <w:t>those</w:t>
+      </w:r>
+      <w:r>
+        <w:t xml:space="preserve"> with priority P3. A P0 priority code indicates the security control is not assigned to a baseline.</w:t>
+      </w:r>
+    </w:p>
+    <w:p>
+      <w:r>
+        <w:t xml:space="preserve">NIST SP 800-53 includes guidance for creating and documenting </w:t>
+      </w:r>
+      <w:r>
+        <w:rPr>
+          <w:i/>
+        </w:rPr>
+        <w:t>overlays</w:t>
+      </w:r>
+      <w:r>
+        <w:t xml:space="preserve"> to encourage the sharing of best security practices. An overlay is a set of control customizations applicable to a group of organizations with common security requirements. For example, NIST SP 800-82 (Guide to I</w:t>
+      </w:r>
+      <w:r>
+        <w:t xml:space="preserve">ndustrial </w:t>
+      </w:r>
+      <w:r>
+        <w:t>C</w:t>
+      </w:r>
+      <w:r>
+        <w:t xml:space="preserve">ontrol </w:t>
+      </w:r>
+      <w:r>
+        <w:t>S</w:t>
+      </w:r>
+      <w:r>
+        <w:t>ystem</w:t>
+      </w:r>
+      <w:r>
+        <w:t xml:space="preserve"> Security) </w:t>
+      </w:r>
+      <w:r>
+        <w:fldChar w:fldCharType="begin"/>
+      </w:r>
+      <w:r>
+        <w:instrText xml:space="preserve"> ADDIN ZOTERO_ITEM CSL_CITATION {"citationID":"74pfh5j85","properties":{"formattedCitation":"[4]","plainCitation":"[4]"},"citationItems":[{"id":292,"uris":["http://zotero.org/users/118749/items/7CQMVJDH"],"uri":["http://zotero.org/users/118749/items/7CQMVJDH"],"itemData":{"id":292,"type":"article-journal","title":"Guide to Industrial Control Systems (ICS) Security","container-title":"NIST Special Publication 800-82 Revision 2","DOI":"10.6028/NIST.SP.800-82r2","author":[{"family":"Stouffer","given":"Keith"},{"family":"Pillitteri","given":"Victoria"},{"family":"Lightman","given":"Suzanne"},{"family":"Abrams","given":"Marshall"},{"family":"Hahn","given":"Adam"}],"issued":{"date-parts":[["2015",5]]}}}],"schema":"https://github.com/citation-style-language/schema/raw/master/csl-citation.json"} </w:instrText>
+      </w:r>
+      <w:r>
+        <w:fldChar w:fldCharType="separate"/>
+      </w:r>
+      <w:r>
+        <w:t>[4]</w:t>
+      </w:r>
+      <w:r>
+        <w:fldChar w:fldCharType="end"/>
+      </w:r>
+      <w:r>
+        <w:t xml:space="preserve"> </w:t>
+      </w:r>
+      <w:r>
+        <w:t>specifies</w:t>
+      </w:r>
+      <w:r>
+        <w:t xml:space="preserve"> an overlay</w:t>
+      </w:r>
+      <w:r>
+        <w:t xml:space="preserve"> for Industrial Control Systems, which are common in</w:t>
+      </w:r>
+      <w:r>
+        <w:rPr>
+          <w:spacing w:val="-21"/>
+        </w:rPr>
+        <w:t xml:space="preserve"> </w:t>
+      </w:r>
+      <w:r>
+        <w:t>the</w:t>
+      </w:r>
+      <w:r>
+        <w:rPr>
+          <w:spacing w:val="-21"/>
+        </w:rPr>
+        <w:t xml:space="preserve"> </w:t>
+      </w:r>
+      <w:r>
+        <w:t>utility,</w:t>
+      </w:r>
+      <w:r>
+        <w:rPr>
+          <w:spacing w:val="-20"/>
+        </w:rPr>
+        <w:t xml:space="preserve"> </w:t>
+      </w:r>
+      <w:r>
+        <w:t>transportation,</w:t>
+      </w:r>
+      <w:r>
+        <w:rPr>
+          <w:spacing w:val="-21"/>
+        </w:rPr>
+        <w:t xml:space="preserve"> </w:t>
+      </w:r>
+      <w:r>
+        <w:t>chemical,</w:t>
+      </w:r>
+      <w:r>
+        <w:rPr>
+          <w:spacing w:val="-21"/>
+        </w:rPr>
+        <w:t xml:space="preserve"> </w:t>
+      </w:r>
+      <w:r>
+        <w:t>pharmaceutical,</w:t>
+      </w:r>
+      <w:r>
+        <w:rPr>
+          <w:spacing w:val="-21"/>
+        </w:rPr>
+        <w:t xml:space="preserve"> </w:t>
+      </w:r>
+      <w:r>
+        <w:t>process,</w:t>
+      </w:r>
+      <w:r>
+        <w:rPr>
+          <w:spacing w:val="-20"/>
+        </w:rPr>
+        <w:t xml:space="preserve"> </w:t>
+      </w:r>
+      <w:r>
+        <w:t>and</w:t>
+      </w:r>
+      <w:r>
+        <w:rPr>
+          <w:spacing w:val="-21"/>
+        </w:rPr>
+        <w:t xml:space="preserve"> </w:t>
+      </w:r>
+      <w:r>
+        <w:t>durable</w:t>
+      </w:r>
+      <w:r>
+        <w:rPr>
+          <w:spacing w:val="-21"/>
+        </w:rPr>
+        <w:t xml:space="preserve"> </w:t>
+      </w:r>
+      <w:r>
+        <w:t>goods</w:t>
+      </w:r>
+      <w:r>
+        <w:rPr>
+          <w:spacing w:val="-20"/>
+        </w:rPr>
+        <w:t xml:space="preserve"> </w:t>
+      </w:r>
+      <w:r>
+        <w:t>manufacturing</w:t>
+      </w:r>
+      <w:r>
+        <w:rPr>
+          <w:w w:val="99"/>
+        </w:rPr>
+        <w:t xml:space="preserve"> </w:t>
+      </w:r>
+      <w:r>
+        <w:t>industries</w:t>
+      </w:r>
+      <w:r>
+        <w:t xml:space="preserve">. </w:t>
+      </w:r>
+      <w:r>
+        <w:t>Industrial Control Systems</w:t>
+      </w:r>
+      <w:r>
+        <w:t xml:space="preserve"> are vulnerable to many of the same security threats that affect traditional information systems, yet have unique needs requiring additional guidance beyond that offered by NIST SP 800-53.</w:t>
+      </w:r>
+    </w:p>
+    <w:p>
+      <w:r>
+        <w:t>The primary goals of the Baseline Tailor are to:</w:t>
+      </w:r>
+    </w:p>
+    <w:p>
+      <w:pPr>
+        <w:pStyle w:val="ListParagraph"/>
+        <w:numPr>
+          <w:ilvl w:val="0"/>
+          <w:numId w:val="9"/>
+        </w:numPr>
+      </w:pPr>
+      <w:r>
+        <w:t>Make it easier to create and document Framework Profiles,</w:t>
+      </w:r>
+      <w:r>
+        <w:t xml:space="preserve"> </w:t>
+      </w:r>
+      <w:r>
+        <w:t>tailored baseline</w:t>
+      </w:r>
+      <w:r>
+        <w:t>s</w:t>
+      </w:r>
+      <w:r>
+        <w:t xml:space="preserve"> </w:t>
+      </w:r>
+      <w:r>
+        <w:t>and</w:t>
+      </w:r>
+      <w:r>
+        <w:t xml:space="preserve"> overlay</w:t>
+      </w:r>
+      <w:r>
+        <w:t>s</w:t>
+      </w:r>
+      <w:r>
+        <w:t>.</w:t>
+      </w:r>
+    </w:p>
+    <w:p>
+      <w:pPr>
+        <w:pStyle w:val="ListParagraph"/>
+        <w:numPr>
+          <w:ilvl w:val="0"/>
+          <w:numId w:val="9"/>
+        </w:numPr>
+      </w:pPr>
+      <w:r>
+        <w:t>Enforce</w:t>
+      </w:r>
+      <w:r>
+        <w:t xml:space="preserve"> constraints on tailoring operations, helping to ensure that the result follows </w:t>
+      </w:r>
+      <w:r>
+        <w:t xml:space="preserve">NIST </w:t>
+      </w:r>
+      <w:r>
+        <w:t>SP 800-53 guidelines.</w:t>
+      </w:r>
+    </w:p>
+    <w:p>
+      <w:pPr>
+        <w:pStyle w:val="ListParagraph"/>
+        <w:numPr>
+          <w:ilvl w:val="0"/>
+          <w:numId w:val="9"/>
+        </w:numPr>
+      </w:pPr>
+      <w:r>
+        <w:lastRenderedPageBreak/>
+        <w:t>Gen</w:t>
+      </w:r>
+      <w:r>
+        <w:t>erate XML valid with respect to schema</w:t>
+      </w:r>
+      <w:r>
+        <w:t>s</w:t>
+      </w:r>
+      <w:r>
+        <w:t xml:space="preserve"> for </w:t>
+      </w:r>
+      <w:r>
+        <w:t xml:space="preserve">Framework Profiles and </w:t>
+      </w:r>
+      <w:r>
+        <w:t xml:space="preserve">tailored controls that can be used in conjunction with </w:t>
+      </w:r>
+      <w:r>
+        <w:t xml:space="preserve">Framework Core XML data, </w:t>
+      </w:r>
+      <w:r>
+        <w:t>NIST SP 800-53 XML data</w:t>
+      </w:r>
+      <w:r>
+        <w:t>,</w:t>
+      </w:r>
+      <w:r>
+        <w:t xml:space="preserve"> and</w:t>
+      </w:r>
+      <w:r>
+        <w:t xml:space="preserve"> other </w:t>
+      </w:r>
+      <w:r>
+        <w:t>XML-encoded security content</w:t>
+      </w:r>
+      <w:r>
+        <w:t xml:space="preserve"> to achieve security automation.</w:t>
+      </w:r>
+    </w:p>
+    <w:p>
+      <w:r>
+        <w:t xml:space="preserve">Baseline Tailor is a single-page web application </w:t>
+      </w:r>
+      <w:r>
+        <w:fldChar w:fldCharType="begin"/>
+      </w:r>
+      <w:r>
+        <w:instrText xml:space="preserve"> ADDIN ZOTERO_ITEM CSL_CITATION {"citationID":"13bfnsubd2","properties":{"formattedCitation":"[5]","plainCitation":"[5]"},"citationItems":[{"id":279,"uris":["http://zotero.org/users/118749/items/AX3FFQQ2"],"uri":["http://zotero.org/users/118749/items/AX3FFQQ2"],"itemData":{"id":279,"type":"article-journal","title":"Migrating Multi-page Web Applications to Single-page AJAX Interfaces","container-title":"Software Maintenance and Reengineering, 2007. CSMR '07. 11th European Conference on","page":"181-190","abstract":"Recently, a new Web development technique for creating interactive Web applications, dubbed Ajax, has emerged. In this new model, the single-page Web interface is composed of individual components which can be updated/replaced independently. If until a year ago, the concern revolved around migrating legacy systems to Web-based settings, today we have a new challenge of migrating Web applications to single-page Ajax applications. Gaining an understanding of the navigational model and user interface structure of the source application is the first step in the migration process. In this paper, we explore how reverse engineering techniques can help analyze classic Web applications for this purpose. Our approach, using a schema-based clustering technique, extracts a navigational model of Web applications, and identifies candidate user interface components to be migrated to a single-page Ajax interface. Additionally, results of a case study, conducted to evaluate our tool, are presented","DOI":"10.1109/CSMR.2007.33","ISSN":"1534-5351","journalAbbreviation":"Software Maintenance and Reengineering, 2007. CSMR '07. 11th European Conference on","author":[{"family":"Mesbah","given":"A."},{"family":"Deursen","given":"A.","non-dropping-particle":"van"}],"issued":{"date-parts":[["2007",3,21]]}}}],"schema":"https://github.com/citation-style-language/schema/raw/master/csl-citation.json"} </w:instrText>
+      </w:r>
+      <w:r>
+        <w:fldChar w:fldCharType="separate"/>
+      </w:r>
+      <w:r>
+        <w:t>[5]</w:t>
+      </w:r>
+      <w:r>
+        <w:fldChar w:fldCharType="end"/>
+      </w:r>
+      <w:r>
+        <w:t>. Single-page applications, also known as AJAX (Asynchronous JavaScript</w:t>
+      </w:r>
+      <w:r>
+        <w:t xml:space="preserve"> </w:t>
+      </w:r>
+      <w:r>
+        <w:fldChar w:fldCharType="begin"/>
+      </w:r>
+      <w:r>
+        <w:instrText xml:space="preserve"> ADDIN ZOTERO_ITEM CSL_CITATION {"citationID":"20fj9h15ur","properties":{"formattedCitation":"[6]","plainCitation":"[6]"},"citationItems":[{"id":295,"uris":["http://zotero.org/users/118749/items/A4FJGWMU"],"uri":["http://zotero.org/users/118749/items/A4FJGWMU"],"itemData":{"id":295,"type":"report","title":"ECMAScript 2015 Language Specification","publisher":"Ecma International","URL":"http://www.ecma-international.org/publications/standards/Ecma-262.htm","number":"Standard ECMA-262","issued":{"date-parts":[["2015",6]]}}}],"schema":"https://github.com/citation-style-language/schema/raw/master/csl-citation.json"} </w:instrText>
+      </w:r>
+      <w:r>
+        <w:fldChar w:fldCharType="separate"/>
+      </w:r>
+      <w:r>
+        <w:t>[6]</w:t>
+      </w:r>
+      <w:r>
+        <w:fldChar w:fldCharType="end"/>
+      </w:r>
+      <w:r>
+        <w:t xml:space="preserve"> and XML) applications</w:t>
+      </w:r>
+      <w:r>
+        <w:t xml:space="preserve">, </w:t>
+      </w:r>
+      <w:r>
+        <w:t>run</w:t>
+      </w:r>
+      <w:r>
+        <w:t xml:space="preserve"> within a browser client </w:t>
+      </w:r>
+      <w:r>
+        <w:t>such</w:t>
+      </w:r>
+      <w:r>
+        <w:t xml:space="preserve"> that </w:t>
+      </w:r>
+      <w:r>
+        <w:t>the</w:t>
+      </w:r>
+      <w:r>
+        <w:t xml:space="preserve"> </w:t>
+      </w:r>
+      <w:r>
+        <w:t xml:space="preserve">application’s </w:t>
+      </w:r>
+      <w:r>
+        <w:t xml:space="preserve">user interface </w:t>
+      </w:r>
+      <w:r>
+        <w:t>state can update itself</w:t>
+      </w:r>
+      <w:r>
+        <w:t xml:space="preserve"> without server-side processing or page reloading. </w:t>
+      </w:r>
+      <w:r>
+        <w:t xml:space="preserve">As a result, Baseline Tailor </w:t>
+      </w:r>
+      <w:r>
+        <w:t xml:space="preserve">does not require a high speed Internet connection. </w:t>
+      </w:r>
+      <w:r>
+        <w:t xml:space="preserve">Baseline Tailor can even be run </w:t>
+      </w:r>
+      <w:r>
+        <w:t xml:space="preserve">offline </w:t>
+      </w:r>
+      <w:r>
+        <w:t xml:space="preserve">without a </w:t>
+      </w:r>
+      <w:r>
+        <w:t xml:space="preserve">Hypertext Transfer Protocol (HTTP) </w:t>
+      </w:r>
+      <w:r>
+        <w:fldChar w:fldCharType="begin"/>
+      </w:r>
+      <w:r>
+        <w:instrText xml:space="preserve"> ADDIN ZOTERO_ITEM CSL_CITATION {"citationID":"14rv97d20k","properties":{"formattedCitation":"[7]","plainCitation":"[7]"},"citationItems":[{"id":298,"uris":["http://zotero.org/users/118749/items/9569628Q"],"uri":["http://zotero.org/users/118749/items/9569628Q"],"itemData":{"id":298,"type":"report","title":"Hypertext Transfer Protocol - HTTP/1.1","publisher":"Internet Engineering Task Force","URL":"https://www.ietf.org/rfc/rfc2616.txt","number":"RFC 2616","issued":{"date-parts":[["1999",6]]},"accessed":{"date-parts":[["2015",8,18]]}}}],"schema":"https://github.com/citation-style-language/schema/raw/master/csl-citation.json"} </w:instrText>
+      </w:r>
+      <w:r>
+        <w:fldChar w:fldCharType="separate"/>
+      </w:r>
+      <w:r>
+        <w:t>[7]</w:t>
+      </w:r>
+      <w:r>
+        <w:fldChar w:fldCharType="end"/>
+      </w:r>
+      <w:r>
+        <w:t xml:space="preserve"> server</w:t>
+      </w:r>
+      <w:r>
+        <w:t xml:space="preserve"> in browsers that that do not block read access to local files.</w:t>
+      </w:r>
+    </w:p>
+    <w:p>
+      <w:r>
+        <w:t xml:space="preserve">The </w:t>
+      </w:r>
+      <w:r>
+        <w:t xml:space="preserve">Baseline Tailor </w:t>
+      </w:r>
+      <w:r>
+        <w:t xml:space="preserve">user interface (discussed in Section </w:t>
+      </w:r>
+      <w:r>
+        <w:fldChar w:fldCharType="begin"/>
+      </w:r>
+      <w:r>
+        <w:instrText xml:space="preserve"> REF _Ref427842523 \r \h </w:instrText>
+      </w:r>
+      <w:r>
+        <w:fldChar w:fldCharType="separate"/>
+      </w:r>
+      <w:r>
+        <w:t>4</w:t>
+      </w:r>
+      <w:r>
+        <w:fldChar w:fldCharType="end"/>
+      </w:r>
+      <w:r>
+        <w:t>) provides context-sensitive search of</w:t>
+      </w:r>
+      <w:r>
+        <w:t xml:space="preserve"> the NIST SP 800-53 database </w:t>
+      </w:r>
+      <w:r>
+        <w:fldChar w:fldCharType="begin"/>
+      </w:r>
+      <w:r>
+        <w:instrText xml:space="preserve"> ADDIN ZOTERO_ITEM CSL_CITATION {"citationID":"2mcb57675d","properties":{"formattedCitation":"[8]","plainCitation":"[8]"},"citationItems":[{"id":301,"uris":["http://zotero.org/users/118749/items/KQA9ERND"],"uri":["http://zotero.org/users/118749/items/KQA9ERND"],"itemData":{"id":301,"type":"webpage","title":"NVD - 800-53","URL":"https://web.nvd.nist.gov/view/800-53/home"}}],"schema":"https://github.com/citation-style-language/schema/raw/master/csl-citation.json"} </w:instrText>
+      </w:r>
+      <w:r>
+        <w:fldChar w:fldCharType="separate"/>
+      </w:r>
+      <w:r>
+        <w:t>[8]</w:t>
+      </w:r>
+      <w:r>
+        <w:fldChar w:fldCharType="end"/>
+      </w:r>
+      <w:r>
+        <w:t xml:space="preserve">, an online version of the </w:t>
+      </w:r>
+      <w:r>
+        <w:t xml:space="preserve">NIST SP 800-53 Revision 4 </w:t>
+      </w:r>
+      <w:r>
+        <w:t xml:space="preserve">security catalog. </w:t>
+      </w:r>
+      <w:r>
+        <w:t>The</w:t>
+      </w:r>
+      <w:r>
+        <w:t xml:space="preserve"> search function enables the user to conveniently look up the definition and guidance</w:t>
+      </w:r>
+      <w:r>
+        <w:t xml:space="preserve"> for the currently selected security control, or for security cont</w:t>
+      </w:r>
+      <w:r>
+        <w:t xml:space="preserve">rols referenced by the current </w:t>
+      </w:r>
+      <w:r>
+        <w:t>Framework Core selection.</w:t>
+      </w:r>
+    </w:p>
+    <w:p>
+      <w:r>
+        <w:t xml:space="preserve">Baseline Tailor </w:t>
+      </w:r>
+      <w:r>
+        <w:t xml:space="preserve">adopts a minimalist approach. The software </w:t>
+      </w:r>
+      <w:r>
+        <w:t xml:space="preserve">neither creates nor </w:t>
+      </w:r>
+      <w:r>
+        <w:t>modif</w:t>
+      </w:r>
+      <w:r>
+        <w:t>ies</w:t>
+      </w:r>
+      <w:r>
+        <w:t xml:space="preserve"> any files.</w:t>
+      </w:r>
+      <w:r>
+        <w:t xml:space="preserve"> </w:t>
+      </w:r>
+      <w:r>
+        <w:t xml:space="preserve">Instead, Baseline Tailor displays its output in a multiple-line, resizable text field. </w:t>
+      </w:r>
+      <w:r>
+        <w:t xml:space="preserve">The user can copy-paste this output into a third party XML </w:t>
+      </w:r>
+      <w:r>
+        <w:t xml:space="preserve">editing application. </w:t>
+      </w:r>
+      <w:r>
+        <w:t>Baseline Tailor’s inability to write or modify files may seem limiting to some users. But other users may see this “limitation” as an advantage in that it allows for easy installation – even on systems with stringent security policies.</w:t>
+      </w:r>
+    </w:p>
+    <w:p>
+      <w:pPr>
+        <w:pStyle w:val="Heading1"/>
+      </w:pPr>
+      <w:r>
+        <w:t>Disclaimers</w:t>
+      </w:r>
+    </w:p>
+    <w:p>
+      <w:r>
+        <w:t xml:space="preserve">Any mention of commercial </w:t>
+      </w:r>
+      <w:r>
+        <w:t xml:space="preserve">or other third party </w:t>
+      </w:r>
+      <w:r>
+        <w:t xml:space="preserve">products in this </w:t>
+      </w:r>
+      <w:r>
+        <w:t>guide</w:t>
+      </w:r>
+      <w:r>
+        <w:t xml:space="preserve"> is for information purposes only; it does not imply recommendation or endorsement by NIST. For any of the web links in the software and this user’s guide, NIST does not necessarily endorse the views expressed, or concur with the facts presented on those web sites. </w:t>
+      </w:r>
+    </w:p>
+    <w:p>
+      <w:r>
+        <w:t>Baseline Tailor</w:t>
+      </w:r>
+      <w:r>
+        <w:t xml:space="preserve"> was developed at NIST by employees of the Federal Government in the course of their official duties. Pursuant to Title 17 Section 105 of the United States Code this software is not subject to copyright protection and is in the public domain. This software is an experimental system. NIST assumes no responsibility whatsoever for its use by other parties, and makes no guarantees, expressed or implied, about its quality, reliability, or any other characteristic. </w:t>
+      </w:r>
+    </w:p>
+    <w:p>
+      <w:r>
+        <w:t>Baseline Tailor</w:t>
+      </w:r>
+      <w:r>
+        <w:t xml:space="preserve"> can be redistributed and/or modified freely provided that any derivative works bear some notice that they are derived from it, and any modified versions bear some notice that they have been modified. NIST would appreciate acknowledgement if the software is used.</w:t>
+      </w:r>
+    </w:p>
+    <w:p>
+      <w:pPr>
+        <w:pStyle w:val="Heading1"/>
+      </w:pPr>
+      <w:r>
+        <w:t>Getting Started</w:t>
+      </w:r>
+    </w:p>
+    <w:p>
+      <w:r>
+        <w:t xml:space="preserve">Baseline Tailor </w:t>
+      </w:r>
+      <w:r>
+        <w:t>requires</w:t>
+      </w:r>
+      <w:r>
+        <w:t xml:space="preserve"> an Internet browser with support for JavaScript and the Extensible Stylesheet Language Transformations (XSLT) 1.0 standard </w:t>
+      </w:r>
+      <w:r>
+        <w:fldChar w:fldCharType="begin"/>
+      </w:r>
+      <w:r>
+        <w:instrText xml:space="preserve"> ADDIN ZOTERO_ITEM CSL_CITATION {"citationID":"2pnkqu2sof","properties":{"formattedCitation":"[9]","plainCitation":"[9]"},"citationItems":[{"id":300,"uris":["http://zotero.org/users/118749/items/QRANHMUC"],"uri":["http://zotero.org/users/118749/items/QRANHMUC"],"itemData":{"id":300,"type":"webpage","title":"XSL Transformations (XSLT) Version 1.0","container-title":"W3C Recommendation","URL":"http://www.w3.org/TR/xslt","issued":{"date-parts":[["1999",11,16]]}}}],"schema":"https://github.com/citation-style-language/schema/raw/master/csl-citation.json"} </w:instrText>
+      </w:r>
+      <w:r>
+        <w:fldChar w:fldCharType="separate"/>
+      </w:r>
+      <w:r>
+        <w:t>[9]</w:t>
+      </w:r>
+      <w:r>
+        <w:fldChar w:fldCharType="end"/>
+      </w:r>
+      <w:r>
+        <w:t xml:space="preserve">. Most of today’s common browsers meet </w:t>
+      </w:r>
+      <w:r>
+        <w:t>these</w:t>
+      </w:r>
+      <w:r>
+        <w:t xml:space="preserve"> requirement</w:t>
+      </w:r>
+      <w:r>
+        <w:t>s</w:t>
+      </w:r>
+      <w:r>
+        <w:t xml:space="preserve">. </w:t>
+      </w:r>
+      <w:r>
+        <w:t xml:space="preserve">Baseline Tailor has been successfully </w:t>
+      </w:r>
+      <w:r>
+        <w:t>tested with</w:t>
+      </w:r>
+      <w:r>
+        <w:t xml:space="preserve"> recent </w:t>
+      </w:r>
+      <w:r>
+        <w:lastRenderedPageBreak/>
+        <w:t xml:space="preserve">versions of the Chrome, Firefox, Safari, and Opera browsers. </w:t>
+      </w:r>
+      <w:r>
+        <w:t xml:space="preserve">Baseline Tailor also </w:t>
+      </w:r>
+      <w:r>
+        <w:t>run</w:t>
+      </w:r>
+      <w:r>
+        <w:t>s, albeit slowly, in Internet Explorer</w:t>
+      </w:r>
+      <w:r>
+        <w:t>.</w:t>
+      </w:r>
+    </w:p>
+    <w:p>
+      <w:r>
+        <w:t xml:space="preserve">Although not required, </w:t>
+      </w:r>
+      <w:r>
+        <w:t xml:space="preserve">third party </w:t>
+      </w:r>
+      <w:r>
+        <w:t xml:space="preserve">software for editing XML documents is desirable. </w:t>
+      </w:r>
+      <w:r>
+        <w:t>A</w:t>
+      </w:r>
+      <w:r>
+        <w:t xml:space="preserve"> user can</w:t>
+      </w:r>
+      <w:r>
+        <w:t xml:space="preserve"> copy-paste Baseline Tailor’s o</w:t>
+      </w:r>
+      <w:r>
+        <w:t xml:space="preserve">utput into a plain text editor for further modification, </w:t>
+      </w:r>
+      <w:r>
+        <w:t xml:space="preserve">but </w:t>
+      </w:r>
+      <w:r>
+        <w:t xml:space="preserve">software specifically designed for </w:t>
+      </w:r>
+      <w:r>
+        <w:t>authoring</w:t>
+      </w:r>
+      <w:r>
+        <w:t xml:space="preserve"> </w:t>
+      </w:r>
+      <w:r>
+        <w:t xml:space="preserve">XML </w:t>
+      </w:r>
+      <w:r>
+        <w:t>data</w:t>
+      </w:r>
+      <w:r>
+        <w:t xml:space="preserve"> is easier to use, supports validation against a schema, and may als</w:t>
+      </w:r>
+      <w:r>
+        <w:t>o include ot</w:t>
+      </w:r>
+      <w:r>
+        <w:t>her useful XML-specific functionalities</w:t>
+      </w:r>
+      <w:r>
+        <w:t>.</w:t>
+      </w:r>
+    </w:p>
+    <w:p>
+      <w:r>
+        <w:t xml:space="preserve">This guide assumes the reader </w:t>
+      </w:r>
+      <w:r>
+        <w:t xml:space="preserve">is </w:t>
+      </w:r>
+      <w:r>
+        <w:t xml:space="preserve">already </w:t>
+      </w:r>
+      <w:r>
+        <w:t>familiar with</w:t>
+      </w:r>
+      <w:r>
+        <w:t xml:space="preserve"> the content of</w:t>
+      </w:r>
+      <w:r>
+        <w:t xml:space="preserve"> </w:t>
+      </w:r>
+      <w:r>
+        <w:t>the following documents:</w:t>
+      </w:r>
+    </w:p>
+    <w:p>
+      <w:pPr>
+        <w:pStyle w:val="ListParagraph"/>
+        <w:numPr>
+          <w:ilvl w:val="0"/>
+          <w:numId w:val="13"/>
+        </w:numPr>
+      </w:pPr>
+      <w:r>
+        <w:t xml:space="preserve">The </w:t>
+      </w:r>
+      <w:r>
+        <w:rPr>
+          <w:i/>
+        </w:rPr>
+        <w:t>Framework for Improving Critical Infrastructure Cybersecurity</w:t>
+      </w:r>
+      <w:r>
+        <w:t xml:space="preserve"> </w:t>
+      </w:r>
+      <w:r>
+        <w:fldChar w:fldCharType="begin"/>
+      </w:r>
+      <w:r>
+        <w:instrText xml:space="preserve"> ADDIN ZOTERO_ITEM CSL_CITATION {"citationID":"15ek0n7i2m","properties":{"formattedCitation":"[1]","plainCitation":"[1]"},"citationItems":[{"id":274,"uris":["http://zotero.org/users/118749/items/NW5WXVHC"],"uri":["http://zotero.org/users/118749/items/NW5WXVHC"],"itemData":{"id":274,"type":"report","title":"Framework for Improving Critical Infrastructure Cybersecurity","URL":"http://www.nist.gov/cyberframework/","author":[{"literal":"National Institute of Standards and Technology (NIST)"},{"literal":"United States of America"}],"issued":{"date-parts":[["2014"]]}}}],"schema":"https://github.com/citation-style-language/schema/raw/master/csl-citation.json"} </w:instrText>
+      </w:r>
+      <w:r>
+        <w:fldChar w:fldCharType="separate"/>
+      </w:r>
+      <w:r>
+        <w:t>[1]</w:t>
+      </w:r>
+      <w:r>
+        <w:fldChar w:fldCharType="end"/>
+      </w:r>
+      <w:r>
+        <w:t>.</w:t>
+      </w:r>
+    </w:p>
+    <w:p>
+      <w:pPr>
+        <w:pStyle w:val="ListParagraph"/>
+        <w:numPr>
+          <w:ilvl w:val="0"/>
+          <w:numId w:val="13"/>
+        </w:numPr>
+      </w:pPr>
+      <w:r>
+        <w:t xml:space="preserve">NIST SP 800-53 Revision 4, </w:t>
+      </w:r>
+      <w:r>
+        <w:rPr>
+          <w:i/>
+        </w:rPr>
+        <w:t>Security and Privacy Controls for Federal Information Systems and Organizations</w:t>
+      </w:r>
+      <w:r>
+        <w:rPr>
+          <w:i/>
+        </w:rPr>
+        <w:t xml:space="preserve"> </w:t>
+      </w:r>
+      <w:r>
+        <w:rPr>
+          <w:i/>
+        </w:rPr>
+        <w:fldChar w:fldCharType="begin"/>
+      </w:r>
+      <w:r>
+        <w:rPr>
+          <w:i/>
+        </w:rPr>
+        <w:instrText xml:space="preserve"> ADDIN ZOTERO_ITEM CSL_CITATION {"citationID":"1p6buo384g","properties":{"formattedCitation":"[2]","plainCitation":"[2]"},"citationItems":[{"id":294,"uris":["http://zotero.org/users/118749/items/MJS9KH98"],"uri":["http://zotero.org/users/118749/items/MJS9KH98"],"itemData":{"id":294,"type":"report","title":"Security and Privacy Controls for Federal Information Systems and Organizations","publisher":"National Institute of Standards and Technology","source":"CrossRef","URL":"http://nvlpubs.nist.gov/nistpubs/SpecialPublications/NIST.SP.800-53r4.pdf","number":"NIST SP 800-53r4","author":[{"literal":"Joint Task Force Transformation Initiative"}],"issued":{"date-parts":[["2013",4]]},"accessed":{"date-parts":[["2015",6,29]]}}}],"schema":"https://github.com/citation-style-language/schema/raw/master/csl-citation.json"} </w:instrText>
+      </w:r>
+      <w:r>
+        <w:rPr>
+          <w:i/>
+        </w:rPr>
+        <w:fldChar w:fldCharType="separate"/>
+      </w:r>
+      <w:r>
+        <w:t>[2]</w:t>
+      </w:r>
+      <w:r>
+        <w:rPr>
+          <w:i/>
+        </w:rPr>
+        <w:fldChar w:fldCharType="end"/>
+      </w:r>
+      <w:r>
+        <w:t xml:space="preserve">. </w:t>
+      </w:r>
+    </w:p>
+    <w:p>
+      <w:r>
+        <w:t>Both of these documents, as well as</w:t>
+      </w:r>
+      <w:r>
+        <w:t xml:space="preserve"> other information security standards, guidelines, and resources are available </w:t>
+      </w:r>
+      <w:r>
+        <w:t>free of charge</w:t>
+      </w:r>
+      <w:r>
+        <w:t xml:space="preserve"> from NIST’s Computer Security Resource Center (</w:t>
+      </w:r>
+      <w:hyperlink r:id="rId11" w:history="1">
+        <w:r>
+          <w:rPr>
+            <w:rStyle w:val="Hyperlink"/>
+          </w:rPr>
+          <w:t>http://csrc.nist.gov</w:t>
+        </w:r>
+      </w:hyperlink>
+      <w:r>
+        <w:t>).</w:t>
+      </w:r>
+      <w:r>
+        <w:t xml:space="preserve"> </w:t>
+      </w:r>
+    </w:p>
+    <w:p>
+      <w:r>
+        <w:t xml:space="preserve">Users may run </w:t>
+      </w:r>
+      <w:r>
+        <w:t xml:space="preserve">Baseline Tailor online at </w:t>
+      </w:r>
+      <w:hyperlink r:id="rId12" w:history="1">
+        <w:r>
+          <w:rPr>
+            <w:rStyle w:val="Hyperlink"/>
+          </w:rPr>
+          <w:t>https://pages.nist.gov/sctools/bt.xml</w:t>
+        </w:r>
+      </w:hyperlink>
+      <w:r>
+        <w:t xml:space="preserve">. </w:t>
+      </w:r>
+      <w:r>
+        <w:t>Base</w:t>
+      </w:r>
+      <w:r>
+        <w:t xml:space="preserve">line Tailor is </w:t>
+      </w:r>
+      <w:r>
+        <w:t xml:space="preserve">also </w:t>
+      </w:r>
+      <w:r>
+        <w:t>available</w:t>
+      </w:r>
+      <w:r>
+        <w:t xml:space="preserve"> as a zip file, downloadable from </w:t>
+      </w:r>
+      <w:r>
+        <w:rPr>
+          <w:highlight w:val="yellow"/>
+        </w:rPr>
+        <w:t>[U</w:t>
+      </w:r>
+      <w:r>
+        <w:rPr>
+          <w:highlight w:val="yellow"/>
+        </w:rPr>
+        <w:t>RL her</w:t>
+      </w:r>
+      <w:r>
+        <w:rPr>
+          <w:highlight w:val="yellow"/>
+        </w:rPr>
+        <w:t>e]</w:t>
+      </w:r>
+      <w:r>
+        <w:t>, which users may install on an HTTP server or locally on their hard drive</w:t>
+      </w:r>
+      <w:r>
+        <w:t xml:space="preserve">. To install, unzip the zip file. </w:t>
+      </w:r>
+      <w:r>
+        <w:t>To run Baseline Tailor, open</w:t>
+      </w:r>
+      <w:r>
+        <w:t xml:space="preserve"> the file </w:t>
+      </w:r>
+      <w:r>
+        <w:rPr>
+          <w:rStyle w:val="CodeChar"/>
+          <w:sz w:val="22"/>
+          <w:szCs w:val="22"/>
+        </w:rPr>
+        <w:t>bt.xml</w:t>
+      </w:r>
+      <w:r>
+        <w:t xml:space="preserve"> in a</w:t>
+      </w:r>
+      <w:r>
+        <w:t>n Internet</w:t>
+      </w:r>
+      <w:r>
+        <w:t xml:space="preserve"> browser.</w:t>
+      </w:r>
+    </w:p>
+    <w:p>
+      <w:r>
+        <w:t xml:space="preserve">Users installing Baseline Tailor on their own HTTP server should make sure the server is configured to send files with </w:t>
+      </w:r>
+      <w:r>
+        <w:rPr>
+          <w:rStyle w:val="CodeChar"/>
+        </w:rPr>
+        <w:t>.xml</w:t>
+      </w:r>
+      <w:r>
+        <w:t xml:space="preserve"> and </w:t>
+      </w:r>
+      <w:r>
+        <w:rPr>
+          <w:rStyle w:val="CodeChar"/>
+        </w:rPr>
+        <w:t>.</w:t>
+      </w:r>
+      <w:proofErr w:type="spellStart"/>
+      <w:r>
+        <w:rPr>
+          <w:rStyle w:val="CodeChar"/>
+        </w:rPr>
+        <w:t>xsl</w:t>
+      </w:r>
+      <w:proofErr w:type="spellEnd"/>
+      <w:r>
+        <w:t xml:space="preserve"> suffixes as content type </w:t>
+      </w:r>
+      <w:r>
+        <w:rPr>
+          <w:rStyle w:val="CodeChar"/>
+        </w:rPr>
+        <w:t>application/xml</w:t>
+      </w:r>
+      <w:r>
+        <w:t>.</w:t>
+      </w:r>
+    </w:p>
+    <w:p>
+      <w:r>
+        <w:t xml:space="preserve">Users running Baseline Tailor from a local non-HTTP installation </w:t>
+      </w:r>
+      <w:r>
+        <w:t xml:space="preserve">should </w:t>
+      </w:r>
+      <w:r>
+        <w:t xml:space="preserve">follow instructions specific to their browser, if applicable, </w:t>
+      </w:r>
+      <w:r>
+        <w:t>for allowing</w:t>
+      </w:r>
+      <w:r>
+        <w:t xml:space="preserve"> read access to </w:t>
+      </w:r>
+      <w:r>
+        <w:t xml:space="preserve">files from the Baseline Tailor installation. For example, </w:t>
+      </w:r>
+      <w:r>
+        <w:t xml:space="preserve">Chrome users </w:t>
+      </w:r>
+      <w:r>
+        <w:t xml:space="preserve">running Baseline Tailor from a local non-HTTP installation </w:t>
+      </w:r>
+      <w:r>
+        <w:t xml:space="preserve">should </w:t>
+      </w:r>
+      <w:r>
+        <w:t>start up</w:t>
+      </w:r>
+      <w:r>
+        <w:t xml:space="preserve"> Chrome </w:t>
+      </w:r>
+      <w:r>
+        <w:t>with</w:t>
+      </w:r>
+      <w:r>
+        <w:t xml:space="preserve"> the </w:t>
+      </w:r>
+      <w:r>
+        <w:rPr>
+          <w:rStyle w:val="CodeChar"/>
+          <w:sz w:val="22"/>
+          <w:szCs w:val="22"/>
+        </w:rPr>
+        <w:t>--allow-file-access-from-files</w:t>
+      </w:r>
+      <w:r>
+        <w:t xml:space="preserve"> option.</w:t>
+      </w:r>
+      <w:r>
+        <w:t xml:space="preserve"> Baseline Tailor runs locally in Firefox without any specialized browser configuration or startup options.</w:t>
+      </w:r>
+    </w:p>
+    <w:p>
+      <w:r>
+        <w:t xml:space="preserve">Baseline Tailor does not require a connection to the Internet to run. However, </w:t>
+      </w:r>
+      <w:r>
+        <w:t xml:space="preserve">the </w:t>
+      </w:r>
+      <w:r>
+        <w:t xml:space="preserve">NIST SP 800-53 database search </w:t>
+      </w:r>
+      <w:r>
+        <w:t xml:space="preserve">function </w:t>
+      </w:r>
+      <w:r>
+        <w:t>is unavailable without Internet access. As a workar</w:t>
+      </w:r>
+      <w:r>
+        <w:t>ound, a user can instead refer to the security control catalog in Appendix F of the NIST SP 800-53 document.</w:t>
+      </w:r>
+    </w:p>
+    <w:p>
+      <w:r>
+        <w:t xml:space="preserve">The source code for Baseline Tailor is publicly available at </w:t>
+      </w:r>
+      <w:hyperlink r:id="rId13" w:history="1">
+        <w:r>
+          <w:rPr>
+            <w:rStyle w:val="Hyperlink"/>
+          </w:rPr>
+          <w:t>https://github.com/usnistgov/sctools</w:t>
+        </w:r>
+      </w:hyperlink>
+      <w:r>
+        <w:t>.</w:t>
+      </w:r>
+    </w:p>
+    <w:p>
+      <w:pPr>
+        <w:pStyle w:val="Heading1"/>
+      </w:pPr>
+      <w:bookmarkStart w:id="0" w:name="_Ref427842523"/>
+      <w:r>
+        <w:t>User Interface</w:t>
+      </w:r>
+      <w:bookmarkEnd w:id="0"/>
+    </w:p>
+    <w:p>
+      <w:r>
+        <w:t xml:space="preserve">The Baseline Tailor user interface has </w:t>
+      </w:r>
+      <w:r>
+        <w:t>four</w:t>
+      </w:r>
+      <w:r>
+        <w:t xml:space="preserve"> tabs:</w:t>
+      </w:r>
+    </w:p>
+    <w:p>
+      <w:pPr>
+        <w:pStyle w:val="ListParagraph"/>
+        <w:numPr>
+          <w:ilvl w:val="0"/>
+          <w:numId w:val="5"/>
+        </w:numPr>
+      </w:pPr>
+      <w:r>
+        <w:t>A Cyber Framework Browser tab for navigating the Framework Core.</w:t>
+      </w:r>
+    </w:p>
+    <w:p>
+      <w:pPr>
+        <w:pStyle w:val="ListParagraph"/>
+        <w:numPr>
+          <w:ilvl w:val="0"/>
+          <w:numId w:val="5"/>
+        </w:numPr>
+      </w:pPr>
+      <w:r>
+        <w:t>A Security Control Editor tab for navigating the NIST SP 800-53 security control catalog and tailoring controls.</w:t>
+      </w:r>
+    </w:p>
+    <w:p>
+      <w:pPr>
+        <w:pStyle w:val="ListParagraph"/>
+        <w:numPr>
+          <w:ilvl w:val="0"/>
+          <w:numId w:val="5"/>
+        </w:numPr>
+      </w:pPr>
+      <w:r>
+        <w:t>A Framework Profile tab showing the currently-selected subset of Framework Core outcomes.</w:t>
+      </w:r>
+    </w:p>
+    <w:p>
+      <w:pPr>
+        <w:pStyle w:val="ListParagraph"/>
+        <w:numPr>
+          <w:ilvl w:val="0"/>
+          <w:numId w:val="5"/>
+        </w:numPr>
+      </w:pPr>
+      <w:r>
+        <w:lastRenderedPageBreak/>
+        <w:t>A Cross References tab show</w:t>
+      </w:r>
+      <w:r>
+        <w:t>ing</w:t>
+      </w:r>
+      <w:r>
+        <w:t xml:space="preserve"> all references from the Framework Core to the control currently selected in the Security Control Editor tab.</w:t>
+      </w:r>
+    </w:p>
+    <w:p>
+      <w:r>
+        <w:t>A user may switch from one tab to another at any given time by clicking on the desired tab.</w:t>
+      </w:r>
+    </w:p>
+    <w:p>
+      <w:r>
+        <w:t>The following subsections describe each</w:t>
+      </w:r>
+      <w:r>
+        <w:t xml:space="preserve"> of these tabs in detail, using as an example </w:t>
+      </w:r>
+      <w:r>
+        <w:t xml:space="preserve">the tailoring of </w:t>
+      </w:r>
+      <w:r>
+        <w:t xml:space="preserve">security control IA-3 (Device Identification and Authentication) from the Identification and Authentication </w:t>
+      </w:r>
+      <w:r>
+        <w:t xml:space="preserve">control </w:t>
+      </w:r>
+      <w:r>
+        <w:t>family</w:t>
+      </w:r>
+      <w:r>
+        <w:t xml:space="preserve">. </w:t>
+      </w:r>
+      <w:r>
+        <w:t xml:space="preserve">IA-3 pertains to identifying and authenticating devices prior to connecting to them. </w:t>
+      </w:r>
+      <w:r>
+        <w:t>In the example, IA-3 is tailored</w:t>
+      </w:r>
+      <w:r>
+        <w:t xml:space="preserve"> </w:t>
+      </w:r>
+      <w:r>
+        <w:t xml:space="preserve">for Industrial Control Systems </w:t>
+      </w:r>
+      <w:r>
+        <w:t>as specified in the NIST SP 800-82</w:t>
+      </w:r>
+      <w:r>
+        <w:t xml:space="preserve"> overlay</w:t>
+      </w:r>
+      <w:r>
+        <w:t>.</w:t>
+      </w:r>
+    </w:p>
+    <w:p>
+      <w:pPr>
+        <w:pStyle w:val="Heading2"/>
+      </w:pPr>
+      <w:bookmarkStart w:id="1" w:name="_Ref428958089"/>
+      <w:r>
+        <w:t>Cybersecurity Framework Browser</w:t>
+      </w:r>
+    </w:p>
+    <w:p>
+      <w:pPr>
+        <w:keepNext/>
+      </w:pPr>
+      <w:r>
+        <w:rPr>
+          <w:noProof/>
+        </w:rPr>
+        <w:drawing>
+          <wp:inline distT="0" distB="0" distL="0" distR="0" wp14:anchorId="285CC4D0" wp14:editId="162B1FD9">
+            <wp:extent cx="5486400" cy="1847088"/>
+            <wp:effectExtent l="0" t="0" r="0" b="1270"/>
+            <wp:docPr id="1" name="Picture 1"/>
+            <wp:cNvGraphicFramePr>
+              <a:graphicFrameLocks xmlns:a="http://schemas.openxmlformats.org/drawingml/2006/main" noChangeAspect="1"/>
+            </wp:cNvGraphicFramePr>
+            <a:graphic xmlns:a="http://schemas.openxmlformats.org/drawingml/2006/main">
+              <a:graphicData uri="http://schemas.openxmlformats.org/drawingml/2006/picture">
+                <pic:pic xmlns:pic="http://schemas.openxmlformats.org/drawingml/2006/picture">
+                  <pic:nvPicPr>
+                    <pic:cNvPr id="1" name="core-PR.AC-1.png"/>
+                    <pic:cNvPicPr/>
+                  </pic:nvPicPr>
+                  <pic:blipFill>
+                    <a:blip r:embed="rId14">
+                      <a:extLst>
+                        <a:ext uri="{28A0092B-C50C-407E-A947-70E740481C1C}">
+                          <a14:useLocalDpi xmlns:a14="http://schemas.microsoft.com/office/drawing/2010/main" val="0"/>
+                        </a:ext>
+                      </a:extLst>
+                    </a:blip>
+                    <a:stretch>
+                      <a:fillRect/>
+                    </a:stretch>
+                  </pic:blipFill>
+                  <pic:spPr>
+                    <a:xfrm>
+                      <a:off x="0" y="0"/>
+                      <a:ext cx="5486400" cy="1847088"/>
+                    </a:xfrm>
+                    <a:prstGeom prst="rect">
+                      <a:avLst/>
+                    </a:prstGeom>
+                  </pic:spPr>
+                </pic:pic>
+              </a:graphicData>
+            </a:graphic>
+          </wp:inline>
+        </w:drawing>
+      </w:r>
+    </w:p>
+    <w:p>
+      <w:pPr>
         <w:pStyle w:val="Caption"/>
       </w:pPr>
       <w:r>
@@ -1311,7 +2317,7 @@
           <w:rPr>
             <w:noProof/>
           </w:rPr>
-          <w:t>8</w:t>
+          <w:t>1</w:t>
         </w:r>
       </w:fldSimple>
       <w:r>
@@ -1326,7 +2332,7 @@
       <w:r>
         <w:t>Security Control Editor</w:t>
       </w:r>
-      <w:bookmarkEnd w:id="2"/>
+      <w:bookmarkEnd w:id="1"/>
     </w:p>
     <w:p>
       <w:pPr>
@@ -1495,7 +2501,7 @@
                     <pic:cNvPicPr/>
                   </pic:nvPicPr>
                   <pic:blipFill>
-                    <a:blip r:embed="rId12">
+                    <a:blip r:embed="rId15">
                       <a:extLst>
                         <a:ext uri="{28A0092B-C50C-407E-A947-70E740481C1C}">
                           <a14:useLocalDpi xmlns:a14="http://schemas.microsoft.com/office/drawing/2010/main" val="0"/>
@@ -1526,7 +2532,7 @@
       <w:pPr>
         <w:pStyle w:val="Caption"/>
       </w:pPr>
-      <w:bookmarkStart w:id="3" w:name="_Ref427937499"/>
+      <w:bookmarkStart w:id="2" w:name="_Ref427937499"/>
       <w:r>
         <w:t xml:space="preserve">Figure </w:t>
       </w:r>
@@ -1543,7 +2549,7 @@
         <w:rPr>
           <w:noProof/>
         </w:rPr>
-        <w:t>1</w:t>
+        <w:t>2</w:t>
       </w:r>
       <w:r>
         <w:rPr>
@@ -1551,7 +2557,7 @@
         </w:rPr>
         <w:fldChar w:fldCharType="end"/>
       </w:r>
-      <w:bookmarkEnd w:id="3"/>
+      <w:bookmarkEnd w:id="2"/>
       <w:r>
         <w:t>. Security control IA-3.</w:t>
       </w:r>
@@ -1891,7 +2897,7 @@
                     <pic:cNvPicPr/>
                   </pic:nvPicPr>
                   <pic:blipFill>
-                    <a:blip r:embed="rId13">
+                    <a:blip r:embed="rId16">
                       <a:extLst>
                         <a:ext uri="{28A0092B-C50C-407E-A947-70E740481C1C}">
                           <a14:useLocalDpi xmlns:a14="http://schemas.microsoft.com/office/drawing/2010/main" val="0"/>
@@ -1922,7 +2928,7 @@
       <w:pPr>
         <w:pStyle w:val="Caption"/>
       </w:pPr>
-      <w:bookmarkStart w:id="4" w:name="_Ref428890083"/>
+      <w:bookmarkStart w:id="3" w:name="_Ref428890083"/>
       <w:r>
         <w:t xml:space="preserve">Figure </w:t>
       </w:r>
@@ -1939,7 +2945,7 @@
         <w:rPr>
           <w:noProof/>
         </w:rPr>
-        <w:t>2</w:t>
+        <w:t>3</w:t>
       </w:r>
       <w:r>
         <w:rPr>
@@ -1947,7 +2953,7 @@
         </w:rPr>
         <w:fldChar w:fldCharType="end"/>
       </w:r>
-      <w:bookmarkEnd w:id="4"/>
+      <w:bookmarkEnd w:id="3"/>
       <w:r>
         <w:t xml:space="preserve">. </w:t>
       </w:r>
@@ -1976,7 +2982,7 @@
                     <pic:cNvPicPr/>
                   </pic:nvPicPr>
                   <pic:blipFill>
-                    <a:blip r:embed="rId14">
+                    <a:blip r:embed="rId17">
                       <a:extLst>
                         <a:ext uri="{28A0092B-C50C-407E-A947-70E740481C1C}">
                           <a14:useLocalDpi xmlns:a14="http://schemas.microsoft.com/office/drawing/2010/main" val="0"/>
@@ -2007,7 +3013,7 @@
       <w:pPr>
         <w:pStyle w:val="Caption"/>
       </w:pPr>
-      <w:bookmarkStart w:id="5" w:name="_Ref428953381"/>
+      <w:bookmarkStart w:id="4" w:name="_Ref428953381"/>
       <w:r>
         <w:t xml:space="preserve">Figure </w:t>
       </w:r>
@@ -2024,7 +3030,7 @@
         <w:rPr>
           <w:noProof/>
         </w:rPr>
-        <w:t>3</w:t>
+        <w:t>4</w:t>
       </w:r>
       <w:r>
         <w:rPr>
@@ -2032,7 +3038,7 @@
         </w:rPr>
         <w:fldChar w:fldCharType="end"/>
       </w:r>
-      <w:bookmarkEnd w:id="5"/>
+      <w:bookmarkEnd w:id="4"/>
       <w:r>
         <w:t>. Violation of cross-reference constraint.</w:t>
       </w:r>
@@ -2058,7 +3064,7 @@
                     <pic:cNvPicPr/>
                   </pic:nvPicPr>
                   <pic:blipFill>
-                    <a:blip r:embed="rId15">
+                    <a:blip r:embed="rId18">
                       <a:extLst>
                         <a:ext uri="{28A0092B-C50C-407E-A947-70E740481C1C}">
                           <a14:useLocalDpi xmlns:a14="http://schemas.microsoft.com/office/drawing/2010/main" val="0"/>
@@ -2089,7 +3095,7 @@
       <w:pPr>
         <w:pStyle w:val="Caption"/>
       </w:pPr>
-      <w:bookmarkStart w:id="6" w:name="_Ref428890189"/>
+      <w:bookmarkStart w:id="5" w:name="_Ref428890189"/>
       <w:r>
         <w:t xml:space="preserve">Figure </w:t>
       </w:r>
@@ -2106,7 +3112,7 @@
         <w:rPr>
           <w:noProof/>
         </w:rPr>
-        <w:t>4</w:t>
+        <w:t>5</w:t>
       </w:r>
       <w:r>
         <w:rPr>
@@ -2114,7 +3120,7 @@
         </w:rPr>
         <w:fldChar w:fldCharType="end"/>
       </w:r>
-      <w:bookmarkEnd w:id="6"/>
+      <w:bookmarkEnd w:id="5"/>
       <w:r>
         <w:t>. Violation of baseline constraint.</w:t>
       </w:r>
@@ -2337,7 +3343,7 @@
                     <pic:cNvPicPr/>
                   </pic:nvPicPr>
                   <pic:blipFill>
-                    <a:blip r:embed="rId16">
+                    <a:blip r:embed="rId19">
                       <a:extLst>
                         <a:ext uri="{28A0092B-C50C-407E-A947-70E740481C1C}">
                           <a14:useLocalDpi xmlns:a14="http://schemas.microsoft.com/office/drawing/2010/main" val="0"/>
@@ -2368,7 +3374,7 @@
       <w:pPr>
         <w:pStyle w:val="Caption"/>
       </w:pPr>
-      <w:bookmarkStart w:id="7" w:name="_Ref428953840"/>
+      <w:bookmarkStart w:id="6" w:name="_Ref428953840"/>
       <w:r>
         <w:t xml:space="preserve">Figure </w:t>
       </w:r>
@@ -2385,7 +3391,7 @@
         <w:rPr>
           <w:noProof/>
         </w:rPr>
-        <w:t>5</w:t>
+        <w:t>6</w:t>
       </w:r>
       <w:r>
         <w:rPr>
@@ -2393,7 +3399,7 @@
         </w:rPr>
         <w:fldChar w:fldCharType="end"/>
       </w:r>
-      <w:bookmarkEnd w:id="7"/>
+      <w:bookmarkEnd w:id="6"/>
       <w:r>
         <w:t>. IA-3 tailored for an Industrial Control System.</w:t>
       </w:r>
@@ -2484,7 +3490,7 @@
                     <pic:cNvPicPr/>
                   </pic:nvPicPr>
                   <pic:blipFill>
-                    <a:blip r:embed="rId17">
+                    <a:blip r:embed="rId20">
                       <a:extLst>
                         <a:ext uri="{28A0092B-C50C-407E-A947-70E740481C1C}">
                           <a14:useLocalDpi xmlns:a14="http://schemas.microsoft.com/office/drawing/2010/main" val="0"/>
@@ -2515,7 +3521,7 @@
       <w:pPr>
         <w:pStyle w:val="Caption"/>
       </w:pPr>
-      <w:bookmarkStart w:id="8" w:name="_Ref430100426"/>
+      <w:bookmarkStart w:id="7" w:name="_Ref430100426"/>
       <w:r>
         <w:t xml:space="preserve">Figure </w:t>
       </w:r>
@@ -2532,7 +3538,7 @@
         <w:rPr>
           <w:noProof/>
         </w:rPr>
-        <w:t>6</w:t>
+        <w:t>7</w:t>
       </w:r>
       <w:r>
         <w:rPr>
@@ -2540,7 +3546,7 @@
         </w:rPr>
         <w:fldChar w:fldCharType="end"/>
       </w:r>
-      <w:bookmarkEnd w:id="8"/>
+      <w:bookmarkEnd w:id="7"/>
       <w:r>
         <w:t xml:space="preserve">. </w:t>
       </w:r>
@@ -2655,7 +3661,7 @@
                     <pic:cNvPicPr/>
                   </pic:nvPicPr>
                   <pic:blipFill rotWithShape="1">
-                    <a:blip r:embed="rId18">
+                    <a:blip r:embed="rId21">
                       <a:extLst>
                         <a:ext uri="{28A0092B-C50C-407E-A947-70E740481C1C}">
                           <a14:useLocalDpi xmlns:a14="http://schemas.microsoft.com/office/drawing/2010/main" val="0"/>
@@ -2693,7 +3699,7 @@
       <w:pPr>
         <w:pStyle w:val="Caption"/>
       </w:pPr>
-      <w:bookmarkStart w:id="9" w:name="_Ref431567721"/>
+      <w:bookmarkStart w:id="8" w:name="_Ref431567721"/>
       <w:r>
         <w:t xml:space="preserve">Figure </w:t>
       </w:r>
@@ -2702,12 +3708,17 @@
           <w:rPr>
             <w:noProof/>
           </w:rPr>
-          <w:t>7</w:t>
+          <w:t>8</w:t>
         </w:r>
       </w:fldSimple>
+      <w:bookmarkEnd w:id="8"/>
+      <w:r>
+        <w:t>. XML generated by Baseline Tailor after copy-pasting into a third party XML authoring soft</w:t>
+      </w:r>
+      <w:bookmarkStart w:id="9" w:name="_GoBack"/>
       <w:bookmarkEnd w:id="9"/>
       <w:r>
-        <w:t>. XML generated by Baseline Tailor after copy-pasting into a third party XML authoring software application.</w:t>
+        <w:t>ware application.</w:t>
       </w:r>
     </w:p>
     <w:p>
@@ -2716,20 +3727,12 @@
       </w:pPr>
       <w:bookmarkStart w:id="10" w:name="_Ref431562777"/>
       <w:r>
+        <w:lastRenderedPageBreak/>
         <w:t>Framework Profile</w:t>
       </w:r>
     </w:p>
     <w:p>
       <w:pPr>
-        <w:pStyle w:val="Heading2"/>
-      </w:pPr>
-      <w:r>
-        <w:t>Cross References</w:t>
-      </w:r>
-      <w:bookmarkEnd w:id="10"/>
-    </w:p>
-    <w:p>
-      <w:pPr>
         <w:keepNext/>
       </w:pPr>
       <w:r>
@@ -2737,10 +3740,10 @@
           <w:noProof/>
         </w:rPr>
         <w:drawing>
-          <wp:inline distT="0" distB="0" distL="0" distR="0" wp14:anchorId="155F2AA3" wp14:editId="7EF35CC5">
-            <wp:extent cx="5028571" cy="952129"/>
-            <wp:effectExtent l="0" t="0" r="635" b="635"/>
-            <wp:docPr id="8" name="Picture 8"/>
+          <wp:inline distT="0" distB="0" distL="0" distR="0" wp14:anchorId="5CDD246E" wp14:editId="49D0762E">
+            <wp:extent cx="5486400" cy="2514600"/>
+            <wp:effectExtent l="0" t="0" r="0" b="0"/>
+            <wp:docPr id="10" name="Picture 10"/>
             <wp:cNvGraphicFramePr>
               <a:graphicFrameLocks xmlns:a="http://schemas.openxmlformats.org/drawingml/2006/main" noChangeAspect="1"/>
             </wp:cNvGraphicFramePr>
@@ -2748,11 +3751,11 @@
               <a:graphicData uri="http://schemas.openxmlformats.org/drawingml/2006/picture">
                 <pic:pic xmlns:pic="http://schemas.openxmlformats.org/drawingml/2006/picture">
                   <pic:nvPicPr>
-                    <pic:cNvPr id="8" name="crossrefs-IA-3.png"/>
+                    <pic:cNvPr id="10" name="profile-tab.png"/>
                     <pic:cNvPicPr/>
                   </pic:nvPicPr>
                   <pic:blipFill>
-                    <a:blip r:embed="rId19">
+                    <a:blip r:embed="rId22">
                       <a:extLst>
                         <a:ext uri="{28A0092B-C50C-407E-A947-70E740481C1C}">
                           <a14:useLocalDpi xmlns:a14="http://schemas.microsoft.com/office/drawing/2010/main" val="0"/>
@@ -2766,7 +3769,7 @@
                   <pic:spPr>
                     <a:xfrm>
                       <a:off x="0" y="0"/>
-                      <a:ext cx="5028571" cy="952129"/>
+                      <a:ext cx="5486400" cy="2514600"/>
                     </a:xfrm>
                     <a:prstGeom prst="rect">
                       <a:avLst/>
@@ -2786,6 +3789,85 @@
       <w:r>
         <w:t xml:space="preserve">Figure </w:t>
       </w:r>
+      <w:fldSimple w:instr=" SEQ Figure \* ARABIC ">
+        <w:r>
+          <w:rPr>
+            <w:noProof/>
+          </w:rPr>
+          <w:t>9</w:t>
+        </w:r>
+      </w:fldSimple>
+      <w:r>
+        <w:t>. Framework Profile tab.</w:t>
+      </w:r>
+    </w:p>
+    <w:p>
+      <w:pPr>
+        <w:pStyle w:val="Heading2"/>
+      </w:pPr>
+      <w:r>
+        <w:t>Cross References</w:t>
+      </w:r>
+      <w:bookmarkEnd w:id="10"/>
+    </w:p>
+    <w:p>
+      <w:pPr>
+        <w:keepNext/>
+      </w:pPr>
+      <w:r>
+        <w:rPr>
+          <w:noProof/>
+        </w:rPr>
+        <w:drawing>
+          <wp:inline distT="0" distB="0" distL="0" distR="0" wp14:anchorId="155F2AA3" wp14:editId="3FB39DC3">
+            <wp:extent cx="5486400" cy="512064"/>
+            <wp:effectExtent l="0" t="0" r="0" b="2540"/>
+            <wp:docPr id="8" name="Picture 8"/>
+            <wp:cNvGraphicFramePr>
+              <a:graphicFrameLocks xmlns:a="http://schemas.openxmlformats.org/drawingml/2006/main" noChangeAspect="1"/>
+            </wp:cNvGraphicFramePr>
+            <a:graphic xmlns:a="http://schemas.openxmlformats.org/drawingml/2006/main">
+              <a:graphicData uri="http://schemas.openxmlformats.org/drawingml/2006/picture">
+                <pic:pic xmlns:pic="http://schemas.openxmlformats.org/drawingml/2006/picture">
+                  <pic:nvPicPr>
+                    <pic:cNvPr id="8" name="crossrefs-IA-3.png"/>
+                    <pic:cNvPicPr/>
+                  </pic:nvPicPr>
+                  <pic:blipFill>
+                    <a:blip r:embed="rId23">
+                      <a:extLst>
+                        <a:ext uri="{28A0092B-C50C-407E-A947-70E740481C1C}">
+                          <a14:useLocalDpi xmlns:a14="http://schemas.microsoft.com/office/drawing/2010/main" val="0"/>
+                        </a:ext>
+                      </a:extLst>
+                    </a:blip>
+                    <a:stretch>
+                      <a:fillRect/>
+                    </a:stretch>
+                  </pic:blipFill>
+                  <pic:spPr>
+                    <a:xfrm>
+                      <a:off x="0" y="0"/>
+                      <a:ext cx="5486400" cy="512064"/>
+                    </a:xfrm>
+                    <a:prstGeom prst="rect">
+                      <a:avLst/>
+                    </a:prstGeom>
+                  </pic:spPr>
+                </pic:pic>
+              </a:graphicData>
+            </a:graphic>
+          </wp:inline>
+        </w:drawing>
+      </w:r>
+    </w:p>
+    <w:p>
+      <w:pPr>
+        <w:pStyle w:val="Caption"/>
+      </w:pPr>
+      <w:r>
+        <w:t xml:space="preserve">Figure </w:t>
+      </w:r>
       <w:r>
         <w:fldChar w:fldCharType="begin"/>
       </w:r>
@@ -2799,7 +3881,7 @@
         <w:rPr>
           <w:noProof/>
         </w:rPr>
-        <w:t>9</w:t>
+        <w:t>10</w:t>
       </w:r>
       <w:r>
         <w:rPr>
@@ -2813,6 +3895,76 @@
     </w:p>
     <w:p>
       <w:pPr>
+        <w:keepNext/>
+      </w:pPr>
+      <w:r>
+        <w:rPr>
+          <w:noProof/>
+        </w:rPr>
+        <w:drawing>
+          <wp:inline distT="0" distB="0" distL="0" distR="0" wp14:anchorId="2CE2E086" wp14:editId="4984CBBF">
+            <wp:extent cx="5486400" cy="832104"/>
+            <wp:effectExtent l="0" t="0" r="0" b="6350"/>
+            <wp:docPr id="13" name="Picture 13"/>
+            <wp:cNvGraphicFramePr>
+              <a:graphicFrameLocks xmlns:a="http://schemas.openxmlformats.org/drawingml/2006/main" noChangeAspect="1"/>
+            </wp:cNvGraphicFramePr>
+            <a:graphic xmlns:a="http://schemas.openxmlformats.org/drawingml/2006/main">
+              <a:graphicData uri="http://schemas.openxmlformats.org/drawingml/2006/picture">
+                <pic:pic xmlns:pic="http://schemas.openxmlformats.org/drawingml/2006/picture">
+                  <pic:nvPicPr>
+                    <pic:cNvPr id="13" name="crossrefs-CM-8.png"/>
+                    <pic:cNvPicPr/>
+                  </pic:nvPicPr>
+                  <pic:blipFill>
+                    <a:blip r:embed="rId24">
+                      <a:extLst>
+                        <a:ext uri="{28A0092B-C50C-407E-A947-70E740481C1C}">
+                          <a14:useLocalDpi xmlns:a14="http://schemas.microsoft.com/office/drawing/2010/main" val="0"/>
+                        </a:ext>
+                      </a:extLst>
+                    </a:blip>
+                    <a:stretch>
+                      <a:fillRect/>
+                    </a:stretch>
+                  </pic:blipFill>
+                  <pic:spPr>
+                    <a:xfrm>
+                      <a:off x="0" y="0"/>
+                      <a:ext cx="5486400" cy="832104"/>
+                    </a:xfrm>
+                    <a:prstGeom prst="rect">
+                      <a:avLst/>
+                    </a:prstGeom>
+                  </pic:spPr>
+                </pic:pic>
+              </a:graphicData>
+            </a:graphic>
+          </wp:inline>
+        </w:drawing>
+      </w:r>
+    </w:p>
+    <w:p>
+      <w:pPr>
+        <w:pStyle w:val="Caption"/>
+      </w:pPr>
+      <w:r>
+        <w:t xml:space="preserve">Figure </w:t>
+      </w:r>
+      <w:fldSimple w:instr=" SEQ Figure \* ARABIC ">
+        <w:r>
+          <w:rPr>
+            <w:noProof/>
+          </w:rPr>
+          <w:t>11</w:t>
+        </w:r>
+      </w:fldSimple>
+      <w:r>
+        <w:t>. CM-I cross references to Framework Core.</w:t>
+      </w:r>
+    </w:p>
+    <w:p>
+      <w:pPr>
         <w:pStyle w:val="Heading1"/>
       </w:pPr>
       <w:bookmarkStart w:id="11" w:name="_Ref431395618"/>
@@ -2850,7 +4002,6 @@
         <w:pStyle w:val="Heading1"/>
       </w:pPr>
       <w:r>
-        <w:lastRenderedPageBreak/>
         <w:t>References</w:t>
       </w:r>
     </w:p>
@@ -2892,6 +4043,7 @@
         <w:pStyle w:val="Bibliography"/>
       </w:pPr>
       <w:r>
+        <w:lastRenderedPageBreak/>
         <w:t>[3]</w:t>
       </w:r>
       <w:r>
@@ -3017,14 +4169,10 @@
       </w:r>
     </w:p>
     <w:sectPr>
-      <w:headerReference w:type="even" r:id="rId20"/>
-      <w:headerReference w:type="default" r:id="rId21"/>
-      <w:footerReference w:type="even" r:id="rId22"/>
-      <w:footerReference w:type="default" r:id="rId23"/>
-      <w:headerReference w:type="first" r:id="rId24"/>
-      <w:footerReference w:type="first" r:id="rId25"/>
+      <w:footerReference w:type="default" r:id="rId25"/>
       <w:pgSz w:w="12240" w:h="15840"/>
       <w:pgMar w:top="1440" w:right="1440" w:bottom="1440" w:left="1440" w:header="720" w:footer="720" w:gutter="0"/>
+      <w:pgNumType w:start="1"/>
       <w:cols w:space="720"/>
       <w:docGrid w:linePitch="360"/>
     </w:sectPr>
@@ -3033,7 +4181,7 @@
 </file>
 
 <file path=word/endnotes.xml><?xml version="1.0" encoding="utf-8"?>
-<w:endnotes xmlns:wpc="http://schemas.microsoft.com/office/word/2010/wordprocessingCanvas" xmlns:cx="http://schemas.microsoft.com/office/drawing/2014/chartex" xmlns:mc="http://schemas.openxmlformats.org/markup-compatibility/2006" xmlns:o="urn:schemas-microsoft-com:office:office" xmlns:r="http://schemas.openxmlformats.org/officeDocument/2006/relationships" xmlns:m="http://schemas.openxmlformats.org/officeDocument/2006/math" xmlns:v="urn:schemas-microsoft-com:vml" xmlns:wp14="http://schemas.microsoft.com/office/word/2010/wordprocessingDrawing" xmlns:wp="http://schemas.openxmlformats.org/drawingml/2006/wordprocessingDrawing" xmlns:w10="urn:schemas-microsoft-com:office:word" xmlns:w="http://schemas.openxmlformats.org/wordprocessingml/2006/main" xmlns:w14="http://schemas.microsoft.com/office/word/2010/wordml" xmlns:w15="http://schemas.microsoft.com/office/word/2012/wordml" xmlns:w16se="http://schemas.microsoft.com/office/word/2015/wordml/symex" xmlns:wpg="http://schemas.microsoft.com/office/word/2010/wordprocessingGroup" xmlns:wpi="http://schemas.microsoft.com/office/word/2010/wordprocessingInk" xmlns:wne="http://schemas.microsoft.com/office/word/2006/wordml" xmlns:wps="http://schemas.microsoft.com/office/word/2010/wordprocessingShape" mc:Ignorable="w14 w15 w16se wp14">
+<w:endnotes xmlns:wpc="http://schemas.microsoft.com/office/word/2010/wordprocessingCanvas" xmlns:cx="http://schemas.microsoft.com/office/drawing/2014/chartex" xmlns:cx1="http://schemas.microsoft.com/office/drawing/2015/9/8/chartex" xmlns:mc="http://schemas.openxmlformats.org/markup-compatibility/2006" xmlns:o="urn:schemas-microsoft-com:office:office" xmlns:r="http://schemas.openxmlformats.org/officeDocument/2006/relationships" xmlns:m="http://schemas.openxmlformats.org/officeDocument/2006/math" xmlns:v="urn:schemas-microsoft-com:vml" xmlns:wp14="http://schemas.microsoft.com/office/word/2010/wordprocessingDrawing" xmlns:wp="http://schemas.openxmlformats.org/drawingml/2006/wordprocessingDrawing" xmlns:w10="urn:schemas-microsoft-com:office:word" xmlns:w="http://schemas.openxmlformats.org/wordprocessingml/2006/main" xmlns:w14="http://schemas.microsoft.com/office/word/2010/wordml" xmlns:w15="http://schemas.microsoft.com/office/word/2012/wordml" xmlns:w16se="http://schemas.microsoft.com/office/word/2015/wordml/symex" xmlns:wpg="http://schemas.microsoft.com/office/word/2010/wordprocessingGroup" xmlns:wpi="http://schemas.microsoft.com/office/word/2010/wordprocessingInk" xmlns:wne="http://schemas.microsoft.com/office/word/2006/wordml" xmlns:wps="http://schemas.microsoft.com/office/word/2010/wordprocessingShape" mc:Ignorable="w14 w15 w16se wp14">
   <w:endnote w:type="separator" w:id="-1">
     <w:p>
       <w:pPr>
@@ -3058,20 +4206,10 @@
 </file>
 
 <file path=word/footer1.xml><?xml version="1.0" encoding="utf-8"?>
-<w:ftr xmlns:wpc="http://schemas.microsoft.com/office/word/2010/wordprocessingCanvas" xmlns:cx="http://schemas.microsoft.com/office/drawing/2014/chartex" xmlns:mc="http://schemas.openxmlformats.org/markup-compatibility/2006" xmlns:o="urn:schemas-microsoft-com:office:office" xmlns:r="http://schemas.openxmlformats.org/officeDocument/2006/relationships" xmlns:m="http://schemas.openxmlformats.org/officeDocument/2006/math" xmlns:v="urn:schemas-microsoft-com:vml" xmlns:wp14="http://schemas.microsoft.com/office/word/2010/wordprocessingDrawing" xmlns:wp="http://schemas.openxmlformats.org/drawingml/2006/wordprocessingDrawing" xmlns:w10="urn:schemas-microsoft-com:office:word" xmlns:w="http://schemas.openxmlformats.org/wordprocessingml/2006/main" xmlns:w14="http://schemas.microsoft.com/office/word/2010/wordml" xmlns:w15="http://schemas.microsoft.com/office/word/2012/wordml" xmlns:w16se="http://schemas.microsoft.com/office/word/2015/wordml/symex" xmlns:wpg="http://schemas.microsoft.com/office/word/2010/wordprocessingGroup" xmlns:wpi="http://schemas.microsoft.com/office/word/2010/wordprocessingInk" xmlns:wne="http://schemas.microsoft.com/office/word/2006/wordml" xmlns:wps="http://schemas.microsoft.com/office/word/2010/wordprocessingShape" mc:Ignorable="w14 w15 w16se wp14">
-  <w:p>
-    <w:pPr>
-      <w:pStyle w:val="Footer"/>
-    </w:pPr>
-  </w:p>
-</w:ftr>
-</file>
-
-<file path=word/footer2.xml><?xml version="1.0" encoding="utf-8"?>
-<w:ftr xmlns:wpc="http://schemas.microsoft.com/office/word/2010/wordprocessingCanvas" xmlns:cx="http://schemas.microsoft.com/office/drawing/2014/chartex" xmlns:mc="http://schemas.openxmlformats.org/markup-compatibility/2006" xmlns:o="urn:schemas-microsoft-com:office:office" xmlns:r="http://schemas.openxmlformats.org/officeDocument/2006/relationships" xmlns:m="http://schemas.openxmlformats.org/officeDocument/2006/math" xmlns:v="urn:schemas-microsoft-com:vml" xmlns:wp14="http://schemas.microsoft.com/office/word/2010/wordprocessingDrawing" xmlns:wp="http://schemas.openxmlformats.org/drawingml/2006/wordprocessingDrawing" xmlns:w10="urn:schemas-microsoft-com:office:word" xmlns:w="http://schemas.openxmlformats.org/wordprocessingml/2006/main" xmlns:w14="http://schemas.microsoft.com/office/word/2010/wordml" xmlns:w15="http://schemas.microsoft.com/office/word/2012/wordml" xmlns:w16se="http://schemas.microsoft.com/office/word/2015/wordml/symex" xmlns:wpg="http://schemas.microsoft.com/office/word/2010/wordprocessingGroup" xmlns:wpi="http://schemas.microsoft.com/office/word/2010/wordprocessingInk" xmlns:wne="http://schemas.microsoft.com/office/word/2006/wordml" xmlns:wps="http://schemas.microsoft.com/office/word/2010/wordprocessingShape" mc:Ignorable="w14 w15 w16se wp14">
+<w:ftr xmlns:wpc="http://schemas.microsoft.com/office/word/2010/wordprocessingCanvas" xmlns:cx="http://schemas.microsoft.com/office/drawing/2014/chartex" xmlns:cx1="http://schemas.microsoft.com/office/drawing/2015/9/8/chartex" xmlns:mc="http://schemas.openxmlformats.org/markup-compatibility/2006" xmlns:o="urn:schemas-microsoft-com:office:office" xmlns:r="http://schemas.openxmlformats.org/officeDocument/2006/relationships" xmlns:m="http://schemas.openxmlformats.org/officeDocument/2006/math" xmlns:v="urn:schemas-microsoft-com:vml" xmlns:wp14="http://schemas.microsoft.com/office/word/2010/wordprocessingDrawing" xmlns:wp="http://schemas.openxmlformats.org/drawingml/2006/wordprocessingDrawing" xmlns:w10="urn:schemas-microsoft-com:office:word" xmlns:w="http://schemas.openxmlformats.org/wordprocessingml/2006/main" xmlns:w14="http://schemas.microsoft.com/office/word/2010/wordml" xmlns:w15="http://schemas.microsoft.com/office/word/2012/wordml" xmlns:w16se="http://schemas.microsoft.com/office/word/2015/wordml/symex" xmlns:wpg="http://schemas.microsoft.com/office/word/2010/wordprocessingGroup" xmlns:wpi="http://schemas.microsoft.com/office/word/2010/wordprocessingInk" xmlns:wne="http://schemas.microsoft.com/office/word/2006/wordml" xmlns:wps="http://schemas.microsoft.com/office/word/2010/wordprocessingShape" mc:Ignorable="w14 w15 w16se wp14">
   <w:sdt>
     <w:sdtPr>
-      <w:id w:val="-1021786262"/>
+      <w:id w:val="-356893275"/>
       <w:docPartObj>
         <w:docPartGallery w:val="Page Numbers (Bottom of Page)"/>
         <w:docPartUnique/>
@@ -3101,7 +4239,7 @@
           <w:rPr>
             <w:noProof/>
           </w:rPr>
-          <w:t>9</w:t>
+          <w:t>10</w:t>
         </w:r>
         <w:r>
           <w:rPr>
@@ -3120,18 +4258,8 @@
 </w:ftr>
 </file>
 
-<file path=word/footer3.xml><?xml version="1.0" encoding="utf-8"?>
-<w:ftr xmlns:wpc="http://schemas.microsoft.com/office/word/2010/wordprocessingCanvas" xmlns:cx="http://schemas.microsoft.com/office/drawing/2014/chartex" xmlns:mc="http://schemas.openxmlformats.org/markup-compatibility/2006" xmlns:o="urn:schemas-microsoft-com:office:office" xmlns:r="http://schemas.openxmlformats.org/officeDocument/2006/relationships" xmlns:m="http://schemas.openxmlformats.org/officeDocument/2006/math" xmlns:v="urn:schemas-microsoft-com:vml" xmlns:wp14="http://schemas.microsoft.com/office/word/2010/wordprocessingDrawing" xmlns:wp="http://schemas.openxmlformats.org/drawingml/2006/wordprocessingDrawing" xmlns:w10="urn:schemas-microsoft-com:office:word" xmlns:w="http://schemas.openxmlformats.org/wordprocessingml/2006/main" xmlns:w14="http://schemas.microsoft.com/office/word/2010/wordml" xmlns:w15="http://schemas.microsoft.com/office/word/2012/wordml" xmlns:w16se="http://schemas.microsoft.com/office/word/2015/wordml/symex" xmlns:wpg="http://schemas.microsoft.com/office/word/2010/wordprocessingGroup" xmlns:wpi="http://schemas.microsoft.com/office/word/2010/wordprocessingInk" xmlns:wne="http://schemas.microsoft.com/office/word/2006/wordml" xmlns:wps="http://schemas.microsoft.com/office/word/2010/wordprocessingShape" mc:Ignorable="w14 w15 w16se wp14">
-  <w:p>
-    <w:pPr>
-      <w:pStyle w:val="Footer"/>
-    </w:pPr>
-  </w:p>
-</w:ftr>
-</file>
-
 <file path=word/footnotes.xml><?xml version="1.0" encoding="utf-8"?>
-<w:footnotes xmlns:wpc="http://schemas.microsoft.com/office/word/2010/wordprocessingCanvas" xmlns:cx="http://schemas.microsoft.com/office/drawing/2014/chartex" xmlns:mc="http://schemas.openxmlformats.org/markup-compatibility/2006" xmlns:o="urn:schemas-microsoft-com:office:office" xmlns:r="http://schemas.openxmlformats.org/officeDocument/2006/relationships" xmlns:m="http://schemas.openxmlformats.org/officeDocument/2006/math" xmlns:v="urn:schemas-microsoft-com:vml" xmlns:wp14="http://schemas.microsoft.com/office/word/2010/wordprocessingDrawing" xmlns:wp="http://schemas.openxmlformats.org/drawingml/2006/wordprocessingDrawing" xmlns:w10="urn:schemas-microsoft-com:office:word" xmlns:w="http://schemas.openxmlformats.org/wordprocessingml/2006/main" xmlns:w14="http://schemas.microsoft.com/office/word/2010/wordml" xmlns:w15="http://schemas.microsoft.com/office/word/2012/wordml" xmlns:w16se="http://schemas.microsoft.com/office/word/2015/wordml/symex" xmlns:wpg="http://schemas.microsoft.com/office/word/2010/wordprocessingGroup" xmlns:wpi="http://schemas.microsoft.com/office/word/2010/wordprocessingInk" xmlns:wne="http://schemas.microsoft.com/office/word/2006/wordml" xmlns:wps="http://schemas.microsoft.com/office/word/2010/wordprocessingShape" mc:Ignorable="w14 w15 w16se wp14">
+<w:footnotes xmlns:wpc="http://schemas.microsoft.com/office/word/2010/wordprocessingCanvas" xmlns:cx="http://schemas.microsoft.com/office/drawing/2014/chartex" xmlns:cx1="http://schemas.microsoft.com/office/drawing/2015/9/8/chartex" xmlns:mc="http://schemas.openxmlformats.org/markup-compatibility/2006" xmlns:o="urn:schemas-microsoft-com:office:office" xmlns:r="http://schemas.openxmlformats.org/officeDocument/2006/relationships" xmlns:m="http://schemas.openxmlformats.org/officeDocument/2006/math" xmlns:v="urn:schemas-microsoft-com:vml" xmlns:wp14="http://schemas.microsoft.com/office/word/2010/wordprocessingDrawing" xmlns:wp="http://schemas.openxmlformats.org/drawingml/2006/wordprocessingDrawing" xmlns:w10="urn:schemas-microsoft-com:office:word" xmlns:w="http://schemas.openxmlformats.org/wordprocessingml/2006/main" xmlns:w14="http://schemas.microsoft.com/office/word/2010/wordml" xmlns:w15="http://schemas.microsoft.com/office/word/2012/wordml" xmlns:w16se="http://schemas.microsoft.com/office/word/2015/wordml/symex" xmlns:wpg="http://schemas.microsoft.com/office/word/2010/wordprocessingGroup" xmlns:wpi="http://schemas.microsoft.com/office/word/2010/wordprocessingInk" xmlns:wne="http://schemas.microsoft.com/office/word/2006/wordml" xmlns:wps="http://schemas.microsoft.com/office/word/2010/wordprocessingShape" mc:Ignorable="w14 w15 w16se wp14">
   <w:footnote w:type="separator" w:id="-1">
     <w:p>
       <w:pPr>
@@ -3155,38 +4283,8 @@
 </w:footnotes>
 </file>
 
-<file path=word/header1.xml><?xml version="1.0" encoding="utf-8"?>
-<w:hdr xmlns:wpc="http://schemas.microsoft.com/office/word/2010/wordprocessingCanvas" xmlns:cx="http://schemas.microsoft.com/office/drawing/2014/chartex" xmlns:mc="http://schemas.openxmlformats.org/markup-compatibility/2006" xmlns:o="urn:schemas-microsoft-com:office:office" xmlns:r="http://schemas.openxmlformats.org/officeDocument/2006/relationships" xmlns:m="http://schemas.openxmlformats.org/officeDocument/2006/math" xmlns:v="urn:schemas-microsoft-com:vml" xmlns:wp14="http://schemas.microsoft.com/office/word/2010/wordprocessingDrawing" xmlns:wp="http://schemas.openxmlformats.org/drawingml/2006/wordprocessingDrawing" xmlns:w10="urn:schemas-microsoft-com:office:word" xmlns:w="http://schemas.openxmlformats.org/wordprocessingml/2006/main" xmlns:w14="http://schemas.microsoft.com/office/word/2010/wordml" xmlns:w15="http://schemas.microsoft.com/office/word/2012/wordml" xmlns:w16se="http://schemas.microsoft.com/office/word/2015/wordml/symex" xmlns:wpg="http://schemas.microsoft.com/office/word/2010/wordprocessingGroup" xmlns:wpi="http://schemas.microsoft.com/office/word/2010/wordprocessingInk" xmlns:wne="http://schemas.microsoft.com/office/word/2006/wordml" xmlns:wps="http://schemas.microsoft.com/office/word/2010/wordprocessingShape" mc:Ignorable="w14 w15 w16se wp14">
-  <w:p>
-    <w:pPr>
-      <w:pStyle w:val="Header"/>
-    </w:pPr>
-  </w:p>
-</w:hdr>
-</file>
-
-<file path=word/header2.xml><?xml version="1.0" encoding="utf-8"?>
-<w:hdr xmlns:wpc="http://schemas.microsoft.com/office/word/2010/wordprocessingCanvas" xmlns:cx="http://schemas.microsoft.com/office/drawing/2014/chartex" xmlns:mc="http://schemas.openxmlformats.org/markup-compatibility/2006" xmlns:o="urn:schemas-microsoft-com:office:office" xmlns:r="http://schemas.openxmlformats.org/officeDocument/2006/relationships" xmlns:m="http://schemas.openxmlformats.org/officeDocument/2006/math" xmlns:v="urn:schemas-microsoft-com:vml" xmlns:wp14="http://schemas.microsoft.com/office/word/2010/wordprocessingDrawing" xmlns:wp="http://schemas.openxmlformats.org/drawingml/2006/wordprocessingDrawing" xmlns:w10="urn:schemas-microsoft-com:office:word" xmlns:w="http://schemas.openxmlformats.org/wordprocessingml/2006/main" xmlns:w14="http://schemas.microsoft.com/office/word/2010/wordml" xmlns:w15="http://schemas.microsoft.com/office/word/2012/wordml" xmlns:w16se="http://schemas.microsoft.com/office/word/2015/wordml/symex" xmlns:wpg="http://schemas.microsoft.com/office/word/2010/wordprocessingGroup" xmlns:wpi="http://schemas.microsoft.com/office/word/2010/wordprocessingInk" xmlns:wne="http://schemas.microsoft.com/office/word/2006/wordml" xmlns:wps="http://schemas.microsoft.com/office/word/2010/wordprocessingShape" mc:Ignorable="w14 w15 w16se wp14">
-  <w:p>
-    <w:pPr>
-      <w:pStyle w:val="Header"/>
-    </w:pPr>
-  </w:p>
-</w:hdr>
-</file>
-
-<file path=word/header3.xml><?xml version="1.0" encoding="utf-8"?>
-<w:hdr xmlns:wpc="http://schemas.microsoft.com/office/word/2010/wordprocessingCanvas" xmlns:cx="http://schemas.microsoft.com/office/drawing/2014/chartex" xmlns:mc="http://schemas.openxmlformats.org/markup-compatibility/2006" xmlns:o="urn:schemas-microsoft-com:office:office" xmlns:r="http://schemas.openxmlformats.org/officeDocument/2006/relationships" xmlns:m="http://schemas.openxmlformats.org/officeDocument/2006/math" xmlns:v="urn:schemas-microsoft-com:vml" xmlns:wp14="http://schemas.microsoft.com/office/word/2010/wordprocessingDrawing" xmlns:wp="http://schemas.openxmlformats.org/drawingml/2006/wordprocessingDrawing" xmlns:w10="urn:schemas-microsoft-com:office:word" xmlns:w="http://schemas.openxmlformats.org/wordprocessingml/2006/main" xmlns:w14="http://schemas.microsoft.com/office/word/2010/wordml" xmlns:w15="http://schemas.microsoft.com/office/word/2012/wordml" xmlns:w16se="http://schemas.microsoft.com/office/word/2015/wordml/symex" xmlns:wpg="http://schemas.microsoft.com/office/word/2010/wordprocessingGroup" xmlns:wpi="http://schemas.microsoft.com/office/word/2010/wordprocessingInk" xmlns:wne="http://schemas.microsoft.com/office/word/2006/wordml" xmlns:wps="http://schemas.microsoft.com/office/word/2010/wordprocessingShape" mc:Ignorable="w14 w15 w16se wp14">
-  <w:p>
-    <w:pPr>
-      <w:pStyle w:val="Header"/>
-    </w:pPr>
-  </w:p>
-</w:hdr>
-</file>
-
 <file path=word/numbering.xml><?xml version="1.0" encoding="utf-8"?>
-<w:numbering xmlns:wpc="http://schemas.microsoft.com/office/word/2010/wordprocessingCanvas" xmlns:cx="http://schemas.microsoft.com/office/drawing/2014/chartex" xmlns:mc="http://schemas.openxmlformats.org/markup-compatibility/2006" xmlns:o="urn:schemas-microsoft-com:office:office" xmlns:r="http://schemas.openxmlformats.org/officeDocument/2006/relationships" xmlns:m="http://schemas.openxmlformats.org/officeDocument/2006/math" xmlns:v="urn:schemas-microsoft-com:vml" xmlns:wp14="http://schemas.microsoft.com/office/word/2010/wordprocessingDrawing" xmlns:wp="http://schemas.openxmlformats.org/drawingml/2006/wordprocessingDrawing" xmlns:w10="urn:schemas-microsoft-com:office:word" xmlns:w="http://schemas.openxmlformats.org/wordprocessingml/2006/main" xmlns:w14="http://schemas.microsoft.com/office/word/2010/wordml" xmlns:w15="http://schemas.microsoft.com/office/word/2012/wordml" xmlns:w16se="http://schemas.microsoft.com/office/word/2015/wordml/symex" xmlns:wpg="http://schemas.microsoft.com/office/word/2010/wordprocessingGroup" xmlns:wpi="http://schemas.microsoft.com/office/word/2010/wordprocessingInk" xmlns:wne="http://schemas.microsoft.com/office/word/2006/wordml" xmlns:wps="http://schemas.microsoft.com/office/word/2010/wordprocessingShape" mc:Ignorable="w14 w15 w16se wp14">
+<w:numbering xmlns:wpc="http://schemas.microsoft.com/office/word/2010/wordprocessingCanvas" xmlns:cx="http://schemas.microsoft.com/office/drawing/2014/chartex" xmlns:cx1="http://schemas.microsoft.com/office/drawing/2015/9/8/chartex" xmlns:mc="http://schemas.openxmlformats.org/markup-compatibility/2006" xmlns:o="urn:schemas-microsoft-com:office:office" xmlns:r="http://schemas.openxmlformats.org/officeDocument/2006/relationships" xmlns:m="http://schemas.openxmlformats.org/officeDocument/2006/math" xmlns:v="urn:schemas-microsoft-com:vml" xmlns:wp14="http://schemas.microsoft.com/office/word/2010/wordprocessingDrawing" xmlns:wp="http://schemas.openxmlformats.org/drawingml/2006/wordprocessingDrawing" xmlns:w10="urn:schemas-microsoft-com:office:word" xmlns:w="http://schemas.openxmlformats.org/wordprocessingml/2006/main" xmlns:w14="http://schemas.microsoft.com/office/word/2010/wordml" xmlns:w15="http://schemas.microsoft.com/office/word/2012/wordml" xmlns:w16se="http://schemas.microsoft.com/office/word/2015/wordml/symex" xmlns:wpg="http://schemas.microsoft.com/office/word/2010/wordprocessingGroup" xmlns:wpi="http://schemas.microsoft.com/office/word/2010/wordprocessingInk" xmlns:wne="http://schemas.microsoft.com/office/word/2006/wordml" xmlns:wps="http://schemas.microsoft.com/office/word/2010/wordprocessingShape" mc:Ignorable="w14 w15 w16se wp14">
   <w:abstractNum w:abstractNumId="0" w15:restartNumberingAfterBreak="0">
     <w:nsid w:val="0CC8003C"/>
     <w:multiLevelType w:val="hybridMultilevel"/>
@@ -5955,7 +7053,7 @@
 </file>
 
 <file path=customXml/itemProps1.xml><?xml version="1.0" encoding="utf-8"?>
-<ds:datastoreItem xmlns:ds="http://schemas.openxmlformats.org/officeDocument/2006/customXml" ds:itemID="{403DBD43-C258-4D36-BCB0-FCB0168B6CB6}">
+<ds:datastoreItem xmlns:ds="http://schemas.openxmlformats.org/officeDocument/2006/customXml" ds:itemID="{4E8F328A-8C90-401D-8977-A3394FDFEA2D}">
   <ds:schemaRefs>
     <ds:schemaRef ds:uri="http://schemas.openxmlformats.org/officeDocument/2006/bibliography"/>
   </ds:schemaRefs>

</xml_diff>

<commit_message>
Improved security control editor screenshots
</commit_message>
<xml_diff>
--- a/bt/doc/UserGuide.docx
+++ b/bt/doc/UserGuide.docx
@@ -2422,7 +2422,7 @@
         <w:rPr>
           <w:noProof/>
         </w:rPr>
-        <w:t>1</w:t>
+        <w:t>2</w:t>
       </w:r>
       <w:r>
         <w:fldChar w:fldCharType="end"/>
@@ -2486,9 +2486,9 @@
         </w:rPr>
         <w:lastRenderedPageBreak/>
         <w:drawing>
-          <wp:inline distT="0" distB="0" distL="0" distR="0" wp14:anchorId="37549A34" wp14:editId="43AC8054">
-            <wp:extent cx="5028571" cy="2028035"/>
-            <wp:effectExtent l="0" t="0" r="635" b="0"/>
+          <wp:inline distT="0" distB="0" distL="0" distR="0" wp14:anchorId="37549A34" wp14:editId="61284F89">
+            <wp:extent cx="5486400" cy="2606040"/>
+            <wp:effectExtent l="0" t="0" r="0" b="3810"/>
             <wp:docPr id="2" name="Picture 2"/>
             <wp:cNvGraphicFramePr>
               <a:graphicFrameLocks xmlns:a="http://schemas.openxmlformats.org/drawingml/2006/main" noChangeAspect="1"/>
@@ -2515,7 +2515,7 @@
                   <pic:spPr>
                     <a:xfrm>
                       <a:off x="0" y="0"/>
-                      <a:ext cx="5028571" cy="2028035"/>
+                      <a:ext cx="5486400" cy="2606040"/>
                     </a:xfrm>
                     <a:prstGeom prst="rect">
                       <a:avLst/>
@@ -2650,7 +2650,7 @@
         <w:rPr>
           <w:noProof/>
         </w:rPr>
-        <w:t>1</w:t>
+        <w:t>2</w:t>
       </w:r>
       <w:r>
         <w:fldChar w:fldCharType="end"/>
@@ -2770,6 +2770,7 @@
     </w:p>
     <w:p>
       <w:r>
+        <w:lastRenderedPageBreak/>
         <w:t xml:space="preserve">The </w:t>
       </w:r>
       <w:r>
@@ -2797,7 +2798,7 @@
         <w:rPr>
           <w:noProof/>
         </w:rPr>
-        <w:t>2</w:t>
+        <w:t>3</w:t>
       </w:r>
       <w:r>
         <w:fldChar w:fldCharType="end"/>
@@ -2809,7 +2810,6 @@
         <w:t xml:space="preserve">enhancement </w:t>
       </w:r>
       <w:r>
-        <w:lastRenderedPageBreak/>
         <w:t>IA-3(1) to all baselines. This operation is illegal because it violates the constraint that an enhancement cannot be added to a baseline unless its parent control is added first. Thus, IA-3(1) cannot be added to the LOW baseline without first adding IA-3.</w:t>
       </w:r>
       <w:r>
@@ -2831,7 +2831,7 @@
         <w:rPr>
           <w:noProof/>
         </w:rPr>
-        <w:t>3</w:t>
+        <w:t>4</w:t>
       </w:r>
       <w:r>
         <w:fldChar w:fldCharType="end"/>
@@ -2867,7 +2867,7 @@
         <w:rPr>
           <w:noProof/>
         </w:rPr>
-        <w:t>4</w:t>
+        <w:t>5</w:t>
       </w:r>
       <w:r>
         <w:fldChar w:fldCharType="end"/>
@@ -2882,9 +2882,9 @@
           <w:noProof/>
         </w:rPr>
         <w:drawing>
-          <wp:inline distT="0" distB="0" distL="0" distR="0" wp14:anchorId="4BC3DC46" wp14:editId="33E64764">
-            <wp:extent cx="5028571" cy="1075906"/>
-            <wp:effectExtent l="0" t="0" r="635" b="0"/>
+          <wp:inline distT="0" distB="0" distL="0" distR="0" wp14:anchorId="4BC3DC46" wp14:editId="1D882B80">
+            <wp:extent cx="5486400" cy="1216152"/>
+            <wp:effectExtent l="0" t="0" r="0" b="3175"/>
             <wp:docPr id="3" name="Picture 3"/>
             <wp:cNvGraphicFramePr>
               <a:graphicFrameLocks xmlns:a="http://schemas.openxmlformats.org/drawingml/2006/main" noChangeAspect="1"/>
@@ -2911,7 +2911,7 @@
                   <pic:spPr>
                     <a:xfrm>
                       <a:off x="0" y="0"/>
-                      <a:ext cx="5028571" cy="1075906"/>
+                      <a:ext cx="5486400" cy="1216152"/>
                     </a:xfrm>
                     <a:prstGeom prst="rect">
                       <a:avLst/>
@@ -2967,9 +2967,9 @@
           <w:noProof/>
         </w:rPr>
         <w:drawing>
-          <wp:inline distT="0" distB="0" distL="0" distR="0" wp14:anchorId="0480D558" wp14:editId="5D854F88">
-            <wp:extent cx="5028571" cy="1409523"/>
-            <wp:effectExtent l="0" t="0" r="635" b="635"/>
+          <wp:inline distT="0" distB="0" distL="0" distR="0" wp14:anchorId="0480D558" wp14:editId="122DA1A2">
+            <wp:extent cx="5486400" cy="1773936"/>
+            <wp:effectExtent l="0" t="0" r="0" b="0"/>
             <wp:docPr id="5" name="Picture 5"/>
             <wp:cNvGraphicFramePr>
               <a:graphicFrameLocks xmlns:a="http://schemas.openxmlformats.org/drawingml/2006/main" noChangeAspect="1"/>
@@ -2996,7 +2996,7 @@
                   <pic:spPr>
                     <a:xfrm>
                       <a:off x="0" y="0"/>
-                      <a:ext cx="5028571" cy="1409523"/>
+                      <a:ext cx="5486400" cy="1773936"/>
                     </a:xfrm>
                     <a:prstGeom prst="rect">
                       <a:avLst/>
@@ -3049,9 +3049,9 @@
           <w:noProof/>
         </w:rPr>
         <w:drawing>
-          <wp:inline distT="0" distB="0" distL="0" distR="0" wp14:anchorId="244D98A1" wp14:editId="4FE50F09">
-            <wp:extent cx="5028571" cy="1209204"/>
-            <wp:effectExtent l="0" t="0" r="635" b="0"/>
+          <wp:inline distT="0" distB="0" distL="0" distR="0" wp14:anchorId="244D98A1" wp14:editId="55A08A61">
+            <wp:extent cx="5486400" cy="1545336"/>
+            <wp:effectExtent l="0" t="0" r="0" b="0"/>
             <wp:docPr id="4" name="Picture 4"/>
             <wp:cNvGraphicFramePr>
               <a:graphicFrameLocks xmlns:a="http://schemas.openxmlformats.org/drawingml/2006/main" noChangeAspect="1"/>
@@ -3078,7 +3078,7 @@
                   <pic:spPr>
                     <a:xfrm>
                       <a:off x="0" y="0"/>
-                      <a:ext cx="5028571" cy="1209204"/>
+                      <a:ext cx="5486400" cy="1545336"/>
                     </a:xfrm>
                     <a:prstGeom prst="rect">
                       <a:avLst/>
@@ -3148,7 +3148,11 @@
         <w:t>Industrial Control System</w:t>
       </w:r>
       <w:r>
-        <w:t xml:space="preserve"> may need to connect directly to devices belonging to and authorized by third parties outside the organization, and these external devices need to be identified and authenticated, the user adds IA-3 </w:t>
+        <w:t xml:space="preserve"> may need to connect directly to devices belonging to and authorized by third parties outside the organization, and these external devices need to be </w:t>
+      </w:r>
+      <w:r>
+        <w:lastRenderedPageBreak/>
+        <w:t xml:space="preserve">identified and authenticated, the user adds IA-3 </w:t>
       </w:r>
       <w:r>
         <w:t xml:space="preserve">to the </w:t>
@@ -3187,11 +3191,7 @@
         <w:t xml:space="preserve"> and (1) from IA-3’s </w:t>
       </w:r>
       <w:r>
-        <w:t xml:space="preserve">ADDED </w:t>
-      </w:r>
-      <w:r>
-        <w:lastRenderedPageBreak/>
-        <w:t xml:space="preserve">SUPPLEMENTAL GUIDANCE </w:t>
+        <w:t xml:space="preserve">ADDED SUPPLEMENTAL GUIDANCE </w:t>
       </w:r>
       <w:r>
         <w:t>drop-down</w:t>
@@ -3241,7 +3241,7 @@
         <w:rPr>
           <w:noProof/>
         </w:rPr>
-        <w:t>5</w:t>
+        <w:t>6</w:t>
       </w:r>
       <w:r>
         <w:fldChar w:fldCharType="end"/>
@@ -3323,14 +3323,15 @@
       </w:r>
     </w:p>
     <w:p>
+      <w:bookmarkStart w:id="6" w:name="_GoBack"/>
       <w:r>
         <w:rPr>
           <w:noProof/>
         </w:rPr>
         <w:drawing>
-          <wp:inline distT="0" distB="0" distL="0" distR="0" wp14:anchorId="4ECD47BD" wp14:editId="3445F27B">
-            <wp:extent cx="5028571" cy="1971429"/>
-            <wp:effectExtent l="0" t="0" r="635" b="0"/>
+          <wp:inline distT="0" distB="0" distL="0" distR="0" wp14:anchorId="4ECD47BD" wp14:editId="08A19EE2">
+            <wp:extent cx="5486400" cy="2450592"/>
+            <wp:effectExtent l="0" t="0" r="0" b="6985"/>
             <wp:docPr id="7" name="Picture 7"/>
             <wp:cNvGraphicFramePr>
               <a:graphicFrameLocks xmlns:a="http://schemas.openxmlformats.org/drawingml/2006/main" noChangeAspect="1"/>
@@ -3343,7 +3344,7 @@
                     <pic:cNvPicPr/>
                   </pic:nvPicPr>
                   <pic:blipFill>
-                    <a:blip r:embed="rId19">
+                    <a:blip r:embed="rId19" cstate="print">
                       <a:extLst>
                         <a:ext uri="{28A0092B-C50C-407E-A947-70E740481C1C}">
                           <a14:useLocalDpi xmlns:a14="http://schemas.microsoft.com/office/drawing/2010/main" val="0"/>
@@ -3357,7 +3358,7 @@
                   <pic:spPr>
                     <a:xfrm>
                       <a:off x="0" y="0"/>
-                      <a:ext cx="5028571" cy="1971429"/>
+                      <a:ext cx="5486400" cy="2450592"/>
                     </a:xfrm>
                     <a:prstGeom prst="rect">
                       <a:avLst/>
@@ -3369,12 +3370,13 @@
           </wp:inline>
         </w:drawing>
       </w:r>
+      <w:bookmarkEnd w:id="6"/>
     </w:p>
     <w:p>
       <w:pPr>
         <w:pStyle w:val="Caption"/>
       </w:pPr>
-      <w:bookmarkStart w:id="6" w:name="_Ref428953840"/>
+      <w:bookmarkStart w:id="7" w:name="_Ref428953840"/>
       <w:r>
         <w:t xml:space="preserve">Figure </w:t>
       </w:r>
@@ -3399,7 +3401,7 @@
         </w:rPr>
         <w:fldChar w:fldCharType="end"/>
       </w:r>
-      <w:bookmarkEnd w:id="6"/>
+      <w:bookmarkEnd w:id="7"/>
       <w:r>
         <w:t>. IA-3 tailored for an Industrial Control System.</w:t>
       </w:r>
@@ -3424,7 +3426,7 @@
         <w:rPr>
           <w:noProof/>
         </w:rPr>
-        <w:t>6</w:t>
+        <w:t>7</w:t>
       </w:r>
       <w:r>
         <w:fldChar w:fldCharType="end"/>
@@ -3474,6 +3476,7 @@
         <w:rPr>
           <w:noProof/>
         </w:rPr>
+        <w:lastRenderedPageBreak/>
         <w:drawing>
           <wp:inline distT="0" distB="0" distL="0" distR="0" wp14:anchorId="7A7423D5" wp14:editId="548FA9B3">
             <wp:extent cx="5028571" cy="1418671"/>
@@ -3521,7 +3524,7 @@
       <w:pPr>
         <w:pStyle w:val="Caption"/>
       </w:pPr>
-      <w:bookmarkStart w:id="7" w:name="_Ref430100426"/>
+      <w:bookmarkStart w:id="8" w:name="_Ref430100426"/>
       <w:r>
         <w:t xml:space="preserve">Figure </w:t>
       </w:r>
@@ -3546,7 +3549,7 @@
         </w:rPr>
         <w:fldChar w:fldCharType="end"/>
       </w:r>
-      <w:bookmarkEnd w:id="7"/>
+      <w:bookmarkEnd w:id="8"/>
       <w:r>
         <w:t xml:space="preserve">. </w:t>
       </w:r>
@@ -3568,7 +3571,6 @@
         <w:t xml:space="preserve"> user would typically copy-paste the “XML representation” text into </w:t>
       </w:r>
       <w:r>
-        <w:lastRenderedPageBreak/>
         <w:t xml:space="preserve">the </w:t>
       </w:r>
       <w:r>
@@ -3593,7 +3595,7 @@
         <w:rPr>
           <w:noProof/>
         </w:rPr>
-        <w:t>7</w:t>
+        <w:t>8</w:t>
       </w:r>
       <w:r>
         <w:fldChar w:fldCharType="end"/>
@@ -3699,7 +3701,7 @@
       <w:pPr>
         <w:pStyle w:val="Caption"/>
       </w:pPr>
-      <w:bookmarkStart w:id="8" w:name="_Ref431567721"/>
+      <w:bookmarkStart w:id="9" w:name="_Ref431567721"/>
       <w:r>
         <w:t xml:space="preserve">Figure </w:t>
       </w:r>
@@ -3711,14 +3713,9 @@
           <w:t>8</w:t>
         </w:r>
       </w:fldSimple>
-      <w:bookmarkEnd w:id="8"/>
-      <w:r>
-        <w:t>. XML generated by Baseline Tailor after copy-pasting into a third party XML authoring soft</w:t>
-      </w:r>
-      <w:bookmarkStart w:id="9" w:name="_GoBack"/>
       <w:bookmarkEnd w:id="9"/>
       <w:r>
-        <w:t>ware application.</w:t>
+        <w:t>. XML generated by Baseline Tailor after copy-pasting into a third party XML authoring software application.</w:t>
       </w:r>
     </w:p>
     <w:p>
@@ -4239,7 +4236,7 @@
           <w:rPr>
             <w:noProof/>
           </w:rPr>
-          <w:t>10</w:t>
+          <w:t>9</w:t>
         </w:r>
         <w:r>
           <w:rPr>
@@ -7053,7 +7050,7 @@
 </file>
 
 <file path=customXml/itemProps1.xml><?xml version="1.0" encoding="utf-8"?>
-<ds:datastoreItem xmlns:ds="http://schemas.openxmlformats.org/officeDocument/2006/customXml" ds:itemID="{4E8F328A-8C90-401D-8977-A3394FDFEA2D}">
+<ds:datastoreItem xmlns:ds="http://schemas.openxmlformats.org/officeDocument/2006/customXml" ds:itemID="{D8A2D1E7-83FD-45C1-808D-CB6477F4D565}">
   <ds:schemaRefs>
     <ds:schemaRef ds:uri="http://schemas.openxmlformats.org/officeDocument/2006/bibliography"/>
   </ds:schemaRefs>

</xml_diff>

<commit_message>
Revised text explaining Figure 6.
</commit_message>
<xml_diff>
--- a/bt/doc/UserGuide.docx
+++ b/bt/doc/UserGuide.docx
@@ -2312,14 +2312,27 @@
       <w:r>
         <w:t xml:space="preserve">Figure </w:t>
       </w:r>
-      <w:fldSimple w:instr=" SEQ Figure \* ARABIC ">
-        <w:r>
-          <w:rPr>
-            <w:noProof/>
-          </w:rPr>
-          <w:t>1</w:t>
-        </w:r>
-      </w:fldSimple>
+      <w:r>
+        <w:fldChar w:fldCharType="begin"/>
+      </w:r>
+      <w:r>
+        <w:instrText xml:space="preserve"> SEQ Figure \* ARABIC </w:instrText>
+      </w:r>
+      <w:r>
+        <w:fldChar w:fldCharType="separate"/>
+      </w:r>
+      <w:r>
+        <w:rPr>
+          <w:noProof/>
+        </w:rPr>
+        <w:t>1</w:t>
+      </w:r>
+      <w:r>
+        <w:rPr>
+          <w:noProof/>
+        </w:rPr>
+        <w:fldChar w:fldCharType="end"/>
+      </w:r>
       <w:r>
         <w:t>. Framework Core subcategory referencing the IA control family.</w:t>
       </w:r>
@@ -2536,27 +2549,14 @@
       <w:r>
         <w:t xml:space="preserve">Figure </w:t>
       </w:r>
-      <w:r>
-        <w:fldChar w:fldCharType="begin"/>
-      </w:r>
-      <w:r>
-        <w:instrText xml:space="preserve"> SEQ Figure \* ARABIC </w:instrText>
-      </w:r>
-      <w:r>
-        <w:fldChar w:fldCharType="separate"/>
-      </w:r>
-      <w:r>
-        <w:rPr>
-          <w:noProof/>
-        </w:rPr>
-        <w:t>2</w:t>
-      </w:r>
-      <w:r>
-        <w:rPr>
-          <w:noProof/>
-        </w:rPr>
-        <w:fldChar w:fldCharType="end"/>
-      </w:r>
+      <w:fldSimple w:instr=" SEQ Figure \* ARABIC ">
+        <w:r>
+          <w:rPr>
+            <w:noProof/>
+          </w:rPr>
+          <w:t>2</w:t>
+        </w:r>
+      </w:fldSimple>
       <w:bookmarkEnd w:id="2"/>
       <w:r>
         <w:t>. Security control IA-3.</w:t>
@@ -2932,27 +2932,14 @@
       <w:r>
         <w:t xml:space="preserve">Figure </w:t>
       </w:r>
-      <w:r>
-        <w:fldChar w:fldCharType="begin"/>
-      </w:r>
-      <w:r>
-        <w:instrText xml:space="preserve"> SEQ Figure \* ARABIC </w:instrText>
-      </w:r>
-      <w:r>
-        <w:fldChar w:fldCharType="separate"/>
-      </w:r>
-      <w:r>
-        <w:rPr>
-          <w:noProof/>
-        </w:rPr>
-        <w:t>3</w:t>
-      </w:r>
-      <w:r>
-        <w:rPr>
-          <w:noProof/>
-        </w:rPr>
-        <w:fldChar w:fldCharType="end"/>
-      </w:r>
+      <w:fldSimple w:instr=" SEQ Figure \* ARABIC ">
+        <w:r>
+          <w:rPr>
+            <w:noProof/>
+          </w:rPr>
+          <w:t>3</w:t>
+        </w:r>
+      </w:fldSimple>
       <w:bookmarkEnd w:id="3"/>
       <w:r>
         <w:t xml:space="preserve">. </w:t>
@@ -3017,27 +3004,14 @@
       <w:r>
         <w:t xml:space="preserve">Figure </w:t>
       </w:r>
-      <w:r>
-        <w:fldChar w:fldCharType="begin"/>
-      </w:r>
-      <w:r>
-        <w:instrText xml:space="preserve"> SEQ Figure \* ARABIC </w:instrText>
-      </w:r>
-      <w:r>
-        <w:fldChar w:fldCharType="separate"/>
-      </w:r>
-      <w:r>
-        <w:rPr>
-          <w:noProof/>
-        </w:rPr>
-        <w:t>4</w:t>
-      </w:r>
-      <w:r>
-        <w:rPr>
-          <w:noProof/>
-        </w:rPr>
-        <w:fldChar w:fldCharType="end"/>
-      </w:r>
+      <w:fldSimple w:instr=" SEQ Figure \* ARABIC ">
+        <w:r>
+          <w:rPr>
+            <w:noProof/>
+          </w:rPr>
+          <w:t>4</w:t>
+        </w:r>
+      </w:fldSimple>
       <w:bookmarkEnd w:id="4"/>
       <w:r>
         <w:t>. Violation of cross-reference constraint.</w:t>
@@ -3099,231 +3073,226 @@
       <w:r>
         <w:t xml:space="preserve">Figure </w:t>
       </w:r>
+      <w:fldSimple w:instr=" SEQ Figure \* ARABIC ">
+        <w:r>
+          <w:rPr>
+            <w:noProof/>
+          </w:rPr>
+          <w:t>5</w:t>
+        </w:r>
+      </w:fldSimple>
+      <w:bookmarkEnd w:id="5"/>
+      <w:r>
+        <w:t>. Violation of baseline constraint.</w:t>
+      </w:r>
+    </w:p>
+    <w:p>
+      <w:r>
+        <w:t>Now suppose a user tailors IA-3</w:t>
+      </w:r>
+      <w:r>
+        <w:t xml:space="preserve"> for Industrial Control Systems</w:t>
+      </w:r>
+      <w:r>
+        <w:t xml:space="preserve"> as </w:t>
+      </w:r>
+      <w:r>
+        <w:t xml:space="preserve">per </w:t>
+      </w:r>
+      <w:r>
+        <w:t>the NIST SP 800-82 overlay.</w:t>
+      </w:r>
+      <w:r>
+        <w:t xml:space="preserve"> Since an </w:t>
+      </w:r>
+      <w:r>
+        <w:t>Industrial Control System</w:t>
+      </w:r>
+      <w:r>
+        <w:t xml:space="preserve"> </w:t>
+      </w:r>
+      <w:r>
+        <w:t xml:space="preserve">(ICS) </w:t>
+      </w:r>
+      <w:r>
+        <w:t xml:space="preserve">may need to connect directly to devices belonging to and authorized by third parties outside the organization, and these external devices </w:t>
+      </w:r>
+      <w:r>
+        <w:lastRenderedPageBreak/>
+        <w:t xml:space="preserve">need to be identified and authenticated, the user adds IA-3 </w:t>
+      </w:r>
+      <w:r>
+        <w:t xml:space="preserve">to the </w:t>
+      </w:r>
+      <w:r>
+        <w:t>low</w:t>
+      </w:r>
+      <w:r>
+        <w:t xml:space="preserve"> baseline. Additionally, the user adds control enhancements IA-3(1) and IA-3(4) to the </w:t>
+      </w:r>
+      <w:r>
+        <w:t>moderate</w:t>
+      </w:r>
+      <w:r>
+        <w:t xml:space="preserve"> and </w:t>
+      </w:r>
+      <w:r>
+        <w:t>high</w:t>
+      </w:r>
+      <w:r>
+        <w:t xml:space="preserve"> baselines in order to strengthen identification and authentication of external devices connected to by moderate and high-impact Industrial Control Systems. Finally, </w:t>
+      </w:r>
+      <w:r>
+        <w:t xml:space="preserve">the user adds ICS-specific supplemental guidance applicable to IA-3 as a whole, and also adds ICS-specific supplemental guidance applicable to both control enhancements. To do so, </w:t>
+      </w:r>
+      <w:r>
+        <w:t xml:space="preserve">the user </w:t>
+      </w:r>
+      <w:r>
+        <w:t xml:space="preserve">checks the </w:t>
+      </w:r>
+      <w:r>
+        <w:t xml:space="preserve">box </w:t>
+      </w:r>
+      <w:r>
+        <w:t xml:space="preserve">in the </w:t>
+      </w:r>
+      <w:r>
+        <w:t>ADDED SUPPLEMENTAL GUIDANCE</w:t>
+      </w:r>
+      <w:r>
+        <w:t xml:space="preserve"> column, </w:t>
+      </w:r>
+      <w:r>
+        <w:t xml:space="preserve">chooses </w:t>
+      </w:r>
+      <w:r>
+        <w:t xml:space="preserve">YES from IA-3(1)' s ADDED SUPPLEMENTAL GUIDANCE </w:t>
+      </w:r>
+      <w:r>
+        <w:t>drop-down</w:t>
+      </w:r>
+      <w:r>
+        <w:t xml:space="preserve"> list</w:t>
+      </w:r>
+      <w:r>
+        <w:t>, chooses</w:t>
+      </w:r>
+      <w:r>
+        <w:t xml:space="preserve"> and (1) from IA-3’s </w:t>
+      </w:r>
+      <w:r>
+        <w:t xml:space="preserve">ADDED SUPPLEMENTAL GUIDANCE </w:t>
+      </w:r>
+      <w:r>
+        <w:t>drop-down</w:t>
+      </w:r>
+      <w:r>
+        <w:t xml:space="preserve"> list</w:t>
+      </w:r>
+      <w:r>
+        <w:t>.</w:t>
+      </w:r>
+    </w:p>
+    <w:p>
+      <w:r>
+        <w:t xml:space="preserve"> </w:t>
+      </w:r>
       <w:r>
         <w:fldChar w:fldCharType="begin"/>
       </w:r>
       <w:r>
-        <w:instrText xml:space="preserve"> SEQ Figure \* ARABIC </w:instrText>
+        <w:instrText xml:space="preserve"> REF _Ref428953840 \h </w:instrText>
       </w:r>
       <w:r>
         <w:fldChar w:fldCharType="separate"/>
       </w:r>
       <w:r>
+        <w:t xml:space="preserve">Figure </w:t>
+      </w:r>
+      <w:r>
         <w:rPr>
           <w:noProof/>
         </w:rPr>
-        <w:t>5</w:t>
-      </w:r>
-      <w:r>
-        <w:rPr>
-          <w:noProof/>
-        </w:rPr>
+        <w:t>6</w:t>
+      </w:r>
+      <w:r>
         <w:fldChar w:fldCharType="end"/>
       </w:r>
-      <w:bookmarkEnd w:id="5"/>
-      <w:r>
-        <w:t>. Violation of baseline constraint.</w:t>
-      </w:r>
-    </w:p>
-    <w:p>
-      <w:r>
-        <w:t>Now suppose a user tailors IA-3</w:t>
-      </w:r>
-      <w:r>
-        <w:t xml:space="preserve"> for Industrial Control Systems</w:t>
-      </w:r>
-      <w:r>
-        <w:t xml:space="preserve"> as </w:t>
-      </w:r>
-      <w:r>
-        <w:t xml:space="preserve">per </w:t>
-      </w:r>
-      <w:r>
-        <w:t>the NIST SP 800-82 overlay.</w:t>
-      </w:r>
-      <w:r>
-        <w:t xml:space="preserve"> Since an </w:t>
-      </w:r>
-      <w:r>
-        <w:t>Industrial Control System</w:t>
-      </w:r>
-      <w:r>
-        <w:t xml:space="preserve"> may need to connect directly to devices belonging to and authorized by third parties outside the organization, and these external devices need to be </w:t>
-      </w:r>
-      <w:r>
-        <w:lastRenderedPageBreak/>
-        <w:t xml:space="preserve">identified and authenticated, the user adds IA-3 </w:t>
-      </w:r>
-      <w:r>
-        <w:t xml:space="preserve">to the </w:t>
-      </w:r>
-      <w:r>
-        <w:t>low</w:t>
-      </w:r>
-      <w:r>
-        <w:t xml:space="preserve"> baseline. Additionally, the user adds control enhancements IA-3(1) and IA-3(4) to the </w:t>
-      </w:r>
-      <w:r>
-        <w:t>moderate</w:t>
-      </w:r>
-      <w:r>
-        <w:t xml:space="preserve"> and </w:t>
-      </w:r>
-      <w:r>
-        <w:t>high</w:t>
-      </w:r>
-      <w:r>
-        <w:t xml:space="preserve"> baselines in order to strengthen identification and authentication of external devices connected to by moderate and high-impact Industrial Control Systems. Finally, </w:t>
-      </w:r>
-      <w:r>
-        <w:t xml:space="preserve">the user chooses </w:t>
-      </w:r>
-      <w:r>
-        <w:t xml:space="preserve">YES from IA-3(1)' s ADDED SUPPLEMENTAL GUIDANCE </w:t>
+      <w:r>
+        <w:t xml:space="preserve"> shows the result</w:t>
+      </w:r>
+      <w:r>
+        <w:t>.</w:t>
+      </w:r>
+      <w:r>
+        <w:t xml:space="preserve"> Changing IA-3's baseline impact from MODERATE to LOW </w:t>
+      </w:r>
+      <w:r>
+        <w:t>causes</w:t>
+      </w:r>
+      <w:r>
+        <w:t xml:space="preserve"> “Added” </w:t>
+      </w:r>
+      <w:r>
+        <w:t>to appear</w:t>
+      </w:r>
+      <w:r>
+        <w:t xml:space="preserve"> in the LOW column. Changing the baseline impact for control enhancements IA-3(1) and IA-3(4) from N/A to MODERATE </w:t>
+      </w:r>
+      <w:r>
+        <w:t>causes</w:t>
+      </w:r>
+      <w:r>
+        <w:t xml:space="preserve"> “Added” </w:t>
+      </w:r>
+      <w:r>
+        <w:t>to appear</w:t>
+      </w:r>
+      <w:r>
+        <w:t xml:space="preserve"> in the MODERATE and HIGH control baseline columns. </w:t>
+      </w:r>
+      <w:r>
+        <w:t xml:space="preserve">The baseline changes generate </w:t>
+      </w:r>
+      <w:r>
+        <w:t>a</w:t>
+      </w:r>
+      <w:r>
+        <w:t xml:space="preserve"> “Rationale for changing the baseline”</w:t>
+      </w:r>
+      <w:r>
+        <w:t xml:space="preserve"> editable text field </w:t>
+      </w:r>
+      <w:r>
+        <w:t xml:space="preserve">for providing a rationale. </w:t>
+      </w:r>
+      <w:r>
+        <w:t xml:space="preserve">Checking the box in the ADDED SUPPLEMENTAL GUIDANCE column generates an “Additional Supplemental Guidance” editable text field for adding the ICS-specific guidance applicable to IA-3 as a whole. </w:t>
+      </w:r>
+      <w:r>
+        <w:t xml:space="preserve">Choosing YES from IA-3(1)' s ADDED SUPPLEMENTAL GUIDANCE </w:t>
       </w:r>
       <w:r>
         <w:t>drop-down</w:t>
       </w:r>
       <w:r>
-        <w:t xml:space="preserve"> list</w:t>
-      </w:r>
-      <w:r>
-        <w:t xml:space="preserve"> and (1) from IA-3’s </w:t>
-      </w:r>
-      <w:r>
-        <w:t xml:space="preserve">ADDED SUPPLEMENTAL GUIDANCE </w:t>
+        <w:t xml:space="preserve"> list generates </w:t>
+      </w:r>
+      <w:r>
+        <w:t>a “Control Enhancement (1) Additional Supplemental Guidance”</w:t>
+      </w:r>
+      <w:r>
+        <w:t xml:space="preserve"> editable text field for adding IA-3(1) supplemental guidance. Cross-referencing IA-3(1)'s added supplemental guidance from IA-(4) does not trigger an alert because IA-3(1)'s </w:t>
       </w:r>
       <w:r>
         <w:t>drop-down</w:t>
       </w:r>
       <w:r>
-        <w:t xml:space="preserve"> list</w:t>
-      </w:r>
-      <w:r>
-        <w:t xml:space="preserve"> to add</w:t>
-      </w:r>
-      <w:r>
-        <w:t xml:space="preserve"> additional supplemental</w:t>
-      </w:r>
-      <w:r>
-        <w:t xml:space="preserve"> </w:t>
-      </w:r>
-      <w:r>
-        <w:t xml:space="preserve">guidance to IA-3(1) and </w:t>
-      </w:r>
-      <w:r>
-        <w:t xml:space="preserve">have </w:t>
-      </w:r>
-      <w:r>
-        <w:t>IA-3(4)</w:t>
-      </w:r>
-      <w:r>
-        <w:t xml:space="preserve"> cross-reference that guidance.</w:t>
-      </w:r>
-    </w:p>
-    <w:p>
-      <w:r>
-        <w:t xml:space="preserve"> </w:t>
-      </w:r>
-      <w:r>
-        <w:fldChar w:fldCharType="begin"/>
-      </w:r>
-      <w:r>
-        <w:instrText xml:space="preserve"> REF _Ref428953840 \h </w:instrText>
-      </w:r>
-      <w:r>
-        <w:fldChar w:fldCharType="separate"/>
-      </w:r>
-      <w:r>
-        <w:t xml:space="preserve">Figure </w:t>
-      </w:r>
-      <w:r>
-        <w:rPr>
-          <w:noProof/>
-        </w:rPr>
-        <w:t>6</w:t>
-      </w:r>
-      <w:r>
-        <w:fldChar w:fldCharType="end"/>
-      </w:r>
-      <w:r>
-        <w:t xml:space="preserve"> shows the result</w:t>
-      </w:r>
-      <w:r>
-        <w:t>.</w:t>
-      </w:r>
-      <w:r>
-        <w:t xml:space="preserve"> Changing IA-3's baseline impact from MODERATE to LOW </w:t>
-      </w:r>
-      <w:r>
-        <w:t>causes</w:t>
-      </w:r>
-      <w:r>
-        <w:t xml:space="preserve"> “Added” </w:t>
-      </w:r>
-      <w:r>
-        <w:t>to appear</w:t>
-      </w:r>
-      <w:r>
-        <w:t xml:space="preserve"> in the LOW column. Changing the baseline impact for control enhancements IA-3(1) and IA-3(4) from N/A to MODERATE </w:t>
-      </w:r>
-      <w:r>
-        <w:t>causes</w:t>
-      </w:r>
-      <w:r>
-        <w:t xml:space="preserve"> “Added” </w:t>
-      </w:r>
-      <w:r>
-        <w:t>to appear</w:t>
-      </w:r>
-      <w:r>
-        <w:t xml:space="preserve"> in the MODERATE and HIGH control baseline columns. </w:t>
-      </w:r>
-      <w:r>
-        <w:t xml:space="preserve">The baseline changes generate </w:t>
-      </w:r>
-      <w:r>
-        <w:t xml:space="preserve">an editable text field </w:t>
-      </w:r>
-      <w:r>
-        <w:t xml:space="preserve">for providing a rationale. </w:t>
-      </w:r>
-      <w:r>
-        <w:t xml:space="preserve">Choosing YES from IA-3(1)' s ADDED SUPPLEMENTAL GUIDANCE </w:t>
-      </w:r>
-      <w:r>
-        <w:t>drop-down</w:t>
-      </w:r>
-      <w:r>
-        <w:t xml:space="preserve"> list generates an editable text field for adding IA-3(1) supplemental guidance. Cross-referencing IA-3(1)'s added supplemental guidance from IA-(4) does not trigger an alert because IA-3(1)'s </w:t>
-      </w:r>
-      <w:r>
-        <w:t>drop-down</w:t>
-      </w:r>
-      <w:r>
-        <w:t xml:space="preserve"> is set to YES. The non-editable </w:t>
-      </w:r>
-      <w:r>
-        <w:t xml:space="preserve">“XML representation” </w:t>
-      </w:r>
-      <w:r>
-        <w:t xml:space="preserve">text field on the lower left shows XML generated on the fly based on the </w:t>
-      </w:r>
-      <w:r>
-        <w:t>drop-down</w:t>
-      </w:r>
-      <w:r>
-        <w:t xml:space="preserve"> and checkbox settings a</w:t>
-      </w:r>
-      <w:r>
-        <w:t>nd editable text field contents</w:t>
-      </w:r>
-      <w:r>
-        <w:t>.</w:t>
-      </w:r>
-    </w:p>
-    <w:p>
-      <w:bookmarkStart w:id="6" w:name="_GoBack"/>
+        <w:t xml:space="preserve"> is set to YES. </w:t>
+      </w:r>
+    </w:p>
+    <w:p>
       <w:r>
         <w:rPr>
           <w:noProof/>
@@ -3370,195 +3339,131 @@
           </wp:inline>
         </w:drawing>
       </w:r>
+    </w:p>
+    <w:p>
+      <w:pPr>
+        <w:pStyle w:val="Caption"/>
+      </w:pPr>
+      <w:bookmarkStart w:id="6" w:name="_Ref428953840"/>
+      <w:r>
+        <w:t xml:space="preserve">Figure </w:t>
+      </w:r>
+      <w:fldSimple w:instr=" SEQ Figure \* ARABIC ">
+        <w:r>
+          <w:rPr>
+            <w:noProof/>
+          </w:rPr>
+          <w:t>6</w:t>
+        </w:r>
+      </w:fldSimple>
       <w:bookmarkEnd w:id="6"/>
-    </w:p>
-    <w:p>
-      <w:pPr>
-        <w:pStyle w:val="Caption"/>
-      </w:pPr>
-      <w:bookmarkStart w:id="7" w:name="_Ref428953840"/>
+      <w:r>
+        <w:t>. IA-3 tailored for an Industrial Control System.</w:t>
+      </w:r>
+    </w:p>
+    <w:p>
+      <w:r>
+        <w:t xml:space="preserve">The non-editable </w:t>
+      </w:r>
+      <w:r>
+        <w:t xml:space="preserve">“XML representation” </w:t>
+      </w:r>
+      <w:r>
+        <w:t xml:space="preserve">text field on the lower left shows XML generated on the fly based on the </w:t>
+      </w:r>
+      <w:r>
+        <w:t>drop-down</w:t>
+      </w:r>
+      <w:r>
+        <w:t xml:space="preserve"> and checkbox settings a</w:t>
+      </w:r>
+      <w:r>
+        <w:t>nd editable text field contents.</w:t>
+      </w:r>
+      <w:r>
+        <w:t xml:space="preserve"> </w:t>
+      </w:r>
+      <w:r>
+        <w:t xml:space="preserve">Modifying the editable text fields causes the contents of the “XML representation” text field to update in real time. </w:t>
+      </w:r>
+      <w:r>
+        <w:fldChar w:fldCharType="begin"/>
+      </w:r>
+      <w:r>
+        <w:instrText xml:space="preserve"> REF _Ref428953840 \h </w:instrText>
+      </w:r>
+      <w:r>
+        <w:fldChar w:fldCharType="separate"/>
+      </w:r>
       <w:r>
         <w:t xml:space="preserve">Figure </w:t>
       </w:r>
       <w:r>
+        <w:rPr>
+          <w:noProof/>
+        </w:rPr>
+        <w:t>6</w:t>
+      </w:r>
+      <w:r>
+        <w:fldChar w:fldCharType="end"/>
+      </w:r>
+      <w:r>
+        <w:t xml:space="preserve"> </w:t>
+      </w:r>
+      <w:r>
+        <w:t xml:space="preserve">shows the result </w:t>
+      </w:r>
+      <w:r>
+        <w:t xml:space="preserve">after adding supplemental guidance for </w:t>
+      </w:r>
+      <w:r>
+        <w:t xml:space="preserve">IA-3 and </w:t>
+      </w:r>
+      <w:r>
+        <w:t>IA-3(1)</w:t>
+      </w:r>
+      <w:r>
+        <w:t>,</w:t>
+      </w:r>
+      <w:r>
+        <w:t xml:space="preserve"> and providing a rationale for changing the IA-3 baseline. Notice that the </w:t>
+      </w:r>
+      <w:r>
+        <w:rPr>
+          <w:rStyle w:val="CodeChar"/>
+        </w:rPr>
+        <w:t>rationale</w:t>
+      </w:r>
+      <w:r>
+        <w:t xml:space="preserve"> element content was updated to match that of the “Additional Supplemental Guidance” text field.</w:t>
+      </w:r>
+      <w:r>
+        <w:t xml:space="preserve"> Section </w:t>
+      </w:r>
+      <w:r>
         <w:fldChar w:fldCharType="begin"/>
       </w:r>
       <w:r>
-        <w:instrText xml:space="preserve"> SEQ Figure \* ARABIC </w:instrText>
+        <w:instrText xml:space="preserve"> REF _Ref431395618 \r \h </w:instrText>
       </w:r>
       <w:r>
         <w:fldChar w:fldCharType="separate"/>
       </w:r>
       <w:r>
-        <w:rPr>
-          <w:noProof/>
-        </w:rPr>
-        <w:t>6</w:t>
-      </w:r>
-      <w:r>
-        <w:rPr>
-          <w:noProof/>
-        </w:rPr>
+        <w:t>5</w:t>
+      </w:r>
+      <w:r>
         <w:fldChar w:fldCharType="end"/>
       </w:r>
+      <w:r>
+        <w:t xml:space="preserve"> describes the XML format Baseline Tailor generates in further detail.</w:t>
+      </w:r>
+    </w:p>
+    <w:p>
+      <w:bookmarkStart w:id="7" w:name="_GoBack"/>
       <w:bookmarkEnd w:id="7"/>
       <w:r>
-        <w:t>. IA-3 tailored for an Industrial Control System.</w:t>
-      </w:r>
-    </w:p>
-    <w:p>
-      <w:r>
-        <w:t xml:space="preserve">Modifying the editable text fields causes the contents of the “XML representation” text field to update in real time. </w:t>
-      </w:r>
-      <w:r>
-        <w:fldChar w:fldCharType="begin"/>
-      </w:r>
-      <w:r>
-        <w:instrText xml:space="preserve"> REF _Ref430100426 \h </w:instrText>
-      </w:r>
-      <w:r>
-        <w:fldChar w:fldCharType="separate"/>
-      </w:r>
-      <w:r>
-        <w:t xml:space="preserve">Figure </w:t>
-      </w:r>
-      <w:r>
-        <w:rPr>
-          <w:noProof/>
-        </w:rPr>
-        <w:t>7</w:t>
-      </w:r>
-      <w:r>
-        <w:fldChar w:fldCharType="end"/>
-      </w:r>
-      <w:r>
-        <w:t xml:space="preserve"> shows the result </w:t>
-      </w:r>
-      <w:r>
-        <w:t xml:space="preserve">after adding supplemental guidance for IA-3(1) and providing a rationale for changing the IA-3 baseline. Notice that the </w:t>
-      </w:r>
-      <w:r>
-        <w:rPr>
-          <w:rStyle w:val="CodeChar"/>
-        </w:rPr>
-        <w:t>rationale</w:t>
-      </w:r>
-      <w:r>
-        <w:t xml:space="preserve"> element content was updated to match that of the “Additional Supplemental Guidance” text field.</w:t>
-      </w:r>
-      <w:r>
-        <w:t xml:space="preserve"> Section </w:t>
-      </w:r>
-      <w:r>
-        <w:fldChar w:fldCharType="begin"/>
-      </w:r>
-      <w:r>
-        <w:instrText xml:space="preserve"> REF _Ref431395618 \r \h </w:instrText>
-      </w:r>
-      <w:r>
-        <w:fldChar w:fldCharType="separate"/>
-      </w:r>
-      <w:r>
-        <w:t>5</w:t>
-      </w:r>
-      <w:r>
-        <w:fldChar w:fldCharType="end"/>
-      </w:r>
-      <w:r>
-        <w:t xml:space="preserve"> describes the XML format Baseline Tailor generates in further detail.</w:t>
-      </w:r>
-    </w:p>
-    <w:p>
-      <w:pPr>
-        <w:keepNext/>
-      </w:pPr>
-      <w:r>
-        <w:rPr>
-          <w:noProof/>
-        </w:rPr>
         <w:lastRenderedPageBreak/>
-        <w:drawing>
-          <wp:inline distT="0" distB="0" distL="0" distR="0" wp14:anchorId="7A7423D5" wp14:editId="548FA9B3">
-            <wp:extent cx="5028571" cy="1418671"/>
-            <wp:effectExtent l="0" t="0" r="635" b="0"/>
-            <wp:docPr id="6" name="Picture 6"/>
-            <wp:cNvGraphicFramePr>
-              <a:graphicFrameLocks xmlns:a="http://schemas.openxmlformats.org/drawingml/2006/main" noChangeAspect="1"/>
-            </wp:cNvGraphicFramePr>
-            <a:graphic xmlns:a="http://schemas.openxmlformats.org/drawingml/2006/main">
-              <a:graphicData uri="http://schemas.openxmlformats.org/drawingml/2006/picture">
-                <pic:pic xmlns:pic="http://schemas.openxmlformats.org/drawingml/2006/picture">
-                  <pic:nvPicPr>
-                    <pic:cNvPr id="6" name="editor-IA-3-tailored-ICS.png"/>
-                    <pic:cNvPicPr/>
-                  </pic:nvPicPr>
-                  <pic:blipFill>
-                    <a:blip r:embed="rId20">
-                      <a:extLst>
-                        <a:ext uri="{28A0092B-C50C-407E-A947-70E740481C1C}">
-                          <a14:useLocalDpi xmlns:a14="http://schemas.microsoft.com/office/drawing/2010/main" val="0"/>
-                        </a:ext>
-                      </a:extLst>
-                    </a:blip>
-                    <a:stretch>
-                      <a:fillRect/>
-                    </a:stretch>
-                  </pic:blipFill>
-                  <pic:spPr>
-                    <a:xfrm>
-                      <a:off x="0" y="0"/>
-                      <a:ext cx="5028571" cy="1418671"/>
-                    </a:xfrm>
-                    <a:prstGeom prst="rect">
-                      <a:avLst/>
-                    </a:prstGeom>
-                  </pic:spPr>
-                </pic:pic>
-              </a:graphicData>
-            </a:graphic>
-          </wp:inline>
-        </w:drawing>
-      </w:r>
-    </w:p>
-    <w:p>
-      <w:pPr>
-        <w:pStyle w:val="Caption"/>
-      </w:pPr>
-      <w:bookmarkStart w:id="8" w:name="_Ref430100426"/>
-      <w:r>
-        <w:t xml:space="preserve">Figure </w:t>
-      </w:r>
-      <w:r>
-        <w:fldChar w:fldCharType="begin"/>
-      </w:r>
-      <w:r>
-        <w:instrText xml:space="preserve"> SEQ Figure \* ARABIC </w:instrText>
-      </w:r>
-      <w:r>
-        <w:fldChar w:fldCharType="separate"/>
-      </w:r>
-      <w:r>
-        <w:rPr>
-          <w:noProof/>
-        </w:rPr>
-        <w:t>7</w:t>
-      </w:r>
-      <w:r>
-        <w:rPr>
-          <w:noProof/>
-        </w:rPr>
-        <w:fldChar w:fldCharType="end"/>
-      </w:r>
-      <w:bookmarkEnd w:id="8"/>
-      <w:r>
-        <w:t xml:space="preserve">. </w:t>
-      </w:r>
-      <w:r>
-        <w:t>IA-3 Rationale and guidance text added.</w:t>
-      </w:r>
-    </w:p>
-    <w:p>
-      <w:r>
         <w:t xml:space="preserve">Now suppose the user is authoring a tailored baseline or overlay in a third-party XML application. </w:t>
       </w:r>
       <w:r>
@@ -3663,7 +3568,7 @@
                     <pic:cNvPicPr/>
                   </pic:nvPicPr>
                   <pic:blipFill rotWithShape="1">
-                    <a:blip r:embed="rId21">
+                    <a:blip r:embed="rId20">
                       <a:extLst>
                         <a:ext uri="{28A0092B-C50C-407E-A947-70E740481C1C}">
                           <a14:useLocalDpi xmlns:a14="http://schemas.microsoft.com/office/drawing/2010/main" val="0"/>
@@ -3701,19 +3606,32 @@
       <w:pPr>
         <w:pStyle w:val="Caption"/>
       </w:pPr>
-      <w:bookmarkStart w:id="9" w:name="_Ref431567721"/>
+      <w:bookmarkStart w:id="8" w:name="_Ref431567721"/>
       <w:r>
         <w:t xml:space="preserve">Figure </w:t>
       </w:r>
-      <w:fldSimple w:instr=" SEQ Figure \* ARABIC ">
-        <w:r>
-          <w:rPr>
-            <w:noProof/>
-          </w:rPr>
-          <w:t>8</w:t>
-        </w:r>
-      </w:fldSimple>
-      <w:bookmarkEnd w:id="9"/>
+      <w:r>
+        <w:fldChar w:fldCharType="begin"/>
+      </w:r>
+      <w:r>
+        <w:instrText xml:space="preserve"> SEQ Figure \* ARABIC </w:instrText>
+      </w:r>
+      <w:r>
+        <w:fldChar w:fldCharType="separate"/>
+      </w:r>
+      <w:r>
+        <w:rPr>
+          <w:noProof/>
+        </w:rPr>
+        <w:t>8</w:t>
+      </w:r>
+      <w:r>
+        <w:rPr>
+          <w:noProof/>
+        </w:rPr>
+        <w:fldChar w:fldCharType="end"/>
+      </w:r>
+      <w:bookmarkEnd w:id="8"/>
       <w:r>
         <w:t>. XML generated by Baseline Tailor after copy-pasting into a third party XML authoring software application.</w:t>
       </w:r>
@@ -3722,7 +3640,7 @@
       <w:pPr>
         <w:pStyle w:val="Heading2"/>
       </w:pPr>
-      <w:bookmarkStart w:id="10" w:name="_Ref431562777"/>
+      <w:bookmarkStart w:id="9" w:name="_Ref431562777"/>
       <w:r>
         <w:lastRenderedPageBreak/>
         <w:t>Framework Profile</w:t>
@@ -3752,7 +3670,7 @@
                     <pic:cNvPicPr/>
                   </pic:nvPicPr>
                   <pic:blipFill>
-                    <a:blip r:embed="rId22">
+                    <a:blip r:embed="rId21">
                       <a:extLst>
                         <a:ext uri="{28A0092B-C50C-407E-A947-70E740481C1C}">
                           <a14:useLocalDpi xmlns:a14="http://schemas.microsoft.com/office/drawing/2010/main" val="0"/>
@@ -3786,14 +3704,27 @@
       <w:r>
         <w:t xml:space="preserve">Figure </w:t>
       </w:r>
-      <w:fldSimple w:instr=" SEQ Figure \* ARABIC ">
-        <w:r>
-          <w:rPr>
-            <w:noProof/>
-          </w:rPr>
-          <w:t>9</w:t>
-        </w:r>
-      </w:fldSimple>
+      <w:r>
+        <w:fldChar w:fldCharType="begin"/>
+      </w:r>
+      <w:r>
+        <w:instrText xml:space="preserve"> SEQ Figure \* ARABIC </w:instrText>
+      </w:r>
+      <w:r>
+        <w:fldChar w:fldCharType="separate"/>
+      </w:r>
+      <w:r>
+        <w:rPr>
+          <w:noProof/>
+        </w:rPr>
+        <w:t>9</w:t>
+      </w:r>
+      <w:r>
+        <w:rPr>
+          <w:noProof/>
+        </w:rPr>
+        <w:fldChar w:fldCharType="end"/>
+      </w:r>
       <w:r>
         <w:t>. Framework Profile tab.</w:t>
       </w:r>
@@ -3805,7 +3736,7 @@
       <w:r>
         <w:t>Cross References</w:t>
       </w:r>
-      <w:bookmarkEnd w:id="10"/>
+      <w:bookmarkEnd w:id="9"/>
     </w:p>
     <w:p>
       <w:pPr>
@@ -3831,7 +3762,7 @@
                     <pic:cNvPicPr/>
                   </pic:nvPicPr>
                   <pic:blipFill>
-                    <a:blip r:embed="rId23">
+                    <a:blip r:embed="rId22">
                       <a:extLst>
                         <a:ext uri="{28A0092B-C50C-407E-A947-70E740481C1C}">
                           <a14:useLocalDpi xmlns:a14="http://schemas.microsoft.com/office/drawing/2010/main" val="0"/>
@@ -3865,27 +3796,14 @@
       <w:r>
         <w:t xml:space="preserve">Figure </w:t>
       </w:r>
-      <w:r>
-        <w:fldChar w:fldCharType="begin"/>
-      </w:r>
-      <w:r>
-        <w:instrText xml:space="preserve"> SEQ Figure \* ARABIC </w:instrText>
-      </w:r>
-      <w:r>
-        <w:fldChar w:fldCharType="separate"/>
-      </w:r>
-      <w:r>
-        <w:rPr>
-          <w:noProof/>
-        </w:rPr>
-        <w:t>10</w:t>
-      </w:r>
-      <w:r>
-        <w:rPr>
-          <w:noProof/>
-        </w:rPr>
-        <w:fldChar w:fldCharType="end"/>
-      </w:r>
+      <w:fldSimple w:instr=" SEQ Figure \* ARABIC ">
+        <w:r>
+          <w:rPr>
+            <w:noProof/>
+          </w:rPr>
+          <w:t>10</w:t>
+        </w:r>
+      </w:fldSimple>
       <w:r>
         <w:t>. IA-3 cross references to Framework Core.</w:t>
       </w:r>
@@ -3914,7 +3832,7 @@
                     <pic:cNvPicPr/>
                   </pic:nvPicPr>
                   <pic:blipFill>
-                    <a:blip r:embed="rId24">
+                    <a:blip r:embed="rId23">
                       <a:extLst>
                         <a:ext uri="{28A0092B-C50C-407E-A947-70E740481C1C}">
                           <a14:useLocalDpi xmlns:a14="http://schemas.microsoft.com/office/drawing/2010/main" val="0"/>
@@ -3948,14 +3866,27 @@
       <w:r>
         <w:t xml:space="preserve">Figure </w:t>
       </w:r>
-      <w:fldSimple w:instr=" SEQ Figure \* ARABIC ">
-        <w:r>
-          <w:rPr>
-            <w:noProof/>
-          </w:rPr>
-          <w:t>11</w:t>
-        </w:r>
-      </w:fldSimple>
+      <w:r>
+        <w:fldChar w:fldCharType="begin"/>
+      </w:r>
+      <w:r>
+        <w:instrText xml:space="preserve"> SEQ Figure \* ARABIC </w:instrText>
+      </w:r>
+      <w:r>
+        <w:fldChar w:fldCharType="separate"/>
+      </w:r>
+      <w:r>
+        <w:rPr>
+          <w:noProof/>
+        </w:rPr>
+        <w:t>11</w:t>
+      </w:r>
+      <w:r>
+        <w:rPr>
+          <w:noProof/>
+        </w:rPr>
+        <w:fldChar w:fldCharType="end"/>
+      </w:r>
       <w:r>
         <w:t>. CM-I cross references to Framework Core.</w:t>
       </w:r>
@@ -3964,7 +3895,7 @@
       <w:pPr>
         <w:pStyle w:val="Heading1"/>
       </w:pPr>
-      <w:bookmarkStart w:id="11" w:name="_Ref431395618"/>
+      <w:bookmarkStart w:id="10" w:name="_Ref431395618"/>
       <w:r>
         <w:t>XML Format</w:t>
       </w:r>
@@ -3980,7 +3911,7 @@
       <w:r>
         <w:t>Tailored Control</w:t>
       </w:r>
-      <w:bookmarkEnd w:id="11"/>
+      <w:bookmarkEnd w:id="10"/>
       <w:r>
         <w:t>s</w:t>
       </w:r>
@@ -4166,7 +4097,7 @@
       </w:r>
     </w:p>
     <w:sectPr>
-      <w:footerReference w:type="default" r:id="rId25"/>
+      <w:footerReference w:type="default" r:id="rId24"/>
       <w:pgSz w:w="12240" w:h="15840"/>
       <w:pgMar w:top="1440" w:right="1440" w:bottom="1440" w:left="1440" w:header="720" w:footer="720" w:gutter="0"/>
       <w:pgNumType w:start="1"/>
@@ -4236,7 +4167,7 @@
           <w:rPr>
             <w:noProof/>
           </w:rPr>
-          <w:t>9</w:t>
+          <w:t>10</w:t>
         </w:r>
         <w:r>
           <w:rPr>
@@ -7050,7 +6981,7 @@
 </file>
 
 <file path=customXml/itemProps1.xml><?xml version="1.0" encoding="utf-8"?>
-<ds:datastoreItem xmlns:ds="http://schemas.openxmlformats.org/officeDocument/2006/customXml" ds:itemID="{D8A2D1E7-83FD-45C1-808D-CB6477F4D565}">
+<ds:datastoreItem xmlns:ds="http://schemas.openxmlformats.org/officeDocument/2006/customXml" ds:itemID="{7BBC2C5D-827D-40C1-ACB0-11B406E34412}">
   <ds:schemaRefs>
     <ds:schemaRef ds:uri="http://schemas.openxmlformats.org/officeDocument/2006/bibliography"/>
   </ds:schemaRefs>

</xml_diff>

<commit_message>
Revised XML figs and supporting text.
</commit_message>
<xml_diff>
--- a/bt/doc/UserGuide.docx
+++ b/bt/doc/UserGuide.docx
@@ -160,9 +160,9 @@
           <w:szCs w:val="40"/>
         </w:rPr>
         <w:drawing>
-          <wp:inline distT="0" distB="0" distL="0" distR="0" wp14:anchorId="3135A701" wp14:editId="784B39A5">
-            <wp:extent cx="5943600" cy="4471670"/>
-            <wp:effectExtent l="0" t="0" r="0" b="5080"/>
+          <wp:inline distT="0" distB="0" distL="0" distR="0" wp14:anchorId="3135A701" wp14:editId="2C5A2C0B">
+            <wp:extent cx="5943600" cy="4196929"/>
+            <wp:effectExtent l="0" t="0" r="0" b="0"/>
             <wp:docPr id="11" name="Picture 11"/>
             <wp:cNvGraphicFramePr>
               <a:graphicFrameLocks xmlns:a="http://schemas.openxmlformats.org/drawingml/2006/main" noChangeAspect="1"/>
@@ -189,7 +189,7 @@
                   <pic:spPr>
                     <a:xfrm>
                       <a:off x="0" y="0"/>
-                      <a:ext cx="5943600" cy="4471670"/>
+                      <a:ext cx="5943600" cy="4196929"/>
                     </a:xfrm>
                     <a:prstGeom prst="rect">
                       <a:avLst/>
@@ -305,6 +305,25 @@
         <w:pStyle w:val="Default"/>
         <w:jc w:val="right"/>
         <w:rPr>
+          <w:b/>
+          <w:bCs/>
+          <w:sz w:val="40"/>
+          <w:szCs w:val="40"/>
+        </w:rPr>
+        <w:sectPr>
+          <w:pgSz w:w="12240" w:h="15840"/>
+          <w:pgMar w:top="1440" w:right="1440" w:bottom="1440" w:left="1440" w:header="720" w:footer="720" w:gutter="0"/>
+          <w:pgNumType w:fmt="lowerRoman" w:start="1"/>
+          <w:cols w:space="720"/>
+          <w:docGrid w:linePitch="360"/>
+        </w:sectPr>
+      </w:pPr>
+    </w:p>
+    <w:p>
+      <w:pPr>
+        <w:pStyle w:val="Default"/>
+        <w:jc w:val="right"/>
+        <w:rPr>
           <w:sz w:val="40"/>
           <w:szCs w:val="40"/>
         </w:rPr>
@@ -3143,19 +3162,46 @@
         <w:t xml:space="preserve"> baselines in order to strengthen identification and authentication of external devices connected to by moderate and high-impact Industrial Control Systems. Finally, </w:t>
       </w:r>
       <w:r>
-        <w:t xml:space="preserve">the user adds ICS-specific supplemental guidance applicable to IA-3 as a whole, and also adds ICS-specific supplemental guidance applicable to both control enhancements. To do so, </w:t>
+        <w:t xml:space="preserve">suppose </w:t>
       </w:r>
       <w:r>
         <w:t xml:space="preserve">the user </w:t>
       </w:r>
       <w:r>
-        <w:t xml:space="preserve">checks the </w:t>
-      </w:r>
-      <w:r>
-        <w:t xml:space="preserve">box </w:t>
-      </w:r>
-      <w:r>
-        <w:t xml:space="preserve">in the </w:t>
+        <w:t>wishes to add</w:t>
+      </w:r>
+      <w:r>
+        <w:t xml:space="preserve"> ICS-specific supplemental guidance applicable to IA-3 as a whole, </w:t>
+      </w:r>
+      <w:r>
+        <w:t>as well as</w:t>
+      </w:r>
+      <w:r>
+        <w:t xml:space="preserve"> </w:t>
+      </w:r>
+      <w:r>
+        <w:t xml:space="preserve">further </w:t>
+      </w:r>
+      <w:r>
+        <w:t xml:space="preserve">ICS-specific supplemental guidance applicable to </w:t>
+      </w:r>
+      <w:r>
+        <w:t>the</w:t>
+      </w:r>
+      <w:r>
+        <w:t xml:space="preserve"> control enhancements. To </w:t>
+      </w:r>
+      <w:r>
+        <w:t>add the additional guidance</w:t>
+      </w:r>
+      <w:r>
+        <w:t xml:space="preserve">, </w:t>
+      </w:r>
+      <w:r>
+        <w:t xml:space="preserve">the user </w:t>
+      </w:r>
+      <w:r>
+        <w:t xml:space="preserve">checks the box in the </w:t>
       </w:r>
       <w:r>
         <w:t>ADDED SUPPLEMENTAL GUIDANCE</w:t>
@@ -3176,10 +3222,22 @@
         <w:t xml:space="preserve"> list</w:t>
       </w:r>
       <w:r>
-        <w:t>, chooses</w:t>
-      </w:r>
-      <w:r>
-        <w:t xml:space="preserve"> and (1) from IA-3’s </w:t>
+        <w:t xml:space="preserve">, </w:t>
+      </w:r>
+      <w:r>
+        <w:t xml:space="preserve">and </w:t>
+      </w:r>
+      <w:r>
+        <w:t>chooses</w:t>
+      </w:r>
+      <w:r>
+        <w:t xml:space="preserve"> (1) from IA-3</w:t>
+      </w:r>
+      <w:r>
+        <w:t>(4)</w:t>
+      </w:r>
+      <w:r>
+        <w:t xml:space="preserve">’s </w:t>
       </w:r>
       <w:r>
         <w:t xml:space="preserve">ADDED SUPPLEMENTAL GUIDANCE </w:t>
@@ -3265,6 +3323,9 @@
         <w:t xml:space="preserve"> editable text field </w:t>
       </w:r>
       <w:r>
+        <w:t xml:space="preserve">on the lower right </w:t>
+      </w:r>
+      <w:r>
         <w:t xml:space="preserve">for providing a rationale. </w:t>
       </w:r>
       <w:r>
@@ -3298,9 +3359,9 @@
           <w:noProof/>
         </w:rPr>
         <w:drawing>
-          <wp:inline distT="0" distB="0" distL="0" distR="0" wp14:anchorId="4ECD47BD" wp14:editId="08A19EE2">
-            <wp:extent cx="5486400" cy="2450592"/>
-            <wp:effectExtent l="0" t="0" r="0" b="6985"/>
+          <wp:inline distT="0" distB="0" distL="0" distR="0" wp14:anchorId="4ECD47BD" wp14:editId="41BD3D33">
+            <wp:extent cx="5486400" cy="2438904"/>
+            <wp:effectExtent l="0" t="0" r="0" b="0"/>
             <wp:docPr id="7" name="Picture 7"/>
             <wp:cNvGraphicFramePr>
               <a:graphicFrameLocks xmlns:a="http://schemas.openxmlformats.org/drawingml/2006/main" noChangeAspect="1"/>
@@ -3313,7 +3374,7 @@
                     <pic:cNvPicPr/>
                   </pic:nvPicPr>
                   <pic:blipFill>
-                    <a:blip r:embed="rId19" cstate="print">
+                    <a:blip r:embed="rId19">
                       <a:extLst>
                         <a:ext uri="{28A0092B-C50C-407E-A947-70E740481C1C}">
                           <a14:useLocalDpi xmlns:a14="http://schemas.microsoft.com/office/drawing/2010/main" val="0"/>
@@ -3327,7 +3388,7 @@
                   <pic:spPr>
                     <a:xfrm>
                       <a:off x="0" y="0"/>
-                      <a:ext cx="5486400" cy="2450592"/>
+                      <a:ext cx="5486400" cy="2438904"/>
                     </a:xfrm>
                     <a:prstGeom prst="rect">
                       <a:avLst/>
@@ -3378,185 +3439,140 @@
         <w:t xml:space="preserve"> and checkbox settings a</w:t>
       </w:r>
       <w:r>
-        <w:t>nd editable text field contents.</w:t>
+        <w:t xml:space="preserve">nd editable text field contents. </w:t>
+      </w:r>
+      <w:r>
+        <w:t xml:space="preserve">Modifying the editable text fields </w:t>
+      </w:r>
+      <w:r>
+        <w:t xml:space="preserve">on the right </w:t>
+      </w:r>
+      <w:r>
+        <w:t xml:space="preserve">causes the contents of the “XML representation” text field to update in real time. </w:t>
+      </w:r>
+      <w:r>
+        <w:t xml:space="preserve">In </w:t>
+      </w:r>
+      <w:r>
+        <w:fldChar w:fldCharType="begin"/>
+      </w:r>
+      <w:r>
+        <w:instrText xml:space="preserve"> REF _Ref428953840 \h </w:instrText>
+      </w:r>
+      <w:r>
+        <w:fldChar w:fldCharType="separate"/>
+      </w:r>
+      <w:r>
+        <w:t xml:space="preserve">Figure </w:t>
+      </w:r>
+      <w:r>
+        <w:rPr>
+          <w:noProof/>
+        </w:rPr>
+        <w:t>6</w:t>
+      </w:r>
+      <w:r>
+        <w:fldChar w:fldCharType="end"/>
+      </w:r>
+      <w:r>
+        <w:t xml:space="preserve">, the editable text fields “XML representation” text field contain stub text. </w:t>
+      </w:r>
+      <w:r>
+        <w:fldChar w:fldCharType="begin"/>
+      </w:r>
+      <w:r>
+        <w:instrText xml:space="preserve"> REF _Ref436664417 \h </w:instrText>
+      </w:r>
+      <w:r>
+        <w:fldChar w:fldCharType="separate"/>
+      </w:r>
+      <w:r>
+        <w:t xml:space="preserve">Figure </w:t>
+      </w:r>
+      <w:r>
+        <w:rPr>
+          <w:noProof/>
+        </w:rPr>
+        <w:t>7</w:t>
+      </w:r>
+      <w:r>
+        <w:fldChar w:fldCharType="end"/>
       </w:r>
       <w:r>
         <w:t xml:space="preserve"> </w:t>
       </w:r>
       <w:r>
-        <w:t xml:space="preserve">Modifying the editable text fields causes the contents of the “XML representation” text field to update in real time. </w:t>
+        <w:t xml:space="preserve">shows the </w:t>
+      </w:r>
+      <w:r>
+        <w:t>text fields</w:t>
+      </w:r>
+      <w:r>
+        <w:t xml:space="preserve"> </w:t>
+      </w:r>
+      <w:r>
+        <w:t xml:space="preserve">after adding supplemental guidance for </w:t>
+      </w:r>
+      <w:r>
+        <w:t xml:space="preserve">IA-3 and </w:t>
+      </w:r>
+      <w:r>
+        <w:t>IA-3(1)</w:t>
+      </w:r>
+      <w:r>
+        <w:t>,</w:t>
+      </w:r>
+      <w:r>
+        <w:t xml:space="preserve"> and providing a rationale for changing the IA-3 baseline. Notice that the</w:t>
+      </w:r>
+      <w:r>
+        <w:t xml:space="preserve"> “XML </w:t>
+      </w:r>
+      <w:r>
+        <w:lastRenderedPageBreak/>
+        <w:t>representation</w:t>
+      </w:r>
+      <w:r>
+        <w:t xml:space="preserve"> content </w:t>
+      </w:r>
+      <w:r>
+        <w:t>now includes the added guidance text.</w:t>
+      </w:r>
+      <w:r>
+        <w:t xml:space="preserve"> Section </w:t>
       </w:r>
       <w:r>
         <w:fldChar w:fldCharType="begin"/>
       </w:r>
       <w:r>
-        <w:instrText xml:space="preserve"> REF _Ref428953840 \h </w:instrText>
+        <w:instrText xml:space="preserve"> REF _Ref431395618 \r \h </w:instrText>
       </w:r>
       <w:r>
         <w:fldChar w:fldCharType="separate"/>
       </w:r>
       <w:r>
-        <w:t xml:space="preserve">Figure </w:t>
-      </w:r>
+        <w:t>5</w:t>
+      </w:r>
+      <w:r>
+        <w:fldChar w:fldCharType="end"/>
+      </w:r>
+      <w:r>
+        <w:t xml:space="preserve"> describes the XML format Baseline Tailor generates in further detail.</w:t>
+      </w:r>
+    </w:p>
+    <w:p>
+      <w:pPr>
+        <w:keepNext/>
+      </w:pPr>
       <w:r>
         <w:rPr>
           <w:noProof/>
         </w:rPr>
-        <w:t>6</w:t>
-      </w:r>
-      <w:r>
-        <w:fldChar w:fldCharType="end"/>
-      </w:r>
-      <w:r>
-        <w:t xml:space="preserve"> </w:t>
-      </w:r>
-      <w:r>
-        <w:t xml:space="preserve">shows the result </w:t>
-      </w:r>
-      <w:r>
-        <w:t xml:space="preserve">after adding supplemental guidance for </w:t>
-      </w:r>
-      <w:r>
-        <w:t xml:space="preserve">IA-3 and </w:t>
-      </w:r>
-      <w:r>
-        <w:t>IA-3(1)</w:t>
-      </w:r>
-      <w:r>
-        <w:t>,</w:t>
-      </w:r>
-      <w:r>
-        <w:t xml:space="preserve"> and providing a rationale for changing the IA-3 baseline. Notice that the </w:t>
-      </w:r>
-      <w:r>
-        <w:rPr>
-          <w:rStyle w:val="CodeChar"/>
-        </w:rPr>
-        <w:t>rationale</w:t>
-      </w:r>
-      <w:r>
-        <w:t xml:space="preserve"> element content was updated to match that of the “Additional Supplemental Guidance” text field.</w:t>
-      </w:r>
-      <w:r>
-        <w:t xml:space="preserve"> Section </w:t>
-      </w:r>
-      <w:r>
-        <w:fldChar w:fldCharType="begin"/>
-      </w:r>
-      <w:r>
-        <w:instrText xml:space="preserve"> REF _Ref431395618 \r \h </w:instrText>
-      </w:r>
-      <w:r>
-        <w:fldChar w:fldCharType="separate"/>
-      </w:r>
-      <w:r>
-        <w:t>5</w:t>
-      </w:r>
-      <w:r>
-        <w:fldChar w:fldCharType="end"/>
-      </w:r>
-      <w:r>
-        <w:t xml:space="preserve"> describes the XML format Baseline Tailor generates in further detail.</w:t>
-      </w:r>
-    </w:p>
-    <w:p>
-      <w:bookmarkStart w:id="7" w:name="_GoBack"/>
-      <w:bookmarkEnd w:id="7"/>
-      <w:r>
-        <w:lastRenderedPageBreak/>
-        <w:t xml:space="preserve">Now suppose the user is authoring a tailored baseline or overlay in a third-party XML application. </w:t>
-      </w:r>
-      <w:r>
-        <w:t xml:space="preserve">At this point, </w:t>
-      </w:r>
-      <w:r>
-        <w:t>the</w:t>
-      </w:r>
-      <w:r>
-        <w:t xml:space="preserve"> user would typically copy-paste the “XML representation” text into </w:t>
-      </w:r>
-      <w:r>
-        <w:t xml:space="preserve">the </w:t>
-      </w:r>
-      <w:r>
-        <w:t xml:space="preserve">XML authoring </w:t>
-      </w:r>
-      <w:r>
-        <w:t xml:space="preserve">application. </w:t>
-      </w:r>
-      <w:r>
-        <w:fldChar w:fldCharType="begin"/>
-      </w:r>
-      <w:r>
-        <w:instrText xml:space="preserve"> REF _Ref431567721 \h </w:instrText>
-      </w:r>
-      <w:r>
-        <w:fldChar w:fldCharType="separate"/>
-      </w:r>
-      <w:r>
-        <w:t xml:space="preserve">Figure </w:t>
-      </w:r>
-      <w:r>
-        <w:rPr>
-          <w:noProof/>
-        </w:rPr>
-        <w:t>8</w:t>
-      </w:r>
-      <w:r>
-        <w:fldChar w:fldCharType="end"/>
-      </w:r>
-      <w:r>
-        <w:t xml:space="preserve"> shows how the copy-pasted result might look.</w:t>
-      </w:r>
-      <w:r>
-        <w:t xml:space="preserve"> </w:t>
-      </w:r>
-      <w:r>
-        <w:t xml:space="preserve">The Baseline Tailor distribution includes XML </w:t>
-      </w:r>
-      <w:proofErr w:type="spellStart"/>
-      <w:r>
-        <w:t>schemas</w:t>
-      </w:r>
-      <w:r>
-        <w:t>Section</w:t>
-      </w:r>
-      <w:proofErr w:type="spellEnd"/>
-      <w:r>
-        <w:t xml:space="preserve"> </w:t>
-      </w:r>
-      <w:r>
-        <w:fldChar w:fldCharType="begin"/>
-      </w:r>
-      <w:r>
-        <w:instrText xml:space="preserve"> REF _Ref431395618 \r \h </w:instrText>
-      </w:r>
-      <w:r>
-        <w:fldChar w:fldCharType="separate"/>
-      </w:r>
-      <w:r>
-        <w:t>5</w:t>
-      </w:r>
-      <w:r>
-        <w:fldChar w:fldCharType="end"/>
-      </w:r>
-      <w:r>
-        <w:t xml:space="preserve"> discusses tools included </w:t>
-      </w:r>
-    </w:p>
-    <w:p>
-      <w:pPr>
-        <w:keepNext/>
-      </w:pPr>
-      <w:r>
-        <w:rPr>
-          <w:noProof/>
-        </w:rPr>
         <w:drawing>
-          <wp:inline distT="0" distB="0" distL="0" distR="0" wp14:anchorId="79E1E720" wp14:editId="036429B3">
-            <wp:extent cx="5029200" cy="4178808"/>
-            <wp:effectExtent l="0" t="0" r="0" b="0"/>
-            <wp:docPr id="12" name="Picture 12"/>
+          <wp:inline distT="0" distB="0" distL="0" distR="0" wp14:anchorId="6D757655" wp14:editId="50C68B16">
+            <wp:extent cx="5485861" cy="1383454"/>
+            <wp:effectExtent l="0" t="0" r="635" b="7620"/>
+            <wp:docPr id="6" name="Picture 6"/>
             <wp:cNvGraphicFramePr>
               <a:graphicFrameLocks xmlns:a="http://schemas.openxmlformats.org/drawingml/2006/main" noChangeAspect="1"/>
             </wp:cNvGraphicFramePr>
@@ -3564,24 +3580,24 @@
               <a:graphicData uri="http://schemas.openxmlformats.org/drawingml/2006/picture">
                 <pic:pic xmlns:pic="http://schemas.openxmlformats.org/drawingml/2006/picture">
                   <pic:nvPicPr>
-                    <pic:cNvPr id="12" name="1C476C3.tmp"/>
+                    <pic:cNvPr id="6" name="screenshot.png"/>
                     <pic:cNvPicPr/>
                   </pic:nvPicPr>
                   <pic:blipFill rotWithShape="1">
-                    <a:blip r:embed="rId20">
+                    <a:blip r:embed="rId8">
                       <a:extLst>
                         <a:ext uri="{28A0092B-C50C-407E-A947-70E740481C1C}">
                           <a14:useLocalDpi xmlns:a14="http://schemas.microsoft.com/office/drawing/2010/main" val="0"/>
                         </a:ext>
                       </a:extLst>
                     </a:blip>
-                    <a:srcRect l="5929" t="15380" r="3684" b="11017"/>
+                    <a:srcRect t="64314"/>
                     <a:stretch/>
                   </pic:blipFill>
                   <pic:spPr bwMode="auto">
                     <a:xfrm>
                       <a:off x="0" y="0"/>
-                      <a:ext cx="5029200" cy="4178808"/>
+                      <a:ext cx="5486400" cy="1383590"/>
                     </a:xfrm>
                     <a:prstGeom prst="rect">
                       <a:avLst/>
@@ -3606,6 +3622,164 @@
       <w:pPr>
         <w:pStyle w:val="Caption"/>
       </w:pPr>
+      <w:bookmarkStart w:id="7" w:name="_Ref436664417"/>
+      <w:r>
+        <w:t xml:space="preserve">Figure </w:t>
+      </w:r>
+      <w:fldSimple w:instr=" SEQ Figure \* ARABIC ">
+        <w:r>
+          <w:rPr>
+            <w:noProof/>
+          </w:rPr>
+          <w:t>7</w:t>
+        </w:r>
+      </w:fldSimple>
+      <w:bookmarkEnd w:id="7"/>
+      <w:r>
+        <w:t>. IA-3 text fields with ICS-specific guidance replacing stubs.</w:t>
+      </w:r>
+    </w:p>
+    <w:p>
+      <w:r>
+        <w:t xml:space="preserve">Now suppose the user is authoring a tailored baseline or overlay in a third-party XML application. </w:t>
+      </w:r>
+      <w:r>
+        <w:t xml:space="preserve">At this point, </w:t>
+      </w:r>
+      <w:r>
+        <w:t>the</w:t>
+      </w:r>
+      <w:r>
+        <w:t xml:space="preserve"> user would typically copy-paste the “XML representation” text into </w:t>
+      </w:r>
+      <w:r>
+        <w:t>an</w:t>
+      </w:r>
+      <w:r>
+        <w:t xml:space="preserve"> </w:t>
+      </w:r>
+      <w:r>
+        <w:t xml:space="preserve">XML authoring </w:t>
+      </w:r>
+      <w:r>
+        <w:t xml:space="preserve">application. </w:t>
+      </w:r>
+      <w:r>
+        <w:fldChar w:fldCharType="begin"/>
+      </w:r>
+      <w:r>
+        <w:instrText xml:space="preserve"> REF _Ref431567721 \h </w:instrText>
+      </w:r>
+      <w:r>
+        <w:fldChar w:fldCharType="separate"/>
+      </w:r>
+      <w:r>
+        <w:t xml:space="preserve">Figure </w:t>
+      </w:r>
+      <w:r>
+        <w:rPr>
+          <w:noProof/>
+        </w:rPr>
+        <w:t>8</w:t>
+      </w:r>
+      <w:r>
+        <w:fldChar w:fldCharType="end"/>
+      </w:r>
+      <w:r>
+        <w:t xml:space="preserve"> shows how the copy-pasted result might look.</w:t>
+      </w:r>
+      <w:r>
+        <w:t xml:space="preserve"> </w:t>
+      </w:r>
+      <w:r>
+        <w:t>The Baseline Tailor distribution includes XML schemas</w:t>
+      </w:r>
+      <w:r>
+        <w:t xml:space="preserve"> (discussed in Section </w:t>
+      </w:r>
+      <w:r>
+        <w:fldChar w:fldCharType="begin"/>
+      </w:r>
+      <w:r>
+        <w:instrText xml:space="preserve"> REF _Ref436666397 \r \h </w:instrText>
+      </w:r>
+      <w:r>
+        <w:fldChar w:fldCharType="separate"/>
+      </w:r>
+      <w:r>
+        <w:t>5</w:t>
+      </w:r>
+      <w:r>
+        <w:fldChar w:fldCharType="end"/>
+      </w:r>
+      <w:r>
+        <w:t>) for use with third-party XML authoring tools.</w:t>
+      </w:r>
+    </w:p>
+    <w:p>
+      <w:pPr>
+        <w:keepNext/>
+      </w:pPr>
+      <w:r>
+        <w:rPr>
+          <w:noProof/>
+        </w:rPr>
+        <w:lastRenderedPageBreak/>
+        <w:drawing>
+          <wp:inline distT="0" distB="0" distL="0" distR="0" wp14:anchorId="79E1E720" wp14:editId="17A67A1C">
+            <wp:extent cx="5486400" cy="4782312"/>
+            <wp:effectExtent l="0" t="0" r="0" b="0"/>
+            <wp:docPr id="12" name="Picture 12"/>
+            <wp:cNvGraphicFramePr>
+              <a:graphicFrameLocks xmlns:a="http://schemas.openxmlformats.org/drawingml/2006/main" noChangeAspect="1"/>
+            </wp:cNvGraphicFramePr>
+            <a:graphic xmlns:a="http://schemas.openxmlformats.org/drawingml/2006/main">
+              <a:graphicData uri="http://schemas.openxmlformats.org/drawingml/2006/picture">
+                <pic:pic xmlns:pic="http://schemas.openxmlformats.org/drawingml/2006/picture">
+                  <pic:nvPicPr>
+                    <pic:cNvPr id="12" name="1C476C3.tmp"/>
+                    <pic:cNvPicPr/>
+                  </pic:nvPicPr>
+                  <pic:blipFill>
+                    <a:blip r:embed="rId20">
+                      <a:extLst>
+                        <a:ext uri="{28A0092B-C50C-407E-A947-70E740481C1C}">
+                          <a14:useLocalDpi xmlns:a14="http://schemas.microsoft.com/office/drawing/2010/main" val="0"/>
+                        </a:ext>
+                      </a:extLst>
+                    </a:blip>
+                    <a:stretch>
+                      <a:fillRect/>
+                    </a:stretch>
+                  </pic:blipFill>
+                  <pic:spPr bwMode="auto">
+                    <a:xfrm>
+                      <a:off x="0" y="0"/>
+                      <a:ext cx="5486400" cy="4782312"/>
+                    </a:xfrm>
+                    <a:prstGeom prst="rect">
+                      <a:avLst/>
+                    </a:prstGeom>
+                    <a:ln>
+                      <a:noFill/>
+                    </a:ln>
+                    <a:extLst>
+                      <a:ext uri="{53640926-AAD7-44D8-BBD7-CCE9431645EC}">
+                        <a14:shadowObscured xmlns:a14="http://schemas.microsoft.com/office/drawing/2010/main"/>
+                      </a:ext>
+                    </a:extLst>
+                  </pic:spPr>
+                </pic:pic>
+              </a:graphicData>
+            </a:graphic>
+          </wp:inline>
+        </w:drawing>
+      </w:r>
+    </w:p>
+    <w:p>
+      <w:pPr>
+        <w:pStyle w:val="Caption"/>
+      </w:pPr>
       <w:bookmarkStart w:id="8" w:name="_Ref431567721"/>
       <w:r>
         <w:t xml:space="preserve">Figure </w:t>
@@ -3633,7 +3807,19 @@
       </w:r>
       <w:bookmarkEnd w:id="8"/>
       <w:r>
-        <w:t>. XML generated by Baseline Tailor after copy-pasting into a third party XML authoring software application.</w:t>
+        <w:t xml:space="preserve">. XML generated by </w:t>
+      </w:r>
+      <w:r>
+        <w:t>the Security Control Editor</w:t>
+      </w:r>
+      <w:r>
+        <w:t xml:space="preserve"> copy-past</w:t>
+      </w:r>
+      <w:r>
+        <w:t>ed</w:t>
+      </w:r>
+      <w:r>
+        <w:t xml:space="preserve"> into a third party XML authoring software application.</w:t>
       </w:r>
     </w:p>
     <w:p>
@@ -3733,6 +3919,8 @@
       <w:pPr>
         <w:pStyle w:val="Heading2"/>
       </w:pPr>
+      <w:bookmarkStart w:id="10" w:name="_GoBack"/>
+      <w:bookmarkEnd w:id="10"/>
       <w:r>
         <w:t>Cross References</w:t>
       </w:r>
@@ -3895,7 +4083,8 @@
       <w:pPr>
         <w:pStyle w:val="Heading1"/>
       </w:pPr>
-      <w:bookmarkStart w:id="10" w:name="_Ref431395618"/>
+      <w:bookmarkStart w:id="11" w:name="_Ref431395618"/>
+      <w:bookmarkStart w:id="12" w:name="_Ref436666397"/>
       <w:r>
         <w:t>XML Format</w:t>
       </w:r>
@@ -3911,10 +4100,11 @@
       <w:r>
         <w:t>Tailored Control</w:t>
       </w:r>
-      <w:bookmarkEnd w:id="10"/>
+      <w:bookmarkEnd w:id="11"/>
       <w:r>
         <w:t>s</w:t>
       </w:r>
+      <w:bookmarkEnd w:id="12"/>
     </w:p>
     <w:p>
       <w:pPr>
@@ -4167,7 +4357,7 @@
           <w:rPr>
             <w:noProof/>
           </w:rPr>
-          <w:t>10</w:t>
+          <w:t>11</w:t>
         </w:r>
         <w:r>
           <w:rPr>
@@ -6981,7 +7171,7 @@
 </file>
 
 <file path=customXml/itemProps1.xml><?xml version="1.0" encoding="utf-8"?>
-<ds:datastoreItem xmlns:ds="http://schemas.openxmlformats.org/officeDocument/2006/customXml" ds:itemID="{7BBC2C5D-827D-40C1-ACB0-11B406E34412}">
+<ds:datastoreItem xmlns:ds="http://schemas.openxmlformats.org/officeDocument/2006/customXml" ds:itemID="{ADCA8300-FCAB-4E12-9131-558171501EAA}">
   <ds:schemaRefs>
     <ds:schemaRef ds:uri="http://schemas.openxmlformats.org/officeDocument/2006/bibliography"/>
   </ds:schemaRefs>

</xml_diff>

<commit_message>
completed Cyber Framework Browser section
</commit_message>
<xml_diff>
--- a/bt/doc/UserGuide.docx
+++ b/bt/doc/UserGuide.docx
@@ -2274,6 +2274,245 @@
       </w:r>
     </w:p>
     <w:p>
+      <w:r>
+        <w:t>The Cybersecurity Framework Browser tab supports the following operations:</w:t>
+      </w:r>
+    </w:p>
+    <w:p>
+      <w:pPr>
+        <w:pStyle w:val="ListParagraph"/>
+        <w:numPr>
+          <w:ilvl w:val="0"/>
+          <w:numId w:val="14"/>
+        </w:numPr>
+      </w:pPr>
+      <w:r>
+        <w:t>Navigating the Framework Core.</w:t>
+      </w:r>
+    </w:p>
+    <w:p>
+      <w:pPr>
+        <w:pStyle w:val="ListParagraph"/>
+        <w:numPr>
+          <w:ilvl w:val="0"/>
+          <w:numId w:val="14"/>
+        </w:numPr>
+      </w:pPr>
+      <w:r>
+        <w:t>Adding the subcategory being viewed to the Framework Profile.</w:t>
+      </w:r>
+    </w:p>
+    <w:p>
+      <w:pPr>
+        <w:pStyle w:val="ListParagraph"/>
+        <w:numPr>
+          <w:ilvl w:val="0"/>
+          <w:numId w:val="14"/>
+        </w:numPr>
+      </w:pPr>
+      <w:r>
+        <w:t>Removing a subcategory being viewed from the Framework Profile.</w:t>
+      </w:r>
+    </w:p>
+    <w:p>
+      <w:r>
+        <w:t>The Cyber Framework Browser tab includes the following user interface widgets:</w:t>
+      </w:r>
+    </w:p>
+    <w:p>
+      <w:pPr>
+        <w:pStyle w:val="ListParagraph"/>
+        <w:numPr>
+          <w:ilvl w:val="0"/>
+          <w:numId w:val="15"/>
+        </w:numPr>
+      </w:pPr>
+      <w:r>
+        <w:t>A set of radio buttons for choosing which of the five Framework Core functions to browse.</w:t>
+      </w:r>
+    </w:p>
+    <w:p>
+      <w:pPr>
+        <w:pStyle w:val="ListParagraph"/>
+        <w:numPr>
+          <w:ilvl w:val="0"/>
+          <w:numId w:val="15"/>
+        </w:numPr>
+      </w:pPr>
+      <w:r>
+        <w:t>A drop-down list of categories of outcomes associated with the selected function</w:t>
+      </w:r>
+      <w:r>
+        <w:t xml:space="preserve"> radio button</w:t>
+      </w:r>
+      <w:r>
+        <w:t>.</w:t>
+      </w:r>
+    </w:p>
+    <w:p>
+      <w:pPr>
+        <w:pStyle w:val="ListParagraph"/>
+        <w:numPr>
+          <w:ilvl w:val="0"/>
+          <w:numId w:val="15"/>
+        </w:numPr>
+      </w:pPr>
+      <w:r>
+        <w:t>A drop-down list of subcategories representing specific outcomes associated with the currently selected category drop-down item.</w:t>
+      </w:r>
+    </w:p>
+    <w:p>
+      <w:pPr>
+        <w:pStyle w:val="ListParagraph"/>
+        <w:numPr>
+          <w:ilvl w:val="0"/>
+          <w:numId w:val="15"/>
+        </w:numPr>
+      </w:pPr>
+      <w:r>
+        <w:t>A button for adding the current subcategory selection to the Framework Profile or, if the subcategory selection is already in the Profile, removing the selected subcategory.</w:t>
+      </w:r>
+    </w:p>
+    <w:p>
+      <w:pPr>
+        <w:pStyle w:val="ListParagraph"/>
+        <w:numPr>
+          <w:ilvl w:val="0"/>
+          <w:numId w:val="15"/>
+        </w:numPr>
+      </w:pPr>
+      <w:r>
+        <w:t xml:space="preserve">Buttons </w:t>
+      </w:r>
+      <w:r>
+        <w:t xml:space="preserve">for </w:t>
+      </w:r>
+      <w:r>
+        <w:t>NIST SP 800-53 database</w:t>
+      </w:r>
+      <w:r>
+        <w:t xml:space="preserve"> lookup of security controls referenced by the currently selected subcategory.</w:t>
+      </w:r>
+    </w:p>
+    <w:p>
+      <w:pPr>
+        <w:pStyle w:val="ListParagraph"/>
+        <w:numPr>
+          <w:ilvl w:val="0"/>
+          <w:numId w:val="15"/>
+        </w:numPr>
+      </w:pPr>
+      <w:r>
+        <w:t xml:space="preserve">Buttons for tailoring </w:t>
+      </w:r>
+      <w:r>
+        <w:t>security controls referenced by the currently selected subcategory.</w:t>
+      </w:r>
+    </w:p>
+    <w:p>
+      <w:r>
+        <w:fldChar w:fldCharType="begin"/>
+      </w:r>
+      <w:r>
+        <w:instrText xml:space="preserve"> REF _Ref436732840 \h </w:instrText>
+      </w:r>
+      <w:r>
+        <w:fldChar w:fldCharType="separate"/>
+      </w:r>
+      <w:r>
+        <w:t xml:space="preserve">Figure </w:t>
+      </w:r>
+      <w:r>
+        <w:rPr>
+          <w:noProof/>
+        </w:rPr>
+        <w:t>1</w:t>
+      </w:r>
+      <w:r>
+        <w:fldChar w:fldCharType="end"/>
+      </w:r>
+      <w:r>
+        <w:t xml:space="preserve"> shows the Cyber Framework Browser tab </w:t>
+      </w:r>
+      <w:r>
+        <w:t xml:space="preserve">after </w:t>
+      </w:r>
+      <w:r>
+        <w:t>a</w:t>
+      </w:r>
+      <w:r>
+        <w:t xml:space="preserve"> user </w:t>
+      </w:r>
+      <w:r>
+        <w:t>s</w:t>
+      </w:r>
+      <w:r>
+        <w:t>elects</w:t>
+      </w:r>
+      <w:r>
+        <w:t xml:space="preserve"> the radio button for the PROTECT (PR) Framework Core function. </w:t>
+      </w:r>
+      <w:r>
+        <w:t>The “Category” drop-down list displays the category Access Control (PR.AC) – first in the list of categories associated with the PROTECT (PR) function. The user can select a different category by clicking on the drop-down arrow. The Framework Core description of selected category appears below the drop-down list widget. The “Subcategory” drop-down list displays the subcategory PR.AC-1 – first in the list of subcategories associated with category PR.AC</w:t>
+      </w:r>
+      <w:r>
+        <w:t xml:space="preserve">. </w:t>
+      </w:r>
+      <w:r>
+        <w:t xml:space="preserve">The user can select a different </w:t>
+      </w:r>
+      <w:r>
+        <w:t>sub</w:t>
+      </w:r>
+      <w:r>
+        <w:t>category by clicking on the drop-down arrow.</w:t>
+      </w:r>
+      <w:r>
+        <w:t xml:space="preserve"> </w:t>
+      </w:r>
+      <w:r>
+        <w:t xml:space="preserve">The Framework Core description of selected </w:t>
+      </w:r>
+      <w:r>
+        <w:t>sub</w:t>
+      </w:r>
+      <w:r>
+        <w:t>category appears below the drop-down list widget.</w:t>
+      </w:r>
+    </w:p>
+    <w:p>
+      <w:r>
+        <w:t xml:space="preserve">Underneath the description of subcategory PR.AC-1 is an “Add to profile” button the user can click on to add PR.AC-1 to the current Framework Profile. If PR.AC-1 had already been added, the button would instead say “Remove from Profile,” and clicking would cause PR.AC-1 to be </w:t>
+      </w:r>
+      <w:r>
+        <w:lastRenderedPageBreak/>
+        <w:t xml:space="preserve">removed from the current Framework Profile. </w:t>
+      </w:r>
+      <w:r>
+        <w:t xml:space="preserve">The current Framework Profile may also be modified using the widgets in the Framework Profile tab, discussed in </w:t>
+      </w:r>
+      <w:r>
+        <w:fldChar w:fldCharType="begin"/>
+      </w:r>
+      <w:r>
+        <w:instrText xml:space="preserve"> REF _Ref436741750 \r \h </w:instrText>
+      </w:r>
+      <w:r>
+        <w:fldChar w:fldCharType="separate"/>
+      </w:r>
+      <w:r>
+        <w:t>4.3</w:t>
+      </w:r>
+      <w:r>
+        <w:fldChar w:fldCharType="end"/>
+      </w:r>
+      <w:r>
+        <w:t>.</w:t>
+      </w:r>
+      <w:bookmarkStart w:id="2" w:name="_GoBack"/>
+      <w:bookmarkEnd w:id="2"/>
+    </w:p>
+    <w:p>
       <w:pPr>
         <w:keepNext/>
       </w:pPr>
@@ -2328,43 +2567,92 @@
       <w:pPr>
         <w:pStyle w:val="Caption"/>
       </w:pPr>
+      <w:bookmarkStart w:id="3" w:name="_Ref436732840"/>
       <w:r>
         <w:t xml:space="preserve">Figure </w:t>
       </w:r>
+      <w:fldSimple w:instr=" SEQ Figure \* ARABIC ">
+        <w:r>
+          <w:rPr>
+            <w:noProof/>
+          </w:rPr>
+          <w:t>1</w:t>
+        </w:r>
+      </w:fldSimple>
+      <w:bookmarkEnd w:id="3"/>
+      <w:r>
+        <w:t>. Framework Core subcategory referencing the IA control family.</w:t>
+      </w:r>
+    </w:p>
+    <w:p>
+      <w:r>
+        <w:t xml:space="preserve">The bottom portion of </w:t>
+      </w:r>
       <w:r>
         <w:fldChar w:fldCharType="begin"/>
       </w:r>
       <w:r>
-        <w:instrText xml:space="preserve"> SEQ Figure \* ARABIC </w:instrText>
+        <w:instrText xml:space="preserve"> REF _Ref436732840 \h </w:instrText>
       </w:r>
       <w:r>
         <w:fldChar w:fldCharType="separate"/>
       </w:r>
       <w:r>
+        <w:t xml:space="preserve">Figure </w:t>
+      </w:r>
+      <w:r>
         <w:rPr>
           <w:noProof/>
         </w:rPr>
         <w:t>1</w:t>
       </w:r>
       <w:r>
-        <w:rPr>
-          <w:noProof/>
-        </w:rPr>
         <w:fldChar w:fldCharType="end"/>
       </w:r>
       <w:r>
-        <w:t>. Framework Core subcategory referencing the IA control family.</w:t>
-      </w:r>
-    </w:p>
-    <w:p/>
+        <w:t xml:space="preserve"> contains buttons corresponding to NIST SP 800-53 security controls referenced by the subcategory PR.AC-1. These security controls include all controls belonging to the Identification and Authorization (IA) family, and security control AC-2 (Account Management) from the Access Control family. The user may click on the “IA family” or AC-2 buttons to search the NIST SP 800-53 online database. </w:t>
+      </w:r>
+      <w:r>
+        <w:t>The user may tailor security control AC-2 by c</w:t>
+      </w:r>
+      <w:r>
+        <w:t xml:space="preserve">licking on the button </w:t>
+      </w:r>
+      <w:r>
+        <w:t xml:space="preserve">with the needle-and-thread image </w:t>
+      </w:r>
+      <w:r>
+        <w:t xml:space="preserve">to the right of the AC-2 button. Doing so causes the user interface to switch to the Security Control Editor tab (described in </w:t>
+      </w:r>
+      <w:r>
+        <w:fldChar w:fldCharType="begin"/>
+      </w:r>
+      <w:r>
+        <w:instrText xml:space="preserve"> REF _Ref436741328 \r \h </w:instrText>
+      </w:r>
+      <w:r>
+        <w:fldChar w:fldCharType="separate"/>
+      </w:r>
+      <w:r>
+        <w:t>4.2</w:t>
+      </w:r>
+      <w:r>
+        <w:fldChar w:fldCharType="end"/>
+      </w:r>
+      <w:r>
+        <w:t>).</w:t>
+      </w:r>
+    </w:p>
     <w:p>
       <w:pPr>
         <w:pStyle w:val="Heading2"/>
       </w:pPr>
+      <w:bookmarkStart w:id="4" w:name="_Ref436741328"/>
       <w:r>
         <w:t>Security Control Editor</w:t>
       </w:r>
       <w:bookmarkEnd w:id="1"/>
+      <w:bookmarkEnd w:id="4"/>
     </w:p>
     <w:p>
       <w:pPr>
@@ -2564,19 +2852,32 @@
       <w:pPr>
         <w:pStyle w:val="Caption"/>
       </w:pPr>
-      <w:bookmarkStart w:id="2" w:name="_Ref427937499"/>
+      <w:bookmarkStart w:id="5" w:name="_Ref427937499"/>
       <w:r>
         <w:t xml:space="preserve">Figure </w:t>
       </w:r>
-      <w:fldSimple w:instr=" SEQ Figure \* ARABIC ">
-        <w:r>
-          <w:rPr>
-            <w:noProof/>
-          </w:rPr>
-          <w:t>2</w:t>
-        </w:r>
-      </w:fldSimple>
-      <w:bookmarkEnd w:id="2"/>
+      <w:r>
+        <w:fldChar w:fldCharType="begin"/>
+      </w:r>
+      <w:r>
+        <w:instrText xml:space="preserve"> SEQ Figure \* ARABIC </w:instrText>
+      </w:r>
+      <w:r>
+        <w:fldChar w:fldCharType="separate"/>
+      </w:r>
+      <w:r>
+        <w:rPr>
+          <w:noProof/>
+        </w:rPr>
+        <w:t>2</w:t>
+      </w:r>
+      <w:r>
+        <w:rPr>
+          <w:noProof/>
+        </w:rPr>
+        <w:fldChar w:fldCharType="end"/>
+      </w:r>
+      <w:bookmarkEnd w:id="5"/>
       <w:r>
         <w:t>. Security control IA-3.</w:t>
       </w:r>
@@ -2947,19 +3248,32 @@
       <w:pPr>
         <w:pStyle w:val="Caption"/>
       </w:pPr>
-      <w:bookmarkStart w:id="3" w:name="_Ref428890083"/>
+      <w:bookmarkStart w:id="6" w:name="_Ref428890083"/>
       <w:r>
         <w:t xml:space="preserve">Figure </w:t>
       </w:r>
-      <w:fldSimple w:instr=" SEQ Figure \* ARABIC ">
-        <w:r>
-          <w:rPr>
-            <w:noProof/>
-          </w:rPr>
-          <w:t>3</w:t>
-        </w:r>
-      </w:fldSimple>
-      <w:bookmarkEnd w:id="3"/>
+      <w:r>
+        <w:fldChar w:fldCharType="begin"/>
+      </w:r>
+      <w:r>
+        <w:instrText xml:space="preserve"> SEQ Figure \* ARABIC </w:instrText>
+      </w:r>
+      <w:r>
+        <w:fldChar w:fldCharType="separate"/>
+      </w:r>
+      <w:r>
+        <w:rPr>
+          <w:noProof/>
+        </w:rPr>
+        <w:t>3</w:t>
+      </w:r>
+      <w:r>
+        <w:rPr>
+          <w:noProof/>
+        </w:rPr>
+        <w:fldChar w:fldCharType="end"/>
+      </w:r>
+      <w:bookmarkEnd w:id="6"/>
       <w:r>
         <w:t xml:space="preserve">. </w:t>
       </w:r>
@@ -3019,19 +3333,32 @@
       <w:pPr>
         <w:pStyle w:val="Caption"/>
       </w:pPr>
-      <w:bookmarkStart w:id="4" w:name="_Ref428953381"/>
+      <w:bookmarkStart w:id="7" w:name="_Ref428953381"/>
       <w:r>
         <w:t xml:space="preserve">Figure </w:t>
       </w:r>
-      <w:fldSimple w:instr=" SEQ Figure \* ARABIC ">
-        <w:r>
-          <w:rPr>
-            <w:noProof/>
-          </w:rPr>
-          <w:t>4</w:t>
-        </w:r>
-      </w:fldSimple>
-      <w:bookmarkEnd w:id="4"/>
+      <w:r>
+        <w:fldChar w:fldCharType="begin"/>
+      </w:r>
+      <w:r>
+        <w:instrText xml:space="preserve"> SEQ Figure \* ARABIC </w:instrText>
+      </w:r>
+      <w:r>
+        <w:fldChar w:fldCharType="separate"/>
+      </w:r>
+      <w:r>
+        <w:rPr>
+          <w:noProof/>
+        </w:rPr>
+        <w:t>4</w:t>
+      </w:r>
+      <w:r>
+        <w:rPr>
+          <w:noProof/>
+        </w:rPr>
+        <w:fldChar w:fldCharType="end"/>
+      </w:r>
+      <w:bookmarkEnd w:id="7"/>
       <w:r>
         <w:t>. Violation of cross-reference constraint.</w:t>
       </w:r>
@@ -3088,19 +3415,32 @@
       <w:pPr>
         <w:pStyle w:val="Caption"/>
       </w:pPr>
-      <w:bookmarkStart w:id="5" w:name="_Ref428890189"/>
+      <w:bookmarkStart w:id="8" w:name="_Ref428890189"/>
       <w:r>
         <w:t xml:space="preserve">Figure </w:t>
       </w:r>
-      <w:fldSimple w:instr=" SEQ Figure \* ARABIC ">
-        <w:r>
-          <w:rPr>
-            <w:noProof/>
-          </w:rPr>
-          <w:t>5</w:t>
-        </w:r>
-      </w:fldSimple>
-      <w:bookmarkEnd w:id="5"/>
+      <w:r>
+        <w:fldChar w:fldCharType="begin"/>
+      </w:r>
+      <w:r>
+        <w:instrText xml:space="preserve"> SEQ Figure \* ARABIC </w:instrText>
+      </w:r>
+      <w:r>
+        <w:fldChar w:fldCharType="separate"/>
+      </w:r>
+      <w:r>
+        <w:rPr>
+          <w:noProof/>
+        </w:rPr>
+        <w:t>5</w:t>
+      </w:r>
+      <w:r>
+        <w:rPr>
+          <w:noProof/>
+        </w:rPr>
+        <w:fldChar w:fldCharType="end"/>
+      </w:r>
+      <w:bookmarkEnd w:id="8"/>
       <w:r>
         <w:t>. Violation of baseline constraint.</w:t>
       </w:r>
@@ -3405,19 +3745,32 @@
       <w:pPr>
         <w:pStyle w:val="Caption"/>
       </w:pPr>
-      <w:bookmarkStart w:id="6" w:name="_Ref428953840"/>
+      <w:bookmarkStart w:id="9" w:name="_Ref428953840"/>
       <w:r>
         <w:t xml:space="preserve">Figure </w:t>
       </w:r>
-      <w:fldSimple w:instr=" SEQ Figure \* ARABIC ">
-        <w:r>
-          <w:rPr>
-            <w:noProof/>
-          </w:rPr>
-          <w:t>6</w:t>
-        </w:r>
-      </w:fldSimple>
-      <w:bookmarkEnd w:id="6"/>
+      <w:r>
+        <w:fldChar w:fldCharType="begin"/>
+      </w:r>
+      <w:r>
+        <w:instrText xml:space="preserve"> SEQ Figure \* ARABIC </w:instrText>
+      </w:r>
+      <w:r>
+        <w:fldChar w:fldCharType="separate"/>
+      </w:r>
+      <w:r>
+        <w:rPr>
+          <w:noProof/>
+        </w:rPr>
+        <w:t>6</w:t>
+      </w:r>
+      <w:r>
+        <w:rPr>
+          <w:noProof/>
+        </w:rPr>
+        <w:fldChar w:fldCharType="end"/>
+      </w:r>
+      <w:bookmarkEnd w:id="9"/>
       <w:r>
         <w:t>. IA-3 tailored for an Industrial Control System.</w:t>
       </w:r>
@@ -3622,19 +3975,32 @@
       <w:pPr>
         <w:pStyle w:val="Caption"/>
       </w:pPr>
-      <w:bookmarkStart w:id="7" w:name="_Ref436664417"/>
+      <w:bookmarkStart w:id="10" w:name="_Ref436664417"/>
       <w:r>
         <w:t xml:space="preserve">Figure </w:t>
       </w:r>
-      <w:fldSimple w:instr=" SEQ Figure \* ARABIC ">
-        <w:r>
-          <w:rPr>
-            <w:noProof/>
-          </w:rPr>
-          <w:t>7</w:t>
-        </w:r>
-      </w:fldSimple>
-      <w:bookmarkEnd w:id="7"/>
+      <w:r>
+        <w:fldChar w:fldCharType="begin"/>
+      </w:r>
+      <w:r>
+        <w:instrText xml:space="preserve"> SEQ Figure \* ARABIC </w:instrText>
+      </w:r>
+      <w:r>
+        <w:fldChar w:fldCharType="separate"/>
+      </w:r>
+      <w:r>
+        <w:rPr>
+          <w:noProof/>
+        </w:rPr>
+        <w:t>7</w:t>
+      </w:r>
+      <w:r>
+        <w:rPr>
+          <w:noProof/>
+        </w:rPr>
+        <w:fldChar w:fldCharType="end"/>
+      </w:r>
+      <w:bookmarkEnd w:id="10"/>
       <w:r>
         <w:t>. IA-3 text fields with ICS-specific guidance replacing stubs.</w:t>
       </w:r>
@@ -3726,9 +4092,9 @@
         </w:rPr>
         <w:lastRenderedPageBreak/>
         <w:drawing>
-          <wp:inline distT="0" distB="0" distL="0" distR="0" wp14:anchorId="79E1E720" wp14:editId="17A67A1C">
-            <wp:extent cx="5486400" cy="4782312"/>
-            <wp:effectExtent l="0" t="0" r="0" b="0"/>
+          <wp:inline distT="0" distB="0" distL="0" distR="0" wp14:anchorId="79E1E720" wp14:editId="180062DB">
+            <wp:extent cx="5486400" cy="4791456"/>
+            <wp:effectExtent l="0" t="0" r="0" b="9525"/>
             <wp:docPr id="12" name="Picture 12"/>
             <wp:cNvGraphicFramePr>
               <a:graphicFrameLocks xmlns:a="http://schemas.openxmlformats.org/drawingml/2006/main" noChangeAspect="1"/>
@@ -3755,7 +4121,7 @@
                   <pic:spPr bwMode="auto">
                     <a:xfrm>
                       <a:off x="0" y="0"/>
-                      <a:ext cx="5486400" cy="4782312"/>
+                      <a:ext cx="5486400" cy="4791456"/>
                     </a:xfrm>
                     <a:prstGeom prst="rect">
                       <a:avLst/>
@@ -3780,32 +4146,19 @@
       <w:pPr>
         <w:pStyle w:val="Caption"/>
       </w:pPr>
-      <w:bookmarkStart w:id="8" w:name="_Ref431567721"/>
+      <w:bookmarkStart w:id="11" w:name="_Ref431567721"/>
       <w:r>
         <w:t xml:space="preserve">Figure </w:t>
       </w:r>
-      <w:r>
-        <w:fldChar w:fldCharType="begin"/>
-      </w:r>
-      <w:r>
-        <w:instrText xml:space="preserve"> SEQ Figure \* ARABIC </w:instrText>
-      </w:r>
-      <w:r>
-        <w:fldChar w:fldCharType="separate"/>
-      </w:r>
-      <w:r>
-        <w:rPr>
-          <w:noProof/>
-        </w:rPr>
-        <w:t>8</w:t>
-      </w:r>
-      <w:r>
-        <w:rPr>
-          <w:noProof/>
-        </w:rPr>
-        <w:fldChar w:fldCharType="end"/>
-      </w:r>
-      <w:bookmarkEnd w:id="8"/>
+      <w:fldSimple w:instr=" SEQ Figure \* ARABIC ">
+        <w:r>
+          <w:rPr>
+            <w:noProof/>
+          </w:rPr>
+          <w:t>8</w:t>
+        </w:r>
+      </w:fldSimple>
+      <w:bookmarkEnd w:id="11"/>
       <w:r>
         <w:t xml:space="preserve">. XML generated by </w:t>
       </w:r>
@@ -3826,11 +4179,13 @@
       <w:pPr>
         <w:pStyle w:val="Heading2"/>
       </w:pPr>
-      <w:bookmarkStart w:id="9" w:name="_Ref431562777"/>
+      <w:bookmarkStart w:id="12" w:name="_Ref431562777"/>
+      <w:bookmarkStart w:id="13" w:name="_Ref436741750"/>
       <w:r>
         <w:lastRenderedPageBreak/>
         <w:t>Framework Profile</w:t>
       </w:r>
+      <w:bookmarkEnd w:id="13"/>
     </w:p>
     <w:p>
       <w:pPr>
@@ -3890,27 +4245,14 @@
       <w:r>
         <w:t xml:space="preserve">Figure </w:t>
       </w:r>
-      <w:r>
-        <w:fldChar w:fldCharType="begin"/>
-      </w:r>
-      <w:r>
-        <w:instrText xml:space="preserve"> SEQ Figure \* ARABIC </w:instrText>
-      </w:r>
-      <w:r>
-        <w:fldChar w:fldCharType="separate"/>
-      </w:r>
-      <w:r>
-        <w:rPr>
-          <w:noProof/>
-        </w:rPr>
-        <w:t>9</w:t>
-      </w:r>
-      <w:r>
-        <w:rPr>
-          <w:noProof/>
-        </w:rPr>
-        <w:fldChar w:fldCharType="end"/>
-      </w:r>
+      <w:fldSimple w:instr=" SEQ Figure \* ARABIC ">
+        <w:r>
+          <w:rPr>
+            <w:noProof/>
+          </w:rPr>
+          <w:t>9</w:t>
+        </w:r>
+      </w:fldSimple>
       <w:r>
         <w:t>. Framework Profile tab.</w:t>
       </w:r>
@@ -3919,12 +4261,10 @@
       <w:pPr>
         <w:pStyle w:val="Heading2"/>
       </w:pPr>
-      <w:bookmarkStart w:id="10" w:name="_GoBack"/>
-      <w:bookmarkEnd w:id="10"/>
       <w:r>
         <w:t>Cross References</w:t>
       </w:r>
-      <w:bookmarkEnd w:id="9"/>
+      <w:bookmarkEnd w:id="12"/>
     </w:p>
     <w:p>
       <w:pPr>
@@ -3984,14 +4324,27 @@
       <w:r>
         <w:t xml:space="preserve">Figure </w:t>
       </w:r>
-      <w:fldSimple w:instr=" SEQ Figure \* ARABIC ">
-        <w:r>
-          <w:rPr>
-            <w:noProof/>
-          </w:rPr>
-          <w:t>10</w:t>
-        </w:r>
-      </w:fldSimple>
+      <w:r>
+        <w:fldChar w:fldCharType="begin"/>
+      </w:r>
+      <w:r>
+        <w:instrText xml:space="preserve"> SEQ Figure \* ARABIC </w:instrText>
+      </w:r>
+      <w:r>
+        <w:fldChar w:fldCharType="separate"/>
+      </w:r>
+      <w:r>
+        <w:rPr>
+          <w:noProof/>
+        </w:rPr>
+        <w:t>10</w:t>
+      </w:r>
+      <w:r>
+        <w:rPr>
+          <w:noProof/>
+        </w:rPr>
+        <w:fldChar w:fldCharType="end"/>
+      </w:r>
       <w:r>
         <w:t>. IA-3 cross references to Framework Core.</w:t>
       </w:r>
@@ -4054,27 +4407,14 @@
       <w:r>
         <w:t xml:space="preserve">Figure </w:t>
       </w:r>
-      <w:r>
-        <w:fldChar w:fldCharType="begin"/>
-      </w:r>
-      <w:r>
-        <w:instrText xml:space="preserve"> SEQ Figure \* ARABIC </w:instrText>
-      </w:r>
-      <w:r>
-        <w:fldChar w:fldCharType="separate"/>
-      </w:r>
-      <w:r>
-        <w:rPr>
-          <w:noProof/>
-        </w:rPr>
-        <w:t>11</w:t>
-      </w:r>
-      <w:r>
-        <w:rPr>
-          <w:noProof/>
-        </w:rPr>
-        <w:fldChar w:fldCharType="end"/>
-      </w:r>
+      <w:fldSimple w:instr=" SEQ Figure \* ARABIC ">
+        <w:r>
+          <w:rPr>
+            <w:noProof/>
+          </w:rPr>
+          <w:t>11</w:t>
+        </w:r>
+      </w:fldSimple>
       <w:r>
         <w:t>. CM-I cross references to Framework Core.</w:t>
       </w:r>
@@ -4083,8 +4423,8 @@
       <w:pPr>
         <w:pStyle w:val="Heading1"/>
       </w:pPr>
-      <w:bookmarkStart w:id="11" w:name="_Ref431395618"/>
-      <w:bookmarkStart w:id="12" w:name="_Ref436666397"/>
+      <w:bookmarkStart w:id="14" w:name="_Ref431395618"/>
+      <w:bookmarkStart w:id="15" w:name="_Ref436666397"/>
       <w:r>
         <w:t>XML Format</w:t>
       </w:r>
@@ -4100,11 +4440,11 @@
       <w:r>
         <w:t>Tailored Control</w:t>
       </w:r>
-      <w:bookmarkEnd w:id="11"/>
+      <w:bookmarkEnd w:id="14"/>
       <w:r>
         <w:t>s</w:t>
       </w:r>
-      <w:bookmarkEnd w:id="12"/>
+      <w:bookmarkEnd w:id="15"/>
     </w:p>
     <w:p>
       <w:pPr>
@@ -4357,7 +4697,7 @@
           <w:rPr>
             <w:noProof/>
           </w:rPr>
-          <w:t>11</w:t>
+          <w:t>5</w:t>
         </w:r>
         <w:r>
           <w:rPr>
@@ -4404,6 +4744,119 @@
 <file path=word/numbering.xml><?xml version="1.0" encoding="utf-8"?>
 <w:numbering xmlns:wpc="http://schemas.microsoft.com/office/word/2010/wordprocessingCanvas" xmlns:cx="http://schemas.microsoft.com/office/drawing/2014/chartex" xmlns:cx1="http://schemas.microsoft.com/office/drawing/2015/9/8/chartex" xmlns:mc="http://schemas.openxmlformats.org/markup-compatibility/2006" xmlns:o="urn:schemas-microsoft-com:office:office" xmlns:r="http://schemas.openxmlformats.org/officeDocument/2006/relationships" xmlns:m="http://schemas.openxmlformats.org/officeDocument/2006/math" xmlns:v="urn:schemas-microsoft-com:vml" xmlns:wp14="http://schemas.microsoft.com/office/word/2010/wordprocessingDrawing" xmlns:wp="http://schemas.openxmlformats.org/drawingml/2006/wordprocessingDrawing" xmlns:w10="urn:schemas-microsoft-com:office:word" xmlns:w="http://schemas.openxmlformats.org/wordprocessingml/2006/main" xmlns:w14="http://schemas.microsoft.com/office/word/2010/wordml" xmlns:w15="http://schemas.microsoft.com/office/word/2012/wordml" xmlns:w16se="http://schemas.microsoft.com/office/word/2015/wordml/symex" xmlns:wpg="http://schemas.microsoft.com/office/word/2010/wordprocessingGroup" xmlns:wpi="http://schemas.microsoft.com/office/word/2010/wordprocessingInk" xmlns:wne="http://schemas.microsoft.com/office/word/2006/wordml" xmlns:wps="http://schemas.microsoft.com/office/word/2010/wordprocessingShape" mc:Ignorable="w14 w15 w16se wp14">
   <w:abstractNum w:abstractNumId="0" w15:restartNumberingAfterBreak="0">
+    <w:nsid w:val="011369FE"/>
+    <w:multiLevelType w:val="hybridMultilevel"/>
+    <w:tmpl w:val="22DCB27E"/>
+    <w:lvl w:ilvl="0" w:tplc="04090001">
+      <w:start w:val="1"/>
+      <w:numFmt w:val="bullet"/>
+      <w:lvlText w:val=""/>
+      <w:lvlJc w:val="left"/>
+      <w:pPr>
+        <w:ind w:left="720" w:hanging="360"/>
+      </w:pPr>
+      <w:rPr>
+        <w:rFonts w:ascii="Symbol" w:hAnsi="Symbol" w:hint="default"/>
+      </w:rPr>
+    </w:lvl>
+    <w:lvl w:ilvl="1" w:tplc="04090003" w:tentative="1">
+      <w:start w:val="1"/>
+      <w:numFmt w:val="bullet"/>
+      <w:lvlText w:val="o"/>
+      <w:lvlJc w:val="left"/>
+      <w:pPr>
+        <w:ind w:left="1440" w:hanging="360"/>
+      </w:pPr>
+      <w:rPr>
+        <w:rFonts w:ascii="Courier New" w:hAnsi="Courier New" w:cs="Courier New" w:hint="default"/>
+      </w:rPr>
+    </w:lvl>
+    <w:lvl w:ilvl="2" w:tplc="04090005" w:tentative="1">
+      <w:start w:val="1"/>
+      <w:numFmt w:val="bullet"/>
+      <w:lvlText w:val=""/>
+      <w:lvlJc w:val="left"/>
+      <w:pPr>
+        <w:ind w:left="2160" w:hanging="360"/>
+      </w:pPr>
+      <w:rPr>
+        <w:rFonts w:ascii="Wingdings" w:hAnsi="Wingdings" w:hint="default"/>
+      </w:rPr>
+    </w:lvl>
+    <w:lvl w:ilvl="3" w:tplc="04090001" w:tentative="1">
+      <w:start w:val="1"/>
+      <w:numFmt w:val="bullet"/>
+      <w:lvlText w:val=""/>
+      <w:lvlJc w:val="left"/>
+      <w:pPr>
+        <w:ind w:left="2880" w:hanging="360"/>
+      </w:pPr>
+      <w:rPr>
+        <w:rFonts w:ascii="Symbol" w:hAnsi="Symbol" w:hint="default"/>
+      </w:rPr>
+    </w:lvl>
+    <w:lvl w:ilvl="4" w:tplc="04090003" w:tentative="1">
+      <w:start w:val="1"/>
+      <w:numFmt w:val="bullet"/>
+      <w:lvlText w:val="o"/>
+      <w:lvlJc w:val="left"/>
+      <w:pPr>
+        <w:ind w:left="3600" w:hanging="360"/>
+      </w:pPr>
+      <w:rPr>
+        <w:rFonts w:ascii="Courier New" w:hAnsi="Courier New" w:cs="Courier New" w:hint="default"/>
+      </w:rPr>
+    </w:lvl>
+    <w:lvl w:ilvl="5" w:tplc="04090005" w:tentative="1">
+      <w:start w:val="1"/>
+      <w:numFmt w:val="bullet"/>
+      <w:lvlText w:val=""/>
+      <w:lvlJc w:val="left"/>
+      <w:pPr>
+        <w:ind w:left="4320" w:hanging="360"/>
+      </w:pPr>
+      <w:rPr>
+        <w:rFonts w:ascii="Wingdings" w:hAnsi="Wingdings" w:hint="default"/>
+      </w:rPr>
+    </w:lvl>
+    <w:lvl w:ilvl="6" w:tplc="04090001" w:tentative="1">
+      <w:start w:val="1"/>
+      <w:numFmt w:val="bullet"/>
+      <w:lvlText w:val=""/>
+      <w:lvlJc w:val="left"/>
+      <w:pPr>
+        <w:ind w:left="5040" w:hanging="360"/>
+      </w:pPr>
+      <w:rPr>
+        <w:rFonts w:ascii="Symbol" w:hAnsi="Symbol" w:hint="default"/>
+      </w:rPr>
+    </w:lvl>
+    <w:lvl w:ilvl="7" w:tplc="04090003" w:tentative="1">
+      <w:start w:val="1"/>
+      <w:numFmt w:val="bullet"/>
+      <w:lvlText w:val="o"/>
+      <w:lvlJc w:val="left"/>
+      <w:pPr>
+        <w:ind w:left="5760" w:hanging="360"/>
+      </w:pPr>
+      <w:rPr>
+        <w:rFonts w:ascii="Courier New" w:hAnsi="Courier New" w:cs="Courier New" w:hint="default"/>
+      </w:rPr>
+    </w:lvl>
+    <w:lvl w:ilvl="8" w:tplc="04090005" w:tentative="1">
+      <w:start w:val="1"/>
+      <w:numFmt w:val="bullet"/>
+      <w:lvlText w:val=""/>
+      <w:lvlJc w:val="left"/>
+      <w:pPr>
+        <w:ind w:left="6480" w:hanging="360"/>
+      </w:pPr>
+      <w:rPr>
+        <w:rFonts w:ascii="Wingdings" w:hAnsi="Wingdings" w:hint="default"/>
+      </w:rPr>
+    </w:lvl>
+  </w:abstractNum>
+  <w:abstractNum w:abstractNumId="1" w15:restartNumberingAfterBreak="0">
     <w:nsid w:val="0CC8003C"/>
     <w:multiLevelType w:val="hybridMultilevel"/>
     <w:tmpl w:val="6430E506"/>
@@ -4516,7 +4969,7 @@
       </w:rPr>
     </w:lvl>
   </w:abstractNum>
-  <w:abstractNum w:abstractNumId="1" w15:restartNumberingAfterBreak="0">
+  <w:abstractNum w:abstractNumId="2" w15:restartNumberingAfterBreak="0">
     <w:nsid w:val="14DD0B43"/>
     <w:multiLevelType w:val="hybridMultilevel"/>
     <w:tmpl w:val="A8008C60"/>
@@ -4605,7 +5058,7 @@
       </w:pPr>
     </w:lvl>
   </w:abstractNum>
-  <w:abstractNum w:abstractNumId="2" w15:restartNumberingAfterBreak="0">
+  <w:abstractNum w:abstractNumId="3" w15:restartNumberingAfterBreak="0">
     <w:nsid w:val="159B1A68"/>
     <w:multiLevelType w:val="hybridMultilevel"/>
     <w:tmpl w:val="67A0F0B0"/>
@@ -4718,7 +5171,7 @@
       </w:rPr>
     </w:lvl>
   </w:abstractNum>
-  <w:abstractNum w:abstractNumId="3" w15:restartNumberingAfterBreak="0">
+  <w:abstractNum w:abstractNumId="4" w15:restartNumberingAfterBreak="0">
     <w:nsid w:val="167425F6"/>
     <w:multiLevelType w:val="multilevel"/>
     <w:tmpl w:val="9B6037E8"/>
@@ -4867,7 +5320,120 @@
       </w:rPr>
     </w:lvl>
   </w:abstractNum>
-  <w:abstractNum w:abstractNumId="4" w15:restartNumberingAfterBreak="0">
+  <w:abstractNum w:abstractNumId="5" w15:restartNumberingAfterBreak="0">
+    <w:nsid w:val="1C081374"/>
+    <w:multiLevelType w:val="hybridMultilevel"/>
+    <w:tmpl w:val="DB04C7D2"/>
+    <w:lvl w:ilvl="0" w:tplc="04090001">
+      <w:start w:val="1"/>
+      <w:numFmt w:val="bullet"/>
+      <w:lvlText w:val=""/>
+      <w:lvlJc w:val="left"/>
+      <w:pPr>
+        <w:ind w:left="720" w:hanging="360"/>
+      </w:pPr>
+      <w:rPr>
+        <w:rFonts w:ascii="Symbol" w:hAnsi="Symbol" w:hint="default"/>
+      </w:rPr>
+    </w:lvl>
+    <w:lvl w:ilvl="1" w:tplc="04090003" w:tentative="1">
+      <w:start w:val="1"/>
+      <w:numFmt w:val="bullet"/>
+      <w:lvlText w:val="o"/>
+      <w:lvlJc w:val="left"/>
+      <w:pPr>
+        <w:ind w:left="1440" w:hanging="360"/>
+      </w:pPr>
+      <w:rPr>
+        <w:rFonts w:ascii="Courier New" w:hAnsi="Courier New" w:cs="Courier New" w:hint="default"/>
+      </w:rPr>
+    </w:lvl>
+    <w:lvl w:ilvl="2" w:tplc="04090005" w:tentative="1">
+      <w:start w:val="1"/>
+      <w:numFmt w:val="bullet"/>
+      <w:lvlText w:val=""/>
+      <w:lvlJc w:val="left"/>
+      <w:pPr>
+        <w:ind w:left="2160" w:hanging="360"/>
+      </w:pPr>
+      <w:rPr>
+        <w:rFonts w:ascii="Wingdings" w:hAnsi="Wingdings" w:hint="default"/>
+      </w:rPr>
+    </w:lvl>
+    <w:lvl w:ilvl="3" w:tplc="04090001" w:tentative="1">
+      <w:start w:val="1"/>
+      <w:numFmt w:val="bullet"/>
+      <w:lvlText w:val=""/>
+      <w:lvlJc w:val="left"/>
+      <w:pPr>
+        <w:ind w:left="2880" w:hanging="360"/>
+      </w:pPr>
+      <w:rPr>
+        <w:rFonts w:ascii="Symbol" w:hAnsi="Symbol" w:hint="default"/>
+      </w:rPr>
+    </w:lvl>
+    <w:lvl w:ilvl="4" w:tplc="04090003" w:tentative="1">
+      <w:start w:val="1"/>
+      <w:numFmt w:val="bullet"/>
+      <w:lvlText w:val="o"/>
+      <w:lvlJc w:val="left"/>
+      <w:pPr>
+        <w:ind w:left="3600" w:hanging="360"/>
+      </w:pPr>
+      <w:rPr>
+        <w:rFonts w:ascii="Courier New" w:hAnsi="Courier New" w:cs="Courier New" w:hint="default"/>
+      </w:rPr>
+    </w:lvl>
+    <w:lvl w:ilvl="5" w:tplc="04090005" w:tentative="1">
+      <w:start w:val="1"/>
+      <w:numFmt w:val="bullet"/>
+      <w:lvlText w:val=""/>
+      <w:lvlJc w:val="left"/>
+      <w:pPr>
+        <w:ind w:left="4320" w:hanging="360"/>
+      </w:pPr>
+      <w:rPr>
+        <w:rFonts w:ascii="Wingdings" w:hAnsi="Wingdings" w:hint="default"/>
+      </w:rPr>
+    </w:lvl>
+    <w:lvl w:ilvl="6" w:tplc="04090001" w:tentative="1">
+      <w:start w:val="1"/>
+      <w:numFmt w:val="bullet"/>
+      <w:lvlText w:val=""/>
+      <w:lvlJc w:val="left"/>
+      <w:pPr>
+        <w:ind w:left="5040" w:hanging="360"/>
+      </w:pPr>
+      <w:rPr>
+        <w:rFonts w:ascii="Symbol" w:hAnsi="Symbol" w:hint="default"/>
+      </w:rPr>
+    </w:lvl>
+    <w:lvl w:ilvl="7" w:tplc="04090003" w:tentative="1">
+      <w:start w:val="1"/>
+      <w:numFmt w:val="bullet"/>
+      <w:lvlText w:val="o"/>
+      <w:lvlJc w:val="left"/>
+      <w:pPr>
+        <w:ind w:left="5760" w:hanging="360"/>
+      </w:pPr>
+      <w:rPr>
+        <w:rFonts w:ascii="Courier New" w:hAnsi="Courier New" w:cs="Courier New" w:hint="default"/>
+      </w:rPr>
+    </w:lvl>
+    <w:lvl w:ilvl="8" w:tplc="04090005" w:tentative="1">
+      <w:start w:val="1"/>
+      <w:numFmt w:val="bullet"/>
+      <w:lvlText w:val=""/>
+      <w:lvlJc w:val="left"/>
+      <w:pPr>
+        <w:ind w:left="6480" w:hanging="360"/>
+      </w:pPr>
+      <w:rPr>
+        <w:rFonts w:ascii="Wingdings" w:hAnsi="Wingdings" w:hint="default"/>
+      </w:rPr>
+    </w:lvl>
+  </w:abstractNum>
+  <w:abstractNum w:abstractNumId="6" w15:restartNumberingAfterBreak="0">
     <w:nsid w:val="26610EB5"/>
     <w:multiLevelType w:val="multilevel"/>
     <w:tmpl w:val="0409001F"/>
@@ -4953,7 +5519,7 @@
       </w:pPr>
     </w:lvl>
   </w:abstractNum>
-  <w:abstractNum w:abstractNumId="5" w15:restartNumberingAfterBreak="0">
+  <w:abstractNum w:abstractNumId="7" w15:restartNumberingAfterBreak="0">
     <w:nsid w:val="28F03C9B"/>
     <w:multiLevelType w:val="multilevel"/>
     <w:tmpl w:val="F132B922"/>
@@ -5039,7 +5605,7 @@
       </w:pPr>
     </w:lvl>
   </w:abstractNum>
-  <w:abstractNum w:abstractNumId="6" w15:restartNumberingAfterBreak="0">
+  <w:abstractNum w:abstractNumId="8" w15:restartNumberingAfterBreak="0">
     <w:nsid w:val="31647CBA"/>
     <w:multiLevelType w:val="multilevel"/>
     <w:tmpl w:val="F70E56BC"/>
@@ -5134,7 +5700,7 @@
       </w:pPr>
     </w:lvl>
   </w:abstractNum>
-  <w:abstractNum w:abstractNumId="7" w15:restartNumberingAfterBreak="0">
+  <w:abstractNum w:abstractNumId="9" w15:restartNumberingAfterBreak="0">
     <w:nsid w:val="427E2F03"/>
     <w:multiLevelType w:val="hybridMultilevel"/>
     <w:tmpl w:val="63B80488"/>
@@ -5247,7 +5813,7 @@
       </w:rPr>
     </w:lvl>
   </w:abstractNum>
-  <w:abstractNum w:abstractNumId="8" w15:restartNumberingAfterBreak="0">
+  <w:abstractNum w:abstractNumId="10" w15:restartNumberingAfterBreak="0">
     <w:nsid w:val="4BD31CDD"/>
     <w:multiLevelType w:val="hybridMultilevel"/>
     <w:tmpl w:val="F9ACBF98"/>
@@ -5360,7 +5926,7 @@
       </w:rPr>
     </w:lvl>
   </w:abstractNum>
-  <w:abstractNum w:abstractNumId="9" w15:restartNumberingAfterBreak="0">
+  <w:abstractNum w:abstractNumId="11" w15:restartNumberingAfterBreak="0">
     <w:nsid w:val="52205A48"/>
     <w:multiLevelType w:val="hybridMultilevel"/>
     <w:tmpl w:val="87925E10"/>
@@ -5449,7 +6015,7 @@
       </w:pPr>
     </w:lvl>
   </w:abstractNum>
-  <w:abstractNum w:abstractNumId="10" w15:restartNumberingAfterBreak="0">
+  <w:abstractNum w:abstractNumId="12" w15:restartNumberingAfterBreak="0">
     <w:nsid w:val="5A286B45"/>
     <w:multiLevelType w:val="multilevel"/>
     <w:tmpl w:val="7CB6F8BA"/>
@@ -5535,7 +6101,7 @@
       </w:pPr>
     </w:lvl>
   </w:abstractNum>
-  <w:abstractNum w:abstractNumId="11" w15:restartNumberingAfterBreak="0">
+  <w:abstractNum w:abstractNumId="13" w15:restartNumberingAfterBreak="0">
     <w:nsid w:val="70C74B48"/>
     <w:multiLevelType w:val="multilevel"/>
     <w:tmpl w:val="9B6037E8"/>
@@ -5684,7 +6250,7 @@
       </w:rPr>
     </w:lvl>
   </w:abstractNum>
-  <w:abstractNum w:abstractNumId="12" w15:restartNumberingAfterBreak="0">
+  <w:abstractNum w:abstractNumId="14" w15:restartNumberingAfterBreak="0">
     <w:nsid w:val="74D721EB"/>
     <w:multiLevelType w:val="hybridMultilevel"/>
     <w:tmpl w:val="F66E809C"/>
@@ -5771,42 +6337,48 @@
     </w:lvl>
   </w:abstractNum>
   <w:num w:numId="1">
+    <w:abstractNumId w:val="7"/>
+  </w:num>
+  <w:num w:numId="2">
+    <w:abstractNumId w:val="6"/>
+  </w:num>
+  <w:num w:numId="3">
+    <w:abstractNumId w:val="12"/>
+  </w:num>
+  <w:num w:numId="4">
+    <w:abstractNumId w:val="8"/>
+  </w:num>
+  <w:num w:numId="5">
+    <w:abstractNumId w:val="10"/>
+  </w:num>
+  <w:num w:numId="6">
+    <w:abstractNumId w:val="13"/>
+  </w:num>
+  <w:num w:numId="7">
+    <w:abstractNumId w:val="9"/>
+  </w:num>
+  <w:num w:numId="8">
+    <w:abstractNumId w:val="3"/>
+  </w:num>
+  <w:num w:numId="9">
+    <w:abstractNumId w:val="4"/>
+  </w:num>
+  <w:num w:numId="10">
+    <w:abstractNumId w:val="14"/>
+  </w:num>
+  <w:num w:numId="11">
+    <w:abstractNumId w:val="2"/>
+  </w:num>
+  <w:num w:numId="12">
+    <w:abstractNumId w:val="11"/>
+  </w:num>
+  <w:num w:numId="13">
+    <w:abstractNumId w:val="1"/>
+  </w:num>
+  <w:num w:numId="14">
     <w:abstractNumId w:val="5"/>
   </w:num>
-  <w:num w:numId="2">
-    <w:abstractNumId w:val="4"/>
-  </w:num>
-  <w:num w:numId="3">
-    <w:abstractNumId w:val="10"/>
-  </w:num>
-  <w:num w:numId="4">
-    <w:abstractNumId w:val="6"/>
-  </w:num>
-  <w:num w:numId="5">
-    <w:abstractNumId w:val="8"/>
-  </w:num>
-  <w:num w:numId="6">
-    <w:abstractNumId w:val="11"/>
-  </w:num>
-  <w:num w:numId="7">
-    <w:abstractNumId w:val="7"/>
-  </w:num>
-  <w:num w:numId="8">
-    <w:abstractNumId w:val="2"/>
-  </w:num>
-  <w:num w:numId="9">
-    <w:abstractNumId w:val="3"/>
-  </w:num>
-  <w:num w:numId="10">
-    <w:abstractNumId w:val="12"/>
-  </w:num>
-  <w:num w:numId="11">
-    <w:abstractNumId w:val="1"/>
-  </w:num>
-  <w:num w:numId="12">
-    <w:abstractNumId w:val="9"/>
-  </w:num>
-  <w:num w:numId="13">
+  <w:num w:numId="15">
     <w:abstractNumId w:val="0"/>
   </w:num>
 </w:numbering>
@@ -7171,7 +7743,7 @@
 </file>
 
 <file path=customXml/itemProps1.xml><?xml version="1.0" encoding="utf-8"?>
-<ds:datastoreItem xmlns:ds="http://schemas.openxmlformats.org/officeDocument/2006/customXml" ds:itemID="{ADCA8300-FCAB-4E12-9131-558171501EAA}">
+<ds:datastoreItem xmlns:ds="http://schemas.openxmlformats.org/officeDocument/2006/customXml" ds:itemID="{F9023FE7-8634-41BC-8FF3-12E92B8D863D}">
   <ds:schemaRefs>
     <ds:schemaRef ds:uri="http://schemas.openxmlformats.org/officeDocument/2006/bibliography"/>
   </ds:schemaRefs>

</xml_diff>

<commit_message>
changed button to pushbutton, other edits
</commit_message>
<xml_diff>
--- a/bt/doc/UserGuide.docx
+++ b/bt/doc/UserGuide.docx
@@ -976,7 +976,7 @@
         <w:t xml:space="preserve">describes how to use Baseline Tailor, a software tool for </w:t>
       </w:r>
       <w:r>
-        <w:t>using</w:t>
+        <w:t>navigating</w:t>
       </w:r>
       <w:r>
         <w:t xml:space="preserve"> the United States government’s Cybersecurity Framework </w:t>
@@ -1082,10 +1082,22 @@
     </w:p>
     <w:p>
       <w:r>
-        <w:t xml:space="preserve">NIST SP 800-53 provides a catalog of tailorable security controls organized into eighteen families. </w:t>
-      </w:r>
-      <w:r>
-        <w:t xml:space="preserve">Each control has zero or more control enhancements, each of which adds additional functionality to and/or increases the strength of the control. </w:t>
+        <w:t xml:space="preserve">NIST SP 800-53 </w:t>
+      </w:r>
+      <w:r>
+        <w:t>includes</w:t>
+      </w:r>
+      <w:r>
+        <w:t xml:space="preserve"> a catalog of tailorable security controls organized into eighteen families. </w:t>
+      </w:r>
+      <w:r>
+        <w:t xml:space="preserve">Each control has zero or more control enhancements, each of which adds </w:t>
+      </w:r>
+      <w:r>
+        <w:t xml:space="preserve">additional functionality to </w:t>
+      </w:r>
+      <w:r>
+        <w:t xml:space="preserve">or increases the strength of the control. </w:t>
       </w:r>
       <w:r>
         <w:t xml:space="preserve">The catalog </w:t>
@@ -1097,7 +1109,13 @@
         <w:t xml:space="preserve"> for “typical” information systems</w:t>
       </w:r>
       <w:r>
-        <w:t>. For example, an organization looking to select security controls for a low- impact system (where the consequences of compromised confidentiality, integrity, and availability of information are low) might begin with the controls in the baseline for the low impact level (or more succinctly, the low baseline) and tailor them as appropriate.</w:t>
+        <w:t>. For example, an organization looking to sel</w:t>
+      </w:r>
+      <w:r>
+        <w:t>ect security controls for a low</w:t>
+      </w:r>
+      <w:r>
+        <w:t xml:space="preserve"> impact system (where the consequences of compromised confidentiality, integrity, and availability of information are low) might begin with the controls in the baseline for the low impact level (or more succinctly, the low baseline) and tailor them as appropriate.</w:t>
       </w:r>
       <w:r>
         <w:t xml:space="preserve"> In addition to baseline allocation, each security control is also assigned a priority code of P1, P2, P3, or P0. Controls with priority P1 should be implemented first, followed by </w:t>
@@ -1117,7 +1135,13 @@
     </w:p>
     <w:p>
       <w:r>
-        <w:t xml:space="preserve">NIST SP 800-53 includes guidance for creating and documenting </w:t>
+        <w:t xml:space="preserve">NIST SP 800-53 </w:t>
+      </w:r>
+      <w:r>
+        <w:t xml:space="preserve">also </w:t>
+      </w:r>
+      <w:r>
+        <w:t xml:space="preserve">includes guidance for creating and documenting </w:t>
       </w:r>
       <w:r>
         <w:rPr>
@@ -1562,13 +1586,25 @@
         <w:t xml:space="preserve">NIST SP 800-53 Revision 4 </w:t>
       </w:r>
       <w:r>
-        <w:t xml:space="preserve">security catalog. </w:t>
+        <w:t xml:space="preserve">security </w:t>
+      </w:r>
+      <w:r>
+        <w:t xml:space="preserve">control </w:t>
+      </w:r>
+      <w:r>
+        <w:t xml:space="preserve">catalog. </w:t>
       </w:r>
       <w:r>
         <w:t>The</w:t>
       </w:r>
       <w:r>
-        <w:t xml:space="preserve"> search function enables the user to conveniently look up the definition and guidance</w:t>
+        <w:t xml:space="preserve"> search </w:t>
+      </w:r>
+      <w:r>
+        <w:t>capability</w:t>
+      </w:r>
+      <w:r>
+        <w:t xml:space="preserve"> enables the user to conveniently look up the definition and guidance</w:t>
       </w:r>
       <w:r>
         <w:t xml:space="preserve"> for the currently selected security control, or for security cont</w:t>
@@ -1597,7 +1633,13 @@
         <w:t>ies</w:t>
       </w:r>
       <w:r>
-        <w:t xml:space="preserve"> any files.</w:t>
+        <w:t xml:space="preserve"> any</w:t>
+      </w:r>
+      <w:r>
+        <w:t xml:space="preserve"> locally stored user</w:t>
+      </w:r>
+      <w:r>
+        <w:t xml:space="preserve"> files.</w:t>
       </w:r>
       <w:r>
         <w:t xml:space="preserve"> </w:t>
@@ -1612,7 +1654,13 @@
         <w:t xml:space="preserve">editing application. </w:t>
       </w:r>
       <w:r>
-        <w:t>Baseline Tailor’s inability to write or modify files may seem limiting to some users. But other users may see this “limitation” as an advantage in that it allows for easy installation – even on systems with stringent security policies.</w:t>
+        <w:t xml:space="preserve">Baseline Tailor’s inability to </w:t>
+      </w:r>
+      <w:r>
+        <w:t xml:space="preserve">directly </w:t>
+      </w:r>
+      <w:r>
+        <w:t>write or modify files may seem limiting to some users. But other users may see this “limitation” as an advantage in that it allows for easy installation – even on systems with stringent security policies.</w:t>
       </w:r>
     </w:p>
     <w:p>
@@ -2025,16 +2073,8 @@
         <w:rPr>
           <w:rStyle w:val="CodeChar"/>
         </w:rPr>
-        <w:t>.</w:t>
-      </w:r>
-      <w:proofErr w:type="spellStart"/>
-      <w:r>
-        <w:rPr>
-          <w:rStyle w:val="CodeChar"/>
-        </w:rPr>
-        <w:t>xsl</w:t>
-      </w:r>
-      <w:proofErr w:type="spellEnd"/>
+        <w:t>.xsl</w:t>
+      </w:r>
       <w:r>
         <w:t xml:space="preserve"> suffixes as content type </w:t>
       </w:r>
@@ -2120,7 +2160,13 @@
         <w:t>is unavailable without Internet access. As a workar</w:t>
       </w:r>
       <w:r>
-        <w:t>ound, a user can instead refer to the security control catalog in Appendix F of the NIST SP 800-53 document.</w:t>
+        <w:t>ound, user</w:t>
+      </w:r>
+      <w:r>
+        <w:t>s</w:t>
+      </w:r>
+      <w:r>
+        <w:t xml:space="preserve"> can instead refer to the security control catalog in Appendix F of the NIST SP 800-53 document.</w:t>
       </w:r>
     </w:p>
     <w:p>
@@ -2255,13 +2301,7 @@
         <w:t xml:space="preserve">for Industrial Control Systems </w:t>
       </w:r>
       <w:r>
-        <w:t>as specified in the NIST SP 800-82</w:t>
-      </w:r>
-      <w:r>
-        <w:t xml:space="preserve"> overlay</w:t>
-      </w:r>
-      <w:r>
-        <w:t>.</w:t>
+        <w:t>as specified in NIST SP 800-82.</w:t>
       </w:r>
     </w:p>
     <w:p>
@@ -2370,7 +2410,13 @@
         </w:numPr>
       </w:pPr>
       <w:r>
-        <w:t>A button for adding the current subcategory selection to the Framework Profile or, if the subcategory selection is already in the Profile, removing the selected subcategory.</w:t>
+        <w:t xml:space="preserve">A </w:t>
+      </w:r>
+      <w:r>
+        <w:t>push</w:t>
+      </w:r>
+      <w:r>
+        <w:t>button for adding the current subcategory selection to the Framework Profile or, if the subcategory selection is already in the Profile, removing the selected subcategory.</w:t>
       </w:r>
     </w:p>
     <w:p>
@@ -2382,16 +2428,13 @@
         </w:numPr>
       </w:pPr>
       <w:r>
-        <w:t xml:space="preserve">Buttons </w:t>
-      </w:r>
-      <w:r>
-        <w:t xml:space="preserve">for </w:t>
-      </w:r>
-      <w:r>
-        <w:t>NIST SP 800-53 database</w:t>
-      </w:r>
-      <w:r>
-        <w:t xml:space="preserve"> lookup of security controls referenced by the currently selected subcategory.</w:t>
+        <w:t>Pushb</w:t>
+      </w:r>
+      <w:r>
+        <w:t xml:space="preserve">uttons </w:t>
+      </w:r>
+      <w:r>
+        <w:t>for NIST SP 800-53 database lookup of security controls referenced by the currently selected subcategory.</w:t>
       </w:r>
     </w:p>
     <w:p>
@@ -2403,10 +2446,10 @@
         </w:numPr>
       </w:pPr>
       <w:r>
-        <w:t xml:space="preserve">Buttons for tailoring </w:t>
-      </w:r>
-      <w:r>
-        <w:t>security controls referenced by the currently selected subcategory.</w:t>
+        <w:t>Pushb</w:t>
+      </w:r>
+      <w:r>
+        <w:t>uttons for tailoring security controls referenced by the currently selected subcategory.</w:t>
       </w:r>
     </w:p>
     <w:p>
@@ -2456,37 +2499,34 @@
         <w:t>The “Category” drop-down list displays the category Access Control (PR.AC) – first in the list of categories associated with the PROTECT (PR) function. The user can select a different category by clicking on the drop-down arrow. The Framework Core description of selected category appears below the drop-down list widget. The “Subcategory” drop-down list displays the subcategory PR.AC-1 – first in the list of subcategories associated with category PR.AC</w:t>
       </w:r>
       <w:r>
-        <w:t xml:space="preserve">. </w:t>
-      </w:r>
-      <w:r>
-        <w:t xml:space="preserve">The user can select a different </w:t>
-      </w:r>
-      <w:r>
-        <w:t>sub</w:t>
-      </w:r>
-      <w:r>
-        <w:t>category by clicking on the drop-down arrow.</w:t>
+        <w:t>. The user can select a different subcategory by clicking on the drop-down arrow.</w:t>
       </w:r>
       <w:r>
         <w:t xml:space="preserve"> </w:t>
       </w:r>
       <w:r>
-        <w:t xml:space="preserve">The Framework Core description of selected </w:t>
-      </w:r>
-      <w:r>
-        <w:t>sub</w:t>
-      </w:r>
-      <w:r>
-        <w:t>category appears below the drop-down list widget.</w:t>
-      </w:r>
-    </w:p>
-    <w:p>
-      <w:r>
-        <w:t xml:space="preserve">Underneath the description of subcategory PR.AC-1 is an “Add to profile” button the user can click on to add PR.AC-1 to the current Framework Profile. If PR.AC-1 had already been added, the button would instead say “Remove from Profile,” and clicking would cause PR.AC-1 to be </w:t>
+        <w:t>The Framework Core description of selected subcategory appears below the drop-down list widget.</w:t>
+      </w:r>
+    </w:p>
+    <w:p>
+      <w:r>
+        <w:t xml:space="preserve">Underneath the description of subcategory PR.AC-1 is an “Add to profile” </w:t>
+      </w:r>
+      <w:r>
+        <w:t>push</w:t>
+      </w:r>
+      <w:r>
+        <w:t xml:space="preserve">button the user can click on to add PR.AC-1 to the current Framework Profile. If PR.AC-1 had already been added, the </w:t>
+      </w:r>
+      <w:r>
+        <w:t>push</w:t>
+      </w:r>
+      <w:r>
+        <w:t xml:space="preserve">button would instead say “Remove from Profile,” and clicking would cause </w:t>
       </w:r>
       <w:r>
         <w:lastRenderedPageBreak/>
-        <w:t xml:space="preserve">removed from the current Framework Profile. </w:t>
+        <w:t xml:space="preserve">PR.AC-1 to be removed from the current Framework Profile. </w:t>
       </w:r>
       <w:r>
         <w:t xml:space="preserve">The current Framework Profile may also be modified using the widgets in the Framework Profile tab, discussed in </w:t>
@@ -2509,8 +2549,6 @@
       <w:r>
         <w:t>.</w:t>
       </w:r>
-      <w:bookmarkStart w:id="2" w:name="_GoBack"/>
-      <w:bookmarkEnd w:id="2"/>
     </w:p>
     <w:p>
       <w:pPr>
@@ -2567,92 +2605,138 @@
       <w:pPr>
         <w:pStyle w:val="Caption"/>
       </w:pPr>
-      <w:bookmarkStart w:id="3" w:name="_Ref436732840"/>
+      <w:bookmarkStart w:id="2" w:name="_Ref436732840"/>
       <w:r>
         <w:t xml:space="preserve">Figure </w:t>
       </w:r>
-      <w:fldSimple w:instr=" SEQ Figure \* ARABIC ">
-        <w:r>
-          <w:rPr>
-            <w:noProof/>
-          </w:rPr>
-          <w:t>1</w:t>
-        </w:r>
-      </w:fldSimple>
+      <w:r>
+        <w:fldChar w:fldCharType="begin"/>
+      </w:r>
+      <w:r>
+        <w:instrText xml:space="preserve"> SEQ Figure \* ARABIC </w:instrText>
+      </w:r>
+      <w:r>
+        <w:fldChar w:fldCharType="separate"/>
+      </w:r>
+      <w:r>
+        <w:rPr>
+          <w:noProof/>
+        </w:rPr>
+        <w:t>1</w:t>
+      </w:r>
+      <w:r>
+        <w:rPr>
+          <w:noProof/>
+        </w:rPr>
+        <w:fldChar w:fldCharType="end"/>
+      </w:r>
+      <w:bookmarkEnd w:id="2"/>
+      <w:r>
+        <w:t>. Framework Core subcategory referencing the IA control family.</w:t>
+      </w:r>
+    </w:p>
+    <w:p>
+      <w:r>
+        <w:t xml:space="preserve">The bottom portion of </w:t>
+      </w:r>
+      <w:r>
+        <w:fldChar w:fldCharType="begin"/>
+      </w:r>
+      <w:r>
+        <w:instrText xml:space="preserve"> REF _Ref436732840 \h </w:instrText>
+      </w:r>
+      <w:r>
+        <w:fldChar w:fldCharType="separate"/>
+      </w:r>
+      <w:r>
+        <w:t xml:space="preserve">Figure </w:t>
+      </w:r>
+      <w:r>
+        <w:rPr>
+          <w:noProof/>
+        </w:rPr>
+        <w:t>1</w:t>
+      </w:r>
+      <w:r>
+        <w:fldChar w:fldCharType="end"/>
+      </w:r>
+      <w:r>
+        <w:t xml:space="preserve"> contains </w:t>
+      </w:r>
+      <w:r>
+        <w:t>push</w:t>
+      </w:r>
+      <w:r>
+        <w:t xml:space="preserve">buttons corresponding to NIST SP 800-53 security controls referenced by the subcategory PR.AC-1. These security controls include all controls belonging to the Identification and Authorization (IA) family, and security control AC-2 (Account Management) from the Access Control family. The user may click on the “IA family” or AC-2 </w:t>
+      </w:r>
+      <w:r>
+        <w:t>pushbutton</w:t>
+      </w:r>
+      <w:r>
+        <w:t>s to search the NIST SP 800-53 online database</w:t>
+      </w:r>
+      <w:r>
+        <w:t xml:space="preserve"> in a new Internet browser tab</w:t>
+      </w:r>
+      <w:r>
+        <w:rPr>
+          <w:rStyle w:val="FootnoteReference"/>
+        </w:rPr>
+        <w:footnoteReference w:id="1"/>
+      </w:r>
+      <w:r>
+        <w:t xml:space="preserve">. </w:t>
+      </w:r>
+      <w:r>
+        <w:t>The user may tailor security control AC-2 by c</w:t>
+      </w:r>
+      <w:r>
+        <w:t xml:space="preserve">licking on the </w:t>
+      </w:r>
+      <w:r>
+        <w:t>pushbutton</w:t>
+      </w:r>
+      <w:r>
+        <w:t xml:space="preserve"> </w:t>
+      </w:r>
+      <w:r>
+        <w:t xml:space="preserve">with the needle-and-thread image to the right of the AC-2 </w:t>
+      </w:r>
+      <w:r>
+        <w:t>pushbutton</w:t>
+      </w:r>
+      <w:r>
+        <w:t xml:space="preserve">. Doing so causes the user interface to switch to the Security Control Editor tab (described in </w:t>
+      </w:r>
+      <w:r>
+        <w:fldChar w:fldCharType="begin"/>
+      </w:r>
+      <w:r>
+        <w:instrText xml:space="preserve"> REF _Ref436741328 \r \h </w:instrText>
+      </w:r>
+      <w:r>
+        <w:fldChar w:fldCharType="separate"/>
+      </w:r>
+      <w:r>
+        <w:t>4.2</w:t>
+      </w:r>
+      <w:r>
+        <w:fldChar w:fldCharType="end"/>
+      </w:r>
+      <w:r>
+        <w:t>).</w:t>
+      </w:r>
+    </w:p>
+    <w:p>
+      <w:pPr>
+        <w:pStyle w:val="Heading2"/>
+      </w:pPr>
+      <w:bookmarkStart w:id="3" w:name="_Ref436741328"/>
+      <w:r>
+        <w:t>Security Control Editor</w:t>
+      </w:r>
+      <w:bookmarkEnd w:id="1"/>
       <w:bookmarkEnd w:id="3"/>
-      <w:r>
-        <w:t>. Framework Core subcategory referencing the IA control family.</w:t>
-      </w:r>
-    </w:p>
-    <w:p>
-      <w:r>
-        <w:t xml:space="preserve">The bottom portion of </w:t>
-      </w:r>
-      <w:r>
-        <w:fldChar w:fldCharType="begin"/>
-      </w:r>
-      <w:r>
-        <w:instrText xml:space="preserve"> REF _Ref436732840 \h </w:instrText>
-      </w:r>
-      <w:r>
-        <w:fldChar w:fldCharType="separate"/>
-      </w:r>
-      <w:r>
-        <w:t xml:space="preserve">Figure </w:t>
-      </w:r>
-      <w:r>
-        <w:rPr>
-          <w:noProof/>
-        </w:rPr>
-        <w:t>1</w:t>
-      </w:r>
-      <w:r>
-        <w:fldChar w:fldCharType="end"/>
-      </w:r>
-      <w:r>
-        <w:t xml:space="preserve"> contains buttons corresponding to NIST SP 800-53 security controls referenced by the subcategory PR.AC-1. These security controls include all controls belonging to the Identification and Authorization (IA) family, and security control AC-2 (Account Management) from the Access Control family. The user may click on the “IA family” or AC-2 buttons to search the NIST SP 800-53 online database. </w:t>
-      </w:r>
-      <w:r>
-        <w:t>The user may tailor security control AC-2 by c</w:t>
-      </w:r>
-      <w:r>
-        <w:t xml:space="preserve">licking on the button </w:t>
-      </w:r>
-      <w:r>
-        <w:t xml:space="preserve">with the needle-and-thread image </w:t>
-      </w:r>
-      <w:r>
-        <w:t xml:space="preserve">to the right of the AC-2 button. Doing so causes the user interface to switch to the Security Control Editor tab (described in </w:t>
-      </w:r>
-      <w:r>
-        <w:fldChar w:fldCharType="begin"/>
-      </w:r>
-      <w:r>
-        <w:instrText xml:space="preserve"> REF _Ref436741328 \r \h </w:instrText>
-      </w:r>
-      <w:r>
-        <w:fldChar w:fldCharType="separate"/>
-      </w:r>
-      <w:r>
-        <w:t>4.2</w:t>
-      </w:r>
-      <w:r>
-        <w:fldChar w:fldCharType="end"/>
-      </w:r>
-      <w:r>
-        <w:t>).</w:t>
-      </w:r>
-    </w:p>
-    <w:p>
-      <w:pPr>
-        <w:pStyle w:val="Heading2"/>
-      </w:pPr>
-      <w:bookmarkStart w:id="4" w:name="_Ref436741328"/>
-      <w:r>
-        <w:t>Security Control Editor</w:t>
-      </w:r>
-      <w:bookmarkEnd w:id="1"/>
-      <w:bookmarkEnd w:id="4"/>
     </w:p>
     <w:p>
       <w:pPr>
@@ -2754,7 +2838,13 @@
         <w:t xml:space="preserve">after the user has selected security control IA-3, but </w:t>
       </w:r>
       <w:r>
-        <w:t xml:space="preserve">before any tailoring has been initiated. The two drop-down lists in the upper right hand corner are for choosing an individual control from a control family. The checkboxes and buttons to the left are for restricting the choices in the control </w:t>
+        <w:t xml:space="preserve">before any tailoring has been initiated. The two drop-down lists in the upper right hand corner are for choosing an individual control from a control family. The checkboxes and </w:t>
+      </w:r>
+      <w:r>
+        <w:t>pushbutton</w:t>
+      </w:r>
+      <w:r>
+        <w:t xml:space="preserve">s to the left are for restricting the choices in the control </w:t>
       </w:r>
       <w:r>
         <w:t>drop-</w:t>
@@ -2769,10 +2859,49 @@
         <w:t>based on the NIST SP 800-53 baseline impact and/or priority.</w:t>
       </w:r>
       <w:r>
-        <w:t xml:space="preserve"> By default, the control drop-down list contains all controls assigned to a NIST SP 800-53 baseline.</w:t>
-      </w:r>
-      <w:r>
-        <w:t xml:space="preserve"> Clicking on the “Framework Core subcategories referencing IA-3” button underneath the control drop-down list chang</w:t>
+        <w:t xml:space="preserve"> </w:t>
+      </w:r>
+      <w:r>
+        <w:t xml:space="preserve">Checking the upper right checkbox restricts the control drop-down choices to those controls referenced by a subcategory in the current Framework Profile, shown in the Framework Profile tab </w:t>
+      </w:r>
+      <w:r>
+        <w:t>(</w:t>
+      </w:r>
+      <w:r>
+        <w:t xml:space="preserve">discussed in </w:t>
+      </w:r>
+      <w:r>
+        <w:fldChar w:fldCharType="begin"/>
+      </w:r>
+      <w:r>
+        <w:instrText xml:space="preserve"> REF _Ref436741750 \r \h </w:instrText>
+      </w:r>
+      <w:r>
+        <w:fldChar w:fldCharType="separate"/>
+      </w:r>
+      <w:r>
+        <w:t>4.3</w:t>
+      </w:r>
+      <w:r>
+        <w:fldChar w:fldCharType="end"/>
+      </w:r>
+      <w:r>
+        <w:t>)</w:t>
+      </w:r>
+      <w:r>
+        <w:t xml:space="preserve">. </w:t>
+      </w:r>
+      <w:r>
+        <w:t>By default, the control drop-down list contains all controls assigned to a NIST SP 800-53 baseline.</w:t>
+      </w:r>
+      <w:r>
+        <w:t xml:space="preserve"> Clicking on the “Framework Core subcategories referencing IA-3” </w:t>
+      </w:r>
+      <w:r>
+        <w:t>pushbutton</w:t>
+      </w:r>
+      <w:r>
+        <w:t xml:space="preserve"> underneath the control drop-down list chang</w:t>
       </w:r>
       <w:r>
         <w:t>es</w:t>
@@ -2852,32 +2981,19 @@
       <w:pPr>
         <w:pStyle w:val="Caption"/>
       </w:pPr>
-      <w:bookmarkStart w:id="5" w:name="_Ref427937499"/>
+      <w:bookmarkStart w:id="4" w:name="_Ref427937499"/>
       <w:r>
         <w:t xml:space="preserve">Figure </w:t>
       </w:r>
-      <w:r>
-        <w:fldChar w:fldCharType="begin"/>
-      </w:r>
-      <w:r>
-        <w:instrText xml:space="preserve"> SEQ Figure \* ARABIC </w:instrText>
-      </w:r>
-      <w:r>
-        <w:fldChar w:fldCharType="separate"/>
-      </w:r>
-      <w:r>
-        <w:rPr>
-          <w:noProof/>
-        </w:rPr>
-        <w:t>2</w:t>
-      </w:r>
-      <w:r>
-        <w:rPr>
-          <w:noProof/>
-        </w:rPr>
-        <w:fldChar w:fldCharType="end"/>
-      </w:r>
-      <w:bookmarkEnd w:id="5"/>
+      <w:fldSimple w:instr=" SEQ Figure \* ARABIC ">
+        <w:r>
+          <w:rPr>
+            <w:noProof/>
+          </w:rPr>
+          <w:t>2</w:t>
+        </w:r>
+      </w:fldSimple>
+      <w:bookmarkEnd w:id="4"/>
       <w:r>
         <w:t>. Security control IA-3.</w:t>
       </w:r>
@@ -2920,7 +3036,13 @@
         <w:t>appears as</w:t>
       </w:r>
       <w:r>
-        <w:t xml:space="preserve"> a button that the user can click to look up the control in the </w:t>
+        <w:t xml:space="preserve"> a </w:t>
+      </w:r>
+      <w:r>
+        <w:t>pushbutton</w:t>
+      </w:r>
+      <w:r>
+        <w:t xml:space="preserve"> that the user can click to look up the control in the </w:t>
       </w:r>
       <w:r>
         <w:t>NIST SP 800-53 d</w:t>
@@ -3248,32 +3370,19 @@
       <w:pPr>
         <w:pStyle w:val="Caption"/>
       </w:pPr>
-      <w:bookmarkStart w:id="6" w:name="_Ref428890083"/>
+      <w:bookmarkStart w:id="5" w:name="_Ref428890083"/>
       <w:r>
         <w:t xml:space="preserve">Figure </w:t>
       </w:r>
-      <w:r>
-        <w:fldChar w:fldCharType="begin"/>
-      </w:r>
-      <w:r>
-        <w:instrText xml:space="preserve"> SEQ Figure \* ARABIC </w:instrText>
-      </w:r>
-      <w:r>
-        <w:fldChar w:fldCharType="separate"/>
-      </w:r>
-      <w:r>
-        <w:rPr>
-          <w:noProof/>
-        </w:rPr>
-        <w:t>3</w:t>
-      </w:r>
-      <w:r>
-        <w:rPr>
-          <w:noProof/>
-        </w:rPr>
-        <w:fldChar w:fldCharType="end"/>
-      </w:r>
-      <w:bookmarkEnd w:id="6"/>
+      <w:fldSimple w:instr=" SEQ Figure \* ARABIC ">
+        <w:r>
+          <w:rPr>
+            <w:noProof/>
+          </w:rPr>
+          <w:t>3</w:t>
+        </w:r>
+      </w:fldSimple>
+      <w:bookmarkEnd w:id="5"/>
       <w:r>
         <w:t xml:space="preserve">. </w:t>
       </w:r>
@@ -3333,32 +3442,19 @@
       <w:pPr>
         <w:pStyle w:val="Caption"/>
       </w:pPr>
-      <w:bookmarkStart w:id="7" w:name="_Ref428953381"/>
+      <w:bookmarkStart w:id="6" w:name="_Ref428953381"/>
       <w:r>
         <w:t xml:space="preserve">Figure </w:t>
       </w:r>
-      <w:r>
-        <w:fldChar w:fldCharType="begin"/>
-      </w:r>
-      <w:r>
-        <w:instrText xml:space="preserve"> SEQ Figure \* ARABIC </w:instrText>
-      </w:r>
-      <w:r>
-        <w:fldChar w:fldCharType="separate"/>
-      </w:r>
-      <w:r>
-        <w:rPr>
-          <w:noProof/>
-        </w:rPr>
-        <w:t>4</w:t>
-      </w:r>
-      <w:r>
-        <w:rPr>
-          <w:noProof/>
-        </w:rPr>
-        <w:fldChar w:fldCharType="end"/>
-      </w:r>
-      <w:bookmarkEnd w:id="7"/>
+      <w:fldSimple w:instr=" SEQ Figure \* ARABIC ">
+        <w:r>
+          <w:rPr>
+            <w:noProof/>
+          </w:rPr>
+          <w:t>4</w:t>
+        </w:r>
+      </w:fldSimple>
+      <w:bookmarkEnd w:id="6"/>
       <w:r>
         <w:t>. Violation of cross-reference constraint.</w:t>
       </w:r>
@@ -3415,32 +3511,19 @@
       <w:pPr>
         <w:pStyle w:val="Caption"/>
       </w:pPr>
-      <w:bookmarkStart w:id="8" w:name="_Ref428890189"/>
+      <w:bookmarkStart w:id="7" w:name="_Ref428890189"/>
       <w:r>
         <w:t xml:space="preserve">Figure </w:t>
       </w:r>
-      <w:r>
-        <w:fldChar w:fldCharType="begin"/>
-      </w:r>
-      <w:r>
-        <w:instrText xml:space="preserve"> SEQ Figure \* ARABIC </w:instrText>
-      </w:r>
-      <w:r>
-        <w:fldChar w:fldCharType="separate"/>
-      </w:r>
-      <w:r>
-        <w:rPr>
-          <w:noProof/>
-        </w:rPr>
-        <w:t>5</w:t>
-      </w:r>
-      <w:r>
-        <w:rPr>
-          <w:noProof/>
-        </w:rPr>
-        <w:fldChar w:fldCharType="end"/>
-      </w:r>
-      <w:bookmarkEnd w:id="8"/>
+      <w:fldSimple w:instr=" SEQ Figure \* ARABIC ">
+        <w:r>
+          <w:rPr>
+            <w:noProof/>
+          </w:rPr>
+          <w:t>5</w:t>
+        </w:r>
+      </w:fldSimple>
+      <w:bookmarkEnd w:id="7"/>
       <w:r>
         <w:t>. Violation of baseline constraint.</w:t>
       </w:r>
@@ -3745,32 +3828,19 @@
       <w:pPr>
         <w:pStyle w:val="Caption"/>
       </w:pPr>
-      <w:bookmarkStart w:id="9" w:name="_Ref428953840"/>
+      <w:bookmarkStart w:id="8" w:name="_Ref428953840"/>
       <w:r>
         <w:t xml:space="preserve">Figure </w:t>
       </w:r>
-      <w:r>
-        <w:fldChar w:fldCharType="begin"/>
-      </w:r>
-      <w:r>
-        <w:instrText xml:space="preserve"> SEQ Figure \* ARABIC </w:instrText>
-      </w:r>
-      <w:r>
-        <w:fldChar w:fldCharType="separate"/>
-      </w:r>
-      <w:r>
-        <w:rPr>
-          <w:noProof/>
-        </w:rPr>
-        <w:t>6</w:t>
-      </w:r>
-      <w:r>
-        <w:rPr>
-          <w:noProof/>
-        </w:rPr>
-        <w:fldChar w:fldCharType="end"/>
-      </w:r>
-      <w:bookmarkEnd w:id="9"/>
+      <w:fldSimple w:instr=" SEQ Figure \* ARABIC ">
+        <w:r>
+          <w:rPr>
+            <w:noProof/>
+          </w:rPr>
+          <w:t>6</w:t>
+        </w:r>
+      </w:fldSimple>
+      <w:bookmarkEnd w:id="8"/>
       <w:r>
         <w:t>. IA-3 tailored for an Industrial Control System.</w:t>
       </w:r>
@@ -3975,32 +4045,19 @@
       <w:pPr>
         <w:pStyle w:val="Caption"/>
       </w:pPr>
-      <w:bookmarkStart w:id="10" w:name="_Ref436664417"/>
+      <w:bookmarkStart w:id="9" w:name="_Ref436664417"/>
       <w:r>
         <w:t xml:space="preserve">Figure </w:t>
       </w:r>
-      <w:r>
-        <w:fldChar w:fldCharType="begin"/>
-      </w:r>
-      <w:r>
-        <w:instrText xml:space="preserve"> SEQ Figure \* ARABIC </w:instrText>
-      </w:r>
-      <w:r>
-        <w:fldChar w:fldCharType="separate"/>
-      </w:r>
-      <w:r>
-        <w:rPr>
-          <w:noProof/>
-        </w:rPr>
-        <w:t>7</w:t>
-      </w:r>
-      <w:r>
-        <w:rPr>
-          <w:noProof/>
-        </w:rPr>
-        <w:fldChar w:fldCharType="end"/>
-      </w:r>
-      <w:bookmarkEnd w:id="10"/>
+      <w:fldSimple w:instr=" SEQ Figure \* ARABIC ">
+        <w:r>
+          <w:rPr>
+            <w:noProof/>
+          </w:rPr>
+          <w:t>7</w:t>
+        </w:r>
+      </w:fldSimple>
+      <w:bookmarkEnd w:id="9"/>
       <w:r>
         <w:t>. IA-3 text fields with ICS-specific guidance replacing stubs.</w:t>
       </w:r>
@@ -4146,55 +4203,121 @@
       <w:pPr>
         <w:pStyle w:val="Caption"/>
       </w:pPr>
-      <w:bookmarkStart w:id="11" w:name="_Ref431567721"/>
+      <w:bookmarkStart w:id="10" w:name="_Ref431567721"/>
       <w:r>
         <w:t xml:space="preserve">Figure </w:t>
       </w:r>
-      <w:fldSimple w:instr=" SEQ Figure \* ARABIC ">
-        <w:r>
-          <w:rPr>
-            <w:noProof/>
-          </w:rPr>
-          <w:t>8</w:t>
-        </w:r>
-      </w:fldSimple>
+      <w:r>
+        <w:fldChar w:fldCharType="begin"/>
+      </w:r>
+      <w:r>
+        <w:instrText xml:space="preserve"> SEQ Figure \* ARABIC </w:instrText>
+      </w:r>
+      <w:r>
+        <w:fldChar w:fldCharType="separate"/>
+      </w:r>
+      <w:r>
+        <w:rPr>
+          <w:noProof/>
+        </w:rPr>
+        <w:t>8</w:t>
+      </w:r>
+      <w:r>
+        <w:rPr>
+          <w:noProof/>
+        </w:rPr>
+        <w:fldChar w:fldCharType="end"/>
+      </w:r>
+      <w:bookmarkEnd w:id="10"/>
+      <w:r>
+        <w:t xml:space="preserve">. XML generated by </w:t>
+      </w:r>
+      <w:r>
+        <w:t>the Security Control Editor</w:t>
+      </w:r>
+      <w:r>
+        <w:t xml:space="preserve"> copy-past</w:t>
+      </w:r>
+      <w:r>
+        <w:t>ed</w:t>
+      </w:r>
+      <w:r>
+        <w:t xml:space="preserve"> into a third party XML authoring software application.</w:t>
+      </w:r>
+    </w:p>
+    <w:p>
+      <w:pPr>
+        <w:pStyle w:val="Heading2"/>
+      </w:pPr>
+      <w:bookmarkStart w:id="11" w:name="_Ref436741750"/>
+      <w:bookmarkStart w:id="12" w:name="_Ref431562777"/>
+      <w:r>
+        <w:t>Framework Profile</w:t>
+      </w:r>
       <w:bookmarkEnd w:id="11"/>
-      <w:r>
-        <w:t xml:space="preserve">. XML generated by </w:t>
-      </w:r>
-      <w:r>
-        <w:t>the Security Control Editor</w:t>
-      </w:r>
-      <w:r>
-        <w:t xml:space="preserve"> copy-past</w:t>
-      </w:r>
-      <w:r>
-        <w:t>ed</w:t>
-      </w:r>
-      <w:r>
-        <w:t xml:space="preserve"> into a third party XML authoring software application.</w:t>
-      </w:r>
-    </w:p>
-    <w:p>
-      <w:pPr>
-        <w:pStyle w:val="Heading2"/>
-      </w:pPr>
-      <w:bookmarkStart w:id="12" w:name="_Ref431562777"/>
-      <w:bookmarkStart w:id="13" w:name="_Ref436741750"/>
-      <w:r>
+    </w:p>
+    <w:p>
+      <w:r>
+        <w:t>The Cybersecurity Framework Browser tab</w:t>
+      </w:r>
+      <w:r>
+        <w:t xml:space="preserve">, shown in </w:t>
+      </w:r>
+      <w:r>
+        <w:fldChar w:fldCharType="begin"/>
+      </w:r>
+      <w:r>
+        <w:instrText xml:space="preserve"> REF _Ref437527061 \h </w:instrText>
+      </w:r>
+      <w:r>
+        <w:fldChar w:fldCharType="separate"/>
+      </w:r>
+      <w:r>
+        <w:t xml:space="preserve">Figure </w:t>
+      </w:r>
+      <w:r>
+        <w:rPr>
+          <w:noProof/>
+        </w:rPr>
+        <w:t>9</w:t>
+      </w:r>
+      <w:r>
+        <w:fldChar w:fldCharType="end"/>
+      </w:r>
+      <w:r>
+        <w:t>,</w:t>
+      </w:r>
+      <w:r>
+        <w:t xml:space="preserve"> </w:t>
+      </w:r>
+      <w:r>
+        <w:t xml:space="preserve">allows users to add or add any subcategory to or remove any subcategory from the current Framework Profile. </w:t>
+      </w:r>
+      <w:r>
+        <w:t>The</w:t>
+      </w:r>
+      <w:r>
+        <w:t>re are</w:t>
+      </w:r>
+      <w:r>
+        <w:t xml:space="preserve"> pushbuttons </w:t>
+      </w:r>
+      <w:r>
+        <w:t xml:space="preserve">for every Framework Core subcategory. </w:t>
+      </w:r>
+      <w:bookmarkStart w:id="13" w:name="_GoBack"/>
+      <w:bookmarkEnd w:id="13"/>
+    </w:p>
+    <w:p/>
+    <w:p>
+      <w:pPr>
+        <w:keepNext/>
+      </w:pPr>
+      <w:r>
+        <w:rPr>
+          <w:noProof/>
+        </w:rPr>
         <w:lastRenderedPageBreak/>
-        <w:t>Framework Profile</w:t>
-      </w:r>
-      <w:bookmarkEnd w:id="13"/>
-    </w:p>
-    <w:p>
-      <w:pPr>
-        <w:keepNext/>
-      </w:pPr>
-      <w:r>
-        <w:rPr>
-          <w:noProof/>
-        </w:rPr>
         <w:drawing>
           <wp:inline distT="0" distB="0" distL="0" distR="0" wp14:anchorId="5CDD246E" wp14:editId="49D0762E">
             <wp:extent cx="5486400" cy="2514600"/>
@@ -4242,17 +4365,32 @@
       <w:pPr>
         <w:pStyle w:val="Caption"/>
       </w:pPr>
+      <w:bookmarkStart w:id="14" w:name="_Ref437527061"/>
       <w:r>
         <w:t xml:space="preserve">Figure </w:t>
       </w:r>
-      <w:fldSimple w:instr=" SEQ Figure \* ARABIC ">
-        <w:r>
-          <w:rPr>
-            <w:noProof/>
-          </w:rPr>
-          <w:t>9</w:t>
-        </w:r>
-      </w:fldSimple>
+      <w:r>
+        <w:fldChar w:fldCharType="begin"/>
+      </w:r>
+      <w:r>
+        <w:instrText xml:space="preserve"> SEQ Figure \* ARABIC </w:instrText>
+      </w:r>
+      <w:r>
+        <w:fldChar w:fldCharType="separate"/>
+      </w:r>
+      <w:r>
+        <w:rPr>
+          <w:noProof/>
+        </w:rPr>
+        <w:t>9</w:t>
+      </w:r>
+      <w:r>
+        <w:rPr>
+          <w:noProof/>
+        </w:rPr>
+        <w:fldChar w:fldCharType="end"/>
+      </w:r>
+      <w:bookmarkEnd w:id="14"/>
       <w:r>
         <w:t>. Framework Profile tab.</w:t>
       </w:r>
@@ -4324,27 +4462,14 @@
       <w:r>
         <w:t xml:space="preserve">Figure </w:t>
       </w:r>
-      <w:r>
-        <w:fldChar w:fldCharType="begin"/>
-      </w:r>
-      <w:r>
-        <w:instrText xml:space="preserve"> SEQ Figure \* ARABIC </w:instrText>
-      </w:r>
-      <w:r>
-        <w:fldChar w:fldCharType="separate"/>
-      </w:r>
-      <w:r>
-        <w:rPr>
-          <w:noProof/>
-        </w:rPr>
-        <w:t>10</w:t>
-      </w:r>
-      <w:r>
-        <w:rPr>
-          <w:noProof/>
-        </w:rPr>
-        <w:fldChar w:fldCharType="end"/>
-      </w:r>
+      <w:fldSimple w:instr=" SEQ Figure \* ARABIC ">
+        <w:r>
+          <w:rPr>
+            <w:noProof/>
+          </w:rPr>
+          <w:t>10</w:t>
+        </w:r>
+      </w:fldSimple>
       <w:r>
         <w:t>. IA-3 cross references to Framework Core.</w:t>
       </w:r>
@@ -4407,14 +4532,27 @@
       <w:r>
         <w:t xml:space="preserve">Figure </w:t>
       </w:r>
-      <w:fldSimple w:instr=" SEQ Figure \* ARABIC ">
-        <w:r>
-          <w:rPr>
-            <w:noProof/>
-          </w:rPr>
-          <w:t>11</w:t>
-        </w:r>
-      </w:fldSimple>
+      <w:r>
+        <w:fldChar w:fldCharType="begin"/>
+      </w:r>
+      <w:r>
+        <w:instrText xml:space="preserve"> SEQ Figure \* ARABIC </w:instrText>
+      </w:r>
+      <w:r>
+        <w:fldChar w:fldCharType="separate"/>
+      </w:r>
+      <w:r>
+        <w:rPr>
+          <w:noProof/>
+        </w:rPr>
+        <w:t>11</w:t>
+      </w:r>
+      <w:r>
+        <w:rPr>
+          <w:noProof/>
+        </w:rPr>
+        <w:fldChar w:fldCharType="end"/>
+      </w:r>
       <w:r>
         <w:t>. CM-I cross references to Framework Core.</w:t>
       </w:r>
@@ -4423,8 +4561,8 @@
       <w:pPr>
         <w:pStyle w:val="Heading1"/>
       </w:pPr>
-      <w:bookmarkStart w:id="14" w:name="_Ref431395618"/>
-      <w:bookmarkStart w:id="15" w:name="_Ref436666397"/>
+      <w:bookmarkStart w:id="15" w:name="_Ref431395618"/>
+      <w:bookmarkStart w:id="16" w:name="_Ref436666397"/>
       <w:r>
         <w:t>XML Format</w:t>
       </w:r>
@@ -4440,11 +4578,11 @@
       <w:r>
         <w:t>Tailored Control</w:t>
       </w:r>
-      <w:bookmarkEnd w:id="14"/>
+      <w:bookmarkEnd w:id="15"/>
       <w:r>
         <w:t>s</w:t>
       </w:r>
-      <w:bookmarkEnd w:id="15"/>
+      <w:bookmarkEnd w:id="16"/>
     </w:p>
     <w:p>
       <w:pPr>
@@ -4501,7 +4639,6 @@
         <w:pStyle w:val="Bibliography"/>
       </w:pPr>
       <w:r>
-        <w:lastRenderedPageBreak/>
         <w:t>[3]</w:t>
       </w:r>
       <w:r>
@@ -4524,6 +4661,7 @@
         <w:pStyle w:val="Bibliography"/>
       </w:pPr>
       <w:r>
+        <w:lastRenderedPageBreak/>
         <w:t>[4]</w:t>
       </w:r>
       <w:r>
@@ -4697,7 +4835,7 @@
           <w:rPr>
             <w:noProof/>
           </w:rPr>
-          <w:t>5</w:t>
+          <w:t>11</w:t>
         </w:r>
         <w:r>
           <w:rPr>
@@ -4735,6 +4873,22 @@
       </w:pPr>
       <w:r>
         <w:continuationSeparator/>
+      </w:r>
+    </w:p>
+  </w:footnote>
+  <w:footnote w:id="1">
+    <w:p>
+      <w:pPr>
+        <w:pStyle w:val="FootnoteText"/>
+      </w:pPr>
+      <w:r>
+        <w:rPr>
+          <w:rStyle w:val="FootnoteReference"/>
+        </w:rPr>
+        <w:footnoteRef/>
+      </w:r>
+      <w:r>
+        <w:t xml:space="preserve"> By instructing the Internet Browser to display the NIST SP 800-53 online database resource in a new tab, Baseline Tailor prevents loss of the current user interface state.</w:t>
       </w:r>
     </w:p>
   </w:footnote>
@@ -7474,6 +7628,46 @@
       <w:rFonts w:eastAsia="Times New Roman"/>
     </w:rPr>
   </w:style>
+  <w:style w:type="paragraph" w:styleId="FootnoteText">
+    <w:name w:val="footnote text"/>
+    <w:basedOn w:val="Normal"/>
+    <w:link w:val="FootnoteTextChar"/>
+    <w:uiPriority w:val="99"/>
+    <w:semiHidden/>
+    <w:unhideWhenUsed/>
+    <w:rsid w:val="000B2C3F"/>
+    <w:pPr>
+      <w:spacing w:after="0" w:line="240" w:lineRule="auto"/>
+    </w:pPr>
+    <w:rPr>
+      <w:sz w:val="20"/>
+      <w:szCs w:val="20"/>
+    </w:rPr>
+  </w:style>
+  <w:style w:type="character" w:customStyle="1" w:styleId="FootnoteTextChar">
+    <w:name w:val="Footnote Text Char"/>
+    <w:basedOn w:val="DefaultParagraphFont"/>
+    <w:link w:val="FootnoteText"/>
+    <w:uiPriority w:val="99"/>
+    <w:semiHidden/>
+    <w:rsid w:val="000B2C3F"/>
+    <w:rPr>
+      <w:rFonts w:ascii="Times New Roman" w:hAnsi="Times New Roman" w:cs="Times New Roman"/>
+      <w:sz w:val="20"/>
+      <w:szCs w:val="20"/>
+    </w:rPr>
+  </w:style>
+  <w:style w:type="character" w:styleId="FootnoteReference">
+    <w:name w:val="footnote reference"/>
+    <w:basedOn w:val="DefaultParagraphFont"/>
+    <w:uiPriority w:val="99"/>
+    <w:semiHidden/>
+    <w:unhideWhenUsed/>
+    <w:rsid w:val="000B2C3F"/>
+    <w:rPr>
+      <w:vertAlign w:val="superscript"/>
+    </w:rPr>
+  </w:style>
 </w:styles>
 </file>
 
@@ -7743,7 +7937,7 @@
 </file>
 
 <file path=customXml/itemProps1.xml><?xml version="1.0" encoding="utf-8"?>
-<ds:datastoreItem xmlns:ds="http://schemas.openxmlformats.org/officeDocument/2006/customXml" ds:itemID="{F9023FE7-8634-41BC-8FF3-12E92B8D863D}">
+<ds:datastoreItem xmlns:ds="http://schemas.openxmlformats.org/officeDocument/2006/customXml" ds:itemID="{6C6122D2-452D-4C19-AAB1-1F4C6DCD9D76}">
   <ds:schemaRefs>
     <ds:schemaRef ds:uri="http://schemas.openxmlformats.org/officeDocument/2006/bibliography"/>
   </ds:schemaRefs>

</xml_diff>

<commit_message>
Nearly done with UI section
</commit_message>
<xml_diff>
--- a/bt/doc/UserGuide.docx
+++ b/bt/doc/UserGuide.docx
@@ -2632,7 +2632,25 @@
       </w:r>
       <w:bookmarkEnd w:id="2"/>
       <w:r>
-        <w:t>. Framework Core subcategory referencing the IA control family.</w:t>
+        <w:t xml:space="preserve">. </w:t>
+      </w:r>
+      <w:r>
+        <w:t xml:space="preserve">Cyber </w:t>
+      </w:r>
+      <w:r>
+        <w:t xml:space="preserve">Framework </w:t>
+      </w:r>
+      <w:r>
+        <w:t>Browser</w:t>
+      </w:r>
+      <w:r>
+        <w:t xml:space="preserve"> </w:t>
+      </w:r>
+      <w:r>
+        <w:t>tab</w:t>
+      </w:r>
+      <w:r>
+        <w:t>.</w:t>
       </w:r>
     </w:p>
     <w:p>
@@ -4258,7 +4276,13 @@
     </w:p>
     <w:p>
       <w:r>
-        <w:t>The Cybersecurity Framework Browser tab</w:t>
+        <w:t xml:space="preserve">The Framework </w:t>
+      </w:r>
+      <w:r>
+        <w:t>Profile</w:t>
+      </w:r>
+      <w:r>
+        <w:t xml:space="preserve"> tab</w:t>
       </w:r>
       <w:r>
         <w:t xml:space="preserve">, shown in </w:t>
@@ -4291,7 +4315,10 @@
         <w:t xml:space="preserve"> </w:t>
       </w:r>
       <w:r>
-        <w:t xml:space="preserve">allows users to add or add any subcategory to or remove any subcategory from the current Framework Profile. </w:t>
+        <w:t xml:space="preserve">allows users to </w:t>
+      </w:r>
+      <w:r>
+        <w:t xml:space="preserve">add any subcategory to or remove any subcategory from the current Framework Profile. </w:t>
       </w:r>
       <w:r>
         <w:t>The</w:t>
@@ -4305,8 +4332,75 @@
       <w:r>
         <w:t xml:space="preserve">for every Framework Core subcategory. </w:t>
       </w:r>
-      <w:bookmarkStart w:id="13" w:name="_GoBack"/>
-      <w:bookmarkEnd w:id="13"/>
+      <w:r>
+        <w:t xml:space="preserve">The user can determine which subcategories are in the Profile by checking or unchecking the box to the left of the subcategory’s pushbutton. </w:t>
+      </w:r>
+      <w:r>
+        <w:t xml:space="preserve">Any subcategory added to the Profile by clicking the Cyber Framework Browser tab’s “Add to Profile” pushbutton will have a checkmark. </w:t>
+      </w:r>
+      <w:r>
+        <w:t xml:space="preserve">Clicking on a </w:t>
+      </w:r>
+      <w:r>
+        <w:t xml:space="preserve">subcategory </w:t>
+      </w:r>
+      <w:r>
+        <w:t xml:space="preserve">pushbutton causes the user interface to switch to the Cyber Framework Browser tab, with the “Subcategory” drop-down value set to the pushbutton’s subcategory, the “Category” drop-down value set to the category to which the subcategory belongs, and the “Framework core function” radio button selection set to the function to which the category belongs. For example, </w:t>
+      </w:r>
+      <w:r>
+        <w:t>suppose</w:t>
+      </w:r>
+      <w:r>
+        <w:t xml:space="preserve"> a user were to click on the pushbutton in </w:t>
+      </w:r>
+      <w:r>
+        <w:fldChar w:fldCharType="begin"/>
+      </w:r>
+      <w:r>
+        <w:instrText xml:space="preserve"> REF _Ref437527061 \h </w:instrText>
+      </w:r>
+      <w:r>
+        <w:fldChar w:fldCharType="separate"/>
+      </w:r>
+      <w:r>
+        <w:t xml:space="preserve">Figure </w:t>
+      </w:r>
+      <w:r>
+        <w:rPr>
+          <w:noProof/>
+        </w:rPr>
+        <w:t>9</w:t>
+      </w:r>
+      <w:r>
+        <w:fldChar w:fldCharType="end"/>
+      </w:r>
+      <w:r>
+        <w:t xml:space="preserve"> with label PR.AC-1. This would result in the user interface appearing as in </w:t>
+      </w:r>
+      <w:r>
+        <w:fldChar w:fldCharType="begin"/>
+      </w:r>
+      <w:r>
+        <w:instrText xml:space="preserve"> REF _Ref436732840 \h </w:instrText>
+      </w:r>
+      <w:r>
+        <w:fldChar w:fldCharType="separate"/>
+      </w:r>
+      <w:r>
+        <w:t xml:space="preserve">Figure </w:t>
+      </w:r>
+      <w:r>
+        <w:rPr>
+          <w:noProof/>
+        </w:rPr>
+        <w:t>1</w:t>
+      </w:r>
+      <w:r>
+        <w:fldChar w:fldCharType="end"/>
+      </w:r>
+      <w:r>
+        <w:t>.</w:t>
+      </w:r>
     </w:p>
     <w:p/>
     <w:p>
@@ -4317,7 +4411,6 @@
         <w:rPr>
           <w:noProof/>
         </w:rPr>
-        <w:lastRenderedPageBreak/>
         <w:drawing>
           <wp:inline distT="0" distB="0" distL="0" distR="0" wp14:anchorId="5CDD246E" wp14:editId="49D0762E">
             <wp:extent cx="5486400" cy="2514600"/>
@@ -4365,7 +4458,7 @@
       <w:pPr>
         <w:pStyle w:val="Caption"/>
       </w:pPr>
-      <w:bookmarkStart w:id="14" w:name="_Ref437527061"/>
+      <w:bookmarkStart w:id="13" w:name="_Ref437527061"/>
       <w:r>
         <w:t xml:space="preserve">Figure </w:t>
       </w:r>
@@ -4390,19 +4483,207 @@
         </w:rPr>
         <w:fldChar w:fldCharType="end"/>
       </w:r>
+      <w:bookmarkEnd w:id="13"/>
+      <w:r>
+        <w:t>. Framework Profile tab.</w:t>
+      </w:r>
+    </w:p>
+    <w:p>
+      <w:r>
+        <w:t xml:space="preserve">The non-editable “XML representation” text field at the bottom of </w:t>
+      </w:r>
+      <w:r>
+        <w:fldChar w:fldCharType="begin"/>
+      </w:r>
+      <w:r>
+        <w:instrText xml:space="preserve"> REF _Ref437527061 \h </w:instrText>
+      </w:r>
+      <w:r>
+        <w:fldChar w:fldCharType="separate"/>
+      </w:r>
+      <w:r>
+        <w:t xml:space="preserve">Figure </w:t>
+      </w:r>
+      <w:r>
+        <w:rPr>
+          <w:noProof/>
+        </w:rPr>
+        <w:t>9</w:t>
+      </w:r>
+      <w:r>
+        <w:fldChar w:fldCharType="end"/>
+      </w:r>
+      <w:r>
+        <w:t xml:space="preserve"> </w:t>
+      </w:r>
+      <w:r>
+        <w:t xml:space="preserve">shows XML </w:t>
+      </w:r>
+      <w:r>
+        <w:t>updated</w:t>
+      </w:r>
+      <w:r>
+        <w:t xml:space="preserve"> on the fly based on</w:t>
+      </w:r>
+      <w:r>
+        <w:t xml:space="preserve"> which subcategory checkboxes are checked.</w:t>
+      </w:r>
+      <w:r>
+        <w:t xml:space="preserve"> As with the XML generated in the Security Control Editor tab, this XML can be copy-pasted into a third-party authoring application</w:t>
+      </w:r>
+    </w:p>
+    <w:p>
+      <w:pPr>
+        <w:pStyle w:val="Heading2"/>
+      </w:pPr>
+      <w:r>
+        <w:t>Cross References</w:t>
+      </w:r>
+      <w:bookmarkEnd w:id="12"/>
+    </w:p>
+    <w:p>
+      <w:r>
+        <w:t xml:space="preserve">The Cross References tab shows all Framework Core subcategories referencing the security control currently </w:t>
+      </w:r>
+      <w:r>
+        <w:t>displayed</w:t>
+      </w:r>
+      <w:r>
+        <w:t xml:space="preserve"> in the Security Control Editor tab.</w:t>
+      </w:r>
+      <w:r>
+        <w:t xml:space="preserve"> </w:t>
+      </w:r>
+      <w:r>
+        <w:t xml:space="preserve">The subcategories are displayed as pushbuttons, which may be clicked to </w:t>
+      </w:r>
+      <w:r>
+        <w:t xml:space="preserve">display the subcategory in </w:t>
+      </w:r>
+      <w:r>
+        <w:t>the Cyber Framework Browser tab</w:t>
+      </w:r>
+      <w:r>
+        <w:t>.</w:t>
+      </w:r>
+    </w:p>
+    <w:p>
+      <w:r>
+        <w:t>Suppose</w:t>
+      </w:r>
+      <w:r>
+        <w:t xml:space="preserve"> the </w:t>
+      </w:r>
+      <w:r>
+        <w:t xml:space="preserve">user selects IA-3 in the </w:t>
+      </w:r>
+      <w:r>
+        <w:t>Security Control Editor tab (</w:t>
+      </w:r>
+      <w:bookmarkStart w:id="14" w:name="_GoBack"/>
       <w:bookmarkEnd w:id="14"/>
       <w:r>
-        <w:t>. Framework Profile tab.</w:t>
-      </w:r>
-    </w:p>
-    <w:p>
-      <w:pPr>
-        <w:pStyle w:val="Heading2"/>
-      </w:pPr>
-      <w:r>
-        <w:t>Cross References</w:t>
-      </w:r>
-      <w:bookmarkEnd w:id="12"/>
+        <w:t xml:space="preserve">as shown in </w:t>
+      </w:r>
+      <w:r>
+        <w:fldChar w:fldCharType="begin"/>
+      </w:r>
+      <w:r>
+        <w:instrText xml:space="preserve"> REF _Ref427937499 \h </w:instrText>
+      </w:r>
+      <w:r>
+        <w:fldChar w:fldCharType="separate"/>
+      </w:r>
+      <w:r>
+        <w:t xml:space="preserve">Figure </w:t>
+      </w:r>
+      <w:r>
+        <w:rPr>
+          <w:noProof/>
+        </w:rPr>
+        <w:t>2</w:t>
+      </w:r>
+      <w:r>
+        <w:fldChar w:fldCharType="end"/>
+      </w:r>
+      <w:r>
+        <w:t>)</w:t>
+      </w:r>
+      <w:r>
+        <w:t>. T</w:t>
+      </w:r>
+      <w:r>
+        <w:t xml:space="preserve">hen the Cross References tab appears as shown in </w:t>
+      </w:r>
+      <w:r>
+        <w:fldChar w:fldCharType="begin"/>
+      </w:r>
+      <w:r>
+        <w:instrText xml:space="preserve"> REF _Ref437606196 \h </w:instrText>
+      </w:r>
+      <w:r>
+        <w:fldChar w:fldCharType="separate"/>
+      </w:r>
+      <w:r>
+        <w:t xml:space="preserve">Figure </w:t>
+      </w:r>
+      <w:r>
+        <w:rPr>
+          <w:noProof/>
+        </w:rPr>
+        <w:t>10</w:t>
+      </w:r>
+      <w:r>
+        <w:fldChar w:fldCharType="end"/>
+      </w:r>
+      <w:r>
+        <w:t xml:space="preserve">. </w:t>
+      </w:r>
+      <w:r>
+        <w:t xml:space="preserve">As the figure shows, PR.AC-1 is the only subcategory referencing IA-3. </w:t>
+      </w:r>
+      <w:r>
+        <w:fldChar w:fldCharType="begin"/>
+      </w:r>
+      <w:r>
+        <w:instrText xml:space="preserve"> REF _Ref437606767 \h </w:instrText>
+      </w:r>
+      <w:r>
+        <w:fldChar w:fldCharType="separate"/>
+      </w:r>
+      <w:r>
+        <w:t xml:space="preserve">Figure </w:t>
+      </w:r>
+      <w:r>
+        <w:rPr>
+          <w:noProof/>
+        </w:rPr>
+        <w:t>11</w:t>
+      </w:r>
+      <w:r>
+        <w:fldChar w:fldCharType="end"/>
+      </w:r>
+      <w:r>
+        <w:t xml:space="preserve"> shows the </w:t>
+      </w:r>
+      <w:r>
+        <w:t xml:space="preserve">Cross References tab when the Security Control Editor selection is </w:t>
+      </w:r>
+      <w:r>
+        <w:t xml:space="preserve">CM-8 (Information System Component Inventory, from the </w:t>
+      </w:r>
+      <w:r>
+        <w:t>Configuration Management family, a security control referenced by f</w:t>
+      </w:r>
+      <w:r>
+        <w:t>our subcategori</w:t>
+      </w:r>
+      <w:r>
+        <w:t>es.</w:t>
+      </w:r>
+      <w:r>
+        <w:t xml:space="preserve"> </w:t>
+      </w:r>
     </w:p>
     <w:p>
       <w:pPr>
@@ -4459,6 +4740,7 @@
       <w:pPr>
         <w:pStyle w:val="Caption"/>
       </w:pPr>
+      <w:bookmarkStart w:id="15" w:name="_Ref437606196"/>
       <w:r>
         <w:t xml:space="preserve">Figure </w:t>
       </w:r>
@@ -4470,8 +4752,21 @@
           <w:t>10</w:t>
         </w:r>
       </w:fldSimple>
-      <w:r>
-        <w:t>. IA-3 cross references to Framework Core.</w:t>
+      <w:bookmarkEnd w:id="15"/>
+      <w:r>
+        <w:t xml:space="preserve">. </w:t>
+      </w:r>
+      <w:r>
+        <w:t xml:space="preserve">Subcategories referencing </w:t>
+      </w:r>
+      <w:r>
+        <w:t>IA-</w:t>
+      </w:r>
+      <w:r>
+        <w:t>3</w:t>
+      </w:r>
+      <w:r>
+        <w:t>.</w:t>
       </w:r>
     </w:p>
     <w:p>
@@ -4482,6 +4777,7 @@
         <w:rPr>
           <w:noProof/>
         </w:rPr>
+        <w:lastRenderedPageBreak/>
         <w:drawing>
           <wp:inline distT="0" distB="0" distL="0" distR="0" wp14:anchorId="2CE2E086" wp14:editId="4984CBBF">
             <wp:extent cx="5486400" cy="832104"/>
@@ -4529,6 +4825,7 @@
       <w:pPr>
         <w:pStyle w:val="Caption"/>
       </w:pPr>
+      <w:bookmarkStart w:id="16" w:name="_Ref437606767"/>
       <w:r>
         <w:t xml:space="preserve">Figure </w:t>
       </w:r>
@@ -4553,16 +4850,26 @@
         </w:rPr>
         <w:fldChar w:fldCharType="end"/>
       </w:r>
-      <w:r>
-        <w:t>. CM-I cross references to Framework Core.</w:t>
+      <w:bookmarkEnd w:id="16"/>
+      <w:r>
+        <w:t xml:space="preserve">. </w:t>
+      </w:r>
+      <w:r>
+        <w:t xml:space="preserve">Subcategories referencing </w:t>
+      </w:r>
+      <w:r>
+        <w:t>CM-8</w:t>
+      </w:r>
+      <w:r>
+        <w:t>.</w:t>
       </w:r>
     </w:p>
     <w:p>
       <w:pPr>
         <w:pStyle w:val="Heading1"/>
       </w:pPr>
-      <w:bookmarkStart w:id="15" w:name="_Ref431395618"/>
-      <w:bookmarkStart w:id="16" w:name="_Ref436666397"/>
+      <w:bookmarkStart w:id="17" w:name="_Ref431395618"/>
+      <w:bookmarkStart w:id="18" w:name="_Ref436666397"/>
       <w:r>
         <w:t>XML Format</w:t>
       </w:r>
@@ -4578,11 +4885,11 @@
       <w:r>
         <w:t>Tailored Control</w:t>
       </w:r>
-      <w:bookmarkEnd w:id="15"/>
+      <w:bookmarkEnd w:id="17"/>
       <w:r>
         <w:t>s</w:t>
       </w:r>
-      <w:bookmarkEnd w:id="16"/>
+      <w:bookmarkEnd w:id="18"/>
     </w:p>
     <w:p>
       <w:pPr>
@@ -4661,7 +4968,6 @@
         <w:pStyle w:val="Bibliography"/>
       </w:pPr>
       <w:r>
-        <w:lastRenderedPageBreak/>
         <w:t>[4]</w:t>
       </w:r>
       <w:r>
@@ -4835,7 +5141,7 @@
           <w:rPr>
             <w:noProof/>
           </w:rPr>
-          <w:t>11</w:t>
+          <w:t>12</w:t>
         </w:r>
         <w:r>
           <w:rPr>
@@ -7937,7 +8243,7 @@
 </file>
 
 <file path=customXml/itemProps1.xml><?xml version="1.0" encoding="utf-8"?>
-<ds:datastoreItem xmlns:ds="http://schemas.openxmlformats.org/officeDocument/2006/customXml" ds:itemID="{6C6122D2-452D-4C19-AAB1-1F4C6DCD9D76}">
+<ds:datastoreItem xmlns:ds="http://schemas.openxmlformats.org/officeDocument/2006/customXml" ds:itemID="{283D4494-F32F-4504-BCB2-A383D5C5D87C}">
   <ds:schemaRefs>
     <ds:schemaRef ds:uri="http://schemas.openxmlformats.org/officeDocument/2006/bibliography"/>
   </ds:schemaRefs>

</xml_diff>

<commit_message>
done except for XML schemas/data section
</commit_message>
<xml_diff>
--- a/bt/doc/UserGuide.docx
+++ b/bt/doc/UserGuide.docx
@@ -2026,12 +2026,7 @@
         <w:t>,</w:t>
       </w:r>
       <w:r>
-        <w:t xml:space="preserve"> </w:t>
-      </w:r>
-      <w:bookmarkStart w:id="0" w:name="_GoBack"/>
-      <w:bookmarkEnd w:id="0"/>
-      <w:r>
-        <w:t>which users may install on an HTTP server or locally on their hard drive</w:t>
+        <w:t xml:space="preserve"> which users may install on an HTTP server or locally on their hard drive</w:t>
       </w:r>
       <w:r>
         <w:t xml:space="preserve">. To install, unzip the zip file. </w:t>
@@ -2193,11 +2188,11 @@
       <w:pPr>
         <w:pStyle w:val="Heading1"/>
       </w:pPr>
-      <w:bookmarkStart w:id="1" w:name="_Ref427842523"/>
+      <w:bookmarkStart w:id="0" w:name="_Ref427842523"/>
       <w:r>
         <w:t>User Interface</w:t>
       </w:r>
-      <w:bookmarkEnd w:id="1"/>
+      <w:bookmarkEnd w:id="0"/>
     </w:p>
     <w:p>
       <w:r>
@@ -2312,7 +2307,7 @@
       <w:pPr>
         <w:pStyle w:val="Heading2"/>
       </w:pPr>
-      <w:bookmarkStart w:id="2" w:name="_Ref428958089"/>
+      <w:bookmarkStart w:id="1" w:name="_Ref428958089"/>
       <w:r>
         <w:t>Cybersecurity Framework Browser</w:t>
       </w:r>
@@ -2615,156 +2610,143 @@
       <w:pPr>
         <w:pStyle w:val="Caption"/>
       </w:pPr>
-      <w:bookmarkStart w:id="3" w:name="_Ref436732840"/>
+      <w:bookmarkStart w:id="2" w:name="_Ref436732840"/>
       <w:r>
         <w:t xml:space="preserve">Figure </w:t>
       </w:r>
+      <w:fldSimple w:instr=" SEQ Figure \* ARABIC ">
+        <w:r>
+          <w:rPr>
+            <w:noProof/>
+          </w:rPr>
+          <w:t>1</w:t>
+        </w:r>
+      </w:fldSimple>
+      <w:bookmarkEnd w:id="2"/>
+      <w:r>
+        <w:t xml:space="preserve">. </w:t>
+      </w:r>
+      <w:r>
+        <w:t xml:space="preserve">Cyber </w:t>
+      </w:r>
+      <w:r>
+        <w:t xml:space="preserve">Framework </w:t>
+      </w:r>
+      <w:r>
+        <w:t>Browser</w:t>
+      </w:r>
+      <w:r>
+        <w:t xml:space="preserve"> </w:t>
+      </w:r>
+      <w:r>
+        <w:t>tab</w:t>
+      </w:r>
+      <w:r>
+        <w:t>.</w:t>
+      </w:r>
+    </w:p>
+    <w:p>
+      <w:r>
+        <w:t xml:space="preserve">The bottom portion of </w:t>
+      </w:r>
       <w:r>
         <w:fldChar w:fldCharType="begin"/>
       </w:r>
       <w:r>
-        <w:instrText xml:space="preserve"> SEQ Figure \* ARABIC </w:instrText>
+        <w:instrText xml:space="preserve"> REF _Ref436732840 \h </w:instrText>
       </w:r>
       <w:r>
         <w:fldChar w:fldCharType="separate"/>
       </w:r>
       <w:r>
+        <w:t xml:space="preserve">Figure </w:t>
+      </w:r>
+      <w:r>
         <w:rPr>
           <w:noProof/>
         </w:rPr>
         <w:t>1</w:t>
       </w:r>
       <w:r>
-        <w:rPr>
-          <w:noProof/>
-        </w:rPr>
         <w:fldChar w:fldCharType="end"/>
       </w:r>
+      <w:r>
+        <w:t xml:space="preserve"> contains </w:t>
+      </w:r>
+      <w:r>
+        <w:t>push</w:t>
+      </w:r>
+      <w:r>
+        <w:t xml:space="preserve">buttons corresponding to NIST SP 800-53 security controls referenced by the subcategory PR.AC-1. These security controls include all controls belonging to the Identification and Authorization (IA) family, and security control AC-2 (Account Management) from the Access Control family. The user may click on the “IA family” or AC-2 </w:t>
+      </w:r>
+      <w:r>
+        <w:t>pushbutton</w:t>
+      </w:r>
+      <w:r>
+        <w:t>s to search the NIST SP 800-53 online database</w:t>
+      </w:r>
+      <w:r>
+        <w:t xml:space="preserve"> in a new Internet browser tab</w:t>
+      </w:r>
+      <w:r>
+        <w:rPr>
+          <w:rStyle w:val="FootnoteReference"/>
+        </w:rPr>
+        <w:footnoteReference w:id="1"/>
+      </w:r>
+      <w:r>
+        <w:t xml:space="preserve">. </w:t>
+      </w:r>
+      <w:r>
+        <w:t>The user may tailor security control AC-2 by c</w:t>
+      </w:r>
+      <w:r>
+        <w:t xml:space="preserve">licking on the </w:t>
+      </w:r>
+      <w:r>
+        <w:t>pushbutton</w:t>
+      </w:r>
+      <w:r>
+        <w:t xml:space="preserve"> </w:t>
+      </w:r>
+      <w:r>
+        <w:t xml:space="preserve">with the needle-and-thread image to the right of the AC-2 </w:t>
+      </w:r>
+      <w:r>
+        <w:t>pushbutton</w:t>
+      </w:r>
+      <w:r>
+        <w:t xml:space="preserve">. Doing so causes the user interface to switch to the Security Control Editor tab (described in </w:t>
+      </w:r>
+      <w:r>
+        <w:fldChar w:fldCharType="begin"/>
+      </w:r>
+      <w:r>
+        <w:instrText xml:space="preserve"> REF _Ref436741328 \r \h </w:instrText>
+      </w:r>
+      <w:r>
+        <w:fldChar w:fldCharType="separate"/>
+      </w:r>
+      <w:r>
+        <w:t>4.2</w:t>
+      </w:r>
+      <w:r>
+        <w:fldChar w:fldCharType="end"/>
+      </w:r>
+      <w:r>
+        <w:t>).</w:t>
+      </w:r>
+    </w:p>
+    <w:p>
+      <w:pPr>
+        <w:pStyle w:val="Heading2"/>
+      </w:pPr>
+      <w:bookmarkStart w:id="3" w:name="_Ref436741328"/>
+      <w:r>
+        <w:t>Security Control Editor</w:t>
+      </w:r>
+      <w:bookmarkEnd w:id="1"/>
       <w:bookmarkEnd w:id="3"/>
-      <w:r>
-        <w:t xml:space="preserve">. </w:t>
-      </w:r>
-      <w:r>
-        <w:t xml:space="preserve">Cyber </w:t>
-      </w:r>
-      <w:r>
-        <w:t xml:space="preserve">Framework </w:t>
-      </w:r>
-      <w:r>
-        <w:t>Browser</w:t>
-      </w:r>
-      <w:r>
-        <w:t xml:space="preserve"> </w:t>
-      </w:r>
-      <w:r>
-        <w:t>tab</w:t>
-      </w:r>
-      <w:r>
-        <w:t>.</w:t>
-      </w:r>
-    </w:p>
-    <w:p>
-      <w:r>
-        <w:t xml:space="preserve">The bottom portion of </w:t>
-      </w:r>
-      <w:r>
-        <w:fldChar w:fldCharType="begin"/>
-      </w:r>
-      <w:r>
-        <w:instrText xml:space="preserve"> REF _Ref436732840 \h </w:instrText>
-      </w:r>
-      <w:r>
-        <w:fldChar w:fldCharType="separate"/>
-      </w:r>
-      <w:r>
-        <w:t xml:space="preserve">Figure </w:t>
-      </w:r>
-      <w:r>
-        <w:rPr>
-          <w:noProof/>
-        </w:rPr>
-        <w:t>1</w:t>
-      </w:r>
-      <w:r>
-        <w:fldChar w:fldCharType="end"/>
-      </w:r>
-      <w:r>
-        <w:t xml:space="preserve"> contains </w:t>
-      </w:r>
-      <w:r>
-        <w:t>push</w:t>
-      </w:r>
-      <w:r>
-        <w:t xml:space="preserve">buttons corresponding to NIST SP 800-53 security controls referenced by the subcategory PR.AC-1. These security controls include all controls belonging to the Identification and Authorization (IA) family, and security control AC-2 (Account Management) from the Access Control family. The user may click on the “IA family” or AC-2 </w:t>
-      </w:r>
-      <w:r>
-        <w:t>pushbutton</w:t>
-      </w:r>
-      <w:r>
-        <w:t>s to search the NIST SP 800-53 online database</w:t>
-      </w:r>
-      <w:r>
-        <w:t xml:space="preserve"> in a new Internet browser tab</w:t>
-      </w:r>
-      <w:r>
-        <w:rPr>
-          <w:rStyle w:val="FootnoteReference"/>
-        </w:rPr>
-        <w:footnoteReference w:id="1"/>
-      </w:r>
-      <w:r>
-        <w:t xml:space="preserve">. </w:t>
-      </w:r>
-      <w:r>
-        <w:t>The user may tailor security control AC-2 by c</w:t>
-      </w:r>
-      <w:r>
-        <w:t xml:space="preserve">licking on the </w:t>
-      </w:r>
-      <w:r>
-        <w:t>pushbutton</w:t>
-      </w:r>
-      <w:r>
-        <w:t xml:space="preserve"> </w:t>
-      </w:r>
-      <w:r>
-        <w:t xml:space="preserve">with the needle-and-thread image to the right of the AC-2 </w:t>
-      </w:r>
-      <w:r>
-        <w:t>pushbutton</w:t>
-      </w:r>
-      <w:r>
-        <w:t xml:space="preserve">. Doing so causes the user interface to switch to the Security Control Editor tab (described in </w:t>
-      </w:r>
-      <w:r>
-        <w:fldChar w:fldCharType="begin"/>
-      </w:r>
-      <w:r>
-        <w:instrText xml:space="preserve"> REF _Ref436741328 \r \h </w:instrText>
-      </w:r>
-      <w:r>
-        <w:fldChar w:fldCharType="separate"/>
-      </w:r>
-      <w:r>
-        <w:t>4.2</w:t>
-      </w:r>
-      <w:r>
-        <w:fldChar w:fldCharType="end"/>
-      </w:r>
-      <w:r>
-        <w:t>).</w:t>
-      </w:r>
-    </w:p>
-    <w:p>
-      <w:pPr>
-        <w:pStyle w:val="Heading2"/>
-      </w:pPr>
-      <w:bookmarkStart w:id="4" w:name="_Ref436741328"/>
-      <w:r>
-        <w:t>Security Control Editor</w:t>
-      </w:r>
-      <w:bookmarkEnd w:id="2"/>
-      <w:bookmarkEnd w:id="4"/>
     </w:p>
     <w:p>
       <w:pPr>
@@ -2807,19 +2789,13 @@
         </w:numPr>
       </w:pPr>
       <w:r>
-        <w:t xml:space="preserve">Adding or removing controls or control enhancements </w:t>
-      </w:r>
-      <w:r>
-        <w:t>to/from</w:t>
-      </w:r>
-      <w:r>
-        <w:t xml:space="preserve"> a baseline</w:t>
-      </w:r>
-      <w:r>
-        <w:t>, and documenting the rationale for doing so as</w:t>
-      </w:r>
-      <w:r>
-        <w:t xml:space="preserve"> SP 800-53 requires.</w:t>
+        <w:t>N</w:t>
+      </w:r>
+      <w:r>
+        <w:t>avigating the NIST SP 800-53 security control catalog</w:t>
+      </w:r>
+      <w:r>
+        <w:t>.</w:t>
       </w:r>
     </w:p>
     <w:p>
@@ -2831,6 +2807,30 @@
         </w:numPr>
       </w:pPr>
       <w:r>
+        <w:t xml:space="preserve">Adding or removing controls or control enhancements </w:t>
+      </w:r>
+      <w:r>
+        <w:t>to/from</w:t>
+      </w:r>
+      <w:r>
+        <w:t xml:space="preserve"> a baseline</w:t>
+      </w:r>
+      <w:r>
+        <w:t>, and documenting the rationale for doing so as</w:t>
+      </w:r>
+      <w:r>
+        <w:t xml:space="preserve"> SP 800-53 requires.</w:t>
+      </w:r>
+    </w:p>
+    <w:p>
+      <w:pPr>
+        <w:pStyle w:val="ListParagraph"/>
+        <w:numPr>
+          <w:ilvl w:val="0"/>
+          <w:numId w:val="6"/>
+        </w:numPr>
+      </w:pPr>
+      <w:r>
         <w:t xml:space="preserve">Adding additional </w:t>
       </w:r>
       <w:r>
@@ -2932,7 +2932,11 @@
         <w:t>By default, the control drop-down list contains all controls assigned to a NIST SP 800-53 baseline.</w:t>
       </w:r>
       <w:r>
-        <w:t xml:space="preserve"> Clicking on the “Framework Core subcategories referencing IA-3” </w:t>
+        <w:t xml:space="preserve"> </w:t>
+      </w:r>
+      <w:r>
+        <w:lastRenderedPageBreak/>
+        <w:t xml:space="preserve">Clicking on the “Framework Core subcategories referencing IA-3” </w:t>
       </w:r>
       <w:r>
         <w:t>pushbutton</w:t>
@@ -2970,7 +2974,6 @@
         <w:rPr>
           <w:noProof/>
         </w:rPr>
-        <w:lastRenderedPageBreak/>
         <w:drawing>
           <wp:inline distT="0" distB="0" distL="0" distR="0" wp14:anchorId="37549A34" wp14:editId="61284F89">
             <wp:extent cx="5486400" cy="2606040"/>
@@ -3018,19 +3021,32 @@
       <w:pPr>
         <w:pStyle w:val="Caption"/>
       </w:pPr>
-      <w:bookmarkStart w:id="5" w:name="_Ref427937499"/>
+      <w:bookmarkStart w:id="4" w:name="_Ref427937499"/>
       <w:r>
         <w:t xml:space="preserve">Figure </w:t>
       </w:r>
-      <w:fldSimple w:instr=" SEQ Figure \* ARABIC ">
-        <w:r>
-          <w:rPr>
-            <w:noProof/>
-          </w:rPr>
-          <w:t>2</w:t>
-        </w:r>
-      </w:fldSimple>
-      <w:bookmarkEnd w:id="5"/>
+      <w:r>
+        <w:fldChar w:fldCharType="begin"/>
+      </w:r>
+      <w:r>
+        <w:instrText xml:space="preserve"> SEQ Figure \* ARABIC </w:instrText>
+      </w:r>
+      <w:r>
+        <w:fldChar w:fldCharType="separate"/>
+      </w:r>
+      <w:r>
+        <w:rPr>
+          <w:noProof/>
+        </w:rPr>
+        <w:t>2</w:t>
+      </w:r>
+      <w:r>
+        <w:rPr>
+          <w:noProof/>
+        </w:rPr>
+        <w:fldChar w:fldCharType="end"/>
+      </w:r>
+      <w:bookmarkEnd w:id="4"/>
       <w:r>
         <w:t>. Security control IA-3.</w:t>
       </w:r>
@@ -3244,12 +3260,15 @@
         <w:t>The three rightmost columns show the baseline selections for IA-3 and its enhancements.</w:t>
       </w:r>
       <w:r>
-        <w:t xml:space="preserve"> “Selected” indicates the control or enhancement is in the NIST SP 800-53 baseline and has not been tailored out. “Added” indicates the user has tailored in the control or enhancement. “Removed” indicates the control or enhancement has been tailored out. No entry indicates that the control or enhancement is not in the NIST SP 800-53 baseline and has not been tailored in.</w:t>
-      </w:r>
-    </w:p>
-    <w:p>
+        <w:t xml:space="preserve"> “Selected” indicates the control or enhancement is in the NIST SP 800-53 baseline and has not </w:t>
+      </w:r>
       <w:r>
         <w:lastRenderedPageBreak/>
+        <w:t>been tailored out. “Added” indicates the user has tailored in the control or enhancement. “Removed” indicates the control or enhancement has been tailored out. No entry indicates that the control or enhancement is not in the NIST SP 800-53 baseline and has not been tailored in.</w:t>
+      </w:r>
+    </w:p>
+    <w:p>
+      <w:r>
         <w:t xml:space="preserve">The </w:t>
       </w:r>
       <w:r>
@@ -3407,19 +3426,32 @@
       <w:pPr>
         <w:pStyle w:val="Caption"/>
       </w:pPr>
-      <w:bookmarkStart w:id="6" w:name="_Ref428890083"/>
+      <w:bookmarkStart w:id="5" w:name="_Ref428890083"/>
       <w:r>
         <w:t xml:space="preserve">Figure </w:t>
       </w:r>
-      <w:fldSimple w:instr=" SEQ Figure \* ARABIC ">
-        <w:r>
-          <w:rPr>
-            <w:noProof/>
-          </w:rPr>
-          <w:t>3</w:t>
-        </w:r>
-      </w:fldSimple>
-      <w:bookmarkEnd w:id="6"/>
+      <w:r>
+        <w:fldChar w:fldCharType="begin"/>
+      </w:r>
+      <w:r>
+        <w:instrText xml:space="preserve"> SEQ Figure \* ARABIC </w:instrText>
+      </w:r>
+      <w:r>
+        <w:fldChar w:fldCharType="separate"/>
+      </w:r>
+      <w:r>
+        <w:rPr>
+          <w:noProof/>
+        </w:rPr>
+        <w:t>3</w:t>
+      </w:r>
+      <w:r>
+        <w:rPr>
+          <w:noProof/>
+        </w:rPr>
+        <w:fldChar w:fldCharType="end"/>
+      </w:r>
+      <w:bookmarkEnd w:id="5"/>
       <w:r>
         <w:t xml:space="preserve">. </w:t>
       </w:r>
@@ -3479,19 +3511,32 @@
       <w:pPr>
         <w:pStyle w:val="Caption"/>
       </w:pPr>
-      <w:bookmarkStart w:id="7" w:name="_Ref428953381"/>
+      <w:bookmarkStart w:id="6" w:name="_Ref428953381"/>
       <w:r>
         <w:t xml:space="preserve">Figure </w:t>
       </w:r>
-      <w:fldSimple w:instr=" SEQ Figure \* ARABIC ">
-        <w:r>
-          <w:rPr>
-            <w:noProof/>
-          </w:rPr>
-          <w:t>4</w:t>
-        </w:r>
-      </w:fldSimple>
-      <w:bookmarkEnd w:id="7"/>
+      <w:r>
+        <w:fldChar w:fldCharType="begin"/>
+      </w:r>
+      <w:r>
+        <w:instrText xml:space="preserve"> SEQ Figure \* ARABIC </w:instrText>
+      </w:r>
+      <w:r>
+        <w:fldChar w:fldCharType="separate"/>
+      </w:r>
+      <w:r>
+        <w:rPr>
+          <w:noProof/>
+        </w:rPr>
+        <w:t>4</w:t>
+      </w:r>
+      <w:r>
+        <w:rPr>
+          <w:noProof/>
+        </w:rPr>
+        <w:fldChar w:fldCharType="end"/>
+      </w:r>
+      <w:bookmarkEnd w:id="6"/>
       <w:r>
         <w:t>. Violation of cross-reference constraint.</w:t>
       </w:r>
@@ -3548,25 +3593,39 @@
       <w:pPr>
         <w:pStyle w:val="Caption"/>
       </w:pPr>
-      <w:bookmarkStart w:id="8" w:name="_Ref428890189"/>
+      <w:bookmarkStart w:id="7" w:name="_Ref428890189"/>
       <w:r>
         <w:t xml:space="preserve">Figure </w:t>
       </w:r>
-      <w:fldSimple w:instr=" SEQ Figure \* ARABIC ">
-        <w:r>
-          <w:rPr>
-            <w:noProof/>
-          </w:rPr>
-          <w:t>5</w:t>
-        </w:r>
-      </w:fldSimple>
-      <w:bookmarkEnd w:id="8"/>
+      <w:r>
+        <w:fldChar w:fldCharType="begin"/>
+      </w:r>
+      <w:r>
+        <w:instrText xml:space="preserve"> SEQ Figure \* ARABIC </w:instrText>
+      </w:r>
+      <w:r>
+        <w:fldChar w:fldCharType="separate"/>
+      </w:r>
+      <w:r>
+        <w:rPr>
+          <w:noProof/>
+        </w:rPr>
+        <w:t>5</w:t>
+      </w:r>
+      <w:r>
+        <w:rPr>
+          <w:noProof/>
+        </w:rPr>
+        <w:fldChar w:fldCharType="end"/>
+      </w:r>
+      <w:bookmarkEnd w:id="7"/>
       <w:r>
         <w:t>. Violation of baseline constraint.</w:t>
       </w:r>
     </w:p>
     <w:p>
       <w:r>
+        <w:lastRenderedPageBreak/>
         <w:t>Now suppose a user tailors IA-3</w:t>
       </w:r>
       <w:r>
@@ -3594,11 +3653,7 @@
         <w:t xml:space="preserve">(ICS) </w:t>
       </w:r>
       <w:r>
-        <w:t xml:space="preserve">may need to connect directly to devices belonging to and authorized by third parties outside the organization, and these external devices </w:t>
-      </w:r>
-      <w:r>
-        <w:lastRenderedPageBreak/>
-        <w:t xml:space="preserve">need to be identified and authenticated, the user adds IA-3 </w:t>
+        <w:t xml:space="preserve">may need to connect directly to devices belonging to and authorized by third parties outside the organization, and these external devices need to be identified and authenticated, the user adds IA-3 </w:t>
       </w:r>
       <w:r>
         <w:t xml:space="preserve">to the </w:t>
@@ -3865,19 +3920,32 @@
       <w:pPr>
         <w:pStyle w:val="Caption"/>
       </w:pPr>
-      <w:bookmarkStart w:id="9" w:name="_Ref428953840"/>
+      <w:bookmarkStart w:id="8" w:name="_Ref428953840"/>
       <w:r>
         <w:t xml:space="preserve">Figure </w:t>
       </w:r>
-      <w:fldSimple w:instr=" SEQ Figure \* ARABIC ">
-        <w:r>
-          <w:rPr>
-            <w:noProof/>
-          </w:rPr>
-          <w:t>6</w:t>
-        </w:r>
-      </w:fldSimple>
-      <w:bookmarkEnd w:id="9"/>
+      <w:r>
+        <w:fldChar w:fldCharType="begin"/>
+      </w:r>
+      <w:r>
+        <w:instrText xml:space="preserve"> SEQ Figure \* ARABIC </w:instrText>
+      </w:r>
+      <w:r>
+        <w:fldChar w:fldCharType="separate"/>
+      </w:r>
+      <w:r>
+        <w:rPr>
+          <w:noProof/>
+        </w:rPr>
+        <w:t>6</w:t>
+      </w:r>
+      <w:r>
+        <w:rPr>
+          <w:noProof/>
+        </w:rPr>
+        <w:fldChar w:fldCharType="end"/>
+      </w:r>
+      <w:bookmarkEnd w:id="8"/>
       <w:r>
         <w:t>. IA-3 tailored for an Industrial Control System.</w:t>
       </w:r>
@@ -3935,7 +4003,11 @@
         <w:fldChar w:fldCharType="end"/>
       </w:r>
       <w:r>
-        <w:t xml:space="preserve">, the editable text fields “XML representation” text field contain stub text. </w:t>
+        <w:t xml:space="preserve">, the editable text fields “XML representation” text field contain </w:t>
+      </w:r>
+      <w:r>
+        <w:lastRenderedPageBreak/>
+        <w:t xml:space="preserve">stub text. </w:t>
       </w:r>
       <w:r>
         <w:fldChar w:fldCharType="begin"/>
@@ -3986,11 +4058,7 @@
         <w:t xml:space="preserve"> and providing a rationale for changing the IA-3 baseline. Notice that the</w:t>
       </w:r>
       <w:r>
-        <w:t xml:space="preserve"> “XML </w:t>
-      </w:r>
-      <w:r>
-        <w:lastRenderedPageBreak/>
-        <w:t>representation</w:t>
+        <w:t xml:space="preserve"> “XML representation</w:t>
       </w:r>
       <w:r>
         <w:t>”</w:t>
@@ -4085,19 +4153,32 @@
       <w:pPr>
         <w:pStyle w:val="Caption"/>
       </w:pPr>
-      <w:bookmarkStart w:id="10" w:name="_Ref436664417"/>
+      <w:bookmarkStart w:id="9" w:name="_Ref436664417"/>
       <w:r>
         <w:t xml:space="preserve">Figure </w:t>
       </w:r>
-      <w:fldSimple w:instr=" SEQ Figure \* ARABIC ">
-        <w:r>
-          <w:rPr>
-            <w:noProof/>
-          </w:rPr>
-          <w:t>7</w:t>
-        </w:r>
-      </w:fldSimple>
-      <w:bookmarkEnd w:id="10"/>
+      <w:r>
+        <w:fldChar w:fldCharType="begin"/>
+      </w:r>
+      <w:r>
+        <w:instrText xml:space="preserve"> SEQ Figure \* ARABIC </w:instrText>
+      </w:r>
+      <w:r>
+        <w:fldChar w:fldCharType="separate"/>
+      </w:r>
+      <w:r>
+        <w:rPr>
+          <w:noProof/>
+        </w:rPr>
+        <w:t>7</w:t>
+      </w:r>
+      <w:r>
+        <w:rPr>
+          <w:noProof/>
+        </w:rPr>
+        <w:fldChar w:fldCharType="end"/>
+      </w:r>
+      <w:bookmarkEnd w:id="9"/>
       <w:r>
         <w:t>. IA-3 text fields with ICS-specific guidance replacing stubs.</w:t>
       </w:r>
@@ -4243,58 +4324,45 @@
       <w:pPr>
         <w:pStyle w:val="Caption"/>
       </w:pPr>
-      <w:bookmarkStart w:id="11" w:name="_Ref431567721"/>
+      <w:bookmarkStart w:id="10" w:name="_Ref431567721"/>
       <w:r>
         <w:t xml:space="preserve">Figure </w:t>
       </w:r>
-      <w:r>
-        <w:fldChar w:fldCharType="begin"/>
-      </w:r>
-      <w:r>
-        <w:instrText xml:space="preserve"> SEQ Figure \* ARABIC </w:instrText>
-      </w:r>
-      <w:r>
-        <w:fldChar w:fldCharType="separate"/>
-      </w:r>
-      <w:r>
-        <w:rPr>
-          <w:noProof/>
-        </w:rPr>
-        <w:t>8</w:t>
-      </w:r>
-      <w:r>
-        <w:rPr>
-          <w:noProof/>
-        </w:rPr>
-        <w:fldChar w:fldCharType="end"/>
+      <w:fldSimple w:instr=" SEQ Figure \* ARABIC ">
+        <w:r>
+          <w:rPr>
+            <w:noProof/>
+          </w:rPr>
+          <w:t>8</w:t>
+        </w:r>
+      </w:fldSimple>
+      <w:bookmarkEnd w:id="10"/>
+      <w:r>
+        <w:t xml:space="preserve">. XML generated by </w:t>
+      </w:r>
+      <w:r>
+        <w:t>the Security Control Editor</w:t>
+      </w:r>
+      <w:r>
+        <w:t xml:space="preserve"> copy-past</w:t>
+      </w:r>
+      <w:r>
+        <w:t>ed</w:t>
+      </w:r>
+      <w:r>
+        <w:t xml:space="preserve"> into a third party XML authoring software application.</w:t>
+      </w:r>
+    </w:p>
+    <w:p>
+      <w:pPr>
+        <w:pStyle w:val="Heading2"/>
+      </w:pPr>
+      <w:bookmarkStart w:id="11" w:name="_Ref436741750"/>
+      <w:bookmarkStart w:id="12" w:name="_Ref431562777"/>
+      <w:r>
+        <w:t>Framework Profile</w:t>
       </w:r>
       <w:bookmarkEnd w:id="11"/>
-      <w:r>
-        <w:t xml:space="preserve">. XML generated by </w:t>
-      </w:r>
-      <w:r>
-        <w:t>the Security Control Editor</w:t>
-      </w:r>
-      <w:r>
-        <w:t xml:space="preserve"> copy-past</w:t>
-      </w:r>
-      <w:r>
-        <w:t>ed</w:t>
-      </w:r>
-      <w:r>
-        <w:t xml:space="preserve"> into a third party XML authoring software application.</w:t>
-      </w:r>
-    </w:p>
-    <w:p>
-      <w:pPr>
-        <w:pStyle w:val="Heading2"/>
-      </w:pPr>
-      <w:bookmarkStart w:id="12" w:name="_Ref436741750"/>
-      <w:bookmarkStart w:id="13" w:name="_Ref431562777"/>
-      <w:r>
-        <w:t>Framework Profile</w:t>
-      </w:r>
-      <w:bookmarkEnd w:id="12"/>
     </w:p>
     <w:p>
       <w:r>
@@ -4520,45 +4588,159 @@
       <w:pPr>
         <w:pStyle w:val="Caption"/>
       </w:pPr>
-      <w:bookmarkStart w:id="14" w:name="_Ref437527061"/>
+      <w:bookmarkStart w:id="13" w:name="_Ref437527061"/>
       <w:r>
         <w:t xml:space="preserve">Figure </w:t>
       </w:r>
+      <w:fldSimple w:instr=" SEQ Figure \* ARABIC ">
+        <w:r>
+          <w:rPr>
+            <w:noProof/>
+          </w:rPr>
+          <w:t>9</w:t>
+        </w:r>
+      </w:fldSimple>
+      <w:bookmarkEnd w:id="13"/>
+      <w:r>
+        <w:t>. Framework Profile tab.</w:t>
+      </w:r>
+    </w:p>
+    <w:p>
+      <w:r>
+        <w:t xml:space="preserve">The non-editable “XML representation” text field at the bottom of </w:t>
+      </w:r>
       <w:r>
         <w:fldChar w:fldCharType="begin"/>
       </w:r>
       <w:r>
-        <w:instrText xml:space="preserve"> SEQ Figure \* ARABIC </w:instrText>
+        <w:instrText xml:space="preserve"> REF _Ref437527061 \h </w:instrText>
       </w:r>
       <w:r>
         <w:fldChar w:fldCharType="separate"/>
       </w:r>
       <w:r>
+        <w:t xml:space="preserve">Figure </w:t>
+      </w:r>
+      <w:r>
         <w:rPr>
           <w:noProof/>
         </w:rPr>
         <w:t>9</w:t>
       </w:r>
       <w:r>
+        <w:fldChar w:fldCharType="end"/>
+      </w:r>
+      <w:r>
+        <w:t xml:space="preserve"> </w:t>
+      </w:r>
+      <w:r>
+        <w:t xml:space="preserve">shows XML </w:t>
+      </w:r>
+      <w:r>
+        <w:t>updated</w:t>
+      </w:r>
+      <w:r>
+        <w:t xml:space="preserve"> on the fly based on</w:t>
+      </w:r>
+      <w:r>
+        <w:t xml:space="preserve"> which subcategory checkboxes are checked.</w:t>
+      </w:r>
+      <w:r>
+        <w:t xml:space="preserve"> As with the XML generated in the Security Control Editor tab, this XML can be copy-pasted into a third-party authoring application</w:t>
+      </w:r>
+    </w:p>
+    <w:p>
+      <w:pPr>
+        <w:pStyle w:val="Heading2"/>
+      </w:pPr>
+      <w:r>
+        <w:t>Cross References</w:t>
+      </w:r>
+      <w:bookmarkEnd w:id="12"/>
+    </w:p>
+    <w:p>
+      <w:r>
+        <w:t xml:space="preserve">The Cross References tab shows all Framework Core subcategories referencing </w:t>
+      </w:r>
+      <w:r>
+        <w:t>whichever</w:t>
+      </w:r>
+      <w:r>
+        <w:t xml:space="preserve"> security control </w:t>
+      </w:r>
+      <w:r>
+        <w:t xml:space="preserve">is </w:t>
+      </w:r>
+      <w:r>
+        <w:t xml:space="preserve">currently </w:t>
+      </w:r>
+      <w:r>
+        <w:t>displayed</w:t>
+      </w:r>
+      <w:r>
+        <w:t xml:space="preserve"> in the Security Control Editor tab.</w:t>
+      </w:r>
+      <w:r>
+        <w:t xml:space="preserve"> </w:t>
+      </w:r>
+      <w:r>
+        <w:t xml:space="preserve">The subcategories are displayed as pushbuttons, which may be clicked to </w:t>
+      </w:r>
+      <w:r>
+        <w:t>display the subcategory in the Cyber Framework Browser tab.</w:t>
+      </w:r>
+    </w:p>
+    <w:p>
+      <w:r>
+        <w:t>Suppose</w:t>
+      </w:r>
+      <w:r>
+        <w:t xml:space="preserve"> the </w:t>
+      </w:r>
+      <w:r>
+        <w:t xml:space="preserve">Security Control Editor tab appears </w:t>
+      </w:r>
+      <w:r>
+        <w:t xml:space="preserve">as shown in </w:t>
+      </w:r>
+      <w:r>
+        <w:fldChar w:fldCharType="begin"/>
+      </w:r>
+      <w:r>
+        <w:instrText xml:space="preserve"> REF _Ref427937499 \h </w:instrText>
+      </w:r>
+      <w:r>
+        <w:fldChar w:fldCharType="separate"/>
+      </w:r>
+      <w:r>
+        <w:t xml:space="preserve">Figure </w:t>
+      </w:r>
+      <w:r>
         <w:rPr>
           <w:noProof/>
         </w:rPr>
+        <w:t>2</w:t>
+      </w:r>
+      <w:r>
         <w:fldChar w:fldCharType="end"/>
       </w:r>
-      <w:bookmarkEnd w:id="14"/>
-      <w:r>
-        <w:t>. Framework Profile tab.</w:t>
-      </w:r>
-    </w:p>
-    <w:p>
-      <w:r>
-        <w:t xml:space="preserve">The non-editable “XML representation” text field at the bottom of </w:t>
+      <w:r>
+        <w:t>. T</w:t>
+      </w:r>
+      <w:r>
+        <w:t xml:space="preserve">hen the Cross References tab </w:t>
+      </w:r>
+      <w:r>
+        <w:t>would appear</w:t>
+      </w:r>
+      <w:r>
+        <w:t xml:space="preserve"> as shown in </w:t>
       </w:r>
       <w:r>
         <w:fldChar w:fldCharType="begin"/>
       </w:r>
       <w:r>
-        <w:instrText xml:space="preserve"> REF _Ref437527061 \h </w:instrText>
+        <w:instrText xml:space="preserve"> REF _Ref437606196 \h </w:instrText>
       </w:r>
       <w:r>
         <w:fldChar w:fldCharType="separate"/>
@@ -4570,77 +4752,22 @@
         <w:rPr>
           <w:noProof/>
         </w:rPr>
-        <w:t>9</w:t>
+        <w:t>10</w:t>
       </w:r>
       <w:r>
         <w:fldChar w:fldCharType="end"/>
       </w:r>
       <w:r>
-        <w:t xml:space="preserve"> </w:t>
-      </w:r>
-      <w:r>
-        <w:t xml:space="preserve">shows XML </w:t>
-      </w:r>
-      <w:r>
-        <w:t>updated</w:t>
-      </w:r>
-      <w:r>
-        <w:t xml:space="preserve"> on the fly based on</w:t>
-      </w:r>
-      <w:r>
-        <w:t xml:space="preserve"> which subcategory checkboxes are checked.</w:t>
-      </w:r>
-      <w:r>
-        <w:t xml:space="preserve"> As with the XML generated in the Security Control Editor tab, this XML can be copy-pasted into a third-party authoring application</w:t>
-      </w:r>
-    </w:p>
-    <w:p>
-      <w:pPr>
-        <w:pStyle w:val="Heading2"/>
-      </w:pPr>
-      <w:r>
-        <w:t>Cross References</w:t>
-      </w:r>
-      <w:bookmarkEnd w:id="13"/>
-    </w:p>
-    <w:p>
-      <w:r>
-        <w:t xml:space="preserve">The Cross References tab shows all Framework Core subcategories referencing the security control currently </w:t>
-      </w:r>
-      <w:r>
-        <w:t>displayed</w:t>
-      </w:r>
-      <w:r>
-        <w:t xml:space="preserve"> in the Security Control Editor tab.</w:t>
-      </w:r>
-      <w:r>
-        <w:t xml:space="preserve"> </w:t>
-      </w:r>
-      <w:r>
-        <w:t xml:space="preserve">The subcategories are displayed as pushbuttons, which may be clicked to </w:t>
-      </w:r>
-      <w:r>
-        <w:t>display the subcategory in the Cyber Framework Browser tab.</w:t>
-      </w:r>
-    </w:p>
-    <w:p>
-      <w:r>
-        <w:t>Suppose</w:t>
-      </w:r>
-      <w:r>
-        <w:t xml:space="preserve"> the </w:t>
-      </w:r>
-      <w:r>
-        <w:t xml:space="preserve">Security Control Editor tab appears </w:t>
-      </w:r>
-      <w:r>
-        <w:t xml:space="preserve">as shown in </w:t>
+        <w:t xml:space="preserve">. </w:t>
+      </w:r>
+      <w:r>
+        <w:t xml:space="preserve">As the figure shows, PR.AC-1 is the only subcategory referencing IA-3. </w:t>
       </w:r>
       <w:r>
         <w:fldChar w:fldCharType="begin"/>
       </w:r>
       <w:r>
-        <w:instrText xml:space="preserve"> REF _Ref427937499 \h </w:instrText>
+        <w:instrText xml:space="preserve"> REF _Ref437606767 \h </w:instrText>
       </w:r>
       <w:r>
         <w:fldChar w:fldCharType="separate"/>
@@ -4652,76 +4779,22 @@
         <w:rPr>
           <w:noProof/>
         </w:rPr>
-        <w:t>2</w:t>
+        <w:t>11</w:t>
       </w:r>
       <w:r>
         <w:fldChar w:fldCharType="end"/>
       </w:r>
       <w:r>
-        <w:t>. T</w:t>
-      </w:r>
-      <w:r>
-        <w:t xml:space="preserve">hen the Cross References tab </w:t>
-      </w:r>
-      <w:r>
-        <w:t>would appear</w:t>
-      </w:r>
-      <w:r>
-        <w:t xml:space="preserve"> as shown in </w:t>
-      </w:r>
-      <w:r>
-        <w:fldChar w:fldCharType="begin"/>
-      </w:r>
-      <w:r>
-        <w:instrText xml:space="preserve"> REF _Ref437606196 \h </w:instrText>
-      </w:r>
-      <w:r>
-        <w:fldChar w:fldCharType="separate"/>
-      </w:r>
-      <w:r>
-        <w:t xml:space="preserve">Figure </w:t>
-      </w:r>
-      <w:r>
-        <w:rPr>
-          <w:noProof/>
-        </w:rPr>
-        <w:t>10</w:t>
-      </w:r>
-      <w:r>
-        <w:fldChar w:fldCharType="end"/>
-      </w:r>
-      <w:r>
-        <w:t xml:space="preserve">. </w:t>
-      </w:r>
-      <w:r>
-        <w:t xml:space="preserve">As the figure shows, PR.AC-1 is the only subcategory referencing IA-3. </w:t>
-      </w:r>
-      <w:r>
-        <w:fldChar w:fldCharType="begin"/>
-      </w:r>
-      <w:r>
-        <w:instrText xml:space="preserve"> REF _Ref437606767 \h </w:instrText>
-      </w:r>
-      <w:r>
-        <w:fldChar w:fldCharType="separate"/>
-      </w:r>
-      <w:r>
-        <w:t xml:space="preserve">Figure </w:t>
-      </w:r>
-      <w:r>
-        <w:rPr>
-          <w:noProof/>
-        </w:rPr>
-        <w:t>11</w:t>
-      </w:r>
-      <w:r>
-        <w:fldChar w:fldCharType="end"/>
-      </w:r>
-      <w:r>
         <w:t xml:space="preserve"> shows the </w:t>
       </w:r>
       <w:r>
-        <w:t>Cross References tab when the Security Control Editor selection is CM-8 (Information System Component Inventory, from the Configuration Management family, a security control referenced by f</w:t>
+        <w:t>Cross References tab when the Security Control Editor selection is CM-8 (Information System Component Inventory</w:t>
+      </w:r>
+      <w:r>
+        <w:t>)</w:t>
+      </w:r>
+      <w:r>
+        <w:t xml:space="preserve"> from the Configuration Management family, a security control referenced by f</w:t>
       </w:r>
       <w:r>
         <w:t>our subcategori</w:t>
@@ -4788,19 +4861,32 @@
       <w:pPr>
         <w:pStyle w:val="Caption"/>
       </w:pPr>
-      <w:bookmarkStart w:id="15" w:name="_Ref437606196"/>
+      <w:bookmarkStart w:id="14" w:name="_Ref437606196"/>
       <w:r>
         <w:t xml:space="preserve">Figure </w:t>
       </w:r>
-      <w:fldSimple w:instr=" SEQ Figure \* ARABIC ">
-        <w:r>
-          <w:rPr>
-            <w:noProof/>
-          </w:rPr>
-          <w:t>10</w:t>
-        </w:r>
-      </w:fldSimple>
-      <w:bookmarkEnd w:id="15"/>
+      <w:r>
+        <w:fldChar w:fldCharType="begin"/>
+      </w:r>
+      <w:r>
+        <w:instrText xml:space="preserve"> SEQ Figure \* ARABIC </w:instrText>
+      </w:r>
+      <w:r>
+        <w:fldChar w:fldCharType="separate"/>
+      </w:r>
+      <w:r>
+        <w:rPr>
+          <w:noProof/>
+        </w:rPr>
+        <w:t>10</w:t>
+      </w:r>
+      <w:r>
+        <w:rPr>
+          <w:noProof/>
+        </w:rPr>
+        <w:fldChar w:fldCharType="end"/>
+      </w:r>
+      <w:bookmarkEnd w:id="14"/>
       <w:r>
         <w:t xml:space="preserve">. </w:t>
       </w:r>
@@ -4876,75 +4962,81 @@
       <w:pPr>
         <w:pStyle w:val="Caption"/>
       </w:pPr>
-      <w:bookmarkStart w:id="16" w:name="_Ref437606767"/>
+      <w:bookmarkStart w:id="15" w:name="_Ref437606767"/>
       <w:r>
         <w:t xml:space="preserve">Figure </w:t>
       </w:r>
-      <w:r>
-        <w:fldChar w:fldCharType="begin"/>
-      </w:r>
-      <w:r>
-        <w:instrText xml:space="preserve"> SEQ Figure \* ARABIC </w:instrText>
-      </w:r>
-      <w:r>
-        <w:fldChar w:fldCharType="separate"/>
-      </w:r>
-      <w:r>
-        <w:rPr>
-          <w:noProof/>
-        </w:rPr>
-        <w:t>11</w:t>
-      </w:r>
-      <w:r>
-        <w:rPr>
-          <w:noProof/>
-        </w:rPr>
-        <w:fldChar w:fldCharType="end"/>
+      <w:fldSimple w:instr=" SEQ Figure \* ARABIC ">
+        <w:r>
+          <w:rPr>
+            <w:noProof/>
+          </w:rPr>
+          <w:t>11</w:t>
+        </w:r>
+      </w:fldSimple>
+      <w:bookmarkEnd w:id="15"/>
+      <w:r>
+        <w:t>. Subcategories referencing CM-8</w:t>
+      </w:r>
+      <w:r>
+        <w:t>.</w:t>
+      </w:r>
+    </w:p>
+    <w:p>
+      <w:pPr>
+        <w:pStyle w:val="Heading1"/>
+      </w:pPr>
+      <w:bookmarkStart w:id="16" w:name="_Ref431395618"/>
+      <w:bookmarkStart w:id="17" w:name="_Ref436666397"/>
+      <w:r>
+        <w:t>XML Format</w:t>
+      </w:r>
+      <w:r>
+        <w:t>s</w:t>
+      </w:r>
+      <w:r>
+        <w:t xml:space="preserve"> for </w:t>
+      </w:r>
+      <w:r>
+        <w:t xml:space="preserve">Framework </w:t>
+      </w:r>
+      <w:r>
+        <w:t>Core, Profiles,</w:t>
+      </w:r>
+      <w:r>
+        <w:t xml:space="preserve"> and </w:t>
+      </w:r>
+      <w:r>
+        <w:t>Tailored Control</w:t>
       </w:r>
       <w:bookmarkEnd w:id="16"/>
       <w:r>
-        <w:t>. Subcategories referencing CM-8</w:t>
-      </w:r>
-      <w:r>
-        <w:t>.</w:t>
-      </w:r>
-    </w:p>
-    <w:p>
-      <w:pPr>
-        <w:pStyle w:val="Heading1"/>
-      </w:pPr>
-      <w:bookmarkStart w:id="17" w:name="_Ref431395618"/>
-      <w:bookmarkStart w:id="18" w:name="_Ref436666397"/>
-      <w:r>
-        <w:t>XML Format</w:t>
-      </w:r>
-      <w:r>
         <w:t>s</w:t>
       </w:r>
-      <w:r>
-        <w:t xml:space="preserve"> for </w:t>
-      </w:r>
-      <w:r>
-        <w:t xml:space="preserve">Framework Profiles and </w:t>
-      </w:r>
-      <w:r>
-        <w:t>Tailored Control</w:t>
-      </w:r>
       <w:bookmarkEnd w:id="17"/>
-      <w:r>
-        <w:t>s</w:t>
-      </w:r>
+    </w:p>
+    <w:p>
+      <w:r>
+        <w:t>Framework Core schema and data</w:t>
+      </w:r>
+    </w:p>
+    <w:p>
+      <w:r>
+        <w:t>Framework Profile schema</w:t>
+      </w:r>
+    </w:p>
+    <w:p>
+      <w:r>
+        <w:t>Tailored Baseline schema</w:t>
+      </w:r>
+    </w:p>
+    <w:p>
+      <w:r>
+        <w:t>Schemas available in RNC, XSD</w:t>
+      </w:r>
+      <w:bookmarkStart w:id="18" w:name="_GoBack"/>
       <w:bookmarkEnd w:id="18"/>
     </w:p>
-    <w:p>
-      <w:pPr>
-        <w:pStyle w:val="Heading1"/>
-      </w:pPr>
-      <w:r>
-        <w:t>Possible Future Directions</w:t>
-      </w:r>
-    </w:p>
-    <w:p/>
     <w:p>
       <w:pPr>
         <w:pStyle w:val="Heading1"/>
@@ -7543,6 +7635,7 @@
   <w:style w:type="character" w:default="1" w:styleId="DefaultParagraphFont">
     <w:name w:val="Default Paragraph Font"/>
     <w:uiPriority w:val="1"/>
+    <w:semiHidden/>
     <w:unhideWhenUsed/>
   </w:style>
   <w:style w:type="table" w:default="1" w:styleId="TableNormal">
@@ -8034,6 +8127,18 @@
       <w:vertAlign w:val="superscript"/>
     </w:rPr>
   </w:style>
+  <w:style w:type="character" w:styleId="FollowedHyperlink">
+    <w:name w:val="FollowedHyperlink"/>
+    <w:basedOn w:val="DefaultParagraphFont"/>
+    <w:uiPriority w:val="99"/>
+    <w:semiHidden/>
+    <w:unhideWhenUsed/>
+    <w:rsid w:val="00A9220F"/>
+    <w:rPr>
+      <w:color w:val="954F72" w:themeColor="followedHyperlink"/>
+      <w:u w:val="single"/>
+    </w:rPr>
+  </w:style>
 </w:styles>
 </file>
 
@@ -8303,7 +8408,7 @@
 </file>
 
 <file path=customXml/itemProps1.xml><?xml version="1.0" encoding="utf-8"?>
-<ds:datastoreItem xmlns:ds="http://schemas.openxmlformats.org/officeDocument/2006/customXml" ds:itemID="{2D9BFE18-EDAB-4B65-ADB3-DB2884A1A2A4}">
+<ds:datastoreItem xmlns:ds="http://schemas.openxmlformats.org/officeDocument/2006/customXml" ds:itemID="{3FD7E762-17AB-4DDB-9E76-34069B0A52EE}">
   <ds:schemaRefs>
     <ds:schemaRef ds:uri="http://schemas.openxmlformats.org/officeDocument/2006/bibliography"/>
   </ds:schemaRefs>

</xml_diff>

<commit_message>
Revised CSF Core section.
</commit_message>
<xml_diff>
--- a/bt/doc/UserGuide.docx
+++ b/bt/doc/UserGuide.docx
@@ -201,8 +201,6 @@
           </wp:inline>
         </w:drawing>
       </w:r>
-      <w:bookmarkStart w:id="0" w:name="_GoBack"/>
-      <w:bookmarkEnd w:id="0"/>
     </w:p>
     <w:p>
       <w:pPr>
@@ -1316,7 +1314,7 @@
     </w:p>
     <w:p>
       <w:r>
-        <w:t>The primary goals of the Baseline Tailor are to:</w:t>
+        <w:t>The primary goals of Baseline Tailor are to:</w:t>
       </w:r>
     </w:p>
     <w:p>
@@ -2202,11 +2200,13 @@
       <w:pPr>
         <w:pStyle w:val="Heading1"/>
       </w:pPr>
-      <w:bookmarkStart w:id="1" w:name="_Ref427842523"/>
+      <w:bookmarkStart w:id="0" w:name="_Ref427842523"/>
+      <w:bookmarkStart w:id="1" w:name="_GoBack"/>
+      <w:bookmarkEnd w:id="1"/>
       <w:r>
         <w:t>User Interface</w:t>
       </w:r>
-      <w:bookmarkEnd w:id="1"/>
+      <w:bookmarkEnd w:id="0"/>
     </w:p>
     <w:p>
       <w:r>
@@ -2281,7 +2281,13 @@
     </w:p>
     <w:p>
       <w:r>
-        <w:t xml:space="preserve">A may click the “Preferences” pushbutton above the tabs, shown in </w:t>
+        <w:t xml:space="preserve">A </w:t>
+      </w:r>
+      <w:r>
+        <w:t xml:space="preserve">user </w:t>
+      </w:r>
+      <w:r>
+        <w:t xml:space="preserve">may click the “Preferences” pushbutton above the tabs, shown in </w:t>
       </w:r>
       <w:r>
         <w:fldChar w:fldCharType="begin"/>
@@ -2333,6 +2339,15 @@
       </w:r>
       <w:r>
         <w:t xml:space="preserve"> to appear. </w:t>
+      </w:r>
+      <w:r>
+        <w:t xml:space="preserve">The “Security Control Editor tab” checkbox is selected by default. Unchecking this box hides the Security Control Editor tab, enabling a user not interested in tailoring security controls to reduce user interface clutter. The “NIST SP 800-82” checkbox, unchecked by default, turns on context-sensitive lookup of the NIST SP 800-82 Industrial Control Systems </w:t>
+      </w:r>
+      <w:r>
+        <w:t xml:space="preserve">(ICS) </w:t>
+      </w:r>
+      <w:r>
+        <w:t>overlay definitions. When done selecting preferences, the user clicks the “OK” pushbutton to hide the dialog.</w:t>
       </w:r>
     </w:p>
     <w:p>
@@ -2479,15 +2494,36 @@
         <w:rPr>
           <w:noProof/>
         </w:rPr>
-        <w:t>. Preference dialog.</w:t>
-      </w:r>
-    </w:p>
-    <w:p>
-      <w:r>
-        <w:t>The following subsections describe each</w:t>
-      </w:r>
-      <w:r>
-        <w:t xml:space="preserve"> of these tabs in detail, using as an example </w:t>
+        <w:t>. Preference</w:t>
+      </w:r>
+      <w:r>
+        <w:rPr>
+          <w:noProof/>
+        </w:rPr>
+        <w:t>s</w:t>
+      </w:r>
+      <w:r>
+        <w:rPr>
+          <w:noProof/>
+        </w:rPr>
+        <w:t xml:space="preserve"> dialog.</w:t>
+      </w:r>
+    </w:p>
+    <w:p>
+      <w:r>
+        <w:t xml:space="preserve">The following subsections describe </w:t>
+      </w:r>
+      <w:r>
+        <w:t>the four Baseline Tailor</w:t>
+      </w:r>
+      <w:r>
+        <w:t xml:space="preserve"> </w:t>
+      </w:r>
+      <w:r>
+        <w:t>user interface</w:t>
+      </w:r>
+      <w:r>
+        <w:t xml:space="preserve"> tabs in detail, using as an example </w:t>
       </w:r>
       <w:r>
         <w:t xml:space="preserve">the tailoring of </w:t>
@@ -2518,6 +2554,9 @@
       </w:r>
       <w:r>
         <w:t>as specified in NIST SP 800-82.</w:t>
+      </w:r>
+      <w:r>
+        <w:t xml:space="preserve"> This example assumes that the user has selected both checkboxes in the preferences dialog.</w:t>
       </w:r>
     </w:p>
     <w:p>
@@ -2584,6 +2623,7 @@
         </w:numPr>
       </w:pPr>
       <w:r>
+        <w:lastRenderedPageBreak/>
         <w:t>A set of radio buttons for choosing which of the five Framework Core functions to browse.</w:t>
       </w:r>
     </w:p>
@@ -2626,7 +2666,6 @@
         </w:numPr>
       </w:pPr>
       <w:r>
-        <w:lastRenderedPageBreak/>
         <w:t xml:space="preserve">A </w:t>
       </w:r>
       <w:r>
@@ -2645,20 +2684,14 @@
         </w:numPr>
       </w:pPr>
       <w:r>
-        <w:t>Pushb</w:t>
-      </w:r>
-      <w:r>
-        <w:t xml:space="preserve">uttons </w:t>
-      </w:r>
-      <w:r>
-        <w:t>for NIST SP 800-53 database lookup of security controls referenced by the currently selected subcategory.</w:t>
+        <w:t>For each security control referenced by the currently selected subcategory:</w:t>
       </w:r>
     </w:p>
     <w:p>
       <w:pPr>
         <w:pStyle w:val="ListParagraph"/>
         <w:numPr>
-          <w:ilvl w:val="0"/>
+          <w:ilvl w:val="1"/>
           <w:numId w:val="15"/>
         </w:numPr>
       </w:pPr>
@@ -2666,7 +2699,52 @@
         <w:t>Pushb</w:t>
       </w:r>
       <w:r>
-        <w:t>uttons for tailoring security controls referenced by the currently selected subcategory.</w:t>
+        <w:t xml:space="preserve">uttons </w:t>
+      </w:r>
+      <w:r>
+        <w:t xml:space="preserve">for NIST SP 800-53 database and NIST SP 800-82 ICS overlay </w:t>
+      </w:r>
+      <w:r>
+        <w:t xml:space="preserve">lookup of </w:t>
+      </w:r>
+      <w:r>
+        <w:t xml:space="preserve">the referenced </w:t>
+      </w:r>
+      <w:r>
+        <w:t>security control.</w:t>
+      </w:r>
+    </w:p>
+    <w:p>
+      <w:pPr>
+        <w:pStyle w:val="ListParagraph"/>
+        <w:numPr>
+          <w:ilvl w:val="1"/>
+          <w:numId w:val="15"/>
+        </w:numPr>
+      </w:pPr>
+      <w:r>
+        <w:t>A pushbutton for showing all Framework Core subcategories that also reference the security control.</w:t>
+      </w:r>
+    </w:p>
+    <w:p>
+      <w:pPr>
+        <w:pStyle w:val="ListParagraph"/>
+        <w:numPr>
+          <w:ilvl w:val="1"/>
+          <w:numId w:val="15"/>
+        </w:numPr>
+      </w:pPr>
+      <w:r>
+        <w:t>A pushbutton</w:t>
+      </w:r>
+      <w:r>
+        <w:t xml:space="preserve"> for tailoring </w:t>
+      </w:r>
+      <w:r>
+        <w:t xml:space="preserve">the </w:t>
+      </w:r>
+      <w:r>
+        <w:t>security control.</w:t>
       </w:r>
     </w:p>
     <w:p>
@@ -2686,7 +2764,7 @@
         <w:rPr>
           <w:noProof/>
         </w:rPr>
-        <w:t>1</w:t>
+        <w:t>3</w:t>
       </w:r>
       <w:r>
         <w:fldChar w:fldCharType="end"/>
@@ -2760,7 +2838,7 @@
         <w:fldChar w:fldCharType="separate"/>
       </w:r>
       <w:r>
-        <w:t>4.3</w:t>
+        <w:t>4.4</w:t>
       </w:r>
       <w:r>
         <w:fldChar w:fldCharType="end"/>
@@ -2892,7 +2970,7 @@
         <w:rPr>
           <w:noProof/>
         </w:rPr>
-        <w:t>1</w:t>
+        <w:t>3</w:t>
       </w:r>
       <w:r>
         <w:fldChar w:fldCharType="end"/>
@@ -2904,7 +2982,11 @@
         <w:t>push</w:t>
       </w:r>
       <w:r>
-        <w:t xml:space="preserve">buttons corresponding to NIST SP 800-53 security controls referenced by the subcategory PR.AC-1. These security controls include all controls belonging to the Identification and Authorization (IA) family, and security control AC-2 (Account Management) from the Access Control family. The user may click on the “IA family” or AC-2 </w:t>
+        <w:t xml:space="preserve">buttons corresponding to NIST SP 800-53 security controls referenced by the subcategory PR.AC-1. These security controls include all controls </w:t>
+      </w:r>
+      <w:r>
+        <w:lastRenderedPageBreak/>
+        <w:t xml:space="preserve">belonging to the Identification and Authorization (IA) family, and security control AC-2 (Account Management) from the Access Control family. The user may click on the “IA family” or AC-2 </w:t>
       </w:r>
       <w:r>
         <w:t>pushbutton</w:t>
@@ -2925,6 +3007,75 @@
         <w:t xml:space="preserve">. </w:t>
       </w:r>
       <w:r>
+        <w:t xml:space="preserve">Clicking the pushbutton </w:t>
+      </w:r>
+      <w:r>
+        <w:t>with the factory image</w:t>
+      </w:r>
+      <w:r>
+        <w:t xml:space="preserve"> produces a new Internet browser tab with the ICS overlay definition for AC-2</w:t>
+      </w:r>
+      <w:r>
+        <w:rPr>
+          <w:rStyle w:val="FootnoteReference"/>
+        </w:rPr>
+        <w:footnoteReference w:id="2"/>
+      </w:r>
+      <w:r>
+        <w:t xml:space="preserve">. </w:t>
+      </w:r>
+      <w:r>
+        <w:t xml:space="preserve">The user may view </w:t>
+      </w:r>
+      <w:r>
+        <w:t xml:space="preserve">all </w:t>
+      </w:r>
+      <w:r>
+        <w:t xml:space="preserve">the other </w:t>
+      </w:r>
+      <w:r>
+        <w:t>Framework Core subcategories that reference</w:t>
+      </w:r>
+      <w:r>
+        <w:t xml:space="preserve"> AC-2 by</w:t>
+      </w:r>
+      <w:r>
+        <w:t xml:space="preserve"> </w:t>
+      </w:r>
+      <w:r>
+        <w:t xml:space="preserve">clicking the pushbutton with the link image. </w:t>
+      </w:r>
+      <w:r>
+        <w:t xml:space="preserve">Doing so causes the user interface to switch to the </w:t>
+      </w:r>
+      <w:r>
+        <w:t>Cross References tab</w:t>
+      </w:r>
+      <w:r>
+        <w:t xml:space="preserve"> (described in </w:t>
+      </w:r>
+      <w:r>
+        <w:fldChar w:fldCharType="begin"/>
+      </w:r>
+      <w:r>
+        <w:instrText xml:space="preserve"> REF _Ref444011456 \r \h </w:instrText>
+      </w:r>
+      <w:r>
+        <w:fldChar w:fldCharType="separate"/>
+      </w:r>
+      <w:r>
+        <w:t>4.3</w:t>
+      </w:r>
+      <w:r>
+        <w:fldChar w:fldCharType="end"/>
+      </w:r>
+      <w:r>
+        <w:t>)</w:t>
+      </w:r>
+      <w:r>
+        <w:t xml:space="preserve">. </w:t>
+      </w:r>
+      <w:r>
         <w:t>The user may tailor security control AC-2 by c</w:t>
       </w:r>
       <w:r>
@@ -2937,14 +3088,13 @@
         <w:t xml:space="preserve"> </w:t>
       </w:r>
       <w:r>
-        <w:t>with the needle-</w:t>
-      </w:r>
-      <w:r>
-        <w:lastRenderedPageBreak/>
-        <w:t xml:space="preserve">and-thread image to the right of the AC-2 </w:t>
-      </w:r>
-      <w:r>
-        <w:t>pushbutton</w:t>
+        <w:t>with the needle-and-thread image</w:t>
+      </w:r>
+      <w:r>
+        <w:rPr>
+          <w:rStyle w:val="FootnoteReference"/>
+        </w:rPr>
+        <w:footnoteReference w:id="3"/>
       </w:r>
       <w:r>
         <w:t xml:space="preserve">. Doing so causes the user interface to switch to the Security Control Editor tab (described in </w:t>
@@ -3082,7 +3232,7 @@
         <w:rPr>
           <w:noProof/>
         </w:rPr>
-        <w:t>2</w:t>
+        <w:t>4</w:t>
       </w:r>
       <w:r>
         <w:fldChar w:fldCharType="end"/>
@@ -3142,7 +3292,7 @@
         <w:fldChar w:fldCharType="separate"/>
       </w:r>
       <w:r>
-        <w:t>4.3</w:t>
+        <w:t>4.4</w:t>
       </w:r>
       <w:r>
         <w:fldChar w:fldCharType="end"/>
@@ -3181,7 +3331,7 @@
         <w:fldChar w:fldCharType="separate"/>
       </w:r>
       <w:r>
-        <w:t>4.3</w:t>
+        <w:t>4.4</w:t>
       </w:r>
       <w:r>
         <w:fldChar w:fldCharType="end"/>
@@ -3195,6 +3345,7 @@
         <w:rPr>
           <w:noProof/>
         </w:rPr>
+        <w:lastRenderedPageBreak/>
         <w:drawing>
           <wp:inline distT="0" distB="0" distL="0" distR="0" wp14:anchorId="37549A34" wp14:editId="50481867">
             <wp:extent cx="5484010" cy="2587752"/>
@@ -3248,6 +3399,9 @@
       </w:r>
       <w:fldSimple w:instr=" SEQ Figure \* ARABIC ">
         <w:r>
+          <w:rPr>
+            <w:noProof/>
+          </w:rPr>
           <w:t>4</w:t>
         </w:r>
       </w:fldSimple>
@@ -3318,11 +3472,7 @@
         <w:t>drop-down</w:t>
       </w:r>
       <w:r>
-        <w:t xml:space="preserve"> value of LOW indicates the control or enhancement is included in all baselines. MODERATE indicates moderate and high </w:t>
-      </w:r>
-      <w:r>
-        <w:lastRenderedPageBreak/>
-        <w:t>baselines only. HIGH</w:t>
+        <w:t xml:space="preserve"> value of LOW indicates the control or enhancement is included in all baselines. MODERATE indicates moderate and high baselines only. HIGH</w:t>
       </w:r>
       <w:r>
         <w:t xml:space="preserve"> indicates high baseline only</w:t>
@@ -3354,7 +3504,7 @@
         <w:rPr>
           <w:noProof/>
         </w:rPr>
-        <w:t>2</w:t>
+        <w:t>4</w:t>
       </w:r>
       <w:r>
         <w:fldChar w:fldCharType="end"/>
@@ -3474,6 +3624,7 @@
     </w:p>
     <w:p>
       <w:r>
+        <w:lastRenderedPageBreak/>
         <w:t xml:space="preserve">The </w:t>
       </w:r>
       <w:r>
@@ -3501,7 +3652,7 @@
         <w:rPr>
           <w:noProof/>
         </w:rPr>
-        <w:t>3</w:t>
+        <w:t>5</w:t>
       </w:r>
       <w:r>
         <w:fldChar w:fldCharType="end"/>
@@ -3534,7 +3685,7 @@
         <w:rPr>
           <w:noProof/>
         </w:rPr>
-        <w:t>4</w:t>
+        <w:t>6</w:t>
       </w:r>
       <w:r>
         <w:fldChar w:fldCharType="end"/>
@@ -3570,7 +3721,7 @@
         <w:rPr>
           <w:noProof/>
         </w:rPr>
-        <w:t>5</w:t>
+        <w:t>7</w:t>
       </w:r>
       <w:r>
         <w:fldChar w:fldCharType="end"/>
@@ -3656,7 +3807,6 @@
         <w:rPr>
           <w:noProof/>
         </w:rPr>
-        <w:lastRenderedPageBreak/>
         <w:drawing>
           <wp:inline distT="0" distB="0" distL="0" distR="0" wp14:anchorId="0480D558" wp14:editId="5B146469">
             <wp:extent cx="5486400" cy="1698718"/>
@@ -3828,7 +3978,11 @@
         <w:t>low</w:t>
       </w:r>
       <w:r>
-        <w:t xml:space="preserve"> baseline. Additionally, the user adds control enhancements IA-3(1) and IA-3(4) to the </w:t>
+        <w:t xml:space="preserve"> baseline. Additionally, the </w:t>
+      </w:r>
+      <w:r>
+        <w:lastRenderedPageBreak/>
+        <w:t xml:space="preserve">user adds control enhancements IA-3(1) and IA-3(4) to the </w:t>
       </w:r>
       <w:r>
         <w:t>moderate</w:t>
@@ -3953,7 +4107,7 @@
         <w:rPr>
           <w:noProof/>
         </w:rPr>
-        <w:t>6</w:t>
+        <w:t>8</w:t>
       </w:r>
       <w:r>
         <w:fldChar w:fldCharType="end"/>
@@ -4025,11 +4179,7 @@
         <w:t>a “Control Enhancement (1) Additional Supplemental Guidance”</w:t>
       </w:r>
       <w:r>
-        <w:t xml:space="preserve"> editable text field for </w:t>
-      </w:r>
-      <w:r>
-        <w:lastRenderedPageBreak/>
-        <w:t xml:space="preserve">adding IA-3(1) supplemental guidance. Cross-referencing IA-3(1)'s added supplemental guidance from IA-(4) does not trigger an alert because IA-3(1)'s </w:t>
+        <w:t xml:space="preserve"> editable text field for adding IA-3(1) supplemental guidance. Cross-referencing IA-3(1)'s added supplemental guidance from IA-(4) does not trigger an alert because IA-3(1)'s </w:t>
       </w:r>
       <w:r>
         <w:t>drop-down</w:t>
@@ -4154,7 +4304,7 @@
         <w:rPr>
           <w:noProof/>
         </w:rPr>
-        <w:t>6</w:t>
+        <w:t>8</w:t>
       </w:r>
       <w:r>
         <w:fldChar w:fldCharType="end"/>
@@ -4178,7 +4328,7 @@
         <w:rPr>
           <w:noProof/>
         </w:rPr>
-        <w:t>7</w:t>
+        <w:t>9</w:t>
       </w:r>
       <w:r>
         <w:fldChar w:fldCharType="end"/>
@@ -4252,6 +4402,7 @@
         <w:rPr>
           <w:noProof/>
         </w:rPr>
+        <w:lastRenderedPageBreak/>
         <w:drawing>
           <wp:inline distT="0" distB="0" distL="0" distR="0" wp14:anchorId="6D757655" wp14:editId="279C3291">
             <wp:extent cx="5486400" cy="1380744"/>
@@ -4364,7 +4515,7 @@
         <w:rPr>
           <w:noProof/>
         </w:rPr>
-        <w:t>8</w:t>
+        <w:t>10</w:t>
       </w:r>
       <w:r>
         <w:fldChar w:fldCharType="end"/>
@@ -4408,7 +4559,6 @@
         <w:rPr>
           <w:noProof/>
         </w:rPr>
-        <w:lastRenderedPageBreak/>
         <w:drawing>
           <wp:inline distT="0" distB="0" distL="0" distR="0" wp14:anchorId="79E1E720" wp14:editId="180062DB">
             <wp:extent cx="5486400" cy="4791456"/>
@@ -4510,12 +4660,275 @@
       <w:pPr>
         <w:pStyle w:val="Heading2"/>
       </w:pPr>
-      <w:bookmarkStart w:id="14" w:name="_Ref436741750"/>
-      <w:bookmarkStart w:id="15" w:name="_Ref431562777"/>
+      <w:bookmarkStart w:id="14" w:name="_Ref444011456"/>
+      <w:r>
+        <w:lastRenderedPageBreak/>
+        <w:t>Cross References</w:t>
+      </w:r>
+      <w:bookmarkEnd w:id="14"/>
+    </w:p>
+    <w:p>
+      <w:r>
+        <w:t>The Cross References tab shows all Framework Core subcategories referencing whichever security control is currently displayed in the Security Control Editor tab. The subcategories are displayed as pushbuttons, which may be clicked to display the subcategory in the Cyber Framework Browser tab.</w:t>
+      </w:r>
+    </w:p>
+    <w:p>
+      <w:r>
+        <w:t xml:space="preserve">Suppose the Security Control Editor tab appears as shown in </w:t>
+      </w:r>
+      <w:r>
+        <w:fldChar w:fldCharType="begin"/>
+      </w:r>
+      <w:r>
+        <w:instrText xml:space="preserve"> REF _Ref427937499 \h </w:instrText>
+      </w:r>
+      <w:r>
+        <w:fldChar w:fldCharType="separate"/>
+      </w:r>
+      <w:r>
+        <w:t xml:space="preserve">Figure </w:t>
+      </w:r>
+      <w:r>
+        <w:rPr>
+          <w:noProof/>
+        </w:rPr>
+        <w:t>4</w:t>
+      </w:r>
+      <w:r>
+        <w:fldChar w:fldCharType="end"/>
+      </w:r>
+      <w:r>
+        <w:t xml:space="preserve">. Then the Cross References tab would appear as shown in </w:t>
+      </w:r>
+      <w:r>
+        <w:fldChar w:fldCharType="begin"/>
+      </w:r>
+      <w:r>
+        <w:instrText xml:space="preserve"> REF _Ref437606196 \h </w:instrText>
+      </w:r>
+      <w:r>
+        <w:fldChar w:fldCharType="separate"/>
+      </w:r>
+      <w:r>
+        <w:t xml:space="preserve">Figure </w:t>
+      </w:r>
+      <w:r>
+        <w:rPr>
+          <w:noProof/>
+        </w:rPr>
+        <w:t>11</w:t>
+      </w:r>
+      <w:r>
+        <w:fldChar w:fldCharType="end"/>
+      </w:r>
+      <w:r>
+        <w:t xml:space="preserve">. As the figure shows, PR.AC-1 is the only subcategory referencing IA-3. </w:t>
+      </w:r>
+      <w:r>
+        <w:fldChar w:fldCharType="begin"/>
+      </w:r>
+      <w:r>
+        <w:instrText xml:space="preserve"> REF _Ref437606767 \h </w:instrText>
+      </w:r>
+      <w:r>
+        <w:fldChar w:fldCharType="separate"/>
+      </w:r>
+      <w:r>
+        <w:t xml:space="preserve">Figure </w:t>
+      </w:r>
+      <w:r>
+        <w:rPr>
+          <w:noProof/>
+        </w:rPr>
+        <w:t>12</w:t>
+      </w:r>
+      <w:r>
+        <w:fldChar w:fldCharType="end"/>
+      </w:r>
+      <w:r>
+        <w:t xml:space="preserve"> shows the Cross References tab when the Security Control Editor selection is CM-8 (Information System Component Inventory) from the Configuration Management family, a security control referenced by four subcategories. </w:t>
+      </w:r>
+    </w:p>
+    <w:p>
+      <w:pPr>
+        <w:keepNext/>
+      </w:pPr>
+      <w:r>
+        <w:rPr>
+          <w:noProof/>
+        </w:rPr>
+        <w:drawing>
+          <wp:inline distT="0" distB="0" distL="0" distR="0" wp14:anchorId="5EF92881" wp14:editId="1793C983">
+            <wp:extent cx="5486400" cy="548640"/>
+            <wp:effectExtent l="0" t="0" r="0" b="3810"/>
+            <wp:docPr id="8" name="Picture 8"/>
+            <wp:cNvGraphicFramePr>
+              <a:graphicFrameLocks xmlns:a="http://schemas.openxmlformats.org/drawingml/2006/main" noChangeAspect="1"/>
+            </wp:cNvGraphicFramePr>
+            <a:graphic xmlns:a="http://schemas.openxmlformats.org/drawingml/2006/main">
+              <a:graphicData uri="http://schemas.openxmlformats.org/drawingml/2006/picture">
+                <pic:pic xmlns:pic="http://schemas.openxmlformats.org/drawingml/2006/picture">
+                  <pic:nvPicPr>
+                    <pic:cNvPr id="8" name="crossrefs-IA-3.png"/>
+                    <pic:cNvPicPr/>
+                  </pic:nvPicPr>
+                  <pic:blipFill>
+                    <a:blip r:embed="rId25">
+                      <a:extLst>
+                        <a:ext uri="{28A0092B-C50C-407E-A947-70E740481C1C}">
+                          <a14:useLocalDpi xmlns:a14="http://schemas.microsoft.com/office/drawing/2010/main" val="0"/>
+                        </a:ext>
+                      </a:extLst>
+                    </a:blip>
+                    <a:stretch>
+                      <a:fillRect/>
+                    </a:stretch>
+                  </pic:blipFill>
+                  <pic:spPr>
+                    <a:xfrm>
+                      <a:off x="0" y="0"/>
+                      <a:ext cx="5486400" cy="548640"/>
+                    </a:xfrm>
+                    <a:prstGeom prst="rect">
+                      <a:avLst/>
+                    </a:prstGeom>
+                  </pic:spPr>
+                </pic:pic>
+              </a:graphicData>
+            </a:graphic>
+          </wp:inline>
+        </w:drawing>
+      </w:r>
+    </w:p>
+    <w:p>
+      <w:pPr>
+        <w:pStyle w:val="Caption"/>
+      </w:pPr>
+      <w:bookmarkStart w:id="15" w:name="_Ref437606196"/>
+      <w:r>
+        <w:t xml:space="preserve">Figure </w:t>
+      </w:r>
+      <w:r>
+        <w:fldChar w:fldCharType="begin"/>
+      </w:r>
+      <w:r>
+        <w:instrText xml:space="preserve"> SEQ Figure \* ARABIC </w:instrText>
+      </w:r>
+      <w:r>
+        <w:fldChar w:fldCharType="separate"/>
+      </w:r>
+      <w:r>
+        <w:rPr>
+          <w:noProof/>
+        </w:rPr>
+        <w:t>11</w:t>
+      </w:r>
+      <w:r>
+        <w:rPr>
+          <w:noProof/>
+        </w:rPr>
+        <w:fldChar w:fldCharType="end"/>
+      </w:r>
+      <w:bookmarkEnd w:id="15"/>
+      <w:r>
+        <w:t>. Subcategory referencing IA-3.</w:t>
+      </w:r>
+    </w:p>
+    <w:p>
+      <w:pPr>
+        <w:keepNext/>
+      </w:pPr>
+      <w:r>
+        <w:rPr>
+          <w:noProof/>
+        </w:rPr>
+        <w:drawing>
+          <wp:inline distT="0" distB="0" distL="0" distR="0" wp14:anchorId="1BA6689B" wp14:editId="5A07B6C2">
+            <wp:extent cx="5486400" cy="868680"/>
+            <wp:effectExtent l="0" t="0" r="0" b="7620"/>
+            <wp:docPr id="13" name="Picture 13"/>
+            <wp:cNvGraphicFramePr>
+              <a:graphicFrameLocks xmlns:a="http://schemas.openxmlformats.org/drawingml/2006/main" noChangeAspect="1"/>
+            </wp:cNvGraphicFramePr>
+            <a:graphic xmlns:a="http://schemas.openxmlformats.org/drawingml/2006/main">
+              <a:graphicData uri="http://schemas.openxmlformats.org/drawingml/2006/picture">
+                <pic:pic xmlns:pic="http://schemas.openxmlformats.org/drawingml/2006/picture">
+                  <pic:nvPicPr>
+                    <pic:cNvPr id="13" name="crossrefs-CM-8.png"/>
+                    <pic:cNvPicPr/>
+                  </pic:nvPicPr>
+                  <pic:blipFill>
+                    <a:blip r:embed="rId26">
+                      <a:extLst>
+                        <a:ext uri="{28A0092B-C50C-407E-A947-70E740481C1C}">
+                          <a14:useLocalDpi xmlns:a14="http://schemas.microsoft.com/office/drawing/2010/main" val="0"/>
+                        </a:ext>
+                      </a:extLst>
+                    </a:blip>
+                    <a:stretch>
+                      <a:fillRect/>
+                    </a:stretch>
+                  </pic:blipFill>
+                  <pic:spPr>
+                    <a:xfrm>
+                      <a:off x="0" y="0"/>
+                      <a:ext cx="5486400" cy="868680"/>
+                    </a:xfrm>
+                    <a:prstGeom prst="rect">
+                      <a:avLst/>
+                    </a:prstGeom>
+                  </pic:spPr>
+                </pic:pic>
+              </a:graphicData>
+            </a:graphic>
+          </wp:inline>
+        </w:drawing>
+      </w:r>
+    </w:p>
+    <w:p>
+      <w:pPr>
+        <w:pStyle w:val="Caption"/>
+      </w:pPr>
+      <w:bookmarkStart w:id="16" w:name="_Ref437606767"/>
+      <w:r>
+        <w:t xml:space="preserve">Figure </w:t>
+      </w:r>
+      <w:r>
+        <w:fldChar w:fldCharType="begin"/>
+      </w:r>
+      <w:r>
+        <w:instrText xml:space="preserve"> SEQ Figure \* ARABIC </w:instrText>
+      </w:r>
+      <w:r>
+        <w:fldChar w:fldCharType="separate"/>
+      </w:r>
+      <w:r>
+        <w:rPr>
+          <w:noProof/>
+        </w:rPr>
+        <w:t>12</w:t>
+      </w:r>
+      <w:r>
+        <w:rPr>
+          <w:noProof/>
+        </w:rPr>
+        <w:fldChar w:fldCharType="end"/>
+      </w:r>
+      <w:bookmarkEnd w:id="16"/>
+      <w:r>
+        <w:t>. Subcategories referencing CM-8.</w:t>
+      </w:r>
+    </w:p>
+    <w:p>
+      <w:pPr>
+        <w:pStyle w:val="Heading2"/>
+      </w:pPr>
+      <w:bookmarkStart w:id="17" w:name="_Ref436741750"/>
+      <w:bookmarkStart w:id="18" w:name="_Ref431562777"/>
       <w:r>
         <w:t>Framework Profile</w:t>
       </w:r>
-      <w:bookmarkEnd w:id="14"/>
+      <w:bookmarkEnd w:id="17"/>
     </w:p>
     <w:p>
       <w:r>
@@ -4546,7 +4959,7 @@
         <w:rPr>
           <w:noProof/>
         </w:rPr>
-        <w:t>9</w:t>
+        <w:t>13</w:t>
       </w:r>
       <w:r>
         <w:fldChar w:fldCharType="end"/>
@@ -4600,7 +5013,7 @@
         <w:rPr>
           <w:noProof/>
         </w:rPr>
-        <w:t>1</w:t>
+        <w:t>3</w:t>
       </w:r>
       <w:r>
         <w:fldChar w:fldCharType="end"/>
@@ -4624,76 +5037,73 @@
         <w:t>suppose</w:t>
       </w:r>
       <w:r>
-        <w:t xml:space="preserve"> a user were to click on the </w:t>
-      </w:r>
-      <w:r>
+        <w:t xml:space="preserve"> a user were to click on the pushbutton in </w:t>
+      </w:r>
+      <w:r>
+        <w:fldChar w:fldCharType="begin"/>
+      </w:r>
+      <w:r>
+        <w:instrText xml:space="preserve"> REF _Ref437527061 \h </w:instrText>
+      </w:r>
+      <w:r>
+        <w:fldChar w:fldCharType="separate"/>
+      </w:r>
+      <w:r>
+        <w:t xml:space="preserve">Figure </w:t>
+      </w:r>
+      <w:r>
+        <w:rPr>
+          <w:noProof/>
+        </w:rPr>
+        <w:t>13</w:t>
+      </w:r>
+      <w:r>
+        <w:fldChar w:fldCharType="end"/>
+      </w:r>
+      <w:r>
+        <w:t xml:space="preserve"> with label PR.AC-1. This would result in the user interface appearing as in </w:t>
+      </w:r>
+      <w:r>
+        <w:fldChar w:fldCharType="begin"/>
+      </w:r>
+      <w:r>
+        <w:instrText xml:space="preserve"> REF _Ref436732840 \h </w:instrText>
+      </w:r>
+      <w:r>
+        <w:fldChar w:fldCharType="separate"/>
+      </w:r>
+      <w:r>
+        <w:t xml:space="preserve">Figure </w:t>
+      </w:r>
+      <w:r>
+        <w:rPr>
+          <w:noProof/>
+        </w:rPr>
+        <w:t>3</w:t>
+      </w:r>
+      <w:r>
+        <w:fldChar w:fldCharType="end"/>
+      </w:r>
+      <w:r>
+        <w:rPr>
+          <w:rStyle w:val="FootnoteReference"/>
+        </w:rPr>
+        <w:footnoteReference w:id="4"/>
+      </w:r>
+      <w:r>
+        <w:t>.</w:t>
+      </w:r>
+    </w:p>
+    <w:p/>
+    <w:p>
+      <w:pPr>
+        <w:keepNext/>
+      </w:pPr>
+      <w:r>
+        <w:rPr>
+          <w:noProof/>
+        </w:rPr>
         <w:lastRenderedPageBreak/>
-        <w:t xml:space="preserve">pushbutton in </w:t>
-      </w:r>
-      <w:r>
-        <w:fldChar w:fldCharType="begin"/>
-      </w:r>
-      <w:r>
-        <w:instrText xml:space="preserve"> REF _Ref437527061 \h </w:instrText>
-      </w:r>
-      <w:r>
-        <w:fldChar w:fldCharType="separate"/>
-      </w:r>
-      <w:r>
-        <w:t xml:space="preserve">Figure </w:t>
-      </w:r>
-      <w:r>
-        <w:rPr>
-          <w:noProof/>
-        </w:rPr>
-        <w:t>9</w:t>
-      </w:r>
-      <w:r>
-        <w:fldChar w:fldCharType="end"/>
-      </w:r>
-      <w:r>
-        <w:t xml:space="preserve"> with label PR.AC-1. This would result in the user interface appearing as in </w:t>
-      </w:r>
-      <w:r>
-        <w:fldChar w:fldCharType="begin"/>
-      </w:r>
-      <w:r>
-        <w:instrText xml:space="preserve"> REF _Ref436732840 \h </w:instrText>
-      </w:r>
-      <w:r>
-        <w:fldChar w:fldCharType="separate"/>
-      </w:r>
-      <w:r>
-        <w:t xml:space="preserve">Figure </w:t>
-      </w:r>
-      <w:r>
-        <w:rPr>
-          <w:noProof/>
-        </w:rPr>
-        <w:t>1</w:t>
-      </w:r>
-      <w:r>
-        <w:fldChar w:fldCharType="end"/>
-      </w:r>
-      <w:r>
-        <w:rPr>
-          <w:rStyle w:val="FootnoteReference"/>
-        </w:rPr>
-        <w:footnoteReference w:id="2"/>
-      </w:r>
-      <w:r>
-        <w:t>.</w:t>
-      </w:r>
-    </w:p>
-    <w:p/>
-    <w:p>
-      <w:pPr>
-        <w:keepNext/>
-      </w:pPr>
-      <w:r>
-        <w:rPr>
-          <w:noProof/>
-        </w:rPr>
         <w:drawing>
           <wp:inline distT="0" distB="0" distL="0" distR="0" wp14:anchorId="5CDD246E" wp14:editId="272609E5">
             <wp:extent cx="5488551" cy="2459736"/>
@@ -4710,7 +5120,7 @@
                     <pic:cNvPicPr/>
                   </pic:nvPicPr>
                   <pic:blipFill>
-                    <a:blip r:embed="rId25">
+                    <a:blip r:embed="rId27">
                       <a:extLst>
                         <a:ext uri="{28A0092B-C50C-407E-A947-70E740481C1C}">
                           <a14:useLocalDpi xmlns:a14="http://schemas.microsoft.com/office/drawing/2010/main" val="0"/>
@@ -4741,7 +5151,7 @@
       <w:pPr>
         <w:pStyle w:val="Caption"/>
       </w:pPr>
-      <w:bookmarkStart w:id="16" w:name="_Ref437527061"/>
+      <w:bookmarkStart w:id="19" w:name="_Ref437527061"/>
       <w:r>
         <w:t xml:space="preserve">Figure </w:t>
       </w:r>
@@ -4758,7 +5168,7 @@
         <w:rPr>
           <w:noProof/>
         </w:rPr>
-        <w:t>11</w:t>
+        <w:t>13</w:t>
       </w:r>
       <w:r>
         <w:rPr>
@@ -4766,7 +5176,7 @@
         </w:rPr>
         <w:fldChar w:fldCharType="end"/>
       </w:r>
-      <w:bookmarkEnd w:id="16"/>
+      <w:bookmarkEnd w:id="19"/>
       <w:r>
         <w:t>. Framework Profile tab.</w:t>
       </w:r>
@@ -4791,7 +5201,7 @@
         <w:rPr>
           <w:noProof/>
         </w:rPr>
-        <w:t>9</w:t>
+        <w:t>13</w:t>
       </w:r>
       <w:r>
         <w:fldChar w:fldCharType="end"/>
@@ -4817,344 +5227,12 @@
     </w:p>
     <w:p>
       <w:pPr>
-        <w:pStyle w:val="Heading2"/>
-      </w:pPr>
-      <w:r>
-        <w:t>Cross References</w:t>
-      </w:r>
-      <w:bookmarkEnd w:id="15"/>
-    </w:p>
-    <w:p>
-      <w:r>
-        <w:t xml:space="preserve">The Cross References tab shows all Framework Core subcategories referencing </w:t>
-      </w:r>
-      <w:r>
-        <w:t>whichever</w:t>
-      </w:r>
-      <w:r>
-        <w:t xml:space="preserve"> security control </w:t>
-      </w:r>
-      <w:r>
-        <w:t xml:space="preserve">is </w:t>
-      </w:r>
-      <w:r>
-        <w:t xml:space="preserve">currently </w:t>
-      </w:r>
-      <w:r>
-        <w:t>displayed</w:t>
-      </w:r>
-      <w:r>
-        <w:t xml:space="preserve"> in the Security Control Editor tab.</w:t>
-      </w:r>
-      <w:r>
-        <w:t xml:space="preserve"> </w:t>
-      </w:r>
-      <w:r>
-        <w:t xml:space="preserve">The subcategories are displayed as pushbuttons, which may be clicked to </w:t>
-      </w:r>
-      <w:r>
-        <w:t>display the subcategory in the Cyber Framework Browser tab.</w:t>
-      </w:r>
-    </w:p>
-    <w:p>
-      <w:r>
-        <w:t>Suppose</w:t>
-      </w:r>
-      <w:r>
-        <w:t xml:space="preserve"> the </w:t>
-      </w:r>
-      <w:r>
-        <w:t xml:space="preserve">Security Control Editor tab appears </w:t>
-      </w:r>
-      <w:r>
-        <w:t xml:space="preserve">as shown in </w:t>
-      </w:r>
-      <w:r>
-        <w:fldChar w:fldCharType="begin"/>
-      </w:r>
-      <w:r>
-        <w:instrText xml:space="preserve"> REF _Ref427937499 \h </w:instrText>
-      </w:r>
-      <w:r>
-        <w:fldChar w:fldCharType="separate"/>
-      </w:r>
-      <w:r>
-        <w:t xml:space="preserve">Figure </w:t>
-      </w:r>
-      <w:r>
-        <w:rPr>
-          <w:noProof/>
-        </w:rPr>
-        <w:t>2</w:t>
-      </w:r>
-      <w:r>
-        <w:fldChar w:fldCharType="end"/>
-      </w:r>
-      <w:r>
-        <w:t>. T</w:t>
-      </w:r>
-      <w:r>
-        <w:t xml:space="preserve">hen the Cross References tab </w:t>
-      </w:r>
-      <w:r>
-        <w:t>would appear</w:t>
-      </w:r>
-      <w:r>
-        <w:t xml:space="preserve"> as shown in </w:t>
-      </w:r>
-      <w:r>
-        <w:fldChar w:fldCharType="begin"/>
-      </w:r>
-      <w:r>
-        <w:instrText xml:space="preserve"> REF _Ref437606196 \h </w:instrText>
-      </w:r>
-      <w:r>
-        <w:fldChar w:fldCharType="separate"/>
-      </w:r>
-      <w:r>
-        <w:t xml:space="preserve">Figure </w:t>
-      </w:r>
-      <w:r>
-        <w:rPr>
-          <w:noProof/>
-        </w:rPr>
-        <w:t>10</w:t>
-      </w:r>
-      <w:r>
-        <w:fldChar w:fldCharType="end"/>
-      </w:r>
-      <w:r>
-        <w:t xml:space="preserve">. </w:t>
-      </w:r>
-      <w:r>
-        <w:t xml:space="preserve">As the figure shows, PR.AC-1 is the only subcategory referencing IA-3. </w:t>
-      </w:r>
-      <w:r>
-        <w:fldChar w:fldCharType="begin"/>
-      </w:r>
-      <w:r>
-        <w:instrText xml:space="preserve"> REF _Ref437606767 \h </w:instrText>
-      </w:r>
-      <w:r>
-        <w:fldChar w:fldCharType="separate"/>
-      </w:r>
-      <w:r>
-        <w:t xml:space="preserve">Figure </w:t>
-      </w:r>
-      <w:r>
-        <w:rPr>
-          <w:noProof/>
-        </w:rPr>
-        <w:t>11</w:t>
-      </w:r>
-      <w:r>
-        <w:fldChar w:fldCharType="end"/>
-      </w:r>
-      <w:r>
-        <w:t xml:space="preserve"> shows the </w:t>
-      </w:r>
-      <w:r>
-        <w:t>Cross References tab when the Security Control Editor selection is CM-8 (Information System Component Inventory</w:t>
-      </w:r>
-      <w:r>
-        <w:t>)</w:t>
-      </w:r>
-      <w:r>
-        <w:t xml:space="preserve"> from the Configuration Management family, a security control referenced by f</w:t>
-      </w:r>
-      <w:r>
-        <w:t>our subcategori</w:t>
-      </w:r>
-      <w:r>
-        <w:t>es.</w:t>
-      </w:r>
-      <w:r>
-        <w:t xml:space="preserve"> </w:t>
-      </w:r>
-    </w:p>
-    <w:p>
-      <w:pPr>
-        <w:keepNext/>
-      </w:pPr>
-      <w:r>
-        <w:rPr>
-          <w:noProof/>
-        </w:rPr>
-        <w:drawing>
-          <wp:inline distT="0" distB="0" distL="0" distR="0" wp14:anchorId="155F2AA3" wp14:editId="7EAE5E41">
-            <wp:extent cx="5486400" cy="548640"/>
-            <wp:effectExtent l="0" t="0" r="0" b="3810"/>
-            <wp:docPr id="8" name="Picture 8"/>
-            <wp:cNvGraphicFramePr>
-              <a:graphicFrameLocks xmlns:a="http://schemas.openxmlformats.org/drawingml/2006/main" noChangeAspect="1"/>
-            </wp:cNvGraphicFramePr>
-            <a:graphic xmlns:a="http://schemas.openxmlformats.org/drawingml/2006/main">
-              <a:graphicData uri="http://schemas.openxmlformats.org/drawingml/2006/picture">
-                <pic:pic xmlns:pic="http://schemas.openxmlformats.org/drawingml/2006/picture">
-                  <pic:nvPicPr>
-                    <pic:cNvPr id="8" name="crossrefs-IA-3.png"/>
-                    <pic:cNvPicPr/>
-                  </pic:nvPicPr>
-                  <pic:blipFill>
-                    <a:blip r:embed="rId26">
-                      <a:extLst>
-                        <a:ext uri="{28A0092B-C50C-407E-A947-70E740481C1C}">
-                          <a14:useLocalDpi xmlns:a14="http://schemas.microsoft.com/office/drawing/2010/main" val="0"/>
-                        </a:ext>
-                      </a:extLst>
-                    </a:blip>
-                    <a:stretch>
-                      <a:fillRect/>
-                    </a:stretch>
-                  </pic:blipFill>
-                  <pic:spPr>
-                    <a:xfrm>
-                      <a:off x="0" y="0"/>
-                      <a:ext cx="5486400" cy="548640"/>
-                    </a:xfrm>
-                    <a:prstGeom prst="rect">
-                      <a:avLst/>
-                    </a:prstGeom>
-                  </pic:spPr>
-                </pic:pic>
-              </a:graphicData>
-            </a:graphic>
-          </wp:inline>
-        </w:drawing>
-      </w:r>
-    </w:p>
-    <w:p>
-      <w:pPr>
-        <w:pStyle w:val="Caption"/>
-      </w:pPr>
-      <w:bookmarkStart w:id="17" w:name="_Ref437606196"/>
-      <w:r>
-        <w:t xml:space="preserve">Figure </w:t>
-      </w:r>
-      <w:fldSimple w:instr=" SEQ Figure \* ARABIC ">
-        <w:r>
-          <w:rPr>
-            <w:noProof/>
-          </w:rPr>
-          <w:t>12</w:t>
-        </w:r>
-      </w:fldSimple>
-      <w:bookmarkEnd w:id="17"/>
-      <w:r>
-        <w:t xml:space="preserve">. </w:t>
-      </w:r>
-      <w:r>
-        <w:t>Subcategory</w:t>
-      </w:r>
-      <w:r>
-        <w:t xml:space="preserve"> referencing </w:t>
-      </w:r>
-      <w:r>
-        <w:t>IA-</w:t>
-      </w:r>
-      <w:r>
-        <w:t>3</w:t>
-      </w:r>
-      <w:r>
-        <w:t>.</w:t>
-      </w:r>
-    </w:p>
-    <w:p>
-      <w:pPr>
-        <w:keepNext/>
-      </w:pPr>
-      <w:r>
-        <w:rPr>
-          <w:noProof/>
-        </w:rPr>
-        <w:lastRenderedPageBreak/>
-        <w:drawing>
-          <wp:inline distT="0" distB="0" distL="0" distR="0" wp14:anchorId="2CE2E086" wp14:editId="1A3C5F87">
-            <wp:extent cx="5486400" cy="868680"/>
-            <wp:effectExtent l="0" t="0" r="0" b="7620"/>
-            <wp:docPr id="13" name="Picture 13"/>
-            <wp:cNvGraphicFramePr>
-              <a:graphicFrameLocks xmlns:a="http://schemas.openxmlformats.org/drawingml/2006/main" noChangeAspect="1"/>
-            </wp:cNvGraphicFramePr>
-            <a:graphic xmlns:a="http://schemas.openxmlformats.org/drawingml/2006/main">
-              <a:graphicData uri="http://schemas.openxmlformats.org/drawingml/2006/picture">
-                <pic:pic xmlns:pic="http://schemas.openxmlformats.org/drawingml/2006/picture">
-                  <pic:nvPicPr>
-                    <pic:cNvPr id="13" name="crossrefs-CM-8.png"/>
-                    <pic:cNvPicPr/>
-                  </pic:nvPicPr>
-                  <pic:blipFill>
-                    <a:blip r:embed="rId27">
-                      <a:extLst>
-                        <a:ext uri="{28A0092B-C50C-407E-A947-70E740481C1C}">
-                          <a14:useLocalDpi xmlns:a14="http://schemas.microsoft.com/office/drawing/2010/main" val="0"/>
-                        </a:ext>
-                      </a:extLst>
-                    </a:blip>
-                    <a:stretch>
-                      <a:fillRect/>
-                    </a:stretch>
-                  </pic:blipFill>
-                  <pic:spPr>
-                    <a:xfrm>
-                      <a:off x="0" y="0"/>
-                      <a:ext cx="5486400" cy="868680"/>
-                    </a:xfrm>
-                    <a:prstGeom prst="rect">
-                      <a:avLst/>
-                    </a:prstGeom>
-                  </pic:spPr>
-                </pic:pic>
-              </a:graphicData>
-            </a:graphic>
-          </wp:inline>
-        </w:drawing>
-      </w:r>
-    </w:p>
-    <w:p>
-      <w:pPr>
-        <w:pStyle w:val="Caption"/>
-      </w:pPr>
-      <w:bookmarkStart w:id="18" w:name="_Ref437606767"/>
-      <w:r>
-        <w:t xml:space="preserve">Figure </w:t>
-      </w:r>
-      <w:r>
-        <w:fldChar w:fldCharType="begin"/>
-      </w:r>
-      <w:r>
-        <w:instrText xml:space="preserve"> SEQ Figure \* ARABIC </w:instrText>
-      </w:r>
-      <w:r>
-        <w:fldChar w:fldCharType="separate"/>
-      </w:r>
-      <w:r>
-        <w:rPr>
-          <w:noProof/>
-        </w:rPr>
-        <w:t>13</w:t>
-      </w:r>
-      <w:r>
-        <w:rPr>
-          <w:noProof/>
-        </w:rPr>
-        <w:fldChar w:fldCharType="end"/>
-      </w:r>
+        <w:pStyle w:val="Heading1"/>
+      </w:pPr>
+      <w:bookmarkStart w:id="20" w:name="_Ref431395618"/>
+      <w:bookmarkStart w:id="21" w:name="_Ref436666397"/>
       <w:bookmarkEnd w:id="18"/>
       <w:r>
-        <w:t>. Subcategories referencing CM-8</w:t>
-      </w:r>
-      <w:r>
-        <w:t>.</w:t>
-      </w:r>
-    </w:p>
-    <w:p>
-      <w:pPr>
-        <w:pStyle w:val="Heading1"/>
-      </w:pPr>
-      <w:bookmarkStart w:id="19" w:name="_Ref431395618"/>
-      <w:bookmarkStart w:id="20" w:name="_Ref436666397"/>
-      <w:r>
         <w:t>XML Format</w:t>
       </w:r>
       <w:r>
@@ -5175,11 +5253,11 @@
       <w:r>
         <w:t>Tailored Control</w:t>
       </w:r>
-      <w:bookmarkEnd w:id="19"/>
+      <w:bookmarkEnd w:id="20"/>
       <w:r>
         <w:t>s</w:t>
       </w:r>
-      <w:bookmarkEnd w:id="20"/>
+      <w:bookmarkEnd w:id="21"/>
     </w:p>
     <w:p>
       <w:r>
@@ -5313,6 +5391,7 @@
         <w:pStyle w:val="Bibliography"/>
       </w:pPr>
       <w:r>
+        <w:lastRenderedPageBreak/>
         <w:t>[6]</w:t>
       </w:r>
       <w:r>
@@ -5442,7 +5521,7 @@
           <w:rPr>
             <w:noProof/>
           </w:rPr>
-          <w:t>12</w:t>
+          <w:t>6</w:t>
         </w:r>
         <w:r>
           <w:rPr>
@@ -5511,6 +5590,38 @@
         <w:footnoteRef/>
       </w:r>
       <w:r>
+        <w:t xml:space="preserve"> This pushbutton appears only if the user has checked the NIST SP 800-82 overlay box in Preferences.</w:t>
+      </w:r>
+    </w:p>
+  </w:footnote>
+  <w:footnote w:id="3">
+    <w:p>
+      <w:pPr>
+        <w:pStyle w:val="FootnoteText"/>
+      </w:pPr>
+      <w:r>
+        <w:rPr>
+          <w:rStyle w:val="FootnoteReference"/>
+        </w:rPr>
+        <w:footnoteRef/>
+      </w:r>
+      <w:r>
+        <w:t xml:space="preserve"> This pushbutton appears only if the user has not unchecked the Security Control Editor tab box in Preferences.</w:t>
+      </w:r>
+    </w:p>
+  </w:footnote>
+  <w:footnote w:id="4">
+    <w:p>
+      <w:pPr>
+        <w:pStyle w:val="FootnoteText"/>
+      </w:pPr>
+      <w:r>
+        <w:rPr>
+          <w:rStyle w:val="FootnoteReference"/>
+        </w:rPr>
+        <w:footnoteRef/>
+      </w:r>
+      <w:r>
         <w:t xml:space="preserve"> Except that, instead of an “Add to Profile” pushbutton appearing below the PR.AC-1 description, there would be a “Remove from Profile” pushbutton.</w:t>
       </w:r>
     </w:p>
@@ -5536,7 +5647,7 @@
         <w:rFonts w:ascii="Symbol" w:hAnsi="Symbol" w:hint="default"/>
       </w:rPr>
     </w:lvl>
-    <w:lvl w:ilvl="1" w:tplc="04090003" w:tentative="1">
+    <w:lvl w:ilvl="1" w:tplc="04090003">
       <w:start w:val="1"/>
       <w:numFmt w:val="bullet"/>
       <w:lvlText w:val="o"/>
@@ -8574,7 +8685,7 @@
 </file>
 
 <file path=customXml/itemProps1.xml><?xml version="1.0" encoding="utf-8"?>
-<ds:datastoreItem xmlns:ds="http://schemas.openxmlformats.org/officeDocument/2006/customXml" ds:itemID="{C8F346AD-DAD9-427D-8D7B-F8CCC3B6FE20}">
+<ds:datastoreItem xmlns:ds="http://schemas.openxmlformats.org/officeDocument/2006/customXml" ds:itemID="{0C226E79-873B-44DE-817E-CDD9A27CE345}">
   <ds:schemaRefs>
     <ds:schemaRef ds:uri="http://schemas.openxmlformats.org/officeDocument/2006/bibliography"/>
   </ds:schemaRefs>

</xml_diff>

<commit_message>
Completed edits to UI section. Began writing XML section.
</commit_message>
<xml_diff>
--- a/bt/doc/UserGuide.docx
+++ b/bt/doc/UserGuide.docx
@@ -2201,8 +2201,6 @@
         <w:pStyle w:val="Heading1"/>
       </w:pPr>
       <w:bookmarkStart w:id="0" w:name="_Ref427842523"/>
-      <w:bookmarkStart w:id="1" w:name="_GoBack"/>
-      <w:bookmarkEnd w:id="1"/>
       <w:r>
         <w:t>User Interface</w:t>
       </w:r>
@@ -2405,7 +2403,7 @@
       <w:pPr>
         <w:pStyle w:val="Caption"/>
       </w:pPr>
-      <w:bookmarkStart w:id="2" w:name="_Ref443905127"/>
+      <w:bookmarkStart w:id="1" w:name="_Ref443905127"/>
       <w:r>
         <w:t xml:space="preserve">Figure </w:t>
       </w:r>
@@ -2417,7 +2415,7 @@
           <w:t>1</w:t>
         </w:r>
       </w:fldSimple>
-      <w:bookmarkEnd w:id="2"/>
+      <w:bookmarkEnd w:id="1"/>
       <w:r>
         <w:t>. Preferences pushbutton above user interface tabs.</w:t>
       </w:r>
@@ -2477,7 +2475,7 @@
       <w:pPr>
         <w:pStyle w:val="Caption"/>
       </w:pPr>
-      <w:bookmarkStart w:id="3" w:name="_Ref443905425"/>
+      <w:bookmarkStart w:id="2" w:name="_Ref443905425"/>
       <w:r>
         <w:t xml:space="preserve">Figure </w:t>
       </w:r>
@@ -2489,84 +2487,86 @@
           <w:t>2</w:t>
         </w:r>
       </w:fldSimple>
+      <w:bookmarkEnd w:id="2"/>
+      <w:r>
+        <w:rPr>
+          <w:noProof/>
+        </w:rPr>
+        <w:t>. Preference</w:t>
+      </w:r>
+      <w:r>
+        <w:rPr>
+          <w:noProof/>
+        </w:rPr>
+        <w:t>s</w:t>
+      </w:r>
+      <w:r>
+        <w:rPr>
+          <w:noProof/>
+        </w:rPr>
+        <w:t xml:space="preserve"> dialog.</w:t>
+      </w:r>
+    </w:p>
+    <w:p>
+      <w:r>
+        <w:t xml:space="preserve">The following subsections describe </w:t>
+      </w:r>
+      <w:r>
+        <w:t>the four Baseline Tailor</w:t>
+      </w:r>
+      <w:r>
+        <w:t xml:space="preserve"> </w:t>
+      </w:r>
+      <w:r>
+        <w:t>user interface</w:t>
+      </w:r>
+      <w:r>
+        <w:t xml:space="preserve"> tabs in detail, using as an example </w:t>
+      </w:r>
+      <w:r>
+        <w:t xml:space="preserve">the tailoring of </w:t>
+      </w:r>
+      <w:r>
+        <w:t xml:space="preserve">security control IA-3 (Device Identification and Authentication) from the Identification and Authentication </w:t>
+      </w:r>
+      <w:r>
+        <w:t xml:space="preserve">control </w:t>
+      </w:r>
+      <w:r>
+        <w:t>family</w:t>
+      </w:r>
+      <w:r>
+        <w:t xml:space="preserve">. </w:t>
+      </w:r>
+      <w:r>
+        <w:t xml:space="preserve">IA-3 pertains to identifying and authenticating devices prior to connecting to them. </w:t>
+      </w:r>
+      <w:r>
+        <w:t>In the example, IA-3 is tailored</w:t>
+      </w:r>
+      <w:r>
+        <w:t xml:space="preserve"> </w:t>
+      </w:r>
+      <w:r>
+        <w:t xml:space="preserve">for Industrial Control Systems </w:t>
+      </w:r>
+      <w:r>
+        <w:t>as specified in NIST SP 800-82.</w:t>
+      </w:r>
+      <w:r>
+        <w:t xml:space="preserve"> This example assumes that the user has selected both checkboxes in the preferences dialog.</w:t>
+      </w:r>
+    </w:p>
+    <w:p>
+      <w:pPr>
+        <w:pStyle w:val="Heading2"/>
+      </w:pPr>
+      <w:bookmarkStart w:id="3" w:name="_Ref444074399"/>
+      <w:bookmarkStart w:id="4" w:name="_Ref428958089"/>
+      <w:r>
+        <w:t>Cybersecurity Framework Browser</w:t>
+      </w:r>
       <w:bookmarkEnd w:id="3"/>
-      <w:r>
-        <w:rPr>
-          <w:noProof/>
-        </w:rPr>
-        <w:t>. Preference</w:t>
-      </w:r>
-      <w:r>
-        <w:rPr>
-          <w:noProof/>
-        </w:rPr>
-        <w:t>s</w:t>
-      </w:r>
-      <w:r>
-        <w:rPr>
-          <w:noProof/>
-        </w:rPr>
-        <w:t xml:space="preserve"> dialog.</w:t>
-      </w:r>
-    </w:p>
-    <w:p>
-      <w:r>
-        <w:t xml:space="preserve">The following subsections describe </w:t>
-      </w:r>
-      <w:r>
-        <w:t>the four Baseline Tailor</w:t>
-      </w:r>
-      <w:r>
-        <w:t xml:space="preserve"> </w:t>
-      </w:r>
-      <w:r>
-        <w:t>user interface</w:t>
-      </w:r>
-      <w:r>
-        <w:t xml:space="preserve"> tabs in detail, using as an example </w:t>
-      </w:r>
-      <w:r>
-        <w:t xml:space="preserve">the tailoring of </w:t>
-      </w:r>
-      <w:r>
-        <w:t xml:space="preserve">security control IA-3 (Device Identification and Authentication) from the Identification and Authentication </w:t>
-      </w:r>
-      <w:r>
-        <w:t xml:space="preserve">control </w:t>
-      </w:r>
-      <w:r>
-        <w:t>family</w:t>
-      </w:r>
-      <w:r>
-        <w:t xml:space="preserve">. </w:t>
-      </w:r>
-      <w:r>
-        <w:t xml:space="preserve">IA-3 pertains to identifying and authenticating devices prior to connecting to them. </w:t>
-      </w:r>
-      <w:r>
-        <w:t>In the example, IA-3 is tailored</w:t>
-      </w:r>
-      <w:r>
-        <w:t xml:space="preserve"> </w:t>
-      </w:r>
-      <w:r>
-        <w:t xml:space="preserve">for Industrial Control Systems </w:t>
-      </w:r>
-      <w:r>
-        <w:t>as specified in NIST SP 800-82.</w:t>
-      </w:r>
-      <w:r>
-        <w:t xml:space="preserve"> This example assumes that the user has selected both checkboxes in the preferences dialog.</w:t>
-      </w:r>
-    </w:p>
-    <w:p>
-      <w:pPr>
-        <w:pStyle w:val="Heading2"/>
-      </w:pPr>
-      <w:bookmarkStart w:id="4" w:name="_Ref428958089"/>
-      <w:r>
-        <w:t>Cybersecurity Framework Browser</w:t>
-      </w:r>
     </w:p>
     <w:p>
       <w:r>
@@ -2906,27 +2906,14 @@
       <w:r>
         <w:t xml:space="preserve">Figure </w:t>
       </w:r>
-      <w:r>
-        <w:fldChar w:fldCharType="begin"/>
-      </w:r>
-      <w:r>
-        <w:instrText xml:space="preserve"> SEQ Figure \* ARABIC </w:instrText>
-      </w:r>
-      <w:r>
-        <w:fldChar w:fldCharType="separate"/>
-      </w:r>
-      <w:r>
-        <w:rPr>
-          <w:noProof/>
-        </w:rPr>
-        <w:t>3</w:t>
-      </w:r>
-      <w:r>
-        <w:rPr>
-          <w:noProof/>
-        </w:rPr>
-        <w:fldChar w:fldCharType="end"/>
-      </w:r>
+      <w:fldSimple w:instr=" SEQ Figure \* ARABIC ">
+        <w:r>
+          <w:rPr>
+            <w:noProof/>
+          </w:rPr>
+          <w:t>3</w:t>
+        </w:r>
+      </w:fldSimple>
       <w:bookmarkEnd w:id="5"/>
       <w:r>
         <w:t xml:space="preserve">. </w:t>
@@ -3007,13 +2994,7 @@
         <w:t xml:space="preserve">. </w:t>
       </w:r>
       <w:r>
-        <w:t xml:space="preserve">Clicking the pushbutton </w:t>
-      </w:r>
-      <w:r>
-        <w:t>with the factory image</w:t>
-      </w:r>
-      <w:r>
-        <w:t xml:space="preserve"> produces a new Internet browser tab with the ICS overlay definition for AC-2</w:t>
+        <w:t>Clicking the pushbutton with the factory image produces a new Internet browser tab with the ICS overlay definition for AC-2</w:t>
       </w:r>
       <w:r>
         <w:rPr>
@@ -3025,31 +3006,7 @@
         <w:t xml:space="preserve">. </w:t>
       </w:r>
       <w:r>
-        <w:t xml:space="preserve">The user may view </w:t>
-      </w:r>
-      <w:r>
-        <w:t xml:space="preserve">all </w:t>
-      </w:r>
-      <w:r>
-        <w:t xml:space="preserve">the other </w:t>
-      </w:r>
-      <w:r>
-        <w:t>Framework Core subcategories that reference</w:t>
-      </w:r>
-      <w:r>
-        <w:t xml:space="preserve"> AC-2 by</w:t>
-      </w:r>
-      <w:r>
-        <w:t xml:space="preserve"> </w:t>
-      </w:r>
-      <w:r>
-        <w:t xml:space="preserve">clicking the pushbutton with the link image. </w:t>
-      </w:r>
-      <w:r>
-        <w:t xml:space="preserve">Doing so causes the user interface to switch to the </w:t>
-      </w:r>
-      <w:r>
-        <w:t>Cross References tab</w:t>
+        <w:t>The user may view all the other Framework Core subcategories that reference AC-2 by clicking the pushbutton with the link image. Doing so causes the user interface to switch to the Cross References tab</w:t>
       </w:r>
       <w:r>
         <w:t xml:space="preserve"> (described in </w:t>
@@ -3170,7 +3127,13 @@
         </w:numPr>
       </w:pPr>
       <w:r>
-        <w:t>Navigating the NIST SP 800-53 security control catalog.</w:t>
+        <w:t>Navigating the NIST SP 800-53 security control catalog</w:t>
+      </w:r>
+      <w:r>
+        <w:t xml:space="preserve"> and NIST SP 800-82 overlay</w:t>
+      </w:r>
+      <w:r>
+        <w:t>.</w:t>
       </w:r>
     </w:p>
     <w:p>
@@ -3247,7 +3210,13 @@
         <w:t xml:space="preserve">before </w:t>
       </w:r>
       <w:r>
-        <w:t xml:space="preserve">she has initiated </w:t>
+        <w:t>initia</w:t>
+      </w:r>
+      <w:r>
+        <w:t>ting</w:t>
+      </w:r>
+      <w:r>
+        <w:t xml:space="preserve"> </w:t>
       </w:r>
       <w:r>
         <w:t xml:space="preserve">any tailoring. The two drop-down lists in the upper right hand corner are for choosing an individual control from a control family. The checkboxes and </w:t>
@@ -3460,7 +3429,13 @@
         <w:t>NIST SP 800-53 d</w:t>
       </w:r>
       <w:r>
-        <w:t xml:space="preserve">atabase. The third column has </w:t>
+        <w:t xml:space="preserve">atabase. </w:t>
+      </w:r>
+      <w:r>
+        <w:t xml:space="preserve">If the NIST SP 800-82 box in Preferences has been checked, a pushbutton with a factory image may be clicked to look up the control in the ICS overlay. </w:t>
+      </w:r>
+      <w:r>
+        <w:t xml:space="preserve">The third column has </w:t>
       </w:r>
       <w:r>
         <w:t>drop-down</w:t>
@@ -3619,12 +3594,15 @@
         <w:t>The three rightmost columns show the baseline selections for IA-3 and its enhancements.</w:t>
       </w:r>
       <w:r>
-        <w:t xml:space="preserve"> “Selected” indicates the control or enhancement is in the NIST SP 800-53 baseline and has not been tailored out. “Added” indicates the user has tailored in the control or enhancement. “Removed” indicates the control or enhancement has been tailored out. No entry indicates that the control or enhancement is not in the NIST SP 800-53 baseline and has not been tailored in.</w:t>
-      </w:r>
-    </w:p>
-    <w:p>
+        <w:t xml:space="preserve"> “Selected” indicates the control or enhancement is in the NIST SP 800-53 baseline and has not been tailored out. “Added” indicates the user has tailored in the control or enhancement. </w:t>
+      </w:r>
       <w:r>
         <w:lastRenderedPageBreak/>
+        <w:t>“Removed” indicates the control or enhancement has been tailored out. No entry indicates that the control or enhancement is not in the NIST SP 800-53 baseline and has not been tailored in.</w:t>
+      </w:r>
+    </w:p>
+    <w:p>
+      <w:r>
         <w:t xml:space="preserve">The </w:t>
       </w:r>
       <w:r>
@@ -3942,6 +3920,7 @@
     </w:p>
     <w:p>
       <w:r>
+        <w:lastRenderedPageBreak/>
         <w:t>Now suppose a user tailors IA-3</w:t>
       </w:r>
       <w:r>
@@ -3978,11 +3957,7 @@
         <w:t>low</w:t>
       </w:r>
       <w:r>
-        <w:t xml:space="preserve"> baseline. Additionally, the </w:t>
-      </w:r>
-      <w:r>
-        <w:lastRenderedPageBreak/>
-        <w:t xml:space="preserve">user adds control enhancements IA-3(1) and IA-3(4) to the </w:t>
+        <w:t xml:space="preserve"> baseline. Additionally, the user adds control enhancements IA-3(1) and IA-3(4) to the </w:t>
       </w:r>
       <w:r>
         <w:t>moderate</w:t>
@@ -4352,7 +4327,11 @@
         <w:t xml:space="preserve">IA-3 and </w:t>
       </w:r>
       <w:r>
-        <w:t>IA-3(1)</w:t>
+        <w:t>IA-</w:t>
+      </w:r>
+      <w:r>
+        <w:lastRenderedPageBreak/>
+        <w:t>3(1)</w:t>
       </w:r>
       <w:r>
         <w:t>,</w:t>
@@ -4402,7 +4381,6 @@
         <w:rPr>
           <w:noProof/>
         </w:rPr>
-        <w:lastRenderedPageBreak/>
         <w:drawing>
           <wp:inline distT="0" distB="0" distL="0" distR="0" wp14:anchorId="6D757655" wp14:editId="279C3291">
             <wp:extent cx="5486400" cy="1380744"/>
@@ -4559,6 +4537,7 @@
         <w:rPr>
           <w:noProof/>
         </w:rPr>
+        <w:lastRenderedPageBreak/>
         <w:drawing>
           <wp:inline distT="0" distB="0" distL="0" distR="0" wp14:anchorId="79E1E720" wp14:editId="180062DB">
             <wp:extent cx="5486400" cy="4791456"/>
@@ -4618,135 +4597,154 @@
       <w:r>
         <w:t xml:space="preserve">Figure </w:t>
       </w:r>
+      <w:fldSimple w:instr=" SEQ Figure \* ARABIC ">
+        <w:r>
+          <w:rPr>
+            <w:noProof/>
+          </w:rPr>
+          <w:t>10</w:t>
+        </w:r>
+      </w:fldSimple>
+      <w:bookmarkEnd w:id="13"/>
+      <w:r>
+        <w:t xml:space="preserve">. XML generated by </w:t>
+      </w:r>
+      <w:r>
+        <w:t>the Security Control Editor</w:t>
+      </w:r>
+      <w:r>
+        <w:t xml:space="preserve"> copy-past</w:t>
+      </w:r>
+      <w:r>
+        <w:t>ed</w:t>
+      </w:r>
+      <w:r>
+        <w:t xml:space="preserve"> into a third party XML authoring software application.</w:t>
+      </w:r>
+    </w:p>
+    <w:p>
+      <w:pPr>
+        <w:pStyle w:val="Heading2"/>
+      </w:pPr>
+      <w:bookmarkStart w:id="14" w:name="_Ref444011456"/>
+      <w:r>
+        <w:t>Cross References</w:t>
+      </w:r>
+      <w:bookmarkEnd w:id="14"/>
+    </w:p>
+    <w:p>
+      <w:r>
+        <w:t xml:space="preserve">The Baseline Tailor user interface provides two ways a user can display all Framework Core subcategories referencing a particular security control. The first way, discussed in </w:t>
+      </w:r>
       <w:r>
         <w:fldChar w:fldCharType="begin"/>
       </w:r>
       <w:r>
-        <w:instrText xml:space="preserve"> SEQ Figure \* ARABIC </w:instrText>
+        <w:instrText xml:space="preserve"> REF _Ref444074399 \r \h </w:instrText>
       </w:r>
       <w:r>
         <w:fldChar w:fldCharType="separate"/>
       </w:r>
       <w:r>
+        <w:t>4.1</w:t>
+      </w:r>
+      <w:r>
+        <w:fldChar w:fldCharType="end"/>
+      </w:r>
+      <w:r>
+        <w:t xml:space="preserve">, is by clicking a pushbutton in the Cyber Framework Browser tab with a link image. The second way, discussed in </w:t>
+      </w:r>
+      <w:r>
+        <w:fldChar w:fldCharType="begin"/>
+      </w:r>
+      <w:r>
+        <w:instrText xml:space="preserve"> REF _Ref436741328 \r \h </w:instrText>
+      </w:r>
+      <w:r>
+        <w:fldChar w:fldCharType="separate"/>
+      </w:r>
+      <w:r>
+        <w:t>4.2</w:t>
+      </w:r>
+      <w:r>
+        <w:fldChar w:fldCharType="end"/>
+      </w:r>
+      <w:r>
+        <w:t>, is by clicking on the “Framework Core subcategories referencing…” button in the Security Control Editor tab. Performing either action changes the focus to the Cross References tab.</w:t>
+      </w:r>
+    </w:p>
+    <w:p>
+      <w:r>
+        <w:t xml:space="preserve">The Cross References tab shows all Framework Core subcategories referencing whichever security control </w:t>
+      </w:r>
+      <w:r>
+        <w:t>was most recently selected – either by clicking a “link” button in the Cyber Framework Brower tab or by clicking the “Framework Core subcategories referencing…” button in the Security Control Editor tab. The Cross References tab displays the subcategories</w:t>
+      </w:r>
+      <w:r>
+        <w:t xml:space="preserve"> as pushbuttons, which may be clicked to display the subcategory in the Cyber Framework Browser tab.</w:t>
+      </w:r>
+    </w:p>
+    <w:p>
+      <w:r>
+        <w:lastRenderedPageBreak/>
+        <w:t xml:space="preserve">Suppose the Security Control Editor tab appears as shown in </w:t>
+      </w:r>
+      <w:r>
+        <w:fldChar w:fldCharType="begin"/>
+      </w:r>
+      <w:r>
+        <w:instrText xml:space="preserve"> REF _Ref427937499 \h </w:instrText>
+      </w:r>
+      <w:r>
+        <w:fldChar w:fldCharType="separate"/>
+      </w:r>
+      <w:r>
+        <w:t xml:space="preserve">Figure </w:t>
+      </w:r>
+      <w:r>
         <w:rPr>
           <w:noProof/>
         </w:rPr>
-        <w:t>10</w:t>
+        <w:t>4</w:t>
+      </w:r>
+      <w:r>
+        <w:fldChar w:fldCharType="end"/>
+      </w:r>
+      <w:r>
+        <w:t>, and the user has clicked the “Framework Core subcategories referencing IA-3” pushbutton</w:t>
+      </w:r>
+      <w:r>
+        <w:t xml:space="preserve">. Then the Cross References tab would appear as shown in </w:t>
+      </w:r>
+      <w:r>
+        <w:fldChar w:fldCharType="begin"/>
+      </w:r>
+      <w:r>
+        <w:instrText xml:space="preserve"> REF _Ref437606196 \h </w:instrText>
+      </w:r>
+      <w:r>
+        <w:fldChar w:fldCharType="separate"/>
+      </w:r>
+      <w:r>
+        <w:t xml:space="preserve">Figure </w:t>
       </w:r>
       <w:r>
         <w:rPr>
           <w:noProof/>
         </w:rPr>
+        <w:t>11</w:t>
+      </w:r>
+      <w:r>
         <w:fldChar w:fldCharType="end"/>
       </w:r>
-      <w:bookmarkEnd w:id="13"/>
-      <w:r>
-        <w:t xml:space="preserve">. XML generated by </w:t>
-      </w:r>
-      <w:r>
-        <w:t>the Security Control Editor</w:t>
-      </w:r>
-      <w:r>
-        <w:t xml:space="preserve"> copy-past</w:t>
-      </w:r>
-      <w:r>
-        <w:t>ed</w:t>
-      </w:r>
-      <w:r>
-        <w:t xml:space="preserve"> into a third party XML authoring software application.</w:t>
-      </w:r>
-    </w:p>
-    <w:p>
-      <w:pPr>
-        <w:pStyle w:val="Heading2"/>
-      </w:pPr>
-      <w:bookmarkStart w:id="14" w:name="_Ref444011456"/>
-      <w:r>
-        <w:lastRenderedPageBreak/>
-        <w:t>Cross References</w:t>
-      </w:r>
-      <w:bookmarkEnd w:id="14"/>
-    </w:p>
-    <w:p>
-      <w:r>
-        <w:t>The Cross References tab shows all Framework Core subcategories referencing whichever security control is currently displayed in the Security Control Editor tab. The subcategories are displayed as pushbuttons, which may be clicked to display the subcategory in the Cyber Framework Browser tab.</w:t>
-      </w:r>
-    </w:p>
-    <w:p>
-      <w:r>
-        <w:t xml:space="preserve">Suppose the Security Control Editor tab appears as shown in </w:t>
-      </w:r>
-      <w:r>
-        <w:fldChar w:fldCharType="begin"/>
-      </w:r>
-      <w:r>
-        <w:instrText xml:space="preserve"> REF _Ref427937499 \h </w:instrText>
-      </w:r>
-      <w:r>
-        <w:fldChar w:fldCharType="separate"/>
-      </w:r>
-      <w:r>
-        <w:t xml:space="preserve">Figure </w:t>
-      </w:r>
-      <w:r>
-        <w:rPr>
-          <w:noProof/>
-        </w:rPr>
-        <w:t>4</w:t>
-      </w:r>
-      <w:r>
-        <w:fldChar w:fldCharType="end"/>
-      </w:r>
-      <w:r>
-        <w:t xml:space="preserve">. Then the Cross References tab would appear as shown in </w:t>
-      </w:r>
-      <w:r>
-        <w:fldChar w:fldCharType="begin"/>
-      </w:r>
-      <w:r>
-        <w:instrText xml:space="preserve"> REF _Ref437606196 \h </w:instrText>
-      </w:r>
-      <w:r>
-        <w:fldChar w:fldCharType="separate"/>
-      </w:r>
-      <w:r>
-        <w:t xml:space="preserve">Figure </w:t>
-      </w:r>
-      <w:r>
-        <w:rPr>
-          <w:noProof/>
-        </w:rPr>
-        <w:t>11</w:t>
-      </w:r>
-      <w:r>
-        <w:fldChar w:fldCharType="end"/>
-      </w:r>
       <w:r>
         <w:t xml:space="preserve">. As the figure shows, PR.AC-1 is the only subcategory referencing IA-3. </w:t>
       </w:r>
       <w:r>
-        <w:fldChar w:fldCharType="begin"/>
-      </w:r>
-      <w:r>
-        <w:instrText xml:space="preserve"> REF _Ref437606767 \h </w:instrText>
-      </w:r>
-      <w:r>
-        <w:fldChar w:fldCharType="separate"/>
-      </w:r>
-      <w:r>
-        <w:t xml:space="preserve">Figure </w:t>
-      </w:r>
-      <w:r>
-        <w:rPr>
-          <w:noProof/>
-        </w:rPr>
-        <w:t>12</w:t>
-      </w:r>
-      <w:r>
-        <w:fldChar w:fldCharType="end"/>
-      </w:r>
-      <w:r>
-        <w:t xml:space="preserve"> shows the Cross References tab when the Security Control Editor selection is CM-8 (Information System Component Inventory) from the Configuration Management family, a security control referenced by four subcategories. </w:t>
+        <w:t xml:space="preserve">Clicking the PR.AC-2 pushbutton causes the focus to change to the Cyber Framework Browser tab, with </w:t>
+      </w:r>
+      <w:r>
+        <w:t>PROTECT (PR) selected from the “Framework core function” radio buttons, PR.AC selected from the “Category” drop-down list, and “PR.AC-1” selected from the “Subcategory” drop-down list.</w:t>
       </w:r>
     </w:p>
     <w:p>
@@ -4808,30 +4806,76 @@
       <w:r>
         <w:t xml:space="preserve">Figure </w:t>
       </w:r>
+      <w:fldSimple w:instr=" SEQ Figure \* ARABIC ">
+        <w:r>
+          <w:rPr>
+            <w:noProof/>
+          </w:rPr>
+          <w:t>11</w:t>
+        </w:r>
+      </w:fldSimple>
+      <w:bookmarkEnd w:id="15"/>
+      <w:r>
+        <w:t>. Subcategory referencing IA-3.</w:t>
+      </w:r>
+    </w:p>
+    <w:p>
       <w:r>
         <w:fldChar w:fldCharType="begin"/>
       </w:r>
       <w:r>
-        <w:instrText xml:space="preserve"> SEQ Figure \* ARABIC </w:instrText>
+        <w:instrText xml:space="preserve"> REF _Ref437606767 \h </w:instrText>
       </w:r>
       <w:r>
         <w:fldChar w:fldCharType="separate"/>
       </w:r>
       <w:r>
+        <w:t xml:space="preserve">Figure </w:t>
+      </w:r>
+      <w:r>
         <w:rPr>
           <w:noProof/>
         </w:rPr>
-        <w:t>11</w:t>
+        <w:t>12</w:t>
+      </w:r>
+      <w:r>
+        <w:fldChar w:fldCharType="end"/>
+      </w:r>
+      <w:r>
+        <w:t xml:space="preserve"> shows the Cross References tab when the Security Control Editor selection is CM-8 (Information System Component Inventory) from the Configuration Management family, and the user has clicked the “Framework Core subcategories referencing CM-8” pushbutton. As </w:t>
+      </w:r>
+      <w:r>
+        <w:fldChar w:fldCharType="begin"/>
+      </w:r>
+      <w:r>
+        <w:instrText xml:space="preserve"> REF _Ref437606767 \h </w:instrText>
+      </w:r>
+      <w:r>
+        <w:fldChar w:fldCharType="separate"/>
+      </w:r>
+      <w:r>
+        <w:t xml:space="preserve">Figure </w:t>
       </w:r>
       <w:r>
         <w:rPr>
           <w:noProof/>
         </w:rPr>
+        <w:t>12</w:t>
+      </w:r>
+      <w:r>
         <w:fldChar w:fldCharType="end"/>
       </w:r>
-      <w:bookmarkEnd w:id="15"/>
-      <w:r>
-        <w:t>. Subcategory referencing IA-3.</w:t>
+      <w:r>
+        <w:t xml:space="preserve"> shows, four Framework Core subcategories reference CM-8</w:t>
+      </w:r>
+      <w:r>
+        <w:t xml:space="preserve">. Clicking any of these subcategory pushbuttons causes a focus change to the Cyber Framework Browser tab, with the appropriate </w:t>
+      </w:r>
+      <w:r>
+        <w:t>widget selections</w:t>
+      </w:r>
+      <w:r>
+        <w:t>.</w:t>
       </w:r>
     </w:p>
     <w:p>
@@ -4893,27 +4937,14 @@
       <w:r>
         <w:t xml:space="preserve">Figure </w:t>
       </w:r>
-      <w:r>
-        <w:fldChar w:fldCharType="begin"/>
-      </w:r>
-      <w:r>
-        <w:instrText xml:space="preserve"> SEQ Figure \* ARABIC </w:instrText>
-      </w:r>
-      <w:r>
-        <w:fldChar w:fldCharType="separate"/>
-      </w:r>
-      <w:r>
-        <w:rPr>
-          <w:noProof/>
-        </w:rPr>
-        <w:t>12</w:t>
-      </w:r>
-      <w:r>
-        <w:rPr>
-          <w:noProof/>
-        </w:rPr>
-        <w:fldChar w:fldCharType="end"/>
-      </w:r>
+      <w:fldSimple w:instr=" SEQ Figure \* ARABIC ">
+        <w:r>
+          <w:rPr>
+            <w:noProof/>
+          </w:rPr>
+          <w:t>12</w:t>
+        </w:r>
+      </w:fldSimple>
       <w:bookmarkEnd w:id="16"/>
       <w:r>
         <w:t>. Subcategories referencing CM-8.</w:t>
@@ -5103,7 +5134,6 @@
         <w:rPr>
           <w:noProof/>
         </w:rPr>
-        <w:lastRenderedPageBreak/>
         <w:drawing>
           <wp:inline distT="0" distB="0" distL="0" distR="0" wp14:anchorId="5CDD246E" wp14:editId="272609E5">
             <wp:extent cx="5488551" cy="2459736"/>
@@ -5155,57 +5185,79 @@
       <w:r>
         <w:t xml:space="preserve">Figure </w:t>
       </w:r>
+      <w:fldSimple w:instr=" SEQ Figure \* ARABIC ">
+        <w:r>
+          <w:rPr>
+            <w:noProof/>
+          </w:rPr>
+          <w:t>13</w:t>
+        </w:r>
+      </w:fldSimple>
+      <w:bookmarkEnd w:id="19"/>
+      <w:r>
+        <w:t>. Framework Profile tab.</w:t>
+      </w:r>
+    </w:p>
+    <w:p>
+      <w:r>
+        <w:t xml:space="preserve">The Profile shown in </w:t>
+      </w:r>
       <w:r>
         <w:fldChar w:fldCharType="begin"/>
       </w:r>
       <w:r>
-        <w:instrText xml:space="preserve"> SEQ Figure \* ARABIC </w:instrText>
+        <w:instrText xml:space="preserve"> REF _Ref437527061 \h </w:instrText>
       </w:r>
       <w:r>
         <w:fldChar w:fldCharType="separate"/>
       </w:r>
       <w:r>
+        <w:t xml:space="preserve">Figure </w:t>
+      </w:r>
+      <w:r>
         <w:rPr>
           <w:noProof/>
         </w:rPr>
         <w:t>13</w:t>
       </w:r>
       <w:r>
+        <w:fldChar w:fldCharType="end"/>
+      </w:r>
+      <w:r>
+        <w:t xml:space="preserve"> contains two subcategories: ID.AM-1 and ID.AM-2. If the “</w:t>
+      </w:r>
+      <w:r>
+        <w:t>Restrict controls to Framework Profile informative references</w:t>
+      </w:r>
+      <w:r>
+        <w:t>” box in the Security Control Editor tab is checked, then the Security Control Editor’s “Control family” and Control” drop-down choices will be restricted to only those controls referenced by ID.AM-1 and ID.AM-2.</w:t>
+      </w:r>
+    </w:p>
+    <w:p>
+      <w:r>
+        <w:t xml:space="preserve">The non-editable “XML representation” text field at the bottom of </w:t>
+      </w:r>
+      <w:r>
+        <w:fldChar w:fldCharType="begin"/>
+      </w:r>
+      <w:r>
+        <w:instrText xml:space="preserve"> REF _Ref437527061 \h </w:instrText>
+      </w:r>
+      <w:r>
+        <w:fldChar w:fldCharType="separate"/>
+      </w:r>
+      <w:r>
+        <w:t xml:space="preserve">Figure </w:t>
+      </w:r>
+      <w:r>
         <w:rPr>
           <w:noProof/>
         </w:rPr>
+        <w:t>13</w:t>
+      </w:r>
+      <w:r>
         <w:fldChar w:fldCharType="end"/>
       </w:r>
-      <w:bookmarkEnd w:id="19"/>
-      <w:r>
-        <w:t>. Framework Profile tab.</w:t>
-      </w:r>
-    </w:p>
-    <w:p>
-      <w:r>
-        <w:t xml:space="preserve">The non-editable “XML representation” text field at the bottom of </w:t>
-      </w:r>
-      <w:r>
-        <w:fldChar w:fldCharType="begin"/>
-      </w:r>
-      <w:r>
-        <w:instrText xml:space="preserve"> REF _Ref437527061 \h </w:instrText>
-      </w:r>
-      <w:r>
-        <w:fldChar w:fldCharType="separate"/>
-      </w:r>
-      <w:r>
-        <w:t xml:space="preserve">Figure </w:t>
-      </w:r>
-      <w:r>
-        <w:rPr>
-          <w:noProof/>
-        </w:rPr>
-        <w:t>13</w:t>
-      </w:r>
-      <w:r>
-        <w:fldChar w:fldCharType="end"/>
-      </w:r>
       <w:r>
         <w:t xml:space="preserve"> </w:t>
       </w:r>
@@ -5223,6 +5275,9 @@
       </w:r>
       <w:r>
         <w:t xml:space="preserve"> As with the XML generated in the Security Control Editor tab, this XML can be copy-pasted into a third-party authoring application</w:t>
+      </w:r>
+      <w:r>
+        <w:t>.</w:t>
       </w:r>
     </w:p>
     <w:p>
@@ -5238,40 +5293,153 @@
       <w:r>
         <w:t>s</w:t>
       </w:r>
-      <w:r>
-        <w:t xml:space="preserve"> for </w:t>
-      </w:r>
-      <w:r>
-        <w:t xml:space="preserve">Framework </w:t>
-      </w:r>
-      <w:r>
-        <w:t>Core, Profiles,</w:t>
-      </w:r>
-      <w:r>
-        <w:t xml:space="preserve"> and </w:t>
-      </w:r>
-      <w:r>
-        <w:t>Tailored Control</w:t>
-      </w:r>
       <w:bookmarkEnd w:id="20"/>
-      <w:r>
-        <w:t>s</w:t>
-      </w:r>
       <w:bookmarkEnd w:id="21"/>
     </w:p>
     <w:p>
       <w:r>
+        <w:t xml:space="preserve">Baseline Tailor produces XML representations of both a </w:t>
+      </w:r>
+      <w:r>
+        <w:t xml:space="preserve">Framework Profile and a </w:t>
+      </w:r>
+      <w:r>
+        <w:t xml:space="preserve">tailored security control. </w:t>
+      </w:r>
+      <w:r>
+        <w:t xml:space="preserve">The Framework Profile XML, shown in </w:t>
+      </w:r>
+      <w:r>
+        <w:fldChar w:fldCharType="begin"/>
+      </w:r>
+      <w:r>
+        <w:instrText xml:space="preserve"> REF _Ref437527061 \h </w:instrText>
+      </w:r>
+      <w:r>
+        <w:fldChar w:fldCharType="separate"/>
+      </w:r>
+      <w:r>
+        <w:t xml:space="preserve">Figure </w:t>
+      </w:r>
+      <w:r>
+        <w:rPr>
+          <w:noProof/>
+        </w:rPr>
+        <w:t>13</w:t>
+      </w:r>
+      <w:r>
+        <w:fldChar w:fldCharType="end"/>
+      </w:r>
+      <w:r>
+        <w:t xml:space="preserve">, is very simple. Its representation is limited to only the identifier of each subcategory included in the Profile. </w:t>
+      </w:r>
+      <w:bookmarkStart w:id="22" w:name="_GoBack"/>
+      <w:bookmarkEnd w:id="22"/>
+      <w:r>
+        <w:t xml:space="preserve">The tailored security control XML, </w:t>
+      </w:r>
+      <w:r>
+        <w:t xml:space="preserve">is more information-intensive. Consider the tailored control XML representation </w:t>
+      </w:r>
+      <w:r>
+        <w:t xml:space="preserve">produced in the IA-3 example in </w:t>
+      </w:r>
+      <w:r>
+        <w:fldChar w:fldCharType="begin"/>
+      </w:r>
+      <w:r>
+        <w:instrText xml:space="preserve"> REF _Ref436741328 \r \h </w:instrText>
+      </w:r>
+      <w:r>
+        <w:fldChar w:fldCharType="separate"/>
+      </w:r>
+      <w:r>
+        <w:t>4.2</w:t>
+      </w:r>
+      <w:r>
+        <w:fldChar w:fldCharType="end"/>
+      </w:r>
+      <w:r>
+        <w:t xml:space="preserve"> and shown in</w:t>
+      </w:r>
+      <w:r>
+        <w:t xml:space="preserve"> </w:t>
+      </w:r>
+      <w:r>
+        <w:fldChar w:fldCharType="begin"/>
+      </w:r>
+      <w:r>
+        <w:instrText xml:space="preserve"> REF _Ref431567721 \h </w:instrText>
+      </w:r>
+      <w:r>
+        <w:fldChar w:fldCharType="separate"/>
+      </w:r>
+      <w:r>
+        <w:t xml:space="preserve">Figure </w:t>
+      </w:r>
+      <w:r>
+        <w:rPr>
+          <w:noProof/>
+        </w:rPr>
+        <w:t>10</w:t>
+      </w:r>
+      <w:r>
+        <w:fldChar w:fldCharType="end"/>
+      </w:r>
+      <w:r>
+        <w:t>. This XML data represents all changes to the NIST SP 800-53 IA-3 baseline, as well as the rationale explaining why the baseline was changed and ICS-specific supplemental guidance for the control and two of its enhancements.</w:t>
+      </w:r>
+    </w:p>
+    <w:p>
+      <w:r>
         <w:t>Framework Core schema and data</w:t>
       </w:r>
     </w:p>
     <w:p>
+      <w:pPr>
+        <w:pStyle w:val="ListParagraph"/>
+        <w:numPr>
+          <w:ilvl w:val="0"/>
+          <w:numId w:val="18"/>
+        </w:numPr>
+      </w:pPr>
+      <w:r>
+        <w:t xml:space="preserve">Used internally by BT. </w:t>
+      </w:r>
+    </w:p>
+    <w:p>
       <w:r>
         <w:t>Framework Profile schema</w:t>
       </w:r>
     </w:p>
     <w:p>
-      <w:r>
+      <w:pPr>
+        <w:pStyle w:val="ListParagraph"/>
+        <w:numPr>
+          <w:ilvl w:val="0"/>
+          <w:numId w:val="17"/>
+        </w:numPr>
+      </w:pPr>
+      <w:r>
+        <w:t>Very simple. Only represents inclusion. No elements for added guidance or elaboration of 800-53 refs.</w:t>
+      </w:r>
+    </w:p>
+    <w:p>
+      <w:r>
+        <w:lastRenderedPageBreak/>
         <w:t>Tailored Baseline schema</w:t>
+      </w:r>
+    </w:p>
+    <w:p>
+      <w:pPr>
+        <w:pStyle w:val="ListParagraph"/>
+        <w:numPr>
+          <w:ilvl w:val="0"/>
+          <w:numId w:val="16"/>
+        </w:numPr>
+      </w:pPr>
+      <w:r>
+        <w:t>Useful in conjunction with 800-53 XML at nvd.nist.gov</w:t>
       </w:r>
     </w:p>
     <w:p>
@@ -5391,7 +5559,6 @@
         <w:pStyle w:val="Bibliography"/>
       </w:pPr>
       <w:r>
-        <w:lastRenderedPageBreak/>
         <w:t>[6]</w:t>
       </w:r>
       <w:r>
@@ -5521,7 +5688,7 @@
           <w:rPr>
             <w:noProof/>
           </w:rPr>
-          <w:t>6</w:t>
+          <w:t>14</w:t>
         </w:r>
         <w:r>
           <w:rPr>
@@ -6494,6 +6661,119 @@
     </w:lvl>
   </w:abstractNum>
   <w:abstractNum w:abstractNumId="8" w15:restartNumberingAfterBreak="0">
+    <w:nsid w:val="30822C84"/>
+    <w:multiLevelType w:val="hybridMultilevel"/>
+    <w:tmpl w:val="FE56ADCA"/>
+    <w:lvl w:ilvl="0" w:tplc="04090001">
+      <w:start w:val="1"/>
+      <w:numFmt w:val="bullet"/>
+      <w:lvlText w:val=""/>
+      <w:lvlJc w:val="left"/>
+      <w:pPr>
+        <w:ind w:left="720" w:hanging="360"/>
+      </w:pPr>
+      <w:rPr>
+        <w:rFonts w:ascii="Symbol" w:hAnsi="Symbol" w:hint="default"/>
+      </w:rPr>
+    </w:lvl>
+    <w:lvl w:ilvl="1" w:tplc="04090003" w:tentative="1">
+      <w:start w:val="1"/>
+      <w:numFmt w:val="bullet"/>
+      <w:lvlText w:val="o"/>
+      <w:lvlJc w:val="left"/>
+      <w:pPr>
+        <w:ind w:left="1440" w:hanging="360"/>
+      </w:pPr>
+      <w:rPr>
+        <w:rFonts w:ascii="Courier New" w:hAnsi="Courier New" w:cs="Courier New" w:hint="default"/>
+      </w:rPr>
+    </w:lvl>
+    <w:lvl w:ilvl="2" w:tplc="04090005" w:tentative="1">
+      <w:start w:val="1"/>
+      <w:numFmt w:val="bullet"/>
+      <w:lvlText w:val=""/>
+      <w:lvlJc w:val="left"/>
+      <w:pPr>
+        <w:ind w:left="2160" w:hanging="360"/>
+      </w:pPr>
+      <w:rPr>
+        <w:rFonts w:ascii="Wingdings" w:hAnsi="Wingdings" w:hint="default"/>
+      </w:rPr>
+    </w:lvl>
+    <w:lvl w:ilvl="3" w:tplc="04090001" w:tentative="1">
+      <w:start w:val="1"/>
+      <w:numFmt w:val="bullet"/>
+      <w:lvlText w:val=""/>
+      <w:lvlJc w:val="left"/>
+      <w:pPr>
+        <w:ind w:left="2880" w:hanging="360"/>
+      </w:pPr>
+      <w:rPr>
+        <w:rFonts w:ascii="Symbol" w:hAnsi="Symbol" w:hint="default"/>
+      </w:rPr>
+    </w:lvl>
+    <w:lvl w:ilvl="4" w:tplc="04090003" w:tentative="1">
+      <w:start w:val="1"/>
+      <w:numFmt w:val="bullet"/>
+      <w:lvlText w:val="o"/>
+      <w:lvlJc w:val="left"/>
+      <w:pPr>
+        <w:ind w:left="3600" w:hanging="360"/>
+      </w:pPr>
+      <w:rPr>
+        <w:rFonts w:ascii="Courier New" w:hAnsi="Courier New" w:cs="Courier New" w:hint="default"/>
+      </w:rPr>
+    </w:lvl>
+    <w:lvl w:ilvl="5" w:tplc="04090005" w:tentative="1">
+      <w:start w:val="1"/>
+      <w:numFmt w:val="bullet"/>
+      <w:lvlText w:val=""/>
+      <w:lvlJc w:val="left"/>
+      <w:pPr>
+        <w:ind w:left="4320" w:hanging="360"/>
+      </w:pPr>
+      <w:rPr>
+        <w:rFonts w:ascii="Wingdings" w:hAnsi="Wingdings" w:hint="default"/>
+      </w:rPr>
+    </w:lvl>
+    <w:lvl w:ilvl="6" w:tplc="04090001" w:tentative="1">
+      <w:start w:val="1"/>
+      <w:numFmt w:val="bullet"/>
+      <w:lvlText w:val=""/>
+      <w:lvlJc w:val="left"/>
+      <w:pPr>
+        <w:ind w:left="5040" w:hanging="360"/>
+      </w:pPr>
+      <w:rPr>
+        <w:rFonts w:ascii="Symbol" w:hAnsi="Symbol" w:hint="default"/>
+      </w:rPr>
+    </w:lvl>
+    <w:lvl w:ilvl="7" w:tplc="04090003" w:tentative="1">
+      <w:start w:val="1"/>
+      <w:numFmt w:val="bullet"/>
+      <w:lvlText w:val="o"/>
+      <w:lvlJc w:val="left"/>
+      <w:pPr>
+        <w:ind w:left="5760" w:hanging="360"/>
+      </w:pPr>
+      <w:rPr>
+        <w:rFonts w:ascii="Courier New" w:hAnsi="Courier New" w:cs="Courier New" w:hint="default"/>
+      </w:rPr>
+    </w:lvl>
+    <w:lvl w:ilvl="8" w:tplc="04090005" w:tentative="1">
+      <w:start w:val="1"/>
+      <w:numFmt w:val="bullet"/>
+      <w:lvlText w:val=""/>
+      <w:lvlJc w:val="left"/>
+      <w:pPr>
+        <w:ind w:left="6480" w:hanging="360"/>
+      </w:pPr>
+      <w:rPr>
+        <w:rFonts w:ascii="Wingdings" w:hAnsi="Wingdings" w:hint="default"/>
+      </w:rPr>
+    </w:lvl>
+  </w:abstractNum>
+  <w:abstractNum w:abstractNumId="9" w15:restartNumberingAfterBreak="0">
     <w:nsid w:val="31647CBA"/>
     <w:multiLevelType w:val="multilevel"/>
     <w:tmpl w:val="F70E56BC"/>
@@ -6588,7 +6868,7 @@
       </w:pPr>
     </w:lvl>
   </w:abstractNum>
-  <w:abstractNum w:abstractNumId="9" w15:restartNumberingAfterBreak="0">
+  <w:abstractNum w:abstractNumId="10" w15:restartNumberingAfterBreak="0">
     <w:nsid w:val="427E2F03"/>
     <w:multiLevelType w:val="hybridMultilevel"/>
     <w:tmpl w:val="63B80488"/>
@@ -6701,7 +6981,7 @@
       </w:rPr>
     </w:lvl>
   </w:abstractNum>
-  <w:abstractNum w:abstractNumId="10" w15:restartNumberingAfterBreak="0">
+  <w:abstractNum w:abstractNumId="11" w15:restartNumberingAfterBreak="0">
     <w:nsid w:val="4BD31CDD"/>
     <w:multiLevelType w:val="hybridMultilevel"/>
     <w:tmpl w:val="F9ACBF98"/>
@@ -6814,7 +7094,120 @@
       </w:rPr>
     </w:lvl>
   </w:abstractNum>
-  <w:abstractNum w:abstractNumId="11" w15:restartNumberingAfterBreak="0">
+  <w:abstractNum w:abstractNumId="12" w15:restartNumberingAfterBreak="0">
+    <w:nsid w:val="4FA951E4"/>
+    <w:multiLevelType w:val="hybridMultilevel"/>
+    <w:tmpl w:val="D102BEF0"/>
+    <w:lvl w:ilvl="0" w:tplc="04090001">
+      <w:start w:val="1"/>
+      <w:numFmt w:val="bullet"/>
+      <w:lvlText w:val=""/>
+      <w:lvlJc w:val="left"/>
+      <w:pPr>
+        <w:ind w:left="720" w:hanging="360"/>
+      </w:pPr>
+      <w:rPr>
+        <w:rFonts w:ascii="Symbol" w:hAnsi="Symbol" w:hint="default"/>
+      </w:rPr>
+    </w:lvl>
+    <w:lvl w:ilvl="1" w:tplc="04090003" w:tentative="1">
+      <w:start w:val="1"/>
+      <w:numFmt w:val="bullet"/>
+      <w:lvlText w:val="o"/>
+      <w:lvlJc w:val="left"/>
+      <w:pPr>
+        <w:ind w:left="1440" w:hanging="360"/>
+      </w:pPr>
+      <w:rPr>
+        <w:rFonts w:ascii="Courier New" w:hAnsi="Courier New" w:cs="Courier New" w:hint="default"/>
+      </w:rPr>
+    </w:lvl>
+    <w:lvl w:ilvl="2" w:tplc="04090005" w:tentative="1">
+      <w:start w:val="1"/>
+      <w:numFmt w:val="bullet"/>
+      <w:lvlText w:val=""/>
+      <w:lvlJc w:val="left"/>
+      <w:pPr>
+        <w:ind w:left="2160" w:hanging="360"/>
+      </w:pPr>
+      <w:rPr>
+        <w:rFonts w:ascii="Wingdings" w:hAnsi="Wingdings" w:hint="default"/>
+      </w:rPr>
+    </w:lvl>
+    <w:lvl w:ilvl="3" w:tplc="04090001" w:tentative="1">
+      <w:start w:val="1"/>
+      <w:numFmt w:val="bullet"/>
+      <w:lvlText w:val=""/>
+      <w:lvlJc w:val="left"/>
+      <w:pPr>
+        <w:ind w:left="2880" w:hanging="360"/>
+      </w:pPr>
+      <w:rPr>
+        <w:rFonts w:ascii="Symbol" w:hAnsi="Symbol" w:hint="default"/>
+      </w:rPr>
+    </w:lvl>
+    <w:lvl w:ilvl="4" w:tplc="04090003" w:tentative="1">
+      <w:start w:val="1"/>
+      <w:numFmt w:val="bullet"/>
+      <w:lvlText w:val="o"/>
+      <w:lvlJc w:val="left"/>
+      <w:pPr>
+        <w:ind w:left="3600" w:hanging="360"/>
+      </w:pPr>
+      <w:rPr>
+        <w:rFonts w:ascii="Courier New" w:hAnsi="Courier New" w:cs="Courier New" w:hint="default"/>
+      </w:rPr>
+    </w:lvl>
+    <w:lvl w:ilvl="5" w:tplc="04090005" w:tentative="1">
+      <w:start w:val="1"/>
+      <w:numFmt w:val="bullet"/>
+      <w:lvlText w:val=""/>
+      <w:lvlJc w:val="left"/>
+      <w:pPr>
+        <w:ind w:left="4320" w:hanging="360"/>
+      </w:pPr>
+      <w:rPr>
+        <w:rFonts w:ascii="Wingdings" w:hAnsi="Wingdings" w:hint="default"/>
+      </w:rPr>
+    </w:lvl>
+    <w:lvl w:ilvl="6" w:tplc="04090001" w:tentative="1">
+      <w:start w:val="1"/>
+      <w:numFmt w:val="bullet"/>
+      <w:lvlText w:val=""/>
+      <w:lvlJc w:val="left"/>
+      <w:pPr>
+        <w:ind w:left="5040" w:hanging="360"/>
+      </w:pPr>
+      <w:rPr>
+        <w:rFonts w:ascii="Symbol" w:hAnsi="Symbol" w:hint="default"/>
+      </w:rPr>
+    </w:lvl>
+    <w:lvl w:ilvl="7" w:tplc="04090003" w:tentative="1">
+      <w:start w:val="1"/>
+      <w:numFmt w:val="bullet"/>
+      <w:lvlText w:val="o"/>
+      <w:lvlJc w:val="left"/>
+      <w:pPr>
+        <w:ind w:left="5760" w:hanging="360"/>
+      </w:pPr>
+      <w:rPr>
+        <w:rFonts w:ascii="Courier New" w:hAnsi="Courier New" w:cs="Courier New" w:hint="default"/>
+      </w:rPr>
+    </w:lvl>
+    <w:lvl w:ilvl="8" w:tplc="04090005" w:tentative="1">
+      <w:start w:val="1"/>
+      <w:numFmt w:val="bullet"/>
+      <w:lvlText w:val=""/>
+      <w:lvlJc w:val="left"/>
+      <w:pPr>
+        <w:ind w:left="6480" w:hanging="360"/>
+      </w:pPr>
+      <w:rPr>
+        <w:rFonts w:ascii="Wingdings" w:hAnsi="Wingdings" w:hint="default"/>
+      </w:rPr>
+    </w:lvl>
+  </w:abstractNum>
+  <w:abstractNum w:abstractNumId="13" w15:restartNumberingAfterBreak="0">
     <w:nsid w:val="52205A48"/>
     <w:multiLevelType w:val="hybridMultilevel"/>
     <w:tmpl w:val="87925E10"/>
@@ -6903,7 +7296,7 @@
       </w:pPr>
     </w:lvl>
   </w:abstractNum>
-  <w:abstractNum w:abstractNumId="12" w15:restartNumberingAfterBreak="0">
+  <w:abstractNum w:abstractNumId="14" w15:restartNumberingAfterBreak="0">
     <w:nsid w:val="5A286B45"/>
     <w:multiLevelType w:val="multilevel"/>
     <w:tmpl w:val="7CB6F8BA"/>
@@ -6989,7 +7382,7 @@
       </w:pPr>
     </w:lvl>
   </w:abstractNum>
-  <w:abstractNum w:abstractNumId="13" w15:restartNumberingAfterBreak="0">
+  <w:abstractNum w:abstractNumId="15" w15:restartNumberingAfterBreak="0">
     <w:nsid w:val="70C74B48"/>
     <w:multiLevelType w:val="multilevel"/>
     <w:tmpl w:val="9B6037E8"/>
@@ -7138,7 +7531,7 @@
       </w:rPr>
     </w:lvl>
   </w:abstractNum>
-  <w:abstractNum w:abstractNumId="14" w15:restartNumberingAfterBreak="0">
+  <w:abstractNum w:abstractNumId="16" w15:restartNumberingAfterBreak="0">
     <w:nsid w:val="74D721EB"/>
     <w:multiLevelType w:val="hybridMultilevel"/>
     <w:tmpl w:val="F66E809C"/>
@@ -7222,6 +7615,119 @@
       <w:pPr>
         <w:ind w:left="6543" w:hanging="180"/>
       </w:pPr>
+    </w:lvl>
+  </w:abstractNum>
+  <w:abstractNum w:abstractNumId="17" w15:restartNumberingAfterBreak="0">
+    <w:nsid w:val="758D77F4"/>
+    <w:multiLevelType w:val="hybridMultilevel"/>
+    <w:tmpl w:val="3FBC766C"/>
+    <w:lvl w:ilvl="0" w:tplc="04090001">
+      <w:start w:val="1"/>
+      <w:numFmt w:val="bullet"/>
+      <w:lvlText w:val=""/>
+      <w:lvlJc w:val="left"/>
+      <w:pPr>
+        <w:ind w:left="720" w:hanging="360"/>
+      </w:pPr>
+      <w:rPr>
+        <w:rFonts w:ascii="Symbol" w:hAnsi="Symbol" w:hint="default"/>
+      </w:rPr>
+    </w:lvl>
+    <w:lvl w:ilvl="1" w:tplc="04090003" w:tentative="1">
+      <w:start w:val="1"/>
+      <w:numFmt w:val="bullet"/>
+      <w:lvlText w:val="o"/>
+      <w:lvlJc w:val="left"/>
+      <w:pPr>
+        <w:ind w:left="1440" w:hanging="360"/>
+      </w:pPr>
+      <w:rPr>
+        <w:rFonts w:ascii="Courier New" w:hAnsi="Courier New" w:cs="Courier New" w:hint="default"/>
+      </w:rPr>
+    </w:lvl>
+    <w:lvl w:ilvl="2" w:tplc="04090005" w:tentative="1">
+      <w:start w:val="1"/>
+      <w:numFmt w:val="bullet"/>
+      <w:lvlText w:val=""/>
+      <w:lvlJc w:val="left"/>
+      <w:pPr>
+        <w:ind w:left="2160" w:hanging="360"/>
+      </w:pPr>
+      <w:rPr>
+        <w:rFonts w:ascii="Wingdings" w:hAnsi="Wingdings" w:hint="default"/>
+      </w:rPr>
+    </w:lvl>
+    <w:lvl w:ilvl="3" w:tplc="04090001" w:tentative="1">
+      <w:start w:val="1"/>
+      <w:numFmt w:val="bullet"/>
+      <w:lvlText w:val=""/>
+      <w:lvlJc w:val="left"/>
+      <w:pPr>
+        <w:ind w:left="2880" w:hanging="360"/>
+      </w:pPr>
+      <w:rPr>
+        <w:rFonts w:ascii="Symbol" w:hAnsi="Symbol" w:hint="default"/>
+      </w:rPr>
+    </w:lvl>
+    <w:lvl w:ilvl="4" w:tplc="04090003" w:tentative="1">
+      <w:start w:val="1"/>
+      <w:numFmt w:val="bullet"/>
+      <w:lvlText w:val="o"/>
+      <w:lvlJc w:val="left"/>
+      <w:pPr>
+        <w:ind w:left="3600" w:hanging="360"/>
+      </w:pPr>
+      <w:rPr>
+        <w:rFonts w:ascii="Courier New" w:hAnsi="Courier New" w:cs="Courier New" w:hint="default"/>
+      </w:rPr>
+    </w:lvl>
+    <w:lvl w:ilvl="5" w:tplc="04090005" w:tentative="1">
+      <w:start w:val="1"/>
+      <w:numFmt w:val="bullet"/>
+      <w:lvlText w:val=""/>
+      <w:lvlJc w:val="left"/>
+      <w:pPr>
+        <w:ind w:left="4320" w:hanging="360"/>
+      </w:pPr>
+      <w:rPr>
+        <w:rFonts w:ascii="Wingdings" w:hAnsi="Wingdings" w:hint="default"/>
+      </w:rPr>
+    </w:lvl>
+    <w:lvl w:ilvl="6" w:tplc="04090001" w:tentative="1">
+      <w:start w:val="1"/>
+      <w:numFmt w:val="bullet"/>
+      <w:lvlText w:val=""/>
+      <w:lvlJc w:val="left"/>
+      <w:pPr>
+        <w:ind w:left="5040" w:hanging="360"/>
+      </w:pPr>
+      <w:rPr>
+        <w:rFonts w:ascii="Symbol" w:hAnsi="Symbol" w:hint="default"/>
+      </w:rPr>
+    </w:lvl>
+    <w:lvl w:ilvl="7" w:tplc="04090003" w:tentative="1">
+      <w:start w:val="1"/>
+      <w:numFmt w:val="bullet"/>
+      <w:lvlText w:val="o"/>
+      <w:lvlJc w:val="left"/>
+      <w:pPr>
+        <w:ind w:left="5760" w:hanging="360"/>
+      </w:pPr>
+      <w:rPr>
+        <w:rFonts w:ascii="Courier New" w:hAnsi="Courier New" w:cs="Courier New" w:hint="default"/>
+      </w:rPr>
+    </w:lvl>
+    <w:lvl w:ilvl="8" w:tplc="04090005" w:tentative="1">
+      <w:start w:val="1"/>
+      <w:numFmt w:val="bullet"/>
+      <w:lvlText w:val=""/>
+      <w:lvlJc w:val="left"/>
+      <w:pPr>
+        <w:ind w:left="6480" w:hanging="360"/>
+      </w:pPr>
+      <w:rPr>
+        <w:rFonts w:ascii="Wingdings" w:hAnsi="Wingdings" w:hint="default"/>
+      </w:rPr>
     </w:lvl>
   </w:abstractNum>
   <w:num w:numId="1">
@@ -7231,19 +7737,19 @@
     <w:abstractNumId w:val="6"/>
   </w:num>
   <w:num w:numId="3">
-    <w:abstractNumId w:val="12"/>
+    <w:abstractNumId w:val="14"/>
   </w:num>
   <w:num w:numId="4">
-    <w:abstractNumId w:val="8"/>
+    <w:abstractNumId w:val="9"/>
   </w:num>
   <w:num w:numId="5">
-    <w:abstractNumId w:val="10"/>
+    <w:abstractNumId w:val="11"/>
   </w:num>
   <w:num w:numId="6">
-    <w:abstractNumId w:val="13"/>
+    <w:abstractNumId w:val="15"/>
   </w:num>
   <w:num w:numId="7">
-    <w:abstractNumId w:val="9"/>
+    <w:abstractNumId w:val="10"/>
   </w:num>
   <w:num w:numId="8">
     <w:abstractNumId w:val="3"/>
@@ -7252,13 +7758,13 @@
     <w:abstractNumId w:val="4"/>
   </w:num>
   <w:num w:numId="10">
-    <w:abstractNumId w:val="14"/>
+    <w:abstractNumId w:val="16"/>
   </w:num>
   <w:num w:numId="11">
     <w:abstractNumId w:val="2"/>
   </w:num>
   <w:num w:numId="12">
-    <w:abstractNumId w:val="11"/>
+    <w:abstractNumId w:val="13"/>
   </w:num>
   <w:num w:numId="13">
     <w:abstractNumId w:val="1"/>
@@ -7268,6 +7774,15 @@
   </w:num>
   <w:num w:numId="15">
     <w:abstractNumId w:val="0"/>
+  </w:num>
+  <w:num w:numId="16">
+    <w:abstractNumId w:val="12"/>
+  </w:num>
+  <w:num w:numId="17">
+    <w:abstractNumId w:val="8"/>
+  </w:num>
+  <w:num w:numId="18">
+    <w:abstractNumId w:val="17"/>
   </w:num>
 </w:numbering>
 </file>
@@ -8685,7 +9200,7 @@
 </file>
 
 <file path=customXml/itemProps1.xml><?xml version="1.0" encoding="utf-8"?>
-<ds:datastoreItem xmlns:ds="http://schemas.openxmlformats.org/officeDocument/2006/customXml" ds:itemID="{0C226E79-873B-44DE-817E-CDD9A27CE345}">
+<ds:datastoreItem xmlns:ds="http://schemas.openxmlformats.org/officeDocument/2006/customXml" ds:itemID="{11A7FF10-DF7B-4F1C-8448-A5A6D6F9F6C1}">
   <ds:schemaRefs>
     <ds:schemaRef ds:uri="http://schemas.openxmlformats.org/officeDocument/2006/bibliography"/>
   </ds:schemaRefs>

</xml_diff>

<commit_message>
wrote more of XML formats section
</commit_message>
<xml_diff>
--- a/bt/doc/UserGuide.docx
+++ b/bt/doc/UserGuide.docx
@@ -963,10 +963,12 @@
       <w:pPr>
         <w:pStyle w:val="Heading1"/>
       </w:pPr>
+      <w:bookmarkStart w:id="0" w:name="_Ref444166060"/>
       <w:r>
         <w:lastRenderedPageBreak/>
         <w:t>Introduction</w:t>
       </w:r>
+      <w:bookmarkEnd w:id="0"/>
     </w:p>
     <w:p>
       <w:r>
@@ -2200,11 +2202,11 @@
       <w:pPr>
         <w:pStyle w:val="Heading1"/>
       </w:pPr>
-      <w:bookmarkStart w:id="0" w:name="_Ref427842523"/>
+      <w:bookmarkStart w:id="1" w:name="_Ref427842523"/>
       <w:r>
         <w:t>User Interface</w:t>
       </w:r>
-      <w:bookmarkEnd w:id="0"/>
+      <w:bookmarkEnd w:id="1"/>
     </w:p>
     <w:p>
       <w:r>
@@ -2403,19 +2405,32 @@
       <w:pPr>
         <w:pStyle w:val="Caption"/>
       </w:pPr>
-      <w:bookmarkStart w:id="1" w:name="_Ref443905127"/>
+      <w:bookmarkStart w:id="2" w:name="_Ref443905127"/>
       <w:r>
         <w:t xml:space="preserve">Figure </w:t>
       </w:r>
-      <w:fldSimple w:instr=" SEQ Figure \* ARABIC ">
-        <w:r>
-          <w:rPr>
-            <w:noProof/>
-          </w:rPr>
-          <w:t>1</w:t>
-        </w:r>
-      </w:fldSimple>
-      <w:bookmarkEnd w:id="1"/>
+      <w:r>
+        <w:fldChar w:fldCharType="begin"/>
+      </w:r>
+      <w:r>
+        <w:instrText xml:space="preserve"> SEQ Figure \* ARABIC </w:instrText>
+      </w:r>
+      <w:r>
+        <w:fldChar w:fldCharType="separate"/>
+      </w:r>
+      <w:r>
+        <w:rPr>
+          <w:noProof/>
+        </w:rPr>
+        <w:t>1</w:t>
+      </w:r>
+      <w:r>
+        <w:rPr>
+          <w:noProof/>
+        </w:rPr>
+        <w:fldChar w:fldCharType="end"/>
+      </w:r>
+      <w:bookmarkEnd w:id="2"/>
       <w:r>
         <w:t>. Preferences pushbutton above user interface tabs.</w:t>
       </w:r>
@@ -2475,23 +2490,36 @@
       <w:pPr>
         <w:pStyle w:val="Caption"/>
       </w:pPr>
-      <w:bookmarkStart w:id="2" w:name="_Ref443905425"/>
+      <w:bookmarkStart w:id="3" w:name="_Ref443905425"/>
       <w:r>
         <w:t xml:space="preserve">Figure </w:t>
       </w:r>
-      <w:fldSimple w:instr=" SEQ Figure \* ARABIC ">
-        <w:r>
-          <w:rPr>
-            <w:noProof/>
-          </w:rPr>
-          <w:t>2</w:t>
-        </w:r>
-      </w:fldSimple>
-      <w:bookmarkEnd w:id="2"/>
+      <w:r>
+        <w:fldChar w:fldCharType="begin"/>
+      </w:r>
+      <w:r>
+        <w:instrText xml:space="preserve"> SEQ Figure \* ARABIC </w:instrText>
+      </w:r>
+      <w:r>
+        <w:fldChar w:fldCharType="separate"/>
+      </w:r>
       <w:r>
         <w:rPr>
           <w:noProof/>
         </w:rPr>
+        <w:t>2</w:t>
+      </w:r>
+      <w:r>
+        <w:rPr>
+          <w:noProof/>
+        </w:rPr>
+        <w:fldChar w:fldCharType="end"/>
+      </w:r>
+      <w:bookmarkEnd w:id="3"/>
+      <w:r>
+        <w:rPr>
+          <w:noProof/>
+        </w:rPr>
         <w:t>. Preference</w:t>
       </w:r>
       <w:r>
@@ -2561,12 +2589,12 @@
       <w:pPr>
         <w:pStyle w:val="Heading2"/>
       </w:pPr>
-      <w:bookmarkStart w:id="3" w:name="_Ref444074399"/>
-      <w:bookmarkStart w:id="4" w:name="_Ref428958089"/>
+      <w:bookmarkStart w:id="4" w:name="_Ref444074399"/>
+      <w:bookmarkStart w:id="5" w:name="_Ref428958089"/>
       <w:r>
         <w:t>Cybersecurity Framework Browser</w:t>
       </w:r>
-      <w:bookmarkEnd w:id="3"/>
+      <w:bookmarkEnd w:id="4"/>
     </w:p>
     <w:p>
       <w:r>
@@ -2902,19 +2930,32 @@
       <w:pPr>
         <w:pStyle w:val="Caption"/>
       </w:pPr>
-      <w:bookmarkStart w:id="5" w:name="_Ref436732840"/>
+      <w:bookmarkStart w:id="6" w:name="_Ref436732840"/>
       <w:r>
         <w:t xml:space="preserve">Figure </w:t>
       </w:r>
-      <w:fldSimple w:instr=" SEQ Figure \* ARABIC ">
-        <w:r>
-          <w:rPr>
-            <w:noProof/>
-          </w:rPr>
-          <w:t>3</w:t>
-        </w:r>
-      </w:fldSimple>
-      <w:bookmarkEnd w:id="5"/>
+      <w:r>
+        <w:fldChar w:fldCharType="begin"/>
+      </w:r>
+      <w:r>
+        <w:instrText xml:space="preserve"> SEQ Figure \* ARABIC </w:instrText>
+      </w:r>
+      <w:r>
+        <w:fldChar w:fldCharType="separate"/>
+      </w:r>
+      <w:r>
+        <w:rPr>
+          <w:noProof/>
+        </w:rPr>
+        <w:t>3</w:t>
+      </w:r>
+      <w:r>
+        <w:rPr>
+          <w:noProof/>
+        </w:rPr>
+        <w:fldChar w:fldCharType="end"/>
+      </w:r>
+      <w:bookmarkEnd w:id="6"/>
       <w:r>
         <w:t xml:space="preserve">. </w:t>
       </w:r>
@@ -3079,12 +3120,12 @@
       <w:pPr>
         <w:pStyle w:val="Heading2"/>
       </w:pPr>
-      <w:bookmarkStart w:id="6" w:name="_Ref436741328"/>
+      <w:bookmarkStart w:id="7" w:name="_Ref436741328"/>
       <w:r>
         <w:t>Security Control Editor</w:t>
       </w:r>
-      <w:bookmarkEnd w:id="4"/>
-      <w:bookmarkEnd w:id="6"/>
+      <w:bookmarkEnd w:id="5"/>
+      <w:bookmarkEnd w:id="7"/>
     </w:p>
     <w:p>
       <w:pPr>
@@ -3362,19 +3403,32 @@
       <w:pPr>
         <w:pStyle w:val="Caption"/>
       </w:pPr>
-      <w:bookmarkStart w:id="7" w:name="_Ref427937499"/>
+      <w:bookmarkStart w:id="8" w:name="_Ref427937499"/>
       <w:r>
         <w:t xml:space="preserve">Figure </w:t>
       </w:r>
-      <w:fldSimple w:instr=" SEQ Figure \* ARABIC ">
-        <w:r>
-          <w:rPr>
-            <w:noProof/>
-          </w:rPr>
-          <w:t>4</w:t>
-        </w:r>
-      </w:fldSimple>
-      <w:bookmarkEnd w:id="7"/>
+      <w:r>
+        <w:fldChar w:fldCharType="begin"/>
+      </w:r>
+      <w:r>
+        <w:instrText xml:space="preserve"> SEQ Figure \* ARABIC </w:instrText>
+      </w:r>
+      <w:r>
+        <w:fldChar w:fldCharType="separate"/>
+      </w:r>
+      <w:r>
+        <w:rPr>
+          <w:noProof/>
+        </w:rPr>
+        <w:t>4</w:t>
+      </w:r>
+      <w:r>
+        <w:rPr>
+          <w:noProof/>
+        </w:rPr>
+        <w:fldChar w:fldCharType="end"/>
+      </w:r>
+      <w:bookmarkEnd w:id="8"/>
       <w:r>
         <w:t>. Security control IA-3.</w:t>
       </w:r>
@@ -3760,19 +3814,32 @@
       <w:pPr>
         <w:pStyle w:val="Caption"/>
       </w:pPr>
-      <w:bookmarkStart w:id="8" w:name="_Ref428890083"/>
+      <w:bookmarkStart w:id="9" w:name="_Ref428890083"/>
       <w:r>
         <w:t xml:space="preserve">Figure </w:t>
       </w:r>
-      <w:fldSimple w:instr=" SEQ Figure \* ARABIC ">
-        <w:r>
-          <w:rPr>
-            <w:noProof/>
-          </w:rPr>
-          <w:t>5</w:t>
-        </w:r>
-      </w:fldSimple>
-      <w:bookmarkEnd w:id="8"/>
+      <w:r>
+        <w:fldChar w:fldCharType="begin"/>
+      </w:r>
+      <w:r>
+        <w:instrText xml:space="preserve"> SEQ Figure \* ARABIC </w:instrText>
+      </w:r>
+      <w:r>
+        <w:fldChar w:fldCharType="separate"/>
+      </w:r>
+      <w:r>
+        <w:rPr>
+          <w:noProof/>
+        </w:rPr>
+        <w:t>5</w:t>
+      </w:r>
+      <w:r>
+        <w:rPr>
+          <w:noProof/>
+        </w:rPr>
+        <w:fldChar w:fldCharType="end"/>
+      </w:r>
+      <w:bookmarkEnd w:id="9"/>
       <w:r>
         <w:t xml:space="preserve">. </w:t>
       </w:r>
@@ -3832,19 +3899,32 @@
       <w:pPr>
         <w:pStyle w:val="Caption"/>
       </w:pPr>
-      <w:bookmarkStart w:id="9" w:name="_Ref428953381"/>
+      <w:bookmarkStart w:id="10" w:name="_Ref428953381"/>
       <w:r>
         <w:t xml:space="preserve">Figure </w:t>
       </w:r>
-      <w:fldSimple w:instr=" SEQ Figure \* ARABIC ">
-        <w:r>
-          <w:rPr>
-            <w:noProof/>
-          </w:rPr>
-          <w:t>6</w:t>
-        </w:r>
-      </w:fldSimple>
-      <w:bookmarkEnd w:id="9"/>
+      <w:r>
+        <w:fldChar w:fldCharType="begin"/>
+      </w:r>
+      <w:r>
+        <w:instrText xml:space="preserve"> SEQ Figure \* ARABIC </w:instrText>
+      </w:r>
+      <w:r>
+        <w:fldChar w:fldCharType="separate"/>
+      </w:r>
+      <w:r>
+        <w:rPr>
+          <w:noProof/>
+        </w:rPr>
+        <w:t>6</w:t>
+      </w:r>
+      <w:r>
+        <w:rPr>
+          <w:noProof/>
+        </w:rPr>
+        <w:fldChar w:fldCharType="end"/>
+      </w:r>
+      <w:bookmarkEnd w:id="10"/>
       <w:r>
         <w:t>. Violation of cross-reference constraint.</w:t>
       </w:r>
@@ -3901,19 +3981,32 @@
       <w:pPr>
         <w:pStyle w:val="Caption"/>
       </w:pPr>
-      <w:bookmarkStart w:id="10" w:name="_Ref428890189"/>
+      <w:bookmarkStart w:id="11" w:name="_Ref428890189"/>
       <w:r>
         <w:t xml:space="preserve">Figure </w:t>
       </w:r>
-      <w:fldSimple w:instr=" SEQ Figure \* ARABIC ">
-        <w:r>
-          <w:rPr>
-            <w:noProof/>
-          </w:rPr>
-          <w:t>7</w:t>
-        </w:r>
-      </w:fldSimple>
-      <w:bookmarkEnd w:id="10"/>
+      <w:r>
+        <w:fldChar w:fldCharType="begin"/>
+      </w:r>
+      <w:r>
+        <w:instrText xml:space="preserve"> SEQ Figure \* ARABIC </w:instrText>
+      </w:r>
+      <w:r>
+        <w:fldChar w:fldCharType="separate"/>
+      </w:r>
+      <w:r>
+        <w:rPr>
+          <w:noProof/>
+        </w:rPr>
+        <w:t>7</w:t>
+      </w:r>
+      <w:r>
+        <w:rPr>
+          <w:noProof/>
+        </w:rPr>
+        <w:fldChar w:fldCharType="end"/>
+      </w:r>
+      <w:bookmarkEnd w:id="11"/>
       <w:r>
         <w:t>. Violation of baseline constraint.</w:t>
       </w:r>
@@ -4215,19 +4308,32 @@
       <w:pPr>
         <w:pStyle w:val="Caption"/>
       </w:pPr>
-      <w:bookmarkStart w:id="11" w:name="_Ref428953840"/>
+      <w:bookmarkStart w:id="12" w:name="_Ref428953840"/>
       <w:r>
         <w:t xml:space="preserve">Figure </w:t>
       </w:r>
-      <w:fldSimple w:instr=" SEQ Figure \* ARABIC ">
-        <w:r>
-          <w:rPr>
-            <w:noProof/>
-          </w:rPr>
-          <w:t>8</w:t>
-        </w:r>
-      </w:fldSimple>
-      <w:bookmarkEnd w:id="11"/>
+      <w:r>
+        <w:fldChar w:fldCharType="begin"/>
+      </w:r>
+      <w:r>
+        <w:instrText xml:space="preserve"> SEQ Figure \* ARABIC </w:instrText>
+      </w:r>
+      <w:r>
+        <w:fldChar w:fldCharType="separate"/>
+      </w:r>
+      <w:r>
+        <w:rPr>
+          <w:noProof/>
+        </w:rPr>
+        <w:t>8</w:t>
+      </w:r>
+      <w:r>
+        <w:rPr>
+          <w:noProof/>
+        </w:rPr>
+        <w:fldChar w:fldCharType="end"/>
+      </w:r>
+      <w:bookmarkEnd w:id="12"/>
       <w:r>
         <w:t>. IA-3 tailored for an Industrial Control System.</w:t>
       </w:r>
@@ -4435,19 +4541,32 @@
       <w:pPr>
         <w:pStyle w:val="Caption"/>
       </w:pPr>
-      <w:bookmarkStart w:id="12" w:name="_Ref436664417"/>
+      <w:bookmarkStart w:id="13" w:name="_Ref436664417"/>
       <w:r>
         <w:t xml:space="preserve">Figure </w:t>
       </w:r>
-      <w:fldSimple w:instr=" SEQ Figure \* ARABIC ">
-        <w:r>
-          <w:rPr>
-            <w:noProof/>
-          </w:rPr>
-          <w:t>9</w:t>
-        </w:r>
-      </w:fldSimple>
-      <w:bookmarkEnd w:id="12"/>
+      <w:r>
+        <w:fldChar w:fldCharType="begin"/>
+      </w:r>
+      <w:r>
+        <w:instrText xml:space="preserve"> SEQ Figure \* ARABIC </w:instrText>
+      </w:r>
+      <w:r>
+        <w:fldChar w:fldCharType="separate"/>
+      </w:r>
+      <w:r>
+        <w:rPr>
+          <w:noProof/>
+        </w:rPr>
+        <w:t>9</w:t>
+      </w:r>
+      <w:r>
+        <w:rPr>
+          <w:noProof/>
+        </w:rPr>
+        <w:fldChar w:fldCharType="end"/>
+      </w:r>
+      <w:bookmarkEnd w:id="13"/>
       <w:r>
         <w:t>. IA-3 text fields with ICS-specific guidance replacing stubs.</w:t>
       </w:r>
@@ -4593,19 +4712,32 @@
       <w:pPr>
         <w:pStyle w:val="Caption"/>
       </w:pPr>
-      <w:bookmarkStart w:id="13" w:name="_Ref431567721"/>
+      <w:bookmarkStart w:id="14" w:name="_Ref431567721"/>
       <w:r>
         <w:t xml:space="preserve">Figure </w:t>
       </w:r>
-      <w:fldSimple w:instr=" SEQ Figure \* ARABIC ">
-        <w:r>
-          <w:rPr>
-            <w:noProof/>
-          </w:rPr>
-          <w:t>10</w:t>
-        </w:r>
-      </w:fldSimple>
-      <w:bookmarkEnd w:id="13"/>
+      <w:r>
+        <w:fldChar w:fldCharType="begin"/>
+      </w:r>
+      <w:r>
+        <w:instrText xml:space="preserve"> SEQ Figure \* ARABIC </w:instrText>
+      </w:r>
+      <w:r>
+        <w:fldChar w:fldCharType="separate"/>
+      </w:r>
+      <w:r>
+        <w:rPr>
+          <w:noProof/>
+        </w:rPr>
+        <w:t>10</w:t>
+      </w:r>
+      <w:r>
+        <w:rPr>
+          <w:noProof/>
+        </w:rPr>
+        <w:fldChar w:fldCharType="end"/>
+      </w:r>
+      <w:bookmarkEnd w:id="14"/>
       <w:r>
         <w:t xml:space="preserve">. XML generated by </w:t>
       </w:r>
@@ -4626,11 +4758,11 @@
       <w:pPr>
         <w:pStyle w:val="Heading2"/>
       </w:pPr>
-      <w:bookmarkStart w:id="14" w:name="_Ref444011456"/>
+      <w:bookmarkStart w:id="15" w:name="_Ref444011456"/>
       <w:r>
         <w:t>Cross References</w:t>
       </w:r>
-      <w:bookmarkEnd w:id="14"/>
+      <w:bookmarkEnd w:id="15"/>
     </w:p>
     <w:p>
       <w:r>
@@ -4802,19 +4934,32 @@
       <w:pPr>
         <w:pStyle w:val="Caption"/>
       </w:pPr>
-      <w:bookmarkStart w:id="15" w:name="_Ref437606196"/>
+      <w:bookmarkStart w:id="16" w:name="_Ref437606196"/>
       <w:r>
         <w:t xml:space="preserve">Figure </w:t>
       </w:r>
-      <w:fldSimple w:instr=" SEQ Figure \* ARABIC ">
-        <w:r>
-          <w:rPr>
-            <w:noProof/>
-          </w:rPr>
-          <w:t>11</w:t>
-        </w:r>
-      </w:fldSimple>
-      <w:bookmarkEnd w:id="15"/>
+      <w:r>
+        <w:fldChar w:fldCharType="begin"/>
+      </w:r>
+      <w:r>
+        <w:instrText xml:space="preserve"> SEQ Figure \* ARABIC </w:instrText>
+      </w:r>
+      <w:r>
+        <w:fldChar w:fldCharType="separate"/>
+      </w:r>
+      <w:r>
+        <w:rPr>
+          <w:noProof/>
+        </w:rPr>
+        <w:t>11</w:t>
+      </w:r>
+      <w:r>
+        <w:rPr>
+          <w:noProof/>
+        </w:rPr>
+        <w:fldChar w:fldCharType="end"/>
+      </w:r>
+      <w:bookmarkEnd w:id="16"/>
       <w:r>
         <w:t>. Subcategory referencing IA-3.</w:t>
       </w:r>
@@ -4933,19 +5078,32 @@
       <w:pPr>
         <w:pStyle w:val="Caption"/>
       </w:pPr>
-      <w:bookmarkStart w:id="16" w:name="_Ref437606767"/>
+      <w:bookmarkStart w:id="17" w:name="_Ref437606767"/>
       <w:r>
         <w:t xml:space="preserve">Figure </w:t>
       </w:r>
-      <w:fldSimple w:instr=" SEQ Figure \* ARABIC ">
-        <w:r>
-          <w:rPr>
-            <w:noProof/>
-          </w:rPr>
-          <w:t>12</w:t>
-        </w:r>
-      </w:fldSimple>
-      <w:bookmarkEnd w:id="16"/>
+      <w:r>
+        <w:fldChar w:fldCharType="begin"/>
+      </w:r>
+      <w:r>
+        <w:instrText xml:space="preserve"> SEQ Figure \* ARABIC </w:instrText>
+      </w:r>
+      <w:r>
+        <w:fldChar w:fldCharType="separate"/>
+      </w:r>
+      <w:r>
+        <w:rPr>
+          <w:noProof/>
+        </w:rPr>
+        <w:t>12</w:t>
+      </w:r>
+      <w:r>
+        <w:rPr>
+          <w:noProof/>
+        </w:rPr>
+        <w:fldChar w:fldCharType="end"/>
+      </w:r>
+      <w:bookmarkEnd w:id="17"/>
       <w:r>
         <w:t>. Subcategories referencing CM-8.</w:t>
       </w:r>
@@ -4954,12 +5112,12 @@
       <w:pPr>
         <w:pStyle w:val="Heading2"/>
       </w:pPr>
-      <w:bookmarkStart w:id="17" w:name="_Ref436741750"/>
-      <w:bookmarkStart w:id="18" w:name="_Ref431562777"/>
+      <w:bookmarkStart w:id="18" w:name="_Ref436741750"/>
+      <w:bookmarkStart w:id="19" w:name="_Ref431562777"/>
       <w:r>
         <w:t>Framework Profile</w:t>
       </w:r>
-      <w:bookmarkEnd w:id="17"/>
+      <w:bookmarkEnd w:id="18"/>
     </w:p>
     <w:p>
       <w:r>
@@ -5181,252 +5339,395 @@
       <w:pPr>
         <w:pStyle w:val="Caption"/>
       </w:pPr>
-      <w:bookmarkStart w:id="19" w:name="_Ref437527061"/>
+      <w:bookmarkStart w:id="20" w:name="_Ref437527061"/>
       <w:r>
         <w:t xml:space="preserve">Figure </w:t>
       </w:r>
-      <w:fldSimple w:instr=" SEQ Figure \* ARABIC ">
+      <w:r>
+        <w:fldChar w:fldCharType="begin"/>
+      </w:r>
+      <w:r>
+        <w:instrText xml:space="preserve"> SEQ Figure \* ARABIC </w:instrText>
+      </w:r>
+      <w:r>
+        <w:fldChar w:fldCharType="separate"/>
+      </w:r>
+      <w:r>
+        <w:rPr>
+          <w:noProof/>
+        </w:rPr>
+        <w:t>13</w:t>
+      </w:r>
+      <w:r>
+        <w:rPr>
+          <w:noProof/>
+        </w:rPr>
+        <w:fldChar w:fldCharType="end"/>
+      </w:r>
+      <w:bookmarkEnd w:id="20"/>
+      <w:r>
+        <w:t>. Framework Profile tab.</w:t>
+      </w:r>
+    </w:p>
+    <w:p>
+      <w:r>
+        <w:t xml:space="preserve">The Profile shown in </w:t>
+      </w:r>
+      <w:r>
+        <w:fldChar w:fldCharType="begin"/>
+      </w:r>
+      <w:r>
+        <w:instrText xml:space="preserve"> REF _Ref437527061 \h </w:instrText>
+      </w:r>
+      <w:r>
+        <w:fldChar w:fldCharType="separate"/>
+      </w:r>
+      <w:r>
+        <w:t xml:space="preserve">Figure </w:t>
+      </w:r>
+      <w:r>
+        <w:rPr>
+          <w:noProof/>
+        </w:rPr>
+        <w:t>13</w:t>
+      </w:r>
+      <w:r>
+        <w:fldChar w:fldCharType="end"/>
+      </w:r>
+      <w:r>
+        <w:t xml:space="preserve"> contains two subcategories: ID.AM-1 and ID.AM-2. If the “</w:t>
+      </w:r>
+      <w:r>
+        <w:t>Restrict controls to Framework Profile informative references</w:t>
+      </w:r>
+      <w:r>
+        <w:t>” box in the Security Control Editor tab is checked, then the Security Control Editor’s “Control family” and Control” drop-down choices will be restricted to only those controls referenced by ID.AM-1 and ID.AM-2.</w:t>
+      </w:r>
+    </w:p>
+    <w:p>
+      <w:r>
+        <w:t xml:space="preserve">The non-editable “XML representation” text field at the bottom of </w:t>
+      </w:r>
+      <w:r>
+        <w:fldChar w:fldCharType="begin"/>
+      </w:r>
+      <w:r>
+        <w:instrText xml:space="preserve"> REF _Ref437527061 \h </w:instrText>
+      </w:r>
+      <w:r>
+        <w:fldChar w:fldCharType="separate"/>
+      </w:r>
+      <w:r>
+        <w:t xml:space="preserve">Figure </w:t>
+      </w:r>
+      <w:r>
+        <w:rPr>
+          <w:noProof/>
+        </w:rPr>
+        <w:t>13</w:t>
+      </w:r>
+      <w:r>
+        <w:fldChar w:fldCharType="end"/>
+      </w:r>
+      <w:r>
+        <w:t xml:space="preserve"> </w:t>
+      </w:r>
+      <w:r>
+        <w:t xml:space="preserve">shows XML </w:t>
+      </w:r>
+      <w:r>
+        <w:t>updated</w:t>
+      </w:r>
+      <w:r>
+        <w:t xml:space="preserve"> on the fly based on</w:t>
+      </w:r>
+      <w:r>
+        <w:t xml:space="preserve"> which subcategory checkboxes are checked.</w:t>
+      </w:r>
+      <w:r>
+        <w:t xml:space="preserve"> As with the XML generated in the Security Control Editor tab, this XML can be copy-pasted into a third-party authoring application</w:t>
+      </w:r>
+      <w:r>
+        <w:t>.</w:t>
+      </w:r>
+    </w:p>
+    <w:p>
+      <w:pPr>
+        <w:pStyle w:val="Heading1"/>
+      </w:pPr>
+      <w:bookmarkStart w:id="21" w:name="_Ref431395618"/>
+      <w:bookmarkStart w:id="22" w:name="_Ref436666397"/>
+      <w:bookmarkEnd w:id="19"/>
+      <w:r>
+        <w:t>XML Format</w:t>
+      </w:r>
+      <w:r>
+        <w:t>s</w:t>
+      </w:r>
+      <w:bookmarkEnd w:id="21"/>
+      <w:bookmarkEnd w:id="22"/>
+    </w:p>
+    <w:p>
+      <w:r>
+        <w:t xml:space="preserve">Baseline Tailor produces </w:t>
+      </w:r>
+      <w:r>
+        <w:t xml:space="preserve">two types of XML: data representing </w:t>
+      </w:r>
+      <w:r>
+        <w:t xml:space="preserve">a </w:t>
+      </w:r>
+      <w:r>
+        <w:t xml:space="preserve">Framework Profile and </w:t>
+      </w:r>
+      <w:r>
+        <w:t xml:space="preserve">data representing </w:t>
+      </w:r>
+      <w:r>
+        <w:t xml:space="preserve">a </w:t>
+      </w:r>
+      <w:r>
+        <w:t xml:space="preserve">tailored security control. </w:t>
+      </w:r>
+      <w:r>
+        <w:t>The Framework Profile XML</w:t>
+      </w:r>
+      <w:r>
+        <w:t xml:space="preserve"> format</w:t>
+      </w:r>
+      <w:r>
+        <w:t xml:space="preserve">, shown in </w:t>
+      </w:r>
+      <w:r>
+        <w:fldChar w:fldCharType="begin"/>
+      </w:r>
+      <w:r>
+        <w:instrText xml:space="preserve"> REF _Ref437527061 \h </w:instrText>
+      </w:r>
+      <w:r>
+        <w:fldChar w:fldCharType="separate"/>
+      </w:r>
+      <w:r>
+        <w:t xml:space="preserve">Figure </w:t>
+      </w:r>
+      <w:r>
+        <w:rPr>
+          <w:noProof/>
+        </w:rPr>
+        <w:t>13</w:t>
+      </w:r>
+      <w:r>
+        <w:fldChar w:fldCharType="end"/>
+      </w:r>
+      <w:r>
+        <w:t>, is very simple. Its representation is limited to only the identifier of each subcategory included in the Profile</w:t>
+      </w:r>
+      <w:r>
+        <w:rPr>
+          <w:rStyle w:val="FootnoteReference"/>
+        </w:rPr>
+        <w:footnoteReference w:id="5"/>
+      </w:r>
+      <w:r>
+        <w:t xml:space="preserve">. </w:t>
+      </w:r>
+      <w:r>
+        <w:t>The tailored security control XML</w:t>
+      </w:r>
+      <w:r>
+        <w:t xml:space="preserve"> format</w:t>
+      </w:r>
+      <w:r>
+        <w:t xml:space="preserve">, </w:t>
+      </w:r>
+      <w:r>
+        <w:t xml:space="preserve">is more information-intensive. Consider the tailored control XML representation </w:t>
+      </w:r>
+      <w:r>
+        <w:t xml:space="preserve">produced in the IA-3 example in </w:t>
+      </w:r>
+      <w:r>
+        <w:fldChar w:fldCharType="begin"/>
+      </w:r>
+      <w:r>
+        <w:instrText xml:space="preserve"> REF _Ref436741328 \r \h </w:instrText>
+      </w:r>
+      <w:r>
+        <w:fldChar w:fldCharType="separate"/>
+      </w:r>
+      <w:r>
+        <w:t>4.2</w:t>
+      </w:r>
+      <w:r>
+        <w:fldChar w:fldCharType="end"/>
+      </w:r>
+      <w:r>
+        <w:t xml:space="preserve"> and shown in</w:t>
+      </w:r>
+      <w:r>
+        <w:t xml:space="preserve"> </w:t>
+      </w:r>
+      <w:r>
+        <w:fldChar w:fldCharType="begin"/>
+      </w:r>
+      <w:r>
+        <w:instrText xml:space="preserve"> REF _Ref431567721 \h </w:instrText>
+      </w:r>
+      <w:r>
+        <w:fldChar w:fldCharType="separate"/>
+      </w:r>
+      <w:r>
+        <w:t xml:space="preserve">Figure </w:t>
+      </w:r>
+      <w:r>
+        <w:rPr>
+          <w:noProof/>
+        </w:rPr>
+        <w:t>10</w:t>
+      </w:r>
+      <w:r>
+        <w:fldChar w:fldCharType="end"/>
+      </w:r>
+      <w:r>
+        <w:t xml:space="preserve">. This XML data represents </w:t>
+      </w:r>
+      <w:r>
+        <w:t xml:space="preserve">not only </w:t>
+      </w:r>
+      <w:r>
+        <w:t xml:space="preserve">all changes to the NIST SP 800-53 IA-3 baseline, </w:t>
+      </w:r>
+      <w:r>
+        <w:t>but also</w:t>
+      </w:r>
+      <w:r>
+        <w:t xml:space="preserve"> the rationale explaining why the baseline was changed and ICS-specific supplemental guidance for the control and two of its enhancements.</w:t>
+      </w:r>
+    </w:p>
+    <w:p>
+      <w:r>
+        <w:t xml:space="preserve">These two XML formats are not very useful in </w:t>
+      </w:r>
+      <w:r>
+        <w:t>isolation</w:t>
+      </w:r>
+      <w:r>
+        <w:t xml:space="preserve">. </w:t>
+      </w:r>
+      <w:r>
+        <w:t xml:space="preserve">They contain information pertaining to selection and tailoring, but say nothing about the content of what is being selected or tailored. </w:t>
+      </w:r>
+      <w:r>
+        <w:t>For t</w:t>
+      </w:r>
+      <w:r>
+        <w:t>he Framework Profile XML representation</w:t>
+      </w:r>
+      <w:r>
+        <w:t xml:space="preserve">, the missing piece is </w:t>
+      </w:r>
+      <w:r>
+        <w:t>an XML repre</w:t>
+      </w:r>
+      <w:r>
+        <w:t xml:space="preserve">sentation of </w:t>
+      </w:r>
+      <w:r>
+        <w:lastRenderedPageBreak/>
+        <w:t xml:space="preserve">the Framework Core. For the tailored </w:t>
+      </w:r>
+      <w:r>
+        <w:t xml:space="preserve">security </w:t>
+      </w:r>
+      <w:r>
+        <w:t xml:space="preserve">control XML, the missing piece is an XML representation of the NIST SP 800-53 security control catalog. </w:t>
+      </w:r>
+    </w:p>
+    <w:p>
+      <w:r>
+        <w:t>Fortunately, these two missing pieces are not actually “missing”. Baseline Tailor uses an XML representation of the Framework Core internally to populate the user interface objects in Cyber Framework Browser tab (</w:t>
+      </w:r>
+      <w:r>
+        <w:t xml:space="preserve">discussed in </w:t>
+      </w:r>
+      <w:r>
+        <w:fldChar w:fldCharType="begin"/>
+      </w:r>
+      <w:r>
+        <w:instrText xml:space="preserve"> REF _Ref444074399 \r \h </w:instrText>
+      </w:r>
+      <w:r>
+        <w:fldChar w:fldCharType="separate"/>
+      </w:r>
+      <w:r>
+        <w:t>4.1</w:t>
+      </w:r>
+      <w:r>
+        <w:fldChar w:fldCharType="end"/>
+      </w:r>
+      <w:r>
+        <w:t xml:space="preserve">). </w:t>
+      </w:r>
+      <w:r>
+        <w:t>A</w:t>
+      </w:r>
+      <w:r>
+        <w:t xml:space="preserve">n XML representation of the NIST SP 800-53 security control catalog </w:t>
+      </w:r>
+      <w:r>
+        <w:t>powers the</w:t>
+      </w:r>
+      <w:r>
+        <w:t xml:space="preserve"> </w:t>
+      </w:r>
+      <w:r>
+        <w:t>NIST SP 800-53 database</w:t>
+      </w:r>
+      <w:r>
+        <w:t xml:space="preserve"> (mentioned in section </w:t>
+      </w:r>
+      <w:r>
+        <w:fldChar w:fldCharType="begin"/>
+      </w:r>
+      <w:r>
+        <w:instrText xml:space="preserve"> REF _Ref444166060 \r \h </w:instrText>
+      </w:r>
+      <w:r>
+        <w:fldChar w:fldCharType="separate"/>
+      </w:r>
+      <w:r>
+        <w:t>1</w:t>
+      </w:r>
+      <w:r>
+        <w:fldChar w:fldCharType="end"/>
+      </w:r>
+      <w:r>
+        <w:t>)</w:t>
+      </w:r>
+      <w:r>
+        <w:t>.</w:t>
+      </w:r>
+    </w:p>
+    <w:p>
+      <w:r>
+        <w:t xml:space="preserve">Links to the aforementioned XML resources, including annotated schemas for validation, are available at </w:t>
+      </w:r>
+      <w:hyperlink r:id="rId28" w:history="1">
         <w:r>
           <w:rPr>
-            <w:noProof/>
+            <w:rStyle w:val="Hyperlink"/>
           </w:rPr>
-          <w:t>13</w:t>
+          <w:t>https://pages.nist.gov/sctools</w:t>
         </w:r>
-      </w:fldSimple>
-      <w:bookmarkEnd w:id="19"/>
-      <w:r>
-        <w:t>. Framework Profile tab.</w:t>
-      </w:r>
-    </w:p>
-    <w:p>
-      <w:r>
-        <w:t xml:space="preserve">The Profile shown in </w:t>
-      </w:r>
-      <w:r>
-        <w:fldChar w:fldCharType="begin"/>
-      </w:r>
-      <w:r>
-        <w:instrText xml:space="preserve"> REF _Ref437527061 \h </w:instrText>
-      </w:r>
-      <w:r>
-        <w:fldChar w:fldCharType="separate"/>
-      </w:r>
-      <w:r>
-        <w:t xml:space="preserve">Figure </w:t>
-      </w:r>
-      <w:r>
-        <w:rPr>
-          <w:noProof/>
-        </w:rPr>
-        <w:t>13</w:t>
-      </w:r>
-      <w:r>
-        <w:fldChar w:fldCharType="end"/>
-      </w:r>
-      <w:r>
-        <w:t xml:space="preserve"> contains two subcategories: ID.AM-1 and ID.AM-2. If the “</w:t>
-      </w:r>
-      <w:r>
-        <w:t>Restrict controls to Framework Profile informative references</w:t>
-      </w:r>
-      <w:r>
-        <w:t>” box in the Security Control Editor tab is checked, then the Security Control Editor’s “Control family” and Control” drop-down choices will be restricted to only those controls referenced by ID.AM-1 and ID.AM-2.</w:t>
-      </w:r>
-    </w:p>
-    <w:p>
-      <w:r>
-        <w:t xml:space="preserve">The non-editable “XML representation” text field at the bottom of </w:t>
-      </w:r>
-      <w:r>
-        <w:fldChar w:fldCharType="begin"/>
-      </w:r>
-      <w:r>
-        <w:instrText xml:space="preserve"> REF _Ref437527061 \h </w:instrText>
-      </w:r>
-      <w:r>
-        <w:fldChar w:fldCharType="separate"/>
-      </w:r>
-      <w:r>
-        <w:t xml:space="preserve">Figure </w:t>
-      </w:r>
-      <w:r>
-        <w:rPr>
-          <w:noProof/>
-        </w:rPr>
-        <w:t>13</w:t>
-      </w:r>
-      <w:r>
-        <w:fldChar w:fldCharType="end"/>
-      </w:r>
-      <w:r>
-        <w:t xml:space="preserve"> </w:t>
-      </w:r>
-      <w:r>
-        <w:t xml:space="preserve">shows XML </w:t>
-      </w:r>
-      <w:r>
-        <w:t>updated</w:t>
-      </w:r>
-      <w:r>
-        <w:t xml:space="preserve"> on the fly based on</w:t>
-      </w:r>
-      <w:r>
-        <w:t xml:space="preserve"> which subcategory checkboxes are checked.</w:t>
-      </w:r>
-      <w:r>
-        <w:t xml:space="preserve"> As with the XML generated in the Security Control Editor tab, this XML can be copy-pasted into a third-party authoring application</w:t>
-      </w:r>
-      <w:r>
-        <w:t>.</w:t>
-      </w:r>
-    </w:p>
-    <w:p>
-      <w:pPr>
-        <w:pStyle w:val="Heading1"/>
-      </w:pPr>
-      <w:bookmarkStart w:id="20" w:name="_Ref431395618"/>
-      <w:bookmarkStart w:id="21" w:name="_Ref436666397"/>
-      <w:bookmarkEnd w:id="18"/>
-      <w:r>
-        <w:t>XML Format</w:t>
-      </w:r>
-      <w:r>
-        <w:t>s</w:t>
-      </w:r>
-      <w:bookmarkEnd w:id="20"/>
-      <w:bookmarkEnd w:id="21"/>
-    </w:p>
-    <w:p>
-      <w:r>
-        <w:t xml:space="preserve">Baseline Tailor produces XML representations of both a </w:t>
-      </w:r>
-      <w:r>
-        <w:t xml:space="preserve">Framework Profile and a </w:t>
-      </w:r>
-      <w:r>
-        <w:t xml:space="preserve">tailored security control. </w:t>
-      </w:r>
-      <w:r>
-        <w:t xml:space="preserve">The Framework Profile XML, shown in </w:t>
-      </w:r>
-      <w:r>
-        <w:fldChar w:fldCharType="begin"/>
-      </w:r>
-      <w:r>
-        <w:instrText xml:space="preserve"> REF _Ref437527061 \h </w:instrText>
-      </w:r>
-      <w:r>
-        <w:fldChar w:fldCharType="separate"/>
-      </w:r>
-      <w:r>
-        <w:t xml:space="preserve">Figure </w:t>
-      </w:r>
-      <w:r>
-        <w:rPr>
-          <w:noProof/>
-        </w:rPr>
-        <w:t>13</w:t>
-      </w:r>
-      <w:r>
-        <w:fldChar w:fldCharType="end"/>
-      </w:r>
-      <w:r>
-        <w:t xml:space="preserve">, is very simple. Its representation is limited to only the identifier of each subcategory included in the Profile. </w:t>
-      </w:r>
-      <w:bookmarkStart w:id="22" w:name="_GoBack"/>
-      <w:bookmarkEnd w:id="22"/>
-      <w:r>
-        <w:t xml:space="preserve">The tailored security control XML, </w:t>
-      </w:r>
-      <w:r>
-        <w:t xml:space="preserve">is more information-intensive. Consider the tailored control XML representation </w:t>
-      </w:r>
-      <w:r>
-        <w:t xml:space="preserve">produced in the IA-3 example in </w:t>
-      </w:r>
-      <w:r>
-        <w:fldChar w:fldCharType="begin"/>
-      </w:r>
-      <w:r>
-        <w:instrText xml:space="preserve"> REF _Ref436741328 \r \h </w:instrText>
-      </w:r>
-      <w:r>
-        <w:fldChar w:fldCharType="separate"/>
-      </w:r>
-      <w:r>
-        <w:t>4.2</w:t>
-      </w:r>
-      <w:r>
-        <w:fldChar w:fldCharType="end"/>
-      </w:r>
-      <w:r>
-        <w:t xml:space="preserve"> and shown in</w:t>
-      </w:r>
-      <w:r>
-        <w:t xml:space="preserve"> </w:t>
-      </w:r>
-      <w:r>
-        <w:fldChar w:fldCharType="begin"/>
-      </w:r>
-      <w:r>
-        <w:instrText xml:space="preserve"> REF _Ref431567721 \h </w:instrText>
-      </w:r>
-      <w:r>
-        <w:fldChar w:fldCharType="separate"/>
-      </w:r>
-      <w:r>
-        <w:t xml:space="preserve">Figure </w:t>
-      </w:r>
-      <w:r>
-        <w:rPr>
-          <w:noProof/>
-        </w:rPr>
-        <w:t>10</w:t>
-      </w:r>
-      <w:r>
-        <w:fldChar w:fldCharType="end"/>
-      </w:r>
-      <w:r>
-        <w:t>. This XML data represents all changes to the NIST SP 800-53 IA-3 baseline, as well as the rationale explaining why the baseline was changed and ICS-specific supplemental guidance for the control and two of its enhancements.</w:t>
-      </w:r>
-    </w:p>
-    <w:p>
-      <w:r>
-        <w:t>Framework Core schema and data</w:t>
-      </w:r>
-    </w:p>
-    <w:p>
-      <w:pPr>
-        <w:pStyle w:val="ListParagraph"/>
-        <w:numPr>
-          <w:ilvl w:val="0"/>
-          <w:numId w:val="18"/>
-        </w:numPr>
-      </w:pPr>
-      <w:r>
-        <w:t xml:space="preserve">Used internally by BT. </w:t>
-      </w:r>
-    </w:p>
-    <w:p>
-      <w:r>
-        <w:t>Framework Profile schema</w:t>
-      </w:r>
-    </w:p>
-    <w:p>
-      <w:pPr>
-        <w:pStyle w:val="ListParagraph"/>
-        <w:numPr>
-          <w:ilvl w:val="0"/>
-          <w:numId w:val="17"/>
-        </w:numPr>
-      </w:pPr>
-      <w:r>
-        <w:t>Very simple. Only represents inclusion. No elements for added guidance or elaboration of 800-53 refs.</w:t>
-      </w:r>
-    </w:p>
-    <w:p>
-      <w:r>
-        <w:lastRenderedPageBreak/>
+      </w:hyperlink>
+      <w:r>
+        <w:t xml:space="preserve">. Baseline Tailor users should note that that none of these XML formats are </w:t>
+      </w:r>
+      <w:bookmarkStart w:id="23" w:name="_GoBack"/>
+      <w:bookmarkEnd w:id="23"/>
+    </w:p>
+    <w:p>
+      <w:r>
         <w:t>Tailored Baseline schema</w:t>
       </w:r>
     </w:p>
@@ -5618,7 +5919,7 @@
       </w:r>
     </w:p>
     <w:sectPr>
-      <w:footerReference w:type="default" r:id="rId28"/>
+      <w:footerReference w:type="default" r:id="rId29"/>
       <w:pgSz w:w="12240" w:h="15840"/>
       <w:pgMar w:top="1440" w:right="1440" w:bottom="1440" w:left="1440" w:header="720" w:footer="720" w:gutter="0"/>
       <w:pgNumType w:start="1"/>
@@ -5688,7 +5989,7 @@
           <w:rPr>
             <w:noProof/>
           </w:rPr>
-          <w:t>14</w:t>
+          <w:t>13</w:t>
         </w:r>
         <w:r>
           <w:rPr>
@@ -5790,6 +6091,22 @@
       </w:r>
       <w:r>
         <w:t xml:space="preserve"> Except that, instead of an “Add to Profile” pushbutton appearing below the PR.AC-1 description, there would be a “Remove from Profile” pushbutton.</w:t>
+      </w:r>
+    </w:p>
+  </w:footnote>
+  <w:footnote w:id="5">
+    <w:p>
+      <w:pPr>
+        <w:pStyle w:val="FootnoteText"/>
+      </w:pPr>
+      <w:r>
+        <w:rPr>
+          <w:rStyle w:val="FootnoteReference"/>
+        </w:rPr>
+        <w:footnoteRef/>
+      </w:r>
+      <w:r>
+        <w:t xml:space="preserve"> A future version of Baseline Tailor may support a more information-rich Framework Profile XML format. Such a format might include, for example, guidance for subcategories in the Profile.</w:t>
       </w:r>
     </w:p>
   </w:footnote>
@@ -9200,7 +9517,7 @@
 </file>
 
 <file path=customXml/itemProps1.xml><?xml version="1.0" encoding="utf-8"?>
-<ds:datastoreItem xmlns:ds="http://schemas.openxmlformats.org/officeDocument/2006/customXml" ds:itemID="{11A7FF10-DF7B-4F1C-8448-A5A6D6F9F6C1}">
+<ds:datastoreItem xmlns:ds="http://schemas.openxmlformats.org/officeDocument/2006/customXml" ds:itemID="{13186076-9519-47B2-89D1-C15F2C93301B}">
   <ds:schemaRefs>
     <ds:schemaRef ds:uri="http://schemas.openxmlformats.org/officeDocument/2006/bibliography"/>
   </ds:schemaRefs>

</xml_diff>

<commit_message>
more XML formats edits
</commit_message>
<xml_diff>
--- a/bt/doc/UserGuide.docx
+++ b/bt/doc/UserGuide.docx
@@ -1715,6 +1715,29 @@
     </w:p>
     <w:p>
       <w:r>
+        <w:t xml:space="preserve">Baseline Tailor uses XML data representing </w:t>
+      </w:r>
+      <w:r>
+        <w:t xml:space="preserve">components defined in the NIST Framework for Improving Critical Infrastructure Cybersecurity and security controls and associated assessment procedures defined in NIST SP 800-53 Revision 4 Recommended Security Controls for Federal Information Systems and Organizations. For any discrepancies noted in the content between </w:t>
+      </w:r>
+      <w:r>
+        <w:t>this</w:t>
+      </w:r>
+      <w:r>
+        <w:t xml:space="preserve"> </w:t>
+      </w:r>
+      <w:r>
+        <w:t>XML data</w:t>
+      </w:r>
+      <w:bookmarkStart w:id="1" w:name="_GoBack"/>
+      <w:bookmarkEnd w:id="1"/>
+      <w:r>
+        <w:t xml:space="preserve"> and the latest published NIST Cybersecurity Framework or Special Publication SP 800-53 Revision 4, please defer to the official published documents that are posted on http://csrc.nist.gov.</w:t>
+      </w:r>
+    </w:p>
+    <w:p/>
+    <w:p>
+      <w:r>
         <w:t>Baseline Tailor</w:t>
       </w:r>
       <w:r>
@@ -1755,11 +1778,7 @@
         <w:fldChar w:fldCharType="end"/>
       </w:r>
       <w:r>
-        <w:t xml:space="preserve">. Most of today’s common </w:t>
-      </w:r>
-      <w:r>
-        <w:lastRenderedPageBreak/>
-        <w:t xml:space="preserve">browsers meet </w:t>
+        <w:t xml:space="preserve">. Most of today’s common browsers meet </w:t>
       </w:r>
       <w:r>
         <w:t>these</w:t>
@@ -2184,6 +2203,7 @@
     </w:p>
     <w:p>
       <w:r>
+        <w:lastRenderedPageBreak/>
         <w:t xml:space="preserve">The source code for Baseline Tailor is publicly available at </w:t>
       </w:r>
       <w:hyperlink r:id="rId14" w:history="1">
@@ -2202,11 +2222,11 @@
       <w:pPr>
         <w:pStyle w:val="Heading1"/>
       </w:pPr>
-      <w:bookmarkStart w:id="1" w:name="_Ref427842523"/>
+      <w:bookmarkStart w:id="2" w:name="_Ref427842523"/>
       <w:r>
         <w:t>User Interface</w:t>
       </w:r>
-      <w:bookmarkEnd w:id="1"/>
+      <w:bookmarkEnd w:id="2"/>
     </w:p>
     <w:p>
       <w:r>
@@ -2252,7 +2272,6 @@
         </w:numPr>
       </w:pPr>
       <w:r>
-        <w:lastRenderedPageBreak/>
         <w:t>A Framework Profile tab showing the currently-selected subset of Framework Core outcomes.</w:t>
       </w:r>
     </w:p>
@@ -2405,7 +2424,7 @@
       <w:pPr>
         <w:pStyle w:val="Caption"/>
       </w:pPr>
-      <w:bookmarkStart w:id="2" w:name="_Ref443905127"/>
+      <w:bookmarkStart w:id="3" w:name="_Ref443905127"/>
       <w:r>
         <w:t xml:space="preserve">Figure </w:t>
       </w:r>
@@ -2430,7 +2449,7 @@
         </w:rPr>
         <w:fldChar w:fldCharType="end"/>
       </w:r>
-      <w:bookmarkEnd w:id="2"/>
+      <w:bookmarkEnd w:id="3"/>
       <w:r>
         <w:t>. Preferences pushbutton above user interface tabs.</w:t>
       </w:r>
@@ -2490,7 +2509,7 @@
       <w:pPr>
         <w:pStyle w:val="Caption"/>
       </w:pPr>
-      <w:bookmarkStart w:id="3" w:name="_Ref443905425"/>
+      <w:bookmarkStart w:id="4" w:name="_Ref443905425"/>
       <w:r>
         <w:t xml:space="preserve">Figure </w:t>
       </w:r>
@@ -2515,7 +2534,7 @@
         </w:rPr>
         <w:fldChar w:fldCharType="end"/>
       </w:r>
-      <w:bookmarkEnd w:id="3"/>
+      <w:bookmarkEnd w:id="4"/>
       <w:r>
         <w:rPr>
           <w:noProof/>
@@ -2589,12 +2608,13 @@
       <w:pPr>
         <w:pStyle w:val="Heading2"/>
       </w:pPr>
-      <w:bookmarkStart w:id="4" w:name="_Ref444074399"/>
-      <w:bookmarkStart w:id="5" w:name="_Ref428958089"/>
-      <w:r>
+      <w:bookmarkStart w:id="5" w:name="_Ref444074399"/>
+      <w:bookmarkStart w:id="6" w:name="_Ref428958089"/>
+      <w:r>
+        <w:lastRenderedPageBreak/>
         <w:t>Cybersecurity Framework Browser</w:t>
       </w:r>
-      <w:bookmarkEnd w:id="4"/>
+      <w:bookmarkEnd w:id="5"/>
     </w:p>
     <w:p>
       <w:r>
@@ -2651,7 +2671,6 @@
         </w:numPr>
       </w:pPr>
       <w:r>
-        <w:lastRenderedPageBreak/>
         <w:t>A set of radio buttons for choosing which of the five Framework Core functions to browse.</w:t>
       </w:r>
     </w:p>
@@ -2883,6 +2902,7 @@
         <w:rPr>
           <w:noProof/>
         </w:rPr>
+        <w:lastRenderedPageBreak/>
         <w:drawing>
           <wp:inline distT="0" distB="0" distL="0" distR="0" wp14:anchorId="285CC4D0" wp14:editId="66FE242E">
             <wp:extent cx="5484301" cy="1792224"/>
@@ -2930,7 +2950,7 @@
       <w:pPr>
         <w:pStyle w:val="Caption"/>
       </w:pPr>
-      <w:bookmarkStart w:id="6" w:name="_Ref436732840"/>
+      <w:bookmarkStart w:id="7" w:name="_Ref436732840"/>
       <w:r>
         <w:t xml:space="preserve">Figure </w:t>
       </w:r>
@@ -2955,177 +2975,173 @@
         </w:rPr>
         <w:fldChar w:fldCharType="end"/>
       </w:r>
+      <w:bookmarkEnd w:id="7"/>
+      <w:r>
+        <w:t xml:space="preserve">. </w:t>
+      </w:r>
+      <w:r>
+        <w:t xml:space="preserve">Cyber </w:t>
+      </w:r>
+      <w:r>
+        <w:t xml:space="preserve">Framework </w:t>
+      </w:r>
+      <w:r>
+        <w:t>Browser</w:t>
+      </w:r>
+      <w:r>
+        <w:t xml:space="preserve"> </w:t>
+      </w:r>
+      <w:r>
+        <w:t>tab</w:t>
+      </w:r>
+      <w:r>
+        <w:t>.</w:t>
+      </w:r>
+    </w:p>
+    <w:p>
+      <w:r>
+        <w:t xml:space="preserve">The bottom portion of </w:t>
+      </w:r>
+      <w:r>
+        <w:fldChar w:fldCharType="begin"/>
+      </w:r>
+      <w:r>
+        <w:instrText xml:space="preserve"> REF _Ref436732840 \h </w:instrText>
+      </w:r>
+      <w:r>
+        <w:fldChar w:fldCharType="separate"/>
+      </w:r>
+      <w:r>
+        <w:t xml:space="preserve">Figure </w:t>
+      </w:r>
+      <w:r>
+        <w:rPr>
+          <w:noProof/>
+        </w:rPr>
+        <w:t>3</w:t>
+      </w:r>
+      <w:r>
+        <w:fldChar w:fldCharType="end"/>
+      </w:r>
+      <w:r>
+        <w:t xml:space="preserve"> contains </w:t>
+      </w:r>
+      <w:r>
+        <w:t>push</w:t>
+      </w:r>
+      <w:r>
+        <w:t xml:space="preserve">buttons corresponding to NIST SP 800-53 security controls referenced by the subcategory PR.AC-1. These security controls include all controls belonging to the Identification and Authorization (IA) family, and security control AC-2 (Account Management) from the Access Control family. The user may click on the “IA family” or AC-2 </w:t>
+      </w:r>
+      <w:r>
+        <w:t>pushbutton</w:t>
+      </w:r>
+      <w:r>
+        <w:t>s to search the NIST SP 800-53 online database</w:t>
+      </w:r>
+      <w:r>
+        <w:t xml:space="preserve"> in a new Internet browser tab</w:t>
+      </w:r>
+      <w:r>
+        <w:rPr>
+          <w:rStyle w:val="FootnoteReference"/>
+        </w:rPr>
+        <w:footnoteReference w:id="1"/>
+      </w:r>
+      <w:r>
+        <w:t xml:space="preserve">. </w:t>
+      </w:r>
+      <w:r>
+        <w:t>Clicking the pushbutton with the factory image produces a new Internet browser tab with the ICS overlay definition for AC-2</w:t>
+      </w:r>
+      <w:r>
+        <w:rPr>
+          <w:rStyle w:val="FootnoteReference"/>
+        </w:rPr>
+        <w:footnoteReference w:id="2"/>
+      </w:r>
+      <w:r>
+        <w:t xml:space="preserve">. </w:t>
+      </w:r>
+      <w:r>
+        <w:t>The user may view all the other Framework Core subcategories that reference AC-2 by clicking the pushbutton with the link image. Doing so causes the user interface to switch to the Cross References tab</w:t>
+      </w:r>
+      <w:r>
+        <w:t xml:space="preserve"> (described in </w:t>
+      </w:r>
+      <w:r>
+        <w:fldChar w:fldCharType="begin"/>
+      </w:r>
+      <w:r>
+        <w:instrText xml:space="preserve"> REF _Ref444011456 \r \h </w:instrText>
+      </w:r>
+      <w:r>
+        <w:fldChar w:fldCharType="separate"/>
+      </w:r>
+      <w:r>
+        <w:t>4.3</w:t>
+      </w:r>
+      <w:r>
+        <w:fldChar w:fldCharType="end"/>
+      </w:r>
+      <w:r>
+        <w:t>)</w:t>
+      </w:r>
+      <w:r>
+        <w:t xml:space="preserve">. </w:t>
+      </w:r>
+      <w:r>
+        <w:t>The user may tailor security control AC-2 by c</w:t>
+      </w:r>
+      <w:r>
+        <w:t xml:space="preserve">licking on the </w:t>
+      </w:r>
+      <w:r>
+        <w:t>pushbutton</w:t>
+      </w:r>
+      <w:r>
+        <w:t xml:space="preserve"> </w:t>
+      </w:r>
+      <w:r>
+        <w:t>with the needle-and-thread image</w:t>
+      </w:r>
+      <w:r>
+        <w:rPr>
+          <w:rStyle w:val="FootnoteReference"/>
+        </w:rPr>
+        <w:footnoteReference w:id="3"/>
+      </w:r>
+      <w:r>
+        <w:t xml:space="preserve">. Doing so causes the user interface to switch to the Security Control Editor tab (described in </w:t>
+      </w:r>
+      <w:r>
+        <w:fldChar w:fldCharType="begin"/>
+      </w:r>
+      <w:r>
+        <w:instrText xml:space="preserve"> REF _Ref436741328 \r \h </w:instrText>
+      </w:r>
+      <w:r>
+        <w:fldChar w:fldCharType="separate"/>
+      </w:r>
+      <w:r>
+        <w:t>4.2</w:t>
+      </w:r>
+      <w:r>
+        <w:fldChar w:fldCharType="end"/>
+      </w:r>
+      <w:r>
+        <w:t>).</w:t>
+      </w:r>
+    </w:p>
+    <w:p>
+      <w:pPr>
+        <w:pStyle w:val="Heading2"/>
+      </w:pPr>
+      <w:bookmarkStart w:id="8" w:name="_Ref436741328"/>
+      <w:r>
+        <w:t>Security Control Editor</w:t>
+      </w:r>
       <w:bookmarkEnd w:id="6"/>
-      <w:r>
-        <w:t xml:space="preserve">. </w:t>
-      </w:r>
-      <w:r>
-        <w:t xml:space="preserve">Cyber </w:t>
-      </w:r>
-      <w:r>
-        <w:t xml:space="preserve">Framework </w:t>
-      </w:r>
-      <w:r>
-        <w:t>Browser</w:t>
-      </w:r>
-      <w:r>
-        <w:t xml:space="preserve"> </w:t>
-      </w:r>
-      <w:r>
-        <w:t>tab</w:t>
-      </w:r>
-      <w:r>
-        <w:t>.</w:t>
-      </w:r>
-    </w:p>
-    <w:p>
-      <w:r>
-        <w:t xml:space="preserve">The bottom portion of </w:t>
-      </w:r>
-      <w:r>
-        <w:fldChar w:fldCharType="begin"/>
-      </w:r>
-      <w:r>
-        <w:instrText xml:space="preserve"> REF _Ref436732840 \h </w:instrText>
-      </w:r>
-      <w:r>
-        <w:fldChar w:fldCharType="separate"/>
-      </w:r>
-      <w:r>
-        <w:t xml:space="preserve">Figure </w:t>
-      </w:r>
-      <w:r>
-        <w:rPr>
-          <w:noProof/>
-        </w:rPr>
-        <w:t>3</w:t>
-      </w:r>
-      <w:r>
-        <w:fldChar w:fldCharType="end"/>
-      </w:r>
-      <w:r>
-        <w:t xml:space="preserve"> contains </w:t>
-      </w:r>
-      <w:r>
-        <w:t>push</w:t>
-      </w:r>
-      <w:r>
-        <w:t xml:space="preserve">buttons corresponding to NIST SP 800-53 security controls referenced by the subcategory PR.AC-1. These security controls include all controls </w:t>
-      </w:r>
-      <w:r>
-        <w:lastRenderedPageBreak/>
-        <w:t xml:space="preserve">belonging to the Identification and Authorization (IA) family, and security control AC-2 (Account Management) from the Access Control family. The user may click on the “IA family” or AC-2 </w:t>
-      </w:r>
-      <w:r>
-        <w:t>pushbutton</w:t>
-      </w:r>
-      <w:r>
-        <w:t>s to search the NIST SP 800-53 online database</w:t>
-      </w:r>
-      <w:r>
-        <w:t xml:space="preserve"> in a new Internet browser tab</w:t>
-      </w:r>
-      <w:r>
-        <w:rPr>
-          <w:rStyle w:val="FootnoteReference"/>
-        </w:rPr>
-        <w:footnoteReference w:id="1"/>
-      </w:r>
-      <w:r>
-        <w:t xml:space="preserve">. </w:t>
-      </w:r>
-      <w:r>
-        <w:t>Clicking the pushbutton with the factory image produces a new Internet browser tab with the ICS overlay definition for AC-2</w:t>
-      </w:r>
-      <w:r>
-        <w:rPr>
-          <w:rStyle w:val="FootnoteReference"/>
-        </w:rPr>
-        <w:footnoteReference w:id="2"/>
-      </w:r>
-      <w:r>
-        <w:t xml:space="preserve">. </w:t>
-      </w:r>
-      <w:r>
-        <w:t>The user may view all the other Framework Core subcategories that reference AC-2 by clicking the pushbutton with the link image. Doing so causes the user interface to switch to the Cross References tab</w:t>
-      </w:r>
-      <w:r>
-        <w:t xml:space="preserve"> (described in </w:t>
-      </w:r>
-      <w:r>
-        <w:fldChar w:fldCharType="begin"/>
-      </w:r>
-      <w:r>
-        <w:instrText xml:space="preserve"> REF _Ref444011456 \r \h </w:instrText>
-      </w:r>
-      <w:r>
-        <w:fldChar w:fldCharType="separate"/>
-      </w:r>
-      <w:r>
-        <w:t>4.3</w:t>
-      </w:r>
-      <w:r>
-        <w:fldChar w:fldCharType="end"/>
-      </w:r>
-      <w:r>
-        <w:t>)</w:t>
-      </w:r>
-      <w:r>
-        <w:t xml:space="preserve">. </w:t>
-      </w:r>
-      <w:r>
-        <w:t>The user may tailor security control AC-2 by c</w:t>
-      </w:r>
-      <w:r>
-        <w:t xml:space="preserve">licking on the </w:t>
-      </w:r>
-      <w:r>
-        <w:t>pushbutton</w:t>
-      </w:r>
-      <w:r>
-        <w:t xml:space="preserve"> </w:t>
-      </w:r>
-      <w:r>
-        <w:t>with the needle-and-thread image</w:t>
-      </w:r>
-      <w:r>
-        <w:rPr>
-          <w:rStyle w:val="FootnoteReference"/>
-        </w:rPr>
-        <w:footnoteReference w:id="3"/>
-      </w:r>
-      <w:r>
-        <w:t xml:space="preserve">. Doing so causes the user interface to switch to the Security Control Editor tab (described in </w:t>
-      </w:r>
-      <w:r>
-        <w:fldChar w:fldCharType="begin"/>
-      </w:r>
-      <w:r>
-        <w:instrText xml:space="preserve"> REF _Ref436741328 \r \h </w:instrText>
-      </w:r>
-      <w:r>
-        <w:fldChar w:fldCharType="separate"/>
-      </w:r>
-      <w:r>
-        <w:t>4.2</w:t>
-      </w:r>
-      <w:r>
-        <w:fldChar w:fldCharType="end"/>
-      </w:r>
-      <w:r>
-        <w:t>).</w:t>
-      </w:r>
-    </w:p>
-    <w:p>
-      <w:pPr>
-        <w:pStyle w:val="Heading2"/>
-      </w:pPr>
-      <w:bookmarkStart w:id="7" w:name="_Ref436741328"/>
-      <w:r>
-        <w:t>Security Control Editor</w:t>
-      </w:r>
-      <w:bookmarkEnd w:id="5"/>
-      <w:bookmarkEnd w:id="7"/>
+      <w:bookmarkEnd w:id="8"/>
     </w:p>
     <w:p>
       <w:pPr>
@@ -3317,7 +3333,11 @@
         <w:t>By default, the control drop-down list contains all controls assigned to a NIST SP 800-53 baseline.</w:t>
       </w:r>
       <w:r>
-        <w:t xml:space="preserve"> Clicking on the “Framework Core subcategories referencing IA-3” </w:t>
+        <w:t xml:space="preserve"> Clicking on </w:t>
+      </w:r>
+      <w:r>
+        <w:lastRenderedPageBreak/>
+        <w:t xml:space="preserve">the “Framework Core subcategories referencing IA-3” </w:t>
       </w:r>
       <w:r>
         <w:t>pushbutton</w:t>
@@ -3355,7 +3375,6 @@
         <w:rPr>
           <w:noProof/>
         </w:rPr>
-        <w:lastRenderedPageBreak/>
         <w:drawing>
           <wp:inline distT="0" distB="0" distL="0" distR="0" wp14:anchorId="37549A34" wp14:editId="50481867">
             <wp:extent cx="5484010" cy="2587752"/>
@@ -3403,7 +3422,7 @@
       <w:pPr>
         <w:pStyle w:val="Caption"/>
       </w:pPr>
-      <w:bookmarkStart w:id="8" w:name="_Ref427937499"/>
+      <w:bookmarkStart w:id="9" w:name="_Ref427937499"/>
       <w:r>
         <w:t xml:space="preserve">Figure </w:t>
       </w:r>
@@ -3428,7 +3447,7 @@
         </w:rPr>
         <w:fldChar w:fldCharType="end"/>
       </w:r>
-      <w:bookmarkEnd w:id="8"/>
+      <w:bookmarkEnd w:id="9"/>
       <w:r>
         <w:t>. Security control IA-3.</w:t>
       </w:r>
@@ -3645,14 +3664,11 @@
     </w:p>
     <w:p>
       <w:r>
+        <w:lastRenderedPageBreak/>
         <w:t>The three rightmost columns show the baseline selections for IA-3 and its enhancements.</w:t>
       </w:r>
       <w:r>
-        <w:t xml:space="preserve"> “Selected” indicates the control or enhancement is in the NIST SP 800-53 baseline and has not been tailored out. “Added” indicates the user has tailored in the control or enhancement. </w:t>
-      </w:r>
-      <w:r>
-        <w:lastRenderedPageBreak/>
-        <w:t>“Removed” indicates the control or enhancement has been tailored out. No entry indicates that the control or enhancement is not in the NIST SP 800-53 baseline and has not been tailored in.</w:t>
+        <w:t xml:space="preserve"> “Selected” indicates the control or enhancement is in the NIST SP 800-53 baseline and has not been tailored out. “Added” indicates the user has tailored in the control or enhancement. “Removed” indicates the control or enhancement has been tailored out. No entry indicates that the control or enhancement is not in the NIST SP 800-53 baseline and has not been tailored in.</w:t>
       </w:r>
     </w:p>
     <w:p>
@@ -3814,7 +3830,7 @@
       <w:pPr>
         <w:pStyle w:val="Caption"/>
       </w:pPr>
-      <w:bookmarkStart w:id="9" w:name="_Ref428890083"/>
+      <w:bookmarkStart w:id="10" w:name="_Ref428890083"/>
       <w:r>
         <w:t xml:space="preserve">Figure </w:t>
       </w:r>
@@ -3839,7 +3855,7 @@
         </w:rPr>
         <w:fldChar w:fldCharType="end"/>
       </w:r>
-      <w:bookmarkEnd w:id="9"/>
+      <w:bookmarkEnd w:id="10"/>
       <w:r>
         <w:t xml:space="preserve">. </w:t>
       </w:r>
@@ -3899,7 +3915,7 @@
       <w:pPr>
         <w:pStyle w:val="Caption"/>
       </w:pPr>
-      <w:bookmarkStart w:id="10" w:name="_Ref428953381"/>
+      <w:bookmarkStart w:id="11" w:name="_Ref428953381"/>
       <w:r>
         <w:t xml:space="preserve">Figure </w:t>
       </w:r>
@@ -3924,7 +3940,7 @@
         </w:rPr>
         <w:fldChar w:fldCharType="end"/>
       </w:r>
-      <w:bookmarkEnd w:id="10"/>
+      <w:bookmarkEnd w:id="11"/>
       <w:r>
         <w:t>. Violation of cross-reference constraint.</w:t>
       </w:r>
@@ -3981,8 +3997,9 @@
       <w:pPr>
         <w:pStyle w:val="Caption"/>
       </w:pPr>
-      <w:bookmarkStart w:id="11" w:name="_Ref428890189"/>
-      <w:r>
+      <w:bookmarkStart w:id="12" w:name="_Ref428890189"/>
+      <w:r>
+        <w:lastRenderedPageBreak/>
         <w:t xml:space="preserve">Figure </w:t>
       </w:r>
       <w:r>
@@ -4006,14 +4023,13 @@
         </w:rPr>
         <w:fldChar w:fldCharType="end"/>
       </w:r>
-      <w:bookmarkEnd w:id="11"/>
+      <w:bookmarkEnd w:id="12"/>
       <w:r>
         <w:t>. Violation of baseline constraint.</w:t>
       </w:r>
     </w:p>
     <w:p>
       <w:r>
-        <w:lastRenderedPageBreak/>
         <w:t>Now suppose a user tailors IA-3</w:t>
       </w:r>
       <w:r>
@@ -4308,7 +4324,7 @@
       <w:pPr>
         <w:pStyle w:val="Caption"/>
       </w:pPr>
-      <w:bookmarkStart w:id="12" w:name="_Ref428953840"/>
+      <w:bookmarkStart w:id="13" w:name="_Ref428953840"/>
       <w:r>
         <w:t xml:space="preserve">Figure </w:t>
       </w:r>
@@ -4333,7 +4349,7 @@
         </w:rPr>
         <w:fldChar w:fldCharType="end"/>
       </w:r>
-      <w:bookmarkEnd w:id="12"/>
+      <w:bookmarkEnd w:id="13"/>
       <w:r>
         <w:t>. IA-3 tailored for an Industrial Control System.</w:t>
       </w:r>
@@ -4364,7 +4380,11 @@
         <w:t xml:space="preserve">on the right </w:t>
       </w:r>
       <w:r>
-        <w:t xml:space="preserve">causes the contents of the “XML representation” text field to update in real time. </w:t>
+        <w:t xml:space="preserve">causes the contents of the “XML representation” text field to </w:t>
+      </w:r>
+      <w:r>
+        <w:lastRenderedPageBreak/>
+        <w:t xml:space="preserve">update in real time. </w:t>
       </w:r>
       <w:r>
         <w:t xml:space="preserve">In </w:t>
@@ -4433,11 +4453,7 @@
         <w:t xml:space="preserve">IA-3 and </w:t>
       </w:r>
       <w:r>
-        <w:t>IA-</w:t>
-      </w:r>
-      <w:r>
-        <w:lastRenderedPageBreak/>
-        <w:t>3(1)</w:t>
+        <w:t>IA-3(1)</w:t>
       </w:r>
       <w:r>
         <w:t>,</w:t>
@@ -4541,7 +4557,7 @@
       <w:pPr>
         <w:pStyle w:val="Caption"/>
       </w:pPr>
-      <w:bookmarkStart w:id="13" w:name="_Ref436664417"/>
+      <w:bookmarkStart w:id="14" w:name="_Ref436664417"/>
       <w:r>
         <w:t xml:space="preserve">Figure </w:t>
       </w:r>
@@ -4566,7 +4582,7 @@
         </w:rPr>
         <w:fldChar w:fldCharType="end"/>
       </w:r>
-      <w:bookmarkEnd w:id="13"/>
+      <w:bookmarkEnd w:id="14"/>
       <w:r>
         <w:t>. IA-3 text fields with ICS-specific guidance replacing stubs.</w:t>
       </w:r>
@@ -4712,7 +4728,7 @@
       <w:pPr>
         <w:pStyle w:val="Caption"/>
       </w:pPr>
-      <w:bookmarkStart w:id="14" w:name="_Ref431567721"/>
+      <w:bookmarkStart w:id="15" w:name="_Ref431567721"/>
       <w:r>
         <w:t xml:space="preserve">Figure </w:t>
       </w:r>
@@ -4737,7 +4753,7 @@
         </w:rPr>
         <w:fldChar w:fldCharType="end"/>
       </w:r>
-      <w:bookmarkEnd w:id="14"/>
+      <w:bookmarkEnd w:id="15"/>
       <w:r>
         <w:t xml:space="preserve">. XML generated by </w:t>
       </w:r>
@@ -4758,11 +4774,11 @@
       <w:pPr>
         <w:pStyle w:val="Heading2"/>
       </w:pPr>
-      <w:bookmarkStart w:id="15" w:name="_Ref444011456"/>
+      <w:bookmarkStart w:id="16" w:name="_Ref444011456"/>
       <w:r>
         <w:t>Cross References</w:t>
       </w:r>
-      <w:bookmarkEnd w:id="15"/>
+      <w:bookmarkEnd w:id="16"/>
     </w:p>
     <w:p>
       <w:r>
@@ -4934,7 +4950,7 @@
       <w:pPr>
         <w:pStyle w:val="Caption"/>
       </w:pPr>
-      <w:bookmarkStart w:id="16" w:name="_Ref437606196"/>
+      <w:bookmarkStart w:id="17" w:name="_Ref437606196"/>
       <w:r>
         <w:t xml:space="preserve">Figure </w:t>
       </w:r>
@@ -4959,7 +4975,7 @@
         </w:rPr>
         <w:fldChar w:fldCharType="end"/>
       </w:r>
-      <w:bookmarkEnd w:id="16"/>
+      <w:bookmarkEnd w:id="17"/>
       <w:r>
         <w:t>. Subcategory referencing IA-3.</w:t>
       </w:r>
@@ -5078,7 +5094,7 @@
       <w:pPr>
         <w:pStyle w:val="Caption"/>
       </w:pPr>
-      <w:bookmarkStart w:id="17" w:name="_Ref437606767"/>
+      <w:bookmarkStart w:id="18" w:name="_Ref437606767"/>
       <w:r>
         <w:t xml:space="preserve">Figure </w:t>
       </w:r>
@@ -5103,7 +5119,7 @@
         </w:rPr>
         <w:fldChar w:fldCharType="end"/>
       </w:r>
-      <w:bookmarkEnd w:id="17"/>
+      <w:bookmarkEnd w:id="18"/>
       <w:r>
         <w:t>. Subcategories referencing CM-8.</w:t>
       </w:r>
@@ -5112,12 +5128,12 @@
       <w:pPr>
         <w:pStyle w:val="Heading2"/>
       </w:pPr>
-      <w:bookmarkStart w:id="18" w:name="_Ref436741750"/>
-      <w:bookmarkStart w:id="19" w:name="_Ref431562777"/>
+      <w:bookmarkStart w:id="19" w:name="_Ref436741750"/>
+      <w:bookmarkStart w:id="20" w:name="_Ref431562777"/>
       <w:r>
         <w:t>Framework Profile</w:t>
       </w:r>
-      <w:bookmarkEnd w:id="18"/>
+      <w:bookmarkEnd w:id="19"/>
     </w:p>
     <w:p>
       <w:r>
@@ -5339,7 +5355,7 @@
       <w:pPr>
         <w:pStyle w:val="Caption"/>
       </w:pPr>
-      <w:bookmarkStart w:id="20" w:name="_Ref437527061"/>
+      <w:bookmarkStart w:id="21" w:name="_Ref437527061"/>
       <w:r>
         <w:t xml:space="preserve">Figure </w:t>
       </w:r>
@@ -5364,108 +5380,108 @@
         </w:rPr>
         <w:fldChar w:fldCharType="end"/>
       </w:r>
+      <w:bookmarkEnd w:id="21"/>
+      <w:r>
+        <w:t>. Framework Profile tab.</w:t>
+      </w:r>
+    </w:p>
+    <w:p>
+      <w:r>
+        <w:t xml:space="preserve">The Profile shown in </w:t>
+      </w:r>
+      <w:r>
+        <w:fldChar w:fldCharType="begin"/>
+      </w:r>
+      <w:r>
+        <w:instrText xml:space="preserve"> REF _Ref437527061 \h </w:instrText>
+      </w:r>
+      <w:r>
+        <w:fldChar w:fldCharType="separate"/>
+      </w:r>
+      <w:r>
+        <w:t xml:space="preserve">Figure </w:t>
+      </w:r>
+      <w:r>
+        <w:rPr>
+          <w:noProof/>
+        </w:rPr>
+        <w:t>13</w:t>
+      </w:r>
+      <w:r>
+        <w:fldChar w:fldCharType="end"/>
+      </w:r>
+      <w:r>
+        <w:t xml:space="preserve"> contains two subcategories: ID.AM-1 and ID.AM-2. If the “</w:t>
+      </w:r>
+      <w:r>
+        <w:t>Restrict controls to Framework Profile informative references</w:t>
+      </w:r>
+      <w:r>
+        <w:t>” box in the Security Control Editor tab is checked, then the Security Control Editor’s “Control family” and Control” drop-down choices will be restricted to only those controls referenced by ID.AM-1 and ID.AM-2.</w:t>
+      </w:r>
+    </w:p>
+    <w:p>
+      <w:r>
+        <w:t xml:space="preserve">The non-editable “XML representation” text field at the bottom of </w:t>
+      </w:r>
+      <w:r>
+        <w:fldChar w:fldCharType="begin"/>
+      </w:r>
+      <w:r>
+        <w:instrText xml:space="preserve"> REF _Ref437527061 \h </w:instrText>
+      </w:r>
+      <w:r>
+        <w:fldChar w:fldCharType="separate"/>
+      </w:r>
+      <w:r>
+        <w:t xml:space="preserve">Figure </w:t>
+      </w:r>
+      <w:r>
+        <w:rPr>
+          <w:noProof/>
+        </w:rPr>
+        <w:t>13</w:t>
+      </w:r>
+      <w:r>
+        <w:fldChar w:fldCharType="end"/>
+      </w:r>
+      <w:r>
+        <w:t xml:space="preserve"> </w:t>
+      </w:r>
+      <w:r>
+        <w:t xml:space="preserve">shows XML </w:t>
+      </w:r>
+      <w:r>
+        <w:t>updated</w:t>
+      </w:r>
+      <w:r>
+        <w:t xml:space="preserve"> on the fly based on</w:t>
+      </w:r>
+      <w:r>
+        <w:t xml:space="preserve"> which subcategory checkboxes are checked.</w:t>
+      </w:r>
+      <w:r>
+        <w:t xml:space="preserve"> As with the XML generated in the Security Control Editor tab, this XML can be copy-pasted into a third-party authoring application</w:t>
+      </w:r>
+      <w:r>
+        <w:t>.</w:t>
+      </w:r>
+    </w:p>
+    <w:p>
+      <w:pPr>
+        <w:pStyle w:val="Heading1"/>
+      </w:pPr>
+      <w:bookmarkStart w:id="22" w:name="_Ref431395618"/>
+      <w:bookmarkStart w:id="23" w:name="_Ref436666397"/>
       <w:bookmarkEnd w:id="20"/>
       <w:r>
-        <w:t>. Framework Profile tab.</w:t>
-      </w:r>
-    </w:p>
-    <w:p>
-      <w:r>
-        <w:t xml:space="preserve">The Profile shown in </w:t>
-      </w:r>
-      <w:r>
-        <w:fldChar w:fldCharType="begin"/>
-      </w:r>
-      <w:r>
-        <w:instrText xml:space="preserve"> REF _Ref437527061 \h </w:instrText>
-      </w:r>
-      <w:r>
-        <w:fldChar w:fldCharType="separate"/>
-      </w:r>
-      <w:r>
-        <w:t xml:space="preserve">Figure </w:t>
-      </w:r>
-      <w:r>
-        <w:rPr>
-          <w:noProof/>
-        </w:rPr>
-        <w:t>13</w:t>
-      </w:r>
-      <w:r>
-        <w:fldChar w:fldCharType="end"/>
-      </w:r>
-      <w:r>
-        <w:t xml:space="preserve"> contains two subcategories: ID.AM-1 and ID.AM-2. If the “</w:t>
-      </w:r>
-      <w:r>
-        <w:t>Restrict controls to Framework Profile informative references</w:t>
-      </w:r>
-      <w:r>
-        <w:t>” box in the Security Control Editor tab is checked, then the Security Control Editor’s “Control family” and Control” drop-down choices will be restricted to only those controls referenced by ID.AM-1 and ID.AM-2.</w:t>
-      </w:r>
-    </w:p>
-    <w:p>
-      <w:r>
-        <w:t xml:space="preserve">The non-editable “XML representation” text field at the bottom of </w:t>
-      </w:r>
-      <w:r>
-        <w:fldChar w:fldCharType="begin"/>
-      </w:r>
-      <w:r>
-        <w:instrText xml:space="preserve"> REF _Ref437527061 \h </w:instrText>
-      </w:r>
-      <w:r>
-        <w:fldChar w:fldCharType="separate"/>
-      </w:r>
-      <w:r>
-        <w:t xml:space="preserve">Figure </w:t>
-      </w:r>
-      <w:r>
-        <w:rPr>
-          <w:noProof/>
-        </w:rPr>
-        <w:t>13</w:t>
-      </w:r>
-      <w:r>
-        <w:fldChar w:fldCharType="end"/>
-      </w:r>
-      <w:r>
-        <w:t xml:space="preserve"> </w:t>
-      </w:r>
-      <w:r>
-        <w:t xml:space="preserve">shows XML </w:t>
-      </w:r>
-      <w:r>
-        <w:t>updated</w:t>
-      </w:r>
-      <w:r>
-        <w:t xml:space="preserve"> on the fly based on</w:t>
-      </w:r>
-      <w:r>
-        <w:t xml:space="preserve"> which subcategory checkboxes are checked.</w:t>
-      </w:r>
-      <w:r>
-        <w:t xml:space="preserve"> As with the XML generated in the Security Control Editor tab, this XML can be copy-pasted into a third-party authoring application</w:t>
-      </w:r>
-      <w:r>
-        <w:t>.</w:t>
-      </w:r>
-    </w:p>
-    <w:p>
-      <w:pPr>
-        <w:pStyle w:val="Heading1"/>
-      </w:pPr>
-      <w:bookmarkStart w:id="21" w:name="_Ref431395618"/>
-      <w:bookmarkStart w:id="22" w:name="_Ref436666397"/>
-      <w:bookmarkEnd w:id="19"/>
-      <w:r>
         <w:t>XML Format</w:t>
       </w:r>
       <w:r>
         <w:t>s</w:t>
       </w:r>
-      <w:bookmarkEnd w:id="21"/>
       <w:bookmarkEnd w:id="22"/>
+      <w:bookmarkEnd w:id="23"/>
     </w:p>
     <w:p>
       <w:r>
@@ -5669,22 +5685,13 @@
         <w:t xml:space="preserve">). </w:t>
       </w:r>
       <w:r>
-        <w:t>A</w:t>
-      </w:r>
-      <w:r>
-        <w:t xml:space="preserve">n XML representation of the NIST SP 800-53 security control catalog </w:t>
-      </w:r>
-      <w:r>
-        <w:t>powers the</w:t>
+        <w:t>An XML representation of the NIST SP 800-53 security control catalog powers the</w:t>
       </w:r>
       <w:r>
         <w:t xml:space="preserve"> </w:t>
       </w:r>
       <w:r>
-        <w:t>NIST SP 800-53 database</w:t>
-      </w:r>
-      <w:r>
-        <w:t xml:space="preserve"> (mentioned in section </w:t>
+        <w:t xml:space="preserve">NIST SP 800-53 database (mentioned in section </w:t>
       </w:r>
       <w:r>
         <w:fldChar w:fldCharType="begin"/>
@@ -5723,8 +5730,6 @@
       <w:r>
         <w:t xml:space="preserve">. Baseline Tailor users should note that that none of these XML formats are </w:t>
       </w:r>
-      <w:bookmarkStart w:id="23" w:name="_GoBack"/>
-      <w:bookmarkEnd w:id="23"/>
     </w:p>
     <w:p>
       <w:r>
@@ -5989,7 +5994,7 @@
           <w:rPr>
             <w:noProof/>
           </w:rPr>
-          <w:t>13</w:t>
+          <w:t>2</w:t>
         </w:r>
         <w:r>
           <w:rPr>
@@ -9517,7 +9522,7 @@
 </file>
 
 <file path=customXml/itemProps1.xml><?xml version="1.0" encoding="utf-8"?>
-<ds:datastoreItem xmlns:ds="http://schemas.openxmlformats.org/officeDocument/2006/customXml" ds:itemID="{13186076-9519-47B2-89D1-C15F2C93301B}">
+<ds:datastoreItem xmlns:ds="http://schemas.openxmlformats.org/officeDocument/2006/customXml" ds:itemID="{6852796A-F647-4630-9F67-CC428DE601A0}">
   <ds:schemaRefs>
     <ds:schemaRef ds:uri="http://schemas.openxmlformats.org/officeDocument/2006/bibliography"/>
   </ds:schemaRefs>

</xml_diff>

<commit_message>
Finished XML Formats section. Began new section on integrated portal use case.
</commit_message>
<xml_diff>
--- a/bt/doc/UserGuide.docx
+++ b/bt/doc/UserGuide.docx
@@ -1684,9 +1684,11 @@
       <w:pPr>
         <w:pStyle w:val="Heading1"/>
       </w:pPr>
+      <w:bookmarkStart w:id="1" w:name="_Ref444596197"/>
       <w:r>
         <w:t>Disclaimers</w:t>
       </w:r>
+      <w:bookmarkEnd w:id="1"/>
     </w:p>
     <w:p>
       <w:r>
@@ -1729,8 +1731,6 @@
       <w:r>
         <w:t>XML data</w:t>
       </w:r>
-      <w:bookmarkStart w:id="1" w:name="_GoBack"/>
-      <w:bookmarkEnd w:id="1"/>
       <w:r>
         <w:t xml:space="preserve"> and the latest published NIST Cybersecurity Framework or Special Publication SP 800-53 Revision 4, please defer to the official published documents that are posted on http://csrc.nist.gov.</w:t>
       </w:r>
@@ -2428,27 +2428,14 @@
       <w:r>
         <w:t xml:space="preserve">Figure </w:t>
       </w:r>
-      <w:r>
-        <w:fldChar w:fldCharType="begin"/>
-      </w:r>
-      <w:r>
-        <w:instrText xml:space="preserve"> SEQ Figure \* ARABIC </w:instrText>
-      </w:r>
-      <w:r>
-        <w:fldChar w:fldCharType="separate"/>
-      </w:r>
-      <w:r>
-        <w:rPr>
-          <w:noProof/>
-        </w:rPr>
-        <w:t>1</w:t>
-      </w:r>
-      <w:r>
-        <w:rPr>
-          <w:noProof/>
-        </w:rPr>
-        <w:fldChar w:fldCharType="end"/>
-      </w:r>
+      <w:fldSimple w:instr=" SEQ Figure \* ARABIC ">
+        <w:r>
+          <w:rPr>
+            <w:noProof/>
+          </w:rPr>
+          <w:t>1</w:t>
+        </w:r>
+      </w:fldSimple>
       <w:bookmarkEnd w:id="3"/>
       <w:r>
         <w:t>. Preferences pushbutton above user interface tabs.</w:t>
@@ -2513,27 +2500,14 @@
       <w:r>
         <w:t xml:space="preserve">Figure </w:t>
       </w:r>
-      <w:r>
-        <w:fldChar w:fldCharType="begin"/>
-      </w:r>
-      <w:r>
-        <w:instrText xml:space="preserve"> SEQ Figure \* ARABIC </w:instrText>
-      </w:r>
-      <w:r>
-        <w:fldChar w:fldCharType="separate"/>
-      </w:r>
-      <w:r>
-        <w:rPr>
-          <w:noProof/>
-        </w:rPr>
-        <w:t>2</w:t>
-      </w:r>
-      <w:r>
-        <w:rPr>
-          <w:noProof/>
-        </w:rPr>
-        <w:fldChar w:fldCharType="end"/>
-      </w:r>
+      <w:fldSimple w:instr=" SEQ Figure \* ARABIC ">
+        <w:r>
+          <w:rPr>
+            <w:noProof/>
+          </w:rPr>
+          <w:t>2</w:t>
+        </w:r>
+      </w:fldSimple>
       <w:bookmarkEnd w:id="4"/>
       <w:r>
         <w:rPr>
@@ -2954,27 +2928,14 @@
       <w:r>
         <w:t xml:space="preserve">Figure </w:t>
       </w:r>
-      <w:r>
-        <w:fldChar w:fldCharType="begin"/>
-      </w:r>
-      <w:r>
-        <w:instrText xml:space="preserve"> SEQ Figure \* ARABIC </w:instrText>
-      </w:r>
-      <w:r>
-        <w:fldChar w:fldCharType="separate"/>
-      </w:r>
-      <w:r>
-        <w:rPr>
-          <w:noProof/>
-        </w:rPr>
-        <w:t>3</w:t>
-      </w:r>
-      <w:r>
-        <w:rPr>
-          <w:noProof/>
-        </w:rPr>
-        <w:fldChar w:fldCharType="end"/>
-      </w:r>
+      <w:fldSimple w:instr=" SEQ Figure \* ARABIC ">
+        <w:r>
+          <w:rPr>
+            <w:noProof/>
+          </w:rPr>
+          <w:t>3</w:t>
+        </w:r>
+      </w:fldSimple>
       <w:bookmarkEnd w:id="7"/>
       <w:r>
         <w:t xml:space="preserve">. </w:t>
@@ -3426,27 +3387,14 @@
       <w:r>
         <w:t xml:space="preserve">Figure </w:t>
       </w:r>
-      <w:r>
-        <w:fldChar w:fldCharType="begin"/>
-      </w:r>
-      <w:r>
-        <w:instrText xml:space="preserve"> SEQ Figure \* ARABIC </w:instrText>
-      </w:r>
-      <w:r>
-        <w:fldChar w:fldCharType="separate"/>
-      </w:r>
-      <w:r>
-        <w:rPr>
-          <w:noProof/>
-        </w:rPr>
-        <w:t>4</w:t>
-      </w:r>
-      <w:r>
-        <w:rPr>
-          <w:noProof/>
-        </w:rPr>
-        <w:fldChar w:fldCharType="end"/>
-      </w:r>
+      <w:fldSimple w:instr=" SEQ Figure \* ARABIC ">
+        <w:r>
+          <w:rPr>
+            <w:noProof/>
+          </w:rPr>
+          <w:t>4</w:t>
+        </w:r>
+      </w:fldSimple>
       <w:bookmarkEnd w:id="9"/>
       <w:r>
         <w:t>. Security control IA-3.</w:t>
@@ -3834,27 +3782,14 @@
       <w:r>
         <w:t xml:space="preserve">Figure </w:t>
       </w:r>
-      <w:r>
-        <w:fldChar w:fldCharType="begin"/>
-      </w:r>
-      <w:r>
-        <w:instrText xml:space="preserve"> SEQ Figure \* ARABIC </w:instrText>
-      </w:r>
-      <w:r>
-        <w:fldChar w:fldCharType="separate"/>
-      </w:r>
-      <w:r>
-        <w:rPr>
-          <w:noProof/>
-        </w:rPr>
-        <w:t>5</w:t>
-      </w:r>
-      <w:r>
-        <w:rPr>
-          <w:noProof/>
-        </w:rPr>
-        <w:fldChar w:fldCharType="end"/>
-      </w:r>
+      <w:fldSimple w:instr=" SEQ Figure \* ARABIC ">
+        <w:r>
+          <w:rPr>
+            <w:noProof/>
+          </w:rPr>
+          <w:t>5</w:t>
+        </w:r>
+      </w:fldSimple>
       <w:bookmarkEnd w:id="10"/>
       <w:r>
         <w:t xml:space="preserve">. </w:t>
@@ -3919,27 +3854,14 @@
       <w:r>
         <w:t xml:space="preserve">Figure </w:t>
       </w:r>
-      <w:r>
-        <w:fldChar w:fldCharType="begin"/>
-      </w:r>
-      <w:r>
-        <w:instrText xml:space="preserve"> SEQ Figure \* ARABIC </w:instrText>
-      </w:r>
-      <w:r>
-        <w:fldChar w:fldCharType="separate"/>
-      </w:r>
-      <w:r>
-        <w:rPr>
-          <w:noProof/>
-        </w:rPr>
-        <w:t>6</w:t>
-      </w:r>
-      <w:r>
-        <w:rPr>
-          <w:noProof/>
-        </w:rPr>
-        <w:fldChar w:fldCharType="end"/>
-      </w:r>
+      <w:fldSimple w:instr=" SEQ Figure \* ARABIC ">
+        <w:r>
+          <w:rPr>
+            <w:noProof/>
+          </w:rPr>
+          <w:t>6</w:t>
+        </w:r>
+      </w:fldSimple>
       <w:bookmarkEnd w:id="11"/>
       <w:r>
         <w:t>. Violation of cross-reference constraint.</w:t>
@@ -4002,27 +3924,14 @@
         <w:lastRenderedPageBreak/>
         <w:t xml:space="preserve">Figure </w:t>
       </w:r>
-      <w:r>
-        <w:fldChar w:fldCharType="begin"/>
-      </w:r>
-      <w:r>
-        <w:instrText xml:space="preserve"> SEQ Figure \* ARABIC </w:instrText>
-      </w:r>
-      <w:r>
-        <w:fldChar w:fldCharType="separate"/>
-      </w:r>
-      <w:r>
-        <w:rPr>
-          <w:noProof/>
-        </w:rPr>
-        <w:t>7</w:t>
-      </w:r>
-      <w:r>
-        <w:rPr>
-          <w:noProof/>
-        </w:rPr>
-        <w:fldChar w:fldCharType="end"/>
-      </w:r>
+      <w:fldSimple w:instr=" SEQ Figure \* ARABIC ">
+        <w:r>
+          <w:rPr>
+            <w:noProof/>
+          </w:rPr>
+          <w:t>7</w:t>
+        </w:r>
+      </w:fldSimple>
       <w:bookmarkEnd w:id="12"/>
       <w:r>
         <w:t>. Violation of baseline constraint.</w:t>
@@ -4328,27 +4237,14 @@
       <w:r>
         <w:t xml:space="preserve">Figure </w:t>
       </w:r>
-      <w:r>
-        <w:fldChar w:fldCharType="begin"/>
-      </w:r>
-      <w:r>
-        <w:instrText xml:space="preserve"> SEQ Figure \* ARABIC </w:instrText>
-      </w:r>
-      <w:r>
-        <w:fldChar w:fldCharType="separate"/>
-      </w:r>
-      <w:r>
-        <w:rPr>
-          <w:noProof/>
-        </w:rPr>
-        <w:t>8</w:t>
-      </w:r>
-      <w:r>
-        <w:rPr>
-          <w:noProof/>
-        </w:rPr>
-        <w:fldChar w:fldCharType="end"/>
-      </w:r>
+      <w:fldSimple w:instr=" SEQ Figure \* ARABIC ">
+        <w:r>
+          <w:rPr>
+            <w:noProof/>
+          </w:rPr>
+          <w:t>8</w:t>
+        </w:r>
+      </w:fldSimple>
       <w:bookmarkEnd w:id="13"/>
       <w:r>
         <w:t>. IA-3 tailored for an Industrial Control System.</w:t>
@@ -4561,27 +4457,14 @@
       <w:r>
         <w:t xml:space="preserve">Figure </w:t>
       </w:r>
-      <w:r>
-        <w:fldChar w:fldCharType="begin"/>
-      </w:r>
-      <w:r>
-        <w:instrText xml:space="preserve"> SEQ Figure \* ARABIC </w:instrText>
-      </w:r>
-      <w:r>
-        <w:fldChar w:fldCharType="separate"/>
-      </w:r>
-      <w:r>
-        <w:rPr>
-          <w:noProof/>
-        </w:rPr>
-        <w:t>9</w:t>
-      </w:r>
-      <w:r>
-        <w:rPr>
-          <w:noProof/>
-        </w:rPr>
-        <w:fldChar w:fldCharType="end"/>
-      </w:r>
+      <w:fldSimple w:instr=" SEQ Figure \* ARABIC ">
+        <w:r>
+          <w:rPr>
+            <w:noProof/>
+          </w:rPr>
+          <w:t>9</w:t>
+        </w:r>
+      </w:fldSimple>
       <w:bookmarkEnd w:id="14"/>
       <w:r>
         <w:t>. IA-3 text fields with ICS-specific guidance replacing stubs.</w:t>
@@ -4732,27 +4615,14 @@
       <w:r>
         <w:t xml:space="preserve">Figure </w:t>
       </w:r>
-      <w:r>
-        <w:fldChar w:fldCharType="begin"/>
-      </w:r>
-      <w:r>
-        <w:instrText xml:space="preserve"> SEQ Figure \* ARABIC </w:instrText>
-      </w:r>
-      <w:r>
-        <w:fldChar w:fldCharType="separate"/>
-      </w:r>
-      <w:r>
-        <w:rPr>
-          <w:noProof/>
-        </w:rPr>
-        <w:t>10</w:t>
-      </w:r>
-      <w:r>
-        <w:rPr>
-          <w:noProof/>
-        </w:rPr>
-        <w:fldChar w:fldCharType="end"/>
-      </w:r>
+      <w:fldSimple w:instr=" SEQ Figure \* ARABIC ">
+        <w:r>
+          <w:rPr>
+            <w:noProof/>
+          </w:rPr>
+          <w:t>10</w:t>
+        </w:r>
+      </w:fldSimple>
       <w:bookmarkEnd w:id="15"/>
       <w:r>
         <w:t xml:space="preserve">. XML generated by </w:t>
@@ -4886,7 +4756,15 @@
         <w:fldChar w:fldCharType="end"/>
       </w:r>
       <w:r>
-        <w:t xml:space="preserve">. As the figure shows, PR.AC-1 is the only subcategory referencing IA-3. </w:t>
+        <w:t xml:space="preserve">. As the figure shows, </w:t>
+      </w:r>
+      <w:bookmarkStart w:id="17" w:name="_GoBack"/>
+      <w:r>
+        <w:t>PR.AC-</w:t>
+      </w:r>
+      <w:bookmarkEnd w:id="17"/>
+      <w:r>
+        <w:t xml:space="preserve">1 is the only subcategory referencing IA-3. </w:t>
       </w:r>
       <w:r>
         <w:t xml:space="preserve">Clicking the PR.AC-2 pushbutton causes the focus to change to the Cyber Framework Browser tab, with </w:t>
@@ -4950,32 +4828,19 @@
       <w:pPr>
         <w:pStyle w:val="Caption"/>
       </w:pPr>
-      <w:bookmarkStart w:id="17" w:name="_Ref437606196"/>
+      <w:bookmarkStart w:id="18" w:name="_Ref437606196"/>
       <w:r>
         <w:t xml:space="preserve">Figure </w:t>
       </w:r>
-      <w:r>
-        <w:fldChar w:fldCharType="begin"/>
-      </w:r>
-      <w:r>
-        <w:instrText xml:space="preserve"> SEQ Figure \* ARABIC </w:instrText>
-      </w:r>
-      <w:r>
-        <w:fldChar w:fldCharType="separate"/>
-      </w:r>
-      <w:r>
-        <w:rPr>
-          <w:noProof/>
-        </w:rPr>
-        <w:t>11</w:t>
-      </w:r>
-      <w:r>
-        <w:rPr>
-          <w:noProof/>
-        </w:rPr>
-        <w:fldChar w:fldCharType="end"/>
-      </w:r>
-      <w:bookmarkEnd w:id="17"/>
+      <w:fldSimple w:instr=" SEQ Figure \* ARABIC ">
+        <w:r>
+          <w:rPr>
+            <w:noProof/>
+          </w:rPr>
+          <w:t>11</w:t>
+        </w:r>
+      </w:fldSimple>
+      <w:bookmarkEnd w:id="18"/>
       <w:r>
         <w:t>. Subcategory referencing IA-3.</w:t>
       </w:r>
@@ -5094,32 +4959,19 @@
       <w:pPr>
         <w:pStyle w:val="Caption"/>
       </w:pPr>
-      <w:bookmarkStart w:id="18" w:name="_Ref437606767"/>
+      <w:bookmarkStart w:id="19" w:name="_Ref437606767"/>
       <w:r>
         <w:t xml:space="preserve">Figure </w:t>
       </w:r>
-      <w:r>
-        <w:fldChar w:fldCharType="begin"/>
-      </w:r>
-      <w:r>
-        <w:instrText xml:space="preserve"> SEQ Figure \* ARABIC </w:instrText>
-      </w:r>
-      <w:r>
-        <w:fldChar w:fldCharType="separate"/>
-      </w:r>
-      <w:r>
-        <w:rPr>
-          <w:noProof/>
-        </w:rPr>
-        <w:t>12</w:t>
-      </w:r>
-      <w:r>
-        <w:rPr>
-          <w:noProof/>
-        </w:rPr>
-        <w:fldChar w:fldCharType="end"/>
-      </w:r>
-      <w:bookmarkEnd w:id="18"/>
+      <w:fldSimple w:instr=" SEQ Figure \* ARABIC ">
+        <w:r>
+          <w:rPr>
+            <w:noProof/>
+          </w:rPr>
+          <w:t>12</w:t>
+        </w:r>
+      </w:fldSimple>
+      <w:bookmarkEnd w:id="19"/>
       <w:r>
         <w:t>. Subcategories referencing CM-8.</w:t>
       </w:r>
@@ -5128,12 +4980,12 @@
       <w:pPr>
         <w:pStyle w:val="Heading2"/>
       </w:pPr>
-      <w:bookmarkStart w:id="19" w:name="_Ref436741750"/>
-      <w:bookmarkStart w:id="20" w:name="_Ref431562777"/>
+      <w:bookmarkStart w:id="20" w:name="_Ref436741750"/>
+      <w:bookmarkStart w:id="21" w:name="_Ref431562777"/>
       <w:r>
         <w:t>Framework Profile</w:t>
       </w:r>
-      <w:bookmarkEnd w:id="19"/>
+      <w:bookmarkEnd w:id="20"/>
     </w:p>
     <w:p>
       <w:r>
@@ -5355,44 +5207,196 @@
       <w:pPr>
         <w:pStyle w:val="Caption"/>
       </w:pPr>
-      <w:bookmarkStart w:id="21" w:name="_Ref437527061"/>
+      <w:bookmarkStart w:id="22" w:name="_Ref437527061"/>
       <w:r>
         <w:t xml:space="preserve">Figure </w:t>
       </w:r>
+      <w:fldSimple w:instr=" SEQ Figure \* ARABIC ">
+        <w:r>
+          <w:rPr>
+            <w:noProof/>
+          </w:rPr>
+          <w:t>13</w:t>
+        </w:r>
+      </w:fldSimple>
+      <w:bookmarkEnd w:id="22"/>
+      <w:r>
+        <w:t>. Framework Profile tab.</w:t>
+      </w:r>
+    </w:p>
+    <w:p>
+      <w:r>
+        <w:t xml:space="preserve">The Profile shown in </w:t>
+      </w:r>
       <w:r>
         <w:fldChar w:fldCharType="begin"/>
       </w:r>
       <w:r>
-        <w:instrText xml:space="preserve"> SEQ Figure \* ARABIC </w:instrText>
+        <w:instrText xml:space="preserve"> REF _Ref437527061 \h </w:instrText>
       </w:r>
       <w:r>
         <w:fldChar w:fldCharType="separate"/>
       </w:r>
       <w:r>
+        <w:t xml:space="preserve">Figure </w:t>
+      </w:r>
+      <w:r>
         <w:rPr>
           <w:noProof/>
         </w:rPr>
         <w:t>13</w:t>
       </w:r>
       <w:r>
+        <w:fldChar w:fldCharType="end"/>
+      </w:r>
+      <w:r>
+        <w:t xml:space="preserve"> contains two subcategories: ID.AM-1 and ID.AM-2. If the “</w:t>
+      </w:r>
+      <w:r>
+        <w:t>Restrict controls to Framework Profile informative references</w:t>
+      </w:r>
+      <w:r>
+        <w:t>” box in the Security Control Editor tab is checked, then the Security Control Editor’s “Control family” and Control” drop-down choices will be restricted to only those controls referenced by ID.AM-1 and ID.AM-2.</w:t>
+      </w:r>
+    </w:p>
+    <w:p>
+      <w:r>
+        <w:t xml:space="preserve">The non-editable “XML representation” text field at the bottom of </w:t>
+      </w:r>
+      <w:r>
+        <w:fldChar w:fldCharType="begin"/>
+      </w:r>
+      <w:r>
+        <w:instrText xml:space="preserve"> REF _Ref437527061 \h </w:instrText>
+      </w:r>
+      <w:r>
+        <w:fldChar w:fldCharType="separate"/>
+      </w:r>
+      <w:r>
+        <w:t xml:space="preserve">Figure </w:t>
+      </w:r>
+      <w:r>
         <w:rPr>
           <w:noProof/>
         </w:rPr>
+        <w:t>13</w:t>
+      </w:r>
+      <w:r>
         <w:fldChar w:fldCharType="end"/>
       </w:r>
+      <w:r>
+        <w:t xml:space="preserve"> </w:t>
+      </w:r>
+      <w:r>
+        <w:t xml:space="preserve">shows XML </w:t>
+      </w:r>
+      <w:r>
+        <w:t>updated</w:t>
+      </w:r>
+      <w:r>
+        <w:t xml:space="preserve"> on the fly based on</w:t>
+      </w:r>
+      <w:r>
+        <w:t xml:space="preserve"> which subcategory checkboxes are checked.</w:t>
+      </w:r>
+      <w:r>
+        <w:t xml:space="preserve"> As with the XML generated in the Security Control Editor tab, this XML can be copy-pasted into a third-party authoring application</w:t>
+      </w:r>
+      <w:r>
+        <w:t>.</w:t>
+      </w:r>
+    </w:p>
+    <w:p>
+      <w:pPr>
+        <w:pStyle w:val="Heading1"/>
+      </w:pPr>
+      <w:bookmarkStart w:id="23" w:name="_Ref431395618"/>
+      <w:bookmarkStart w:id="24" w:name="_Ref436666397"/>
       <w:bookmarkEnd w:id="21"/>
       <w:r>
-        <w:t>. Framework Profile tab.</w:t>
-      </w:r>
-    </w:p>
-    <w:p>
-      <w:r>
-        <w:t xml:space="preserve">The Profile shown in </w:t>
+        <w:t>Baseline Tailor as an Integrated Security Guidance Portal</w:t>
+      </w:r>
+    </w:p>
+    <w:p>
+      <w:r>
+        <w:t xml:space="preserve">Section </w:t>
       </w:r>
       <w:r>
         <w:fldChar w:fldCharType="begin"/>
       </w:r>
       <w:r>
+        <w:instrText xml:space="preserve"> REF _Ref427842523 \r \h </w:instrText>
+      </w:r>
+      <w:r>
+        <w:fldChar w:fldCharType="separate"/>
+      </w:r>
+      <w:r>
+        <w:t>4</w:t>
+      </w:r>
+      <w:r>
+        <w:fldChar w:fldCharType="end"/>
+      </w:r>
+      <w:r>
+        <w:t xml:space="preserve"> touched on two Baseline Tailor use cases: tailoring a security control and developing Framework Profile. A third use for Baseline Tail</w:t>
+      </w:r>
+      <w:r>
+        <w:t>or is as a common interface for integrated viewing of security guidance from multiple sources. For example</w:t>
+      </w:r>
+    </w:p>
+    <w:p>
+      <w:pPr>
+        <w:pStyle w:val="Heading1"/>
+      </w:pPr>
+      <w:r>
+        <w:t>XML Format</w:t>
+      </w:r>
+      <w:r>
+        <w:t>s</w:t>
+      </w:r>
+      <w:bookmarkEnd w:id="23"/>
+      <w:bookmarkEnd w:id="24"/>
+    </w:p>
+    <w:p>
+      <w:r>
+        <w:t xml:space="preserve">Baseline Tailor produces </w:t>
+      </w:r>
+      <w:r>
+        <w:t>two types of XML</w:t>
+      </w:r>
+      <w:r>
+        <w:t xml:space="preserve"> data</w:t>
+      </w:r>
+      <w:r>
+        <w:t xml:space="preserve">: data representing </w:t>
+      </w:r>
+      <w:r>
+        <w:t xml:space="preserve">a </w:t>
+      </w:r>
+      <w:r>
+        <w:t xml:space="preserve">Framework Profile and </w:t>
+      </w:r>
+      <w:r>
+        <w:t xml:space="preserve">data representing </w:t>
+      </w:r>
+      <w:r>
+        <w:t xml:space="preserve">a </w:t>
+      </w:r>
+      <w:r>
+        <w:t xml:space="preserve">tailored security control. </w:t>
+      </w:r>
+      <w:r>
+        <w:t>The Framework Profile XML</w:t>
+      </w:r>
+      <w:r>
+        <w:t xml:space="preserve"> format</w:t>
+      </w:r>
+      <w:r>
+        <w:t xml:space="preserve"> shown in </w:t>
+      </w:r>
+      <w:r>
+        <w:fldChar w:fldCharType="begin"/>
+      </w:r>
+      <w:r>
         <w:instrText xml:space="preserve"> REF _Ref437527061 \h </w:instrText>
       </w:r>
       <w:r>
@@ -5411,24 +5415,34 @@
         <w:fldChar w:fldCharType="end"/>
       </w:r>
       <w:r>
-        <w:t xml:space="preserve"> contains two subcategories: ID.AM-1 and ID.AM-2. If the “</w:t>
-      </w:r>
-      <w:r>
-        <w:t>Restrict controls to Framework Profile informative references</w:t>
-      </w:r>
-      <w:r>
-        <w:t>” box in the Security Control Editor tab is checked, then the Security Control Editor’s “Control family” and Control” drop-down choices will be restricted to only those controls referenced by ID.AM-1 and ID.AM-2.</w:t>
-      </w:r>
-    </w:p>
-    <w:p>
-      <w:r>
-        <w:t xml:space="preserve">The non-editable “XML representation” text field at the bottom of </w:t>
+        <w:t xml:space="preserve"> is very simple. Its representation is limited to only the identifier of each subcategory included in the Profile</w:t>
+      </w:r>
+      <w:r>
+        <w:rPr>
+          <w:rStyle w:val="FootnoteReference"/>
+        </w:rPr>
+        <w:footnoteReference w:id="5"/>
+      </w:r>
+      <w:r>
+        <w:t xml:space="preserve">. </w:t>
+      </w:r>
+      <w:r>
+        <w:t>The tailored security control XML</w:t>
+      </w:r>
+      <w:r>
+        <w:t xml:space="preserve"> format</w:t>
+      </w:r>
+      <w:r>
+        <w:t xml:space="preserve"> </w:t>
+      </w:r>
+      <w:r>
+        <w:t xml:space="preserve">shown in </w:t>
       </w:r>
       <w:r>
         <w:fldChar w:fldCharType="begin"/>
       </w:r>
       <w:r>
-        <w:instrText xml:space="preserve"> REF _Ref437527061 \h </w:instrText>
+        <w:instrText xml:space="preserve"> REF _Ref431567721 \h </w:instrText>
       </w:r>
       <w:r>
         <w:fldChar w:fldCharType="separate"/>
@@ -5440,7 +5454,7 @@
         <w:rPr>
           <w:noProof/>
         </w:rPr>
-        <w:t>13</w:t>
+        <w:t>10</w:t>
       </w:r>
       <w:r>
         <w:fldChar w:fldCharType="end"/>
@@ -5449,270 +5463,192 @@
         <w:t xml:space="preserve"> </w:t>
       </w:r>
       <w:r>
-        <w:t xml:space="preserve">shows XML </w:t>
-      </w:r>
-      <w:r>
-        <w:t>updated</w:t>
-      </w:r>
-      <w:r>
-        <w:t xml:space="preserve"> on the fly based on</w:t>
-      </w:r>
-      <w:r>
-        <w:t xml:space="preserve"> which subcategory checkboxes are checked.</w:t>
-      </w:r>
-      <w:r>
-        <w:t xml:space="preserve"> As with the XML generated in the Security Control Editor tab, this XML can be copy-pasted into a third-party authoring application</w:t>
+        <w:t xml:space="preserve">is more information-intensive. Consider </w:t>
+      </w:r>
+      <w:r>
+        <w:t xml:space="preserve">the IA-3 example </w:t>
+      </w:r>
+      <w:r>
+        <w:t>from</w:t>
+      </w:r>
+      <w:r>
+        <w:t xml:space="preserve"> </w:t>
+      </w:r>
+      <w:r>
+        <w:fldChar w:fldCharType="begin"/>
+      </w:r>
+      <w:r>
+        <w:instrText xml:space="preserve"> REF _Ref436741328 \r \h </w:instrText>
+      </w:r>
+      <w:r>
+        <w:fldChar w:fldCharType="separate"/>
+      </w:r>
+      <w:r>
+        <w:t>4.2</w:t>
+      </w:r>
+      <w:r>
+        <w:fldChar w:fldCharType="end"/>
+      </w:r>
+      <w:r>
+        <w:t>. The</w:t>
+      </w:r>
+      <w:r>
+        <w:t xml:space="preserve"> XML data </w:t>
+      </w:r>
+      <w:r>
+        <w:t xml:space="preserve">produced </w:t>
+      </w:r>
+      <w:r>
+        <w:t xml:space="preserve">represents </w:t>
+      </w:r>
+      <w:r>
+        <w:t xml:space="preserve">not only </w:t>
+      </w:r>
+      <w:r>
+        <w:t xml:space="preserve">all changes to the NIST SP 800-53 IA-3 baseline, </w:t>
+      </w:r>
+      <w:r>
+        <w:t>but also</w:t>
+      </w:r>
+      <w:r>
+        <w:t xml:space="preserve"> the rationale explaining why </w:t>
+      </w:r>
+      <w:r>
+        <w:lastRenderedPageBreak/>
+        <w:t>the baseline was changed and ICS-specific supplemental guidance for the control and two of its enhancements.</w:t>
+      </w:r>
+    </w:p>
+    <w:p>
+      <w:r>
+        <w:t>Neither of these</w:t>
+      </w:r>
+      <w:r>
+        <w:t xml:space="preserve"> two XML formats are </w:t>
+      </w:r>
+      <w:r>
+        <w:t>particularly</w:t>
+      </w:r>
+      <w:r>
+        <w:t xml:space="preserve"> useful in </w:t>
+      </w:r>
+      <w:r>
+        <w:t>isolation</w:t>
+      </w:r>
+      <w:r>
+        <w:t xml:space="preserve">. </w:t>
+      </w:r>
+      <w:r>
+        <w:t>Although t</w:t>
+      </w:r>
+      <w:r>
+        <w:t xml:space="preserve">hey contain information pertaining to selection and tailoring, </w:t>
+      </w:r>
+      <w:r>
+        <w:t xml:space="preserve">the format does not represent the </w:t>
+      </w:r>
+      <w:r>
+        <w:t xml:space="preserve">content of what is being selected or tailored. </w:t>
+      </w:r>
+      <w:r>
+        <w:t>For t</w:t>
+      </w:r>
+      <w:r>
+        <w:t>he Framework Profile XML representation</w:t>
+      </w:r>
+      <w:r>
+        <w:t xml:space="preserve">, the missing piece is </w:t>
+      </w:r>
+      <w:r>
+        <w:t xml:space="preserve">XML </w:t>
+      </w:r>
+      <w:r>
+        <w:t>representing</w:t>
+      </w:r>
+      <w:r>
+        <w:t xml:space="preserve"> the Framework Core</w:t>
+      </w:r>
+      <w:r>
+        <w:t xml:space="preserve"> content</w:t>
+      </w:r>
+      <w:r>
+        <w:t xml:space="preserve">. For the tailored </w:t>
+      </w:r>
+      <w:r>
+        <w:t xml:space="preserve">security </w:t>
+      </w:r>
+      <w:r>
+        <w:t xml:space="preserve">control XML, the missing piece is XML </w:t>
+      </w:r>
+      <w:r>
+        <w:t>representing</w:t>
+      </w:r>
+      <w:r>
+        <w:t xml:space="preserve"> the NIST SP 800-53 security control catalog</w:t>
+      </w:r>
+      <w:r>
+        <w:t xml:space="preserve"> content</w:t>
+      </w:r>
+      <w:r>
+        <w:t xml:space="preserve">. </w:t>
+      </w:r>
+    </w:p>
+    <w:p>
+      <w:r>
+        <w:t>Fortunately, these two missing pieces are not actually “missing”. Baseline Tailor uses an XML representation of the Framework Core internally to populate the user interface objects in Cyber Framework Browser tab (</w:t>
+      </w:r>
+      <w:r>
+        <w:t xml:space="preserve">discussed in </w:t>
+      </w:r>
+      <w:r>
+        <w:fldChar w:fldCharType="begin"/>
+      </w:r>
+      <w:r>
+        <w:instrText xml:space="preserve"> REF _Ref444074399 \r \h </w:instrText>
+      </w:r>
+      <w:r>
+        <w:fldChar w:fldCharType="separate"/>
+      </w:r>
+      <w:r>
+        <w:t>4.1</w:t>
+      </w:r>
+      <w:r>
+        <w:fldChar w:fldCharType="end"/>
+      </w:r>
+      <w:r>
+        <w:t xml:space="preserve">). </w:t>
+      </w:r>
+      <w:r>
+        <w:t>An XML representation of the NIST SP 800-53 security control catalog powers the</w:t>
+      </w:r>
+      <w:r>
+        <w:t xml:space="preserve"> </w:t>
+      </w:r>
+      <w:r>
+        <w:t xml:space="preserve">NIST SP 800-53 database (mentioned in section </w:t>
+      </w:r>
+      <w:r>
+        <w:fldChar w:fldCharType="begin"/>
+      </w:r>
+      <w:r>
+        <w:instrText xml:space="preserve"> REF _Ref444166060 \r \h </w:instrText>
+      </w:r>
+      <w:r>
+        <w:fldChar w:fldCharType="separate"/>
+      </w:r>
+      <w:r>
+        <w:t>1</w:t>
+      </w:r>
+      <w:r>
+        <w:fldChar w:fldCharType="end"/>
+      </w:r>
+      <w:r>
+        <w:t>)</w:t>
       </w:r>
       <w:r>
         <w:t>.</w:t>
       </w:r>
-    </w:p>
-    <w:p>
-      <w:pPr>
-        <w:pStyle w:val="Heading1"/>
-      </w:pPr>
-      <w:bookmarkStart w:id="22" w:name="_Ref431395618"/>
-      <w:bookmarkStart w:id="23" w:name="_Ref436666397"/>
-      <w:bookmarkEnd w:id="20"/>
-      <w:r>
-        <w:t>XML Format</w:t>
-      </w:r>
-      <w:r>
-        <w:t>s</w:t>
-      </w:r>
-      <w:bookmarkEnd w:id="22"/>
-      <w:bookmarkEnd w:id="23"/>
-    </w:p>
-    <w:p>
-      <w:r>
-        <w:t xml:space="preserve">Baseline Tailor produces </w:t>
-      </w:r>
-      <w:r>
-        <w:t xml:space="preserve">two types of XML: data representing </w:t>
-      </w:r>
-      <w:r>
-        <w:t xml:space="preserve">a </w:t>
-      </w:r>
-      <w:r>
-        <w:t xml:space="preserve">Framework Profile and </w:t>
-      </w:r>
-      <w:r>
-        <w:t xml:space="preserve">data representing </w:t>
-      </w:r>
-      <w:r>
-        <w:t xml:space="preserve">a </w:t>
-      </w:r>
-      <w:r>
-        <w:t xml:space="preserve">tailored security control. </w:t>
-      </w:r>
-      <w:r>
-        <w:t>The Framework Profile XML</w:t>
-      </w:r>
-      <w:r>
-        <w:t xml:space="preserve"> format</w:t>
-      </w:r>
-      <w:r>
-        <w:t xml:space="preserve">, shown in </w:t>
-      </w:r>
-      <w:r>
-        <w:fldChar w:fldCharType="begin"/>
-      </w:r>
-      <w:r>
-        <w:instrText xml:space="preserve"> REF _Ref437527061 \h </w:instrText>
-      </w:r>
-      <w:r>
-        <w:fldChar w:fldCharType="separate"/>
-      </w:r>
-      <w:r>
-        <w:t xml:space="preserve">Figure </w:t>
-      </w:r>
-      <w:r>
-        <w:rPr>
-          <w:noProof/>
-        </w:rPr>
-        <w:t>13</w:t>
-      </w:r>
-      <w:r>
-        <w:fldChar w:fldCharType="end"/>
-      </w:r>
-      <w:r>
-        <w:t>, is very simple. Its representation is limited to only the identifier of each subcategory included in the Profile</w:t>
-      </w:r>
-      <w:r>
-        <w:rPr>
-          <w:rStyle w:val="FootnoteReference"/>
-        </w:rPr>
-        <w:footnoteReference w:id="5"/>
-      </w:r>
-      <w:r>
-        <w:t xml:space="preserve">. </w:t>
-      </w:r>
-      <w:r>
-        <w:t>The tailored security control XML</w:t>
-      </w:r>
-      <w:r>
-        <w:t xml:space="preserve"> format</w:t>
-      </w:r>
-      <w:r>
-        <w:t xml:space="preserve">, </w:t>
-      </w:r>
-      <w:r>
-        <w:t xml:space="preserve">is more information-intensive. Consider the tailored control XML representation </w:t>
-      </w:r>
-      <w:r>
-        <w:t xml:space="preserve">produced in the IA-3 example in </w:t>
-      </w:r>
-      <w:r>
-        <w:fldChar w:fldCharType="begin"/>
-      </w:r>
-      <w:r>
-        <w:instrText xml:space="preserve"> REF _Ref436741328 \r \h </w:instrText>
-      </w:r>
-      <w:r>
-        <w:fldChar w:fldCharType="separate"/>
-      </w:r>
-      <w:r>
-        <w:t>4.2</w:t>
-      </w:r>
-      <w:r>
-        <w:fldChar w:fldCharType="end"/>
-      </w:r>
-      <w:r>
-        <w:t xml:space="preserve"> and shown in</w:t>
-      </w:r>
-      <w:r>
-        <w:t xml:space="preserve"> </w:t>
-      </w:r>
-      <w:r>
-        <w:fldChar w:fldCharType="begin"/>
-      </w:r>
-      <w:r>
-        <w:instrText xml:space="preserve"> REF _Ref431567721 \h </w:instrText>
-      </w:r>
-      <w:r>
-        <w:fldChar w:fldCharType="separate"/>
-      </w:r>
-      <w:r>
-        <w:t xml:space="preserve">Figure </w:t>
-      </w:r>
-      <w:r>
-        <w:rPr>
-          <w:noProof/>
-        </w:rPr>
-        <w:t>10</w:t>
-      </w:r>
-      <w:r>
-        <w:fldChar w:fldCharType="end"/>
-      </w:r>
-      <w:r>
-        <w:t xml:space="preserve">. This XML data represents </w:t>
-      </w:r>
-      <w:r>
-        <w:t xml:space="preserve">not only </w:t>
-      </w:r>
-      <w:r>
-        <w:t xml:space="preserve">all changes to the NIST SP 800-53 IA-3 baseline, </w:t>
-      </w:r>
-      <w:r>
-        <w:t>but also</w:t>
-      </w:r>
-      <w:r>
-        <w:t xml:space="preserve"> the rationale explaining why the baseline was changed and ICS-specific supplemental guidance for the control and two of its enhancements.</w:t>
-      </w:r>
-    </w:p>
-    <w:p>
-      <w:r>
-        <w:t xml:space="preserve">These two XML formats are not very useful in </w:t>
-      </w:r>
-      <w:r>
-        <w:t>isolation</w:t>
-      </w:r>
-      <w:r>
-        <w:t xml:space="preserve">. </w:t>
-      </w:r>
-      <w:r>
-        <w:t xml:space="preserve">They contain information pertaining to selection and tailoring, but say nothing about the content of what is being selected or tailored. </w:t>
-      </w:r>
-      <w:r>
-        <w:t>For t</w:t>
-      </w:r>
-      <w:r>
-        <w:t>he Framework Profile XML representation</w:t>
-      </w:r>
-      <w:r>
-        <w:t xml:space="preserve">, the missing piece is </w:t>
-      </w:r>
-      <w:r>
-        <w:t>an XML repre</w:t>
-      </w:r>
-      <w:r>
-        <w:t xml:space="preserve">sentation of </w:t>
-      </w:r>
-      <w:r>
-        <w:lastRenderedPageBreak/>
-        <w:t xml:space="preserve">the Framework Core. For the tailored </w:t>
-      </w:r>
-      <w:r>
-        <w:t xml:space="preserve">security </w:t>
-      </w:r>
-      <w:r>
-        <w:t xml:space="preserve">control XML, the missing piece is an XML representation of the NIST SP 800-53 security control catalog. </w:t>
-      </w:r>
-    </w:p>
-    <w:p>
-      <w:r>
-        <w:t>Fortunately, these two missing pieces are not actually “missing”. Baseline Tailor uses an XML representation of the Framework Core internally to populate the user interface objects in Cyber Framework Browser tab (</w:t>
-      </w:r>
-      <w:r>
-        <w:t xml:space="preserve">discussed in </w:t>
-      </w:r>
-      <w:r>
-        <w:fldChar w:fldCharType="begin"/>
-      </w:r>
-      <w:r>
-        <w:instrText xml:space="preserve"> REF _Ref444074399 \r \h </w:instrText>
-      </w:r>
-      <w:r>
-        <w:fldChar w:fldCharType="separate"/>
-      </w:r>
-      <w:r>
-        <w:t>4.1</w:t>
-      </w:r>
-      <w:r>
-        <w:fldChar w:fldCharType="end"/>
-      </w:r>
-      <w:r>
-        <w:t xml:space="preserve">). </w:t>
-      </w:r>
-      <w:r>
-        <w:t>An XML representation of the NIST SP 800-53 security control catalog powers the</w:t>
-      </w:r>
-      <w:r>
-        <w:t xml:space="preserve"> </w:t>
-      </w:r>
-      <w:r>
-        <w:t xml:space="preserve">NIST SP 800-53 database (mentioned in section </w:t>
-      </w:r>
-      <w:r>
-        <w:fldChar w:fldCharType="begin"/>
-      </w:r>
-      <w:r>
-        <w:instrText xml:space="preserve"> REF _Ref444166060 \r \h </w:instrText>
-      </w:r>
-      <w:r>
-        <w:fldChar w:fldCharType="separate"/>
-      </w:r>
-      <w:r>
-        <w:t>1</w:t>
-      </w:r>
-      <w:r>
-        <w:fldChar w:fldCharType="end"/>
-      </w:r>
-      <w:r>
-        <w:t>)</w:t>
-      </w:r>
-      <w:r>
-        <w:t>.</w:t>
+      <w:r>
+        <w:t xml:space="preserve"> Thus, when supplemented with the Framework Core and security catalog XML data sources, the XML Baseline Tailor produces provides a useful representation of a Profile or tailored control.</w:t>
       </w:r>
     </w:p>
     <w:p>
@@ -5728,29 +5664,28 @@
         </w:r>
       </w:hyperlink>
       <w:r>
-        <w:t xml:space="preserve">. Baseline Tailor users should note that that none of these XML formats are </w:t>
-      </w:r>
-    </w:p>
-    <w:p>
-      <w:r>
-        <w:t>Tailored Baseline schema</w:t>
-      </w:r>
-    </w:p>
-    <w:p>
-      <w:pPr>
-        <w:pStyle w:val="ListParagraph"/>
-        <w:numPr>
-          <w:ilvl w:val="0"/>
-          <w:numId w:val="16"/>
-        </w:numPr>
-      </w:pPr>
-      <w:r>
-        <w:t>Useful in conjunction with 800-53 XML at nvd.nist.gov</w:t>
-      </w:r>
-    </w:p>
-    <w:p>
-      <w:r>
-        <w:t>Schemas available in RNC, XSD</w:t>
+        <w:t xml:space="preserve">. Baseline Tailor users should note </w:t>
+      </w:r>
+      <w:r>
+        <w:t xml:space="preserve">the disclaimers in section </w:t>
+      </w:r>
+      <w:r>
+        <w:fldChar w:fldCharType="begin"/>
+      </w:r>
+      <w:r>
+        <w:instrText xml:space="preserve"> REF _Ref444596197 \r \h </w:instrText>
+      </w:r>
+      <w:r>
+        <w:fldChar w:fldCharType="separate"/>
+      </w:r>
+      <w:r>
+        <w:t>2</w:t>
+      </w:r>
+      <w:r>
+        <w:fldChar w:fldCharType="end"/>
+      </w:r>
+      <w:r>
+        <w:t xml:space="preserve">. </w:t>
       </w:r>
     </w:p>
     <w:p>
@@ -5994,7 +5929,7 @@
           <w:rPr>
             <w:noProof/>
           </w:rPr>
-          <w:t>2</w:t>
+          <w:t>14</w:t>
         </w:r>
         <w:r>
           <w:rPr>
@@ -9522,7 +9457,7 @@
 </file>
 
 <file path=customXml/itemProps1.xml><?xml version="1.0" encoding="utf-8"?>
-<ds:datastoreItem xmlns:ds="http://schemas.openxmlformats.org/officeDocument/2006/customXml" ds:itemID="{6852796A-F647-4630-9F67-CC428DE601A0}">
+<ds:datastoreItem xmlns:ds="http://schemas.openxmlformats.org/officeDocument/2006/customXml" ds:itemID="{676EADE4-D8F2-4BA1-AC0C-964138DF60EF}">
   <ds:schemaRefs>
     <ds:schemaRef ds:uri="http://schemas.openxmlformats.org/officeDocument/2006/bibliography"/>
   </ds:schemaRefs>

</xml_diff>

<commit_message>
added screen shots for info synthesis section
</commit_message>
<xml_diff>
--- a/bt/doc/UserGuide.docx
+++ b/bt/doc/UserGuide.docx
@@ -4756,15 +4756,7 @@
         <w:fldChar w:fldCharType="end"/>
       </w:r>
       <w:r>
-        <w:t xml:space="preserve">. As the figure shows, </w:t>
-      </w:r>
-      <w:bookmarkStart w:id="17" w:name="_GoBack"/>
-      <w:r>
-        <w:t>PR.AC-</w:t>
-      </w:r>
-      <w:bookmarkEnd w:id="17"/>
-      <w:r>
-        <w:t xml:space="preserve">1 is the only subcategory referencing IA-3. </w:t>
+        <w:t xml:space="preserve">. As the figure shows, PR.AC-1 is the only subcategory referencing IA-3. </w:t>
       </w:r>
       <w:r>
         <w:t xml:space="preserve">Clicking the PR.AC-2 pushbutton causes the focus to change to the Cyber Framework Browser tab, with </w:t>
@@ -4828,7 +4820,7 @@
       <w:pPr>
         <w:pStyle w:val="Caption"/>
       </w:pPr>
-      <w:bookmarkStart w:id="18" w:name="_Ref437606196"/>
+      <w:bookmarkStart w:id="17" w:name="_Ref437606196"/>
       <w:r>
         <w:t xml:space="preserve">Figure </w:t>
       </w:r>
@@ -4840,7 +4832,7 @@
           <w:t>11</w:t>
         </w:r>
       </w:fldSimple>
-      <w:bookmarkEnd w:id="18"/>
+      <w:bookmarkEnd w:id="17"/>
       <w:r>
         <w:t>. Subcategory referencing IA-3.</w:t>
       </w:r>
@@ -4868,7 +4860,31 @@
         <w:fldChar w:fldCharType="end"/>
       </w:r>
       <w:r>
-        <w:t xml:space="preserve"> shows the Cross References tab when the Security Control Editor selection is CM-8 (Information System Component Inventory) from the Configuration Management family, and the user has clicked the “Framework Core subcategories referencing CM-8” pushbutton. As </w:t>
+        <w:t xml:space="preserve"> shows the Cross References tab when the Security Control Editor selection is </w:t>
+      </w:r>
+      <w:r>
+        <w:t>AC-2</w:t>
+      </w:r>
+      <w:r>
+        <w:t xml:space="preserve"> (</w:t>
+      </w:r>
+      <w:r>
+        <w:t>Account Management</w:t>
+      </w:r>
+      <w:r>
+        <w:t xml:space="preserve">) from the </w:t>
+      </w:r>
+      <w:r>
+        <w:t>Access Control</w:t>
+      </w:r>
+      <w:r>
+        <w:t xml:space="preserve"> family, and the user has clicked the “Framework Core subcategories referencing </w:t>
+      </w:r>
+      <w:r>
+        <w:t>AC-2</w:t>
+      </w:r>
+      <w:r>
+        <w:t xml:space="preserve">” pushbutton. As </w:t>
       </w:r>
       <w:r>
         <w:fldChar w:fldCharType="begin"/>
@@ -4892,7 +4908,10 @@
         <w:fldChar w:fldCharType="end"/>
       </w:r>
       <w:r>
-        <w:t xml:space="preserve"> shows, four Framework Core subcategories reference CM-8</w:t>
+        <w:t xml:space="preserve"> shows, four Framework Core subcategories reference </w:t>
+      </w:r>
+      <w:r>
+        <w:t>AC-2</w:t>
       </w:r>
       <w:r>
         <w:t xml:space="preserve">. Clicking any of these subcategory pushbuttons causes a focus change to the Cyber Framework Browser tab, with the appropriate </w:t>
@@ -4913,9 +4932,9 @@
           <w:noProof/>
         </w:rPr>
         <w:drawing>
-          <wp:inline distT="0" distB="0" distL="0" distR="0" wp14:anchorId="1BA6689B" wp14:editId="5A07B6C2">
-            <wp:extent cx="5486400" cy="868680"/>
-            <wp:effectExtent l="0" t="0" r="0" b="7620"/>
+          <wp:inline distT="0" distB="0" distL="0" distR="0" wp14:anchorId="1BA6689B" wp14:editId="41FF532C">
+            <wp:extent cx="5486400" cy="850532"/>
+            <wp:effectExtent l="0" t="0" r="0" b="6985"/>
             <wp:docPr id="13" name="Picture 13"/>
             <wp:cNvGraphicFramePr>
               <a:graphicFrameLocks xmlns:a="http://schemas.openxmlformats.org/drawingml/2006/main" noChangeAspect="1"/>
@@ -4942,7 +4961,7 @@
                   <pic:spPr>
                     <a:xfrm>
                       <a:off x="0" y="0"/>
-                      <a:ext cx="5486400" cy="868680"/>
+                      <a:ext cx="5486400" cy="850532"/>
                     </a:xfrm>
                     <a:prstGeom prst="rect">
                       <a:avLst/>
@@ -4959,7 +4978,7 @@
       <w:pPr>
         <w:pStyle w:val="Caption"/>
       </w:pPr>
-      <w:bookmarkStart w:id="19" w:name="_Ref437606767"/>
+      <w:bookmarkStart w:id="18" w:name="_Ref437606767"/>
       <w:r>
         <w:t xml:space="preserve">Figure </w:t>
       </w:r>
@@ -4971,21 +4990,27 @@
           <w:t>12</w:t>
         </w:r>
       </w:fldSimple>
+      <w:bookmarkEnd w:id="18"/>
+      <w:r>
+        <w:t xml:space="preserve">. Subcategories referencing </w:t>
+      </w:r>
+      <w:r>
+        <w:t>AC-2</w:t>
+      </w:r>
+      <w:r>
+        <w:t>.</w:t>
+      </w:r>
+    </w:p>
+    <w:p>
+      <w:pPr>
+        <w:pStyle w:val="Heading2"/>
+      </w:pPr>
+      <w:bookmarkStart w:id="19" w:name="_Ref436741750"/>
+      <w:bookmarkStart w:id="20" w:name="_Ref431562777"/>
+      <w:r>
+        <w:t>Framework Profile</w:t>
+      </w:r>
       <w:bookmarkEnd w:id="19"/>
-      <w:r>
-        <w:t>. Subcategories referencing CM-8.</w:t>
-      </w:r>
-    </w:p>
-    <w:p>
-      <w:pPr>
-        <w:pStyle w:val="Heading2"/>
-      </w:pPr>
-      <w:bookmarkStart w:id="20" w:name="_Ref436741750"/>
-      <w:bookmarkStart w:id="21" w:name="_Ref431562777"/>
-      <w:r>
-        <w:t>Framework Profile</w:t>
-      </w:r>
-      <w:bookmarkEnd w:id="20"/>
     </w:p>
     <w:p>
       <w:r>
@@ -5161,9 +5186,9 @@
           <w:noProof/>
         </w:rPr>
         <w:drawing>
-          <wp:inline distT="0" distB="0" distL="0" distR="0" wp14:anchorId="5CDD246E" wp14:editId="272609E5">
-            <wp:extent cx="5488551" cy="2459736"/>
-            <wp:effectExtent l="0" t="0" r="0" b="0"/>
+          <wp:inline distT="0" distB="0" distL="0" distR="0" wp14:anchorId="5CDD246E" wp14:editId="1DB53D58">
+            <wp:extent cx="5486400" cy="2660904"/>
+            <wp:effectExtent l="0" t="0" r="0" b="6350"/>
             <wp:docPr id="10" name="Picture 10"/>
             <wp:cNvGraphicFramePr>
               <a:graphicFrameLocks xmlns:a="http://schemas.openxmlformats.org/drawingml/2006/main" noChangeAspect="1"/>
@@ -5190,7 +5215,7 @@
                   <pic:spPr>
                     <a:xfrm>
                       <a:off x="0" y="0"/>
-                      <a:ext cx="5488551" cy="2459736"/>
+                      <a:ext cx="5486400" cy="2660904"/>
                     </a:xfrm>
                     <a:prstGeom prst="rect">
                       <a:avLst/>
@@ -5207,7 +5232,7 @@
       <w:pPr>
         <w:pStyle w:val="Caption"/>
       </w:pPr>
-      <w:bookmarkStart w:id="22" w:name="_Ref437527061"/>
+      <w:bookmarkStart w:id="21" w:name="_Ref437527061"/>
       <w:r>
         <w:t xml:space="preserve">Figure </w:t>
       </w:r>
@@ -5219,14 +5244,560 @@
           <w:t>13</w:t>
         </w:r>
       </w:fldSimple>
+      <w:bookmarkEnd w:id="21"/>
+      <w:r>
+        <w:t>. Framework Profile tab.</w:t>
+      </w:r>
+    </w:p>
+    <w:p>
+      <w:r>
+        <w:t xml:space="preserve">The Profile shown in </w:t>
+      </w:r>
+      <w:r>
+        <w:fldChar w:fldCharType="begin"/>
+      </w:r>
+      <w:r>
+        <w:instrText xml:space="preserve"> REF _Ref437527061 \h </w:instrText>
+      </w:r>
+      <w:r>
+        <w:fldChar w:fldCharType="separate"/>
+      </w:r>
+      <w:r>
+        <w:t xml:space="preserve">Figure </w:t>
+      </w:r>
+      <w:r>
+        <w:rPr>
+          <w:noProof/>
+        </w:rPr>
+        <w:t>13</w:t>
+      </w:r>
+      <w:r>
+        <w:fldChar w:fldCharType="end"/>
+      </w:r>
+      <w:r>
+        <w:t xml:space="preserve"> contains </w:t>
+      </w:r>
+      <w:r>
+        <w:t>all five subcategories of category PR.AC</w:t>
+      </w:r>
+      <w:r>
+        <w:t>. If the “</w:t>
+      </w:r>
+      <w:r>
+        <w:t>Restrict controls to Framework Profile informative references</w:t>
+      </w:r>
+      <w:r>
+        <w:t xml:space="preserve">” box in the Security Control Editor tab is checked, then the Security Control Editor’s “Control family” and Control” drop-down choices will be restricted to only those controls referenced by </w:t>
+      </w:r>
+      <w:r>
+        <w:t>the subcategories of PR.AC</w:t>
+      </w:r>
+      <w:r>
+        <w:t>.</w:t>
+      </w:r>
+    </w:p>
+    <w:p>
+      <w:r>
+        <w:t xml:space="preserve">The non-editable “XML representation” text field at the bottom of </w:t>
+      </w:r>
+      <w:r>
+        <w:fldChar w:fldCharType="begin"/>
+      </w:r>
+      <w:r>
+        <w:instrText xml:space="preserve"> REF _Ref437527061 \h </w:instrText>
+      </w:r>
+      <w:r>
+        <w:fldChar w:fldCharType="separate"/>
+      </w:r>
+      <w:r>
+        <w:t xml:space="preserve">Figure </w:t>
+      </w:r>
+      <w:r>
+        <w:rPr>
+          <w:noProof/>
+        </w:rPr>
+        <w:t>13</w:t>
+      </w:r>
+      <w:r>
+        <w:fldChar w:fldCharType="end"/>
+      </w:r>
+      <w:r>
+        <w:t xml:space="preserve"> </w:t>
+      </w:r>
+      <w:r>
+        <w:t xml:space="preserve">shows XML </w:t>
+      </w:r>
+      <w:r>
+        <w:t>updated</w:t>
+      </w:r>
+      <w:r>
+        <w:t xml:space="preserve"> on the fly based on</w:t>
+      </w:r>
+      <w:r>
+        <w:t xml:space="preserve"> which subcategory checkboxes are checked.</w:t>
+      </w:r>
+      <w:r>
+        <w:t xml:space="preserve"> As with the XML generated in the Security Control Editor tab, this XML can be copy-pasted into a third-party authoring application</w:t>
+      </w:r>
+      <w:r>
+        <w:t>.</w:t>
+      </w:r>
+    </w:p>
+    <w:p>
+      <w:pPr>
+        <w:pStyle w:val="Heading1"/>
+      </w:pPr>
+      <w:bookmarkStart w:id="22" w:name="_Ref431395618"/>
+      <w:bookmarkStart w:id="23" w:name="_Ref436666397"/>
+      <w:bookmarkEnd w:id="20"/>
+      <w:r>
+        <w:t xml:space="preserve">Baseline Tailor as an </w:t>
+      </w:r>
+      <w:r>
+        <w:t>Information Synthesis Tool</w:t>
+      </w:r>
+    </w:p>
+    <w:p>
+      <w:r>
+        <w:t xml:space="preserve">Section </w:t>
+      </w:r>
+      <w:r>
+        <w:fldChar w:fldCharType="begin"/>
+      </w:r>
+      <w:r>
+        <w:instrText xml:space="preserve"> REF _Ref427842523 \r \h </w:instrText>
+      </w:r>
+      <w:r>
+        <w:fldChar w:fldCharType="separate"/>
+      </w:r>
+      <w:r>
+        <w:t>4</w:t>
+      </w:r>
+      <w:r>
+        <w:fldChar w:fldCharType="end"/>
+      </w:r>
+      <w:r>
+        <w:t xml:space="preserve"> touched on two Baseline Tailor use cases: tailoring a security control and developing Framework Profile. A third use for Baseline Tail</w:t>
+      </w:r>
+      <w:r>
+        <w:t xml:space="preserve">or is as a </w:t>
+      </w:r>
+      <w:r>
+        <w:t>tool</w:t>
+      </w:r>
+      <w:r>
+        <w:t xml:space="preserve"> for </w:t>
+      </w:r>
+      <w:r>
+        <w:t xml:space="preserve">synthesizing </w:t>
+      </w:r>
+      <w:r>
+        <w:t xml:space="preserve">security guidance from </w:t>
+      </w:r>
+      <w:r>
+        <w:t xml:space="preserve">three different sources: </w:t>
+      </w:r>
+      <w:proofErr w:type="gramStart"/>
+      <w:r>
+        <w:t>the</w:t>
+      </w:r>
+      <w:proofErr w:type="gramEnd"/>
+      <w:r>
+        <w:t xml:space="preserve"> Framework Core, NIST SP 800-53 security control catalog, and NIST SP 800-82 ICS overlay.</w:t>
+      </w:r>
+      <w:r>
+        <w:t xml:space="preserve"> </w:t>
+      </w:r>
+    </w:p>
+    <w:p>
+      <w:r>
+        <w:t xml:space="preserve">For example, suppose a </w:t>
+      </w:r>
+      <w:r>
+        <w:t>cybersecurity analyst</w:t>
+      </w:r>
+      <w:r>
+        <w:t xml:space="preserve"> wants to protect </w:t>
+      </w:r>
+      <w:r>
+        <w:t>a Distributed Control System (DCS), a type of ICS commonly used to control production systems within a manufacturing facility,</w:t>
+      </w:r>
+      <w:r>
+        <w:t xml:space="preserve"> from unauthorized access</w:t>
+      </w:r>
+      <w:r>
+        <w:t>.</w:t>
+      </w:r>
+      <w:r>
+        <w:t xml:space="preserve"> </w:t>
+      </w:r>
+      <w:r>
+        <w:t xml:space="preserve">The </w:t>
+      </w:r>
+      <w:r>
+        <w:t>analyst</w:t>
+      </w:r>
+      <w:r>
+        <w:t xml:space="preserve"> decides to use Baseline Tailor </w:t>
+      </w:r>
+    </w:p>
+    <w:p>
+      <w:bookmarkStart w:id="24" w:name="_GoBack"/>
+      <w:bookmarkEnd w:id="24"/>
+    </w:p>
+    <w:p>
+      <w:r>
+        <w:rPr>
+          <w:noProof/>
+        </w:rPr>
+        <w:lastRenderedPageBreak/>
+        <w:drawing>
+          <wp:inline distT="0" distB="0" distL="0" distR="0" wp14:anchorId="53B63CCF" wp14:editId="682D1E16">
+            <wp:extent cx="5484254" cy="1090465"/>
+            <wp:effectExtent l="0" t="0" r="2540" b="0"/>
+            <wp:docPr id="17" name="Picture 17"/>
+            <wp:cNvGraphicFramePr>
+              <a:graphicFrameLocks xmlns:a="http://schemas.openxmlformats.org/drawingml/2006/main" noChangeAspect="1"/>
+            </wp:cNvGraphicFramePr>
+            <a:graphic xmlns:a="http://schemas.openxmlformats.org/drawingml/2006/main">
+              <a:graphicData uri="http://schemas.openxmlformats.org/drawingml/2006/picture">
+                <pic:pic xmlns:pic="http://schemas.openxmlformats.org/drawingml/2006/picture">
+                  <pic:nvPicPr>
+                    <pic:cNvPr id="17" name="PR.AC-constrained.png"/>
+                    <pic:cNvPicPr/>
+                  </pic:nvPicPr>
+                  <pic:blipFill rotWithShape="1">
+                    <a:blip r:embed="rId28">
+                      <a:extLst>
+                        <a:ext uri="{28A0092B-C50C-407E-A947-70E740481C1C}">
+                          <a14:useLocalDpi xmlns:a14="http://schemas.microsoft.com/office/drawing/2010/main" val="0"/>
+                        </a:ext>
+                      </a:extLst>
+                    </a:blip>
+                    <a:srcRect b="15985"/>
+                    <a:stretch/>
+                  </pic:blipFill>
+                  <pic:spPr bwMode="auto">
+                    <a:xfrm>
+                      <a:off x="0" y="0"/>
+                      <a:ext cx="5486400" cy="1090892"/>
+                    </a:xfrm>
+                    <a:prstGeom prst="rect">
+                      <a:avLst/>
+                    </a:prstGeom>
+                    <a:ln>
+                      <a:noFill/>
+                    </a:ln>
+                    <a:extLst>
+                      <a:ext uri="{53640926-AAD7-44D8-BBD7-CCE9431645EC}">
+                        <a14:shadowObscured xmlns:a14="http://schemas.microsoft.com/office/drawing/2010/main"/>
+                      </a:ext>
+                    </a:extLst>
+                  </pic:spPr>
+                </pic:pic>
+              </a:graphicData>
+            </a:graphic>
+          </wp:inline>
+        </w:drawing>
+      </w:r>
+    </w:p>
+    <w:p>
+      <w:r>
+        <w:rPr>
+          <w:noProof/>
+        </w:rPr>
+        <w:drawing>
+          <wp:inline distT="0" distB="0" distL="0" distR="0" wp14:anchorId="21FFF4C9" wp14:editId="274D693A">
+            <wp:extent cx="4779630" cy="1470991"/>
+            <wp:effectExtent l="0" t="0" r="2540" b="0"/>
+            <wp:docPr id="22" name="Picture 22"/>
+            <wp:cNvGraphicFramePr>
+              <a:graphicFrameLocks xmlns:a="http://schemas.openxmlformats.org/drawingml/2006/main" noChangeAspect="1"/>
+            </wp:cNvGraphicFramePr>
+            <a:graphic xmlns:a="http://schemas.openxmlformats.org/drawingml/2006/main">
+              <a:graphicData uri="http://schemas.openxmlformats.org/drawingml/2006/picture">
+                <pic:pic xmlns:pic="http://schemas.openxmlformats.org/drawingml/2006/picture">
+                  <pic:nvPicPr>
+                    <pic:cNvPr id="22" name="PR.AC-constrained2.png"/>
+                    <pic:cNvPicPr/>
+                  </pic:nvPicPr>
+                  <pic:blipFill rotWithShape="1">
+                    <a:blip r:embed="rId29">
+                      <a:extLst>
+                        <a:ext uri="{28A0092B-C50C-407E-A947-70E740481C1C}">
+                          <a14:useLocalDpi xmlns:a14="http://schemas.microsoft.com/office/drawing/2010/main" val="0"/>
+                        </a:ext>
+                      </a:extLst>
+                    </a:blip>
+                    <a:srcRect b="6930"/>
+                    <a:stretch/>
+                  </pic:blipFill>
+                  <pic:spPr bwMode="auto">
+                    <a:xfrm>
+                      <a:off x="0" y="0"/>
+                      <a:ext cx="4780952" cy="1471398"/>
+                    </a:xfrm>
+                    <a:prstGeom prst="rect">
+                      <a:avLst/>
+                    </a:prstGeom>
+                    <a:ln>
+                      <a:noFill/>
+                    </a:ln>
+                    <a:extLst>
+                      <a:ext uri="{53640926-AAD7-44D8-BBD7-CCE9431645EC}">
+                        <a14:shadowObscured xmlns:a14="http://schemas.microsoft.com/office/drawing/2010/main"/>
+                      </a:ext>
+                    </a:extLst>
+                  </pic:spPr>
+                </pic:pic>
+              </a:graphicData>
+            </a:graphic>
+          </wp:inline>
+        </w:drawing>
+      </w:r>
+    </w:p>
+    <w:p>
+      <w:r>
+        <w:rPr>
+          <w:noProof/>
+        </w:rPr>
+        <w:drawing>
+          <wp:inline distT="0" distB="0" distL="0" distR="0" wp14:anchorId="480A81DB" wp14:editId="7737C5CC">
+            <wp:extent cx="5486400" cy="2395728"/>
+            <wp:effectExtent l="0" t="0" r="0" b="5080"/>
+            <wp:docPr id="18" name="Picture 18"/>
+            <wp:cNvGraphicFramePr>
+              <a:graphicFrameLocks xmlns:a="http://schemas.openxmlformats.org/drawingml/2006/main" noChangeAspect="1"/>
+            </wp:cNvGraphicFramePr>
+            <a:graphic xmlns:a="http://schemas.openxmlformats.org/drawingml/2006/main">
+              <a:graphicData uri="http://schemas.openxmlformats.org/drawingml/2006/picture">
+                <pic:pic xmlns:pic="http://schemas.openxmlformats.org/drawingml/2006/picture">
+                  <pic:nvPicPr>
+                    <pic:cNvPr id="18" name="editor-AC-2.png"/>
+                    <pic:cNvPicPr/>
+                  </pic:nvPicPr>
+                  <pic:blipFill>
+                    <a:blip r:embed="rId30">
+                      <a:extLst>
+                        <a:ext uri="{28A0092B-C50C-407E-A947-70E740481C1C}">
+                          <a14:useLocalDpi xmlns:a14="http://schemas.microsoft.com/office/drawing/2010/main" val="0"/>
+                        </a:ext>
+                      </a:extLst>
+                    </a:blip>
+                    <a:stretch>
+                      <a:fillRect/>
+                    </a:stretch>
+                  </pic:blipFill>
+                  <pic:spPr>
+                    <a:xfrm>
+                      <a:off x="0" y="0"/>
+                      <a:ext cx="5486400" cy="2395728"/>
+                    </a:xfrm>
+                    <a:prstGeom prst="rect">
+                      <a:avLst/>
+                    </a:prstGeom>
+                  </pic:spPr>
+                </pic:pic>
+              </a:graphicData>
+            </a:graphic>
+          </wp:inline>
+        </w:drawing>
+      </w:r>
+    </w:p>
+    <w:p>
+      <w:r>
+        <w:rPr>
+          <w:noProof/>
+        </w:rPr>
+        <w:drawing>
+          <wp:inline distT="0" distB="0" distL="0" distR="0" wp14:anchorId="1C621728" wp14:editId="5991DFD5">
+            <wp:extent cx="5486400" cy="1143000"/>
+            <wp:effectExtent l="0" t="0" r="0" b="0"/>
+            <wp:docPr id="19" name="Picture 19"/>
+            <wp:cNvGraphicFramePr>
+              <a:graphicFrameLocks xmlns:a="http://schemas.openxmlformats.org/drawingml/2006/main" noChangeAspect="1"/>
+            </wp:cNvGraphicFramePr>
+            <a:graphic xmlns:a="http://schemas.openxmlformats.org/drawingml/2006/main">
+              <a:graphicData uri="http://schemas.openxmlformats.org/drawingml/2006/picture">
+                <pic:pic xmlns:pic="http://schemas.openxmlformats.org/drawingml/2006/picture">
+                  <pic:nvPicPr>
+                    <pic:cNvPr id="19" name="AC-2-nvd.png"/>
+                    <pic:cNvPicPr/>
+                  </pic:nvPicPr>
+                  <pic:blipFill>
+                    <a:blip r:embed="rId31">
+                      <a:extLst>
+                        <a:ext uri="{28A0092B-C50C-407E-A947-70E740481C1C}">
+                          <a14:useLocalDpi xmlns:a14="http://schemas.microsoft.com/office/drawing/2010/main" val="0"/>
+                        </a:ext>
+                      </a:extLst>
+                    </a:blip>
+                    <a:stretch>
+                      <a:fillRect/>
+                    </a:stretch>
+                  </pic:blipFill>
+                  <pic:spPr>
+                    <a:xfrm>
+                      <a:off x="0" y="0"/>
+                      <a:ext cx="5486400" cy="1143000"/>
+                    </a:xfrm>
+                    <a:prstGeom prst="rect">
+                      <a:avLst/>
+                    </a:prstGeom>
+                  </pic:spPr>
+                </pic:pic>
+              </a:graphicData>
+            </a:graphic>
+          </wp:inline>
+        </w:drawing>
+      </w:r>
+    </w:p>
+    <w:p>
+      <w:r>
+        <w:rPr>
+          <w:noProof/>
+        </w:rPr>
+        <w:lastRenderedPageBreak/>
+        <w:drawing>
+          <wp:inline distT="0" distB="0" distL="0" distR="0" wp14:anchorId="429B2625" wp14:editId="09042976">
+            <wp:extent cx="5486400" cy="3822192"/>
+            <wp:effectExtent l="0" t="0" r="0" b="6985"/>
+            <wp:docPr id="20" name="Picture 20"/>
+            <wp:cNvGraphicFramePr>
+              <a:graphicFrameLocks xmlns:a="http://schemas.openxmlformats.org/drawingml/2006/main" noChangeAspect="1"/>
+            </wp:cNvGraphicFramePr>
+            <a:graphic xmlns:a="http://schemas.openxmlformats.org/drawingml/2006/main">
+              <a:graphicData uri="http://schemas.openxmlformats.org/drawingml/2006/picture">
+                <pic:pic xmlns:pic="http://schemas.openxmlformats.org/drawingml/2006/picture">
+                  <pic:nvPicPr>
+                    <pic:cNvPr id="20" name="AC-2-nvd-description.png"/>
+                    <pic:cNvPicPr/>
+                  </pic:nvPicPr>
+                  <pic:blipFill>
+                    <a:blip r:embed="rId32">
+                      <a:extLst>
+                        <a:ext uri="{28A0092B-C50C-407E-A947-70E740481C1C}">
+                          <a14:useLocalDpi xmlns:a14="http://schemas.microsoft.com/office/drawing/2010/main" val="0"/>
+                        </a:ext>
+                      </a:extLst>
+                    </a:blip>
+                    <a:stretch>
+                      <a:fillRect/>
+                    </a:stretch>
+                  </pic:blipFill>
+                  <pic:spPr>
+                    <a:xfrm>
+                      <a:off x="0" y="0"/>
+                      <a:ext cx="5486400" cy="3822192"/>
+                    </a:xfrm>
+                    <a:prstGeom prst="rect">
+                      <a:avLst/>
+                    </a:prstGeom>
+                  </pic:spPr>
+                </pic:pic>
+              </a:graphicData>
+            </a:graphic>
+          </wp:inline>
+        </w:drawing>
+      </w:r>
+    </w:p>
+    <w:p>
+      <w:r>
+        <w:rPr>
+          <w:noProof/>
+        </w:rPr>
+        <w:drawing>
+          <wp:inline distT="0" distB="0" distL="0" distR="0" wp14:anchorId="43319949" wp14:editId="40EA50AC">
+            <wp:extent cx="5486400" cy="2569464"/>
+            <wp:effectExtent l="0" t="0" r="0" b="2540"/>
+            <wp:docPr id="21" name="Picture 21"/>
+            <wp:cNvGraphicFramePr>
+              <a:graphicFrameLocks xmlns:a="http://schemas.openxmlformats.org/drawingml/2006/main" noChangeAspect="1"/>
+            </wp:cNvGraphicFramePr>
+            <a:graphic xmlns:a="http://schemas.openxmlformats.org/drawingml/2006/main">
+              <a:graphicData uri="http://schemas.openxmlformats.org/drawingml/2006/picture">
+                <pic:pic xmlns:pic="http://schemas.openxmlformats.org/drawingml/2006/picture">
+                  <pic:nvPicPr>
+                    <pic:cNvPr id="21" name="AC-2-ics.png"/>
+                    <pic:cNvPicPr/>
+                  </pic:nvPicPr>
+                  <pic:blipFill>
+                    <a:blip r:embed="rId33">
+                      <a:extLst>
+                        <a:ext uri="{28A0092B-C50C-407E-A947-70E740481C1C}">
+                          <a14:useLocalDpi xmlns:a14="http://schemas.microsoft.com/office/drawing/2010/main" val="0"/>
+                        </a:ext>
+                      </a:extLst>
+                    </a:blip>
+                    <a:stretch>
+                      <a:fillRect/>
+                    </a:stretch>
+                  </pic:blipFill>
+                  <pic:spPr>
+                    <a:xfrm>
+                      <a:off x="0" y="0"/>
+                      <a:ext cx="5486400" cy="2569464"/>
+                    </a:xfrm>
+                    <a:prstGeom prst="rect">
+                      <a:avLst/>
+                    </a:prstGeom>
+                  </pic:spPr>
+                </pic:pic>
+              </a:graphicData>
+            </a:graphic>
+          </wp:inline>
+        </w:drawing>
+      </w:r>
+    </w:p>
+    <w:p>
+      <w:pPr>
+        <w:pStyle w:val="Heading1"/>
+      </w:pPr>
+      <w:r>
+        <w:t>XML Format</w:t>
+      </w:r>
+      <w:r>
+        <w:t>s</w:t>
+      </w:r>
       <w:bookmarkEnd w:id="22"/>
-      <w:r>
-        <w:t>. Framework Profile tab.</w:t>
-      </w:r>
-    </w:p>
-    <w:p>
-      <w:r>
-        <w:t xml:space="preserve">The Profile shown in </w:t>
+      <w:bookmarkEnd w:id="23"/>
+    </w:p>
+    <w:p>
+      <w:r>
+        <w:t xml:space="preserve">Baseline Tailor produces </w:t>
+      </w:r>
+      <w:r>
+        <w:t>two types of XML</w:t>
+      </w:r>
+      <w:r>
+        <w:t xml:space="preserve"> data</w:t>
+      </w:r>
+      <w:r>
+        <w:t xml:space="preserve">: data representing </w:t>
+      </w:r>
+      <w:r>
+        <w:t xml:space="preserve">a </w:t>
+      </w:r>
+      <w:r>
+        <w:t xml:space="preserve">Framework Profile and </w:t>
+      </w:r>
+      <w:r>
+        <w:t xml:space="preserve">data representing </w:t>
+      </w:r>
+      <w:r>
+        <w:t xml:space="preserve">a </w:t>
+      </w:r>
+      <w:r>
+        <w:t xml:space="preserve">tailored security control. </w:t>
+      </w:r>
+      <w:r>
+        <w:t>The Framework Profile XML</w:t>
+      </w:r>
+      <w:r>
+        <w:t xml:space="preserve"> format</w:t>
+      </w:r>
+      <w:r>
+        <w:t xml:space="preserve"> shown in </w:t>
       </w:r>
       <w:r>
         <w:fldChar w:fldCharType="begin"/>
@@ -5250,24 +5821,38 @@
         <w:fldChar w:fldCharType="end"/>
       </w:r>
       <w:r>
-        <w:t xml:space="preserve"> contains two subcategories: ID.AM-1 and ID.AM-2. If the “</w:t>
-      </w:r>
-      <w:r>
-        <w:t>Restrict controls to Framework Profile informative references</w:t>
-      </w:r>
-      <w:r>
-        <w:t>” box in the Security Control Editor tab is checked, then the Security Control Editor’s “Control family” and Control” drop-down choices will be restricted to only those controls referenced by ID.AM-1 and ID.AM-2.</w:t>
-      </w:r>
-    </w:p>
-    <w:p>
-      <w:r>
-        <w:t xml:space="preserve">The non-editable “XML representation” text field at the bottom of </w:t>
+        <w:t xml:space="preserve"> is very simple. Its representation is limited to only the identifier of each subcategory </w:t>
+      </w:r>
+      <w:r>
+        <w:lastRenderedPageBreak/>
+        <w:t>included in the Profile</w:t>
+      </w:r>
+      <w:r>
+        <w:rPr>
+          <w:rStyle w:val="FootnoteReference"/>
+        </w:rPr>
+        <w:footnoteReference w:id="5"/>
+      </w:r>
+      <w:r>
+        <w:t xml:space="preserve">. </w:t>
+      </w:r>
+      <w:r>
+        <w:t>The tailored security control XML</w:t>
+      </w:r>
+      <w:r>
+        <w:t xml:space="preserve"> format</w:t>
+      </w:r>
+      <w:r>
+        <w:t xml:space="preserve"> </w:t>
+      </w:r>
+      <w:r>
+        <w:t xml:space="preserve">shown in </w:t>
       </w:r>
       <w:r>
         <w:fldChar w:fldCharType="begin"/>
       </w:r>
       <w:r>
-        <w:instrText xml:space="preserve"> REF _Ref437527061 \h </w:instrText>
+        <w:instrText xml:space="preserve"> REF _Ref431567721 \h </w:instrText>
       </w:r>
       <w:r>
         <w:fldChar w:fldCharType="separate"/>
@@ -5279,7 +5864,7 @@
         <w:rPr>
           <w:noProof/>
         </w:rPr>
-        <w:t>13</w:t>
+        <w:t>10</w:t>
       </w:r>
       <w:r>
         <w:fldChar w:fldCharType="end"/>
@@ -5288,365 +5873,186 @@
         <w:t xml:space="preserve"> </w:t>
       </w:r>
       <w:r>
-        <w:t xml:space="preserve">shows XML </w:t>
-      </w:r>
-      <w:r>
-        <w:t>updated</w:t>
-      </w:r>
-      <w:r>
-        <w:t xml:space="preserve"> on the fly based on</w:t>
-      </w:r>
-      <w:r>
-        <w:t xml:space="preserve"> which subcategory checkboxes are checked.</w:t>
-      </w:r>
-      <w:r>
-        <w:t xml:space="preserve"> As with the XML generated in the Security Control Editor tab, this XML can be copy-pasted into a third-party authoring application</w:t>
+        <w:t xml:space="preserve">is more information-intensive. Consider </w:t>
+      </w:r>
+      <w:r>
+        <w:t xml:space="preserve">the IA-3 example </w:t>
+      </w:r>
+      <w:r>
+        <w:t>from</w:t>
+      </w:r>
+      <w:r>
+        <w:t xml:space="preserve"> </w:t>
+      </w:r>
+      <w:r>
+        <w:fldChar w:fldCharType="begin"/>
+      </w:r>
+      <w:r>
+        <w:instrText xml:space="preserve"> REF _Ref436741328 \r \h </w:instrText>
+      </w:r>
+      <w:r>
+        <w:fldChar w:fldCharType="separate"/>
+      </w:r>
+      <w:r>
+        <w:t>4.2</w:t>
+      </w:r>
+      <w:r>
+        <w:fldChar w:fldCharType="end"/>
+      </w:r>
+      <w:r>
+        <w:t>. The</w:t>
+      </w:r>
+      <w:r>
+        <w:t xml:space="preserve"> XML data </w:t>
+      </w:r>
+      <w:r>
+        <w:t xml:space="preserve">produced </w:t>
+      </w:r>
+      <w:r>
+        <w:t xml:space="preserve">represents </w:t>
+      </w:r>
+      <w:r>
+        <w:t xml:space="preserve">not only </w:t>
+      </w:r>
+      <w:r>
+        <w:t xml:space="preserve">all changes to the NIST SP 800-53 IA-3 baseline, </w:t>
+      </w:r>
+      <w:r>
+        <w:t>but also</w:t>
+      </w:r>
+      <w:r>
+        <w:t xml:space="preserve"> the rationale explaining why the baseline was changed and ICS-specific supplemental guidance for the control and two of its enhancements.</w:t>
+      </w:r>
+    </w:p>
+    <w:p>
+      <w:r>
+        <w:t>Neither of these</w:t>
+      </w:r>
+      <w:r>
+        <w:t xml:space="preserve"> two XML formats are </w:t>
+      </w:r>
+      <w:r>
+        <w:t>particularly</w:t>
+      </w:r>
+      <w:r>
+        <w:t xml:space="preserve"> useful in </w:t>
+      </w:r>
+      <w:r>
+        <w:t>isolation</w:t>
+      </w:r>
+      <w:r>
+        <w:t xml:space="preserve">. </w:t>
+      </w:r>
+      <w:r>
+        <w:t>Although t</w:t>
+      </w:r>
+      <w:r>
+        <w:t xml:space="preserve">hey contain information pertaining to selection and tailoring, </w:t>
+      </w:r>
+      <w:r>
+        <w:t xml:space="preserve">the format does not represent the </w:t>
+      </w:r>
+      <w:r>
+        <w:t xml:space="preserve">content of what is being selected or tailored. </w:t>
+      </w:r>
+      <w:r>
+        <w:t>For t</w:t>
+      </w:r>
+      <w:r>
+        <w:t>he Framework Profile XML representation</w:t>
+      </w:r>
+      <w:r>
+        <w:t xml:space="preserve">, the missing piece is </w:t>
+      </w:r>
+      <w:r>
+        <w:t xml:space="preserve">XML </w:t>
+      </w:r>
+      <w:r>
+        <w:t>representing</w:t>
+      </w:r>
+      <w:r>
+        <w:t xml:space="preserve"> the Framework Core</w:t>
+      </w:r>
+      <w:r>
+        <w:t xml:space="preserve"> content</w:t>
+      </w:r>
+      <w:r>
+        <w:t xml:space="preserve">. For the tailored </w:t>
+      </w:r>
+      <w:r>
+        <w:t xml:space="preserve">security </w:t>
+      </w:r>
+      <w:r>
+        <w:t xml:space="preserve">control XML, the missing piece is XML </w:t>
+      </w:r>
+      <w:r>
+        <w:t>representing</w:t>
+      </w:r>
+      <w:r>
+        <w:t xml:space="preserve"> the NIST SP 800-53 security control catalog</w:t>
+      </w:r>
+      <w:r>
+        <w:t xml:space="preserve"> content</w:t>
+      </w:r>
+      <w:r>
+        <w:t xml:space="preserve">. </w:t>
+      </w:r>
+    </w:p>
+    <w:p>
+      <w:r>
+        <w:t>Fortunately, these two missing pieces are not actually “missing”. Baseline Tailor uses an XML representation of the Framework Core internally to populate the user interface objects in Cyber Framework Browser tab (</w:t>
+      </w:r>
+      <w:r>
+        <w:t xml:space="preserve">discussed in </w:t>
+      </w:r>
+      <w:r>
+        <w:fldChar w:fldCharType="begin"/>
+      </w:r>
+      <w:r>
+        <w:instrText xml:space="preserve"> REF _Ref444074399 \r \h </w:instrText>
+      </w:r>
+      <w:r>
+        <w:fldChar w:fldCharType="separate"/>
+      </w:r>
+      <w:r>
+        <w:t>4.1</w:t>
+      </w:r>
+      <w:r>
+        <w:fldChar w:fldCharType="end"/>
+      </w:r>
+      <w:r>
+        <w:t xml:space="preserve">). </w:t>
+      </w:r>
+      <w:r>
+        <w:t>An XML representation of the NIST SP 800-53 security control catalog powers the</w:t>
+      </w:r>
+      <w:r>
+        <w:t xml:space="preserve"> </w:t>
+      </w:r>
+      <w:r>
+        <w:t xml:space="preserve">NIST SP 800-53 database (mentioned in section </w:t>
+      </w:r>
+      <w:r>
+        <w:fldChar w:fldCharType="begin"/>
+      </w:r>
+      <w:r>
+        <w:instrText xml:space="preserve"> REF _Ref444166060 \r \h </w:instrText>
+      </w:r>
+      <w:r>
+        <w:fldChar w:fldCharType="separate"/>
+      </w:r>
+      <w:r>
+        <w:t>1</w:t>
+      </w:r>
+      <w:r>
+        <w:fldChar w:fldCharType="end"/>
+      </w:r>
+      <w:r>
+        <w:t>)</w:t>
       </w:r>
       <w:r>
         <w:t>.</w:t>
       </w:r>
-    </w:p>
-    <w:p>
-      <w:pPr>
-        <w:pStyle w:val="Heading1"/>
-      </w:pPr>
-      <w:bookmarkStart w:id="23" w:name="_Ref431395618"/>
-      <w:bookmarkStart w:id="24" w:name="_Ref436666397"/>
-      <w:bookmarkEnd w:id="21"/>
-      <w:r>
-        <w:t>Baseline Tailor as an Integrated Security Guidance Portal</w:t>
-      </w:r>
-    </w:p>
-    <w:p>
-      <w:r>
-        <w:t xml:space="preserve">Section </w:t>
-      </w:r>
-      <w:r>
-        <w:fldChar w:fldCharType="begin"/>
-      </w:r>
-      <w:r>
-        <w:instrText xml:space="preserve"> REF _Ref427842523 \r \h </w:instrText>
-      </w:r>
-      <w:r>
-        <w:fldChar w:fldCharType="separate"/>
-      </w:r>
-      <w:r>
-        <w:t>4</w:t>
-      </w:r>
-      <w:r>
-        <w:fldChar w:fldCharType="end"/>
-      </w:r>
-      <w:r>
-        <w:t xml:space="preserve"> touched on two Baseline Tailor use cases: tailoring a security control and developing Framework Profile. A third use for Baseline Tail</w:t>
-      </w:r>
-      <w:r>
-        <w:t>or is as a common interface for integrated viewing of security guidance from multiple sources. For example</w:t>
-      </w:r>
-    </w:p>
-    <w:p>
-      <w:pPr>
-        <w:pStyle w:val="Heading1"/>
-      </w:pPr>
-      <w:r>
-        <w:t>XML Format</w:t>
-      </w:r>
-      <w:r>
-        <w:t>s</w:t>
-      </w:r>
-      <w:bookmarkEnd w:id="23"/>
-      <w:bookmarkEnd w:id="24"/>
-    </w:p>
-    <w:p>
-      <w:r>
-        <w:t xml:space="preserve">Baseline Tailor produces </w:t>
-      </w:r>
-      <w:r>
-        <w:t>two types of XML</w:t>
-      </w:r>
-      <w:r>
-        <w:t xml:space="preserve"> data</w:t>
-      </w:r>
-      <w:r>
-        <w:t xml:space="preserve">: data representing </w:t>
-      </w:r>
-      <w:r>
-        <w:t xml:space="preserve">a </w:t>
-      </w:r>
-      <w:r>
-        <w:t xml:space="preserve">Framework Profile and </w:t>
-      </w:r>
-      <w:r>
-        <w:t xml:space="preserve">data representing </w:t>
-      </w:r>
-      <w:r>
-        <w:t xml:space="preserve">a </w:t>
-      </w:r>
-      <w:r>
-        <w:t xml:space="preserve">tailored security control. </w:t>
-      </w:r>
-      <w:r>
-        <w:t>The Framework Profile XML</w:t>
-      </w:r>
-      <w:r>
-        <w:t xml:space="preserve"> format</w:t>
-      </w:r>
-      <w:r>
-        <w:t xml:space="preserve"> shown in </w:t>
-      </w:r>
-      <w:r>
-        <w:fldChar w:fldCharType="begin"/>
-      </w:r>
-      <w:r>
-        <w:instrText xml:space="preserve"> REF _Ref437527061 \h </w:instrText>
-      </w:r>
-      <w:r>
-        <w:fldChar w:fldCharType="separate"/>
-      </w:r>
-      <w:r>
-        <w:t xml:space="preserve">Figure </w:t>
-      </w:r>
-      <w:r>
-        <w:rPr>
-          <w:noProof/>
-        </w:rPr>
-        <w:t>13</w:t>
-      </w:r>
-      <w:r>
-        <w:fldChar w:fldCharType="end"/>
-      </w:r>
-      <w:r>
-        <w:t xml:space="preserve"> is very simple. Its representation is limited to only the identifier of each subcategory included in the Profile</w:t>
-      </w:r>
-      <w:r>
-        <w:rPr>
-          <w:rStyle w:val="FootnoteReference"/>
-        </w:rPr>
-        <w:footnoteReference w:id="5"/>
-      </w:r>
-      <w:r>
-        <w:t xml:space="preserve">. </w:t>
-      </w:r>
-      <w:r>
-        <w:t>The tailored security control XML</w:t>
-      </w:r>
-      <w:r>
-        <w:t xml:space="preserve"> format</w:t>
-      </w:r>
-      <w:r>
-        <w:t xml:space="preserve"> </w:t>
-      </w:r>
-      <w:r>
-        <w:t xml:space="preserve">shown in </w:t>
-      </w:r>
-      <w:r>
-        <w:fldChar w:fldCharType="begin"/>
-      </w:r>
-      <w:r>
-        <w:instrText xml:space="preserve"> REF _Ref431567721 \h </w:instrText>
-      </w:r>
-      <w:r>
-        <w:fldChar w:fldCharType="separate"/>
-      </w:r>
-      <w:r>
-        <w:t xml:space="preserve">Figure </w:t>
-      </w:r>
-      <w:r>
-        <w:rPr>
-          <w:noProof/>
-        </w:rPr>
-        <w:t>10</w:t>
-      </w:r>
-      <w:r>
-        <w:fldChar w:fldCharType="end"/>
-      </w:r>
-      <w:r>
-        <w:t xml:space="preserve"> </w:t>
-      </w:r>
-      <w:r>
-        <w:t xml:space="preserve">is more information-intensive. Consider </w:t>
-      </w:r>
-      <w:r>
-        <w:t xml:space="preserve">the IA-3 example </w:t>
-      </w:r>
-      <w:r>
-        <w:t>from</w:t>
-      </w:r>
-      <w:r>
-        <w:t xml:space="preserve"> </w:t>
-      </w:r>
-      <w:r>
-        <w:fldChar w:fldCharType="begin"/>
-      </w:r>
-      <w:r>
-        <w:instrText xml:space="preserve"> REF _Ref436741328 \r \h </w:instrText>
-      </w:r>
-      <w:r>
-        <w:fldChar w:fldCharType="separate"/>
-      </w:r>
-      <w:r>
-        <w:t>4.2</w:t>
-      </w:r>
-      <w:r>
-        <w:fldChar w:fldCharType="end"/>
-      </w:r>
-      <w:r>
-        <w:t>. The</w:t>
-      </w:r>
-      <w:r>
-        <w:t xml:space="preserve"> XML data </w:t>
-      </w:r>
-      <w:r>
-        <w:t xml:space="preserve">produced </w:t>
-      </w:r>
-      <w:r>
-        <w:t xml:space="preserve">represents </w:t>
-      </w:r>
-      <w:r>
-        <w:t xml:space="preserve">not only </w:t>
-      </w:r>
-      <w:r>
-        <w:t xml:space="preserve">all changes to the NIST SP 800-53 IA-3 baseline, </w:t>
-      </w:r>
-      <w:r>
-        <w:t>but also</w:t>
-      </w:r>
-      <w:r>
-        <w:t xml:space="preserve"> the rationale explaining why </w:t>
-      </w:r>
-      <w:r>
-        <w:lastRenderedPageBreak/>
-        <w:t>the baseline was changed and ICS-specific supplemental guidance for the control and two of its enhancements.</w:t>
-      </w:r>
-    </w:p>
-    <w:p>
-      <w:r>
-        <w:t>Neither of these</w:t>
-      </w:r>
-      <w:r>
-        <w:t xml:space="preserve"> two XML formats are </w:t>
-      </w:r>
-      <w:r>
-        <w:t>particularly</w:t>
-      </w:r>
-      <w:r>
-        <w:t xml:space="preserve"> useful in </w:t>
-      </w:r>
-      <w:r>
-        <w:t>isolation</w:t>
-      </w:r>
-      <w:r>
-        <w:t xml:space="preserve">. </w:t>
-      </w:r>
-      <w:r>
-        <w:t>Although t</w:t>
-      </w:r>
-      <w:r>
-        <w:t xml:space="preserve">hey contain information pertaining to selection and tailoring, </w:t>
-      </w:r>
-      <w:r>
-        <w:t xml:space="preserve">the format does not represent the </w:t>
-      </w:r>
-      <w:r>
-        <w:t xml:space="preserve">content of what is being selected or tailored. </w:t>
-      </w:r>
-      <w:r>
-        <w:t>For t</w:t>
-      </w:r>
-      <w:r>
-        <w:t>he Framework Profile XML representation</w:t>
-      </w:r>
-      <w:r>
-        <w:t xml:space="preserve">, the missing piece is </w:t>
-      </w:r>
-      <w:r>
-        <w:t xml:space="preserve">XML </w:t>
-      </w:r>
-      <w:r>
-        <w:t>representing</w:t>
-      </w:r>
-      <w:r>
-        <w:t xml:space="preserve"> the Framework Core</w:t>
-      </w:r>
-      <w:r>
-        <w:t xml:space="preserve"> content</w:t>
-      </w:r>
-      <w:r>
-        <w:t xml:space="preserve">. For the tailored </w:t>
-      </w:r>
-      <w:r>
-        <w:t xml:space="preserve">security </w:t>
-      </w:r>
-      <w:r>
-        <w:t xml:space="preserve">control XML, the missing piece is XML </w:t>
-      </w:r>
-      <w:r>
-        <w:t>representing</w:t>
-      </w:r>
-      <w:r>
-        <w:t xml:space="preserve"> the NIST SP 800-53 security control catalog</w:t>
-      </w:r>
-      <w:r>
-        <w:t xml:space="preserve"> content</w:t>
-      </w:r>
-      <w:r>
-        <w:t xml:space="preserve">. </w:t>
-      </w:r>
-    </w:p>
-    <w:p>
-      <w:r>
-        <w:t>Fortunately, these two missing pieces are not actually “missing”. Baseline Tailor uses an XML representation of the Framework Core internally to populate the user interface objects in Cyber Framework Browser tab (</w:t>
-      </w:r>
-      <w:r>
-        <w:t xml:space="preserve">discussed in </w:t>
-      </w:r>
-      <w:r>
-        <w:fldChar w:fldCharType="begin"/>
-      </w:r>
-      <w:r>
-        <w:instrText xml:space="preserve"> REF _Ref444074399 \r \h </w:instrText>
-      </w:r>
-      <w:r>
-        <w:fldChar w:fldCharType="separate"/>
-      </w:r>
-      <w:r>
-        <w:t>4.1</w:t>
-      </w:r>
-      <w:r>
-        <w:fldChar w:fldCharType="end"/>
-      </w:r>
-      <w:r>
-        <w:t xml:space="preserve">). </w:t>
-      </w:r>
-      <w:r>
-        <w:t>An XML representation of the NIST SP 800-53 security control catalog powers the</w:t>
-      </w:r>
-      <w:r>
-        <w:t xml:space="preserve"> </w:t>
-      </w:r>
-      <w:r>
-        <w:t xml:space="preserve">NIST SP 800-53 database (mentioned in section </w:t>
-      </w:r>
-      <w:r>
-        <w:fldChar w:fldCharType="begin"/>
-      </w:r>
-      <w:r>
-        <w:instrText xml:space="preserve"> REF _Ref444166060 \r \h </w:instrText>
-      </w:r>
-      <w:r>
-        <w:fldChar w:fldCharType="separate"/>
-      </w:r>
-      <w:r>
-        <w:t>1</w:t>
-      </w:r>
-      <w:r>
-        <w:fldChar w:fldCharType="end"/>
-      </w:r>
-      <w:r>
-        <w:t>)</w:t>
-      </w:r>
-      <w:r>
-        <w:t>.</w:t>
-      </w:r>
       <w:r>
         <w:t xml:space="preserve"> Thus, when supplemented with the Framework Core and security catalog XML data sources, the XML Baseline Tailor produces provides a useful representation of a Profile or tailored control.</w:t>
       </w:r>
@@ -5655,7 +6061,7 @@
       <w:r>
         <w:t xml:space="preserve">Links to the aforementioned XML resources, including annotated schemas for validation, are available at </w:t>
       </w:r>
-      <w:hyperlink r:id="rId28" w:history="1">
+      <w:hyperlink r:id="rId34" w:history="1">
         <w:r>
           <w:rPr>
             <w:rStyle w:val="Hyperlink"/>
@@ -5855,11 +6261,12 @@
     </w:p>
     <w:p>
       <w:r>
+        <w:lastRenderedPageBreak/>
         <w:fldChar w:fldCharType="end"/>
       </w:r>
     </w:p>
     <w:sectPr>
-      <w:footerReference w:type="default" r:id="rId29"/>
+      <w:footerReference w:type="default" r:id="rId35"/>
       <w:pgSz w:w="12240" w:h="15840"/>
       <w:pgMar w:top="1440" w:right="1440" w:bottom="1440" w:left="1440" w:header="720" w:footer="720" w:gutter="0"/>
       <w:pgNumType w:start="1"/>
@@ -5929,7 +6336,7 @@
           <w:rPr>
             <w:noProof/>
           </w:rPr>
-          <w:t>14</w:t>
+          <w:t>17</w:t>
         </w:r>
         <w:r>
           <w:rPr>
@@ -9457,7 +9864,7 @@
 </file>
 
 <file path=customXml/itemProps1.xml><?xml version="1.0" encoding="utf-8"?>
-<ds:datastoreItem xmlns:ds="http://schemas.openxmlformats.org/officeDocument/2006/customXml" ds:itemID="{676EADE4-D8F2-4BA1-AC0C-964138DF60EF}">
+<ds:datastoreItem xmlns:ds="http://schemas.openxmlformats.org/officeDocument/2006/customXml" ds:itemID="{4EDEAC91-3749-4ED4-8111-14DA4C79FFD4}">
   <ds:schemaRefs>
     <ds:schemaRef ds:uri="http://schemas.openxmlformats.org/officeDocument/2006/bibliography"/>
   </ds:schemaRefs>

</xml_diff>

<commit_message>
added some text to Portal section
</commit_message>
<xml_diff>
--- a/bt/doc/UserGuide.docx
+++ b/bt/doc/UserGuide.docx
@@ -2428,14 +2428,27 @@
       <w:r>
         <w:t xml:space="preserve">Figure </w:t>
       </w:r>
-      <w:fldSimple w:instr=" SEQ Figure \* ARABIC ">
-        <w:r>
-          <w:rPr>
-            <w:noProof/>
-          </w:rPr>
-          <w:t>1</w:t>
-        </w:r>
-      </w:fldSimple>
+      <w:r>
+        <w:fldChar w:fldCharType="begin"/>
+      </w:r>
+      <w:r>
+        <w:instrText xml:space="preserve"> SEQ Figure \* ARABIC </w:instrText>
+      </w:r>
+      <w:r>
+        <w:fldChar w:fldCharType="separate"/>
+      </w:r>
+      <w:r>
+        <w:rPr>
+          <w:noProof/>
+        </w:rPr>
+        <w:t>1</w:t>
+      </w:r>
+      <w:r>
+        <w:rPr>
+          <w:noProof/>
+        </w:rPr>
+        <w:fldChar w:fldCharType="end"/>
+      </w:r>
       <w:bookmarkEnd w:id="3"/>
       <w:r>
         <w:t>. Preferences pushbutton above user interface tabs.</w:t>
@@ -2500,14 +2513,27 @@
       <w:r>
         <w:t xml:space="preserve">Figure </w:t>
       </w:r>
-      <w:fldSimple w:instr=" SEQ Figure \* ARABIC ">
-        <w:r>
-          <w:rPr>
-            <w:noProof/>
-          </w:rPr>
-          <w:t>2</w:t>
-        </w:r>
-      </w:fldSimple>
+      <w:r>
+        <w:fldChar w:fldCharType="begin"/>
+      </w:r>
+      <w:r>
+        <w:instrText xml:space="preserve"> SEQ Figure \* ARABIC </w:instrText>
+      </w:r>
+      <w:r>
+        <w:fldChar w:fldCharType="separate"/>
+      </w:r>
+      <w:r>
+        <w:rPr>
+          <w:noProof/>
+        </w:rPr>
+        <w:t>2</w:t>
+      </w:r>
+      <w:r>
+        <w:rPr>
+          <w:noProof/>
+        </w:rPr>
+        <w:fldChar w:fldCharType="end"/>
+      </w:r>
       <w:bookmarkEnd w:id="4"/>
       <w:r>
         <w:rPr>
@@ -2928,14 +2954,27 @@
       <w:r>
         <w:t xml:space="preserve">Figure </w:t>
       </w:r>
-      <w:fldSimple w:instr=" SEQ Figure \* ARABIC ">
-        <w:r>
-          <w:rPr>
-            <w:noProof/>
-          </w:rPr>
-          <w:t>3</w:t>
-        </w:r>
-      </w:fldSimple>
+      <w:r>
+        <w:fldChar w:fldCharType="begin"/>
+      </w:r>
+      <w:r>
+        <w:instrText xml:space="preserve"> SEQ Figure \* ARABIC </w:instrText>
+      </w:r>
+      <w:r>
+        <w:fldChar w:fldCharType="separate"/>
+      </w:r>
+      <w:r>
+        <w:rPr>
+          <w:noProof/>
+        </w:rPr>
+        <w:t>3</w:t>
+      </w:r>
+      <w:r>
+        <w:rPr>
+          <w:noProof/>
+        </w:rPr>
+        <w:fldChar w:fldCharType="end"/>
+      </w:r>
       <w:bookmarkEnd w:id="7"/>
       <w:r>
         <w:t xml:space="preserve">. </w:t>
@@ -3387,14 +3426,27 @@
       <w:r>
         <w:t xml:space="preserve">Figure </w:t>
       </w:r>
-      <w:fldSimple w:instr=" SEQ Figure \* ARABIC ">
-        <w:r>
-          <w:rPr>
-            <w:noProof/>
-          </w:rPr>
-          <w:t>4</w:t>
-        </w:r>
-      </w:fldSimple>
+      <w:r>
+        <w:fldChar w:fldCharType="begin"/>
+      </w:r>
+      <w:r>
+        <w:instrText xml:space="preserve"> SEQ Figure \* ARABIC </w:instrText>
+      </w:r>
+      <w:r>
+        <w:fldChar w:fldCharType="separate"/>
+      </w:r>
+      <w:r>
+        <w:rPr>
+          <w:noProof/>
+        </w:rPr>
+        <w:t>4</w:t>
+      </w:r>
+      <w:r>
+        <w:rPr>
+          <w:noProof/>
+        </w:rPr>
+        <w:fldChar w:fldCharType="end"/>
+      </w:r>
       <w:bookmarkEnd w:id="9"/>
       <w:r>
         <w:t>. Security control IA-3.</w:t>
@@ -3782,14 +3834,27 @@
       <w:r>
         <w:t xml:space="preserve">Figure </w:t>
       </w:r>
-      <w:fldSimple w:instr=" SEQ Figure \* ARABIC ">
-        <w:r>
-          <w:rPr>
-            <w:noProof/>
-          </w:rPr>
-          <w:t>5</w:t>
-        </w:r>
-      </w:fldSimple>
+      <w:r>
+        <w:fldChar w:fldCharType="begin"/>
+      </w:r>
+      <w:r>
+        <w:instrText xml:space="preserve"> SEQ Figure \* ARABIC </w:instrText>
+      </w:r>
+      <w:r>
+        <w:fldChar w:fldCharType="separate"/>
+      </w:r>
+      <w:r>
+        <w:rPr>
+          <w:noProof/>
+        </w:rPr>
+        <w:t>5</w:t>
+      </w:r>
+      <w:r>
+        <w:rPr>
+          <w:noProof/>
+        </w:rPr>
+        <w:fldChar w:fldCharType="end"/>
+      </w:r>
       <w:bookmarkEnd w:id="10"/>
       <w:r>
         <w:t xml:space="preserve">. </w:t>
@@ -3854,14 +3919,30 @@
       <w:r>
         <w:t xml:space="preserve">Figure </w:t>
       </w:r>
-      <w:fldSimple w:instr=" SEQ Figure \* ARABIC ">
-        <w:r>
-          <w:rPr>
-            <w:noProof/>
-          </w:rPr>
-          <w:t>6</w:t>
-        </w:r>
-      </w:fldSimple>
+      <w:r>
+        <w:fldChar w:fldCharType="begin"/>
+      </w:r>
+      <w:r>
+        <w:instrText xml:space="preserve"> SEQ Figure \* ARABIC</w:instrText>
+      </w:r>
+      <w:r>
+        <w:instrText xml:space="preserve"> </w:instrText>
+      </w:r>
+      <w:r>
+        <w:fldChar w:fldCharType="separate"/>
+      </w:r>
+      <w:r>
+        <w:rPr>
+          <w:noProof/>
+        </w:rPr>
+        <w:t>6</w:t>
+      </w:r>
+      <w:r>
+        <w:rPr>
+          <w:noProof/>
+        </w:rPr>
+        <w:fldChar w:fldCharType="end"/>
+      </w:r>
       <w:bookmarkEnd w:id="11"/>
       <w:r>
         <w:t>. Violation of cross-reference constraint.</w:t>
@@ -3924,14 +4005,27 @@
         <w:lastRenderedPageBreak/>
         <w:t xml:space="preserve">Figure </w:t>
       </w:r>
-      <w:fldSimple w:instr=" SEQ Figure \* ARABIC ">
-        <w:r>
-          <w:rPr>
-            <w:noProof/>
-          </w:rPr>
-          <w:t>7</w:t>
-        </w:r>
-      </w:fldSimple>
+      <w:r>
+        <w:fldChar w:fldCharType="begin"/>
+      </w:r>
+      <w:r>
+        <w:instrText xml:space="preserve"> SEQ Figure \* ARABIC </w:instrText>
+      </w:r>
+      <w:r>
+        <w:fldChar w:fldCharType="separate"/>
+      </w:r>
+      <w:r>
+        <w:rPr>
+          <w:noProof/>
+        </w:rPr>
+        <w:t>7</w:t>
+      </w:r>
+      <w:r>
+        <w:rPr>
+          <w:noProof/>
+        </w:rPr>
+        <w:fldChar w:fldCharType="end"/>
+      </w:r>
       <w:bookmarkEnd w:id="12"/>
       <w:r>
         <w:t>. Violation of baseline constraint.</w:t>
@@ -4237,14 +4331,27 @@
       <w:r>
         <w:t xml:space="preserve">Figure </w:t>
       </w:r>
-      <w:fldSimple w:instr=" SEQ Figure \* ARABIC ">
-        <w:r>
-          <w:rPr>
-            <w:noProof/>
-          </w:rPr>
-          <w:t>8</w:t>
-        </w:r>
-      </w:fldSimple>
+      <w:r>
+        <w:fldChar w:fldCharType="begin"/>
+      </w:r>
+      <w:r>
+        <w:instrText xml:space="preserve"> SEQ Figure \* ARABIC </w:instrText>
+      </w:r>
+      <w:r>
+        <w:fldChar w:fldCharType="separate"/>
+      </w:r>
+      <w:r>
+        <w:rPr>
+          <w:noProof/>
+        </w:rPr>
+        <w:t>8</w:t>
+      </w:r>
+      <w:r>
+        <w:rPr>
+          <w:noProof/>
+        </w:rPr>
+        <w:fldChar w:fldCharType="end"/>
+      </w:r>
       <w:bookmarkEnd w:id="13"/>
       <w:r>
         <w:t>. IA-3 tailored for an Industrial Control System.</w:t>
@@ -4457,14 +4564,27 @@
       <w:r>
         <w:t xml:space="preserve">Figure </w:t>
       </w:r>
-      <w:fldSimple w:instr=" SEQ Figure \* ARABIC ">
-        <w:r>
-          <w:rPr>
-            <w:noProof/>
-          </w:rPr>
-          <w:t>9</w:t>
-        </w:r>
-      </w:fldSimple>
+      <w:r>
+        <w:fldChar w:fldCharType="begin"/>
+      </w:r>
+      <w:r>
+        <w:instrText xml:space="preserve"> SEQ Figure \* ARABIC </w:instrText>
+      </w:r>
+      <w:r>
+        <w:fldChar w:fldCharType="separate"/>
+      </w:r>
+      <w:r>
+        <w:rPr>
+          <w:noProof/>
+        </w:rPr>
+        <w:t>9</w:t>
+      </w:r>
+      <w:r>
+        <w:rPr>
+          <w:noProof/>
+        </w:rPr>
+        <w:fldChar w:fldCharType="end"/>
+      </w:r>
       <w:bookmarkEnd w:id="14"/>
       <w:r>
         <w:t>. IA-3 text fields with ICS-specific guidance replacing stubs.</w:t>
@@ -4615,14 +4735,27 @@
       <w:r>
         <w:t xml:space="preserve">Figure </w:t>
       </w:r>
-      <w:fldSimple w:instr=" SEQ Figure \* ARABIC ">
-        <w:r>
-          <w:rPr>
-            <w:noProof/>
-          </w:rPr>
-          <w:t>10</w:t>
-        </w:r>
-      </w:fldSimple>
+      <w:r>
+        <w:fldChar w:fldCharType="begin"/>
+      </w:r>
+      <w:r>
+        <w:instrText xml:space="preserve"> SEQ Figure \* ARABIC </w:instrText>
+      </w:r>
+      <w:r>
+        <w:fldChar w:fldCharType="separate"/>
+      </w:r>
+      <w:r>
+        <w:rPr>
+          <w:noProof/>
+        </w:rPr>
+        <w:t>10</w:t>
+      </w:r>
+      <w:r>
+        <w:rPr>
+          <w:noProof/>
+        </w:rPr>
+        <w:fldChar w:fldCharType="end"/>
+      </w:r>
       <w:bookmarkEnd w:id="15"/>
       <w:r>
         <w:t xml:space="preserve">. XML generated by </w:t>
@@ -4756,15 +4889,7 @@
         <w:fldChar w:fldCharType="end"/>
       </w:r>
       <w:r>
-        <w:t xml:space="preserve">. As the figure shows, </w:t>
-      </w:r>
-      <w:bookmarkStart w:id="17" w:name="_GoBack"/>
-      <w:r>
-        <w:t>PR.AC-</w:t>
-      </w:r>
-      <w:bookmarkEnd w:id="17"/>
-      <w:r>
-        <w:t xml:space="preserve">1 is the only subcategory referencing IA-3. </w:t>
+        <w:t xml:space="preserve">. As the figure shows, PR.AC-1 is the only subcategory referencing IA-3. </w:t>
       </w:r>
       <w:r>
         <w:t xml:space="preserve">Clicking the PR.AC-2 pushbutton causes the focus to change to the Cyber Framework Browser tab, with </w:t>
@@ -4828,19 +4953,32 @@
       <w:pPr>
         <w:pStyle w:val="Caption"/>
       </w:pPr>
-      <w:bookmarkStart w:id="18" w:name="_Ref437606196"/>
+      <w:bookmarkStart w:id="17" w:name="_Ref437606196"/>
       <w:r>
         <w:t xml:space="preserve">Figure </w:t>
       </w:r>
-      <w:fldSimple w:instr=" SEQ Figure \* ARABIC ">
-        <w:r>
-          <w:rPr>
-            <w:noProof/>
-          </w:rPr>
-          <w:t>11</w:t>
-        </w:r>
-      </w:fldSimple>
-      <w:bookmarkEnd w:id="18"/>
+      <w:r>
+        <w:fldChar w:fldCharType="begin"/>
+      </w:r>
+      <w:r>
+        <w:instrText xml:space="preserve"> SEQ Figure \* ARABIC </w:instrText>
+      </w:r>
+      <w:r>
+        <w:fldChar w:fldCharType="separate"/>
+      </w:r>
+      <w:r>
+        <w:rPr>
+          <w:noProof/>
+        </w:rPr>
+        <w:t>11</w:t>
+      </w:r>
+      <w:r>
+        <w:rPr>
+          <w:noProof/>
+        </w:rPr>
+        <w:fldChar w:fldCharType="end"/>
+      </w:r>
+      <w:bookmarkEnd w:id="17"/>
       <w:r>
         <w:t>. Subcategory referencing IA-3.</w:t>
       </w:r>
@@ -4959,33 +5097,46 @@
       <w:pPr>
         <w:pStyle w:val="Caption"/>
       </w:pPr>
-      <w:bookmarkStart w:id="19" w:name="_Ref437606767"/>
+      <w:bookmarkStart w:id="18" w:name="_Ref437606767"/>
       <w:r>
         <w:t xml:space="preserve">Figure </w:t>
       </w:r>
-      <w:fldSimple w:instr=" SEQ Figure \* ARABIC ">
-        <w:r>
-          <w:rPr>
-            <w:noProof/>
-          </w:rPr>
-          <w:t>12</w:t>
-        </w:r>
-      </w:fldSimple>
+      <w:r>
+        <w:fldChar w:fldCharType="begin"/>
+      </w:r>
+      <w:r>
+        <w:instrText xml:space="preserve"> SEQ Figure \* ARABIC </w:instrText>
+      </w:r>
+      <w:r>
+        <w:fldChar w:fldCharType="separate"/>
+      </w:r>
+      <w:r>
+        <w:rPr>
+          <w:noProof/>
+        </w:rPr>
+        <w:t>12</w:t>
+      </w:r>
+      <w:r>
+        <w:rPr>
+          <w:noProof/>
+        </w:rPr>
+        <w:fldChar w:fldCharType="end"/>
+      </w:r>
+      <w:bookmarkEnd w:id="18"/>
+      <w:r>
+        <w:t>. Subcategories referencing CM-8.</w:t>
+      </w:r>
+    </w:p>
+    <w:p>
+      <w:pPr>
+        <w:pStyle w:val="Heading2"/>
+      </w:pPr>
+      <w:bookmarkStart w:id="19" w:name="_Ref436741750"/>
+      <w:bookmarkStart w:id="20" w:name="_Ref431562777"/>
+      <w:r>
+        <w:t>Framework Profile</w:t>
+      </w:r>
       <w:bookmarkEnd w:id="19"/>
-      <w:r>
-        <w:t>. Subcategories referencing CM-8.</w:t>
-      </w:r>
-    </w:p>
-    <w:p>
-      <w:pPr>
-        <w:pStyle w:val="Heading2"/>
-      </w:pPr>
-      <w:bookmarkStart w:id="20" w:name="_Ref436741750"/>
-      <w:bookmarkStart w:id="21" w:name="_Ref431562777"/>
-      <w:r>
-        <w:t>Framework Profile</w:t>
-      </w:r>
-      <w:bookmarkEnd w:id="20"/>
     </w:p>
     <w:p>
       <w:r>
@@ -5207,26 +5358,221 @@
       <w:pPr>
         <w:pStyle w:val="Caption"/>
       </w:pPr>
-      <w:bookmarkStart w:id="22" w:name="_Ref437527061"/>
+      <w:bookmarkStart w:id="21" w:name="_Ref437527061"/>
       <w:r>
         <w:t xml:space="preserve">Figure </w:t>
       </w:r>
-      <w:fldSimple w:instr=" SEQ Figure \* ARABIC ">
-        <w:r>
-          <w:rPr>
-            <w:noProof/>
-          </w:rPr>
-          <w:t>13</w:t>
-        </w:r>
-      </w:fldSimple>
+      <w:r>
+        <w:fldChar w:fldCharType="begin"/>
+      </w:r>
+      <w:r>
+        <w:instrText xml:space="preserve"> SE</w:instrText>
+      </w:r>
+      <w:r>
+        <w:instrText xml:space="preserve">Q Figure \* ARABIC </w:instrText>
+      </w:r>
+      <w:r>
+        <w:fldChar w:fldCharType="separate"/>
+      </w:r>
+      <w:r>
+        <w:rPr>
+          <w:noProof/>
+        </w:rPr>
+        <w:t>13</w:t>
+      </w:r>
+      <w:r>
+        <w:rPr>
+          <w:noProof/>
+        </w:rPr>
+        <w:fldChar w:fldCharType="end"/>
+      </w:r>
+      <w:bookmarkEnd w:id="21"/>
+      <w:r>
+        <w:t>. Framework Profile tab.</w:t>
+      </w:r>
+    </w:p>
+    <w:p>
+      <w:r>
+        <w:t xml:space="preserve">The Profile shown in </w:t>
+      </w:r>
+      <w:r>
+        <w:fldChar w:fldCharType="begin"/>
+      </w:r>
+      <w:r>
+        <w:instrText xml:space="preserve"> REF _Ref437527061 \h </w:instrText>
+      </w:r>
+      <w:r>
+        <w:fldChar w:fldCharType="separate"/>
+      </w:r>
+      <w:r>
+        <w:t xml:space="preserve">Figure </w:t>
+      </w:r>
+      <w:r>
+        <w:rPr>
+          <w:noProof/>
+        </w:rPr>
+        <w:t>13</w:t>
+      </w:r>
+      <w:r>
+        <w:fldChar w:fldCharType="end"/>
+      </w:r>
+      <w:r>
+        <w:t xml:space="preserve"> contains two subcategories: ID.AM-1 and ID.AM-2. If the “</w:t>
+      </w:r>
+      <w:r>
+        <w:t>Restrict controls to Framework Profile informative references</w:t>
+      </w:r>
+      <w:r>
+        <w:t>” box in the Security Control Editor tab is checked, then the Security Control Editor’s “Control family” and Control” drop-down choices will be restricted to only those controls referenced by ID.AM-1 and ID.AM-2.</w:t>
+      </w:r>
+    </w:p>
+    <w:p>
+      <w:r>
+        <w:t xml:space="preserve">The non-editable “XML representation” text field at the bottom of </w:t>
+      </w:r>
+      <w:r>
+        <w:fldChar w:fldCharType="begin"/>
+      </w:r>
+      <w:r>
+        <w:instrText xml:space="preserve"> REF _Ref437527061 \h </w:instrText>
+      </w:r>
+      <w:r>
+        <w:fldChar w:fldCharType="separate"/>
+      </w:r>
+      <w:r>
+        <w:t xml:space="preserve">Figure </w:t>
+      </w:r>
+      <w:r>
+        <w:rPr>
+          <w:noProof/>
+        </w:rPr>
+        <w:t>13</w:t>
+      </w:r>
+      <w:r>
+        <w:fldChar w:fldCharType="end"/>
+      </w:r>
+      <w:r>
+        <w:t xml:space="preserve"> </w:t>
+      </w:r>
+      <w:r>
+        <w:t xml:space="preserve">shows XML </w:t>
+      </w:r>
+      <w:r>
+        <w:t>updated</w:t>
+      </w:r>
+      <w:r>
+        <w:t xml:space="preserve"> on the fly based on</w:t>
+      </w:r>
+      <w:r>
+        <w:t xml:space="preserve"> which subcategory checkboxes are checked.</w:t>
+      </w:r>
+      <w:r>
+        <w:t xml:space="preserve"> As with the XML generated in the Security Control Editor tab, this XML can be copy-pasted into a third-party authoring application</w:t>
+      </w:r>
+      <w:r>
+        <w:t>.</w:t>
+      </w:r>
+    </w:p>
+    <w:p>
+      <w:pPr>
+        <w:pStyle w:val="Heading1"/>
+      </w:pPr>
+      <w:bookmarkStart w:id="22" w:name="_Ref431395618"/>
+      <w:bookmarkStart w:id="23" w:name="_Ref436666397"/>
+      <w:bookmarkEnd w:id="20"/>
+      <w:r>
+        <w:t>Baseline Tailor as an Integrated Security Guidance Portal</w:t>
+      </w:r>
+    </w:p>
+    <w:p>
+      <w:r>
+        <w:t xml:space="preserve">Section </w:t>
+      </w:r>
+      <w:r>
+        <w:fldChar w:fldCharType="begin"/>
+      </w:r>
+      <w:r>
+        <w:instrText xml:space="preserve"> REF _Ref427842523 \r \h </w:instrText>
+      </w:r>
+      <w:r>
+        <w:fldChar w:fldCharType="separate"/>
+      </w:r>
+      <w:r>
+        <w:t>4</w:t>
+      </w:r>
+      <w:r>
+        <w:fldChar w:fldCharType="end"/>
+      </w:r>
+      <w:r>
+        <w:t xml:space="preserve"> touched on two Baseline Tailor use cases: tailoring a security control and developing Framework Profile. A third use for Baseline Tail</w:t>
+      </w:r>
+      <w:r>
+        <w:t xml:space="preserve">or is as a </w:t>
+      </w:r>
+      <w:r>
+        <w:t>portal</w:t>
+      </w:r>
+      <w:r>
+        <w:t xml:space="preserve"> for integrated viewing of security guidance from multiple</w:t>
+      </w:r>
+      <w:r>
+        <w:t xml:space="preserve"> sources. The user interface brings together content from three different sources: the Cybersecurity Framework Core, NIST SP 800-53 security control catalog, and </w:t>
+      </w:r>
+      <w:bookmarkStart w:id="24" w:name="_GoBack"/>
+      <w:bookmarkEnd w:id="24"/>
+      <w:r>
+        <w:t>NIST SP 800-82 ICS overlay.</w:t>
+      </w:r>
+    </w:p>
+    <w:p>
+      <w:pPr>
+        <w:pStyle w:val="Heading1"/>
+      </w:pPr>
+      <w:r>
+        <w:t>XML Format</w:t>
+      </w:r>
+      <w:r>
+        <w:t>s</w:t>
+      </w:r>
       <w:bookmarkEnd w:id="22"/>
-      <w:r>
-        <w:t>. Framework Profile tab.</w:t>
-      </w:r>
-    </w:p>
-    <w:p>
-      <w:r>
-        <w:t xml:space="preserve">The Profile shown in </w:t>
+      <w:bookmarkEnd w:id="23"/>
+    </w:p>
+    <w:p>
+      <w:r>
+        <w:t xml:space="preserve">Baseline Tailor produces </w:t>
+      </w:r>
+      <w:r>
+        <w:t>two types of XML</w:t>
+      </w:r>
+      <w:r>
+        <w:t xml:space="preserve"> data</w:t>
+      </w:r>
+      <w:r>
+        <w:t xml:space="preserve">: data representing </w:t>
+      </w:r>
+      <w:r>
+        <w:t xml:space="preserve">a </w:t>
+      </w:r>
+      <w:r>
+        <w:t xml:space="preserve">Framework Profile and </w:t>
+      </w:r>
+      <w:r>
+        <w:t xml:space="preserve">data representing </w:t>
+      </w:r>
+      <w:r>
+        <w:t xml:space="preserve">a </w:t>
+      </w:r>
+      <w:r>
+        <w:t xml:space="preserve">tailored security control. </w:t>
+      </w:r>
+      <w:r>
+        <w:t>The Framework Profile XML</w:t>
+      </w:r>
+      <w:r>
+        <w:t xml:space="preserve"> format</w:t>
+      </w:r>
+      <w:r>
+        <w:t xml:space="preserve"> shown in </w:t>
       </w:r>
       <w:r>
         <w:fldChar w:fldCharType="begin"/>
@@ -5250,24 +5596,34 @@
         <w:fldChar w:fldCharType="end"/>
       </w:r>
       <w:r>
-        <w:t xml:space="preserve"> contains two subcategories: ID.AM-1 and ID.AM-2. If the “</w:t>
-      </w:r>
-      <w:r>
-        <w:t>Restrict controls to Framework Profile informative references</w:t>
-      </w:r>
-      <w:r>
-        <w:t>” box in the Security Control Editor tab is checked, then the Security Control Editor’s “Control family” and Control” drop-down choices will be restricted to only those controls referenced by ID.AM-1 and ID.AM-2.</w:t>
-      </w:r>
-    </w:p>
-    <w:p>
-      <w:r>
-        <w:t xml:space="preserve">The non-editable “XML representation” text field at the bottom of </w:t>
+        <w:t xml:space="preserve"> is very simple. Its representation is limited to only the identifier of each subcategory included in the Profile</w:t>
+      </w:r>
+      <w:r>
+        <w:rPr>
+          <w:rStyle w:val="FootnoteReference"/>
+        </w:rPr>
+        <w:footnoteReference w:id="5"/>
+      </w:r>
+      <w:r>
+        <w:t xml:space="preserve">. </w:t>
+      </w:r>
+      <w:r>
+        <w:t>The tailored security control XML</w:t>
+      </w:r>
+      <w:r>
+        <w:t xml:space="preserve"> format</w:t>
+      </w:r>
+      <w:r>
+        <w:t xml:space="preserve"> </w:t>
+      </w:r>
+      <w:r>
+        <w:t xml:space="preserve">shown in </w:t>
       </w:r>
       <w:r>
         <w:fldChar w:fldCharType="begin"/>
       </w:r>
       <w:r>
-        <w:instrText xml:space="preserve"> REF _Ref437527061 \h </w:instrText>
+        <w:instrText xml:space="preserve"> REF _Ref431567721 \h </w:instrText>
       </w:r>
       <w:r>
         <w:fldChar w:fldCharType="separate"/>
@@ -5279,7 +5635,7 @@
         <w:rPr>
           <w:noProof/>
         </w:rPr>
-        <w:t>13</w:t>
+        <w:t>10</w:t>
       </w:r>
       <w:r>
         <w:fldChar w:fldCharType="end"/>
@@ -5288,208 +5644,33 @@
         <w:t xml:space="preserve"> </w:t>
       </w:r>
       <w:r>
-        <w:t xml:space="preserve">shows XML </w:t>
-      </w:r>
-      <w:r>
-        <w:t>updated</w:t>
-      </w:r>
-      <w:r>
-        <w:t xml:space="preserve"> on the fly based on</w:t>
-      </w:r>
-      <w:r>
-        <w:t xml:space="preserve"> which subcategory checkboxes are checked.</w:t>
-      </w:r>
-      <w:r>
-        <w:t xml:space="preserve"> As with the XML generated in the Security Control Editor tab, this XML can be copy-pasted into a third-party authoring application</w:t>
-      </w:r>
-      <w:r>
-        <w:t>.</w:t>
-      </w:r>
-    </w:p>
-    <w:p>
-      <w:pPr>
-        <w:pStyle w:val="Heading1"/>
-      </w:pPr>
-      <w:bookmarkStart w:id="23" w:name="_Ref431395618"/>
-      <w:bookmarkStart w:id="24" w:name="_Ref436666397"/>
-      <w:bookmarkEnd w:id="21"/>
-      <w:r>
-        <w:t>Baseline Tailor as an Integrated Security Guidance Portal</w:t>
-      </w:r>
-    </w:p>
-    <w:p>
-      <w:r>
-        <w:t xml:space="preserve">Section </w:t>
+        <w:t xml:space="preserve">is more information-intensive. Consider </w:t>
+      </w:r>
+      <w:r>
+        <w:t xml:space="preserve">the IA-3 example </w:t>
+      </w:r>
+      <w:r>
+        <w:t>from</w:t>
+      </w:r>
+      <w:r>
+        <w:t xml:space="preserve"> </w:t>
       </w:r>
       <w:r>
         <w:fldChar w:fldCharType="begin"/>
       </w:r>
       <w:r>
-        <w:instrText xml:space="preserve"> REF _Ref427842523 \r \h </w:instrText>
+        <w:instrText xml:space="preserve"> REF _Ref436741328 \r \h </w:instrText>
       </w:r>
       <w:r>
         <w:fldChar w:fldCharType="separate"/>
       </w:r>
       <w:r>
-        <w:t>4</w:t>
+        <w:t>4.2</w:t>
       </w:r>
       <w:r>
         <w:fldChar w:fldCharType="end"/>
       </w:r>
       <w:r>
-        <w:t xml:space="preserve"> touched on two Baseline Tailor use cases: tailoring a security control and developing Framework Profile. A third use for Baseline Tail</w:t>
-      </w:r>
-      <w:r>
-        <w:t>or is as a common interface for integrated viewing of security guidance from multiple sources. For example</w:t>
-      </w:r>
-    </w:p>
-    <w:p>
-      <w:pPr>
-        <w:pStyle w:val="Heading1"/>
-      </w:pPr>
-      <w:r>
-        <w:t>XML Format</w:t>
-      </w:r>
-      <w:r>
-        <w:t>s</w:t>
-      </w:r>
-      <w:bookmarkEnd w:id="23"/>
-      <w:bookmarkEnd w:id="24"/>
-    </w:p>
-    <w:p>
-      <w:r>
-        <w:t xml:space="preserve">Baseline Tailor produces </w:t>
-      </w:r>
-      <w:r>
-        <w:t>two types of XML</w:t>
-      </w:r>
-      <w:r>
-        <w:t xml:space="preserve"> data</w:t>
-      </w:r>
-      <w:r>
-        <w:t xml:space="preserve">: data representing </w:t>
-      </w:r>
-      <w:r>
-        <w:t xml:space="preserve">a </w:t>
-      </w:r>
-      <w:r>
-        <w:t xml:space="preserve">Framework Profile and </w:t>
-      </w:r>
-      <w:r>
-        <w:t xml:space="preserve">data representing </w:t>
-      </w:r>
-      <w:r>
-        <w:t xml:space="preserve">a </w:t>
-      </w:r>
-      <w:r>
-        <w:t xml:space="preserve">tailored security control. </w:t>
-      </w:r>
-      <w:r>
-        <w:t>The Framework Profile XML</w:t>
-      </w:r>
-      <w:r>
-        <w:t xml:space="preserve"> format</w:t>
-      </w:r>
-      <w:r>
-        <w:t xml:space="preserve"> shown in </w:t>
-      </w:r>
-      <w:r>
-        <w:fldChar w:fldCharType="begin"/>
-      </w:r>
-      <w:r>
-        <w:instrText xml:space="preserve"> REF _Ref437527061 \h </w:instrText>
-      </w:r>
-      <w:r>
-        <w:fldChar w:fldCharType="separate"/>
-      </w:r>
-      <w:r>
-        <w:t xml:space="preserve">Figure </w:t>
-      </w:r>
-      <w:r>
-        <w:rPr>
-          <w:noProof/>
-        </w:rPr>
-        <w:t>13</w:t>
-      </w:r>
-      <w:r>
-        <w:fldChar w:fldCharType="end"/>
-      </w:r>
-      <w:r>
-        <w:t xml:space="preserve"> is very simple. Its representation is limited to only the identifier of each subcategory included in the Profile</w:t>
-      </w:r>
-      <w:r>
-        <w:rPr>
-          <w:rStyle w:val="FootnoteReference"/>
-        </w:rPr>
-        <w:footnoteReference w:id="5"/>
-      </w:r>
-      <w:r>
-        <w:t xml:space="preserve">. </w:t>
-      </w:r>
-      <w:r>
-        <w:t>The tailored security control XML</w:t>
-      </w:r>
-      <w:r>
-        <w:t xml:space="preserve"> format</w:t>
-      </w:r>
-      <w:r>
-        <w:t xml:space="preserve"> </w:t>
-      </w:r>
-      <w:r>
-        <w:t xml:space="preserve">shown in </w:t>
-      </w:r>
-      <w:r>
-        <w:fldChar w:fldCharType="begin"/>
-      </w:r>
-      <w:r>
-        <w:instrText xml:space="preserve"> REF _Ref431567721 \h </w:instrText>
-      </w:r>
-      <w:r>
-        <w:fldChar w:fldCharType="separate"/>
-      </w:r>
-      <w:r>
-        <w:t xml:space="preserve">Figure </w:t>
-      </w:r>
-      <w:r>
-        <w:rPr>
-          <w:noProof/>
-        </w:rPr>
-        <w:t>10</w:t>
-      </w:r>
-      <w:r>
-        <w:fldChar w:fldCharType="end"/>
-      </w:r>
-      <w:r>
-        <w:t xml:space="preserve"> </w:t>
-      </w:r>
-      <w:r>
-        <w:t xml:space="preserve">is more information-intensive. Consider </w:t>
-      </w:r>
-      <w:r>
-        <w:t xml:space="preserve">the IA-3 example </w:t>
-      </w:r>
-      <w:r>
-        <w:t>from</w:t>
-      </w:r>
-      <w:r>
-        <w:t xml:space="preserve"> </w:t>
-      </w:r>
-      <w:r>
-        <w:fldChar w:fldCharType="begin"/>
-      </w:r>
-      <w:r>
-        <w:instrText xml:space="preserve"> REF _Ref436741328 \r \h </w:instrText>
-      </w:r>
-      <w:r>
-        <w:fldChar w:fldCharType="separate"/>
-      </w:r>
-      <w:r>
-        <w:t>4.2</w:t>
-      </w:r>
-      <w:r>
-        <w:fldChar w:fldCharType="end"/>
-      </w:r>
-      <w:r>
         <w:t>. The</w:t>
       </w:r>
       <w:r>
@@ -5502,6 +5683,7 @@
         <w:t xml:space="preserve">represents </w:t>
       </w:r>
       <w:r>
+        <w:lastRenderedPageBreak/>
         <w:t xml:space="preserve">not only </w:t>
       </w:r>
       <w:r>
@@ -5511,11 +5693,7 @@
         <w:t>but also</w:t>
       </w:r>
       <w:r>
-        <w:t xml:space="preserve"> the rationale explaining why </w:t>
-      </w:r>
-      <w:r>
-        <w:lastRenderedPageBreak/>
-        <w:t>the baseline was changed and ICS-specific supplemental guidance for the control and two of its enhancements.</w:t>
+        <w:t xml:space="preserve"> the rationale explaining why the baseline was changed and ICS-specific supplemental guidance for the control and two of its enhancements.</w:t>
       </w:r>
     </w:p>
     <w:p>
@@ -9457,7 +9635,7 @@
 </file>
 
 <file path=customXml/itemProps1.xml><?xml version="1.0" encoding="utf-8"?>
-<ds:datastoreItem xmlns:ds="http://schemas.openxmlformats.org/officeDocument/2006/customXml" ds:itemID="{676EADE4-D8F2-4BA1-AC0C-964138DF60EF}">
+<ds:datastoreItem xmlns:ds="http://schemas.openxmlformats.org/officeDocument/2006/customXml" ds:itemID="{9CA948A7-6AAD-4C2D-ABC1-A0549505BBBB}">
   <ds:schemaRefs>
     <ds:schemaRef ds:uri="http://schemas.openxmlformats.org/officeDocument/2006/bibliography"/>
   </ds:schemaRefs>

</xml_diff>

<commit_message>
Wrote more of new section and labeled figures
</commit_message>
<xml_diff>
--- a/bt/doc/UserGuide.docx
+++ b/bt/doc/UserGuide.docx
@@ -2428,14 +2428,27 @@
       <w:r>
         <w:t xml:space="preserve">Figure </w:t>
       </w:r>
-      <w:fldSimple w:instr=" SEQ Figure \* ARABIC ">
-        <w:r>
-          <w:rPr>
-            <w:noProof/>
-          </w:rPr>
-          <w:t>1</w:t>
-        </w:r>
-      </w:fldSimple>
+      <w:r>
+        <w:fldChar w:fldCharType="begin"/>
+      </w:r>
+      <w:r>
+        <w:instrText xml:space="preserve"> SEQ Figure \* ARABIC </w:instrText>
+      </w:r>
+      <w:r>
+        <w:fldChar w:fldCharType="separate"/>
+      </w:r>
+      <w:r>
+        <w:rPr>
+          <w:noProof/>
+        </w:rPr>
+        <w:t>1</w:t>
+      </w:r>
+      <w:r>
+        <w:rPr>
+          <w:noProof/>
+        </w:rPr>
+        <w:fldChar w:fldCharType="end"/>
+      </w:r>
       <w:bookmarkEnd w:id="3"/>
       <w:r>
         <w:t>. Preferences pushbutton above user interface tabs.</w:t>
@@ -2500,14 +2513,27 @@
       <w:r>
         <w:t xml:space="preserve">Figure </w:t>
       </w:r>
-      <w:fldSimple w:instr=" SEQ Figure \* ARABIC ">
-        <w:r>
-          <w:rPr>
-            <w:noProof/>
-          </w:rPr>
-          <w:t>2</w:t>
-        </w:r>
-      </w:fldSimple>
+      <w:r>
+        <w:fldChar w:fldCharType="begin"/>
+      </w:r>
+      <w:r>
+        <w:instrText xml:space="preserve"> SEQ Figure \* ARABIC </w:instrText>
+      </w:r>
+      <w:r>
+        <w:fldChar w:fldCharType="separate"/>
+      </w:r>
+      <w:r>
+        <w:rPr>
+          <w:noProof/>
+        </w:rPr>
+        <w:t>2</w:t>
+      </w:r>
+      <w:r>
+        <w:rPr>
+          <w:noProof/>
+        </w:rPr>
+        <w:fldChar w:fldCharType="end"/>
+      </w:r>
       <w:bookmarkEnd w:id="4"/>
       <w:r>
         <w:rPr>
@@ -2928,14 +2954,27 @@
       <w:r>
         <w:t xml:space="preserve">Figure </w:t>
       </w:r>
-      <w:fldSimple w:instr=" SEQ Figure \* ARABIC ">
-        <w:r>
-          <w:rPr>
-            <w:noProof/>
-          </w:rPr>
-          <w:t>3</w:t>
-        </w:r>
-      </w:fldSimple>
+      <w:r>
+        <w:fldChar w:fldCharType="begin"/>
+      </w:r>
+      <w:r>
+        <w:instrText xml:space="preserve"> SEQ Figure \* ARABIC </w:instrText>
+      </w:r>
+      <w:r>
+        <w:fldChar w:fldCharType="separate"/>
+      </w:r>
+      <w:r>
+        <w:rPr>
+          <w:noProof/>
+        </w:rPr>
+        <w:t>3</w:t>
+      </w:r>
+      <w:r>
+        <w:rPr>
+          <w:noProof/>
+        </w:rPr>
+        <w:fldChar w:fldCharType="end"/>
+      </w:r>
       <w:bookmarkEnd w:id="7"/>
       <w:r>
         <w:t xml:space="preserve">. </w:t>
@@ -3387,14 +3426,27 @@
       <w:r>
         <w:t xml:space="preserve">Figure </w:t>
       </w:r>
-      <w:fldSimple w:instr=" SEQ Figure \* ARABIC ">
-        <w:r>
-          <w:rPr>
-            <w:noProof/>
-          </w:rPr>
-          <w:t>4</w:t>
-        </w:r>
-      </w:fldSimple>
+      <w:r>
+        <w:fldChar w:fldCharType="begin"/>
+      </w:r>
+      <w:r>
+        <w:instrText xml:space="preserve"> SEQ Figure \* ARABIC </w:instrText>
+      </w:r>
+      <w:r>
+        <w:fldChar w:fldCharType="separate"/>
+      </w:r>
+      <w:r>
+        <w:rPr>
+          <w:noProof/>
+        </w:rPr>
+        <w:t>4</w:t>
+      </w:r>
+      <w:r>
+        <w:rPr>
+          <w:noProof/>
+        </w:rPr>
+        <w:fldChar w:fldCharType="end"/>
+      </w:r>
       <w:bookmarkEnd w:id="9"/>
       <w:r>
         <w:t>. Security control IA-3.</w:t>
@@ -3782,14 +3834,27 @@
       <w:r>
         <w:t xml:space="preserve">Figure </w:t>
       </w:r>
-      <w:fldSimple w:instr=" SEQ Figure \* ARABIC ">
-        <w:r>
-          <w:rPr>
-            <w:noProof/>
-          </w:rPr>
-          <w:t>5</w:t>
-        </w:r>
-      </w:fldSimple>
+      <w:r>
+        <w:fldChar w:fldCharType="begin"/>
+      </w:r>
+      <w:r>
+        <w:instrText xml:space="preserve"> SEQ Figure \* ARABIC </w:instrText>
+      </w:r>
+      <w:r>
+        <w:fldChar w:fldCharType="separate"/>
+      </w:r>
+      <w:r>
+        <w:rPr>
+          <w:noProof/>
+        </w:rPr>
+        <w:t>5</w:t>
+      </w:r>
+      <w:r>
+        <w:rPr>
+          <w:noProof/>
+        </w:rPr>
+        <w:fldChar w:fldCharType="end"/>
+      </w:r>
       <w:bookmarkEnd w:id="10"/>
       <w:r>
         <w:t xml:space="preserve">. </w:t>
@@ -3854,14 +3919,30 @@
       <w:r>
         <w:t xml:space="preserve">Figure </w:t>
       </w:r>
-      <w:fldSimple w:instr=" SEQ Figure \* ARABIC ">
-        <w:r>
-          <w:rPr>
-            <w:noProof/>
-          </w:rPr>
-          <w:t>6</w:t>
-        </w:r>
-      </w:fldSimple>
+      <w:r>
+        <w:fldChar w:fldCharType="begin"/>
+      </w:r>
+      <w:r>
+        <w:instrText xml:space="preserve"> SEQ Figure \* ARABIC</w:instrText>
+      </w:r>
+      <w:r>
+        <w:instrText xml:space="preserve"> </w:instrText>
+      </w:r>
+      <w:r>
+        <w:fldChar w:fldCharType="separate"/>
+      </w:r>
+      <w:r>
+        <w:rPr>
+          <w:noProof/>
+        </w:rPr>
+        <w:t>6</w:t>
+      </w:r>
+      <w:r>
+        <w:rPr>
+          <w:noProof/>
+        </w:rPr>
+        <w:fldChar w:fldCharType="end"/>
+      </w:r>
       <w:bookmarkEnd w:id="11"/>
       <w:r>
         <w:t>. Violation of cross-reference constraint.</w:t>
@@ -3924,14 +4005,27 @@
         <w:lastRenderedPageBreak/>
         <w:t xml:space="preserve">Figure </w:t>
       </w:r>
-      <w:fldSimple w:instr=" SEQ Figure \* ARABIC ">
-        <w:r>
-          <w:rPr>
-            <w:noProof/>
-          </w:rPr>
-          <w:t>7</w:t>
-        </w:r>
-      </w:fldSimple>
+      <w:r>
+        <w:fldChar w:fldCharType="begin"/>
+      </w:r>
+      <w:r>
+        <w:instrText xml:space="preserve"> SEQ Figure \* ARABIC </w:instrText>
+      </w:r>
+      <w:r>
+        <w:fldChar w:fldCharType="separate"/>
+      </w:r>
+      <w:r>
+        <w:rPr>
+          <w:noProof/>
+        </w:rPr>
+        <w:t>7</w:t>
+      </w:r>
+      <w:r>
+        <w:rPr>
+          <w:noProof/>
+        </w:rPr>
+        <w:fldChar w:fldCharType="end"/>
+      </w:r>
       <w:bookmarkEnd w:id="12"/>
       <w:r>
         <w:t>. Violation of baseline constraint.</w:t>
@@ -4237,14 +4331,27 @@
       <w:r>
         <w:t xml:space="preserve">Figure </w:t>
       </w:r>
-      <w:fldSimple w:instr=" SEQ Figure \* ARABIC ">
-        <w:r>
-          <w:rPr>
-            <w:noProof/>
-          </w:rPr>
-          <w:t>8</w:t>
-        </w:r>
-      </w:fldSimple>
+      <w:r>
+        <w:fldChar w:fldCharType="begin"/>
+      </w:r>
+      <w:r>
+        <w:instrText xml:space="preserve"> SEQ Figure \* ARABIC </w:instrText>
+      </w:r>
+      <w:r>
+        <w:fldChar w:fldCharType="separate"/>
+      </w:r>
+      <w:r>
+        <w:rPr>
+          <w:noProof/>
+        </w:rPr>
+        <w:t>8</w:t>
+      </w:r>
+      <w:r>
+        <w:rPr>
+          <w:noProof/>
+        </w:rPr>
+        <w:fldChar w:fldCharType="end"/>
+      </w:r>
       <w:bookmarkEnd w:id="13"/>
       <w:r>
         <w:t>. IA-3 tailored for an Industrial Control System.</w:t>
@@ -4457,14 +4564,27 @@
       <w:r>
         <w:t xml:space="preserve">Figure </w:t>
       </w:r>
-      <w:fldSimple w:instr=" SEQ Figure \* ARABIC ">
-        <w:r>
-          <w:rPr>
-            <w:noProof/>
-          </w:rPr>
-          <w:t>9</w:t>
-        </w:r>
-      </w:fldSimple>
+      <w:r>
+        <w:fldChar w:fldCharType="begin"/>
+      </w:r>
+      <w:r>
+        <w:instrText xml:space="preserve"> SEQ Figure \* ARABIC </w:instrText>
+      </w:r>
+      <w:r>
+        <w:fldChar w:fldCharType="separate"/>
+      </w:r>
+      <w:r>
+        <w:rPr>
+          <w:noProof/>
+        </w:rPr>
+        <w:t>9</w:t>
+      </w:r>
+      <w:r>
+        <w:rPr>
+          <w:noProof/>
+        </w:rPr>
+        <w:fldChar w:fldCharType="end"/>
+      </w:r>
       <w:bookmarkEnd w:id="14"/>
       <w:r>
         <w:t>. IA-3 text fields with ICS-specific guidance replacing stubs.</w:t>
@@ -4615,14 +4735,27 @@
       <w:r>
         <w:t xml:space="preserve">Figure </w:t>
       </w:r>
-      <w:fldSimple w:instr=" SEQ Figure \* ARABIC ">
-        <w:r>
-          <w:rPr>
-            <w:noProof/>
-          </w:rPr>
-          <w:t>10</w:t>
-        </w:r>
-      </w:fldSimple>
+      <w:r>
+        <w:fldChar w:fldCharType="begin"/>
+      </w:r>
+      <w:r>
+        <w:instrText xml:space="preserve"> SEQ Figure \* ARABIC </w:instrText>
+      </w:r>
+      <w:r>
+        <w:fldChar w:fldCharType="separate"/>
+      </w:r>
+      <w:r>
+        <w:rPr>
+          <w:noProof/>
+        </w:rPr>
+        <w:t>10</w:t>
+      </w:r>
+      <w:r>
+        <w:rPr>
+          <w:noProof/>
+        </w:rPr>
+        <w:fldChar w:fldCharType="end"/>
+      </w:r>
       <w:bookmarkEnd w:id="15"/>
       <w:r>
         <w:t xml:space="preserve">. XML generated by </w:t>
@@ -4824,14 +4957,27 @@
       <w:r>
         <w:t xml:space="preserve">Figure </w:t>
       </w:r>
-      <w:fldSimple w:instr=" SEQ Figure \* ARABIC ">
-        <w:r>
-          <w:rPr>
-            <w:noProof/>
-          </w:rPr>
-          <w:t>11</w:t>
-        </w:r>
-      </w:fldSimple>
+      <w:r>
+        <w:fldChar w:fldCharType="begin"/>
+      </w:r>
+      <w:r>
+        <w:instrText xml:space="preserve"> SEQ Figure \* ARABIC </w:instrText>
+      </w:r>
+      <w:r>
+        <w:fldChar w:fldCharType="separate"/>
+      </w:r>
+      <w:r>
+        <w:rPr>
+          <w:noProof/>
+        </w:rPr>
+        <w:t>11</w:t>
+      </w:r>
+      <w:r>
+        <w:rPr>
+          <w:noProof/>
+        </w:rPr>
+        <w:fldChar w:fldCharType="end"/>
+      </w:r>
       <w:bookmarkEnd w:id="17"/>
       <w:r>
         <w:t>. Subcategory referencing IA-3.</w:t>
@@ -4982,14 +5128,27 @@
       <w:r>
         <w:t xml:space="preserve">Figure </w:t>
       </w:r>
-      <w:fldSimple w:instr=" SEQ Figure \* ARABIC ">
-        <w:r>
-          <w:rPr>
-            <w:noProof/>
-          </w:rPr>
-          <w:t>12</w:t>
-        </w:r>
-      </w:fldSimple>
+      <w:r>
+        <w:fldChar w:fldCharType="begin"/>
+      </w:r>
+      <w:r>
+        <w:instrText xml:space="preserve"> SEQ Figure \* ARABIC </w:instrText>
+      </w:r>
+      <w:r>
+        <w:fldChar w:fldCharType="separate"/>
+      </w:r>
+      <w:r>
+        <w:rPr>
+          <w:noProof/>
+        </w:rPr>
+        <w:t>12</w:t>
+      </w:r>
+      <w:r>
+        <w:rPr>
+          <w:noProof/>
+        </w:rPr>
+        <w:fldChar w:fldCharType="end"/>
+      </w:r>
       <w:bookmarkEnd w:id="18"/>
       <w:r>
         <w:t xml:space="preserve">. Subcategories referencing </w:t>
@@ -5236,14 +5395,27 @@
       <w:r>
         <w:t xml:space="preserve">Figure </w:t>
       </w:r>
-      <w:fldSimple w:instr=" SEQ Figure \* ARABIC ">
-        <w:r>
-          <w:rPr>
-            <w:noProof/>
-          </w:rPr>
-          <w:t>13</w:t>
-        </w:r>
-      </w:fldSimple>
+      <w:r>
+        <w:fldChar w:fldCharType="begin"/>
+      </w:r>
+      <w:r>
+        <w:instrText xml:space="preserve"> SEQ Figure \* ARABIC </w:instrText>
+      </w:r>
+      <w:r>
+        <w:fldChar w:fldCharType="separate"/>
+      </w:r>
+      <w:r>
+        <w:rPr>
+          <w:noProof/>
+        </w:rPr>
+        <w:t>13</w:t>
+      </w:r>
+      <w:r>
+        <w:rPr>
+          <w:noProof/>
+        </w:rPr>
+        <w:fldChar w:fldCharType="end"/>
+      </w:r>
       <w:bookmarkEnd w:id="21"/>
       <w:r>
         <w:t>. Framework Profile tab.</w:t>
@@ -5440,21 +5612,128 @@
       <w:r>
         <w:t xml:space="preserve"> decides to use Baseline Tailor </w:t>
       </w:r>
-    </w:p>
-    <w:p>
+      <w:r>
+        <w:t xml:space="preserve">to help determine which security controls should be implemented. The analyst begins by checking the NIST SP 800-82 box in the preferences dialog (shown in </w:t>
+      </w:r>
+      <w:r>
+        <w:fldChar w:fldCharType="begin"/>
+      </w:r>
+      <w:r>
+        <w:instrText xml:space="preserve"> REF _Ref443905425 \h </w:instrText>
+      </w:r>
+      <w:r>
+        <w:fldChar w:fldCharType="separate"/>
+      </w:r>
+      <w:r>
+        <w:t xml:space="preserve">Figure </w:t>
+      </w:r>
+      <w:r>
+        <w:rPr>
+          <w:noProof/>
+        </w:rPr>
+        <w:t>2</w:t>
+      </w:r>
+      <w:r>
+        <w:fldChar w:fldCharType="end"/>
+      </w:r>
+      <w:r>
+        <w:t>). In the Cyber Framework Browser tab, the analyst then chooses the PROTECT (PR) core function and Access Control (PR.AC) category</w:t>
+      </w:r>
+      <w:r>
+        <w:t xml:space="preserve"> (shown in </w:t>
+      </w:r>
+      <w:r>
+        <w:fldChar w:fldCharType="begin"/>
+      </w:r>
+      <w:r>
+        <w:instrText xml:space="preserve"> REF _Ref436732840 \h </w:instrText>
+      </w:r>
+      <w:r>
+        <w:fldChar w:fldCharType="separate"/>
+      </w:r>
+      <w:r>
+        <w:t xml:space="preserve">Figure </w:t>
+      </w:r>
+      <w:r>
+        <w:rPr>
+          <w:noProof/>
+        </w:rPr>
+        <w:t>3</w:t>
+      </w:r>
+      <w:r>
+        <w:fldChar w:fldCharType="end"/>
+      </w:r>
+      <w:r>
+        <w:t>)</w:t>
+      </w:r>
+      <w:r>
+        <w:t>.</w:t>
+      </w:r>
+      <w:r>
+        <w:t xml:space="preserve"> </w:t>
+      </w:r>
+      <w:r>
+        <w:t xml:space="preserve">Using the Subcategory drop-down list, the analyst next looks at </w:t>
+      </w:r>
+      <w:proofErr w:type="gramStart"/>
+      <w:r>
+        <w:t>PR.AC’s</w:t>
+      </w:r>
+      <w:proofErr w:type="gramEnd"/>
+      <w:r>
+        <w:t xml:space="preserve"> five subcategories and decides to create a Profile containing them. To do so, the analyst switches to the Framework Profile tab and makes the selections shown in </w:t>
+      </w:r>
+      <w:r>
+        <w:fldChar w:fldCharType="begin"/>
+      </w:r>
+      <w:r>
+        <w:instrText xml:space="preserve"> REF _Ref437527061 \h </w:instrText>
+      </w:r>
+      <w:r>
+        <w:fldChar w:fldCharType="separate"/>
+      </w:r>
+      <w:r>
+        <w:t xml:space="preserve">Figure </w:t>
+      </w:r>
+      <w:r>
+        <w:rPr>
+          <w:noProof/>
+        </w:rPr>
+        <w:t>13</w:t>
+      </w:r>
+      <w:r>
+        <w:fldChar w:fldCharType="end"/>
+      </w:r>
+      <w:r>
+        <w:t>.</w:t>
+      </w:r>
+    </w:p>
+    <w:p>
+      <w:r>
+        <w:lastRenderedPageBreak/>
+        <w:t xml:space="preserve">The analyst now switches to the Security Control Editor tab check the box restricting control choices to only those that are referenced by </w:t>
+      </w:r>
+      <w:r>
+        <w:t>subcategories of PR.AC.</w:t>
+      </w:r>
+      <w:r>
+        <w:t xml:space="preserve"> </w:t>
+      </w:r>
+    </w:p>
+    <w:p/>
+    <w:p>
+      <w:pPr>
+        <w:keepNext/>
+      </w:pPr>
       <w:bookmarkStart w:id="24" w:name="_GoBack"/>
-      <w:bookmarkEnd w:id="24"/>
-    </w:p>
-    <w:p>
       <w:r>
         <w:rPr>
           <w:noProof/>
         </w:rPr>
-        <w:lastRenderedPageBreak/>
         <w:drawing>
-          <wp:inline distT="0" distB="0" distL="0" distR="0" wp14:anchorId="53B63CCF" wp14:editId="682D1E16">
-            <wp:extent cx="5484254" cy="1090465"/>
-            <wp:effectExtent l="0" t="0" r="2540" b="0"/>
+          <wp:inline distT="0" distB="0" distL="0" distR="0" wp14:anchorId="53B63CCF" wp14:editId="350DB81F">
+            <wp:extent cx="5486400" cy="1298448"/>
+            <wp:effectExtent l="0" t="0" r="0" b="0"/>
             <wp:docPr id="17" name="Picture 17"/>
             <wp:cNvGraphicFramePr>
               <a:graphicFrameLocks xmlns:a="http://schemas.openxmlformats.org/drawingml/2006/main" noChangeAspect="1"/>
@@ -5466,7 +5745,7 @@
                     <pic:cNvPr id="17" name="PR.AC-constrained.png"/>
                     <pic:cNvPicPr/>
                   </pic:nvPicPr>
-                  <pic:blipFill rotWithShape="1">
+                  <pic:blipFill>
                     <a:blip r:embed="rId28">
                       <a:extLst>
                         <a:ext uri="{28A0092B-C50C-407E-A947-70E740481C1C}">
@@ -5474,13 +5753,14 @@
                         </a:ext>
                       </a:extLst>
                     </a:blip>
-                    <a:srcRect b="15985"/>
-                    <a:stretch/>
+                    <a:stretch>
+                      <a:fillRect/>
+                    </a:stretch>
                   </pic:blipFill>
                   <pic:spPr bwMode="auto">
                     <a:xfrm>
                       <a:off x="0" y="0"/>
-                      <a:ext cx="5486400" cy="1090892"/>
+                      <a:ext cx="5486400" cy="1298448"/>
                     </a:xfrm>
                     <a:prstGeom prst="rect">
                       <a:avLst/>
@@ -5500,8 +5780,31 @@
           </wp:inline>
         </w:drawing>
       </w:r>
-    </w:p>
-    <w:p>
+      <w:bookmarkEnd w:id="24"/>
+    </w:p>
+    <w:p>
+      <w:pPr>
+        <w:pStyle w:val="Caption"/>
+      </w:pPr>
+      <w:r>
+        <w:t xml:space="preserve">Figure </w:t>
+      </w:r>
+      <w:fldSimple w:instr=" SEQ Figure \* ARABIC ">
+        <w:r>
+          <w:rPr>
+            <w:noProof/>
+          </w:rPr>
+          <w:t>14</w:t>
+        </w:r>
+      </w:fldSimple>
+      <w:r>
+        <w:t>. Control families referenced by PR.AC subcategories.</w:t>
+      </w:r>
+    </w:p>
+    <w:p>
+      <w:pPr>
+        <w:keepNext/>
+      </w:pPr>
       <w:r>
         <w:rPr>
           <w:noProof/>
@@ -5557,6 +5860,28 @@
       </w:r>
     </w:p>
     <w:p>
+      <w:pPr>
+        <w:pStyle w:val="Caption"/>
+      </w:pPr>
+      <w:r>
+        <w:t xml:space="preserve">Figure </w:t>
+      </w:r>
+      <w:fldSimple w:instr=" SEQ Figure \* ARABIC ">
+        <w:r>
+          <w:rPr>
+            <w:noProof/>
+          </w:rPr>
+          <w:t>15</w:t>
+        </w:r>
+      </w:fldSimple>
+      <w:r>
+        <w:t>. Controls belonging to Access Control family that are referenced by PR.AC subcategories.</w:t>
+      </w:r>
+    </w:p>
+    <w:p>
+      <w:pPr>
+        <w:keepNext/>
+      </w:pPr>
       <w:r>
         <w:rPr>
           <w:noProof/>
@@ -5605,10 +5930,42 @@
       </w:r>
     </w:p>
     <w:p>
+      <w:pPr>
+        <w:pStyle w:val="Caption"/>
+      </w:pPr>
+      <w:r>
+        <w:t xml:space="preserve">Figure </w:t>
+      </w:r>
+      <w:fldSimple w:instr=" SEQ Figure \* ARABIC ">
+        <w:r>
+          <w:rPr>
+            <w:noProof/>
+          </w:rPr>
+          <w:t>16</w:t>
+        </w:r>
+      </w:fldSimple>
+      <w:r>
+        <w:t xml:space="preserve">. </w:t>
+      </w:r>
+      <w:r>
+        <w:t xml:space="preserve">Security control </w:t>
+      </w:r>
+      <w:r>
+        <w:t>AC-2</w:t>
+      </w:r>
+      <w:r>
+        <w:t>.</w:t>
+      </w:r>
+    </w:p>
+    <w:p>
+      <w:pPr>
+        <w:keepNext/>
+      </w:pPr>
       <w:r>
         <w:rPr>
           <w:noProof/>
         </w:rPr>
+        <w:lastRenderedPageBreak/>
         <w:drawing>
           <wp:inline distT="0" distB="0" distL="0" distR="0" wp14:anchorId="1C621728" wp14:editId="5991DFD5">
             <wp:extent cx="5486400" cy="1143000"/>
@@ -5653,11 +6010,32 @@
       </w:r>
     </w:p>
     <w:p>
+      <w:pPr>
+        <w:pStyle w:val="Caption"/>
+      </w:pPr>
+      <w:r>
+        <w:t xml:space="preserve">Figure </w:t>
+      </w:r>
+      <w:fldSimple w:instr=" SEQ Figure \* ARABIC ">
+        <w:r>
+          <w:rPr>
+            <w:noProof/>
+          </w:rPr>
+          <w:t>17</w:t>
+        </w:r>
+      </w:fldSimple>
+      <w:r>
+        <w:t>. NIST SP 800-53 database: AC-2 summary.</w:t>
+      </w:r>
+    </w:p>
+    <w:p>
+      <w:pPr>
+        <w:keepNext/>
+      </w:pPr>
       <w:r>
         <w:rPr>
           <w:noProof/>
         </w:rPr>
-        <w:lastRenderedPageBreak/>
         <w:drawing>
           <wp:inline distT="0" distB="0" distL="0" distR="0" wp14:anchorId="429B2625" wp14:editId="09042976">
             <wp:extent cx="5486400" cy="3822192"/>
@@ -5702,10 +6080,33 @@
       </w:r>
     </w:p>
     <w:p>
+      <w:pPr>
+        <w:pStyle w:val="Caption"/>
+      </w:pPr>
+      <w:r>
+        <w:t xml:space="preserve">Figure </w:t>
+      </w:r>
+      <w:fldSimple w:instr=" SEQ Figure \* ARABIC ">
+        <w:r>
+          <w:rPr>
+            <w:noProof/>
+          </w:rPr>
+          <w:t>18</w:t>
+        </w:r>
+      </w:fldSimple>
+      <w:r>
+        <w:t>. NIST SP 800-53 database: AC-2 description.</w:t>
+      </w:r>
+    </w:p>
+    <w:p>
+      <w:pPr>
+        <w:keepNext/>
+      </w:pPr>
       <w:r>
         <w:rPr>
           <w:noProof/>
         </w:rPr>
+        <w:lastRenderedPageBreak/>
         <w:drawing>
           <wp:inline distT="0" distB="0" distL="0" distR="0" wp14:anchorId="43319949" wp14:editId="40EA50AC">
             <wp:extent cx="5486400" cy="2569464"/>
@@ -5751,6 +6152,25 @@
     </w:p>
     <w:p>
       <w:pPr>
+        <w:pStyle w:val="Caption"/>
+      </w:pPr>
+      <w:r>
+        <w:t xml:space="preserve">Figure </w:t>
+      </w:r>
+      <w:fldSimple w:instr=" SEQ Figure \* ARABIC ">
+        <w:r>
+          <w:rPr>
+            <w:noProof/>
+          </w:rPr>
+          <w:t>19</w:t>
+        </w:r>
+      </w:fldSimple>
+      <w:r>
+        <w:t>. NIST SP 800-82 ICS Overlay definition: AC-2.</w:t>
+      </w:r>
+    </w:p>
+    <w:p>
+      <w:pPr>
         <w:pStyle w:val="Heading1"/>
       </w:pPr>
       <w:r>
@@ -5821,244 +6241,241 @@
         <w:fldChar w:fldCharType="end"/>
       </w:r>
       <w:r>
-        <w:t xml:space="preserve"> is very simple. Its representation is limited to only the identifier of each subcategory </w:t>
-      </w:r>
+        <w:t xml:space="preserve"> is very simple. Its representation is limited to only the identifier of each subcategory included in the Profile</w:t>
+      </w:r>
+      <w:r>
+        <w:rPr>
+          <w:rStyle w:val="FootnoteReference"/>
+        </w:rPr>
+        <w:footnoteReference w:id="5"/>
+      </w:r>
+      <w:r>
+        <w:t xml:space="preserve">. </w:t>
+      </w:r>
+      <w:r>
+        <w:t>The tailored security control XML</w:t>
+      </w:r>
+      <w:r>
+        <w:t xml:space="preserve"> format</w:t>
+      </w:r>
+      <w:r>
+        <w:t xml:space="preserve"> </w:t>
+      </w:r>
+      <w:r>
+        <w:t xml:space="preserve">shown in </w:t>
+      </w:r>
+      <w:r>
+        <w:fldChar w:fldCharType="begin"/>
+      </w:r>
+      <w:r>
+        <w:instrText xml:space="preserve"> REF _Ref431567721 \h </w:instrText>
+      </w:r>
+      <w:r>
+        <w:fldChar w:fldCharType="separate"/>
+      </w:r>
+      <w:r>
+        <w:t xml:space="preserve">Figure </w:t>
+      </w:r>
+      <w:r>
+        <w:rPr>
+          <w:noProof/>
+        </w:rPr>
+        <w:t>10</w:t>
+      </w:r>
+      <w:r>
+        <w:fldChar w:fldCharType="end"/>
+      </w:r>
+      <w:r>
+        <w:t xml:space="preserve"> </w:t>
+      </w:r>
+      <w:r>
+        <w:t xml:space="preserve">is more information-intensive. Consider </w:t>
+      </w:r>
+      <w:r>
+        <w:t xml:space="preserve">the IA-3 example </w:t>
+      </w:r>
+      <w:r>
+        <w:t>from</w:t>
+      </w:r>
+      <w:r>
+        <w:t xml:space="preserve"> </w:t>
+      </w:r>
+      <w:r>
+        <w:fldChar w:fldCharType="begin"/>
+      </w:r>
+      <w:r>
+        <w:instrText xml:space="preserve"> REF _Ref436741328 \r \h </w:instrText>
+      </w:r>
+      <w:r>
+        <w:fldChar w:fldCharType="separate"/>
+      </w:r>
+      <w:r>
+        <w:t>4.2</w:t>
+      </w:r>
+      <w:r>
+        <w:fldChar w:fldCharType="end"/>
+      </w:r>
+      <w:r>
+        <w:t>. The</w:t>
+      </w:r>
+      <w:r>
+        <w:t xml:space="preserve"> XML data </w:t>
+      </w:r>
+      <w:r>
+        <w:t xml:space="preserve">produced </w:t>
+      </w:r>
+      <w:r>
+        <w:t xml:space="preserve">represents </w:t>
+      </w:r>
+      <w:r>
+        <w:t xml:space="preserve">not only </w:t>
+      </w:r>
+      <w:r>
+        <w:t xml:space="preserve">all changes to the NIST SP 800-53 IA-3 baseline, </w:t>
+      </w:r>
+      <w:r>
+        <w:t>but also</w:t>
+      </w:r>
+      <w:r>
+        <w:t xml:space="preserve"> the rationale explaining why the baseline was changed and ICS-specific supplemental guidance for the control and two of its enhancements.</w:t>
+      </w:r>
+    </w:p>
+    <w:p>
+      <w:r>
+        <w:t>Neither of these</w:t>
+      </w:r>
+      <w:r>
+        <w:t xml:space="preserve"> two XML formats are </w:t>
+      </w:r>
+      <w:r>
+        <w:t>particularly</w:t>
+      </w:r>
+      <w:r>
+        <w:t xml:space="preserve"> useful in </w:t>
+      </w:r>
+      <w:r>
+        <w:t>isolation</w:t>
+      </w:r>
+      <w:r>
+        <w:t xml:space="preserve">. </w:t>
+      </w:r>
+      <w:r>
+        <w:t>Although t</w:t>
+      </w:r>
+      <w:r>
+        <w:t xml:space="preserve">hey contain information pertaining to selection and tailoring, </w:t>
+      </w:r>
+      <w:r>
+        <w:t xml:space="preserve">the format does not represent the </w:t>
+      </w:r>
+      <w:r>
+        <w:t xml:space="preserve">content of what is being selected or tailored. </w:t>
+      </w:r>
+      <w:r>
+        <w:t>For t</w:t>
+      </w:r>
+      <w:r>
+        <w:t>he Framework Profile XML representation</w:t>
+      </w:r>
+      <w:r>
+        <w:t xml:space="preserve">, the missing piece is </w:t>
+      </w:r>
+      <w:r>
+        <w:t xml:space="preserve">XML </w:t>
+      </w:r>
+      <w:r>
+        <w:t>representing</w:t>
+      </w:r>
+      <w:r>
+        <w:t xml:space="preserve"> the Framework Core</w:t>
+      </w:r>
+      <w:r>
+        <w:t xml:space="preserve"> content</w:t>
+      </w:r>
+      <w:r>
+        <w:t xml:space="preserve">. For the tailored </w:t>
+      </w:r>
+      <w:r>
+        <w:t xml:space="preserve">security </w:t>
+      </w:r>
+      <w:r>
+        <w:t xml:space="preserve">control XML, the missing piece is XML </w:t>
+      </w:r>
+      <w:r>
+        <w:t>representing</w:t>
+      </w:r>
+      <w:r>
+        <w:t xml:space="preserve"> the NIST SP 800-53 security control catalog</w:t>
+      </w:r>
+      <w:r>
+        <w:t xml:space="preserve"> content</w:t>
+      </w:r>
+      <w:r>
+        <w:t xml:space="preserve">. </w:t>
+      </w:r>
+    </w:p>
+    <w:p>
+      <w:r>
+        <w:t>Fortunately, these two missing pieces are not actually “missing”. Baseline Tailor uses an XML representation of the Framework Core internally to populate the user interface objects in Cyber Framework Browser tab (</w:t>
+      </w:r>
+      <w:r>
+        <w:t xml:space="preserve">discussed in </w:t>
+      </w:r>
+      <w:r>
+        <w:fldChar w:fldCharType="begin"/>
+      </w:r>
+      <w:r>
+        <w:instrText xml:space="preserve"> REF _Ref444074399 \r \h </w:instrText>
+      </w:r>
+      <w:r>
+        <w:fldChar w:fldCharType="separate"/>
+      </w:r>
+      <w:r>
+        <w:t>4.1</w:t>
+      </w:r>
+      <w:r>
+        <w:fldChar w:fldCharType="end"/>
+      </w:r>
+      <w:r>
+        <w:t xml:space="preserve">). </w:t>
+      </w:r>
+      <w:r>
+        <w:t>An XML representation of the NIST SP 800-53 security control catalog powers the</w:t>
+      </w:r>
+      <w:r>
+        <w:t xml:space="preserve"> </w:t>
+      </w:r>
+      <w:r>
+        <w:t xml:space="preserve">NIST SP 800-53 database (mentioned in section </w:t>
+      </w:r>
+      <w:r>
+        <w:fldChar w:fldCharType="begin"/>
+      </w:r>
+      <w:r>
+        <w:instrText xml:space="preserve"> REF _Ref444166060 \r \h </w:instrText>
+      </w:r>
+      <w:r>
+        <w:fldChar w:fldCharType="separate"/>
+      </w:r>
+      <w:r>
+        <w:t>1</w:t>
+      </w:r>
+      <w:r>
+        <w:fldChar w:fldCharType="end"/>
+      </w:r>
+      <w:r>
+        <w:t>)</w:t>
+      </w:r>
+      <w:r>
+        <w:t>.</w:t>
+      </w:r>
+      <w:r>
+        <w:t xml:space="preserve"> Thus, when supplemented with the Framework Core and security catalog XML data sources, the XML Baseline Tailor produces provides a useful representation of a Profile or tailored control.</w:t>
+      </w:r>
+    </w:p>
+    <w:p>
       <w:r>
         <w:lastRenderedPageBreak/>
-        <w:t>included in the Profile</w:t>
-      </w:r>
-      <w:r>
-        <w:rPr>
-          <w:rStyle w:val="FootnoteReference"/>
-        </w:rPr>
-        <w:footnoteReference w:id="5"/>
-      </w:r>
-      <w:r>
-        <w:t xml:space="preserve">. </w:t>
-      </w:r>
-      <w:r>
-        <w:t>The tailored security control XML</w:t>
-      </w:r>
-      <w:r>
-        <w:t xml:space="preserve"> format</w:t>
-      </w:r>
-      <w:r>
-        <w:t xml:space="preserve"> </w:t>
-      </w:r>
-      <w:r>
-        <w:t xml:space="preserve">shown in </w:t>
-      </w:r>
-      <w:r>
-        <w:fldChar w:fldCharType="begin"/>
-      </w:r>
-      <w:r>
-        <w:instrText xml:space="preserve"> REF _Ref431567721 \h </w:instrText>
-      </w:r>
-      <w:r>
-        <w:fldChar w:fldCharType="separate"/>
-      </w:r>
-      <w:r>
-        <w:t xml:space="preserve">Figure </w:t>
-      </w:r>
-      <w:r>
-        <w:rPr>
-          <w:noProof/>
-        </w:rPr>
-        <w:t>10</w:t>
-      </w:r>
-      <w:r>
-        <w:fldChar w:fldCharType="end"/>
-      </w:r>
-      <w:r>
-        <w:t xml:space="preserve"> </w:t>
-      </w:r>
-      <w:r>
-        <w:t xml:space="preserve">is more information-intensive. Consider </w:t>
-      </w:r>
-      <w:r>
-        <w:t xml:space="preserve">the IA-3 example </w:t>
-      </w:r>
-      <w:r>
-        <w:t>from</w:t>
-      </w:r>
-      <w:r>
-        <w:t xml:space="preserve"> </w:t>
-      </w:r>
-      <w:r>
-        <w:fldChar w:fldCharType="begin"/>
-      </w:r>
-      <w:r>
-        <w:instrText xml:space="preserve"> REF _Ref436741328 \r \h </w:instrText>
-      </w:r>
-      <w:r>
-        <w:fldChar w:fldCharType="separate"/>
-      </w:r>
-      <w:r>
-        <w:t>4.2</w:t>
-      </w:r>
-      <w:r>
-        <w:fldChar w:fldCharType="end"/>
-      </w:r>
-      <w:r>
-        <w:t>. The</w:t>
-      </w:r>
-      <w:r>
-        <w:t xml:space="preserve"> XML data </w:t>
-      </w:r>
-      <w:r>
-        <w:t xml:space="preserve">produced </w:t>
-      </w:r>
-      <w:r>
-        <w:t xml:space="preserve">represents </w:t>
-      </w:r>
-      <w:r>
-        <w:t xml:space="preserve">not only </w:t>
-      </w:r>
-      <w:r>
-        <w:t xml:space="preserve">all changes to the NIST SP 800-53 IA-3 baseline, </w:t>
-      </w:r>
-      <w:r>
-        <w:t>but also</w:t>
-      </w:r>
-      <w:r>
-        <w:t xml:space="preserve"> the rationale explaining why the baseline was changed and ICS-specific supplemental guidance for the control and two of its enhancements.</w:t>
-      </w:r>
-    </w:p>
-    <w:p>
-      <w:r>
-        <w:t>Neither of these</w:t>
-      </w:r>
-      <w:r>
-        <w:t xml:space="preserve"> two XML formats are </w:t>
-      </w:r>
-      <w:r>
-        <w:t>particularly</w:t>
-      </w:r>
-      <w:r>
-        <w:t xml:space="preserve"> useful in </w:t>
-      </w:r>
-      <w:r>
-        <w:t>isolation</w:t>
-      </w:r>
-      <w:r>
-        <w:t xml:space="preserve">. </w:t>
-      </w:r>
-      <w:r>
-        <w:t>Although t</w:t>
-      </w:r>
-      <w:r>
-        <w:t xml:space="preserve">hey contain information pertaining to selection and tailoring, </w:t>
-      </w:r>
-      <w:r>
-        <w:t xml:space="preserve">the format does not represent the </w:t>
-      </w:r>
-      <w:r>
-        <w:t xml:space="preserve">content of what is being selected or tailored. </w:t>
-      </w:r>
-      <w:r>
-        <w:t>For t</w:t>
-      </w:r>
-      <w:r>
-        <w:t>he Framework Profile XML representation</w:t>
-      </w:r>
-      <w:r>
-        <w:t xml:space="preserve">, the missing piece is </w:t>
-      </w:r>
-      <w:r>
-        <w:t xml:space="preserve">XML </w:t>
-      </w:r>
-      <w:r>
-        <w:t>representing</w:t>
-      </w:r>
-      <w:r>
-        <w:t xml:space="preserve"> the Framework Core</w:t>
-      </w:r>
-      <w:r>
-        <w:t xml:space="preserve"> content</w:t>
-      </w:r>
-      <w:r>
-        <w:t xml:space="preserve">. For the tailored </w:t>
-      </w:r>
-      <w:r>
-        <w:t xml:space="preserve">security </w:t>
-      </w:r>
-      <w:r>
-        <w:t xml:space="preserve">control XML, the missing piece is XML </w:t>
-      </w:r>
-      <w:r>
-        <w:t>representing</w:t>
-      </w:r>
-      <w:r>
-        <w:t xml:space="preserve"> the NIST SP 800-53 security control catalog</w:t>
-      </w:r>
-      <w:r>
-        <w:t xml:space="preserve"> content</w:t>
-      </w:r>
-      <w:r>
-        <w:t xml:space="preserve">. </w:t>
-      </w:r>
-    </w:p>
-    <w:p>
-      <w:r>
-        <w:t>Fortunately, these two missing pieces are not actually “missing”. Baseline Tailor uses an XML representation of the Framework Core internally to populate the user interface objects in Cyber Framework Browser tab (</w:t>
-      </w:r>
-      <w:r>
-        <w:t xml:space="preserve">discussed in </w:t>
-      </w:r>
-      <w:r>
-        <w:fldChar w:fldCharType="begin"/>
-      </w:r>
-      <w:r>
-        <w:instrText xml:space="preserve"> REF _Ref444074399 \r \h </w:instrText>
-      </w:r>
-      <w:r>
-        <w:fldChar w:fldCharType="separate"/>
-      </w:r>
-      <w:r>
-        <w:t>4.1</w:t>
-      </w:r>
-      <w:r>
-        <w:fldChar w:fldCharType="end"/>
-      </w:r>
-      <w:r>
-        <w:t xml:space="preserve">). </w:t>
-      </w:r>
-      <w:r>
-        <w:t>An XML representation of the NIST SP 800-53 security control catalog powers the</w:t>
-      </w:r>
-      <w:r>
-        <w:t xml:space="preserve"> </w:t>
-      </w:r>
-      <w:r>
-        <w:t xml:space="preserve">NIST SP 800-53 database (mentioned in section </w:t>
-      </w:r>
-      <w:r>
-        <w:fldChar w:fldCharType="begin"/>
-      </w:r>
-      <w:r>
-        <w:instrText xml:space="preserve"> REF _Ref444166060 \r \h </w:instrText>
-      </w:r>
-      <w:r>
-        <w:fldChar w:fldCharType="separate"/>
-      </w:r>
-      <w:r>
-        <w:t>1</w:t>
-      </w:r>
-      <w:r>
-        <w:fldChar w:fldCharType="end"/>
-      </w:r>
-      <w:r>
-        <w:t>)</w:t>
-      </w:r>
-      <w:r>
-        <w:t>.</w:t>
-      </w:r>
-      <w:r>
-        <w:t xml:space="preserve"> Thus, when supplemented with the Framework Core and security catalog XML data sources, the XML Baseline Tailor produces provides a useful representation of a Profile or tailored control.</w:t>
-      </w:r>
-    </w:p>
-    <w:p>
-      <w:r>
         <w:t xml:space="preserve">Links to the aforementioned XML resources, including annotated schemas for validation, are available at </w:t>
       </w:r>
       <w:hyperlink r:id="rId34" w:history="1">
@@ -6261,7 +6678,6 @@
     </w:p>
     <w:p>
       <w:r>
-        <w:lastRenderedPageBreak/>
         <w:fldChar w:fldCharType="end"/>
       </w:r>
     </w:p>
@@ -6336,7 +6752,7 @@
           <w:rPr>
             <w:noProof/>
           </w:rPr>
-          <w:t>17</w:t>
+          <w:t>14</w:t>
         </w:r>
         <w:r>
           <w:rPr>
@@ -9864,7 +10280,7 @@
 </file>
 
 <file path=customXml/itemProps1.xml><?xml version="1.0" encoding="utf-8"?>
-<ds:datastoreItem xmlns:ds="http://schemas.openxmlformats.org/officeDocument/2006/customXml" ds:itemID="{4EDEAC91-3749-4ED4-8111-14DA4C79FFD4}">
+<ds:datastoreItem xmlns:ds="http://schemas.openxmlformats.org/officeDocument/2006/customXml" ds:itemID="{E10A55C9-F72E-4588-B635-D62485A89C4F}">
   <ds:schemaRefs>
     <ds:schemaRef ds:uri="http://schemas.openxmlformats.org/officeDocument/2006/bibliography"/>
   </ds:schemaRefs>

</xml_diff>

<commit_message>
Wrote more of new section
</commit_message>
<xml_diff>
--- a/bt/doc/UserGuide.docx
+++ b/bt/doc/UserGuide.docx
@@ -5287,7 +5287,13 @@
         <w:t>Restrict controls to Framework Profile informative references</w:t>
       </w:r>
       <w:r>
-        <w:t xml:space="preserve">” box in the Security Control Editor tab is checked, then the Security Control Editor’s “Control family” and Control” drop-down choices will be restricted to only those controls referenced by </w:t>
+        <w:t xml:space="preserve">” box in the Security Control Editor tab is checked, then the Security Control Editor’s “Control family” and </w:t>
+      </w:r>
+      <w:r>
+        <w:t>“</w:t>
+      </w:r>
+      <w:r>
+        <w:t xml:space="preserve">Control” drop-down choices will be restricted to only those controls referenced by </w:t>
       </w:r>
       <w:r>
         <w:t>the subcategories of PR.AC</w:t>
@@ -5349,7 +5355,9 @@
       </w:pPr>
       <w:bookmarkStart w:id="22" w:name="_Ref431395618"/>
       <w:bookmarkStart w:id="23" w:name="_Ref436666397"/>
+      <w:bookmarkStart w:id="24" w:name="_GoBack"/>
       <w:bookmarkEnd w:id="20"/>
+      <w:bookmarkEnd w:id="24"/>
       <w:r>
         <w:t xml:space="preserve">Baseline Tailor as an </w:t>
       </w:r>
@@ -5395,66 +5403,248 @@
         <w:t xml:space="preserve">security guidance from </w:t>
       </w:r>
       <w:r>
-        <w:t xml:space="preserve">three different sources: </w:t>
+        <w:t>the Framework Core, NIST SP 800-53 security control catalog, and NIST SP 800-82 ICS overlay.</w:t>
+      </w:r>
+      <w:r>
+        <w:t xml:space="preserve"> </w:t>
+      </w:r>
+      <w:r>
+        <w:t>Without Baseline Tailor, an individual wishing to use these specifications together would have to deal with three separate information sources, each organized differently. Baseline Tailor provides a single user interface, making it easier to use the specifications together</w:t>
+      </w:r>
+      <w:r>
+        <w:t xml:space="preserve">. Additionally, Baseline Tailor provides </w:t>
+      </w:r>
+      <w:r>
+        <w:t>new</w:t>
+      </w:r>
+      <w:r>
+        <w:t xml:space="preserve"> information derived through integrating the disparate information sources – information </w:t>
+      </w:r>
+      <w:r>
+        <w:t>not easy to obtain by studying the specifications in isolation.</w:t>
+      </w:r>
+    </w:p>
+    <w:p>
+      <w:r>
+        <w:t xml:space="preserve">For example, suppose a </w:t>
+      </w:r>
+      <w:r>
+        <w:t>cybersecurity analyst</w:t>
+      </w:r>
+      <w:r>
+        <w:t xml:space="preserve"> wants to protect </w:t>
+      </w:r>
+      <w:r>
+        <w:t>a Distributed Control System (DCS), a type of ICS commonly used to control production systems within a manufacturing facility,</w:t>
+      </w:r>
+      <w:r>
+        <w:t xml:space="preserve"> from unauthorized access</w:t>
+      </w:r>
+      <w:r>
+        <w:t>.</w:t>
+      </w:r>
+      <w:r>
+        <w:t xml:space="preserve"> </w:t>
+      </w:r>
+      <w:r>
+        <w:t xml:space="preserve">The </w:t>
+      </w:r>
+      <w:r>
+        <w:t>analyst</w:t>
+      </w:r>
+      <w:r>
+        <w:t xml:space="preserve"> decides to use Baseline Tailor </w:t>
+      </w:r>
+      <w:r>
+        <w:t xml:space="preserve">to help determine which security controls should be implemented. The analyst begins by checking the NIST SP 800-82 box in the preferences dialog (shown in </w:t>
+      </w:r>
+      <w:r>
+        <w:fldChar w:fldCharType="begin"/>
+      </w:r>
+      <w:r>
+        <w:instrText xml:space="preserve"> REF _Ref443905425 \h </w:instrText>
+      </w:r>
+      <w:r>
+        <w:fldChar w:fldCharType="separate"/>
+      </w:r>
+      <w:r>
+        <w:t xml:space="preserve">Figure </w:t>
+      </w:r>
+      <w:r>
+        <w:rPr>
+          <w:noProof/>
+        </w:rPr>
+        <w:t>2</w:t>
+      </w:r>
+      <w:r>
+        <w:fldChar w:fldCharType="end"/>
+      </w:r>
+      <w:r>
+        <w:t xml:space="preserve">). In the Cyber Framework Browser tab, the analyst then chooses the PROTECT (PR) core function and Access Control (PR.AC) </w:t>
+      </w:r>
+      <w:r>
+        <w:lastRenderedPageBreak/>
+        <w:t>category</w:t>
+      </w:r>
+      <w:r>
+        <w:t xml:space="preserve"> (shown in </w:t>
+      </w:r>
+      <w:r>
+        <w:fldChar w:fldCharType="begin"/>
+      </w:r>
+      <w:r>
+        <w:instrText xml:space="preserve"> REF _Ref436732840 \h </w:instrText>
+      </w:r>
+      <w:r>
+        <w:fldChar w:fldCharType="separate"/>
+      </w:r>
+      <w:r>
+        <w:t xml:space="preserve">Figure </w:t>
+      </w:r>
+      <w:r>
+        <w:rPr>
+          <w:noProof/>
+        </w:rPr>
+        <w:t>3</w:t>
+      </w:r>
+      <w:r>
+        <w:fldChar w:fldCharType="end"/>
+      </w:r>
+      <w:r>
+        <w:t>)</w:t>
+      </w:r>
+      <w:r>
+        <w:t>.</w:t>
+      </w:r>
+      <w:r>
+        <w:t xml:space="preserve"> </w:t>
+      </w:r>
+      <w:r>
+        <w:t xml:space="preserve">Using the Subcategory drop-down list, the analyst next looks at </w:t>
       </w:r>
       <w:proofErr w:type="gramStart"/>
       <w:r>
-        <w:t>the</w:t>
+        <w:t>PR.AC’s</w:t>
       </w:r>
       <w:proofErr w:type="gramEnd"/>
       <w:r>
-        <w:t xml:space="preserve"> Framework Core, NIST SP 800-53 security control catalog, and NIST SP 800-82 ICS overlay.</w:t>
+        <w:t xml:space="preserve"> five subcategories and decides to create a Profile containing them. To do so, the analyst switches to the Framework Profile tab and makes the selections shown in </w:t>
+      </w:r>
+      <w:r>
+        <w:fldChar w:fldCharType="begin"/>
+      </w:r>
+      <w:r>
+        <w:instrText xml:space="preserve"> REF _Ref437527061 \h </w:instrText>
+      </w:r>
+      <w:r>
+        <w:fldChar w:fldCharType="separate"/>
+      </w:r>
+      <w:r>
+        <w:t xml:space="preserve">Figure </w:t>
+      </w:r>
+      <w:r>
+        <w:rPr>
+          <w:noProof/>
+        </w:rPr>
+        <w:t>13</w:t>
+      </w:r>
+      <w:r>
+        <w:fldChar w:fldCharType="end"/>
+      </w:r>
+      <w:r>
+        <w:t>.</w:t>
+      </w:r>
+    </w:p>
+    <w:p>
+      <w:r>
+        <w:t xml:space="preserve">The analyst now switches to the Security Control Editor tab </w:t>
+      </w:r>
+      <w:r>
+        <w:t xml:space="preserve">and </w:t>
+      </w:r>
+      <w:r>
+        <w:t>check</w:t>
+      </w:r>
+      <w:r>
+        <w:t>s</w:t>
+      </w:r>
+      <w:r>
+        <w:t xml:space="preserve"> the box restricting control choices to only those that are referenced by </w:t>
+      </w:r>
+      <w:r>
+        <w:t>subcategories of PR.AC.</w:t>
       </w:r>
       <w:r>
         <w:t xml:space="preserve"> </w:t>
       </w:r>
-    </w:p>
-    <w:p>
-      <w:r>
-        <w:t xml:space="preserve">For example, suppose a </w:t>
-      </w:r>
-      <w:r>
-        <w:t>cybersecurity analyst</w:t>
-      </w:r>
-      <w:r>
-        <w:t xml:space="preserve"> wants to protect </w:t>
-      </w:r>
-      <w:r>
-        <w:t>a Distributed Control System (DCS), a type of ICS commonly used to control production systems within a manufacturing facility,</w:t>
-      </w:r>
-      <w:r>
-        <w:t xml:space="preserve"> from unauthorized access</w:t>
-      </w:r>
-      <w:r>
-        <w:t>.</w:t>
-      </w:r>
-      <w:r>
-        <w:t xml:space="preserve"> </w:t>
-      </w:r>
-      <w:r>
-        <w:t xml:space="preserve">The </w:t>
-      </w:r>
-      <w:r>
-        <w:t>analyst</w:t>
-      </w:r>
-      <w:r>
-        <w:t xml:space="preserve"> decides to use Baseline Tailor </w:t>
-      </w:r>
-    </w:p>
-    <w:p>
-      <w:bookmarkStart w:id="24" w:name="_GoBack"/>
-      <w:bookmarkEnd w:id="24"/>
-    </w:p>
-    <w:p>
+      <w:r>
+        <w:t xml:space="preserve">As shown in </w:t>
+      </w:r>
+      <w:r>
+        <w:fldChar w:fldCharType="begin"/>
+      </w:r>
+      <w:r>
+        <w:instrText xml:space="preserve"> REF _Ref445194199 \h </w:instrText>
+      </w:r>
+      <w:r>
+        <w:fldChar w:fldCharType="separate"/>
+      </w:r>
+      <w:r>
+        <w:t xml:space="preserve">Figure </w:t>
+      </w:r>
       <w:r>
         <w:rPr>
           <w:noProof/>
         </w:rPr>
-        <w:lastRenderedPageBreak/>
+        <w:t>14</w:t>
+      </w:r>
+      <w:r>
+        <w:fldChar w:fldCharType="end"/>
+      </w:r>
+      <w:r>
+        <w:t>, The PR.AC subcategories reference only four of the eighteen control families.</w:t>
+      </w:r>
+      <w:r>
+        <w:t xml:space="preserve"> Now suppose the analyst selects ACCESS CONTROL from the “Control family” drop-down list, and then chooses “AC-2 – ACCOUNT MANAGEMENT” from the “Control” drop-down list populated with all members of the Access Control family that the Profile references (</w:t>
+      </w:r>
+      <w:r>
+        <w:fldChar w:fldCharType="begin"/>
+      </w:r>
+      <w:r>
+        <w:instrText xml:space="preserve"> REF _Ref445219615 \h </w:instrText>
+      </w:r>
+      <w:r>
+        <w:fldChar w:fldCharType="separate"/>
+      </w:r>
+      <w:r>
+        <w:t xml:space="preserve">Figure </w:t>
+      </w:r>
+      <w:r>
+        <w:rPr>
+          <w:noProof/>
+        </w:rPr>
+        <w:t>15</w:t>
+      </w:r>
+      <w:r>
+        <w:fldChar w:fldCharType="end"/>
+      </w:r>
+      <w:r>
+        <w:t>).</w:t>
+      </w:r>
+    </w:p>
+    <w:p/>
+    <w:p>
+      <w:pPr>
+        <w:keepNext/>
+      </w:pPr>
+      <w:r>
+        <w:rPr>
+          <w:noProof/>
+        </w:rPr>
         <w:drawing>
-          <wp:inline distT="0" distB="0" distL="0" distR="0" wp14:anchorId="53B63CCF" wp14:editId="682D1E16">
-            <wp:extent cx="5484254" cy="1090465"/>
-            <wp:effectExtent l="0" t="0" r="2540" b="0"/>
+          <wp:inline distT="0" distB="0" distL="0" distR="0" wp14:anchorId="53B63CCF" wp14:editId="350DB81F">
+            <wp:extent cx="5486400" cy="1298448"/>
+            <wp:effectExtent l="0" t="0" r="0" b="0"/>
             <wp:docPr id="17" name="Picture 17"/>
             <wp:cNvGraphicFramePr>
               <a:graphicFrameLocks xmlns:a="http://schemas.openxmlformats.org/drawingml/2006/main" noChangeAspect="1"/>
@@ -5466,7 +5656,7 @@
                     <pic:cNvPr id="17" name="PR.AC-constrained.png"/>
                     <pic:cNvPicPr/>
                   </pic:nvPicPr>
-                  <pic:blipFill rotWithShape="1">
+                  <pic:blipFill>
                     <a:blip r:embed="rId28">
                       <a:extLst>
                         <a:ext uri="{28A0092B-C50C-407E-A947-70E740481C1C}">
@@ -5474,13 +5664,14 @@
                         </a:ext>
                       </a:extLst>
                     </a:blip>
-                    <a:srcRect b="15985"/>
-                    <a:stretch/>
+                    <a:stretch>
+                      <a:fillRect/>
+                    </a:stretch>
                   </pic:blipFill>
                   <pic:spPr bwMode="auto">
                     <a:xfrm>
                       <a:off x="0" y="0"/>
-                      <a:ext cx="5486400" cy="1090892"/>
+                      <a:ext cx="5486400" cy="1298448"/>
                     </a:xfrm>
                     <a:prstGeom prst="rect">
                       <a:avLst/>
@@ -5502,6 +5693,43 @@
       </w:r>
     </w:p>
     <w:p>
+      <w:pPr>
+        <w:pStyle w:val="Caption"/>
+      </w:pPr>
+      <w:bookmarkStart w:id="25" w:name="_Ref445194199"/>
+      <w:r>
+        <w:t xml:space="preserve">Figure </w:t>
+      </w:r>
+      <w:r>
+        <w:fldChar w:fldCharType="begin"/>
+      </w:r>
+      <w:r>
+        <w:instrText xml:space="preserve"> SEQ Figure \* ARABIC </w:instrText>
+      </w:r>
+      <w:r>
+        <w:fldChar w:fldCharType="separate"/>
+      </w:r>
+      <w:r>
+        <w:rPr>
+          <w:noProof/>
+        </w:rPr>
+        <w:t>14</w:t>
+      </w:r>
+      <w:r>
+        <w:rPr>
+          <w:noProof/>
+        </w:rPr>
+        <w:fldChar w:fldCharType="end"/>
+      </w:r>
+      <w:bookmarkEnd w:id="25"/>
+      <w:r>
+        <w:t>. Control families referenced by PR.AC subcategories.</w:t>
+      </w:r>
+    </w:p>
+    <w:p>
+      <w:pPr>
+        <w:keepNext/>
+      </w:pPr>
       <w:r>
         <w:rPr>
           <w:noProof/>
@@ -5557,10 +5785,48 @@
       </w:r>
     </w:p>
     <w:p>
+      <w:pPr>
+        <w:pStyle w:val="Caption"/>
+      </w:pPr>
+      <w:bookmarkStart w:id="26" w:name="_Ref445219615"/>
+      <w:r>
+        <w:t xml:space="preserve">Figure </w:t>
+      </w:r>
+      <w:r>
+        <w:fldChar w:fldCharType="begin"/>
+      </w:r>
+      <w:r>
+        <w:instrText xml:space="preserve"> SEQ Figure \* ARABIC </w:instrText>
+      </w:r>
+      <w:r>
+        <w:fldChar w:fldCharType="separate"/>
+      </w:r>
       <w:r>
         <w:rPr>
           <w:noProof/>
         </w:rPr>
+        <w:t>15</w:t>
+      </w:r>
+      <w:r>
+        <w:rPr>
+          <w:noProof/>
+        </w:rPr>
+        <w:fldChar w:fldCharType="end"/>
+      </w:r>
+      <w:bookmarkEnd w:id="26"/>
+      <w:r>
+        <w:t>. Controls belonging to Access Control family that are referenced by PR.AC subcategories.</w:t>
+      </w:r>
+    </w:p>
+    <w:p>
+      <w:pPr>
+        <w:keepNext/>
+      </w:pPr>
+      <w:r>
+        <w:rPr>
+          <w:noProof/>
+        </w:rPr>
+        <w:lastRenderedPageBreak/>
         <w:drawing>
           <wp:inline distT="0" distB="0" distL="0" distR="0" wp14:anchorId="480A81DB" wp14:editId="7737C5CC">
             <wp:extent cx="5486400" cy="2395728"/>
@@ -5605,6 +5871,50 @@
       </w:r>
     </w:p>
     <w:p>
+      <w:pPr>
+        <w:pStyle w:val="Caption"/>
+      </w:pPr>
+      <w:r>
+        <w:t xml:space="preserve">Figure </w:t>
+      </w:r>
+      <w:r>
+        <w:fldChar w:fldCharType="begin"/>
+      </w:r>
+      <w:r>
+        <w:instrText xml:space="preserve"> SEQ Figure \* ARABIC </w:instrText>
+      </w:r>
+      <w:r>
+        <w:fldChar w:fldCharType="separate"/>
+      </w:r>
+      <w:r>
+        <w:rPr>
+          <w:noProof/>
+        </w:rPr>
+        <w:t>16</w:t>
+      </w:r>
+      <w:r>
+        <w:rPr>
+          <w:noProof/>
+        </w:rPr>
+        <w:fldChar w:fldCharType="end"/>
+      </w:r>
+      <w:r>
+        <w:t xml:space="preserve">. </w:t>
+      </w:r>
+      <w:r>
+        <w:t xml:space="preserve">Security control </w:t>
+      </w:r>
+      <w:r>
+        <w:t>AC-2</w:t>
+      </w:r>
+      <w:r>
+        <w:t>.</w:t>
+      </w:r>
+    </w:p>
+    <w:p>
+      <w:pPr>
+        <w:keepNext/>
+      </w:pPr>
       <w:r>
         <w:rPr>
           <w:noProof/>
@@ -5653,6 +5963,41 @@
       </w:r>
     </w:p>
     <w:p>
+      <w:pPr>
+        <w:pStyle w:val="Caption"/>
+      </w:pPr>
+      <w:r>
+        <w:t xml:space="preserve">Figure </w:t>
+      </w:r>
+      <w:r>
+        <w:fldChar w:fldCharType="begin"/>
+      </w:r>
+      <w:r>
+        <w:instrText xml:space="preserve"> SEQ Figure \* ARABIC </w:instrText>
+      </w:r>
+      <w:r>
+        <w:fldChar w:fldCharType="separate"/>
+      </w:r>
+      <w:r>
+        <w:rPr>
+          <w:noProof/>
+        </w:rPr>
+        <w:t>17</w:t>
+      </w:r>
+      <w:r>
+        <w:rPr>
+          <w:noProof/>
+        </w:rPr>
+        <w:fldChar w:fldCharType="end"/>
+      </w:r>
+      <w:r>
+        <w:t>. NIST SP 800-53 database: AC-2 summary.</w:t>
+      </w:r>
+    </w:p>
+    <w:p>
+      <w:pPr>
+        <w:keepNext/>
+      </w:pPr>
       <w:r>
         <w:rPr>
           <w:noProof/>
@@ -5702,6 +6047,41 @@
       </w:r>
     </w:p>
     <w:p>
+      <w:pPr>
+        <w:pStyle w:val="Caption"/>
+      </w:pPr>
+      <w:r>
+        <w:t xml:space="preserve">Figure </w:t>
+      </w:r>
+      <w:r>
+        <w:fldChar w:fldCharType="begin"/>
+      </w:r>
+      <w:r>
+        <w:instrText xml:space="preserve"> SEQ Figure \* ARABIC </w:instrText>
+      </w:r>
+      <w:r>
+        <w:fldChar w:fldCharType="separate"/>
+      </w:r>
+      <w:r>
+        <w:rPr>
+          <w:noProof/>
+        </w:rPr>
+        <w:t>18</w:t>
+      </w:r>
+      <w:r>
+        <w:rPr>
+          <w:noProof/>
+        </w:rPr>
+        <w:fldChar w:fldCharType="end"/>
+      </w:r>
+      <w:r>
+        <w:t>. NIST SP 800-53 database: AC-2 description.</w:t>
+      </w:r>
+    </w:p>
+    <w:p>
+      <w:pPr>
+        <w:keepNext/>
+      </w:pPr>
       <w:r>
         <w:rPr>
           <w:noProof/>
@@ -5747,6 +6127,38 @@
             </a:graphic>
           </wp:inline>
         </w:drawing>
+      </w:r>
+    </w:p>
+    <w:p>
+      <w:pPr>
+        <w:pStyle w:val="Caption"/>
+      </w:pPr>
+      <w:r>
+        <w:t xml:space="preserve">Figure </w:t>
+      </w:r>
+      <w:r>
+        <w:fldChar w:fldCharType="begin"/>
+      </w:r>
+      <w:r>
+        <w:instrText xml:space="preserve"> SEQ Figure \* ARABIC </w:instrText>
+      </w:r>
+      <w:r>
+        <w:fldChar w:fldCharType="separate"/>
+      </w:r>
+      <w:r>
+        <w:rPr>
+          <w:noProof/>
+        </w:rPr>
+        <w:t>19</w:t>
+      </w:r>
+      <w:r>
+        <w:rPr>
+          <w:noProof/>
+        </w:rPr>
+        <w:fldChar w:fldCharType="end"/>
+      </w:r>
+      <w:r>
+        <w:t>. NIST SP 800-82 ICS Overlay definition: AC-2.</w:t>
       </w:r>
     </w:p>
     <w:p>
@@ -9864,7 +10276,7 @@
 </file>
 
 <file path=customXml/itemProps1.xml><?xml version="1.0" encoding="utf-8"?>
-<ds:datastoreItem xmlns:ds="http://schemas.openxmlformats.org/officeDocument/2006/customXml" ds:itemID="{4EDEAC91-3749-4ED4-8111-14DA4C79FFD4}">
+<ds:datastoreItem xmlns:ds="http://schemas.openxmlformats.org/officeDocument/2006/customXml" ds:itemID="{B13EF386-612E-47FF-B2EB-CF0AEFD6A54C}">
   <ds:schemaRefs>
     <ds:schemaRef ds:uri="http://schemas.openxmlformats.org/officeDocument/2006/bibliography"/>
   </ds:schemaRefs>

</xml_diff>

<commit_message>
Almost done with section!
</commit_message>
<xml_diff>
--- a/bt/doc/UserGuide.docx
+++ b/bt/doc/UserGuide.docx
@@ -2428,27 +2428,14 @@
       <w:r>
         <w:t xml:space="preserve">Figure </w:t>
       </w:r>
-      <w:r>
-        <w:fldChar w:fldCharType="begin"/>
-      </w:r>
-      <w:r>
-        <w:instrText xml:space="preserve"> SEQ Figure \* ARABIC </w:instrText>
-      </w:r>
-      <w:r>
-        <w:fldChar w:fldCharType="separate"/>
-      </w:r>
-      <w:r>
-        <w:rPr>
-          <w:noProof/>
-        </w:rPr>
-        <w:t>1</w:t>
-      </w:r>
-      <w:r>
-        <w:rPr>
-          <w:noProof/>
-        </w:rPr>
-        <w:fldChar w:fldCharType="end"/>
-      </w:r>
+      <w:fldSimple w:instr=" SEQ Figure \* ARABIC ">
+        <w:r>
+          <w:rPr>
+            <w:noProof/>
+          </w:rPr>
+          <w:t>1</w:t>
+        </w:r>
+      </w:fldSimple>
       <w:bookmarkEnd w:id="3"/>
       <w:r>
         <w:t>. Preferences pushbutton above user interface tabs.</w:t>
@@ -2513,27 +2500,14 @@
       <w:r>
         <w:t xml:space="preserve">Figure </w:t>
       </w:r>
-      <w:r>
-        <w:fldChar w:fldCharType="begin"/>
-      </w:r>
-      <w:r>
-        <w:instrText xml:space="preserve"> SEQ Figure \* ARABIC </w:instrText>
-      </w:r>
-      <w:r>
-        <w:fldChar w:fldCharType="separate"/>
-      </w:r>
-      <w:r>
-        <w:rPr>
-          <w:noProof/>
-        </w:rPr>
-        <w:t>2</w:t>
-      </w:r>
-      <w:r>
-        <w:rPr>
-          <w:noProof/>
-        </w:rPr>
-        <w:fldChar w:fldCharType="end"/>
-      </w:r>
+      <w:fldSimple w:instr=" SEQ Figure \* ARABIC ">
+        <w:r>
+          <w:rPr>
+            <w:noProof/>
+          </w:rPr>
+          <w:t>2</w:t>
+        </w:r>
+      </w:fldSimple>
       <w:bookmarkEnd w:id="4"/>
       <w:r>
         <w:rPr>
@@ -2954,27 +2928,14 @@
       <w:r>
         <w:t xml:space="preserve">Figure </w:t>
       </w:r>
-      <w:r>
-        <w:fldChar w:fldCharType="begin"/>
-      </w:r>
-      <w:r>
-        <w:instrText xml:space="preserve"> SEQ Figure \* ARABIC </w:instrText>
-      </w:r>
-      <w:r>
-        <w:fldChar w:fldCharType="separate"/>
-      </w:r>
-      <w:r>
-        <w:rPr>
-          <w:noProof/>
-        </w:rPr>
-        <w:t>3</w:t>
-      </w:r>
-      <w:r>
-        <w:rPr>
-          <w:noProof/>
-        </w:rPr>
-        <w:fldChar w:fldCharType="end"/>
-      </w:r>
+      <w:fldSimple w:instr=" SEQ Figure \* ARABIC ">
+        <w:r>
+          <w:rPr>
+            <w:noProof/>
+          </w:rPr>
+          <w:t>3</w:t>
+        </w:r>
+      </w:fldSimple>
       <w:bookmarkEnd w:id="7"/>
       <w:r>
         <w:t xml:space="preserve">. </w:t>
@@ -3426,27 +3387,14 @@
       <w:r>
         <w:t xml:space="preserve">Figure </w:t>
       </w:r>
-      <w:r>
-        <w:fldChar w:fldCharType="begin"/>
-      </w:r>
-      <w:r>
-        <w:instrText xml:space="preserve"> SEQ Figure \* ARABIC </w:instrText>
-      </w:r>
-      <w:r>
-        <w:fldChar w:fldCharType="separate"/>
-      </w:r>
-      <w:r>
-        <w:rPr>
-          <w:noProof/>
-        </w:rPr>
-        <w:t>4</w:t>
-      </w:r>
-      <w:r>
-        <w:rPr>
-          <w:noProof/>
-        </w:rPr>
-        <w:fldChar w:fldCharType="end"/>
-      </w:r>
+      <w:fldSimple w:instr=" SEQ Figure \* ARABIC ">
+        <w:r>
+          <w:rPr>
+            <w:noProof/>
+          </w:rPr>
+          <w:t>4</w:t>
+        </w:r>
+      </w:fldSimple>
       <w:bookmarkEnd w:id="9"/>
       <w:r>
         <w:t>. Security control IA-3.</w:t>
@@ -3834,27 +3782,14 @@
       <w:r>
         <w:t xml:space="preserve">Figure </w:t>
       </w:r>
-      <w:r>
-        <w:fldChar w:fldCharType="begin"/>
-      </w:r>
-      <w:r>
-        <w:instrText xml:space="preserve"> SEQ Figure \* ARABIC </w:instrText>
-      </w:r>
-      <w:r>
-        <w:fldChar w:fldCharType="separate"/>
-      </w:r>
-      <w:r>
-        <w:rPr>
-          <w:noProof/>
-        </w:rPr>
-        <w:t>5</w:t>
-      </w:r>
-      <w:r>
-        <w:rPr>
-          <w:noProof/>
-        </w:rPr>
-        <w:fldChar w:fldCharType="end"/>
-      </w:r>
+      <w:fldSimple w:instr=" SEQ Figure \* ARABIC ">
+        <w:r>
+          <w:rPr>
+            <w:noProof/>
+          </w:rPr>
+          <w:t>5</w:t>
+        </w:r>
+      </w:fldSimple>
       <w:bookmarkEnd w:id="10"/>
       <w:r>
         <w:t xml:space="preserve">. </w:t>
@@ -3919,27 +3854,14 @@
       <w:r>
         <w:t xml:space="preserve">Figure </w:t>
       </w:r>
-      <w:r>
-        <w:fldChar w:fldCharType="begin"/>
-      </w:r>
-      <w:r>
-        <w:instrText xml:space="preserve"> SEQ Figure \* ARABIC </w:instrText>
-      </w:r>
-      <w:r>
-        <w:fldChar w:fldCharType="separate"/>
-      </w:r>
-      <w:r>
-        <w:rPr>
-          <w:noProof/>
-        </w:rPr>
-        <w:t>6</w:t>
-      </w:r>
-      <w:r>
-        <w:rPr>
-          <w:noProof/>
-        </w:rPr>
-        <w:fldChar w:fldCharType="end"/>
-      </w:r>
+      <w:fldSimple w:instr=" SEQ Figure \* ARABIC ">
+        <w:r>
+          <w:rPr>
+            <w:noProof/>
+          </w:rPr>
+          <w:t>6</w:t>
+        </w:r>
+      </w:fldSimple>
       <w:bookmarkEnd w:id="11"/>
       <w:r>
         <w:t>. Violation of cross-reference constraint.</w:t>
@@ -4002,27 +3924,14 @@
         <w:lastRenderedPageBreak/>
         <w:t xml:space="preserve">Figure </w:t>
       </w:r>
-      <w:r>
-        <w:fldChar w:fldCharType="begin"/>
-      </w:r>
-      <w:r>
-        <w:instrText xml:space="preserve"> SEQ Figure \* ARABIC </w:instrText>
-      </w:r>
-      <w:r>
-        <w:fldChar w:fldCharType="separate"/>
-      </w:r>
-      <w:r>
-        <w:rPr>
-          <w:noProof/>
-        </w:rPr>
-        <w:t>7</w:t>
-      </w:r>
-      <w:r>
-        <w:rPr>
-          <w:noProof/>
-        </w:rPr>
-        <w:fldChar w:fldCharType="end"/>
-      </w:r>
+      <w:fldSimple w:instr=" SEQ Figure \* ARABIC ">
+        <w:r>
+          <w:rPr>
+            <w:noProof/>
+          </w:rPr>
+          <w:t>7</w:t>
+        </w:r>
+      </w:fldSimple>
       <w:bookmarkEnd w:id="12"/>
       <w:r>
         <w:t>. Violation of baseline constraint.</w:t>
@@ -4328,27 +4237,14 @@
       <w:r>
         <w:t xml:space="preserve">Figure </w:t>
       </w:r>
-      <w:r>
-        <w:fldChar w:fldCharType="begin"/>
-      </w:r>
-      <w:r>
-        <w:instrText xml:space="preserve"> SEQ Figure \* ARABIC </w:instrText>
-      </w:r>
-      <w:r>
-        <w:fldChar w:fldCharType="separate"/>
-      </w:r>
-      <w:r>
-        <w:rPr>
-          <w:noProof/>
-        </w:rPr>
-        <w:t>8</w:t>
-      </w:r>
-      <w:r>
-        <w:rPr>
-          <w:noProof/>
-        </w:rPr>
-        <w:fldChar w:fldCharType="end"/>
-      </w:r>
+      <w:fldSimple w:instr=" SEQ Figure \* ARABIC ">
+        <w:r>
+          <w:rPr>
+            <w:noProof/>
+          </w:rPr>
+          <w:t>8</w:t>
+        </w:r>
+      </w:fldSimple>
       <w:bookmarkEnd w:id="13"/>
       <w:r>
         <w:t>. IA-3 tailored for an Industrial Control System.</w:t>
@@ -4561,27 +4457,14 @@
       <w:r>
         <w:t xml:space="preserve">Figure </w:t>
       </w:r>
-      <w:r>
-        <w:fldChar w:fldCharType="begin"/>
-      </w:r>
-      <w:r>
-        <w:instrText xml:space="preserve"> SEQ Figure \* ARABIC </w:instrText>
-      </w:r>
-      <w:r>
-        <w:fldChar w:fldCharType="separate"/>
-      </w:r>
-      <w:r>
-        <w:rPr>
-          <w:noProof/>
-        </w:rPr>
-        <w:t>9</w:t>
-      </w:r>
-      <w:r>
-        <w:rPr>
-          <w:noProof/>
-        </w:rPr>
-        <w:fldChar w:fldCharType="end"/>
-      </w:r>
+      <w:fldSimple w:instr=" SEQ Figure \* ARABIC ">
+        <w:r>
+          <w:rPr>
+            <w:noProof/>
+          </w:rPr>
+          <w:t>9</w:t>
+        </w:r>
+      </w:fldSimple>
       <w:bookmarkEnd w:id="14"/>
       <w:r>
         <w:t>. IA-3 text fields with ICS-specific guidance replacing stubs.</w:t>
@@ -4732,27 +4615,14 @@
       <w:r>
         <w:t xml:space="preserve">Figure </w:t>
       </w:r>
-      <w:r>
-        <w:fldChar w:fldCharType="begin"/>
-      </w:r>
-      <w:r>
-        <w:instrText xml:space="preserve"> SEQ Figure \* ARABIC </w:instrText>
-      </w:r>
-      <w:r>
-        <w:fldChar w:fldCharType="separate"/>
-      </w:r>
-      <w:r>
-        <w:rPr>
-          <w:noProof/>
-        </w:rPr>
-        <w:t>10</w:t>
-      </w:r>
-      <w:r>
-        <w:rPr>
-          <w:noProof/>
-        </w:rPr>
-        <w:fldChar w:fldCharType="end"/>
-      </w:r>
+      <w:fldSimple w:instr=" SEQ Figure \* ARABIC ">
+        <w:r>
+          <w:rPr>
+            <w:noProof/>
+          </w:rPr>
+          <w:t>10</w:t>
+        </w:r>
+      </w:fldSimple>
       <w:bookmarkEnd w:id="15"/>
       <w:r>
         <w:t xml:space="preserve">. XML generated by </w:t>
@@ -4972,27 +4842,14 @@
       <w:r>
         <w:t xml:space="preserve">Figure </w:t>
       </w:r>
-      <w:r>
-        <w:fldChar w:fldCharType="begin"/>
-      </w:r>
-      <w:r>
-        <w:instrText xml:space="preserve"> SEQ Figure \* ARABIC </w:instrText>
-      </w:r>
-      <w:r>
-        <w:fldChar w:fldCharType="separate"/>
-      </w:r>
-      <w:r>
-        <w:rPr>
-          <w:noProof/>
-        </w:rPr>
-        <w:t>11</w:t>
-      </w:r>
-      <w:r>
-        <w:rPr>
-          <w:noProof/>
-        </w:rPr>
-        <w:fldChar w:fldCharType="end"/>
-      </w:r>
+      <w:fldSimple w:instr=" SEQ Figure \* ARABIC ">
+        <w:r>
+          <w:rPr>
+            <w:noProof/>
+          </w:rPr>
+          <w:t>11</w:t>
+        </w:r>
+      </w:fldSimple>
       <w:bookmarkEnd w:id="17"/>
       <w:r>
         <w:t>. Subcategory referencing IA-3.</w:t>
@@ -5143,27 +5000,14 @@
       <w:r>
         <w:t xml:space="preserve">Figure </w:t>
       </w:r>
-      <w:r>
-        <w:fldChar w:fldCharType="begin"/>
-      </w:r>
-      <w:r>
-        <w:instrText xml:space="preserve"> SEQ Figure \* ARABIC </w:instrText>
-      </w:r>
-      <w:r>
-        <w:fldChar w:fldCharType="separate"/>
-      </w:r>
-      <w:r>
-        <w:rPr>
-          <w:noProof/>
-        </w:rPr>
-        <w:t>12</w:t>
-      </w:r>
-      <w:r>
-        <w:rPr>
-          <w:noProof/>
-        </w:rPr>
-        <w:fldChar w:fldCharType="end"/>
-      </w:r>
+      <w:fldSimple w:instr=" SEQ Figure \* ARABIC ">
+        <w:r>
+          <w:rPr>
+            <w:noProof/>
+          </w:rPr>
+          <w:t>12</w:t>
+        </w:r>
+      </w:fldSimple>
       <w:bookmarkEnd w:id="18"/>
       <w:r>
         <w:t xml:space="preserve">. Subcategories referencing </w:t>
@@ -5410,27 +5254,14 @@
       <w:r>
         <w:t xml:space="preserve">Figure </w:t>
       </w:r>
-      <w:r>
-        <w:fldChar w:fldCharType="begin"/>
-      </w:r>
-      <w:r>
-        <w:instrText xml:space="preserve"> SEQ Figure \* ARABIC </w:instrText>
-      </w:r>
-      <w:r>
-        <w:fldChar w:fldCharType="separate"/>
-      </w:r>
-      <w:r>
-        <w:rPr>
-          <w:noProof/>
-        </w:rPr>
-        <w:t>13</w:t>
-      </w:r>
-      <w:r>
-        <w:rPr>
-          <w:noProof/>
-        </w:rPr>
-        <w:fldChar w:fldCharType="end"/>
-      </w:r>
+      <w:fldSimple w:instr=" SEQ Figure \* ARABIC ">
+        <w:r>
+          <w:rPr>
+            <w:noProof/>
+          </w:rPr>
+          <w:t>13</w:t>
+        </w:r>
+      </w:fldSimple>
       <w:bookmarkEnd w:id="21"/>
       <w:r>
         <w:t>. Framework Profile tab.</w:t>
@@ -5985,14 +5816,30 @@
       <w:r>
         <w:t xml:space="preserve">Figure </w:t>
       </w:r>
-      <w:fldSimple w:instr=" SEQ Figure \* ARABIC ">
-        <w:r>
-          <w:rPr>
-            <w:noProof/>
-          </w:rPr>
-          <w:t>14</w:t>
-        </w:r>
-      </w:fldSimple>
+      <w:r>
+        <w:fldChar w:fldCharType="begin"/>
+      </w:r>
+      <w:r>
+        <w:instrText xml:space="preserve"> SEQ Figure </w:instrText>
+      </w:r>
+      <w:r>
+        <w:instrText xml:space="preserve">\* ARABIC </w:instrText>
+      </w:r>
+      <w:r>
+        <w:fldChar w:fldCharType="separate"/>
+      </w:r>
+      <w:r>
+        <w:rPr>
+          <w:noProof/>
+        </w:rPr>
+        <w:t>14</w:t>
+      </w:r>
+      <w:r>
+        <w:rPr>
+          <w:noProof/>
+        </w:rPr>
+        <w:fldChar w:fldCharType="end"/>
+      </w:r>
       <w:bookmarkEnd w:id="24"/>
       <w:r>
         <w:t>. Control families referenced by PR.AC subcategories.</w:t>
@@ -6064,14 +5911,27 @@
       <w:r>
         <w:t xml:space="preserve">Figure </w:t>
       </w:r>
-      <w:fldSimple w:instr=" SEQ Figure \* ARABIC ">
-        <w:r>
-          <w:rPr>
-            <w:noProof/>
-          </w:rPr>
-          <w:t>15</w:t>
-        </w:r>
-      </w:fldSimple>
+      <w:r>
+        <w:fldChar w:fldCharType="begin"/>
+      </w:r>
+      <w:r>
+        <w:instrText xml:space="preserve"> SEQ Figure \* ARABIC </w:instrText>
+      </w:r>
+      <w:r>
+        <w:fldChar w:fldCharType="separate"/>
+      </w:r>
+      <w:r>
+        <w:rPr>
+          <w:noProof/>
+        </w:rPr>
+        <w:t>15</w:t>
+      </w:r>
+      <w:r>
+        <w:rPr>
+          <w:noProof/>
+        </w:rPr>
+        <w:fldChar w:fldCharType="end"/>
+      </w:r>
       <w:bookmarkEnd w:id="25"/>
       <w:r>
         <w:t>. Controls belonging to Access Control family that are referenced by PR.AC subcategories.</w:t>
@@ -6216,12 +6076,14 @@
       <w:r>
         <w:t xml:space="preserve">, </w:t>
       </w:r>
+      <w:proofErr w:type="spellStart"/>
       <w:r>
         <w:rPr>
           <w:i/>
         </w:rPr>
         <w:t>i</w:t>
       </w:r>
+      <w:proofErr w:type="spellEnd"/>
       <w:r>
         <w:t xml:space="preserve">, and </w:t>
       </w:r>
@@ -6328,14 +6190,27 @@
       <w:r>
         <w:t xml:space="preserve">Figure </w:t>
       </w:r>
-      <w:fldSimple w:instr=" SEQ Figure \* ARABIC ">
-        <w:r>
-          <w:rPr>
-            <w:noProof/>
-          </w:rPr>
-          <w:t>16</w:t>
-        </w:r>
-      </w:fldSimple>
+      <w:r>
+        <w:fldChar w:fldCharType="begin"/>
+      </w:r>
+      <w:r>
+        <w:instrText xml:space="preserve"> SEQ Figure \* ARABIC </w:instrText>
+      </w:r>
+      <w:r>
+        <w:fldChar w:fldCharType="separate"/>
+      </w:r>
+      <w:r>
+        <w:rPr>
+          <w:noProof/>
+        </w:rPr>
+        <w:t>16</w:t>
+      </w:r>
+      <w:r>
+        <w:rPr>
+          <w:noProof/>
+        </w:rPr>
+        <w:fldChar w:fldCharType="end"/>
+      </w:r>
       <w:bookmarkEnd w:id="26"/>
       <w:r>
         <w:t xml:space="preserve">. </w:t>
@@ -6409,14 +6284,27 @@
       <w:r>
         <w:t xml:space="preserve">Figure </w:t>
       </w:r>
-      <w:fldSimple w:instr=" SEQ Figure \* ARABIC ">
-        <w:r>
-          <w:rPr>
-            <w:noProof/>
-          </w:rPr>
-          <w:t>17</w:t>
-        </w:r>
-      </w:fldSimple>
+      <w:r>
+        <w:fldChar w:fldCharType="begin"/>
+      </w:r>
+      <w:r>
+        <w:instrText xml:space="preserve"> SEQ Figure \* ARABIC </w:instrText>
+      </w:r>
+      <w:r>
+        <w:fldChar w:fldCharType="separate"/>
+      </w:r>
+      <w:r>
+        <w:rPr>
+          <w:noProof/>
+        </w:rPr>
+        <w:t>17</w:t>
+      </w:r>
+      <w:r>
+        <w:rPr>
+          <w:noProof/>
+        </w:rPr>
+        <w:fldChar w:fldCharType="end"/>
+      </w:r>
       <w:bookmarkEnd w:id="27"/>
       <w:r>
         <w:t>. NIST SP 800-53 database: AC-2 summary.</w:t>
@@ -6453,13 +6341,155 @@
       <w:r>
         <w:t xml:space="preserve">, to view AC-2’s tailoring guidance in the NIST SP 800-82 Industrial Control System overlay. The overlay guidance </w:t>
       </w:r>
+      <w:r>
+        <w:t>(</w:t>
+      </w:r>
+      <w:r>
+        <w:fldChar w:fldCharType="begin"/>
+      </w:r>
+      <w:r>
+        <w:instrText xml:space="preserve"> REF _Ref445391630 \h </w:instrText>
+      </w:r>
+      <w:r>
+        <w:fldChar w:fldCharType="separate"/>
+      </w:r>
+      <w:r>
+        <w:t xml:space="preserve">Figure </w:t>
+      </w:r>
+      <w:r>
+        <w:rPr>
+          <w:noProof/>
+        </w:rPr>
+        <w:t>19</w:t>
+      </w:r>
+      <w:r>
+        <w:fldChar w:fldCharType="end"/>
+      </w:r>
+      <w:r>
+        <w:t xml:space="preserve">) retains the same baseline allocation as NIST </w:t>
+      </w:r>
+      <w:r>
+        <w:t xml:space="preserve">SP </w:t>
+      </w:r>
+      <w:r>
+        <w:t>800-53, but adds ICS-specific supplemental guidance</w:t>
+      </w:r>
+      <w:r>
+        <w:t xml:space="preserve"> suggesting compensating controls</w:t>
+      </w:r>
+      <w:r>
+        <w:t xml:space="preserve">. </w:t>
+      </w:r>
+      <w:r>
+        <w:t>C</w:t>
+      </w:r>
+      <w:r>
+        <w:t>ompensating</w:t>
+      </w:r>
+      <w:r>
+        <w:t xml:space="preserve"> controls are alternatives, for when the NIST SP 800-53 recommendations are not feasible, that provide comparable protection. The compensating controls mentioned in </w:t>
+      </w:r>
+      <w:r>
+        <w:fldChar w:fldCharType="begin"/>
+      </w:r>
+      <w:r>
+        <w:instrText xml:space="preserve"> REF _Ref445391630 \h </w:instrText>
+      </w:r>
+      <w:r>
+        <w:fldChar w:fldCharType="separate"/>
+      </w:r>
+      <w:r>
+        <w:t xml:space="preserve">Figure </w:t>
+      </w:r>
+      <w:r>
+        <w:rPr>
+          <w:noProof/>
+        </w:rPr>
+        <w:t>19</w:t>
+      </w:r>
+      <w:r>
+        <w:fldChar w:fldCharType="end"/>
+      </w:r>
+      <w:r>
+        <w:t xml:space="preserve"> compensate for constraints specific to ICS.</w:t>
+      </w:r>
+      <w:r>
+        <w:t xml:space="preserve"> For example, if the ICS is not networked and has only a small number of potential users, physical security measures may be more cost-effective than account management.</w:t>
+      </w:r>
+    </w:p>
+    <w:p>
+      <w:pPr>
+        <w:rPr>
+          <w:highlight w:val="yellow"/>
+        </w:rPr>
+      </w:pPr>
+      <w:r>
+        <w:rPr>
+          <w:highlight w:val="yellow"/>
+        </w:rPr>
+        <w:t>Paragraph summarizing this section:</w:t>
+      </w:r>
+    </w:p>
+    <w:p>
+      <w:pPr>
+        <w:pStyle w:val="ListParagraph"/>
+        <w:numPr>
+          <w:ilvl w:val="0"/>
+          <w:numId w:val="19"/>
+        </w:numPr>
+        <w:rPr>
+          <w:highlight w:val="yellow"/>
+        </w:rPr>
+      </w:pPr>
+      <w:r>
+        <w:rPr>
+          <w:highlight w:val="yellow"/>
+        </w:rPr>
+        <w:t>Analyst can now tailor AC-2, informed by CSF, 800-82 guidance</w:t>
+      </w:r>
+    </w:p>
+    <w:p>
+      <w:pPr>
+        <w:pStyle w:val="ListParagraph"/>
+        <w:numPr>
+          <w:ilvl w:val="0"/>
+          <w:numId w:val="19"/>
+        </w:numPr>
+        <w:rPr>
+          <w:highlight w:val="yellow"/>
+        </w:rPr>
+      </w:pPr>
+      <w:r>
+        <w:rPr>
+          <w:highlight w:val="yellow"/>
+        </w:rPr>
+        <w:t>Brings together all three info sources</w:t>
+      </w:r>
+    </w:p>
+    <w:p>
+      <w:pPr>
+        <w:pStyle w:val="ListParagraph"/>
+        <w:numPr>
+          <w:ilvl w:val="0"/>
+          <w:numId w:val="19"/>
+        </w:numPr>
+        <w:rPr>
+          <w:highlight w:val="yellow"/>
+        </w:rPr>
+      </w:pPr>
+      <w:r>
+        <w:rPr>
+          <w:highlight w:val="yellow"/>
+        </w:rPr>
+        <w:t>Cross-references particularly useful</w:t>
+      </w:r>
+    </w:p>
+    <w:p>
+      <w:pPr>
+        <w:keepNext/>
+      </w:pPr>
       <w:bookmarkStart w:id="28" w:name="_GoBack"/>
       <w:bookmarkEnd w:id="28"/>
-    </w:p>
-    <w:p>
-      <w:pPr>
-        <w:keepNext/>
-      </w:pPr>
       <w:r>
         <w:rPr>
           <w:noProof/>
@@ -6516,14 +6546,27 @@
       <w:r>
         <w:t xml:space="preserve">Figure </w:t>
       </w:r>
-      <w:fldSimple w:instr=" SEQ Figure \* ARABIC ">
-        <w:r>
-          <w:rPr>
-            <w:noProof/>
-          </w:rPr>
-          <w:t>18</w:t>
-        </w:r>
-      </w:fldSimple>
+      <w:r>
+        <w:fldChar w:fldCharType="begin"/>
+      </w:r>
+      <w:r>
+        <w:instrText xml:space="preserve"> SEQ Figure \* ARABIC </w:instrText>
+      </w:r>
+      <w:r>
+        <w:fldChar w:fldCharType="separate"/>
+      </w:r>
+      <w:r>
+        <w:rPr>
+          <w:noProof/>
+        </w:rPr>
+        <w:t>18</w:t>
+      </w:r>
+      <w:r>
+        <w:rPr>
+          <w:noProof/>
+        </w:rPr>
+        <w:fldChar w:fldCharType="end"/>
+      </w:r>
       <w:bookmarkEnd w:id="29"/>
       <w:r>
         <w:t>. NIST SP 800-53 database: AC-2 description.</w:t>
@@ -6584,17 +6627,32 @@
       <w:pPr>
         <w:pStyle w:val="Caption"/>
       </w:pPr>
+      <w:bookmarkStart w:id="30" w:name="_Ref445391630"/>
       <w:r>
         <w:t xml:space="preserve">Figure </w:t>
       </w:r>
-      <w:fldSimple w:instr=" SEQ Figure \* ARABIC ">
-        <w:r>
-          <w:rPr>
-            <w:noProof/>
-          </w:rPr>
-          <w:t>19</w:t>
-        </w:r>
-      </w:fldSimple>
+      <w:r>
+        <w:fldChar w:fldCharType="begin"/>
+      </w:r>
+      <w:r>
+        <w:instrText xml:space="preserve"> SEQ Figure \* ARABIC </w:instrText>
+      </w:r>
+      <w:r>
+        <w:fldChar w:fldCharType="separate"/>
+      </w:r>
+      <w:r>
+        <w:rPr>
+          <w:noProof/>
+        </w:rPr>
+        <w:t>19</w:t>
+      </w:r>
+      <w:r>
+        <w:rPr>
+          <w:noProof/>
+        </w:rPr>
+        <w:fldChar w:fldCharType="end"/>
+      </w:r>
+      <w:bookmarkEnd w:id="30"/>
       <w:r>
         <w:t>. NIST SP 800-82 ICS Overlay definition: AC-2.</w:t>
       </w:r>
@@ -7186,7 +7244,7 @@
           <w:rPr>
             <w:noProof/>
           </w:rPr>
-          <w:t>15</w:t>
+          <w:t>18</w:t>
         </w:r>
         <w:r>
           <w:rPr>
@@ -8496,6 +8554,119 @@
     </w:lvl>
   </w:abstractNum>
   <w:abstractNum w:abstractNumId="11" w15:restartNumberingAfterBreak="0">
+    <w:nsid w:val="46B8343B"/>
+    <w:multiLevelType w:val="hybridMultilevel"/>
+    <w:tmpl w:val="E842B4CA"/>
+    <w:lvl w:ilvl="0" w:tplc="04090001">
+      <w:start w:val="1"/>
+      <w:numFmt w:val="bullet"/>
+      <w:lvlText w:val=""/>
+      <w:lvlJc w:val="left"/>
+      <w:pPr>
+        <w:ind w:left="720" w:hanging="360"/>
+      </w:pPr>
+      <w:rPr>
+        <w:rFonts w:ascii="Symbol" w:hAnsi="Symbol" w:hint="default"/>
+      </w:rPr>
+    </w:lvl>
+    <w:lvl w:ilvl="1" w:tplc="04090003" w:tentative="1">
+      <w:start w:val="1"/>
+      <w:numFmt w:val="bullet"/>
+      <w:lvlText w:val="o"/>
+      <w:lvlJc w:val="left"/>
+      <w:pPr>
+        <w:ind w:left="1440" w:hanging="360"/>
+      </w:pPr>
+      <w:rPr>
+        <w:rFonts w:ascii="Courier New" w:hAnsi="Courier New" w:cs="Courier New" w:hint="default"/>
+      </w:rPr>
+    </w:lvl>
+    <w:lvl w:ilvl="2" w:tplc="04090005" w:tentative="1">
+      <w:start w:val="1"/>
+      <w:numFmt w:val="bullet"/>
+      <w:lvlText w:val=""/>
+      <w:lvlJc w:val="left"/>
+      <w:pPr>
+        <w:ind w:left="2160" w:hanging="360"/>
+      </w:pPr>
+      <w:rPr>
+        <w:rFonts w:ascii="Wingdings" w:hAnsi="Wingdings" w:hint="default"/>
+      </w:rPr>
+    </w:lvl>
+    <w:lvl w:ilvl="3" w:tplc="04090001" w:tentative="1">
+      <w:start w:val="1"/>
+      <w:numFmt w:val="bullet"/>
+      <w:lvlText w:val=""/>
+      <w:lvlJc w:val="left"/>
+      <w:pPr>
+        <w:ind w:left="2880" w:hanging="360"/>
+      </w:pPr>
+      <w:rPr>
+        <w:rFonts w:ascii="Symbol" w:hAnsi="Symbol" w:hint="default"/>
+      </w:rPr>
+    </w:lvl>
+    <w:lvl w:ilvl="4" w:tplc="04090003" w:tentative="1">
+      <w:start w:val="1"/>
+      <w:numFmt w:val="bullet"/>
+      <w:lvlText w:val="o"/>
+      <w:lvlJc w:val="left"/>
+      <w:pPr>
+        <w:ind w:left="3600" w:hanging="360"/>
+      </w:pPr>
+      <w:rPr>
+        <w:rFonts w:ascii="Courier New" w:hAnsi="Courier New" w:cs="Courier New" w:hint="default"/>
+      </w:rPr>
+    </w:lvl>
+    <w:lvl w:ilvl="5" w:tplc="04090005" w:tentative="1">
+      <w:start w:val="1"/>
+      <w:numFmt w:val="bullet"/>
+      <w:lvlText w:val=""/>
+      <w:lvlJc w:val="left"/>
+      <w:pPr>
+        <w:ind w:left="4320" w:hanging="360"/>
+      </w:pPr>
+      <w:rPr>
+        <w:rFonts w:ascii="Wingdings" w:hAnsi="Wingdings" w:hint="default"/>
+      </w:rPr>
+    </w:lvl>
+    <w:lvl w:ilvl="6" w:tplc="04090001" w:tentative="1">
+      <w:start w:val="1"/>
+      <w:numFmt w:val="bullet"/>
+      <w:lvlText w:val=""/>
+      <w:lvlJc w:val="left"/>
+      <w:pPr>
+        <w:ind w:left="5040" w:hanging="360"/>
+      </w:pPr>
+      <w:rPr>
+        <w:rFonts w:ascii="Symbol" w:hAnsi="Symbol" w:hint="default"/>
+      </w:rPr>
+    </w:lvl>
+    <w:lvl w:ilvl="7" w:tplc="04090003" w:tentative="1">
+      <w:start w:val="1"/>
+      <w:numFmt w:val="bullet"/>
+      <w:lvlText w:val="o"/>
+      <w:lvlJc w:val="left"/>
+      <w:pPr>
+        <w:ind w:left="5760" w:hanging="360"/>
+      </w:pPr>
+      <w:rPr>
+        <w:rFonts w:ascii="Courier New" w:hAnsi="Courier New" w:cs="Courier New" w:hint="default"/>
+      </w:rPr>
+    </w:lvl>
+    <w:lvl w:ilvl="8" w:tplc="04090005" w:tentative="1">
+      <w:start w:val="1"/>
+      <w:numFmt w:val="bullet"/>
+      <w:lvlText w:val=""/>
+      <w:lvlJc w:val="left"/>
+      <w:pPr>
+        <w:ind w:left="6480" w:hanging="360"/>
+      </w:pPr>
+      <w:rPr>
+        <w:rFonts w:ascii="Wingdings" w:hAnsi="Wingdings" w:hint="default"/>
+      </w:rPr>
+    </w:lvl>
+  </w:abstractNum>
+  <w:abstractNum w:abstractNumId="12" w15:restartNumberingAfterBreak="0">
     <w:nsid w:val="4BD31CDD"/>
     <w:multiLevelType w:val="hybridMultilevel"/>
     <w:tmpl w:val="F9ACBF98"/>
@@ -8608,7 +8779,7 @@
       </w:rPr>
     </w:lvl>
   </w:abstractNum>
-  <w:abstractNum w:abstractNumId="12" w15:restartNumberingAfterBreak="0">
+  <w:abstractNum w:abstractNumId="13" w15:restartNumberingAfterBreak="0">
     <w:nsid w:val="4FA951E4"/>
     <w:multiLevelType w:val="hybridMultilevel"/>
     <w:tmpl w:val="D102BEF0"/>
@@ -8721,7 +8892,7 @@
       </w:rPr>
     </w:lvl>
   </w:abstractNum>
-  <w:abstractNum w:abstractNumId="13" w15:restartNumberingAfterBreak="0">
+  <w:abstractNum w:abstractNumId="14" w15:restartNumberingAfterBreak="0">
     <w:nsid w:val="52205A48"/>
     <w:multiLevelType w:val="hybridMultilevel"/>
     <w:tmpl w:val="87925E10"/>
@@ -8810,7 +8981,7 @@
       </w:pPr>
     </w:lvl>
   </w:abstractNum>
-  <w:abstractNum w:abstractNumId="14" w15:restartNumberingAfterBreak="0">
+  <w:abstractNum w:abstractNumId="15" w15:restartNumberingAfterBreak="0">
     <w:nsid w:val="5A286B45"/>
     <w:multiLevelType w:val="multilevel"/>
     <w:tmpl w:val="7CB6F8BA"/>
@@ -8896,7 +9067,7 @@
       </w:pPr>
     </w:lvl>
   </w:abstractNum>
-  <w:abstractNum w:abstractNumId="15" w15:restartNumberingAfterBreak="0">
+  <w:abstractNum w:abstractNumId="16" w15:restartNumberingAfterBreak="0">
     <w:nsid w:val="70C74B48"/>
     <w:multiLevelType w:val="multilevel"/>
     <w:tmpl w:val="9B6037E8"/>
@@ -9045,7 +9216,7 @@
       </w:rPr>
     </w:lvl>
   </w:abstractNum>
-  <w:abstractNum w:abstractNumId="16" w15:restartNumberingAfterBreak="0">
+  <w:abstractNum w:abstractNumId="17" w15:restartNumberingAfterBreak="0">
     <w:nsid w:val="74D721EB"/>
     <w:multiLevelType w:val="hybridMultilevel"/>
     <w:tmpl w:val="F66E809C"/>
@@ -9131,7 +9302,7 @@
       </w:pPr>
     </w:lvl>
   </w:abstractNum>
-  <w:abstractNum w:abstractNumId="17" w15:restartNumberingAfterBreak="0">
+  <w:abstractNum w:abstractNumId="18" w15:restartNumberingAfterBreak="0">
     <w:nsid w:val="758D77F4"/>
     <w:multiLevelType w:val="hybridMultilevel"/>
     <w:tmpl w:val="3FBC766C"/>
@@ -9251,16 +9422,16 @@
     <w:abstractNumId w:val="6"/>
   </w:num>
   <w:num w:numId="3">
-    <w:abstractNumId w:val="14"/>
+    <w:abstractNumId w:val="15"/>
   </w:num>
   <w:num w:numId="4">
     <w:abstractNumId w:val="9"/>
   </w:num>
   <w:num w:numId="5">
-    <w:abstractNumId w:val="11"/>
+    <w:abstractNumId w:val="12"/>
   </w:num>
   <w:num w:numId="6">
-    <w:abstractNumId w:val="15"/>
+    <w:abstractNumId w:val="16"/>
   </w:num>
   <w:num w:numId="7">
     <w:abstractNumId w:val="10"/>
@@ -9272,13 +9443,13 @@
     <w:abstractNumId w:val="4"/>
   </w:num>
   <w:num w:numId="10">
-    <w:abstractNumId w:val="16"/>
+    <w:abstractNumId w:val="17"/>
   </w:num>
   <w:num w:numId="11">
     <w:abstractNumId w:val="2"/>
   </w:num>
   <w:num w:numId="12">
-    <w:abstractNumId w:val="13"/>
+    <w:abstractNumId w:val="14"/>
   </w:num>
   <w:num w:numId="13">
     <w:abstractNumId w:val="1"/>
@@ -9290,13 +9461,16 @@
     <w:abstractNumId w:val="0"/>
   </w:num>
   <w:num w:numId="16">
-    <w:abstractNumId w:val="12"/>
+    <w:abstractNumId w:val="13"/>
   </w:num>
   <w:num w:numId="17">
     <w:abstractNumId w:val="8"/>
   </w:num>
   <w:num w:numId="18">
-    <w:abstractNumId w:val="17"/>
+    <w:abstractNumId w:val="18"/>
+  </w:num>
+  <w:num w:numId="19">
+    <w:abstractNumId w:val="11"/>
   </w:num>
 </w:numbering>
 </file>
@@ -10714,7 +10888,7 @@
 </file>
 
 <file path=customXml/itemProps1.xml><?xml version="1.0" encoding="utf-8"?>
-<ds:datastoreItem xmlns:ds="http://schemas.openxmlformats.org/officeDocument/2006/customXml" ds:itemID="{A33DB14B-3CC8-485E-A609-0F2D3D5FF692}">
+<ds:datastoreItem xmlns:ds="http://schemas.openxmlformats.org/officeDocument/2006/customXml" ds:itemID="{EA62C72D-2EF4-4597-BCF4-38E28536EC9B}">
   <ds:schemaRefs>
     <ds:schemaRef ds:uri="http://schemas.openxmlformats.org/officeDocument/2006/bibliography"/>
   </ds:schemaRefs>

</xml_diff>

<commit_message>
list all data/schemas on landing page
</commit_message>
<xml_diff>
--- a/bt/doc/UserGuide.docx
+++ b/bt/doc/UserGuide.docx
@@ -13,6 +13,8 @@
           <w:szCs w:val="40"/>
         </w:rPr>
       </w:pPr>
+      <w:bookmarkStart w:id="0" w:name="_GoBack"/>
+      <w:bookmarkEnd w:id="0"/>
       <w:r>
         <w:rPr>
           <w:b/>
@@ -963,14 +965,12 @@
       <w:pPr>
         <w:pStyle w:val="Heading1"/>
       </w:pPr>
-      <w:bookmarkStart w:id="0" w:name="_Ref444166060"/>
-      <w:bookmarkStart w:id="1" w:name="_GoBack"/>
-      <w:bookmarkEnd w:id="1"/>
+      <w:bookmarkStart w:id="1" w:name="_Ref444166060"/>
       <w:r>
         <w:lastRenderedPageBreak/>
         <w:t>Introduction</w:t>
       </w:r>
-      <w:bookmarkEnd w:id="0"/>
+      <w:bookmarkEnd w:id="1"/>
     </w:p>
     <w:p>
       <w:r>
@@ -2570,27 +2570,14 @@
       <w:r>
         <w:t xml:space="preserve">Figure </w:t>
       </w:r>
-      <w:r>
-        <w:fldChar w:fldCharType="begin"/>
-      </w:r>
-      <w:r>
-        <w:instrText xml:space="preserve"> SEQ Figure \* ARABIC </w:instrText>
-      </w:r>
-      <w:r>
-        <w:fldChar w:fldCharType="separate"/>
-      </w:r>
-      <w:r>
-        <w:rPr>
-          <w:noProof/>
-        </w:rPr>
-        <w:t>1</w:t>
-      </w:r>
-      <w:r>
-        <w:rPr>
-          <w:noProof/>
-        </w:rPr>
-        <w:fldChar w:fldCharType="end"/>
-      </w:r>
+      <w:fldSimple w:instr=" SEQ Figure \* ARABIC ">
+        <w:r>
+          <w:rPr>
+            <w:noProof/>
+          </w:rPr>
+          <w:t>1</w:t>
+        </w:r>
+      </w:fldSimple>
       <w:bookmarkEnd w:id="5"/>
       <w:r>
         <w:t>. Preferences pushbutton above user interface tabs.</w:t>
@@ -2655,27 +2642,14 @@
       <w:r>
         <w:t xml:space="preserve">Figure </w:t>
       </w:r>
-      <w:r>
-        <w:fldChar w:fldCharType="begin"/>
-      </w:r>
-      <w:r>
-        <w:instrText xml:space="preserve"> SEQ Figure \* ARABIC </w:instrText>
-      </w:r>
-      <w:r>
-        <w:fldChar w:fldCharType="separate"/>
-      </w:r>
-      <w:r>
-        <w:rPr>
-          <w:noProof/>
-        </w:rPr>
-        <w:t>2</w:t>
-      </w:r>
-      <w:r>
-        <w:rPr>
-          <w:noProof/>
-        </w:rPr>
-        <w:fldChar w:fldCharType="end"/>
-      </w:r>
+      <w:fldSimple w:instr=" SEQ Figure \* ARABIC ">
+        <w:r>
+          <w:rPr>
+            <w:noProof/>
+          </w:rPr>
+          <w:t>2</w:t>
+        </w:r>
+      </w:fldSimple>
       <w:bookmarkEnd w:id="6"/>
       <w:r>
         <w:rPr>
@@ -3048,27 +3022,14 @@
       <w:r>
         <w:t xml:space="preserve">Figure </w:t>
       </w:r>
-      <w:r>
-        <w:fldChar w:fldCharType="begin"/>
-      </w:r>
-      <w:r>
-        <w:instrText xml:space="preserve"> SEQ Figure \* ARABIC </w:instrText>
-      </w:r>
-      <w:r>
-        <w:fldChar w:fldCharType="separate"/>
-      </w:r>
-      <w:r>
-        <w:rPr>
-          <w:noProof/>
-        </w:rPr>
-        <w:t>3</w:t>
-      </w:r>
-      <w:r>
-        <w:rPr>
-          <w:noProof/>
-        </w:rPr>
-        <w:fldChar w:fldCharType="end"/>
-      </w:r>
+      <w:fldSimple w:instr=" SEQ Figure \* ARABIC ">
+        <w:r>
+          <w:rPr>
+            <w:noProof/>
+          </w:rPr>
+          <w:t>3</w:t>
+        </w:r>
+      </w:fldSimple>
       <w:bookmarkEnd w:id="9"/>
       <w:r>
         <w:t xml:space="preserve">. </w:t>
@@ -3517,27 +3478,14 @@
       <w:r>
         <w:t xml:space="preserve">Figure </w:t>
       </w:r>
-      <w:r>
-        <w:fldChar w:fldCharType="begin"/>
-      </w:r>
-      <w:r>
-        <w:instrText xml:space="preserve"> SEQ Figure \* ARABIC </w:instrText>
-      </w:r>
-      <w:r>
-        <w:fldChar w:fldCharType="separate"/>
-      </w:r>
-      <w:r>
-        <w:rPr>
-          <w:noProof/>
-        </w:rPr>
-        <w:t>4</w:t>
-      </w:r>
-      <w:r>
-        <w:rPr>
-          <w:noProof/>
-        </w:rPr>
-        <w:fldChar w:fldCharType="end"/>
-      </w:r>
+      <w:fldSimple w:instr=" SEQ Figure \* ARABIC ">
+        <w:r>
+          <w:rPr>
+            <w:noProof/>
+          </w:rPr>
+          <w:t>4</w:t>
+        </w:r>
+      </w:fldSimple>
       <w:bookmarkEnd w:id="11"/>
       <w:r>
         <w:t>. Security control IA-3.</w:t>
@@ -3925,27 +3873,14 @@
       <w:r>
         <w:t xml:space="preserve">Figure </w:t>
       </w:r>
-      <w:r>
-        <w:fldChar w:fldCharType="begin"/>
-      </w:r>
-      <w:r>
-        <w:instrText xml:space="preserve"> SEQ Figure \* ARABIC </w:instrText>
-      </w:r>
-      <w:r>
-        <w:fldChar w:fldCharType="separate"/>
-      </w:r>
-      <w:r>
-        <w:rPr>
-          <w:noProof/>
-        </w:rPr>
-        <w:t>5</w:t>
-      </w:r>
-      <w:r>
-        <w:rPr>
-          <w:noProof/>
-        </w:rPr>
-        <w:fldChar w:fldCharType="end"/>
-      </w:r>
+      <w:fldSimple w:instr=" SEQ Figure \* ARABIC ">
+        <w:r>
+          <w:rPr>
+            <w:noProof/>
+          </w:rPr>
+          <w:t>5</w:t>
+        </w:r>
+      </w:fldSimple>
       <w:bookmarkEnd w:id="12"/>
       <w:r>
         <w:t xml:space="preserve">. </w:t>
@@ -4010,27 +3945,14 @@
       <w:r>
         <w:t xml:space="preserve">Figure </w:t>
       </w:r>
-      <w:r>
-        <w:fldChar w:fldCharType="begin"/>
-      </w:r>
-      <w:r>
-        <w:instrText xml:space="preserve"> SEQ Figure \* ARABIC </w:instrText>
-      </w:r>
-      <w:r>
-        <w:fldChar w:fldCharType="separate"/>
-      </w:r>
-      <w:r>
-        <w:rPr>
-          <w:noProof/>
-        </w:rPr>
-        <w:t>6</w:t>
-      </w:r>
-      <w:r>
-        <w:rPr>
-          <w:noProof/>
-        </w:rPr>
-        <w:fldChar w:fldCharType="end"/>
-      </w:r>
+      <w:fldSimple w:instr=" SEQ Figure \* ARABIC ">
+        <w:r>
+          <w:rPr>
+            <w:noProof/>
+          </w:rPr>
+          <w:t>6</w:t>
+        </w:r>
+      </w:fldSimple>
       <w:bookmarkEnd w:id="13"/>
       <w:r>
         <w:t>. Violation of cross-reference constraint.</w:t>
@@ -4093,27 +4015,14 @@
       <w:r>
         <w:t xml:space="preserve">Figure </w:t>
       </w:r>
-      <w:r>
-        <w:fldChar w:fldCharType="begin"/>
-      </w:r>
-      <w:r>
-        <w:instrText xml:space="preserve"> SEQ Figure \* ARABIC </w:instrText>
-      </w:r>
-      <w:r>
-        <w:fldChar w:fldCharType="separate"/>
-      </w:r>
-      <w:r>
-        <w:rPr>
-          <w:noProof/>
-        </w:rPr>
-        <w:t>7</w:t>
-      </w:r>
-      <w:r>
-        <w:rPr>
-          <w:noProof/>
-        </w:rPr>
-        <w:fldChar w:fldCharType="end"/>
-      </w:r>
+      <w:fldSimple w:instr=" SEQ Figure \* ARABIC ">
+        <w:r>
+          <w:rPr>
+            <w:noProof/>
+          </w:rPr>
+          <w:t>7</w:t>
+        </w:r>
+      </w:fldSimple>
       <w:bookmarkEnd w:id="14"/>
       <w:r>
         <w:t>. Violation of baseline constraint.</w:t>
@@ -4318,27 +4227,14 @@
       <w:r>
         <w:t xml:space="preserve">Figure </w:t>
       </w:r>
-      <w:r>
-        <w:fldChar w:fldCharType="begin"/>
-      </w:r>
-      <w:r>
-        <w:instrText xml:space="preserve"> SEQ Figure \* ARABIC </w:instrText>
-      </w:r>
-      <w:r>
-        <w:fldChar w:fldCharType="separate"/>
-      </w:r>
-      <w:r>
-        <w:rPr>
-          <w:noProof/>
-        </w:rPr>
-        <w:t>8</w:t>
-      </w:r>
-      <w:r>
-        <w:rPr>
-          <w:noProof/>
-        </w:rPr>
-        <w:fldChar w:fldCharType="end"/>
-      </w:r>
+      <w:fldSimple w:instr=" SEQ Figure \* ARABIC ">
+        <w:r>
+          <w:rPr>
+            <w:noProof/>
+          </w:rPr>
+          <w:t>8</w:t>
+        </w:r>
+      </w:fldSimple>
       <w:bookmarkEnd w:id="15"/>
       <w:r>
         <w:t>. IA-3 tailored for an Industrial Control System.</w:t>
@@ -4643,27 +4539,14 @@
       <w:r>
         <w:t xml:space="preserve">Figure </w:t>
       </w:r>
-      <w:r>
-        <w:fldChar w:fldCharType="begin"/>
-      </w:r>
-      <w:r>
-        <w:instrText xml:space="preserve"> SEQ Figure \* ARABIC </w:instrText>
-      </w:r>
-      <w:r>
-        <w:fldChar w:fldCharType="separate"/>
-      </w:r>
-      <w:r>
-        <w:rPr>
-          <w:noProof/>
-        </w:rPr>
-        <w:t>9</w:t>
-      </w:r>
-      <w:r>
-        <w:rPr>
-          <w:noProof/>
-        </w:rPr>
-        <w:fldChar w:fldCharType="end"/>
-      </w:r>
+      <w:fldSimple w:instr=" SEQ Figure \* ARABIC ">
+        <w:r>
+          <w:rPr>
+            <w:noProof/>
+          </w:rPr>
+          <w:t>9</w:t>
+        </w:r>
+      </w:fldSimple>
       <w:bookmarkEnd w:id="16"/>
       <w:r>
         <w:t>. IA-3 text fields with ICS-specific guidance replacing stubs.</w:t>
@@ -4870,30 +4753,14 @@
       <w:r>
         <w:t xml:space="preserve">Figure </w:t>
       </w:r>
-      <w:r>
-        <w:fldChar w:fldCharType="begin"/>
-      </w:r>
-      <w:r>
-        <w:instrText xml:space="preserve"> SEQ Fi</w:instrText>
-      </w:r>
-      <w:r>
-        <w:instrText xml:space="preserve">gure \* ARABIC </w:instrText>
-      </w:r>
-      <w:r>
-        <w:fldChar w:fldCharType="separate"/>
-      </w:r>
-      <w:r>
-        <w:rPr>
-          <w:noProof/>
-        </w:rPr>
-        <w:t>10</w:t>
-      </w:r>
-      <w:r>
-        <w:rPr>
-          <w:noProof/>
-        </w:rPr>
-        <w:fldChar w:fldCharType="end"/>
-      </w:r>
+      <w:fldSimple w:instr=" SEQ Figure \* ARABIC ">
+        <w:r>
+          <w:rPr>
+            <w:noProof/>
+          </w:rPr>
+          <w:t>10</w:t>
+        </w:r>
+      </w:fldSimple>
       <w:bookmarkEnd w:id="18"/>
       <w:r>
         <w:t xml:space="preserve">. XML generated by </w:t>
@@ -5032,27 +4899,14 @@
       <w:r>
         <w:t xml:space="preserve">Figure </w:t>
       </w:r>
-      <w:r>
-        <w:fldChar w:fldCharType="begin"/>
-      </w:r>
-      <w:r>
-        <w:instrText xml:space="preserve"> SEQ Figure \* ARABIC </w:instrText>
-      </w:r>
-      <w:r>
-        <w:fldChar w:fldCharType="separate"/>
-      </w:r>
-      <w:r>
-        <w:rPr>
-          <w:noProof/>
-        </w:rPr>
-        <w:t>11</w:t>
-      </w:r>
-      <w:r>
-        <w:rPr>
-          <w:noProof/>
-        </w:rPr>
-        <w:fldChar w:fldCharType="end"/>
-      </w:r>
+      <w:fldSimple w:instr=" SEQ Figure \* ARABIC ">
+        <w:r>
+          <w:rPr>
+            <w:noProof/>
+          </w:rPr>
+          <w:t>11</w:t>
+        </w:r>
+      </w:fldSimple>
       <w:bookmarkEnd w:id="19"/>
       <w:r>
         <w:t>. Subcategory referencing IA-3.</w:t>
@@ -5207,27 +5061,14 @@
       <w:r>
         <w:t xml:space="preserve">Figure </w:t>
       </w:r>
-      <w:r>
-        <w:fldChar w:fldCharType="begin"/>
-      </w:r>
-      <w:r>
-        <w:instrText xml:space="preserve"> SEQ Figure \* ARABIC </w:instrText>
-      </w:r>
-      <w:r>
-        <w:fldChar w:fldCharType="separate"/>
-      </w:r>
-      <w:r>
-        <w:rPr>
-          <w:noProof/>
-        </w:rPr>
-        <w:t>12</w:t>
-      </w:r>
-      <w:r>
-        <w:rPr>
-          <w:noProof/>
-        </w:rPr>
-        <w:fldChar w:fldCharType="end"/>
-      </w:r>
+      <w:fldSimple w:instr=" SEQ Figure \* ARABIC ">
+        <w:r>
+          <w:rPr>
+            <w:noProof/>
+          </w:rPr>
+          <w:t>12</w:t>
+        </w:r>
+      </w:fldSimple>
       <w:bookmarkEnd w:id="20"/>
       <w:r>
         <w:t xml:space="preserve">. Subcategories referencing </w:t>
@@ -5309,27 +5150,14 @@
       <w:r>
         <w:t xml:space="preserve">Figure </w:t>
       </w:r>
-      <w:r>
-        <w:fldChar w:fldCharType="begin"/>
-      </w:r>
-      <w:r>
-        <w:instrText xml:space="preserve"> SEQ Figure \* ARABIC </w:instrText>
-      </w:r>
-      <w:r>
-        <w:fldChar w:fldCharType="separate"/>
-      </w:r>
-      <w:r>
-        <w:rPr>
-          <w:noProof/>
-        </w:rPr>
-        <w:t>13</w:t>
-      </w:r>
-      <w:r>
-        <w:rPr>
-          <w:noProof/>
-        </w:rPr>
-        <w:fldChar w:fldCharType="end"/>
-      </w:r>
+      <w:fldSimple w:instr=" SEQ Figure \* ARABIC ">
+        <w:r>
+          <w:rPr>
+            <w:noProof/>
+          </w:rPr>
+          <w:t>13</w:t>
+        </w:r>
+      </w:fldSimple>
       <w:bookmarkEnd w:id="23"/>
       <w:r>
         <w:t>. Framework Profile tab.</w:t>
@@ -6003,30 +5831,14 @@
       <w:r>
         <w:t xml:space="preserve">Figure </w:t>
       </w:r>
-      <w:r>
-        <w:fldChar w:fldCharType="begin"/>
-      </w:r>
-      <w:r>
-        <w:instrText xml:space="preserve"> S</w:instrText>
-      </w:r>
-      <w:r>
-        <w:instrText xml:space="preserve">EQ Figure \* ARABIC </w:instrText>
-      </w:r>
-      <w:r>
-        <w:fldChar w:fldCharType="separate"/>
-      </w:r>
-      <w:r>
-        <w:rPr>
-          <w:noProof/>
-        </w:rPr>
-        <w:t>14</w:t>
-      </w:r>
-      <w:r>
-        <w:rPr>
-          <w:noProof/>
-        </w:rPr>
-        <w:fldChar w:fldCharType="end"/>
-      </w:r>
+      <w:fldSimple w:instr=" SEQ Figure \* ARABIC ">
+        <w:r>
+          <w:rPr>
+            <w:noProof/>
+          </w:rPr>
+          <w:t>14</w:t>
+        </w:r>
+      </w:fldSimple>
       <w:bookmarkEnd w:id="27"/>
       <w:r>
         <w:t>. Control families referenced by PR.AC subcategories.</w:t>
@@ -6098,27 +5910,14 @@
       <w:r>
         <w:t xml:space="preserve">Figure </w:t>
       </w:r>
-      <w:r>
-        <w:fldChar w:fldCharType="begin"/>
-      </w:r>
-      <w:r>
-        <w:instrText xml:space="preserve"> SEQ Figure \* ARABIC </w:instrText>
-      </w:r>
-      <w:r>
-        <w:fldChar w:fldCharType="separate"/>
-      </w:r>
-      <w:r>
-        <w:rPr>
-          <w:noProof/>
-        </w:rPr>
-        <w:t>15</w:t>
-      </w:r>
-      <w:r>
-        <w:rPr>
-          <w:noProof/>
-        </w:rPr>
-        <w:fldChar w:fldCharType="end"/>
-      </w:r>
+      <w:fldSimple w:instr=" SEQ Figure \* ARABIC ">
+        <w:r>
+          <w:rPr>
+            <w:noProof/>
+          </w:rPr>
+          <w:t>15</w:t>
+        </w:r>
+      </w:fldSimple>
       <w:bookmarkEnd w:id="28"/>
       <w:r>
         <w:t>. Controls belonging to Access Control family that are referenced by PR.AC subcategories.</w:t>
@@ -6183,27 +5982,14 @@
       <w:r>
         <w:t xml:space="preserve">Figure </w:t>
       </w:r>
-      <w:r>
-        <w:fldChar w:fldCharType="begin"/>
-      </w:r>
-      <w:r>
-        <w:instrText xml:space="preserve"> SEQ Figure \* ARABIC </w:instrText>
-      </w:r>
-      <w:r>
-        <w:fldChar w:fldCharType="separate"/>
-      </w:r>
-      <w:r>
-        <w:rPr>
-          <w:noProof/>
-        </w:rPr>
-        <w:t>16</w:t>
-      </w:r>
-      <w:r>
-        <w:rPr>
-          <w:noProof/>
-        </w:rPr>
-        <w:fldChar w:fldCharType="end"/>
-      </w:r>
+      <w:fldSimple w:instr=" SEQ Figure \* ARABIC ">
+        <w:r>
+          <w:rPr>
+            <w:noProof/>
+          </w:rPr>
+          <w:t>16</w:t>
+        </w:r>
+      </w:fldSimple>
       <w:bookmarkEnd w:id="29"/>
       <w:r>
         <w:t xml:space="preserve">. </w:t>
@@ -6433,27 +6219,14 @@
       <w:r>
         <w:t xml:space="preserve">Figure </w:t>
       </w:r>
-      <w:r>
-        <w:fldChar w:fldCharType="begin"/>
-      </w:r>
-      <w:r>
-        <w:instrText xml:space="preserve"> SEQ Figure \* ARABIC </w:instrText>
-      </w:r>
-      <w:r>
-        <w:fldChar w:fldCharType="separate"/>
-      </w:r>
-      <w:r>
-        <w:rPr>
-          <w:noProof/>
-        </w:rPr>
-        <w:t>17</w:t>
-      </w:r>
-      <w:r>
-        <w:rPr>
-          <w:noProof/>
-        </w:rPr>
-        <w:fldChar w:fldCharType="end"/>
-      </w:r>
+      <w:fldSimple w:instr=" SEQ Figure \* ARABIC ">
+        <w:r>
+          <w:rPr>
+            <w:noProof/>
+          </w:rPr>
+          <w:t>17</w:t>
+        </w:r>
+      </w:fldSimple>
       <w:bookmarkEnd w:id="30"/>
       <w:r>
         <w:t>. NIST SP 800-53 database: AC-2 summary.</w:t>
@@ -6844,30 +6617,14 @@
       <w:r>
         <w:t xml:space="preserve">Figure </w:t>
       </w:r>
-      <w:r>
-        <w:fldChar w:fldCharType="begin"/>
-      </w:r>
-      <w:r>
-        <w:instrText xml:space="preserve"> SEQ Figure \*</w:instrText>
-      </w:r>
-      <w:r>
-        <w:instrText xml:space="preserve"> ARABIC </w:instrText>
-      </w:r>
-      <w:r>
-        <w:fldChar w:fldCharType="separate"/>
-      </w:r>
-      <w:r>
-        <w:rPr>
-          <w:noProof/>
-        </w:rPr>
-        <w:t>18</w:t>
-      </w:r>
-      <w:r>
-        <w:rPr>
-          <w:noProof/>
-        </w:rPr>
-        <w:fldChar w:fldCharType="end"/>
-      </w:r>
+      <w:fldSimple w:instr=" SEQ Figure \* ARABIC ">
+        <w:r>
+          <w:rPr>
+            <w:noProof/>
+          </w:rPr>
+          <w:t>18</w:t>
+        </w:r>
+      </w:fldSimple>
       <w:bookmarkEnd w:id="32"/>
       <w:r>
         <w:t>. NIST SP 800-53 database: AC-2 description.</w:t>
@@ -6932,27 +6689,14 @@
       <w:r>
         <w:t xml:space="preserve">Figure </w:t>
       </w:r>
-      <w:r>
-        <w:fldChar w:fldCharType="begin"/>
-      </w:r>
-      <w:r>
-        <w:instrText xml:space="preserve"> SEQ Figure \* ARABIC </w:instrText>
-      </w:r>
-      <w:r>
-        <w:fldChar w:fldCharType="separate"/>
-      </w:r>
-      <w:r>
-        <w:rPr>
-          <w:noProof/>
-        </w:rPr>
-        <w:t>19</w:t>
-      </w:r>
-      <w:r>
-        <w:rPr>
-          <w:noProof/>
-        </w:rPr>
-        <w:fldChar w:fldCharType="end"/>
-      </w:r>
+      <w:fldSimple w:instr=" SEQ Figure \* ARABIC ">
+        <w:r>
+          <w:rPr>
+            <w:noProof/>
+          </w:rPr>
+          <w:t>19</w:t>
+        </w:r>
+      </w:fldSimple>
       <w:bookmarkEnd w:id="33"/>
       <w:r>
         <w:t>. NIST SP 800-82 ICS Overlay definition: AC-2.</w:t>
@@ -7375,7 +7119,7 @@
           <w:rPr>
             <w:noProof/>
           </w:rPr>
-          <w:t>1</w:t>
+          <w:t>17</w:t>
         </w:r>
         <w:r>
           <w:rPr>
@@ -11135,7 +10879,7 @@
 </file>
 
 <file path=customXml/itemProps1.xml><?xml version="1.0" encoding="utf-8"?>
-<ds:datastoreItem xmlns:ds="http://schemas.openxmlformats.org/officeDocument/2006/customXml" ds:itemID="{74CC0572-4CE8-429E-818A-C3BAD646E64D}">
+<ds:datastoreItem xmlns:ds="http://schemas.openxmlformats.org/officeDocument/2006/customXml" ds:itemID="{B20454E7-49C0-4DA0-B3FE-1DCD0CB120F6}">
   <ds:schemaRefs>
     <ds:schemaRef ds:uri="http://schemas.openxmlformats.org/officeDocument/2006/bibliography"/>
   </ds:schemaRefs>

</xml_diff>

<commit_message>
moved disclaimers to preamble
</commit_message>
<xml_diff>
--- a/bt/doc/UserGuide.docx
+++ b/bt/doc/UserGuide.docx
@@ -964,6 +964,119 @@
     <w:p>
       <w:pPr>
         <w:pStyle w:val="Heading1"/>
+        <w:numPr>
+          <w:ilvl w:val="0"/>
+          <w:numId w:val="0"/>
+        </w:numPr>
+      </w:pPr>
+      <w:r>
+        <w:lastRenderedPageBreak/>
+        <w:t>Preface</w:t>
+      </w:r>
+    </w:p>
+    <w:p>
+      <w:r>
+        <w:t xml:space="preserve">This guide describes how to use Baseline Tailor, a software tool for navigating the United States </w:t>
+      </w:r>
+      <w:r>
+        <w:t>Government’s</w:t>
+      </w:r>
+      <w:r>
+        <w:t xml:space="preserve"> Cybersecurity Framework and for tailoring the National Institute of Standards and Technology Special Publication 800-53 Revision 4 security controls. Baseline Tailor generates output in Extensible Markup Language (XML) formats capturing a user’s Framework Profile and tailoring choices.</w:t>
+      </w:r>
+    </w:p>
+    <w:p>
+      <w:r>
+        <w:t xml:space="preserve">More information about Baseline Tailor and supplemental documentation can be found at </w:t>
+      </w:r>
+      <w:hyperlink r:id="rId11" w:history="1">
+        <w:r>
+          <w:rPr>
+            <w:rStyle w:val="Hyperlink"/>
+          </w:rPr>
+          <w:t>http://www.nist.gov/el/msid/baselinetailor.cfm</w:t>
+        </w:r>
+      </w:hyperlink>
+      <w:r>
+        <w:t xml:space="preserve">. </w:t>
+      </w:r>
+    </w:p>
+    <w:p>
+      <w:r>
+        <w:t xml:space="preserve">Baseline Tailor was developed as part of the </w:t>
+      </w:r>
+      <w:r>
+        <w:t xml:space="preserve">Engineering Laboratory’s </w:t>
+      </w:r>
+      <w:r>
+        <w:t xml:space="preserve">Cybersecurity </w:t>
+      </w:r>
+      <w:r>
+        <w:t>for Smart Manufacturing Systems project</w:t>
+      </w:r>
+      <w:r>
+        <w:t>.</w:t>
+      </w:r>
+    </w:p>
+    <w:p>
+      <w:pPr>
+        <w:pStyle w:val="Heading1"/>
+        <w:numPr>
+          <w:ilvl w:val="0"/>
+          <w:numId w:val="0"/>
+        </w:numPr>
+      </w:pPr>
+      <w:r>
+        <w:t>Disclaimers</w:t>
+      </w:r>
+    </w:p>
+    <w:p>
+      <w:r>
+        <w:t xml:space="preserve">Any mention of commercial or other third party products in this guide is for information purposes only; it does not imply recommendation or endorsement by NIST. For any of the web links in the software and this user’s guide, NIST does not necessarily endorse the views expressed, or concur with the facts presented on those web sites. </w:t>
+      </w:r>
+    </w:p>
+    <w:p>
+      <w:r>
+        <w:t xml:space="preserve">Baseline Tailor was developed at NIST by employees of the Federal Government in the course of their official duties. Pursuant to Title 17 Section 105 of the United States Code this software is not subject to copyright protection and is in the public domain. This software is an experimental system. NIST assumes no responsibility whatsoever for its use by other parties, and makes no guarantees, expressed or implied, about its quality, reliability, or any other characteristic. </w:t>
+      </w:r>
+    </w:p>
+    <w:p>
+      <w:r>
+        <w:t xml:space="preserve">Baseline Tailor uses XML data representing </w:t>
+      </w:r>
+      <w:r>
+        <w:t xml:space="preserve">components defined in the NIST Framework for Improving Critical Infrastructure Cybersecurity and security controls and associated assessment procedures defined in NIST SP 800-53 Revision 4 Recommended Security Controls for Federal Information Systems and Organizations. For any discrepancies noted in the content between </w:t>
+      </w:r>
+      <w:r>
+        <w:t>this</w:t>
+      </w:r>
+      <w:r>
+        <w:t xml:space="preserve"> </w:t>
+      </w:r>
+      <w:r>
+        <w:t>XML data</w:t>
+      </w:r>
+      <w:r>
+        <w:t xml:space="preserve"> and the latest published NIST Cybersecurity Framework or Special Publication SP 800-53 Revision 4, please defer to the official published documents that are posted on http://csrc.nist.gov.</w:t>
+      </w:r>
+    </w:p>
+    <w:p>
+      <w:pPr>
+        <w:sectPr>
+          <w:pgSz w:w="12240" w:h="15840"/>
+          <w:pgMar w:top="1440" w:right="1440" w:bottom="1440" w:left="1440" w:header="720" w:footer="720" w:gutter="0"/>
+          <w:pgNumType w:fmt="lowerRoman" w:start="1"/>
+          <w:cols w:space="720"/>
+          <w:docGrid w:linePitch="360"/>
+        </w:sectPr>
+      </w:pPr>
+      <w:r>
+        <w:t>Baseline Tailor can be redistributed and/or modified freely provided that any derivative works bear some notice that they are derived from it, and any modified versions bear some notice that they have been modified. NIST would appreciate acknowledgement if the software is used.</w:t>
+      </w:r>
+    </w:p>
+    <w:p>
+      <w:pPr>
+        <w:pStyle w:val="Heading1"/>
       </w:pPr>
       <w:bookmarkStart w:id="1" w:name="_Ref444166060"/>
       <w:r>
@@ -1034,7 +1147,7 @@
         <w:t>security controls.</w:t>
       </w:r>
       <w:r>
-        <w:t xml:space="preserve"> Baseline Tailor generates output in an Extensible Markup Language (XML) </w:t>
+        <w:t xml:space="preserve"> Baseline Tailor generates output in Extensible Markup Language (XML) </w:t>
       </w:r>
       <w:r>
         <w:fldChar w:fldCharType="begin"/>
@@ -1055,7 +1168,13 @@
         <w:t xml:space="preserve"> </w:t>
       </w:r>
       <w:r>
-        <w:t xml:space="preserve">format capturing </w:t>
+        <w:t>format</w:t>
+      </w:r>
+      <w:r>
+        <w:t>s</w:t>
+      </w:r>
+      <w:r>
+        <w:t xml:space="preserve"> capturing </w:t>
       </w:r>
       <w:r>
         <w:t>a</w:t>
@@ -1814,169 +1933,105 @@
       <w:pPr>
         <w:pStyle w:val="Heading1"/>
       </w:pPr>
-      <w:bookmarkStart w:id="2" w:name="_Ref444596197"/>
-      <w:r>
-        <w:t>Disclaimers</w:t>
+      <w:bookmarkStart w:id="2" w:name="_Ref445459637"/>
+      <w:r>
+        <w:t>Getting Started</w:t>
       </w:r>
       <w:bookmarkEnd w:id="2"/>
     </w:p>
     <w:p>
       <w:r>
-        <w:t xml:space="preserve">Any mention of commercial </w:t>
-      </w:r>
-      <w:r>
-        <w:t xml:space="preserve">or other third party </w:t>
-      </w:r>
-      <w:r>
-        <w:t xml:space="preserve">products in this </w:t>
-      </w:r>
-      <w:r>
-        <w:t>guide</w:t>
-      </w:r>
-      <w:r>
-        <w:t xml:space="preserve"> is for information purposes only; it does not imply recommendation or endorsement by NIST. For any of the web links in the software and this user’s guide, NIST does not necessarily endorse the views expressed, or concur with the facts presented on those web sites. </w:t>
-      </w:r>
-    </w:p>
-    <w:p>
-      <w:r>
-        <w:t>Baseline Tailor</w:t>
-      </w:r>
-      <w:r>
-        <w:t xml:space="preserve"> was developed at NIST by employees of the Federal Government in the course of their official duties. Pursuant to Title 17 Section 105 of the United States Code this software is not subject to copyright protection and is in the public domain. This software is an experimental </w:t>
+        <w:t xml:space="preserve">Baseline Tailor </w:t>
+      </w:r>
+      <w:r>
+        <w:t>requires</w:t>
+      </w:r>
+      <w:r>
+        <w:t xml:space="preserve"> an Internet browser with support for JavaScript and the Extensible Stylesheet Language Transformations (XSLT) 1.0 standard </w:t>
+      </w:r>
+      <w:r>
+        <w:fldChar w:fldCharType="begin"/>
+      </w:r>
+      <w:r>
+        <w:instrText xml:space="preserve"> ADDIN ZOTERO_ITEM CSL_CITATION {"citationID":"2pnkqu2sof","properties":{"formattedCitation":"[9]","plainCitation":"[9]"},"citationItems":[{"id":190,"uris":["http://zotero.org/users/118749/items/QRANHMUC"],"uri":["http://zotero.org/users/118749/items/QRANHMUC"],"itemData":{"id":190,"type":"webpage","title":"XSL Transformations (XSLT) Version 1.0","container-title":"W3C Recommendation","URL":"http://www.w3.org/TR/xslt","issued":{"date-parts":[["1999",11,16]]}}}],"schema":"https://github.com/citation-style-language/schema/raw/master/csl-citation.json"} </w:instrText>
+      </w:r>
+      <w:r>
+        <w:fldChar w:fldCharType="separate"/>
+      </w:r>
+      <w:r>
+        <w:t>[9]</w:t>
+      </w:r>
+      <w:r>
+        <w:fldChar w:fldCharType="end"/>
+      </w:r>
+      <w:r>
+        <w:t xml:space="preserve">. Most of today’s common browsers meet </w:t>
+      </w:r>
+      <w:r>
+        <w:t>these</w:t>
+      </w:r>
+      <w:r>
+        <w:t xml:space="preserve"> requirement</w:t>
+      </w:r>
+      <w:r>
+        <w:t>s</w:t>
+      </w:r>
+      <w:r>
+        <w:t xml:space="preserve">. </w:t>
+      </w:r>
+      <w:r>
+        <w:t xml:space="preserve">Baseline Tailor has been successfully </w:t>
+      </w:r>
+      <w:r>
+        <w:t>tested with</w:t>
+      </w:r>
+      <w:r>
+        <w:t xml:space="preserve"> recent versions of the Chrome, Firefox, Safari, and Opera browsers. </w:t>
+      </w:r>
+      <w:r>
+        <w:t xml:space="preserve">Baseline Tailor also </w:t>
+      </w:r>
+      <w:r>
+        <w:t>run</w:t>
+      </w:r>
+      <w:r>
+        <w:t>s, albeit slowly, in Internet Explorer</w:t>
+      </w:r>
+      <w:r>
+        <w:t>.</w:t>
+      </w:r>
+    </w:p>
+    <w:p>
+      <w:r>
+        <w:t xml:space="preserve">Although not required, </w:t>
+      </w:r>
+      <w:r>
+        <w:t xml:space="preserve">third party </w:t>
+      </w:r>
+      <w:r>
+        <w:t xml:space="preserve">software for editing XML documents is desirable. </w:t>
+      </w:r>
+      <w:r>
+        <w:t>A</w:t>
+      </w:r>
+      <w:r>
+        <w:t xml:space="preserve"> user can</w:t>
+      </w:r>
+      <w:r>
+        <w:t xml:space="preserve"> copy-paste Baseline Tailor’s o</w:t>
+      </w:r>
+      <w:r>
+        <w:t xml:space="preserve">utput into a plain text editor for further modification, </w:t>
+      </w:r>
+      <w:r>
+        <w:t xml:space="preserve">but </w:t>
+      </w:r>
+      <w:r>
+        <w:t xml:space="preserve">software </w:t>
       </w:r>
       <w:r>
         <w:lastRenderedPageBreak/>
-        <w:t xml:space="preserve">system. NIST assumes no responsibility whatsoever for its use by other parties, and makes no guarantees, expressed or implied, about its quality, reliability, or any other characteristic. </w:t>
-      </w:r>
-    </w:p>
-    <w:p>
-      <w:r>
-        <w:t xml:space="preserve">Baseline Tailor uses XML data representing </w:t>
-      </w:r>
-      <w:r>
-        <w:t xml:space="preserve">components defined in the NIST Framework for Improving Critical Infrastructure Cybersecurity and security controls and associated assessment procedures defined in NIST SP 800-53 Revision 4 Recommended Security Controls for Federal Information Systems and Organizations. For any discrepancies noted in the content between </w:t>
-      </w:r>
-      <w:r>
-        <w:t>this</w:t>
-      </w:r>
-      <w:r>
-        <w:t xml:space="preserve"> </w:t>
-      </w:r>
-      <w:r>
-        <w:t>XML data</w:t>
-      </w:r>
-      <w:r>
-        <w:t xml:space="preserve"> and the latest published NIST Cybersecurity Framework or Special Publication SP 800-53 Revision 4, please defer to the official published documents that are posted on http://csrc.nist.gov.</w:t>
-      </w:r>
-    </w:p>
-    <w:p/>
-    <w:p>
-      <w:r>
-        <w:t>Baseline Tailor</w:t>
-      </w:r>
-      <w:r>
-        <w:t xml:space="preserve"> can be redistributed and/or modified freely provided that any derivative works bear some notice that they are derived from it, and any modified versions bear some notice that they have been modified. NIST would appreciate acknowledgement if the software is used.</w:t>
-      </w:r>
-    </w:p>
-    <w:p>
-      <w:pPr>
-        <w:pStyle w:val="Heading1"/>
-      </w:pPr>
-      <w:bookmarkStart w:id="3" w:name="_Ref445459637"/>
-      <w:r>
-        <w:t>Getting Started</w:t>
-      </w:r>
-      <w:bookmarkEnd w:id="3"/>
-    </w:p>
-    <w:p>
-      <w:r>
-        <w:t xml:space="preserve">Baseline Tailor </w:t>
-      </w:r>
-      <w:r>
-        <w:t>requires</w:t>
-      </w:r>
-      <w:r>
-        <w:t xml:space="preserve"> an Internet browser with support for JavaScript and the Extensible Stylesheet Language Transformations (XSLT) 1.0 standard </w:t>
-      </w:r>
-      <w:r>
-        <w:fldChar w:fldCharType="begin"/>
-      </w:r>
-      <w:r>
-        <w:instrText xml:space="preserve"> ADDIN ZOTERO_ITEM CSL_CITATION {"citationID":"2pnkqu2sof","properties":{"formattedCitation":"[9]","plainCitation":"[9]"},"citationItems":[{"id":190,"uris":["http://zotero.org/users/118749/items/QRANHMUC"],"uri":["http://zotero.org/users/118749/items/QRANHMUC"],"itemData":{"id":190,"type":"webpage","title":"XSL Transformations (XSLT) Version 1.0","container-title":"W3C Recommendation","URL":"http://www.w3.org/TR/xslt","issued":{"date-parts":[["1999",11,16]]}}}],"schema":"https://github.com/citation-style-language/schema/raw/master/csl-citation.json"} </w:instrText>
-      </w:r>
-      <w:r>
-        <w:fldChar w:fldCharType="separate"/>
-      </w:r>
-      <w:r>
-        <w:t>[9]</w:t>
-      </w:r>
-      <w:r>
-        <w:fldChar w:fldCharType="end"/>
-      </w:r>
-      <w:r>
-        <w:t xml:space="preserve">. Most of today’s common browsers meet </w:t>
-      </w:r>
-      <w:r>
-        <w:t>these</w:t>
-      </w:r>
-      <w:r>
-        <w:t xml:space="preserve"> requirement</w:t>
-      </w:r>
-      <w:r>
-        <w:t>s</w:t>
-      </w:r>
-      <w:r>
-        <w:t xml:space="preserve">. </w:t>
-      </w:r>
-      <w:r>
-        <w:t xml:space="preserve">Baseline Tailor has been successfully </w:t>
-      </w:r>
-      <w:r>
-        <w:t>tested with</w:t>
-      </w:r>
-      <w:r>
-        <w:t xml:space="preserve"> recent versions of the Chrome, Firefox, Safari, and Opera browsers. </w:t>
-      </w:r>
-      <w:r>
-        <w:t xml:space="preserve">Baseline Tailor also </w:t>
-      </w:r>
-      <w:r>
-        <w:t>run</w:t>
-      </w:r>
-      <w:r>
-        <w:t>s, albeit slowly, in Internet Explorer</w:t>
-      </w:r>
-      <w:r>
-        <w:t>.</w:t>
-      </w:r>
-    </w:p>
-    <w:p>
-      <w:r>
-        <w:t xml:space="preserve">Although not required, </w:t>
-      </w:r>
-      <w:r>
-        <w:t xml:space="preserve">third party </w:t>
-      </w:r>
-      <w:r>
-        <w:t xml:space="preserve">software for editing XML documents is desirable. </w:t>
-      </w:r>
-      <w:r>
-        <w:t>A</w:t>
-      </w:r>
-      <w:r>
-        <w:t xml:space="preserve"> user can</w:t>
-      </w:r>
-      <w:r>
-        <w:t xml:space="preserve"> copy-paste Baseline Tailor’s o</w:t>
-      </w:r>
-      <w:r>
-        <w:t xml:space="preserve">utput into a plain text editor for further modification, </w:t>
-      </w:r>
-      <w:r>
-        <w:t xml:space="preserve">but </w:t>
-      </w:r>
-      <w:r>
-        <w:t xml:space="preserve">software specifically designed for </w:t>
+        <w:t xml:space="preserve">specifically designed for </w:t>
       </w:r>
       <w:r>
         <w:t>authoring</w:t>
@@ -2132,7 +2187,7 @@
       <w:r>
         <w:t xml:space="preserve"> from NIST’s Computer Security Resource Center (</w:t>
       </w:r>
-      <w:hyperlink r:id="rId11" w:history="1">
+      <w:hyperlink r:id="rId12" w:history="1">
         <w:r>
           <w:rPr>
             <w:rStyle w:val="Hyperlink"/>
@@ -2154,7 +2209,7 @@
       <w:r>
         <w:t xml:space="preserve">Baseline Tailor online at </w:t>
       </w:r>
-      <w:hyperlink r:id="rId12" w:history="1">
+      <w:hyperlink r:id="rId13" w:history="1">
         <w:r>
           <w:rPr>
             <w:rStyle w:val="Hyperlink"/>
@@ -2183,7 +2238,7 @@
       <w:r>
         <w:t xml:space="preserve">from </w:t>
       </w:r>
-      <w:hyperlink r:id="rId13" w:history="1">
+      <w:hyperlink r:id="rId14" w:history="1">
         <w:r>
           <w:rPr>
             <w:rStyle w:val="Hyperlink"/>
@@ -2258,7 +2313,6 @@
     </w:p>
     <w:p>
       <w:r>
-        <w:lastRenderedPageBreak/>
         <w:t xml:space="preserve">Users running Baseline Tailor from a local non-HTTP installation </w:t>
       </w:r>
       <w:r>
@@ -2342,7 +2396,7 @@
       <w:r>
         <w:t xml:space="preserve">The source code for Baseline Tailor is publicly available at </w:t>
       </w:r>
-      <w:hyperlink r:id="rId14" w:history="1">
+      <w:hyperlink r:id="rId15" w:history="1">
         <w:r>
           <w:rPr>
             <w:rStyle w:val="Hyperlink"/>
@@ -2358,11 +2412,11 @@
       <w:pPr>
         <w:pStyle w:val="Heading1"/>
       </w:pPr>
-      <w:bookmarkStart w:id="4" w:name="_Ref427842523"/>
+      <w:bookmarkStart w:id="3" w:name="_Ref427842523"/>
       <w:r>
         <w:t>User Interface</w:t>
       </w:r>
-      <w:bookmarkEnd w:id="4"/>
+      <w:bookmarkEnd w:id="3"/>
     </w:p>
     <w:p>
       <w:r>
@@ -2436,6 +2490,7 @@
     </w:p>
     <w:p>
       <w:r>
+        <w:lastRenderedPageBreak/>
         <w:t xml:space="preserve">A </w:t>
       </w:r>
       <w:r>
@@ -2518,7 +2573,6 @@
         <w:rPr>
           <w:noProof/>
         </w:rPr>
-        <w:lastRenderedPageBreak/>
         <w:drawing>
           <wp:inline distT="0" distB="0" distL="0" distR="0" wp14:anchorId="596CF9A4" wp14:editId="31AA8CE6">
             <wp:extent cx="5486400" cy="621792"/>
@@ -2535,7 +2589,7 @@
                     <pic:cNvPicPr/>
                   </pic:nvPicPr>
                   <pic:blipFill>
-                    <a:blip r:embed="rId15">
+                    <a:blip r:embed="rId16">
                       <a:extLst>
                         <a:ext uri="{28A0092B-C50C-407E-A947-70E740481C1C}">
                           <a14:useLocalDpi xmlns:a14="http://schemas.microsoft.com/office/drawing/2010/main" val="0"/>
@@ -2566,7 +2620,7 @@
       <w:pPr>
         <w:pStyle w:val="Caption"/>
       </w:pPr>
-      <w:bookmarkStart w:id="5" w:name="_Ref443905127"/>
+      <w:bookmarkStart w:id="4" w:name="_Ref443905127"/>
       <w:r>
         <w:t xml:space="preserve">Figure </w:t>
       </w:r>
@@ -2578,7 +2632,7 @@
           <w:t>1</w:t>
         </w:r>
       </w:fldSimple>
-      <w:bookmarkEnd w:id="5"/>
+      <w:bookmarkEnd w:id="4"/>
       <w:r>
         <w:t>. Preferences pushbutton above user interface tabs.</w:t>
       </w:r>
@@ -2607,7 +2661,7 @@
                     <pic:cNvPicPr/>
                   </pic:nvPicPr>
                   <pic:blipFill>
-                    <a:blip r:embed="rId16">
+                    <a:blip r:embed="rId17">
                       <a:extLst>
                         <a:ext uri="{28A0092B-C50C-407E-A947-70E740481C1C}">
                           <a14:useLocalDpi xmlns:a14="http://schemas.microsoft.com/office/drawing/2010/main" val="0"/>
@@ -2638,7 +2692,7 @@
       <w:pPr>
         <w:pStyle w:val="Caption"/>
       </w:pPr>
-      <w:bookmarkStart w:id="6" w:name="_Ref443905425"/>
+      <w:bookmarkStart w:id="5" w:name="_Ref443905425"/>
       <w:r>
         <w:t xml:space="preserve">Figure </w:t>
       </w:r>
@@ -2650,36 +2704,36 @@
           <w:t>2</w:t>
         </w:r>
       </w:fldSimple>
+      <w:bookmarkEnd w:id="5"/>
+      <w:r>
+        <w:rPr>
+          <w:noProof/>
+        </w:rPr>
+        <w:t>. Preference</w:t>
+      </w:r>
+      <w:r>
+        <w:rPr>
+          <w:noProof/>
+        </w:rPr>
+        <w:t>s</w:t>
+      </w:r>
+      <w:r>
+        <w:rPr>
+          <w:noProof/>
+        </w:rPr>
+        <w:t xml:space="preserve"> dialog.</w:t>
+      </w:r>
+    </w:p>
+    <w:p>
+      <w:pPr>
+        <w:pStyle w:val="Heading2"/>
+      </w:pPr>
+      <w:bookmarkStart w:id="6" w:name="_Ref444074399"/>
+      <w:bookmarkStart w:id="7" w:name="_Ref428958089"/>
+      <w:r>
+        <w:t>Cybersecurity Framework Browser</w:t>
+      </w:r>
       <w:bookmarkEnd w:id="6"/>
-      <w:r>
-        <w:rPr>
-          <w:noProof/>
-        </w:rPr>
-        <w:t>. Preference</w:t>
-      </w:r>
-      <w:r>
-        <w:rPr>
-          <w:noProof/>
-        </w:rPr>
-        <w:t>s</w:t>
-      </w:r>
-      <w:r>
-        <w:rPr>
-          <w:noProof/>
-        </w:rPr>
-        <w:t xml:space="preserve"> dialog.</w:t>
-      </w:r>
-    </w:p>
-    <w:p>
-      <w:pPr>
-        <w:pStyle w:val="Heading2"/>
-      </w:pPr>
-      <w:bookmarkStart w:id="7" w:name="_Ref444074399"/>
-      <w:bookmarkStart w:id="8" w:name="_Ref428958089"/>
-      <w:r>
-        <w:t>Cybersecurity Framework Browser</w:t>
-      </w:r>
-      <w:bookmarkEnd w:id="7"/>
     </w:p>
     <w:p>
       <w:r>
@@ -2778,6 +2832,7 @@
         </w:numPr>
       </w:pPr>
       <w:r>
+        <w:lastRenderedPageBreak/>
         <w:t xml:space="preserve">A </w:t>
       </w:r>
       <w:r>
@@ -2909,11 +2964,7 @@
         <w:t xml:space="preserve">the </w:t>
       </w:r>
       <w:r>
-        <w:t xml:space="preserve">selected category appears below the drop-down list widget. The “Subcategory” drop-down list displays the subcategory PR.AC-1 – first in the list of </w:t>
-      </w:r>
-      <w:r>
-        <w:lastRenderedPageBreak/>
-        <w:t>subcategories associated with category PR.AC</w:t>
+        <w:t>selected category appears below the drop-down list widget. The “Subcategory” drop-down list displays the subcategory PR.AC-1 – first in the list of subcategories associated with category PR.AC</w:t>
       </w:r>
       <w:r>
         <w:t>. The user can select a different subcategory by clicking on the drop-down arrow.</w:t>
@@ -2987,7 +3038,7 @@
                     <pic:cNvPicPr/>
                   </pic:nvPicPr>
                   <pic:blipFill>
-                    <a:blip r:embed="rId17">
+                    <a:blip r:embed="rId18">
                       <a:extLst>
                         <a:ext uri="{28A0092B-C50C-407E-A947-70E740481C1C}">
                           <a14:useLocalDpi xmlns:a14="http://schemas.microsoft.com/office/drawing/2010/main" val="0"/>
@@ -3018,7 +3069,7 @@
       <w:pPr>
         <w:pStyle w:val="Caption"/>
       </w:pPr>
-      <w:bookmarkStart w:id="9" w:name="_Ref436732840"/>
+      <w:bookmarkStart w:id="8" w:name="_Ref436732840"/>
       <w:r>
         <w:t xml:space="preserve">Figure </w:t>
       </w:r>
@@ -3030,173 +3081,177 @@
           <w:t>3</w:t>
         </w:r>
       </w:fldSimple>
+      <w:bookmarkEnd w:id="8"/>
+      <w:r>
+        <w:t xml:space="preserve">. </w:t>
+      </w:r>
+      <w:r>
+        <w:t xml:space="preserve">Cyber </w:t>
+      </w:r>
+      <w:r>
+        <w:t xml:space="preserve">Framework </w:t>
+      </w:r>
+      <w:r>
+        <w:t>Browser</w:t>
+      </w:r>
+      <w:r>
+        <w:t xml:space="preserve"> </w:t>
+      </w:r>
+      <w:r>
+        <w:t>tab</w:t>
+      </w:r>
+      <w:r>
+        <w:t>.</w:t>
+      </w:r>
+    </w:p>
+    <w:p>
+      <w:r>
+        <w:t xml:space="preserve">The bottom portion of </w:t>
+      </w:r>
+      <w:r>
+        <w:fldChar w:fldCharType="begin"/>
+      </w:r>
+      <w:r>
+        <w:instrText xml:space="preserve"> REF _Ref436732840 \h </w:instrText>
+      </w:r>
+      <w:r>
+        <w:fldChar w:fldCharType="separate"/>
+      </w:r>
+      <w:r>
+        <w:t xml:space="preserve">Figure </w:t>
+      </w:r>
+      <w:r>
+        <w:rPr>
+          <w:noProof/>
+        </w:rPr>
+        <w:t>3</w:t>
+      </w:r>
+      <w:r>
+        <w:fldChar w:fldCharType="end"/>
+      </w:r>
+      <w:r>
+        <w:t xml:space="preserve"> contains </w:t>
+      </w:r>
+      <w:r>
+        <w:t>push</w:t>
+      </w:r>
+      <w:r>
+        <w:t xml:space="preserve">buttons corresponding to NIST SP 800-53 security controls referenced by the subcategory PR.AC-1. These security controls include all controls belonging to the Identification and Authorization (IA) family, and security control AC-2 (Account Management) from the Access Control family. The user may click on the “IA family” or AC-2 </w:t>
+      </w:r>
+      <w:r>
+        <w:t>pushbutton</w:t>
+      </w:r>
+      <w:r>
+        <w:t>s to search the NIST SP 800-53 online database</w:t>
+      </w:r>
+      <w:r>
+        <w:t xml:space="preserve"> in a new Internet browser </w:t>
+      </w:r>
+      <w:r>
+        <w:lastRenderedPageBreak/>
+        <w:t>tab</w:t>
+      </w:r>
+      <w:r>
+        <w:rPr>
+          <w:rStyle w:val="FootnoteReference"/>
+        </w:rPr>
+        <w:footnoteReference w:id="1"/>
+      </w:r>
+      <w:r>
+        <w:t xml:space="preserve">. </w:t>
+      </w:r>
+      <w:r>
+        <w:t>Clicking the pushbutton with the factory image produces a new Internet browser tab with the ICS overlay definition for AC-2</w:t>
+      </w:r>
+      <w:r>
+        <w:rPr>
+          <w:rStyle w:val="FootnoteReference"/>
+        </w:rPr>
+        <w:footnoteReference w:id="2"/>
+      </w:r>
+      <w:r>
+        <w:t xml:space="preserve">. </w:t>
+      </w:r>
+      <w:r>
+        <w:t>The user may view all the other Framework Core subcategories that reference AC-2 by clicking the pushbutton with the link image. Doing so causes the user interface to switch to the Cross References tab</w:t>
+      </w:r>
+      <w:r>
+        <w:t xml:space="preserve"> (described in </w:t>
+      </w:r>
+      <w:r>
+        <w:fldChar w:fldCharType="begin"/>
+      </w:r>
+      <w:r>
+        <w:instrText xml:space="preserve"> REF _Ref444011456 \r \h </w:instrText>
+      </w:r>
+      <w:r>
+        <w:fldChar w:fldCharType="separate"/>
+      </w:r>
+      <w:r>
+        <w:t>4.3</w:t>
+      </w:r>
+      <w:r>
+        <w:fldChar w:fldCharType="end"/>
+      </w:r>
+      <w:r>
+        <w:t>)</w:t>
+      </w:r>
+      <w:r>
+        <w:t xml:space="preserve">. </w:t>
+      </w:r>
+      <w:r>
+        <w:t>The user may tailor security control AC-2 by c</w:t>
+      </w:r>
+      <w:r>
+        <w:t xml:space="preserve">licking on the </w:t>
+      </w:r>
+      <w:r>
+        <w:t>pushbutton</w:t>
+      </w:r>
+      <w:r>
+        <w:t xml:space="preserve"> </w:t>
+      </w:r>
+      <w:r>
+        <w:t>with the needle-and-thread image</w:t>
+      </w:r>
+      <w:r>
+        <w:rPr>
+          <w:rStyle w:val="FootnoteReference"/>
+        </w:rPr>
+        <w:footnoteReference w:id="3"/>
+      </w:r>
+      <w:r>
+        <w:t xml:space="preserve">. Doing so causes the user interface to switch to the Security Control Editor tab (described in </w:t>
+      </w:r>
+      <w:r>
+        <w:fldChar w:fldCharType="begin"/>
+      </w:r>
+      <w:r>
+        <w:instrText xml:space="preserve"> REF _Ref436741328 \r \h </w:instrText>
+      </w:r>
+      <w:r>
+        <w:fldChar w:fldCharType="separate"/>
+      </w:r>
+      <w:r>
+        <w:t>4.2</w:t>
+      </w:r>
+      <w:r>
+        <w:fldChar w:fldCharType="end"/>
+      </w:r>
+      <w:r>
+        <w:t>).</w:t>
+      </w:r>
+    </w:p>
+    <w:p>
+      <w:pPr>
+        <w:pStyle w:val="Heading2"/>
+      </w:pPr>
+      <w:bookmarkStart w:id="9" w:name="_Ref436741328"/>
+      <w:r>
+        <w:t>Security Control Editor</w:t>
+      </w:r>
+      <w:bookmarkEnd w:id="7"/>
       <w:bookmarkEnd w:id="9"/>
-      <w:r>
-        <w:t xml:space="preserve">. </w:t>
-      </w:r>
-      <w:r>
-        <w:t xml:space="preserve">Cyber </w:t>
-      </w:r>
-      <w:r>
-        <w:t xml:space="preserve">Framework </w:t>
-      </w:r>
-      <w:r>
-        <w:t>Browser</w:t>
-      </w:r>
-      <w:r>
-        <w:t xml:space="preserve"> </w:t>
-      </w:r>
-      <w:r>
-        <w:t>tab</w:t>
-      </w:r>
-      <w:r>
-        <w:t>.</w:t>
-      </w:r>
-    </w:p>
-    <w:p>
-      <w:r>
-        <w:t xml:space="preserve">The bottom portion of </w:t>
-      </w:r>
-      <w:r>
-        <w:fldChar w:fldCharType="begin"/>
-      </w:r>
-      <w:r>
-        <w:instrText xml:space="preserve"> REF _Ref436732840 \h </w:instrText>
-      </w:r>
-      <w:r>
-        <w:fldChar w:fldCharType="separate"/>
-      </w:r>
-      <w:r>
-        <w:t xml:space="preserve">Figure </w:t>
-      </w:r>
-      <w:r>
-        <w:rPr>
-          <w:noProof/>
-        </w:rPr>
-        <w:t>3</w:t>
-      </w:r>
-      <w:r>
-        <w:fldChar w:fldCharType="end"/>
-      </w:r>
-      <w:r>
-        <w:t xml:space="preserve"> contains </w:t>
-      </w:r>
-      <w:r>
-        <w:t>push</w:t>
-      </w:r>
-      <w:r>
-        <w:t xml:space="preserve">buttons corresponding to NIST SP 800-53 security controls referenced by the subcategory PR.AC-1. These security controls include all controls belonging to the Identification and Authorization (IA) family, and security control AC-2 (Account Management) from the Access Control family. The user may click on the “IA family” or AC-2 </w:t>
-      </w:r>
-      <w:r>
-        <w:t>pushbutton</w:t>
-      </w:r>
-      <w:r>
-        <w:t>s to search the NIST SP 800-53 online database</w:t>
-      </w:r>
-      <w:r>
-        <w:t xml:space="preserve"> in a new Internet browser tab</w:t>
-      </w:r>
-      <w:r>
-        <w:rPr>
-          <w:rStyle w:val="FootnoteReference"/>
-        </w:rPr>
-        <w:footnoteReference w:id="1"/>
-      </w:r>
-      <w:r>
-        <w:t xml:space="preserve">. </w:t>
-      </w:r>
-      <w:r>
-        <w:t>Clicking the pushbutton with the factory image produces a new Internet browser tab with the ICS overlay definition for AC-2</w:t>
-      </w:r>
-      <w:r>
-        <w:rPr>
-          <w:rStyle w:val="FootnoteReference"/>
-        </w:rPr>
-        <w:footnoteReference w:id="2"/>
-      </w:r>
-      <w:r>
-        <w:t xml:space="preserve">. </w:t>
-      </w:r>
-      <w:r>
-        <w:t>The user may view all the other Framework Core subcategories that reference AC-2 by clicking the pushbutton with the link image. Doing so causes the user interface to switch to the Cross References tab</w:t>
-      </w:r>
-      <w:r>
-        <w:t xml:space="preserve"> (described in </w:t>
-      </w:r>
-      <w:r>
-        <w:fldChar w:fldCharType="begin"/>
-      </w:r>
-      <w:r>
-        <w:instrText xml:space="preserve"> REF _Ref444011456 \r \h </w:instrText>
-      </w:r>
-      <w:r>
-        <w:fldChar w:fldCharType="separate"/>
-      </w:r>
-      <w:r>
-        <w:t>4.3</w:t>
-      </w:r>
-      <w:r>
-        <w:fldChar w:fldCharType="end"/>
-      </w:r>
-      <w:r>
-        <w:t>)</w:t>
-      </w:r>
-      <w:r>
-        <w:t xml:space="preserve">. </w:t>
-      </w:r>
-      <w:r>
-        <w:t>The user may tailor security control AC-2 by c</w:t>
-      </w:r>
-      <w:r>
-        <w:t xml:space="preserve">licking on the </w:t>
-      </w:r>
-      <w:r>
-        <w:t>pushbutton</w:t>
-      </w:r>
-      <w:r>
-        <w:t xml:space="preserve"> </w:t>
-      </w:r>
-      <w:r>
-        <w:t>with the needle-and-thread image</w:t>
-      </w:r>
-      <w:r>
-        <w:rPr>
-          <w:rStyle w:val="FootnoteReference"/>
-        </w:rPr>
-        <w:footnoteReference w:id="3"/>
-      </w:r>
-      <w:r>
-        <w:t xml:space="preserve">. Doing so causes the user interface to switch to the Security Control Editor tab (described in </w:t>
-      </w:r>
-      <w:r>
-        <w:fldChar w:fldCharType="begin"/>
-      </w:r>
-      <w:r>
-        <w:instrText xml:space="preserve"> REF _Ref436741328 \r \h </w:instrText>
-      </w:r>
-      <w:r>
-        <w:fldChar w:fldCharType="separate"/>
-      </w:r>
-      <w:r>
-        <w:t>4.2</w:t>
-      </w:r>
-      <w:r>
-        <w:fldChar w:fldCharType="end"/>
-      </w:r>
-      <w:r>
-        <w:t>).</w:t>
-      </w:r>
-    </w:p>
-    <w:p>
-      <w:pPr>
-        <w:pStyle w:val="Heading2"/>
-      </w:pPr>
-      <w:bookmarkStart w:id="10" w:name="_Ref436741328"/>
-      <w:r>
-        <w:t>Security Control Editor</w:t>
-      </w:r>
-      <w:bookmarkEnd w:id="8"/>
-      <w:bookmarkEnd w:id="10"/>
     </w:p>
     <w:p>
       <w:pPr>
@@ -3281,7 +3336,6 @@
         </w:numPr>
       </w:pPr>
       <w:r>
-        <w:lastRenderedPageBreak/>
         <w:t xml:space="preserve">Adding additional </w:t>
       </w:r>
       <w:r>
@@ -3443,7 +3497,7 @@
                     <pic:cNvPicPr/>
                   </pic:nvPicPr>
                   <pic:blipFill>
-                    <a:blip r:embed="rId18">
+                    <a:blip r:embed="rId19">
                       <a:extLst>
                         <a:ext uri="{28A0092B-C50C-407E-A947-70E740481C1C}">
                           <a14:useLocalDpi xmlns:a14="http://schemas.microsoft.com/office/drawing/2010/main" val="0"/>
@@ -3474,8 +3528,9 @@
       <w:pPr>
         <w:pStyle w:val="Caption"/>
       </w:pPr>
-      <w:bookmarkStart w:id="11" w:name="_Ref427937499"/>
-      <w:r>
+      <w:bookmarkStart w:id="10" w:name="_Ref427937499"/>
+      <w:r>
+        <w:lastRenderedPageBreak/>
         <w:t xml:space="preserve">Figure </w:t>
       </w:r>
       <w:fldSimple w:instr=" SEQ Figure \* ARABIC ">
@@ -3486,7 +3541,7 @@
           <w:t>4</w:t>
         </w:r>
       </w:fldSimple>
-      <w:bookmarkEnd w:id="11"/>
+      <w:bookmarkEnd w:id="10"/>
       <w:r>
         <w:t>. Security control IA-3.</w:t>
       </w:r>
@@ -3620,7 +3675,6 @@
     </w:p>
     <w:p>
       <w:r>
-        <w:lastRenderedPageBreak/>
         <w:t xml:space="preserve">The </w:t>
       </w:r>
       <w:r>
@@ -3822,6 +3876,7 @@
         <w:rPr>
           <w:noProof/>
         </w:rPr>
+        <w:lastRenderedPageBreak/>
         <w:drawing>
           <wp:inline distT="0" distB="0" distL="0" distR="0" wp14:anchorId="4BC3DC46" wp14:editId="7A20A733">
             <wp:extent cx="5472612" cy="1188720"/>
@@ -3838,7 +3893,7 @@
                     <pic:cNvPicPr/>
                   </pic:nvPicPr>
                   <pic:blipFill>
-                    <a:blip r:embed="rId19">
+                    <a:blip r:embed="rId20">
                       <a:extLst>
                         <a:ext uri="{28A0092B-C50C-407E-A947-70E740481C1C}">
                           <a14:useLocalDpi xmlns:a14="http://schemas.microsoft.com/office/drawing/2010/main" val="0"/>
@@ -3869,7 +3924,7 @@
       <w:pPr>
         <w:pStyle w:val="Caption"/>
       </w:pPr>
-      <w:bookmarkStart w:id="12" w:name="_Ref428890083"/>
+      <w:bookmarkStart w:id="11" w:name="_Ref428890083"/>
       <w:r>
         <w:t xml:space="preserve">Figure </w:t>
       </w:r>
@@ -3881,7 +3936,7 @@
           <w:t>5</w:t>
         </w:r>
       </w:fldSimple>
-      <w:bookmarkEnd w:id="12"/>
+      <w:bookmarkEnd w:id="11"/>
       <w:r>
         <w:t xml:space="preserve">. </w:t>
       </w:r>
@@ -3910,7 +3965,7 @@
                     <pic:cNvPicPr/>
                   </pic:nvPicPr>
                   <pic:blipFill>
-                    <a:blip r:embed="rId20">
+                    <a:blip r:embed="rId21">
                       <a:extLst>
                         <a:ext uri="{28A0092B-C50C-407E-A947-70E740481C1C}">
                           <a14:useLocalDpi xmlns:a14="http://schemas.microsoft.com/office/drawing/2010/main" val="0"/>
@@ -3941,7 +3996,7 @@
       <w:pPr>
         <w:pStyle w:val="Caption"/>
       </w:pPr>
-      <w:bookmarkStart w:id="13" w:name="_Ref428953381"/>
+      <w:bookmarkStart w:id="12" w:name="_Ref428953381"/>
       <w:r>
         <w:t xml:space="preserve">Figure </w:t>
       </w:r>
@@ -3953,7 +4008,7 @@
           <w:t>6</w:t>
         </w:r>
       </w:fldSimple>
-      <w:bookmarkEnd w:id="13"/>
+      <w:bookmarkEnd w:id="12"/>
       <w:r>
         <w:t>. Violation of cross-reference constraint.</w:t>
       </w:r>
@@ -3963,7 +4018,6 @@
         <w:rPr>
           <w:noProof/>
         </w:rPr>
-        <w:lastRenderedPageBreak/>
         <w:drawing>
           <wp:inline distT="0" distB="0" distL="0" distR="0" wp14:anchorId="244D98A1" wp14:editId="5072DAE9">
             <wp:extent cx="5486400" cy="1563624"/>
@@ -3980,7 +4034,7 @@
                     <pic:cNvPicPr/>
                   </pic:nvPicPr>
                   <pic:blipFill>
-                    <a:blip r:embed="rId21">
+                    <a:blip r:embed="rId22">
                       <a:extLst>
                         <a:ext uri="{28A0092B-C50C-407E-A947-70E740481C1C}">
                           <a14:useLocalDpi xmlns:a14="http://schemas.microsoft.com/office/drawing/2010/main" val="0"/>
@@ -4011,7 +4065,7 @@
       <w:pPr>
         <w:pStyle w:val="Caption"/>
       </w:pPr>
-      <w:bookmarkStart w:id="14" w:name="_Ref428890189"/>
+      <w:bookmarkStart w:id="13" w:name="_Ref428890189"/>
       <w:r>
         <w:t xml:space="preserve">Figure </w:t>
       </w:r>
@@ -4023,7 +4077,7 @@
           <w:t>7</w:t>
         </w:r>
       </w:fldSimple>
-      <w:bookmarkEnd w:id="14"/>
+      <w:bookmarkEnd w:id="13"/>
       <w:r>
         <w:t>. Violation of baseline constraint.</w:t>
       </w:r>
@@ -4176,6 +4230,7 @@
         <w:rPr>
           <w:noProof/>
         </w:rPr>
+        <w:lastRenderedPageBreak/>
         <w:drawing>
           <wp:inline distT="0" distB="0" distL="0" distR="0" wp14:anchorId="4ECD47BD" wp14:editId="6EFD9183">
             <wp:extent cx="5486400" cy="2286000"/>
@@ -4192,7 +4247,7 @@
                     <pic:cNvPicPr/>
                   </pic:nvPicPr>
                   <pic:blipFill>
-                    <a:blip r:embed="rId22">
+                    <a:blip r:embed="rId23">
                       <a:extLst>
                         <a:ext uri="{28A0092B-C50C-407E-A947-70E740481C1C}">
                           <a14:useLocalDpi xmlns:a14="http://schemas.microsoft.com/office/drawing/2010/main" val="0"/>
@@ -4223,7 +4278,7 @@
       <w:pPr>
         <w:pStyle w:val="Caption"/>
       </w:pPr>
-      <w:bookmarkStart w:id="15" w:name="_Ref428953840"/>
+      <w:bookmarkStart w:id="14" w:name="_Ref428953840"/>
       <w:r>
         <w:t xml:space="preserve">Figure </w:t>
       </w:r>
@@ -4235,7 +4290,7 @@
           <w:t>8</w:t>
         </w:r>
       </w:fldSimple>
-      <w:bookmarkEnd w:id="15"/>
+      <w:bookmarkEnd w:id="14"/>
       <w:r>
         <w:t>. IA-3 tailored for an Industrial Control System.</w:t>
       </w:r>
@@ -4308,11 +4363,7 @@
         <w:t xml:space="preserve"> editable text field </w:t>
       </w:r>
       <w:r>
-        <w:t xml:space="preserve">on the lower right for providing a rationale. Checking the box in the ADDED SUPPLEMENTAL GUIDANCE column generates an “Additional Supplemental </w:t>
-      </w:r>
-      <w:r>
-        <w:lastRenderedPageBreak/>
-        <w:t xml:space="preserve">Guidance” editable text field for adding the ICS-specific guidance applicable to IA-3 as a whole. </w:t>
+        <w:t xml:space="preserve">on the lower right for providing a rationale. Checking the box in the ADDED SUPPLEMENTAL GUIDANCE column generates an “Additional Supplemental Guidance” editable text field for adding the ICS-specific guidance applicable to IA-3 as a whole. </w:t>
       </w:r>
       <w:r>
         <w:t xml:space="preserve">Choosing YES from IA-3(1)' s ADDED SUPPLEMENTAL GUIDANCE </w:t>
@@ -4497,7 +4548,7 @@
                     <pic:cNvPicPr/>
                   </pic:nvPicPr>
                   <pic:blipFill rotWithShape="1">
-                    <a:blip r:embed="rId23">
+                    <a:blip r:embed="rId24">
                       <a:extLst>
                         <a:ext uri="{28A0092B-C50C-407E-A947-70E740481C1C}">
                           <a14:useLocalDpi xmlns:a14="http://schemas.microsoft.com/office/drawing/2010/main" val="0"/>
@@ -4535,7 +4586,7 @@
       <w:pPr>
         <w:pStyle w:val="Caption"/>
       </w:pPr>
-      <w:bookmarkStart w:id="16" w:name="_Ref436664417"/>
+      <w:bookmarkStart w:id="15" w:name="_Ref436664417"/>
       <w:r>
         <w:t xml:space="preserve">Figure </w:t>
       </w:r>
@@ -4547,97 +4598,98 @@
           <w:t>9</w:t>
         </w:r>
       </w:fldSimple>
+      <w:bookmarkEnd w:id="15"/>
+      <w:r>
+        <w:t>. IA-3 text fields with ICS-specific guidance replacing stubs.</w:t>
+      </w:r>
+    </w:p>
+    <w:p>
+      <w:r>
+        <w:lastRenderedPageBreak/>
+        <w:t xml:space="preserve">Now suppose the user is authoring a tailored baseline or overlay in a third-party XML application. </w:t>
+      </w:r>
+      <w:r>
+        <w:t xml:space="preserve">At this point, </w:t>
+      </w:r>
+      <w:r>
+        <w:t>the</w:t>
+      </w:r>
+      <w:r>
+        <w:t xml:space="preserve"> user would typically copy-paste the “XML representation” text into </w:t>
+      </w:r>
+      <w:r>
+        <w:t>an</w:t>
+      </w:r>
+      <w:r>
+        <w:t xml:space="preserve"> </w:t>
+      </w:r>
+      <w:r>
+        <w:t xml:space="preserve">XML authoring </w:t>
+      </w:r>
+      <w:r>
+        <w:t xml:space="preserve">application. </w:t>
+      </w:r>
+      <w:r>
+        <w:fldChar w:fldCharType="begin"/>
+      </w:r>
+      <w:r>
+        <w:instrText xml:space="preserve"> REF _Ref431567721 \h </w:instrText>
+      </w:r>
+      <w:r>
+        <w:fldChar w:fldCharType="separate"/>
+      </w:r>
+      <w:r>
+        <w:t xml:space="preserve">Figure </w:t>
+      </w:r>
+      <w:r>
+        <w:rPr>
+          <w:noProof/>
+        </w:rPr>
+        <w:t>10</w:t>
+      </w:r>
+      <w:r>
+        <w:fldChar w:fldCharType="end"/>
+      </w:r>
+      <w:r>
+        <w:t xml:space="preserve"> shows how the copy-pasted result might look.</w:t>
+      </w:r>
+      <w:r>
+        <w:t xml:space="preserve"> </w:t>
+      </w:r>
+      <w:r>
+        <w:t>The Baseline Tailor distribution includes XML schemas</w:t>
+      </w:r>
+      <w:r>
+        <w:t xml:space="preserve"> (discussed in Section </w:t>
+      </w:r>
+      <w:r>
+        <w:fldChar w:fldCharType="begin"/>
+      </w:r>
+      <w:r>
+        <w:instrText xml:space="preserve"> REF _Ref436666397 \r \h </w:instrText>
+      </w:r>
+      <w:r>
+        <w:fldChar w:fldCharType="separate"/>
+      </w:r>
+      <w:r>
+        <w:t>5</w:t>
+      </w:r>
+      <w:r>
+        <w:fldChar w:fldCharType="end"/>
+      </w:r>
+      <w:r>
+        <w:t>) for use with third-party XML authoring tools.</w:t>
+      </w:r>
+    </w:p>
+    <w:p>
+      <w:pPr>
+        <w:pStyle w:val="Heading2"/>
+      </w:pPr>
+      <w:bookmarkStart w:id="16" w:name="_Ref444011456"/>
+      <w:r>
+        <w:t>Cross References</w:t>
+      </w:r>
       <w:bookmarkEnd w:id="16"/>
-      <w:r>
-        <w:t>. IA-3 text fields with ICS-specific guidance replacing stubs.</w:t>
-      </w:r>
-    </w:p>
-    <w:p>
-      <w:r>
-        <w:t xml:space="preserve">Now suppose the user is authoring a tailored baseline or overlay in a third-party XML application. </w:t>
-      </w:r>
-      <w:r>
-        <w:t xml:space="preserve">At this point, </w:t>
-      </w:r>
-      <w:r>
-        <w:t>the</w:t>
-      </w:r>
-      <w:r>
-        <w:t xml:space="preserve"> user would typically copy-paste the “XML representation” text into </w:t>
-      </w:r>
-      <w:r>
-        <w:t>an</w:t>
-      </w:r>
-      <w:r>
-        <w:t xml:space="preserve"> </w:t>
-      </w:r>
-      <w:r>
-        <w:t xml:space="preserve">XML authoring </w:t>
-      </w:r>
-      <w:r>
-        <w:t xml:space="preserve">application. </w:t>
-      </w:r>
-      <w:r>
-        <w:fldChar w:fldCharType="begin"/>
-      </w:r>
-      <w:r>
-        <w:instrText xml:space="preserve"> REF _Ref431567721 \h </w:instrText>
-      </w:r>
-      <w:r>
-        <w:fldChar w:fldCharType="separate"/>
-      </w:r>
-      <w:r>
-        <w:t xml:space="preserve">Figure </w:t>
-      </w:r>
-      <w:r>
-        <w:rPr>
-          <w:noProof/>
-        </w:rPr>
-        <w:t>10</w:t>
-      </w:r>
-      <w:r>
-        <w:fldChar w:fldCharType="end"/>
-      </w:r>
-      <w:r>
-        <w:t xml:space="preserve"> shows how the copy-pasted result might look.</w:t>
-      </w:r>
-      <w:r>
-        <w:t xml:space="preserve"> </w:t>
-      </w:r>
-      <w:r>
-        <w:t>The Baseline Tailor distribution includes XML schemas</w:t>
-      </w:r>
-      <w:r>
-        <w:t xml:space="preserve"> (discussed in Section </w:t>
-      </w:r>
-      <w:r>
-        <w:fldChar w:fldCharType="begin"/>
-      </w:r>
-      <w:r>
-        <w:instrText xml:space="preserve"> REF _Ref436666397 \r \h </w:instrText>
-      </w:r>
-      <w:r>
-        <w:fldChar w:fldCharType="separate"/>
-      </w:r>
-      <w:r>
-        <w:t>5</w:t>
-      </w:r>
-      <w:r>
-        <w:fldChar w:fldCharType="end"/>
-      </w:r>
-      <w:r>
-        <w:t>) for use with third-party XML authoring tools.</w:t>
-      </w:r>
-    </w:p>
-    <w:p>
-      <w:pPr>
-        <w:pStyle w:val="Heading2"/>
-      </w:pPr>
-      <w:bookmarkStart w:id="17" w:name="_Ref444011456"/>
-      <w:r>
-        <w:t>Cross References</w:t>
-      </w:r>
-      <w:bookmarkEnd w:id="17"/>
     </w:p>
     <w:p>
       <w:r>
@@ -4710,7 +4762,7 @@
                     <pic:cNvPicPr/>
                   </pic:nvPicPr>
                   <pic:blipFill>
-                    <a:blip r:embed="rId24">
+                    <a:blip r:embed="rId25">
                       <a:extLst>
                         <a:ext uri="{28A0092B-C50C-407E-A947-70E740481C1C}">
                           <a14:useLocalDpi xmlns:a14="http://schemas.microsoft.com/office/drawing/2010/main" val="0"/>
@@ -4749,7 +4801,7 @@
       <w:pPr>
         <w:pStyle w:val="Caption"/>
       </w:pPr>
-      <w:bookmarkStart w:id="18" w:name="_Ref431567721"/>
+      <w:bookmarkStart w:id="17" w:name="_Ref431567721"/>
       <w:r>
         <w:t xml:space="preserve">Figure </w:t>
       </w:r>
@@ -4761,7 +4813,7 @@
           <w:t>10</w:t>
         </w:r>
       </w:fldSimple>
-      <w:bookmarkEnd w:id="18"/>
+      <w:bookmarkEnd w:id="17"/>
       <w:r>
         <w:t xml:space="preserve">. XML generated by </w:t>
       </w:r>
@@ -4864,7 +4916,7 @@
                     <pic:cNvPicPr/>
                   </pic:nvPicPr>
                   <pic:blipFill>
-                    <a:blip r:embed="rId25">
+                    <a:blip r:embed="rId26">
                       <a:extLst>
                         <a:ext uri="{28A0092B-C50C-407E-A947-70E740481C1C}">
                           <a14:useLocalDpi xmlns:a14="http://schemas.microsoft.com/office/drawing/2010/main" val="0"/>
@@ -4895,7 +4947,7 @@
       <w:pPr>
         <w:pStyle w:val="Caption"/>
       </w:pPr>
-      <w:bookmarkStart w:id="19" w:name="_Ref437606196"/>
+      <w:bookmarkStart w:id="18" w:name="_Ref437606196"/>
       <w:r>
         <w:t xml:space="preserve">Figure </w:t>
       </w:r>
@@ -4907,7 +4959,7 @@
           <w:t>11</w:t>
         </w:r>
       </w:fldSimple>
-      <w:bookmarkEnd w:id="19"/>
+      <w:bookmarkEnd w:id="18"/>
       <w:r>
         <w:t>. Subcategory referencing IA-3.</w:t>
       </w:r>
@@ -5026,7 +5078,7 @@
                     <pic:cNvPicPr/>
                   </pic:nvPicPr>
                   <pic:blipFill>
-                    <a:blip r:embed="rId26">
+                    <a:blip r:embed="rId27">
                       <a:extLst>
                         <a:ext uri="{28A0092B-C50C-407E-A947-70E740481C1C}">
                           <a14:useLocalDpi xmlns:a14="http://schemas.microsoft.com/office/drawing/2010/main" val="0"/>
@@ -5057,7 +5109,7 @@
       <w:pPr>
         <w:pStyle w:val="Caption"/>
       </w:pPr>
-      <w:bookmarkStart w:id="20" w:name="_Ref437606767"/>
+      <w:bookmarkStart w:id="19" w:name="_Ref437606767"/>
       <w:r>
         <w:t xml:space="preserve">Figure </w:t>
       </w:r>
@@ -5069,27 +5121,27 @@
           <w:t>12</w:t>
         </w:r>
       </w:fldSimple>
+      <w:bookmarkEnd w:id="19"/>
+      <w:r>
+        <w:t xml:space="preserve">. Subcategories referencing </w:t>
+      </w:r>
+      <w:r>
+        <w:t>AC-2</w:t>
+      </w:r>
+      <w:r>
+        <w:t>.</w:t>
+      </w:r>
+    </w:p>
+    <w:p>
+      <w:pPr>
+        <w:pStyle w:val="Heading2"/>
+      </w:pPr>
+      <w:bookmarkStart w:id="20" w:name="_Ref436741750"/>
+      <w:bookmarkStart w:id="21" w:name="_Ref431562777"/>
+      <w:r>
+        <w:t>Framework Profile</w:t>
+      </w:r>
       <w:bookmarkEnd w:id="20"/>
-      <w:r>
-        <w:t xml:space="preserve">. Subcategories referencing </w:t>
-      </w:r>
-      <w:r>
-        <w:t>AC-2</w:t>
-      </w:r>
-      <w:r>
-        <w:t>.</w:t>
-      </w:r>
-    </w:p>
-    <w:p>
-      <w:pPr>
-        <w:pStyle w:val="Heading2"/>
-      </w:pPr>
-      <w:bookmarkStart w:id="21" w:name="_Ref436741750"/>
-      <w:bookmarkStart w:id="22" w:name="_Ref431562777"/>
-      <w:r>
-        <w:t>Framework Profile</w:t>
-      </w:r>
-      <w:bookmarkEnd w:id="21"/>
     </w:p>
     <w:p>
       <w:pPr>
@@ -5115,7 +5167,7 @@
                     <pic:cNvPicPr/>
                   </pic:nvPicPr>
                   <pic:blipFill>
-                    <a:blip r:embed="rId27">
+                    <a:blip r:embed="rId28">
                       <a:extLst>
                         <a:ext uri="{28A0092B-C50C-407E-A947-70E740481C1C}">
                           <a14:useLocalDpi xmlns:a14="http://schemas.microsoft.com/office/drawing/2010/main" val="0"/>
@@ -5146,7 +5198,7 @@
       <w:pPr>
         <w:pStyle w:val="Caption"/>
       </w:pPr>
-      <w:bookmarkStart w:id="23" w:name="_Ref437527061"/>
+      <w:bookmarkStart w:id="22" w:name="_Ref437527061"/>
       <w:r>
         <w:t xml:space="preserve">Figure </w:t>
       </w:r>
@@ -5158,7 +5210,7 @@
           <w:t>13</w:t>
         </w:r>
       </w:fldSimple>
-      <w:bookmarkEnd w:id="23"/>
+      <w:bookmarkEnd w:id="22"/>
       <w:r>
         <w:t>. Framework Profile tab.</w:t>
       </w:r>
@@ -5354,17 +5406,17 @@
       <w:pPr>
         <w:pStyle w:val="Heading1"/>
       </w:pPr>
-      <w:bookmarkStart w:id="24" w:name="_Ref445459924"/>
-      <w:bookmarkStart w:id="25" w:name="_Ref431395618"/>
-      <w:bookmarkStart w:id="26" w:name="_Ref436666397"/>
-      <w:bookmarkEnd w:id="22"/>
+      <w:bookmarkStart w:id="23" w:name="_Ref445459924"/>
+      <w:bookmarkStart w:id="24" w:name="_Ref431395618"/>
+      <w:bookmarkStart w:id="25" w:name="_Ref436666397"/>
+      <w:bookmarkEnd w:id="21"/>
       <w:r>
         <w:t>Bringing it A</w:t>
       </w:r>
       <w:r>
         <w:t>ll Together</w:t>
       </w:r>
-      <w:bookmarkEnd w:id="24"/>
+      <w:bookmarkEnd w:id="23"/>
     </w:p>
     <w:p>
       <w:r>
@@ -5788,7 +5840,7 @@
                     <pic:cNvPicPr/>
                   </pic:nvPicPr>
                   <pic:blipFill>
-                    <a:blip r:embed="rId28">
+                    <a:blip r:embed="rId29">
                       <a:extLst>
                         <a:ext uri="{28A0092B-C50C-407E-A947-70E740481C1C}">
                           <a14:useLocalDpi xmlns:a14="http://schemas.microsoft.com/office/drawing/2010/main" val="0"/>
@@ -5827,7 +5879,7 @@
       <w:pPr>
         <w:pStyle w:val="Caption"/>
       </w:pPr>
-      <w:bookmarkStart w:id="27" w:name="_Ref445194199"/>
+      <w:bookmarkStart w:id="26" w:name="_Ref445194199"/>
       <w:r>
         <w:t xml:space="preserve">Figure </w:t>
       </w:r>
@@ -5839,7 +5891,7 @@
           <w:t>14</w:t>
         </w:r>
       </w:fldSimple>
-      <w:bookmarkEnd w:id="27"/>
+      <w:bookmarkEnd w:id="26"/>
       <w:r>
         <w:t>. Control families referenced by PR.AC subcategories.</w:t>
       </w:r>
@@ -5868,7 +5920,7 @@
                     <pic:cNvPicPr/>
                   </pic:nvPicPr>
                   <pic:blipFill rotWithShape="1">
-                    <a:blip r:embed="rId29">
+                    <a:blip r:embed="rId30">
                       <a:extLst>
                         <a:ext uri="{28A0092B-C50C-407E-A947-70E740481C1C}">
                           <a14:useLocalDpi xmlns:a14="http://schemas.microsoft.com/office/drawing/2010/main" val="0"/>
@@ -5906,7 +5958,7 @@
       <w:pPr>
         <w:pStyle w:val="Caption"/>
       </w:pPr>
-      <w:bookmarkStart w:id="28" w:name="_Ref445219615"/>
+      <w:bookmarkStart w:id="27" w:name="_Ref445219615"/>
       <w:r>
         <w:t xml:space="preserve">Figure </w:t>
       </w:r>
@@ -5918,7 +5970,7 @@
           <w:t>15</w:t>
         </w:r>
       </w:fldSimple>
-      <w:bookmarkEnd w:id="28"/>
+      <w:bookmarkEnd w:id="27"/>
       <w:r>
         <w:t>. Controls belonging to Access Control family that are referenced by PR.AC subcategories.</w:t>
       </w:r>
@@ -5947,7 +5999,7 @@
                     <pic:cNvPicPr/>
                   </pic:nvPicPr>
                   <pic:blipFill>
-                    <a:blip r:embed="rId30">
+                    <a:blip r:embed="rId31">
                       <a:extLst>
                         <a:ext uri="{28A0092B-C50C-407E-A947-70E740481C1C}">
                           <a14:useLocalDpi xmlns:a14="http://schemas.microsoft.com/office/drawing/2010/main" val="0"/>
@@ -5978,7 +6030,7 @@
       <w:pPr>
         <w:pStyle w:val="Caption"/>
       </w:pPr>
-      <w:bookmarkStart w:id="29" w:name="_Ref445287740"/>
+      <w:bookmarkStart w:id="28" w:name="_Ref445287740"/>
       <w:r>
         <w:t xml:space="preserve">Figure </w:t>
       </w:r>
@@ -5990,7 +6042,7 @@
           <w:t>16</w:t>
         </w:r>
       </w:fldSimple>
-      <w:bookmarkEnd w:id="29"/>
+      <w:bookmarkEnd w:id="28"/>
       <w:r>
         <w:t xml:space="preserve">. </w:t>
       </w:r>
@@ -6184,7 +6236,7 @@
                     <pic:cNvPicPr/>
                   </pic:nvPicPr>
                   <pic:blipFill>
-                    <a:blip r:embed="rId31">
+                    <a:blip r:embed="rId32">
                       <a:extLst>
                         <a:ext uri="{28A0092B-C50C-407E-A947-70E740481C1C}">
                           <a14:useLocalDpi xmlns:a14="http://schemas.microsoft.com/office/drawing/2010/main" val="0"/>
@@ -6215,7 +6267,7 @@
       <w:pPr>
         <w:pStyle w:val="Caption"/>
       </w:pPr>
-      <w:bookmarkStart w:id="30" w:name="_Ref445375598"/>
+      <w:bookmarkStart w:id="29" w:name="_Ref445375598"/>
       <w:r>
         <w:t xml:space="preserve">Figure </w:t>
       </w:r>
@@ -6227,246 +6279,246 @@
           <w:t>17</w:t>
         </w:r>
       </w:fldSimple>
+      <w:bookmarkEnd w:id="29"/>
+      <w:r>
+        <w:t>. NIST SP 800-53 database: AC-2 summary.</w:t>
+      </w:r>
+    </w:p>
+    <w:p>
+      <w:r>
+        <w:t xml:space="preserve">The analyst now clicks on the pushbutton with the factory image in </w:t>
+      </w:r>
+      <w:r>
+        <w:fldChar w:fldCharType="begin"/>
+      </w:r>
+      <w:r>
+        <w:instrText xml:space="preserve"> REF _Ref445287740 \h </w:instrText>
+      </w:r>
+      <w:r>
+        <w:fldChar w:fldCharType="separate"/>
+      </w:r>
+      <w:r>
+        <w:t xml:space="preserve">Figure </w:t>
+      </w:r>
+      <w:r>
+        <w:rPr>
+          <w:noProof/>
+        </w:rPr>
+        <w:t>16</w:t>
+      </w:r>
+      <w:r>
+        <w:fldChar w:fldCharType="end"/>
+      </w:r>
+      <w:r>
+        <w:t>, to the right of the AC-2 pushbutton</w:t>
+      </w:r>
+      <w:r>
+        <w:t xml:space="preserve">, to view AC-2’s tailoring guidance in the NIST SP 800-82 Industrial Control System overlay. The overlay guidance </w:t>
+      </w:r>
+      <w:r>
+        <w:t>(</w:t>
+      </w:r>
+      <w:r>
+        <w:fldChar w:fldCharType="begin"/>
+      </w:r>
+      <w:r>
+        <w:instrText xml:space="preserve"> REF _Ref445391630 \h </w:instrText>
+      </w:r>
+      <w:r>
+        <w:fldChar w:fldCharType="separate"/>
+      </w:r>
+      <w:r>
+        <w:t xml:space="preserve">Figure </w:t>
+      </w:r>
+      <w:r>
+        <w:rPr>
+          <w:noProof/>
+        </w:rPr>
+        <w:t>19</w:t>
+      </w:r>
+      <w:r>
+        <w:fldChar w:fldCharType="end"/>
+      </w:r>
+      <w:r>
+        <w:t xml:space="preserve">) retains the same baseline allocation as NIST </w:t>
+      </w:r>
+      <w:r>
+        <w:t xml:space="preserve">SP </w:t>
+      </w:r>
+      <w:r>
+        <w:t>800-53, but adds ICS-specific supplemental guidance</w:t>
+      </w:r>
+      <w:r>
+        <w:t xml:space="preserve"> suggesting compensating controls</w:t>
+      </w:r>
+      <w:r>
+        <w:t xml:space="preserve">. </w:t>
+      </w:r>
+      <w:r>
+        <w:t>C</w:t>
+      </w:r>
+      <w:r>
+        <w:t>ompensating</w:t>
+      </w:r>
+      <w:r>
+        <w:t xml:space="preserve"> controls are alternatives, for when the NIST SP 800-53 recommendations are not feasible, that provide comparable protection. The compensating controls mentioned in </w:t>
+      </w:r>
+      <w:r>
+        <w:fldChar w:fldCharType="begin"/>
+      </w:r>
+      <w:r>
+        <w:instrText xml:space="preserve"> REF _Ref445391630 \h </w:instrText>
+      </w:r>
+      <w:r>
+        <w:fldChar w:fldCharType="separate"/>
+      </w:r>
+      <w:r>
+        <w:t xml:space="preserve">Figure </w:t>
+      </w:r>
+      <w:r>
+        <w:rPr>
+          <w:noProof/>
+        </w:rPr>
+        <w:t>19</w:t>
+      </w:r>
+      <w:r>
+        <w:fldChar w:fldCharType="end"/>
+      </w:r>
+      <w:r>
+        <w:t xml:space="preserve"> </w:t>
+      </w:r>
+      <w:r>
+        <w:t>meet requirements</w:t>
+      </w:r>
+      <w:r>
+        <w:t xml:space="preserve"> specific to ICS.</w:t>
+      </w:r>
+      <w:r>
+        <w:t xml:space="preserve"> For example, an </w:t>
+      </w:r>
+      <w:r>
+        <w:t xml:space="preserve">ICS </w:t>
+      </w:r>
+      <w:r>
+        <w:t xml:space="preserve">may have limited network connectivity and </w:t>
+      </w:r>
+      <w:r>
+        <w:t xml:space="preserve">only a small number of potential users, </w:t>
+      </w:r>
+      <w:r>
+        <w:t xml:space="preserve">making </w:t>
+      </w:r>
+      <w:r>
+        <w:t xml:space="preserve">physical security measures </w:t>
+      </w:r>
+      <w:r>
+        <w:t xml:space="preserve">possibly </w:t>
+      </w:r>
+      <w:r>
+        <w:t>more cost-effective than account management</w:t>
+      </w:r>
+      <w:r>
+        <w:t xml:space="preserve"> (whose information processing overhead might impact performance)</w:t>
+      </w:r>
+      <w:r>
+        <w:t>.</w:t>
+      </w:r>
+      <w:r>
+        <w:t xml:space="preserve"> </w:t>
+      </w:r>
+      <w:r>
+        <w:t>Using</w:t>
+      </w:r>
+      <w:r>
+        <w:t xml:space="preserve"> the NIST SP 800-82 guidance as a starting point</w:t>
+      </w:r>
+      <w:r>
+        <w:t>,</w:t>
+      </w:r>
+      <w:r>
+        <w:t xml:space="preserve"> </w:t>
+      </w:r>
+      <w:r>
+        <w:t>the analyst proceeds to tailor</w:t>
+      </w:r>
+      <w:r>
+        <w:t xml:space="preserve"> AC-2</w:t>
+      </w:r>
+      <w:r>
+        <w:t xml:space="preserve"> using Baseline Tailor’s Security Control Editor tab</w:t>
+      </w:r>
+      <w:r>
+        <w:t>.</w:t>
+      </w:r>
+    </w:p>
+    <w:p>
+      <w:r>
+        <w:t>To summarize, the example discussed in the se</w:t>
+      </w:r>
+      <w:r>
+        <w:t xml:space="preserve">ction shows how Baseline Tailor can increase the utility of the Framework Core, NIST SP 800-53 database, and NIST SP 800-82 ICS overlay. </w:t>
+      </w:r>
+      <w:r>
+        <w:t xml:space="preserve">Baseline Tailor </w:t>
+      </w:r>
+      <w:r>
+        <w:t xml:space="preserve">not only </w:t>
+      </w:r>
+      <w:r>
+        <w:t xml:space="preserve">provides a single user interface </w:t>
+      </w:r>
+      <w:r>
+        <w:t>bring</w:t>
+      </w:r>
+      <w:r>
+        <w:t>ing</w:t>
+      </w:r>
+      <w:r>
+        <w:t xml:space="preserve"> them all </w:t>
+      </w:r>
+      <w:r>
+        <w:t>together,</w:t>
+      </w:r>
+      <w:r>
+        <w:t xml:space="preserve"> but also </w:t>
+      </w:r>
+      <w:r>
+        <w:t>derives important</w:t>
+      </w:r>
+      <w:r>
+        <w:t xml:space="preserve"> inter-relationships. </w:t>
+      </w:r>
+      <w:r>
+        <w:t>As the example showed, a Framework Profile can be used to</w:t>
+      </w:r>
+      <w:r>
+        <w:t xml:space="preserve"> </w:t>
+      </w:r>
+      <w:r>
+        <w:t>target</w:t>
+      </w:r>
+      <w:r>
+        <w:t xml:space="preserve"> the Security Control Editor tab’s “Control family” and “Control”</w:t>
+      </w:r>
+      <w:r>
+        <w:t xml:space="preserve"> drop-down choices to the subset of NIST SP 800-53 security controls likely to be most relevant to the Profile. Also, the Cross References tab can be used as a metric for </w:t>
+      </w:r>
+      <w:r>
+        <w:t xml:space="preserve">a </w:t>
+      </w:r>
+      <w:r>
+        <w:t>security control’s importance with respect to the Framework Core.</w:t>
+      </w:r>
+    </w:p>
+    <w:p>
+      <w:pPr>
+        <w:pStyle w:val="Heading1"/>
+      </w:pPr>
+      <w:bookmarkStart w:id="30" w:name="_Ref445460118"/>
+      <w:r>
+        <w:t>XML Formats</w:t>
+      </w:r>
       <w:bookmarkEnd w:id="30"/>
-      <w:r>
-        <w:t>. NIST SP 800-53 database: AC-2 summary.</w:t>
-      </w:r>
-    </w:p>
-    <w:p>
-      <w:r>
-        <w:t xml:space="preserve">The analyst now clicks on the pushbutton with the factory image in </w:t>
-      </w:r>
-      <w:r>
-        <w:fldChar w:fldCharType="begin"/>
-      </w:r>
-      <w:r>
-        <w:instrText xml:space="preserve"> REF _Ref445287740 \h </w:instrText>
-      </w:r>
-      <w:r>
-        <w:fldChar w:fldCharType="separate"/>
-      </w:r>
-      <w:r>
-        <w:t xml:space="preserve">Figure </w:t>
-      </w:r>
-      <w:r>
-        <w:rPr>
-          <w:noProof/>
-        </w:rPr>
-        <w:t>16</w:t>
-      </w:r>
-      <w:r>
-        <w:fldChar w:fldCharType="end"/>
-      </w:r>
-      <w:r>
-        <w:t>, to the right of the AC-2 pushbutton</w:t>
-      </w:r>
-      <w:r>
-        <w:t xml:space="preserve">, to view AC-2’s tailoring guidance in the NIST SP 800-82 Industrial Control System overlay. The overlay guidance </w:t>
-      </w:r>
-      <w:r>
-        <w:t>(</w:t>
-      </w:r>
-      <w:r>
-        <w:fldChar w:fldCharType="begin"/>
-      </w:r>
-      <w:r>
-        <w:instrText xml:space="preserve"> REF _Ref445391630 \h </w:instrText>
-      </w:r>
-      <w:r>
-        <w:fldChar w:fldCharType="separate"/>
-      </w:r>
-      <w:r>
-        <w:t xml:space="preserve">Figure </w:t>
-      </w:r>
-      <w:r>
-        <w:rPr>
-          <w:noProof/>
-        </w:rPr>
-        <w:t>19</w:t>
-      </w:r>
-      <w:r>
-        <w:fldChar w:fldCharType="end"/>
-      </w:r>
-      <w:r>
-        <w:t xml:space="preserve">) retains the same baseline allocation as NIST </w:t>
-      </w:r>
-      <w:r>
-        <w:t xml:space="preserve">SP </w:t>
-      </w:r>
-      <w:r>
-        <w:t>800-53, but adds ICS-specific supplemental guidance</w:t>
-      </w:r>
-      <w:r>
-        <w:t xml:space="preserve"> suggesting compensating controls</w:t>
-      </w:r>
-      <w:r>
-        <w:t xml:space="preserve">. </w:t>
-      </w:r>
-      <w:r>
-        <w:t>C</w:t>
-      </w:r>
-      <w:r>
-        <w:t>ompensating</w:t>
-      </w:r>
-      <w:r>
-        <w:t xml:space="preserve"> controls are alternatives, for when the NIST SP 800-53 recommendations are not feasible, that provide comparable protection. The compensating controls mentioned in </w:t>
-      </w:r>
-      <w:r>
-        <w:fldChar w:fldCharType="begin"/>
-      </w:r>
-      <w:r>
-        <w:instrText xml:space="preserve"> REF _Ref445391630 \h </w:instrText>
-      </w:r>
-      <w:r>
-        <w:fldChar w:fldCharType="separate"/>
-      </w:r>
-      <w:r>
-        <w:t xml:space="preserve">Figure </w:t>
-      </w:r>
-      <w:r>
-        <w:rPr>
-          <w:noProof/>
-        </w:rPr>
-        <w:t>19</w:t>
-      </w:r>
-      <w:r>
-        <w:fldChar w:fldCharType="end"/>
-      </w:r>
-      <w:r>
-        <w:t xml:space="preserve"> </w:t>
-      </w:r>
-      <w:r>
-        <w:t>meet requirements</w:t>
-      </w:r>
-      <w:r>
-        <w:t xml:space="preserve"> specific to ICS.</w:t>
-      </w:r>
-      <w:r>
-        <w:t xml:space="preserve"> For example, an </w:t>
-      </w:r>
-      <w:r>
-        <w:t xml:space="preserve">ICS </w:t>
-      </w:r>
-      <w:r>
-        <w:t xml:space="preserve">may have limited network connectivity and </w:t>
-      </w:r>
-      <w:r>
-        <w:t xml:space="preserve">only a small number of potential users, </w:t>
-      </w:r>
-      <w:r>
-        <w:t xml:space="preserve">making </w:t>
-      </w:r>
-      <w:r>
-        <w:t xml:space="preserve">physical security measures </w:t>
-      </w:r>
-      <w:r>
-        <w:t xml:space="preserve">possibly </w:t>
-      </w:r>
-      <w:r>
-        <w:t>more cost-effective than account management</w:t>
-      </w:r>
-      <w:r>
-        <w:t xml:space="preserve"> (whose information processing overhead might impact performance)</w:t>
-      </w:r>
-      <w:r>
-        <w:t>.</w:t>
-      </w:r>
-      <w:r>
-        <w:t xml:space="preserve"> </w:t>
-      </w:r>
-      <w:r>
-        <w:t>Using</w:t>
-      </w:r>
-      <w:r>
-        <w:t xml:space="preserve"> the NIST SP 800-82 guidance as a starting point</w:t>
-      </w:r>
-      <w:r>
-        <w:t>,</w:t>
-      </w:r>
-      <w:r>
-        <w:t xml:space="preserve"> </w:t>
-      </w:r>
-      <w:r>
-        <w:t>the analyst proceeds to tailor</w:t>
-      </w:r>
-      <w:r>
-        <w:t xml:space="preserve"> AC-2</w:t>
-      </w:r>
-      <w:r>
-        <w:t xml:space="preserve"> using Baseline Tailor’s Security Control Editor tab</w:t>
-      </w:r>
-      <w:r>
-        <w:t>.</w:t>
-      </w:r>
-    </w:p>
-    <w:p>
-      <w:r>
-        <w:t>To summarize, the example discussed in the se</w:t>
-      </w:r>
-      <w:r>
-        <w:t xml:space="preserve">ction shows how Baseline Tailor can increase the utility of the Framework Core, NIST SP 800-53 database, and NIST SP 800-82 ICS overlay. </w:t>
-      </w:r>
-      <w:r>
-        <w:t xml:space="preserve">Baseline Tailor </w:t>
-      </w:r>
-      <w:r>
-        <w:t xml:space="preserve">not only </w:t>
-      </w:r>
-      <w:r>
-        <w:t xml:space="preserve">provides a single user interface </w:t>
-      </w:r>
-      <w:r>
-        <w:t>bring</w:t>
-      </w:r>
-      <w:r>
-        <w:t>ing</w:t>
-      </w:r>
-      <w:r>
-        <w:t xml:space="preserve"> them all </w:t>
-      </w:r>
-      <w:r>
-        <w:t>together,</w:t>
-      </w:r>
-      <w:r>
-        <w:t xml:space="preserve"> but also </w:t>
-      </w:r>
-      <w:r>
-        <w:t>derives important</w:t>
-      </w:r>
-      <w:r>
-        <w:t xml:space="preserve"> inter-relationships. </w:t>
-      </w:r>
-      <w:r>
-        <w:t>As the example showed, a Framework Profile can be used to</w:t>
-      </w:r>
-      <w:r>
-        <w:t xml:space="preserve"> </w:t>
-      </w:r>
-      <w:r>
-        <w:t>target</w:t>
-      </w:r>
-      <w:r>
-        <w:t xml:space="preserve"> the Security Control Editor tab’s “Control family” and “Control”</w:t>
-      </w:r>
-      <w:r>
-        <w:t xml:space="preserve"> drop-down choices to the subset of NIST SP 800-53 security controls likely to be most relevant to the Profile. Also, the Cross References tab can be used as a metric for </w:t>
-      </w:r>
-      <w:r>
-        <w:t xml:space="preserve">a </w:t>
-      </w:r>
-      <w:r>
-        <w:t>security control’s importance with respect to the Framework Core.</w:t>
-      </w:r>
-    </w:p>
-    <w:p>
-      <w:pPr>
-        <w:pStyle w:val="Heading1"/>
-      </w:pPr>
-      <w:bookmarkStart w:id="31" w:name="_Ref445460118"/>
-      <w:r>
-        <w:t>XML Formats</w:t>
-      </w:r>
-      <w:bookmarkEnd w:id="31"/>
     </w:p>
     <w:p>
       <w:r>
@@ -6582,7 +6634,7 @@
                     <pic:cNvPicPr/>
                   </pic:nvPicPr>
                   <pic:blipFill>
-                    <a:blip r:embed="rId32">
+                    <a:blip r:embed="rId33">
                       <a:extLst>
                         <a:ext uri="{28A0092B-C50C-407E-A947-70E740481C1C}">
                           <a14:useLocalDpi xmlns:a14="http://schemas.microsoft.com/office/drawing/2010/main" val="0"/>
@@ -6613,7 +6665,7 @@
       <w:pPr>
         <w:pStyle w:val="Caption"/>
       </w:pPr>
-      <w:bookmarkStart w:id="32" w:name="_Ref445377537"/>
+      <w:bookmarkStart w:id="31" w:name="_Ref445377537"/>
       <w:r>
         <w:t xml:space="preserve">Figure </w:t>
       </w:r>
@@ -6625,7 +6677,7 @@
           <w:t>18</w:t>
         </w:r>
       </w:fldSimple>
-      <w:bookmarkEnd w:id="32"/>
+      <w:bookmarkEnd w:id="31"/>
       <w:r>
         <w:t>. NIST SP 800-53 database: AC-2 description.</w:t>
       </w:r>
@@ -6654,7 +6706,7 @@
                     <pic:cNvPicPr/>
                   </pic:nvPicPr>
                   <pic:blipFill>
-                    <a:blip r:embed="rId33">
+                    <a:blip r:embed="rId34">
                       <a:extLst>
                         <a:ext uri="{28A0092B-C50C-407E-A947-70E740481C1C}">
                           <a14:useLocalDpi xmlns:a14="http://schemas.microsoft.com/office/drawing/2010/main" val="0"/>
@@ -6685,7 +6737,7 @@
       <w:pPr>
         <w:pStyle w:val="Caption"/>
       </w:pPr>
-      <w:bookmarkStart w:id="33" w:name="_Ref445391630"/>
+      <w:bookmarkStart w:id="32" w:name="_Ref445391630"/>
       <w:r>
         <w:t xml:space="preserve">Figure </w:t>
       </w:r>
@@ -6697,13 +6749,13 @@
           <w:t>19</w:t>
         </w:r>
       </w:fldSimple>
-      <w:bookmarkEnd w:id="33"/>
+      <w:bookmarkEnd w:id="32"/>
       <w:r>
         <w:t>. NIST SP 800-82 ICS Overlay definition: AC-2.</w:t>
       </w:r>
     </w:p>
+    <w:bookmarkEnd w:id="24"/>
     <w:bookmarkEnd w:id="25"/>
-    <w:bookmarkEnd w:id="26"/>
     <w:p>
       <w:r>
         <w:t>Neither of these</w:t>
@@ -6845,7 +6897,7 @@
       <w:r>
         <w:t xml:space="preserve">Links to the aforementioned XML resources, including annotated schemas for validation, are available at </w:t>
       </w:r>
-      <w:hyperlink r:id="rId34" w:history="1">
+      <w:hyperlink r:id="rId35" w:history="1">
         <w:r>
           <w:rPr>
             <w:rStyle w:val="Hyperlink"/>
@@ -7048,8 +7100,9 @@
         <w:fldChar w:fldCharType="end"/>
       </w:r>
     </w:p>
+    <w:p/>
     <w:sectPr>
-      <w:footerReference w:type="default" r:id="rId35"/>
+      <w:footerReference w:type="default" r:id="rId36"/>
       <w:pgSz w:w="12240" w:h="15840"/>
       <w:pgMar w:top="1440" w:right="1440" w:bottom="1440" w:left="1440" w:header="720" w:footer="720" w:gutter="0"/>
       <w:pgNumType w:start="1"/>
@@ -10879,7 +10932,7 @@
 </file>
 
 <file path=customXml/itemProps1.xml><?xml version="1.0" encoding="utf-8"?>
-<ds:datastoreItem xmlns:ds="http://schemas.openxmlformats.org/officeDocument/2006/customXml" ds:itemID="{B20454E7-49C0-4DA0-B3FE-1DCD0CB120F6}">
+<ds:datastoreItem xmlns:ds="http://schemas.openxmlformats.org/officeDocument/2006/customXml" ds:itemID="{A7C40816-0BA1-46BB-9534-369D4F3653F9}">
   <ds:schemaRefs>
     <ds:schemaRef ds:uri="http://schemas.openxmlformats.org/officeDocument/2006/bibliography"/>
   </ds:schemaRefs>

</xml_diff>

<commit_message>
wrote more of Conclusion section
</commit_message>
<xml_diff>
--- a/bt/doc/UserGuide.docx
+++ b/bt/doc/UserGuide.docx
@@ -175,7 +175,7 @@
                     <pic:cNvPicPr/>
                   </pic:nvPicPr>
                   <pic:blipFill>
-                    <a:blip r:embed="rId8">
+                    <a:blip r:embed="rId9">
                       <a:extLst>
                         <a:ext uri="{28A0092B-C50C-407E-A947-70E740481C1C}">
                           <a14:useLocalDpi xmlns:a14="http://schemas.microsoft.com/office/drawing/2010/main" val="0"/>
@@ -262,7 +262,7 @@
                     </pic:cNvPicPr>
                   </pic:nvPicPr>
                   <pic:blipFill>
-                    <a:blip r:embed="rId9">
+                    <a:blip r:embed="rId10">
                       <a:extLst>
                         <a:ext uri="{28A0092B-C50C-407E-A947-70E740481C1C}">
                           <a14:useLocalDpi xmlns:a14="http://schemas.microsoft.com/office/drawing/2010/main" val="0"/>
@@ -678,7 +678,7 @@
                     </pic:cNvPicPr>
                   </pic:nvPicPr>
                   <pic:blipFill>
-                    <a:blip r:embed="rId10" cstate="print">
+                    <a:blip r:embed="rId11" cstate="print">
                       <a:extLst>
                         <a:ext uri="{28A0092B-C50C-407E-A947-70E740481C1C}">
                           <a14:useLocalDpi xmlns:a14="http://schemas.microsoft.com/office/drawing/2010/main" val="0"/>
@@ -988,16 +988,16 @@
         <w:t xml:space="preserve"> </w:t>
       </w:r>
       <w:r>
-        <w:t xml:space="preserve">More information about Baseline Tailor and supplemental documentation can be found at </w:t>
-      </w:r>
-      <w:hyperlink r:id="rId11" w:history="1">
-        <w:r>
-          <w:rPr>
-            <w:rStyle w:val="Hyperlink"/>
-          </w:rPr>
+        <w:t>More information about Baseline Tailor and supplemental documentation can be found at</w:t>
+      </w:r>
+      <w:r>
+        <w:t xml:space="preserve"> </w:t>
+      </w:r>
+      <w:fldSimple w:instr=" DOCPROPERTY  &quot;Landing Page&quot;  \* MERGEFORMAT ">
+        <w:r>
           <w:t>http://www.nist.gov/el/msid/baselinetailor.cfm</w:t>
         </w:r>
-      </w:hyperlink>
+      </w:fldSimple>
       <w:r>
         <w:t xml:space="preserve">. </w:t>
       </w:r>
@@ -1045,7 +1045,15 @@
         <w:t>XML data</w:t>
       </w:r>
       <w:r>
-        <w:t xml:space="preserve"> and the latest published NIST Cybersecurity Framework or Special Publication SP 800-53 Revision 4, please defer to the official published documents that are posted on http://csrc.nist.gov.</w:t>
+        <w:t xml:space="preserve"> and the latest published NIST Cybersecurity Framework or Special Publication SP 800-53 Revision 4, please defer to the official published documents that are posted on </w:t>
+      </w:r>
+      <w:fldSimple w:instr=" DOCPROPERTY  CSRC  \* MERGEFORMAT ">
+        <w:r>
+          <w:t>http://csrc.nist.gov</w:t>
+        </w:r>
+      </w:fldSimple>
+      <w:r>
+        <w:t>.</w:t>
       </w:r>
     </w:p>
     <w:p>
@@ -1217,12 +1225,6 @@
               <w:noProof/>
             </w:rPr>
             <w:instrText xml:space="preserve"> </w:instrText>
-          </w:r>
-          <w:r>
-            <w:rPr>
-              <w:rStyle w:val="Hyperlink"/>
-              <w:noProof/>
-            </w:rPr>
           </w:r>
           <w:r>
             <w:rPr>
@@ -4363,7 +4365,13 @@
         <w:fldChar w:fldCharType="end"/>
       </w:r>
       <w:r>
-        <w:t xml:space="preserve"> presents a usage scenario demonstrating how Baseline Tailor makes it easier to use the Framework Core, NIST SP 800-53 database and NIST SP 800-82 overlay </w:t>
+        <w:t xml:space="preserve"> presents </w:t>
+      </w:r>
+      <w:r>
+        <w:t>an example</w:t>
+      </w:r>
+      <w:r>
+        <w:t xml:space="preserve"> demonstrating how Baseline Tailor makes it easier to use the Framework Core, NIST SP 800-53 database and NIST SP 800-82 overlay </w:t>
       </w:r>
       <w:r>
         <w:t>together.</w:t>
@@ -4505,39 +4513,36 @@
         <w:t xml:space="preserve">but </w:t>
       </w:r>
       <w:r>
-        <w:t xml:space="preserve">software </w:t>
-      </w:r>
+        <w:t xml:space="preserve">software specifically designed for </w:t>
+      </w:r>
+      <w:r>
+        <w:t>authoring</w:t>
+      </w:r>
+      <w:r>
+        <w:t xml:space="preserve"> </w:t>
+      </w:r>
+      <w:r>
+        <w:t xml:space="preserve">XML </w:t>
+      </w:r>
+      <w:r>
+        <w:t>data</w:t>
+      </w:r>
+      <w:r>
+        <w:t xml:space="preserve"> is easier to use, supports validation against a schema, and may als</w:t>
+      </w:r>
+      <w:r>
+        <w:t>o include ot</w:t>
+      </w:r>
+      <w:r>
+        <w:t>her useful XML-specific functionalities</w:t>
+      </w:r>
+      <w:r>
+        <w:t>.</w:t>
+      </w:r>
+    </w:p>
+    <w:p>
       <w:r>
         <w:lastRenderedPageBreak/>
-        <w:t xml:space="preserve">specifically designed for </w:t>
-      </w:r>
-      <w:r>
-        <w:t>authoring</w:t>
-      </w:r>
-      <w:r>
-        <w:t xml:space="preserve"> </w:t>
-      </w:r>
-      <w:r>
-        <w:t xml:space="preserve">XML </w:t>
-      </w:r>
-      <w:r>
-        <w:t>data</w:t>
-      </w:r>
-      <w:r>
-        <w:t xml:space="preserve"> is easier to use, supports validation against a schema, and may als</w:t>
-      </w:r>
-      <w:r>
-        <w:t>o include ot</w:t>
-      </w:r>
-      <w:r>
-        <w:t>her useful XML-specific functionalities</w:t>
-      </w:r>
-      <w:r>
-        <w:t>.</w:t>
-      </w:r>
-    </w:p>
-    <w:p>
-      <w:r>
         <w:t xml:space="preserve">This guide assumes the reader </w:t>
       </w:r>
       <w:r>
@@ -4665,14 +4670,11 @@
       <w:r>
         <w:t xml:space="preserve"> from NIST’s Computer Security Resource Center (</w:t>
       </w:r>
-      <w:hyperlink r:id="rId12" w:history="1">
-        <w:r>
-          <w:rPr>
-            <w:rStyle w:val="Hyperlink"/>
-          </w:rPr>
+      <w:fldSimple w:instr=" DOCPROPERTY  CSRC  \* MERGEFORMAT ">
+        <w:r>
           <w:t>http://csrc.nist.gov</w:t>
         </w:r>
-      </w:hyperlink>
+      </w:fldSimple>
       <w:r>
         <w:t>).</w:t>
       </w:r>
@@ -4687,14 +4689,11 @@
       <w:r>
         <w:t xml:space="preserve">Baseline Tailor online at </w:t>
       </w:r>
-      <w:hyperlink r:id="rId13" w:history="1">
-        <w:r>
-          <w:rPr>
-            <w:rStyle w:val="Hyperlink"/>
-          </w:rPr>
+      <w:fldSimple w:instr=" DOCPROPERTY  BT  \* MERGEFORMAT ">
+        <w:r>
           <w:t>https://pages.nist.gov/sctools/bt.xml</w:t>
         </w:r>
-      </w:hyperlink>
+      </w:fldSimple>
       <w:r>
         <w:t xml:space="preserve">. </w:t>
       </w:r>
@@ -4716,14 +4715,11 @@
       <w:r>
         <w:t xml:space="preserve">from </w:t>
       </w:r>
-      <w:hyperlink r:id="rId14" w:history="1">
-        <w:r>
-          <w:rPr>
-            <w:rStyle w:val="Hyperlink"/>
-          </w:rPr>
+      <w:fldSimple w:instr=" DOCPROPERTY  &quot;Landing Page&quot;  \* MERGEFORMAT ">
+        <w:r>
           <w:t>http://www.nist.gov/el/msid/baselinetailor.cfm</w:t>
         </w:r>
-      </w:hyperlink>
+      </w:fldSimple>
       <w:r>
         <w:t>,</w:t>
       </w:r>
@@ -4874,14 +4870,11 @@
       <w:r>
         <w:t xml:space="preserve">The source code for Baseline Tailor is publicly available at </w:t>
       </w:r>
-      <w:hyperlink r:id="rId15" w:history="1">
-        <w:r>
-          <w:rPr>
-            <w:rStyle w:val="Hyperlink"/>
-          </w:rPr>
+      <w:fldSimple w:instr=" DOCPROPERTY  &quot;Source Code&quot;  \* MERGEFORMAT ">
+        <w:r>
           <w:t>https://github.com/usnistgov/sctools</w:t>
         </w:r>
-      </w:hyperlink>
+      </w:fldSimple>
       <w:r>
         <w:t>.</w:t>
       </w:r>
@@ -4982,68 +4975,71 @@
     </w:p>
     <w:p>
       <w:r>
+        <w:t xml:space="preserve">A </w:t>
+      </w:r>
+      <w:r>
+        <w:t xml:space="preserve">user </w:t>
+      </w:r>
+      <w:r>
+        <w:t xml:space="preserve">may click the “Preferences” pushbutton above the tabs, shown in </w:t>
+      </w:r>
+      <w:r>
+        <w:fldChar w:fldCharType="begin"/>
+      </w:r>
+      <w:r>
+        <w:instrText xml:space="preserve"> REF _Ref443905127 \h </w:instrText>
+      </w:r>
+      <w:r>
+        <w:fldChar w:fldCharType="separate"/>
+      </w:r>
+      <w:r>
+        <w:t xml:space="preserve">Figure </w:t>
+      </w:r>
+      <w:r>
+        <w:rPr>
+          <w:noProof/>
+        </w:rPr>
+        <w:t>1</w:t>
+      </w:r>
+      <w:r>
+        <w:fldChar w:fldCharType="end"/>
+      </w:r>
+      <w:r>
+        <w:t xml:space="preserve">, to turn certain Baseline Tailor features on or off. </w:t>
+      </w:r>
+      <w:r>
+        <w:t xml:space="preserve">Clicking the pushbutton causes the dialog shown in </w:t>
+      </w:r>
+      <w:r>
+        <w:fldChar w:fldCharType="begin"/>
+      </w:r>
+      <w:r>
+        <w:instrText xml:space="preserve"> REF _Ref443905425 \h </w:instrText>
+      </w:r>
+      <w:r>
+        <w:fldChar w:fldCharType="separate"/>
+      </w:r>
+      <w:r>
+        <w:t xml:space="preserve">Figure </w:t>
+      </w:r>
+      <w:r>
+        <w:rPr>
+          <w:noProof/>
+        </w:rPr>
+        <w:t>2</w:t>
+      </w:r>
+      <w:r>
+        <w:fldChar w:fldCharType="end"/>
+      </w:r>
+      <w:r>
+        <w:t xml:space="preserve"> to appear. </w:t>
+      </w:r>
+      <w:r>
+        <w:t xml:space="preserve">The “Security Control Editor tab” checkbox is selected by default. Unchecking this </w:t>
+      </w:r>
+      <w:r>
         <w:lastRenderedPageBreak/>
-        <w:t xml:space="preserve">A </w:t>
-      </w:r>
-      <w:r>
-        <w:t xml:space="preserve">user </w:t>
-      </w:r>
-      <w:r>
-        <w:t xml:space="preserve">may click the “Preferences” pushbutton above the tabs, shown in </w:t>
-      </w:r>
-      <w:r>
-        <w:fldChar w:fldCharType="begin"/>
-      </w:r>
-      <w:r>
-        <w:instrText xml:space="preserve"> REF _Ref443905127 \h </w:instrText>
-      </w:r>
-      <w:r>
-        <w:fldChar w:fldCharType="separate"/>
-      </w:r>
-      <w:r>
-        <w:t xml:space="preserve">Figure </w:t>
-      </w:r>
-      <w:r>
-        <w:rPr>
-          <w:noProof/>
-        </w:rPr>
-        <w:t>1</w:t>
-      </w:r>
-      <w:r>
-        <w:fldChar w:fldCharType="end"/>
-      </w:r>
-      <w:r>
-        <w:t xml:space="preserve">, to turn certain Baseline Tailor features on or off. </w:t>
-      </w:r>
-      <w:r>
-        <w:t xml:space="preserve">Clicking the pushbutton causes the dialog shown in </w:t>
-      </w:r>
-      <w:r>
-        <w:fldChar w:fldCharType="begin"/>
-      </w:r>
-      <w:r>
-        <w:instrText xml:space="preserve"> REF _Ref443905425 \h </w:instrText>
-      </w:r>
-      <w:r>
-        <w:fldChar w:fldCharType="separate"/>
-      </w:r>
-      <w:r>
-        <w:t xml:space="preserve">Figure </w:t>
-      </w:r>
-      <w:r>
-        <w:rPr>
-          <w:noProof/>
-        </w:rPr>
-        <w:t>2</w:t>
-      </w:r>
-      <w:r>
-        <w:fldChar w:fldCharType="end"/>
-      </w:r>
-      <w:r>
-        <w:t xml:space="preserve"> to appear. </w:t>
-      </w:r>
-      <w:r>
-        <w:t xml:space="preserve">The “Security Control Editor tab” checkbox is selected by default. Unchecking this box hides the Security Control Editor tab, enabling a user not interested in tailoring security controls to reduce user interface clutter. The “NIST SP 800-82” checkbox, unchecked by default, turns on context-sensitive lookup of the NIST SP 800-82 Industrial Control Systems </w:t>
+        <w:t xml:space="preserve">box hides the Security Control Editor tab, enabling a user not interested in tailoring security controls to reduce user interface clutter. The “NIST SP 800-82” checkbox, unchecked by default, turns on context-sensitive lookup of the NIST SP 800-82 Industrial Control Systems </w:t>
       </w:r>
       <w:r>
         <w:t xml:space="preserve">(ICS) </w:t>
@@ -5076,7 +5072,7 @@
                     <pic:cNvPicPr/>
                   </pic:nvPicPr>
                   <pic:blipFill>
-                    <a:blip r:embed="rId16">
+                    <a:blip r:embed="rId12">
                       <a:extLst>
                         <a:ext uri="{28A0092B-C50C-407E-A947-70E740481C1C}">
                           <a14:useLocalDpi xmlns:a14="http://schemas.microsoft.com/office/drawing/2010/main" val="0"/>
@@ -5147,7 +5143,7 @@
                     <pic:cNvPicPr/>
                   </pic:nvPicPr>
                   <pic:blipFill>
-                    <a:blip r:embed="rId17">
+                    <a:blip r:embed="rId13">
                       <a:extLst>
                         <a:ext uri="{28A0092B-C50C-407E-A947-70E740481C1C}">
                           <a14:useLocalDpi xmlns:a14="http://schemas.microsoft.com/office/drawing/2010/main" val="0"/>
@@ -5210,13 +5206,13 @@
         <w:pStyle w:val="Heading2"/>
       </w:pPr>
       <w:bookmarkStart w:id="16" w:name="_Ref444074399"/>
-      <w:bookmarkStart w:id="17" w:name="_Ref428958089"/>
-      <w:bookmarkStart w:id="18" w:name="_Toc447097802"/>
+      <w:bookmarkStart w:id="17" w:name="_Toc447097802"/>
+      <w:bookmarkStart w:id="18" w:name="_Ref428958089"/>
       <w:r>
         <w:t>Cybersecurity Framework Browser</w:t>
       </w:r>
       <w:bookmarkEnd w:id="16"/>
-      <w:bookmarkEnd w:id="18"/>
+      <w:bookmarkEnd w:id="17"/>
     </w:p>
     <w:p>
       <w:r>
@@ -5315,7 +5311,6 @@
         </w:numPr>
       </w:pPr>
       <w:r>
-        <w:lastRenderedPageBreak/>
         <w:t xml:space="preserve">A </w:t>
       </w:r>
       <w:r>
@@ -5346,6 +5341,7 @@
         </w:numPr>
       </w:pPr>
       <w:r>
+        <w:lastRenderedPageBreak/>
         <w:t>Pushb</w:t>
       </w:r>
       <w:r>
@@ -5489,7 +5485,7 @@
                     <pic:cNvPicPr/>
                   </pic:nvPicPr>
                   <pic:blipFill>
-                    <a:blip r:embed="rId18">
+                    <a:blip r:embed="rId14">
                       <a:extLst>
                         <a:ext uri="{28A0092B-C50C-407E-A947-70E740481C1C}">
                           <a14:useLocalDpi xmlns:a14="http://schemas.microsoft.com/office/drawing/2010/main" val="0"/>
@@ -5621,35 +5617,35 @@
         <w:t>s to search the NIST SP 800-53 online database</w:t>
       </w:r>
       <w:r>
-        <w:t xml:space="preserve"> in a new Internet browser </w:t>
+        <w:t xml:space="preserve"> in a new Internet browser tab</w:t>
+      </w:r>
+      <w:r>
+        <w:rPr>
+          <w:rStyle w:val="FootnoteReference"/>
+        </w:rPr>
+        <w:footnoteReference w:id="1"/>
+      </w:r>
+      <w:r>
+        <w:t xml:space="preserve">. </w:t>
+      </w:r>
+      <w:r>
+        <w:t>Clicking the pushbutton with the factory image produces a new Internet browser tab with the ICS overlay definition for AC-2</w:t>
+      </w:r>
+      <w:r>
+        <w:rPr>
+          <w:rStyle w:val="FootnoteReference"/>
+        </w:rPr>
+        <w:footnoteReference w:id="2"/>
+      </w:r>
+      <w:r>
+        <w:t xml:space="preserve">. </w:t>
+      </w:r>
+      <w:r>
+        <w:t xml:space="preserve">The user may view all the other Framework Core subcategories that reference AC-2 by clicking the pushbutton with the link image. Doing so </w:t>
       </w:r>
       <w:r>
         <w:lastRenderedPageBreak/>
-        <w:t>tab</w:t>
-      </w:r>
-      <w:r>
-        <w:rPr>
-          <w:rStyle w:val="FootnoteReference"/>
-        </w:rPr>
-        <w:footnoteReference w:id="1"/>
-      </w:r>
-      <w:r>
-        <w:t xml:space="preserve">. </w:t>
-      </w:r>
-      <w:r>
-        <w:t>Clicking the pushbutton with the factory image produces a new Internet browser tab with the ICS overlay definition for AC-2</w:t>
-      </w:r>
-      <w:r>
-        <w:rPr>
-          <w:rStyle w:val="FootnoteReference"/>
-        </w:rPr>
-        <w:footnoteReference w:id="2"/>
-      </w:r>
-      <w:r>
-        <w:t xml:space="preserve">. </w:t>
-      </w:r>
-      <w:r>
-        <w:t>The user may view all the other Framework Core subcategories that reference AC-2 by clicking the pushbutton with the link image. Doing so causes the user interface to switch to the Cross References tab</w:t>
+        <w:t>causes the user interface to switch to the Cross References tab</w:t>
       </w:r>
       <w:r>
         <w:t xml:space="preserve"> (described in </w:t>
@@ -5727,7 +5723,7 @@
       <w:r>
         <w:t>Security Control Editor</w:t>
       </w:r>
-      <w:bookmarkEnd w:id="17"/>
+      <w:bookmarkEnd w:id="18"/>
       <w:bookmarkEnd w:id="21"/>
       <w:bookmarkEnd w:id="22"/>
     </w:p>
@@ -6096,27 +6092,24 @@
         <w:t xml:space="preserve">are the defaults from the NIST SP 800-53 catalog, which includes IA-3 in the moderate and high baselines but not the low baseline, and excludes IA-3's enhancements from all three default baselines. </w:t>
       </w:r>
       <w:r>
-        <w:t xml:space="preserve">IA-3 is not in the low baseline because NIST SP </w:t>
-      </w:r>
-      <w:r>
+        <w:t xml:space="preserve">IA-3 is not in the low baseline because NIST SP 800-53 assumes that low-impact systems are unlikely to have a need to connect directly to devices external to the organization. </w:t>
+      </w:r>
+      <w:r>
+        <w:t>The checkbox in the fourth column allows the user to provide additional supplemental guidance, beyond that given in NIST SP 800-53,</w:t>
+      </w:r>
+      <w:r>
+        <w:t xml:space="preserve"> for the control.</w:t>
+      </w:r>
+    </w:p>
+    <w:p>
+      <w:pPr>
+        <w:keepNext/>
+      </w:pPr>
+      <w:r>
+        <w:rPr>
+          <w:noProof/>
+        </w:rPr>
         <w:lastRenderedPageBreak/>
-        <w:t xml:space="preserve">800-53 assumes that low-impact systems are unlikely to have a need to connect directly to devices external to the organization. </w:t>
-      </w:r>
-      <w:r>
-        <w:t>The checkbox in the fourth column allows the user to provide additional supplemental guidance, beyond that given in NIST SP 800-53,</w:t>
-      </w:r>
-      <w:r>
-        <w:t xml:space="preserve"> for the control.</w:t>
-      </w:r>
-    </w:p>
-    <w:p>
-      <w:pPr>
-        <w:keepNext/>
-      </w:pPr>
-      <w:r>
-        <w:rPr>
-          <w:noProof/>
-        </w:rPr>
         <w:drawing>
           <wp:inline distT="0" distB="0" distL="0" distR="0" wp14:anchorId="37549A34" wp14:editId="50481867">
             <wp:extent cx="5484010" cy="2587752"/>
@@ -6133,7 +6126,7 @@
                     <pic:cNvPicPr/>
                   </pic:nvPicPr>
                   <pic:blipFill>
-                    <a:blip r:embed="rId19">
+                    <a:blip r:embed="rId15">
                       <a:extLst>
                         <a:ext uri="{28A0092B-C50C-407E-A947-70E740481C1C}">
                           <a14:useLocalDpi xmlns:a14="http://schemas.microsoft.com/office/drawing/2010/main" val="0"/>
@@ -6403,7 +6396,7 @@
                     <pic:cNvPicPr/>
                   </pic:nvPicPr>
                   <pic:blipFill>
-                    <a:blip r:embed="rId20">
+                    <a:blip r:embed="rId16">
                       <a:extLst>
                         <a:ext uri="{28A0092B-C50C-407E-A947-70E740481C1C}">
                           <a14:useLocalDpi xmlns:a14="http://schemas.microsoft.com/office/drawing/2010/main" val="0"/>
@@ -6477,7 +6470,7 @@
                     <pic:cNvPicPr/>
                   </pic:nvPicPr>
                   <pic:blipFill>
-                    <a:blip r:embed="rId21">
+                    <a:blip r:embed="rId17">
                       <a:extLst>
                         <a:ext uri="{28A0092B-C50C-407E-A947-70E740481C1C}">
                           <a14:useLocalDpi xmlns:a14="http://schemas.microsoft.com/office/drawing/2010/main" val="0"/>
@@ -6548,7 +6541,7 @@
                     <pic:cNvPicPr/>
                   </pic:nvPicPr>
                   <pic:blipFill>
-                    <a:blip r:embed="rId22">
+                    <a:blip r:embed="rId18">
                       <a:extLst>
                         <a:ext uri="{28A0092B-C50C-407E-A947-70E740481C1C}">
                           <a14:useLocalDpi xmlns:a14="http://schemas.microsoft.com/office/drawing/2010/main" val="0"/>
@@ -6763,7 +6756,7 @@
                     <pic:cNvPicPr/>
                   </pic:nvPicPr>
                   <pic:blipFill>
-                    <a:blip r:embed="rId23">
+                    <a:blip r:embed="rId19">
                       <a:extLst>
                         <a:ext uri="{28A0092B-C50C-407E-A947-70E740481C1C}">
                           <a14:useLocalDpi xmlns:a14="http://schemas.microsoft.com/office/drawing/2010/main" val="0"/>
@@ -7078,7 +7071,7 @@
                     <pic:cNvPicPr/>
                   </pic:nvPicPr>
                   <pic:blipFill rotWithShape="1">
-                    <a:blip r:embed="rId24">
+                    <a:blip r:embed="rId20">
                       <a:extLst>
                         <a:ext uri="{28A0092B-C50C-407E-A947-70E740481C1C}">
                           <a14:useLocalDpi xmlns:a14="http://schemas.microsoft.com/office/drawing/2010/main" val="0"/>
@@ -7237,7 +7230,7 @@
                     <pic:cNvPicPr/>
                   </pic:nvPicPr>
                   <pic:blipFill>
-                    <a:blip r:embed="rId25">
+                    <a:blip r:embed="rId21">
                       <a:extLst>
                         <a:ext uri="{28A0092B-C50C-407E-A947-70E740481C1C}">
                           <a14:useLocalDpi xmlns:a14="http://schemas.microsoft.com/office/drawing/2010/main" val="0"/>
@@ -7453,7 +7446,7 @@
                     <pic:cNvPicPr/>
                   </pic:nvPicPr>
                   <pic:blipFill>
-                    <a:blip r:embed="rId26">
+                    <a:blip r:embed="rId22">
                       <a:extLst>
                         <a:ext uri="{28A0092B-C50C-407E-A947-70E740481C1C}">
                           <a14:useLocalDpi xmlns:a14="http://schemas.microsoft.com/office/drawing/2010/main" val="0"/>
@@ -7613,7 +7606,7 @@
                     <pic:cNvPicPr/>
                   </pic:nvPicPr>
                   <pic:blipFill>
-                    <a:blip r:embed="rId27">
+                    <a:blip r:embed="rId23">
                       <a:extLst>
                         <a:ext uri="{28A0092B-C50C-407E-A947-70E740481C1C}">
                           <a14:useLocalDpi xmlns:a14="http://schemas.microsoft.com/office/drawing/2010/main" val="0"/>
@@ -7674,13 +7667,13 @@
         <w:pStyle w:val="Heading2"/>
       </w:pPr>
       <w:bookmarkStart w:id="43" w:name="_Ref436741750"/>
-      <w:bookmarkStart w:id="44" w:name="_Ref431562777"/>
-      <w:bookmarkStart w:id="45" w:name="_Toc447097805"/>
+      <w:bookmarkStart w:id="44" w:name="_Toc447097805"/>
+      <w:bookmarkStart w:id="45" w:name="_Ref431562777"/>
       <w:r>
         <w:t>Framework Profile</w:t>
       </w:r>
       <w:bookmarkEnd w:id="43"/>
-      <w:bookmarkEnd w:id="45"/>
+      <w:bookmarkEnd w:id="44"/>
     </w:p>
     <w:p>
       <w:pPr>
@@ -7706,7 +7699,7 @@
                     <pic:cNvPicPr/>
                   </pic:nvPicPr>
                   <pic:blipFill>
-                    <a:blip r:embed="rId28">
+                    <a:blip r:embed="rId24">
                       <a:extLst>
                         <a:ext uri="{28A0092B-C50C-407E-A947-70E740481C1C}">
                           <a14:useLocalDpi xmlns:a14="http://schemas.microsoft.com/office/drawing/2010/main" val="0"/>
@@ -7945,10 +7938,10 @@
         <w:pStyle w:val="Heading1"/>
       </w:pPr>
       <w:bookmarkStart w:id="48" w:name="_Ref445459924"/>
-      <w:bookmarkStart w:id="49" w:name="_Ref431395618"/>
-      <w:bookmarkStart w:id="50" w:name="_Ref436666397"/>
-      <w:bookmarkStart w:id="51" w:name="_Toc447097806"/>
-      <w:bookmarkEnd w:id="44"/>
+      <w:bookmarkStart w:id="49" w:name="_Toc447097806"/>
+      <w:bookmarkStart w:id="50" w:name="_Ref431395618"/>
+      <w:bookmarkStart w:id="51" w:name="_Ref436666397"/>
+      <w:bookmarkEnd w:id="45"/>
       <w:r>
         <w:t>Bringing it A</w:t>
       </w:r>
@@ -7956,7 +7949,7 @@
         <w:t>ll Together</w:t>
       </w:r>
       <w:bookmarkEnd w:id="48"/>
-      <w:bookmarkEnd w:id="51"/>
+      <w:bookmarkEnd w:id="49"/>
     </w:p>
     <w:p>
       <w:r>
@@ -8398,7 +8391,7 @@
                     <pic:cNvPicPr/>
                   </pic:nvPicPr>
                   <pic:blipFill>
-                    <a:blip r:embed="rId29">
+                    <a:blip r:embed="rId25">
                       <a:extLst>
                         <a:ext uri="{28A0092B-C50C-407E-A947-70E740481C1C}">
                           <a14:useLocalDpi xmlns:a14="http://schemas.microsoft.com/office/drawing/2010/main" val="0"/>
@@ -8480,7 +8473,7 @@
                     <pic:cNvPicPr/>
                   </pic:nvPicPr>
                   <pic:blipFill rotWithShape="1">
-                    <a:blip r:embed="rId30">
+                    <a:blip r:embed="rId26">
                       <a:extLst>
                         <a:ext uri="{28A0092B-C50C-407E-A947-70E740481C1C}">
                           <a14:useLocalDpi xmlns:a14="http://schemas.microsoft.com/office/drawing/2010/main" val="0"/>
@@ -8562,7 +8555,7 @@
                     <pic:cNvPicPr/>
                   </pic:nvPicPr>
                   <pic:blipFill>
-                    <a:blip r:embed="rId31">
+                    <a:blip r:embed="rId27">
                       <a:extLst>
                         <a:ext uri="{28A0092B-C50C-407E-A947-70E740481C1C}">
                           <a14:useLocalDpi xmlns:a14="http://schemas.microsoft.com/office/drawing/2010/main" val="0"/>
@@ -8809,7 +8802,7 @@
                     <pic:cNvPicPr/>
                   </pic:nvPicPr>
                   <pic:blipFill>
-                    <a:blip r:embed="rId32">
+                    <a:blip r:embed="rId28">
                       <a:extLst>
                         <a:ext uri="{28A0092B-C50C-407E-A947-70E740481C1C}">
                           <a14:useLocalDpi xmlns:a14="http://schemas.microsoft.com/office/drawing/2010/main" val="0"/>
@@ -8884,7 +8877,7 @@
                     <pic:cNvPicPr/>
                   </pic:nvPicPr>
                   <pic:blipFill>
-                    <a:blip r:embed="rId33">
+                    <a:blip r:embed="rId29">
                       <a:extLst>
                         <a:ext uri="{28A0092B-C50C-407E-A947-70E740481C1C}">
                           <a14:useLocalDpi xmlns:a14="http://schemas.microsoft.com/office/drawing/2010/main" val="0"/>
@@ -8958,7 +8951,7 @@
                     <pic:cNvPicPr/>
                   </pic:nvPicPr>
                   <pic:blipFill>
-                    <a:blip r:embed="rId34">
+                    <a:blip r:embed="rId30">
                       <a:extLst>
                         <a:ext uri="{28A0092B-C50C-407E-A947-70E740481C1C}">
                           <a14:useLocalDpi xmlns:a14="http://schemas.microsoft.com/office/drawing/2010/main" val="0"/>
@@ -9354,8 +9347,8 @@
         <w:t>. The XML data produced represents not only all changes to the NIST SP 800-53 IA-3 baseline, but also the rationale explaining why the baseline was changed and ICS-specific supplemental guidance for the control and two of its enhancements.</w:t>
       </w:r>
     </w:p>
-    <w:bookmarkEnd w:id="49"/>
     <w:bookmarkEnd w:id="50"/>
+    <w:bookmarkEnd w:id="51"/>
     <w:p>
       <w:r>
         <w:t>Neither of these</w:t>
@@ -9505,14 +9498,11 @@
       <w:r>
         <w:t xml:space="preserve">Links to the aforementioned XML resources, including annotated schemas for validation, are available at </w:t>
       </w:r>
-      <w:hyperlink r:id="rId35" w:history="1">
-        <w:r>
-          <w:rPr>
-            <w:rStyle w:val="Hyperlink"/>
-          </w:rPr>
-          <w:t>https://pages.nist.gov/sctools</w:t>
-        </w:r>
-      </w:hyperlink>
+      <w:fldSimple w:instr=" DOCPROPERTY  &quot;Source Code&quot;  \* MERGEFORMAT ">
+        <w:r>
+          <w:t>https://github.com/usnistgov/sctools</w:t>
+        </w:r>
+      </w:fldSimple>
       <w:r>
         <w:t xml:space="preserve">. </w:t>
       </w:r>
@@ -9530,29 +9520,135 @@
     </w:p>
     <w:p>
       <w:r>
-        <w:t xml:space="preserve">This guide documented the Baseline Tailor user interface and discussed its </w:t>
-      </w:r>
-      <w:proofErr w:type="gramStart"/>
-      <w:r>
-        <w:t xml:space="preserve">use </w:t>
-      </w:r>
+        <w:t xml:space="preserve">This guide documented the Baseline Tailor </w:t>
+      </w:r>
+      <w:r>
+        <w:t xml:space="preserve">software application and discussed multiple usage scenarios. </w:t>
+      </w:r>
+      <w:r>
+        <w:t xml:space="preserve">These </w:t>
+      </w:r>
+      <w:r>
+        <w:t>examples</w:t>
+      </w:r>
+      <w:r>
+        <w:t xml:space="preserve"> are not intended to be exhaustive. </w:t>
+      </w:r>
+      <w:r>
+        <w:t xml:space="preserve">Many organizations – public as well as private sector – are </w:t>
+      </w:r>
+      <w:r>
+        <w:t>currently using t</w:t>
+      </w:r>
+      <w:r>
+        <w:t xml:space="preserve">he Cybersecurity Framework, NIST SP 800-53, and NIST SP 800-82 </w:t>
+      </w:r>
+      <w:r>
+        <w:t>s</w:t>
+      </w:r>
+      <w:r>
+        <w:t xml:space="preserve">pecifications. As these organizations gain experience, and as new groups turn to these specifications in response to </w:t>
+      </w:r>
+      <w:r>
+        <w:t>an ever-increasing cyber threat landscape</w:t>
+      </w:r>
+      <w:r>
+        <w:t xml:space="preserve">, </w:t>
+      </w:r>
+      <w:r>
+        <w:t>additional</w:t>
+      </w:r>
+      <w:r>
+        <w:t xml:space="preserve"> </w:t>
+      </w:r>
+      <w:r>
+        <w:t xml:space="preserve">potential uses for </w:t>
+      </w:r>
+      <w:r>
+        <w:t>Baseline Tailor are likely to emerge.</w:t>
+      </w:r>
+    </w:p>
+    <w:p>
+      <w:r>
+        <w:t xml:space="preserve">Baseline Tailor is a research prototype whose ultimate purpose is to encourage development of third-party products. Would-be developers are encouraged to </w:t>
+      </w:r>
+      <w:r>
+        <w:t xml:space="preserve">obtain the source code, available at </w:t>
+      </w:r>
+      <w:fldSimple w:instr=" DOCPROPERTY  &quot;Source Code&quot;  \* MERGEFORMAT ">
+        <w:r>
+          <w:t>https://github.com/usnistgov/sctools</w:t>
+        </w:r>
+      </w:fldSimple>
+      <w:r>
+        <w:t xml:space="preserve">. </w:t>
+      </w:r>
+      <w:r>
+        <w:t xml:space="preserve">For questions about the source code, or about Baseline Tailor in general, please email the point of contact listed on the Baseline Tailor information page at </w:t>
+      </w:r>
+      <w:fldSimple w:instr=" DOCPROPERTY  &quot;Landing Page&quot;  \* MERGEFORMAT ">
+        <w:r>
+          <w:t>http://www.nist.gov/el/msid/baselinetailor.cfm</w:t>
+        </w:r>
+      </w:fldSimple>
+      <w:r>
+        <w:t>.</w:t>
+      </w:r>
+    </w:p>
+    <w:p>
+      <w:r>
+        <w:t xml:space="preserve">The Baseline Tailor software is subject to change in response to not only </w:t>
+      </w:r>
+      <w:r>
+        <w:t xml:space="preserve">unforeseen </w:t>
+      </w:r>
+      <w:r>
+        <w:t>user</w:t>
+      </w:r>
+      <w:r>
+        <w:t xml:space="preserve"> </w:t>
+      </w:r>
+      <w:r>
+        <w:t>requirements</w:t>
+      </w:r>
+      <w:r>
+        <w:t>, but also upcoming revisions to the Cybersecurity Framework, NIST SP 800-53, and</w:t>
+      </w:r>
+      <w:r>
+        <w:t xml:space="preserve"> NIST SP 800-82 specifications.</w:t>
+      </w:r>
+      <w:r>
+        <w:t xml:space="preserve"> All three of these specifications </w:t>
+      </w:r>
+      <w:r>
+        <w:t xml:space="preserve">get </w:t>
+      </w:r>
+      <w:r>
+        <w:t>updated</w:t>
+      </w:r>
+      <w:r>
+        <w:t xml:space="preserve"> periodically in response to public comments. </w:t>
+      </w:r>
+      <w:r>
+        <w:t xml:space="preserve">Although there is no formal Baseline Tailor change process, </w:t>
+      </w:r>
+      <w:r>
+        <w:t>discovery of</w:t>
+      </w:r>
+      <w:r>
+        <w:t xml:space="preserve"> new uses and the Cybersecurity Framework and NIST specifications </w:t>
+      </w:r>
+      <w:r>
+        <w:t>revisions could result in changes to the software</w:t>
+      </w:r>
+      <w:r>
+        <w:t xml:space="preserve">. </w:t>
+      </w:r>
+    </w:p>
+    <w:p>
       <w:bookmarkStart w:id="67" w:name="_GoBack"/>
       <w:bookmarkEnd w:id="67"/>
       <w:r>
-        <w:t xml:space="preserve"> how</w:t>
-      </w:r>
-      <w:proofErr w:type="gramEnd"/>
-      <w:r>
-        <w:t xml:space="preserve"> to use Baseline Tailor to </w:t>
-      </w:r>
-    </w:p>
-    <w:p>
-      <w:r>
-        <w:t>BT experimental, open source.</w:t>
-      </w:r>
-    </w:p>
-    <w:p>
-      <w:r>
         <w:t xml:space="preserve">Future changes (e.g., footnote #5) dependent on user feedback and available resources. </w:t>
       </w:r>
     </w:p>
@@ -9730,12 +9826,13 @@
     </w:p>
     <w:p>
       <w:r>
+        <w:lastRenderedPageBreak/>
         <w:fldChar w:fldCharType="end"/>
       </w:r>
     </w:p>
     <w:p/>
     <w:sectPr>
-      <w:footerReference w:type="default" r:id="rId36"/>
+      <w:footerReference w:type="default" r:id="rId31"/>
       <w:pgSz w:w="12240" w:h="15840"/>
       <w:pgMar w:top="1440" w:right="1440" w:bottom="1440" w:left="1440" w:header="720" w:footer="720" w:gutter="0"/>
       <w:pgNumType w:start="1"/>
@@ -9805,7 +9902,7 @@
           <w:rPr>
             <w:noProof/>
           </w:rPr>
-          <w:t>17</w:t>
+          <w:t>18</w:t>
         </w:r>
         <w:r>
           <w:rPr>
@@ -13354,6 +13451,16 @@
       <w:spacing w:after="0"/>
     </w:pPr>
   </w:style>
+  <w:style w:type="character" w:styleId="PlaceholderText">
+    <w:name w:val="Placeholder Text"/>
+    <w:basedOn w:val="DefaultParagraphFont"/>
+    <w:uiPriority w:val="99"/>
+    <w:semiHidden/>
+    <w:rsid w:val="007D14D4"/>
+    <w:rPr>
+      <w:color w:val="808080"/>
+    </w:rPr>
+  </w:style>
 </w:styles>
 </file>
 
@@ -13619,11 +13726,30 @@
 </file>
 
 <file path=customXml/item1.xml><?xml version="1.0" encoding="utf-8"?>
+<CoverPageProperties xmlns="http://schemas.microsoft.com/office/2006/coverPageProps">
+  <PublishDate/>
+  <Abstract/>
+  <CompanyAddress/>
+  <CompanyPhone/>
+  <CompanyFax>http://www.nist.gov/el/msid/baselinetailor.cfm</CompanyFax>
+  <CompanyEmail/>
+</CoverPageProperties>
+</file>
+
+<file path=customXml/item2.xml><?xml version="1.0" encoding="utf-8"?>
 <b:Sources xmlns:b="http://schemas.openxmlformats.org/officeDocument/2006/bibliography" xmlns="http://schemas.openxmlformats.org/officeDocument/2006/bibliography" SelectedStyle="\APASixthEditionOfficeOnline.xsl" StyleName="APA" Version="6"/>
 </file>
 
 <file path=customXml/itemProps1.xml><?xml version="1.0" encoding="utf-8"?>
-<ds:datastoreItem xmlns:ds="http://schemas.openxmlformats.org/officeDocument/2006/customXml" ds:itemID="{DCCD0697-684C-459F-81AC-8D97CD0A0402}">
+<ds:datastoreItem xmlns:ds="http://schemas.openxmlformats.org/officeDocument/2006/customXml" ds:itemID="{55AF091B-3C7A-41E3-B477-F2FDAA23CFDA}">
+  <ds:schemaRefs>
+    <ds:schemaRef ds:uri="http://schemas.microsoft.com/office/2006/coverPageProps"/>
+  </ds:schemaRefs>
+</ds:datastoreItem>
+</file>
+
+<file path=customXml/itemProps2.xml><?xml version="1.0" encoding="utf-8"?>
+<ds:datastoreItem xmlns:ds="http://schemas.openxmlformats.org/officeDocument/2006/customXml" ds:itemID="{C2CBAE27-C15A-4AFC-88E7-1A7B475B7B20}">
   <ds:schemaRefs>
     <ds:schemaRef ds:uri="http://schemas.openxmlformats.org/officeDocument/2006/bibliography"/>
   </ds:schemaRefs>

</xml_diff>

<commit_message>
minor edits from KC
</commit_message>
<xml_diff>
--- a/bt/doc/UserGuide.docx
+++ b/bt/doc/UserGuide.docx
@@ -988,7 +988,16 @@
         <w:t xml:space="preserve"> </w:t>
       </w:r>
       <w:r>
-        <w:t>More information about Baseline Tailor and supplemental documentation can be found at</w:t>
+        <w:t xml:space="preserve">More information about Baseline Tailor and supplemental documentation </w:t>
+      </w:r>
+      <w:r>
+        <w:t>are</w:t>
+      </w:r>
+      <w:r>
+        <w:t xml:space="preserve"> available</w:t>
+      </w:r>
+      <w:r>
+        <w:t xml:space="preserve"> at</w:t>
       </w:r>
       <w:r>
         <w:t xml:space="preserve"> </w:t>
@@ -1055,16 +1064,16 @@
         <w:t>XML data</w:t>
       </w:r>
       <w:r>
-        <w:t xml:space="preserve"> and the latest published NIST Cybersecurity Framework or Special Publication SP 800-53 Revision 4, please defer to the official published documents that are posted on </w:t>
+        <w:t xml:space="preserve"> and the latest published NIST Cybersecurity Framework or Special Publication SP 800-53 Revision 4, please defer to the official published documents posted on </w:t>
       </w:r>
       <w:r>
         <w:fldChar w:fldCharType="begin"/>
       </w:r>
       <w:r>
-        <w:instrText xml:space="preserve"> DOCPROP</w:instrText>
-      </w:r>
-      <w:r>
-        <w:instrText xml:space="preserve">ERTY  CSRC  \* MERGEFORMAT </w:instrText>
+        <w:instrText xml:space="preserve"> DOCPROPERTY  CSR</w:instrText>
+      </w:r>
+      <w:r>
+        <w:instrText xml:space="preserve">C  \* MERGEFORMAT </w:instrText>
       </w:r>
       <w:r>
         <w:fldChar w:fldCharType="separate"/>
@@ -3848,13 +3857,13 @@
         <w:t xml:space="preserve"> stakeholders</w:t>
       </w:r>
       <w:r>
-        <w:t>, as well as</w:t>
-      </w:r>
-      <w:r>
-        <w:t xml:space="preserve"> betwee</w:t>
-      </w:r>
-      <w:r>
-        <w:t>n different levels of managemen</w:t>
+        <w:t xml:space="preserve">, </w:t>
+      </w:r>
+      <w:r>
+        <w:t>including</w:t>
+      </w:r>
+      <w:r>
+        <w:t xml:space="preserve"> different levels of managemen</w:t>
       </w:r>
       <w:r>
         <w:t>t</w:t>
@@ -9121,12 +9130,14 @@
       <w:r>
         <w:t xml:space="preserve">, </w:t>
       </w:r>
+      <w:proofErr w:type="spellStart"/>
       <w:r>
         <w:rPr>
           <w:i/>
         </w:rPr>
         <w:t>i</w:t>
       </w:r>
+      <w:proofErr w:type="spellEnd"/>
       <w:r>
         <w:t xml:space="preserve">, and </w:t>
       </w:r>
@@ -10273,7 +10284,10 @@
         <w:fldChar w:fldCharType="begin"/>
       </w:r>
       <w:r>
-        <w:instrText xml:space="preserve"> DOCPROPERTY  "Landing Page"  \* MERGEFORMAT </w:instrText>
+        <w:instrText xml:space="preserve"> DOCPROPERTY  "La</w:instrText>
+      </w:r>
+      <w:r>
+        <w:instrText xml:space="preserve">nding Page"  \* MERGEFORMAT </w:instrText>
       </w:r>
       <w:r>
         <w:fldChar w:fldCharType="separate"/>
@@ -10316,194 +10330,195 @@
       <w:r>
         <w:fldChar w:fldCharType="separate"/>
       </w:r>
+      <w:r>
+        <w:t>[1]</w:t>
+      </w:r>
+      <w:r>
+        <w:tab/>
+        <w:t>National Institute of Standards and Technology (NIST) and United States of America, “Framework for Improving Critical Infrastructure Cybersecurity,” 2014.</w:t>
+      </w:r>
+    </w:p>
+    <w:p>
+      <w:pPr>
+        <w:pStyle w:val="Bibliography"/>
+      </w:pPr>
+      <w:r>
+        <w:t>[2]</w:t>
+      </w:r>
+      <w:r>
+        <w:tab/>
+        <w:t>Joint Task Force Transformation Initiative, “Security and Privacy Controls for Federal Information Systems and Organizations,” National Institute of Standards and Technology, NIST SP 800-53r4, Apr. 2013.</w:t>
+      </w:r>
+    </w:p>
+    <w:p>
+      <w:pPr>
+        <w:pStyle w:val="Bibliography"/>
+      </w:pPr>
+      <w:r>
+        <w:t>[3]</w:t>
+      </w:r>
+      <w:r>
+        <w:tab/>
+        <w:t xml:space="preserve">“Extensible Markup Language (XML) 1.0 (Fifth Edition),” </w:t>
+      </w:r>
+      <w:r>
+        <w:rPr>
+          <w:i/>
+          <w:iCs/>
+        </w:rPr>
+        <w:t>W3C Recommendation</w:t>
+      </w:r>
+      <w:r>
+        <w:t>, 26-Nov-2008. [Online]. Available: http://www.w3.org/TR/xml/.</w:t>
+      </w:r>
+    </w:p>
+    <w:p>
+      <w:pPr>
+        <w:pStyle w:val="Bibliography"/>
+      </w:pPr>
+      <w:r>
+        <w:t>[4]</w:t>
+      </w:r>
+      <w:r>
+        <w:tab/>
+        <w:t xml:space="preserve">K. Stouffer, V. Pillitteri, S. Lightman, M. Abrams, and A. Hahn, “Guide to Industrial Control Systems (ICS) Security,” </w:t>
+      </w:r>
+      <w:r>
+        <w:rPr>
+          <w:i/>
+          <w:iCs/>
+        </w:rPr>
+        <w:t>NIST Special Publication 800-82 Revision 2</w:t>
+      </w:r>
+      <w:r>
+        <w:t>, May 2015.</w:t>
+      </w:r>
+    </w:p>
+    <w:p>
+      <w:pPr>
+        <w:pStyle w:val="Bibliography"/>
+      </w:pPr>
+      <w:r>
+        <w:t>[5]</w:t>
+      </w:r>
+      <w:r>
+        <w:tab/>
+        <w:t xml:space="preserve">A. Mesbah and A. van Deursen, “Migrating Multi-page Web Applications to Single-page AJAX Interfaces,” </w:t>
+      </w:r>
+      <w:r>
+        <w:rPr>
+          <w:i/>
+          <w:iCs/>
+        </w:rPr>
+        <w:t>11th European Conference on Software Maintenance and Reengineering, 2007</w:t>
+      </w:r>
+      <w:r>
+        <w:t>, pp. 181–190, Mar. 2007.</w:t>
+      </w:r>
+    </w:p>
+    <w:p>
+      <w:pPr>
+        <w:pStyle w:val="Bibliography"/>
+      </w:pPr>
+      <w:r>
+        <w:t>[6]</w:t>
+      </w:r>
+      <w:r>
+        <w:tab/>
+        <w:t>“ECMAScript 2015 Language Specification,” Ecma International, Standard ECMA-262, Jun. 2015.</w:t>
+      </w:r>
+    </w:p>
+    <w:p>
+      <w:pPr>
+        <w:pStyle w:val="Bibliography"/>
+      </w:pPr>
+      <w:r>
+        <w:t>[7]</w:t>
+      </w:r>
+      <w:r>
+        <w:tab/>
+        <w:t>“Hypertext Transfer Protocol - HTTP/1.1,” Internet Engineering Task Force, RFC 2616, Jun. 1999.</w:t>
+      </w:r>
+    </w:p>
+    <w:p>
+      <w:pPr>
+        <w:pStyle w:val="Bibliography"/>
+      </w:pPr>
+      <w:r>
+        <w:t>[8]</w:t>
+      </w:r>
+      <w:r>
+        <w:tab/>
+        <w:t>“NVD - 800-53.” [Online]. Available: https://web.nvd.nist.gov/view/800-53/home.</w:t>
+      </w:r>
+    </w:p>
+    <w:p>
+      <w:pPr>
+        <w:pStyle w:val="Bibliography"/>
+      </w:pPr>
+      <w:r>
+        <w:t>[9]</w:t>
+      </w:r>
+      <w:r>
+        <w:tab/>
+        <w:t xml:space="preserve">“XSL Transformations (XSLT) Version 1.0,” </w:t>
+      </w:r>
+      <w:r>
+        <w:rPr>
+          <w:i/>
+          <w:iCs/>
+        </w:rPr>
+        <w:t>W3C Recommendation</w:t>
+      </w:r>
+      <w:r>
+        <w:t>, 16-Nov-1999. [Online]. Available: http://www.w3.org/TR/xslt.</w:t>
+      </w:r>
+    </w:p>
+    <w:p>
+      <w:pPr>
+        <w:pStyle w:val="Bibliography"/>
+      </w:pPr>
+      <w:r>
+        <w:t>[10]</w:t>
+      </w:r>
+      <w:r>
+        <w:tab/>
+        <w:t>“NIST Computer Security Publications - Drafts.” [Online]. Available: http://csrc.nist.gov/publications/PubsDrafts.html#800-53r5. [Accessed: 01-Apr-2016].</w:t>
+      </w:r>
+    </w:p>
+    <w:p>
+      <w:pPr>
+        <w:pStyle w:val="Bibliography"/>
+      </w:pPr>
+      <w:r>
+        <w:t>[11]</w:t>
+      </w:r>
+      <w:r>
+        <w:tab/>
+        <w:t>“RFI - Framework for Reducing Cyber Risks to Critical Infrastructure.” [Online]. Available: http://csrc.nist.gov/cyberframework/rfi_comments_02_09_16.html. [Accessed: 01-Apr-2016].</w:t>
+      </w:r>
+    </w:p>
+    <w:p>
+      <w:pPr>
+        <w:pStyle w:val="Bibliography"/>
+      </w:pPr>
+      <w:r>
+        <w:t>[12]</w:t>
+      </w:r>
+      <w:r>
+        <w:tab/>
+        <w:t>“Federal Register | Views on the Framework for Improving Critical Infrastructure Cybersecurity.” [Online]. Available: https://www.federalregister.gov/articles/2015/12/11/2015-31217/views-on-the-framework-for-improving-critical-infrastructure-cybersecurity. [Accessed: 01-Apr-2016].</w:t>
+      </w:r>
+    </w:p>
+    <w:p>
+      <w:r>
+        <w:fldChar w:fldCharType="end"/>
+      </w:r>
+    </w:p>
+    <w:p>
       <w:bookmarkStart w:id="69" w:name="_GoBack"/>
       <w:bookmarkEnd w:id="69"/>
-      <w:r>
-        <w:t>[1]</w:t>
-      </w:r>
-      <w:r>
-        <w:tab/>
-        <w:t>National Institute of Standards and Technology (NIST) and United States of America, “Framework for Improving Critical Infrastructure Cybersecurity,” 2014.</w:t>
-      </w:r>
-    </w:p>
-    <w:p>
-      <w:pPr>
-        <w:pStyle w:val="Bibliography"/>
-      </w:pPr>
-      <w:r>
-        <w:t>[2]</w:t>
-      </w:r>
-      <w:r>
-        <w:tab/>
-        <w:t>Joint Task Force Transformation Initiative, “Security and Privacy Controls for Federal Information Systems and Organizations,” National Institute of Standards and Technology, NIST SP 800-53r4, Apr. 2013.</w:t>
-      </w:r>
-    </w:p>
-    <w:p>
-      <w:pPr>
-        <w:pStyle w:val="Bibliography"/>
-      </w:pPr>
-      <w:r>
-        <w:t>[3]</w:t>
-      </w:r>
-      <w:r>
-        <w:tab/>
-        <w:t xml:space="preserve">“Extensible Markup Language (XML) 1.0 (Fifth Edition),” </w:t>
-      </w:r>
-      <w:r>
-        <w:rPr>
-          <w:i/>
-          <w:iCs/>
-        </w:rPr>
-        <w:t>W3C Recommendation</w:t>
-      </w:r>
-      <w:r>
-        <w:t>, 26-Nov-2008. [Online]. Available: http://www.w3.org/TR/xml/.</w:t>
-      </w:r>
-    </w:p>
-    <w:p>
-      <w:pPr>
-        <w:pStyle w:val="Bibliography"/>
-      </w:pPr>
-      <w:r>
-        <w:t>[4]</w:t>
-      </w:r>
-      <w:r>
-        <w:tab/>
-        <w:t xml:space="preserve">K. Stouffer, V. Pillitteri, S. Lightman, M. Abrams, and A. Hahn, “Guide to Industrial Control Systems (ICS) Security,” </w:t>
-      </w:r>
-      <w:r>
-        <w:rPr>
-          <w:i/>
-          <w:iCs/>
-        </w:rPr>
-        <w:t>NIST Special Publication 800-82 Revision 2</w:t>
-      </w:r>
-      <w:r>
-        <w:t>, May 2015.</w:t>
-      </w:r>
-    </w:p>
-    <w:p>
-      <w:pPr>
-        <w:pStyle w:val="Bibliography"/>
-      </w:pPr>
-      <w:r>
-        <w:t>[5]</w:t>
-      </w:r>
-      <w:r>
-        <w:tab/>
-        <w:t xml:space="preserve">A. Mesbah and A. van Deursen, “Migrating Multi-page Web Applications to Single-page AJAX Interfaces,” </w:t>
-      </w:r>
-      <w:r>
-        <w:rPr>
-          <w:i/>
-          <w:iCs/>
-        </w:rPr>
-        <w:t>11th European Conference on Software Maintenance and Reengineering, 2007</w:t>
-      </w:r>
-      <w:r>
-        <w:t>, pp. 181–190, Mar. 2007.</w:t>
-      </w:r>
-    </w:p>
-    <w:p>
-      <w:pPr>
-        <w:pStyle w:val="Bibliography"/>
-      </w:pPr>
-      <w:r>
-        <w:t>[6]</w:t>
-      </w:r>
-      <w:r>
-        <w:tab/>
-        <w:t>“ECMAScript 2015 Language Specification,” Ecma International, Standard ECMA-262, Jun. 2015.</w:t>
-      </w:r>
-    </w:p>
-    <w:p>
-      <w:pPr>
-        <w:pStyle w:val="Bibliography"/>
-      </w:pPr>
-      <w:r>
-        <w:t>[7]</w:t>
-      </w:r>
-      <w:r>
-        <w:tab/>
-        <w:t>“Hypertext Transfer Protocol - HTTP/1.1,” Internet Engineering Task Force, RFC 2616, Jun. 1999.</w:t>
-      </w:r>
-    </w:p>
-    <w:p>
-      <w:pPr>
-        <w:pStyle w:val="Bibliography"/>
-      </w:pPr>
-      <w:r>
-        <w:t>[8]</w:t>
-      </w:r>
-      <w:r>
-        <w:tab/>
-        <w:t>“NVD - 800-53.” [Online]. Available: https://web.nvd.nist.gov/view/800-53/home.</w:t>
-      </w:r>
-    </w:p>
-    <w:p>
-      <w:pPr>
-        <w:pStyle w:val="Bibliography"/>
-      </w:pPr>
-      <w:r>
-        <w:t>[9]</w:t>
-      </w:r>
-      <w:r>
-        <w:tab/>
-        <w:t xml:space="preserve">“XSL Transformations (XSLT) Version 1.0,” </w:t>
-      </w:r>
-      <w:r>
-        <w:rPr>
-          <w:i/>
-          <w:iCs/>
-        </w:rPr>
-        <w:t>W3C Recommendation</w:t>
-      </w:r>
-      <w:r>
-        <w:t>, 16-Nov-1999. [Online]. Available: http://www.w3.org/TR/xslt.</w:t>
-      </w:r>
-    </w:p>
-    <w:p>
-      <w:pPr>
-        <w:pStyle w:val="Bibliography"/>
-      </w:pPr>
-      <w:r>
-        <w:t>[10]</w:t>
-      </w:r>
-      <w:r>
-        <w:tab/>
-        <w:t>“NIST Computer Security Publications - Drafts.” [Online]. Available: http://csrc.nist.gov/publications/PubsDrafts.html#800-53r5. [Accessed: 01-Apr-2016].</w:t>
-      </w:r>
-    </w:p>
-    <w:p>
-      <w:pPr>
-        <w:pStyle w:val="Bibliography"/>
-      </w:pPr>
-      <w:r>
-        <w:t>[11]</w:t>
-      </w:r>
-      <w:r>
-        <w:tab/>
-        <w:t>“RFI - Framework for Reducing Cyber Risks to Critical Infrastructure.” [Online]. Available: http://csrc.nist.gov/cyberframework/rfi_comments_02_09_16.html. [Accessed: 01-Apr-2016].</w:t>
-      </w:r>
-    </w:p>
-    <w:p>
-      <w:pPr>
-        <w:pStyle w:val="Bibliography"/>
-      </w:pPr>
-      <w:r>
-        <w:t>[12]</w:t>
-      </w:r>
-      <w:r>
-        <w:tab/>
-        <w:t>“Federal Register | Views on the Framework for Improving Critical Infrastructure Cybersecurity.” [Online]. Available: https://www.federalregister.gov/articles/2015/12/11/2015-31217/views-on-the-framework-for-improving-critical-infrastructure-cybersecurity. [Accessed: 01-Apr-2016].</w:t>
-      </w:r>
-    </w:p>
-    <w:p>
-      <w:r>
-        <w:fldChar w:fldCharType="end"/>
-      </w:r>
-    </w:p>
-    <w:p/>
+    </w:p>
     <w:sectPr>
       <w:footerReference w:type="default" r:id="rId31"/>
       <w:pgSz w:w="12240" w:h="15840"/>
@@ -10575,7 +10590,7 @@
           <w:rPr>
             <w:noProof/>
           </w:rPr>
-          <w:t>16</w:t>
+          <w:t>17</w:t>
         </w:r>
         <w:r>
           <w:rPr>
@@ -14712,7 +14727,7 @@
 </file>
 
 <file path=customXml/itemProps2.xml><?xml version="1.0" encoding="utf-8"?>
-<ds:datastoreItem xmlns:ds="http://schemas.openxmlformats.org/officeDocument/2006/customXml" ds:itemID="{89E9325E-E847-4A03-B340-42A66E730BF2}">
+<ds:datastoreItem xmlns:ds="http://schemas.openxmlformats.org/officeDocument/2006/customXml" ds:itemID="{471D71DF-D131-407D-8725-604AC78E56D9}">
   <ds:schemaRefs>
     <ds:schemaRef ds:uri="http://schemas.openxmlformats.org/officeDocument/2006/bibliography"/>
   </ds:schemaRefs>

</xml_diff>

<commit_message>
working on Bob's comments
</commit_message>
<xml_diff>
--- a/bt/doc/UserGuide.docx
+++ b/bt/doc/UserGuide.docx
@@ -1002,21 +1002,11 @@
       <w:r>
         <w:t xml:space="preserve"> </w:t>
       </w:r>
-      <w:r>
-        <w:fldChar w:fldCharType="begin"/>
-      </w:r>
-      <w:r>
-        <w:instrText xml:space="preserve"> DOCPROPERTY  "Landing Page"  \* MERGEFORMAT </w:instrText>
-      </w:r>
-      <w:r>
-        <w:fldChar w:fldCharType="separate"/>
-      </w:r>
-      <w:r>
-        <w:t>http://www.nist.gov/el/msid/baselinetailor.cfm</w:t>
-      </w:r>
-      <w:r>
-        <w:fldChar w:fldCharType="end"/>
-      </w:r>
+      <w:fldSimple w:instr=" DOCPROPERTY  &quot;Landing Page&quot;  \* MERGEFORMAT ">
+        <w:r>
+          <w:t>http://www.nist.gov/el/msid/baselinetailor.cfm</w:t>
+        </w:r>
+      </w:fldSimple>
       <w:r>
         <w:t xml:space="preserve">. </w:t>
       </w:r>
@@ -1066,24 +1056,11 @@
       <w:r>
         <w:t xml:space="preserve"> and the latest published NIST Cybersecurity Framework or Special Publication SP 800-53 Revision 4, please defer to the official published documents posted on </w:t>
       </w:r>
-      <w:r>
-        <w:fldChar w:fldCharType="begin"/>
-      </w:r>
-      <w:r>
-        <w:instrText xml:space="preserve"> DOCPROPERTY  CSR</w:instrText>
-      </w:r>
-      <w:r>
-        <w:instrText xml:space="preserve">C  \* MERGEFORMAT </w:instrText>
-      </w:r>
-      <w:r>
-        <w:fldChar w:fldCharType="separate"/>
-      </w:r>
-      <w:r>
-        <w:t>http://csrc.nist.gov</w:t>
-      </w:r>
-      <w:r>
-        <w:fldChar w:fldCharType="end"/>
-      </w:r>
+      <w:fldSimple w:instr=" DOCPROPERTY  CSRC  \* MERGEFORMAT ">
+        <w:r>
+          <w:t>http://csrc.nist.gov</w:t>
+        </w:r>
+      </w:fldSimple>
       <w:r>
         <w:t>.</w:t>
       </w:r>
@@ -2274,7 +2251,21 @@
             <w:rStyle w:val="Hyperlink"/>
             <w:noProof/>
           </w:rPr>
-          <w:t>Figure 1. Preferences pushbutton above user interface tabs.</w:t>
+          <w:t xml:space="preserve">Figure 1. Preferences </w:t>
+        </w:r>
+        <w:r>
+          <w:rPr>
+            <w:rStyle w:val="Hyperlink"/>
+            <w:noProof/>
+          </w:rPr>
+          <w:t>button</w:t>
+        </w:r>
+        <w:r>
+          <w:rPr>
+            <w:rStyle w:val="Hyperlink"/>
+            <w:noProof/>
+          </w:rPr>
+          <w:t xml:space="preserve"> above user interface tabs.</w:t>
         </w:r>
         <w:r>
           <w:rPr>
@@ -3660,13 +3651,10 @@
         <w:t xml:space="preserve">Baseline Tailor </w:t>
       </w:r>
       <w:r>
-        <w:t xml:space="preserve">can </w:t>
-      </w:r>
-      <w:r>
-        <w:t xml:space="preserve">help </w:t>
-      </w:r>
-      <w:r>
-        <w:t>users interested in:</w:t>
+        <w:t>usage scenarios include</w:t>
+      </w:r>
+      <w:r>
+        <w:t>:</w:t>
       </w:r>
     </w:p>
     <w:p>
@@ -3678,7 +3666,46 @@
         </w:numPr>
       </w:pPr>
       <w:r>
-        <w:t>Developing a Cybersecurity Framework Profile.</w:t>
+        <w:t>Developing a Cybersecurity Framework Profile</w:t>
+      </w:r>
+      <w:r>
+        <w:t xml:space="preserve">, covered in Sections </w:t>
+      </w:r>
+      <w:r>
+        <w:fldChar w:fldCharType="begin"/>
+      </w:r>
+      <w:r>
+        <w:instrText xml:space="preserve"> REF _Ref444074399 \r \h </w:instrText>
+      </w:r>
+      <w:r>
+        <w:fldChar w:fldCharType="separate"/>
+      </w:r>
+      <w:r>
+        <w:t>3.1</w:t>
+      </w:r>
+      <w:r>
+        <w:fldChar w:fldCharType="end"/>
+      </w:r>
+      <w:r>
+        <w:t xml:space="preserve"> and </w:t>
+      </w:r>
+      <w:r>
+        <w:fldChar w:fldCharType="begin"/>
+      </w:r>
+      <w:r>
+        <w:instrText xml:space="preserve"> REF _Ref436741750 \r \h </w:instrText>
+      </w:r>
+      <w:r>
+        <w:fldChar w:fldCharType="separate"/>
+      </w:r>
+      <w:r>
+        <w:t>3.4</w:t>
+      </w:r>
+      <w:r>
+        <w:fldChar w:fldCharType="end"/>
+      </w:r>
+      <w:r>
+        <w:t>.</w:t>
       </w:r>
     </w:p>
     <w:p>
@@ -3696,7 +3723,28 @@
         <w:t>in accordance with</w:t>
       </w:r>
       <w:r>
-        <w:t xml:space="preserve"> NIST SP 800-53 guidelines.</w:t>
+        <w:t xml:space="preserve"> NIST SP 800-53 guidelines</w:t>
+      </w:r>
+      <w:r>
+        <w:t xml:space="preserve">, covered in Section </w:t>
+      </w:r>
+      <w:r>
+        <w:fldChar w:fldCharType="begin"/>
+      </w:r>
+      <w:r>
+        <w:instrText xml:space="preserve"> REF _Ref436741328 \r \h </w:instrText>
+      </w:r>
+      <w:r>
+        <w:fldChar w:fldCharType="separate"/>
+      </w:r>
+      <w:r>
+        <w:t>3.2</w:t>
+      </w:r>
+      <w:r>
+        <w:fldChar w:fldCharType="end"/>
+      </w:r>
+      <w:r>
+        <w:t>.</w:t>
       </w:r>
     </w:p>
     <w:p>
@@ -3753,7 +3801,64 @@
         <w:t xml:space="preserve">rofile and </w:t>
       </w:r>
       <w:r>
-        <w:t>tailoring choices.</w:t>
+        <w:t>tailoring choices</w:t>
+      </w:r>
+      <w:r>
+        <w:t xml:space="preserve">, covered in Sections </w:t>
+      </w:r>
+      <w:r>
+        <w:fldChar w:fldCharType="begin"/>
+      </w:r>
+      <w:r>
+        <w:instrText xml:space="preserve"> REF _Ref436741328 \r \h </w:instrText>
+      </w:r>
+      <w:r>
+        <w:fldChar w:fldCharType="separate"/>
+      </w:r>
+      <w:r>
+        <w:t>3.2</w:t>
+      </w:r>
+      <w:r>
+        <w:fldChar w:fldCharType="end"/>
+      </w:r>
+      <w:r>
+        <w:t xml:space="preserve">, </w:t>
+      </w:r>
+      <w:r>
+        <w:fldChar w:fldCharType="begin"/>
+      </w:r>
+      <w:r>
+        <w:instrText xml:space="preserve"> REF _Ref436741750 \r \h </w:instrText>
+      </w:r>
+      <w:r>
+        <w:fldChar w:fldCharType="separate"/>
+      </w:r>
+      <w:r>
+        <w:t>3.4</w:t>
+      </w:r>
+      <w:r>
+        <w:fldChar w:fldCharType="end"/>
+      </w:r>
+      <w:r>
+        <w:t xml:space="preserve">, and </w:t>
+      </w:r>
+      <w:r>
+        <w:fldChar w:fldCharType="begin"/>
+      </w:r>
+      <w:r>
+        <w:instrText xml:space="preserve"> REF _Ref445460118 \r \h </w:instrText>
+      </w:r>
+      <w:r>
+        <w:fldChar w:fldCharType="separate"/>
+      </w:r>
+      <w:r>
+        <w:t>5</w:t>
+      </w:r>
+      <w:r>
+        <w:fldChar w:fldCharType="end"/>
+      </w:r>
+      <w:r>
+        <w:t>.</w:t>
       </w:r>
     </w:p>
     <w:p>
@@ -3780,6 +3885,24 @@
         <w:t>and related specifications</w:t>
       </w:r>
       <w:r>
+        <w:t xml:space="preserve">, covered in Section </w:t>
+      </w:r>
+      <w:r>
+        <w:fldChar w:fldCharType="begin"/>
+      </w:r>
+      <w:r>
+        <w:instrText xml:space="preserve"> REF _Ref445459924 \r \h </w:instrText>
+      </w:r>
+      <w:r>
+        <w:fldChar w:fldCharType="separate"/>
+      </w:r>
+      <w:r>
+        <w:t>4</w:t>
+      </w:r>
+      <w:r>
+        <w:fldChar w:fldCharType="end"/>
+      </w:r>
+      <w:r>
         <w:t>.</w:t>
       </w:r>
     </w:p>
@@ -3946,250 +4069,6 @@
     </w:p>
     <w:p>
       <w:r>
-        <w:t xml:space="preserve">The Cybersecurity Framework provides a way for organizations to describe their current security posture and target state, and to communicate and assess progress toward meeting goals. </w:t>
-      </w:r>
-      <w:r>
-        <w:t xml:space="preserve">The heart of the Cybersecurity Framework is the Framework Core: a taxonomy of cybersecurity activities common across critical infrastructure sectors. The Framework Core is organized around specific outcomes, with each outcome containing references to standards addressing the outcome. </w:t>
-      </w:r>
-      <w:r>
-        <w:t xml:space="preserve">A Framework Profile is a subset of the outcomes in the Framework Core representing either an organization’s current or target security posture. </w:t>
-      </w:r>
-    </w:p>
-    <w:p>
-      <w:r>
-        <w:t xml:space="preserve">NIST SP 800-53 </w:t>
-      </w:r>
-      <w:r>
-        <w:t>includes</w:t>
-      </w:r>
-      <w:r>
-        <w:t xml:space="preserve"> a catalog of tailorable security controls organized into eighteen families. </w:t>
-      </w:r>
-      <w:r>
-        <w:t xml:space="preserve">Each control has zero or more control enhancements, each of which adds </w:t>
-      </w:r>
-      <w:r>
-        <w:t xml:space="preserve">additional functionality to </w:t>
-      </w:r>
-      <w:r>
-        <w:t xml:space="preserve">or increases the strength of the control. </w:t>
-      </w:r>
-      <w:r>
-        <w:t xml:space="preserve">The catalog </w:t>
-      </w:r>
-      <w:r>
-        <w:t>specifies three security control baselines: for low, moderate, and high impact information systems. The baselines are suggested defaults</w:t>
-      </w:r>
-      <w:r>
-        <w:t xml:space="preserve"> for “typical” information systems</w:t>
-      </w:r>
-      <w:r>
-        <w:t>. For example, an organization looking to sel</w:t>
-      </w:r>
-      <w:r>
-        <w:t>ect security controls for a low</w:t>
-      </w:r>
-      <w:r>
-        <w:t xml:space="preserve"> impact system (where the consequences of compromised confidentiality, integrity, and availability of information are low) might begin with the controls in the baseline for the low impact level (or more succinctly, the low baseline) and tailor them as appropriate.</w:t>
-      </w:r>
-      <w:r>
-        <w:t xml:space="preserve"> In addition to baseline allocation, each security control is also assigned a priority code of P1, P2, P3, or P0. Controls with priority P1 should be implemented first, followed by </w:t>
-      </w:r>
-      <w:r>
-        <w:lastRenderedPageBreak/>
-        <w:t>those</w:t>
-      </w:r>
-      <w:r>
-        <w:t xml:space="preserve"> with priority P2, and finally </w:t>
-      </w:r>
-      <w:r>
-        <w:t>those</w:t>
-      </w:r>
-      <w:r>
-        <w:t xml:space="preserve"> with priority P3. A P0 priority code indicates the security control is not assigned to a baseline.</w:t>
-      </w:r>
-    </w:p>
-    <w:p>
-      <w:r>
-        <w:t xml:space="preserve">NIST SP 800-53 </w:t>
-      </w:r>
-      <w:r>
-        <w:t xml:space="preserve">also </w:t>
-      </w:r>
-      <w:r>
-        <w:t>contains</w:t>
-      </w:r>
-      <w:r>
-        <w:t xml:space="preserve"> guidance for creating and documenting </w:t>
-      </w:r>
-      <w:r>
-        <w:rPr>
-          <w:i/>
-        </w:rPr>
-        <w:t>overlays</w:t>
-      </w:r>
-      <w:r>
-        <w:t xml:space="preserve"> to encourage the sharing of best security practices. An overlay is a set of control customizations applicable to a group of organizations with common security requirements. For example, NIST SP 800-82 (Guide to I</w:t>
-      </w:r>
-      <w:r>
-        <w:t xml:space="preserve">ndustrial </w:t>
-      </w:r>
-      <w:r>
-        <w:t>C</w:t>
-      </w:r>
-      <w:r>
-        <w:t xml:space="preserve">ontrol </w:t>
-      </w:r>
-      <w:r>
-        <w:t>S</w:t>
-      </w:r>
-      <w:r>
-        <w:t>ystem</w:t>
-      </w:r>
-      <w:r>
-        <w:t xml:space="preserve"> Security) </w:t>
-      </w:r>
-      <w:r>
-        <w:fldChar w:fldCharType="begin"/>
-      </w:r>
-      <w:r>
-        <w:instrText xml:space="preserve"> ADDIN ZOTERO_ITEM CSL_CITATION {"citationID":"74pfh5j85","properties":{"formattedCitation":"[4]","plainCitation":"[4]"},"citationItems":[{"id":106,"uris":["http://zotero.org/users/118749/items/7CQMVJDH"],"uri":["http://zotero.org/users/118749/items/7CQMVJDH"],"itemData":{"id":106,"type":"article-journal","title":"Guide to Industrial Control Systems (ICS) Security","container-title":"NIST Special Publication 800-82 Revision 2","DOI":"10.6028/NIST.SP.800-82r2","author":[{"family":"Stouffer","given":"Keith"},{"family":"Pillitteri","given":"Victoria"},{"family":"Lightman","given":"Suzanne"},{"family":"Abrams","given":"Marshall"},{"family":"Hahn","given":"Adam"}],"issued":{"date-parts":[["2015",5]]}}}],"schema":"https://github.com/citation-style-language/schema/raw/master/csl-citation.json"} </w:instrText>
-      </w:r>
-      <w:r>
-        <w:fldChar w:fldCharType="separate"/>
-      </w:r>
-      <w:r>
-        <w:t>[4]</w:t>
-      </w:r>
-      <w:r>
-        <w:fldChar w:fldCharType="end"/>
-      </w:r>
-      <w:r>
-        <w:t xml:space="preserve"> </w:t>
-      </w:r>
-      <w:r>
-        <w:t>specifies</w:t>
-      </w:r>
-      <w:r>
-        <w:t xml:space="preserve"> an overlay</w:t>
-      </w:r>
-      <w:r>
-        <w:t xml:space="preserve"> for Industrial Control Systems, which are common in</w:t>
-      </w:r>
-      <w:r>
-        <w:rPr>
-          <w:spacing w:val="-21"/>
-        </w:rPr>
-        <w:t xml:space="preserve"> </w:t>
-      </w:r>
-      <w:r>
-        <w:t>the</w:t>
-      </w:r>
-      <w:r>
-        <w:rPr>
-          <w:spacing w:val="-21"/>
-        </w:rPr>
-        <w:t xml:space="preserve"> </w:t>
-      </w:r>
-      <w:r>
-        <w:t>utility,</w:t>
-      </w:r>
-      <w:r>
-        <w:rPr>
-          <w:spacing w:val="-20"/>
-        </w:rPr>
-        <w:t xml:space="preserve"> </w:t>
-      </w:r>
-      <w:r>
-        <w:t>transportation,</w:t>
-      </w:r>
-      <w:r>
-        <w:rPr>
-          <w:spacing w:val="-21"/>
-        </w:rPr>
-        <w:t xml:space="preserve"> </w:t>
-      </w:r>
-      <w:r>
-        <w:t>chemical,</w:t>
-      </w:r>
-      <w:r>
-        <w:rPr>
-          <w:spacing w:val="-21"/>
-        </w:rPr>
-        <w:t xml:space="preserve"> </w:t>
-      </w:r>
-      <w:r>
-        <w:t>pharmaceutical,</w:t>
-      </w:r>
-      <w:r>
-        <w:rPr>
-          <w:spacing w:val="-21"/>
-        </w:rPr>
-        <w:t xml:space="preserve"> </w:t>
-      </w:r>
-      <w:r>
-        <w:t>process,</w:t>
-      </w:r>
-      <w:r>
-        <w:rPr>
-          <w:spacing w:val="-20"/>
-        </w:rPr>
-        <w:t xml:space="preserve"> </w:t>
-      </w:r>
-      <w:r>
-        <w:t>and</w:t>
-      </w:r>
-      <w:r>
-        <w:rPr>
-          <w:spacing w:val="-21"/>
-        </w:rPr>
-        <w:t xml:space="preserve"> </w:t>
-      </w:r>
-      <w:r>
-        <w:t>durable</w:t>
-      </w:r>
-      <w:r>
-        <w:rPr>
-          <w:spacing w:val="-21"/>
-        </w:rPr>
-        <w:t xml:space="preserve"> </w:t>
-      </w:r>
-      <w:r>
-        <w:t>goods</w:t>
-      </w:r>
-      <w:r>
-        <w:rPr>
-          <w:spacing w:val="-20"/>
-        </w:rPr>
-        <w:t xml:space="preserve"> </w:t>
-      </w:r>
-      <w:r>
-        <w:t>manufacturing</w:t>
-      </w:r>
-      <w:r>
-        <w:rPr>
-          <w:w w:val="99"/>
-        </w:rPr>
-        <w:t xml:space="preserve"> </w:t>
-      </w:r>
-      <w:r>
-        <w:t>industries</w:t>
-      </w:r>
-      <w:r>
-        <w:t xml:space="preserve">. </w:t>
-      </w:r>
-      <w:r>
-        <w:t>Industrial Control Systems</w:t>
-      </w:r>
-      <w:r>
-        <w:t xml:space="preserve"> are vulnerable to many of the same security threats that affect traditional information systems, yet have unique needs requiring additional guidance beyond that offered by NIST SP 800-53.</w:t>
-      </w:r>
-      <w:r>
-        <w:t xml:space="preserve"> </w:t>
-      </w:r>
-    </w:p>
-    <w:p>
-      <w:r>
         <w:t>The primary goals of Baseline Tailor are to:</w:t>
       </w:r>
     </w:p>
@@ -4202,31 +4081,7 @@
         </w:numPr>
       </w:pPr>
       <w:r>
-        <w:t>Make it easier to create and document Framework Profiles,</w:t>
-      </w:r>
-      <w:r>
-        <w:t xml:space="preserve"> </w:t>
-      </w:r>
-      <w:r>
-        <w:t>tailored baseline</w:t>
-      </w:r>
-      <w:r>
-        <w:t>s</w:t>
-      </w:r>
-      <w:r>
-        <w:t xml:space="preserve"> </w:t>
-      </w:r>
-      <w:r>
-        <w:t>and</w:t>
-      </w:r>
-      <w:r>
-        <w:t xml:space="preserve"> overlay</w:t>
-      </w:r>
-      <w:r>
-        <w:t>s</w:t>
-      </w:r>
-      <w:r>
-        <w:t>.</w:t>
+        <w:t>Make it easier to create and document Framework Profiles, tailored baselines and overlays.</w:t>
       </w:r>
     </w:p>
     <w:p>
@@ -4238,22 +4093,7 @@
         </w:numPr>
       </w:pPr>
       <w:r>
-        <w:t>Enforce</w:t>
-      </w:r>
-      <w:r>
-        <w:t xml:space="preserve"> constraints on tailoring operations</w:t>
-      </w:r>
-      <w:r>
-        <w:t xml:space="preserve"> to</w:t>
-      </w:r>
-      <w:r>
-        <w:t xml:space="preserve"> help ensure that the result follows </w:t>
-      </w:r>
-      <w:r>
-        <w:t xml:space="preserve">NIST </w:t>
-      </w:r>
-      <w:r>
-        <w:t>SP 800-53 guidelines.</w:t>
+        <w:t>Enforce constraints on tailoring operations to help ensure that the result follows NIST SP 800-53 guidelines.</w:t>
       </w:r>
     </w:p>
     <w:p>
@@ -4265,300 +4105,618 @@
         </w:numPr>
       </w:pPr>
       <w:r>
-        <w:t>Gen</w:t>
-      </w:r>
-      <w:r>
-        <w:t>erate XML valid with respect to schema</w:t>
+        <w:t>Generate XML valid with respect to schemas for Framework Profiles and tailored controls that can be used in conjunction with Framework Core XML data, NIST SP 800-53 XML data, and other XML-encoded security content to achieve security automation.</w:t>
+      </w:r>
+    </w:p>
+    <w:p>
+      <w:r>
+        <w:t>This guide assumes the reader is already familiar with the content of the following documents:</w:t>
+      </w:r>
+    </w:p>
+    <w:p>
+      <w:pPr>
+        <w:pStyle w:val="ListParagraph"/>
+        <w:numPr>
+          <w:ilvl w:val="0"/>
+          <w:numId w:val="13"/>
+        </w:numPr>
+      </w:pPr>
+      <w:r>
+        <w:t xml:space="preserve">The </w:t>
+      </w:r>
+      <w:r>
+        <w:rPr>
+          <w:i/>
+        </w:rPr>
+        <w:t>Framework for Improving Critical Infrastructure Cybersecurity</w:t>
+      </w:r>
+      <w:r>
+        <w:rPr>
+          <w:i/>
+        </w:rPr>
+        <w:t>.</w:t>
+      </w:r>
+      <w:r>
+        <w:t xml:space="preserve"> </w:t>
+      </w:r>
+      <w:r>
+        <w:fldChar w:fldCharType="begin"/>
+      </w:r>
+      <w:r>
+        <w:instrText xml:space="preserve"> ADDIN ZOTERO_ITEM CSL_CITATION {"citationID":"15ek0n7i2m","properties":{"formattedCitation":"[1]","plainCitation":"[1]"},"citationItems":[{"id":182,"uris":["http://zotero.org/users/118749/items/NW5WXVHC"],"uri":["http://zotero.org/users/118749/items/NW5WXVHC"],"itemData":{"id":182,"type":"report","title":"Framework for Improving Critical Infrastructure Cybersecurity","URL":"http://www.nist.gov/cyberframework/","author":[{"literal":"National Institute of Standards and Technology (NIST)"},{"literal":"United States of America"}],"issued":{"date-parts":[["2014"]]}}}],"schema":"https://github.com/citation-style-language/schema/raw/master/csl-citation.json"} </w:instrText>
+      </w:r>
+      <w:r>
+        <w:fldChar w:fldCharType="separate"/>
+      </w:r>
+      <w:r>
+        <w:t>[1]</w:t>
+      </w:r>
+      <w:r>
+        <w:fldChar w:fldCharType="end"/>
+      </w:r>
+    </w:p>
+    <w:p>
+      <w:pPr>
+        <w:pStyle w:val="ListParagraph"/>
+        <w:numPr>
+          <w:ilvl w:val="0"/>
+          <w:numId w:val="13"/>
+        </w:numPr>
+      </w:pPr>
+      <w:r>
+        <w:t xml:space="preserve">NIST SP 800-53 Revision 4, </w:t>
+      </w:r>
+      <w:r>
+        <w:rPr>
+          <w:i/>
+        </w:rPr>
+        <w:t>Security and Privacy Controls for Federal Information Systems and Organizations</w:t>
+      </w:r>
+      <w:r>
+        <w:rPr>
+          <w:i/>
+        </w:rPr>
+        <w:t>.</w:t>
+      </w:r>
+      <w:r>
+        <w:rPr>
+          <w:i/>
+        </w:rPr>
+        <w:t xml:space="preserve"> </w:t>
+      </w:r>
+      <w:r>
+        <w:rPr>
+          <w:i/>
+        </w:rPr>
+        <w:fldChar w:fldCharType="begin"/>
+      </w:r>
+      <w:r>
+        <w:rPr>
+          <w:i/>
+        </w:rPr>
+        <w:instrText xml:space="preserve"> ADDIN ZOTERO_ITEM CSL_CITATION {"citationID":"1p6buo384g","properties":{"formattedCitation":"[2]","plainCitation":"[2]"},"citationItems":[{"id":175,"uris":["http://zotero.org/users/118749/items/MJS9KH98"],"uri":["http://zotero.org/users/118749/items/MJS9KH98"],"itemData":{"id":175,"type":"report","title":"Security and Privacy Controls for Federal Information Systems and Organizations","publisher":"National Institute of Standards and Technology","source":"CrossRef","URL":"http://nvlpubs.nist.gov/nistpubs/SpecialPublications/NIST.SP.800-53r4.pdf","number":"NIST SP 800-53r4","author":[{"literal":"Joint Task Force Transformation Initiative"}],"issued":{"date-parts":[["2013",4]]},"accessed":{"date-parts":[["2015",6,29]]}}}],"schema":"https://github.com/citation-style-language/schema/raw/master/csl-citation.json"} </w:instrText>
+      </w:r>
+      <w:r>
+        <w:rPr>
+          <w:i/>
+        </w:rPr>
+        <w:fldChar w:fldCharType="separate"/>
+      </w:r>
+      <w:r>
+        <w:t>[2]</w:t>
+      </w:r>
+      <w:r>
+        <w:rPr>
+          <w:i/>
+        </w:rPr>
+        <w:fldChar w:fldCharType="end"/>
+      </w:r>
+      <w:r>
+        <w:t xml:space="preserve"> </w:t>
+      </w:r>
+    </w:p>
+    <w:p>
+      <w:r>
+        <w:t xml:space="preserve">The Cybersecurity Framework provides a way for organizations to describe their current security posture and target state, and to communicate and assess progress toward meeting goals. </w:t>
+      </w:r>
+      <w:r>
+        <w:t xml:space="preserve">The heart of the Cybersecurity Framework is the Framework Core: a taxonomy of cybersecurity </w:t>
+      </w:r>
+      <w:r>
+        <w:lastRenderedPageBreak/>
+        <w:t xml:space="preserve">activities common across critical infrastructure sectors. The Framework Core is organized around specific outcomes, with each outcome containing references to standards addressing the outcome. </w:t>
+      </w:r>
+      <w:r>
+        <w:t xml:space="preserve">A Framework Profile is a subset of the outcomes in the Framework Core representing either an organization’s current or target security posture. </w:t>
+      </w:r>
+    </w:p>
+    <w:p>
+      <w:r>
+        <w:t xml:space="preserve">NIST SP 800-53 </w:t>
+      </w:r>
+      <w:r>
+        <w:t>includes</w:t>
+      </w:r>
+      <w:r>
+        <w:t xml:space="preserve"> a catalog of tailorable security controls organized into eighteen families. </w:t>
+      </w:r>
+      <w:r>
+        <w:t xml:space="preserve">Each control has zero or more control enhancements, each of which adds </w:t>
+      </w:r>
+      <w:r>
+        <w:t xml:space="preserve">additional functionality to </w:t>
+      </w:r>
+      <w:r>
+        <w:t xml:space="preserve">or increases the strength of the control. </w:t>
+      </w:r>
+      <w:r>
+        <w:t xml:space="preserve">The catalog </w:t>
+      </w:r>
+      <w:r>
+        <w:t>specifies three security control baselines: for low, moderate, and high impact information systems. The baselines are suggested defaults</w:t>
+      </w:r>
+      <w:r>
+        <w:t xml:space="preserve"> for “typical” information systems</w:t>
+      </w:r>
+      <w:r>
+        <w:t>. For example, an organization looking to sel</w:t>
+      </w:r>
+      <w:r>
+        <w:t>ect security controls for a low</w:t>
+      </w:r>
+      <w:r>
+        <w:t xml:space="preserve"> impact system (where the consequences of compromised confidentiality, integrity, and availability of information are low) might begin with the controls in the baseline for the low impact level (or more succinctly, the low baseline) and tailor them as appropriate.</w:t>
+      </w:r>
+      <w:r>
+        <w:t xml:space="preserve"> In addition to baseline allocation, each security control is also assigned a priority code of P1, P2, P3, or P0. Controls with priority P1 should be implemented first, followed by </w:t>
+      </w:r>
+      <w:r>
+        <w:t>those</w:t>
+      </w:r>
+      <w:r>
+        <w:t xml:space="preserve"> with priority P2, and finally </w:t>
+      </w:r>
+      <w:r>
+        <w:t>those</w:t>
+      </w:r>
+      <w:r>
+        <w:t xml:space="preserve"> with priority P3. A P0 priority code indicates the security control is not assigned to a baseline.</w:t>
+      </w:r>
+    </w:p>
+    <w:p>
+      <w:r>
+        <w:t xml:space="preserve">NIST SP 800-53 </w:t>
+      </w:r>
+      <w:r>
+        <w:t xml:space="preserve">also </w:t>
+      </w:r>
+      <w:r>
+        <w:t>contains</w:t>
+      </w:r>
+      <w:r>
+        <w:t xml:space="preserve"> guidance for creating and documenting </w:t>
+      </w:r>
+      <w:r>
+        <w:rPr>
+          <w:i/>
+        </w:rPr>
+        <w:t>overlays</w:t>
+      </w:r>
+      <w:r>
+        <w:t xml:space="preserve"> to encourage the sharing of best security practices. An overlay is a set of control customizations applicable to a group of organizations with common security requirements. For example, NIST SP 800-82 (Guide to I</w:t>
+      </w:r>
+      <w:r>
+        <w:t xml:space="preserve">ndustrial </w:t>
+      </w:r>
+      <w:r>
+        <w:t>C</w:t>
+      </w:r>
+      <w:r>
+        <w:t xml:space="preserve">ontrol </w:t>
+      </w:r>
+      <w:r>
+        <w:t>S</w:t>
+      </w:r>
+      <w:r>
+        <w:t>ystem</w:t>
+      </w:r>
+      <w:r>
+        <w:t xml:space="preserve"> Security) </w:t>
+      </w:r>
+      <w:r>
+        <w:fldChar w:fldCharType="begin"/>
+      </w:r>
+      <w:r>
+        <w:instrText xml:space="preserve"> ADDIN ZOTERO_ITEM CSL_CITATION {"citationID":"74pfh5j85","properties":{"formattedCitation":"[4]","plainCitation":"[4]"},"citationItems":[{"id":106,"uris":["http://zotero.org/users/118749/items/7CQMVJDH"],"uri":["http://zotero.org/users/118749/items/7CQMVJDH"],"itemData":{"id":106,"type":"article-journal","title":"Guide to Industrial Control Systems (ICS) Security","container-title":"NIST Special Publication 800-82 Revision 2","DOI":"10.6028/NIST.SP.800-82r2","author":[{"family":"Stouffer","given":"Keith"},{"family":"Pillitteri","given":"Victoria"},{"family":"Lightman","given":"Suzanne"},{"family":"Abrams","given":"Marshall"},{"family":"Hahn","given":"Adam"}],"issued":{"date-parts":[["2015",5]]}}}],"schema":"https://github.com/citation-style-language/schema/raw/master/csl-citation.json"} </w:instrText>
+      </w:r>
+      <w:r>
+        <w:fldChar w:fldCharType="separate"/>
+      </w:r>
+      <w:r>
+        <w:t>[4]</w:t>
+      </w:r>
+      <w:r>
+        <w:fldChar w:fldCharType="end"/>
+      </w:r>
+      <w:r>
+        <w:t xml:space="preserve"> </w:t>
+      </w:r>
+      <w:r>
+        <w:t>specifies</w:t>
+      </w:r>
+      <w:r>
+        <w:t xml:space="preserve"> an overlay</w:t>
+      </w:r>
+      <w:r>
+        <w:t xml:space="preserve"> for Industrial Control Systems, which are common in</w:t>
+      </w:r>
+      <w:r>
+        <w:rPr>
+          <w:spacing w:val="-21"/>
+        </w:rPr>
+        <w:t xml:space="preserve"> </w:t>
+      </w:r>
+      <w:r>
+        <w:t>the</w:t>
+      </w:r>
+      <w:r>
+        <w:rPr>
+          <w:spacing w:val="-21"/>
+        </w:rPr>
+        <w:t xml:space="preserve"> </w:t>
+      </w:r>
+      <w:r>
+        <w:t>utility,</w:t>
+      </w:r>
+      <w:r>
+        <w:rPr>
+          <w:spacing w:val="-20"/>
+        </w:rPr>
+        <w:t xml:space="preserve"> </w:t>
+      </w:r>
+      <w:r>
+        <w:t>transportation,</w:t>
+      </w:r>
+      <w:r>
+        <w:rPr>
+          <w:spacing w:val="-21"/>
+        </w:rPr>
+        <w:t xml:space="preserve"> </w:t>
+      </w:r>
+      <w:r>
+        <w:t>chemical,</w:t>
+      </w:r>
+      <w:r>
+        <w:rPr>
+          <w:spacing w:val="-21"/>
+        </w:rPr>
+        <w:t xml:space="preserve"> </w:t>
+      </w:r>
+      <w:r>
+        <w:t>pharmaceutical,</w:t>
+      </w:r>
+      <w:r>
+        <w:rPr>
+          <w:spacing w:val="-21"/>
+        </w:rPr>
+        <w:t xml:space="preserve"> </w:t>
+      </w:r>
+      <w:r>
+        <w:t>process,</w:t>
+      </w:r>
+      <w:r>
+        <w:rPr>
+          <w:spacing w:val="-20"/>
+        </w:rPr>
+        <w:t xml:space="preserve"> </w:t>
+      </w:r>
+      <w:r>
+        <w:t>and</w:t>
+      </w:r>
+      <w:r>
+        <w:rPr>
+          <w:spacing w:val="-21"/>
+        </w:rPr>
+        <w:t xml:space="preserve"> </w:t>
+      </w:r>
+      <w:r>
+        <w:t>durable</w:t>
+      </w:r>
+      <w:r>
+        <w:rPr>
+          <w:spacing w:val="-21"/>
+        </w:rPr>
+        <w:t xml:space="preserve"> </w:t>
+      </w:r>
+      <w:r>
+        <w:t>goods</w:t>
+      </w:r>
+      <w:r>
+        <w:rPr>
+          <w:spacing w:val="-20"/>
+        </w:rPr>
+        <w:t xml:space="preserve"> </w:t>
+      </w:r>
+      <w:r>
+        <w:t>manufacturing</w:t>
+      </w:r>
+      <w:r>
+        <w:rPr>
+          <w:w w:val="99"/>
+        </w:rPr>
+        <w:t xml:space="preserve"> </w:t>
+      </w:r>
+      <w:r>
+        <w:t>industries</w:t>
+      </w:r>
+      <w:r>
+        <w:t xml:space="preserve">. </w:t>
+      </w:r>
+      <w:r>
+        <w:t>Industrial Control Systems</w:t>
+      </w:r>
+      <w:r>
+        <w:t xml:space="preserve"> are vulnerable to many of the same security threats that affect traditional information systems, yet have unique needs requiring additional guidance beyond that offered by NIST SP 800-53.</w:t>
+      </w:r>
+      <w:r>
+        <w:t xml:space="preserve"> </w:t>
+      </w:r>
+    </w:p>
+    <w:p>
+      <w:r>
+        <w:t>Baseline Tailor is a single-page web application</w:t>
+      </w:r>
+      <w:r>
+        <w:t xml:space="preserve">. </w:t>
+      </w:r>
+      <w:r>
+        <w:fldChar w:fldCharType="begin"/>
+      </w:r>
+      <w:r>
+        <w:instrText xml:space="preserve"> ADDIN ZOTERO_ITEM CSL_CITATION {"citationID":"13bfnsubd2","properties":{"formattedCitation":"[5]","plainCitation":"[5]"},"citationItems":[{"id":127,"uris":["http://zotero.org/users/118749/items/AX3FFQQ2"],"uri":["http://zotero.org/users/118749/items/AX3FFQQ2"],"itemData":{"id":127,"type":"article-journal","title":"Migrating Multi-page Web Applications to Single-page AJAX Interfaces","container-title":"Software Maintenance and Reengineering, 2007. CSMR '07. 11th European Conference on","page":"181-190","abstract":"Recently, a new Web development technique for creating interactive Web applications, dubbed Ajax, has emerged. In this new model, the single-page Web interface is composed of individual components which can be updated/replaced independently. If until a year ago, the concern revolved around migrating legacy systems to Web-based settings, today we have a new challenge of migrating Web applications to single-page Ajax applications. Gaining an understanding of the navigational model and user interface structure of the source application is the first step in the migration process. In this paper, we explore how reverse engineering techniques can help analyze classic Web applications for this purpose. Our approach, using a schema-based clustering technique, extracts a navigational model of Web applications, and identifies candidate user interface components to be migrated to a single-page Ajax interface. Additionally, results of a case study, conducted to evaluate our tool, are presented","DOI":"10.1109/CSMR.2007.33","ISSN":"1534-5351","journalAbbreviation":"11th European Conference on Software Maintenance and Reengineering, 2007","author":[{"family":"Mesbah","given":"A."},{"family":"Deursen","given":"A.","non-dropping-particle":"van"}],"issued":{"date-parts":[["2007",3,21]]}}}],"schema":"https://github.com/citation-style-language/schema/raw/master/csl-citation.json"} </w:instrText>
+      </w:r>
+      <w:r>
+        <w:fldChar w:fldCharType="separate"/>
+      </w:r>
+      <w:r>
+        <w:t>[5]</w:t>
+      </w:r>
+      <w:r>
+        <w:fldChar w:fldCharType="end"/>
+      </w:r>
+      <w:r>
+        <w:t xml:space="preserve"> Single-page applications, also known as AJAX (Asynchronous JavaScript</w:t>
+      </w:r>
+      <w:r>
+        <w:t xml:space="preserve"> </w:t>
+      </w:r>
+      <w:r>
+        <w:fldChar w:fldCharType="begin"/>
+      </w:r>
+      <w:r>
+        <w:instrText xml:space="preserve"> ADDIN ZOTERO_ITEM CSL_CITATION {"citationID":"20fj9h15ur","properties":{"formattedCitation":"[6]","plainCitation":"[6]"},"citationItems":[{"id":122,"uris":["http://zotero.org/users/118749/items/A4FJGWMU"],"uri":["http://zotero.org/users/118749/items/A4FJGWMU"],"itemData":{"id":122,"type":"report","title":"ECMAScript 2015 Language Specification","publisher":"Ecma International","URL":"http://www.ecma-international.org/publications/standards/Ecma-262.htm","number":"Standard ECMA-262","issued":{"date-parts":[["2015",6]]}}}],"schema":"https://github.com/citation-style-language/schema/raw/master/csl-citation.json"} </w:instrText>
+      </w:r>
+      <w:r>
+        <w:fldChar w:fldCharType="separate"/>
+      </w:r>
+      <w:r>
+        <w:t>[6]</w:t>
+      </w:r>
+      <w:r>
+        <w:fldChar w:fldCharType="end"/>
+      </w:r>
+      <w:r>
+        <w:t xml:space="preserve"> and XML) applications</w:t>
+      </w:r>
+      <w:r>
+        <w:t xml:space="preserve">, </w:t>
+      </w:r>
+      <w:r>
+        <w:t>run</w:t>
+      </w:r>
+      <w:r>
+        <w:t xml:space="preserve"> within a browser client </w:t>
+      </w:r>
+      <w:r>
+        <w:t>such</w:t>
+      </w:r>
+      <w:r>
+        <w:t xml:space="preserve"> that </w:t>
+      </w:r>
+      <w:r>
+        <w:t>the</w:t>
+      </w:r>
+      <w:r>
+        <w:t xml:space="preserve"> </w:t>
+      </w:r>
+      <w:r>
+        <w:t xml:space="preserve">application’s </w:t>
+      </w:r>
+      <w:r>
+        <w:t xml:space="preserve">user interface </w:t>
+      </w:r>
+      <w:r>
+        <w:t>state can update itself</w:t>
+      </w:r>
+      <w:r>
+        <w:t xml:space="preserve"> without server-side processing or page reloading. </w:t>
+      </w:r>
+      <w:r>
+        <w:t xml:space="preserve">As a result, Baseline Tailor </w:t>
+      </w:r>
+      <w:r>
+        <w:t xml:space="preserve">does not require a high speed Internet connection. </w:t>
+      </w:r>
+      <w:r>
+        <w:t xml:space="preserve">Baseline Tailor can even be run </w:t>
+      </w:r>
+      <w:r>
+        <w:t xml:space="preserve">offline </w:t>
+      </w:r>
+      <w:r>
+        <w:t xml:space="preserve">without a </w:t>
+      </w:r>
+      <w:r>
+        <w:t xml:space="preserve">Hypertext Transfer Protocol (HTTP) </w:t>
+      </w:r>
+      <w:r>
+        <w:fldChar w:fldCharType="begin"/>
+      </w:r>
+      <w:r>
+        <w:instrText xml:space="preserve"> ADDIN ZOTERO_ITEM CSL_CITATION {"citationID":"14rv97d20k","properties":{"formattedCitation":"[7]","plainCitation":"[7]"},"citationItems":[{"id":114,"uris":["http://zotero.org/users/118749/items/9569628Q"],"uri":["http://zotero.org/users/118749/items/9569628Q"],"itemData":{"id":114,"type":"report","title":"Hypertext Transfer Protocol - HTTP/1.1","publisher":"Internet Engineering Task Force","URL":"https://www.ietf.org/rfc/rfc2616.txt","number":"RFC 2616","issued":{"date-parts":[["1999",6]]},"accessed":{"date-parts":[["2015",8,18]]}}}],"schema":"https://github.com/citation-style-language/schema/raw/master/csl-citation.json"} </w:instrText>
+      </w:r>
+      <w:r>
+        <w:fldChar w:fldCharType="separate"/>
+      </w:r>
+      <w:r>
+        <w:t>[7]</w:t>
+      </w:r>
+      <w:r>
+        <w:fldChar w:fldCharType="end"/>
+      </w:r>
+      <w:r>
+        <w:t xml:space="preserve"> server</w:t>
+      </w:r>
+      <w:r>
+        <w:t xml:space="preserve"> in browsers that that do not block read access to local files.</w:t>
+      </w:r>
+    </w:p>
+    <w:p>
+      <w:r>
+        <w:t xml:space="preserve">The </w:t>
+      </w:r>
+      <w:r>
+        <w:t xml:space="preserve">Baseline Tailor </w:t>
+      </w:r>
+      <w:r>
+        <w:t xml:space="preserve">user interface (discussed in Section </w:t>
+      </w:r>
+      <w:r>
+        <w:fldChar w:fldCharType="begin"/>
+      </w:r>
+      <w:r>
+        <w:instrText xml:space="preserve"> REF _Ref427842523 \r \h </w:instrText>
+      </w:r>
+      <w:r>
+        <w:fldChar w:fldCharType="separate"/>
+      </w:r>
+      <w:r>
+        <w:t>3</w:t>
+      </w:r>
+      <w:r>
+        <w:fldChar w:fldCharType="end"/>
+      </w:r>
+      <w:r>
+        <w:t>) provides context-sensitive search of</w:t>
+      </w:r>
+      <w:r>
+        <w:t xml:space="preserve"> the NIST SP 800-53 database</w:t>
+      </w:r>
+      <w:r>
+        <w:t>,</w:t>
+      </w:r>
+      <w:r>
+        <w:t xml:space="preserve"> </w:t>
+      </w:r>
+      <w:r>
+        <w:fldChar w:fldCharType="begin"/>
+      </w:r>
+      <w:r>
+        <w:instrText xml:space="preserve"> ADDIN ZOTERO_ITEM CSL_CITATION {"citationID":"2mcb57675d","properties":{"formattedCitation":"[8]","plainCitation":"[8]"},"citationItems":[{"id":172,"uris":["http://zotero.org/users/118749/items/KQA9ERND"],"uri":["http://zotero.org/users/118749/items/KQA9ERND"],"itemData":{"id":172,"type":"webpage","title":"NVD - 800-53","URL":"https://web.nvd.nist.gov/view/800-53/home"}}],"schema":"https://github.com/citation-style-language/schema/raw/master/csl-citation.json"} </w:instrText>
+      </w:r>
+      <w:r>
+        <w:fldChar w:fldCharType="separate"/>
+      </w:r>
+      <w:r>
+        <w:t>[8]</w:t>
+      </w:r>
+      <w:r>
+        <w:fldChar w:fldCharType="end"/>
+      </w:r>
+      <w:r>
+        <w:t xml:space="preserve"> an online version of the </w:t>
+      </w:r>
+      <w:r>
+        <w:t xml:space="preserve">NIST SP 800-53 Revision 4 </w:t>
+      </w:r>
+      <w:r>
+        <w:t xml:space="preserve">security </w:t>
+      </w:r>
+      <w:r>
+        <w:t xml:space="preserve">control </w:t>
+      </w:r>
+      <w:r>
+        <w:t>catalog</w:t>
+      </w:r>
+      <w:r>
+        <w:t>, and also provides context-sensitive search of the NIST SP 800-82 overlay</w:t>
+      </w:r>
+      <w:r>
+        <w:t xml:space="preserve"> for Industrial Control Systems</w:t>
+      </w:r>
+      <w:r>
+        <w:t xml:space="preserve">. </w:t>
+      </w:r>
+      <w:r>
+        <w:t>The</w:t>
+      </w:r>
+      <w:r>
+        <w:t xml:space="preserve"> search </w:t>
+      </w:r>
+      <w:r>
+        <w:t>capability</w:t>
+      </w:r>
+      <w:r>
+        <w:t xml:space="preserve"> enables the user to conveniently look up the definition and guidance</w:t>
+      </w:r>
+      <w:r>
+        <w:t xml:space="preserve"> for the currently selected security control, or for security cont</w:t>
+      </w:r>
+      <w:r>
+        <w:t xml:space="preserve">rols referenced by the current </w:t>
+      </w:r>
+      <w:r>
+        <w:t>Framework Core selection.</w:t>
+      </w:r>
+    </w:p>
+    <w:p>
+      <w:r>
+        <w:t xml:space="preserve">Baseline Tailor </w:t>
+      </w:r>
+      <w:r>
+        <w:t xml:space="preserve">adopts a minimalist approach. The software </w:t>
+      </w:r>
+      <w:r>
+        <w:t xml:space="preserve">neither creates nor </w:t>
+      </w:r>
+      <w:r>
+        <w:t>modif</w:t>
+      </w:r>
+      <w:r>
+        <w:t>ies</w:t>
+      </w:r>
+      <w:r>
+        <w:t xml:space="preserve"> any</w:t>
+      </w:r>
+      <w:r>
+        <w:t xml:space="preserve"> locally stored user</w:t>
+      </w:r>
+      <w:r>
+        <w:t xml:space="preserve"> files.</w:t>
+      </w:r>
+      <w:r>
+        <w:t xml:space="preserve"> </w:t>
+      </w:r>
+      <w:r>
+        <w:t>Instead, Baseline Tailor displays its output in multiple-line, resizable text field</w:t>
       </w:r>
       <w:r>
         <w:t>s</w:t>
       </w:r>
       <w:r>
-        <w:t xml:space="preserve"> for </w:t>
-      </w:r>
-      <w:r>
-        <w:t xml:space="preserve">Framework Profiles and </w:t>
-      </w:r>
-      <w:r>
-        <w:t xml:space="preserve">tailored controls that can be used in conjunction with </w:t>
-      </w:r>
-      <w:r>
-        <w:t xml:space="preserve">Framework Core XML data, </w:t>
-      </w:r>
-      <w:r>
-        <w:t>NIST SP 800-53 XML data</w:t>
-      </w:r>
-      <w:r>
-        <w:t>,</w:t>
-      </w:r>
-      <w:r>
-        <w:t xml:space="preserve"> and</w:t>
-      </w:r>
-      <w:r>
-        <w:t xml:space="preserve"> other </w:t>
-      </w:r>
-      <w:r>
-        <w:t>XML-encoded security content</w:t>
-      </w:r>
-      <w:r>
-        <w:t xml:space="preserve"> to achieve security automation.</w:t>
-      </w:r>
-    </w:p>
-    <w:p>
-      <w:r>
-        <w:t>Baseline Tailor is a single-page web application</w:t>
-      </w:r>
-      <w:r>
         <w:t xml:space="preserve">. </w:t>
       </w:r>
       <w:r>
-        <w:fldChar w:fldCharType="begin"/>
-      </w:r>
-      <w:r>
-        <w:instrText xml:space="preserve"> ADDIN ZOTERO_ITEM CSL_CITATION {"citationID":"13bfnsubd2","properties":{"formattedCitation":"[5]","plainCitation":"[5]"},"citationItems":[{"id":127,"uris":["http://zotero.org/users/118749/items/AX3FFQQ2"],"uri":["http://zotero.org/users/118749/items/AX3FFQQ2"],"itemData":{"id":127,"type":"article-journal","title":"Migrating Multi-page Web Applications to Single-page AJAX Interfaces","container-title":"Software Maintenance and Reengineering, 2007. CSMR '07. 11th European Conference on","page":"181-190","abstract":"Recently, a new Web development technique for creating interactive Web applications, dubbed Ajax, has emerged. In this new model, the single-page Web interface is composed of individual components which can be updated/replaced independently. If until a year ago, the concern revolved around migrating legacy systems to Web-based settings, today we have a new challenge of migrating Web applications to single-page Ajax applications. Gaining an understanding of the navigational model and user interface structure of the source application is the first step in the migration process. In this paper, we explore how reverse engineering techniques can help analyze classic Web applications for this purpose. Our approach, using a schema-based clustering technique, extracts a navigational model of Web applications, and identifies candidate user interface components to be migrated to a single-page Ajax interface. Additionally, results of a case study, conducted to evaluate our tool, are presented","DOI":"10.1109/CSMR.2007.33","ISSN":"1534-5351","journalAbbreviation":"11th European Conference on Software Maintenance and Reengineering, 2007","author":[{"family":"Mesbah","given":"A."},{"family":"Deursen","given":"A.","non-dropping-particle":"van"}],"issued":{"date-parts":[["2007",3,21]]}}}],"schema":"https://github.com/citation-style-language/schema/raw/master/csl-citation.json"} </w:instrText>
-      </w:r>
-      <w:r>
-        <w:fldChar w:fldCharType="separate"/>
-      </w:r>
-      <w:r>
-        <w:t>[5]</w:t>
-      </w:r>
-      <w:r>
-        <w:fldChar w:fldCharType="end"/>
-      </w:r>
-      <w:r>
-        <w:t xml:space="preserve"> Single-page applications, also known as AJAX (Asynchronous JavaScript</w:t>
-      </w:r>
-      <w:r>
-        <w:t xml:space="preserve"> </w:t>
-      </w:r>
-      <w:r>
-        <w:fldChar w:fldCharType="begin"/>
-      </w:r>
-      <w:r>
-        <w:instrText xml:space="preserve"> ADDIN ZOTERO_ITEM CSL_CITATION {"citationID":"20fj9h15ur","properties":{"formattedCitation":"[6]","plainCitation":"[6]"},"citationItems":[{"id":122,"uris":["http://zotero.org/users/118749/items/A4FJGWMU"],"uri":["http://zotero.org/users/118749/items/A4FJGWMU"],"itemData":{"id":122,"type":"report","title":"ECMAScript 2015 Language Specification","publisher":"Ecma International","URL":"http://www.ecma-international.org/publications/standards/Ecma-262.htm","number":"Standard ECMA-262","issued":{"date-parts":[["2015",6]]}}}],"schema":"https://github.com/citation-style-language/schema/raw/master/csl-citation.json"} </w:instrText>
-      </w:r>
-      <w:r>
-        <w:fldChar w:fldCharType="separate"/>
-      </w:r>
-      <w:r>
-        <w:t>[6]</w:t>
-      </w:r>
-      <w:r>
-        <w:fldChar w:fldCharType="end"/>
-      </w:r>
-      <w:r>
-        <w:t xml:space="preserve"> and XML) applications</w:t>
-      </w:r>
-      <w:r>
-        <w:t xml:space="preserve">, </w:t>
-      </w:r>
-      <w:r>
-        <w:t>run</w:t>
-      </w:r>
-      <w:r>
-        <w:t xml:space="preserve"> within a browser client </w:t>
-      </w:r>
-      <w:r>
-        <w:t>such</w:t>
-      </w:r>
-      <w:r>
-        <w:t xml:space="preserve"> that </w:t>
-      </w:r>
-      <w:r>
-        <w:t>the</w:t>
-      </w:r>
-      <w:r>
-        <w:t xml:space="preserve"> </w:t>
-      </w:r>
-      <w:r>
-        <w:t xml:space="preserve">application’s </w:t>
-      </w:r>
-      <w:r>
-        <w:t xml:space="preserve">user interface </w:t>
-      </w:r>
-      <w:r>
-        <w:t>state can update itself</w:t>
-      </w:r>
-      <w:r>
-        <w:t xml:space="preserve"> without server-side processing or page reloading. </w:t>
-      </w:r>
-      <w:r>
-        <w:t xml:space="preserve">As a result, Baseline Tailor </w:t>
-      </w:r>
-      <w:r>
-        <w:t xml:space="preserve">does not require a high speed Internet connection. </w:t>
-      </w:r>
-      <w:r>
-        <w:t xml:space="preserve">Baseline Tailor can even be run </w:t>
-      </w:r>
-      <w:r>
-        <w:t xml:space="preserve">offline </w:t>
-      </w:r>
-      <w:r>
-        <w:t xml:space="preserve">without a </w:t>
-      </w:r>
-      <w:r>
-        <w:t xml:space="preserve">Hypertext Transfer Protocol (HTTP) </w:t>
-      </w:r>
-      <w:r>
-        <w:fldChar w:fldCharType="begin"/>
-      </w:r>
-      <w:r>
-        <w:instrText xml:space="preserve"> ADDIN ZOTERO_ITEM CSL_CITATION {"citationID":"14rv97d20k","properties":{"formattedCitation":"[7]","plainCitation":"[7]"},"citationItems":[{"id":114,"uris":["http://zotero.org/users/118749/items/9569628Q"],"uri":["http://zotero.org/users/118749/items/9569628Q"],"itemData":{"id":114,"type":"report","title":"Hypertext Transfer Protocol - HTTP/1.1","publisher":"Internet Engineering Task Force","URL":"https://www.ietf.org/rfc/rfc2616.txt","number":"RFC 2616","issued":{"date-parts":[["1999",6]]},"accessed":{"date-parts":[["2015",8,18]]}}}],"schema":"https://github.com/citation-style-language/schema/raw/master/csl-citation.json"} </w:instrText>
-      </w:r>
-      <w:r>
-        <w:fldChar w:fldCharType="separate"/>
-      </w:r>
-      <w:r>
-        <w:t>[7]</w:t>
-      </w:r>
-      <w:r>
-        <w:fldChar w:fldCharType="end"/>
-      </w:r>
-      <w:r>
-        <w:t xml:space="preserve"> server</w:t>
-      </w:r>
-      <w:r>
-        <w:t xml:space="preserve"> in browsers that that do not block read access to local files.</w:t>
-      </w:r>
-    </w:p>
-    <w:p>
-      <w:r>
-        <w:t xml:space="preserve">The </w:t>
-      </w:r>
-      <w:r>
-        <w:t xml:space="preserve">Baseline Tailor </w:t>
-      </w:r>
-      <w:r>
-        <w:t xml:space="preserve">user interface (discussed in Section </w:t>
-      </w:r>
-      <w:r>
-        <w:fldChar w:fldCharType="begin"/>
-      </w:r>
-      <w:r>
-        <w:instrText xml:space="preserve"> REF _Ref427842523 \r \h </w:instrText>
-      </w:r>
-      <w:r>
-        <w:fldChar w:fldCharType="separate"/>
-      </w:r>
-      <w:r>
-        <w:t>3</w:t>
-      </w:r>
-      <w:r>
-        <w:fldChar w:fldCharType="end"/>
-      </w:r>
-      <w:r>
-        <w:t>) provides context-sensitive search of</w:t>
-      </w:r>
-      <w:r>
-        <w:t xml:space="preserve"> the NIST SP 800-53 database</w:t>
-      </w:r>
-      <w:r>
-        <w:t>,</w:t>
-      </w:r>
-      <w:r>
-        <w:t xml:space="preserve"> </w:t>
-      </w:r>
-      <w:r>
-        <w:fldChar w:fldCharType="begin"/>
-      </w:r>
-      <w:r>
-        <w:instrText xml:space="preserve"> ADDIN ZOTERO_ITEM CSL_CITATION {"citationID":"2mcb57675d","properties":{"formattedCitation":"[8]","plainCitation":"[8]"},"citationItems":[{"id":172,"uris":["http://zotero.org/users/118749/items/KQA9ERND"],"uri":["http://zotero.org/users/118749/items/KQA9ERND"],"itemData":{"id":172,"type":"webpage","title":"NVD - 800-53","URL":"https://web.nvd.nist.gov/view/800-53/home"}}],"schema":"https://github.com/citation-style-language/schema/raw/master/csl-citation.json"} </w:instrText>
-      </w:r>
-      <w:r>
-        <w:fldChar w:fldCharType="separate"/>
-      </w:r>
-      <w:r>
-        <w:t>[8]</w:t>
-      </w:r>
-      <w:r>
-        <w:fldChar w:fldCharType="end"/>
-      </w:r>
-      <w:r>
-        <w:t xml:space="preserve"> an online version of the </w:t>
-      </w:r>
-      <w:r>
-        <w:t xml:space="preserve">NIST SP 800-53 Revision 4 </w:t>
-      </w:r>
-      <w:r>
-        <w:t xml:space="preserve">security </w:t>
-      </w:r>
-      <w:r>
-        <w:t xml:space="preserve">control </w:t>
-      </w:r>
-      <w:r>
-        <w:t>catalog</w:t>
-      </w:r>
-      <w:r>
-        <w:t>, and also provides context-sensitive search of the NIST SP 800-82 overlay</w:t>
-      </w:r>
-      <w:r>
-        <w:t xml:space="preserve"> for Industrial Control Systems</w:t>
-      </w:r>
-      <w:r>
-        <w:t xml:space="preserve">. </w:t>
-      </w:r>
-      <w:r>
-        <w:t>The</w:t>
-      </w:r>
-      <w:r>
-        <w:t xml:space="preserve"> search </w:t>
-      </w:r>
-      <w:r>
-        <w:t>capability</w:t>
-      </w:r>
-      <w:r>
-        <w:t xml:space="preserve"> enables the user to conveniently look up the definition and guidance</w:t>
-      </w:r>
-      <w:r>
-        <w:t xml:space="preserve"> for the currently selected security control, or for security cont</w:t>
-      </w:r>
-      <w:r>
-        <w:t xml:space="preserve">rols referenced by the current </w:t>
-      </w:r>
-      <w:r>
-        <w:t>Framework Core selection.</w:t>
-      </w:r>
-    </w:p>
-    <w:p>
-      <w:r>
-        <w:t xml:space="preserve">Baseline Tailor </w:t>
-      </w:r>
-      <w:r>
-        <w:t xml:space="preserve">adopts a minimalist approach. The software </w:t>
-      </w:r>
-      <w:r>
-        <w:t xml:space="preserve">neither creates nor </w:t>
-      </w:r>
-      <w:r>
-        <w:t>modif</w:t>
-      </w:r>
-      <w:r>
-        <w:t>ies</w:t>
-      </w:r>
-      <w:r>
-        <w:t xml:space="preserve"> any</w:t>
-      </w:r>
-      <w:r>
-        <w:t xml:space="preserve"> locally stored user</w:t>
-      </w:r>
-      <w:r>
-        <w:t xml:space="preserve"> files.</w:t>
-      </w:r>
-      <w:r>
-        <w:t xml:space="preserve"> </w:t>
-      </w:r>
-      <w:r>
-        <w:t>Instead, Baseline Tailor displays its output in multiple-line, resizable text field</w:t>
-      </w:r>
-      <w:r>
-        <w:t>s</w:t>
-      </w:r>
-      <w:r>
-        <w:t xml:space="preserve">. </w:t>
-      </w:r>
-      <w:r>
         <w:t xml:space="preserve">The user can copy-paste this output into a third party XML </w:t>
       </w:r>
       <w:r>
@@ -4571,7 +4729,11 @@
         <w:t xml:space="preserve">directly </w:t>
       </w:r>
       <w:r>
-        <w:t>write or modify files may seem limiting to some users. But other users may see this “limitation” as an advantage in that it allows for easy installation – even on systems with stringent security policies.</w:t>
+        <w:t xml:space="preserve">write or modify files may seem limiting to some users. But </w:t>
+      </w:r>
+      <w:r>
+        <w:lastRenderedPageBreak/>
+        <w:t>other users may see this “limitation” as an advantage in that it allows for easy installation – even on systems with stringent security policies.</w:t>
       </w:r>
     </w:p>
     <w:p>
@@ -4618,7 +4780,6 @@
         </w:numPr>
       </w:pPr>
       <w:r>
-        <w:lastRenderedPageBreak/>
         <w:t xml:space="preserve">Section </w:t>
       </w:r>
       <w:r>
@@ -4637,7 +4798,13 @@
         <w:fldChar w:fldCharType="end"/>
       </w:r>
       <w:r>
-        <w:t xml:space="preserve"> documents Baseline Tailor’s user interface.</w:t>
+        <w:t xml:space="preserve"> documents Baseline Tailor’s user interface</w:t>
+      </w:r>
+      <w:r>
+        <w:t xml:space="preserve"> by way of an extended example</w:t>
+      </w:r>
+      <w:r>
+        <w:t>.</w:t>
       </w:r>
     </w:p>
     <w:p>
@@ -4670,10 +4837,16 @@
         <w:t xml:space="preserve"> presents </w:t>
       </w:r>
       <w:r>
-        <w:t>an example</w:t>
-      </w:r>
-      <w:r>
-        <w:t xml:space="preserve"> demonstrating how Baseline Tailor makes it easier to use the Framework Core, NIST SP 800-53 database and NIST SP 800-82 overlay </w:t>
+        <w:t>a</w:t>
+      </w:r>
+      <w:r>
+        <w:t xml:space="preserve"> </w:t>
+      </w:r>
+      <w:r>
+        <w:t xml:space="preserve">scenario </w:t>
+      </w:r>
+      <w:r>
+        <w:t xml:space="preserve">demonstrating how Baseline Tailor makes it easier to use the Framework Core, NIST SP 800-53 database and NIST SP 800-82 overlay </w:t>
       </w:r>
       <w:r>
         <w:t>together.</w:t>
@@ -4848,10 +5021,13 @@
         <w:t xml:space="preserve"> copy-paste Baseline Tailor’s o</w:t>
       </w:r>
       <w:r>
-        <w:t xml:space="preserve">utput into a plain text editor for further modification, </w:t>
-      </w:r>
-      <w:r>
-        <w:t xml:space="preserve">but </w:t>
+        <w:t>utput into a plain text editor for further modification</w:t>
+      </w:r>
+      <w:r>
+        <w:t>. However</w:t>
+      </w:r>
+      <w:r>
+        <w:t xml:space="preserve">, </w:t>
       </w:r>
       <w:r>
         <w:t xml:space="preserve">software specifically designed for </w:t>
@@ -4883,163 +5059,28 @@
     </w:p>
     <w:p>
       <w:r>
-        <w:t xml:space="preserve">This guide assumes the reader </w:t>
-      </w:r>
-      <w:r>
-        <w:t xml:space="preserve">is </w:t>
-      </w:r>
-      <w:r>
-        <w:t xml:space="preserve">already </w:t>
-      </w:r>
-      <w:r>
-        <w:t>familiar with</w:t>
-      </w:r>
-      <w:r>
-        <w:t xml:space="preserve"> the content of</w:t>
+        <w:t>Both of these documents, as well as</w:t>
+      </w:r>
+      <w:r>
+        <w:t xml:space="preserve"> other information security standards, guidelines, and resources are available </w:t>
+      </w:r>
+      <w:r>
+        <w:t>free of charge</w:t>
+      </w:r>
+      <w:r>
+        <w:t xml:space="preserve"> from NIST’s Computer Security Resource Center (</w:t>
+      </w:r>
+      <w:fldSimple w:instr=" DOCPROPERTY  CSRC  \* MERGEFORMAT ">
+        <w:r>
+          <w:t>http://csrc.nist.gov</w:t>
+        </w:r>
+      </w:fldSimple>
+      <w:r>
+        <w:t>).</w:t>
       </w:r>
       <w:r>
         <w:t xml:space="preserve"> </w:t>
       </w:r>
-      <w:r>
-        <w:t>the following documents:</w:t>
-      </w:r>
-    </w:p>
-    <w:p>
-      <w:pPr>
-        <w:pStyle w:val="ListParagraph"/>
-        <w:numPr>
-          <w:ilvl w:val="0"/>
-          <w:numId w:val="13"/>
-        </w:numPr>
-      </w:pPr>
-      <w:r>
-        <w:t xml:space="preserve">The </w:t>
-      </w:r>
-      <w:r>
-        <w:rPr>
-          <w:i/>
-        </w:rPr>
-        <w:t>Framework for Improving Critical Infrastructure Cybersecurity</w:t>
-      </w:r>
-      <w:r>
-        <w:rPr>
-          <w:i/>
-        </w:rPr>
-        <w:t>.</w:t>
-      </w:r>
-      <w:r>
-        <w:t xml:space="preserve"> </w:t>
-      </w:r>
-      <w:r>
-        <w:fldChar w:fldCharType="begin"/>
-      </w:r>
-      <w:r>
-        <w:instrText xml:space="preserve"> ADDIN ZOTERO_ITEM CSL_CITATION {"citationID":"15ek0n7i2m","properties":{"formattedCitation":"[1]","plainCitation":"[1]"},"citationItems":[{"id":182,"uris":["http://zotero.org/users/118749/items/NW5WXVHC"],"uri":["http://zotero.org/users/118749/items/NW5WXVHC"],"itemData":{"id":182,"type":"report","title":"Framework for Improving Critical Infrastructure Cybersecurity","URL":"http://www.nist.gov/cyberframework/","author":[{"literal":"National Institute of Standards and Technology (NIST)"},{"literal":"United States of America"}],"issued":{"date-parts":[["2014"]]}}}],"schema":"https://github.com/citation-style-language/schema/raw/master/csl-citation.json"} </w:instrText>
-      </w:r>
-      <w:r>
-        <w:fldChar w:fldCharType="separate"/>
-      </w:r>
-      <w:r>
-        <w:t>[1]</w:t>
-      </w:r>
-      <w:r>
-        <w:fldChar w:fldCharType="end"/>
-      </w:r>
-    </w:p>
-    <w:p>
-      <w:pPr>
-        <w:pStyle w:val="ListParagraph"/>
-        <w:numPr>
-          <w:ilvl w:val="0"/>
-          <w:numId w:val="13"/>
-        </w:numPr>
-      </w:pPr>
-      <w:r>
-        <w:t xml:space="preserve">NIST SP 800-53 Revision 4, </w:t>
-      </w:r>
-      <w:r>
-        <w:rPr>
-          <w:i/>
-        </w:rPr>
-        <w:t>Security and Privacy Controls for Federal Information Systems and Organizations</w:t>
-      </w:r>
-      <w:r>
-        <w:rPr>
-          <w:i/>
-        </w:rPr>
-        <w:t>.</w:t>
-      </w:r>
-      <w:r>
-        <w:rPr>
-          <w:i/>
-        </w:rPr>
-        <w:t xml:space="preserve"> </w:t>
-      </w:r>
-      <w:r>
-        <w:rPr>
-          <w:i/>
-        </w:rPr>
-        <w:fldChar w:fldCharType="begin"/>
-      </w:r>
-      <w:r>
-        <w:rPr>
-          <w:i/>
-        </w:rPr>
-        <w:instrText xml:space="preserve"> ADDIN ZOTERO_ITEM CSL_CITATION {"citationID":"1p6buo384g","properties":{"formattedCitation":"[2]","plainCitation":"[2]"},"citationItems":[{"id":175,"uris":["http://zotero.org/users/118749/items/MJS9KH98"],"uri":["http://zotero.org/users/118749/items/MJS9KH98"],"itemData":{"id":175,"type":"report","title":"Security and Privacy Controls for Federal Information Systems and Organizations","publisher":"National Institute of Standards and Technology","source":"CrossRef","URL":"http://nvlpubs.nist.gov/nistpubs/SpecialPublications/NIST.SP.800-53r4.pdf","number":"NIST SP 800-53r4","author":[{"literal":"Joint Task Force Transformation Initiative"}],"issued":{"date-parts":[["2013",4]]},"accessed":{"date-parts":[["2015",6,29]]}}}],"schema":"https://github.com/citation-style-language/schema/raw/master/csl-citation.json"} </w:instrText>
-      </w:r>
-      <w:r>
-        <w:rPr>
-          <w:i/>
-        </w:rPr>
-        <w:fldChar w:fldCharType="separate"/>
-      </w:r>
-      <w:r>
-        <w:t>[2]</w:t>
-      </w:r>
-      <w:r>
-        <w:rPr>
-          <w:i/>
-        </w:rPr>
-        <w:fldChar w:fldCharType="end"/>
-      </w:r>
-      <w:r>
-        <w:t xml:space="preserve"> </w:t>
-      </w:r>
-    </w:p>
-    <w:p>
-      <w:r>
-        <w:t>Both of these documents, as well as</w:t>
-      </w:r>
-      <w:r>
-        <w:t xml:space="preserve"> other information security standards, guidelines, and resources are available </w:t>
-      </w:r>
-      <w:r>
-        <w:t>free of charge</w:t>
-      </w:r>
-      <w:r>
-        <w:t xml:space="preserve"> from NIST’s Computer Security Resource Center (</w:t>
-      </w:r>
-      <w:r>
-        <w:fldChar w:fldCharType="begin"/>
-      </w:r>
-      <w:r>
-        <w:instrText xml:space="preserve"> DOCPROPERTY  CSRC  \* MERGEFORMAT </w:instrText>
-      </w:r>
-      <w:r>
-        <w:fldChar w:fldCharType="separate"/>
-      </w:r>
-      <w:r>
-        <w:t>http://csrc.nist.gov</w:t>
-      </w:r>
-      <w:r>
-        <w:fldChar w:fldCharType="end"/>
-      </w:r>
-      <w:r>
-        <w:t>).</w:t>
-      </w:r>
-      <w:r>
-        <w:t xml:space="preserve"> </w:t>
-      </w:r>
     </w:p>
     <w:p>
       <w:r>
@@ -5048,21 +5089,11 @@
       <w:r>
         <w:t xml:space="preserve">Baseline Tailor online at </w:t>
       </w:r>
-      <w:r>
-        <w:fldChar w:fldCharType="begin"/>
-      </w:r>
-      <w:r>
-        <w:instrText xml:space="preserve"> DOCPROPERTY  BT  \* MERGEFORMAT </w:instrText>
-      </w:r>
-      <w:r>
-        <w:fldChar w:fldCharType="separate"/>
-      </w:r>
-      <w:r>
-        <w:t>https://pages.nist.gov/sctools/bt.xml</w:t>
-      </w:r>
-      <w:r>
-        <w:fldChar w:fldCharType="end"/>
-      </w:r>
+      <w:fldSimple w:instr=" DOCPROPERTY  BT  \* MERGEFORMAT ">
+        <w:r>
+          <w:t>https://pages.nist.gov/sctools/bt.xml</w:t>
+        </w:r>
+      </w:fldSimple>
       <w:r>
         <w:t xml:space="preserve">. </w:t>
       </w:r>
@@ -5084,21 +5115,11 @@
       <w:r>
         <w:t xml:space="preserve">from </w:t>
       </w:r>
-      <w:r>
-        <w:fldChar w:fldCharType="begin"/>
-      </w:r>
-      <w:r>
-        <w:instrText xml:space="preserve"> DOCPROPERTY  "Landing Page"  \* MERGEFORMAT </w:instrText>
-      </w:r>
-      <w:r>
-        <w:fldChar w:fldCharType="separate"/>
-      </w:r>
-      <w:r>
-        <w:t>http://www.nist.gov/el/msid/baselinetailor.cfm</w:t>
-      </w:r>
-      <w:r>
-        <w:fldChar w:fldCharType="end"/>
-      </w:r>
+      <w:fldSimple w:instr=" DOCPROPERTY  &quot;Landing Page&quot;  \* MERGEFORMAT ">
+        <w:r>
+          <w:t>http://www.nist.gov/el/msid/baselinetailor.cfm</w:t>
+        </w:r>
+      </w:fldSimple>
       <w:r>
         <w:t>,</w:t>
       </w:r>
@@ -5250,21 +5271,11 @@
       <w:r>
         <w:t xml:space="preserve">The source code for Baseline Tailor is publicly available at </w:t>
       </w:r>
-      <w:r>
-        <w:fldChar w:fldCharType="begin"/>
-      </w:r>
-      <w:r>
-        <w:instrText xml:space="preserve"> DOCPROPERTY  "Source Code"  \* MERGEFORMAT </w:instrText>
-      </w:r>
-      <w:r>
-        <w:fldChar w:fldCharType="separate"/>
-      </w:r>
-      <w:r>
-        <w:t>https://github.com/usnistgov/sctools</w:t>
-      </w:r>
-      <w:r>
-        <w:fldChar w:fldCharType="end"/>
-      </w:r>
+      <w:fldSimple w:instr=" DOCPROPERTY  &quot;Source Code&quot;  \* MERGEFORMAT ">
+        <w:r>
+          <w:t>https://github.com/usnistgov/sctools</w:t>
+        </w:r>
+      </w:fldSimple>
       <w:r>
         <w:t>.</w:t>
       </w:r>
@@ -5371,7 +5382,13 @@
         <w:t xml:space="preserve">user </w:t>
       </w:r>
       <w:r>
-        <w:t xml:space="preserve">may click the “Preferences” pushbutton above the tabs, shown in </w:t>
+        <w:t xml:space="preserve">may click the “Preferences” </w:t>
+      </w:r>
+      <w:r>
+        <w:t>button</w:t>
+      </w:r>
+      <w:r>
+        <w:t xml:space="preserve"> above the tabs, shown in </w:t>
       </w:r>
       <w:r>
         <w:fldChar w:fldCharType="begin"/>
@@ -5398,7 +5415,13 @@
         <w:t xml:space="preserve">, to turn certain Baseline Tailor features on or off. </w:t>
       </w:r>
       <w:r>
-        <w:t xml:space="preserve">Clicking the pushbutton causes the dialog shown in </w:t>
+        <w:t xml:space="preserve">Clicking the </w:t>
+      </w:r>
+      <w:r>
+        <w:t>button</w:t>
+      </w:r>
+      <w:r>
+        <w:t xml:space="preserve"> causes the dialog shown in </w:t>
       </w:r>
       <w:r>
         <w:fldChar w:fldCharType="begin"/>
@@ -5431,7 +5454,13 @@
         <w:t xml:space="preserve">(ICS) </w:t>
       </w:r>
       <w:r>
-        <w:t>overlay definitions. When done selecting preferences, the user clicks the “OK” pushbutton to hide the dialog.</w:t>
+        <w:t xml:space="preserve">overlay definitions. When done selecting preferences, the user clicks the “OK” </w:t>
+      </w:r>
+      <w:r>
+        <w:t>button</w:t>
+      </w:r>
+      <w:r>
+        <w:t xml:space="preserve"> to hide the dialog.</w:t>
       </w:r>
     </w:p>
     <w:p>
@@ -5443,9 +5472,9 @@
           <w:noProof/>
         </w:rPr>
         <w:drawing>
-          <wp:inline distT="0" distB="0" distL="0" distR="0" wp14:anchorId="00D86C72" wp14:editId="09C4F828">
+          <wp:inline distT="0" distB="0" distL="0" distR="0" wp14:anchorId="00D86C72" wp14:editId="42B7881B">
             <wp:extent cx="5486400" cy="621792"/>
-            <wp:effectExtent l="0" t="0" r="0" b="6985"/>
+            <wp:effectExtent l="19050" t="19050" r="19050" b="26035"/>
             <wp:docPr id="14" name="Picture 14"/>
             <wp:cNvGraphicFramePr>
               <a:graphicFrameLocks xmlns:a="http://schemas.openxmlformats.org/drawingml/2006/main" noChangeAspect="1"/>
@@ -5477,6 +5506,11 @@
                     <a:prstGeom prst="rect">
                       <a:avLst/>
                     </a:prstGeom>
+                    <a:ln>
+                      <a:solidFill>
+                        <a:schemeClr val="tx1"/>
+                      </a:solidFill>
+                    </a:ln>
                   </pic:spPr>
                 </pic:pic>
               </a:graphicData>
@@ -5501,7 +5535,13 @@
       </w:fldSimple>
       <w:bookmarkEnd w:id="12"/>
       <w:r>
-        <w:t>. Preferences pushbutton above user interface tabs.</w:t>
+        <w:t xml:space="preserve">. Preferences </w:t>
+      </w:r>
+      <w:r>
+        <w:t>button</w:t>
+      </w:r>
+      <w:r>
+        <w:t xml:space="preserve"> above user interface tabs.</w:t>
       </w:r>
       <w:bookmarkEnd w:id="13"/>
     </w:p>
@@ -5514,9 +5554,9 @@
           <w:noProof/>
         </w:rPr>
         <w:drawing>
-          <wp:inline distT="0" distB="0" distL="0" distR="0" wp14:anchorId="6470C67C" wp14:editId="557B71FA">
+          <wp:inline distT="0" distB="0" distL="0" distR="0" wp14:anchorId="6470C67C" wp14:editId="73C2279E">
             <wp:extent cx="5486400" cy="1188720"/>
-            <wp:effectExtent l="0" t="0" r="0" b="0"/>
+            <wp:effectExtent l="19050" t="19050" r="19050" b="11430"/>
             <wp:docPr id="15" name="Picture 15"/>
             <wp:cNvGraphicFramePr>
               <a:graphicFrameLocks xmlns:a="http://schemas.openxmlformats.org/drawingml/2006/main" noChangeAspect="1"/>
@@ -5548,6 +5588,11 @@
                     <a:prstGeom prst="rect">
                       <a:avLst/>
                     </a:prstGeom>
+                    <a:ln>
+                      <a:solidFill>
+                        <a:schemeClr val="tx1"/>
+                      </a:solidFill>
+                    </a:ln>
                   </pic:spPr>
                 </pic:pic>
               </a:graphicData>
@@ -5584,11 +5629,11 @@
     </w:p>
     <w:p>
       <w:r>
-        <w:t xml:space="preserve">The following subsections describe the four Baseline Tailor user interface tabs in detail, using as an example the tailoring of security control IA-3 (Device Identification and Authentication) from the Identification and Authentication control family. IA-3 pertains to identifying and </w:t>
+        <w:t xml:space="preserve">The following subsections describe the four Baseline Tailor user interface tabs in detail, using as an example the tailoring of security control IA-3 (Device Identification and Authentication) from </w:t>
       </w:r>
       <w:r>
         <w:lastRenderedPageBreak/>
-        <w:t>authenticating devices prior to connecting to them. In the example, IA-3 is tailored for Industrial Control Systems as specified in NIST SP 800-82. This example assumes that the user has selected both checkboxes in the preferences dialog.</w:t>
+        <w:t>the Identification and Authentication control family. IA-3 pertains to identifying and authenticating devices prior to connecting to them. In the example, IA-3 is tailored for Industrial Control Systems as specified in NIST SP 800-82. This example assumes that the user has selected both checkboxes in the preferences dialog.</w:t>
       </w:r>
     </w:p>
     <w:p>
@@ -5704,10 +5749,10 @@
         <w:t xml:space="preserve">A </w:t>
       </w:r>
       <w:r>
-        <w:t>push</w:t>
-      </w:r>
-      <w:r>
-        <w:t>button for adding the current subcategory selection to the Framework Profile or, if the subcategory selection is already in the Profile, removing the selected subcategory.</w:t>
+        <w:t>button</w:t>
+      </w:r>
+      <w:r>
+        <w:t xml:space="preserve"> for adding the current subcategory selection to the Framework Profile or, if the subcategory selection is already in the Profile, removing the selected subcategory.</w:t>
       </w:r>
     </w:p>
     <w:p>
@@ -5731,10 +5776,10 @@
         </w:numPr>
       </w:pPr>
       <w:r>
-        <w:t>Pushb</w:t>
-      </w:r>
-      <w:r>
-        <w:t xml:space="preserve">uttons </w:t>
+        <w:t>Button</w:t>
+      </w:r>
+      <w:r>
+        <w:t xml:space="preserve">s </w:t>
       </w:r>
       <w:r>
         <w:t xml:space="preserve">for NIST SP 800-53 database and NIST SP 800-82 ICS overlay </w:t>
@@ -5758,7 +5803,13 @@
         </w:numPr>
       </w:pPr>
       <w:r>
-        <w:t>A pushbutton for showing all Framework Core subcategories that also reference the security control.</w:t>
+        <w:t xml:space="preserve">A </w:t>
+      </w:r>
+      <w:r>
+        <w:t>button</w:t>
+      </w:r>
+      <w:r>
+        <w:t xml:space="preserve"> for showing all Framework Core subcategories that also reference the security control.</w:t>
       </w:r>
     </w:p>
     <w:p>
@@ -5770,7 +5821,10 @@
         </w:numPr>
       </w:pPr>
       <w:r>
-        <w:t>A pushbutton</w:t>
+        <w:t xml:space="preserve">A </w:t>
+      </w:r>
+      <w:r>
+        <w:t>button</w:t>
       </w:r>
       <w:r>
         <w:t xml:space="preserve"> for tailoring </w:t>
@@ -5852,7 +5906,19 @@
     </w:p>
     <w:p>
       <w:r>
-        <w:t xml:space="preserve">Below the description of subcategory PR.AC-1 is an “Add to profile” pushbutton the user can click on to add PR.AC-1 to the current Framework Profile. If PR.AC-1 had already been added, the pushbutton would instead say “Remove from Profile,” and clicking would cause PR.AC-1 to be removed from the current Framework Profile. The current Framework Profile may also be modified using the widgets in the Framework Profile tab, discussed in </w:t>
+        <w:t xml:space="preserve">Below the description of subcategory PR.AC-1 is an “Add to profile” </w:t>
+      </w:r>
+      <w:r>
+        <w:t>button</w:t>
+      </w:r>
+      <w:r>
+        <w:t xml:space="preserve"> the user can click on to add PR.AC-1 to the current Framework Profile. If PR.AC-1 had already been added, the </w:t>
+      </w:r>
+      <w:r>
+        <w:t>button</w:t>
+      </w:r>
+      <w:r>
+        <w:t xml:space="preserve"> would instead say “Remove from Profile,” and clicking would cause PR.AC-1 to be removed from the current Framework Profile. The current Framework Profile may also be modified using the widgets in the Framework Profile tab, discussed in </w:t>
       </w:r>
       <w:r>
         <w:fldChar w:fldCharType="begin"/>
@@ -5883,9 +5949,9 @@
         </w:rPr>
         <w:lastRenderedPageBreak/>
         <w:drawing>
-          <wp:inline distT="0" distB="0" distL="0" distR="0" wp14:anchorId="2DBDB767" wp14:editId="6231B784">
+          <wp:inline distT="0" distB="0" distL="0" distR="0" wp14:anchorId="2DBDB767" wp14:editId="34609709">
             <wp:extent cx="5484301" cy="1792224"/>
-            <wp:effectExtent l="0" t="0" r="2540" b="0"/>
+            <wp:effectExtent l="19050" t="19050" r="21590" b="17780"/>
             <wp:docPr id="1" name="Picture 1"/>
             <wp:cNvGraphicFramePr>
               <a:graphicFrameLocks xmlns:a="http://schemas.openxmlformats.org/drawingml/2006/main" noChangeAspect="1"/>
@@ -5917,6 +5983,11 @@
                     <a:prstGeom prst="rect">
                       <a:avLst/>
                     </a:prstGeom>
+                    <a:ln>
+                      <a:solidFill>
+                        <a:schemeClr val="tx1"/>
+                      </a:solidFill>
+                    </a:ln>
                   </pic:spPr>
                 </pic:pic>
               </a:graphicData>
@@ -5977,13 +6048,13 @@
         <w:t xml:space="preserve"> contains </w:t>
       </w:r>
       <w:r>
-        <w:t>push</w:t>
-      </w:r>
-      <w:r>
-        <w:t xml:space="preserve">buttons corresponding to NIST SP 800-53 security controls referenced by the subcategory PR.AC-1. These security controls include all controls belonging to the Identification and Authorization (IA) family, and security control AC-2 (Account Management) from the Access Control family. The user may click on the “IA family” or AC-2 </w:t>
-      </w:r>
-      <w:r>
-        <w:t>pushbutton</w:t>
+        <w:t>button</w:t>
+      </w:r>
+      <w:r>
+        <w:t xml:space="preserve">s corresponding to NIST SP 800-53 security controls referenced by the subcategory PR.AC-1. These security controls include all controls belonging to the Identification and Authorization (IA) family, and security control AC-2 (Account Management) from the Access Control family. The user may click on the “IA family” or AC-2 </w:t>
+      </w:r>
+      <w:r>
+        <w:t>button</w:t>
       </w:r>
       <w:r>
         <w:t>s to search the NIST SP 800-53 online database</w:t>
@@ -6004,7 +6075,13 @@
         <w:t xml:space="preserve"> </w:t>
       </w:r>
       <w:r>
-        <w:t>Clicking the pushbutton with the factory image produces a new Internet browser tab with the ICS overlay definition for AC-2</w:t>
+        <w:t xml:space="preserve">Clicking the </w:t>
+      </w:r>
+      <w:r>
+        <w:t>button</w:t>
+      </w:r>
+      <w:r>
+        <w:t xml:space="preserve"> with the factory image produces a new Internet browser tab with the ICS overlay definition for AC-2</w:t>
       </w:r>
       <w:r>
         <w:t>.</w:t>
@@ -6019,7 +6096,13 @@
         <w:t xml:space="preserve"> </w:t>
       </w:r>
       <w:r>
-        <w:t>The user may view all the other Framework Core subcategories that reference AC-2 by clicking the pushbutton with the link image. Doing so causes the user interface to switch to the Cross References tab</w:t>
+        <w:t xml:space="preserve">The user may view all the other Framework Core subcategories that reference AC-2 by clicking the </w:t>
+      </w:r>
+      <w:r>
+        <w:t>button</w:t>
+      </w:r>
+      <w:r>
+        <w:t xml:space="preserve"> with the link image. Doing so causes the user interface to switch to the Cross References tab</w:t>
       </w:r>
       <w:r>
         <w:t xml:space="preserve"> (described in </w:t>
@@ -6052,7 +6135,7 @@
         <w:t xml:space="preserve">licking on the </w:t>
       </w:r>
       <w:r>
-        <w:t>pushbutton</w:t>
+        <w:t>button</w:t>
       </w:r>
       <w:r>
         <w:t xml:space="preserve"> </w:t>
@@ -6240,7 +6323,7 @@
         <w:t xml:space="preserve">any tailoring. The two drop-down lists in the upper right hand corner are for choosing an individual control from a control family. The checkboxes and </w:t>
       </w:r>
       <w:r>
-        <w:t>pushbutton</w:t>
+        <w:t>button</w:t>
       </w:r>
       <w:r>
         <w:t xml:space="preserve">s to the left are for restricting the choices in the control </w:t>
@@ -6291,17 +6374,17 @@
         <w:t xml:space="preserve">. </w:t>
       </w:r>
       <w:r>
-        <w:t>By default, the control drop-down list contains all controls assigned to a NIST SP 800-53 baseline.</w:t>
-      </w:r>
-      <w:r>
-        <w:t xml:space="preserve"> Clicking on </w:t>
+        <w:t xml:space="preserve">By default, the </w:t>
       </w:r>
       <w:r>
         <w:lastRenderedPageBreak/>
-        <w:t xml:space="preserve">the “Framework Core subcategories referencing IA-3” </w:t>
-      </w:r>
-      <w:r>
-        <w:t>pushbutton</w:t>
+        <w:t>control drop-down list contains all controls assigned to a NIST SP 800-53 baseline.</w:t>
+      </w:r>
+      <w:r>
+        <w:t xml:space="preserve"> Clicking on the “Framework Core subcategories referencing IA-3” </w:t>
+      </w:r>
+      <w:r>
+        <w:t>button</w:t>
       </w:r>
       <w:r>
         <w:t xml:space="preserve"> </w:t>
@@ -6402,7 +6485,7 @@
         <w:t xml:space="preserve"> a </w:t>
       </w:r>
       <w:r>
-        <w:t>pushbutton</w:t>
+        <w:t>button</w:t>
       </w:r>
       <w:r>
         <w:t xml:space="preserve"> that the user can click to look up the control in the </w:t>
@@ -6414,7 +6497,13 @@
         <w:t xml:space="preserve">atabase. </w:t>
       </w:r>
       <w:r>
-        <w:t xml:space="preserve">If the NIST SP 800-82 box in Preferences has been checked, a pushbutton with a factory image may be clicked to look up the control in the ICS overlay. </w:t>
+        <w:t xml:space="preserve">If the NIST SP 800-82 box in Preferences has been checked, a </w:t>
+      </w:r>
+      <w:r>
+        <w:t>button</w:t>
+      </w:r>
+      <w:r>
+        <w:t xml:space="preserve"> with a factory image may be clicked to look up the control in the ICS overlay. </w:t>
       </w:r>
       <w:r>
         <w:t xml:space="preserve">The third column has </w:t>
@@ -6423,19 +6512,70 @@
         <w:t>drop-down</w:t>
       </w:r>
       <w:r>
-        <w:t xml:space="preserve"> lists for tailoring the baseline impact levels. A </w:t>
-      </w:r>
-      <w:r>
-        <w:t>drop-down</w:t>
-      </w:r>
-      <w:r>
-        <w:t xml:space="preserve"> value of LOW indicates the control or enhancement is included in all baselines. MODERATE indicates moderate and high baselines only. HIGH</w:t>
-      </w:r>
-      <w:r>
-        <w:t xml:space="preserve"> indicates high baseline only</w:t>
-      </w:r>
-      <w:r>
-        <w:t xml:space="preserve">. N/A indicates the control or enhancement is excluded from all baselines. </w:t>
+        <w:t xml:space="preserve"> lists for tailoring the baseline </w:t>
+      </w:r>
+      <w:r>
+        <w:t>impact levels, each drop-down list offering the following choices:</w:t>
+      </w:r>
+    </w:p>
+    <w:p>
+      <w:pPr>
+        <w:pStyle w:val="ListParagraph"/>
+        <w:numPr>
+          <w:ilvl w:val="0"/>
+          <w:numId w:val="23"/>
+        </w:numPr>
+      </w:pPr>
+      <w:r>
+        <w:t>LOW: All baselines include t</w:t>
+      </w:r>
+      <w:r>
+        <w:t xml:space="preserve">he control or enhancement. </w:t>
+      </w:r>
+    </w:p>
+    <w:p>
+      <w:pPr>
+        <w:pStyle w:val="ListParagraph"/>
+        <w:numPr>
+          <w:ilvl w:val="0"/>
+          <w:numId w:val="23"/>
+        </w:numPr>
+      </w:pPr>
+      <w:r>
+        <w:t>MODERATE</w:t>
+      </w:r>
+      <w:r>
+        <w:t>: The moderate and high baselines, but not the low baseline, include the control or enhancement</w:t>
+      </w:r>
+      <w:r>
+        <w:t xml:space="preserve">. </w:t>
+      </w:r>
+    </w:p>
+    <w:p>
+      <w:pPr>
+        <w:pStyle w:val="ListParagraph"/>
+        <w:numPr>
+          <w:ilvl w:val="0"/>
+          <w:numId w:val="23"/>
+        </w:numPr>
+      </w:pPr>
+      <w:r>
+        <w:t>HIGH</w:t>
+      </w:r>
+      <w:r>
+        <w:t>: Only the high baseline includes the control or enhancement.</w:t>
+      </w:r>
+    </w:p>
+    <w:p>
+      <w:pPr>
+        <w:pStyle w:val="ListParagraph"/>
+        <w:numPr>
+          <w:ilvl w:val="0"/>
+          <w:numId w:val="23"/>
+        </w:numPr>
+      </w:pPr>
+      <w:r>
+        <w:t>N/A: The control or enhancement is excluded from all baselines.</w:t>
       </w:r>
     </w:p>
     <w:p>
@@ -6491,9 +6631,9 @@
           <w:noProof/>
         </w:rPr>
         <w:drawing>
-          <wp:inline distT="0" distB="0" distL="0" distR="0" wp14:anchorId="37549A34" wp14:editId="50481867">
+          <wp:inline distT="0" distB="0" distL="0" distR="0" wp14:anchorId="37549A34" wp14:editId="3742EC77">
             <wp:extent cx="5484010" cy="2587752"/>
-            <wp:effectExtent l="0" t="0" r="2540" b="3175"/>
+            <wp:effectExtent l="19050" t="19050" r="21590" b="22225"/>
             <wp:docPr id="2" name="Picture 2"/>
             <wp:cNvGraphicFramePr>
               <a:graphicFrameLocks xmlns:a="http://schemas.openxmlformats.org/drawingml/2006/main" noChangeAspect="1"/>
@@ -6525,6 +6665,11 @@
                     <a:prstGeom prst="rect">
                       <a:avLst/>
                     </a:prstGeom>
+                    <a:ln>
+                      <a:solidFill>
+                        <a:schemeClr val="tx1"/>
+                      </a:solidFill>
+                    </a:ln>
                   </pic:spPr>
                 </pic:pic>
               </a:graphicData>
@@ -6600,6 +6745,7 @@
         </w:numPr>
       </w:pPr>
       <w:r>
+        <w:lastRenderedPageBreak/>
         <w:t>P</w:t>
       </w:r>
       <w:r>
@@ -6641,11 +6787,88 @@
     </w:p>
     <w:p>
       <w:r>
-        <w:lastRenderedPageBreak/>
         <w:t>The three rightmost columns show the baseline selections for IA-3 and its enhancements.</w:t>
       </w:r>
       <w:r>
-        <w:t xml:space="preserve"> “Selected” indicates the control or enhancement is in the NIST SP 800-53 baseline and has not been tailored out. “Added” indicates the user has tailored in the control or enhancement. “Removed” indicates the control or enhancement has been tailored out. No entry indicates that the control or enhancement is not in the NIST SP 800-53 baseline and has not been tailored in.</w:t>
+        <w:t xml:space="preserve"> </w:t>
+      </w:r>
+      <w:r>
+        <w:t xml:space="preserve">The selection text </w:t>
+      </w:r>
+      <w:r>
+        <w:t>indicates the following:</w:t>
+      </w:r>
+      <w:r>
+        <w:t xml:space="preserve"> </w:t>
+      </w:r>
+    </w:p>
+    <w:p>
+      <w:pPr>
+        <w:pStyle w:val="ListParagraph"/>
+        <w:numPr>
+          <w:ilvl w:val="0"/>
+          <w:numId w:val="24"/>
+        </w:numPr>
+      </w:pPr>
+      <w:r>
+        <w:t>“Selected”</w:t>
+      </w:r>
+      <w:r>
+        <w:t>: T</w:t>
+      </w:r>
+      <w:r>
+        <w:t xml:space="preserve">he control or enhancement is in the NIST SP 800-53 baseline and has not been tailored out. </w:t>
+      </w:r>
+    </w:p>
+    <w:p>
+      <w:pPr>
+        <w:pStyle w:val="ListParagraph"/>
+        <w:numPr>
+          <w:ilvl w:val="0"/>
+          <w:numId w:val="24"/>
+        </w:numPr>
+      </w:pPr>
+      <w:r>
+        <w:t>“Added”</w:t>
+      </w:r>
+      <w:r>
+        <w:t>: T</w:t>
+      </w:r>
+      <w:r>
+        <w:t xml:space="preserve">he user has tailored in the control or enhancement. </w:t>
+      </w:r>
+    </w:p>
+    <w:p>
+      <w:pPr>
+        <w:pStyle w:val="ListParagraph"/>
+        <w:numPr>
+          <w:ilvl w:val="0"/>
+          <w:numId w:val="24"/>
+        </w:numPr>
+      </w:pPr>
+      <w:r>
+        <w:t>“Removed”</w:t>
+      </w:r>
+      <w:r>
+        <w:t>: T</w:t>
+      </w:r>
+      <w:r>
+        <w:t xml:space="preserve">he control or enhancement has been tailored out. </w:t>
+      </w:r>
+    </w:p>
+    <w:p>
+      <w:pPr>
+        <w:pStyle w:val="ListParagraph"/>
+        <w:numPr>
+          <w:ilvl w:val="0"/>
+          <w:numId w:val="24"/>
+        </w:numPr>
+      </w:pPr>
+      <w:r>
+        <w:t>Blank: T</w:t>
+      </w:r>
+      <w:r>
+        <w:t>he control or enhancement is not in the NIST SP 800-53 baseline and has not been tailored in.</w:t>
       </w:r>
     </w:p>
     <w:p>
@@ -6761,9 +6984,9 @@
           <w:noProof/>
         </w:rPr>
         <w:drawing>
-          <wp:inline distT="0" distB="0" distL="0" distR="0" wp14:anchorId="4BC3DC46" wp14:editId="7A20A733">
+          <wp:inline distT="0" distB="0" distL="0" distR="0" wp14:anchorId="4BC3DC46" wp14:editId="19C3690B">
             <wp:extent cx="5472612" cy="1188720"/>
-            <wp:effectExtent l="0" t="0" r="0" b="0"/>
+            <wp:effectExtent l="19050" t="19050" r="13970" b="11430"/>
             <wp:docPr id="3" name="Picture 3"/>
             <wp:cNvGraphicFramePr>
               <a:graphicFrameLocks xmlns:a="http://schemas.openxmlformats.org/drawingml/2006/main" noChangeAspect="1"/>
@@ -6795,6 +7018,11 @@
                     <a:prstGeom prst="rect">
                       <a:avLst/>
                     </a:prstGeom>
+                    <a:ln>
+                      <a:solidFill>
+                        <a:schemeClr val="tx1"/>
+                      </a:solidFill>
+                    </a:ln>
                   </pic:spPr>
                 </pic:pic>
               </a:graphicData>
@@ -6835,9 +7063,9 @@
           <w:noProof/>
         </w:rPr>
         <w:drawing>
-          <wp:inline distT="0" distB="0" distL="0" distR="0" wp14:anchorId="0480D558" wp14:editId="5B146469">
+          <wp:inline distT="0" distB="0" distL="0" distR="0" wp14:anchorId="0480D558" wp14:editId="63CC515C">
             <wp:extent cx="5486400" cy="1698718"/>
-            <wp:effectExtent l="0" t="0" r="0" b="0"/>
+            <wp:effectExtent l="19050" t="19050" r="19050" b="15875"/>
             <wp:docPr id="5" name="Picture 5"/>
             <wp:cNvGraphicFramePr>
               <a:graphicFrameLocks xmlns:a="http://schemas.openxmlformats.org/drawingml/2006/main" noChangeAspect="1"/>
@@ -6869,6 +7097,11 @@
                     <a:prstGeom prst="rect">
                       <a:avLst/>
                     </a:prstGeom>
+                    <a:ln>
+                      <a:solidFill>
+                        <a:schemeClr val="tx1"/>
+                      </a:solidFill>
+                    </a:ln>
                   </pic:spPr>
                 </pic:pic>
               </a:graphicData>
@@ -6905,10 +7138,11 @@
         <w:rPr>
           <w:noProof/>
         </w:rPr>
+        <w:lastRenderedPageBreak/>
         <w:drawing>
-          <wp:inline distT="0" distB="0" distL="0" distR="0" wp14:anchorId="244D98A1" wp14:editId="5072DAE9">
+          <wp:inline distT="0" distB="0" distL="0" distR="0" wp14:anchorId="244D98A1" wp14:editId="544298AA">
             <wp:extent cx="5486400" cy="1563624"/>
-            <wp:effectExtent l="0" t="0" r="0" b="0"/>
+            <wp:effectExtent l="19050" t="19050" r="19050" b="17780"/>
             <wp:docPr id="4" name="Picture 4"/>
             <wp:cNvGraphicFramePr>
               <a:graphicFrameLocks xmlns:a="http://schemas.openxmlformats.org/drawingml/2006/main" noChangeAspect="1"/>
@@ -6940,6 +7174,11 @@
                     <a:prstGeom prst="rect">
                       <a:avLst/>
                     </a:prstGeom>
+                    <a:ln>
+                      <a:solidFill>
+                        <a:schemeClr val="tx1"/>
+                      </a:solidFill>
+                    </a:ln>
                   </pic:spPr>
                 </pic:pic>
               </a:graphicData>
@@ -6955,7 +7194,6 @@
       <w:bookmarkStart w:id="29" w:name="_Ref428890189"/>
       <w:bookmarkStart w:id="30" w:name="_Toc447091831"/>
       <w:r>
-        <w:lastRenderedPageBreak/>
         <w:t xml:space="preserve">Figure </w:t>
       </w:r>
       <w:fldSimple w:instr=" SEQ Figure \* ARABIC ">
@@ -7121,9 +7359,9 @@
           <w:noProof/>
         </w:rPr>
         <w:drawing>
-          <wp:inline distT="0" distB="0" distL="0" distR="0" wp14:anchorId="4ECD47BD" wp14:editId="6EFD9183">
+          <wp:inline distT="0" distB="0" distL="0" distR="0" wp14:anchorId="4ECD47BD" wp14:editId="61B03603">
             <wp:extent cx="5486400" cy="2286000"/>
-            <wp:effectExtent l="0" t="0" r="0" b="0"/>
+            <wp:effectExtent l="19050" t="19050" r="19050" b="19050"/>
             <wp:docPr id="7" name="Picture 7"/>
             <wp:cNvGraphicFramePr>
               <a:graphicFrameLocks xmlns:a="http://schemas.openxmlformats.org/drawingml/2006/main" noChangeAspect="1"/>
@@ -7155,6 +7393,11 @@
                     <a:prstGeom prst="rect">
                       <a:avLst/>
                     </a:prstGeom>
+                    <a:ln>
+                      <a:solidFill>
+                        <a:schemeClr val="tx1"/>
+                      </a:solidFill>
+                    </a:ln>
                   </pic:spPr>
                 </pic:pic>
               </a:graphicData>
@@ -7248,7 +7491,11 @@
         <w:t>a</w:t>
       </w:r>
       <w:r>
-        <w:t xml:space="preserve"> “Rationale for changing the baseline”</w:t>
+        <w:t xml:space="preserve"> “Rationale for changing </w:t>
+      </w:r>
+      <w:r>
+        <w:lastRenderedPageBreak/>
+        <w:t>the baseline”</w:t>
       </w:r>
       <w:r>
         <w:t xml:space="preserve"> editable text field </w:t>
@@ -7304,11 +7551,7 @@
         <w:t xml:space="preserve">on the right </w:t>
       </w:r>
       <w:r>
-        <w:t xml:space="preserve">causes the contents of the “XML representation” text field to </w:t>
-      </w:r>
-      <w:r>
-        <w:lastRenderedPageBreak/>
-        <w:t xml:space="preserve">update in real time. </w:t>
+        <w:t xml:space="preserve">causes the contents of the “XML representation” text field to update in real time. </w:t>
       </w:r>
       <w:r>
         <w:t xml:space="preserve">In </w:t>
@@ -7440,9 +7683,9 @@
           <w:noProof/>
         </w:rPr>
         <w:drawing>
-          <wp:inline distT="0" distB="0" distL="0" distR="0" wp14:anchorId="6D757655" wp14:editId="279C3291">
+          <wp:inline distT="0" distB="0" distL="0" distR="0" wp14:anchorId="6D757655" wp14:editId="4BF2BE70">
             <wp:extent cx="5486400" cy="1380744"/>
-            <wp:effectExtent l="0" t="0" r="0" b="0"/>
+            <wp:effectExtent l="19050" t="19050" r="19050" b="10160"/>
             <wp:docPr id="6" name="Picture 6"/>
             <wp:cNvGraphicFramePr>
               <a:graphicFrameLocks xmlns:a="http://schemas.openxmlformats.org/drawingml/2006/main" noChangeAspect="1"/>
@@ -7474,7 +7717,9 @@
                       <a:avLst/>
                     </a:prstGeom>
                     <a:ln>
-                      <a:noFill/>
+                      <a:solidFill>
+                        <a:schemeClr val="tx1"/>
+                      </a:solidFill>
                     </a:ln>
                     <a:extLst>
                       <a:ext uri="{53640926-AAD7-44D8-BBD7-CCE9431645EC}">
@@ -7520,10 +7765,11 @@
         <w:rPr>
           <w:noProof/>
         </w:rPr>
+        <w:lastRenderedPageBreak/>
         <w:drawing>
-          <wp:inline distT="0" distB="0" distL="0" distR="0" wp14:anchorId="58AE1B89" wp14:editId="2A632ED0">
+          <wp:inline distT="0" distB="0" distL="0" distR="0" wp14:anchorId="58AE1B89" wp14:editId="7A08F0E3">
             <wp:extent cx="5486400" cy="4791456"/>
-            <wp:effectExtent l="0" t="0" r="0" b="9525"/>
+            <wp:effectExtent l="19050" t="19050" r="19050" b="28575"/>
             <wp:docPr id="12" name="Picture 12"/>
             <wp:cNvGraphicFramePr>
               <a:graphicFrameLocks xmlns:a="http://schemas.openxmlformats.org/drawingml/2006/main" noChangeAspect="1"/>
@@ -7556,7 +7802,9 @@
                       <a:avLst/>
                     </a:prstGeom>
                     <a:ln>
-                      <a:noFill/>
+                      <a:solidFill>
+                        <a:schemeClr val="tx1"/>
+                      </a:solidFill>
                     </a:ln>
                     <a:extLst>
                       <a:ext uri="{53640926-AAD7-44D8-BBD7-CCE9431645EC}">
@@ -7598,7 +7846,6 @@
       <w:bookmarkStart w:id="37" w:name="_Ref444011456"/>
       <w:bookmarkStart w:id="38" w:name="_Toc447097804"/>
       <w:r>
-        <w:lastRenderedPageBreak/>
         <w:t xml:space="preserve">Now suppose the user is authoring a tailored baseline or overlay in a third-party XML application. At this point, the user would typically copy-paste the “XML representation” text into an XML authoring application. </w:t>
       </w:r>
       <w:r>
@@ -7683,7 +7930,13 @@
         <w:fldChar w:fldCharType="end"/>
       </w:r>
       <w:r>
-        <w:t xml:space="preserve">, is by clicking a pushbutton in the Cyber Framework Browser tab with a link image. The second way, discussed in </w:t>
+        <w:t xml:space="preserve">, is by clicking a </w:t>
+      </w:r>
+      <w:r>
+        <w:t>button</w:t>
+      </w:r>
+      <w:r>
+        <w:t xml:space="preserve"> in the Cyber Framework Browser tab with a link image. The second way, discussed in </w:t>
       </w:r>
       <w:r>
         <w:fldChar w:fldCharType="begin"/>
@@ -7701,7 +7954,13 @@
         <w:fldChar w:fldCharType="end"/>
       </w:r>
       <w:r>
-        <w:t>, is by clicking on the “Framework Core subcategories referencing…” pushbutton in the Security Control Editor tab. Performing either action changes the focus to the Cross References</w:t>
+        <w:t xml:space="preserve">, is by clicking on the “Framework Core subcategories referencing…” </w:t>
+      </w:r>
+      <w:r>
+        <w:t>button</w:t>
+      </w:r>
+      <w:r>
+        <w:t xml:space="preserve"> in the Security Control Editor tab. Performing either action changes the focus to the Cross References</w:t>
       </w:r>
       <w:r>
         <w:t xml:space="preserve"> tab</w:t>
@@ -7710,7 +7969,17 @@
         <w:t xml:space="preserve">. </w:t>
       </w:r>
       <w:r>
-        <w:t>The Cross References tab displays the subcategories as pushbuttons, which may be clicked to display the subcategory in the Cyber Framework Browser tab.</w:t>
+        <w:t xml:space="preserve">The </w:t>
+      </w:r>
+      <w:r>
+        <w:lastRenderedPageBreak/>
+        <w:t xml:space="preserve">Cross References tab displays the subcategories as </w:t>
+      </w:r>
+      <w:r>
+        <w:t>button</w:t>
+      </w:r>
+      <w:r>
+        <w:t>s, which may be clicked to display the subcategory in the Cyber Framework Browser tab.</w:t>
       </w:r>
     </w:p>
     <w:p>
@@ -7739,7 +8008,10 @@
         <w:fldChar w:fldCharType="end"/>
       </w:r>
       <w:r>
-        <w:t>, and the user has clicked the “Framework Core subcategories referencing IA-3” pushbutton</w:t>
+        <w:t xml:space="preserve">, and the user has clicked the “Framework Core subcategories referencing IA-3” </w:t>
+      </w:r>
+      <w:r>
+        <w:t>button</w:t>
       </w:r>
       <w:r>
         <w:t xml:space="preserve">. Then the Cross References tab would appear as shown in </w:t>
@@ -7769,7 +8041,13 @@
         <w:t xml:space="preserve">. As the figure shows, PR.AC-1 is the only subcategory referencing IA-3. </w:t>
       </w:r>
       <w:r>
-        <w:t xml:space="preserve">Clicking the PR.AC-2 pushbutton causes the focus to change to the Cyber Framework Browser tab, with </w:t>
+        <w:t xml:space="preserve">Clicking the PR.AC-2 </w:t>
+      </w:r>
+      <w:r>
+        <w:t>button</w:t>
+      </w:r>
+      <w:r>
+        <w:t xml:space="preserve"> causes the focus to change to the Cyber Framework Browser tab, with </w:t>
       </w:r>
       <w:r>
         <w:t>PROTECT (PR) selected from the “Framework core function” radio buttons, PR.AC selected from the “Category” drop-down list, and “PR.AC-1” selected from the “Subcategory” drop-down list.</w:t>
@@ -7784,9 +8062,9 @@
           <w:noProof/>
         </w:rPr>
         <w:drawing>
-          <wp:inline distT="0" distB="0" distL="0" distR="0" wp14:anchorId="5EF92881" wp14:editId="1793C983">
+          <wp:inline distT="0" distB="0" distL="0" distR="0" wp14:anchorId="5EF92881" wp14:editId="06A39278">
             <wp:extent cx="5486400" cy="548640"/>
-            <wp:effectExtent l="0" t="0" r="0" b="3810"/>
+            <wp:effectExtent l="19050" t="19050" r="19050" b="22860"/>
             <wp:docPr id="8" name="Picture 8"/>
             <wp:cNvGraphicFramePr>
               <a:graphicFrameLocks xmlns:a="http://schemas.openxmlformats.org/drawingml/2006/main" noChangeAspect="1"/>
@@ -7818,6 +8096,11 @@
                     <a:prstGeom prst="rect">
                       <a:avLst/>
                     </a:prstGeom>
+                    <a:ln>
+                      <a:solidFill>
+                        <a:schemeClr val="tx1"/>
+                      </a:solidFill>
+                    </a:ln>
                   </pic:spPr>
                 </pic:pic>
               </a:graphicData>
@@ -7896,7 +8179,13 @@
         <w:t>AC-2</w:t>
       </w:r>
       <w:r>
-        <w:t xml:space="preserve">” pushbutton. As </w:t>
+        <w:t xml:space="preserve">” </w:t>
+      </w:r>
+      <w:r>
+        <w:t>button</w:t>
+      </w:r>
+      <w:r>
+        <w:t xml:space="preserve">. As </w:t>
       </w:r>
       <w:r>
         <w:fldChar w:fldCharType="begin"/>
@@ -7926,7 +8215,13 @@
         <w:t>AC-2</w:t>
       </w:r>
       <w:r>
-        <w:t xml:space="preserve">. Clicking any of these subcategory pushbuttons causes a focus change to the Cyber Framework Browser tab, with the appropriate </w:t>
+        <w:t xml:space="preserve">. Clicking any of these subcategory </w:t>
+      </w:r>
+      <w:r>
+        <w:t>button</w:t>
+      </w:r>
+      <w:r>
+        <w:t xml:space="preserve">s causes a focus change to the Cyber Framework Browser tab, with the appropriate </w:t>
       </w:r>
       <w:r>
         <w:t>widget selections</w:t>
@@ -7944,9 +8239,9 @@
           <w:noProof/>
         </w:rPr>
         <w:drawing>
-          <wp:inline distT="0" distB="0" distL="0" distR="0" wp14:anchorId="1BA6689B" wp14:editId="41FF532C">
+          <wp:inline distT="0" distB="0" distL="0" distR="0" wp14:anchorId="1BA6689B" wp14:editId="4C0D0D42">
             <wp:extent cx="5486400" cy="850532"/>
-            <wp:effectExtent l="0" t="0" r="0" b="6985"/>
+            <wp:effectExtent l="19050" t="19050" r="19050" b="26035"/>
             <wp:docPr id="13" name="Picture 13"/>
             <wp:cNvGraphicFramePr>
               <a:graphicFrameLocks xmlns:a="http://schemas.openxmlformats.org/drawingml/2006/main" noChangeAspect="1"/>
@@ -7978,6 +8273,11 @@
                     <a:prstGeom prst="rect">
                       <a:avLst/>
                     </a:prstGeom>
+                    <a:ln>
+                      <a:solidFill>
+                        <a:schemeClr val="tx1"/>
+                      </a:solidFill>
+                    </a:ln>
                   </pic:spPr>
                 </pic:pic>
               </a:graphicData>
@@ -8038,9 +8338,9 @@
           <w:noProof/>
         </w:rPr>
         <w:drawing>
-          <wp:inline distT="0" distB="0" distL="0" distR="0" wp14:anchorId="5CDD246E" wp14:editId="1DB53D58">
+          <wp:inline distT="0" distB="0" distL="0" distR="0" wp14:anchorId="5CDD246E" wp14:editId="6498EF2E">
             <wp:extent cx="5486400" cy="2660904"/>
-            <wp:effectExtent l="0" t="0" r="0" b="6350"/>
+            <wp:effectExtent l="19050" t="19050" r="19050" b="25400"/>
             <wp:docPr id="10" name="Picture 10"/>
             <wp:cNvGraphicFramePr>
               <a:graphicFrameLocks xmlns:a="http://schemas.openxmlformats.org/drawingml/2006/main" noChangeAspect="1"/>
@@ -8072,6 +8372,11 @@
                     <a:prstGeom prst="rect">
                       <a:avLst/>
                     </a:prstGeom>
+                    <a:ln>
+                      <a:solidFill>
+                        <a:schemeClr val="tx1"/>
+                      </a:solidFill>
+                    </a:ln>
                   </pic:spPr>
                 </pic:pic>
               </a:graphicData>
@@ -8129,7 +8434,25 @@
         <w:fldChar w:fldCharType="end"/>
       </w:r>
       <w:r>
-        <w:t xml:space="preserve">, allows users to add any subcategory to or remove any subcategory from the current Framework Profile. There are pushbuttons for every Framework Core subcategory. The user can determine which subcategories are in the Profile by checking or unchecking the box to the left of the subcategory’s pushbutton. Any subcategory added to the Profile by clicking the Cyber Framework Browser tab’s “Add to Profile” pushbutton (see </w:t>
+        <w:t xml:space="preserve">, allows users to add any subcategory to or remove any subcategory from the current Framework Profile. There are </w:t>
+      </w:r>
+      <w:r>
+        <w:t>button</w:t>
+      </w:r>
+      <w:r>
+        <w:t xml:space="preserve">s for every Framework Core subcategory. The user can determine which subcategories are in the Profile by checking or unchecking the box to the left of the subcategory’s </w:t>
+      </w:r>
+      <w:r>
+        <w:t>button</w:t>
+      </w:r>
+      <w:r>
+        <w:t xml:space="preserve">. Any subcategory added to the Profile by clicking the Cyber Framework Browser tab’s “Add to Profile” </w:t>
+      </w:r>
+      <w:r>
+        <w:t>button</w:t>
+      </w:r>
+      <w:r>
+        <w:t xml:space="preserve"> (see </w:t>
       </w:r>
       <w:r>
         <w:fldChar w:fldCharType="begin"/>
@@ -8153,7 +8476,25 @@
         <w:fldChar w:fldCharType="end"/>
       </w:r>
       <w:r>
-        <w:t xml:space="preserve">) will have a checkmark. Clicking on a subcategory pushbutton causes the user interface to switch to the Cyber Framework Browser tab, with the “Subcategory” drop-down value set to the pushbutton’s subcategory, the “Category” drop-down value set to the category to which the subcategory belongs, and the “Framework core function” radio button selection set to the function to which the category belongs. For example, suppose a user were to click on the pushbutton in </w:t>
+        <w:t xml:space="preserve">) will have a checkmark. Clicking on a subcategory </w:t>
+      </w:r>
+      <w:r>
+        <w:t>button</w:t>
+      </w:r>
+      <w:r>
+        <w:t xml:space="preserve"> causes the user interface to switch to the Cyber Framework Browser tab, with the “Subcategory” drop-down value set to the </w:t>
+      </w:r>
+      <w:r>
+        <w:t>button</w:t>
+      </w:r>
+      <w:r>
+        <w:t xml:space="preserve">’s subcategory, the “Category” drop-down value set to the category to which the subcategory belongs, and the “Framework core function” radio button selection set to the function to which the category belongs. For example, suppose a user were to click on the </w:t>
+      </w:r>
+      <w:r>
+        <w:t>button</w:t>
+      </w:r>
+      <w:r>
+        <w:t xml:space="preserve"> in </w:t>
       </w:r>
       <w:r>
         <w:fldChar w:fldCharType="begin"/>
@@ -8334,13 +8675,22 @@
         <w:t xml:space="preserve"> </w:t>
       </w:r>
       <w:r>
-        <w:t>three of the four</w:t>
-      </w:r>
-      <w:r>
-        <w:t xml:space="preserve"> Baseline Tailor usage scenarios</w:t>
-      </w:r>
-      <w:r>
-        <w:t xml:space="preserve"> mentioned at the beginning of Section </w:t>
+        <w:t xml:space="preserve">the first </w:t>
+      </w:r>
+      <w:r>
+        <w:t xml:space="preserve">three </w:t>
+      </w:r>
+      <w:r>
+        <w:t>Baseline Tailor usage scenarios</w:t>
+      </w:r>
+      <w:r>
+        <w:t xml:space="preserve"> </w:t>
+      </w:r>
+      <w:r>
+        <w:t>in the bulled list</w:t>
+      </w:r>
+      <w:r>
+        <w:t xml:space="preserve"> at the beginning of Section </w:t>
       </w:r>
       <w:r>
         <w:fldChar w:fldCharType="begin"/>
@@ -8394,10 +8744,7 @@
         <w:t xml:space="preserve"> the fourth </w:t>
       </w:r>
       <w:r>
-        <w:t>use for Baseline Tail</w:t>
-      </w:r>
-      <w:r>
-        <w:t>or</w:t>
+        <w:t>scenario</w:t>
       </w:r>
       <w:r>
         <w:t>:</w:t>
@@ -8477,7 +8824,18 @@
     </w:p>
     <w:p>
       <w:r>
-        <w:t xml:space="preserve">For example, suppose a </w:t>
+        <w:t>As an example of</w:t>
+      </w:r>
+      <w:bookmarkStart w:id="52" w:name="_GoBack"/>
+      <w:bookmarkEnd w:id="52"/>
+      <w:r>
+        <w:t xml:space="preserve"> </w:t>
+      </w:r>
+      <w:r>
+        <w:t>the fourth scenario</w:t>
+      </w:r>
+      <w:r>
+        <w:t xml:space="preserve">, suppose a </w:t>
       </w:r>
       <w:r>
         <w:t>cybersecurity analyst</w:t>
@@ -8771,9 +9129,9 @@
           <w:noProof/>
         </w:rPr>
         <w:drawing>
-          <wp:inline distT="0" distB="0" distL="0" distR="0" wp14:anchorId="53B63CCF" wp14:editId="350DB81F">
+          <wp:inline distT="0" distB="0" distL="0" distR="0" wp14:anchorId="53B63CCF" wp14:editId="0C655CD4">
             <wp:extent cx="5486400" cy="1298448"/>
-            <wp:effectExtent l="0" t="0" r="0" b="0"/>
+            <wp:effectExtent l="19050" t="19050" r="19050" b="16510"/>
             <wp:docPr id="17" name="Picture 17"/>
             <wp:cNvGraphicFramePr>
               <a:graphicFrameLocks xmlns:a="http://schemas.openxmlformats.org/drawingml/2006/main" noChangeAspect="1"/>
@@ -8806,7 +9164,9 @@
                       <a:avLst/>
                     </a:prstGeom>
                     <a:ln>
-                      <a:noFill/>
+                      <a:solidFill>
+                        <a:schemeClr val="tx1"/>
+                      </a:solidFill>
                     </a:ln>
                     <a:extLst>
                       <a:ext uri="{53640926-AAD7-44D8-BBD7-CCE9431645EC}">
@@ -8825,8 +9185,8 @@
       <w:pPr>
         <w:pStyle w:val="Caption"/>
       </w:pPr>
-      <w:bookmarkStart w:id="52" w:name="_Ref445194199"/>
-      <w:bookmarkStart w:id="53" w:name="_Toc447091838"/>
+      <w:bookmarkStart w:id="53" w:name="_Ref445194199"/>
+      <w:bookmarkStart w:id="54" w:name="_Toc447091838"/>
       <w:r>
         <w:t xml:space="preserve">Figure </w:t>
       </w:r>
@@ -8838,11 +9198,11 @@
           <w:t>14</w:t>
         </w:r>
       </w:fldSimple>
-      <w:bookmarkEnd w:id="52"/>
+      <w:bookmarkEnd w:id="53"/>
       <w:r>
         <w:t>. Control families referenced by PR.AC subcategories.</w:t>
       </w:r>
-      <w:bookmarkEnd w:id="53"/>
+      <w:bookmarkEnd w:id="54"/>
     </w:p>
     <w:p>
       <w:pPr>
@@ -8854,9 +9214,9 @@
         </w:rPr>
         <w:lastRenderedPageBreak/>
         <w:drawing>
-          <wp:inline distT="0" distB="0" distL="0" distR="0" wp14:anchorId="21FFF4C9" wp14:editId="274D693A">
+          <wp:inline distT="0" distB="0" distL="0" distR="0" wp14:anchorId="21FFF4C9" wp14:editId="68C055D6">
             <wp:extent cx="4779630" cy="1470991"/>
-            <wp:effectExtent l="0" t="0" r="2540" b="0"/>
+            <wp:effectExtent l="19050" t="19050" r="21590" b="15240"/>
             <wp:docPr id="22" name="Picture 22"/>
             <wp:cNvGraphicFramePr>
               <a:graphicFrameLocks xmlns:a="http://schemas.openxmlformats.org/drawingml/2006/main" noChangeAspect="1"/>
@@ -8888,7 +9248,9 @@
                       <a:avLst/>
                     </a:prstGeom>
                     <a:ln>
-                      <a:noFill/>
+                      <a:solidFill>
+                        <a:schemeClr val="tx1"/>
+                      </a:solidFill>
                     </a:ln>
                     <a:extLst>
                       <a:ext uri="{53640926-AAD7-44D8-BBD7-CCE9431645EC}">
@@ -8907,8 +9269,8 @@
       <w:pPr>
         <w:pStyle w:val="Caption"/>
       </w:pPr>
-      <w:bookmarkStart w:id="54" w:name="_Ref445219615"/>
-      <w:bookmarkStart w:id="55" w:name="_Toc447091839"/>
+      <w:bookmarkStart w:id="55" w:name="_Ref445219615"/>
+      <w:bookmarkStart w:id="56" w:name="_Toc447091839"/>
       <w:r>
         <w:t xml:space="preserve">Figure </w:t>
       </w:r>
@@ -8920,11 +9282,11 @@
           <w:t>15</w:t>
         </w:r>
       </w:fldSimple>
-      <w:bookmarkEnd w:id="54"/>
+      <w:bookmarkEnd w:id="55"/>
       <w:r>
         <w:t>. Controls belonging to Access Control family that are referenced by PR.AC subcategories.</w:t>
       </w:r>
-      <w:bookmarkEnd w:id="55"/>
+      <w:bookmarkEnd w:id="56"/>
     </w:p>
     <w:p>
       <w:pPr>
@@ -8935,9 +9297,9 @@
           <w:noProof/>
         </w:rPr>
         <w:drawing>
-          <wp:inline distT="0" distB="0" distL="0" distR="0" wp14:anchorId="480A81DB" wp14:editId="7737C5CC">
+          <wp:inline distT="0" distB="0" distL="0" distR="0" wp14:anchorId="480A81DB" wp14:editId="091C0613">
             <wp:extent cx="5486400" cy="2395728"/>
-            <wp:effectExtent l="0" t="0" r="0" b="5080"/>
+            <wp:effectExtent l="19050" t="19050" r="19050" b="24130"/>
             <wp:docPr id="18" name="Picture 18"/>
             <wp:cNvGraphicFramePr>
               <a:graphicFrameLocks xmlns:a="http://schemas.openxmlformats.org/drawingml/2006/main" noChangeAspect="1"/>
@@ -8969,6 +9331,11 @@
                     <a:prstGeom prst="rect">
                       <a:avLst/>
                     </a:prstGeom>
+                    <a:ln>
+                      <a:solidFill>
+                        <a:schemeClr val="tx1"/>
+                      </a:solidFill>
+                    </a:ln>
                   </pic:spPr>
                 </pic:pic>
               </a:graphicData>
@@ -8981,8 +9348,8 @@
       <w:pPr>
         <w:pStyle w:val="Caption"/>
       </w:pPr>
-      <w:bookmarkStart w:id="56" w:name="_Ref445287740"/>
-      <w:bookmarkStart w:id="57" w:name="_Toc447091840"/>
+      <w:bookmarkStart w:id="57" w:name="_Ref445287740"/>
+      <w:bookmarkStart w:id="58" w:name="_Toc447091840"/>
       <w:r>
         <w:t xml:space="preserve">Figure </w:t>
       </w:r>
@@ -8994,7 +9361,7 @@
           <w:t>16</w:t>
         </w:r>
       </w:fldSimple>
-      <w:bookmarkEnd w:id="56"/>
+      <w:bookmarkEnd w:id="57"/>
       <w:r>
         <w:t xml:space="preserve">. </w:t>
       </w:r>
@@ -9007,14 +9374,20 @@
       <w:r>
         <w:t>.</w:t>
       </w:r>
-      <w:bookmarkEnd w:id="57"/>
+      <w:bookmarkEnd w:id="58"/>
     </w:p>
     <w:p>
       <w:r>
         <w:t>At this point, the analyst wishes to determine security control AC-2’s criticality with respect to Framework Core category PR.AC. Clicking the “Framework Core Subcategories Refe</w:t>
       </w:r>
       <w:r>
-        <w:t xml:space="preserve">rencing AC-2” pushbutton </w:t>
+        <w:t xml:space="preserve">rencing AC-2” </w:t>
+      </w:r>
+      <w:r>
+        <w:t>button</w:t>
+      </w:r>
+      <w:r>
+        <w:t xml:space="preserve"> </w:t>
       </w:r>
       <w:r>
         <w:t xml:space="preserve">in </w:t>
@@ -9065,7 +9438,13 @@
         <w:fldChar w:fldCharType="end"/>
       </w:r>
       <w:r>
-        <w:t xml:space="preserve">). Concluding that security control AC-2 should be selected for implementation, the analyst clicks the AC-2 pushbutton shown in the upper left of </w:t>
+        <w:t xml:space="preserve">). Concluding that security control AC-2 should be selected for implementation, the analyst clicks the AC-2 </w:t>
+      </w:r>
+      <w:r>
+        <w:t>button</w:t>
+      </w:r>
+      <w:r>
+        <w:t xml:space="preserve"> shown in the upper left of </w:t>
       </w:r>
       <w:r>
         <w:fldChar w:fldCharType="begin"/>
@@ -9130,14 +9509,12 @@
       <w:r>
         <w:t xml:space="preserve">, </w:t>
       </w:r>
-      <w:proofErr w:type="spellStart"/>
       <w:r>
         <w:rPr>
           <w:i/>
         </w:rPr>
         <w:t>i</w:t>
       </w:r>
-      <w:proofErr w:type="spellEnd"/>
       <w:r>
         <w:t xml:space="preserve">, and </w:t>
       </w:r>
@@ -9183,10 +9560,11 @@
         <w:rPr>
           <w:noProof/>
         </w:rPr>
+        <w:lastRenderedPageBreak/>
         <w:drawing>
-          <wp:inline distT="0" distB="0" distL="0" distR="0" wp14:anchorId="1C621728" wp14:editId="5991DFD5">
+          <wp:inline distT="0" distB="0" distL="0" distR="0" wp14:anchorId="1C621728" wp14:editId="0283933E">
             <wp:extent cx="5486400" cy="1143000"/>
-            <wp:effectExtent l="0" t="0" r="0" b="0"/>
+            <wp:effectExtent l="19050" t="19050" r="19050" b="19050"/>
             <wp:docPr id="19" name="Picture 19"/>
             <wp:cNvGraphicFramePr>
               <a:graphicFrameLocks xmlns:a="http://schemas.openxmlformats.org/drawingml/2006/main" noChangeAspect="1"/>
@@ -9218,6 +9596,11 @@
                     <a:prstGeom prst="rect">
                       <a:avLst/>
                     </a:prstGeom>
+                    <a:ln>
+                      <a:solidFill>
+                        <a:schemeClr val="tx1"/>
+                      </a:solidFill>
+                    </a:ln>
                   </pic:spPr>
                 </pic:pic>
               </a:graphicData>
@@ -9230,8 +9613,8 @@
       <w:pPr>
         <w:pStyle w:val="Caption"/>
       </w:pPr>
-      <w:bookmarkStart w:id="58" w:name="_Ref445375598"/>
-      <w:bookmarkStart w:id="59" w:name="_Toc447091841"/>
+      <w:bookmarkStart w:id="59" w:name="_Ref445375598"/>
+      <w:bookmarkStart w:id="60" w:name="_Toc447091841"/>
       <w:r>
         <w:t xml:space="preserve">Figure </w:t>
       </w:r>
@@ -9243,11 +9626,11 @@
           <w:t>17</w:t>
         </w:r>
       </w:fldSimple>
-      <w:bookmarkEnd w:id="58"/>
+      <w:bookmarkEnd w:id="59"/>
       <w:r>
         <w:t>. NIST SP 800-53 database: AC-2 summary.</w:t>
       </w:r>
-      <w:bookmarkEnd w:id="59"/>
+      <w:bookmarkEnd w:id="60"/>
     </w:p>
     <w:p>
       <w:pPr>
@@ -9257,11 +9640,10 @@
         <w:rPr>
           <w:noProof/>
         </w:rPr>
-        <w:lastRenderedPageBreak/>
         <w:drawing>
-          <wp:inline distT="0" distB="0" distL="0" distR="0" wp14:anchorId="15ABAB76" wp14:editId="75DD8B88">
+          <wp:inline distT="0" distB="0" distL="0" distR="0" wp14:anchorId="15ABAB76" wp14:editId="233A4906">
             <wp:extent cx="5486400" cy="3822192"/>
-            <wp:effectExtent l="0" t="0" r="0" b="6985"/>
+            <wp:effectExtent l="19050" t="19050" r="19050" b="26035"/>
             <wp:docPr id="20" name="Picture 20"/>
             <wp:cNvGraphicFramePr>
               <a:graphicFrameLocks xmlns:a="http://schemas.openxmlformats.org/drawingml/2006/main" noChangeAspect="1"/>
@@ -9293,6 +9675,11 @@
                     <a:prstGeom prst="rect">
                       <a:avLst/>
                     </a:prstGeom>
+                    <a:ln>
+                      <a:solidFill>
+                        <a:schemeClr val="tx1"/>
+                      </a:solidFill>
+                    </a:ln>
                   </pic:spPr>
                 </pic:pic>
               </a:graphicData>
@@ -9305,8 +9692,8 @@
       <w:pPr>
         <w:pStyle w:val="Caption"/>
       </w:pPr>
-      <w:bookmarkStart w:id="60" w:name="_Ref445377537"/>
-      <w:bookmarkStart w:id="61" w:name="_Toc447091842"/>
+      <w:bookmarkStart w:id="61" w:name="_Ref445377537"/>
+      <w:bookmarkStart w:id="62" w:name="_Toc447091842"/>
       <w:r>
         <w:t xml:space="preserve">Figure </w:t>
       </w:r>
@@ -9318,11 +9705,11 @@
           <w:t>18</w:t>
         </w:r>
       </w:fldSimple>
-      <w:bookmarkEnd w:id="60"/>
+      <w:bookmarkEnd w:id="61"/>
       <w:r>
         <w:t>. NIST SP 800-53 database: AC-2 description.</w:t>
       </w:r>
-      <w:bookmarkEnd w:id="61"/>
+      <w:bookmarkEnd w:id="62"/>
     </w:p>
     <w:p>
       <w:pPr>
@@ -9332,10 +9719,11 @@
         <w:rPr>
           <w:noProof/>
         </w:rPr>
+        <w:lastRenderedPageBreak/>
         <w:drawing>
-          <wp:inline distT="0" distB="0" distL="0" distR="0" wp14:anchorId="59B68716" wp14:editId="4A69413D">
+          <wp:inline distT="0" distB="0" distL="0" distR="0" wp14:anchorId="59B68716" wp14:editId="6263AB42">
             <wp:extent cx="5486400" cy="2569464"/>
-            <wp:effectExtent l="0" t="0" r="0" b="2540"/>
+            <wp:effectExtent l="19050" t="19050" r="19050" b="21590"/>
             <wp:docPr id="21" name="Picture 21"/>
             <wp:cNvGraphicFramePr>
               <a:graphicFrameLocks xmlns:a="http://schemas.openxmlformats.org/drawingml/2006/main" noChangeAspect="1"/>
@@ -9367,6 +9755,11 @@
                     <a:prstGeom prst="rect">
                       <a:avLst/>
                     </a:prstGeom>
+                    <a:ln>
+                      <a:solidFill>
+                        <a:schemeClr val="tx1"/>
+                      </a:solidFill>
+                    </a:ln>
                   </pic:spPr>
                 </pic:pic>
               </a:graphicData>
@@ -9379,8 +9772,8 @@
       <w:pPr>
         <w:pStyle w:val="Caption"/>
       </w:pPr>
-      <w:bookmarkStart w:id="62" w:name="_Ref445391630"/>
-      <w:bookmarkStart w:id="63" w:name="_Toc447091843"/>
+      <w:bookmarkStart w:id="63" w:name="_Ref445391630"/>
+      <w:bookmarkStart w:id="64" w:name="_Toc447091843"/>
       <w:r>
         <w:t xml:space="preserve">Figure </w:t>
       </w:r>
@@ -9392,15 +9785,21 @@
           <w:t>19</w:t>
         </w:r>
       </w:fldSimple>
-      <w:bookmarkEnd w:id="62"/>
+      <w:bookmarkEnd w:id="63"/>
       <w:r>
         <w:t>. NIST SP 800-82 ICS Overlay definition: AC-2.</w:t>
       </w:r>
-      <w:bookmarkEnd w:id="63"/>
-    </w:p>
-    <w:p>
-      <w:r>
-        <w:t xml:space="preserve">The analyst now clicks on the pushbutton with the factory image in </w:t>
+      <w:bookmarkEnd w:id="64"/>
+    </w:p>
+    <w:p>
+      <w:r>
+        <w:t xml:space="preserve">The analyst now clicks on the </w:t>
+      </w:r>
+      <w:r>
+        <w:t>button</w:t>
+      </w:r>
+      <w:r>
+        <w:t xml:space="preserve"> with the factory image in </w:t>
       </w:r>
       <w:r>
         <w:fldChar w:fldCharType="begin"/>
@@ -9424,7 +9823,10 @@
         <w:fldChar w:fldCharType="end"/>
       </w:r>
       <w:r>
-        <w:t>, to the right of the AC-2 pushbutton</w:t>
+        <w:t xml:space="preserve">, to the right of the AC-2 </w:t>
+      </w:r>
+      <w:r>
+        <w:t>button</w:t>
       </w:r>
       <w:r>
         <w:t xml:space="preserve">, to view AC-2’s tailoring guidance in the NIST SP 800-82 Industrial Control System overlay. The overlay guidance </w:t>
@@ -9475,216 +9877,216 @@
         <w:t>ompensating</w:t>
       </w:r>
       <w:r>
-        <w:t xml:space="preserve"> controls are alternatives, for when the NIST SP 800-53 recommendations are not </w:t>
+        <w:t xml:space="preserve"> controls are alternatives, for when the NIST SP 800-53 recommendations are not feasible, that provide comparable protection. The compensating controls mentioned in </w:t>
+      </w:r>
+      <w:r>
+        <w:fldChar w:fldCharType="begin"/>
+      </w:r>
+      <w:r>
+        <w:instrText xml:space="preserve"> REF _Ref445391630 \h </w:instrText>
+      </w:r>
+      <w:r>
+        <w:fldChar w:fldCharType="separate"/>
+      </w:r>
+      <w:r>
+        <w:t xml:space="preserve">Figure </w:t>
+      </w:r>
+      <w:r>
+        <w:rPr>
+          <w:noProof/>
+        </w:rPr>
+        <w:t>19</w:t>
+      </w:r>
+      <w:r>
+        <w:fldChar w:fldCharType="end"/>
+      </w:r>
+      <w:r>
+        <w:t xml:space="preserve"> </w:t>
+      </w:r>
+      <w:r>
+        <w:t>meet requirements</w:t>
+      </w:r>
+      <w:r>
+        <w:t xml:space="preserve"> specific to ICS.</w:t>
+      </w:r>
+      <w:r>
+        <w:t xml:space="preserve"> For example, an </w:t>
+      </w:r>
+      <w:r>
+        <w:t xml:space="preserve">ICS </w:t>
+      </w:r>
+      <w:r>
+        <w:t xml:space="preserve">may have limited network connectivity and </w:t>
+      </w:r>
+      <w:r>
+        <w:t xml:space="preserve">only a small number of potential users, </w:t>
+      </w:r>
+      <w:r>
+        <w:t xml:space="preserve">making </w:t>
+      </w:r>
+      <w:r>
+        <w:t xml:space="preserve">physical security measures </w:t>
+      </w:r>
+      <w:r>
+        <w:t xml:space="preserve">possibly </w:t>
+      </w:r>
+      <w:r>
+        <w:t>more cost-effective than account management</w:t>
+      </w:r>
+      <w:r>
+        <w:t xml:space="preserve"> (</w:t>
+      </w:r>
+      <w:r>
+        <w:t>where</w:t>
+      </w:r>
+      <w:r>
+        <w:t xml:space="preserve"> information processing overhead might impact performance)</w:t>
+      </w:r>
+      <w:r>
+        <w:t>.</w:t>
+      </w:r>
+      <w:r>
+        <w:t xml:space="preserve"> </w:t>
+      </w:r>
+      <w:r>
+        <w:t>Using</w:t>
+      </w:r>
+      <w:r>
+        <w:t xml:space="preserve"> the NIST SP 800-82 guidance as a starting point</w:t>
+      </w:r>
+      <w:r>
+        <w:t>,</w:t>
+      </w:r>
+      <w:r>
+        <w:t xml:space="preserve"> </w:t>
+      </w:r>
+      <w:r>
+        <w:t>the analyst proceeds to tailor</w:t>
+      </w:r>
+      <w:r>
+        <w:t xml:space="preserve"> AC-2</w:t>
+      </w:r>
+      <w:r>
+        <w:t xml:space="preserve"> using Baseline Tailor’s Security Control Editor tab</w:t>
+      </w:r>
+      <w:r>
+        <w:t>.</w:t>
+      </w:r>
+    </w:p>
+    <w:p>
+      <w:r>
+        <w:t xml:space="preserve">To summarize, the </w:t>
+      </w:r>
+      <w:r>
+        <w:t>scenario</w:t>
+      </w:r>
+      <w:r>
+        <w:t xml:space="preserve"> discussed in th</w:t>
+      </w:r>
+      <w:r>
+        <w:t>is</w:t>
+      </w:r>
+      <w:r>
+        <w:t xml:space="preserve"> se</w:t>
+      </w:r>
+      <w:r>
+        <w:t xml:space="preserve">ction shows how Baseline Tailor can increase the utility of the Framework Core, NIST SP 800-53 database, and NIST SP 800-82 ICS overlay. </w:t>
+      </w:r>
+      <w:r>
+        <w:t xml:space="preserve">Baseline Tailor </w:t>
+      </w:r>
+      <w:r>
+        <w:t xml:space="preserve">not only </w:t>
+      </w:r>
+      <w:r>
+        <w:t xml:space="preserve">provides a single user interface </w:t>
+      </w:r>
+      <w:r>
+        <w:t>bring</w:t>
+      </w:r>
+      <w:r>
+        <w:t>ing</w:t>
+      </w:r>
+      <w:r>
+        <w:t xml:space="preserve"> them all </w:t>
+      </w:r>
+      <w:r>
+        <w:t>together,</w:t>
+      </w:r>
+      <w:r>
+        <w:t xml:space="preserve"> but also </w:t>
+      </w:r>
+      <w:r>
+        <w:t>derives important</w:t>
+      </w:r>
+      <w:r>
+        <w:t xml:space="preserve"> inter-relationships. </w:t>
+      </w:r>
+      <w:r>
+        <w:t>As the example showed, a Framework Profile can be used to</w:t>
+      </w:r>
+      <w:r>
+        <w:t xml:space="preserve"> </w:t>
+      </w:r>
+      <w:r>
+        <w:t>limit</w:t>
+      </w:r>
+      <w:r>
+        <w:t xml:space="preserve"> the Security Control Editor tab’s “Control family” and “Control”</w:t>
+      </w:r>
+      <w:r>
+        <w:t xml:space="preserve"> drop-down choices to the subset of NIST SP 800-53 security controls likely to be most relevant to the Profile. Also, the Cross References tab can be used as a metric for </w:t>
+      </w:r>
+      <w:r>
+        <w:t xml:space="preserve">a </w:t>
+      </w:r>
+      <w:r>
+        <w:t>security control’s importance with respect to the Framework Core.</w:t>
+      </w:r>
+    </w:p>
+    <w:p>
+      <w:pPr>
+        <w:pStyle w:val="Heading1"/>
+      </w:pPr>
+      <w:bookmarkStart w:id="65" w:name="_Ref445460118"/>
+      <w:bookmarkStart w:id="66" w:name="_Toc447097807"/>
+      <w:r>
+        <w:t>XML Formats</w:t>
+      </w:r>
+      <w:bookmarkEnd w:id="65"/>
+      <w:bookmarkEnd w:id="66"/>
+    </w:p>
+    <w:p>
+      <w:r>
+        <w:t xml:space="preserve">Baseline Tailor produces two types of XML data: data representing a Framework Profile and data representing a tailored security control. The Framework Profile XML format shown in </w:t>
+      </w:r>
+      <w:r>
+        <w:fldChar w:fldCharType="begin"/>
+      </w:r>
+      <w:r>
+        <w:instrText xml:space="preserve"> REF _Ref437527061 \h </w:instrText>
+      </w:r>
+      <w:r>
+        <w:fldChar w:fldCharType="separate"/>
+      </w:r>
+      <w:r>
+        <w:t xml:space="preserve">Figure </w:t>
+      </w:r>
+      <w:r>
+        <w:rPr>
+          <w:noProof/>
+        </w:rPr>
+        <w:t>13</w:t>
+      </w:r>
+      <w:r>
+        <w:fldChar w:fldCharType="end"/>
+      </w:r>
+      <w:r>
+        <w:t xml:space="preserve"> is very simple. Its representation is limited to only the identifier of each subcategory </w:t>
       </w:r>
       <w:r>
         <w:lastRenderedPageBreak/>
-        <w:t xml:space="preserve">feasible, that provide comparable protection. The compensating controls mentioned in </w:t>
-      </w:r>
-      <w:r>
-        <w:fldChar w:fldCharType="begin"/>
-      </w:r>
-      <w:r>
-        <w:instrText xml:space="preserve"> REF _Ref445391630 \h </w:instrText>
-      </w:r>
-      <w:r>
-        <w:fldChar w:fldCharType="separate"/>
-      </w:r>
-      <w:r>
-        <w:t xml:space="preserve">Figure </w:t>
-      </w:r>
-      <w:r>
-        <w:rPr>
-          <w:noProof/>
-        </w:rPr>
-        <w:t>19</w:t>
-      </w:r>
-      <w:r>
-        <w:fldChar w:fldCharType="end"/>
-      </w:r>
-      <w:r>
-        <w:t xml:space="preserve"> </w:t>
-      </w:r>
-      <w:r>
-        <w:t>meet requirements</w:t>
-      </w:r>
-      <w:r>
-        <w:t xml:space="preserve"> specific to ICS.</w:t>
-      </w:r>
-      <w:r>
-        <w:t xml:space="preserve"> For example, an </w:t>
-      </w:r>
-      <w:r>
-        <w:t xml:space="preserve">ICS </w:t>
-      </w:r>
-      <w:r>
-        <w:t xml:space="preserve">may have limited network connectivity and </w:t>
-      </w:r>
-      <w:r>
-        <w:t xml:space="preserve">only a small number of potential users, </w:t>
-      </w:r>
-      <w:r>
-        <w:t xml:space="preserve">making </w:t>
-      </w:r>
-      <w:r>
-        <w:t xml:space="preserve">physical security measures </w:t>
-      </w:r>
-      <w:r>
-        <w:t xml:space="preserve">possibly </w:t>
-      </w:r>
-      <w:r>
-        <w:t>more cost-effective than account management</w:t>
-      </w:r>
-      <w:r>
-        <w:t xml:space="preserve"> (</w:t>
-      </w:r>
-      <w:r>
-        <w:t>where</w:t>
-      </w:r>
-      <w:r>
-        <w:t xml:space="preserve"> information processing overhead might impact performance)</w:t>
-      </w:r>
-      <w:r>
-        <w:t>.</w:t>
-      </w:r>
-      <w:r>
-        <w:t xml:space="preserve"> </w:t>
-      </w:r>
-      <w:r>
-        <w:t>Using</w:t>
-      </w:r>
-      <w:r>
-        <w:t xml:space="preserve"> the NIST SP 800-82 guidance as a starting point</w:t>
-      </w:r>
-      <w:r>
-        <w:t>,</w:t>
-      </w:r>
-      <w:r>
-        <w:t xml:space="preserve"> </w:t>
-      </w:r>
-      <w:r>
-        <w:t>the analyst proceeds to tailor</w:t>
-      </w:r>
-      <w:r>
-        <w:t xml:space="preserve"> AC-2</w:t>
-      </w:r>
-      <w:r>
-        <w:t xml:space="preserve"> using Baseline Tailor’s Security Control Editor tab</w:t>
-      </w:r>
-      <w:r>
-        <w:t>.</w:t>
-      </w:r>
-    </w:p>
-    <w:p>
-      <w:r>
-        <w:t xml:space="preserve">To summarize, the </w:t>
-      </w:r>
-      <w:r>
-        <w:t>scenario</w:t>
-      </w:r>
-      <w:r>
-        <w:t xml:space="preserve"> discussed in th</w:t>
-      </w:r>
-      <w:r>
-        <w:t>is</w:t>
-      </w:r>
-      <w:r>
-        <w:t xml:space="preserve"> se</w:t>
-      </w:r>
-      <w:r>
-        <w:t xml:space="preserve">ction shows how Baseline Tailor can increase the utility of the Framework Core, NIST SP 800-53 database, and NIST SP 800-82 ICS overlay. </w:t>
-      </w:r>
-      <w:r>
-        <w:t xml:space="preserve">Baseline Tailor </w:t>
-      </w:r>
-      <w:r>
-        <w:t xml:space="preserve">not only </w:t>
-      </w:r>
-      <w:r>
-        <w:t xml:space="preserve">provides a single user interface </w:t>
-      </w:r>
-      <w:r>
-        <w:t>bring</w:t>
-      </w:r>
-      <w:r>
-        <w:t>ing</w:t>
-      </w:r>
-      <w:r>
-        <w:t xml:space="preserve"> them all </w:t>
-      </w:r>
-      <w:r>
-        <w:t>together,</w:t>
-      </w:r>
-      <w:r>
-        <w:t xml:space="preserve"> but also </w:t>
-      </w:r>
-      <w:r>
-        <w:t>derives important</w:t>
-      </w:r>
-      <w:r>
-        <w:t xml:space="preserve"> inter-relationships. </w:t>
-      </w:r>
-      <w:r>
-        <w:t>As the example showed, a Framework Profile can be used to</w:t>
-      </w:r>
-      <w:r>
-        <w:t xml:space="preserve"> </w:t>
-      </w:r>
-      <w:r>
-        <w:t>limit</w:t>
-      </w:r>
-      <w:r>
-        <w:t xml:space="preserve"> the Security Control Editor tab’s “Control family” and “Control”</w:t>
-      </w:r>
-      <w:r>
-        <w:t xml:space="preserve"> drop-down choices to the subset of NIST SP 800-53 security controls likely to be most relevant to the Profile. Also, the Cross References tab can be used as a metric for </w:t>
-      </w:r>
-      <w:r>
-        <w:t xml:space="preserve">a </w:t>
-      </w:r>
-      <w:r>
-        <w:t>security control’s importance with respect to the Framework Core.</w:t>
-      </w:r>
-    </w:p>
-    <w:p>
-      <w:pPr>
-        <w:pStyle w:val="Heading1"/>
-      </w:pPr>
-      <w:bookmarkStart w:id="64" w:name="_Ref445460118"/>
-      <w:bookmarkStart w:id="65" w:name="_Toc447097807"/>
-      <w:r>
-        <w:t>XML Formats</w:t>
-      </w:r>
-      <w:bookmarkEnd w:id="64"/>
-      <w:bookmarkEnd w:id="65"/>
-    </w:p>
-    <w:p>
-      <w:r>
-        <w:t xml:space="preserve">Baseline Tailor produces two types of XML data: data representing a Framework Profile and data representing a tailored security control. The Framework Profile XML format shown in </w:t>
-      </w:r>
-      <w:r>
-        <w:fldChar w:fldCharType="begin"/>
-      </w:r>
-      <w:r>
-        <w:instrText xml:space="preserve"> REF _Ref437527061 \h </w:instrText>
-      </w:r>
-      <w:r>
-        <w:fldChar w:fldCharType="separate"/>
-      </w:r>
-      <w:r>
-        <w:t xml:space="preserve">Figure </w:t>
-      </w:r>
-      <w:r>
-        <w:rPr>
-          <w:noProof/>
-        </w:rPr>
-        <w:t>13</w:t>
-      </w:r>
-      <w:r>
-        <w:fldChar w:fldCharType="end"/>
-      </w:r>
-      <w:r>
-        <w:t xml:space="preserve"> is very simple. Its representation is limited to only the identifier of each subcategory included in the Profile</w:t>
+        <w:t>included in the Profile</w:t>
       </w:r>
       <w:r>
         <w:t>.</w:t>
@@ -9898,406 +10300,366 @@
       <w:r>
         <w:t xml:space="preserve">Links to the aforementioned XML resources, including annotated schemas for validation, are available at </w:t>
       </w:r>
+      <w:fldSimple w:instr=" DOCPROPERTY  &quot;Source Code&quot;  \* MERGEFORMAT ">
+        <w:r>
+          <w:t>https://github.com/usnistgov/sctools</w:t>
+        </w:r>
+      </w:fldSimple>
+      <w:r>
+        <w:t>.</w:t>
+      </w:r>
+    </w:p>
+    <w:p>
+      <w:pPr>
+        <w:pStyle w:val="Heading1"/>
+      </w:pPr>
+      <w:bookmarkStart w:id="67" w:name="_Toc447097808"/>
+      <w:bookmarkStart w:id="68" w:name="_Ref447287929"/>
+      <w:r>
+        <w:t>Concluding Remarks</w:t>
+      </w:r>
+      <w:bookmarkEnd w:id="67"/>
+      <w:bookmarkEnd w:id="68"/>
+    </w:p>
+    <w:p>
+      <w:r>
+        <w:t xml:space="preserve">This guide documented the Baseline Tailor </w:t>
+      </w:r>
+      <w:r>
+        <w:t xml:space="preserve">software application and discussed </w:t>
+      </w:r>
+      <w:r>
+        <w:t>some</w:t>
+      </w:r>
+      <w:r>
+        <w:t xml:space="preserve"> usage scenarios. </w:t>
+      </w:r>
+      <w:r>
+        <w:t xml:space="preserve">These </w:t>
+      </w:r>
+      <w:r>
+        <w:t>examples</w:t>
+      </w:r>
+      <w:r>
+        <w:t xml:space="preserve"> are not exhaustive. </w:t>
+      </w:r>
+      <w:r>
+        <w:t xml:space="preserve">Many organizations – public as well as private sector – </w:t>
+      </w:r>
+      <w:r>
+        <w:t>use</w:t>
+      </w:r>
+      <w:r>
+        <w:t xml:space="preserve"> t</w:t>
+      </w:r>
+      <w:r>
+        <w:t xml:space="preserve">he Cybersecurity Framework, NIST SP 800-53, and NIST SP 800-82 </w:t>
+      </w:r>
+      <w:r>
+        <w:t>s</w:t>
+      </w:r>
+      <w:r>
+        <w:t>pecifications. As these organizations gain experience</w:t>
+      </w:r>
+      <w:r>
+        <w:t xml:space="preserve"> with the specifications</w:t>
+      </w:r>
+      <w:r>
+        <w:t>, and as new groups turn to the</w:t>
+      </w:r>
+      <w:r>
+        <w:t>m</w:t>
+      </w:r>
+      <w:r>
+        <w:t xml:space="preserve"> in response to </w:t>
+      </w:r>
+      <w:r>
+        <w:t>an ever-increasing cyber threat landscape</w:t>
+      </w:r>
+      <w:r>
+        <w:t xml:space="preserve">, </w:t>
+      </w:r>
+      <w:r>
+        <w:t>additional</w:t>
+      </w:r>
+      <w:r>
+        <w:t xml:space="preserve"> </w:t>
+      </w:r>
+      <w:r>
+        <w:t xml:space="preserve">potential uses for </w:t>
+      </w:r>
+      <w:r>
+        <w:t>Baseline Tailor are likely to emerge.</w:t>
+      </w:r>
+    </w:p>
+    <w:p>
+      <w:r>
+        <w:t xml:space="preserve">Although it has already proven itself useful for internal NIST projects, the current </w:t>
+      </w:r>
+      <w:r>
+        <w:t xml:space="preserve">Baseline Tailor </w:t>
+      </w:r>
+      <w:r>
+        <w:t xml:space="preserve">implementation </w:t>
+      </w:r>
+      <w:r>
+        <w:t xml:space="preserve">is imperfect and incomplete. </w:t>
+      </w:r>
+      <w:r>
+        <w:t xml:space="preserve">A number of known issues exist. Section </w:t>
+      </w:r>
       <w:r>
         <w:fldChar w:fldCharType="begin"/>
       </w:r>
       <w:r>
-        <w:instrText xml:space="preserve"> DOCPROPERTY  "Source Code"  \* MERGEFORMAT </w:instrText>
+        <w:instrText xml:space="preserve"> REF _Ref445460118 \r \h </w:instrText>
       </w:r>
       <w:r>
         <w:fldChar w:fldCharType="separate"/>
       </w:r>
       <w:r>
-        <w:t>https://github.com/usnistgov/sctools</w:t>
+        <w:t>5</w:t>
       </w:r>
       <w:r>
         <w:fldChar w:fldCharType="end"/>
       </w:r>
       <w:r>
+        <w:t xml:space="preserve"> mentioned one of them, the paucity of the Framework Profile XML representation. Another </w:t>
+      </w:r>
+      <w:r>
+        <w:t xml:space="preserve">issue is </w:t>
+      </w:r>
+      <w:r>
+        <w:t>an</w:t>
+      </w:r>
+      <w:r>
+        <w:t xml:space="preserve"> </w:t>
+      </w:r>
+      <w:r>
+        <w:t>in</w:t>
+      </w:r>
+      <w:r>
+        <w:t>ability to import an existing tailored control. Such a feature would enable composability, for example perfo</w:t>
+      </w:r>
+      <w:r>
+        <w:t>rming additional tailoring on a control from the</w:t>
+      </w:r>
+      <w:r>
+        <w:t xml:space="preserve"> </w:t>
+      </w:r>
+      <w:r>
+        <w:t>NIST SP 800-82</w:t>
+      </w:r>
+      <w:r>
+        <w:t xml:space="preserve"> overlay. </w:t>
+      </w:r>
+      <w:r>
+        <w:t>A third</w:t>
+      </w:r>
+      <w:r>
+        <w:t xml:space="preserve"> limitation is lack of support for NIST SP 800-53 assignment and selection parameters, which allow organizations to define organization-specific values associated with controls.</w:t>
+      </w:r>
+      <w:r>
+        <w:t xml:space="preserve"> </w:t>
+      </w:r>
+      <w:r>
+        <w:t>A more complete list of issues</w:t>
+      </w:r>
+      <w:r>
+        <w:t>,</w:t>
+      </w:r>
+      <w:r>
+        <w:t xml:space="preserve"> </w:t>
+      </w:r>
+      <w:r>
+        <w:t>including</w:t>
+      </w:r>
+      <w:r>
+        <w:t xml:space="preserve"> bugs</w:t>
+      </w:r>
+      <w:r>
+        <w:t>,</w:t>
+      </w:r>
+      <w:r>
+        <w:t xml:space="preserve"> is available on GitHub at </w:t>
+      </w:r>
+      <w:fldSimple w:instr=" DOCPROPERTY  &quot;Source Code&quot;  \* MERGEFORMAT ">
+        <w:r>
+          <w:t>https://github.com/usnistgov/sctools</w:t>
+        </w:r>
+      </w:fldSimple>
+      <w:r>
         <w:t>.</w:t>
       </w:r>
     </w:p>
     <w:p>
-      <w:pPr>
-        <w:pStyle w:val="Heading1"/>
-      </w:pPr>
-      <w:bookmarkStart w:id="66" w:name="_Toc447097808"/>
-      <w:bookmarkStart w:id="67" w:name="_Ref447287929"/>
+      <w:r>
+        <w:t xml:space="preserve">All three of the NIST specifications Baseline Tailor supports – the Cybersecurity Framework, NIST SP 800-53, and NIST SP 800-82 – </w:t>
+      </w:r>
+      <w:r>
+        <w:t>receive</w:t>
+      </w:r>
+      <w:r>
+        <w:t xml:space="preserve"> periodic </w:t>
+      </w:r>
+      <w:r>
+        <w:t xml:space="preserve">updates </w:t>
+      </w:r>
+      <w:r>
+        <w:t xml:space="preserve">in response to public </w:t>
+      </w:r>
       <w:r>
         <w:lastRenderedPageBreak/>
-        <w:t>Concluding Remarks</w:t>
-      </w:r>
-      <w:bookmarkEnd w:id="66"/>
-      <w:bookmarkEnd w:id="67"/>
-    </w:p>
-    <w:p>
-      <w:r>
-        <w:t xml:space="preserve">This guide documented the Baseline Tailor </w:t>
-      </w:r>
-      <w:r>
-        <w:t xml:space="preserve">software application and discussed </w:t>
-      </w:r>
-      <w:r>
-        <w:t>some</w:t>
-      </w:r>
-      <w:r>
-        <w:t xml:space="preserve"> usage scenarios. </w:t>
-      </w:r>
-      <w:r>
-        <w:t xml:space="preserve">These </w:t>
-      </w:r>
-      <w:r>
-        <w:t>examples</w:t>
-      </w:r>
-      <w:r>
-        <w:t xml:space="preserve"> are not exhaustive. </w:t>
-      </w:r>
-      <w:r>
-        <w:t xml:space="preserve">Many organizations – public as well as private sector – </w:t>
-      </w:r>
-      <w:r>
-        <w:t>use</w:t>
-      </w:r>
-      <w:r>
-        <w:t xml:space="preserve"> t</w:t>
-      </w:r>
-      <w:r>
-        <w:t xml:space="preserve">he Cybersecurity Framework, NIST SP 800-53, and NIST SP 800-82 </w:t>
-      </w:r>
-      <w:r>
-        <w:t>s</w:t>
-      </w:r>
-      <w:r>
-        <w:t>pecifications. As these organizations gain experience</w:t>
-      </w:r>
-      <w:r>
-        <w:t xml:space="preserve"> with the specifications</w:t>
-      </w:r>
-      <w:r>
-        <w:t>, and as new groups turn to the</w:t>
-      </w:r>
-      <w:r>
-        <w:t>m</w:t>
-      </w:r>
-      <w:r>
-        <w:t xml:space="preserve"> in response to </w:t>
-      </w:r>
-      <w:r>
-        <w:t>an ever-increasing cyber threat landscape</w:t>
+        <w:t>comments</w:t>
+      </w:r>
+      <w:r>
+        <w:t>, new research</w:t>
+      </w:r>
+      <w:r>
+        <w:t xml:space="preserve"> results</w:t>
+      </w:r>
+      <w:r>
+        <w:t>, and implementation experience</w:t>
+      </w:r>
+      <w:r>
+        <w:t xml:space="preserve">. </w:t>
+      </w:r>
+      <w:r>
+        <w:t>Indeed</w:t>
       </w:r>
       <w:r>
         <w:t xml:space="preserve">, </w:t>
       </w:r>
       <w:r>
-        <w:t>additional</w:t>
+        <w:t>as of April 2016</w:t>
+      </w:r>
+      <w:r>
+        <w:t xml:space="preserve">, work on </w:t>
+      </w:r>
+      <w:r>
+        <w:t xml:space="preserve">the next version of </w:t>
+      </w:r>
+      <w:r>
+        <w:t xml:space="preserve">NIST SP 800-53 </w:t>
+      </w:r>
+      <w:r>
+        <w:t>is underway</w:t>
+      </w:r>
+      <w:r>
+        <w:t>,</w:t>
       </w:r>
       <w:r>
         <w:t xml:space="preserve"> </w:t>
       </w:r>
       <w:r>
-        <w:t xml:space="preserve">potential uses for </w:t>
-      </w:r>
-      <w:r>
-        <w:t>Baseline Tailor are likely to emerge.</w:t>
-      </w:r>
-    </w:p>
-    <w:p>
-      <w:r>
-        <w:t xml:space="preserve">Although it has already proven itself useful for internal NIST projects, the current </w:t>
-      </w:r>
-      <w:r>
-        <w:t xml:space="preserve">Baseline Tailor </w:t>
-      </w:r>
-      <w:r>
-        <w:t xml:space="preserve">implementation </w:t>
-      </w:r>
-      <w:r>
-        <w:t xml:space="preserve">is imperfect and incomplete. </w:t>
-      </w:r>
-      <w:r>
-        <w:t xml:space="preserve">A number of known issues exist. Section </w:t>
-      </w:r>
-      <w:r>
         <w:fldChar w:fldCharType="begin"/>
       </w:r>
       <w:r>
-        <w:instrText xml:space="preserve"> REF _Ref445460118 \r \h </w:instrText>
+        <w:instrText xml:space="preserve"> ADDIN ZOTERO_ITEM CSL_CITATION {"citationID":"1kn3iauhhh","properties":{"formattedCitation":"[10]","plainCitation":"[10]"},"citationItems":[{"id":446,"uris":["http://zotero.org/users/118749/items/RQ8K6Z7B"],"uri":["http://zotero.org/users/118749/items/RQ8K6Z7B"],"itemData":{"id":446,"type":"webpage","title":"NIST Computer Security Publications - Drafts","URL":"http://csrc.nist.gov/publications/PubsDrafts.html#800-53r5","accessed":{"date-parts":[["2016",4,1]]}}}],"schema":"https://github.com/citation-style-language/schema/raw/master/csl-citation.json"} </w:instrText>
       </w:r>
       <w:r>
         <w:fldChar w:fldCharType="separate"/>
       </w:r>
       <w:r>
-        <w:t>5</w:t>
+        <w:t>[10]</w:t>
       </w:r>
       <w:r>
         <w:fldChar w:fldCharType="end"/>
       </w:r>
       <w:r>
-        <w:t xml:space="preserve"> mentioned one of them, the paucity of the Framework Profile XML representation. Another </w:t>
-      </w:r>
-      <w:r>
-        <w:t xml:space="preserve">issue is </w:t>
-      </w:r>
-      <w:r>
-        <w:t>an</w:t>
+        <w:t xml:space="preserve"> and </w:t>
+      </w:r>
+      <w:r>
+        <w:t>NIST</w:t>
+      </w:r>
+      <w:r>
+        <w:t xml:space="preserve"> is in the midst of determining </w:t>
+      </w:r>
+      <w:r>
+        <w:t xml:space="preserve">how to further advance the </w:t>
+      </w:r>
+      <w:r>
+        <w:t>Cybersecurity Framework.</w:t>
+      </w:r>
+      <w:r>
+        <w:rPr>
+          <w:rStyle w:val="FootnoteReference"/>
+        </w:rPr>
+        <w:footnoteReference w:id="6"/>
       </w:r>
       <w:r>
         <w:t xml:space="preserve"> </w:t>
       </w:r>
       <w:r>
-        <w:t>in</w:t>
-      </w:r>
-      <w:r>
-        <w:t>ability to import an existing tailored control. Such a feature would enable composability, for example perfo</w:t>
-      </w:r>
-      <w:r>
-        <w:t>rming additional tailoring on a control from the</w:t>
+        <w:t xml:space="preserve">Any </w:t>
+      </w:r>
+      <w:r>
+        <w:t>upcoming modifications</w:t>
+      </w:r>
+      <w:r>
+        <w:t xml:space="preserve"> to the Framework Core, security control catalog, </w:t>
+      </w:r>
+      <w:r>
+        <w:t xml:space="preserve">NIST SP 800-53 tailoring methodology, </w:t>
+      </w:r>
+      <w:r>
+        <w:t xml:space="preserve">or ICS overlay </w:t>
+      </w:r>
+      <w:r>
+        <w:t>would likely</w:t>
       </w:r>
       <w:r>
         <w:t xml:space="preserve"> </w:t>
       </w:r>
       <w:r>
-        <w:t>NIST SP 800-82</w:t>
-      </w:r>
-      <w:r>
-        <w:t xml:space="preserve"> overlay. </w:t>
-      </w:r>
-      <w:r>
-        <w:t>A third</w:t>
-      </w:r>
-      <w:r>
-        <w:t xml:space="preserve"> limitation is lack of support for NIST SP 800-53 assignment and selection parameters, which allow organizations to define organization-specific values associated with controls.</w:t>
+        <w:t xml:space="preserve">require </w:t>
+      </w:r>
+      <w:r>
+        <w:t xml:space="preserve">that </w:t>
+      </w:r>
+      <w:r>
+        <w:t xml:space="preserve">corresponding changes </w:t>
+      </w:r>
+      <w:r>
+        <w:t xml:space="preserve">be made </w:t>
+      </w:r>
+      <w:r>
+        <w:t xml:space="preserve">to </w:t>
+      </w:r>
+      <w:r>
+        <w:t>Baseline Tailor implementation</w:t>
       </w:r>
       <w:r>
         <w:t xml:space="preserve"> </w:t>
       </w:r>
       <w:r>
-        <w:t>A more complete list of issues</w:t>
-      </w:r>
-      <w:r>
-        <w:t>,</w:t>
-      </w:r>
-      <w:r>
-        <w:t xml:space="preserve"> </w:t>
-      </w:r>
-      <w:r>
-        <w:t>including</w:t>
-      </w:r>
-      <w:r>
-        <w:t xml:space="preserve"> bugs</w:t>
-      </w:r>
-      <w:r>
-        <w:t>,</w:t>
-      </w:r>
-      <w:r>
-        <w:t xml:space="preserve"> is available on GitHub at </w:t>
-      </w:r>
-      <w:r>
-        <w:fldChar w:fldCharType="begin"/>
-      </w:r>
-      <w:r>
-        <w:instrText xml:space="preserve"> DOCPROPERTY  "Source Code"  \* MERGEFORMAT </w:instrText>
-      </w:r>
-      <w:r>
-        <w:fldChar w:fldCharType="separate"/>
-      </w:r>
-      <w:r>
-        <w:t>https://github.com/usnistgov/sctools</w:t>
-      </w:r>
-      <w:r>
-        <w:fldChar w:fldCharType="end"/>
+        <w:t xml:space="preserve">to maintain </w:t>
+      </w:r>
+      <w:r>
+        <w:t>compatibility</w:t>
       </w:r>
       <w:r>
         <w:t>.</w:t>
       </w:r>
     </w:p>
     <w:p>
-      <w:r>
-        <w:t xml:space="preserve">All three of the NIST specifications Baseline Tailor supports – the Cybersecurity Framework, NIST SP 800-53, and NIST SP 800-82 – </w:t>
-      </w:r>
-      <w:r>
-        <w:t>receive</w:t>
-      </w:r>
-      <w:r>
-        <w:t xml:space="preserve"> periodic </w:t>
-      </w:r>
-      <w:r>
-        <w:t xml:space="preserve">updates </w:t>
-      </w:r>
-      <w:r>
-        <w:t>in response to public comments</w:t>
-      </w:r>
-      <w:r>
-        <w:t>, new research</w:t>
-      </w:r>
-      <w:r>
-        <w:t xml:space="preserve"> results</w:t>
-      </w:r>
-      <w:r>
-        <w:t>, and implementation experience</w:t>
-      </w:r>
-      <w:r>
-        <w:t xml:space="preserve">. </w:t>
-      </w:r>
-      <w:r>
-        <w:t>Indeed</w:t>
-      </w:r>
-      <w:r>
-        <w:t xml:space="preserve">, </w:t>
-      </w:r>
-      <w:r>
-        <w:t>as of April 2016</w:t>
-      </w:r>
-      <w:r>
-        <w:t xml:space="preserve">, work on </w:t>
-      </w:r>
-      <w:r>
-        <w:t xml:space="preserve">the next version of </w:t>
-      </w:r>
-      <w:r>
-        <w:t xml:space="preserve">NIST SP 800-53 </w:t>
-      </w:r>
-      <w:r>
-        <w:t>is underway</w:t>
-      </w:r>
-      <w:r>
-        <w:t>,</w:t>
-      </w:r>
-      <w:r>
-        <w:t xml:space="preserve"> </w:t>
-      </w:r>
-      <w:r>
-        <w:fldChar w:fldCharType="begin"/>
-      </w:r>
-      <w:r>
-        <w:instrText xml:space="preserve"> ADDIN ZOTERO_ITEM CSL_CITATION {"citationID":"1kn3iauhhh","properties":{"formattedCitation":"[10]","plainCitation":"[10]"},"citationItems":[{"id":446,"uris":["http://zotero.org/users/118749/items/RQ8K6Z7B"],"uri":["http://zotero.org/users/118749/items/RQ8K6Z7B"],"itemData":{"id":446,"type":"webpage","title":"NIST Computer Security Publications - Drafts","URL":"http://csrc.nist.gov/publications/PubsDrafts.html#800-53r5","accessed":{"date-parts":[["2016",4,1]]}}}],"schema":"https://github.com/citation-style-language/schema/raw/master/csl-citation.json"} </w:instrText>
-      </w:r>
-      <w:r>
-        <w:fldChar w:fldCharType="separate"/>
-      </w:r>
-      <w:r>
-        <w:t>[10]</w:t>
-      </w:r>
-      <w:r>
-        <w:fldChar w:fldCharType="end"/>
-      </w:r>
-      <w:r>
-        <w:t xml:space="preserve"> and </w:t>
-      </w:r>
-      <w:r>
-        <w:t>NIST</w:t>
-      </w:r>
-      <w:r>
-        <w:t xml:space="preserve"> is in the midst of determining </w:t>
-      </w:r>
-      <w:r>
-        <w:t xml:space="preserve">how to further advance the </w:t>
-      </w:r>
-      <w:r>
-        <w:t>Cybersecurity Framework.</w:t>
-      </w:r>
-      <w:r>
-        <w:rPr>
-          <w:rStyle w:val="FootnoteReference"/>
-        </w:rPr>
-        <w:footnoteReference w:id="6"/>
-      </w:r>
-      <w:r>
-        <w:t xml:space="preserve"> </w:t>
-      </w:r>
-      <w:r>
-        <w:t xml:space="preserve">Any </w:t>
-      </w:r>
-      <w:r>
-        <w:t>upcoming modifications</w:t>
-      </w:r>
-      <w:r>
-        <w:t xml:space="preserve"> to the Framework Core, security control catalog, </w:t>
-      </w:r>
-      <w:r>
-        <w:t xml:space="preserve">NIST SP 800-53 tailoring methodology, </w:t>
-      </w:r>
-      <w:r>
-        <w:t xml:space="preserve">or ICS overlay </w:t>
-      </w:r>
-      <w:r>
-        <w:t>would likely</w:t>
-      </w:r>
-      <w:r>
-        <w:t xml:space="preserve"> </w:t>
-      </w:r>
-      <w:r>
-        <w:t xml:space="preserve">require </w:t>
-      </w:r>
-      <w:r>
-        <w:t xml:space="preserve">that </w:t>
-      </w:r>
-      <w:r>
-        <w:t xml:space="preserve">corresponding changes </w:t>
-      </w:r>
-      <w:r>
-        <w:t xml:space="preserve">be made </w:t>
-      </w:r>
-      <w:r>
-        <w:t xml:space="preserve">to </w:t>
-      </w:r>
-      <w:r>
-        <w:t>Baseline Tailor implementation</w:t>
-      </w:r>
-      <w:r>
-        <w:t xml:space="preserve"> </w:t>
-      </w:r>
-      <w:r>
-        <w:t xml:space="preserve">to maintain </w:t>
-      </w:r>
-      <w:r>
-        <w:t>compatibility</w:t>
-      </w:r>
-      <w:r>
-        <w:t>.</w:t>
-      </w:r>
-    </w:p>
-    <w:p>
-      <w:bookmarkStart w:id="68" w:name="_Toc447097809"/>
+      <w:bookmarkStart w:id="69" w:name="_Toc447097809"/>
       <w:r>
         <w:t xml:space="preserve">Baseline Tailor is a research prototype whose underlying purpose is to spur development of third-party software products that aid users of the Cybersecurity Framework and NIST SP 800-53 security controls. Would-be software developers are encouraged to obtain and experiment with the source code, available at </w:t>
       </w:r>
-      <w:r>
-        <w:fldChar w:fldCharType="begin"/>
-      </w:r>
-      <w:r>
-        <w:instrText xml:space="preserve"> DOCPROPERTY  "Source Code"  \* MERGEFORMAT </w:instrText>
-      </w:r>
-      <w:r>
-        <w:fldChar w:fldCharType="separate"/>
-      </w:r>
-      <w:r>
-        <w:t>https://github.com/usnistgov/sctools</w:t>
-      </w:r>
-      <w:r>
-        <w:fldChar w:fldCharType="end"/>
-      </w:r>
+      <w:fldSimple w:instr=" DOCPROPERTY  &quot;Source Code&quot;  \* MERGEFORMAT ">
+        <w:r>
+          <w:t>https://github.com/usnistgov/sctools</w:t>
+        </w:r>
+      </w:fldSimple>
       <w:r>
         <w:t xml:space="preserve">. For questions about the code, or about Baseline Tailor in general, please email the point of contact listed on the Baseline Tailor information page at </w:t>
       </w:r>
-      <w:r>
-        <w:fldChar w:fldCharType="begin"/>
-      </w:r>
-      <w:r>
-        <w:instrText xml:space="preserve"> DOCPROPERTY  "La</w:instrText>
-      </w:r>
-      <w:r>
-        <w:instrText xml:space="preserve">nding Page"  \* MERGEFORMAT </w:instrText>
-      </w:r>
-      <w:r>
-        <w:fldChar w:fldCharType="separate"/>
-      </w:r>
-      <w:r>
-        <w:t>http://www.nist.gov/el/msid/baselinetailor.cfm</w:t>
-      </w:r>
-      <w:r>
-        <w:fldChar w:fldCharType="end"/>
-      </w:r>
+      <w:fldSimple w:instr=" DOCPROPERTY  &quot;Landing Page&quot;  \* MERGEFORMAT ">
+        <w:r>
+          <w:t>http://www.nist.gov/el/msid/baselinetailor.cfm</w:t>
+        </w:r>
+      </w:fldSimple>
       <w:r>
         <w:t>. Feedback, bug reports, and suggestions for improvement are all welcome. The Baseline Tailor information page also contains links to publications and presentations discussing implementation details not covered in this document.</w:t>
       </w:r>
@@ -10315,7 +10677,7 @@
         <w:lastRenderedPageBreak/>
         <w:t>References</w:t>
       </w:r>
-      <w:bookmarkEnd w:id="68"/>
+      <w:bookmarkEnd w:id="69"/>
     </w:p>
     <w:p>
       <w:pPr>
@@ -10515,10 +10877,7 @@
         <w:fldChar w:fldCharType="end"/>
       </w:r>
     </w:p>
-    <w:p>
-      <w:bookmarkStart w:id="69" w:name="_GoBack"/>
-      <w:bookmarkEnd w:id="69"/>
-    </w:p>
+    <w:p/>
     <w:sectPr>
       <w:footerReference w:type="default" r:id="rId31"/>
       <w:pgSz w:w="12240" w:h="15840"/>
@@ -10590,7 +10949,7 @@
           <w:rPr>
             <w:noProof/>
           </w:rPr>
-          <w:t>17</w:t>
+          <w:t>14</w:t>
         </w:r>
         <w:r>
           <w:rPr>
@@ -10659,7 +11018,7 @@
         <w:footnoteRef/>
       </w:r>
       <w:r>
-        <w:t xml:space="preserve"> This pushbutton appears only if the NIST SP 800-82 overlay box in the preferences dialog is checked.</w:t>
+        <w:t xml:space="preserve"> This button appears only if the NIST SP 800-82 overlay box in the preferences dialog is checked.</w:t>
       </w:r>
     </w:p>
   </w:footnote>
@@ -10675,7 +11034,7 @@
         <w:footnoteRef/>
       </w:r>
       <w:r>
-        <w:t xml:space="preserve"> This pushbutton appears only if the Security Control Editor tab box in the preferences dialog is checked.</w:t>
+        <w:t xml:space="preserve"> This button appears only if the Security Control Editor tab box in the preferences dialog is checked.</w:t>
       </w:r>
     </w:p>
   </w:footnote>
@@ -10691,7 +11050,7 @@
         <w:footnoteRef/>
       </w:r>
       <w:r>
-        <w:t xml:space="preserve"> Except that, instead of an “Add to Profile” pushbutton appearing below the PR.AC-1 description, there would be a “Remove from Profile” pushbutton.</w:t>
+        <w:t xml:space="preserve"> Except that, instead of an “Add to Profile” button appearing below the PR.AC-1 description, there would be a “Remove from Profile” button.</w:t>
       </w:r>
     </w:p>
   </w:footnote>
@@ -10723,13 +11082,7 @@
         <w:footnoteRef/>
       </w:r>
       <w:r>
-        <w:t xml:space="preserve"> NIST received </w:t>
-      </w:r>
-      <w:r>
-        <w:t>numerous</w:t>
-      </w:r>
-      <w:r>
-        <w:t xml:space="preserve"> comments </w:t>
+        <w:t xml:space="preserve"> NIST received numerous comments </w:t>
       </w:r>
       <w:r>
         <w:fldChar w:fldCharType="begin"/>
@@ -11001,6 +11354,119 @@
     </w:lvl>
   </w:abstractNum>
   <w:abstractNum w:abstractNumId="2" w15:restartNumberingAfterBreak="0">
+    <w:nsid w:val="0B171BB8"/>
+    <w:multiLevelType w:val="hybridMultilevel"/>
+    <w:tmpl w:val="39D064FC"/>
+    <w:lvl w:ilvl="0" w:tplc="04090001">
+      <w:start w:val="1"/>
+      <w:numFmt w:val="bullet"/>
+      <w:lvlText w:val=""/>
+      <w:lvlJc w:val="left"/>
+      <w:pPr>
+        <w:ind w:left="720" w:hanging="360"/>
+      </w:pPr>
+      <w:rPr>
+        <w:rFonts w:ascii="Symbol" w:hAnsi="Symbol" w:hint="default"/>
+      </w:rPr>
+    </w:lvl>
+    <w:lvl w:ilvl="1" w:tplc="04090003" w:tentative="1">
+      <w:start w:val="1"/>
+      <w:numFmt w:val="bullet"/>
+      <w:lvlText w:val="o"/>
+      <w:lvlJc w:val="left"/>
+      <w:pPr>
+        <w:ind w:left="1440" w:hanging="360"/>
+      </w:pPr>
+      <w:rPr>
+        <w:rFonts w:ascii="Courier New" w:hAnsi="Courier New" w:cs="Courier New" w:hint="default"/>
+      </w:rPr>
+    </w:lvl>
+    <w:lvl w:ilvl="2" w:tplc="04090005" w:tentative="1">
+      <w:start w:val="1"/>
+      <w:numFmt w:val="bullet"/>
+      <w:lvlText w:val=""/>
+      <w:lvlJc w:val="left"/>
+      <w:pPr>
+        <w:ind w:left="2160" w:hanging="360"/>
+      </w:pPr>
+      <w:rPr>
+        <w:rFonts w:ascii="Wingdings" w:hAnsi="Wingdings" w:hint="default"/>
+      </w:rPr>
+    </w:lvl>
+    <w:lvl w:ilvl="3" w:tplc="04090001" w:tentative="1">
+      <w:start w:val="1"/>
+      <w:numFmt w:val="bullet"/>
+      <w:lvlText w:val=""/>
+      <w:lvlJc w:val="left"/>
+      <w:pPr>
+        <w:ind w:left="2880" w:hanging="360"/>
+      </w:pPr>
+      <w:rPr>
+        <w:rFonts w:ascii="Symbol" w:hAnsi="Symbol" w:hint="default"/>
+      </w:rPr>
+    </w:lvl>
+    <w:lvl w:ilvl="4" w:tplc="04090003" w:tentative="1">
+      <w:start w:val="1"/>
+      <w:numFmt w:val="bullet"/>
+      <w:lvlText w:val="o"/>
+      <w:lvlJc w:val="left"/>
+      <w:pPr>
+        <w:ind w:left="3600" w:hanging="360"/>
+      </w:pPr>
+      <w:rPr>
+        <w:rFonts w:ascii="Courier New" w:hAnsi="Courier New" w:cs="Courier New" w:hint="default"/>
+      </w:rPr>
+    </w:lvl>
+    <w:lvl w:ilvl="5" w:tplc="04090005" w:tentative="1">
+      <w:start w:val="1"/>
+      <w:numFmt w:val="bullet"/>
+      <w:lvlText w:val=""/>
+      <w:lvlJc w:val="left"/>
+      <w:pPr>
+        <w:ind w:left="4320" w:hanging="360"/>
+      </w:pPr>
+      <w:rPr>
+        <w:rFonts w:ascii="Wingdings" w:hAnsi="Wingdings" w:hint="default"/>
+      </w:rPr>
+    </w:lvl>
+    <w:lvl w:ilvl="6" w:tplc="04090001" w:tentative="1">
+      <w:start w:val="1"/>
+      <w:numFmt w:val="bullet"/>
+      <w:lvlText w:val=""/>
+      <w:lvlJc w:val="left"/>
+      <w:pPr>
+        <w:ind w:left="5040" w:hanging="360"/>
+      </w:pPr>
+      <w:rPr>
+        <w:rFonts w:ascii="Symbol" w:hAnsi="Symbol" w:hint="default"/>
+      </w:rPr>
+    </w:lvl>
+    <w:lvl w:ilvl="7" w:tplc="04090003" w:tentative="1">
+      <w:start w:val="1"/>
+      <w:numFmt w:val="bullet"/>
+      <w:lvlText w:val="o"/>
+      <w:lvlJc w:val="left"/>
+      <w:pPr>
+        <w:ind w:left="5760" w:hanging="360"/>
+      </w:pPr>
+      <w:rPr>
+        <w:rFonts w:ascii="Courier New" w:hAnsi="Courier New" w:cs="Courier New" w:hint="default"/>
+      </w:rPr>
+    </w:lvl>
+    <w:lvl w:ilvl="8" w:tplc="04090005" w:tentative="1">
+      <w:start w:val="1"/>
+      <w:numFmt w:val="bullet"/>
+      <w:lvlText w:val=""/>
+      <w:lvlJc w:val="left"/>
+      <w:pPr>
+        <w:ind w:left="6480" w:hanging="360"/>
+      </w:pPr>
+      <w:rPr>
+        <w:rFonts w:ascii="Wingdings" w:hAnsi="Wingdings" w:hint="default"/>
+      </w:rPr>
+    </w:lvl>
+  </w:abstractNum>
+  <w:abstractNum w:abstractNumId="3" w15:restartNumberingAfterBreak="0">
     <w:nsid w:val="0CC8003C"/>
     <w:multiLevelType w:val="hybridMultilevel"/>
     <w:tmpl w:val="6430E506"/>
@@ -11113,7 +11579,7 @@
       </w:rPr>
     </w:lvl>
   </w:abstractNum>
-  <w:abstractNum w:abstractNumId="3" w15:restartNumberingAfterBreak="0">
+  <w:abstractNum w:abstractNumId="4" w15:restartNumberingAfterBreak="0">
     <w:nsid w:val="14DD0B43"/>
     <w:multiLevelType w:val="hybridMultilevel"/>
     <w:tmpl w:val="A8008C60"/>
@@ -11202,7 +11668,7 @@
       </w:pPr>
     </w:lvl>
   </w:abstractNum>
-  <w:abstractNum w:abstractNumId="4" w15:restartNumberingAfterBreak="0">
+  <w:abstractNum w:abstractNumId="5" w15:restartNumberingAfterBreak="0">
     <w:nsid w:val="159B1A68"/>
     <w:multiLevelType w:val="hybridMultilevel"/>
     <w:tmpl w:val="67A0F0B0"/>
@@ -11315,7 +11781,7 @@
       </w:rPr>
     </w:lvl>
   </w:abstractNum>
-  <w:abstractNum w:abstractNumId="5" w15:restartNumberingAfterBreak="0">
+  <w:abstractNum w:abstractNumId="6" w15:restartNumberingAfterBreak="0">
     <w:nsid w:val="15B85FC5"/>
     <w:multiLevelType w:val="hybridMultilevel"/>
     <w:tmpl w:val="9874423C"/>
@@ -11428,7 +11894,7 @@
       </w:rPr>
     </w:lvl>
   </w:abstractNum>
-  <w:abstractNum w:abstractNumId="6" w15:restartNumberingAfterBreak="0">
+  <w:abstractNum w:abstractNumId="7" w15:restartNumberingAfterBreak="0">
     <w:nsid w:val="167425F6"/>
     <w:multiLevelType w:val="multilevel"/>
     <w:tmpl w:val="9B6037E8"/>
@@ -11577,7 +12043,120 @@
       </w:rPr>
     </w:lvl>
   </w:abstractNum>
-  <w:abstractNum w:abstractNumId="7" w15:restartNumberingAfterBreak="0">
+  <w:abstractNum w:abstractNumId="8" w15:restartNumberingAfterBreak="0">
+    <w:nsid w:val="1A711344"/>
+    <w:multiLevelType w:val="hybridMultilevel"/>
+    <w:tmpl w:val="A4920E40"/>
+    <w:lvl w:ilvl="0" w:tplc="04090001">
+      <w:start w:val="1"/>
+      <w:numFmt w:val="bullet"/>
+      <w:lvlText w:val=""/>
+      <w:lvlJc w:val="left"/>
+      <w:pPr>
+        <w:ind w:left="781" w:hanging="360"/>
+      </w:pPr>
+      <w:rPr>
+        <w:rFonts w:ascii="Symbol" w:hAnsi="Symbol" w:hint="default"/>
+      </w:rPr>
+    </w:lvl>
+    <w:lvl w:ilvl="1" w:tplc="04090003" w:tentative="1">
+      <w:start w:val="1"/>
+      <w:numFmt w:val="bullet"/>
+      <w:lvlText w:val="o"/>
+      <w:lvlJc w:val="left"/>
+      <w:pPr>
+        <w:ind w:left="1501" w:hanging="360"/>
+      </w:pPr>
+      <w:rPr>
+        <w:rFonts w:ascii="Courier New" w:hAnsi="Courier New" w:cs="Courier New" w:hint="default"/>
+      </w:rPr>
+    </w:lvl>
+    <w:lvl w:ilvl="2" w:tplc="04090005" w:tentative="1">
+      <w:start w:val="1"/>
+      <w:numFmt w:val="bullet"/>
+      <w:lvlText w:val=""/>
+      <w:lvlJc w:val="left"/>
+      <w:pPr>
+        <w:ind w:left="2221" w:hanging="360"/>
+      </w:pPr>
+      <w:rPr>
+        <w:rFonts w:ascii="Wingdings" w:hAnsi="Wingdings" w:hint="default"/>
+      </w:rPr>
+    </w:lvl>
+    <w:lvl w:ilvl="3" w:tplc="04090001" w:tentative="1">
+      <w:start w:val="1"/>
+      <w:numFmt w:val="bullet"/>
+      <w:lvlText w:val=""/>
+      <w:lvlJc w:val="left"/>
+      <w:pPr>
+        <w:ind w:left="2941" w:hanging="360"/>
+      </w:pPr>
+      <w:rPr>
+        <w:rFonts w:ascii="Symbol" w:hAnsi="Symbol" w:hint="default"/>
+      </w:rPr>
+    </w:lvl>
+    <w:lvl w:ilvl="4" w:tplc="04090003" w:tentative="1">
+      <w:start w:val="1"/>
+      <w:numFmt w:val="bullet"/>
+      <w:lvlText w:val="o"/>
+      <w:lvlJc w:val="left"/>
+      <w:pPr>
+        <w:ind w:left="3661" w:hanging="360"/>
+      </w:pPr>
+      <w:rPr>
+        <w:rFonts w:ascii="Courier New" w:hAnsi="Courier New" w:cs="Courier New" w:hint="default"/>
+      </w:rPr>
+    </w:lvl>
+    <w:lvl w:ilvl="5" w:tplc="04090005" w:tentative="1">
+      <w:start w:val="1"/>
+      <w:numFmt w:val="bullet"/>
+      <w:lvlText w:val=""/>
+      <w:lvlJc w:val="left"/>
+      <w:pPr>
+        <w:ind w:left="4381" w:hanging="360"/>
+      </w:pPr>
+      <w:rPr>
+        <w:rFonts w:ascii="Wingdings" w:hAnsi="Wingdings" w:hint="default"/>
+      </w:rPr>
+    </w:lvl>
+    <w:lvl w:ilvl="6" w:tplc="04090001" w:tentative="1">
+      <w:start w:val="1"/>
+      <w:numFmt w:val="bullet"/>
+      <w:lvlText w:val=""/>
+      <w:lvlJc w:val="left"/>
+      <w:pPr>
+        <w:ind w:left="5101" w:hanging="360"/>
+      </w:pPr>
+      <w:rPr>
+        <w:rFonts w:ascii="Symbol" w:hAnsi="Symbol" w:hint="default"/>
+      </w:rPr>
+    </w:lvl>
+    <w:lvl w:ilvl="7" w:tplc="04090003" w:tentative="1">
+      <w:start w:val="1"/>
+      <w:numFmt w:val="bullet"/>
+      <w:lvlText w:val="o"/>
+      <w:lvlJc w:val="left"/>
+      <w:pPr>
+        <w:ind w:left="5821" w:hanging="360"/>
+      </w:pPr>
+      <w:rPr>
+        <w:rFonts w:ascii="Courier New" w:hAnsi="Courier New" w:cs="Courier New" w:hint="default"/>
+      </w:rPr>
+    </w:lvl>
+    <w:lvl w:ilvl="8" w:tplc="04090005" w:tentative="1">
+      <w:start w:val="1"/>
+      <w:numFmt w:val="bullet"/>
+      <w:lvlText w:val=""/>
+      <w:lvlJc w:val="left"/>
+      <w:pPr>
+        <w:ind w:left="6541" w:hanging="360"/>
+      </w:pPr>
+      <w:rPr>
+        <w:rFonts w:ascii="Wingdings" w:hAnsi="Wingdings" w:hint="default"/>
+      </w:rPr>
+    </w:lvl>
+  </w:abstractNum>
+  <w:abstractNum w:abstractNumId="9" w15:restartNumberingAfterBreak="0">
     <w:nsid w:val="1C081374"/>
     <w:multiLevelType w:val="hybridMultilevel"/>
     <w:tmpl w:val="DB04C7D2"/>
@@ -11690,7 +12269,7 @@
       </w:rPr>
     </w:lvl>
   </w:abstractNum>
-  <w:abstractNum w:abstractNumId="8" w15:restartNumberingAfterBreak="0">
+  <w:abstractNum w:abstractNumId="10" w15:restartNumberingAfterBreak="0">
     <w:nsid w:val="26610EB5"/>
     <w:multiLevelType w:val="multilevel"/>
     <w:tmpl w:val="0409001F"/>
@@ -11776,7 +12355,7 @@
       </w:pPr>
     </w:lvl>
   </w:abstractNum>
-  <w:abstractNum w:abstractNumId="9" w15:restartNumberingAfterBreak="0">
+  <w:abstractNum w:abstractNumId="11" w15:restartNumberingAfterBreak="0">
     <w:nsid w:val="28F03C9B"/>
     <w:multiLevelType w:val="multilevel"/>
     <w:tmpl w:val="F132B922"/>
@@ -11862,7 +12441,7 @@
       </w:pPr>
     </w:lvl>
   </w:abstractNum>
-  <w:abstractNum w:abstractNumId="10" w15:restartNumberingAfterBreak="0">
+  <w:abstractNum w:abstractNumId="12" w15:restartNumberingAfterBreak="0">
     <w:nsid w:val="2906732C"/>
     <w:multiLevelType w:val="hybridMultilevel"/>
     <w:tmpl w:val="434E9C04"/>
@@ -11975,7 +12554,7 @@
       </w:rPr>
     </w:lvl>
   </w:abstractNum>
-  <w:abstractNum w:abstractNumId="11" w15:restartNumberingAfterBreak="0">
+  <w:abstractNum w:abstractNumId="13" w15:restartNumberingAfterBreak="0">
     <w:nsid w:val="30822C84"/>
     <w:multiLevelType w:val="hybridMultilevel"/>
     <w:tmpl w:val="FE56ADCA"/>
@@ -12088,7 +12667,7 @@
       </w:rPr>
     </w:lvl>
   </w:abstractNum>
-  <w:abstractNum w:abstractNumId="12" w15:restartNumberingAfterBreak="0">
+  <w:abstractNum w:abstractNumId="14" w15:restartNumberingAfterBreak="0">
     <w:nsid w:val="31647CBA"/>
     <w:multiLevelType w:val="multilevel"/>
     <w:tmpl w:val="F70E56BC"/>
@@ -12183,7 +12762,7 @@
       </w:pPr>
     </w:lvl>
   </w:abstractNum>
-  <w:abstractNum w:abstractNumId="13" w15:restartNumberingAfterBreak="0">
+  <w:abstractNum w:abstractNumId="15" w15:restartNumberingAfterBreak="0">
     <w:nsid w:val="427E2F03"/>
     <w:multiLevelType w:val="hybridMultilevel"/>
     <w:tmpl w:val="63B80488"/>
@@ -12296,7 +12875,7 @@
       </w:rPr>
     </w:lvl>
   </w:abstractNum>
-  <w:abstractNum w:abstractNumId="14" w15:restartNumberingAfterBreak="0">
+  <w:abstractNum w:abstractNumId="16" w15:restartNumberingAfterBreak="0">
     <w:nsid w:val="46B8343B"/>
     <w:multiLevelType w:val="hybridMultilevel"/>
     <w:tmpl w:val="E842B4CA"/>
@@ -12409,7 +12988,7 @@
       </w:rPr>
     </w:lvl>
   </w:abstractNum>
-  <w:abstractNum w:abstractNumId="15" w15:restartNumberingAfterBreak="0">
+  <w:abstractNum w:abstractNumId="17" w15:restartNumberingAfterBreak="0">
     <w:nsid w:val="4BD31CDD"/>
     <w:multiLevelType w:val="hybridMultilevel"/>
     <w:tmpl w:val="F9ACBF98"/>
@@ -12522,7 +13101,7 @@
       </w:rPr>
     </w:lvl>
   </w:abstractNum>
-  <w:abstractNum w:abstractNumId="16" w15:restartNumberingAfterBreak="0">
+  <w:abstractNum w:abstractNumId="18" w15:restartNumberingAfterBreak="0">
     <w:nsid w:val="4FA951E4"/>
     <w:multiLevelType w:val="hybridMultilevel"/>
     <w:tmpl w:val="D102BEF0"/>
@@ -12635,7 +13214,7 @@
       </w:rPr>
     </w:lvl>
   </w:abstractNum>
-  <w:abstractNum w:abstractNumId="17" w15:restartNumberingAfterBreak="0">
+  <w:abstractNum w:abstractNumId="19" w15:restartNumberingAfterBreak="0">
     <w:nsid w:val="52205A48"/>
     <w:multiLevelType w:val="hybridMultilevel"/>
     <w:tmpl w:val="87925E10"/>
@@ -12724,7 +13303,7 @@
       </w:pPr>
     </w:lvl>
   </w:abstractNum>
-  <w:abstractNum w:abstractNumId="18" w15:restartNumberingAfterBreak="0">
+  <w:abstractNum w:abstractNumId="20" w15:restartNumberingAfterBreak="0">
     <w:nsid w:val="5A286B45"/>
     <w:multiLevelType w:val="multilevel"/>
     <w:tmpl w:val="7CB6F8BA"/>
@@ -12810,7 +13389,7 @@
       </w:pPr>
     </w:lvl>
   </w:abstractNum>
-  <w:abstractNum w:abstractNumId="19" w15:restartNumberingAfterBreak="0">
+  <w:abstractNum w:abstractNumId="21" w15:restartNumberingAfterBreak="0">
     <w:nsid w:val="70C74B48"/>
     <w:multiLevelType w:val="multilevel"/>
     <w:tmpl w:val="9B6037E8"/>
@@ -12959,7 +13538,7 @@
       </w:rPr>
     </w:lvl>
   </w:abstractNum>
-  <w:abstractNum w:abstractNumId="20" w15:restartNumberingAfterBreak="0">
+  <w:abstractNum w:abstractNumId="22" w15:restartNumberingAfterBreak="0">
     <w:nsid w:val="74D721EB"/>
     <w:multiLevelType w:val="hybridMultilevel"/>
     <w:tmpl w:val="F66E809C"/>
@@ -13045,7 +13624,7 @@
       </w:pPr>
     </w:lvl>
   </w:abstractNum>
-  <w:abstractNum w:abstractNumId="21" w15:restartNumberingAfterBreak="0">
+  <w:abstractNum w:abstractNumId="23" w15:restartNumberingAfterBreak="0">
     <w:nsid w:val="758D77F4"/>
     <w:multiLevelType w:val="hybridMultilevel"/>
     <w:tmpl w:val="3FBC766C"/>
@@ -13159,70 +13738,76 @@
     </w:lvl>
   </w:abstractNum>
   <w:num w:numId="1">
-    <w:abstractNumId w:val="9"/>
+    <w:abstractNumId w:val="11"/>
   </w:num>
   <w:num w:numId="2">
-    <w:abstractNumId w:val="8"/>
+    <w:abstractNumId w:val="10"/>
   </w:num>
   <w:num w:numId="3">
-    <w:abstractNumId w:val="18"/>
+    <w:abstractNumId w:val="20"/>
   </w:num>
   <w:num w:numId="4">
-    <w:abstractNumId w:val="12"/>
+    <w:abstractNumId w:val="14"/>
   </w:num>
   <w:num w:numId="5">
+    <w:abstractNumId w:val="17"/>
+  </w:num>
+  <w:num w:numId="6">
+    <w:abstractNumId w:val="21"/>
+  </w:num>
+  <w:num w:numId="7">
     <w:abstractNumId w:val="15"/>
   </w:num>
-  <w:num w:numId="6">
+  <w:num w:numId="8">
+    <w:abstractNumId w:val="5"/>
+  </w:num>
+  <w:num w:numId="9">
+    <w:abstractNumId w:val="7"/>
+  </w:num>
+  <w:num w:numId="10">
+    <w:abstractNumId w:val="22"/>
+  </w:num>
+  <w:num w:numId="11">
+    <w:abstractNumId w:val="4"/>
+  </w:num>
+  <w:num w:numId="12">
     <w:abstractNumId w:val="19"/>
   </w:num>
-  <w:num w:numId="7">
-    <w:abstractNumId w:val="13"/>
-  </w:num>
-  <w:num w:numId="8">
-    <w:abstractNumId w:val="4"/>
-  </w:num>
-  <w:num w:numId="9">
-    <w:abstractNumId w:val="6"/>
-  </w:num>
-  <w:num w:numId="10">
-    <w:abstractNumId w:val="20"/>
-  </w:num>
-  <w:num w:numId="11">
+  <w:num w:numId="13">
     <w:abstractNumId w:val="3"/>
   </w:num>
-  <w:num w:numId="12">
-    <w:abstractNumId w:val="17"/>
-  </w:num>
-  <w:num w:numId="13">
-    <w:abstractNumId w:val="2"/>
-  </w:num>
   <w:num w:numId="14">
-    <w:abstractNumId w:val="7"/>
+    <w:abstractNumId w:val="9"/>
   </w:num>
   <w:num w:numId="15">
     <w:abstractNumId w:val="0"/>
   </w:num>
   <w:num w:numId="16">
+    <w:abstractNumId w:val="18"/>
+  </w:num>
+  <w:num w:numId="17">
+    <w:abstractNumId w:val="13"/>
+  </w:num>
+  <w:num w:numId="18">
+    <w:abstractNumId w:val="23"/>
+  </w:num>
+  <w:num w:numId="19">
     <w:abstractNumId w:val="16"/>
   </w:num>
-  <w:num w:numId="17">
-    <w:abstractNumId w:val="11"/>
-  </w:num>
-  <w:num w:numId="18">
-    <w:abstractNumId w:val="21"/>
-  </w:num>
-  <w:num w:numId="19">
-    <w:abstractNumId w:val="14"/>
-  </w:num>
   <w:num w:numId="20">
-    <w:abstractNumId w:val="5"/>
+    <w:abstractNumId w:val="6"/>
   </w:num>
   <w:num w:numId="21">
     <w:abstractNumId w:val="1"/>
   </w:num>
   <w:num w:numId="22">
-    <w:abstractNumId w:val="10"/>
+    <w:abstractNumId w:val="12"/>
+  </w:num>
+  <w:num w:numId="23">
+    <w:abstractNumId w:val="8"/>
+  </w:num>
+  <w:num w:numId="24">
+    <w:abstractNumId w:val="2"/>
   </w:num>
 </w:numbering>
 </file>
@@ -13896,16 +14481,15 @@
     <w:uiPriority w:val="35"/>
     <w:unhideWhenUsed/>
     <w:qFormat/>
-    <w:rsid w:val="006E3A98"/>
+    <w:rsid w:val="0087587A"/>
     <w:pPr>
-      <w:spacing w:after="200" w:line="240" w:lineRule="auto"/>
+      <w:spacing w:after="360" w:line="240" w:lineRule="auto"/>
     </w:pPr>
     <w:rPr>
       <w:b/>
       <w:iCs/>
-      <w:color w:val="44546A" w:themeColor="text2"/>
-      <w:sz w:val="20"/>
-      <w:szCs w:val="20"/>
+      <w:sz w:val="22"/>
+      <w:szCs w:val="22"/>
     </w:rPr>
   </w:style>
   <w:style w:type="paragraph" w:customStyle="1" w:styleId="Code">
@@ -14727,7 +15311,7 @@
 </file>
 
 <file path=customXml/itemProps2.xml><?xml version="1.0" encoding="utf-8"?>
-<ds:datastoreItem xmlns:ds="http://schemas.openxmlformats.org/officeDocument/2006/customXml" ds:itemID="{471D71DF-D131-407D-8725-604AC78E56D9}">
+<ds:datastoreItem xmlns:ds="http://schemas.openxmlformats.org/officeDocument/2006/customXml" ds:itemID="{FF2B2710-6BC1-4998-9DB2-2D7D3A18C888}">
   <ds:schemaRefs>
     <ds:schemaRef ds:uri="http://schemas.openxmlformats.org/officeDocument/2006/bibliography"/>
   </ds:schemaRefs>

</xml_diff>

<commit_message>
added flowchart graphics and some of the text explaining them
</commit_message>
<xml_diff>
--- a/bt/doc/UserGuide.docx
+++ b/bt/doc/UserGuide.docx
@@ -968,11 +968,13 @@
         </w:numPr>
       </w:pPr>
       <w:bookmarkStart w:id="0" w:name="_Toc447097794"/>
+      <w:bookmarkStart w:id="1" w:name="_Toc448224377"/>
       <w:r>
         <w:lastRenderedPageBreak/>
         <w:t>Abstract</w:t>
       </w:r>
       <w:bookmarkEnd w:id="0"/>
+      <w:bookmarkEnd w:id="1"/>
     </w:p>
     <w:p>
       <w:r>
@@ -1019,13 +1021,15 @@
           <w:numId w:val="0"/>
         </w:numPr>
       </w:pPr>
-      <w:bookmarkStart w:id="1" w:name="_Toc447091772"/>
-      <w:bookmarkStart w:id="2" w:name="_Toc447097795"/>
+      <w:bookmarkStart w:id="2" w:name="_Toc447091772"/>
+      <w:bookmarkStart w:id="3" w:name="_Toc447097795"/>
+      <w:bookmarkStart w:id="4" w:name="_Toc448224378"/>
       <w:r>
         <w:t>Disclaimers</w:t>
       </w:r>
-      <w:bookmarkEnd w:id="1"/>
       <w:bookmarkEnd w:id="2"/>
+      <w:bookmarkEnd w:id="3"/>
+      <w:bookmarkEnd w:id="4"/>
     </w:p>
     <w:p>
       <w:r>
@@ -1101,11 +1105,13 @@
           <w:numId w:val="0"/>
         </w:numPr>
       </w:pPr>
-      <w:bookmarkStart w:id="3" w:name="_Toc447097796"/>
+      <w:bookmarkStart w:id="5" w:name="_Toc447097796"/>
+      <w:bookmarkStart w:id="6" w:name="_Toc448224379"/>
       <w:r>
         <w:t>Acknowledgments</w:t>
       </w:r>
-      <w:bookmarkEnd w:id="3"/>
+      <w:bookmarkEnd w:id="5"/>
+      <w:bookmarkEnd w:id="6"/>
     </w:p>
     <w:p>
       <w:pPr>
@@ -1154,7 +1160,8 @@
         <w:t xml:space="preserve"> in deploying Baseline Tailor.</w:t>
       </w:r>
     </w:p>
-    <w:bookmarkStart w:id="4" w:name="_Toc447097797" w:displacedByCustomXml="next"/>
+    <w:bookmarkStart w:id="7" w:name="_Toc448224380" w:displacedByCustomXml="next"/>
+    <w:bookmarkStart w:id="8" w:name="_Toc447097797" w:displacedByCustomXml="next"/>
     <w:sdt>
       <w:sdtPr>
         <w:id w:val="-908464738"/>
@@ -1177,12 +1184,16 @@
               <w:numId w:val="0"/>
             </w:numPr>
             <w:rPr>
+              <w:rFonts w:asciiTheme="minorHAnsi" w:eastAsiaTheme="minorEastAsia" w:hAnsiTheme="minorHAnsi" w:cstheme="minorBidi"/>
               <w:noProof/>
+              <w:sz w:val="22"/>
+              <w:szCs w:val="22"/>
             </w:rPr>
           </w:pPr>
           <w:r>
             <w:t>Table of Contents</w:t>
           </w:r>
+          <w:bookmarkEnd w:id="7"/>
           <w:r>
             <w:fldChar w:fldCharType="begin"/>
           </w:r>
@@ -1192,134 +1203,7 @@
           <w:r>
             <w:fldChar w:fldCharType="separate"/>
           </w:r>
-        </w:p>
-        <w:bookmarkEnd w:id="4"/>
-        <w:p>
-          <w:pPr>
-            <w:pStyle w:val="TOC1"/>
-            <w:tabs>
-              <w:tab w:val="left" w:pos="440"/>
-              <w:tab w:val="right" w:leader="dot" w:pos="9350"/>
-            </w:tabs>
-            <w:rPr>
-              <w:rFonts w:asciiTheme="minorHAnsi" w:eastAsiaTheme="minorEastAsia" w:hAnsiTheme="minorHAnsi" w:cstheme="minorBidi"/>
-              <w:noProof/>
-              <w:sz w:val="22"/>
-              <w:szCs w:val="22"/>
-            </w:rPr>
-          </w:pPr>
-          <w:r>
-            <w:rPr>
-              <w:rStyle w:val="Hyperlink"/>
-              <w:noProof/>
-            </w:rPr>
-            <w:fldChar w:fldCharType="begin"/>
-          </w:r>
-          <w:r>
-            <w:rPr>
-              <w:rStyle w:val="Hyperlink"/>
-              <w:noProof/>
-            </w:rPr>
-            <w:instrText xml:space="preserve"> </w:instrText>
-          </w:r>
-          <w:r>
-            <w:rPr>
-              <w:noProof/>
-            </w:rPr>
-            <w:instrText>HYPERLINK \l "_Toc447097799"</w:instrText>
-          </w:r>
-          <w:r>
-            <w:rPr>
-              <w:rStyle w:val="Hyperlink"/>
-              <w:noProof/>
-            </w:rPr>
-            <w:instrText xml:space="preserve"> </w:instrText>
-          </w:r>
-          <w:r>
-            <w:rPr>
-              <w:rStyle w:val="Hyperlink"/>
-              <w:noProof/>
-            </w:rPr>
-            <w:fldChar w:fldCharType="separate"/>
-          </w:r>
-          <w:r>
-            <w:rPr>
-              <w:rStyle w:val="Hyperlink"/>
-              <w:noProof/>
-            </w:rPr>
-            <w:t>1</w:t>
-          </w:r>
-          <w:r>
-            <w:rPr>
-              <w:rFonts w:asciiTheme="minorHAnsi" w:eastAsiaTheme="minorEastAsia" w:hAnsiTheme="minorHAnsi" w:cstheme="minorBidi"/>
-              <w:noProof/>
-              <w:sz w:val="22"/>
-              <w:szCs w:val="22"/>
-            </w:rPr>
-            <w:tab/>
-          </w:r>
-          <w:r>
-            <w:rPr>
-              <w:rStyle w:val="Hyperlink"/>
-              <w:noProof/>
-            </w:rPr>
-            <w:t>Introduction</w:t>
-          </w:r>
-          <w:r>
-            <w:rPr>
-              <w:noProof/>
-              <w:webHidden/>
-            </w:rPr>
-            <w:tab/>
-          </w:r>
-          <w:r>
-            <w:rPr>
-              <w:noProof/>
-              <w:webHidden/>
-            </w:rPr>
-            <w:fldChar w:fldCharType="begin"/>
-          </w:r>
-          <w:r>
-            <w:rPr>
-              <w:noProof/>
-              <w:webHidden/>
-            </w:rPr>
-            <w:instrText xml:space="preserve"> PAGEREF _Toc447097799 \h </w:instrText>
-          </w:r>
-          <w:r>
-            <w:rPr>
-              <w:noProof/>
-              <w:webHidden/>
-            </w:rPr>
-          </w:r>
-          <w:r>
-            <w:rPr>
-              <w:noProof/>
-              <w:webHidden/>
-            </w:rPr>
-            <w:fldChar w:fldCharType="separate"/>
-          </w:r>
-          <w:r>
-            <w:rPr>
-              <w:noProof/>
-              <w:webHidden/>
-            </w:rPr>
-            <w:t>1</w:t>
-          </w:r>
-          <w:r>
-            <w:rPr>
-              <w:noProof/>
-              <w:webHidden/>
-            </w:rPr>
-            <w:fldChar w:fldCharType="end"/>
-          </w:r>
-          <w:r>
-            <w:rPr>
-              <w:rStyle w:val="Hyperlink"/>
-              <w:noProof/>
-            </w:rPr>
-            <w:fldChar w:fldCharType="end"/>
-          </w:r>
+          <w:bookmarkEnd w:id="8"/>
         </w:p>
         <w:p>
           <w:pPr>
@@ -1335,7 +1219,95 @@
               <w:szCs w:val="22"/>
             </w:rPr>
           </w:pPr>
-          <w:hyperlink w:anchor="_Toc447097800" w:history="1">
+          <w:hyperlink w:anchor="_Toc448224382" w:history="1">
+            <w:r>
+              <w:rPr>
+                <w:rStyle w:val="Hyperlink"/>
+                <w:noProof/>
+              </w:rPr>
+              <w:t>1</w:t>
+            </w:r>
+            <w:r>
+              <w:rPr>
+                <w:rFonts w:asciiTheme="minorHAnsi" w:eastAsiaTheme="minorEastAsia" w:hAnsiTheme="minorHAnsi" w:cstheme="minorBidi"/>
+                <w:noProof/>
+                <w:sz w:val="22"/>
+                <w:szCs w:val="22"/>
+              </w:rPr>
+              <w:tab/>
+            </w:r>
+            <w:r>
+              <w:rPr>
+                <w:rStyle w:val="Hyperlink"/>
+                <w:noProof/>
+              </w:rPr>
+              <w:t>Introduction</w:t>
+            </w:r>
+            <w:r>
+              <w:rPr>
+                <w:noProof/>
+                <w:webHidden/>
+              </w:rPr>
+              <w:tab/>
+            </w:r>
+            <w:r>
+              <w:rPr>
+                <w:noProof/>
+                <w:webHidden/>
+              </w:rPr>
+              <w:fldChar w:fldCharType="begin"/>
+            </w:r>
+            <w:r>
+              <w:rPr>
+                <w:noProof/>
+                <w:webHidden/>
+              </w:rPr>
+              <w:instrText xml:space="preserve"> PAGEREF _Toc448224382 \h </w:instrText>
+            </w:r>
+            <w:r>
+              <w:rPr>
+                <w:noProof/>
+                <w:webHidden/>
+              </w:rPr>
+            </w:r>
+            <w:r>
+              <w:rPr>
+                <w:noProof/>
+                <w:webHidden/>
+              </w:rPr>
+              <w:fldChar w:fldCharType="separate"/>
+            </w:r>
+            <w:r>
+              <w:rPr>
+                <w:noProof/>
+                <w:webHidden/>
+              </w:rPr>
+              <w:t>1</w:t>
+            </w:r>
+            <w:r>
+              <w:rPr>
+                <w:noProof/>
+                <w:webHidden/>
+              </w:rPr>
+              <w:fldChar w:fldCharType="end"/>
+            </w:r>
+          </w:hyperlink>
+        </w:p>
+        <w:p>
+          <w:pPr>
+            <w:pStyle w:val="TOC1"/>
+            <w:tabs>
+              <w:tab w:val="left" w:pos="440"/>
+              <w:tab w:val="right" w:leader="dot" w:pos="9350"/>
+            </w:tabs>
+            <w:rPr>
+              <w:rFonts w:asciiTheme="minorHAnsi" w:eastAsiaTheme="minorEastAsia" w:hAnsiTheme="minorHAnsi" w:cstheme="minorBidi"/>
+              <w:noProof/>
+              <w:sz w:val="22"/>
+              <w:szCs w:val="22"/>
+            </w:rPr>
+          </w:pPr>
+          <w:hyperlink w:anchor="_Toc448224383" w:history="1">
             <w:r>
               <w:rPr>
                 <w:rStyle w:val="Hyperlink"/>
@@ -1378,7 +1350,7 @@
                 <w:noProof/>
                 <w:webHidden/>
               </w:rPr>
-              <w:instrText xml:space="preserve"> PAGEREF _Toc447097800 \h </w:instrText>
+              <w:instrText xml:space="preserve"> PAGEREF _Toc448224383 \h </w:instrText>
             </w:r>
             <w:r>
               <w:rPr>
@@ -1398,7 +1370,7 @@
                 <w:noProof/>
                 <w:webHidden/>
               </w:rPr>
-              <w:t>2</w:t>
+              <w:t>3</w:t>
             </w:r>
             <w:r>
               <w:rPr>
@@ -1423,7 +1395,7 @@
               <w:szCs w:val="22"/>
             </w:rPr>
           </w:pPr>
-          <w:hyperlink w:anchor="_Toc447097801" w:history="1">
+          <w:hyperlink w:anchor="_Toc448224384" w:history="1">
             <w:r>
               <w:rPr>
                 <w:rStyle w:val="Hyperlink"/>
@@ -1466,95 +1438,7 @@
                 <w:noProof/>
                 <w:webHidden/>
               </w:rPr>
-              <w:instrText xml:space="preserve"> PAGEREF _Toc447097801 \h </w:instrText>
-            </w:r>
-            <w:r>
-              <w:rPr>
-                <w:noProof/>
-                <w:webHidden/>
-              </w:rPr>
-            </w:r>
-            <w:r>
-              <w:rPr>
-                <w:noProof/>
-                <w:webHidden/>
-              </w:rPr>
-              <w:fldChar w:fldCharType="separate"/>
-            </w:r>
-            <w:r>
-              <w:rPr>
-                <w:noProof/>
-                <w:webHidden/>
-              </w:rPr>
-              <w:t>3</w:t>
-            </w:r>
-            <w:r>
-              <w:rPr>
-                <w:noProof/>
-                <w:webHidden/>
-              </w:rPr>
-              <w:fldChar w:fldCharType="end"/>
-            </w:r>
-          </w:hyperlink>
-        </w:p>
-        <w:p>
-          <w:pPr>
-            <w:pStyle w:val="TOC2"/>
-            <w:tabs>
-              <w:tab w:val="left" w:pos="880"/>
-              <w:tab w:val="right" w:leader="dot" w:pos="9350"/>
-            </w:tabs>
-            <w:rPr>
-              <w:rFonts w:asciiTheme="minorHAnsi" w:eastAsiaTheme="minorEastAsia" w:hAnsiTheme="minorHAnsi" w:cstheme="minorBidi"/>
-              <w:noProof/>
-              <w:sz w:val="22"/>
-              <w:szCs w:val="22"/>
-            </w:rPr>
-          </w:pPr>
-          <w:hyperlink w:anchor="_Toc447097802" w:history="1">
-            <w:r>
-              <w:rPr>
-                <w:rStyle w:val="Hyperlink"/>
-                <w:noProof/>
-              </w:rPr>
-              <w:t>3.1</w:t>
-            </w:r>
-            <w:r>
-              <w:rPr>
-                <w:rFonts w:asciiTheme="minorHAnsi" w:eastAsiaTheme="minorEastAsia" w:hAnsiTheme="minorHAnsi" w:cstheme="minorBidi"/>
-                <w:noProof/>
-                <w:sz w:val="22"/>
-                <w:szCs w:val="22"/>
-              </w:rPr>
-              <w:tab/>
-            </w:r>
-            <w:r>
-              <w:rPr>
-                <w:rStyle w:val="Hyperlink"/>
-                <w:noProof/>
-              </w:rPr>
-              <w:t>Cybersecurity Framework Browser</w:t>
-            </w:r>
-            <w:r>
-              <w:rPr>
-                <w:noProof/>
-                <w:webHidden/>
-              </w:rPr>
-              <w:tab/>
-            </w:r>
-            <w:r>
-              <w:rPr>
-                <w:noProof/>
-                <w:webHidden/>
-              </w:rPr>
-              <w:fldChar w:fldCharType="begin"/>
-            </w:r>
-            <w:r>
-              <w:rPr>
-                <w:noProof/>
-                <w:webHidden/>
-              </w:rPr>
-              <w:instrText xml:space="preserve"> PAGEREF _Toc447097802 \h </w:instrText>
+              <w:instrText xml:space="preserve"> PAGEREF _Toc448224384 \h </w:instrText>
             </w:r>
             <w:r>
               <w:rPr>
@@ -1599,7 +1483,95 @@
               <w:szCs w:val="22"/>
             </w:rPr>
           </w:pPr>
-          <w:hyperlink w:anchor="_Toc447097803" w:history="1">
+          <w:hyperlink w:anchor="_Toc448224385" w:history="1">
+            <w:r>
+              <w:rPr>
+                <w:rStyle w:val="Hyperlink"/>
+                <w:noProof/>
+              </w:rPr>
+              <w:t>3.1</w:t>
+            </w:r>
+            <w:r>
+              <w:rPr>
+                <w:rFonts w:asciiTheme="minorHAnsi" w:eastAsiaTheme="minorEastAsia" w:hAnsiTheme="minorHAnsi" w:cstheme="minorBidi"/>
+                <w:noProof/>
+                <w:sz w:val="22"/>
+                <w:szCs w:val="22"/>
+              </w:rPr>
+              <w:tab/>
+            </w:r>
+            <w:r>
+              <w:rPr>
+                <w:rStyle w:val="Hyperlink"/>
+                <w:noProof/>
+              </w:rPr>
+              <w:t>Cybersecurity Framework Browser</w:t>
+            </w:r>
+            <w:r>
+              <w:rPr>
+                <w:noProof/>
+                <w:webHidden/>
+              </w:rPr>
+              <w:tab/>
+            </w:r>
+            <w:r>
+              <w:rPr>
+                <w:noProof/>
+                <w:webHidden/>
+              </w:rPr>
+              <w:fldChar w:fldCharType="begin"/>
+            </w:r>
+            <w:r>
+              <w:rPr>
+                <w:noProof/>
+                <w:webHidden/>
+              </w:rPr>
+              <w:instrText xml:space="preserve"> PAGEREF _Toc448224385 \h </w:instrText>
+            </w:r>
+            <w:r>
+              <w:rPr>
+                <w:noProof/>
+                <w:webHidden/>
+              </w:rPr>
+            </w:r>
+            <w:r>
+              <w:rPr>
+                <w:noProof/>
+                <w:webHidden/>
+              </w:rPr>
+              <w:fldChar w:fldCharType="separate"/>
+            </w:r>
+            <w:r>
+              <w:rPr>
+                <w:noProof/>
+                <w:webHidden/>
+              </w:rPr>
+              <w:t>5</w:t>
+            </w:r>
+            <w:r>
+              <w:rPr>
+                <w:noProof/>
+                <w:webHidden/>
+              </w:rPr>
+              <w:fldChar w:fldCharType="end"/>
+            </w:r>
+          </w:hyperlink>
+        </w:p>
+        <w:p>
+          <w:pPr>
+            <w:pStyle w:val="TOC2"/>
+            <w:tabs>
+              <w:tab w:val="left" w:pos="880"/>
+              <w:tab w:val="right" w:leader="dot" w:pos="9350"/>
+            </w:tabs>
+            <w:rPr>
+              <w:rFonts w:asciiTheme="minorHAnsi" w:eastAsiaTheme="minorEastAsia" w:hAnsiTheme="minorHAnsi" w:cstheme="minorBidi"/>
+              <w:noProof/>
+              <w:sz w:val="22"/>
+              <w:szCs w:val="22"/>
+            </w:rPr>
+          </w:pPr>
+          <w:hyperlink w:anchor="_Toc448224386" w:history="1">
             <w:r>
               <w:rPr>
                 <w:rStyle w:val="Hyperlink"/>
@@ -1642,7 +1614,7 @@
                 <w:noProof/>
                 <w:webHidden/>
               </w:rPr>
-              <w:instrText xml:space="preserve"> PAGEREF _Toc447097803 \h </w:instrText>
+              <w:instrText xml:space="preserve"> PAGEREF _Toc448224386 \h </w:instrText>
             </w:r>
             <w:r>
               <w:rPr>
@@ -1687,7 +1659,7 @@
               <w:szCs w:val="22"/>
             </w:rPr>
           </w:pPr>
-          <w:hyperlink w:anchor="_Toc447097804" w:history="1">
+          <w:hyperlink w:anchor="_Toc448224387" w:history="1">
             <w:r>
               <w:rPr>
                 <w:rStyle w:val="Hyperlink"/>
@@ -1730,7 +1702,7 @@
                 <w:noProof/>
                 <w:webHidden/>
               </w:rPr>
-              <w:instrText xml:space="preserve"> PAGEREF _Toc447097804 \h </w:instrText>
+              <w:instrText xml:space="preserve"> PAGEREF _Toc448224387 \h </w:instrText>
             </w:r>
             <w:r>
               <w:rPr>
@@ -1750,7 +1722,7 @@
                 <w:noProof/>
                 <w:webHidden/>
               </w:rPr>
-              <w:t>10</w:t>
+              <w:t>12</w:t>
             </w:r>
             <w:r>
               <w:rPr>
@@ -1775,7 +1747,7 @@
               <w:szCs w:val="22"/>
             </w:rPr>
           </w:pPr>
-          <w:hyperlink w:anchor="_Toc447097805" w:history="1">
+          <w:hyperlink w:anchor="_Toc448224388" w:history="1">
             <w:r>
               <w:rPr>
                 <w:rStyle w:val="Hyperlink"/>
@@ -1818,7 +1790,7 @@
                 <w:noProof/>
                 <w:webHidden/>
               </w:rPr>
-              <w:instrText xml:space="preserve"> PAGEREF _Toc447097805 \h </w:instrText>
+              <w:instrText xml:space="preserve"> PAGEREF _Toc448224388 \h </w:instrText>
             </w:r>
             <w:r>
               <w:rPr>
@@ -1838,7 +1810,7 @@
                 <w:noProof/>
                 <w:webHidden/>
               </w:rPr>
-              <w:t>11</w:t>
+              <w:t>13</w:t>
             </w:r>
             <w:r>
               <w:rPr>
@@ -1863,7 +1835,7 @@
               <w:szCs w:val="22"/>
             </w:rPr>
           </w:pPr>
-          <w:hyperlink w:anchor="_Toc447097806" w:history="1">
+          <w:hyperlink w:anchor="_Toc448224389" w:history="1">
             <w:r>
               <w:rPr>
                 <w:rStyle w:val="Hyperlink"/>
@@ -1906,7 +1878,7 @@
                 <w:noProof/>
                 <w:webHidden/>
               </w:rPr>
-              <w:instrText xml:space="preserve"> PAGEREF _Toc447097806 \h </w:instrText>
+              <w:instrText xml:space="preserve"> PAGEREF _Toc448224389 \h </w:instrText>
             </w:r>
             <w:r>
               <w:rPr>
@@ -1926,7 +1898,7 @@
                 <w:noProof/>
                 <w:webHidden/>
               </w:rPr>
-              <w:t>12</w:t>
+              <w:t>14</w:t>
             </w:r>
             <w:r>
               <w:rPr>
@@ -1951,7 +1923,7 @@
               <w:szCs w:val="22"/>
             </w:rPr>
           </w:pPr>
-          <w:hyperlink w:anchor="_Toc447097807" w:history="1">
+          <w:hyperlink w:anchor="_Toc448224390" w:history="1">
             <w:r>
               <w:rPr>
                 <w:rStyle w:val="Hyperlink"/>
@@ -1994,95 +1966,7 @@
                 <w:noProof/>
                 <w:webHidden/>
               </w:rPr>
-              <w:instrText xml:space="preserve"> PAGEREF _Toc447097807 \h </w:instrText>
-            </w:r>
-            <w:r>
-              <w:rPr>
-                <w:noProof/>
-                <w:webHidden/>
-              </w:rPr>
-            </w:r>
-            <w:r>
-              <w:rPr>
-                <w:noProof/>
-                <w:webHidden/>
-              </w:rPr>
-              <w:fldChar w:fldCharType="separate"/>
-            </w:r>
-            <w:r>
-              <w:rPr>
-                <w:noProof/>
-                <w:webHidden/>
-              </w:rPr>
-              <w:t>16</w:t>
-            </w:r>
-            <w:r>
-              <w:rPr>
-                <w:noProof/>
-                <w:webHidden/>
-              </w:rPr>
-              <w:fldChar w:fldCharType="end"/>
-            </w:r>
-          </w:hyperlink>
-        </w:p>
-        <w:p>
-          <w:pPr>
-            <w:pStyle w:val="TOC1"/>
-            <w:tabs>
-              <w:tab w:val="left" w:pos="440"/>
-              <w:tab w:val="right" w:leader="dot" w:pos="9350"/>
-            </w:tabs>
-            <w:rPr>
-              <w:rFonts w:asciiTheme="minorHAnsi" w:eastAsiaTheme="minorEastAsia" w:hAnsiTheme="minorHAnsi" w:cstheme="minorBidi"/>
-              <w:noProof/>
-              <w:sz w:val="22"/>
-              <w:szCs w:val="22"/>
-            </w:rPr>
-          </w:pPr>
-          <w:hyperlink w:anchor="_Toc447097808" w:history="1">
-            <w:r>
-              <w:rPr>
-                <w:rStyle w:val="Hyperlink"/>
-                <w:noProof/>
-              </w:rPr>
-              <w:t>6</w:t>
-            </w:r>
-            <w:r>
-              <w:rPr>
-                <w:rFonts w:asciiTheme="minorHAnsi" w:eastAsiaTheme="minorEastAsia" w:hAnsiTheme="minorHAnsi" w:cstheme="minorBidi"/>
-                <w:noProof/>
-                <w:sz w:val="22"/>
-                <w:szCs w:val="22"/>
-              </w:rPr>
-              <w:tab/>
-            </w:r>
-            <w:r>
-              <w:rPr>
-                <w:rStyle w:val="Hyperlink"/>
-                <w:noProof/>
-              </w:rPr>
-              <w:t>Concluding Remarks</w:t>
-            </w:r>
-            <w:r>
-              <w:rPr>
-                <w:noProof/>
-                <w:webHidden/>
-              </w:rPr>
-              <w:tab/>
-            </w:r>
-            <w:r>
-              <w:rPr>
-                <w:noProof/>
-                <w:webHidden/>
-              </w:rPr>
-              <w:fldChar w:fldCharType="begin"/>
-            </w:r>
-            <w:r>
-              <w:rPr>
-                <w:noProof/>
-                <w:webHidden/>
-              </w:rPr>
-              <w:instrText xml:space="preserve"> PAGEREF _Toc447097808 \h </w:instrText>
+              <w:instrText xml:space="preserve"> PAGEREF _Toc448224390 \h </w:instrText>
             </w:r>
             <w:r>
               <w:rPr>
@@ -2127,13 +2011,13 @@
               <w:szCs w:val="22"/>
             </w:rPr>
           </w:pPr>
-          <w:hyperlink w:anchor="_Toc447097809" w:history="1">
+          <w:hyperlink w:anchor="_Toc448224391" w:history="1">
             <w:r>
               <w:rPr>
                 <w:rStyle w:val="Hyperlink"/>
                 <w:noProof/>
               </w:rPr>
-              <w:t>7</w:t>
+              <w:t>6</w:t>
             </w:r>
             <w:r>
               <w:rPr>
@@ -2144,6 +2028,77 @@
               </w:rPr>
               <w:tab/>
             </w:r>
+            <w:r>
+              <w:rPr>
+                <w:rStyle w:val="Hyperlink"/>
+                <w:noProof/>
+              </w:rPr>
+              <w:t>Concluding Remarks</w:t>
+            </w:r>
+            <w:r>
+              <w:rPr>
+                <w:noProof/>
+                <w:webHidden/>
+              </w:rPr>
+              <w:tab/>
+            </w:r>
+            <w:r>
+              <w:rPr>
+                <w:noProof/>
+                <w:webHidden/>
+              </w:rPr>
+              <w:fldChar w:fldCharType="begin"/>
+            </w:r>
+            <w:r>
+              <w:rPr>
+                <w:noProof/>
+                <w:webHidden/>
+              </w:rPr>
+              <w:instrText xml:space="preserve"> PAGEREF _Toc448224391 \h </w:instrText>
+            </w:r>
+            <w:r>
+              <w:rPr>
+                <w:noProof/>
+                <w:webHidden/>
+              </w:rPr>
+            </w:r>
+            <w:r>
+              <w:rPr>
+                <w:noProof/>
+                <w:webHidden/>
+              </w:rPr>
+              <w:fldChar w:fldCharType="separate"/>
+            </w:r>
+            <w:r>
+              <w:rPr>
+                <w:noProof/>
+                <w:webHidden/>
+              </w:rPr>
+              <w:t>18</w:t>
+            </w:r>
+            <w:r>
+              <w:rPr>
+                <w:noProof/>
+                <w:webHidden/>
+              </w:rPr>
+              <w:fldChar w:fldCharType="end"/>
+            </w:r>
+          </w:hyperlink>
+        </w:p>
+        <w:p>
+          <w:pPr>
+            <w:pStyle w:val="TOC1"/>
+            <w:tabs>
+              <w:tab w:val="right" w:leader="dot" w:pos="9350"/>
+            </w:tabs>
+            <w:rPr>
+              <w:rFonts w:asciiTheme="minorHAnsi" w:eastAsiaTheme="minorEastAsia" w:hAnsiTheme="minorHAnsi" w:cstheme="minorBidi"/>
+              <w:noProof/>
+              <w:sz w:val="22"/>
+              <w:szCs w:val="22"/>
+            </w:rPr>
+          </w:pPr>
+          <w:hyperlink w:anchor="_Toc448224392" w:history="1">
             <w:r>
               <w:rPr>
                 <w:rStyle w:val="Hyperlink"/>
@@ -2170,7 +2125,7 @@
                 <w:noProof/>
                 <w:webHidden/>
               </w:rPr>
-              <w:instrText xml:space="preserve"> PAGEREF _Toc447097809 \h </w:instrText>
+              <w:instrText xml:space="preserve"> PAGEREF _Toc448224392 \h </w:instrText>
             </w:r>
             <w:r>
               <w:rPr>
@@ -2190,7 +2145,7 @@
                 <w:noProof/>
                 <w:webHidden/>
               </w:rPr>
-              <w:t>17</w:t>
+              <w:t>20</w:t>
             </w:r>
             <w:r>
               <w:rPr>
@@ -2215,7 +2170,8 @@
             </w:rPr>
             <w:fldChar w:fldCharType="end"/>
           </w:r>
-          <w:bookmarkStart w:id="5" w:name="_Toc447097798"/>
+          <w:bookmarkStart w:id="9" w:name="_Toc447097798"/>
+          <w:bookmarkStart w:id="10" w:name="_Toc448224381"/>
           <w:r>
             <w:rPr>
               <w:noProof/>
@@ -2225,7 +2181,8 @@
         </w:p>
       </w:sdtContent>
     </w:sdt>
-    <w:bookmarkEnd w:id="5" w:displacedByCustomXml="prev"/>
+    <w:bookmarkEnd w:id="10" w:displacedByCustomXml="prev"/>
+    <w:bookmarkEnd w:id="9" w:displacedByCustomXml="prev"/>
     <w:p>
       <w:pPr>
         <w:pStyle w:val="TableofFigures"/>
@@ -2233,39 +2190,49 @@
           <w:tab w:val="right" w:leader="dot" w:pos="9350"/>
         </w:tabs>
         <w:rPr>
+          <w:rFonts w:asciiTheme="minorHAnsi" w:eastAsiaTheme="minorEastAsia" w:hAnsiTheme="minorHAnsi" w:cstheme="minorBidi"/>
           <w:noProof/>
-        </w:rPr>
-      </w:pPr>
-      <w:r>
+          <w:sz w:val="22"/>
+          <w:szCs w:val="22"/>
+        </w:rPr>
+      </w:pPr>
+      <w:r>
+        <w:rPr>
+          <w:sz w:val="22"/>
+          <w:szCs w:val="22"/>
+        </w:rPr>
         <w:fldChar w:fldCharType="begin"/>
       </w:r>
       <w:r>
+        <w:rPr>
+          <w:sz w:val="22"/>
+          <w:szCs w:val="22"/>
+        </w:rPr>
         <w:instrText xml:space="preserve"> TOC \h \z \c "Figure" </w:instrText>
       </w:r>
       <w:r>
+        <w:rPr>
+          <w:sz w:val="22"/>
+          <w:szCs w:val="22"/>
+        </w:rPr>
         <w:fldChar w:fldCharType="separate"/>
       </w:r>
-      <w:hyperlink w:anchor="_Toc447091825" w:history="1">
+      <w:hyperlink w:anchor="_Toc448224234" w:history="1">
         <w:r>
           <w:rPr>
             <w:rStyle w:val="Hyperlink"/>
             <w:noProof/>
-          </w:rPr>
-          <w:t xml:space="preserve">Figure 1. Preferences </w:t>
+            <w:sz w:val="22"/>
+            <w:szCs w:val="22"/>
+          </w:rPr>
+          <w:t>Figure</w:t>
         </w:r>
         <w:r>
           <w:rPr>
             <w:rStyle w:val="Hyperlink"/>
             <w:noProof/>
           </w:rPr>
-          <w:t>button</w:t>
-        </w:r>
-        <w:r>
-          <w:rPr>
-            <w:rStyle w:val="Hyperlink"/>
-            <w:noProof/>
-          </w:rPr>
-          <w:t xml:space="preserve"> above user interface tabs.</w:t>
+          <w:t xml:space="preserve"> 1. Preferences button above user interface tabs.</w:t>
         </w:r>
         <w:r>
           <w:rPr>
@@ -2286,7 +2253,7 @@
             <w:noProof/>
             <w:webHidden/>
           </w:rPr>
-          <w:instrText xml:space="preserve"> PAGEREF _Toc447091825 \h </w:instrText>
+          <w:instrText xml:space="preserve"> PAGEREF _Toc448224234 \h </w:instrText>
         </w:r>
         <w:r>
           <w:rPr>
@@ -2324,10 +2291,13 @@
           <w:tab w:val="right" w:leader="dot" w:pos="9350"/>
         </w:tabs>
         <w:rPr>
+          <w:rFonts w:asciiTheme="minorHAnsi" w:eastAsiaTheme="minorEastAsia" w:hAnsiTheme="minorHAnsi" w:cstheme="minorBidi"/>
           <w:noProof/>
-        </w:rPr>
-      </w:pPr>
-      <w:hyperlink w:anchor="_Toc447091826" w:history="1">
+          <w:sz w:val="22"/>
+          <w:szCs w:val="22"/>
+        </w:rPr>
+      </w:pPr>
+      <w:hyperlink w:anchor="_Toc448224235" w:history="1">
         <w:r>
           <w:rPr>
             <w:rStyle w:val="Hyperlink"/>
@@ -2354,7 +2324,7 @@
             <w:noProof/>
             <w:webHidden/>
           </w:rPr>
-          <w:instrText xml:space="preserve"> PAGEREF _Toc447091826 \h </w:instrText>
+          <w:instrText xml:space="preserve"> PAGEREF _Toc448224235 \h </w:instrText>
         </w:r>
         <w:r>
           <w:rPr>
@@ -2392,10 +2362,13 @@
           <w:tab w:val="right" w:leader="dot" w:pos="9350"/>
         </w:tabs>
         <w:rPr>
+          <w:rFonts w:asciiTheme="minorHAnsi" w:eastAsiaTheme="minorEastAsia" w:hAnsiTheme="minorHAnsi" w:cstheme="minorBidi"/>
           <w:noProof/>
-        </w:rPr>
-      </w:pPr>
-      <w:hyperlink w:anchor="_Toc447091827" w:history="1">
+          <w:sz w:val="22"/>
+          <w:szCs w:val="22"/>
+        </w:rPr>
+      </w:pPr>
+      <w:hyperlink w:anchor="_Toc448224236" w:history="1">
         <w:r>
           <w:rPr>
             <w:rStyle w:val="Hyperlink"/>
@@ -2422,7 +2395,7 @@
             <w:noProof/>
             <w:webHidden/>
           </w:rPr>
-          <w:instrText xml:space="preserve"> PAGEREF _Toc447091827 \h </w:instrText>
+          <w:instrText xml:space="preserve"> PAGEREF _Toc448224236 \h </w:instrText>
         </w:r>
         <w:r>
           <w:rPr>
@@ -2442,7 +2415,7 @@
             <w:noProof/>
             <w:webHidden/>
           </w:rPr>
-          <w:t>5</w:t>
+          <w:t>6</w:t>
         </w:r>
         <w:r>
           <w:rPr>
@@ -2460,16 +2433,19 @@
           <w:tab w:val="right" w:leader="dot" w:pos="9350"/>
         </w:tabs>
         <w:rPr>
+          <w:rFonts w:asciiTheme="minorHAnsi" w:eastAsiaTheme="minorEastAsia" w:hAnsiTheme="minorHAnsi" w:cstheme="minorBidi"/>
           <w:noProof/>
-        </w:rPr>
-      </w:pPr>
-      <w:hyperlink w:anchor="_Toc447091828" w:history="1">
+          <w:sz w:val="22"/>
+          <w:szCs w:val="22"/>
+        </w:rPr>
+      </w:pPr>
+      <w:hyperlink w:anchor="_Toc448224237" w:history="1">
         <w:r>
           <w:rPr>
             <w:rStyle w:val="Hyperlink"/>
             <w:noProof/>
           </w:rPr>
-          <w:t>Figure 4. Security control IA-3.</w:t>
+          <w:t>Figure 4. Security Control Editor workflow.</w:t>
         </w:r>
         <w:r>
           <w:rPr>
@@ -2490,7 +2466,7 @@
             <w:noProof/>
             <w:webHidden/>
           </w:rPr>
-          <w:instrText xml:space="preserve"> PAGEREF _Toc447091828 \h </w:instrText>
+          <w:instrText xml:space="preserve"> PAGEREF _Toc448224237 \h </w:instrText>
         </w:r>
         <w:r>
           <w:rPr>
@@ -2528,16 +2504,19 @@
           <w:tab w:val="right" w:leader="dot" w:pos="9350"/>
         </w:tabs>
         <w:rPr>
+          <w:rFonts w:asciiTheme="minorHAnsi" w:eastAsiaTheme="minorEastAsia" w:hAnsiTheme="minorHAnsi" w:cstheme="minorBidi"/>
           <w:noProof/>
-        </w:rPr>
-      </w:pPr>
-      <w:hyperlink w:anchor="_Toc447091829" w:history="1">
+          <w:sz w:val="22"/>
+          <w:szCs w:val="22"/>
+        </w:rPr>
+      </w:pPr>
+      <w:hyperlink w:anchor="_Toc448224238" w:history="1">
         <w:r>
           <w:rPr>
             <w:rStyle w:val="Hyperlink"/>
             <w:noProof/>
           </w:rPr>
-          <w:t>Figure 5. Violation of baseline impact constraint.</w:t>
+          <w:t>Figure 5. Security control IA-3.</w:t>
         </w:r>
         <w:r>
           <w:rPr>
@@ -2558,7 +2537,7 @@
             <w:noProof/>
             <w:webHidden/>
           </w:rPr>
-          <w:instrText xml:space="preserve"> PAGEREF _Toc447091829 \h </w:instrText>
+          <w:instrText xml:space="preserve"> PAGEREF _Toc448224238 \h </w:instrText>
         </w:r>
         <w:r>
           <w:rPr>
@@ -2596,16 +2575,19 @@
           <w:tab w:val="right" w:leader="dot" w:pos="9350"/>
         </w:tabs>
         <w:rPr>
+          <w:rFonts w:asciiTheme="minorHAnsi" w:eastAsiaTheme="minorEastAsia" w:hAnsiTheme="minorHAnsi" w:cstheme="minorBidi"/>
           <w:noProof/>
-        </w:rPr>
-      </w:pPr>
-      <w:hyperlink w:anchor="_Toc447091830" w:history="1">
+          <w:sz w:val="22"/>
+          <w:szCs w:val="22"/>
+        </w:rPr>
+      </w:pPr>
+      <w:hyperlink w:anchor="_Toc448224239" w:history="1">
         <w:r>
           <w:rPr>
             <w:rStyle w:val="Hyperlink"/>
             <w:noProof/>
           </w:rPr>
-          <w:t>Figure 6. Violation of cross-reference constraint.</w:t>
+          <w:t>Figure 6. Violation of baseline impact constraint.</w:t>
         </w:r>
         <w:r>
           <w:rPr>
@@ -2626,7 +2608,7 @@
             <w:noProof/>
             <w:webHidden/>
           </w:rPr>
-          <w:instrText xml:space="preserve"> PAGEREF _Toc447091830 \h </w:instrText>
+          <w:instrText xml:space="preserve"> PAGEREF _Toc448224239 \h </w:instrText>
         </w:r>
         <w:r>
           <w:rPr>
@@ -2646,7 +2628,7 @@
             <w:noProof/>
             <w:webHidden/>
           </w:rPr>
-          <w:t>8</w:t>
+          <w:t>9</w:t>
         </w:r>
         <w:r>
           <w:rPr>
@@ -2664,16 +2646,19 @@
           <w:tab w:val="right" w:leader="dot" w:pos="9350"/>
         </w:tabs>
         <w:rPr>
+          <w:rFonts w:asciiTheme="minorHAnsi" w:eastAsiaTheme="minorEastAsia" w:hAnsiTheme="minorHAnsi" w:cstheme="minorBidi"/>
           <w:noProof/>
-        </w:rPr>
-      </w:pPr>
-      <w:hyperlink w:anchor="_Toc447091831" w:history="1">
+          <w:sz w:val="22"/>
+          <w:szCs w:val="22"/>
+        </w:rPr>
+      </w:pPr>
+      <w:hyperlink w:anchor="_Toc448224240" w:history="1">
         <w:r>
           <w:rPr>
             <w:rStyle w:val="Hyperlink"/>
             <w:noProof/>
           </w:rPr>
-          <w:t>Figure 7. Violation of baseline constraint.</w:t>
+          <w:t>Figure 7. Violation of cross-reference constraint.</w:t>
         </w:r>
         <w:r>
           <w:rPr>
@@ -2694,7 +2679,7 @@
             <w:noProof/>
             <w:webHidden/>
           </w:rPr>
-          <w:instrText xml:space="preserve"> PAGEREF _Toc447091831 \h </w:instrText>
+          <w:instrText xml:space="preserve"> PAGEREF _Toc448224240 \h </w:instrText>
         </w:r>
         <w:r>
           <w:rPr>
@@ -2714,7 +2699,7 @@
             <w:noProof/>
             <w:webHidden/>
           </w:rPr>
-          <w:t>8</w:t>
+          <w:t>9</w:t>
         </w:r>
         <w:r>
           <w:rPr>
@@ -2732,16 +2717,19 @@
           <w:tab w:val="right" w:leader="dot" w:pos="9350"/>
         </w:tabs>
         <w:rPr>
+          <w:rFonts w:asciiTheme="minorHAnsi" w:eastAsiaTheme="minorEastAsia" w:hAnsiTheme="minorHAnsi" w:cstheme="minorBidi"/>
           <w:noProof/>
-        </w:rPr>
-      </w:pPr>
-      <w:hyperlink w:anchor="_Toc447091832" w:history="1">
+          <w:sz w:val="22"/>
+          <w:szCs w:val="22"/>
+        </w:rPr>
+      </w:pPr>
+      <w:hyperlink w:anchor="_Toc448224241" w:history="1">
         <w:r>
           <w:rPr>
             <w:rStyle w:val="Hyperlink"/>
             <w:noProof/>
           </w:rPr>
-          <w:t>Figure 8. IA-3 tailored for an Industrial Control System.</w:t>
+          <w:t>Figure 8. Violation of baseline constraint.</w:t>
         </w:r>
         <w:r>
           <w:rPr>
@@ -2762,7 +2750,7 @@
             <w:noProof/>
             <w:webHidden/>
           </w:rPr>
-          <w:instrText xml:space="preserve"> PAGEREF _Toc447091832 \h </w:instrText>
+          <w:instrText xml:space="preserve"> PAGEREF _Toc448224241 \h </w:instrText>
         </w:r>
         <w:r>
           <w:rPr>
@@ -2800,16 +2788,19 @@
           <w:tab w:val="right" w:leader="dot" w:pos="9350"/>
         </w:tabs>
         <w:rPr>
+          <w:rFonts w:asciiTheme="minorHAnsi" w:eastAsiaTheme="minorEastAsia" w:hAnsiTheme="minorHAnsi" w:cstheme="minorBidi"/>
           <w:noProof/>
-        </w:rPr>
-      </w:pPr>
-      <w:hyperlink w:anchor="_Toc447091833" w:history="1">
+          <w:sz w:val="22"/>
+          <w:szCs w:val="22"/>
+        </w:rPr>
+      </w:pPr>
+      <w:hyperlink w:anchor="_Toc448224242" w:history="1">
         <w:r>
           <w:rPr>
             <w:rStyle w:val="Hyperlink"/>
             <w:noProof/>
           </w:rPr>
-          <w:t>Figure 9. IA-3 text fields with ICS-specific guidance replacing stubs.</w:t>
+          <w:t>Figure 9. IA-3 tailored for an Industrial Control System.</w:t>
         </w:r>
         <w:r>
           <w:rPr>
@@ -2830,7 +2821,7 @@
             <w:noProof/>
             <w:webHidden/>
           </w:rPr>
-          <w:instrText xml:space="preserve"> PAGEREF _Toc447091833 \h </w:instrText>
+          <w:instrText xml:space="preserve"> PAGEREF _Toc448224242 \h </w:instrText>
         </w:r>
         <w:r>
           <w:rPr>
@@ -2850,7 +2841,7 @@
             <w:noProof/>
             <w:webHidden/>
           </w:rPr>
-          <w:t>9</w:t>
+          <w:t>10</w:t>
         </w:r>
         <w:r>
           <w:rPr>
@@ -2868,16 +2859,19 @@
           <w:tab w:val="right" w:leader="dot" w:pos="9350"/>
         </w:tabs>
         <w:rPr>
+          <w:rFonts w:asciiTheme="minorHAnsi" w:eastAsiaTheme="minorEastAsia" w:hAnsiTheme="minorHAnsi" w:cstheme="minorBidi"/>
           <w:noProof/>
-        </w:rPr>
-      </w:pPr>
-      <w:hyperlink w:anchor="_Toc447091834" w:history="1">
+          <w:sz w:val="22"/>
+          <w:szCs w:val="22"/>
+        </w:rPr>
+      </w:pPr>
+      <w:hyperlink w:anchor="_Toc448224243" w:history="1">
         <w:r>
           <w:rPr>
             <w:rStyle w:val="Hyperlink"/>
             <w:noProof/>
           </w:rPr>
-          <w:t>Figure 10. XML generated by the Security Control Editor copy-pasted into a third party XML authoring software application.</w:t>
+          <w:t>Figure 10. IA-3 text fields with ICS-specific guidance replacing stubs.</w:t>
         </w:r>
         <w:r>
           <w:rPr>
@@ -2898,7 +2892,7 @@
             <w:noProof/>
             <w:webHidden/>
           </w:rPr>
-          <w:instrText xml:space="preserve"> PAGEREF _Toc447091834 \h </w:instrText>
+          <w:instrText xml:space="preserve"> PAGEREF _Toc448224243 \h </w:instrText>
         </w:r>
         <w:r>
           <w:rPr>
@@ -2918,7 +2912,7 @@
             <w:noProof/>
             <w:webHidden/>
           </w:rPr>
-          <w:t>10</w:t>
+          <w:t>11</w:t>
         </w:r>
         <w:r>
           <w:rPr>
@@ -2936,16 +2930,19 @@
           <w:tab w:val="right" w:leader="dot" w:pos="9350"/>
         </w:tabs>
         <w:rPr>
+          <w:rFonts w:asciiTheme="minorHAnsi" w:eastAsiaTheme="minorEastAsia" w:hAnsiTheme="minorHAnsi" w:cstheme="minorBidi"/>
           <w:noProof/>
-        </w:rPr>
-      </w:pPr>
-      <w:hyperlink w:anchor="_Toc447091835" w:history="1">
+          <w:sz w:val="22"/>
+          <w:szCs w:val="22"/>
+        </w:rPr>
+      </w:pPr>
+      <w:hyperlink w:anchor="_Toc448224244" w:history="1">
         <w:r>
           <w:rPr>
             <w:rStyle w:val="Hyperlink"/>
             <w:noProof/>
           </w:rPr>
-          <w:t>Figure 11. Subcategory referencing IA-3.</w:t>
+          <w:t>Figure 11. XML generated by the Security Control Editor copy-pasted into a third party XML authoring software application.</w:t>
         </w:r>
         <w:r>
           <w:rPr>
@@ -2966,7 +2963,7 @@
             <w:noProof/>
             <w:webHidden/>
           </w:rPr>
-          <w:instrText xml:space="preserve"> PAGEREF _Toc447091835 \h </w:instrText>
+          <w:instrText xml:space="preserve"> PAGEREF _Toc448224244 \h </w:instrText>
         </w:r>
         <w:r>
           <w:rPr>
@@ -3004,16 +3001,19 @@
           <w:tab w:val="right" w:leader="dot" w:pos="9350"/>
         </w:tabs>
         <w:rPr>
+          <w:rFonts w:asciiTheme="minorHAnsi" w:eastAsiaTheme="minorEastAsia" w:hAnsiTheme="minorHAnsi" w:cstheme="minorBidi"/>
           <w:noProof/>
-        </w:rPr>
-      </w:pPr>
-      <w:hyperlink w:anchor="_Toc447091836" w:history="1">
+          <w:sz w:val="22"/>
+          <w:szCs w:val="22"/>
+        </w:rPr>
+      </w:pPr>
+      <w:hyperlink w:anchor="_Toc448224245" w:history="1">
         <w:r>
           <w:rPr>
             <w:rStyle w:val="Hyperlink"/>
             <w:noProof/>
           </w:rPr>
-          <w:t>Figure 12. Subcategories referencing AC-2.</w:t>
+          <w:t>Figure 12. Subcategory referencing IA-3.</w:t>
         </w:r>
         <w:r>
           <w:rPr>
@@ -3034,7 +3034,7 @@
             <w:noProof/>
             <w:webHidden/>
           </w:rPr>
-          <w:instrText xml:space="preserve"> PAGEREF _Toc447091836 \h </w:instrText>
+          <w:instrText xml:space="preserve"> PAGEREF _Toc448224245 \h </w:instrText>
         </w:r>
         <w:r>
           <w:rPr>
@@ -3054,7 +3054,7 @@
             <w:noProof/>
             <w:webHidden/>
           </w:rPr>
-          <w:t>11</w:t>
+          <w:t>12</w:t>
         </w:r>
         <w:r>
           <w:rPr>
@@ -3072,16 +3072,19 @@
           <w:tab w:val="right" w:leader="dot" w:pos="9350"/>
         </w:tabs>
         <w:rPr>
+          <w:rFonts w:asciiTheme="minorHAnsi" w:eastAsiaTheme="minorEastAsia" w:hAnsiTheme="minorHAnsi" w:cstheme="minorBidi"/>
           <w:noProof/>
-        </w:rPr>
-      </w:pPr>
-      <w:hyperlink w:anchor="_Toc447091837" w:history="1">
+          <w:sz w:val="22"/>
+          <w:szCs w:val="22"/>
+        </w:rPr>
+      </w:pPr>
+      <w:hyperlink w:anchor="_Toc448224246" w:history="1">
         <w:r>
           <w:rPr>
             <w:rStyle w:val="Hyperlink"/>
             <w:noProof/>
           </w:rPr>
-          <w:t>Figure 13. Framework Profile tab.</w:t>
+          <w:t>Figure 13. Subcategories referencing AC-2.</w:t>
         </w:r>
         <w:r>
           <w:rPr>
@@ -3102,7 +3105,7 @@
             <w:noProof/>
             <w:webHidden/>
           </w:rPr>
-          <w:instrText xml:space="preserve"> PAGEREF _Toc447091837 \h </w:instrText>
+          <w:instrText xml:space="preserve"> PAGEREF _Toc448224246 \h </w:instrText>
         </w:r>
         <w:r>
           <w:rPr>
@@ -3122,7 +3125,7 @@
             <w:noProof/>
             <w:webHidden/>
           </w:rPr>
-          <w:t>11</w:t>
+          <w:t>12</w:t>
         </w:r>
         <w:r>
           <w:rPr>
@@ -3140,16 +3143,19 @@
           <w:tab w:val="right" w:leader="dot" w:pos="9350"/>
         </w:tabs>
         <w:rPr>
+          <w:rFonts w:asciiTheme="minorHAnsi" w:eastAsiaTheme="minorEastAsia" w:hAnsiTheme="minorHAnsi" w:cstheme="minorBidi"/>
           <w:noProof/>
-        </w:rPr>
-      </w:pPr>
-      <w:hyperlink w:anchor="_Toc447091838" w:history="1">
+          <w:sz w:val="22"/>
+          <w:szCs w:val="22"/>
+        </w:rPr>
+      </w:pPr>
+      <w:hyperlink w:anchor="_Toc448224247" w:history="1">
         <w:r>
           <w:rPr>
             <w:rStyle w:val="Hyperlink"/>
             <w:noProof/>
           </w:rPr>
-          <w:t>Figure 14. Control families referenced by PR.AC subcategories.</w:t>
+          <w:t>Figure 14. Framework Profile tab.</w:t>
         </w:r>
         <w:r>
           <w:rPr>
@@ -3170,7 +3176,7 @@
             <w:noProof/>
             <w:webHidden/>
           </w:rPr>
-          <w:instrText xml:space="preserve"> PAGEREF _Toc447091838 \h </w:instrText>
+          <w:instrText xml:space="preserve"> PAGEREF _Toc448224247 \h </w:instrText>
         </w:r>
         <w:r>
           <w:rPr>
@@ -3208,16 +3214,19 @@
           <w:tab w:val="right" w:leader="dot" w:pos="9350"/>
         </w:tabs>
         <w:rPr>
+          <w:rFonts w:asciiTheme="minorHAnsi" w:eastAsiaTheme="minorEastAsia" w:hAnsiTheme="minorHAnsi" w:cstheme="minorBidi"/>
           <w:noProof/>
-        </w:rPr>
-      </w:pPr>
-      <w:hyperlink w:anchor="_Toc447091839" w:history="1">
+          <w:sz w:val="22"/>
+          <w:szCs w:val="22"/>
+        </w:rPr>
+      </w:pPr>
+      <w:hyperlink w:anchor="_Toc448224248" w:history="1">
         <w:r>
           <w:rPr>
             <w:rStyle w:val="Hyperlink"/>
             <w:noProof/>
           </w:rPr>
-          <w:t>Figure 15. Controls belonging to Access Control family that are referenced by PR.AC subcategories.</w:t>
+          <w:t>Figure 15. Workflow synthesizing Framework Core, NIST SP 800-53, and NIST SP 800-82 guidance.</w:t>
         </w:r>
         <w:r>
           <w:rPr>
@@ -3238,7 +3247,7 @@
             <w:noProof/>
             <w:webHidden/>
           </w:rPr>
-          <w:instrText xml:space="preserve"> PAGEREF _Toc447091839 \h </w:instrText>
+          <w:instrText xml:space="preserve"> PAGEREF _Toc448224248 \h </w:instrText>
         </w:r>
         <w:r>
           <w:rPr>
@@ -3258,7 +3267,7 @@
             <w:noProof/>
             <w:webHidden/>
           </w:rPr>
-          <w:t>13</w:t>
+          <w:t>14</w:t>
         </w:r>
         <w:r>
           <w:rPr>
@@ -3276,16 +3285,19 @@
           <w:tab w:val="right" w:leader="dot" w:pos="9350"/>
         </w:tabs>
         <w:rPr>
+          <w:rFonts w:asciiTheme="minorHAnsi" w:eastAsiaTheme="minorEastAsia" w:hAnsiTheme="minorHAnsi" w:cstheme="minorBidi"/>
           <w:noProof/>
-        </w:rPr>
-      </w:pPr>
-      <w:hyperlink w:anchor="_Toc447091840" w:history="1">
+          <w:sz w:val="22"/>
+          <w:szCs w:val="22"/>
+        </w:rPr>
+      </w:pPr>
+      <w:hyperlink w:anchor="_Toc448224249" w:history="1">
         <w:r>
           <w:rPr>
             <w:rStyle w:val="Hyperlink"/>
             <w:noProof/>
           </w:rPr>
-          <w:t>Figure 16. Security control AC-2.</w:t>
+          <w:t>Figure 16. Control families referenced by PR.AC subcategories.</w:t>
         </w:r>
         <w:r>
           <w:rPr>
@@ -3306,7 +3318,7 @@
             <w:noProof/>
             <w:webHidden/>
           </w:rPr>
-          <w:instrText xml:space="preserve"> PAGEREF _Toc447091840 \h </w:instrText>
+          <w:instrText xml:space="preserve"> PAGEREF _Toc448224249 \h </w:instrText>
         </w:r>
         <w:r>
           <w:rPr>
@@ -3326,7 +3338,7 @@
             <w:noProof/>
             <w:webHidden/>
           </w:rPr>
-          <w:t>14</w:t>
+          <w:t>15</w:t>
         </w:r>
         <w:r>
           <w:rPr>
@@ -3344,16 +3356,19 @@
           <w:tab w:val="right" w:leader="dot" w:pos="9350"/>
         </w:tabs>
         <w:rPr>
+          <w:rFonts w:asciiTheme="minorHAnsi" w:eastAsiaTheme="minorEastAsia" w:hAnsiTheme="minorHAnsi" w:cstheme="minorBidi"/>
           <w:noProof/>
-        </w:rPr>
-      </w:pPr>
-      <w:hyperlink w:anchor="_Toc447091841" w:history="1">
+          <w:sz w:val="22"/>
+          <w:szCs w:val="22"/>
+        </w:rPr>
+      </w:pPr>
+      <w:hyperlink w:anchor="_Toc448224250" w:history="1">
         <w:r>
           <w:rPr>
             <w:rStyle w:val="Hyperlink"/>
             <w:noProof/>
           </w:rPr>
-          <w:t>Figure 17. NIST SP 800-53 database: AC-2 summary.</w:t>
+          <w:t>Figure 17. Controls belonging to Access Control family that are referenced by PR.AC subcategories.</w:t>
         </w:r>
         <w:r>
           <w:rPr>
@@ -3374,7 +3389,7 @@
             <w:noProof/>
             <w:webHidden/>
           </w:rPr>
-          <w:instrText xml:space="preserve"> PAGEREF _Toc447091841 \h </w:instrText>
+          <w:instrText xml:space="preserve"> PAGEREF _Toc448224250 \h </w:instrText>
         </w:r>
         <w:r>
           <w:rPr>
@@ -3394,7 +3409,7 @@
             <w:noProof/>
             <w:webHidden/>
           </w:rPr>
-          <w:t>14</w:t>
+          <w:t>15</w:t>
         </w:r>
         <w:r>
           <w:rPr>
@@ -3412,16 +3427,19 @@
           <w:tab w:val="right" w:leader="dot" w:pos="9350"/>
         </w:tabs>
         <w:rPr>
+          <w:rFonts w:asciiTheme="minorHAnsi" w:eastAsiaTheme="minorEastAsia" w:hAnsiTheme="minorHAnsi" w:cstheme="minorBidi"/>
           <w:noProof/>
-        </w:rPr>
-      </w:pPr>
-      <w:hyperlink w:anchor="_Toc447091842" w:history="1">
+          <w:sz w:val="22"/>
+          <w:szCs w:val="22"/>
+        </w:rPr>
+      </w:pPr>
+      <w:hyperlink w:anchor="_Toc448224251" w:history="1">
         <w:r>
           <w:rPr>
             <w:rStyle w:val="Hyperlink"/>
             <w:noProof/>
           </w:rPr>
-          <w:t>Figure 18. NIST SP 800-53 database: AC-2 description.</w:t>
+          <w:t>Figure 18. Security control AC-2.</w:t>
         </w:r>
         <w:r>
           <w:rPr>
@@ -3442,7 +3460,7 @@
             <w:noProof/>
             <w:webHidden/>
           </w:rPr>
-          <w:instrText xml:space="preserve"> PAGEREF _Toc447091842 \h </w:instrText>
+          <w:instrText xml:space="preserve"> PAGEREF _Toc448224251 \h </w:instrText>
         </w:r>
         <w:r>
           <w:rPr>
@@ -3480,16 +3498,19 @@
           <w:tab w:val="right" w:leader="dot" w:pos="9350"/>
         </w:tabs>
         <w:rPr>
+          <w:rFonts w:asciiTheme="minorHAnsi" w:eastAsiaTheme="minorEastAsia" w:hAnsiTheme="minorHAnsi" w:cstheme="minorBidi"/>
           <w:noProof/>
-        </w:rPr>
-      </w:pPr>
-      <w:hyperlink w:anchor="_Toc447091843" w:history="1">
+          <w:sz w:val="22"/>
+          <w:szCs w:val="22"/>
+        </w:rPr>
+      </w:pPr>
+      <w:hyperlink w:anchor="_Toc448224252" w:history="1">
         <w:r>
           <w:rPr>
             <w:rStyle w:val="Hyperlink"/>
             <w:noProof/>
           </w:rPr>
-          <w:t>Figure 19. NIST SP 800-82 ICS Overlay definition: AC-2.</w:t>
+          <w:t>Figure 19. NIST SP 800-53 database: AC-2 summary.</w:t>
         </w:r>
         <w:r>
           <w:rPr>
@@ -3510,7 +3531,7 @@
             <w:noProof/>
             <w:webHidden/>
           </w:rPr>
-          <w:instrText xml:space="preserve"> PAGEREF _Toc447091843 \h </w:instrText>
+          <w:instrText xml:space="preserve"> PAGEREF _Toc448224252 \h </w:instrText>
         </w:r>
         <w:r>
           <w:rPr>
@@ -3530,7 +3551,149 @@
             <w:noProof/>
             <w:webHidden/>
           </w:rPr>
-          <w:t>15</w:t>
+          <w:t>16</w:t>
+        </w:r>
+        <w:r>
+          <w:rPr>
+            <w:noProof/>
+            <w:webHidden/>
+          </w:rPr>
+          <w:fldChar w:fldCharType="end"/>
+        </w:r>
+      </w:hyperlink>
+    </w:p>
+    <w:p>
+      <w:pPr>
+        <w:pStyle w:val="TableofFigures"/>
+        <w:tabs>
+          <w:tab w:val="right" w:leader="dot" w:pos="9350"/>
+        </w:tabs>
+        <w:rPr>
+          <w:rFonts w:asciiTheme="minorHAnsi" w:eastAsiaTheme="minorEastAsia" w:hAnsiTheme="minorHAnsi" w:cstheme="minorBidi"/>
+          <w:noProof/>
+          <w:sz w:val="22"/>
+          <w:szCs w:val="22"/>
+        </w:rPr>
+      </w:pPr>
+      <w:hyperlink w:anchor="_Toc448224253" w:history="1">
+        <w:r>
+          <w:rPr>
+            <w:rStyle w:val="Hyperlink"/>
+            <w:noProof/>
+          </w:rPr>
+          <w:t>Figure 20. NIST SP 800-53 database: AC-2 description.</w:t>
+        </w:r>
+        <w:r>
+          <w:rPr>
+            <w:noProof/>
+            <w:webHidden/>
+          </w:rPr>
+          <w:tab/>
+        </w:r>
+        <w:r>
+          <w:rPr>
+            <w:noProof/>
+            <w:webHidden/>
+          </w:rPr>
+          <w:fldChar w:fldCharType="begin"/>
+        </w:r>
+        <w:r>
+          <w:rPr>
+            <w:noProof/>
+            <w:webHidden/>
+          </w:rPr>
+          <w:instrText xml:space="preserve"> PAGEREF _Toc448224253 \h </w:instrText>
+        </w:r>
+        <w:r>
+          <w:rPr>
+            <w:noProof/>
+            <w:webHidden/>
+          </w:rPr>
+        </w:r>
+        <w:r>
+          <w:rPr>
+            <w:noProof/>
+            <w:webHidden/>
+          </w:rPr>
+          <w:fldChar w:fldCharType="separate"/>
+        </w:r>
+        <w:r>
+          <w:rPr>
+            <w:noProof/>
+            <w:webHidden/>
+          </w:rPr>
+          <w:t>16</w:t>
+        </w:r>
+        <w:r>
+          <w:rPr>
+            <w:noProof/>
+            <w:webHidden/>
+          </w:rPr>
+          <w:fldChar w:fldCharType="end"/>
+        </w:r>
+      </w:hyperlink>
+    </w:p>
+    <w:p>
+      <w:pPr>
+        <w:pStyle w:val="TableofFigures"/>
+        <w:tabs>
+          <w:tab w:val="right" w:leader="dot" w:pos="9350"/>
+        </w:tabs>
+        <w:rPr>
+          <w:rFonts w:asciiTheme="minorHAnsi" w:eastAsiaTheme="minorEastAsia" w:hAnsiTheme="minorHAnsi" w:cstheme="minorBidi"/>
+          <w:noProof/>
+          <w:sz w:val="22"/>
+          <w:szCs w:val="22"/>
+        </w:rPr>
+      </w:pPr>
+      <w:hyperlink w:anchor="_Toc448224254" w:history="1">
+        <w:r>
+          <w:rPr>
+            <w:rStyle w:val="Hyperlink"/>
+            <w:noProof/>
+          </w:rPr>
+          <w:t>Figure 21. NIST SP 800-82 ICS Overlay definition: AC-2.</w:t>
+        </w:r>
+        <w:r>
+          <w:rPr>
+            <w:noProof/>
+            <w:webHidden/>
+          </w:rPr>
+          <w:tab/>
+        </w:r>
+        <w:r>
+          <w:rPr>
+            <w:noProof/>
+            <w:webHidden/>
+          </w:rPr>
+          <w:fldChar w:fldCharType="begin"/>
+        </w:r>
+        <w:r>
+          <w:rPr>
+            <w:noProof/>
+            <w:webHidden/>
+          </w:rPr>
+          <w:instrText xml:space="preserve"> PAGEREF _Toc448224254 \h </w:instrText>
+        </w:r>
+        <w:r>
+          <w:rPr>
+            <w:noProof/>
+            <w:webHidden/>
+          </w:rPr>
+        </w:r>
+        <w:r>
+          <w:rPr>
+            <w:noProof/>
+            <w:webHidden/>
+          </w:rPr>
+          <w:fldChar w:fldCharType="separate"/>
+        </w:r>
+        <w:r>
+          <w:rPr>
+            <w:noProof/>
+            <w:webHidden/>
+          </w:rPr>
+          <w:t>17</w:t>
         </w:r>
         <w:r>
           <w:rPr>
@@ -3559,14 +3722,14 @@
       <w:pPr>
         <w:pStyle w:val="Heading1"/>
       </w:pPr>
-      <w:bookmarkStart w:id="6" w:name="_Ref444166060"/>
-      <w:bookmarkStart w:id="7" w:name="_Toc447097799"/>
+      <w:bookmarkStart w:id="11" w:name="_Ref444166060"/>
+      <w:bookmarkStart w:id="12" w:name="_Toc448224382"/>
       <w:r>
         <w:lastRenderedPageBreak/>
         <w:t>Introduction</w:t>
       </w:r>
-      <w:bookmarkEnd w:id="6"/>
-      <w:bookmarkEnd w:id="7"/>
+      <w:bookmarkEnd w:id="11"/>
+      <w:bookmarkEnd w:id="12"/>
     </w:p>
     <w:p>
       <w:r>
@@ -4925,13 +5088,13 @@
       <w:pPr>
         <w:pStyle w:val="Heading1"/>
       </w:pPr>
-      <w:bookmarkStart w:id="8" w:name="_Ref445459637"/>
-      <w:bookmarkStart w:id="9" w:name="_Toc447097800"/>
+      <w:bookmarkStart w:id="13" w:name="_Ref445459637"/>
+      <w:bookmarkStart w:id="14" w:name="_Toc448224383"/>
       <w:r>
         <w:t>Getting Started</w:t>
       </w:r>
-      <w:bookmarkEnd w:id="8"/>
-      <w:bookmarkEnd w:id="9"/>
+      <w:bookmarkEnd w:id="13"/>
+      <w:bookmarkEnd w:id="14"/>
     </w:p>
     <w:p>
       <w:r>
@@ -5284,13 +5447,13 @@
       <w:pPr>
         <w:pStyle w:val="Heading1"/>
       </w:pPr>
-      <w:bookmarkStart w:id="10" w:name="_Ref427842523"/>
-      <w:bookmarkStart w:id="11" w:name="_Toc447097801"/>
+      <w:bookmarkStart w:id="15" w:name="_Ref427842523"/>
+      <w:bookmarkStart w:id="16" w:name="_Toc448224384"/>
       <w:r>
         <w:t>User Interface</w:t>
       </w:r>
-      <w:bookmarkEnd w:id="10"/>
-      <w:bookmarkEnd w:id="11"/>
+      <w:bookmarkEnd w:id="15"/>
+      <w:bookmarkEnd w:id="16"/>
     </w:p>
     <w:p>
       <w:r>
@@ -5523,17 +5686,20 @@
       <w:pPr>
         <w:pStyle w:val="Caption"/>
       </w:pPr>
-      <w:bookmarkStart w:id="12" w:name="_Ref443905127"/>
-      <w:bookmarkStart w:id="13" w:name="_Toc447091825"/>
+      <w:bookmarkStart w:id="17" w:name="_Ref443905127"/>
+      <w:bookmarkStart w:id="18" w:name="_Toc448224234"/>
       <w:r>
         <w:t xml:space="preserve">Figure </w:t>
       </w:r>
       <w:fldSimple w:instr=" SEQ Figure \* ARABIC ">
         <w:r>
+          <w:rPr>
+            <w:noProof/>
+          </w:rPr>
           <w:t>1</w:t>
         </w:r>
       </w:fldSimple>
-      <w:bookmarkEnd w:id="12"/>
+      <w:bookmarkEnd w:id="17"/>
       <w:r>
         <w:t xml:space="preserve">. Preferences </w:t>
       </w:r>
@@ -5543,7 +5709,7 @@
       <w:r>
         <w:t xml:space="preserve"> above user interface tabs.</w:t>
       </w:r>
-      <w:bookmarkEnd w:id="13"/>
+      <w:bookmarkEnd w:id="18"/>
     </w:p>
     <w:p>
       <w:pPr>
@@ -5605,8 +5771,8 @@
       <w:pPr>
         <w:pStyle w:val="Caption"/>
       </w:pPr>
-      <w:bookmarkStart w:id="14" w:name="_Ref443905425"/>
-      <w:bookmarkStart w:id="15" w:name="_Toc447091826"/>
+      <w:bookmarkStart w:id="19" w:name="_Ref443905425"/>
+      <w:bookmarkStart w:id="20" w:name="_Toc448224235"/>
       <w:r>
         <w:t xml:space="preserve">Figure </w:t>
       </w:r>
@@ -5618,14 +5784,14 @@
           <w:t>2</w:t>
         </w:r>
       </w:fldSimple>
-      <w:bookmarkEnd w:id="14"/>
+      <w:bookmarkEnd w:id="19"/>
       <w:r>
         <w:rPr>
           <w:noProof/>
         </w:rPr>
         <w:t>. Preferences dialog.</w:t>
       </w:r>
-      <w:bookmarkEnd w:id="15"/>
+      <w:bookmarkEnd w:id="20"/>
     </w:p>
     <w:p>
       <w:r>
@@ -5640,14 +5806,14 @@
       <w:pPr>
         <w:pStyle w:val="Heading2"/>
       </w:pPr>
-      <w:bookmarkStart w:id="16" w:name="_Ref444074399"/>
-      <w:bookmarkStart w:id="17" w:name="_Toc447097802"/>
-      <w:bookmarkStart w:id="18" w:name="_Ref428958089"/>
+      <w:bookmarkStart w:id="21" w:name="_Ref444074399"/>
+      <w:bookmarkStart w:id="22" w:name="_Ref428958089"/>
+      <w:bookmarkStart w:id="23" w:name="_Toc448224385"/>
       <w:r>
         <w:t>Cybersecurity Framework Browser</w:t>
       </w:r>
-      <w:bookmarkEnd w:id="16"/>
-      <w:bookmarkEnd w:id="17"/>
+      <w:bookmarkEnd w:id="21"/>
+      <w:bookmarkEnd w:id="23"/>
     </w:p>
     <w:p>
       <w:r>
@@ -6000,8 +6166,8 @@
       <w:pPr>
         <w:pStyle w:val="Caption"/>
       </w:pPr>
-      <w:bookmarkStart w:id="19" w:name="_Ref436732840"/>
-      <w:bookmarkStart w:id="20" w:name="_Toc447091827"/>
+      <w:bookmarkStart w:id="24" w:name="_Ref436732840"/>
+      <w:bookmarkStart w:id="25" w:name="_Toc448224236"/>
       <w:r>
         <w:t xml:space="preserve">Figure </w:t>
       </w:r>
@@ -6013,11 +6179,11 @@
           <w:t>3</w:t>
         </w:r>
       </w:fldSimple>
-      <w:bookmarkEnd w:id="19"/>
+      <w:bookmarkEnd w:id="24"/>
       <w:r>
         <w:t>. Cyber Framework Browser tab.</w:t>
       </w:r>
-      <w:bookmarkEnd w:id="20"/>
+      <w:bookmarkEnd w:id="25"/>
     </w:p>
     <w:p>
       <w:r>
@@ -6117,7 +6283,7 @@
         <w:fldChar w:fldCharType="separate"/>
       </w:r>
       <w:r>
-        <w:t>3.3</w:t>
+        <w:t>0</w:t>
       </w:r>
       <w:r>
         <w:fldChar w:fldCharType="end"/>
@@ -6178,14 +6344,14 @@
       <w:pPr>
         <w:pStyle w:val="Heading2"/>
       </w:pPr>
-      <w:bookmarkStart w:id="21" w:name="_Ref436741328"/>
-      <w:bookmarkStart w:id="22" w:name="_Toc447097803"/>
+      <w:bookmarkStart w:id="26" w:name="_Ref436741328"/>
+      <w:bookmarkStart w:id="27" w:name="_Toc448224386"/>
       <w:r>
         <w:t>Security Control Editor</w:t>
       </w:r>
-      <w:bookmarkEnd w:id="18"/>
-      <w:bookmarkEnd w:id="21"/>
       <w:bookmarkEnd w:id="22"/>
+      <w:bookmarkEnd w:id="26"/>
+      <w:bookmarkEnd w:id="27"/>
     </w:p>
     <w:p>
       <w:pPr>
@@ -6281,9 +6447,196 @@
     </w:p>
     <w:p>
       <w:r>
+        <w:t xml:space="preserve">The flowchart in </w:t>
+      </w:r>
+      <w:r>
         <w:fldChar w:fldCharType="begin"/>
       </w:r>
       <w:r>
+        <w:instrText xml:space="preserve"> REF _Ref448224502 \h </w:instrText>
+      </w:r>
+      <w:r>
+        <w:fldChar w:fldCharType="separate"/>
+      </w:r>
+      <w:r>
+        <w:t xml:space="preserve">Figure </w:t>
+      </w:r>
+      <w:r>
+        <w:rPr>
+          <w:noProof/>
+        </w:rPr>
+        <w:t>4</w:t>
+      </w:r>
+      <w:r>
+        <w:fldChar w:fldCharType="end"/>
+      </w:r>
+      <w:r>
+        <w:t xml:space="preserve"> shows a possible </w:t>
+      </w:r>
+      <w:r>
+        <w:t xml:space="preserve">generic </w:t>
+      </w:r>
+      <w:r>
+        <w:t>workflow for using the Security Control Editor tab.</w:t>
+      </w:r>
+      <w:r>
+        <w:rPr>
+          <w:rStyle w:val="FootnoteReference"/>
+        </w:rPr>
+        <w:footnoteReference w:id="4"/>
+      </w:r>
+      <w:r>
+        <w:t xml:space="preserve"> </w:t>
+      </w:r>
+      <w:r>
+        <w:t>In this workflow, t</w:t>
+      </w:r>
+      <w:r>
+        <w:t xml:space="preserve">he user begins by choosing a security control to tailor. </w:t>
+      </w:r>
+      <w:r>
+        <w:t>Next, i</w:t>
+      </w:r>
+      <w:r>
+        <w:t xml:space="preserve">f the </w:t>
+      </w:r>
+      <w:r>
+        <w:t xml:space="preserve">user wishes to change the baseline impact for the security control or any of its control enhancements from the NIST SP 800-53 defaults, the user modifies the baseline impacts and provides text explaining the need for the changes. </w:t>
+      </w:r>
+      <w:r>
+        <w:t xml:space="preserve">Then, if the user wishes to add supplemental guidance beyond the NIST SP 800-53 security control catalog supplemental guidance, the user </w:t>
+      </w:r>
+      <w:r>
+        <w:lastRenderedPageBreak/>
+        <w:t>provides the additional text. When done tailoring the security control, the user copy-pastes XML representing the tailored security control into third-party XML authoring software.</w:t>
+      </w:r>
+    </w:p>
+    <w:p>
+      <w:pPr>
+        <w:keepNext/>
+      </w:pPr>
+      <w:r>
+        <w:rPr>
+          <w:noProof/>
+        </w:rPr>
+        <w:drawing>
+          <wp:inline distT="0" distB="0" distL="0" distR="0" wp14:anchorId="6D6E87F7" wp14:editId="4F10568D">
+            <wp:extent cx="5029200" cy="1618488"/>
+            <wp:effectExtent l="19050" t="19050" r="19050" b="20320"/>
+            <wp:docPr id="16" name="Picture 16"/>
+            <wp:cNvGraphicFramePr>
+              <a:graphicFrameLocks xmlns:a="http://schemas.openxmlformats.org/drawingml/2006/main" noChangeAspect="1"/>
+            </wp:cNvGraphicFramePr>
+            <a:graphic xmlns:a="http://schemas.openxmlformats.org/drawingml/2006/main">
+              <a:graphicData uri="http://schemas.openxmlformats.org/drawingml/2006/picture">
+                <pic:pic xmlns:pic="http://schemas.openxmlformats.org/drawingml/2006/picture">
+                  <pic:nvPicPr>
+                    <pic:cNvPr id="16" name="security_control_editor_scenario.png"/>
+                    <pic:cNvPicPr/>
+                  </pic:nvPicPr>
+                  <pic:blipFill>
+                    <a:blip r:embed="rId15">
+                      <a:extLst>
+                        <a:ext uri="{28A0092B-C50C-407E-A947-70E740481C1C}">
+                          <a14:useLocalDpi xmlns:a14="http://schemas.microsoft.com/office/drawing/2010/main" val="0"/>
+                        </a:ext>
+                      </a:extLst>
+                    </a:blip>
+                    <a:stretch>
+                      <a:fillRect/>
+                    </a:stretch>
+                  </pic:blipFill>
+                  <pic:spPr>
+                    <a:xfrm>
+                      <a:off x="0" y="0"/>
+                      <a:ext cx="5029200" cy="1618488"/>
+                    </a:xfrm>
+                    <a:prstGeom prst="rect">
+                      <a:avLst/>
+                    </a:prstGeom>
+                    <a:ln>
+                      <a:solidFill>
+                        <a:schemeClr val="tx1"/>
+                      </a:solidFill>
+                    </a:ln>
+                  </pic:spPr>
+                </pic:pic>
+              </a:graphicData>
+            </a:graphic>
+          </wp:inline>
+        </w:drawing>
+      </w:r>
+    </w:p>
+    <w:p>
+      <w:pPr>
+        <w:pStyle w:val="Caption"/>
+      </w:pPr>
+      <w:bookmarkStart w:id="28" w:name="_Toc448224237"/>
+      <w:bookmarkStart w:id="29" w:name="_Ref448224502"/>
+      <w:r>
+        <w:t xml:space="preserve">Figure </w:t>
+      </w:r>
+      <w:fldSimple w:instr=" SEQ Figure \* ARABIC ">
+        <w:r>
+          <w:rPr>
+            <w:noProof/>
+          </w:rPr>
+          <w:t>4</w:t>
+        </w:r>
+      </w:fldSimple>
+      <w:bookmarkEnd w:id="29"/>
+      <w:r>
+        <w:t xml:space="preserve">. </w:t>
+      </w:r>
+      <w:r>
+        <w:t>Security Control Editor</w:t>
+      </w:r>
+      <w:r>
+        <w:t xml:space="preserve"> workflow.</w:t>
+      </w:r>
+      <w:bookmarkEnd w:id="28"/>
+    </w:p>
+    <w:p>
+      <w:r>
+        <w:t xml:space="preserve">The remainder of this subsection follows the workflow from </w:t>
+      </w:r>
+      <w:r>
+        <w:fldChar w:fldCharType="begin"/>
+      </w:r>
+      <w:r>
+        <w:instrText xml:space="preserve"> REF _Ref448224502 \h </w:instrText>
+      </w:r>
+      <w:r>
+        <w:fldChar w:fldCharType="separate"/>
+      </w:r>
+      <w:r>
+        <w:t xml:space="preserve">Figure </w:t>
+      </w:r>
+      <w:r>
+        <w:rPr>
+          <w:noProof/>
+        </w:rPr>
+        <w:t>4</w:t>
+      </w:r>
+      <w:r>
+        <w:fldChar w:fldCharType="end"/>
+      </w:r>
+      <w:r>
+        <w:t xml:space="preserve"> as applied to tailoring </w:t>
+      </w:r>
+      <w:r>
+        <w:t>security control IA-3</w:t>
+      </w:r>
+      <w:r>
+        <w:t>.</w:t>
+      </w:r>
+      <w:r>
+        <w:t xml:space="preserve"> </w:t>
+      </w:r>
+      <w:r>
+        <w:fldChar w:fldCharType="begin"/>
+      </w:r>
+      <w:r>
         <w:instrText xml:space="preserve"> REF _Ref427937499 \h </w:instrText>
       </w:r>
       <w:r>
@@ -6296,7 +6649,7 @@
         <w:rPr>
           <w:noProof/>
         </w:rPr>
-        <w:t>4</w:t>
+        <w:t>5</w:t>
       </w:r>
       <w:r>
         <w:fldChar w:fldCharType="end"/>
@@ -6374,11 +6727,7 @@
         <w:t xml:space="preserve">. </w:t>
       </w:r>
       <w:r>
-        <w:t xml:space="preserve">By default, the </w:t>
-      </w:r>
-      <w:r>
-        <w:lastRenderedPageBreak/>
-        <w:t>control drop-down list contains all controls assigned to a NIST SP 800-53 baseline.</w:t>
+        <w:t>By default, the control drop-down list contains all controls assigned to a NIST SP 800-53 baseline.</w:t>
       </w:r>
       <w:r>
         <w:t xml:space="preserve"> Clicking on the “Framework Core subcategories referencing IA-3” </w:t>
@@ -6458,7 +6807,7 @@
         <w:rPr>
           <w:noProof/>
         </w:rPr>
-        <w:t>4</w:t>
+        <w:t>5</w:t>
       </w:r>
       <w:r>
         <w:fldChar w:fldCharType="end"/>
@@ -6601,7 +6950,7 @@
         <w:rPr>
           <w:noProof/>
         </w:rPr>
-        <w:t>4</w:t>
+        <w:t>5</w:t>
       </w:r>
       <w:r>
         <w:fldChar w:fldCharType="end"/>
@@ -6613,7 +6962,11 @@
         <w:t xml:space="preserve">are the defaults from the NIST SP 800-53 catalog, which includes IA-3 in the moderate and high baselines but not the low baseline, and excludes IA-3's enhancements from all three default baselines. </w:t>
       </w:r>
       <w:r>
-        <w:t xml:space="preserve">IA-3 is not in the low baseline because NIST SP 800-53 assumes that low-impact systems are unlikely to have a need to connect directly to devices external to the organization. </w:t>
+        <w:t xml:space="preserve">IA-3 is not in the low baseline because NIST SP 800-53 assumes that low-impact systems are unlikely to have a need to connect directly to </w:t>
+      </w:r>
+      <w:r>
+        <w:lastRenderedPageBreak/>
+        <w:t xml:space="preserve">devices external to the organization. </w:t>
       </w:r>
       <w:r>
         <w:t>The checkbox in the fourth column allows the user to provide additional supplemental guidance, beyond that given in NIST SP 800-53,</w:t>
@@ -6646,7 +6999,7 @@
                     <pic:cNvPicPr/>
                   </pic:nvPicPr>
                   <pic:blipFill>
-                    <a:blip r:embed="rId15">
+                    <a:blip r:embed="rId16">
                       <a:extLst>
                         <a:ext uri="{28A0092B-C50C-407E-A947-70E740481C1C}">
                           <a14:useLocalDpi xmlns:a14="http://schemas.microsoft.com/office/drawing/2010/main" val="0"/>
@@ -6682,8 +7035,8 @@
       <w:pPr>
         <w:pStyle w:val="Caption"/>
       </w:pPr>
-      <w:bookmarkStart w:id="23" w:name="_Ref427937499"/>
-      <w:bookmarkStart w:id="24" w:name="_Toc447091828"/>
+      <w:bookmarkStart w:id="30" w:name="_Ref427937499"/>
+      <w:bookmarkStart w:id="31" w:name="_Toc448224238"/>
       <w:r>
         <w:t xml:space="preserve">Figure </w:t>
       </w:r>
@@ -6692,14 +7045,14 @@
           <w:rPr>
             <w:noProof/>
           </w:rPr>
-          <w:t>4</w:t>
+          <w:t>5</w:t>
         </w:r>
       </w:fldSimple>
-      <w:bookmarkEnd w:id="23"/>
+      <w:bookmarkEnd w:id="30"/>
       <w:r>
         <w:t>. Security control IA-3.</w:t>
       </w:r>
-      <w:bookmarkEnd w:id="24"/>
+      <w:bookmarkEnd w:id="31"/>
     </w:p>
     <w:p>
       <w:r>
@@ -6745,7 +7098,6 @@
         </w:numPr>
       </w:pPr>
       <w:r>
-        <w:lastRenderedPageBreak/>
         <w:t>P</w:t>
       </w:r>
       <w:r>
@@ -6900,7 +7252,7 @@
         <w:rPr>
           <w:noProof/>
         </w:rPr>
-        <w:t>5</w:t>
+        <w:t>6</w:t>
       </w:r>
       <w:r>
         <w:fldChar w:fldCharType="end"/>
@@ -6933,7 +7285,7 @@
         <w:rPr>
           <w:noProof/>
         </w:rPr>
-        <w:t>6</w:t>
+        <w:t>7</w:t>
       </w:r>
       <w:r>
         <w:fldChar w:fldCharType="end"/>
@@ -6969,13 +7321,17 @@
         <w:rPr>
           <w:noProof/>
         </w:rPr>
-        <w:t>7</w:t>
+        <w:t>8</w:t>
       </w:r>
       <w:r>
         <w:fldChar w:fldCharType="end"/>
       </w:r>
       <w:r>
-        <w:t xml:space="preserve"> shows the result when a user attempts to add supplemental guidance to a control enhancement before adding the control enhancement to a baseline.</w:t>
+        <w:t xml:space="preserve"> shows the result </w:t>
+      </w:r>
+      <w:r>
+        <w:lastRenderedPageBreak/>
+        <w:t>when a user attempts to add supplemental guidance to a control enhancement before adding the control enhancement to a baseline.</w:t>
       </w:r>
     </w:p>
     <w:p>
@@ -6999,7 +7355,7 @@
                     <pic:cNvPicPr/>
                   </pic:nvPicPr>
                   <pic:blipFill>
-                    <a:blip r:embed="rId16">
+                    <a:blip r:embed="rId17">
                       <a:extLst>
                         <a:ext uri="{28A0092B-C50C-407E-A947-70E740481C1C}">
                           <a14:useLocalDpi xmlns:a14="http://schemas.microsoft.com/office/drawing/2010/main" val="0"/>
@@ -7035,8 +7391,8 @@
       <w:pPr>
         <w:pStyle w:val="Caption"/>
       </w:pPr>
-      <w:bookmarkStart w:id="25" w:name="_Ref428890083"/>
-      <w:bookmarkStart w:id="26" w:name="_Toc447091829"/>
+      <w:bookmarkStart w:id="32" w:name="_Ref428890083"/>
+      <w:bookmarkStart w:id="33" w:name="_Toc448224239"/>
       <w:r>
         <w:t xml:space="preserve">Figure </w:t>
       </w:r>
@@ -7045,17 +7401,17 @@
           <w:rPr>
             <w:noProof/>
           </w:rPr>
-          <w:t>5</w:t>
+          <w:t>6</w:t>
         </w:r>
       </w:fldSimple>
-      <w:bookmarkEnd w:id="25"/>
+      <w:bookmarkEnd w:id="32"/>
       <w:r>
         <w:t xml:space="preserve">. </w:t>
       </w:r>
       <w:r>
         <w:t>Violation of baseline impact constraint.</w:t>
       </w:r>
-      <w:bookmarkEnd w:id="26"/>
+      <w:bookmarkEnd w:id="33"/>
     </w:p>
     <w:p>
       <w:r>
@@ -7078,7 +7434,7 @@
                     <pic:cNvPicPr/>
                   </pic:nvPicPr>
                   <pic:blipFill>
-                    <a:blip r:embed="rId17">
+                    <a:blip r:embed="rId18">
                       <a:extLst>
                         <a:ext uri="{28A0092B-C50C-407E-A947-70E740481C1C}">
                           <a14:useLocalDpi xmlns:a14="http://schemas.microsoft.com/office/drawing/2010/main" val="0"/>
@@ -7114,8 +7470,8 @@
       <w:pPr>
         <w:pStyle w:val="Caption"/>
       </w:pPr>
-      <w:bookmarkStart w:id="27" w:name="_Ref428953381"/>
-      <w:bookmarkStart w:id="28" w:name="_Toc447091830"/>
+      <w:bookmarkStart w:id="34" w:name="_Ref428953381"/>
+      <w:bookmarkStart w:id="35" w:name="_Toc448224240"/>
       <w:r>
         <w:t xml:space="preserve">Figure </w:t>
       </w:r>
@@ -7124,21 +7480,20 @@
           <w:rPr>
             <w:noProof/>
           </w:rPr>
-          <w:t>6</w:t>
+          <w:t>7</w:t>
         </w:r>
       </w:fldSimple>
-      <w:bookmarkEnd w:id="27"/>
+      <w:bookmarkEnd w:id="34"/>
       <w:r>
         <w:t>. Violation of cross-reference constraint.</w:t>
       </w:r>
-      <w:bookmarkEnd w:id="28"/>
+      <w:bookmarkEnd w:id="35"/>
     </w:p>
     <w:p>
       <w:r>
         <w:rPr>
           <w:noProof/>
         </w:rPr>
-        <w:lastRenderedPageBreak/>
         <w:drawing>
           <wp:inline distT="0" distB="0" distL="0" distR="0" wp14:anchorId="244D98A1" wp14:editId="544298AA">
             <wp:extent cx="5486400" cy="1563624"/>
@@ -7155,7 +7510,7 @@
                     <pic:cNvPicPr/>
                   </pic:nvPicPr>
                   <pic:blipFill>
-                    <a:blip r:embed="rId18">
+                    <a:blip r:embed="rId19">
                       <a:extLst>
                         <a:ext uri="{28A0092B-C50C-407E-A947-70E740481C1C}">
                           <a14:useLocalDpi xmlns:a14="http://schemas.microsoft.com/office/drawing/2010/main" val="0"/>
@@ -7191,8 +7546,8 @@
       <w:pPr>
         <w:pStyle w:val="Caption"/>
       </w:pPr>
-      <w:bookmarkStart w:id="29" w:name="_Ref428890189"/>
-      <w:bookmarkStart w:id="30" w:name="_Toc447091831"/>
+      <w:bookmarkStart w:id="36" w:name="_Ref428890189"/>
+      <w:bookmarkStart w:id="37" w:name="_Toc448224241"/>
       <w:r>
         <w:t xml:space="preserve">Figure </w:t>
       </w:r>
@@ -7201,14 +7556,14 @@
           <w:rPr>
             <w:noProof/>
           </w:rPr>
-          <w:t>7</w:t>
+          <w:t>8</w:t>
         </w:r>
       </w:fldSimple>
-      <w:bookmarkEnd w:id="29"/>
+      <w:bookmarkEnd w:id="36"/>
       <w:r>
         <w:t>. Violation of baseline constraint.</w:t>
       </w:r>
-      <w:bookmarkEnd w:id="30"/>
+      <w:bookmarkEnd w:id="37"/>
     </w:p>
     <w:p>
       <w:r>
@@ -7284,7 +7639,11 @@
         <w:t xml:space="preserve">further </w:t>
       </w:r>
       <w:r>
-        <w:t xml:space="preserve">ICS-specific supplemental guidance applicable to </w:t>
+        <w:t xml:space="preserve">ICS-specific </w:t>
+      </w:r>
+      <w:r>
+        <w:lastRenderedPageBreak/>
+        <w:t xml:space="preserve">supplemental guidance applicable to </w:t>
       </w:r>
       <w:r>
         <w:t>the</w:t>
@@ -7374,7 +7733,7 @@
                     <pic:cNvPicPr/>
                   </pic:nvPicPr>
                   <pic:blipFill>
-                    <a:blip r:embed="rId19">
+                    <a:blip r:embed="rId20">
                       <a:extLst>
                         <a:ext uri="{28A0092B-C50C-407E-A947-70E740481C1C}">
                           <a14:useLocalDpi xmlns:a14="http://schemas.microsoft.com/office/drawing/2010/main" val="0"/>
@@ -7410,8 +7769,8 @@
       <w:pPr>
         <w:pStyle w:val="Caption"/>
       </w:pPr>
-      <w:bookmarkStart w:id="31" w:name="_Ref428953840"/>
-      <w:bookmarkStart w:id="32" w:name="_Toc447091832"/>
+      <w:bookmarkStart w:id="38" w:name="_Ref428953840"/>
+      <w:bookmarkStart w:id="39" w:name="_Toc448224242"/>
       <w:r>
         <w:t xml:space="preserve">Figure </w:t>
       </w:r>
@@ -7420,14 +7779,14 @@
           <w:rPr>
             <w:noProof/>
           </w:rPr>
-          <w:t>8</w:t>
+          <w:t>9</w:t>
         </w:r>
       </w:fldSimple>
-      <w:bookmarkEnd w:id="31"/>
+      <w:bookmarkEnd w:id="38"/>
       <w:r>
         <w:t>. IA-3 tailored for an Industrial Control System.</w:t>
       </w:r>
-      <w:bookmarkEnd w:id="32"/>
+      <w:bookmarkEnd w:id="39"/>
     </w:p>
     <w:p>
       <w:r>
@@ -7446,7 +7805,7 @@
         <w:rPr>
           <w:noProof/>
         </w:rPr>
-        <w:t>8</w:t>
+        <w:t>9</w:t>
       </w:r>
       <w:r>
         <w:fldChar w:fldCharType="end"/>
@@ -7491,197 +7850,194 @@
         <w:t>a</w:t>
       </w:r>
       <w:r>
-        <w:t xml:space="preserve"> “Rationale for changing </w:t>
-      </w:r>
-      <w:r>
+        <w:t xml:space="preserve"> “Rationale for changing the baseline”</w:t>
+      </w:r>
+      <w:r>
+        <w:t xml:space="preserve"> editable text field </w:t>
+      </w:r>
+      <w:r>
+        <w:t xml:space="preserve">on the lower right for providing a rationale. Checking the box in the ADDED SUPPLEMENTAL GUIDANCE column generates an “Additional Supplemental Guidance” editable text field for adding the ICS-specific guidance applicable to IA-3 as a whole. </w:t>
+      </w:r>
+      <w:r>
+        <w:t xml:space="preserve">Choosing YES from IA-3(1)' s ADDED SUPPLEMENTAL GUIDANCE </w:t>
+      </w:r>
+      <w:r>
+        <w:t>drop-down</w:t>
+      </w:r>
+      <w:r>
+        <w:t xml:space="preserve"> list generates </w:t>
+      </w:r>
+      <w:r>
+        <w:t>a “Control Enhancement (1) Additional Supplemental Guidance”</w:t>
+      </w:r>
+      <w:r>
+        <w:t xml:space="preserve"> editable text field for adding IA-3(1) supplemental guidance. Cross-referencing IA-3(1)'s added supplemental guidance from IA-(4) does not trigger an alert because IA-3(1)'s </w:t>
+      </w:r>
+      <w:r>
+        <w:t>drop-down</w:t>
+      </w:r>
+      <w:r>
+        <w:t xml:space="preserve"> is set to YES. </w:t>
+      </w:r>
+    </w:p>
+    <w:p>
+      <w:r>
+        <w:t xml:space="preserve">The non-editable </w:t>
+      </w:r>
+      <w:r>
+        <w:t xml:space="preserve">“XML representation” </w:t>
+      </w:r>
+      <w:r>
+        <w:t xml:space="preserve">text field on the lower left shows XML generated on the fly based on the </w:t>
+      </w:r>
+      <w:r>
+        <w:t>drop-down</w:t>
+      </w:r>
+      <w:r>
+        <w:t xml:space="preserve"> and checkbox settings a</w:t>
+      </w:r>
+      <w:r>
+        <w:t xml:space="preserve">nd editable text field contents. </w:t>
+      </w:r>
+      <w:r>
+        <w:t xml:space="preserve">Modifying the editable text fields </w:t>
+      </w:r>
+      <w:r>
+        <w:t xml:space="preserve">on the right </w:t>
+      </w:r>
+      <w:r>
+        <w:t xml:space="preserve">causes the contents of the “XML representation” text field to update in real time. </w:t>
+      </w:r>
+      <w:r>
+        <w:t xml:space="preserve">In </w:t>
+      </w:r>
+      <w:r>
+        <w:fldChar w:fldCharType="begin"/>
+      </w:r>
+      <w:r>
+        <w:instrText xml:space="preserve"> REF _Ref428953840 \h </w:instrText>
+      </w:r>
+      <w:r>
+        <w:fldChar w:fldCharType="separate"/>
+      </w:r>
+      <w:r>
+        <w:t xml:space="preserve">Figure </w:t>
+      </w:r>
+      <w:r>
+        <w:rPr>
+          <w:noProof/>
+        </w:rPr>
+        <w:t>9</w:t>
+      </w:r>
+      <w:r>
+        <w:fldChar w:fldCharType="end"/>
+      </w:r>
+      <w:r>
+        <w:t xml:space="preserve">, the editable text fields contain stub text. </w:t>
+      </w:r>
+      <w:r>
+        <w:fldChar w:fldCharType="begin"/>
+      </w:r>
+      <w:r>
+        <w:instrText xml:space="preserve"> REF _Ref436664417 \h </w:instrText>
+      </w:r>
+      <w:r>
+        <w:fldChar w:fldCharType="separate"/>
+      </w:r>
+      <w:r>
+        <w:t xml:space="preserve">Figure </w:t>
+      </w:r>
+      <w:r>
+        <w:rPr>
+          <w:noProof/>
+        </w:rPr>
+        <w:t>10</w:t>
+      </w:r>
+      <w:r>
+        <w:fldChar w:fldCharType="end"/>
+      </w:r>
+      <w:r>
+        <w:t xml:space="preserve"> </w:t>
+      </w:r>
+      <w:r>
+        <w:t xml:space="preserve">shows the </w:t>
+      </w:r>
+      <w:r>
+        <w:t>text fields</w:t>
+      </w:r>
+      <w:r>
+        <w:t xml:space="preserve"> </w:t>
+      </w:r>
+      <w:r>
+        <w:t xml:space="preserve">after adding supplemental guidance for </w:t>
+      </w:r>
+      <w:r>
+        <w:t xml:space="preserve">IA-3 and </w:t>
+      </w:r>
+      <w:r>
+        <w:t>IA-3(1)</w:t>
+      </w:r>
+      <w:r>
+        <w:t>,</w:t>
+      </w:r>
+      <w:r>
+        <w:t xml:space="preserve"> and providing a rationale for changing the IA-3 baseline. Notice that the</w:t>
+      </w:r>
+      <w:r>
+        <w:t xml:space="preserve"> “XML representation</w:t>
+      </w:r>
+      <w:r>
+        <w:t>”</w:t>
+      </w:r>
+      <w:r>
+        <w:t xml:space="preserve"> content </w:t>
+      </w:r>
+      <w:r>
+        <w:t>now includes the added guidance text.</w:t>
+      </w:r>
+      <w:r>
+        <w:t xml:space="preserve"> Section </w:t>
+      </w:r>
+      <w:r>
+        <w:fldChar w:fldCharType="begin"/>
+      </w:r>
+      <w:r>
+        <w:instrText xml:space="preserve"> REF _Ref431395618 \r \h </w:instrText>
+      </w:r>
+      <w:r>
+        <w:fldChar w:fldCharType="separate"/>
+      </w:r>
+      <w:r>
+        <w:t>4</w:t>
+      </w:r>
+      <w:r>
+        <w:fldChar w:fldCharType="end"/>
+      </w:r>
+      <w:r>
+        <w:t xml:space="preserve"> </w:t>
+      </w:r>
+      <w:r>
+        <w:t>provides additional details on</w:t>
+      </w:r>
+      <w:r>
+        <w:t xml:space="preserve"> the XML format</w:t>
+      </w:r>
+      <w:r>
+        <w:t>s</w:t>
+      </w:r>
+      <w:r>
+        <w:t xml:space="preserve"> Baseline Tailor generates.</w:t>
+      </w:r>
+    </w:p>
+    <w:p>
+      <w:pPr>
+        <w:keepNext/>
+      </w:pPr>
+      <w:r>
+        <w:rPr>
+          <w:noProof/>
+        </w:rPr>
         <w:lastRenderedPageBreak/>
-        <w:t>the baseline”</w:t>
-      </w:r>
-      <w:r>
-        <w:t xml:space="preserve"> editable text field </w:t>
-      </w:r>
-      <w:r>
-        <w:t xml:space="preserve">on the lower right for providing a rationale. Checking the box in the ADDED SUPPLEMENTAL GUIDANCE column generates an “Additional Supplemental Guidance” editable text field for adding the ICS-specific guidance applicable to IA-3 as a whole. </w:t>
-      </w:r>
-      <w:r>
-        <w:t xml:space="preserve">Choosing YES from IA-3(1)' s ADDED SUPPLEMENTAL GUIDANCE </w:t>
-      </w:r>
-      <w:r>
-        <w:t>drop-down</w:t>
-      </w:r>
-      <w:r>
-        <w:t xml:space="preserve"> list generates </w:t>
-      </w:r>
-      <w:r>
-        <w:t>a “Control Enhancement (1) Additional Supplemental Guidance”</w:t>
-      </w:r>
-      <w:r>
-        <w:t xml:space="preserve"> editable text field for adding IA-3(1) supplemental guidance. Cross-referencing IA-3(1)'s added supplemental guidance from IA-(4) does not trigger an alert because IA-3(1)'s </w:t>
-      </w:r>
-      <w:r>
-        <w:t>drop-down</w:t>
-      </w:r>
-      <w:r>
-        <w:t xml:space="preserve"> is set to YES. </w:t>
-      </w:r>
-    </w:p>
-    <w:p>
-      <w:r>
-        <w:t xml:space="preserve">The non-editable </w:t>
-      </w:r>
-      <w:r>
-        <w:t xml:space="preserve">“XML representation” </w:t>
-      </w:r>
-      <w:r>
-        <w:t xml:space="preserve">text field on the lower left shows XML generated on the fly based on the </w:t>
-      </w:r>
-      <w:r>
-        <w:t>drop-down</w:t>
-      </w:r>
-      <w:r>
-        <w:t xml:space="preserve"> and checkbox settings a</w:t>
-      </w:r>
-      <w:r>
-        <w:t xml:space="preserve">nd editable text field contents. </w:t>
-      </w:r>
-      <w:r>
-        <w:t xml:space="preserve">Modifying the editable text fields </w:t>
-      </w:r>
-      <w:r>
-        <w:t xml:space="preserve">on the right </w:t>
-      </w:r>
-      <w:r>
-        <w:t xml:space="preserve">causes the contents of the “XML representation” text field to update in real time. </w:t>
-      </w:r>
-      <w:r>
-        <w:t xml:space="preserve">In </w:t>
-      </w:r>
-      <w:r>
-        <w:fldChar w:fldCharType="begin"/>
-      </w:r>
-      <w:r>
-        <w:instrText xml:space="preserve"> REF _Ref428953840 \h </w:instrText>
-      </w:r>
-      <w:r>
-        <w:fldChar w:fldCharType="separate"/>
-      </w:r>
-      <w:r>
-        <w:t xml:space="preserve">Figure </w:t>
-      </w:r>
-      <w:r>
-        <w:rPr>
-          <w:noProof/>
-        </w:rPr>
-        <w:t>8</w:t>
-      </w:r>
-      <w:r>
-        <w:fldChar w:fldCharType="end"/>
-      </w:r>
-      <w:r>
-        <w:t xml:space="preserve">, the editable text fields contain stub text. </w:t>
-      </w:r>
-      <w:r>
-        <w:fldChar w:fldCharType="begin"/>
-      </w:r>
-      <w:r>
-        <w:instrText xml:space="preserve"> REF _Ref436664417 \h </w:instrText>
-      </w:r>
-      <w:r>
-        <w:fldChar w:fldCharType="separate"/>
-      </w:r>
-      <w:r>
-        <w:t xml:space="preserve">Figure </w:t>
-      </w:r>
-      <w:r>
-        <w:rPr>
-          <w:noProof/>
-        </w:rPr>
-        <w:t>9</w:t>
-      </w:r>
-      <w:r>
-        <w:fldChar w:fldCharType="end"/>
-      </w:r>
-      <w:r>
-        <w:t xml:space="preserve"> </w:t>
-      </w:r>
-      <w:r>
-        <w:t xml:space="preserve">shows the </w:t>
-      </w:r>
-      <w:r>
-        <w:t>text fields</w:t>
-      </w:r>
-      <w:r>
-        <w:t xml:space="preserve"> </w:t>
-      </w:r>
-      <w:r>
-        <w:t xml:space="preserve">after adding supplemental guidance for </w:t>
-      </w:r>
-      <w:r>
-        <w:t xml:space="preserve">IA-3 and </w:t>
-      </w:r>
-      <w:r>
-        <w:t>IA-3(1)</w:t>
-      </w:r>
-      <w:r>
-        <w:t>,</w:t>
-      </w:r>
-      <w:r>
-        <w:t xml:space="preserve"> and providing a rationale for changing the IA-3 baseline. Notice that the</w:t>
-      </w:r>
-      <w:r>
-        <w:t xml:space="preserve"> “XML representation</w:t>
-      </w:r>
-      <w:r>
-        <w:t>”</w:t>
-      </w:r>
-      <w:r>
-        <w:t xml:space="preserve"> content </w:t>
-      </w:r>
-      <w:r>
-        <w:t>now includes the added guidance text.</w:t>
-      </w:r>
-      <w:r>
-        <w:t xml:space="preserve"> Section </w:t>
-      </w:r>
-      <w:r>
-        <w:fldChar w:fldCharType="begin"/>
-      </w:r>
-      <w:r>
-        <w:instrText xml:space="preserve"> REF _Ref431395618 \r \h </w:instrText>
-      </w:r>
-      <w:r>
-        <w:fldChar w:fldCharType="separate"/>
-      </w:r>
-      <w:r>
-        <w:t>4</w:t>
-      </w:r>
-      <w:r>
-        <w:fldChar w:fldCharType="end"/>
-      </w:r>
-      <w:r>
-        <w:t xml:space="preserve"> </w:t>
-      </w:r>
-      <w:r>
-        <w:t>provides additional details on</w:t>
-      </w:r>
-      <w:r>
-        <w:t xml:space="preserve"> the XML format</w:t>
-      </w:r>
-      <w:r>
-        <w:t>s</w:t>
-      </w:r>
-      <w:r>
-        <w:t xml:space="preserve"> Baseline Tailor generates.</w:t>
-      </w:r>
-    </w:p>
-    <w:p>
-      <w:pPr>
-        <w:keepNext/>
-      </w:pPr>
-      <w:r>
-        <w:rPr>
-          <w:noProof/>
-        </w:rPr>
         <w:drawing>
           <wp:inline distT="0" distB="0" distL="0" distR="0" wp14:anchorId="6D757655" wp14:editId="4BF2BE70">
             <wp:extent cx="5486400" cy="1380744"/>
@@ -7698,7 +8054,7 @@
                     <pic:cNvPicPr/>
                   </pic:nvPicPr>
                   <pic:blipFill rotWithShape="1">
-                    <a:blip r:embed="rId20">
+                    <a:blip r:embed="rId21">
                       <a:extLst>
                         <a:ext uri="{28A0092B-C50C-407E-A947-70E740481C1C}">
                           <a14:useLocalDpi xmlns:a14="http://schemas.microsoft.com/office/drawing/2010/main" val="0"/>
@@ -7738,8 +8094,8 @@
       <w:pPr>
         <w:pStyle w:val="Caption"/>
       </w:pPr>
-      <w:bookmarkStart w:id="33" w:name="_Ref436664417"/>
-      <w:bookmarkStart w:id="34" w:name="_Toc447091833"/>
+      <w:bookmarkStart w:id="40" w:name="_Ref436664417"/>
+      <w:bookmarkStart w:id="41" w:name="_Toc448224243"/>
       <w:r>
         <w:t xml:space="preserve">Figure </w:t>
       </w:r>
@@ -7748,14 +8104,14 @@
           <w:rPr>
             <w:noProof/>
           </w:rPr>
-          <w:t>9</w:t>
+          <w:t>10</w:t>
         </w:r>
       </w:fldSimple>
-      <w:bookmarkEnd w:id="33"/>
+      <w:bookmarkEnd w:id="40"/>
       <w:r>
         <w:t>. IA-3 text fields with ICS-specific guidance replacing stubs.</w:t>
       </w:r>
-      <w:bookmarkEnd w:id="34"/>
+      <w:bookmarkEnd w:id="41"/>
     </w:p>
     <w:p>
       <w:pPr>
@@ -7765,7 +8121,6 @@
         <w:rPr>
           <w:noProof/>
         </w:rPr>
-        <w:lastRenderedPageBreak/>
         <w:drawing>
           <wp:inline distT="0" distB="0" distL="0" distR="0" wp14:anchorId="58AE1B89" wp14:editId="7A08F0E3">
             <wp:extent cx="5486400" cy="4791456"/>
@@ -7782,7 +8137,7 @@
                     <pic:cNvPicPr/>
                   </pic:nvPicPr>
                   <pic:blipFill>
-                    <a:blip r:embed="rId21">
+                    <a:blip r:embed="rId22">
                       <a:extLst>
                         <a:ext uri="{28A0092B-C50C-407E-A947-70E740481C1C}">
                           <a14:useLocalDpi xmlns:a14="http://schemas.microsoft.com/office/drawing/2010/main" val="0"/>
@@ -7823,8 +8178,8 @@
       <w:pPr>
         <w:pStyle w:val="Caption"/>
       </w:pPr>
-      <w:bookmarkStart w:id="35" w:name="_Ref431567721"/>
-      <w:bookmarkStart w:id="36" w:name="_Toc447091834"/>
+      <w:bookmarkStart w:id="42" w:name="_Ref431567721"/>
+      <w:bookmarkStart w:id="43" w:name="_Toc448224244"/>
       <w:r>
         <w:t xml:space="preserve">Figure </w:t>
       </w:r>
@@ -7833,18 +8188,17 @@
           <w:rPr>
             <w:noProof/>
           </w:rPr>
-          <w:t>10</w:t>
+          <w:t>11</w:t>
         </w:r>
       </w:fldSimple>
-      <w:bookmarkEnd w:id="35"/>
+      <w:bookmarkEnd w:id="42"/>
       <w:r>
         <w:t>. XML generated by the Security Control Editor copy-pasted into a third party XML authoring software application.</w:t>
       </w:r>
-      <w:bookmarkEnd w:id="36"/>
-    </w:p>
-    <w:p>
-      <w:bookmarkStart w:id="37" w:name="_Ref444011456"/>
-      <w:bookmarkStart w:id="38" w:name="_Toc447097804"/>
+      <w:bookmarkEnd w:id="43"/>
+    </w:p>
+    <w:p>
+      <w:bookmarkStart w:id="44" w:name="_Ref444011456"/>
       <w:r>
         <w:t xml:space="preserve">Now suppose the user is authoring a tailored baseline or overlay in a third-party XML application. At this point, the user would typically copy-paste the “XML representation” text into an XML authoring application. </w:t>
       </w:r>
@@ -7864,13 +8218,17 @@
         <w:rPr>
           <w:noProof/>
         </w:rPr>
-        <w:t>10</w:t>
+        <w:t>11</w:t>
       </w:r>
       <w:r>
         <w:fldChar w:fldCharType="end"/>
       </w:r>
       <w:r>
-        <w:t xml:space="preserve"> shows how the copy-pasted result might look. The Baseline Tailor distribution includes XML schemas (discussed in Section </w:t>
+        <w:t xml:space="preserve"> shows how the copy-pasted result might look. The </w:t>
+      </w:r>
+      <w:r>
+        <w:lastRenderedPageBreak/>
+        <w:t xml:space="preserve">Baseline Tailor distribution includes XML schemas (discussed in Section </w:t>
       </w:r>
       <w:r>
         <w:fldChar w:fldCharType="begin"/>
@@ -7895,11 +8253,12 @@
       <w:pPr>
         <w:pStyle w:val="Heading2"/>
       </w:pPr>
+      <w:bookmarkStart w:id="45" w:name="_Toc448224387"/>
       <w:r>
         <w:t>Cross References</w:t>
       </w:r>
-      <w:bookmarkEnd w:id="37"/>
-      <w:bookmarkEnd w:id="38"/>
+      <w:bookmarkEnd w:id="44"/>
+      <w:bookmarkEnd w:id="45"/>
     </w:p>
     <w:p>
       <w:r>
@@ -7969,11 +8328,7 @@
         <w:t xml:space="preserve">. </w:t>
       </w:r>
       <w:r>
-        <w:t xml:space="preserve">The </w:t>
-      </w:r>
-      <w:r>
-        <w:lastRenderedPageBreak/>
-        <w:t xml:space="preserve">Cross References tab displays the subcategories as </w:t>
+        <w:t xml:space="preserve">The Cross References tab displays the subcategories as </w:t>
       </w:r>
       <w:r>
         <w:t>button</w:t>
@@ -8002,7 +8357,7 @@
         <w:rPr>
           <w:noProof/>
         </w:rPr>
-        <w:t>4</w:t>
+        <w:t>5</w:t>
       </w:r>
       <w:r>
         <w:fldChar w:fldCharType="end"/>
@@ -8032,7 +8387,7 @@
         <w:rPr>
           <w:noProof/>
         </w:rPr>
-        <w:t>11</w:t>
+        <w:t>12</w:t>
       </w:r>
       <w:r>
         <w:fldChar w:fldCharType="end"/>
@@ -8077,7 +8432,7 @@
                     <pic:cNvPicPr/>
                   </pic:nvPicPr>
                   <pic:blipFill>
-                    <a:blip r:embed="rId22">
+                    <a:blip r:embed="rId23">
                       <a:extLst>
                         <a:ext uri="{28A0092B-C50C-407E-A947-70E740481C1C}">
                           <a14:useLocalDpi xmlns:a14="http://schemas.microsoft.com/office/drawing/2010/main" val="0"/>
@@ -8113,8 +8468,8 @@
       <w:pPr>
         <w:pStyle w:val="Caption"/>
       </w:pPr>
-      <w:bookmarkStart w:id="39" w:name="_Ref437606196"/>
-      <w:bookmarkStart w:id="40" w:name="_Toc447091835"/>
+      <w:bookmarkStart w:id="46" w:name="_Ref437606196"/>
+      <w:bookmarkStart w:id="47" w:name="_Toc448224245"/>
       <w:r>
         <w:t xml:space="preserve">Figure </w:t>
       </w:r>
@@ -8123,14 +8478,14 @@
           <w:rPr>
             <w:noProof/>
           </w:rPr>
-          <w:t>11</w:t>
+          <w:t>12</w:t>
         </w:r>
       </w:fldSimple>
-      <w:bookmarkEnd w:id="39"/>
+      <w:bookmarkEnd w:id="46"/>
       <w:r>
         <w:t>. Subcategory referencing IA-3.</w:t>
       </w:r>
-      <w:bookmarkEnd w:id="40"/>
+      <w:bookmarkEnd w:id="47"/>
     </w:p>
     <w:p>
       <w:r>
@@ -8149,7 +8504,7 @@
         <w:rPr>
           <w:noProof/>
         </w:rPr>
-        <w:t>12</w:t>
+        <w:t>13</w:t>
       </w:r>
       <w:r>
         <w:fldChar w:fldCharType="end"/>
@@ -8203,7 +8558,7 @@
         <w:rPr>
           <w:noProof/>
         </w:rPr>
-        <w:t>12</w:t>
+        <w:t>13</w:t>
       </w:r>
       <w:r>
         <w:fldChar w:fldCharType="end"/>
@@ -8254,7 +8609,7 @@
                     <pic:cNvPicPr/>
                   </pic:nvPicPr>
                   <pic:blipFill>
-                    <a:blip r:embed="rId23">
+                    <a:blip r:embed="rId24">
                       <a:extLst>
                         <a:ext uri="{28A0092B-C50C-407E-A947-70E740481C1C}">
                           <a14:useLocalDpi xmlns:a14="http://schemas.microsoft.com/office/drawing/2010/main" val="0"/>
@@ -8290,8 +8645,8 @@
       <w:pPr>
         <w:pStyle w:val="Caption"/>
       </w:pPr>
-      <w:bookmarkStart w:id="41" w:name="_Ref437606767"/>
-      <w:bookmarkStart w:id="42" w:name="_Toc447091836"/>
+      <w:bookmarkStart w:id="48" w:name="_Ref437606767"/>
+      <w:bookmarkStart w:id="49" w:name="_Toc448224246"/>
       <w:r>
         <w:t xml:space="preserve">Figure </w:t>
       </w:r>
@@ -8300,10 +8655,10 @@
           <w:rPr>
             <w:noProof/>
           </w:rPr>
-          <w:t>12</w:t>
+          <w:t>13</w:t>
         </w:r>
       </w:fldSimple>
-      <w:bookmarkEnd w:id="41"/>
+      <w:bookmarkEnd w:id="48"/>
       <w:r>
         <w:t xml:space="preserve">. Subcategories referencing </w:t>
       </w:r>
@@ -8313,21 +8668,21 @@
       <w:r>
         <w:t>.</w:t>
       </w:r>
-      <w:bookmarkEnd w:id="42"/>
+      <w:bookmarkEnd w:id="49"/>
     </w:p>
     <w:p>
       <w:pPr>
         <w:pStyle w:val="Heading2"/>
       </w:pPr>
-      <w:bookmarkStart w:id="43" w:name="_Ref436741750"/>
-      <w:bookmarkStart w:id="44" w:name="_Toc447097805"/>
-      <w:bookmarkStart w:id="45" w:name="_Ref431562777"/>
+      <w:bookmarkStart w:id="50" w:name="_Ref436741750"/>
+      <w:bookmarkStart w:id="51" w:name="_Ref431562777"/>
+      <w:bookmarkStart w:id="52" w:name="_Toc448224388"/>
       <w:r>
         <w:lastRenderedPageBreak/>
         <w:t>Framework Profile</w:t>
       </w:r>
-      <w:bookmarkEnd w:id="43"/>
-      <w:bookmarkEnd w:id="44"/>
+      <w:bookmarkEnd w:id="50"/>
+      <w:bookmarkEnd w:id="52"/>
     </w:p>
     <w:p>
       <w:pPr>
@@ -8353,7 +8708,7 @@
                     <pic:cNvPicPr/>
                   </pic:nvPicPr>
                   <pic:blipFill>
-                    <a:blip r:embed="rId24">
+                    <a:blip r:embed="rId25">
                       <a:extLst>
                         <a:ext uri="{28A0092B-C50C-407E-A947-70E740481C1C}">
                           <a14:useLocalDpi xmlns:a14="http://schemas.microsoft.com/office/drawing/2010/main" val="0"/>
@@ -8389,8 +8744,8 @@
       <w:pPr>
         <w:pStyle w:val="Caption"/>
       </w:pPr>
-      <w:bookmarkStart w:id="46" w:name="_Ref437527061"/>
-      <w:bookmarkStart w:id="47" w:name="_Toc447091837"/>
+      <w:bookmarkStart w:id="53" w:name="_Ref437527061"/>
+      <w:bookmarkStart w:id="54" w:name="_Toc448224247"/>
       <w:r>
         <w:t xml:space="preserve">Figure </w:t>
       </w:r>
@@ -8399,14 +8754,14 @@
           <w:rPr>
             <w:noProof/>
           </w:rPr>
-          <w:t>13</w:t>
+          <w:t>14</w:t>
         </w:r>
       </w:fldSimple>
-      <w:bookmarkEnd w:id="46"/>
+      <w:bookmarkEnd w:id="53"/>
       <w:r>
         <w:t>. Framework Profile tab.</w:t>
       </w:r>
-      <w:bookmarkEnd w:id="47"/>
+      <w:bookmarkEnd w:id="54"/>
     </w:p>
     <w:p>
       <w:r>
@@ -8428,7 +8783,7 @@
         <w:rPr>
           <w:noProof/>
         </w:rPr>
-        <w:t>13</w:t>
+        <w:t>14</w:t>
       </w:r>
       <w:r>
         <w:fldChar w:fldCharType="end"/>
@@ -8512,7 +8867,7 @@
         <w:rPr>
           <w:noProof/>
         </w:rPr>
-        <w:t>13</w:t>
+        <w:t>14</w:t>
       </w:r>
       <w:r>
         <w:fldChar w:fldCharType="end"/>
@@ -8548,7 +8903,7 @@
         <w:rPr>
           <w:rStyle w:val="FootnoteReference"/>
         </w:rPr>
-        <w:footnoteReference w:id="4"/>
+        <w:footnoteReference w:id="5"/>
       </w:r>
     </w:p>
     <w:p>
@@ -8571,7 +8926,7 @@
         <w:rPr>
           <w:noProof/>
         </w:rPr>
-        <w:t>13</w:t>
+        <w:t>14</w:t>
       </w:r>
       <w:r>
         <w:fldChar w:fldCharType="end"/>
@@ -8606,7 +8961,7 @@
         <w:rPr>
           <w:noProof/>
         </w:rPr>
-        <w:t>13</w:t>
+        <w:t>14</w:t>
       </w:r>
       <w:r>
         <w:fldChar w:fldCharType="end"/>
@@ -8631,11 +8986,11 @@
       <w:pPr>
         <w:pStyle w:val="Heading1"/>
       </w:pPr>
-      <w:bookmarkStart w:id="48" w:name="_Ref445459924"/>
-      <w:bookmarkStart w:id="49" w:name="_Toc447097806"/>
-      <w:bookmarkStart w:id="50" w:name="_Ref431395618"/>
-      <w:bookmarkStart w:id="51" w:name="_Ref436666397"/>
-      <w:bookmarkEnd w:id="45"/>
+      <w:bookmarkStart w:id="55" w:name="_Ref445459924"/>
+      <w:bookmarkStart w:id="56" w:name="_Ref431395618"/>
+      <w:bookmarkStart w:id="57" w:name="_Ref436666397"/>
+      <w:bookmarkStart w:id="58" w:name="_Toc448224389"/>
+      <w:bookmarkEnd w:id="51"/>
       <w:r>
         <w:lastRenderedPageBreak/>
         <w:t>Bringing it A</w:t>
@@ -8643,8 +8998,8 @@
       <w:r>
         <w:t>ll Together</w:t>
       </w:r>
-      <w:bookmarkEnd w:id="48"/>
-      <w:bookmarkEnd w:id="49"/>
+      <w:bookmarkEnd w:id="55"/>
+      <w:bookmarkEnd w:id="58"/>
     </w:p>
     <w:p>
       <w:r>
@@ -8824,15 +9179,174 @@
     </w:p>
     <w:p>
       <w:r>
-        <w:t>As an example of</w:t>
-      </w:r>
-      <w:bookmarkStart w:id="52" w:name="_GoBack"/>
-      <w:bookmarkEnd w:id="52"/>
+        <w:t xml:space="preserve">The flowchart in </w:t>
+      </w:r>
+      <w:r>
+        <w:fldChar w:fldCharType="begin"/>
+      </w:r>
+      <w:r>
+        <w:instrText xml:space="preserve"> REF _Ref448228555 \h </w:instrText>
+      </w:r>
+      <w:r>
+        <w:fldChar w:fldCharType="separate"/>
+      </w:r>
+      <w:r>
+        <w:t xml:space="preserve">Figure </w:t>
+      </w:r>
+      <w:r>
+        <w:rPr>
+          <w:noProof/>
+        </w:rPr>
+        <w:t>15</w:t>
+      </w:r>
+      <w:r>
+        <w:fldChar w:fldCharType="end"/>
+      </w:r>
       <w:r>
         <w:t xml:space="preserve"> </w:t>
       </w:r>
       <w:r>
-        <w:t>the fourth scenario</w:t>
+        <w:t>shows a possible workflow</w:t>
+      </w:r>
+      <w:r>
+        <w:t xml:space="preserve"> for the fourth scenario. The Baseline Tailor user begins by using the </w:t>
+      </w:r>
+      <w:bookmarkStart w:id="59" w:name="_GoBack"/>
+      <w:bookmarkEnd w:id="59"/>
+      <w:r>
+        <w:t xml:space="preserve">creating a Framework Profile  </w:t>
+      </w:r>
+    </w:p>
+    <w:p>
+      <w:pPr>
+        <w:keepNext/>
+      </w:pPr>
+      <w:r>
+        <w:rPr>
+          <w:noProof/>
+        </w:rPr>
+        <w:drawing>
+          <wp:inline distT="0" distB="0" distL="0" distR="0" wp14:anchorId="0B93C9DC" wp14:editId="7B387583">
+            <wp:extent cx="5029200" cy="1901952"/>
+            <wp:effectExtent l="19050" t="19050" r="19050" b="22225"/>
+            <wp:docPr id="24" name="Picture 24"/>
+            <wp:cNvGraphicFramePr>
+              <a:graphicFrameLocks xmlns:a="http://schemas.openxmlformats.org/drawingml/2006/main" noChangeAspect="1"/>
+            </wp:cNvGraphicFramePr>
+            <a:graphic xmlns:a="http://schemas.openxmlformats.org/drawingml/2006/main">
+              <a:graphicData uri="http://schemas.openxmlformats.org/drawingml/2006/picture">
+                <pic:pic xmlns:pic="http://schemas.openxmlformats.org/drawingml/2006/picture">
+                  <pic:nvPicPr>
+                    <pic:cNvPr id="24" name="CSF_800-53_800-82_scenario.png"/>
+                    <pic:cNvPicPr/>
+                  </pic:nvPicPr>
+                  <pic:blipFill>
+                    <a:blip r:embed="rId26">
+                      <a:extLst>
+                        <a:ext uri="{28A0092B-C50C-407E-A947-70E740481C1C}">
+                          <a14:useLocalDpi xmlns:a14="http://schemas.microsoft.com/office/drawing/2010/main" val="0"/>
+                        </a:ext>
+                      </a:extLst>
+                    </a:blip>
+                    <a:stretch>
+                      <a:fillRect/>
+                    </a:stretch>
+                  </pic:blipFill>
+                  <pic:spPr>
+                    <a:xfrm>
+                      <a:off x="0" y="0"/>
+                      <a:ext cx="5029200" cy="1901952"/>
+                    </a:xfrm>
+                    <a:prstGeom prst="rect">
+                      <a:avLst/>
+                    </a:prstGeom>
+                    <a:ln>
+                      <a:solidFill>
+                        <a:schemeClr val="tx1"/>
+                      </a:solidFill>
+                    </a:ln>
+                  </pic:spPr>
+                </pic:pic>
+              </a:graphicData>
+            </a:graphic>
+          </wp:inline>
+        </w:drawing>
+      </w:r>
+    </w:p>
+    <w:p>
+      <w:pPr>
+        <w:pStyle w:val="Caption"/>
+      </w:pPr>
+      <w:bookmarkStart w:id="60" w:name="_Toc448224248"/>
+      <w:bookmarkStart w:id="61" w:name="_Ref448228555"/>
+      <w:r>
+        <w:t xml:space="preserve">Figure </w:t>
+      </w:r>
+      <w:fldSimple w:instr=" SEQ Figure \* ARABIC ">
+        <w:r>
+          <w:rPr>
+            <w:noProof/>
+          </w:rPr>
+          <w:t>15</w:t>
+        </w:r>
+      </w:fldSimple>
+      <w:bookmarkEnd w:id="61"/>
+      <w:r>
+        <w:t xml:space="preserve">. Workflow </w:t>
+      </w:r>
+      <w:r>
+        <w:t>synthesizing</w:t>
+      </w:r>
+      <w:r>
+        <w:t xml:space="preserve"> Framework Core, NIST SP 800-53, and NIST SP 800-82 </w:t>
+      </w:r>
+      <w:r>
+        <w:t>guidance</w:t>
+      </w:r>
+      <w:r>
+        <w:t>.</w:t>
+      </w:r>
+      <w:bookmarkEnd w:id="60"/>
+    </w:p>
+    <w:p>
+      <w:r>
+        <w:t>As a</w:t>
+      </w:r>
+      <w:r>
+        <w:t xml:space="preserve"> concrete</w:t>
+      </w:r>
+      <w:r>
+        <w:t xml:space="preserve"> example of</w:t>
+      </w:r>
+      <w:r>
+        <w:t xml:space="preserve"> </w:t>
+      </w:r>
+      <w:r>
+        <w:t xml:space="preserve">the </w:t>
+      </w:r>
+      <w:r>
+        <w:t xml:space="preserve">workflow in </w:t>
+      </w:r>
+      <w:r>
+        <w:fldChar w:fldCharType="begin"/>
+      </w:r>
+      <w:r>
+        <w:instrText xml:space="preserve"> REF _Ref448228555 \h </w:instrText>
+      </w:r>
+      <w:r>
+        <w:fldChar w:fldCharType="separate"/>
+      </w:r>
+      <w:r>
+        <w:t xml:space="preserve">Figure </w:t>
+      </w:r>
+      <w:r>
+        <w:rPr>
+          <w:noProof/>
+        </w:rPr>
+        <w:t>15</w:t>
+      </w:r>
+      <w:r>
+        <w:fldChar w:fldCharType="end"/>
       </w:r>
       <w:r>
         <w:t xml:space="preserve">, suppose a </w:t>
@@ -8841,7 +9355,13 @@
         <w:t>cybersecurity analyst</w:t>
       </w:r>
       <w:r>
-        <w:t xml:space="preserve"> wants to protect </w:t>
+        <w:t xml:space="preserve"> wants to </w:t>
+      </w:r>
+      <w:r>
+        <w:t>restrict access to</w:t>
+      </w:r>
+      <w:r>
+        <w:t xml:space="preserve"> </w:t>
       </w:r>
       <w:r>
         <w:t xml:space="preserve">a </w:t>
@@ -8850,7 +9370,10 @@
         <w:t>Distributed Control System</w:t>
       </w:r>
       <w:r>
-        <w:t xml:space="preserve">, a type of </w:t>
+        <w:t xml:space="preserve"> (DCS). A DCS is</w:t>
+      </w:r>
+      <w:r>
+        <w:t xml:space="preserve"> a type of </w:t>
       </w:r>
       <w:r>
         <w:t>Industrial Control System</w:t>
@@ -8991,7 +9514,7 @@
         <w:rPr>
           <w:noProof/>
         </w:rPr>
-        <w:t>13</w:t>
+        <w:t>14</w:t>
       </w:r>
       <w:r>
         <w:fldChar w:fldCharType="end"/>
@@ -9041,7 +9564,7 @@
         <w:rPr>
           <w:noProof/>
         </w:rPr>
-        <w:t>14</w:t>
+        <w:t>16</w:t>
       </w:r>
       <w:r>
         <w:fldChar w:fldCharType="end"/>
@@ -9056,7 +9579,11 @@
         <w:t>control families.</w:t>
       </w:r>
       <w:r>
-        <w:t xml:space="preserve"> Now suppose the analyst selects ACCESS CONTROL from the “Control family” drop-down list, and then chooses “AC-2 – ACCOUNT MANAGEMENT” from the “Control” drop-down list populated with </w:t>
+        <w:t xml:space="preserve"> Now suppose the analyst selects ACCESS CONTROL from the “Control family” drop-</w:t>
+      </w:r>
+      <w:r>
+        <w:lastRenderedPageBreak/>
+        <w:t xml:space="preserve">down list, and then chooses “AC-2 – ACCOUNT MANAGEMENT” from the “Control” drop-down list populated with </w:t>
       </w:r>
       <w:r>
         <w:t>the subset</w:t>
@@ -9080,7 +9607,7 @@
         <w:rPr>
           <w:noProof/>
         </w:rPr>
-        <w:t>15</w:t>
+        <w:t>17</w:t>
       </w:r>
       <w:r>
         <w:fldChar w:fldCharType="end"/>
@@ -9110,7 +9637,7 @@
         <w:rPr>
           <w:noProof/>
         </w:rPr>
-        <w:t>16</w:t>
+        <w:t>18</w:t>
       </w:r>
       <w:r>
         <w:fldChar w:fldCharType="end"/>
@@ -9144,7 +9671,7 @@
                     <pic:cNvPicPr/>
                   </pic:nvPicPr>
                   <pic:blipFill>
-                    <a:blip r:embed="rId25">
+                    <a:blip r:embed="rId27">
                       <a:extLst>
                         <a:ext uri="{28A0092B-C50C-407E-A947-70E740481C1C}">
                           <a14:useLocalDpi xmlns:a14="http://schemas.microsoft.com/office/drawing/2010/main" val="0"/>
@@ -9185,8 +9712,8 @@
       <w:pPr>
         <w:pStyle w:val="Caption"/>
       </w:pPr>
-      <w:bookmarkStart w:id="53" w:name="_Ref445194199"/>
-      <w:bookmarkStart w:id="54" w:name="_Toc447091838"/>
+      <w:bookmarkStart w:id="62" w:name="_Ref445194199"/>
+      <w:bookmarkStart w:id="63" w:name="_Toc448224249"/>
       <w:r>
         <w:t xml:space="preserve">Figure </w:t>
       </w:r>
@@ -9195,14 +9722,14 @@
           <w:rPr>
             <w:noProof/>
           </w:rPr>
-          <w:t>14</w:t>
+          <w:t>16</w:t>
         </w:r>
       </w:fldSimple>
-      <w:bookmarkEnd w:id="53"/>
+      <w:bookmarkEnd w:id="62"/>
       <w:r>
         <w:t>. Control families referenced by PR.AC subcategories.</w:t>
       </w:r>
-      <w:bookmarkEnd w:id="54"/>
+      <w:bookmarkEnd w:id="63"/>
     </w:p>
     <w:p>
       <w:pPr>
@@ -9212,7 +9739,6 @@
         <w:rPr>
           <w:noProof/>
         </w:rPr>
-        <w:lastRenderedPageBreak/>
         <w:drawing>
           <wp:inline distT="0" distB="0" distL="0" distR="0" wp14:anchorId="21FFF4C9" wp14:editId="68C055D6">
             <wp:extent cx="4779630" cy="1470991"/>
@@ -9229,7 +9755,7 @@
                     <pic:cNvPicPr/>
                   </pic:nvPicPr>
                   <pic:blipFill rotWithShape="1">
-                    <a:blip r:embed="rId26">
+                    <a:blip r:embed="rId28">
                       <a:extLst>
                         <a:ext uri="{28A0092B-C50C-407E-A947-70E740481C1C}">
                           <a14:useLocalDpi xmlns:a14="http://schemas.microsoft.com/office/drawing/2010/main" val="0"/>
@@ -9269,8 +9795,8 @@
       <w:pPr>
         <w:pStyle w:val="Caption"/>
       </w:pPr>
-      <w:bookmarkStart w:id="55" w:name="_Ref445219615"/>
-      <w:bookmarkStart w:id="56" w:name="_Toc447091839"/>
+      <w:bookmarkStart w:id="64" w:name="_Ref445219615"/>
+      <w:bookmarkStart w:id="65" w:name="_Toc448224250"/>
       <w:r>
         <w:t xml:space="preserve">Figure </w:t>
       </w:r>
@@ -9279,14 +9805,14 @@
           <w:rPr>
             <w:noProof/>
           </w:rPr>
-          <w:t>15</w:t>
+          <w:t>17</w:t>
         </w:r>
       </w:fldSimple>
-      <w:bookmarkEnd w:id="55"/>
+      <w:bookmarkEnd w:id="64"/>
       <w:r>
         <w:t>. Controls belonging to Access Control family that are referenced by PR.AC subcategories.</w:t>
       </w:r>
-      <w:bookmarkEnd w:id="56"/>
+      <w:bookmarkEnd w:id="65"/>
     </w:p>
     <w:p>
       <w:pPr>
@@ -9312,7 +9838,7 @@
                     <pic:cNvPicPr/>
                   </pic:nvPicPr>
                   <pic:blipFill>
-                    <a:blip r:embed="rId27">
+                    <a:blip r:embed="rId29">
                       <a:extLst>
                         <a:ext uri="{28A0092B-C50C-407E-A947-70E740481C1C}">
                           <a14:useLocalDpi xmlns:a14="http://schemas.microsoft.com/office/drawing/2010/main" val="0"/>
@@ -9348,8 +9874,8 @@
       <w:pPr>
         <w:pStyle w:val="Caption"/>
       </w:pPr>
-      <w:bookmarkStart w:id="57" w:name="_Ref445287740"/>
-      <w:bookmarkStart w:id="58" w:name="_Toc447091840"/>
+      <w:bookmarkStart w:id="66" w:name="_Ref445287740"/>
+      <w:bookmarkStart w:id="67" w:name="_Toc448224251"/>
       <w:r>
         <w:t xml:space="preserve">Figure </w:t>
       </w:r>
@@ -9358,10 +9884,10 @@
           <w:rPr>
             <w:noProof/>
           </w:rPr>
-          <w:t>16</w:t>
+          <w:t>18</w:t>
         </w:r>
       </w:fldSimple>
-      <w:bookmarkEnd w:id="57"/>
+      <w:bookmarkEnd w:id="66"/>
       <w:r>
         <w:t xml:space="preserve">. </w:t>
       </w:r>
@@ -9374,10 +9900,11 @@
       <w:r>
         <w:t>.</w:t>
       </w:r>
-      <w:bookmarkEnd w:id="58"/>
-    </w:p>
-    <w:p>
-      <w:r>
+      <w:bookmarkEnd w:id="67"/>
+    </w:p>
+    <w:p>
+      <w:r>
+        <w:lastRenderedPageBreak/>
         <w:t>At this point, the analyst wishes to determine security control AC-2’s criticality with respect to Framework Core category PR.AC. Clicking the “Framework Core Subcategories Refe</w:t>
       </w:r>
       <w:r>
@@ -9408,7 +9935,7 @@
         <w:rPr>
           <w:noProof/>
         </w:rPr>
-        <w:t>14</w:t>
+        <w:t>16</w:t>
       </w:r>
       <w:r>
         <w:fldChar w:fldCharType="end"/>
@@ -9432,7 +9959,7 @@
         <w:rPr>
           <w:noProof/>
         </w:rPr>
-        <w:t>12</w:t>
+        <w:t>13</w:t>
       </w:r>
       <w:r>
         <w:fldChar w:fldCharType="end"/>
@@ -9462,7 +9989,7 @@
         <w:rPr>
           <w:noProof/>
         </w:rPr>
-        <w:t>16</w:t>
+        <w:t>18</w:t>
       </w:r>
       <w:r>
         <w:fldChar w:fldCharType="end"/>
@@ -9492,7 +10019,7 @@
         <w:rPr>
           <w:noProof/>
         </w:rPr>
-        <w:t>17</w:t>
+        <w:t>19</w:t>
       </w:r>
       <w:r>
         <w:fldChar w:fldCharType="end"/>
@@ -9509,12 +10036,14 @@
       <w:r>
         <w:t xml:space="preserve">, </w:t>
       </w:r>
+      <w:proofErr w:type="spellStart"/>
       <w:r>
         <w:rPr>
           <w:i/>
         </w:rPr>
         <w:t>i</w:t>
       </w:r>
+      <w:proofErr w:type="spellEnd"/>
       <w:r>
         <w:t xml:space="preserve">, and </w:t>
       </w:r>
@@ -9543,7 +10072,7 @@
         <w:rPr>
           <w:noProof/>
         </w:rPr>
-        <w:t>18</w:t>
+        <w:t>20</w:t>
       </w:r>
       <w:r>
         <w:fldChar w:fldCharType="end"/>
@@ -9560,7 +10089,6 @@
         <w:rPr>
           <w:noProof/>
         </w:rPr>
-        <w:lastRenderedPageBreak/>
         <w:drawing>
           <wp:inline distT="0" distB="0" distL="0" distR="0" wp14:anchorId="1C621728" wp14:editId="0283933E">
             <wp:extent cx="5486400" cy="1143000"/>
@@ -9577,7 +10105,7 @@
                     <pic:cNvPicPr/>
                   </pic:nvPicPr>
                   <pic:blipFill>
-                    <a:blip r:embed="rId28">
+                    <a:blip r:embed="rId30">
                       <a:extLst>
                         <a:ext uri="{28A0092B-C50C-407E-A947-70E740481C1C}">
                           <a14:useLocalDpi xmlns:a14="http://schemas.microsoft.com/office/drawing/2010/main" val="0"/>
@@ -9613,8 +10141,8 @@
       <w:pPr>
         <w:pStyle w:val="Caption"/>
       </w:pPr>
-      <w:bookmarkStart w:id="59" w:name="_Ref445375598"/>
-      <w:bookmarkStart w:id="60" w:name="_Toc447091841"/>
+      <w:bookmarkStart w:id="68" w:name="_Ref445375598"/>
+      <w:bookmarkStart w:id="69" w:name="_Toc448224252"/>
       <w:r>
         <w:t xml:space="preserve">Figure </w:t>
       </w:r>
@@ -9623,14 +10151,14 @@
           <w:rPr>
             <w:noProof/>
           </w:rPr>
-          <w:t>17</w:t>
+          <w:t>19</w:t>
         </w:r>
       </w:fldSimple>
-      <w:bookmarkEnd w:id="59"/>
+      <w:bookmarkEnd w:id="68"/>
       <w:r>
         <w:t>. NIST SP 800-53 database: AC-2 summary.</w:t>
       </w:r>
-      <w:bookmarkEnd w:id="60"/>
+      <w:bookmarkEnd w:id="69"/>
     </w:p>
     <w:p>
       <w:pPr>
@@ -9656,7 +10184,7 @@
                     <pic:cNvPicPr/>
                   </pic:nvPicPr>
                   <pic:blipFill>
-                    <a:blip r:embed="rId29">
+                    <a:blip r:embed="rId31">
                       <a:extLst>
                         <a:ext uri="{28A0092B-C50C-407E-A947-70E740481C1C}">
                           <a14:useLocalDpi xmlns:a14="http://schemas.microsoft.com/office/drawing/2010/main" val="0"/>
@@ -9692,8 +10220,8 @@
       <w:pPr>
         <w:pStyle w:val="Caption"/>
       </w:pPr>
-      <w:bookmarkStart w:id="61" w:name="_Ref445377537"/>
-      <w:bookmarkStart w:id="62" w:name="_Toc447091842"/>
+      <w:bookmarkStart w:id="70" w:name="_Ref445377537"/>
+      <w:bookmarkStart w:id="71" w:name="_Toc448224253"/>
       <w:r>
         <w:t xml:space="preserve">Figure </w:t>
       </w:r>
@@ -9702,14 +10230,14 @@
           <w:rPr>
             <w:noProof/>
           </w:rPr>
-          <w:t>18</w:t>
+          <w:t>20</w:t>
         </w:r>
       </w:fldSimple>
-      <w:bookmarkEnd w:id="61"/>
+      <w:bookmarkEnd w:id="70"/>
       <w:r>
         <w:t>. NIST SP 800-53 database: AC-2 description.</w:t>
       </w:r>
-      <w:bookmarkEnd w:id="62"/>
+      <w:bookmarkEnd w:id="71"/>
     </w:p>
     <w:p>
       <w:pPr>
@@ -9736,7 +10264,7 @@
                     <pic:cNvPicPr/>
                   </pic:nvPicPr>
                   <pic:blipFill>
-                    <a:blip r:embed="rId30">
+                    <a:blip r:embed="rId32">
                       <a:extLst>
                         <a:ext uri="{28A0092B-C50C-407E-A947-70E740481C1C}">
                           <a14:useLocalDpi xmlns:a14="http://schemas.microsoft.com/office/drawing/2010/main" val="0"/>
@@ -9772,8 +10300,8 @@
       <w:pPr>
         <w:pStyle w:val="Caption"/>
       </w:pPr>
-      <w:bookmarkStart w:id="63" w:name="_Ref445391630"/>
-      <w:bookmarkStart w:id="64" w:name="_Toc447091843"/>
+      <w:bookmarkStart w:id="72" w:name="_Ref445391630"/>
+      <w:bookmarkStart w:id="73" w:name="_Toc448224254"/>
       <w:r>
         <w:t xml:space="preserve">Figure </w:t>
       </w:r>
@@ -9782,14 +10310,14 @@
           <w:rPr>
             <w:noProof/>
           </w:rPr>
-          <w:t>19</w:t>
+          <w:t>21</w:t>
         </w:r>
       </w:fldSimple>
-      <w:bookmarkEnd w:id="63"/>
+      <w:bookmarkEnd w:id="72"/>
       <w:r>
         <w:t>. NIST SP 800-82 ICS Overlay definition: AC-2.</w:t>
       </w:r>
-      <w:bookmarkEnd w:id="64"/>
+      <w:bookmarkEnd w:id="73"/>
     </w:p>
     <w:p>
       <w:r>
@@ -9817,7 +10345,7 @@
         <w:rPr>
           <w:noProof/>
         </w:rPr>
-        <w:t>16</w:t>
+        <w:t>18</w:t>
       </w:r>
       <w:r>
         <w:fldChar w:fldCharType="end"/>
@@ -9850,7 +10378,7 @@
         <w:rPr>
           <w:noProof/>
         </w:rPr>
-        <w:t>19</w:t>
+        <w:t>21</w:t>
       </w:r>
       <w:r>
         <w:fldChar w:fldCharType="end"/>
@@ -9895,7 +10423,7 @@
         <w:rPr>
           <w:noProof/>
         </w:rPr>
-        <w:t>19</w:t>
+        <w:t>21</w:t>
       </w:r>
       <w:r>
         <w:fldChar w:fldCharType="end"/>
@@ -10048,13 +10576,13 @@
       <w:pPr>
         <w:pStyle w:val="Heading1"/>
       </w:pPr>
-      <w:bookmarkStart w:id="65" w:name="_Ref445460118"/>
-      <w:bookmarkStart w:id="66" w:name="_Toc447097807"/>
+      <w:bookmarkStart w:id="74" w:name="_Ref445460118"/>
+      <w:bookmarkStart w:id="75" w:name="_Toc448224390"/>
       <w:r>
         <w:t>XML Formats</w:t>
       </w:r>
-      <w:bookmarkEnd w:id="65"/>
-      <w:bookmarkEnd w:id="66"/>
+      <w:bookmarkEnd w:id="74"/>
+      <w:bookmarkEnd w:id="75"/>
     </w:p>
     <w:p>
       <w:r>
@@ -10076,7 +10604,7 @@
         <w:rPr>
           <w:noProof/>
         </w:rPr>
-        <w:t>13</w:t>
+        <w:t>14</w:t>
       </w:r>
       <w:r>
         <w:fldChar w:fldCharType="end"/>
@@ -10095,7 +10623,7 @@
         <w:rPr>
           <w:rStyle w:val="FootnoteReference"/>
         </w:rPr>
-        <w:footnoteReference w:id="5"/>
+        <w:footnoteReference w:id="6"/>
       </w:r>
       <w:r>
         <w:t xml:space="preserve"> The tailored security control XML format</w:t>
@@ -10122,7 +10650,7 @@
         <w:rPr>
           <w:noProof/>
         </w:rPr>
-        <w:t>10</w:t>
+        <w:t>11</w:t>
       </w:r>
       <w:r>
         <w:fldChar w:fldCharType="end"/>
@@ -10149,8 +10677,8 @@
         <w:t>. The XML data produced represents not only all changes to the NIST SP 800-53 IA-3 baseline, but also the rationale explaining why the baseline was changed and ICS-specific supplemental guidance for the control and two of its enhancements.</w:t>
       </w:r>
     </w:p>
-    <w:bookmarkEnd w:id="50"/>
-    <w:bookmarkEnd w:id="51"/>
+    <w:bookmarkEnd w:id="56"/>
+    <w:bookmarkEnd w:id="57"/>
     <w:p>
       <w:r>
         <w:t>Neither of these</w:t>
@@ -10313,13 +10841,13 @@
       <w:pPr>
         <w:pStyle w:val="Heading1"/>
       </w:pPr>
-      <w:bookmarkStart w:id="67" w:name="_Toc447097808"/>
-      <w:bookmarkStart w:id="68" w:name="_Ref447287929"/>
+      <w:bookmarkStart w:id="76" w:name="_Ref447287929"/>
+      <w:bookmarkStart w:id="77" w:name="_Toc448224391"/>
       <w:r>
         <w:t>Concluding Remarks</w:t>
       </w:r>
-      <w:bookmarkEnd w:id="67"/>
-      <w:bookmarkEnd w:id="68"/>
+      <w:bookmarkEnd w:id="76"/>
+      <w:bookmarkEnd w:id="77"/>
     </w:p>
     <w:p>
       <w:r>
@@ -10585,7 +11113,7 @@
         <w:rPr>
           <w:rStyle w:val="FootnoteReference"/>
         </w:rPr>
-        <w:footnoteReference w:id="6"/>
+        <w:footnoteReference w:id="7"/>
       </w:r>
       <w:r>
         <w:t xml:space="preserve"> </w:t>
@@ -10643,7 +11171,6 @@
       </w:r>
     </w:p>
     <w:p>
-      <w:bookmarkStart w:id="69" w:name="_Toc447097809"/>
       <w:r>
         <w:t xml:space="preserve">Baseline Tailor is a research prototype whose underlying purpose is to spur development of third-party software products that aid users of the Cybersecurity Framework and NIST SP 800-53 security controls. Would-be software developers are encouraged to obtain and experiment with the source code, available at </w:t>
       </w:r>
@@ -10673,11 +11200,12 @@
           <w:numId w:val="0"/>
         </w:numPr>
       </w:pPr>
+      <w:bookmarkStart w:id="78" w:name="_Toc448224392"/>
       <w:r>
         <w:lastRenderedPageBreak/>
         <w:t>References</w:t>
       </w:r>
-      <w:bookmarkEnd w:id="69"/>
+      <w:bookmarkEnd w:id="78"/>
     </w:p>
     <w:p>
       <w:pPr>
@@ -10879,7 +11407,7 @@
     </w:p>
     <w:p/>
     <w:sectPr>
-      <w:footerReference w:type="default" r:id="rId31"/>
+      <w:footerReference w:type="default" r:id="rId33"/>
       <w:pgSz w:w="12240" w:h="15840"/>
       <w:pgMar w:top="1440" w:right="1440" w:bottom="1440" w:left="1440" w:header="720" w:footer="720" w:gutter="0"/>
       <w:pgNumType w:start="1"/>
@@ -10949,7 +11477,7 @@
           <w:rPr>
             <w:noProof/>
           </w:rPr>
-          <w:t>14</w:t>
+          <w:t>19</w:t>
         </w:r>
         <w:r>
           <w:rPr>
@@ -11050,7 +11578,16 @@
         <w:footnoteRef/>
       </w:r>
       <w:r>
-        <w:t xml:space="preserve"> Except that, instead of an “Add to Profile” button appearing below the PR.AC-1 description, there would be a “Remove from Profile” button.</w:t>
+        <w:t xml:space="preserve"> </w:t>
+      </w:r>
+      <w:r>
+        <w:t>Thi</w:t>
+      </w:r>
+      <w:r>
+        <w:t>s workflow is a suggestion only</w:t>
+      </w:r>
+      <w:r>
+        <w:t xml:space="preserve"> and does not preclude other possibilities.</w:t>
       </w:r>
     </w:p>
   </w:footnote>
@@ -11066,11 +11603,27 @@
         <w:footnoteRef/>
       </w:r>
       <w:r>
-        <w:t xml:space="preserve"> A future version of Baseline Tailor may support a more information-rich Framework Profile XML format. Such a format might include, for example, guidance for subcategories in the Profile.</w:t>
+        <w:t xml:space="preserve"> Except that, instead of an “Add to Profile” button appearing below the PR.AC-1 description, there would be a “Remove from Profile” button.</w:t>
       </w:r>
     </w:p>
   </w:footnote>
   <w:footnote w:id="6">
+    <w:p>
+      <w:pPr>
+        <w:pStyle w:val="FootnoteText"/>
+      </w:pPr>
+      <w:r>
+        <w:rPr>
+          <w:rStyle w:val="FootnoteReference"/>
+        </w:rPr>
+        <w:footnoteRef/>
+      </w:r>
+      <w:r>
+        <w:t xml:space="preserve"> A future version of Baseline Tailor may support a more information-rich Framework Profile XML format. Such a format might include, for example, guidance for subcategories in the Profile.</w:t>
+      </w:r>
+    </w:p>
+  </w:footnote>
+  <w:footnote w:id="7">
     <w:p>
       <w:pPr>
         <w:pStyle w:val="FootnoteText"/>
@@ -15311,7 +15864,7 @@
 </file>
 
 <file path=customXml/itemProps2.xml><?xml version="1.0" encoding="utf-8"?>
-<ds:datastoreItem xmlns:ds="http://schemas.openxmlformats.org/officeDocument/2006/customXml" ds:itemID="{FF2B2710-6BC1-4998-9DB2-2D7D3A18C888}">
+<ds:datastoreItem xmlns:ds="http://schemas.openxmlformats.org/officeDocument/2006/customXml" ds:itemID="{2A30B1EB-86CB-49C0-9D6B-64125F32A28D}">
   <ds:schemaRefs>
     <ds:schemaRef ds:uri="http://schemas.openxmlformats.org/officeDocument/2006/bibliography"/>
   </ds:schemaRefs>

</xml_diff>

<commit_message>
began writing narrative for second flowchart fig
</commit_message>
<xml_diff>
--- a/bt/doc/UserGuide.docx
+++ b/bt/doc/UserGuide.docx
@@ -1160,8 +1160,8 @@
         <w:t xml:space="preserve"> in deploying Baseline Tailor.</w:t>
       </w:r>
     </w:p>
-    <w:bookmarkStart w:id="7" w:name="_Toc448224380" w:displacedByCustomXml="next"/>
-    <w:bookmarkStart w:id="8" w:name="_Toc447097797" w:displacedByCustomXml="next"/>
+    <w:bookmarkStart w:id="7" w:name="_Toc447097797" w:displacedByCustomXml="next"/>
+    <w:bookmarkStart w:id="8" w:name="_Toc448224380" w:displacedByCustomXml="next"/>
     <w:sdt>
       <w:sdtPr>
         <w:id w:val="-908464738"/>
@@ -1193,7 +1193,7 @@
           <w:r>
             <w:t>Table of Contents</w:t>
           </w:r>
-          <w:bookmarkEnd w:id="7"/>
+          <w:bookmarkEnd w:id="8"/>
           <w:r>
             <w:fldChar w:fldCharType="begin"/>
           </w:r>
@@ -1203,7 +1203,7 @@
           <w:r>
             <w:fldChar w:fldCharType="separate"/>
           </w:r>
-          <w:bookmarkEnd w:id="8"/>
+          <w:bookmarkEnd w:id="7"/>
         </w:p>
         <w:p>
           <w:pPr>
@@ -5807,13 +5807,13 @@
         <w:pStyle w:val="Heading2"/>
       </w:pPr>
       <w:bookmarkStart w:id="21" w:name="_Ref444074399"/>
-      <w:bookmarkStart w:id="22" w:name="_Ref428958089"/>
-      <w:bookmarkStart w:id="23" w:name="_Toc448224385"/>
+      <w:bookmarkStart w:id="22" w:name="_Toc448224385"/>
+      <w:bookmarkStart w:id="23" w:name="_Ref428958089"/>
       <w:r>
         <w:t>Cybersecurity Framework Browser</w:t>
       </w:r>
       <w:bookmarkEnd w:id="21"/>
-      <w:bookmarkEnd w:id="23"/>
+      <w:bookmarkEnd w:id="22"/>
     </w:p>
     <w:p>
       <w:r>
@@ -6349,7 +6349,7 @@
       <w:r>
         <w:t>Security Control Editor</w:t>
       </w:r>
-      <w:bookmarkEnd w:id="22"/>
+      <w:bookmarkEnd w:id="23"/>
       <w:bookmarkEnd w:id="26"/>
       <w:bookmarkEnd w:id="27"/>
     </w:p>
@@ -6571,8 +6571,8 @@
       <w:pPr>
         <w:pStyle w:val="Caption"/>
       </w:pPr>
-      <w:bookmarkStart w:id="28" w:name="_Toc448224237"/>
-      <w:bookmarkStart w:id="29" w:name="_Ref448224502"/>
+      <w:bookmarkStart w:id="28" w:name="_Ref448224502"/>
+      <w:bookmarkStart w:id="29" w:name="_Toc448224237"/>
       <w:r>
         <w:t xml:space="preserve">Figure </w:t>
       </w:r>
@@ -6584,17 +6584,17 @@
           <w:t>4</w:t>
         </w:r>
       </w:fldSimple>
+      <w:bookmarkEnd w:id="28"/>
+      <w:r>
+        <w:t xml:space="preserve">. </w:t>
+      </w:r>
+      <w:r>
+        <w:t>Security Control Editor</w:t>
+      </w:r>
+      <w:r>
+        <w:t xml:space="preserve"> workflow.</w:t>
+      </w:r>
       <w:bookmarkEnd w:id="29"/>
-      <w:r>
-        <w:t xml:space="preserve">. </w:t>
-      </w:r>
-      <w:r>
-        <w:t>Security Control Editor</w:t>
-      </w:r>
-      <w:r>
-        <w:t xml:space="preserve"> workflow.</w:t>
-      </w:r>
-      <w:bookmarkEnd w:id="28"/>
     </w:p>
     <w:p>
       <w:r>
@@ -6622,16 +6622,7 @@
         <w:fldChar w:fldCharType="end"/>
       </w:r>
       <w:r>
-        <w:t xml:space="preserve"> as applied to tailoring </w:t>
-      </w:r>
-      <w:r>
-        <w:t>security control IA-3</w:t>
-      </w:r>
-      <w:r>
-        <w:t>.</w:t>
-      </w:r>
-      <w:r>
-        <w:t xml:space="preserve"> </w:t>
+        <w:t xml:space="preserve"> as applied to tailoring security control IA-3. </w:t>
       </w:r>
       <w:r>
         <w:fldChar w:fldCharType="begin"/>
@@ -8675,14 +8666,14 @@
         <w:pStyle w:val="Heading2"/>
       </w:pPr>
       <w:bookmarkStart w:id="50" w:name="_Ref436741750"/>
-      <w:bookmarkStart w:id="51" w:name="_Ref431562777"/>
-      <w:bookmarkStart w:id="52" w:name="_Toc448224388"/>
+      <w:bookmarkStart w:id="51" w:name="_Toc448224388"/>
+      <w:bookmarkStart w:id="52" w:name="_Ref431562777"/>
       <w:r>
         <w:lastRenderedPageBreak/>
         <w:t>Framework Profile</w:t>
       </w:r>
       <w:bookmarkEnd w:id="50"/>
-      <w:bookmarkEnd w:id="52"/>
+      <w:bookmarkEnd w:id="51"/>
     </w:p>
     <w:p>
       <w:pPr>
@@ -8987,10 +8978,10 @@
         <w:pStyle w:val="Heading1"/>
       </w:pPr>
       <w:bookmarkStart w:id="55" w:name="_Ref445459924"/>
-      <w:bookmarkStart w:id="56" w:name="_Ref431395618"/>
-      <w:bookmarkStart w:id="57" w:name="_Ref436666397"/>
-      <w:bookmarkStart w:id="58" w:name="_Toc448224389"/>
-      <w:bookmarkEnd w:id="51"/>
+      <w:bookmarkStart w:id="56" w:name="_Toc448224389"/>
+      <w:bookmarkStart w:id="57" w:name="_Ref431395618"/>
+      <w:bookmarkStart w:id="58" w:name="_Ref436666397"/>
+      <w:bookmarkEnd w:id="52"/>
       <w:r>
         <w:lastRenderedPageBreak/>
         <w:t>Bringing it A</w:t>
@@ -8999,7 +8990,7 @@
         <w:t>ll Together</w:t>
       </w:r>
       <w:bookmarkEnd w:id="55"/>
-      <w:bookmarkEnd w:id="58"/>
+      <w:bookmarkEnd w:id="56"/>
     </w:p>
     <w:p>
       <w:r>
@@ -9203,19 +9194,19 @@
         <w:fldChar w:fldCharType="end"/>
       </w:r>
       <w:r>
-        <w:t xml:space="preserve"> </w:t>
-      </w:r>
-      <w:r>
-        <w:t>shows a possible workflow</w:t>
-      </w:r>
-      <w:r>
-        <w:t xml:space="preserve"> for the fourth scenario. The Baseline Tailor user begins by using the </w:t>
+        <w:t xml:space="preserve"> shows a possible </w:t>
+      </w:r>
+      <w:r>
+        <w:t xml:space="preserve">Baseline Tailor </w:t>
+      </w:r>
+      <w:r>
+        <w:t xml:space="preserve">workflow for the fourth scenario. The user begins by using </w:t>
+      </w:r>
+      <w:r>
+        <w:t>the Cybersecurity Framework Browser and Framework Profile tabs to create a Profile containing a subset of Framework Core subcategories. Next, the user se</w:t>
       </w:r>
       <w:bookmarkStart w:id="59" w:name="_GoBack"/>
       <w:bookmarkEnd w:id="59"/>
-      <w:r>
-        <w:t xml:space="preserve">creating a Framework Profile  </w:t>
-      </w:r>
     </w:p>
     <w:p>
       <w:pPr>
@@ -9277,8 +9268,8 @@
       <w:pPr>
         <w:pStyle w:val="Caption"/>
       </w:pPr>
-      <w:bookmarkStart w:id="60" w:name="_Toc448224248"/>
-      <w:bookmarkStart w:id="61" w:name="_Ref448228555"/>
+      <w:bookmarkStart w:id="60" w:name="_Ref448228555"/>
+      <w:bookmarkStart w:id="61" w:name="_Toc448224248"/>
       <w:r>
         <w:t xml:space="preserve">Figure </w:t>
       </w:r>
@@ -9290,48 +9281,147 @@
           <w:t>15</w:t>
         </w:r>
       </w:fldSimple>
+      <w:bookmarkEnd w:id="60"/>
+      <w:r>
+        <w:t xml:space="preserve">. Workflow </w:t>
+      </w:r>
+      <w:r>
+        <w:t>synthesizing</w:t>
+      </w:r>
+      <w:r>
+        <w:t xml:space="preserve"> Framework Core, NIST SP 800-53, and NIST SP 800-82 </w:t>
+      </w:r>
+      <w:r>
+        <w:t>guidance</w:t>
+      </w:r>
+      <w:r>
+        <w:t>.</w:t>
+      </w:r>
       <w:bookmarkEnd w:id="61"/>
-      <w:r>
-        <w:t xml:space="preserve">. Workflow </w:t>
-      </w:r>
-      <w:r>
-        <w:t>synthesizing</w:t>
-      </w:r>
-      <w:r>
-        <w:t xml:space="preserve"> Framework Core, NIST SP 800-53, and NIST SP 800-82 </w:t>
-      </w:r>
-      <w:r>
-        <w:t>guidance</w:t>
+    </w:p>
+    <w:p>
+      <w:r>
+        <w:t>As a</w:t>
+      </w:r>
+      <w:r>
+        <w:t xml:space="preserve"> concrete</w:t>
+      </w:r>
+      <w:r>
+        <w:t xml:space="preserve"> example of</w:t>
+      </w:r>
+      <w:r>
+        <w:t xml:space="preserve"> </w:t>
+      </w:r>
+      <w:r>
+        <w:t xml:space="preserve">the </w:t>
+      </w:r>
+      <w:r>
+        <w:t xml:space="preserve">workflow in </w:t>
+      </w:r>
+      <w:r>
+        <w:fldChar w:fldCharType="begin"/>
+      </w:r>
+      <w:r>
+        <w:instrText xml:space="preserve"> REF _Ref448228555 \h </w:instrText>
+      </w:r>
+      <w:r>
+        <w:fldChar w:fldCharType="separate"/>
+      </w:r>
+      <w:r>
+        <w:t xml:space="preserve">Figure </w:t>
+      </w:r>
+      <w:r>
+        <w:rPr>
+          <w:noProof/>
+        </w:rPr>
+        <w:t>15</w:t>
+      </w:r>
+      <w:r>
+        <w:fldChar w:fldCharType="end"/>
+      </w:r>
+      <w:r>
+        <w:t xml:space="preserve">, suppose a </w:t>
+      </w:r>
+      <w:r>
+        <w:t>cybersecurity analyst</w:t>
+      </w:r>
+      <w:r>
+        <w:t xml:space="preserve"> wants to </w:t>
+      </w:r>
+      <w:r>
+        <w:t>restrict access to</w:t>
+      </w:r>
+      <w:r>
+        <w:t xml:space="preserve"> </w:t>
+      </w:r>
+      <w:r>
+        <w:t xml:space="preserve">a </w:t>
+      </w:r>
+      <w:r>
+        <w:t>Distributed Control System</w:t>
+      </w:r>
+      <w:r>
+        <w:t xml:space="preserve"> (DCS). A DCS is</w:t>
+      </w:r>
+      <w:r>
+        <w:t xml:space="preserve"> a type of </w:t>
+      </w:r>
+      <w:r>
+        <w:t>Industrial Control System</w:t>
+      </w:r>
+      <w:r>
+        <w:t xml:space="preserve"> commonly used to </w:t>
+      </w:r>
+      <w:r>
+        <w:t>regulate</w:t>
+      </w:r>
+      <w:r>
+        <w:t xml:space="preserve"> production systems within a manufacturing facility,</w:t>
+      </w:r>
+      <w:r>
+        <w:t xml:space="preserve"> from unauthorized access</w:t>
       </w:r>
       <w:r>
         <w:t>.</w:t>
       </w:r>
-      <w:bookmarkEnd w:id="60"/>
-    </w:p>
-    <w:p>
-      <w:r>
-        <w:t>As a</w:t>
-      </w:r>
-      <w:r>
-        <w:t xml:space="preserve"> concrete</w:t>
-      </w:r>
-      <w:r>
-        <w:t xml:space="preserve"> example of</w:t>
-      </w:r>
       <w:r>
         <w:t xml:space="preserve"> </w:t>
       </w:r>
       <w:r>
-        <w:t xml:space="preserve">the </w:t>
-      </w:r>
-      <w:r>
-        <w:t xml:space="preserve">workflow in </w:t>
+        <w:t xml:space="preserve">The </w:t>
+      </w:r>
+      <w:r>
+        <w:t>analyst</w:t>
+      </w:r>
+      <w:r>
+        <w:t xml:space="preserve"> decides to use Baseline Tailor </w:t>
+      </w:r>
+      <w:r>
+        <w:t xml:space="preserve">to help determine which security controls should be </w:t>
+      </w:r>
+      <w:r>
+        <w:t xml:space="preserve">selected </w:t>
+      </w:r>
+      <w:r>
+        <w:t xml:space="preserve">and tailored </w:t>
+      </w:r>
+      <w:r>
+        <w:t>for implementation</w:t>
+      </w:r>
+      <w:r>
+        <w:t xml:space="preserve">. The analyst begins by checking the NIST SP 800-82 </w:t>
+      </w:r>
+      <w:r>
+        <w:t>check</w:t>
+      </w:r>
+      <w:r>
+        <w:t xml:space="preserve">box in the preferences dialog (shown in </w:t>
       </w:r>
       <w:r>
         <w:fldChar w:fldCharType="begin"/>
       </w:r>
       <w:r>
-        <w:instrText xml:space="preserve"> REF _Ref448228555 \h </w:instrText>
+        <w:instrText xml:space="preserve"> REF _Ref443905425 \h </w:instrText>
       </w:r>
       <w:r>
         <w:fldChar w:fldCharType="separate"/>
@@ -9343,94 +9433,117 @@
         <w:rPr>
           <w:noProof/>
         </w:rPr>
-        <w:t>15</w:t>
+        <w:t>2</w:t>
       </w:r>
       <w:r>
         <w:fldChar w:fldCharType="end"/>
       </w:r>
       <w:r>
-        <w:t xml:space="preserve">, suppose a </w:t>
-      </w:r>
-      <w:r>
-        <w:t>cybersecurity analyst</w:t>
-      </w:r>
-      <w:r>
-        <w:t xml:space="preserve"> wants to </w:t>
-      </w:r>
-      <w:r>
-        <w:t>restrict access to</w:t>
+        <w:t>). In the Cyber Framework Browser tab, the analyst then chooses the PROTECT (PR) core function and Access Control (PR.AC) category</w:t>
+      </w:r>
+      <w:r>
+        <w:t xml:space="preserve"> (shown in </w:t>
+      </w:r>
+      <w:r>
+        <w:fldChar w:fldCharType="begin"/>
+      </w:r>
+      <w:r>
+        <w:instrText xml:space="preserve"> REF _Ref436732840 \h </w:instrText>
+      </w:r>
+      <w:r>
+        <w:fldChar w:fldCharType="separate"/>
+      </w:r>
+      <w:r>
+        <w:t xml:space="preserve">Figure </w:t>
+      </w:r>
+      <w:r>
+        <w:rPr>
+          <w:noProof/>
+        </w:rPr>
+        <w:t>3</w:t>
+      </w:r>
+      <w:r>
+        <w:fldChar w:fldCharType="end"/>
+      </w:r>
+      <w:r>
+        <w:t>)</w:t>
+      </w:r>
+      <w:r>
+        <w:t>.</w:t>
       </w:r>
       <w:r>
         <w:t xml:space="preserve"> </w:t>
       </w:r>
       <w:r>
-        <w:t xml:space="preserve">a </w:t>
-      </w:r>
-      <w:r>
-        <w:t>Distributed Control System</w:t>
-      </w:r>
-      <w:r>
-        <w:t xml:space="preserve"> (DCS). A DCS is</w:t>
-      </w:r>
-      <w:r>
-        <w:t xml:space="preserve"> a type of </w:t>
-      </w:r>
-      <w:r>
-        <w:t>Industrial Control System</w:t>
-      </w:r>
-      <w:r>
-        <w:t xml:space="preserve"> commonly used to </w:t>
-      </w:r>
-      <w:r>
-        <w:t>regulate</w:t>
-      </w:r>
-      <w:r>
-        <w:t xml:space="preserve"> production systems within a manufacturing facility,</w:t>
-      </w:r>
-      <w:r>
-        <w:t xml:space="preserve"> from unauthorized access</w:t>
+        <w:t xml:space="preserve">Using the Subcategory drop-down list, the analyst next looks at PR.AC’s five subcategories and decides to create a Profile containing </w:t>
+      </w:r>
+      <w:r>
+        <w:t xml:space="preserve">all of </w:t>
+      </w:r>
+      <w:r>
+        <w:t xml:space="preserve">them. To do so, the analyst switches to the Framework Profile tab and makes the </w:t>
+      </w:r>
+      <w:r>
+        <w:t xml:space="preserve">checkbox </w:t>
+      </w:r>
+      <w:r>
+        <w:t xml:space="preserve">selections shown in </w:t>
+      </w:r>
+      <w:r>
+        <w:fldChar w:fldCharType="begin"/>
+      </w:r>
+      <w:r>
+        <w:instrText xml:space="preserve"> REF _Ref437527061 \h </w:instrText>
+      </w:r>
+      <w:r>
+        <w:fldChar w:fldCharType="separate"/>
+      </w:r>
+      <w:r>
+        <w:t xml:space="preserve">Figure </w:t>
+      </w:r>
+      <w:r>
+        <w:rPr>
+          <w:noProof/>
+        </w:rPr>
+        <w:t>14</w:t>
+      </w:r>
+      <w:r>
+        <w:fldChar w:fldCharType="end"/>
       </w:r>
       <w:r>
         <w:t>.</w:t>
       </w:r>
+    </w:p>
+    <w:p>
+      <w:r>
+        <w:t xml:space="preserve">The analyst now switches to the Security Control Editor tab </w:t>
+      </w:r>
+      <w:r>
+        <w:t xml:space="preserve">and </w:t>
+      </w:r>
+      <w:r>
+        <w:t>check</w:t>
+      </w:r>
+      <w:r>
+        <w:t>s</w:t>
+      </w:r>
+      <w:r>
+        <w:t xml:space="preserve"> the box restricting control choices to only those that are referenced by </w:t>
+      </w:r>
+      <w:r>
+        <w:t>subcategories of PR.AC.</w:t>
+      </w:r>
       <w:r>
         <w:t xml:space="preserve"> </w:t>
       </w:r>
       <w:r>
-        <w:t xml:space="preserve">The </w:t>
-      </w:r>
-      <w:r>
-        <w:t>analyst</w:t>
-      </w:r>
-      <w:r>
-        <w:t xml:space="preserve"> decides to use Baseline Tailor </w:t>
-      </w:r>
-      <w:r>
-        <w:t xml:space="preserve">to help determine which security controls should be </w:t>
-      </w:r>
-      <w:r>
-        <w:t xml:space="preserve">selected </w:t>
-      </w:r>
-      <w:r>
-        <w:t xml:space="preserve">and tailored </w:t>
-      </w:r>
-      <w:r>
-        <w:t>for implementation</w:t>
-      </w:r>
-      <w:r>
-        <w:t xml:space="preserve">. The analyst begins by checking the NIST SP 800-82 </w:t>
-      </w:r>
-      <w:r>
-        <w:t>check</w:t>
-      </w:r>
-      <w:r>
-        <w:t xml:space="preserve">box in the preferences dialog (shown in </w:t>
+        <w:t xml:space="preserve">As shown in </w:t>
       </w:r>
       <w:r>
         <w:fldChar w:fldCharType="begin"/>
       </w:r>
       <w:r>
-        <w:instrText xml:space="preserve"> REF _Ref443905425 \h </w:instrText>
+        <w:instrText xml:space="preserve"> REF _Ref445194199 \h </w:instrText>
       </w:r>
       <w:r>
         <w:fldChar w:fldCharType="separate"/>
@@ -9442,148 +9555,26 @@
         <w:rPr>
           <w:noProof/>
         </w:rPr>
-        <w:t>2</w:t>
+        <w:t>16</w:t>
       </w:r>
       <w:r>
         <w:fldChar w:fldCharType="end"/>
       </w:r>
       <w:r>
-        <w:t>). In the Cyber Framework Browser tab, the analyst then chooses the PROTECT (PR) core function and Access Control (PR.AC) category</w:t>
-      </w:r>
-      <w:r>
-        <w:t xml:space="preserve"> (shown in </w:t>
-      </w:r>
-      <w:r>
-        <w:fldChar w:fldCharType="begin"/>
-      </w:r>
-      <w:r>
-        <w:instrText xml:space="preserve"> REF _Ref436732840 \h </w:instrText>
-      </w:r>
-      <w:r>
-        <w:fldChar w:fldCharType="separate"/>
-      </w:r>
-      <w:r>
-        <w:t xml:space="preserve">Figure </w:t>
-      </w:r>
-      <w:r>
-        <w:rPr>
-          <w:noProof/>
-        </w:rPr>
-        <w:t>3</w:t>
-      </w:r>
-      <w:r>
-        <w:fldChar w:fldCharType="end"/>
-      </w:r>
-      <w:r>
-        <w:t>)</w:t>
-      </w:r>
-      <w:r>
-        <w:t>.</w:t>
-      </w:r>
-      <w:r>
-        <w:t xml:space="preserve"> </w:t>
-      </w:r>
-      <w:r>
-        <w:t xml:space="preserve">Using the Subcategory drop-down list, the analyst next looks at PR.AC’s five subcategories and decides to create a Profile containing </w:t>
-      </w:r>
-      <w:r>
-        <w:t xml:space="preserve">all of </w:t>
-      </w:r>
-      <w:r>
-        <w:t xml:space="preserve">them. To do so, the analyst switches to the Framework Profile tab and makes the </w:t>
-      </w:r>
-      <w:r>
-        <w:t xml:space="preserve">checkbox </w:t>
-      </w:r>
-      <w:r>
-        <w:t xml:space="preserve">selections shown in </w:t>
-      </w:r>
-      <w:r>
-        <w:fldChar w:fldCharType="begin"/>
-      </w:r>
-      <w:r>
-        <w:instrText xml:space="preserve"> REF _Ref437527061 \h </w:instrText>
-      </w:r>
-      <w:r>
-        <w:fldChar w:fldCharType="separate"/>
-      </w:r>
-      <w:r>
-        <w:t xml:space="preserve">Figure </w:t>
-      </w:r>
-      <w:r>
-        <w:rPr>
-          <w:noProof/>
-        </w:rPr>
-        <w:t>14</w:t>
-      </w:r>
-      <w:r>
-        <w:fldChar w:fldCharType="end"/>
-      </w:r>
-      <w:r>
-        <w:t>.</w:t>
-      </w:r>
-    </w:p>
-    <w:p>
-      <w:r>
-        <w:t xml:space="preserve">The analyst now switches to the Security Control Editor tab </w:t>
-      </w:r>
-      <w:r>
-        <w:t xml:space="preserve">and </w:t>
-      </w:r>
-      <w:r>
-        <w:t>check</w:t>
-      </w:r>
-      <w:r>
-        <w:t>s</w:t>
-      </w:r>
-      <w:r>
-        <w:t xml:space="preserve"> the box restricting control choices to only those that are referenced by </w:t>
-      </w:r>
-      <w:r>
-        <w:t>subcategories of PR.AC.</w:t>
-      </w:r>
-      <w:r>
-        <w:t xml:space="preserve"> </w:t>
-      </w:r>
-      <w:r>
-        <w:t xml:space="preserve">As shown in </w:t>
-      </w:r>
-      <w:r>
-        <w:fldChar w:fldCharType="begin"/>
-      </w:r>
-      <w:r>
-        <w:instrText xml:space="preserve"> REF _Ref445194199 \h </w:instrText>
-      </w:r>
-      <w:r>
-        <w:fldChar w:fldCharType="separate"/>
-      </w:r>
-      <w:r>
-        <w:t xml:space="preserve">Figure </w:t>
-      </w:r>
-      <w:r>
-        <w:rPr>
-          <w:noProof/>
-        </w:rPr>
-        <w:t>16</w:t>
-      </w:r>
-      <w:r>
-        <w:fldChar w:fldCharType="end"/>
-      </w:r>
-      <w:r>
         <w:t xml:space="preserve">, The PR.AC subcategories reference only four of the eighteen </w:t>
       </w:r>
       <w:r>
         <w:t xml:space="preserve">NIST SP 800-53 </w:t>
       </w:r>
       <w:r>
-        <w:t>control families.</w:t>
-      </w:r>
-      <w:r>
-        <w:t xml:space="preserve"> Now suppose the analyst selects ACCESS CONTROL from the “Control family” drop-</w:t>
+        <w:t xml:space="preserve">control </w:t>
       </w:r>
       <w:r>
         <w:lastRenderedPageBreak/>
-        <w:t xml:space="preserve">down list, and then chooses “AC-2 – ACCOUNT MANAGEMENT” from the “Control” drop-down list populated with </w:t>
+        <w:t>families.</w:t>
+      </w:r>
+      <w:r>
+        <w:t xml:space="preserve"> Now suppose the analyst selects ACCESS CONTROL from the “Control family” drop-down list, and then chooses “AC-2 – ACCOUNT MANAGEMENT” from the “Control” drop-down list populated with </w:t>
       </w:r>
       <w:r>
         <w:t>the subset</w:t>
@@ -10677,8 +10668,8 @@
         <w:t>. The XML data produced represents not only all changes to the NIST SP 800-53 IA-3 baseline, but also the rationale explaining why the baseline was changed and ICS-specific supplemental guidance for the control and two of its enhancements.</w:t>
       </w:r>
     </w:p>
-    <w:bookmarkEnd w:id="56"/>
     <w:bookmarkEnd w:id="57"/>
+    <w:bookmarkEnd w:id="58"/>
     <w:p>
       <w:r>
         <w:t>Neither of these</w:t>
@@ -11477,7 +11468,7 @@
           <w:rPr>
             <w:noProof/>
           </w:rPr>
-          <w:t>19</w:t>
+          <w:t>20</w:t>
         </w:r>
         <w:r>
           <w:rPr>
@@ -11578,16 +11569,7 @@
         <w:footnoteRef/>
       </w:r>
       <w:r>
-        <w:t xml:space="preserve"> </w:t>
-      </w:r>
-      <w:r>
-        <w:t>Thi</w:t>
-      </w:r>
-      <w:r>
-        <w:t>s workflow is a suggestion only</w:t>
-      </w:r>
-      <w:r>
-        <w:t xml:space="preserve"> and does not preclude other possibilities.</w:t>
+        <w:t xml:space="preserve"> This workflow is a suggestion only and does not preclude other possibilities.</w:t>
       </w:r>
     </w:p>
   </w:footnote>
@@ -15864,7 +15846,7 @@
 </file>
 
 <file path=customXml/itemProps2.xml><?xml version="1.0" encoding="utf-8"?>
-<ds:datastoreItem xmlns:ds="http://schemas.openxmlformats.org/officeDocument/2006/customXml" ds:itemID="{2A30B1EB-86CB-49C0-9D6B-64125F32A28D}">
+<ds:datastoreItem xmlns:ds="http://schemas.openxmlformats.org/officeDocument/2006/customXml" ds:itemID="{5723018E-65C6-4601-B929-645255E9E2A6}">
   <ds:schemaRefs>
     <ds:schemaRef ds:uri="http://schemas.openxmlformats.org/officeDocument/2006/bibliography"/>
   </ds:schemaRefs>

</xml_diff>

<commit_message>
done addressing Bob's comments
</commit_message>
<xml_diff>
--- a/bt/doc/UserGuide.docx
+++ b/bt/doc/UserGuide.docx
@@ -1160,8 +1160,8 @@
         <w:t xml:space="preserve"> in deploying Baseline Tailor.</w:t>
       </w:r>
     </w:p>
-    <w:bookmarkStart w:id="7" w:name="_Toc447097797" w:displacedByCustomXml="next"/>
-    <w:bookmarkStart w:id="8" w:name="_Toc448224380" w:displacedByCustomXml="next"/>
+    <w:bookmarkStart w:id="7" w:name="_Toc448224380" w:displacedByCustomXml="next"/>
+    <w:bookmarkStart w:id="8" w:name="_Toc447097797" w:displacedByCustomXml="next"/>
     <w:sdt>
       <w:sdtPr>
         <w:id w:val="-908464738"/>
@@ -1193,7 +1193,7 @@
           <w:r>
             <w:t>Table of Contents</w:t>
           </w:r>
-          <w:bookmarkEnd w:id="8"/>
+          <w:bookmarkEnd w:id="7"/>
           <w:r>
             <w:fldChar w:fldCharType="begin"/>
           </w:r>
@@ -1203,7 +1203,7 @@
           <w:r>
             <w:fldChar w:fldCharType="separate"/>
           </w:r>
-          <w:bookmarkEnd w:id="7"/>
+          <w:bookmarkEnd w:id="8"/>
         </w:p>
         <w:p>
           <w:pPr>
@@ -3832,7 +3832,10 @@
         <w:t>Developing a Cybersecurity Framework Profile</w:t>
       </w:r>
       <w:r>
-        <w:t xml:space="preserve">, covered in Sections </w:t>
+        <w:t>, covered in s</w:t>
+      </w:r>
+      <w:r>
+        <w:t xml:space="preserve">ections </w:t>
       </w:r>
       <w:r>
         <w:fldChar w:fldCharType="begin"/>
@@ -3889,7 +3892,10 @@
         <w:t xml:space="preserve"> NIST SP 800-53 guidelines</w:t>
       </w:r>
       <w:r>
-        <w:t xml:space="preserve">, covered in Section </w:t>
+        <w:t>, covered in s</w:t>
+      </w:r>
+      <w:r>
+        <w:t xml:space="preserve">ection </w:t>
       </w:r>
       <w:r>
         <w:fldChar w:fldCharType="begin"/>
@@ -3967,7 +3973,10 @@
         <w:t>tailoring choices</w:t>
       </w:r>
       <w:r>
-        <w:t xml:space="preserve">, covered in Sections </w:t>
+        <w:t>, covered in s</w:t>
+      </w:r>
+      <w:r>
+        <w:t xml:space="preserve">ections </w:t>
       </w:r>
       <w:r>
         <w:fldChar w:fldCharType="begin"/>
@@ -4048,7 +4057,10 @@
         <w:t>and related specifications</w:t>
       </w:r>
       <w:r>
-        <w:t xml:space="preserve">, covered in Section </w:t>
+        <w:t>, covered in s</w:t>
+      </w:r>
+      <w:r>
+        <w:t xml:space="preserve">ection </w:t>
       </w:r>
       <w:r>
         <w:fldChar w:fldCharType="begin"/>
@@ -4380,506 +4392,512 @@
     </w:p>
     <w:p>
       <w:r>
+        <w:t xml:space="preserve">Both of these documents, as well as other information security standards, guidelines, and resources are available free of charge from NIST’s Computer Security Resource Center (http://csrc.nist.gov). </w:t>
+      </w:r>
+    </w:p>
+    <w:p>
+      <w:r>
+        <w:lastRenderedPageBreak/>
         <w:t xml:space="preserve">The Cybersecurity Framework provides a way for organizations to describe their current security posture and target state, and to communicate and assess progress toward meeting goals. </w:t>
       </w:r>
       <w:r>
-        <w:t xml:space="preserve">The heart of the Cybersecurity Framework is the Framework Core: a taxonomy of cybersecurity </w:t>
-      </w:r>
+        <w:t xml:space="preserve">The heart of the Cybersecurity Framework is the Framework Core: a taxonomy of cybersecurity activities common across critical infrastructure sectors. The Framework Core is organized around specific outcomes, with each outcome containing references to standards addressing the outcome. </w:t>
+      </w:r>
+      <w:r>
+        <w:t xml:space="preserve">A Framework Profile is a subset of the outcomes in the Framework Core representing either an organization’s current or target security posture. </w:t>
+      </w:r>
+    </w:p>
+    <w:p>
+      <w:r>
+        <w:t xml:space="preserve">NIST SP 800-53 </w:t>
+      </w:r>
+      <w:r>
+        <w:t>includes</w:t>
+      </w:r>
+      <w:r>
+        <w:t xml:space="preserve"> a catalog of tailorable security controls organized into eighteen families. </w:t>
+      </w:r>
+      <w:r>
+        <w:t xml:space="preserve">Each control has zero or more control enhancements, each of which adds </w:t>
+      </w:r>
+      <w:r>
+        <w:t xml:space="preserve">additional functionality to </w:t>
+      </w:r>
+      <w:r>
+        <w:t xml:space="preserve">or increases the strength of the control. </w:t>
+      </w:r>
+      <w:r>
+        <w:t xml:space="preserve">The catalog </w:t>
+      </w:r>
+      <w:r>
+        <w:t>specifies three security control baselines: for low, moderate, and high impact information systems. The baselines are suggested defaults</w:t>
+      </w:r>
+      <w:r>
+        <w:t xml:space="preserve"> for “typical” information systems</w:t>
+      </w:r>
+      <w:r>
+        <w:t>. For example, an organization looking to sel</w:t>
+      </w:r>
+      <w:r>
+        <w:t>ect security controls for a low</w:t>
+      </w:r>
+      <w:r>
+        <w:t xml:space="preserve"> impact system (where the consequences of compromised confidentiality, integrity, and availability of information are low) might begin with the controls in the baseline for the low impact level (or more succinctly, the low baseline) and tailor them as appropriate.</w:t>
+      </w:r>
+      <w:r>
+        <w:t xml:space="preserve"> In addition to baseline allocation, each security control is also assigned a priority code of P1, P2, P3, or P0. Controls with priority P1 should be implemented first, followed by </w:t>
+      </w:r>
+      <w:r>
+        <w:t>those</w:t>
+      </w:r>
+      <w:r>
+        <w:t xml:space="preserve"> with priority P2, and finally </w:t>
+      </w:r>
+      <w:r>
+        <w:t>those</w:t>
+      </w:r>
+      <w:r>
+        <w:t xml:space="preserve"> with priority P3. A P0 priority code indicates the security control is not assigned to a baseline.</w:t>
+      </w:r>
+    </w:p>
+    <w:p>
+      <w:r>
+        <w:t xml:space="preserve">NIST SP 800-53 </w:t>
+      </w:r>
+      <w:r>
+        <w:t xml:space="preserve">also </w:t>
+      </w:r>
+      <w:r>
+        <w:t>contains</w:t>
+      </w:r>
+      <w:r>
+        <w:t xml:space="preserve"> guidance for creating and documenting </w:t>
+      </w:r>
+      <w:r>
+        <w:rPr>
+          <w:i/>
+        </w:rPr>
+        <w:t>overlays</w:t>
+      </w:r>
+      <w:r>
+        <w:t xml:space="preserve"> to encourage the sharing of best security practices. An overlay is a set of control customizations applicable to a group of organizations with common security requirements. For example, NIST SP 800-82 (Guide to I</w:t>
+      </w:r>
+      <w:r>
+        <w:t xml:space="preserve">ndustrial </w:t>
+      </w:r>
+      <w:r>
+        <w:t>C</w:t>
+      </w:r>
+      <w:r>
+        <w:t xml:space="preserve">ontrol </w:t>
+      </w:r>
+      <w:r>
+        <w:t>S</w:t>
+      </w:r>
+      <w:r>
+        <w:t>ystem</w:t>
+      </w:r>
+      <w:r>
+        <w:t xml:space="preserve"> Security) </w:t>
+      </w:r>
+      <w:r>
+        <w:fldChar w:fldCharType="begin"/>
+      </w:r>
+      <w:r>
+        <w:instrText xml:space="preserve"> ADDIN ZOTERO_ITEM CSL_CITATION {"citationID":"74pfh5j85","properties":{"formattedCitation":"[4]","plainCitation":"[4]"},"citationItems":[{"id":106,"uris":["http://zotero.org/users/118749/items/7CQMVJDH"],"uri":["http://zotero.org/users/118749/items/7CQMVJDH"],"itemData":{"id":106,"type":"article-journal","title":"Guide to Industrial Control Systems (ICS) Security","container-title":"NIST Special Publication 800-82 Revision 2","DOI":"10.6028/NIST.SP.800-82r2","author":[{"family":"Stouffer","given":"Keith"},{"family":"Pillitteri","given":"Victoria"},{"family":"Lightman","given":"Suzanne"},{"family":"Abrams","given":"Marshall"},{"family":"Hahn","given":"Adam"}],"issued":{"date-parts":[["2015",5]]}}}],"schema":"https://github.com/citation-style-language/schema/raw/master/csl-citation.json"} </w:instrText>
+      </w:r>
+      <w:r>
+        <w:fldChar w:fldCharType="separate"/>
+      </w:r>
+      <w:r>
+        <w:t>[4]</w:t>
+      </w:r>
+      <w:r>
+        <w:fldChar w:fldCharType="end"/>
+      </w:r>
+      <w:r>
+        <w:t xml:space="preserve"> </w:t>
+      </w:r>
+      <w:r>
+        <w:t>specifies</w:t>
+      </w:r>
+      <w:r>
+        <w:t xml:space="preserve"> an overlay</w:t>
+      </w:r>
+      <w:r>
+        <w:t xml:space="preserve"> for Industrial Control Systems, which are common in</w:t>
+      </w:r>
+      <w:r>
+        <w:rPr>
+          <w:spacing w:val="-21"/>
+        </w:rPr>
+        <w:t xml:space="preserve"> </w:t>
+      </w:r>
+      <w:r>
+        <w:t>the</w:t>
+      </w:r>
+      <w:r>
+        <w:rPr>
+          <w:spacing w:val="-21"/>
+        </w:rPr>
+        <w:t xml:space="preserve"> </w:t>
+      </w:r>
+      <w:r>
+        <w:t>utility,</w:t>
+      </w:r>
+      <w:r>
+        <w:rPr>
+          <w:spacing w:val="-20"/>
+        </w:rPr>
+        <w:t xml:space="preserve"> </w:t>
+      </w:r>
+      <w:r>
+        <w:t>transportation,</w:t>
+      </w:r>
+      <w:r>
+        <w:rPr>
+          <w:spacing w:val="-21"/>
+        </w:rPr>
+        <w:t xml:space="preserve"> </w:t>
+      </w:r>
+      <w:r>
+        <w:t>chemical,</w:t>
+      </w:r>
+      <w:r>
+        <w:rPr>
+          <w:spacing w:val="-21"/>
+        </w:rPr>
+        <w:t xml:space="preserve"> </w:t>
+      </w:r>
+      <w:r>
+        <w:t>pharmaceutical,</w:t>
+      </w:r>
+      <w:r>
+        <w:rPr>
+          <w:spacing w:val="-21"/>
+        </w:rPr>
+        <w:t xml:space="preserve"> </w:t>
+      </w:r>
+      <w:r>
+        <w:t>process,</w:t>
+      </w:r>
+      <w:r>
+        <w:rPr>
+          <w:spacing w:val="-20"/>
+        </w:rPr>
+        <w:t xml:space="preserve"> </w:t>
+      </w:r>
+      <w:r>
+        <w:t>and</w:t>
+      </w:r>
+      <w:r>
+        <w:rPr>
+          <w:spacing w:val="-21"/>
+        </w:rPr>
+        <w:t xml:space="preserve"> </w:t>
+      </w:r>
+      <w:r>
+        <w:t>durable</w:t>
+      </w:r>
+      <w:r>
+        <w:rPr>
+          <w:spacing w:val="-21"/>
+        </w:rPr>
+        <w:t xml:space="preserve"> </w:t>
+      </w:r>
+      <w:r>
+        <w:t>goods</w:t>
+      </w:r>
+      <w:r>
+        <w:rPr>
+          <w:spacing w:val="-20"/>
+        </w:rPr>
+        <w:t xml:space="preserve"> </w:t>
+      </w:r>
+      <w:r>
+        <w:t>manufacturing</w:t>
+      </w:r>
+      <w:r>
+        <w:rPr>
+          <w:w w:val="99"/>
+        </w:rPr>
+        <w:t xml:space="preserve"> </w:t>
+      </w:r>
+      <w:r>
+        <w:t>industries</w:t>
+      </w:r>
+      <w:r>
+        <w:t xml:space="preserve">. </w:t>
+      </w:r>
+      <w:r>
+        <w:t>Industrial Control Systems</w:t>
+      </w:r>
+      <w:r>
+        <w:t xml:space="preserve"> are vulnerable to many of the same security threats that affect traditional information systems, yet have unique needs requiring additional guidance beyond that offered by NIST SP 800-53.</w:t>
+      </w:r>
+      <w:r>
+        <w:t xml:space="preserve"> </w:t>
+      </w:r>
+    </w:p>
+    <w:p>
+      <w:r>
+        <w:t>Baseline Tailor is a single-page web application</w:t>
+      </w:r>
+      <w:r>
+        <w:t xml:space="preserve">. </w:t>
+      </w:r>
+      <w:r>
+        <w:fldChar w:fldCharType="begin"/>
+      </w:r>
+      <w:r>
+        <w:instrText xml:space="preserve"> ADDIN ZOTERO_ITEM CSL_CITATION {"citationID":"13bfnsubd2","properties":{"formattedCitation":"[5]","plainCitation":"[5]"},"citationItems":[{"id":127,"uris":["http://zotero.org/users/118749/items/AX3FFQQ2"],"uri":["http://zotero.org/users/118749/items/AX3FFQQ2"],"itemData":{"id":127,"type":"article-journal","title":"Migrating Multi-page Web Applications to Single-page AJAX Interfaces","container-title":"Software Maintenance and Reengineering, 2007. CSMR '07. 11th European Conference on","page":"181-190","abstract":"Recently, a new Web development technique for creating interactive Web applications, dubbed Ajax, has emerged. In this new model, the single-page Web interface is composed of individual components which can be updated/replaced independently. If until a year ago, the concern revolved around migrating legacy systems to Web-based settings, today we have a new challenge of migrating Web applications to single-page Ajax applications. Gaining an understanding of the navigational model and user interface structure of the source application is the first step in the migration process. In this paper, we explore how reverse engineering techniques can help analyze classic Web applications for this purpose. Our approach, using a schema-based clustering technique, extracts a navigational model of Web applications, and identifies candidate user interface components to be migrated to a single-page Ajax interface. Additionally, results of a case study, conducted to evaluate our tool, are presented","DOI":"10.1109/CSMR.2007.33","ISSN":"1534-5351","journalAbbreviation":"11th European Conference on Software Maintenance and Reengineering, 2007","author":[{"family":"Mesbah","given":"A."},{"family":"Deursen","given":"A.","non-dropping-particle":"van"}],"issued":{"date-parts":[["2007",3,21]]}}}],"schema":"https://github.com/citation-style-language/schema/raw/master/csl-citation.json"} </w:instrText>
+      </w:r>
+      <w:r>
+        <w:fldChar w:fldCharType="separate"/>
+      </w:r>
+      <w:r>
+        <w:t>[5]</w:t>
+      </w:r>
+      <w:r>
+        <w:fldChar w:fldCharType="end"/>
+      </w:r>
+      <w:r>
+        <w:t xml:space="preserve"> Single-page applications, also known as AJAX (Asynchronous JavaScript</w:t>
+      </w:r>
+      <w:r>
+        <w:t xml:space="preserve"> </w:t>
+      </w:r>
+      <w:r>
+        <w:fldChar w:fldCharType="begin"/>
+      </w:r>
+      <w:r>
+        <w:instrText xml:space="preserve"> ADDIN ZOTERO_ITEM CSL_CITATION {"citationID":"20fj9h15ur","properties":{"formattedCitation":"[6]","plainCitation":"[6]"},"citationItems":[{"id":122,"uris":["http://zotero.org/users/118749/items/A4FJGWMU"],"uri":["http://zotero.org/users/118749/items/A4FJGWMU"],"itemData":{"id":122,"type":"report","title":"ECMAScript 2015 Language Specification","publisher":"Ecma International","URL":"http://www.ecma-international.org/publications/standards/Ecma-262.htm","number":"Standard ECMA-262","issued":{"date-parts":[["2015",6]]}}}],"schema":"https://github.com/citation-style-language/schema/raw/master/csl-citation.json"} </w:instrText>
+      </w:r>
+      <w:r>
+        <w:fldChar w:fldCharType="separate"/>
+      </w:r>
+      <w:r>
+        <w:t>[6]</w:t>
+      </w:r>
+      <w:r>
+        <w:fldChar w:fldCharType="end"/>
+      </w:r>
+      <w:r>
+        <w:t xml:space="preserve"> and XML) applications</w:t>
+      </w:r>
+      <w:r>
+        <w:t xml:space="preserve">, </w:t>
+      </w:r>
+      <w:r>
+        <w:t>run</w:t>
+      </w:r>
+      <w:r>
+        <w:t xml:space="preserve"> within a browser client </w:t>
+      </w:r>
+      <w:r>
+        <w:t>such</w:t>
+      </w:r>
+      <w:r>
+        <w:t xml:space="preserve"> that </w:t>
+      </w:r>
+      <w:r>
+        <w:t>the</w:t>
+      </w:r>
+      <w:r>
+        <w:t xml:space="preserve"> </w:t>
+      </w:r>
+      <w:r>
+        <w:t xml:space="preserve">application’s </w:t>
+      </w:r>
+      <w:r>
+        <w:t xml:space="preserve">user interface </w:t>
+      </w:r>
+      <w:r>
+        <w:t>state can update itself</w:t>
+      </w:r>
+      <w:r>
+        <w:t xml:space="preserve"> without server-side processing or page reloading. </w:t>
+      </w:r>
+      <w:r>
+        <w:t xml:space="preserve">As a result, Baseline Tailor </w:t>
+      </w:r>
+      <w:r>
+        <w:t xml:space="preserve">does not require a high speed Internet connection. </w:t>
+      </w:r>
+      <w:r>
+        <w:t xml:space="preserve">Baseline Tailor can even be run </w:t>
+      </w:r>
+      <w:r>
+        <w:t xml:space="preserve">offline </w:t>
+      </w:r>
+      <w:r>
+        <w:t xml:space="preserve">without a </w:t>
+      </w:r>
+      <w:r>
+        <w:t xml:space="preserve">Hypertext Transfer Protocol (HTTP) </w:t>
+      </w:r>
+      <w:r>
+        <w:fldChar w:fldCharType="begin"/>
+      </w:r>
+      <w:r>
+        <w:instrText xml:space="preserve"> ADDIN ZOTERO_ITEM CSL_CITATION {"citationID":"14rv97d20k","properties":{"formattedCitation":"[7]","plainCitation":"[7]"},"citationItems":[{"id":114,"uris":["http://zotero.org/users/118749/items/9569628Q"],"uri":["http://zotero.org/users/118749/items/9569628Q"],"itemData":{"id":114,"type":"report","title":"Hypertext Transfer Protocol - HTTP/1.1","publisher":"Internet Engineering Task Force","URL":"https://www.ietf.org/rfc/rfc2616.txt","number":"RFC 2616","issued":{"date-parts":[["1999",6]]},"accessed":{"date-parts":[["2015",8,18]]}}}],"schema":"https://github.com/citation-style-language/schema/raw/master/csl-citation.json"} </w:instrText>
+      </w:r>
+      <w:r>
+        <w:fldChar w:fldCharType="separate"/>
+      </w:r>
+      <w:r>
+        <w:t>[7]</w:t>
+      </w:r>
+      <w:r>
+        <w:fldChar w:fldCharType="end"/>
+      </w:r>
+      <w:r>
+        <w:t xml:space="preserve"> server</w:t>
+      </w:r>
+      <w:r>
+        <w:t xml:space="preserve"> in browsers that that do not block read access to local files.</w:t>
+      </w:r>
+    </w:p>
+    <w:p>
+      <w:r>
+        <w:t xml:space="preserve">The </w:t>
+      </w:r>
+      <w:r>
+        <w:t xml:space="preserve">Baseline Tailor </w:t>
+      </w:r>
+      <w:r>
+        <w:t>user interface (discussed in s</w:t>
+      </w:r>
+      <w:r>
+        <w:t xml:space="preserve">ection </w:t>
+      </w:r>
+      <w:r>
+        <w:fldChar w:fldCharType="begin"/>
+      </w:r>
+      <w:r>
+        <w:instrText xml:space="preserve"> REF _Ref427842523 \r \h </w:instrText>
+      </w:r>
+      <w:r>
+        <w:fldChar w:fldCharType="separate"/>
+      </w:r>
+      <w:r>
+        <w:t>3</w:t>
+      </w:r>
+      <w:r>
+        <w:fldChar w:fldCharType="end"/>
+      </w:r>
+      <w:r>
+        <w:t>) provides context-sensitive search of</w:t>
+      </w:r>
+      <w:r>
+        <w:t xml:space="preserve"> the NIST SP 800-53 database</w:t>
+      </w:r>
+      <w:r>
+        <w:t>,</w:t>
+      </w:r>
+      <w:r>
+        <w:t xml:space="preserve"> </w:t>
+      </w:r>
+      <w:r>
+        <w:fldChar w:fldCharType="begin"/>
+      </w:r>
+      <w:r>
+        <w:instrText xml:space="preserve"> ADDIN ZOTERO_ITEM CSL_CITATION {"citationID":"2mcb57675d","properties":{"formattedCitation":"[8]","plainCitation":"[8]"},"citationItems":[{"id":172,"uris":["http://zotero.org/users/118749/items/KQA9ERND"],"uri":["http://zotero.org/users/118749/items/KQA9ERND"],"itemData":{"id":172,"type":"webpage","title":"NVD - 800-53","URL":"https://web.nvd.nist.gov/view/800-53/home"}}],"schema":"https://github.com/citation-style-language/schema/raw/master/csl-citation.json"} </w:instrText>
+      </w:r>
+      <w:r>
+        <w:fldChar w:fldCharType="separate"/>
+      </w:r>
+      <w:r>
+        <w:t>[8]</w:t>
+      </w:r>
+      <w:r>
+        <w:fldChar w:fldCharType="end"/>
+      </w:r>
+      <w:r>
+        <w:t xml:space="preserve"> an online version of the </w:t>
+      </w:r>
+      <w:r>
+        <w:t xml:space="preserve">NIST SP 800-53 Revision 4 </w:t>
+      </w:r>
+      <w:r>
+        <w:t xml:space="preserve">security </w:t>
+      </w:r>
+      <w:r>
+        <w:t xml:space="preserve">control </w:t>
+      </w:r>
+      <w:r>
+        <w:t>catalog</w:t>
+      </w:r>
+      <w:r>
+        <w:t>, and also provides context-sensitive search of the NIST SP 800-82 overlay</w:t>
+      </w:r>
+      <w:r>
+        <w:t xml:space="preserve"> for Industrial Control Systems</w:t>
+      </w:r>
+      <w:r>
+        <w:t xml:space="preserve">. </w:t>
+      </w:r>
+      <w:r>
+        <w:t>The</w:t>
+      </w:r>
+      <w:r>
+        <w:t xml:space="preserve"> search </w:t>
+      </w:r>
+      <w:r>
+        <w:t>capability</w:t>
+      </w:r>
+      <w:r>
+        <w:t xml:space="preserve"> enables the user to conveniently look up the definition and guidance</w:t>
+      </w:r>
+      <w:r>
+        <w:t xml:space="preserve"> for the currently selected security control, or for security cont</w:t>
+      </w:r>
+      <w:r>
+        <w:t xml:space="preserve">rols referenced by the current </w:t>
+      </w:r>
+      <w:r>
+        <w:t>Framework Core selection.</w:t>
+      </w:r>
+    </w:p>
+    <w:p>
       <w:r>
         <w:lastRenderedPageBreak/>
-        <w:t xml:space="preserve">activities common across critical infrastructure sectors. The Framework Core is organized around specific outcomes, with each outcome containing references to standards addressing the outcome. </w:t>
-      </w:r>
-      <w:r>
-        <w:t xml:space="preserve">A Framework Profile is a subset of the outcomes in the Framework Core representing either an organization’s current or target security posture. </w:t>
-      </w:r>
-    </w:p>
-    <w:p>
-      <w:r>
-        <w:t xml:space="preserve">NIST SP 800-53 </w:t>
-      </w:r>
-      <w:r>
-        <w:t>includes</w:t>
-      </w:r>
-      <w:r>
-        <w:t xml:space="preserve"> a catalog of tailorable security controls organized into eighteen families. </w:t>
-      </w:r>
-      <w:r>
-        <w:t xml:space="preserve">Each control has zero or more control enhancements, each of which adds </w:t>
-      </w:r>
-      <w:r>
-        <w:t xml:space="preserve">additional functionality to </w:t>
-      </w:r>
-      <w:r>
-        <w:t xml:space="preserve">or increases the strength of the control. </w:t>
-      </w:r>
-      <w:r>
-        <w:t xml:space="preserve">The catalog </w:t>
-      </w:r>
-      <w:r>
-        <w:t>specifies three security control baselines: for low, moderate, and high impact information systems. The baselines are suggested defaults</w:t>
-      </w:r>
-      <w:r>
-        <w:t xml:space="preserve"> for “typical” information systems</w:t>
-      </w:r>
-      <w:r>
-        <w:t>. For example, an organization looking to sel</w:t>
-      </w:r>
-      <w:r>
-        <w:t>ect security controls for a low</w:t>
-      </w:r>
-      <w:r>
-        <w:t xml:space="preserve"> impact system (where the consequences of compromised confidentiality, integrity, and availability of information are low) might begin with the controls in the baseline for the low impact level (or more succinctly, the low baseline) and tailor them as appropriate.</w:t>
-      </w:r>
-      <w:r>
-        <w:t xml:space="preserve"> In addition to baseline allocation, each security control is also assigned a priority code of P1, P2, P3, or P0. Controls with priority P1 should be implemented first, followed by </w:t>
-      </w:r>
-      <w:r>
-        <w:t>those</w:t>
-      </w:r>
-      <w:r>
-        <w:t xml:space="preserve"> with priority P2, and finally </w:t>
-      </w:r>
-      <w:r>
-        <w:t>those</w:t>
-      </w:r>
-      <w:r>
-        <w:t xml:space="preserve"> with priority P3. A P0 priority code indicates the security control is not assigned to a baseline.</w:t>
-      </w:r>
-    </w:p>
-    <w:p>
-      <w:r>
-        <w:t xml:space="preserve">NIST SP 800-53 </w:t>
-      </w:r>
-      <w:r>
-        <w:t xml:space="preserve">also </w:t>
-      </w:r>
-      <w:r>
-        <w:t>contains</w:t>
-      </w:r>
-      <w:r>
-        <w:t xml:space="preserve"> guidance for creating and documenting </w:t>
-      </w:r>
-      <w:r>
-        <w:rPr>
-          <w:i/>
-        </w:rPr>
-        <w:t>overlays</w:t>
-      </w:r>
-      <w:r>
-        <w:t xml:space="preserve"> to encourage the sharing of best security practices. An overlay is a set of control customizations applicable to a group of organizations with common security requirements. For example, NIST SP 800-82 (Guide to I</w:t>
-      </w:r>
-      <w:r>
-        <w:t xml:space="preserve">ndustrial </w:t>
-      </w:r>
-      <w:r>
-        <w:t>C</w:t>
-      </w:r>
-      <w:r>
-        <w:t xml:space="preserve">ontrol </w:t>
-      </w:r>
-      <w:r>
-        <w:t>S</w:t>
-      </w:r>
-      <w:r>
-        <w:t>ystem</w:t>
-      </w:r>
-      <w:r>
-        <w:t xml:space="preserve"> Security) </w:t>
-      </w:r>
-      <w:r>
-        <w:fldChar w:fldCharType="begin"/>
-      </w:r>
-      <w:r>
-        <w:instrText xml:space="preserve"> ADDIN ZOTERO_ITEM CSL_CITATION {"citationID":"74pfh5j85","properties":{"formattedCitation":"[4]","plainCitation":"[4]"},"citationItems":[{"id":106,"uris":["http://zotero.org/users/118749/items/7CQMVJDH"],"uri":["http://zotero.org/users/118749/items/7CQMVJDH"],"itemData":{"id":106,"type":"article-journal","title":"Guide to Industrial Control Systems (ICS) Security","container-title":"NIST Special Publication 800-82 Revision 2","DOI":"10.6028/NIST.SP.800-82r2","author":[{"family":"Stouffer","given":"Keith"},{"family":"Pillitteri","given":"Victoria"},{"family":"Lightman","given":"Suzanne"},{"family":"Abrams","given":"Marshall"},{"family":"Hahn","given":"Adam"}],"issued":{"date-parts":[["2015",5]]}}}],"schema":"https://github.com/citation-style-language/schema/raw/master/csl-citation.json"} </w:instrText>
-      </w:r>
-      <w:r>
-        <w:fldChar w:fldCharType="separate"/>
-      </w:r>
-      <w:r>
-        <w:t>[4]</w:t>
-      </w:r>
-      <w:r>
-        <w:fldChar w:fldCharType="end"/>
+        <w:t xml:space="preserve">Baseline Tailor </w:t>
+      </w:r>
+      <w:r>
+        <w:t xml:space="preserve">adopts a minimalist approach. The software </w:t>
+      </w:r>
+      <w:r>
+        <w:t xml:space="preserve">neither creates nor </w:t>
+      </w:r>
+      <w:r>
+        <w:t>modif</w:t>
+      </w:r>
+      <w:r>
+        <w:t>ies</w:t>
+      </w:r>
+      <w:r>
+        <w:t xml:space="preserve"> any</w:t>
+      </w:r>
+      <w:r>
+        <w:t xml:space="preserve"> locally stored user</w:t>
+      </w:r>
+      <w:r>
+        <w:t xml:space="preserve"> files.</w:t>
       </w:r>
       <w:r>
         <w:t xml:space="preserve"> </w:t>
       </w:r>
       <w:r>
-        <w:t>specifies</w:t>
-      </w:r>
-      <w:r>
-        <w:t xml:space="preserve"> an overlay</w:t>
-      </w:r>
-      <w:r>
-        <w:t xml:space="preserve"> for Industrial Control Systems, which are common in</w:t>
-      </w:r>
-      <w:r>
-        <w:rPr>
-          <w:spacing w:val="-21"/>
-        </w:rPr>
-        <w:t xml:space="preserve"> </w:t>
-      </w:r>
-      <w:r>
-        <w:t>the</w:t>
-      </w:r>
-      <w:r>
-        <w:rPr>
-          <w:spacing w:val="-21"/>
-        </w:rPr>
-        <w:t xml:space="preserve"> </w:t>
-      </w:r>
-      <w:r>
-        <w:t>utility,</w:t>
-      </w:r>
-      <w:r>
-        <w:rPr>
-          <w:spacing w:val="-20"/>
-        </w:rPr>
-        <w:t xml:space="preserve"> </w:t>
-      </w:r>
-      <w:r>
-        <w:t>transportation,</w:t>
-      </w:r>
-      <w:r>
-        <w:rPr>
-          <w:spacing w:val="-21"/>
-        </w:rPr>
-        <w:t xml:space="preserve"> </w:t>
-      </w:r>
-      <w:r>
-        <w:t>chemical,</w:t>
-      </w:r>
-      <w:r>
-        <w:rPr>
-          <w:spacing w:val="-21"/>
-        </w:rPr>
-        <w:t xml:space="preserve"> </w:t>
-      </w:r>
-      <w:r>
-        <w:t>pharmaceutical,</w:t>
-      </w:r>
-      <w:r>
-        <w:rPr>
-          <w:spacing w:val="-21"/>
-        </w:rPr>
-        <w:t xml:space="preserve"> </w:t>
-      </w:r>
-      <w:r>
-        <w:t>process,</w:t>
-      </w:r>
-      <w:r>
-        <w:rPr>
-          <w:spacing w:val="-20"/>
-        </w:rPr>
-        <w:t xml:space="preserve"> </w:t>
-      </w:r>
-      <w:r>
-        <w:t>and</w:t>
-      </w:r>
-      <w:r>
-        <w:rPr>
-          <w:spacing w:val="-21"/>
-        </w:rPr>
-        <w:t xml:space="preserve"> </w:t>
-      </w:r>
-      <w:r>
-        <w:t>durable</w:t>
-      </w:r>
-      <w:r>
-        <w:rPr>
-          <w:spacing w:val="-21"/>
-        </w:rPr>
-        <w:t xml:space="preserve"> </w:t>
-      </w:r>
-      <w:r>
-        <w:t>goods</w:t>
-      </w:r>
-      <w:r>
-        <w:rPr>
-          <w:spacing w:val="-20"/>
-        </w:rPr>
-        <w:t xml:space="preserve"> </w:t>
-      </w:r>
-      <w:r>
-        <w:t>manufacturing</w:t>
-      </w:r>
-      <w:r>
-        <w:rPr>
-          <w:w w:val="99"/>
-        </w:rPr>
-        <w:t xml:space="preserve"> </w:t>
-      </w:r>
-      <w:r>
-        <w:t>industries</w:t>
+        <w:t>Instead, Baseline Tailor displays its output in multiple-line, resizable text field</w:t>
+      </w:r>
+      <w:r>
+        <w:t>s</w:t>
       </w:r>
       <w:r>
         <w:t xml:space="preserve">. </w:t>
       </w:r>
       <w:r>
-        <w:t>Industrial Control Systems</w:t>
-      </w:r>
-      <w:r>
-        <w:t xml:space="preserve"> are vulnerable to many of the same security threats that affect traditional information systems, yet have unique needs requiring additional guidance beyond that offered by NIST SP 800-53.</w:t>
-      </w:r>
-      <w:r>
-        <w:t xml:space="preserve"> </w:t>
-      </w:r>
-    </w:p>
-    <w:p>
-      <w:r>
-        <w:t>Baseline Tailor is a single-page web application</w:t>
-      </w:r>
-      <w:r>
-        <w:t xml:space="preserve">. </w:t>
-      </w:r>
-      <w:r>
-        <w:fldChar w:fldCharType="begin"/>
-      </w:r>
-      <w:r>
-        <w:instrText xml:space="preserve"> ADDIN ZOTERO_ITEM CSL_CITATION {"citationID":"13bfnsubd2","properties":{"formattedCitation":"[5]","plainCitation":"[5]"},"citationItems":[{"id":127,"uris":["http://zotero.org/users/118749/items/AX3FFQQ2"],"uri":["http://zotero.org/users/118749/items/AX3FFQQ2"],"itemData":{"id":127,"type":"article-journal","title":"Migrating Multi-page Web Applications to Single-page AJAX Interfaces","container-title":"Software Maintenance and Reengineering, 2007. CSMR '07. 11th European Conference on","page":"181-190","abstract":"Recently, a new Web development technique for creating interactive Web applications, dubbed Ajax, has emerged. In this new model, the single-page Web interface is composed of individual components which can be updated/replaced independently. If until a year ago, the concern revolved around migrating legacy systems to Web-based settings, today we have a new challenge of migrating Web applications to single-page Ajax applications. Gaining an understanding of the navigational model and user interface structure of the source application is the first step in the migration process. In this paper, we explore how reverse engineering techniques can help analyze classic Web applications for this purpose. Our approach, using a schema-based clustering technique, extracts a navigational model of Web applications, and identifies candidate user interface components to be migrated to a single-page Ajax interface. Additionally, results of a case study, conducted to evaluate our tool, are presented","DOI":"10.1109/CSMR.2007.33","ISSN":"1534-5351","journalAbbreviation":"11th European Conference on Software Maintenance and Reengineering, 2007","author":[{"family":"Mesbah","given":"A."},{"family":"Deursen","given":"A.","non-dropping-particle":"van"}],"issued":{"date-parts":[["2007",3,21]]}}}],"schema":"https://github.com/citation-style-language/schema/raw/master/csl-citation.json"} </w:instrText>
-      </w:r>
-      <w:r>
-        <w:fldChar w:fldCharType="separate"/>
-      </w:r>
-      <w:r>
-        <w:t>[5]</w:t>
-      </w:r>
-      <w:r>
-        <w:fldChar w:fldCharType="end"/>
-      </w:r>
-      <w:r>
-        <w:t xml:space="preserve"> Single-page applications, also known as AJAX (Asynchronous JavaScript</w:t>
-      </w:r>
-      <w:r>
-        <w:t xml:space="preserve"> </w:t>
-      </w:r>
-      <w:r>
-        <w:fldChar w:fldCharType="begin"/>
-      </w:r>
-      <w:r>
-        <w:instrText xml:space="preserve"> ADDIN ZOTERO_ITEM CSL_CITATION {"citationID":"20fj9h15ur","properties":{"formattedCitation":"[6]","plainCitation":"[6]"},"citationItems":[{"id":122,"uris":["http://zotero.org/users/118749/items/A4FJGWMU"],"uri":["http://zotero.org/users/118749/items/A4FJGWMU"],"itemData":{"id":122,"type":"report","title":"ECMAScript 2015 Language Specification","publisher":"Ecma International","URL":"http://www.ecma-international.org/publications/standards/Ecma-262.htm","number":"Standard ECMA-262","issued":{"date-parts":[["2015",6]]}}}],"schema":"https://github.com/citation-style-language/schema/raw/master/csl-citation.json"} </w:instrText>
-      </w:r>
-      <w:r>
-        <w:fldChar w:fldCharType="separate"/>
-      </w:r>
-      <w:r>
-        <w:t>[6]</w:t>
-      </w:r>
-      <w:r>
-        <w:fldChar w:fldCharType="end"/>
-      </w:r>
-      <w:r>
-        <w:t xml:space="preserve"> and XML) applications</w:t>
-      </w:r>
-      <w:r>
-        <w:t xml:space="preserve">, </w:t>
-      </w:r>
-      <w:r>
-        <w:t>run</w:t>
-      </w:r>
-      <w:r>
-        <w:t xml:space="preserve"> within a browser client </w:t>
-      </w:r>
-      <w:r>
-        <w:t>such</w:t>
-      </w:r>
-      <w:r>
-        <w:t xml:space="preserve"> that </w:t>
-      </w:r>
-      <w:r>
-        <w:t>the</w:t>
-      </w:r>
-      <w:r>
-        <w:t xml:space="preserve"> </w:t>
-      </w:r>
-      <w:r>
-        <w:t xml:space="preserve">application’s </w:t>
-      </w:r>
-      <w:r>
-        <w:t xml:space="preserve">user interface </w:t>
-      </w:r>
-      <w:r>
-        <w:t>state can update itself</w:t>
-      </w:r>
-      <w:r>
-        <w:t xml:space="preserve"> without server-side processing or page reloading. </w:t>
-      </w:r>
-      <w:r>
-        <w:t xml:space="preserve">As a result, Baseline Tailor </w:t>
-      </w:r>
-      <w:r>
-        <w:t xml:space="preserve">does not require a high speed Internet connection. </w:t>
-      </w:r>
-      <w:r>
-        <w:t xml:space="preserve">Baseline Tailor can even be run </w:t>
-      </w:r>
-      <w:r>
-        <w:t xml:space="preserve">offline </w:t>
-      </w:r>
-      <w:r>
-        <w:t xml:space="preserve">without a </w:t>
-      </w:r>
-      <w:r>
-        <w:t xml:space="preserve">Hypertext Transfer Protocol (HTTP) </w:t>
-      </w:r>
-      <w:r>
-        <w:fldChar w:fldCharType="begin"/>
-      </w:r>
-      <w:r>
-        <w:instrText xml:space="preserve"> ADDIN ZOTERO_ITEM CSL_CITATION {"citationID":"14rv97d20k","properties":{"formattedCitation":"[7]","plainCitation":"[7]"},"citationItems":[{"id":114,"uris":["http://zotero.org/users/118749/items/9569628Q"],"uri":["http://zotero.org/users/118749/items/9569628Q"],"itemData":{"id":114,"type":"report","title":"Hypertext Transfer Protocol - HTTP/1.1","publisher":"Internet Engineering Task Force","URL":"https://www.ietf.org/rfc/rfc2616.txt","number":"RFC 2616","issued":{"date-parts":[["1999",6]]},"accessed":{"date-parts":[["2015",8,18]]}}}],"schema":"https://github.com/citation-style-language/schema/raw/master/csl-citation.json"} </w:instrText>
-      </w:r>
-      <w:r>
-        <w:fldChar w:fldCharType="separate"/>
-      </w:r>
-      <w:r>
-        <w:t>[7]</w:t>
-      </w:r>
-      <w:r>
-        <w:fldChar w:fldCharType="end"/>
-      </w:r>
-      <w:r>
-        <w:t xml:space="preserve"> server</w:t>
-      </w:r>
-      <w:r>
-        <w:t xml:space="preserve"> in browsers that that do not block read access to local files.</w:t>
-      </w:r>
-    </w:p>
-    <w:p>
-      <w:r>
-        <w:t xml:space="preserve">The </w:t>
-      </w:r>
-      <w:r>
-        <w:t xml:space="preserve">Baseline Tailor </w:t>
-      </w:r>
-      <w:r>
-        <w:t xml:space="preserve">user interface (discussed in Section </w:t>
-      </w:r>
-      <w:r>
-        <w:fldChar w:fldCharType="begin"/>
-      </w:r>
-      <w:r>
-        <w:instrText xml:space="preserve"> REF _Ref427842523 \r \h </w:instrText>
-      </w:r>
-      <w:r>
-        <w:fldChar w:fldCharType="separate"/>
-      </w:r>
-      <w:r>
-        <w:t>3</w:t>
-      </w:r>
-      <w:r>
-        <w:fldChar w:fldCharType="end"/>
-      </w:r>
-      <w:r>
-        <w:t>) provides context-sensitive search of</w:t>
-      </w:r>
-      <w:r>
-        <w:t xml:space="preserve"> the NIST SP 800-53 database</w:t>
-      </w:r>
-      <w:r>
-        <w:t>,</w:t>
-      </w:r>
-      <w:r>
-        <w:t xml:space="preserve"> </w:t>
-      </w:r>
-      <w:r>
-        <w:fldChar w:fldCharType="begin"/>
-      </w:r>
-      <w:r>
-        <w:instrText xml:space="preserve"> ADDIN ZOTERO_ITEM CSL_CITATION {"citationID":"2mcb57675d","properties":{"formattedCitation":"[8]","plainCitation":"[8]"},"citationItems":[{"id":172,"uris":["http://zotero.org/users/118749/items/KQA9ERND"],"uri":["http://zotero.org/users/118749/items/KQA9ERND"],"itemData":{"id":172,"type":"webpage","title":"NVD - 800-53","URL":"https://web.nvd.nist.gov/view/800-53/home"}}],"schema":"https://github.com/citation-style-language/schema/raw/master/csl-citation.json"} </w:instrText>
-      </w:r>
-      <w:r>
-        <w:fldChar w:fldCharType="separate"/>
-      </w:r>
-      <w:r>
-        <w:t>[8]</w:t>
-      </w:r>
-      <w:r>
-        <w:fldChar w:fldCharType="end"/>
-      </w:r>
-      <w:r>
-        <w:t xml:space="preserve"> an online version of the </w:t>
-      </w:r>
-      <w:r>
-        <w:t xml:space="preserve">NIST SP 800-53 Revision 4 </w:t>
-      </w:r>
-      <w:r>
-        <w:t xml:space="preserve">security </w:t>
-      </w:r>
-      <w:r>
-        <w:t xml:space="preserve">control </w:t>
-      </w:r>
-      <w:r>
-        <w:t>catalog</w:t>
-      </w:r>
-      <w:r>
-        <w:t>, and also provides context-sensitive search of the NIST SP 800-82 overlay</w:t>
-      </w:r>
-      <w:r>
-        <w:t xml:space="preserve"> for Industrial Control Systems</w:t>
-      </w:r>
-      <w:r>
-        <w:t xml:space="preserve">. </w:t>
-      </w:r>
-      <w:r>
-        <w:t>The</w:t>
-      </w:r>
-      <w:r>
-        <w:t xml:space="preserve"> search </w:t>
-      </w:r>
-      <w:r>
-        <w:t>capability</w:t>
-      </w:r>
-      <w:r>
-        <w:t xml:space="preserve"> enables the user to conveniently look up the definition and guidance</w:t>
-      </w:r>
-      <w:r>
-        <w:t xml:space="preserve"> for the currently selected security control, or for security cont</w:t>
-      </w:r>
-      <w:r>
-        <w:t xml:space="preserve">rols referenced by the current </w:t>
-      </w:r>
-      <w:r>
-        <w:t>Framework Core selection.</w:t>
-      </w:r>
-    </w:p>
-    <w:p>
-      <w:r>
-        <w:t xml:space="preserve">Baseline Tailor </w:t>
-      </w:r>
-      <w:r>
-        <w:t xml:space="preserve">adopts a minimalist approach. The software </w:t>
-      </w:r>
-      <w:r>
-        <w:t xml:space="preserve">neither creates nor </w:t>
-      </w:r>
-      <w:r>
-        <w:t>modif</w:t>
-      </w:r>
-      <w:r>
-        <w:t>ies</w:t>
-      </w:r>
-      <w:r>
-        <w:t xml:space="preserve"> any</w:t>
-      </w:r>
-      <w:r>
-        <w:t xml:space="preserve"> locally stored user</w:t>
-      </w:r>
-      <w:r>
-        <w:t xml:space="preserve"> files.</w:t>
-      </w:r>
-      <w:r>
-        <w:t xml:space="preserve"> </w:t>
-      </w:r>
-      <w:r>
-        <w:t>Instead, Baseline Tailor displays its output in multiple-line, resizable text field</w:t>
-      </w:r>
-      <w:r>
-        <w:t>s</w:t>
-      </w:r>
-      <w:r>
-        <w:t xml:space="preserve">. </w:t>
-      </w:r>
-      <w:r>
         <w:t xml:space="preserve">The user can copy-paste this output into a third party XML </w:t>
       </w:r>
       <w:r>
@@ -4892,11 +4910,7 @@
         <w:t xml:space="preserve">directly </w:t>
       </w:r>
       <w:r>
-        <w:t xml:space="preserve">write or modify files may seem limiting to some users. But </w:t>
-      </w:r>
-      <w:r>
-        <w:lastRenderedPageBreak/>
-        <w:t>other users may see this “limitation” as an advantage in that it allows for easy installation – even on systems with stringent security policies.</w:t>
+        <w:t>write or modify files may seem limiting to some users. But other users may see this “limitation” as an advantage in that it allows for easy installation – even on systems with stringent security policies.</w:t>
       </w:r>
     </w:p>
     <w:p>
@@ -5218,31 +5232,6 @@
       </w:r>
       <w:r>
         <w:t>.</w:t>
-      </w:r>
-    </w:p>
-    <w:p>
-      <w:r>
-        <w:t>Both of these documents, as well as</w:t>
-      </w:r>
-      <w:r>
-        <w:t xml:space="preserve"> other information security standards, guidelines, and resources are available </w:t>
-      </w:r>
-      <w:r>
-        <w:t>free of charge</w:t>
-      </w:r>
-      <w:r>
-        <w:t xml:space="preserve"> from NIST’s Computer Security Resource Center (</w:t>
-      </w:r>
-      <w:fldSimple w:instr=" DOCPROPERTY  CSRC  \* MERGEFORMAT ">
-        <w:r>
-          <w:t>http://csrc.nist.gov</w:t>
-        </w:r>
-      </w:fldSimple>
-      <w:r>
-        <w:t>).</w:t>
-      </w:r>
-      <w:r>
-        <w:t xml:space="preserve"> </w:t>
       </w:r>
     </w:p>
     <w:p>
@@ -8219,7 +8208,13 @@
       </w:r>
       <w:r>
         <w:lastRenderedPageBreak/>
-        <w:t xml:space="preserve">Baseline Tailor distribution includes XML schemas (discussed in Section </w:t>
+        <w:t>Baseline Tailor distribution incl</w:t>
+      </w:r>
+      <w:r>
+        <w:t>udes XML schemas (discussed in s</w:t>
+      </w:r>
+      <w:r>
+        <w:t xml:space="preserve">ection </w:t>
       </w:r>
       <w:r>
         <w:fldChar w:fldCharType="begin"/>
@@ -9036,7 +9031,10 @@
         <w:t>in the bulled list</w:t>
       </w:r>
       <w:r>
-        <w:t xml:space="preserve"> at the beginning of Section </w:t>
+        <w:t xml:space="preserve"> at the beginning of s</w:t>
+      </w:r>
+      <w:r>
+        <w:t xml:space="preserve">ection </w:t>
       </w:r>
       <w:r>
         <w:fldChar w:fldCharType="begin"/>
@@ -9200,13 +9198,118 @@
         <w:t xml:space="preserve">Baseline Tailor </w:t>
       </w:r>
       <w:r>
-        <w:t xml:space="preserve">workflow for the fourth scenario. The user begins by using </w:t>
-      </w:r>
-      <w:r>
-        <w:t>the Cybersecurity Framework Browser and Framework Profile tabs to create a Profile containing a subset of Framework Core subcategories. Next, the user se</w:t>
-      </w:r>
-      <w:bookmarkStart w:id="59" w:name="_GoBack"/>
-      <w:bookmarkEnd w:id="59"/>
+        <w:t xml:space="preserve">workflow for the fourth scenario. The user begins by </w:t>
+      </w:r>
+      <w:r>
+        <w:t>creating</w:t>
+      </w:r>
+      <w:r>
+        <w:t xml:space="preserve"> a Profile containing a </w:t>
+      </w:r>
+      <w:r>
+        <w:t>set</w:t>
+      </w:r>
+      <w:r>
+        <w:t xml:space="preserve"> of Framework Core subcategories</w:t>
+      </w:r>
+      <w:r>
+        <w:t xml:space="preserve"> needed to meet </w:t>
+      </w:r>
+      <w:r>
+        <w:t xml:space="preserve">a </w:t>
+      </w:r>
+      <w:r>
+        <w:t>cybersecurity requirement</w:t>
+      </w:r>
+      <w:r>
+        <w:t xml:space="preserve">. Next, the user </w:t>
+      </w:r>
+      <w:r>
+        <w:t>considers each</w:t>
+      </w:r>
+      <w:r>
+        <w:t xml:space="preserve"> </w:t>
+      </w:r>
+      <w:r>
+        <w:t>of</w:t>
+      </w:r>
+      <w:r>
+        <w:t xml:space="preserve"> the Profile’s informative references</w:t>
+      </w:r>
+      <w:r>
+        <w:t xml:space="preserve">. </w:t>
+      </w:r>
+      <w:r>
+        <w:t>For each security control referenced, t</w:t>
+      </w:r>
+      <w:r>
+        <w:t xml:space="preserve">he user </w:t>
+      </w:r>
+      <w:r>
+        <w:t>performs</w:t>
+      </w:r>
+      <w:r>
+        <w:t xml:space="preserve"> the following </w:t>
+      </w:r>
+      <w:r>
+        <w:t>actions</w:t>
+      </w:r>
+      <w:r>
+        <w:t xml:space="preserve"> to determine how critical the security control is to achieving the Profile’s outcomes:</w:t>
+      </w:r>
+    </w:p>
+    <w:p>
+      <w:pPr>
+        <w:pStyle w:val="ListParagraph"/>
+        <w:numPr>
+          <w:ilvl w:val="0"/>
+          <w:numId w:val="25"/>
+        </w:numPr>
+      </w:pPr>
+      <w:r>
+        <w:t>Check</w:t>
+      </w:r>
+      <w:r>
+        <w:t>s</w:t>
+      </w:r>
+      <w:r>
+        <w:t xml:space="preserve"> how many of the Profile’s subcategories reference the security control.</w:t>
+      </w:r>
+    </w:p>
+    <w:p>
+      <w:pPr>
+        <w:pStyle w:val="ListParagraph"/>
+        <w:numPr>
+          <w:ilvl w:val="0"/>
+          <w:numId w:val="25"/>
+        </w:numPr>
+      </w:pPr>
+      <w:r>
+        <w:t>V</w:t>
+      </w:r>
+      <w:r>
+        <w:t>iew</w:t>
+      </w:r>
+      <w:r>
+        <w:t>s</w:t>
+      </w:r>
+      <w:r>
+        <w:t xml:space="preserve"> the security control’s NIST SP 800-53 database definition to determine </w:t>
+      </w:r>
+      <w:r>
+        <w:t>relevance</w:t>
+      </w:r>
+      <w:r>
+        <w:t>.</w:t>
+      </w:r>
+    </w:p>
+    <w:p>
+      <w:r>
+        <w:t>If the user deems the security control to be critical, the user then proceeds to tailor the security control</w:t>
+      </w:r>
+      <w:r>
+        <w:t xml:space="preserve">. The user may apply the NIST SP 800-82 Industrial Control System overlay tailoring guidance, if applicable, as a starting point. </w:t>
+      </w:r>
     </w:p>
     <w:p>
       <w:pPr>
@@ -9268,8 +9371,8 @@
       <w:pPr>
         <w:pStyle w:val="Caption"/>
       </w:pPr>
-      <w:bookmarkStart w:id="60" w:name="_Ref448228555"/>
-      <w:bookmarkStart w:id="61" w:name="_Toc448224248"/>
+      <w:bookmarkStart w:id="59" w:name="_Ref448228555"/>
+      <w:bookmarkStart w:id="60" w:name="_Toc448224248"/>
       <w:r>
         <w:t xml:space="preserve">Figure </w:t>
       </w:r>
@@ -9281,48 +9384,147 @@
           <w:t>15</w:t>
         </w:r>
       </w:fldSimple>
+      <w:bookmarkEnd w:id="59"/>
+      <w:r>
+        <w:t xml:space="preserve">. Workflow </w:t>
+      </w:r>
+      <w:r>
+        <w:t>synthesizing</w:t>
+      </w:r>
+      <w:r>
+        <w:t xml:space="preserve"> Framework Core, NIST SP 800-53, and NIST SP 800-82 </w:t>
+      </w:r>
+      <w:r>
+        <w:t>guidance</w:t>
+      </w:r>
+      <w:r>
+        <w:t>.</w:t>
+      </w:r>
       <w:bookmarkEnd w:id="60"/>
-      <w:r>
-        <w:t xml:space="preserve">. Workflow </w:t>
-      </w:r>
-      <w:r>
-        <w:t>synthesizing</w:t>
-      </w:r>
-      <w:r>
-        <w:t xml:space="preserve"> Framework Core, NIST SP 800-53, and NIST SP 800-82 </w:t>
-      </w:r>
-      <w:r>
-        <w:t>guidance</w:t>
+    </w:p>
+    <w:p>
+      <w:r>
+        <w:t>As a</w:t>
+      </w:r>
+      <w:r>
+        <w:t xml:space="preserve"> concrete</w:t>
+      </w:r>
+      <w:r>
+        <w:t xml:space="preserve"> example of</w:t>
+      </w:r>
+      <w:r>
+        <w:t xml:space="preserve"> </w:t>
+      </w:r>
+      <w:r>
+        <w:t xml:space="preserve">the </w:t>
+      </w:r>
+      <w:r>
+        <w:t xml:space="preserve">workflow in </w:t>
+      </w:r>
+      <w:r>
+        <w:fldChar w:fldCharType="begin"/>
+      </w:r>
+      <w:r>
+        <w:instrText xml:space="preserve"> REF _Ref448228555 \h </w:instrText>
+      </w:r>
+      <w:r>
+        <w:fldChar w:fldCharType="separate"/>
+      </w:r>
+      <w:r>
+        <w:t xml:space="preserve">Figure </w:t>
+      </w:r>
+      <w:r>
+        <w:rPr>
+          <w:noProof/>
+        </w:rPr>
+        <w:t>15</w:t>
+      </w:r>
+      <w:r>
+        <w:fldChar w:fldCharType="end"/>
+      </w:r>
+      <w:r>
+        <w:t xml:space="preserve">, suppose a </w:t>
+      </w:r>
+      <w:r>
+        <w:t>cybersecurity analyst</w:t>
+      </w:r>
+      <w:r>
+        <w:t xml:space="preserve"> wants to </w:t>
+      </w:r>
+      <w:r>
+        <w:t>restrict access to</w:t>
+      </w:r>
+      <w:r>
+        <w:t xml:space="preserve"> </w:t>
+      </w:r>
+      <w:r>
+        <w:t xml:space="preserve">a </w:t>
+      </w:r>
+      <w:r>
+        <w:t>Distributed Control System</w:t>
+      </w:r>
+      <w:r>
+        <w:t xml:space="preserve"> (DCS). A DCS is</w:t>
+      </w:r>
+      <w:r>
+        <w:t xml:space="preserve"> a type of </w:t>
+      </w:r>
+      <w:r>
+        <w:t>Industrial Control System</w:t>
+      </w:r>
+      <w:r>
+        <w:t xml:space="preserve"> commonly used to </w:t>
+      </w:r>
+      <w:r>
+        <w:t>regulate</w:t>
+      </w:r>
+      <w:r>
+        <w:t xml:space="preserve"> production systems within a manufacturing facility,</w:t>
+      </w:r>
+      <w:r>
+        <w:t xml:space="preserve"> from unauthorized access</w:t>
       </w:r>
       <w:r>
         <w:t>.</w:t>
       </w:r>
-      <w:bookmarkEnd w:id="61"/>
-    </w:p>
-    <w:p>
-      <w:r>
-        <w:t>As a</w:t>
-      </w:r>
-      <w:r>
-        <w:t xml:space="preserve"> concrete</w:t>
-      </w:r>
-      <w:r>
-        <w:t xml:space="preserve"> example of</w:t>
-      </w:r>
       <w:r>
         <w:t xml:space="preserve"> </w:t>
       </w:r>
       <w:r>
-        <w:t xml:space="preserve">the </w:t>
-      </w:r>
-      <w:r>
-        <w:t xml:space="preserve">workflow in </w:t>
+        <w:t xml:space="preserve">The </w:t>
+      </w:r>
+      <w:r>
+        <w:t>analyst</w:t>
+      </w:r>
+      <w:r>
+        <w:t xml:space="preserve"> decides to use Baseline Tailor </w:t>
+      </w:r>
+      <w:r>
+        <w:t xml:space="preserve">to help determine which security controls should be </w:t>
+      </w:r>
+      <w:r>
+        <w:t xml:space="preserve">selected </w:t>
+      </w:r>
+      <w:r>
+        <w:t xml:space="preserve">and tailored </w:t>
+      </w:r>
+      <w:r>
+        <w:t>for implementation</w:t>
+      </w:r>
+      <w:r>
+        <w:t xml:space="preserve">. The analyst begins by checking the NIST SP 800-82 </w:t>
+      </w:r>
+      <w:r>
+        <w:t>check</w:t>
+      </w:r>
+      <w:r>
+        <w:t xml:space="preserve">box in the preferences dialog (shown in </w:t>
       </w:r>
       <w:r>
         <w:fldChar w:fldCharType="begin"/>
       </w:r>
       <w:r>
-        <w:instrText xml:space="preserve"> REF _Ref448228555 \h </w:instrText>
+        <w:instrText xml:space="preserve"> REF _Ref443905425 \h </w:instrText>
       </w:r>
       <w:r>
         <w:fldChar w:fldCharType="separate"/>
@@ -9334,94 +9536,121 @@
         <w:rPr>
           <w:noProof/>
         </w:rPr>
-        <w:t>15</w:t>
+        <w:t>2</w:t>
       </w:r>
       <w:r>
         <w:fldChar w:fldCharType="end"/>
       </w:r>
       <w:r>
-        <w:t xml:space="preserve">, suppose a </w:t>
-      </w:r>
-      <w:r>
-        <w:t>cybersecurity analyst</w:t>
-      </w:r>
-      <w:r>
-        <w:t xml:space="preserve"> wants to </w:t>
-      </w:r>
-      <w:r>
-        <w:t>restrict access to</w:t>
+        <w:t xml:space="preserve">). In the Cyber </w:t>
+      </w:r>
+      <w:r>
+        <w:lastRenderedPageBreak/>
+        <w:t>Framework Browser tab, the analyst then chooses the PROTECT (PR) core function and Access Control (PR.AC) category</w:t>
+      </w:r>
+      <w:r>
+        <w:t xml:space="preserve"> (shown in </w:t>
+      </w:r>
+      <w:r>
+        <w:fldChar w:fldCharType="begin"/>
+      </w:r>
+      <w:r>
+        <w:instrText xml:space="preserve"> REF _Ref436732840 \h </w:instrText>
+      </w:r>
+      <w:r>
+        <w:fldChar w:fldCharType="separate"/>
+      </w:r>
+      <w:r>
+        <w:t xml:space="preserve">Figure </w:t>
+      </w:r>
+      <w:r>
+        <w:rPr>
+          <w:noProof/>
+        </w:rPr>
+        <w:t>3</w:t>
+      </w:r>
+      <w:r>
+        <w:fldChar w:fldCharType="end"/>
+      </w:r>
+      <w:r>
+        <w:t>)</w:t>
+      </w:r>
+      <w:r>
+        <w:t>.</w:t>
       </w:r>
       <w:r>
         <w:t xml:space="preserve"> </w:t>
       </w:r>
       <w:r>
-        <w:t xml:space="preserve">a </w:t>
-      </w:r>
-      <w:r>
-        <w:t>Distributed Control System</w:t>
-      </w:r>
-      <w:r>
-        <w:t xml:space="preserve"> (DCS). A DCS is</w:t>
-      </w:r>
-      <w:r>
-        <w:t xml:space="preserve"> a type of </w:t>
-      </w:r>
-      <w:r>
-        <w:t>Industrial Control System</w:t>
-      </w:r>
-      <w:r>
-        <w:t xml:space="preserve"> commonly used to </w:t>
-      </w:r>
-      <w:r>
-        <w:t>regulate</w:t>
-      </w:r>
-      <w:r>
-        <w:t xml:space="preserve"> production systems within a manufacturing facility,</w:t>
-      </w:r>
-      <w:r>
-        <w:t xml:space="preserve"> from unauthorized access</w:t>
+        <w:t xml:space="preserve">Using the Subcategory drop-down list, the analyst next looks at PR.AC’s five subcategories and decides to create a Profile containing </w:t>
+      </w:r>
+      <w:r>
+        <w:t xml:space="preserve">all of </w:t>
+      </w:r>
+      <w:r>
+        <w:t xml:space="preserve">them. To do so, the analyst switches to the Framework Profile tab and makes the </w:t>
+      </w:r>
+      <w:r>
+        <w:t xml:space="preserve">checkbox </w:t>
+      </w:r>
+      <w:r>
+        <w:t xml:space="preserve">selections shown in </w:t>
+      </w:r>
+      <w:r>
+        <w:fldChar w:fldCharType="begin"/>
+      </w:r>
+      <w:r>
+        <w:instrText xml:space="preserve"> REF _Ref437527061 \h </w:instrText>
+      </w:r>
+      <w:r>
+        <w:fldChar w:fldCharType="separate"/>
+      </w:r>
+      <w:r>
+        <w:t xml:space="preserve">Figure </w:t>
+      </w:r>
+      <w:r>
+        <w:rPr>
+          <w:noProof/>
+        </w:rPr>
+        <w:t>14</w:t>
+      </w:r>
+      <w:r>
+        <w:fldChar w:fldCharType="end"/>
       </w:r>
       <w:r>
         <w:t>.</w:t>
       </w:r>
+    </w:p>
+    <w:p>
+      <w:r>
+        <w:t xml:space="preserve">The analyst now switches to the Security Control Editor tab </w:t>
+      </w:r>
+      <w:r>
+        <w:t xml:space="preserve">and </w:t>
+      </w:r>
+      <w:r>
+        <w:t>check</w:t>
+      </w:r>
+      <w:r>
+        <w:t>s</w:t>
+      </w:r>
+      <w:r>
+        <w:t xml:space="preserve"> the box restricting control choices to only those that are referenced by </w:t>
+      </w:r>
+      <w:r>
+        <w:t>subcategories of PR.AC.</w:t>
+      </w:r>
       <w:r>
         <w:t xml:space="preserve"> </w:t>
       </w:r>
       <w:r>
-        <w:t xml:space="preserve">The </w:t>
-      </w:r>
-      <w:r>
-        <w:t>analyst</w:t>
-      </w:r>
-      <w:r>
-        <w:t xml:space="preserve"> decides to use Baseline Tailor </w:t>
-      </w:r>
-      <w:r>
-        <w:t xml:space="preserve">to help determine which security controls should be </w:t>
-      </w:r>
-      <w:r>
-        <w:t xml:space="preserve">selected </w:t>
-      </w:r>
-      <w:r>
-        <w:t xml:space="preserve">and tailored </w:t>
-      </w:r>
-      <w:r>
-        <w:t>for implementation</w:t>
-      </w:r>
-      <w:r>
-        <w:t xml:space="preserve">. The analyst begins by checking the NIST SP 800-82 </w:t>
-      </w:r>
-      <w:r>
-        <w:t>check</w:t>
-      </w:r>
-      <w:r>
-        <w:t xml:space="preserve">box in the preferences dialog (shown in </w:t>
+        <w:t xml:space="preserve">As shown in </w:t>
       </w:r>
       <w:r>
         <w:fldChar w:fldCharType="begin"/>
       </w:r>
       <w:r>
-        <w:instrText xml:space="preserve"> REF _Ref443905425 \h </w:instrText>
+        <w:instrText xml:space="preserve"> REF _Ref445194199 \h </w:instrText>
       </w:r>
       <w:r>
         <w:fldChar w:fldCharType="separate"/>
@@ -9433,145 +9662,19 @@
         <w:rPr>
           <w:noProof/>
         </w:rPr>
-        <w:t>2</w:t>
+        <w:t>16</w:t>
       </w:r>
       <w:r>
         <w:fldChar w:fldCharType="end"/>
       </w:r>
       <w:r>
-        <w:t>). In the Cyber Framework Browser tab, the analyst then chooses the PROTECT (PR) core function and Access Control (PR.AC) category</w:t>
-      </w:r>
-      <w:r>
-        <w:t xml:space="preserve"> (shown in </w:t>
-      </w:r>
-      <w:r>
-        <w:fldChar w:fldCharType="begin"/>
-      </w:r>
-      <w:r>
-        <w:instrText xml:space="preserve"> REF _Ref436732840 \h </w:instrText>
-      </w:r>
-      <w:r>
-        <w:fldChar w:fldCharType="separate"/>
-      </w:r>
-      <w:r>
-        <w:t xml:space="preserve">Figure </w:t>
-      </w:r>
-      <w:r>
-        <w:rPr>
-          <w:noProof/>
-        </w:rPr>
-        <w:t>3</w:t>
-      </w:r>
-      <w:r>
-        <w:fldChar w:fldCharType="end"/>
-      </w:r>
-      <w:r>
-        <w:t>)</w:t>
-      </w:r>
-      <w:r>
-        <w:t>.</w:t>
-      </w:r>
-      <w:r>
-        <w:t xml:space="preserve"> </w:t>
-      </w:r>
-      <w:r>
-        <w:t xml:space="preserve">Using the Subcategory drop-down list, the analyst next looks at PR.AC’s five subcategories and decides to create a Profile containing </w:t>
-      </w:r>
-      <w:r>
-        <w:t xml:space="preserve">all of </w:t>
-      </w:r>
-      <w:r>
-        <w:t xml:space="preserve">them. To do so, the analyst switches to the Framework Profile tab and makes the </w:t>
-      </w:r>
-      <w:r>
-        <w:t xml:space="preserve">checkbox </w:t>
-      </w:r>
-      <w:r>
-        <w:t xml:space="preserve">selections shown in </w:t>
-      </w:r>
-      <w:r>
-        <w:fldChar w:fldCharType="begin"/>
-      </w:r>
-      <w:r>
-        <w:instrText xml:space="preserve"> REF _Ref437527061 \h </w:instrText>
-      </w:r>
-      <w:r>
-        <w:fldChar w:fldCharType="separate"/>
-      </w:r>
-      <w:r>
-        <w:t xml:space="preserve">Figure </w:t>
-      </w:r>
-      <w:r>
-        <w:rPr>
-          <w:noProof/>
-        </w:rPr>
-        <w:t>14</w:t>
-      </w:r>
-      <w:r>
-        <w:fldChar w:fldCharType="end"/>
-      </w:r>
-      <w:r>
-        <w:t>.</w:t>
-      </w:r>
-    </w:p>
-    <w:p>
-      <w:r>
-        <w:t xml:space="preserve">The analyst now switches to the Security Control Editor tab </w:t>
-      </w:r>
-      <w:r>
-        <w:t xml:space="preserve">and </w:t>
-      </w:r>
-      <w:r>
-        <w:t>check</w:t>
-      </w:r>
-      <w:r>
-        <w:t>s</w:t>
-      </w:r>
-      <w:r>
-        <w:t xml:space="preserve"> the box restricting control choices to only those that are referenced by </w:t>
-      </w:r>
-      <w:r>
-        <w:t>subcategories of PR.AC.</w:t>
-      </w:r>
-      <w:r>
-        <w:t xml:space="preserve"> </w:t>
-      </w:r>
-      <w:r>
-        <w:t xml:space="preserve">As shown in </w:t>
-      </w:r>
-      <w:r>
-        <w:fldChar w:fldCharType="begin"/>
-      </w:r>
-      <w:r>
-        <w:instrText xml:space="preserve"> REF _Ref445194199 \h </w:instrText>
-      </w:r>
-      <w:r>
-        <w:fldChar w:fldCharType="separate"/>
-      </w:r>
-      <w:r>
-        <w:t xml:space="preserve">Figure </w:t>
-      </w:r>
-      <w:r>
-        <w:rPr>
-          <w:noProof/>
-        </w:rPr>
-        <w:t>16</w:t>
-      </w:r>
-      <w:r>
-        <w:fldChar w:fldCharType="end"/>
-      </w:r>
-      <w:r>
         <w:t xml:space="preserve">, The PR.AC subcategories reference only four of the eighteen </w:t>
       </w:r>
       <w:r>
         <w:t xml:space="preserve">NIST SP 800-53 </w:t>
       </w:r>
       <w:r>
-        <w:t xml:space="preserve">control </w:t>
-      </w:r>
-      <w:r>
-        <w:lastRenderedPageBreak/>
-        <w:t>families.</w:t>
+        <w:t>control families.</w:t>
       </w:r>
       <w:r>
         <w:t xml:space="preserve"> Now suppose the analyst selects ACCESS CONTROL from the “Control family” drop-down list, and then chooses “AC-2 – ACCOUNT MANAGEMENT” from the “Control” drop-down list populated with </w:t>
@@ -9703,8 +9806,8 @@
       <w:pPr>
         <w:pStyle w:val="Caption"/>
       </w:pPr>
-      <w:bookmarkStart w:id="62" w:name="_Ref445194199"/>
-      <w:bookmarkStart w:id="63" w:name="_Toc448224249"/>
+      <w:bookmarkStart w:id="61" w:name="_Ref445194199"/>
+      <w:bookmarkStart w:id="62" w:name="_Toc448224249"/>
       <w:r>
         <w:t xml:space="preserve">Figure </w:t>
       </w:r>
@@ -9716,11 +9819,11 @@
           <w:t>16</w:t>
         </w:r>
       </w:fldSimple>
+      <w:bookmarkEnd w:id="61"/>
+      <w:r>
+        <w:t>. Control families referenced by PR.AC subcategories.</w:t>
+      </w:r>
       <w:bookmarkEnd w:id="62"/>
-      <w:r>
-        <w:t>. Control families referenced by PR.AC subcategories.</w:t>
-      </w:r>
-      <w:bookmarkEnd w:id="63"/>
     </w:p>
     <w:p>
       <w:pPr>
@@ -9786,8 +9889,8 @@
       <w:pPr>
         <w:pStyle w:val="Caption"/>
       </w:pPr>
-      <w:bookmarkStart w:id="64" w:name="_Ref445219615"/>
-      <w:bookmarkStart w:id="65" w:name="_Toc448224250"/>
+      <w:bookmarkStart w:id="63" w:name="_Ref445219615"/>
+      <w:bookmarkStart w:id="64" w:name="_Toc448224250"/>
       <w:r>
         <w:t xml:space="preserve">Figure </w:t>
       </w:r>
@@ -9799,11 +9902,11 @@
           <w:t>17</w:t>
         </w:r>
       </w:fldSimple>
+      <w:bookmarkEnd w:id="63"/>
+      <w:r>
+        <w:t>. Controls belonging to Access Control family that are referenced by PR.AC subcategories.</w:t>
+      </w:r>
       <w:bookmarkEnd w:id="64"/>
-      <w:r>
-        <w:t>. Controls belonging to Access Control family that are referenced by PR.AC subcategories.</w:t>
-      </w:r>
-      <w:bookmarkEnd w:id="65"/>
     </w:p>
     <w:p>
       <w:pPr>
@@ -9813,6 +9916,7 @@
         <w:rPr>
           <w:noProof/>
         </w:rPr>
+        <w:lastRenderedPageBreak/>
         <w:drawing>
           <wp:inline distT="0" distB="0" distL="0" distR="0" wp14:anchorId="480A81DB" wp14:editId="091C0613">
             <wp:extent cx="5486400" cy="2395728"/>
@@ -9865,8 +9969,8 @@
       <w:pPr>
         <w:pStyle w:val="Caption"/>
       </w:pPr>
-      <w:bookmarkStart w:id="66" w:name="_Ref445287740"/>
-      <w:bookmarkStart w:id="67" w:name="_Toc448224251"/>
+      <w:bookmarkStart w:id="65" w:name="_Ref445287740"/>
+      <w:bookmarkStart w:id="66" w:name="_Toc448224251"/>
       <w:r>
         <w:t xml:space="preserve">Figure </w:t>
       </w:r>
@@ -9878,24 +9982,23 @@
           <w:t>18</w:t>
         </w:r>
       </w:fldSimple>
+      <w:bookmarkEnd w:id="65"/>
+      <w:r>
+        <w:t xml:space="preserve">. </w:t>
+      </w:r>
+      <w:r>
+        <w:t xml:space="preserve">Security control </w:t>
+      </w:r>
+      <w:r>
+        <w:t>AC-2</w:t>
+      </w:r>
+      <w:r>
+        <w:t>.</w:t>
+      </w:r>
       <w:bookmarkEnd w:id="66"/>
-      <w:r>
-        <w:t xml:space="preserve">. </w:t>
-      </w:r>
-      <w:r>
-        <w:t xml:space="preserve">Security control </w:t>
-      </w:r>
-      <w:r>
-        <w:t>AC-2</w:t>
-      </w:r>
-      <w:r>
-        <w:t>.</w:t>
-      </w:r>
-      <w:bookmarkEnd w:id="67"/>
-    </w:p>
-    <w:p>
-      <w:r>
-        <w:lastRenderedPageBreak/>
+    </w:p>
+    <w:p>
+      <w:r>
         <w:t>At this point, the analyst wishes to determine security control AC-2’s criticality with respect to Framework Core category PR.AC. Clicking the “Framework Core Subcategories Refe</w:t>
       </w:r>
       <w:r>
@@ -10132,8 +10235,8 @@
       <w:pPr>
         <w:pStyle w:val="Caption"/>
       </w:pPr>
-      <w:bookmarkStart w:id="68" w:name="_Ref445375598"/>
-      <w:bookmarkStart w:id="69" w:name="_Toc448224252"/>
+      <w:bookmarkStart w:id="67" w:name="_Ref445375598"/>
+      <w:bookmarkStart w:id="68" w:name="_Toc448224252"/>
       <w:r>
         <w:t xml:space="preserve">Figure </w:t>
       </w:r>
@@ -10145,11 +10248,11 @@
           <w:t>19</w:t>
         </w:r>
       </w:fldSimple>
+      <w:bookmarkEnd w:id="67"/>
+      <w:r>
+        <w:t>. NIST SP 800-53 database: AC-2 summary.</w:t>
+      </w:r>
       <w:bookmarkEnd w:id="68"/>
-      <w:r>
-        <w:t>. NIST SP 800-53 database: AC-2 summary.</w:t>
-      </w:r>
-      <w:bookmarkEnd w:id="69"/>
     </w:p>
     <w:p>
       <w:pPr>
@@ -10159,6 +10262,7 @@
         <w:rPr>
           <w:noProof/>
         </w:rPr>
+        <w:lastRenderedPageBreak/>
         <w:drawing>
           <wp:inline distT="0" distB="0" distL="0" distR="0" wp14:anchorId="15ABAB76" wp14:editId="233A4906">
             <wp:extent cx="5486400" cy="3822192"/>
@@ -10211,8 +10315,8 @@
       <w:pPr>
         <w:pStyle w:val="Caption"/>
       </w:pPr>
-      <w:bookmarkStart w:id="70" w:name="_Ref445377537"/>
-      <w:bookmarkStart w:id="71" w:name="_Toc448224253"/>
+      <w:bookmarkStart w:id="69" w:name="_Ref445377537"/>
+      <w:bookmarkStart w:id="70" w:name="_Toc448224253"/>
       <w:r>
         <w:t xml:space="preserve">Figure </w:t>
       </w:r>
@@ -10224,11 +10328,11 @@
           <w:t>20</w:t>
         </w:r>
       </w:fldSimple>
+      <w:bookmarkEnd w:id="69"/>
+      <w:r>
+        <w:t>. NIST SP 800-53 database: AC-2 description.</w:t>
+      </w:r>
       <w:bookmarkEnd w:id="70"/>
-      <w:r>
-        <w:t>. NIST SP 800-53 database: AC-2 description.</w:t>
-      </w:r>
-      <w:bookmarkEnd w:id="71"/>
     </w:p>
     <w:p>
       <w:pPr>
@@ -10238,7 +10342,6 @@
         <w:rPr>
           <w:noProof/>
         </w:rPr>
-        <w:lastRenderedPageBreak/>
         <w:drawing>
           <wp:inline distT="0" distB="0" distL="0" distR="0" wp14:anchorId="59B68716" wp14:editId="6263AB42">
             <wp:extent cx="5486400" cy="2569464"/>
@@ -10291,8 +10394,8 @@
       <w:pPr>
         <w:pStyle w:val="Caption"/>
       </w:pPr>
-      <w:bookmarkStart w:id="72" w:name="_Ref445391630"/>
-      <w:bookmarkStart w:id="73" w:name="_Toc448224254"/>
+      <w:bookmarkStart w:id="71" w:name="_Ref445391630"/>
+      <w:bookmarkStart w:id="72" w:name="_Toc448224254"/>
       <w:r>
         <w:t xml:space="preserve">Figure </w:t>
       </w:r>
@@ -10304,27 +10407,287 @@
           <w:t>21</w:t>
         </w:r>
       </w:fldSimple>
+      <w:bookmarkEnd w:id="71"/>
+      <w:r>
+        <w:t>. NIST SP 800-82 ICS Overlay definition: AC-2.</w:t>
+      </w:r>
       <w:bookmarkEnd w:id="72"/>
-      <w:r>
-        <w:t>. NIST SP 800-82 ICS Overlay definition: AC-2.</w:t>
+    </w:p>
+    <w:p>
+      <w:r>
+        <w:t xml:space="preserve">The analyst now clicks on the </w:t>
+      </w:r>
+      <w:r>
+        <w:t>button</w:t>
+      </w:r>
+      <w:r>
+        <w:t xml:space="preserve"> with the factory image in </w:t>
+      </w:r>
+      <w:r>
+        <w:fldChar w:fldCharType="begin"/>
+      </w:r>
+      <w:r>
+        <w:instrText xml:space="preserve"> REF _Ref445287740 \h </w:instrText>
+      </w:r>
+      <w:r>
+        <w:fldChar w:fldCharType="separate"/>
+      </w:r>
+      <w:r>
+        <w:t xml:space="preserve">Figure </w:t>
+      </w:r>
+      <w:r>
+        <w:rPr>
+          <w:noProof/>
+        </w:rPr>
+        <w:t>18</w:t>
+      </w:r>
+      <w:r>
+        <w:fldChar w:fldCharType="end"/>
+      </w:r>
+      <w:r>
+        <w:t xml:space="preserve">, to the right of the AC-2 </w:t>
+      </w:r>
+      <w:r>
+        <w:t>button</w:t>
+      </w:r>
+      <w:r>
+        <w:t xml:space="preserve">, to view AC-2’s tailoring guidance in the NIST SP 800-82 Industrial Control System overlay. The overlay guidance </w:t>
+      </w:r>
+      <w:r>
+        <w:t>(</w:t>
+      </w:r>
+      <w:r>
+        <w:fldChar w:fldCharType="begin"/>
+      </w:r>
+      <w:r>
+        <w:instrText xml:space="preserve"> REF _Ref445391630 \h </w:instrText>
+      </w:r>
+      <w:r>
+        <w:fldChar w:fldCharType="separate"/>
+      </w:r>
+      <w:r>
+        <w:t xml:space="preserve">Figure </w:t>
+      </w:r>
+      <w:r>
+        <w:rPr>
+          <w:noProof/>
+        </w:rPr>
+        <w:t>21</w:t>
+      </w:r>
+      <w:r>
+        <w:fldChar w:fldCharType="end"/>
+      </w:r>
+      <w:r>
+        <w:t xml:space="preserve">) retains the same baseline allocation as NIST </w:t>
+      </w:r>
+      <w:r>
+        <w:t xml:space="preserve">SP </w:t>
+      </w:r>
+      <w:r>
+        <w:t>800-53, but adds ICS-specific supplemental guidance</w:t>
+      </w:r>
+      <w:r>
+        <w:t xml:space="preserve"> suggesting compensating controls</w:t>
+      </w:r>
+      <w:r>
+        <w:t xml:space="preserve">. </w:t>
+      </w:r>
+      <w:r>
+        <w:lastRenderedPageBreak/>
+        <w:t>C</w:t>
+      </w:r>
+      <w:r>
+        <w:t>ompensating</w:t>
+      </w:r>
+      <w:r>
+        <w:t xml:space="preserve"> controls are alternatives, for when the NIST SP 800-53 recommendations are not feasible, that provide comparable protection. The compensating controls mentioned in </w:t>
+      </w:r>
+      <w:r>
+        <w:fldChar w:fldCharType="begin"/>
+      </w:r>
+      <w:r>
+        <w:instrText xml:space="preserve"> REF _Ref445391630 \h </w:instrText>
+      </w:r>
+      <w:r>
+        <w:fldChar w:fldCharType="separate"/>
+      </w:r>
+      <w:r>
+        <w:t xml:space="preserve">Figure </w:t>
+      </w:r>
+      <w:r>
+        <w:rPr>
+          <w:noProof/>
+        </w:rPr>
+        <w:t>21</w:t>
+      </w:r>
+      <w:r>
+        <w:fldChar w:fldCharType="end"/>
+      </w:r>
+      <w:r>
+        <w:t xml:space="preserve"> </w:t>
+      </w:r>
+      <w:r>
+        <w:t>meet requirements</w:t>
+      </w:r>
+      <w:r>
+        <w:t xml:space="preserve"> specific to ICS.</w:t>
+      </w:r>
+      <w:r>
+        <w:t xml:space="preserve"> For example, an </w:t>
+      </w:r>
+      <w:r>
+        <w:t xml:space="preserve">ICS </w:t>
+      </w:r>
+      <w:r>
+        <w:t xml:space="preserve">may have limited network connectivity and </w:t>
+      </w:r>
+      <w:r>
+        <w:t xml:space="preserve">only a small number of potential users, </w:t>
+      </w:r>
+      <w:r>
+        <w:t xml:space="preserve">making </w:t>
+      </w:r>
+      <w:r>
+        <w:t xml:space="preserve">physical security measures </w:t>
+      </w:r>
+      <w:r>
+        <w:t xml:space="preserve">possibly </w:t>
+      </w:r>
+      <w:r>
+        <w:t>more cost-effective than account management</w:t>
+      </w:r>
+      <w:r>
+        <w:t xml:space="preserve"> (</w:t>
+      </w:r>
+      <w:r>
+        <w:t>where</w:t>
+      </w:r>
+      <w:r>
+        <w:t xml:space="preserve"> information processing overhead might impact performance)</w:t>
+      </w:r>
+      <w:r>
+        <w:t>.</w:t>
+      </w:r>
+      <w:r>
+        <w:t xml:space="preserve"> </w:t>
+      </w:r>
+      <w:r>
+        <w:t>Using</w:t>
+      </w:r>
+      <w:r>
+        <w:t xml:space="preserve"> the NIST SP 800-82 guidance as a starting point</w:t>
+      </w:r>
+      <w:r>
+        <w:t>,</w:t>
+      </w:r>
+      <w:r>
+        <w:t xml:space="preserve"> </w:t>
+      </w:r>
+      <w:r>
+        <w:t>the analyst proceeds to tailor</w:t>
+      </w:r>
+      <w:r>
+        <w:t xml:space="preserve"> AC-2</w:t>
+      </w:r>
+      <w:r>
+        <w:t xml:space="preserve"> using Baseline Tailor’s Security Control Editor tab</w:t>
+      </w:r>
+      <w:r>
+        <w:t>.</w:t>
+      </w:r>
+    </w:p>
+    <w:p>
+      <w:r>
+        <w:t xml:space="preserve">To summarize, the </w:t>
+      </w:r>
+      <w:r>
+        <w:t>scenario</w:t>
+      </w:r>
+      <w:r>
+        <w:t xml:space="preserve"> discussed in th</w:t>
+      </w:r>
+      <w:r>
+        <w:t>is</w:t>
+      </w:r>
+      <w:r>
+        <w:t xml:space="preserve"> se</w:t>
+      </w:r>
+      <w:r>
+        <w:t xml:space="preserve">ction shows how Baseline Tailor can increase the utility of the Framework Core, NIST SP 800-53 database, and NIST SP 800-82 ICS overlay. </w:t>
+      </w:r>
+      <w:r>
+        <w:t xml:space="preserve">Baseline Tailor </w:t>
+      </w:r>
+      <w:r>
+        <w:t xml:space="preserve">not only </w:t>
+      </w:r>
+      <w:r>
+        <w:t xml:space="preserve">provides a single user interface </w:t>
+      </w:r>
+      <w:r>
+        <w:t>bring</w:t>
+      </w:r>
+      <w:r>
+        <w:t>ing</w:t>
+      </w:r>
+      <w:r>
+        <w:t xml:space="preserve"> them all </w:t>
+      </w:r>
+      <w:r>
+        <w:t>together,</w:t>
+      </w:r>
+      <w:r>
+        <w:t xml:space="preserve"> but also </w:t>
+      </w:r>
+      <w:r>
+        <w:t>derives important</w:t>
+      </w:r>
+      <w:r>
+        <w:t xml:space="preserve"> inter-relationships. </w:t>
+      </w:r>
+      <w:r>
+        <w:t>As the example showed, a Framework Profile can be used to</w:t>
+      </w:r>
+      <w:r>
+        <w:t xml:space="preserve"> </w:t>
+      </w:r>
+      <w:r>
+        <w:t>limit</w:t>
+      </w:r>
+      <w:r>
+        <w:t xml:space="preserve"> the Security Control Editor tab’s “Control family” and “Control”</w:t>
+      </w:r>
+      <w:r>
+        <w:t xml:space="preserve"> drop-down choices to the subset of NIST SP 800-53 security controls likely to be most relevant to the Profile. Also, the Cross References tab can be used as a metric for </w:t>
+      </w:r>
+      <w:r>
+        <w:t xml:space="preserve">a </w:t>
+      </w:r>
+      <w:r>
+        <w:t>security control’s importance with respect to the Framework Core.</w:t>
+      </w:r>
+    </w:p>
+    <w:p>
+      <w:pPr>
+        <w:pStyle w:val="Heading1"/>
+      </w:pPr>
+      <w:bookmarkStart w:id="73" w:name="_Ref445460118"/>
+      <w:bookmarkStart w:id="74" w:name="_Toc448224390"/>
+      <w:r>
+        <w:t>XML Formats</w:t>
       </w:r>
       <w:bookmarkEnd w:id="73"/>
-    </w:p>
-    <w:p>
-      <w:r>
-        <w:t xml:space="preserve">The analyst now clicks on the </w:t>
-      </w:r>
-      <w:r>
-        <w:t>button</w:t>
-      </w:r>
-      <w:r>
-        <w:t xml:space="preserve"> with the factory image in </w:t>
+      <w:bookmarkEnd w:id="74"/>
+    </w:p>
+    <w:p>
+      <w:r>
+        <w:t xml:space="preserve">Baseline Tailor produces two types of XML data: data representing a Framework Profile and data representing a tailored security control. The Framework Profile XML format shown in </w:t>
       </w:r>
       <w:r>
         <w:fldChar w:fldCharType="begin"/>
       </w:r>
       <w:r>
-        <w:instrText xml:space="preserve"> REF _Ref445287740 \h </w:instrText>
+        <w:instrText xml:space="preserve"> REF _Ref437527061 \h </w:instrText>
       </w:r>
       <w:r>
         <w:fldChar w:fldCharType="separate"/>
@@ -10336,28 +10699,37 @@
         <w:rPr>
           <w:noProof/>
         </w:rPr>
-        <w:t>18</w:t>
+        <w:t>14</w:t>
       </w:r>
       <w:r>
         <w:fldChar w:fldCharType="end"/>
       </w:r>
       <w:r>
-        <w:t xml:space="preserve">, to the right of the AC-2 </w:t>
-      </w:r>
-      <w:r>
-        <w:t>button</w:t>
-      </w:r>
-      <w:r>
-        <w:t xml:space="preserve">, to view AC-2’s tailoring guidance in the NIST SP 800-82 Industrial Control System overlay. The overlay guidance </w:t>
-      </w:r>
-      <w:r>
-        <w:t>(</w:t>
+        <w:t xml:space="preserve"> is very simple. Its representation is limited to only the identifier of each subcategory included in the Profile</w:t>
+      </w:r>
+      <w:r>
+        <w:t>.</w:t>
+      </w:r>
+      <w:r>
+        <w:rPr>
+          <w:rStyle w:val="FootnoteReference"/>
+        </w:rPr>
+        <w:footnoteReference w:id="6"/>
+      </w:r>
+      <w:r>
+        <w:t xml:space="preserve"> The tailored security control XML format</w:t>
+      </w:r>
+      <w:r>
+        <w:t xml:space="preserve"> </w:t>
+      </w:r>
+      <w:r>
+        <w:t xml:space="preserve">shown in </w:t>
       </w:r>
       <w:r>
         <w:fldChar w:fldCharType="begin"/>
       </w:r>
       <w:r>
-        <w:instrText xml:space="preserve"> REF _Ref445391630 \h </w:instrText>
+        <w:instrText xml:space="preserve"> REF _Ref431567721 \h </w:instrText>
       </w:r>
       <w:r>
         <w:fldChar w:fldCharType="separate"/>
@@ -10369,285 +10741,19 @@
         <w:rPr>
           <w:noProof/>
         </w:rPr>
-        <w:t>21</w:t>
+        <w:t>11</w:t>
       </w:r>
       <w:r>
         <w:fldChar w:fldCharType="end"/>
       </w:r>
       <w:r>
-        <w:t xml:space="preserve">) retains the same baseline allocation as NIST </w:t>
-      </w:r>
-      <w:r>
-        <w:t xml:space="preserve">SP </w:t>
-      </w:r>
-      <w:r>
-        <w:t>800-53, but adds ICS-specific supplemental guidance</w:t>
-      </w:r>
-      <w:r>
-        <w:t xml:space="preserve"> suggesting compensating controls</w:t>
-      </w:r>
-      <w:r>
-        <w:t xml:space="preserve">. </w:t>
-      </w:r>
-      <w:r>
-        <w:t>C</w:t>
-      </w:r>
-      <w:r>
-        <w:t>ompensating</w:t>
-      </w:r>
-      <w:r>
-        <w:t xml:space="preserve"> controls are alternatives, for when the NIST SP 800-53 recommendations are not feasible, that provide comparable protection. The compensating controls mentioned in </w:t>
-      </w:r>
-      <w:r>
-        <w:fldChar w:fldCharType="begin"/>
-      </w:r>
-      <w:r>
-        <w:instrText xml:space="preserve"> REF _Ref445391630 \h </w:instrText>
-      </w:r>
-      <w:r>
-        <w:fldChar w:fldCharType="separate"/>
-      </w:r>
-      <w:r>
-        <w:t xml:space="preserve">Figure </w:t>
-      </w:r>
-      <w:r>
-        <w:rPr>
-          <w:noProof/>
-        </w:rPr>
-        <w:t>21</w:t>
-      </w:r>
-      <w:r>
-        <w:fldChar w:fldCharType="end"/>
+        <w:t xml:space="preserve"> is more information-intensive. Consider the IA-3 example from</w:t>
+      </w:r>
+      <w:r>
+        <w:t xml:space="preserve"> subsection</w:t>
       </w:r>
       <w:r>
         <w:t xml:space="preserve"> </w:t>
-      </w:r>
-      <w:r>
-        <w:t>meet requirements</w:t>
-      </w:r>
-      <w:r>
-        <w:t xml:space="preserve"> specific to ICS.</w:t>
-      </w:r>
-      <w:r>
-        <w:t xml:space="preserve"> For example, an </w:t>
-      </w:r>
-      <w:r>
-        <w:t xml:space="preserve">ICS </w:t>
-      </w:r>
-      <w:r>
-        <w:t xml:space="preserve">may have limited network connectivity and </w:t>
-      </w:r>
-      <w:r>
-        <w:t xml:space="preserve">only a small number of potential users, </w:t>
-      </w:r>
-      <w:r>
-        <w:t xml:space="preserve">making </w:t>
-      </w:r>
-      <w:r>
-        <w:t xml:space="preserve">physical security measures </w:t>
-      </w:r>
-      <w:r>
-        <w:t xml:space="preserve">possibly </w:t>
-      </w:r>
-      <w:r>
-        <w:t>more cost-effective than account management</w:t>
-      </w:r>
-      <w:r>
-        <w:t xml:space="preserve"> (</w:t>
-      </w:r>
-      <w:r>
-        <w:t>where</w:t>
-      </w:r>
-      <w:r>
-        <w:t xml:space="preserve"> information processing overhead might impact performance)</w:t>
-      </w:r>
-      <w:r>
-        <w:t>.</w:t>
-      </w:r>
-      <w:r>
-        <w:t xml:space="preserve"> </w:t>
-      </w:r>
-      <w:r>
-        <w:t>Using</w:t>
-      </w:r>
-      <w:r>
-        <w:t xml:space="preserve"> the NIST SP 800-82 guidance as a starting point</w:t>
-      </w:r>
-      <w:r>
-        <w:t>,</w:t>
-      </w:r>
-      <w:r>
-        <w:t xml:space="preserve"> </w:t>
-      </w:r>
-      <w:r>
-        <w:t>the analyst proceeds to tailor</w:t>
-      </w:r>
-      <w:r>
-        <w:t xml:space="preserve"> AC-2</w:t>
-      </w:r>
-      <w:r>
-        <w:t xml:space="preserve"> using Baseline Tailor’s Security Control Editor tab</w:t>
-      </w:r>
-      <w:r>
-        <w:t>.</w:t>
-      </w:r>
-    </w:p>
-    <w:p>
-      <w:r>
-        <w:t xml:space="preserve">To summarize, the </w:t>
-      </w:r>
-      <w:r>
-        <w:t>scenario</w:t>
-      </w:r>
-      <w:r>
-        <w:t xml:space="preserve"> discussed in th</w:t>
-      </w:r>
-      <w:r>
-        <w:t>is</w:t>
-      </w:r>
-      <w:r>
-        <w:t xml:space="preserve"> se</w:t>
-      </w:r>
-      <w:r>
-        <w:t xml:space="preserve">ction shows how Baseline Tailor can increase the utility of the Framework Core, NIST SP 800-53 database, and NIST SP 800-82 ICS overlay. </w:t>
-      </w:r>
-      <w:r>
-        <w:t xml:space="preserve">Baseline Tailor </w:t>
-      </w:r>
-      <w:r>
-        <w:t xml:space="preserve">not only </w:t>
-      </w:r>
-      <w:r>
-        <w:t xml:space="preserve">provides a single user interface </w:t>
-      </w:r>
-      <w:r>
-        <w:t>bring</w:t>
-      </w:r>
-      <w:r>
-        <w:t>ing</w:t>
-      </w:r>
-      <w:r>
-        <w:t xml:space="preserve"> them all </w:t>
-      </w:r>
-      <w:r>
-        <w:t>together,</w:t>
-      </w:r>
-      <w:r>
-        <w:t xml:space="preserve"> but also </w:t>
-      </w:r>
-      <w:r>
-        <w:t>derives important</w:t>
-      </w:r>
-      <w:r>
-        <w:t xml:space="preserve"> inter-relationships. </w:t>
-      </w:r>
-      <w:r>
-        <w:t>As the example showed, a Framework Profile can be used to</w:t>
-      </w:r>
-      <w:r>
-        <w:t xml:space="preserve"> </w:t>
-      </w:r>
-      <w:r>
-        <w:t>limit</w:t>
-      </w:r>
-      <w:r>
-        <w:t xml:space="preserve"> the Security Control Editor tab’s “Control family” and “Control”</w:t>
-      </w:r>
-      <w:r>
-        <w:t xml:space="preserve"> drop-down choices to the subset of NIST SP 800-53 security controls likely to be most relevant to the Profile. Also, the Cross References tab can be used as a metric for </w:t>
-      </w:r>
-      <w:r>
-        <w:t xml:space="preserve">a </w:t>
-      </w:r>
-      <w:r>
-        <w:t>security control’s importance with respect to the Framework Core.</w:t>
-      </w:r>
-    </w:p>
-    <w:p>
-      <w:pPr>
-        <w:pStyle w:val="Heading1"/>
-      </w:pPr>
-      <w:bookmarkStart w:id="74" w:name="_Ref445460118"/>
-      <w:bookmarkStart w:id="75" w:name="_Toc448224390"/>
-      <w:r>
-        <w:t>XML Formats</w:t>
-      </w:r>
-      <w:bookmarkEnd w:id="74"/>
-      <w:bookmarkEnd w:id="75"/>
-    </w:p>
-    <w:p>
-      <w:r>
-        <w:t xml:space="preserve">Baseline Tailor produces two types of XML data: data representing a Framework Profile and data representing a tailored security control. The Framework Profile XML format shown in </w:t>
-      </w:r>
-      <w:r>
-        <w:fldChar w:fldCharType="begin"/>
-      </w:r>
-      <w:r>
-        <w:instrText xml:space="preserve"> REF _Ref437527061 \h </w:instrText>
-      </w:r>
-      <w:r>
-        <w:fldChar w:fldCharType="separate"/>
-      </w:r>
-      <w:r>
-        <w:t xml:space="preserve">Figure </w:t>
-      </w:r>
-      <w:r>
-        <w:rPr>
-          <w:noProof/>
-        </w:rPr>
-        <w:t>14</w:t>
-      </w:r>
-      <w:r>
-        <w:fldChar w:fldCharType="end"/>
-      </w:r>
-      <w:r>
-        <w:t xml:space="preserve"> is very simple. Its representation is limited to only the identifier of each subcategory </w:t>
-      </w:r>
-      <w:r>
-        <w:lastRenderedPageBreak/>
-        <w:t>included in the Profile</w:t>
-      </w:r>
-      <w:r>
-        <w:t>.</w:t>
-      </w:r>
-      <w:r>
-        <w:rPr>
-          <w:rStyle w:val="FootnoteReference"/>
-        </w:rPr>
-        <w:footnoteReference w:id="6"/>
-      </w:r>
-      <w:r>
-        <w:t xml:space="preserve"> The tailored security control XML format</w:t>
-      </w:r>
-      <w:r>
-        <w:t xml:space="preserve"> </w:t>
-      </w:r>
-      <w:r>
-        <w:t xml:space="preserve">shown in </w:t>
-      </w:r>
-      <w:r>
-        <w:fldChar w:fldCharType="begin"/>
-      </w:r>
-      <w:r>
-        <w:instrText xml:space="preserve"> REF _Ref431567721 \h </w:instrText>
-      </w:r>
-      <w:r>
-        <w:fldChar w:fldCharType="separate"/>
-      </w:r>
-      <w:r>
-        <w:t xml:space="preserve">Figure </w:t>
-      </w:r>
-      <w:r>
-        <w:rPr>
-          <w:noProof/>
-        </w:rPr>
-        <w:t>11</w:t>
-      </w:r>
-      <w:r>
-        <w:fldChar w:fldCharType="end"/>
-      </w:r>
-      <w:r>
-        <w:t xml:space="preserve"> is more information-intensive. Consider the IA-3 example from </w:t>
       </w:r>
       <w:r>
         <w:fldChar w:fldCharType="begin"/>
@@ -10817,6 +10923,7 @@
     </w:p>
     <w:p>
       <w:r>
+        <w:lastRenderedPageBreak/>
         <w:t xml:space="preserve">Links to the aforementioned XML resources, including annotated schemas for validation, are available at </w:t>
       </w:r>
       <w:fldSimple w:instr=" DOCPROPERTY  &quot;Source Code&quot;  \* MERGEFORMAT ">
@@ -10832,259 +10939,257 @@
       <w:pPr>
         <w:pStyle w:val="Heading1"/>
       </w:pPr>
-      <w:bookmarkStart w:id="76" w:name="_Ref447287929"/>
-      <w:bookmarkStart w:id="77" w:name="_Toc448224391"/>
+      <w:bookmarkStart w:id="75" w:name="_Ref447287929"/>
+      <w:bookmarkStart w:id="76" w:name="_Toc448224391"/>
       <w:r>
         <w:t>Concluding Remarks</w:t>
       </w:r>
+      <w:bookmarkEnd w:id="75"/>
       <w:bookmarkEnd w:id="76"/>
+    </w:p>
+    <w:p>
+      <w:r>
+        <w:t xml:space="preserve">This guide documented the Baseline Tailor </w:t>
+      </w:r>
+      <w:r>
+        <w:t xml:space="preserve">software application and discussed </w:t>
+      </w:r>
+      <w:r>
+        <w:t>some</w:t>
+      </w:r>
+      <w:r>
+        <w:t xml:space="preserve"> usage scenarios. </w:t>
+      </w:r>
+      <w:r>
+        <w:t xml:space="preserve">These </w:t>
+      </w:r>
+      <w:r>
+        <w:t>examples</w:t>
+      </w:r>
+      <w:r>
+        <w:t xml:space="preserve"> are not exhaustive. </w:t>
+      </w:r>
+      <w:r>
+        <w:t xml:space="preserve">Many organizations – public as well as private sector – </w:t>
+      </w:r>
+      <w:r>
+        <w:t>use</w:t>
+      </w:r>
+      <w:r>
+        <w:t xml:space="preserve"> t</w:t>
+      </w:r>
+      <w:r>
+        <w:t xml:space="preserve">he Cybersecurity Framework, NIST SP 800-53, and NIST SP 800-82 </w:t>
+      </w:r>
+      <w:r>
+        <w:t>s</w:t>
+      </w:r>
+      <w:r>
+        <w:t>pecifications. As these organizations gain experience</w:t>
+      </w:r>
+      <w:r>
+        <w:t xml:space="preserve"> with the specifications</w:t>
+      </w:r>
+      <w:r>
+        <w:t>, and as new groups turn to the</w:t>
+      </w:r>
+      <w:r>
+        <w:t>m</w:t>
+      </w:r>
+      <w:r>
+        <w:t xml:space="preserve"> in response to </w:t>
+      </w:r>
+      <w:r>
+        <w:t>an ever-increasing cyber threat landscape</w:t>
+      </w:r>
+      <w:r>
+        <w:t xml:space="preserve">, </w:t>
+      </w:r>
+      <w:r>
+        <w:t>additional</w:t>
+      </w:r>
+      <w:r>
+        <w:t xml:space="preserve"> </w:t>
+      </w:r>
+      <w:r>
+        <w:t xml:space="preserve">potential uses for </w:t>
+      </w:r>
+      <w:r>
+        <w:t>Baseline Tailor are likely to emerge.</w:t>
+      </w:r>
+    </w:p>
+    <w:p>
+      <w:r>
+        <w:t xml:space="preserve">Although it has already proven itself useful for internal NIST projects, the current </w:t>
+      </w:r>
+      <w:r>
+        <w:t xml:space="preserve">Baseline Tailor </w:t>
+      </w:r>
+      <w:r>
+        <w:t xml:space="preserve">implementation </w:t>
+      </w:r>
+      <w:r>
+        <w:t xml:space="preserve">is imperfect and incomplete. </w:t>
+      </w:r>
+      <w:r>
+        <w:t xml:space="preserve">A number of known issues exist. Section </w:t>
+      </w:r>
+      <w:r>
+        <w:fldChar w:fldCharType="begin"/>
+      </w:r>
+      <w:r>
+        <w:instrText xml:space="preserve"> REF _Ref445460118 \r \h </w:instrText>
+      </w:r>
+      <w:r>
+        <w:fldChar w:fldCharType="separate"/>
+      </w:r>
+      <w:r>
+        <w:t>5</w:t>
+      </w:r>
+      <w:r>
+        <w:fldChar w:fldCharType="end"/>
+      </w:r>
+      <w:r>
+        <w:t xml:space="preserve"> mentioned one of them, the paucity of the Framework Profile XML representation. Another </w:t>
+      </w:r>
+      <w:r>
+        <w:t xml:space="preserve">issue is </w:t>
+      </w:r>
+      <w:r>
+        <w:t>an</w:t>
+      </w:r>
+      <w:r>
+        <w:t xml:space="preserve"> </w:t>
+      </w:r>
+      <w:r>
+        <w:t>in</w:t>
+      </w:r>
+      <w:r>
+        <w:t>ability to import an existing tailored control. Such a feature would enable composability, for example perfo</w:t>
+      </w:r>
+      <w:r>
+        <w:t>rming additional tailoring on a control from the</w:t>
+      </w:r>
+      <w:r>
+        <w:t xml:space="preserve"> </w:t>
+      </w:r>
+      <w:r>
+        <w:t>NIST SP 800-82</w:t>
+      </w:r>
+      <w:r>
+        <w:t xml:space="preserve"> overlay. </w:t>
+      </w:r>
+      <w:r>
+        <w:t>A third</w:t>
+      </w:r>
+      <w:r>
+        <w:t xml:space="preserve"> limitation is lack of support for NIST SP 800-53 assignment and selection parameters, which allow organizations to define organization-specific values associated with controls.</w:t>
+      </w:r>
+      <w:r>
+        <w:t xml:space="preserve"> </w:t>
+      </w:r>
+      <w:r>
+        <w:t>A more complete list of issues</w:t>
+      </w:r>
+      <w:r>
+        <w:t>,</w:t>
+      </w:r>
+      <w:r>
+        <w:t xml:space="preserve"> </w:t>
+      </w:r>
+      <w:r>
+        <w:t>including</w:t>
+      </w:r>
+      <w:r>
+        <w:t xml:space="preserve"> bugs</w:t>
+      </w:r>
+      <w:r>
+        <w:t>,</w:t>
+      </w:r>
+      <w:r>
+        <w:t xml:space="preserve"> is available on GitHub at </w:t>
+      </w:r>
+      <w:fldSimple w:instr=" DOCPROPERTY  &quot;Source Code&quot;  \* MERGEFORMAT ">
+        <w:r>
+          <w:t>https://github.com/usnistgov/sctools</w:t>
+        </w:r>
+      </w:fldSimple>
+      <w:r>
+        <w:t>.</w:t>
+      </w:r>
+    </w:p>
+    <w:p>
+      <w:r>
+        <w:t xml:space="preserve">All three of the NIST specifications Baseline Tailor supports – the Cybersecurity Framework, NIST SP 800-53, and NIST SP 800-82 – </w:t>
+      </w:r>
+      <w:r>
+        <w:t>receive</w:t>
+      </w:r>
+      <w:r>
+        <w:t xml:space="preserve"> periodic </w:t>
+      </w:r>
+      <w:r>
+        <w:t xml:space="preserve">updates </w:t>
+      </w:r>
+      <w:r>
+        <w:t>in response to public comments</w:t>
+      </w:r>
+      <w:r>
+        <w:t>, new research</w:t>
+      </w:r>
+      <w:r>
+        <w:t xml:space="preserve"> results</w:t>
+      </w:r>
+      <w:r>
+        <w:t>, and implementation experience</w:t>
+      </w:r>
+      <w:r>
+        <w:t xml:space="preserve">. </w:t>
+      </w:r>
+      <w:r>
+        <w:t>Indeed</w:t>
+      </w:r>
+      <w:r>
+        <w:t xml:space="preserve">, </w:t>
+      </w:r>
+      <w:r>
+        <w:t>as of April 2016</w:t>
+      </w:r>
+      <w:r>
+        <w:t xml:space="preserve">, work on </w:t>
+      </w:r>
+      <w:r>
+        <w:t xml:space="preserve">the next version of </w:t>
+      </w:r>
+      <w:r>
+        <w:t xml:space="preserve">NIST SP 800-53 </w:t>
+      </w:r>
+      <w:r>
+        <w:t>is underway</w:t>
+      </w:r>
+      <w:r>
+        <w:t xml:space="preserve"> </w:t>
+      </w:r>
+      <w:r>
+        <w:fldChar w:fldCharType="begin"/>
+      </w:r>
+      <w:r>
+        <w:instrText xml:space="preserve"> ADDIN ZOTERO_ITEM CSL_CITATION {"citationID":"1kn3iauhhh","properties":{"formattedCitation":"[10]","plainCitation":"[10]"},"citationItems":[{"id":446,"uris":["http://zotero.org/users/118749/items/RQ8K6Z7B"],"uri":["http://zotero.org/users/118749/items/RQ8K6Z7B"],"itemData":{"id":446,"type":"webpage","title":"NIST Computer Security Publications - Drafts","URL":"http://csrc.nist.gov/publications/PubsDrafts.html#800-53r5","accessed":{"date-parts":[["2016",4,1]]}}}],"schema":"https://github.com/citation-style-language/schema/raw/master/csl-citation.json"} </w:instrText>
+      </w:r>
+      <w:r>
+        <w:fldChar w:fldCharType="separate"/>
+      </w:r>
+      <w:r>
+        <w:t>[10]</w:t>
+      </w:r>
+      <w:r>
+        <w:fldChar w:fldCharType="end"/>
+      </w:r>
+      <w:r>
+        <w:t>,</w:t>
+      </w:r>
+      <w:bookmarkStart w:id="77" w:name="_GoBack"/>
       <w:bookmarkEnd w:id="77"/>
-    </w:p>
-    <w:p>
-      <w:r>
-        <w:t xml:space="preserve">This guide documented the Baseline Tailor </w:t>
-      </w:r>
-      <w:r>
-        <w:t xml:space="preserve">software application and discussed </w:t>
-      </w:r>
-      <w:r>
-        <w:t>some</w:t>
-      </w:r>
-      <w:r>
-        <w:t xml:space="preserve"> usage scenarios. </w:t>
-      </w:r>
-      <w:r>
-        <w:t xml:space="preserve">These </w:t>
-      </w:r>
-      <w:r>
-        <w:t>examples</w:t>
-      </w:r>
-      <w:r>
-        <w:t xml:space="preserve"> are not exhaustive. </w:t>
-      </w:r>
-      <w:r>
-        <w:t xml:space="preserve">Many organizations – public as well as private sector – </w:t>
-      </w:r>
-      <w:r>
-        <w:t>use</w:t>
-      </w:r>
-      <w:r>
-        <w:t xml:space="preserve"> t</w:t>
-      </w:r>
-      <w:r>
-        <w:t xml:space="preserve">he Cybersecurity Framework, NIST SP 800-53, and NIST SP 800-82 </w:t>
-      </w:r>
-      <w:r>
-        <w:t>s</w:t>
-      </w:r>
-      <w:r>
-        <w:t>pecifications. As these organizations gain experience</w:t>
-      </w:r>
-      <w:r>
-        <w:t xml:space="preserve"> with the specifications</w:t>
-      </w:r>
-      <w:r>
-        <w:t>, and as new groups turn to the</w:t>
-      </w:r>
-      <w:r>
-        <w:t>m</w:t>
-      </w:r>
-      <w:r>
-        <w:t xml:space="preserve"> in response to </w:t>
-      </w:r>
-      <w:r>
-        <w:t>an ever-increasing cyber threat landscape</w:t>
-      </w:r>
-      <w:r>
-        <w:t xml:space="preserve">, </w:t>
-      </w:r>
-      <w:r>
-        <w:t>additional</w:t>
-      </w:r>
-      <w:r>
-        <w:t xml:space="preserve"> </w:t>
-      </w:r>
-      <w:r>
-        <w:t xml:space="preserve">potential uses for </w:t>
-      </w:r>
-      <w:r>
-        <w:t>Baseline Tailor are likely to emerge.</w:t>
-      </w:r>
-    </w:p>
-    <w:p>
-      <w:r>
-        <w:t xml:space="preserve">Although it has already proven itself useful for internal NIST projects, the current </w:t>
-      </w:r>
-      <w:r>
-        <w:t xml:space="preserve">Baseline Tailor </w:t>
-      </w:r>
-      <w:r>
-        <w:t xml:space="preserve">implementation </w:t>
-      </w:r>
-      <w:r>
-        <w:t xml:space="preserve">is imperfect and incomplete. </w:t>
-      </w:r>
-      <w:r>
-        <w:t xml:space="preserve">A number of known issues exist. Section </w:t>
-      </w:r>
-      <w:r>
-        <w:fldChar w:fldCharType="begin"/>
-      </w:r>
-      <w:r>
-        <w:instrText xml:space="preserve"> REF _Ref445460118 \r \h </w:instrText>
-      </w:r>
-      <w:r>
-        <w:fldChar w:fldCharType="separate"/>
-      </w:r>
-      <w:r>
-        <w:t>5</w:t>
-      </w:r>
-      <w:r>
-        <w:fldChar w:fldCharType="end"/>
-      </w:r>
-      <w:r>
-        <w:t xml:space="preserve"> mentioned one of them, the paucity of the Framework Profile XML representation. Another </w:t>
-      </w:r>
-      <w:r>
-        <w:t xml:space="preserve">issue is </w:t>
-      </w:r>
-      <w:r>
-        <w:t>an</w:t>
-      </w:r>
-      <w:r>
-        <w:t xml:space="preserve"> </w:t>
-      </w:r>
-      <w:r>
-        <w:t>in</w:t>
-      </w:r>
-      <w:r>
-        <w:t>ability to import an existing tailored control. Such a feature would enable composability, for example perfo</w:t>
-      </w:r>
-      <w:r>
-        <w:t>rming additional tailoring on a control from the</w:t>
-      </w:r>
-      <w:r>
-        <w:t xml:space="preserve"> </w:t>
-      </w:r>
-      <w:r>
-        <w:t>NIST SP 800-82</w:t>
-      </w:r>
-      <w:r>
-        <w:t xml:space="preserve"> overlay. </w:t>
-      </w:r>
-      <w:r>
-        <w:t>A third</w:t>
-      </w:r>
-      <w:r>
-        <w:t xml:space="preserve"> limitation is lack of support for NIST SP 800-53 assignment and selection parameters, which allow organizations to define organization-specific values associated with controls.</w:t>
-      </w:r>
-      <w:r>
-        <w:t xml:space="preserve"> </w:t>
-      </w:r>
-      <w:r>
-        <w:t>A more complete list of issues</w:t>
-      </w:r>
-      <w:r>
-        <w:t>,</w:t>
-      </w:r>
-      <w:r>
-        <w:t xml:space="preserve"> </w:t>
-      </w:r>
-      <w:r>
-        <w:t>including</w:t>
-      </w:r>
-      <w:r>
-        <w:t xml:space="preserve"> bugs</w:t>
-      </w:r>
-      <w:r>
-        <w:t>,</w:t>
-      </w:r>
-      <w:r>
-        <w:t xml:space="preserve"> is available on GitHub at </w:t>
-      </w:r>
-      <w:fldSimple w:instr=" DOCPROPERTY  &quot;Source Code&quot;  \* MERGEFORMAT ">
-        <w:r>
-          <w:t>https://github.com/usnistgov/sctools</w:t>
-        </w:r>
-      </w:fldSimple>
-      <w:r>
-        <w:t>.</w:t>
-      </w:r>
-    </w:p>
-    <w:p>
-      <w:r>
-        <w:t xml:space="preserve">All three of the NIST specifications Baseline Tailor supports – the Cybersecurity Framework, NIST SP 800-53, and NIST SP 800-82 – </w:t>
-      </w:r>
-      <w:r>
-        <w:t>receive</w:t>
-      </w:r>
-      <w:r>
-        <w:t xml:space="preserve"> periodic </w:t>
-      </w:r>
-      <w:r>
-        <w:t xml:space="preserve">updates </w:t>
-      </w:r>
-      <w:r>
-        <w:t xml:space="preserve">in response to public </w:t>
-      </w:r>
-      <w:r>
-        <w:lastRenderedPageBreak/>
-        <w:t>comments</w:t>
-      </w:r>
-      <w:r>
-        <w:t>, new research</w:t>
-      </w:r>
-      <w:r>
-        <w:t xml:space="preserve"> results</w:t>
-      </w:r>
-      <w:r>
-        <w:t>, and implementation experience</w:t>
-      </w:r>
-      <w:r>
-        <w:t xml:space="preserve">. </w:t>
-      </w:r>
-      <w:r>
-        <w:t>Indeed</w:t>
-      </w:r>
-      <w:r>
-        <w:t xml:space="preserve">, </w:t>
-      </w:r>
-      <w:r>
-        <w:t>as of April 2016</w:t>
-      </w:r>
-      <w:r>
-        <w:t xml:space="preserve">, work on </w:t>
-      </w:r>
-      <w:r>
-        <w:t xml:space="preserve">the next version of </w:t>
-      </w:r>
-      <w:r>
-        <w:t xml:space="preserve">NIST SP 800-53 </w:t>
-      </w:r>
-      <w:r>
-        <w:t>is underway</w:t>
-      </w:r>
-      <w:r>
-        <w:t>,</w:t>
-      </w:r>
-      <w:r>
-        <w:t xml:space="preserve"> </w:t>
-      </w:r>
-      <w:r>
-        <w:fldChar w:fldCharType="begin"/>
-      </w:r>
-      <w:r>
-        <w:instrText xml:space="preserve"> ADDIN ZOTERO_ITEM CSL_CITATION {"citationID":"1kn3iauhhh","properties":{"formattedCitation":"[10]","plainCitation":"[10]"},"citationItems":[{"id":446,"uris":["http://zotero.org/users/118749/items/RQ8K6Z7B"],"uri":["http://zotero.org/users/118749/items/RQ8K6Z7B"],"itemData":{"id":446,"type":"webpage","title":"NIST Computer Security Publications - Drafts","URL":"http://csrc.nist.gov/publications/PubsDrafts.html#800-53r5","accessed":{"date-parts":[["2016",4,1]]}}}],"schema":"https://github.com/citation-style-language/schema/raw/master/csl-citation.json"} </w:instrText>
-      </w:r>
-      <w:r>
-        <w:fldChar w:fldCharType="separate"/>
-      </w:r>
-      <w:r>
-        <w:t>[10]</w:t>
-      </w:r>
-      <w:r>
-        <w:fldChar w:fldCharType="end"/>
-      </w:r>
       <w:r>
         <w:t xml:space="preserve"> and </w:t>
       </w:r>
@@ -12891,6 +12996,119 @@
     </w:lvl>
   </w:abstractNum>
   <w:abstractNum w:abstractNumId="11" w15:restartNumberingAfterBreak="0">
+    <w:nsid w:val="289E7065"/>
+    <w:multiLevelType w:val="hybridMultilevel"/>
+    <w:tmpl w:val="62D4C554"/>
+    <w:lvl w:ilvl="0" w:tplc="04090001">
+      <w:start w:val="1"/>
+      <w:numFmt w:val="bullet"/>
+      <w:lvlText w:val=""/>
+      <w:lvlJc w:val="left"/>
+      <w:pPr>
+        <w:ind w:left="720" w:hanging="360"/>
+      </w:pPr>
+      <w:rPr>
+        <w:rFonts w:ascii="Symbol" w:hAnsi="Symbol" w:hint="default"/>
+      </w:rPr>
+    </w:lvl>
+    <w:lvl w:ilvl="1" w:tplc="04090003" w:tentative="1">
+      <w:start w:val="1"/>
+      <w:numFmt w:val="bullet"/>
+      <w:lvlText w:val="o"/>
+      <w:lvlJc w:val="left"/>
+      <w:pPr>
+        <w:ind w:left="1440" w:hanging="360"/>
+      </w:pPr>
+      <w:rPr>
+        <w:rFonts w:ascii="Courier New" w:hAnsi="Courier New" w:cs="Courier New" w:hint="default"/>
+      </w:rPr>
+    </w:lvl>
+    <w:lvl w:ilvl="2" w:tplc="04090005" w:tentative="1">
+      <w:start w:val="1"/>
+      <w:numFmt w:val="bullet"/>
+      <w:lvlText w:val=""/>
+      <w:lvlJc w:val="left"/>
+      <w:pPr>
+        <w:ind w:left="2160" w:hanging="360"/>
+      </w:pPr>
+      <w:rPr>
+        <w:rFonts w:ascii="Wingdings" w:hAnsi="Wingdings" w:hint="default"/>
+      </w:rPr>
+    </w:lvl>
+    <w:lvl w:ilvl="3" w:tplc="04090001" w:tentative="1">
+      <w:start w:val="1"/>
+      <w:numFmt w:val="bullet"/>
+      <w:lvlText w:val=""/>
+      <w:lvlJc w:val="left"/>
+      <w:pPr>
+        <w:ind w:left="2880" w:hanging="360"/>
+      </w:pPr>
+      <w:rPr>
+        <w:rFonts w:ascii="Symbol" w:hAnsi="Symbol" w:hint="default"/>
+      </w:rPr>
+    </w:lvl>
+    <w:lvl w:ilvl="4" w:tplc="04090003" w:tentative="1">
+      <w:start w:val="1"/>
+      <w:numFmt w:val="bullet"/>
+      <w:lvlText w:val="o"/>
+      <w:lvlJc w:val="left"/>
+      <w:pPr>
+        <w:ind w:left="3600" w:hanging="360"/>
+      </w:pPr>
+      <w:rPr>
+        <w:rFonts w:ascii="Courier New" w:hAnsi="Courier New" w:cs="Courier New" w:hint="default"/>
+      </w:rPr>
+    </w:lvl>
+    <w:lvl w:ilvl="5" w:tplc="04090005" w:tentative="1">
+      <w:start w:val="1"/>
+      <w:numFmt w:val="bullet"/>
+      <w:lvlText w:val=""/>
+      <w:lvlJc w:val="left"/>
+      <w:pPr>
+        <w:ind w:left="4320" w:hanging="360"/>
+      </w:pPr>
+      <w:rPr>
+        <w:rFonts w:ascii="Wingdings" w:hAnsi="Wingdings" w:hint="default"/>
+      </w:rPr>
+    </w:lvl>
+    <w:lvl w:ilvl="6" w:tplc="04090001" w:tentative="1">
+      <w:start w:val="1"/>
+      <w:numFmt w:val="bullet"/>
+      <w:lvlText w:val=""/>
+      <w:lvlJc w:val="left"/>
+      <w:pPr>
+        <w:ind w:left="5040" w:hanging="360"/>
+      </w:pPr>
+      <w:rPr>
+        <w:rFonts w:ascii="Symbol" w:hAnsi="Symbol" w:hint="default"/>
+      </w:rPr>
+    </w:lvl>
+    <w:lvl w:ilvl="7" w:tplc="04090003" w:tentative="1">
+      <w:start w:val="1"/>
+      <w:numFmt w:val="bullet"/>
+      <w:lvlText w:val="o"/>
+      <w:lvlJc w:val="left"/>
+      <w:pPr>
+        <w:ind w:left="5760" w:hanging="360"/>
+      </w:pPr>
+      <w:rPr>
+        <w:rFonts w:ascii="Courier New" w:hAnsi="Courier New" w:cs="Courier New" w:hint="default"/>
+      </w:rPr>
+    </w:lvl>
+    <w:lvl w:ilvl="8" w:tplc="04090005" w:tentative="1">
+      <w:start w:val="1"/>
+      <w:numFmt w:val="bullet"/>
+      <w:lvlText w:val=""/>
+      <w:lvlJc w:val="left"/>
+      <w:pPr>
+        <w:ind w:left="6480" w:hanging="360"/>
+      </w:pPr>
+      <w:rPr>
+        <w:rFonts w:ascii="Wingdings" w:hAnsi="Wingdings" w:hint="default"/>
+      </w:rPr>
+    </w:lvl>
+  </w:abstractNum>
+  <w:abstractNum w:abstractNumId="12" w15:restartNumberingAfterBreak="0">
     <w:nsid w:val="28F03C9B"/>
     <w:multiLevelType w:val="multilevel"/>
     <w:tmpl w:val="F132B922"/>
@@ -12976,7 +13194,7 @@
       </w:pPr>
     </w:lvl>
   </w:abstractNum>
-  <w:abstractNum w:abstractNumId="12" w15:restartNumberingAfterBreak="0">
+  <w:abstractNum w:abstractNumId="13" w15:restartNumberingAfterBreak="0">
     <w:nsid w:val="2906732C"/>
     <w:multiLevelType w:val="hybridMultilevel"/>
     <w:tmpl w:val="434E9C04"/>
@@ -13089,7 +13307,7 @@
       </w:rPr>
     </w:lvl>
   </w:abstractNum>
-  <w:abstractNum w:abstractNumId="13" w15:restartNumberingAfterBreak="0">
+  <w:abstractNum w:abstractNumId="14" w15:restartNumberingAfterBreak="0">
     <w:nsid w:val="30822C84"/>
     <w:multiLevelType w:val="hybridMultilevel"/>
     <w:tmpl w:val="FE56ADCA"/>
@@ -13202,7 +13420,7 @@
       </w:rPr>
     </w:lvl>
   </w:abstractNum>
-  <w:abstractNum w:abstractNumId="14" w15:restartNumberingAfterBreak="0">
+  <w:abstractNum w:abstractNumId="15" w15:restartNumberingAfterBreak="0">
     <w:nsid w:val="31647CBA"/>
     <w:multiLevelType w:val="multilevel"/>
     <w:tmpl w:val="F70E56BC"/>
@@ -13297,7 +13515,7 @@
       </w:pPr>
     </w:lvl>
   </w:abstractNum>
-  <w:abstractNum w:abstractNumId="15" w15:restartNumberingAfterBreak="0">
+  <w:abstractNum w:abstractNumId="16" w15:restartNumberingAfterBreak="0">
     <w:nsid w:val="427E2F03"/>
     <w:multiLevelType w:val="hybridMultilevel"/>
     <w:tmpl w:val="63B80488"/>
@@ -13410,7 +13628,7 @@
       </w:rPr>
     </w:lvl>
   </w:abstractNum>
-  <w:abstractNum w:abstractNumId="16" w15:restartNumberingAfterBreak="0">
+  <w:abstractNum w:abstractNumId="17" w15:restartNumberingAfterBreak="0">
     <w:nsid w:val="46B8343B"/>
     <w:multiLevelType w:val="hybridMultilevel"/>
     <w:tmpl w:val="E842B4CA"/>
@@ -13523,7 +13741,7 @@
       </w:rPr>
     </w:lvl>
   </w:abstractNum>
-  <w:abstractNum w:abstractNumId="17" w15:restartNumberingAfterBreak="0">
+  <w:abstractNum w:abstractNumId="18" w15:restartNumberingAfterBreak="0">
     <w:nsid w:val="4BD31CDD"/>
     <w:multiLevelType w:val="hybridMultilevel"/>
     <w:tmpl w:val="F9ACBF98"/>
@@ -13636,7 +13854,7 @@
       </w:rPr>
     </w:lvl>
   </w:abstractNum>
-  <w:abstractNum w:abstractNumId="18" w15:restartNumberingAfterBreak="0">
+  <w:abstractNum w:abstractNumId="19" w15:restartNumberingAfterBreak="0">
     <w:nsid w:val="4FA951E4"/>
     <w:multiLevelType w:val="hybridMultilevel"/>
     <w:tmpl w:val="D102BEF0"/>
@@ -13749,7 +13967,7 @@
       </w:rPr>
     </w:lvl>
   </w:abstractNum>
-  <w:abstractNum w:abstractNumId="19" w15:restartNumberingAfterBreak="0">
+  <w:abstractNum w:abstractNumId="20" w15:restartNumberingAfterBreak="0">
     <w:nsid w:val="52205A48"/>
     <w:multiLevelType w:val="hybridMultilevel"/>
     <w:tmpl w:val="87925E10"/>
@@ -13838,7 +14056,7 @@
       </w:pPr>
     </w:lvl>
   </w:abstractNum>
-  <w:abstractNum w:abstractNumId="20" w15:restartNumberingAfterBreak="0">
+  <w:abstractNum w:abstractNumId="21" w15:restartNumberingAfterBreak="0">
     <w:nsid w:val="5A286B45"/>
     <w:multiLevelType w:val="multilevel"/>
     <w:tmpl w:val="7CB6F8BA"/>
@@ -13924,7 +14142,7 @@
       </w:pPr>
     </w:lvl>
   </w:abstractNum>
-  <w:abstractNum w:abstractNumId="21" w15:restartNumberingAfterBreak="0">
+  <w:abstractNum w:abstractNumId="22" w15:restartNumberingAfterBreak="0">
     <w:nsid w:val="70C74B48"/>
     <w:multiLevelType w:val="multilevel"/>
     <w:tmpl w:val="9B6037E8"/>
@@ -14073,7 +14291,7 @@
       </w:rPr>
     </w:lvl>
   </w:abstractNum>
-  <w:abstractNum w:abstractNumId="22" w15:restartNumberingAfterBreak="0">
+  <w:abstractNum w:abstractNumId="23" w15:restartNumberingAfterBreak="0">
     <w:nsid w:val="74D721EB"/>
     <w:multiLevelType w:val="hybridMultilevel"/>
     <w:tmpl w:val="F66E809C"/>
@@ -14159,7 +14377,7 @@
       </w:pPr>
     </w:lvl>
   </w:abstractNum>
-  <w:abstractNum w:abstractNumId="23" w15:restartNumberingAfterBreak="0">
+  <w:abstractNum w:abstractNumId="24" w15:restartNumberingAfterBreak="0">
     <w:nsid w:val="758D77F4"/>
     <w:multiLevelType w:val="hybridMultilevel"/>
     <w:tmpl w:val="3FBC766C"/>
@@ -14273,25 +14491,25 @@
     </w:lvl>
   </w:abstractNum>
   <w:num w:numId="1">
-    <w:abstractNumId w:val="11"/>
+    <w:abstractNumId w:val="12"/>
   </w:num>
   <w:num w:numId="2">
     <w:abstractNumId w:val="10"/>
   </w:num>
   <w:num w:numId="3">
-    <w:abstractNumId w:val="20"/>
+    <w:abstractNumId w:val="21"/>
   </w:num>
   <w:num w:numId="4">
-    <w:abstractNumId w:val="14"/>
+    <w:abstractNumId w:val="15"/>
   </w:num>
   <w:num w:numId="5">
-    <w:abstractNumId w:val="17"/>
+    <w:abstractNumId w:val="18"/>
   </w:num>
   <w:num w:numId="6">
-    <w:abstractNumId w:val="21"/>
+    <w:abstractNumId w:val="22"/>
   </w:num>
   <w:num w:numId="7">
-    <w:abstractNumId w:val="15"/>
+    <w:abstractNumId w:val="16"/>
   </w:num>
   <w:num w:numId="8">
     <w:abstractNumId w:val="5"/>
@@ -14300,13 +14518,13 @@
     <w:abstractNumId w:val="7"/>
   </w:num>
   <w:num w:numId="10">
-    <w:abstractNumId w:val="22"/>
+    <w:abstractNumId w:val="23"/>
   </w:num>
   <w:num w:numId="11">
     <w:abstractNumId w:val="4"/>
   </w:num>
   <w:num w:numId="12">
-    <w:abstractNumId w:val="19"/>
+    <w:abstractNumId w:val="20"/>
   </w:num>
   <w:num w:numId="13">
     <w:abstractNumId w:val="3"/>
@@ -14318,16 +14536,16 @@
     <w:abstractNumId w:val="0"/>
   </w:num>
   <w:num w:numId="16">
-    <w:abstractNumId w:val="18"/>
+    <w:abstractNumId w:val="19"/>
   </w:num>
   <w:num w:numId="17">
-    <w:abstractNumId w:val="13"/>
+    <w:abstractNumId w:val="14"/>
   </w:num>
   <w:num w:numId="18">
-    <w:abstractNumId w:val="23"/>
+    <w:abstractNumId w:val="24"/>
   </w:num>
   <w:num w:numId="19">
-    <w:abstractNumId w:val="16"/>
+    <w:abstractNumId w:val="17"/>
   </w:num>
   <w:num w:numId="20">
     <w:abstractNumId w:val="6"/>
@@ -14336,13 +14554,16 @@
     <w:abstractNumId w:val="1"/>
   </w:num>
   <w:num w:numId="22">
-    <w:abstractNumId w:val="12"/>
+    <w:abstractNumId w:val="13"/>
   </w:num>
   <w:num w:numId="23">
     <w:abstractNumId w:val="8"/>
   </w:num>
   <w:num w:numId="24">
     <w:abstractNumId w:val="2"/>
+  </w:num>
+  <w:num w:numId="25">
+    <w:abstractNumId w:val="11"/>
   </w:num>
 </w:numbering>
 </file>
@@ -15846,7 +16067,7 @@
 </file>
 
 <file path=customXml/itemProps2.xml><?xml version="1.0" encoding="utf-8"?>
-<ds:datastoreItem xmlns:ds="http://schemas.openxmlformats.org/officeDocument/2006/customXml" ds:itemID="{5723018E-65C6-4601-B929-645255E9E2A6}">
+<ds:datastoreItem xmlns:ds="http://schemas.openxmlformats.org/officeDocument/2006/customXml" ds:itemID="{320D593D-7D0A-4797-AEB1-263CE3026A77}">
   <ds:schemaRefs>
     <ds:schemaRef ds:uri="http://schemas.openxmlformats.org/officeDocument/2006/bibliography"/>
   </ds:schemaRefs>

</xml_diff>

<commit_message>
addressed Chee's comments up to beginning of 3.2
</commit_message>
<xml_diff>
--- a/bt/doc/UserGuide.docx
+++ b/bt/doc/UserGuide.docx
@@ -1160,8 +1160,8 @@
         <w:t xml:space="preserve"> in deploying Baseline Tailor.</w:t>
       </w:r>
     </w:p>
-    <w:bookmarkStart w:id="7" w:name="_Toc448224380" w:displacedByCustomXml="next"/>
-    <w:bookmarkStart w:id="8" w:name="_Toc447097797" w:displacedByCustomXml="next"/>
+    <w:bookmarkStart w:id="7" w:name="_Toc447097797" w:displacedByCustomXml="next"/>
+    <w:bookmarkStart w:id="8" w:name="_Toc448224380" w:displacedByCustomXml="next"/>
     <w:sdt>
       <w:sdtPr>
         <w:id w:val="-908464738"/>
@@ -1193,7 +1193,7 @@
           <w:r>
             <w:t>Table of Contents</w:t>
           </w:r>
-          <w:bookmarkEnd w:id="7"/>
+          <w:bookmarkEnd w:id="8"/>
           <w:r>
             <w:fldChar w:fldCharType="begin"/>
           </w:r>
@@ -1203,7 +1203,7 @@
           <w:r>
             <w:fldChar w:fldCharType="separate"/>
           </w:r>
-          <w:bookmarkEnd w:id="8"/>
+          <w:bookmarkEnd w:id="7"/>
         </w:p>
         <w:p>
           <w:pPr>
@@ -4430,10 +4430,19 @@
         <w:t xml:space="preserve">The catalog </w:t>
       </w:r>
       <w:r>
-        <w:t>specifies three security control baselines: for low, moderate, and high impact information systems. The baselines are suggested defaults</w:t>
-      </w:r>
-      <w:r>
-        <w:t xml:space="preserve"> for “typical” information systems</w:t>
+        <w:t xml:space="preserve">specifies three security control baselines: for low, moderate, and high impact information systems. </w:t>
+      </w:r>
+      <w:r>
+        <w:t>NIST recommends the</w:t>
+      </w:r>
+      <w:r>
+        <w:t xml:space="preserve"> baselines </w:t>
+      </w:r>
+      <w:r>
+        <w:t>as a starting point</w:t>
+      </w:r>
+      <w:r>
+        <w:t xml:space="preserve"> for security control selection</w:t>
       </w:r>
       <w:r>
         <w:t>. For example, an organization looking to sel</w:t>
@@ -5163,16 +5172,19 @@
         <w:t>tested with</w:t>
       </w:r>
       <w:r>
-        <w:t xml:space="preserve"> recent versions of the Chrome, Firefox, Safari, and Opera browsers. </w:t>
-      </w:r>
-      <w:r>
-        <w:t xml:space="preserve">Baseline Tailor also </w:t>
-      </w:r>
-      <w:r>
-        <w:t>run</w:t>
-      </w:r>
-      <w:r>
-        <w:t>s, albeit slowly, in Internet Explorer</w:t>
+        <w:t xml:space="preserve"> recent versions of the Chrome, Firefox, Safari, and Opera browsers.</w:t>
+      </w:r>
+      <w:r>
+        <w:rPr>
+          <w:rStyle w:val="FootnoteReference"/>
+        </w:rPr>
+        <w:footnoteReference w:id="1"/>
+      </w:r>
+      <w:r>
+        <w:t xml:space="preserve"> </w:t>
+      </w:r>
+      <w:r>
+        <w:t>Baseline Tailor also runs, albeit slowly, in Internet Explorer</w:t>
       </w:r>
       <w:r>
         <w:t>.</w:t>
@@ -5386,7 +5398,17 @@
         <w:t>--allow-file-access-from-files</w:t>
       </w:r>
       <w:r>
-        <w:t xml:space="preserve"> option.</w:t>
+        <w:t xml:space="preserve"> </w:t>
+      </w:r>
+      <w:r>
+        <w:t xml:space="preserve">command </w:t>
+      </w:r>
+      <w:r>
+        <w:lastRenderedPageBreak/>
+        <w:t xml:space="preserve">line </w:t>
+      </w:r>
+      <w:r>
+        <w:t>option.</w:t>
       </w:r>
       <w:r>
         <w:t xml:space="preserve"> Baseline Tailor runs locally in Firefox without any specialized browser configuration or startup options.</w:t>
@@ -5394,7 +5416,6 @@
     </w:p>
     <w:p>
       <w:r>
-        <w:lastRenderedPageBreak/>
         <w:t xml:space="preserve">Baseline Tailor does not require a connection to the Internet to run. However, </w:t>
       </w:r>
       <w:r>
@@ -5784,11 +5805,8 @@
     </w:p>
     <w:p>
       <w:r>
-        <w:t xml:space="preserve">The following subsections describe the four Baseline Tailor user interface tabs in detail, using as an example the tailoring of security control IA-3 (Device Identification and Authentication) from </w:t>
-      </w:r>
-      <w:r>
         <w:lastRenderedPageBreak/>
-        <w:t>the Identification and Authentication control family. IA-3 pertains to identifying and authenticating devices prior to connecting to them. In the example, IA-3 is tailored for Industrial Control Systems as specified in NIST SP 800-82. This example assumes that the user has selected both checkboxes in the preferences dialog.</w:t>
+        <w:t>The following subsections describe the four Baseline Tailor user interface tabs in detail, using as an example the tailoring of security control IA-3 (Device Identification and Authentication) from the Identification and Authentication control family. IA-3 pertains to identifying and authenticating devices prior to connecting to them. In the example, IA-3 is tailored for Industrial Control Systems as specified in NIST SP 800-82. This example assumes that the user has selected both checkboxes in the preferences dialog.</w:t>
       </w:r>
     </w:p>
     <w:p>
@@ -6073,7 +6091,11 @@
         <w:t>button</w:t>
       </w:r>
       <w:r>
-        <w:t xml:space="preserve"> would instead say “Remove from Profile,” and clicking would cause PR.AC-1 to be removed from the current Framework Profile. The current Framework Profile may also be modified using the widgets in the Framework Profile tab, discussed in </w:t>
+        <w:t xml:space="preserve"> would instead say “Remove from Profile,” and clicking would cause PR.AC-1 to be </w:t>
+      </w:r>
+      <w:r>
+        <w:lastRenderedPageBreak/>
+        <w:t xml:space="preserve">removed from the current Framework Profile. The current Framework Profile may also be modified using the widgets in the Framework Profile tab, discussed in </w:t>
       </w:r>
       <w:r>
         <w:fldChar w:fldCharType="begin"/>
@@ -6102,7 +6124,6 @@
         <w:rPr>
           <w:noProof/>
         </w:rPr>
-        <w:lastRenderedPageBreak/>
         <w:drawing>
           <wp:inline distT="0" distB="0" distL="0" distR="0" wp14:anchorId="2DBDB767" wp14:editId="34609709">
             <wp:extent cx="5484301" cy="1792224"/>
@@ -6224,7 +6245,7 @@
         <w:rPr>
           <w:rStyle w:val="FootnoteReference"/>
         </w:rPr>
-        <w:footnoteReference w:id="1"/>
+        <w:footnoteReference w:id="2"/>
       </w:r>
       <w:r>
         <w:t xml:space="preserve"> </w:t>
@@ -6245,7 +6266,7 @@
         <w:rPr>
           <w:rStyle w:val="FootnoteReference"/>
         </w:rPr>
-        <w:footnoteReference w:id="2"/>
+        <w:footnoteReference w:id="3"/>
       </w:r>
       <w:r>
         <w:t xml:space="preserve"> </w:t>
@@ -6260,19 +6281,22 @@
         <w:t xml:space="preserve"> with the link image. Doing so causes the user interface to switch to the Cross References tab</w:t>
       </w:r>
       <w:r>
-        <w:t xml:space="preserve"> (described in </w:t>
+        <w:t xml:space="preserve"> (described in</w:t>
+      </w:r>
+      <w:r>
+        <w:t xml:space="preserve"> subsection </w:t>
       </w:r>
       <w:r>
         <w:fldChar w:fldCharType="begin"/>
       </w:r>
       <w:r>
-        <w:instrText xml:space="preserve"> REF _Ref444011456 \r \h </w:instrText>
+        <w:instrText xml:space="preserve"> REF _Ref448244970 \r \h </w:instrText>
       </w:r>
       <w:r>
         <w:fldChar w:fldCharType="separate"/>
       </w:r>
       <w:r>
-        <w:t>0</w:t>
+        <w:t>3.3</w:t>
       </w:r>
       <w:r>
         <w:fldChar w:fldCharType="end"/>
@@ -6305,10 +6329,16 @@
         <w:rPr>
           <w:rStyle w:val="FootnoteReference"/>
         </w:rPr>
-        <w:footnoteReference w:id="3"/>
-      </w:r>
-      <w:r>
-        <w:t xml:space="preserve"> Doing so causes the user interface to switch to the Security Control Editor tab (described in </w:t>
+        <w:footnoteReference w:id="4"/>
+      </w:r>
+      <w:r>
+        <w:t xml:space="preserve"> Doing so causes the user interface to switch to the Security Control Editor tab (described in</w:t>
+      </w:r>
+      <w:r>
+        <w:t xml:space="preserve"> subsection</w:t>
+      </w:r>
+      <w:r>
+        <w:t xml:space="preserve"> </w:t>
       </w:r>
       <w:r>
         <w:fldChar w:fldCharType="begin"/>
@@ -6371,7 +6401,7 @@
         <w:rPr>
           <w:rFonts w:eastAsia="Times New Roman"/>
         </w:rPr>
-        <w:t xml:space="preserve"> the following operations in accordance with NIST SP 800-53 tailoring guidelines: </w:t>
+        <w:t xml:space="preserve"> the following operations: </w:t>
       </w:r>
     </w:p>
     <w:p>
@@ -6431,7 +6461,24 @@
         <w:t xml:space="preserve">supplemental </w:t>
       </w:r>
       <w:r>
-        <w:t>guidance to a control or control enhancement.</w:t>
+        <w:t>guidance to a control or control enhancement</w:t>
+      </w:r>
+      <w:r>
+        <w:rPr>
+          <w:rFonts w:eastAsia="Times New Roman"/>
+        </w:rPr>
+        <w:t xml:space="preserve"> </w:t>
+      </w:r>
+      <w:r>
+        <w:rPr>
+          <w:rFonts w:eastAsia="Times New Roman"/>
+        </w:rPr>
+        <w:t>in accordance with NIST SP 800-53 tailoring guidelines</w:t>
+      </w:r>
+      <w:bookmarkStart w:id="28" w:name="_GoBack"/>
+      <w:bookmarkEnd w:id="28"/>
+      <w:r>
+        <w:t>.</w:t>
       </w:r>
     </w:p>
     <w:p>
@@ -6472,7 +6519,7 @@
         <w:rPr>
           <w:rStyle w:val="FootnoteReference"/>
         </w:rPr>
-        <w:footnoteReference w:id="4"/>
+        <w:footnoteReference w:id="5"/>
       </w:r>
       <w:r>
         <w:t xml:space="preserve"> </w:t>
@@ -6490,14 +6537,11 @@
         <w:t xml:space="preserve">f the </w:t>
       </w:r>
       <w:r>
+        <w:lastRenderedPageBreak/>
         <w:t xml:space="preserve">user wishes to change the baseline impact for the security control or any of its control enhancements from the NIST SP 800-53 defaults, the user modifies the baseline impacts and provides text explaining the need for the changes. </w:t>
       </w:r>
       <w:r>
-        <w:t xml:space="preserve">Then, if the user wishes to add supplemental guidance beyond the NIST SP 800-53 security control catalog supplemental guidance, the user </w:t>
-      </w:r>
-      <w:r>
-        <w:lastRenderedPageBreak/>
-        <w:t>provides the additional text. When done tailoring the security control, the user copy-pastes XML representing the tailored security control into third-party XML authoring software.</w:t>
+        <w:t>Then, if the user wishes to add supplemental guidance beyond the NIST SP 800-53 security control catalog supplemental guidance, the user provides the additional text. When done tailoring the security control, the user copy-pastes XML representing the tailored security control into third-party XML authoring software.</w:t>
       </w:r>
     </w:p>
     <w:p>
@@ -6560,8 +6604,8 @@
       <w:pPr>
         <w:pStyle w:val="Caption"/>
       </w:pPr>
-      <w:bookmarkStart w:id="28" w:name="_Ref448224502"/>
-      <w:bookmarkStart w:id="29" w:name="_Toc448224237"/>
+      <w:bookmarkStart w:id="29" w:name="_Ref448224502"/>
+      <w:bookmarkStart w:id="30" w:name="_Toc448224237"/>
       <w:r>
         <w:t xml:space="preserve">Figure </w:t>
       </w:r>
@@ -6573,7 +6617,7 @@
           <w:t>4</w:t>
         </w:r>
       </w:fldSimple>
-      <w:bookmarkEnd w:id="28"/>
+      <w:bookmarkEnd w:id="29"/>
       <w:r>
         <w:t xml:space="preserve">. </w:t>
       </w:r>
@@ -6583,7 +6627,7 @@
       <w:r>
         <w:t xml:space="preserve"> workflow.</w:t>
       </w:r>
-      <w:bookmarkEnd w:id="29"/>
+      <w:bookmarkEnd w:id="30"/>
     </w:p>
     <w:p>
       <w:r>
@@ -6909,6 +6953,7 @@
     </w:p>
     <w:p>
       <w:r>
+        <w:lastRenderedPageBreak/>
         <w:t>The values shown in</w:t>
       </w:r>
       <w:r>
@@ -6942,11 +6987,7 @@
         <w:t xml:space="preserve">are the defaults from the NIST SP 800-53 catalog, which includes IA-3 in the moderate and high baselines but not the low baseline, and excludes IA-3's enhancements from all three default baselines. </w:t>
       </w:r>
       <w:r>
-        <w:t xml:space="preserve">IA-3 is not in the low baseline because NIST SP 800-53 assumes that low-impact systems are unlikely to have a need to connect directly to </w:t>
-      </w:r>
-      <w:r>
-        <w:lastRenderedPageBreak/>
-        <w:t xml:space="preserve">devices external to the organization. </w:t>
+        <w:t xml:space="preserve">IA-3 is not in the low baseline because NIST SP 800-53 assumes that low-impact systems are unlikely to have a need to connect directly to devices external to the organization. </w:t>
       </w:r>
       <w:r>
         <w:t>The checkbox in the fourth column allows the user to provide additional supplemental guidance, beyond that given in NIST SP 800-53,</w:t>
@@ -7015,8 +7056,8 @@
       <w:pPr>
         <w:pStyle w:val="Caption"/>
       </w:pPr>
-      <w:bookmarkStart w:id="30" w:name="_Ref427937499"/>
-      <w:bookmarkStart w:id="31" w:name="_Toc448224238"/>
+      <w:bookmarkStart w:id="31" w:name="_Ref427937499"/>
+      <w:bookmarkStart w:id="32" w:name="_Toc448224238"/>
       <w:r>
         <w:t xml:space="preserve">Figure </w:t>
       </w:r>
@@ -7028,11 +7069,11 @@
           <w:t>5</w:t>
         </w:r>
       </w:fldSimple>
-      <w:bookmarkEnd w:id="30"/>
+      <w:bookmarkEnd w:id="31"/>
       <w:r>
         <w:t>. Security control IA-3.</w:t>
       </w:r>
-      <w:bookmarkEnd w:id="31"/>
+      <w:bookmarkEnd w:id="32"/>
     </w:p>
     <w:p>
       <w:r>
@@ -7244,7 +7285,11 @@
         <w:t xml:space="preserve">enhancement </w:t>
       </w:r>
       <w:r>
-        <w:t>IA-3(1) to all baselines. This operation is illegal because it violates the constraint that an enhancement cannot be added to a baseline unless its parent control is added first. Thus, IA-3(1) cannot be added to the LOW baseline without first adding IA-3.</w:t>
+        <w:t xml:space="preserve">IA-3(1) to all baselines. This operation is illegal because it violates the constraint that an </w:t>
+      </w:r>
+      <w:r>
+        <w:lastRenderedPageBreak/>
+        <w:t>enhancement cannot be added to a baseline unless its parent control is added first. Thus, IA-3(1) cannot be added to the LOW baseline without first adding IA-3.</w:t>
       </w:r>
       <w:r>
         <w:t xml:space="preserve"> </w:t>
@@ -7307,11 +7352,7 @@
         <w:fldChar w:fldCharType="end"/>
       </w:r>
       <w:r>
-        <w:t xml:space="preserve"> shows the result </w:t>
-      </w:r>
-      <w:r>
-        <w:lastRenderedPageBreak/>
-        <w:t>when a user attempts to add supplemental guidance to a control enhancement before adding the control enhancement to a baseline.</w:t>
+        <w:t xml:space="preserve"> shows the result when a user attempts to add supplemental guidance to a control enhancement before adding the control enhancement to a baseline.</w:t>
       </w:r>
     </w:p>
     <w:p>
@@ -7371,8 +7412,8 @@
       <w:pPr>
         <w:pStyle w:val="Caption"/>
       </w:pPr>
-      <w:bookmarkStart w:id="32" w:name="_Ref428890083"/>
-      <w:bookmarkStart w:id="33" w:name="_Toc448224239"/>
+      <w:bookmarkStart w:id="33" w:name="_Ref428890083"/>
+      <w:bookmarkStart w:id="34" w:name="_Toc448224239"/>
       <w:r>
         <w:t xml:space="preserve">Figure </w:t>
       </w:r>
@@ -7384,14 +7425,14 @@
           <w:t>6</w:t>
         </w:r>
       </w:fldSimple>
-      <w:bookmarkEnd w:id="32"/>
+      <w:bookmarkEnd w:id="33"/>
       <w:r>
         <w:t xml:space="preserve">. </w:t>
       </w:r>
       <w:r>
         <w:t>Violation of baseline impact constraint.</w:t>
       </w:r>
-      <w:bookmarkEnd w:id="33"/>
+      <w:bookmarkEnd w:id="34"/>
     </w:p>
     <w:p>
       <w:r>
@@ -7450,8 +7491,8 @@
       <w:pPr>
         <w:pStyle w:val="Caption"/>
       </w:pPr>
-      <w:bookmarkStart w:id="34" w:name="_Ref428953381"/>
-      <w:bookmarkStart w:id="35" w:name="_Toc448224240"/>
+      <w:bookmarkStart w:id="35" w:name="_Ref428953381"/>
+      <w:bookmarkStart w:id="36" w:name="_Toc448224240"/>
       <w:r>
         <w:t xml:space="preserve">Figure </w:t>
       </w:r>
@@ -7463,11 +7504,11 @@
           <w:t>7</w:t>
         </w:r>
       </w:fldSimple>
-      <w:bookmarkEnd w:id="34"/>
+      <w:bookmarkEnd w:id="35"/>
       <w:r>
         <w:t>. Violation of cross-reference constraint.</w:t>
       </w:r>
-      <w:bookmarkEnd w:id="35"/>
+      <w:bookmarkEnd w:id="36"/>
     </w:p>
     <w:p>
       <w:r>
@@ -7526,8 +7567,8 @@
       <w:pPr>
         <w:pStyle w:val="Caption"/>
       </w:pPr>
-      <w:bookmarkStart w:id="36" w:name="_Ref428890189"/>
-      <w:bookmarkStart w:id="37" w:name="_Toc448224241"/>
+      <w:bookmarkStart w:id="37" w:name="_Ref428890189"/>
+      <w:bookmarkStart w:id="38" w:name="_Toc448224241"/>
       <w:r>
         <w:t xml:space="preserve">Figure </w:t>
       </w:r>
@@ -7539,11 +7580,11 @@
           <w:t>8</w:t>
         </w:r>
       </w:fldSimple>
-      <w:bookmarkEnd w:id="36"/>
+      <w:bookmarkEnd w:id="37"/>
       <w:r>
         <w:t>. Violation of baseline constraint.</w:t>
       </w:r>
-      <w:bookmarkEnd w:id="37"/>
+      <w:bookmarkEnd w:id="38"/>
     </w:p>
     <w:p>
       <w:r>
@@ -7583,7 +7624,11 @@
         <w:t>low</w:t>
       </w:r>
       <w:r>
-        <w:t xml:space="preserve"> baseline. Additionally, the user adds control enhancements IA-3(1) and IA-3(4) to the </w:t>
+        <w:t xml:space="preserve"> baseline. Additionally, the </w:t>
+      </w:r>
+      <w:r>
+        <w:lastRenderedPageBreak/>
+        <w:t xml:space="preserve">user adds control enhancements IA-3(1) and IA-3(4) to the </w:t>
       </w:r>
       <w:r>
         <w:t>moderate</w:t>
@@ -7619,11 +7664,7 @@
         <w:t xml:space="preserve">further </w:t>
       </w:r>
       <w:r>
-        <w:t xml:space="preserve">ICS-specific </w:t>
-      </w:r>
-      <w:r>
-        <w:lastRenderedPageBreak/>
-        <w:t xml:space="preserve">supplemental guidance applicable to </w:t>
+        <w:t xml:space="preserve">ICS-specific supplemental guidance applicable to </w:t>
       </w:r>
       <w:r>
         <w:t>the</w:t>
@@ -7749,8 +7790,8 @@
       <w:pPr>
         <w:pStyle w:val="Caption"/>
       </w:pPr>
-      <w:bookmarkStart w:id="38" w:name="_Ref428953840"/>
-      <w:bookmarkStart w:id="39" w:name="_Toc448224242"/>
+      <w:bookmarkStart w:id="39" w:name="_Ref428953840"/>
+      <w:bookmarkStart w:id="40" w:name="_Toc448224242"/>
       <w:r>
         <w:t xml:space="preserve">Figure </w:t>
       </w:r>
@@ -7762,11 +7803,11 @@
           <w:t>9</w:t>
         </w:r>
       </w:fldSimple>
-      <w:bookmarkEnd w:id="38"/>
+      <w:bookmarkEnd w:id="39"/>
       <w:r>
         <w:t>. IA-3 tailored for an Industrial Control System.</w:t>
       </w:r>
-      <w:bookmarkEnd w:id="39"/>
+      <w:bookmarkEnd w:id="40"/>
     </w:p>
     <w:p>
       <w:r>
@@ -8074,8 +8115,8 @@
       <w:pPr>
         <w:pStyle w:val="Caption"/>
       </w:pPr>
-      <w:bookmarkStart w:id="40" w:name="_Ref436664417"/>
-      <w:bookmarkStart w:id="41" w:name="_Toc448224243"/>
+      <w:bookmarkStart w:id="41" w:name="_Ref436664417"/>
+      <w:bookmarkStart w:id="42" w:name="_Toc448224243"/>
       <w:r>
         <w:t xml:space="preserve">Figure </w:t>
       </w:r>
@@ -8087,11 +8128,11 @@
           <w:t>10</w:t>
         </w:r>
       </w:fldSimple>
-      <w:bookmarkEnd w:id="40"/>
+      <w:bookmarkEnd w:id="41"/>
       <w:r>
         <w:t>. IA-3 text fields with ICS-specific guidance replacing stubs.</w:t>
       </w:r>
-      <w:bookmarkEnd w:id="41"/>
+      <w:bookmarkEnd w:id="42"/>
     </w:p>
     <w:p>
       <w:pPr>
@@ -8158,8 +8199,8 @@
       <w:pPr>
         <w:pStyle w:val="Caption"/>
       </w:pPr>
-      <w:bookmarkStart w:id="42" w:name="_Ref431567721"/>
-      <w:bookmarkStart w:id="43" w:name="_Toc448224244"/>
+      <w:bookmarkStart w:id="43" w:name="_Ref431567721"/>
+      <w:bookmarkStart w:id="44" w:name="_Toc448224244"/>
       <w:r>
         <w:t xml:space="preserve">Figure </w:t>
       </w:r>
@@ -8171,14 +8212,14 @@
           <w:t>11</w:t>
         </w:r>
       </w:fldSimple>
-      <w:bookmarkEnd w:id="42"/>
+      <w:bookmarkEnd w:id="43"/>
       <w:r>
         <w:t>. XML generated by the Security Control Editor copy-pasted into a third party XML authoring software application.</w:t>
       </w:r>
-      <w:bookmarkEnd w:id="43"/>
-    </w:p>
-    <w:p>
-      <w:bookmarkStart w:id="44" w:name="_Ref444011456"/>
+      <w:bookmarkEnd w:id="44"/>
+    </w:p>
+    <w:p>
+      <w:bookmarkStart w:id="45" w:name="_Ref444011456"/>
       <w:r>
         <w:t xml:space="preserve">Now suppose the user is authoring a tailored baseline or overlay in a third-party XML application. At this point, the user would typically copy-paste the “XML representation” text into an XML authoring application. </w:t>
       </w:r>
@@ -8239,12 +8280,14 @@
       <w:pPr>
         <w:pStyle w:val="Heading2"/>
       </w:pPr>
-      <w:bookmarkStart w:id="45" w:name="_Toc448224387"/>
+      <w:bookmarkStart w:id="46" w:name="_Toc448224387"/>
+      <w:bookmarkStart w:id="47" w:name="_Ref448244970"/>
       <w:r>
         <w:t>Cross References</w:t>
       </w:r>
-      <w:bookmarkEnd w:id="44"/>
       <w:bookmarkEnd w:id="45"/>
+      <w:bookmarkEnd w:id="46"/>
+      <w:bookmarkEnd w:id="47"/>
     </w:p>
     <w:p>
       <w:r>
@@ -8454,8 +8497,8 @@
       <w:pPr>
         <w:pStyle w:val="Caption"/>
       </w:pPr>
-      <w:bookmarkStart w:id="46" w:name="_Ref437606196"/>
-      <w:bookmarkStart w:id="47" w:name="_Toc448224245"/>
+      <w:bookmarkStart w:id="48" w:name="_Ref437606196"/>
+      <w:bookmarkStart w:id="49" w:name="_Toc448224245"/>
       <w:r>
         <w:t xml:space="preserve">Figure </w:t>
       </w:r>
@@ -8467,11 +8510,11 @@
           <w:t>12</w:t>
         </w:r>
       </w:fldSimple>
-      <w:bookmarkEnd w:id="46"/>
+      <w:bookmarkEnd w:id="48"/>
       <w:r>
         <w:t>. Subcategory referencing IA-3.</w:t>
       </w:r>
-      <w:bookmarkEnd w:id="47"/>
+      <w:bookmarkEnd w:id="49"/>
     </w:p>
     <w:p>
       <w:r>
@@ -8631,8 +8674,8 @@
       <w:pPr>
         <w:pStyle w:val="Caption"/>
       </w:pPr>
-      <w:bookmarkStart w:id="48" w:name="_Ref437606767"/>
-      <w:bookmarkStart w:id="49" w:name="_Toc448224246"/>
+      <w:bookmarkStart w:id="50" w:name="_Ref437606767"/>
+      <w:bookmarkStart w:id="51" w:name="_Toc448224246"/>
       <w:r>
         <w:t xml:space="preserve">Figure </w:t>
       </w:r>
@@ -8644,7 +8687,7 @@
           <w:t>13</w:t>
         </w:r>
       </w:fldSimple>
-      <w:bookmarkEnd w:id="48"/>
+      <w:bookmarkEnd w:id="50"/>
       <w:r>
         <w:t xml:space="preserve">. Subcategories referencing </w:t>
       </w:r>
@@ -8654,21 +8697,21 @@
       <w:r>
         <w:t>.</w:t>
       </w:r>
-      <w:bookmarkEnd w:id="49"/>
+      <w:bookmarkEnd w:id="51"/>
     </w:p>
     <w:p>
       <w:pPr>
         <w:pStyle w:val="Heading2"/>
       </w:pPr>
-      <w:bookmarkStart w:id="50" w:name="_Ref436741750"/>
-      <w:bookmarkStart w:id="51" w:name="_Toc448224388"/>
-      <w:bookmarkStart w:id="52" w:name="_Ref431562777"/>
+      <w:bookmarkStart w:id="52" w:name="_Ref436741750"/>
+      <w:bookmarkStart w:id="53" w:name="_Toc448224388"/>
+      <w:bookmarkStart w:id="54" w:name="_Ref431562777"/>
       <w:r>
         <w:lastRenderedPageBreak/>
         <w:t>Framework Profile</w:t>
       </w:r>
-      <w:bookmarkEnd w:id="50"/>
-      <w:bookmarkEnd w:id="51"/>
+      <w:bookmarkEnd w:id="52"/>
+      <w:bookmarkEnd w:id="53"/>
     </w:p>
     <w:p>
       <w:pPr>
@@ -8730,8 +8773,8 @@
       <w:pPr>
         <w:pStyle w:val="Caption"/>
       </w:pPr>
-      <w:bookmarkStart w:id="53" w:name="_Ref437527061"/>
-      <w:bookmarkStart w:id="54" w:name="_Toc448224247"/>
+      <w:bookmarkStart w:id="55" w:name="_Ref437527061"/>
+      <w:bookmarkStart w:id="56" w:name="_Toc448224247"/>
       <w:r>
         <w:t xml:space="preserve">Figure </w:t>
       </w:r>
@@ -8743,240 +8786,240 @@
           <w:t>14</w:t>
         </w:r>
       </w:fldSimple>
-      <w:bookmarkEnd w:id="53"/>
+      <w:bookmarkEnd w:id="55"/>
       <w:r>
         <w:t>. Framework Profile tab.</w:t>
       </w:r>
+      <w:bookmarkEnd w:id="56"/>
+    </w:p>
+    <w:p>
+      <w:r>
+        <w:t xml:space="preserve">The Framework Profile tab, shown in </w:t>
+      </w:r>
+      <w:r>
+        <w:fldChar w:fldCharType="begin"/>
+      </w:r>
+      <w:r>
+        <w:instrText xml:space="preserve"> REF _Ref437527061 \h </w:instrText>
+      </w:r>
+      <w:r>
+        <w:fldChar w:fldCharType="separate"/>
+      </w:r>
+      <w:r>
+        <w:t xml:space="preserve">Figure </w:t>
+      </w:r>
+      <w:r>
+        <w:rPr>
+          <w:noProof/>
+        </w:rPr>
+        <w:t>14</w:t>
+      </w:r>
+      <w:r>
+        <w:fldChar w:fldCharType="end"/>
+      </w:r>
+      <w:r>
+        <w:t xml:space="preserve">, allows users to add any subcategory to or remove any subcategory from the current Framework Profile. There are </w:t>
+      </w:r>
+      <w:r>
+        <w:t>button</w:t>
+      </w:r>
+      <w:r>
+        <w:t xml:space="preserve">s for every Framework Core subcategory. The user can determine which subcategories are in the Profile by checking or unchecking the box to the left of the subcategory’s </w:t>
+      </w:r>
+      <w:r>
+        <w:t>button</w:t>
+      </w:r>
+      <w:r>
+        <w:t xml:space="preserve">. Any subcategory added to the Profile by clicking the Cyber Framework Browser tab’s “Add to Profile” </w:t>
+      </w:r>
+      <w:r>
+        <w:t>button</w:t>
+      </w:r>
+      <w:r>
+        <w:t xml:space="preserve"> (see </w:t>
+      </w:r>
+      <w:r>
+        <w:fldChar w:fldCharType="begin"/>
+      </w:r>
+      <w:r>
+        <w:instrText xml:space="preserve"> REF _Ref436732840 \h </w:instrText>
+      </w:r>
+      <w:r>
+        <w:fldChar w:fldCharType="separate"/>
+      </w:r>
+      <w:r>
+        <w:t xml:space="preserve">Figure </w:t>
+      </w:r>
+      <w:r>
+        <w:rPr>
+          <w:noProof/>
+        </w:rPr>
+        <w:t>3</w:t>
+      </w:r>
+      <w:r>
+        <w:fldChar w:fldCharType="end"/>
+      </w:r>
+      <w:r>
+        <w:t xml:space="preserve">) will have a checkmark. Clicking on a subcategory </w:t>
+      </w:r>
+      <w:r>
+        <w:t>button</w:t>
+      </w:r>
+      <w:r>
+        <w:t xml:space="preserve"> causes the user interface to switch to the Cyber Framework Browser tab, with the “Subcategory” drop-down value set to the </w:t>
+      </w:r>
+      <w:r>
+        <w:t>button</w:t>
+      </w:r>
+      <w:r>
+        <w:t xml:space="preserve">’s subcategory, the “Category” drop-down value set to the category to which the subcategory belongs, and the “Framework core function” radio button selection set to the function to which the category belongs. For example, suppose a user were to click on the </w:t>
+      </w:r>
+      <w:r>
+        <w:t>button</w:t>
+      </w:r>
+      <w:r>
+        <w:t xml:space="preserve"> in </w:t>
+      </w:r>
+      <w:r>
+        <w:fldChar w:fldCharType="begin"/>
+      </w:r>
+      <w:r>
+        <w:instrText xml:space="preserve"> REF _Ref437527061 \h </w:instrText>
+      </w:r>
+      <w:r>
+        <w:fldChar w:fldCharType="separate"/>
+      </w:r>
+      <w:r>
+        <w:t xml:space="preserve">Figure </w:t>
+      </w:r>
+      <w:r>
+        <w:rPr>
+          <w:noProof/>
+        </w:rPr>
+        <w:t>14</w:t>
+      </w:r>
+      <w:r>
+        <w:fldChar w:fldCharType="end"/>
+      </w:r>
+      <w:r>
+        <w:t xml:space="preserve"> with label PR.AC-1. This would result in the user interface appearing as in </w:t>
+      </w:r>
+      <w:r>
+        <w:fldChar w:fldCharType="begin"/>
+      </w:r>
+      <w:r>
+        <w:instrText xml:space="preserve"> REF _Ref436732840 \h </w:instrText>
+      </w:r>
+      <w:r>
+        <w:fldChar w:fldCharType="separate"/>
+      </w:r>
+      <w:r>
+        <w:t xml:space="preserve">Figure </w:t>
+      </w:r>
+      <w:r>
+        <w:rPr>
+          <w:noProof/>
+        </w:rPr>
+        <w:t>3</w:t>
+      </w:r>
+      <w:r>
+        <w:fldChar w:fldCharType="end"/>
+      </w:r>
+      <w:r>
+        <w:t>.</w:t>
+      </w:r>
+      <w:r>
+        <w:rPr>
+          <w:rStyle w:val="FootnoteReference"/>
+        </w:rPr>
+        <w:footnoteReference w:id="6"/>
+      </w:r>
+    </w:p>
+    <w:p>
+      <w:r>
+        <w:t xml:space="preserve">The Profile shown in </w:t>
+      </w:r>
+      <w:r>
+        <w:fldChar w:fldCharType="begin"/>
+      </w:r>
+      <w:r>
+        <w:instrText xml:space="preserve"> REF _Ref437527061 \h </w:instrText>
+      </w:r>
+      <w:r>
+        <w:fldChar w:fldCharType="separate"/>
+      </w:r>
+      <w:r>
+        <w:t xml:space="preserve">Figure </w:t>
+      </w:r>
+      <w:r>
+        <w:rPr>
+          <w:noProof/>
+        </w:rPr>
+        <w:t>14</w:t>
+      </w:r>
+      <w:r>
+        <w:fldChar w:fldCharType="end"/>
+      </w:r>
+      <w:r>
+        <w:t xml:space="preserve"> contains all five subcategories of category PR.AC. If the “</w:t>
+      </w:r>
+      <w:r>
+        <w:t>Restrict controls to Framework Profile informative references</w:t>
+      </w:r>
+      <w:r>
+        <w:t>” box in the Security Control Editor tab is checked, then the Security Control Editor’s “Control family” and “Control” drop-down choices will be restricted to only those controls referenced by the subcategories of PR.AC.</w:t>
+      </w:r>
+    </w:p>
+    <w:p>
+      <w:r>
+        <w:t xml:space="preserve">The non-editable “XML representation” text field at the bottom of </w:t>
+      </w:r>
+      <w:r>
+        <w:fldChar w:fldCharType="begin"/>
+      </w:r>
+      <w:r>
+        <w:instrText xml:space="preserve"> REF _Ref437527061 \h </w:instrText>
+      </w:r>
+      <w:r>
+        <w:fldChar w:fldCharType="separate"/>
+      </w:r>
+      <w:r>
+        <w:t xml:space="preserve">Figure </w:t>
+      </w:r>
+      <w:r>
+        <w:rPr>
+          <w:noProof/>
+        </w:rPr>
+        <w:t>14</w:t>
+      </w:r>
+      <w:r>
+        <w:fldChar w:fldCharType="end"/>
+      </w:r>
+      <w:r>
+        <w:t xml:space="preserve"> </w:t>
+      </w:r>
+      <w:r>
+        <w:t xml:space="preserve">shows XML </w:t>
+      </w:r>
+      <w:r>
+        <w:t>updated</w:t>
+      </w:r>
+      <w:r>
+        <w:t xml:space="preserve"> on the fly based on</w:t>
+      </w:r>
+      <w:r>
+        <w:t xml:space="preserve"> which subcategory checkboxes are checked. As with the XML generated in the Security Control Editor tab, this XML can be copy-pasted into a third-party authoring application.</w:t>
+      </w:r>
+    </w:p>
+    <w:p>
+      <w:pPr>
+        <w:pStyle w:val="Heading1"/>
+      </w:pPr>
+      <w:bookmarkStart w:id="57" w:name="_Ref445459924"/>
+      <w:bookmarkStart w:id="58" w:name="_Toc448224389"/>
+      <w:bookmarkStart w:id="59" w:name="_Ref431395618"/>
+      <w:bookmarkStart w:id="60" w:name="_Ref436666397"/>
       <w:bookmarkEnd w:id="54"/>
-    </w:p>
-    <w:p>
-      <w:r>
-        <w:t xml:space="preserve">The Framework Profile tab, shown in </w:t>
-      </w:r>
-      <w:r>
-        <w:fldChar w:fldCharType="begin"/>
-      </w:r>
-      <w:r>
-        <w:instrText xml:space="preserve"> REF _Ref437527061 \h </w:instrText>
-      </w:r>
-      <w:r>
-        <w:fldChar w:fldCharType="separate"/>
-      </w:r>
-      <w:r>
-        <w:t xml:space="preserve">Figure </w:t>
-      </w:r>
-      <w:r>
-        <w:rPr>
-          <w:noProof/>
-        </w:rPr>
-        <w:t>14</w:t>
-      </w:r>
-      <w:r>
-        <w:fldChar w:fldCharType="end"/>
-      </w:r>
-      <w:r>
-        <w:t xml:space="preserve">, allows users to add any subcategory to or remove any subcategory from the current Framework Profile. There are </w:t>
-      </w:r>
-      <w:r>
-        <w:t>button</w:t>
-      </w:r>
-      <w:r>
-        <w:t xml:space="preserve">s for every Framework Core subcategory. The user can determine which subcategories are in the Profile by checking or unchecking the box to the left of the subcategory’s </w:t>
-      </w:r>
-      <w:r>
-        <w:t>button</w:t>
-      </w:r>
-      <w:r>
-        <w:t xml:space="preserve">. Any subcategory added to the Profile by clicking the Cyber Framework Browser tab’s “Add to Profile” </w:t>
-      </w:r>
-      <w:r>
-        <w:t>button</w:t>
-      </w:r>
-      <w:r>
-        <w:t xml:space="preserve"> (see </w:t>
-      </w:r>
-      <w:r>
-        <w:fldChar w:fldCharType="begin"/>
-      </w:r>
-      <w:r>
-        <w:instrText xml:space="preserve"> REF _Ref436732840 \h </w:instrText>
-      </w:r>
-      <w:r>
-        <w:fldChar w:fldCharType="separate"/>
-      </w:r>
-      <w:r>
-        <w:t xml:space="preserve">Figure </w:t>
-      </w:r>
-      <w:r>
-        <w:rPr>
-          <w:noProof/>
-        </w:rPr>
-        <w:t>3</w:t>
-      </w:r>
-      <w:r>
-        <w:fldChar w:fldCharType="end"/>
-      </w:r>
-      <w:r>
-        <w:t xml:space="preserve">) will have a checkmark. Clicking on a subcategory </w:t>
-      </w:r>
-      <w:r>
-        <w:t>button</w:t>
-      </w:r>
-      <w:r>
-        <w:t xml:space="preserve"> causes the user interface to switch to the Cyber Framework Browser tab, with the “Subcategory” drop-down value set to the </w:t>
-      </w:r>
-      <w:r>
-        <w:t>button</w:t>
-      </w:r>
-      <w:r>
-        <w:t xml:space="preserve">’s subcategory, the “Category” drop-down value set to the category to which the subcategory belongs, and the “Framework core function” radio button selection set to the function to which the category belongs. For example, suppose a user were to click on the </w:t>
-      </w:r>
-      <w:r>
-        <w:t>button</w:t>
-      </w:r>
-      <w:r>
-        <w:t xml:space="preserve"> in </w:t>
-      </w:r>
-      <w:r>
-        <w:fldChar w:fldCharType="begin"/>
-      </w:r>
-      <w:r>
-        <w:instrText xml:space="preserve"> REF _Ref437527061 \h </w:instrText>
-      </w:r>
-      <w:r>
-        <w:fldChar w:fldCharType="separate"/>
-      </w:r>
-      <w:r>
-        <w:t xml:space="preserve">Figure </w:t>
-      </w:r>
-      <w:r>
-        <w:rPr>
-          <w:noProof/>
-        </w:rPr>
-        <w:t>14</w:t>
-      </w:r>
-      <w:r>
-        <w:fldChar w:fldCharType="end"/>
-      </w:r>
-      <w:r>
-        <w:t xml:space="preserve"> with label PR.AC-1. This would result in the user interface appearing as in </w:t>
-      </w:r>
-      <w:r>
-        <w:fldChar w:fldCharType="begin"/>
-      </w:r>
-      <w:r>
-        <w:instrText xml:space="preserve"> REF _Ref436732840 \h </w:instrText>
-      </w:r>
-      <w:r>
-        <w:fldChar w:fldCharType="separate"/>
-      </w:r>
-      <w:r>
-        <w:t xml:space="preserve">Figure </w:t>
-      </w:r>
-      <w:r>
-        <w:rPr>
-          <w:noProof/>
-        </w:rPr>
-        <w:t>3</w:t>
-      </w:r>
-      <w:r>
-        <w:fldChar w:fldCharType="end"/>
-      </w:r>
-      <w:r>
-        <w:t>.</w:t>
-      </w:r>
-      <w:r>
-        <w:rPr>
-          <w:rStyle w:val="FootnoteReference"/>
-        </w:rPr>
-        <w:footnoteReference w:id="5"/>
-      </w:r>
-    </w:p>
-    <w:p>
-      <w:r>
-        <w:t xml:space="preserve">The Profile shown in </w:t>
-      </w:r>
-      <w:r>
-        <w:fldChar w:fldCharType="begin"/>
-      </w:r>
-      <w:r>
-        <w:instrText xml:space="preserve"> REF _Ref437527061 \h </w:instrText>
-      </w:r>
-      <w:r>
-        <w:fldChar w:fldCharType="separate"/>
-      </w:r>
-      <w:r>
-        <w:t xml:space="preserve">Figure </w:t>
-      </w:r>
-      <w:r>
-        <w:rPr>
-          <w:noProof/>
-        </w:rPr>
-        <w:t>14</w:t>
-      </w:r>
-      <w:r>
-        <w:fldChar w:fldCharType="end"/>
-      </w:r>
-      <w:r>
-        <w:t xml:space="preserve"> contains all five subcategories of category PR.AC. If the “</w:t>
-      </w:r>
-      <w:r>
-        <w:t>Restrict controls to Framework Profile informative references</w:t>
-      </w:r>
-      <w:r>
-        <w:t>” box in the Security Control Editor tab is checked, then the Security Control Editor’s “Control family” and “Control” drop-down choices will be restricted to only those controls referenced by the subcategories of PR.AC.</w:t>
-      </w:r>
-    </w:p>
-    <w:p>
-      <w:r>
-        <w:t xml:space="preserve">The non-editable “XML representation” text field at the bottom of </w:t>
-      </w:r>
-      <w:r>
-        <w:fldChar w:fldCharType="begin"/>
-      </w:r>
-      <w:r>
-        <w:instrText xml:space="preserve"> REF _Ref437527061 \h </w:instrText>
-      </w:r>
-      <w:r>
-        <w:fldChar w:fldCharType="separate"/>
-      </w:r>
-      <w:r>
-        <w:t xml:space="preserve">Figure </w:t>
-      </w:r>
-      <w:r>
-        <w:rPr>
-          <w:noProof/>
-        </w:rPr>
-        <w:t>14</w:t>
-      </w:r>
-      <w:r>
-        <w:fldChar w:fldCharType="end"/>
-      </w:r>
-      <w:r>
-        <w:t xml:space="preserve"> </w:t>
-      </w:r>
-      <w:r>
-        <w:t xml:space="preserve">shows XML </w:t>
-      </w:r>
-      <w:r>
-        <w:t>updated</w:t>
-      </w:r>
-      <w:r>
-        <w:t xml:space="preserve"> on the fly based on</w:t>
-      </w:r>
-      <w:r>
-        <w:t xml:space="preserve"> which subcategory checkboxes are checked. As with the XML generated in the Security Control Editor tab, this XML can be copy-pasted into a third-party authoring application.</w:t>
-      </w:r>
-    </w:p>
-    <w:p>
-      <w:pPr>
-        <w:pStyle w:val="Heading1"/>
-      </w:pPr>
-      <w:bookmarkStart w:id="55" w:name="_Ref445459924"/>
-      <w:bookmarkStart w:id="56" w:name="_Toc448224389"/>
-      <w:bookmarkStart w:id="57" w:name="_Ref431395618"/>
-      <w:bookmarkStart w:id="58" w:name="_Ref436666397"/>
-      <w:bookmarkEnd w:id="52"/>
       <w:r>
         <w:lastRenderedPageBreak/>
         <w:t>Bringing it A</w:t>
@@ -8984,8 +9027,8 @@
       <w:r>
         <w:t>ll Together</w:t>
       </w:r>
-      <w:bookmarkEnd w:id="55"/>
-      <w:bookmarkEnd w:id="56"/>
+      <w:bookmarkEnd w:id="57"/>
+      <w:bookmarkEnd w:id="58"/>
     </w:p>
     <w:p>
       <w:r>
@@ -9371,8 +9414,8 @@
       <w:pPr>
         <w:pStyle w:val="Caption"/>
       </w:pPr>
-      <w:bookmarkStart w:id="59" w:name="_Ref448228555"/>
-      <w:bookmarkStart w:id="60" w:name="_Toc448224248"/>
+      <w:bookmarkStart w:id="61" w:name="_Ref448228555"/>
+      <w:bookmarkStart w:id="62" w:name="_Toc448224248"/>
       <w:r>
         <w:t xml:space="preserve">Figure </w:t>
       </w:r>
@@ -9384,7 +9427,7 @@
           <w:t>15</w:t>
         </w:r>
       </w:fldSimple>
-      <w:bookmarkEnd w:id="59"/>
+      <w:bookmarkEnd w:id="61"/>
       <w:r>
         <w:t xml:space="preserve">. Workflow </w:t>
       </w:r>
@@ -9400,7 +9443,7 @@
       <w:r>
         <w:t>.</w:t>
       </w:r>
-      <w:bookmarkEnd w:id="60"/>
+      <w:bookmarkEnd w:id="62"/>
     </w:p>
     <w:p>
       <w:r>
@@ -9806,8 +9849,8 @@
       <w:pPr>
         <w:pStyle w:val="Caption"/>
       </w:pPr>
-      <w:bookmarkStart w:id="61" w:name="_Ref445194199"/>
-      <w:bookmarkStart w:id="62" w:name="_Toc448224249"/>
+      <w:bookmarkStart w:id="63" w:name="_Ref445194199"/>
+      <w:bookmarkStart w:id="64" w:name="_Toc448224249"/>
       <w:r>
         <w:t xml:space="preserve">Figure </w:t>
       </w:r>
@@ -9819,11 +9862,11 @@
           <w:t>16</w:t>
         </w:r>
       </w:fldSimple>
-      <w:bookmarkEnd w:id="61"/>
+      <w:bookmarkEnd w:id="63"/>
       <w:r>
         <w:t>. Control families referenced by PR.AC subcategories.</w:t>
       </w:r>
-      <w:bookmarkEnd w:id="62"/>
+      <w:bookmarkEnd w:id="64"/>
     </w:p>
     <w:p>
       <w:pPr>
@@ -9889,8 +9932,8 @@
       <w:pPr>
         <w:pStyle w:val="Caption"/>
       </w:pPr>
-      <w:bookmarkStart w:id="63" w:name="_Ref445219615"/>
-      <w:bookmarkStart w:id="64" w:name="_Toc448224250"/>
+      <w:bookmarkStart w:id="65" w:name="_Ref445219615"/>
+      <w:bookmarkStart w:id="66" w:name="_Toc448224250"/>
       <w:r>
         <w:t xml:space="preserve">Figure </w:t>
       </w:r>
@@ -9902,11 +9945,11 @@
           <w:t>17</w:t>
         </w:r>
       </w:fldSimple>
-      <w:bookmarkEnd w:id="63"/>
+      <w:bookmarkEnd w:id="65"/>
       <w:r>
         <w:t>. Controls belonging to Access Control family that are referenced by PR.AC subcategories.</w:t>
       </w:r>
-      <w:bookmarkEnd w:id="64"/>
+      <w:bookmarkEnd w:id="66"/>
     </w:p>
     <w:p>
       <w:pPr>
@@ -9969,8 +10012,8 @@
       <w:pPr>
         <w:pStyle w:val="Caption"/>
       </w:pPr>
-      <w:bookmarkStart w:id="65" w:name="_Ref445287740"/>
-      <w:bookmarkStart w:id="66" w:name="_Toc448224251"/>
+      <w:bookmarkStart w:id="67" w:name="_Ref445287740"/>
+      <w:bookmarkStart w:id="68" w:name="_Toc448224251"/>
       <w:r>
         <w:t xml:space="preserve">Figure </w:t>
       </w:r>
@@ -9982,7 +10025,7 @@
           <w:t>18</w:t>
         </w:r>
       </w:fldSimple>
-      <w:bookmarkEnd w:id="65"/>
+      <w:bookmarkEnd w:id="67"/>
       <w:r>
         <w:t xml:space="preserve">. </w:t>
       </w:r>
@@ -9995,7 +10038,7 @@
       <w:r>
         <w:t>.</w:t>
       </w:r>
-      <w:bookmarkEnd w:id="66"/>
+      <w:bookmarkEnd w:id="68"/>
     </w:p>
     <w:p>
       <w:r>
@@ -10235,8 +10278,8 @@
       <w:pPr>
         <w:pStyle w:val="Caption"/>
       </w:pPr>
-      <w:bookmarkStart w:id="67" w:name="_Ref445375598"/>
-      <w:bookmarkStart w:id="68" w:name="_Toc448224252"/>
+      <w:bookmarkStart w:id="69" w:name="_Ref445375598"/>
+      <w:bookmarkStart w:id="70" w:name="_Toc448224252"/>
       <w:r>
         <w:t xml:space="preserve">Figure </w:t>
       </w:r>
@@ -10248,11 +10291,11 @@
           <w:t>19</w:t>
         </w:r>
       </w:fldSimple>
-      <w:bookmarkEnd w:id="67"/>
+      <w:bookmarkEnd w:id="69"/>
       <w:r>
         <w:t>. NIST SP 800-53 database: AC-2 summary.</w:t>
       </w:r>
-      <w:bookmarkEnd w:id="68"/>
+      <w:bookmarkEnd w:id="70"/>
     </w:p>
     <w:p>
       <w:pPr>
@@ -10315,8 +10358,8 @@
       <w:pPr>
         <w:pStyle w:val="Caption"/>
       </w:pPr>
-      <w:bookmarkStart w:id="69" w:name="_Ref445377537"/>
-      <w:bookmarkStart w:id="70" w:name="_Toc448224253"/>
+      <w:bookmarkStart w:id="71" w:name="_Ref445377537"/>
+      <w:bookmarkStart w:id="72" w:name="_Toc448224253"/>
       <w:r>
         <w:t xml:space="preserve">Figure </w:t>
       </w:r>
@@ -10328,11 +10371,11 @@
           <w:t>20</w:t>
         </w:r>
       </w:fldSimple>
-      <w:bookmarkEnd w:id="69"/>
+      <w:bookmarkEnd w:id="71"/>
       <w:r>
         <w:t>. NIST SP 800-53 database: AC-2 description.</w:t>
       </w:r>
-      <w:bookmarkEnd w:id="70"/>
+      <w:bookmarkEnd w:id="72"/>
     </w:p>
     <w:p>
       <w:pPr>
@@ -10394,8 +10437,8 @@
       <w:pPr>
         <w:pStyle w:val="Caption"/>
       </w:pPr>
-      <w:bookmarkStart w:id="71" w:name="_Ref445391630"/>
-      <w:bookmarkStart w:id="72" w:name="_Toc448224254"/>
+      <w:bookmarkStart w:id="73" w:name="_Ref445391630"/>
+      <w:bookmarkStart w:id="74" w:name="_Toc448224254"/>
       <w:r>
         <w:t xml:space="preserve">Figure </w:t>
       </w:r>
@@ -10407,11 +10450,11 @@
           <w:t>21</w:t>
         </w:r>
       </w:fldSimple>
-      <w:bookmarkEnd w:id="71"/>
+      <w:bookmarkEnd w:id="73"/>
       <w:r>
         <w:t>. NIST SP 800-82 ICS Overlay definition: AC-2.</w:t>
       </w:r>
-      <w:bookmarkEnd w:id="72"/>
+      <w:bookmarkEnd w:id="74"/>
     </w:p>
     <w:p>
       <w:r>
@@ -10671,13 +10714,13 @@
       <w:pPr>
         <w:pStyle w:val="Heading1"/>
       </w:pPr>
-      <w:bookmarkStart w:id="73" w:name="_Ref445460118"/>
-      <w:bookmarkStart w:id="74" w:name="_Toc448224390"/>
+      <w:bookmarkStart w:id="75" w:name="_Ref445460118"/>
+      <w:bookmarkStart w:id="76" w:name="_Toc448224390"/>
       <w:r>
         <w:t>XML Formats</w:t>
       </w:r>
-      <w:bookmarkEnd w:id="73"/>
-      <w:bookmarkEnd w:id="74"/>
+      <w:bookmarkEnd w:id="75"/>
+      <w:bookmarkEnd w:id="76"/>
     </w:p>
     <w:p>
       <w:r>
@@ -10714,7 +10757,7 @@
         <w:rPr>
           <w:rStyle w:val="FootnoteReference"/>
         </w:rPr>
-        <w:footnoteReference w:id="6"/>
+        <w:footnoteReference w:id="7"/>
       </w:r>
       <w:r>
         <w:t xml:space="preserve"> The tailored security control XML format</w:t>
@@ -10774,8 +10817,8 @@
         <w:t>. The XML data produced represents not only all changes to the NIST SP 800-53 IA-3 baseline, but also the rationale explaining why the baseline was changed and ICS-specific supplemental guidance for the control and two of its enhancements.</w:t>
       </w:r>
     </w:p>
-    <w:bookmarkEnd w:id="57"/>
-    <w:bookmarkEnd w:id="58"/>
+    <w:bookmarkEnd w:id="59"/>
+    <w:bookmarkEnd w:id="60"/>
     <w:p>
       <w:r>
         <w:t>Neither of these</w:t>
@@ -10939,13 +10982,13 @@
       <w:pPr>
         <w:pStyle w:val="Heading1"/>
       </w:pPr>
-      <w:bookmarkStart w:id="75" w:name="_Ref447287929"/>
-      <w:bookmarkStart w:id="76" w:name="_Toc448224391"/>
+      <w:bookmarkStart w:id="77" w:name="_Ref447287929"/>
+      <w:bookmarkStart w:id="78" w:name="_Toc448224391"/>
       <w:r>
         <w:t>Concluding Remarks</w:t>
       </w:r>
-      <w:bookmarkEnd w:id="75"/>
-      <w:bookmarkEnd w:id="76"/>
+      <w:bookmarkEnd w:id="77"/>
+      <w:bookmarkEnd w:id="78"/>
     </w:p>
     <w:p>
       <w:r>
@@ -11188,8 +11231,6 @@
       <w:r>
         <w:t>,</w:t>
       </w:r>
-      <w:bookmarkStart w:id="77" w:name="_GoBack"/>
-      <w:bookmarkEnd w:id="77"/>
       <w:r>
         <w:t xml:space="preserve"> and </w:t>
       </w:r>
@@ -11209,7 +11250,7 @@
         <w:rPr>
           <w:rStyle w:val="FootnoteReference"/>
         </w:rPr>
-        <w:footnoteReference w:id="7"/>
+        <w:footnoteReference w:id="8"/>
       </w:r>
       <w:r>
         <w:t xml:space="preserve"> </w:t>
@@ -11296,12 +11337,12 @@
           <w:numId w:val="0"/>
         </w:numPr>
       </w:pPr>
-      <w:bookmarkStart w:id="78" w:name="_Toc448224392"/>
+      <w:bookmarkStart w:id="79" w:name="_Toc448224392"/>
       <w:r>
         <w:lastRenderedPageBreak/>
         <w:t>References</w:t>
       </w:r>
-      <w:bookmarkEnd w:id="78"/>
+      <w:bookmarkEnd w:id="79"/>
     </w:p>
     <w:p>
       <w:pPr>
@@ -11573,7 +11614,7 @@
           <w:rPr>
             <w:noProof/>
           </w:rPr>
-          <w:t>20</w:t>
+          <w:t>17</w:t>
         </w:r>
         <w:r>
           <w:rPr>
@@ -11626,7 +11667,40 @@
         <w:footnoteRef/>
       </w:r>
       <w:r>
-        <w:t xml:space="preserve"> By instructing the Internet browser to display the NIST SP 800-53 online database resource in a new tab, Baseline Tailor prevents loss of the current user interface state.</w:t>
+        <w:t xml:space="preserve"> </w:t>
+      </w:r>
+      <w:r>
+        <w:t>For example, Baseline Tailor runs well</w:t>
+      </w:r>
+      <w:r>
+        <w:t xml:space="preserve"> </w:t>
+      </w:r>
+      <w:r>
+        <w:t>with</w:t>
+      </w:r>
+      <w:r>
+        <w:t xml:space="preserve"> </w:t>
+      </w:r>
+      <w:r>
+        <w:t>Chrome version 49 and</w:t>
+      </w:r>
+      <w:r>
+        <w:t xml:space="preserve"> </w:t>
+      </w:r>
+      <w:r>
+        <w:t xml:space="preserve">with </w:t>
+      </w:r>
+      <w:r>
+        <w:t>Firefox version</w:t>
+      </w:r>
+      <w:r>
+        <w:t xml:space="preserve"> 45</w:t>
+      </w:r>
+      <w:r>
+        <w:t xml:space="preserve"> on a computer running Windows 7</w:t>
+      </w:r>
+      <w:r>
+        <w:t>.</w:t>
       </w:r>
     </w:p>
   </w:footnote>
@@ -11642,7 +11716,7 @@
         <w:footnoteRef/>
       </w:r>
       <w:r>
-        <w:t xml:space="preserve"> This button appears only if the NIST SP 800-82 overlay box in the preferences dialog is checked.</w:t>
+        <w:t xml:space="preserve"> By instructing the Internet browser to display the NIST SP 800-53 online database resource in a new tab, Baseline Tailor prevents loss of the current user interface state.</w:t>
       </w:r>
     </w:p>
   </w:footnote>
@@ -11658,7 +11732,7 @@
         <w:footnoteRef/>
       </w:r>
       <w:r>
-        <w:t xml:space="preserve"> This button appears only if the Security Control Editor tab box in the preferences dialog is checked.</w:t>
+        <w:t xml:space="preserve"> This button appears only if the NIST SP 800-82 overlay box in the preferences dialog is checked.</w:t>
       </w:r>
     </w:p>
   </w:footnote>
@@ -11674,7 +11748,7 @@
         <w:footnoteRef/>
       </w:r>
       <w:r>
-        <w:t xml:space="preserve"> This workflow is a suggestion only and does not preclude other possibilities.</w:t>
+        <w:t xml:space="preserve"> This button appears only if the Security Control Editor tab box in the preferences dialog is checked.</w:t>
       </w:r>
     </w:p>
   </w:footnote>
@@ -11690,7 +11764,7 @@
         <w:footnoteRef/>
       </w:r>
       <w:r>
-        <w:t xml:space="preserve"> Except that, instead of an “Add to Profile” button appearing below the PR.AC-1 description, there would be a “Remove from Profile” button.</w:t>
+        <w:t xml:space="preserve"> This workflow is a suggestion only and does not preclude other possibilities.</w:t>
       </w:r>
     </w:p>
   </w:footnote>
@@ -11706,11 +11780,27 @@
         <w:footnoteRef/>
       </w:r>
       <w:r>
-        <w:t xml:space="preserve"> A future version of Baseline Tailor may support a more information-rich Framework Profile XML format. Such a format might include, for example, guidance for subcategories in the Profile.</w:t>
+        <w:t xml:space="preserve"> Except that, instead of an “Add to Profile” button appearing below the PR.AC-1 description, there would be a “Remove from Profile” button.</w:t>
       </w:r>
     </w:p>
   </w:footnote>
   <w:footnote w:id="7">
+    <w:p>
+      <w:pPr>
+        <w:pStyle w:val="FootnoteText"/>
+      </w:pPr>
+      <w:r>
+        <w:rPr>
+          <w:rStyle w:val="FootnoteReference"/>
+        </w:rPr>
+        <w:footnoteRef/>
+      </w:r>
+      <w:r>
+        <w:t xml:space="preserve"> A future version of Baseline Tailor may support a more information-rich Framework Profile XML format. Such a format might include, for example, guidance for subcategories in the Profile.</w:t>
+      </w:r>
+    </w:p>
+  </w:footnote>
+  <w:footnote w:id="8">
     <w:p>
       <w:pPr>
         <w:pStyle w:val="FootnoteText"/>
@@ -16067,7 +16157,7 @@
 </file>
 
 <file path=customXml/itemProps2.xml><?xml version="1.0" encoding="utf-8"?>
-<ds:datastoreItem xmlns:ds="http://schemas.openxmlformats.org/officeDocument/2006/customXml" ds:itemID="{320D593D-7D0A-4797-AEB1-263CE3026A77}">
+<ds:datastoreItem xmlns:ds="http://schemas.openxmlformats.org/officeDocument/2006/customXml" ds:itemID="{06293BE9-560B-4A3B-94DD-AA5B056BFE55}">
   <ds:schemaRefs>
     <ds:schemaRef ds:uri="http://schemas.openxmlformats.org/officeDocument/2006/bibliography"/>
   </ds:schemaRefs>

</xml_diff>

<commit_message>
deleted newline before closing paren
</commit_message>
<xml_diff>
--- a/bt/doc/UserGuide.docx
+++ b/bt/doc/UserGuide.docx
@@ -1006,11 +1006,21 @@
       <w:r>
         <w:t xml:space="preserve"> </w:t>
       </w:r>
-      <w:fldSimple w:instr=" DOCPROPERTY  &quot;Landing Page&quot;  \* MERGEFORMAT ">
-        <w:r>
-          <w:t>http://www.nist.gov/el/msid/baselinetailor.cfm</w:t>
-        </w:r>
-      </w:fldSimple>
+      <w:r>
+        <w:fldChar w:fldCharType="begin"/>
+      </w:r>
+      <w:r>
+        <w:instrText xml:space="preserve"> DOCPROPERTY  "Landing Page"  \* MERGEFORMAT </w:instrText>
+      </w:r>
+      <w:r>
+        <w:fldChar w:fldCharType="separate"/>
+      </w:r>
+      <w:r>
+        <w:t>http://www.nist.gov/el/msid/baselinetailor.cfm</w:t>
+      </w:r>
+      <w:r>
+        <w:fldChar w:fldCharType="end"/>
+      </w:r>
       <w:r>
         <w:t xml:space="preserve">. </w:t>
       </w:r>
@@ -1064,11 +1074,24 @@
       <w:r>
         <w:t xml:space="preserve"> and the latest published NIST Cybersecurity Framework or Special Publication SP 800-53 Revision 4, please defer to the official published documents posted on </w:t>
       </w:r>
-      <w:fldSimple w:instr=" DOCPROPERTY  CSRC  \* MERGEFORMAT ">
-        <w:r>
-          <w:t>http://csrc.nist.gov</w:t>
-        </w:r>
-      </w:fldSimple>
+      <w:r>
+        <w:fldChar w:fldCharType="begin"/>
+      </w:r>
+      <w:r>
+        <w:instrText xml:space="preserve"> DOCPROPERTY  CSR</w:instrText>
+      </w:r>
+      <w:r>
+        <w:instrText xml:space="preserve">C  \* MERGEFORMAT </w:instrText>
+      </w:r>
+      <w:r>
+        <w:fldChar w:fldCharType="separate"/>
+      </w:r>
+      <w:r>
+        <w:t>http://csrc.nist.gov</w:t>
+      </w:r>
+      <w:r>
+        <w:fldChar w:fldCharType="end"/>
+      </w:r>
       <w:r>
         <w:t>.</w:t>
       </w:r>
@@ -1172,9 +1195,9 @@
         <w:t xml:space="preserve"> in deploying Baseline Tailor.</w:t>
       </w:r>
     </w:p>
-    <w:bookmarkStart w:id="10" w:name="_Toc448321943" w:displacedByCustomXml="next"/>
+    <w:bookmarkStart w:id="10" w:name="_Toc447097797" w:displacedByCustomXml="next"/>
     <w:bookmarkStart w:id="11" w:name="_Toc448224380" w:displacedByCustomXml="next"/>
-    <w:bookmarkStart w:id="12" w:name="_Toc447097797" w:displacedByCustomXml="next"/>
+    <w:bookmarkStart w:id="12" w:name="_Toc448321943" w:displacedByCustomXml="next"/>
     <w:sdt>
       <w:sdtPr>
         <w:id w:val="-908464738"/>
@@ -1206,8 +1229,8 @@
           <w:r>
             <w:t>Table of Contents</w:t>
           </w:r>
+          <w:bookmarkEnd w:id="12"/>
           <w:bookmarkEnd w:id="11"/>
-          <w:bookmarkEnd w:id="10"/>
           <w:r>
             <w:fldChar w:fldCharType="begin"/>
           </w:r>
@@ -1217,7 +1240,7 @@
           <w:r>
             <w:fldChar w:fldCharType="separate"/>
           </w:r>
-          <w:bookmarkEnd w:id="12"/>
+          <w:bookmarkEnd w:id="10"/>
         </w:p>
         <w:p>
           <w:pPr>
@@ -3733,12 +3756,7 @@
       <w:bookmarkStart w:id="17" w:name="_Toc448321945"/>
       <w:r>
         <w:lastRenderedPageBreak/>
-        <w:t>Intr</w:t>
-      </w:r>
-      <w:bookmarkStart w:id="18" w:name="_GoBack"/>
-      <w:bookmarkEnd w:id="18"/>
-      <w:r>
-        <w:t>oduction</w:t>
+        <w:t>Introduction</w:t>
       </w:r>
       <w:bookmarkEnd w:id="16"/>
       <w:bookmarkEnd w:id="17"/>
@@ -4437,14 +4455,23 @@
       <w:r>
         <w:t>(</w:t>
       </w:r>
-      <w:r>
-        <w:t xml:space="preserve"> </w:t>
-      </w:r>
-      <w:fldSimple w:instr=" DOCPROPERTY  CSRC  \* MERGEFORMAT ">
-        <w:r>
-          <w:t>http://csrc.nist.gov</w:t>
-        </w:r>
-      </w:fldSimple>
+      <w:bookmarkStart w:id="18" w:name="_GoBack"/>
+      <w:bookmarkEnd w:id="18"/>
+      <w:r>
+        <w:fldChar w:fldCharType="begin"/>
+      </w:r>
+      <w:r>
+        <w:instrText xml:space="preserve"> DOCPROPERTY  CSRC  \* MERGEFORMAT </w:instrText>
+      </w:r>
+      <w:r>
+        <w:fldChar w:fldCharType="separate"/>
+      </w:r>
+      <w:r>
+        <w:t>http://csrc.nist.gov</w:t>
+      </w:r>
+      <w:r>
+        <w:fldChar w:fldCharType="end"/>
+      </w:r>
       <w:r>
         <w:t>).</w:t>
       </w:r>
@@ -5309,11 +5336,21 @@
       <w:r>
         <w:t xml:space="preserve">Baseline Tailor online at </w:t>
       </w:r>
-      <w:fldSimple w:instr=" DOCPROPERTY  BT  \* MERGEFORMAT ">
-        <w:r>
-          <w:t>https://pages.nist.gov/sctools/bt.xml</w:t>
-        </w:r>
-      </w:fldSimple>
+      <w:r>
+        <w:fldChar w:fldCharType="begin"/>
+      </w:r>
+      <w:r>
+        <w:instrText xml:space="preserve"> DOCPROPERTY  BT  \* MERGEFORMAT </w:instrText>
+      </w:r>
+      <w:r>
+        <w:fldChar w:fldCharType="separate"/>
+      </w:r>
+      <w:r>
+        <w:t>https://pages.nist.gov/sctools/bt.xml</w:t>
+      </w:r>
+      <w:r>
+        <w:fldChar w:fldCharType="end"/>
+      </w:r>
       <w:r>
         <w:t xml:space="preserve">. </w:t>
       </w:r>
@@ -5335,11 +5372,21 @@
       <w:r>
         <w:t xml:space="preserve">from </w:t>
       </w:r>
-      <w:fldSimple w:instr=" DOCPROPERTY  &quot;Landing Page&quot;  \* MERGEFORMAT ">
-        <w:r>
-          <w:t>http://www.nist.gov/el/msid/baselinetailor.cfm</w:t>
-        </w:r>
-      </w:fldSimple>
+      <w:r>
+        <w:fldChar w:fldCharType="begin"/>
+      </w:r>
+      <w:r>
+        <w:instrText xml:space="preserve"> DOCPROPERTY  "Landing Page"  \* MERGEFORMAT </w:instrText>
+      </w:r>
+      <w:r>
+        <w:fldChar w:fldCharType="separate"/>
+      </w:r>
+      <w:r>
+        <w:t>http://www.nist.gov/el/msid/baselinetailor.cfm</w:t>
+      </w:r>
+      <w:r>
+        <w:fldChar w:fldCharType="end"/>
+      </w:r>
       <w:r>
         <w:t>,</w:t>
       </w:r>
@@ -5518,11 +5565,21 @@
       <w:r>
         <w:t xml:space="preserve">The source code for Baseline Tailor is publicly available at </w:t>
       </w:r>
-      <w:fldSimple w:instr=" DOCPROPERTY  &quot;Source Code&quot;  \* MERGEFORMAT ">
-        <w:r>
-          <w:t>https://github.com/usnistgov/sctools</w:t>
-        </w:r>
-      </w:fldSimple>
+      <w:r>
+        <w:fldChar w:fldCharType="begin"/>
+      </w:r>
+      <w:r>
+        <w:instrText xml:space="preserve"> DOCPROPERTY  "Source Code"  \* MERGEFORMAT </w:instrText>
+      </w:r>
+      <w:r>
+        <w:fldChar w:fldCharType="separate"/>
+      </w:r>
+      <w:r>
+        <w:t>https://github.com/usnistgov/sctools</w:t>
+      </w:r>
+      <w:r>
+        <w:fldChar w:fldCharType="end"/>
+      </w:r>
       <w:r>
         <w:t>.</w:t>
       </w:r>
@@ -5787,14 +5844,27 @@
       <w:r>
         <w:t xml:space="preserve">Figure </w:t>
       </w:r>
-      <w:fldSimple w:instr=" SEQ Figure \* ARABIC ">
-        <w:r>
-          <w:rPr>
-            <w:noProof/>
-          </w:rPr>
-          <w:t>1</w:t>
-        </w:r>
-      </w:fldSimple>
+      <w:r>
+        <w:fldChar w:fldCharType="begin"/>
+      </w:r>
+      <w:r>
+        <w:instrText xml:space="preserve"> SEQ Figure \* ARABIC </w:instrText>
+      </w:r>
+      <w:r>
+        <w:fldChar w:fldCharType="separate"/>
+      </w:r>
+      <w:r>
+        <w:rPr>
+          <w:noProof/>
+        </w:rPr>
+        <w:t>1</w:t>
+      </w:r>
+      <w:r>
+        <w:rPr>
+          <w:noProof/>
+        </w:rPr>
+        <w:fldChar w:fldCharType="end"/>
+      </w:r>
       <w:bookmarkEnd w:id="23"/>
       <w:r>
         <w:t xml:space="preserve">. Preferences </w:t>
@@ -5809,13 +5879,7 @@
     </w:p>
     <w:p>
       <w:r>
-        <w:t xml:space="preserve">The following subsections describe the four Baseline Tailor user interface tabs in detail, using as an </w:t>
-      </w:r>
-      <w:r>
-        <w:t xml:space="preserve">extended </w:t>
-      </w:r>
-      <w:r>
-        <w:t xml:space="preserve">example the tailoring of security control IA-3 (Device Identification and Authentication) from the Identification and Authentication control family. IA-3 pertains to identifying and authenticating devices prior to connecting to them. In the example, IA-3 is </w:t>
+        <w:t xml:space="preserve">The following subsections describe the four Baseline Tailor user interface tabs in detail, using as an extended example the tailoring of security control IA-3 (Device Identification and Authentication) from the Identification and Authentication control family. IA-3 pertains to identifying and authenticating devices prior to connecting to them. In the example, IA-3 is </w:t>
       </w:r>
       <w:r>
         <w:lastRenderedPageBreak/>
@@ -5887,14 +5951,27 @@
       <w:r>
         <w:t xml:space="preserve">Figure </w:t>
       </w:r>
-      <w:fldSimple w:instr=" SEQ Figure \* ARABIC ">
-        <w:r>
-          <w:rPr>
-            <w:noProof/>
-          </w:rPr>
-          <w:t>2</w:t>
-        </w:r>
-      </w:fldSimple>
+      <w:r>
+        <w:fldChar w:fldCharType="begin"/>
+      </w:r>
+      <w:r>
+        <w:instrText xml:space="preserve"> SEQ Figure \* ARABIC </w:instrText>
+      </w:r>
+      <w:r>
+        <w:fldChar w:fldCharType="separate"/>
+      </w:r>
+      <w:r>
+        <w:rPr>
+          <w:noProof/>
+        </w:rPr>
+        <w:t>2</w:t>
+      </w:r>
+      <w:r>
+        <w:rPr>
+          <w:noProof/>
+        </w:rPr>
+        <w:fldChar w:fldCharType="end"/>
+      </w:r>
       <w:bookmarkEnd w:id="25"/>
       <w:r>
         <w:rPr>
@@ -5909,13 +5986,13 @@
         <w:pStyle w:val="Heading2"/>
       </w:pPr>
       <w:bookmarkStart w:id="27" w:name="_Ref444074399"/>
-      <w:bookmarkStart w:id="28" w:name="_Ref428958089"/>
-      <w:bookmarkStart w:id="29" w:name="_Toc448321948"/>
+      <w:bookmarkStart w:id="28" w:name="_Toc448321948"/>
+      <w:bookmarkStart w:id="29" w:name="_Ref428958089"/>
       <w:r>
         <w:t>Cybersecurity Framework Browser</w:t>
       </w:r>
       <w:bookmarkEnd w:id="27"/>
-      <w:bookmarkEnd w:id="29"/>
+      <w:bookmarkEnd w:id="28"/>
     </w:p>
     <w:p>
       <w:r>
@@ -6241,14 +6318,27 @@
       <w:r>
         <w:t xml:space="preserve">Figure </w:t>
       </w:r>
-      <w:fldSimple w:instr=" SEQ Figure \* ARABIC ">
-        <w:r>
-          <w:rPr>
-            <w:noProof/>
-          </w:rPr>
-          <w:t>3</w:t>
-        </w:r>
-      </w:fldSimple>
+      <w:r>
+        <w:fldChar w:fldCharType="begin"/>
+      </w:r>
+      <w:r>
+        <w:instrText xml:space="preserve"> SEQ Figure \* ARABIC </w:instrText>
+      </w:r>
+      <w:r>
+        <w:fldChar w:fldCharType="separate"/>
+      </w:r>
+      <w:r>
+        <w:rPr>
+          <w:noProof/>
+        </w:rPr>
+        <w:t>3</w:t>
+      </w:r>
+      <w:r>
+        <w:rPr>
+          <w:noProof/>
+        </w:rPr>
+        <w:fldChar w:fldCharType="end"/>
+      </w:r>
       <w:bookmarkEnd w:id="30"/>
       <w:r>
         <w:t>. Cyber Framework Browser tab.</w:t>
@@ -6451,7 +6541,7 @@
       <w:r>
         <w:t>Security Control Editor</w:t>
       </w:r>
-      <w:bookmarkEnd w:id="28"/>
+      <w:bookmarkEnd w:id="29"/>
       <w:bookmarkEnd w:id="32"/>
       <w:bookmarkEnd w:id="33"/>
     </w:p>
@@ -6750,13 +6840,7 @@
         <w:t xml:space="preserve">workflow </w:t>
       </w:r>
       <w:r>
-        <w:t xml:space="preserve">of how </w:t>
-      </w:r>
-      <w:r>
-        <w:t xml:space="preserve">one might use </w:t>
-      </w:r>
-      <w:r>
-        <w:t>the Security Control Editor</w:t>
+        <w:t>of how one might use the Security Control Editor</w:t>
       </w:r>
       <w:r>
         <w:t>.</w:t>
@@ -6884,14 +6968,30 @@
       <w:r>
         <w:t xml:space="preserve">Figure </w:t>
       </w:r>
-      <w:fldSimple w:instr=" SEQ Figure \* ARABIC ">
-        <w:r>
-          <w:rPr>
-            <w:noProof/>
-          </w:rPr>
-          <w:t>4</w:t>
-        </w:r>
-      </w:fldSimple>
+      <w:r>
+        <w:fldChar w:fldCharType="begin"/>
+      </w:r>
+      <w:r>
+        <w:instrText xml:space="preserve"> SEQ Figur</w:instrText>
+      </w:r>
+      <w:r>
+        <w:instrText xml:space="preserve">e \* ARABIC </w:instrText>
+      </w:r>
+      <w:r>
+        <w:fldChar w:fldCharType="separate"/>
+      </w:r>
+      <w:r>
+        <w:rPr>
+          <w:noProof/>
+        </w:rPr>
+        <w:t>4</w:t>
+      </w:r>
+      <w:r>
+        <w:rPr>
+          <w:noProof/>
+        </w:rPr>
+        <w:fldChar w:fldCharType="end"/>
+      </w:r>
       <w:bookmarkEnd w:id="34"/>
       <w:r>
         <w:t xml:space="preserve">. </w:t>
@@ -7116,27 +7216,14 @@
       <w:r>
         <w:t xml:space="preserve">Figure </w:t>
       </w:r>
-      <w:r>
-        <w:fldChar w:fldCharType="begin"/>
-      </w:r>
-      <w:r>
-        <w:instrText xml:space="preserve"> SEQ Figure \* ARABIC </w:instrText>
-      </w:r>
-      <w:r>
-        <w:fldChar w:fldCharType="separate"/>
-      </w:r>
-      <w:r>
-        <w:rPr>
-          <w:noProof/>
-        </w:rPr>
-        <w:t>5</w:t>
-      </w:r>
-      <w:r>
-        <w:rPr>
-          <w:noProof/>
-        </w:rPr>
-        <w:fldChar w:fldCharType="end"/>
-      </w:r>
+      <w:fldSimple w:instr=" SEQ Figure \* ARABIC ">
+        <w:r>
+          <w:rPr>
+            <w:noProof/>
+          </w:rPr>
+          <w:t>5</w:t>
+        </w:r>
+      </w:fldSimple>
       <w:bookmarkEnd w:id="36"/>
       <w:r>
         <w:t>. Security control IA-3.</w:t>
@@ -7744,14 +7831,27 @@
       <w:r>
         <w:t xml:space="preserve">Figure </w:t>
       </w:r>
-      <w:fldSimple w:instr=" SEQ Figure \* ARABIC ">
-        <w:r>
-          <w:rPr>
-            <w:noProof/>
-          </w:rPr>
-          <w:t>6</w:t>
-        </w:r>
-      </w:fldSimple>
+      <w:r>
+        <w:fldChar w:fldCharType="begin"/>
+      </w:r>
+      <w:r>
+        <w:instrText xml:space="preserve"> SEQ Figure \* ARABIC </w:instrText>
+      </w:r>
+      <w:r>
+        <w:fldChar w:fldCharType="separate"/>
+      </w:r>
+      <w:r>
+        <w:rPr>
+          <w:noProof/>
+        </w:rPr>
+        <w:t>6</w:t>
+      </w:r>
+      <w:r>
+        <w:rPr>
+          <w:noProof/>
+        </w:rPr>
+        <w:fldChar w:fldCharType="end"/>
+      </w:r>
       <w:bookmarkEnd w:id="38"/>
       <w:r>
         <w:t xml:space="preserve">. </w:t>
@@ -7823,14 +7923,27 @@
       <w:r>
         <w:t xml:space="preserve">Figure </w:t>
       </w:r>
-      <w:fldSimple w:instr=" SEQ Figure \* ARABIC ">
-        <w:r>
-          <w:rPr>
-            <w:noProof/>
-          </w:rPr>
-          <w:t>7</w:t>
-        </w:r>
-      </w:fldSimple>
+      <w:r>
+        <w:fldChar w:fldCharType="begin"/>
+      </w:r>
+      <w:r>
+        <w:instrText xml:space="preserve"> SEQ Figure \* ARABIC </w:instrText>
+      </w:r>
+      <w:r>
+        <w:fldChar w:fldCharType="separate"/>
+      </w:r>
+      <w:r>
+        <w:rPr>
+          <w:noProof/>
+        </w:rPr>
+        <w:t>7</w:t>
+      </w:r>
+      <w:r>
+        <w:rPr>
+          <w:noProof/>
+        </w:rPr>
+        <w:fldChar w:fldCharType="end"/>
+      </w:r>
       <w:bookmarkEnd w:id="40"/>
       <w:r>
         <w:t>. Violation of cross-reference constraint.</w:t>
@@ -7899,14 +8012,27 @@
       <w:r>
         <w:t xml:space="preserve">Figure </w:t>
       </w:r>
-      <w:fldSimple w:instr=" SEQ Figure \* ARABIC ">
-        <w:r>
-          <w:rPr>
-            <w:noProof/>
-          </w:rPr>
-          <w:t>8</w:t>
-        </w:r>
-      </w:fldSimple>
+      <w:r>
+        <w:fldChar w:fldCharType="begin"/>
+      </w:r>
+      <w:r>
+        <w:instrText xml:space="preserve"> SEQ Figure \* ARABIC </w:instrText>
+      </w:r>
+      <w:r>
+        <w:fldChar w:fldCharType="separate"/>
+      </w:r>
+      <w:r>
+        <w:rPr>
+          <w:noProof/>
+        </w:rPr>
+        <w:t>8</w:t>
+      </w:r>
+      <w:r>
+        <w:rPr>
+          <w:noProof/>
+        </w:rPr>
+        <w:fldChar w:fldCharType="end"/>
+      </w:r>
       <w:bookmarkEnd w:id="42"/>
       <w:r>
         <w:t>. Violation of baseline constraint.</w:t>
@@ -8068,14 +8194,27 @@
       <w:r>
         <w:t xml:space="preserve">Figure </w:t>
       </w:r>
-      <w:fldSimple w:instr=" SEQ Figure \* ARABIC ">
-        <w:r>
-          <w:rPr>
-            <w:noProof/>
-          </w:rPr>
-          <w:t>9</w:t>
-        </w:r>
-      </w:fldSimple>
+      <w:r>
+        <w:fldChar w:fldCharType="begin"/>
+      </w:r>
+      <w:r>
+        <w:instrText xml:space="preserve"> SEQ Figure \* ARABIC </w:instrText>
+      </w:r>
+      <w:r>
+        <w:fldChar w:fldCharType="separate"/>
+      </w:r>
+      <w:r>
+        <w:rPr>
+          <w:noProof/>
+        </w:rPr>
+        <w:t>9</w:t>
+      </w:r>
+      <w:r>
+        <w:rPr>
+          <w:noProof/>
+        </w:rPr>
+        <w:fldChar w:fldCharType="end"/>
+      </w:r>
       <w:bookmarkEnd w:id="44"/>
       <w:r>
         <w:t>. IA-3 tailored for an Industrial Control System.</w:t>
@@ -8350,14 +8489,27 @@
       <w:r>
         <w:t xml:space="preserve">Figure </w:t>
       </w:r>
-      <w:fldSimple w:instr=" SEQ Figure \* ARABIC ">
-        <w:r>
-          <w:rPr>
-            <w:noProof/>
-          </w:rPr>
-          <w:t>10</w:t>
-        </w:r>
-      </w:fldSimple>
+      <w:r>
+        <w:fldChar w:fldCharType="begin"/>
+      </w:r>
+      <w:r>
+        <w:instrText xml:space="preserve"> SEQ Figure \* ARABIC </w:instrText>
+      </w:r>
+      <w:r>
+        <w:fldChar w:fldCharType="separate"/>
+      </w:r>
+      <w:r>
+        <w:rPr>
+          <w:noProof/>
+        </w:rPr>
+        <w:t>10</w:t>
+      </w:r>
+      <w:r>
+        <w:rPr>
+          <w:noProof/>
+        </w:rPr>
+        <w:fldChar w:fldCharType="end"/>
+      </w:r>
       <w:bookmarkEnd w:id="46"/>
       <w:r>
         <w:t>. IA-3 text fields with ICS-specific guidance replacing stubs.</w:t>
@@ -8435,14 +8587,27 @@
       <w:r>
         <w:t xml:space="preserve">Figure </w:t>
       </w:r>
-      <w:fldSimple w:instr=" SEQ Figure \* ARABIC ">
-        <w:r>
-          <w:rPr>
-            <w:noProof/>
-          </w:rPr>
-          <w:t>11</w:t>
-        </w:r>
-      </w:fldSimple>
+      <w:r>
+        <w:fldChar w:fldCharType="begin"/>
+      </w:r>
+      <w:r>
+        <w:instrText xml:space="preserve"> SEQ Figure \* ARABIC </w:instrText>
+      </w:r>
+      <w:r>
+        <w:fldChar w:fldCharType="separate"/>
+      </w:r>
+      <w:r>
+        <w:rPr>
+          <w:noProof/>
+        </w:rPr>
+        <w:t>11</w:t>
+      </w:r>
+      <w:r>
+        <w:rPr>
+          <w:noProof/>
+        </w:rPr>
+        <w:fldChar w:fldCharType="end"/>
+      </w:r>
       <w:bookmarkEnd w:id="48"/>
       <w:r>
         <w:t>. XML generated by the Security Control Editor copy-pasted into a third party XML authoring software application.</w:t>
@@ -8515,10 +8680,7 @@
         <w:t xml:space="preserve"> </w:t>
       </w:r>
       <w:r>
-        <w:t>to display the subcategory in the Cyber Framework Browser tab</w:t>
-      </w:r>
-      <w:r>
-        <w:t>.</w:t>
+        <w:t>to display the subcategory in the Cyber Framework Browser tab.</w:t>
       </w:r>
     </w:p>
     <w:p>
@@ -8735,14 +8897,27 @@
       <w:r>
         <w:t xml:space="preserve">Figure </w:t>
       </w:r>
-      <w:fldSimple w:instr=" SEQ Figure \* ARABIC ">
-        <w:r>
-          <w:rPr>
-            <w:noProof/>
-          </w:rPr>
-          <w:t>12</w:t>
-        </w:r>
-      </w:fldSimple>
+      <w:r>
+        <w:fldChar w:fldCharType="begin"/>
+      </w:r>
+      <w:r>
+        <w:instrText xml:space="preserve"> SEQ Figure \* ARABIC </w:instrText>
+      </w:r>
+      <w:r>
+        <w:fldChar w:fldCharType="separate"/>
+      </w:r>
+      <w:r>
+        <w:rPr>
+          <w:noProof/>
+        </w:rPr>
+        <w:t>12</w:t>
+      </w:r>
+      <w:r>
+        <w:rPr>
+          <w:noProof/>
+        </w:rPr>
+        <w:fldChar w:fldCharType="end"/>
+      </w:r>
       <w:bookmarkEnd w:id="53"/>
       <w:r>
         <w:t>. Subcategory referencing IA-3.</w:t>
@@ -8912,14 +9087,27 @@
       <w:r>
         <w:t xml:space="preserve">Figure </w:t>
       </w:r>
-      <w:fldSimple w:instr=" SEQ Figure \* ARABIC ">
-        <w:r>
-          <w:rPr>
-            <w:noProof/>
-          </w:rPr>
-          <w:t>13</w:t>
-        </w:r>
-      </w:fldSimple>
+      <w:r>
+        <w:fldChar w:fldCharType="begin"/>
+      </w:r>
+      <w:r>
+        <w:instrText xml:space="preserve"> SEQ Figure \* ARABIC </w:instrText>
+      </w:r>
+      <w:r>
+        <w:fldChar w:fldCharType="separate"/>
+      </w:r>
+      <w:r>
+        <w:rPr>
+          <w:noProof/>
+        </w:rPr>
+        <w:t>13</w:t>
+      </w:r>
+      <w:r>
+        <w:rPr>
+          <w:noProof/>
+        </w:rPr>
+        <w:fldChar w:fldCharType="end"/>
+      </w:r>
       <w:bookmarkEnd w:id="55"/>
       <w:r>
         <w:t xml:space="preserve">. Subcategories referencing </w:t>
@@ -8937,13 +9125,13 @@
         <w:pStyle w:val="Heading2"/>
       </w:pPr>
       <w:bookmarkStart w:id="57" w:name="_Ref436741750"/>
-      <w:bookmarkStart w:id="58" w:name="_Ref431562777"/>
-      <w:bookmarkStart w:id="59" w:name="_Toc448321951"/>
+      <w:bookmarkStart w:id="58" w:name="_Toc448321951"/>
+      <w:bookmarkStart w:id="59" w:name="_Ref431562777"/>
       <w:r>
         <w:t>Framework Profile</w:t>
       </w:r>
       <w:bookmarkEnd w:id="57"/>
-      <w:bookmarkEnd w:id="59"/>
+      <w:bookmarkEnd w:id="58"/>
     </w:p>
     <w:p>
       <w:r>
@@ -8983,13 +9171,7 @@
         </w:numPr>
       </w:pPr>
       <w:r>
-        <w:t xml:space="preserve">Viewing a subcategory’s description in </w:t>
-      </w:r>
-      <w:r>
-        <w:t>the Cyber Framework Browser tab</w:t>
-      </w:r>
-      <w:r>
-        <w:t>.</w:t>
+        <w:t>Viewing a subcategory’s description in the Cyber Framework Browser tab.</w:t>
       </w:r>
     </w:p>
     <w:p>
@@ -9101,14 +9283,27 @@
       <w:r>
         <w:t xml:space="preserve">Figure </w:t>
       </w:r>
-      <w:fldSimple w:instr=" SEQ Figure \* ARABIC ">
-        <w:r>
-          <w:rPr>
-            <w:noProof/>
-          </w:rPr>
-          <w:t>14</w:t>
-        </w:r>
-      </w:fldSimple>
+      <w:r>
+        <w:fldChar w:fldCharType="begin"/>
+      </w:r>
+      <w:r>
+        <w:instrText xml:space="preserve"> SEQ Figure \* ARABIC </w:instrText>
+      </w:r>
+      <w:r>
+        <w:fldChar w:fldCharType="separate"/>
+      </w:r>
+      <w:r>
+        <w:rPr>
+          <w:noProof/>
+        </w:rPr>
+        <w:t>14</w:t>
+      </w:r>
+      <w:r>
+        <w:rPr>
+          <w:noProof/>
+        </w:rPr>
+        <w:fldChar w:fldCharType="end"/>
+      </w:r>
       <w:bookmarkEnd w:id="60"/>
       <w:r>
         <w:t>. Framework Profile tab.</w:t>
@@ -9250,10 +9445,10 @@
         <w:pStyle w:val="Heading1"/>
       </w:pPr>
       <w:bookmarkStart w:id="62" w:name="_Ref445459924"/>
-      <w:bookmarkStart w:id="63" w:name="_Ref431395618"/>
-      <w:bookmarkStart w:id="64" w:name="_Ref436666397"/>
-      <w:bookmarkStart w:id="65" w:name="_Toc448321952"/>
-      <w:bookmarkEnd w:id="58"/>
+      <w:bookmarkStart w:id="63" w:name="_Toc448321952"/>
+      <w:bookmarkStart w:id="64" w:name="_Ref431395618"/>
+      <w:bookmarkStart w:id="65" w:name="_Ref436666397"/>
+      <w:bookmarkEnd w:id="59"/>
       <w:r>
         <w:t>Bringing it A</w:t>
       </w:r>
@@ -9261,7 +9456,7 @@
         <w:t>ll Together</w:t>
       </w:r>
       <w:bookmarkEnd w:id="62"/>
-      <w:bookmarkEnd w:id="65"/>
+      <w:bookmarkEnd w:id="63"/>
     </w:p>
     <w:p>
       <w:r>
@@ -9659,14 +9854,27 @@
       <w:r>
         <w:t xml:space="preserve">Figure </w:t>
       </w:r>
-      <w:fldSimple w:instr=" SEQ Figure \* ARABIC ">
-        <w:r>
-          <w:rPr>
-            <w:noProof/>
-          </w:rPr>
-          <w:t>15</w:t>
-        </w:r>
-      </w:fldSimple>
+      <w:r>
+        <w:fldChar w:fldCharType="begin"/>
+      </w:r>
+      <w:r>
+        <w:instrText xml:space="preserve"> SEQ Figure \* ARABIC </w:instrText>
+      </w:r>
+      <w:r>
+        <w:fldChar w:fldCharType="separate"/>
+      </w:r>
+      <w:r>
+        <w:rPr>
+          <w:noProof/>
+        </w:rPr>
+        <w:t>15</w:t>
+      </w:r>
+      <w:r>
+        <w:rPr>
+          <w:noProof/>
+        </w:rPr>
+        <w:fldChar w:fldCharType="end"/>
+      </w:r>
       <w:bookmarkEnd w:id="66"/>
       <w:r>
         <w:t xml:space="preserve">. Workflow </w:t>
@@ -10248,14 +10456,27 @@
       <w:r>
         <w:t xml:space="preserve">Figure </w:t>
       </w:r>
-      <w:fldSimple w:instr=" SEQ Figure \* ARABIC ">
-        <w:r>
-          <w:rPr>
-            <w:noProof/>
-          </w:rPr>
-          <w:t>16</w:t>
-        </w:r>
-      </w:fldSimple>
+      <w:r>
+        <w:fldChar w:fldCharType="begin"/>
+      </w:r>
+      <w:r>
+        <w:instrText xml:space="preserve"> SEQ Figure \* ARABIC </w:instrText>
+      </w:r>
+      <w:r>
+        <w:fldChar w:fldCharType="separate"/>
+      </w:r>
+      <w:r>
+        <w:rPr>
+          <w:noProof/>
+        </w:rPr>
+        <w:t>16</w:t>
+      </w:r>
+      <w:r>
+        <w:rPr>
+          <w:noProof/>
+        </w:rPr>
+        <w:fldChar w:fldCharType="end"/>
+      </w:r>
       <w:bookmarkEnd w:id="68"/>
       <w:r>
         <w:t>. Control families referenced by PR.AC subcategories.</w:t>
@@ -10331,14 +10552,27 @@
       <w:r>
         <w:t xml:space="preserve">Figure </w:t>
       </w:r>
-      <w:fldSimple w:instr=" SEQ Figure \* ARABIC ">
-        <w:r>
-          <w:rPr>
-            <w:noProof/>
-          </w:rPr>
-          <w:t>17</w:t>
-        </w:r>
-      </w:fldSimple>
+      <w:r>
+        <w:fldChar w:fldCharType="begin"/>
+      </w:r>
+      <w:r>
+        <w:instrText xml:space="preserve"> SEQ Figure \* ARABIC </w:instrText>
+      </w:r>
+      <w:r>
+        <w:fldChar w:fldCharType="separate"/>
+      </w:r>
+      <w:r>
+        <w:rPr>
+          <w:noProof/>
+        </w:rPr>
+        <w:t>17</w:t>
+      </w:r>
+      <w:r>
+        <w:rPr>
+          <w:noProof/>
+        </w:rPr>
+        <w:fldChar w:fldCharType="end"/>
+      </w:r>
       <w:bookmarkEnd w:id="70"/>
       <w:r>
         <w:t>. Controls belonging to Access Control family that are referenced by PR.AC subcategories.</w:t>
@@ -10491,14 +10725,27 @@
       <w:r>
         <w:t xml:space="preserve">Figure </w:t>
       </w:r>
-      <w:fldSimple w:instr=" SEQ Figure \* ARABIC ">
-        <w:r>
-          <w:rPr>
-            <w:noProof/>
-          </w:rPr>
-          <w:t>18</w:t>
-        </w:r>
-      </w:fldSimple>
+      <w:r>
+        <w:fldChar w:fldCharType="begin"/>
+      </w:r>
+      <w:r>
+        <w:instrText xml:space="preserve"> SEQ Figure \* ARABIC </w:instrText>
+      </w:r>
+      <w:r>
+        <w:fldChar w:fldCharType="separate"/>
+      </w:r>
+      <w:r>
+        <w:rPr>
+          <w:noProof/>
+        </w:rPr>
+        <w:t>18</w:t>
+      </w:r>
+      <w:r>
+        <w:rPr>
+          <w:noProof/>
+        </w:rPr>
+        <w:fldChar w:fldCharType="end"/>
+      </w:r>
       <w:bookmarkEnd w:id="72"/>
       <w:r>
         <w:t xml:space="preserve">. </w:t>
@@ -10579,14 +10826,27 @@
       <w:r>
         <w:t xml:space="preserve">Figure </w:t>
       </w:r>
-      <w:fldSimple w:instr=" SEQ Figure \* ARABIC ">
-        <w:r>
-          <w:rPr>
-            <w:noProof/>
-          </w:rPr>
-          <w:t>19</w:t>
-        </w:r>
-      </w:fldSimple>
+      <w:r>
+        <w:fldChar w:fldCharType="begin"/>
+      </w:r>
+      <w:r>
+        <w:instrText xml:space="preserve"> SEQ Figure \* ARABIC </w:instrText>
+      </w:r>
+      <w:r>
+        <w:fldChar w:fldCharType="separate"/>
+      </w:r>
+      <w:r>
+        <w:rPr>
+          <w:noProof/>
+        </w:rPr>
+        <w:t>19</w:t>
+      </w:r>
+      <w:r>
+        <w:rPr>
+          <w:noProof/>
+        </w:rPr>
+        <w:fldChar w:fldCharType="end"/>
+      </w:r>
       <w:bookmarkEnd w:id="74"/>
       <w:r>
         <w:t>. NIST SP 800-53 database: AC-2 summary.</w:t>
@@ -10664,14 +10924,27 @@
       <w:r>
         <w:t xml:space="preserve">Figure </w:t>
       </w:r>
-      <w:fldSimple w:instr=" SEQ Figure \* ARABIC ">
-        <w:r>
-          <w:rPr>
-            <w:noProof/>
-          </w:rPr>
-          <w:t>20</w:t>
-        </w:r>
-      </w:fldSimple>
+      <w:r>
+        <w:fldChar w:fldCharType="begin"/>
+      </w:r>
+      <w:r>
+        <w:instrText xml:space="preserve"> SEQ Figure \* ARABIC </w:instrText>
+      </w:r>
+      <w:r>
+        <w:fldChar w:fldCharType="separate"/>
+      </w:r>
+      <w:r>
+        <w:rPr>
+          <w:noProof/>
+        </w:rPr>
+        <w:t>20</w:t>
+      </w:r>
+      <w:r>
+        <w:rPr>
+          <w:noProof/>
+        </w:rPr>
+        <w:fldChar w:fldCharType="end"/>
+      </w:r>
       <w:bookmarkEnd w:id="76"/>
       <w:r>
         <w:t>. NIST SP 800-53 database: AC-2 description.</w:t>
@@ -10743,14 +11016,27 @@
       <w:r>
         <w:t xml:space="preserve">Figure </w:t>
       </w:r>
-      <w:fldSimple w:instr=" SEQ Figure \* ARABIC ">
-        <w:r>
-          <w:rPr>
-            <w:noProof/>
-          </w:rPr>
-          <w:t>21</w:t>
-        </w:r>
-      </w:fldSimple>
+      <w:r>
+        <w:fldChar w:fldCharType="begin"/>
+      </w:r>
+      <w:r>
+        <w:instrText xml:space="preserve"> SEQ Figure \* ARABIC </w:instrText>
+      </w:r>
+      <w:r>
+        <w:fldChar w:fldCharType="separate"/>
+      </w:r>
+      <w:r>
+        <w:rPr>
+          <w:noProof/>
+        </w:rPr>
+        <w:t>21</w:t>
+      </w:r>
+      <w:r>
+        <w:rPr>
+          <w:noProof/>
+        </w:rPr>
+        <w:fldChar w:fldCharType="end"/>
+      </w:r>
       <w:bookmarkEnd w:id="78"/>
       <w:r>
         <w:t>. NIST SP 800-82 ICS Overlay definition: AC-2.</w:t>
@@ -10865,8 +11151,8 @@
         <w:t>. The XML data produced represents not only all changes to the NIST SP 800-53 IA-3 baseline, but also the rationale explaining why the baseline was changed and ICS-specific supplemental guidance for the control and two of its enhancements.</w:t>
       </w:r>
     </w:p>
-    <w:bookmarkEnd w:id="63"/>
     <w:bookmarkEnd w:id="64"/>
+    <w:bookmarkEnd w:id="65"/>
     <w:p>
       <w:r>
         <w:t>Neither of these</w:t>
@@ -11022,11 +11308,21 @@
       <w:r>
         <w:t xml:space="preserve">Links to the aforementioned XML resources, including annotated schemas for validation, are available at </w:t>
       </w:r>
-      <w:fldSimple w:instr=" DOCPROPERTY  &quot;Source Code&quot;  \* MERGEFORMAT ">
-        <w:r>
-          <w:t>https://github.com/usnistgov/sctools</w:t>
-        </w:r>
-      </w:fldSimple>
+      <w:r>
+        <w:fldChar w:fldCharType="begin"/>
+      </w:r>
+      <w:r>
+        <w:instrText xml:space="preserve"> DOCPROPERTY  "Source Code"  \* MERGEFORMAT </w:instrText>
+      </w:r>
+      <w:r>
+        <w:fldChar w:fldCharType="separate"/>
+      </w:r>
+      <w:r>
+        <w:t>https://github.com/usnistgov/sctools</w:t>
+      </w:r>
+      <w:r>
+        <w:fldChar w:fldCharType="end"/>
+      </w:r>
       <w:r>
         <w:t>.</w:t>
       </w:r>
@@ -11205,11 +11501,21 @@
       <w:r>
         <w:t xml:space="preserve"> is available on GitHub at </w:t>
       </w:r>
-      <w:fldSimple w:instr=" DOCPROPERTY  &quot;Source Code&quot;  \* MERGEFORMAT ">
-        <w:r>
-          <w:t>https://github.com/usnistgov/sctools</w:t>
-        </w:r>
-      </w:fldSimple>
+      <w:r>
+        <w:fldChar w:fldCharType="begin"/>
+      </w:r>
+      <w:r>
+        <w:instrText xml:space="preserve"> DOCPROPERTY  "Source Code"  \* MERGEFORMAT </w:instrText>
+      </w:r>
+      <w:r>
+        <w:fldChar w:fldCharType="separate"/>
+      </w:r>
+      <w:r>
+        <w:t>https://github.com/usnistgov/sctools</w:t>
+      </w:r>
+      <w:r>
+        <w:fldChar w:fldCharType="end"/>
+      </w:r>
       <w:r>
         <w:t>.</w:t>
       </w:r>
@@ -11368,19 +11674,39 @@
       <w:r>
         <w:t xml:space="preserve">Baseline Tailor is a research prototype whose underlying purpose is to spur development of third-party software products that aid users of the Cybersecurity Framework and NIST SP 800-53 security controls. Would-be software developers are encouraged to obtain and experiment with the source code, available at </w:t>
       </w:r>
-      <w:fldSimple w:instr=" DOCPROPERTY  &quot;Source Code&quot;  \* MERGEFORMAT ">
-        <w:r>
-          <w:t>https://github.com/usnistgov/sctools</w:t>
-        </w:r>
-      </w:fldSimple>
+      <w:r>
+        <w:fldChar w:fldCharType="begin"/>
+      </w:r>
+      <w:r>
+        <w:instrText xml:space="preserve"> DOCPROPERTY  "Source Code"  \* MERGEFORMAT </w:instrText>
+      </w:r>
+      <w:r>
+        <w:fldChar w:fldCharType="separate"/>
+      </w:r>
+      <w:r>
+        <w:t>https://github.com/usnistgov/sctools</w:t>
+      </w:r>
+      <w:r>
+        <w:fldChar w:fldCharType="end"/>
+      </w:r>
       <w:r>
         <w:t xml:space="preserve">. For questions about the code, or about Baseline Tailor in general, please email the point of contact listed on the Baseline Tailor information page at </w:t>
       </w:r>
-      <w:fldSimple w:instr=" DOCPROPERTY  &quot;Landing Page&quot;  \* MERGEFORMAT ">
-        <w:r>
-          <w:t>http://www.nist.gov/el/msid/baselinetailor.cfm</w:t>
-        </w:r>
-      </w:fldSimple>
+      <w:r>
+        <w:fldChar w:fldCharType="begin"/>
+      </w:r>
+      <w:r>
+        <w:instrText xml:space="preserve"> DOCPROPERTY  "Landing Page"  \* MERGEFORMAT </w:instrText>
+      </w:r>
+      <w:r>
+        <w:fldChar w:fldCharType="separate"/>
+      </w:r>
+      <w:r>
+        <w:t>http://www.nist.gov/el/msid/baselinetailor.cfm</w:t>
+      </w:r>
+      <w:r>
+        <w:fldChar w:fldCharType="end"/>
+      </w:r>
       <w:r>
         <w:t>. Feedback, bug reports, and suggestions for improvement are all welcome. The Baseline Tailor information page also contains links to publications and presentations discussing implementation details not covered in this document.</w:t>
       </w:r>
@@ -11487,15 +11813,7 @@
       </w:r>
       <w:r>
         <w:tab/>
-        <w:t>A. Mesbah and A. van Deursen, “Migrating Multi-</w:t>
-      </w:r>
-      <w:proofErr w:type="gramStart"/>
-      <w:r>
-        <w:t>page</w:t>
-      </w:r>
-      <w:proofErr w:type="gramEnd"/>
-      <w:r>
-        <w:t xml:space="preserve"> Web Applications to Single-page AJAX Interfaces,” </w:t>
+        <w:t xml:space="preserve">A. Mesbah and A. van Deursen, “Migrating Multi-page Web Applications to Single-page AJAX Interfaces,” </w:t>
       </w:r>
       <w:r>
         <w:rPr>
@@ -11517,15 +11835,7 @@
       </w:r>
       <w:r>
         <w:tab/>
-        <w:t xml:space="preserve">“ECMAScript 2015 Language Specification,” </w:t>
-      </w:r>
-      <w:proofErr w:type="spellStart"/>
-      <w:r>
-        <w:t>Ecma</w:t>
-      </w:r>
-      <w:proofErr w:type="spellEnd"/>
-      <w:r>
-        <w:t xml:space="preserve"> International, Standard ECMA-262, Jun. 2015.</w:t>
+        <w:t>“ECMAScript 2015 Language Specification,” Ecma International, Standard ECMA-262, Jun. 2015.</w:t>
       </w:r>
     </w:p>
     <w:p>
@@ -11826,10 +12136,7 @@
         <w:footnoteRef/>
       </w:r>
       <w:r>
-        <w:t xml:space="preserve"> </w:t>
-      </w:r>
-      <w:r>
-        <w:t>IA-3 is not in the low baseline because NIST SP 800-53 assumes that low-impact systems are unlikely to have a need to connect directly to devices external to the organization.</w:t>
+        <w:t xml:space="preserve"> IA-3 is not in the low baseline because NIST SP 800-53 assumes that low-impact systems are unlikely to have a need to connect directly to devices external to the organization.</w:t>
       </w:r>
     </w:p>
   </w:footnote>
@@ -16269,544 +16576,6 @@
 </w:styles>
 </file>
 
-<file path=word/glossary/document.xml><?xml version="1.0" encoding="utf-8"?>
-<w:glossaryDocument xmlns:wpc="http://schemas.microsoft.com/office/word/2010/wordprocessingCanvas" xmlns:cx="http://schemas.microsoft.com/office/drawing/2014/chartex" xmlns:cx1="http://schemas.microsoft.com/office/drawing/2015/9/8/chartex" xmlns:mc="http://schemas.openxmlformats.org/markup-compatibility/2006" xmlns:o="urn:schemas-microsoft-com:office:office" xmlns:r="http://schemas.openxmlformats.org/officeDocument/2006/relationships" xmlns:m="http://schemas.openxmlformats.org/officeDocument/2006/math" xmlns:v="urn:schemas-microsoft-com:vml" xmlns:wp14="http://schemas.microsoft.com/office/word/2010/wordprocessingDrawing" xmlns:wp="http://schemas.openxmlformats.org/drawingml/2006/wordprocessingDrawing" xmlns:w10="urn:schemas-microsoft-com:office:word" xmlns:w="http://schemas.openxmlformats.org/wordprocessingml/2006/main" xmlns:w14="http://schemas.microsoft.com/office/word/2010/wordml" xmlns:w15="http://schemas.microsoft.com/office/word/2012/wordml" xmlns:w16se="http://schemas.microsoft.com/office/word/2015/wordml/symex" xmlns:wpg="http://schemas.microsoft.com/office/word/2010/wordprocessingGroup" xmlns:wpi="http://schemas.microsoft.com/office/word/2010/wordprocessingInk" xmlns:wne="http://schemas.microsoft.com/office/word/2006/wordml" xmlns:wps="http://schemas.microsoft.com/office/word/2010/wordprocessingShape" mc:Ignorable="w14 w15 w16se wp14"/>
-</file>
-
-<file path=word/glossary/fontTable.xml><?xml version="1.0" encoding="utf-8"?>
-<w:fonts xmlns:mc="http://schemas.openxmlformats.org/markup-compatibility/2006" xmlns:r="http://schemas.openxmlformats.org/officeDocument/2006/relationships" xmlns:w="http://schemas.openxmlformats.org/wordprocessingml/2006/main" xmlns:w14="http://schemas.microsoft.com/office/word/2010/wordml" xmlns:w15="http://schemas.microsoft.com/office/word/2012/wordml" xmlns:w16se="http://schemas.microsoft.com/office/word/2015/wordml/symex" mc:Ignorable="w14 w15 w16se">
-  <w:font w:name="Symbol">
-    <w:panose1 w:val="05050102010706020507"/>
-    <w:charset w:val="02"/>
-    <w:family w:val="roman"/>
-    <w:pitch w:val="variable"/>
-    <w:sig w:usb0="00000000" w:usb1="10000000" w:usb2="00000000" w:usb3="00000000" w:csb0="80000000" w:csb1="00000000"/>
-  </w:font>
-  <w:font w:name="Times New Roman">
-    <w:panose1 w:val="02020603050405020304"/>
-    <w:charset w:val="00"/>
-    <w:family w:val="roman"/>
-    <w:pitch w:val="variable"/>
-    <w:sig w:usb0="E0002AFF" w:usb1="C0007841" w:usb2="00000009" w:usb3="00000000" w:csb0="000001FF" w:csb1="00000000"/>
-  </w:font>
-  <w:font w:name="Courier New">
-    <w:panose1 w:val="02070309020205020404"/>
-    <w:charset w:val="00"/>
-    <w:family w:val="modern"/>
-    <w:pitch w:val="fixed"/>
-    <w:sig w:usb0="E0002AFF" w:usb1="C0007843" w:usb2="00000009" w:usb3="00000000" w:csb0="000001FF" w:csb1="00000000"/>
-  </w:font>
-  <w:font w:name="Wingdings">
-    <w:panose1 w:val="05000000000000000000"/>
-    <w:charset w:val="02"/>
-    <w:family w:val="auto"/>
-    <w:pitch w:val="variable"/>
-    <w:sig w:usb0="00000000" w:usb1="10000000" w:usb2="00000000" w:usb3="00000000" w:csb0="80000000" w:csb1="00000000"/>
-  </w:font>
-  <w:font w:name="Calibri">
-    <w:panose1 w:val="020F0502020204030204"/>
-    <w:charset w:val="00"/>
-    <w:family w:val="swiss"/>
-    <w:pitch w:val="variable"/>
-    <w:sig w:usb0="E00002FF" w:usb1="4000ACFF" w:usb2="00000001" w:usb3="00000000" w:csb0="0000019F" w:csb1="00000000"/>
-  </w:font>
-  <w:font w:name="Calibri Light">
-    <w:panose1 w:val="020F0302020204030204"/>
-    <w:charset w:val="00"/>
-    <w:family w:val="swiss"/>
-    <w:pitch w:val="variable"/>
-    <w:sig w:usb0="A00002EF" w:usb1="4000207B" w:usb2="00000000" w:usb3="00000000" w:csb0="0000019F" w:csb1="00000000"/>
-  </w:font>
-  <w:font w:name="Segoe UI">
-    <w:panose1 w:val="020B0502040204020203"/>
-    <w:charset w:val="00"/>
-    <w:family w:val="swiss"/>
-    <w:pitch w:val="variable"/>
-    <w:sig w:usb0="E10022FF" w:usb1="C000E47F" w:usb2="00000029" w:usb3="00000000" w:csb0="000001DF" w:csb1="00000000"/>
-  </w:font>
-</w:fonts>
-</file>
-
-<file path=word/glossary/settings.xml><?xml version="1.0" encoding="utf-8"?>
-<w:settings xmlns:mc="http://schemas.openxmlformats.org/markup-compatibility/2006" xmlns:o="urn:schemas-microsoft-com:office:office" xmlns:r="http://schemas.openxmlformats.org/officeDocument/2006/relationships" xmlns:m="http://schemas.openxmlformats.org/officeDocument/2006/math" xmlns:v="urn:schemas-microsoft-com:vml" xmlns:w10="urn:schemas-microsoft-com:office:word" xmlns:w="http://schemas.openxmlformats.org/wordprocessingml/2006/main" xmlns:w14="http://schemas.microsoft.com/office/word/2010/wordml" xmlns:w15="http://schemas.microsoft.com/office/word/2012/wordml" xmlns:w16se="http://schemas.microsoft.com/office/word/2015/wordml/symex" xmlns:sl="http://schemas.openxmlformats.org/schemaLibrary/2006/main" mc:Ignorable="w14 w15 w16se">
-  <w:view w:val="normal"/>
-  <w:defaultTabStop w:val="720"/>
-  <w:characterSpacingControl w:val="doNotCompress"/>
-  <w:compat>
-    <w:useFELayout/>
-    <w:compatSetting w:name="compatibilityMode" w:uri="http://schemas.microsoft.com/office/word" w:val="15"/>
-    <w:compatSetting w:name="overrideTableStyleFontSizeAndJustification" w:uri="http://schemas.microsoft.com/office/word" w:val="1"/>
-    <w:compatSetting w:name="enableOpenTypeFeatures" w:uri="http://schemas.microsoft.com/office/word" w:val="1"/>
-    <w:compatSetting w:name="doNotFlipMirrorIndents" w:uri="http://schemas.microsoft.com/office/word" w:val="1"/>
-    <w:compatSetting w:name="differentiateMultirowTableHeaders" w:uri="http://schemas.microsoft.com/office/word" w:val="1"/>
-  </w:compat>
-  <w:rsids>
-    <w:rsidRoot w:val="008279D8"/>
-    <w:rsid w:val="003A0D23"/>
-    <w:rsid w:val="008279D8"/>
-  </w:rsids>
-  <m:mathPr>
-    <m:mathFont m:val="Cambria Math"/>
-    <m:brkBin m:val="before"/>
-    <m:brkBinSub m:val="--"/>
-    <m:smallFrac m:val="0"/>
-    <m:dispDef/>
-    <m:lMargin m:val="0"/>
-    <m:rMargin m:val="0"/>
-    <m:defJc m:val="centerGroup"/>
-    <m:wrapIndent m:val="1440"/>
-    <m:intLim m:val="subSup"/>
-    <m:naryLim m:val="undOvr"/>
-  </m:mathPr>
-  <w:themeFontLang w:val="en-US"/>
-  <w:clrSchemeMapping w:bg1="light1" w:t1="dark1" w:bg2="light2" w:t2="dark2" w:accent1="accent1" w:accent2="accent2" w:accent3="accent3" w:accent4="accent4" w:accent5="accent5" w:accent6="accent6" w:hyperlink="hyperlink" w:followedHyperlink="followedHyperlink"/>
-  <w:decimalSymbol w:val="."/>
-  <w:listSeparator w:val=","/>
-  <w15:chartTrackingRefBased/>
-</w:settings>
-</file>
-
-<file path=word/glossary/styles.xml><?xml version="1.0" encoding="utf-8"?>
-<w:styles xmlns:mc="http://schemas.openxmlformats.org/markup-compatibility/2006" xmlns:r="http://schemas.openxmlformats.org/officeDocument/2006/relationships" xmlns:w="http://schemas.openxmlformats.org/wordprocessingml/2006/main" xmlns:w14="http://schemas.microsoft.com/office/word/2010/wordml" xmlns:w15="http://schemas.microsoft.com/office/word/2012/wordml" xmlns:w16se="http://schemas.microsoft.com/office/word/2015/wordml/symex" mc:Ignorable="w14 w15 w16se">
-  <w:docDefaults>
-    <w:rPrDefault>
-      <w:rPr>
-        <w:rFonts w:asciiTheme="minorHAnsi" w:eastAsiaTheme="minorEastAsia" w:hAnsiTheme="minorHAnsi" w:cstheme="minorBidi"/>
-        <w:sz w:val="22"/>
-        <w:szCs w:val="22"/>
-        <w:lang w:val="en-US" w:eastAsia="en-US" w:bidi="ar-SA"/>
-      </w:rPr>
-    </w:rPrDefault>
-    <w:pPrDefault>
-      <w:pPr>
-        <w:spacing w:after="160" w:line="259" w:lineRule="auto"/>
-      </w:pPr>
-    </w:pPrDefault>
-  </w:docDefaults>
-  <w:latentStyles w:defLockedState="0" w:defUIPriority="99" w:defSemiHidden="0" w:defUnhideWhenUsed="0" w:defQFormat="0" w:count="371">
-    <w:lsdException w:name="Normal" w:uiPriority="0" w:qFormat="1"/>
-    <w:lsdException w:name="heading 1" w:uiPriority="9" w:qFormat="1"/>
-    <w:lsdException w:name="heading 2" w:semiHidden="1" w:uiPriority="9" w:unhideWhenUsed="1" w:qFormat="1"/>
-    <w:lsdException w:name="heading 3" w:semiHidden="1" w:uiPriority="9" w:unhideWhenUsed="1" w:qFormat="1"/>
-    <w:lsdException w:name="heading 4" w:semiHidden="1" w:uiPriority="9" w:unhideWhenUsed="1" w:qFormat="1"/>
-    <w:lsdException w:name="heading 5" w:semiHidden="1" w:uiPriority="9" w:unhideWhenUsed="1" w:qFormat="1"/>
-    <w:lsdException w:name="heading 6" w:semiHidden="1" w:uiPriority="9" w:unhideWhenUsed="1" w:qFormat="1"/>
-    <w:lsdException w:name="heading 7" w:semiHidden="1" w:uiPriority="9" w:unhideWhenUsed="1" w:qFormat="1"/>
-    <w:lsdException w:name="heading 8" w:semiHidden="1" w:uiPriority="9" w:unhideWhenUsed="1" w:qFormat="1"/>
-    <w:lsdException w:name="heading 9" w:semiHidden="1" w:uiPriority="9" w:unhideWhenUsed="1" w:qFormat="1"/>
-    <w:lsdException w:name="index 1" w:semiHidden="1" w:unhideWhenUsed="1"/>
-    <w:lsdException w:name="index 2" w:semiHidden="1" w:unhideWhenUsed="1"/>
-    <w:lsdException w:name="index 3" w:semiHidden="1" w:unhideWhenUsed="1"/>
-    <w:lsdException w:name="index 4" w:semiHidden="1" w:unhideWhenUsed="1"/>
-    <w:lsdException w:name="index 5" w:semiHidden="1" w:unhideWhenUsed="1"/>
-    <w:lsdException w:name="index 6" w:semiHidden="1" w:unhideWhenUsed="1"/>
-    <w:lsdException w:name="index 7" w:semiHidden="1" w:unhideWhenUsed="1"/>
-    <w:lsdException w:name="index 8" w:semiHidden="1" w:unhideWhenUsed="1"/>
-    <w:lsdException w:name="index 9" w:semiHidden="1" w:unhideWhenUsed="1"/>
-    <w:lsdException w:name="toc 1" w:semiHidden="1" w:uiPriority="39" w:unhideWhenUsed="1"/>
-    <w:lsdException w:name="toc 2" w:semiHidden="1" w:uiPriority="39" w:unhideWhenUsed="1"/>
-    <w:lsdException w:name="toc 3" w:semiHidden="1" w:uiPriority="39" w:unhideWhenUsed="1"/>
-    <w:lsdException w:name="toc 4" w:semiHidden="1" w:uiPriority="39" w:unhideWhenUsed="1"/>
-    <w:lsdException w:name="toc 5" w:semiHidden="1" w:uiPriority="39" w:unhideWhenUsed="1"/>
-    <w:lsdException w:name="toc 6" w:semiHidden="1" w:uiPriority="39" w:unhideWhenUsed="1"/>
-    <w:lsdException w:name="toc 7" w:semiHidden="1" w:uiPriority="39" w:unhideWhenUsed="1"/>
-    <w:lsdException w:name="toc 8" w:semiHidden="1" w:uiPriority="39" w:unhideWhenUsed="1"/>
-    <w:lsdException w:name="toc 9" w:semiHidden="1" w:uiPriority="39" w:unhideWhenUsed="1"/>
-    <w:lsdException w:name="Normal Indent" w:semiHidden="1" w:unhideWhenUsed="1"/>
-    <w:lsdException w:name="footnote text" w:semiHidden="1" w:unhideWhenUsed="1"/>
-    <w:lsdException w:name="annotation text" w:semiHidden="1" w:unhideWhenUsed="1"/>
-    <w:lsdException w:name="header" w:semiHidden="1" w:unhideWhenUsed="1"/>
-    <w:lsdException w:name="footer" w:semiHidden="1" w:unhideWhenUsed="1"/>
-    <w:lsdException w:name="index heading" w:semiHidden="1" w:unhideWhenUsed="1"/>
-    <w:lsdException w:name="caption" w:semiHidden="1" w:uiPriority="35" w:unhideWhenUsed="1" w:qFormat="1"/>
-    <w:lsdException w:name="table of figures" w:semiHidden="1" w:unhideWhenUsed="1"/>
-    <w:lsdException w:name="envelope address" w:semiHidden="1" w:unhideWhenUsed="1"/>
-    <w:lsdException w:name="envelope return" w:semiHidden="1" w:unhideWhenUsed="1"/>
-    <w:lsdException w:name="footnote reference" w:semiHidden="1" w:unhideWhenUsed="1"/>
-    <w:lsdException w:name="annotation reference" w:semiHidden="1" w:unhideWhenUsed="1"/>
-    <w:lsdException w:name="line number" w:semiHidden="1" w:unhideWhenUsed="1"/>
-    <w:lsdException w:name="page number" w:semiHidden="1" w:unhideWhenUsed="1"/>
-    <w:lsdException w:name="endnote reference" w:semiHidden="1" w:unhideWhenUsed="1"/>
-    <w:lsdException w:name="endnote text" w:semiHidden="1" w:unhideWhenUsed="1"/>
-    <w:lsdException w:name="table of authorities" w:semiHidden="1" w:unhideWhenUsed="1"/>
-    <w:lsdException w:name="macro" w:semiHidden="1" w:unhideWhenUsed="1"/>
-    <w:lsdException w:name="toa heading" w:semiHidden="1" w:unhideWhenUsed="1"/>
-    <w:lsdException w:name="List" w:semiHidden="1" w:unhideWhenUsed="1"/>
-    <w:lsdException w:name="List Bullet" w:semiHidden="1" w:unhideWhenUsed="1"/>
-    <w:lsdException w:name="List Number" w:semiHidden="1" w:unhideWhenUsed="1"/>
-    <w:lsdException w:name="List 2" w:semiHidden="1" w:unhideWhenUsed="1"/>
-    <w:lsdException w:name="List 3" w:semiHidden="1" w:unhideWhenUsed="1"/>
-    <w:lsdException w:name="List 4" w:semiHidden="1" w:unhideWhenUsed="1"/>
-    <w:lsdException w:name="List 5" w:semiHidden="1" w:unhideWhenUsed="1"/>
-    <w:lsdException w:name="List Bullet 2" w:semiHidden="1" w:unhideWhenUsed="1"/>
-    <w:lsdException w:name="List Bullet 3" w:semiHidden="1" w:unhideWhenUsed="1"/>
-    <w:lsdException w:name="List Bullet 4" w:semiHidden="1" w:unhideWhenUsed="1"/>
-    <w:lsdException w:name="List Bullet 5" w:semiHidden="1" w:unhideWhenUsed="1"/>
-    <w:lsdException w:name="List Number 2" w:semiHidden="1" w:unhideWhenUsed="1"/>
-    <w:lsdException w:name="List Number 3" w:semiHidden="1" w:unhideWhenUsed="1"/>
-    <w:lsdException w:name="List Number 4" w:semiHidden="1" w:unhideWhenUsed="1"/>
-    <w:lsdException w:name="List Number 5" w:semiHidden="1" w:unhideWhenUsed="1"/>
-    <w:lsdException w:name="Title" w:uiPriority="10" w:qFormat="1"/>
-    <w:lsdException w:name="Closing" w:semiHidden="1" w:unhideWhenUsed="1"/>
-    <w:lsdException w:name="Signature" w:semiHidden="1" w:unhideWhenUsed="1"/>
-    <w:lsdException w:name="Default Paragraph Font" w:semiHidden="1" w:uiPriority="1" w:unhideWhenUsed="1"/>
-    <w:lsdException w:name="Body Text" w:semiHidden="1" w:unhideWhenUsed="1"/>
-    <w:lsdException w:name="Body Text Indent" w:semiHidden="1" w:unhideWhenUsed="1"/>
-    <w:lsdException w:name="List Continue" w:semiHidden="1" w:unhideWhenUsed="1"/>
-    <w:lsdException w:name="List Continue 2" w:semiHidden="1" w:unhideWhenUsed="1"/>
-    <w:lsdException w:name="List Continue 3" w:semiHidden="1" w:unhideWhenUsed="1"/>
-    <w:lsdException w:name="List Continue 4" w:semiHidden="1" w:unhideWhenUsed="1"/>
-    <w:lsdException w:name="List Continue 5" w:semiHidden="1" w:unhideWhenUsed="1"/>
-    <w:lsdException w:name="Message Header" w:semiHidden="1" w:unhideWhenUsed="1"/>
-    <w:lsdException w:name="Subtitle" w:uiPriority="11" w:qFormat="1"/>
-    <w:lsdException w:name="Salutation" w:semiHidden="1" w:unhideWhenUsed="1"/>
-    <w:lsdException w:name="Date" w:semiHidden="1" w:unhideWhenUsed="1"/>
-    <w:lsdException w:name="Body Text First Indent" w:semiHidden="1" w:unhideWhenUsed="1"/>
-    <w:lsdException w:name="Body Text First Indent 2" w:semiHidden="1" w:unhideWhenUsed="1"/>
-    <w:lsdException w:name="Note Heading" w:semiHidden="1" w:unhideWhenUsed="1"/>
-    <w:lsdException w:name="Body Text 2" w:semiHidden="1" w:unhideWhenUsed="1"/>
-    <w:lsdException w:name="Body Text 3" w:semiHidden="1" w:unhideWhenUsed="1"/>
-    <w:lsdException w:name="Body Text Indent 2" w:semiHidden="1" w:unhideWhenUsed="1"/>
-    <w:lsdException w:name="Body Text Indent 3" w:semiHidden="1" w:unhideWhenUsed="1"/>
-    <w:lsdException w:name="Block Text" w:semiHidden="1" w:unhideWhenUsed="1"/>
-    <w:lsdException w:name="Hyperlink" w:semiHidden="1" w:unhideWhenUsed="1"/>
-    <w:lsdException w:name="FollowedHyperlink" w:semiHidden="1" w:unhideWhenUsed="1"/>
-    <w:lsdException w:name="Strong" w:uiPriority="22" w:qFormat="1"/>
-    <w:lsdException w:name="Emphasis" w:uiPriority="20" w:qFormat="1"/>
-    <w:lsdException w:name="Document Map" w:semiHidden="1" w:unhideWhenUsed="1"/>
-    <w:lsdException w:name="Plain Text" w:semiHidden="1" w:unhideWhenUsed="1"/>
-    <w:lsdException w:name="E-mail Signature" w:semiHidden="1" w:unhideWhenUsed="1"/>
-    <w:lsdException w:name="HTML Top of Form" w:semiHidden="1" w:unhideWhenUsed="1"/>
-    <w:lsdException w:name="HTML Bottom of Form" w:semiHidden="1" w:unhideWhenUsed="1"/>
-    <w:lsdException w:name="Normal (Web)" w:semiHidden="1" w:unhideWhenUsed="1"/>
-    <w:lsdException w:name="HTML Acronym" w:semiHidden="1" w:unhideWhenUsed="1"/>
-    <w:lsdException w:name="HTML Address" w:semiHidden="1" w:unhideWhenUsed="1"/>
-    <w:lsdException w:name="HTML Cite" w:semiHidden="1" w:unhideWhenUsed="1"/>
-    <w:lsdException w:name="HTML Code" w:semiHidden="1" w:unhideWhenUsed="1"/>
-    <w:lsdException w:name="HTML Definition" w:semiHidden="1" w:unhideWhenUsed="1"/>
-    <w:lsdException w:name="HTML Keyboard" w:semiHidden="1" w:unhideWhenUsed="1"/>
-    <w:lsdException w:name="HTML Preformatted" w:semiHidden="1" w:unhideWhenUsed="1"/>
-    <w:lsdException w:name="HTML Sample" w:semiHidden="1" w:unhideWhenUsed="1"/>
-    <w:lsdException w:name="HTML Typewriter" w:semiHidden="1" w:unhideWhenUsed="1"/>
-    <w:lsdException w:name="HTML Variable" w:semiHidden="1" w:unhideWhenUsed="1"/>
-    <w:lsdException w:name="Normal Table" w:semiHidden="1" w:unhideWhenUsed="1"/>
-    <w:lsdException w:name="annotation subject" w:semiHidden="1" w:unhideWhenUsed="1"/>
-    <w:lsdException w:name="No List" w:semiHidden="1" w:unhideWhenUsed="1"/>
-    <w:lsdException w:name="Outline List 1" w:semiHidden="1" w:unhideWhenUsed="1"/>
-    <w:lsdException w:name="Outline List 2" w:semiHidden="1" w:unhideWhenUsed="1"/>
-    <w:lsdException w:name="Outline List 3" w:semiHidden="1" w:unhideWhenUsed="1"/>
-    <w:lsdException w:name="Table Simple 1" w:semiHidden="1" w:unhideWhenUsed="1"/>
-    <w:lsdException w:name="Table Simple 2" w:semiHidden="1" w:unhideWhenUsed="1"/>
-    <w:lsdException w:name="Table Simple 3" w:semiHidden="1" w:unhideWhenUsed="1"/>
-    <w:lsdException w:name="Table Classic 1" w:semiHidden="1" w:unhideWhenUsed="1"/>
-    <w:lsdException w:name="Table Classic 2" w:semiHidden="1" w:unhideWhenUsed="1"/>
-    <w:lsdException w:name="Table Classic 3" w:semiHidden="1" w:unhideWhenUsed="1"/>
-    <w:lsdException w:name="Table Classic 4" w:semiHidden="1" w:unhideWhenUsed="1"/>
-    <w:lsdException w:name="Table Colorful 1" w:semiHidden="1" w:unhideWhenUsed="1"/>
-    <w:lsdException w:name="Table Colorful 2" w:semiHidden="1" w:unhideWhenUsed="1"/>
-    <w:lsdException w:name="Table Colorful 3" w:semiHidden="1" w:unhideWhenUsed="1"/>
-    <w:lsdException w:name="Table Columns 1" w:semiHidden="1" w:unhideWhenUsed="1"/>
-    <w:lsdException w:name="Table Columns 2" w:semiHidden="1" w:unhideWhenUsed="1"/>
-    <w:lsdException w:name="Table Columns 3" w:semiHidden="1" w:unhideWhenUsed="1"/>
-    <w:lsdException w:name="Table Columns 4" w:semiHidden="1" w:unhideWhenUsed="1"/>
-    <w:lsdException w:name="Table Columns 5" w:semiHidden="1" w:unhideWhenUsed="1"/>
-    <w:lsdException w:name="Table Grid 1" w:semiHidden="1" w:unhideWhenUsed="1"/>
-    <w:lsdException w:name="Table Grid 2" w:semiHidden="1" w:unhideWhenUsed="1"/>
-    <w:lsdException w:name="Table Grid 3" w:semiHidden="1" w:unhideWhenUsed="1"/>
-    <w:lsdException w:name="Table Grid 4" w:semiHidden="1" w:unhideWhenUsed="1"/>
-    <w:lsdException w:name="Table Grid 5" w:semiHidden="1" w:unhideWhenUsed="1"/>
-    <w:lsdException w:name="Table Grid 6" w:semiHidden="1" w:unhideWhenUsed="1"/>
-    <w:lsdException w:name="Table Grid 7" w:semiHidden="1" w:unhideWhenUsed="1"/>
-    <w:lsdException w:name="Table Grid 8" w:semiHidden="1" w:unhideWhenUsed="1"/>
-    <w:lsdException w:name="Table List 1" w:semiHidden="1" w:unhideWhenUsed="1"/>
-    <w:lsdException w:name="Table List 2" w:semiHidden="1" w:unhideWhenUsed="1"/>
-    <w:lsdException w:name="Table List 3" w:semiHidden="1" w:unhideWhenUsed="1"/>
-    <w:lsdException w:name="Table List 4" w:semiHidden="1" w:unhideWhenUsed="1"/>
-    <w:lsdException w:name="Table List 5" w:semiHidden="1" w:unhideWhenUsed="1"/>
-    <w:lsdException w:name="Table List 6" w:semiHidden="1" w:unhideWhenUsed="1"/>
-    <w:lsdException w:name="Table List 7" w:semiHidden="1" w:unhideWhenUsed="1"/>
-    <w:lsdException w:name="Table List 8" w:semiHidden="1" w:unhideWhenUsed="1"/>
-    <w:lsdException w:name="Table 3D effects 1" w:semiHidden="1" w:unhideWhenUsed="1"/>
-    <w:lsdException w:name="Table 3D effects 2" w:semiHidden="1" w:unhideWhenUsed="1"/>
-    <w:lsdException w:name="Table 3D effects 3" w:semiHidden="1" w:unhideWhenUsed="1"/>
-    <w:lsdException w:name="Table Contemporary" w:semiHidden="1" w:unhideWhenUsed="1"/>
-    <w:lsdException w:name="Table Elegant" w:semiHidden="1" w:unhideWhenUsed="1"/>
-    <w:lsdException w:name="Table Professional" w:semiHidden="1" w:unhideWhenUsed="1"/>
-    <w:lsdException w:name="Table Subtle 1" w:semiHidden="1" w:unhideWhenUsed="1"/>
-    <w:lsdException w:name="Table Subtle 2" w:semiHidden="1" w:unhideWhenUsed="1"/>
-    <w:lsdException w:name="Table Web 1" w:semiHidden="1" w:unhideWhenUsed="1"/>
-    <w:lsdException w:name="Table Web 2" w:semiHidden="1" w:unhideWhenUsed="1"/>
-    <w:lsdException w:name="Table Web 3" w:semiHidden="1" w:unhideWhenUsed="1"/>
-    <w:lsdException w:name="Balloon Text" w:semiHidden="1" w:unhideWhenUsed="1"/>
-    <w:lsdException w:name="Table Grid" w:uiPriority="39"/>
-    <w:lsdException w:name="Table Theme" w:semiHidden="1" w:unhideWhenUsed="1"/>
-    <w:lsdException w:name="Placeholder Text" w:semiHidden="1"/>
-    <w:lsdException w:name="No Spacing" w:uiPriority="1" w:qFormat="1"/>
-    <w:lsdException w:name="Light Shading" w:uiPriority="60"/>
-    <w:lsdException w:name="Light List" w:uiPriority="61"/>
-    <w:lsdException w:name="Light Grid" w:uiPriority="62"/>
-    <w:lsdException w:name="Medium Shading 1" w:uiPriority="63"/>
-    <w:lsdException w:name="Medium Shading 2" w:uiPriority="64"/>
-    <w:lsdException w:name="Medium List 1" w:uiPriority="65"/>
-    <w:lsdException w:name="Medium List 2" w:uiPriority="66"/>
-    <w:lsdException w:name="Medium Grid 1" w:uiPriority="67"/>
-    <w:lsdException w:name="Medium Grid 2" w:uiPriority="68"/>
-    <w:lsdException w:name="Medium Grid 3" w:uiPriority="69"/>
-    <w:lsdException w:name="Dark List" w:uiPriority="70"/>
-    <w:lsdException w:name="Colorful Shading" w:uiPriority="71"/>
-    <w:lsdException w:name="Colorful List" w:uiPriority="72"/>
-    <w:lsdException w:name="Colorful Grid" w:uiPriority="73"/>
-    <w:lsdException w:name="Light Shading Accent 1" w:uiPriority="60"/>
-    <w:lsdException w:name="Light List Accent 1" w:uiPriority="61"/>
-    <w:lsdException w:name="Light Grid Accent 1" w:uiPriority="62"/>
-    <w:lsdException w:name="Medium Shading 1 Accent 1" w:uiPriority="63"/>
-    <w:lsdException w:name="Medium Shading 2 Accent 1" w:uiPriority="64"/>
-    <w:lsdException w:name="Medium List 1 Accent 1" w:uiPriority="65"/>
-    <w:lsdException w:name="Revision" w:semiHidden="1"/>
-    <w:lsdException w:name="List Paragraph" w:uiPriority="34" w:qFormat="1"/>
-    <w:lsdException w:name="Quote" w:uiPriority="29" w:qFormat="1"/>
-    <w:lsdException w:name="Intense Quote" w:uiPriority="30" w:qFormat="1"/>
-    <w:lsdException w:name="Medium List 2 Accent 1" w:uiPriority="66"/>
-    <w:lsdException w:name="Medium Grid 1 Accent 1" w:uiPriority="67"/>
-    <w:lsdException w:name="Medium Grid 2 Accent 1" w:uiPriority="68"/>
-    <w:lsdException w:name="Medium Grid 3 Accent 1" w:uiPriority="69"/>
-    <w:lsdException w:name="Dark List Accent 1" w:uiPriority="70"/>
-    <w:lsdException w:name="Colorful Shading Accent 1" w:uiPriority="71"/>
-    <w:lsdException w:name="Colorful List Accent 1" w:uiPriority="72"/>
-    <w:lsdException w:name="Colorful Grid Accent 1" w:uiPriority="73"/>
-    <w:lsdException w:name="Light Shading Accent 2" w:uiPriority="60"/>
-    <w:lsdException w:name="Light List Accent 2" w:uiPriority="61"/>
-    <w:lsdException w:name="Light Grid Accent 2" w:uiPriority="62"/>
-    <w:lsdException w:name="Medium Shading 1 Accent 2" w:uiPriority="63"/>
-    <w:lsdException w:name="Medium Shading 2 Accent 2" w:uiPriority="64"/>
-    <w:lsdException w:name="Medium List 1 Accent 2" w:uiPriority="65"/>
-    <w:lsdException w:name="Medium List 2 Accent 2" w:uiPriority="66"/>
-    <w:lsdException w:name="Medium Grid 1 Accent 2" w:uiPriority="67"/>
-    <w:lsdException w:name="Medium Grid 2 Accent 2" w:uiPriority="68"/>
-    <w:lsdException w:name="Medium Grid 3 Accent 2" w:uiPriority="69"/>
-    <w:lsdException w:name="Dark List Accent 2" w:uiPriority="70"/>
-    <w:lsdException w:name="Colorful Shading Accent 2" w:uiPriority="71"/>
-    <w:lsdException w:name="Colorful List Accent 2" w:uiPriority="72"/>
-    <w:lsdException w:name="Colorful Grid Accent 2" w:uiPriority="73"/>
-    <w:lsdException w:name="Light Shading Accent 3" w:uiPriority="60"/>
-    <w:lsdException w:name="Light List Accent 3" w:uiPriority="61"/>
-    <w:lsdException w:name="Light Grid Accent 3" w:uiPriority="62"/>
-    <w:lsdException w:name="Medium Shading 1 Accent 3" w:uiPriority="63"/>
-    <w:lsdException w:name="Medium Shading 2 Accent 3" w:uiPriority="64"/>
-    <w:lsdException w:name="Medium List 1 Accent 3" w:uiPriority="65"/>
-    <w:lsdException w:name="Medium List 2 Accent 3" w:uiPriority="66"/>
-    <w:lsdException w:name="Medium Grid 1 Accent 3" w:uiPriority="67"/>
-    <w:lsdException w:name="Medium Grid 2 Accent 3" w:uiPriority="68"/>
-    <w:lsdException w:name="Medium Grid 3 Accent 3" w:uiPriority="69"/>
-    <w:lsdException w:name="Dark List Accent 3" w:uiPriority="70"/>
-    <w:lsdException w:name="Colorful Shading Accent 3" w:uiPriority="71"/>
-    <w:lsdException w:name="Colorful List Accent 3" w:uiPriority="72"/>
-    <w:lsdException w:name="Colorful Grid Accent 3" w:uiPriority="73"/>
-    <w:lsdException w:name="Light Shading Accent 4" w:uiPriority="60"/>
-    <w:lsdException w:name="Light List Accent 4" w:uiPriority="61"/>
-    <w:lsdException w:name="Light Grid Accent 4" w:uiPriority="62"/>
-    <w:lsdException w:name="Medium Shading 1 Accent 4" w:uiPriority="63"/>
-    <w:lsdException w:name="Medium Shading 2 Accent 4" w:uiPriority="64"/>
-    <w:lsdException w:name="Medium List 1 Accent 4" w:uiPriority="65"/>
-    <w:lsdException w:name="Medium List 2 Accent 4" w:uiPriority="66"/>
-    <w:lsdException w:name="Medium Grid 1 Accent 4" w:uiPriority="67"/>
-    <w:lsdException w:name="Medium Grid 2 Accent 4" w:uiPriority="68"/>
-    <w:lsdException w:name="Medium Grid 3 Accent 4" w:uiPriority="69"/>
-    <w:lsdException w:name="Dark List Accent 4" w:uiPriority="70"/>
-    <w:lsdException w:name="Colorful Shading Accent 4" w:uiPriority="71"/>
-    <w:lsdException w:name="Colorful List Accent 4" w:uiPriority="72"/>
-    <w:lsdException w:name="Colorful Grid Accent 4" w:uiPriority="73"/>
-    <w:lsdException w:name="Light Shading Accent 5" w:uiPriority="60"/>
-    <w:lsdException w:name="Light List Accent 5" w:uiPriority="61"/>
-    <w:lsdException w:name="Light Grid Accent 5" w:uiPriority="62"/>
-    <w:lsdException w:name="Medium Shading 1 Accent 5" w:uiPriority="63"/>
-    <w:lsdException w:name="Medium Shading 2 Accent 5" w:uiPriority="64"/>
-    <w:lsdException w:name="Medium List 1 Accent 5" w:uiPriority="65"/>
-    <w:lsdException w:name="Medium List 2 Accent 5" w:uiPriority="66"/>
-    <w:lsdException w:name="Medium Grid 1 Accent 5" w:uiPriority="67"/>
-    <w:lsdException w:name="Medium Grid 2 Accent 5" w:uiPriority="68"/>
-    <w:lsdException w:name="Medium Grid 3 Accent 5" w:uiPriority="69"/>
-    <w:lsdException w:name="Dark List Accent 5" w:uiPriority="70"/>
-    <w:lsdException w:name="Colorful Shading Accent 5" w:uiPriority="71"/>
-    <w:lsdException w:name="Colorful List Accent 5" w:uiPriority="72"/>
-    <w:lsdException w:name="Colorful Grid Accent 5" w:uiPriority="73"/>
-    <w:lsdException w:name="Light Shading Accent 6" w:uiPriority="60"/>
-    <w:lsdException w:name="Light List Accent 6" w:uiPriority="61"/>
-    <w:lsdException w:name="Light Grid Accent 6" w:uiPriority="62"/>
-    <w:lsdException w:name="Medium Shading 1 Accent 6" w:uiPriority="63"/>
-    <w:lsdException w:name="Medium Shading 2 Accent 6" w:uiPriority="64"/>
-    <w:lsdException w:name="Medium List 1 Accent 6" w:uiPriority="65"/>
-    <w:lsdException w:name="Medium List 2 Accent 6" w:uiPriority="66"/>
-    <w:lsdException w:name="Medium Grid 1 Accent 6" w:uiPriority="67"/>
-    <w:lsdException w:name="Medium Grid 2 Accent 6" w:uiPriority="68"/>
-    <w:lsdException w:name="Medium Grid 3 Accent 6" w:uiPriority="69"/>
-    <w:lsdException w:name="Dark List Accent 6" w:uiPriority="70"/>
-    <w:lsdException w:name="Colorful Shading Accent 6" w:uiPriority="71"/>
-    <w:lsdException w:name="Colorful List Accent 6" w:uiPriority="72"/>
-    <w:lsdException w:name="Colorful Grid Accent 6" w:uiPriority="73"/>
-    <w:lsdException w:name="Subtle Emphasis" w:uiPriority="19" w:qFormat="1"/>
-    <w:lsdException w:name="Intense Emphasis" w:uiPriority="21" w:qFormat="1"/>
-    <w:lsdException w:name="Subtle Reference" w:uiPriority="31" w:qFormat="1"/>
-    <w:lsdException w:name="Intense Reference" w:uiPriority="32" w:qFormat="1"/>
-    <w:lsdException w:name="Book Title" w:uiPriority="33" w:qFormat="1"/>
-    <w:lsdException w:name="Bibliography" w:semiHidden="1" w:uiPriority="37" w:unhideWhenUsed="1"/>
-    <w:lsdException w:name="TOC Heading" w:semiHidden="1" w:uiPriority="39" w:unhideWhenUsed="1" w:qFormat="1"/>
-    <w:lsdException w:name="Plain Table 1" w:uiPriority="41"/>
-    <w:lsdException w:name="Plain Table 2" w:uiPriority="42"/>
-    <w:lsdException w:name="Plain Table 3" w:uiPriority="43"/>
-    <w:lsdException w:name="Plain Table 4" w:uiPriority="44"/>
-    <w:lsdException w:name="Plain Table 5" w:uiPriority="45"/>
-    <w:lsdException w:name="Grid Table Light" w:uiPriority="40"/>
-    <w:lsdException w:name="Grid Table 1 Light" w:uiPriority="46"/>
-    <w:lsdException w:name="Grid Table 2" w:uiPriority="47"/>
-    <w:lsdException w:name="Grid Table 3" w:uiPriority="48"/>
-    <w:lsdException w:name="Grid Table 4" w:uiPriority="49"/>
-    <w:lsdException w:name="Grid Table 5 Dark" w:uiPriority="50"/>
-    <w:lsdException w:name="Grid Table 6 Colorful" w:uiPriority="51"/>
-    <w:lsdException w:name="Grid Table 7 Colorful" w:uiPriority="52"/>
-    <w:lsdException w:name="Grid Table 1 Light Accent 1" w:uiPriority="46"/>
-    <w:lsdException w:name="Grid Table 2 Accent 1" w:uiPriority="47"/>
-    <w:lsdException w:name="Grid Table 3 Accent 1" w:uiPriority="48"/>
-    <w:lsdException w:name="Grid Table 4 Accent 1" w:uiPriority="49"/>
-    <w:lsdException w:name="Grid Table 5 Dark Accent 1" w:uiPriority="50"/>
-    <w:lsdException w:name="Grid Table 6 Colorful Accent 1" w:uiPriority="51"/>
-    <w:lsdException w:name="Grid Table 7 Colorful Accent 1" w:uiPriority="52"/>
-    <w:lsdException w:name="Grid Table 1 Light Accent 2" w:uiPriority="46"/>
-    <w:lsdException w:name="Grid Table 2 Accent 2" w:uiPriority="47"/>
-    <w:lsdException w:name="Grid Table 3 Accent 2" w:uiPriority="48"/>
-    <w:lsdException w:name="Grid Table 4 Accent 2" w:uiPriority="49"/>
-    <w:lsdException w:name="Grid Table 5 Dark Accent 2" w:uiPriority="50"/>
-    <w:lsdException w:name="Grid Table 6 Colorful Accent 2" w:uiPriority="51"/>
-    <w:lsdException w:name="Grid Table 7 Colorful Accent 2" w:uiPriority="52"/>
-    <w:lsdException w:name="Grid Table 1 Light Accent 3" w:uiPriority="46"/>
-    <w:lsdException w:name="Grid Table 2 Accent 3" w:uiPriority="47"/>
-    <w:lsdException w:name="Grid Table 3 Accent 3" w:uiPriority="48"/>
-    <w:lsdException w:name="Grid Table 4 Accent 3" w:uiPriority="49"/>
-    <w:lsdException w:name="Grid Table 5 Dark Accent 3" w:uiPriority="50"/>
-    <w:lsdException w:name="Grid Table 6 Colorful Accent 3" w:uiPriority="51"/>
-    <w:lsdException w:name="Grid Table 7 Colorful Accent 3" w:uiPriority="52"/>
-    <w:lsdException w:name="Grid Table 1 Light Accent 4" w:uiPriority="46"/>
-    <w:lsdException w:name="Grid Table 2 Accent 4" w:uiPriority="47"/>
-    <w:lsdException w:name="Grid Table 3 Accent 4" w:uiPriority="48"/>
-    <w:lsdException w:name="Grid Table 4 Accent 4" w:uiPriority="49"/>
-    <w:lsdException w:name="Grid Table 5 Dark Accent 4" w:uiPriority="50"/>
-    <w:lsdException w:name="Grid Table 6 Colorful Accent 4" w:uiPriority="51"/>
-    <w:lsdException w:name="Grid Table 7 Colorful Accent 4" w:uiPriority="52"/>
-    <w:lsdException w:name="Grid Table 1 Light Accent 5" w:uiPriority="46"/>
-    <w:lsdException w:name="Grid Table 2 Accent 5" w:uiPriority="47"/>
-    <w:lsdException w:name="Grid Table 3 Accent 5" w:uiPriority="48"/>
-    <w:lsdException w:name="Grid Table 4 Accent 5" w:uiPriority="49"/>
-    <w:lsdException w:name="Grid Table 5 Dark Accent 5" w:uiPriority="50"/>
-    <w:lsdException w:name="Grid Table 6 Colorful Accent 5" w:uiPriority="51"/>
-    <w:lsdException w:name="Grid Table 7 Colorful Accent 5" w:uiPriority="52"/>
-    <w:lsdException w:name="Grid Table 1 Light Accent 6" w:uiPriority="46"/>
-    <w:lsdException w:name="Grid Table 2 Accent 6" w:uiPriority="47"/>
-    <w:lsdException w:name="Grid Table 3 Accent 6" w:uiPriority="48"/>
-    <w:lsdException w:name="Grid Table 4 Accent 6" w:uiPriority="49"/>
-    <w:lsdException w:name="Grid Table 5 Dark Accent 6" w:uiPriority="50"/>
-    <w:lsdException w:name="Grid Table 6 Colorful Accent 6" w:uiPriority="51"/>
-    <w:lsdException w:name="Grid Table 7 Colorful Accent 6" w:uiPriority="52"/>
-    <w:lsdException w:name="List Table 1 Light" w:uiPriority="46"/>
-    <w:lsdException w:name="List Table 2" w:uiPriority="47"/>
-    <w:lsdException w:name="List Table 3" w:uiPriority="48"/>
-    <w:lsdException w:name="List Table 4" w:uiPriority="49"/>
-    <w:lsdException w:name="List Table 5 Dark" w:uiPriority="50"/>
-    <w:lsdException w:name="List Table 6 Colorful" w:uiPriority="51"/>
-    <w:lsdException w:name="List Table 7 Colorful" w:uiPriority="52"/>
-    <w:lsdException w:name="List Table 1 Light Accent 1" w:uiPriority="46"/>
-    <w:lsdException w:name="List Table 2 Accent 1" w:uiPriority="47"/>
-    <w:lsdException w:name="List Table 3 Accent 1" w:uiPriority="48"/>
-    <w:lsdException w:name="List Table 4 Accent 1" w:uiPriority="49"/>
-    <w:lsdException w:name="List Table 5 Dark Accent 1" w:uiPriority="50"/>
-    <w:lsdException w:name="List Table 6 Colorful Accent 1" w:uiPriority="51"/>
-    <w:lsdException w:name="List Table 7 Colorful Accent 1" w:uiPriority="52"/>
-    <w:lsdException w:name="List Table 1 Light Accent 2" w:uiPriority="46"/>
-    <w:lsdException w:name="List Table 2 Accent 2" w:uiPriority="47"/>
-    <w:lsdException w:name="List Table 3 Accent 2" w:uiPriority="48"/>
-    <w:lsdException w:name="List Table 4 Accent 2" w:uiPriority="49"/>
-    <w:lsdException w:name="List Table 5 Dark Accent 2" w:uiPriority="50"/>
-    <w:lsdException w:name="List Table 6 Colorful Accent 2" w:uiPriority="51"/>
-    <w:lsdException w:name="List Table 7 Colorful Accent 2" w:uiPriority="52"/>
-    <w:lsdException w:name="List Table 1 Light Accent 3" w:uiPriority="46"/>
-    <w:lsdException w:name="List Table 2 Accent 3" w:uiPriority="47"/>
-    <w:lsdException w:name="List Table 3 Accent 3" w:uiPriority="48"/>
-    <w:lsdException w:name="List Table 4 Accent 3" w:uiPriority="49"/>
-    <w:lsdException w:name="List Table 5 Dark Accent 3" w:uiPriority="50"/>
-    <w:lsdException w:name="List Table 6 Colorful Accent 3" w:uiPriority="51"/>
-    <w:lsdException w:name="List Table 7 Colorful Accent 3" w:uiPriority="52"/>
-    <w:lsdException w:name="List Table 1 Light Accent 4" w:uiPriority="46"/>
-    <w:lsdException w:name="List Table 2 Accent 4" w:uiPriority="47"/>
-    <w:lsdException w:name="List Table 3 Accent 4" w:uiPriority="48"/>
-    <w:lsdException w:name="List Table 4 Accent 4" w:uiPriority="49"/>
-    <w:lsdException w:name="List Table 5 Dark Accent 4" w:uiPriority="50"/>
-    <w:lsdException w:name="List Table 6 Colorful Accent 4" w:uiPriority="51"/>
-    <w:lsdException w:name="List Table 7 Colorful Accent 4" w:uiPriority="52"/>
-    <w:lsdException w:name="List Table 1 Light Accent 5" w:uiPriority="46"/>
-    <w:lsdException w:name="List Table 2 Accent 5" w:uiPriority="47"/>
-    <w:lsdException w:name="List Table 3 Accent 5" w:uiPriority="48"/>
-    <w:lsdException w:name="List Table 4 Accent 5" w:uiPriority="49"/>
-    <w:lsdException w:name="List Table 5 Dark Accent 5" w:uiPriority="50"/>
-    <w:lsdException w:name="List Table 6 Colorful Accent 5" w:uiPriority="51"/>
-    <w:lsdException w:name="List Table 7 Colorful Accent 5" w:uiPriority="52"/>
-    <w:lsdException w:name="List Table 1 Light Accent 6" w:uiPriority="46"/>
-    <w:lsdException w:name="List Table 2 Accent 6" w:uiPriority="47"/>
-    <w:lsdException w:name="List Table 3 Accent 6" w:uiPriority="48"/>
-    <w:lsdException w:name="List Table 4 Accent 6" w:uiPriority="49"/>
-    <w:lsdException w:name="List Table 5 Dark Accent 6" w:uiPriority="50"/>
-    <w:lsdException w:name="List Table 6 Colorful Accent 6" w:uiPriority="51"/>
-    <w:lsdException w:name="List Table 7 Colorful Accent 6" w:uiPriority="52"/>
-  </w:latentStyles>
-  <w:style w:type="paragraph" w:default="1" w:styleId="Normal">
-    <w:name w:val="Normal"/>
-    <w:qFormat/>
-  </w:style>
-  <w:style w:type="character" w:default="1" w:styleId="DefaultParagraphFont">
-    <w:name w:val="Default Paragraph Font"/>
-    <w:uiPriority w:val="1"/>
-    <w:semiHidden/>
-    <w:unhideWhenUsed/>
-  </w:style>
-  <w:style w:type="table" w:default="1" w:styleId="TableNormal">
-    <w:name w:val="Normal Table"/>
-    <w:uiPriority w:val="99"/>
-    <w:semiHidden/>
-    <w:unhideWhenUsed/>
-    <w:tblPr>
-      <w:tblInd w:w="0" w:type="dxa"/>
-      <w:tblCellMar>
-        <w:top w:w="0" w:type="dxa"/>
-        <w:left w:w="108" w:type="dxa"/>
-        <w:bottom w:w="0" w:type="dxa"/>
-        <w:right w:w="108" w:type="dxa"/>
-      </w:tblCellMar>
-    </w:tblPr>
-  </w:style>
-  <w:style w:type="numbering" w:default="1" w:styleId="NoList">
-    <w:name w:val="No List"/>
-    <w:uiPriority w:val="99"/>
-    <w:semiHidden/>
-    <w:unhideWhenUsed/>
-  </w:style>
-  <w:style w:type="character" w:styleId="PlaceholderText">
-    <w:name w:val="Placeholder Text"/>
-    <w:basedOn w:val="DefaultParagraphFont"/>
-    <w:uiPriority w:val="99"/>
-    <w:semiHidden/>
-    <w:rsid w:val="008279D8"/>
-    <w:rPr>
-      <w:color w:val="808080"/>
-    </w:rPr>
-  </w:style>
-</w:styles>
-</file>
-
-<file path=word/glossary/webSettings.xml><?xml version="1.0" encoding="utf-8"?>
-<w:webSettings xmlns:mc="http://schemas.openxmlformats.org/markup-compatibility/2006" xmlns:r="http://schemas.openxmlformats.org/officeDocument/2006/relationships" xmlns:w="http://schemas.openxmlformats.org/wordprocessingml/2006/main" xmlns:w14="http://schemas.microsoft.com/office/word/2010/wordml" xmlns:w15="http://schemas.microsoft.com/office/word/2012/wordml" xmlns:w16se="http://schemas.microsoft.com/office/word/2015/wordml/symex" mc:Ignorable="w14 w15 w16se">
-  <w:optimizeForBrowser/>
-  <w:allowPNG/>
-</w:webSettings>
-</file>
-
 <file path=word/theme/theme1.xml><?xml version="1.0" encoding="utf-8"?>
 <a:theme xmlns:a="http://schemas.openxmlformats.org/drawingml/2006/main" name="Office Theme">
   <a:themeElements>
@@ -17092,7 +16861,7 @@
 </file>
 
 <file path=customXml/itemProps2.xml><?xml version="1.0" encoding="utf-8"?>
-<ds:datastoreItem xmlns:ds="http://schemas.openxmlformats.org/officeDocument/2006/customXml" ds:itemID="{1E52AB09-99EB-48F9-BA98-5DC91DF05C91}">
+<ds:datastoreItem xmlns:ds="http://schemas.openxmlformats.org/officeDocument/2006/customXml" ds:itemID="{4D290B1B-7EB4-4659-84DB-387A54D8BF5E}">
   <ds:schemaRefs>
     <ds:schemaRef ds:uri="http://schemas.openxmlformats.org/officeDocument/2006/bibliography"/>
   </ds:schemaRefs>

</xml_diff>

<commit_message>
NIST IR number and DOI added
</commit_message>
<xml_diff>
--- a/bt/doc/UserGuide.docx
+++ b/bt/doc/UserGuide.docx
@@ -20,19 +20,64 @@
           <w:sz w:val="40"/>
           <w:szCs w:val="40"/>
         </w:rPr>
-        <w:t>NISTIR XXXX</w:t>
-      </w:r>
-    </w:p>
-    <w:p>
-      <w:pPr>
-        <w:pStyle w:val="Default"/>
-        <w:jc w:val="right"/>
+        <w:t xml:space="preserve">NISTIR </w:t>
+      </w:r>
+      <w:r>
         <w:rPr>
           <w:b/>
           <w:bCs/>
           <w:sz w:val="40"/>
           <w:szCs w:val="40"/>
         </w:rPr>
+        <w:fldChar w:fldCharType="begin"/>
+      </w:r>
+      <w:r>
+        <w:rPr>
+          <w:b/>
+          <w:bCs/>
+          <w:sz w:val="40"/>
+          <w:szCs w:val="40"/>
+        </w:rPr>
+        <w:instrText xml:space="preserve"> DOCPROPERTY  NISTIR  \* MERGEFORMAT </w:instrText>
+      </w:r>
+      <w:r>
+        <w:rPr>
+          <w:b/>
+          <w:bCs/>
+          <w:sz w:val="40"/>
+          <w:szCs w:val="40"/>
+        </w:rPr>
+        <w:fldChar w:fldCharType="separate"/>
+      </w:r>
+      <w:r>
+        <w:rPr>
+          <w:b/>
+          <w:bCs/>
+          <w:sz w:val="40"/>
+          <w:szCs w:val="40"/>
+        </w:rPr>
+        <w:t>8130</w:t>
+      </w:r>
+      <w:r>
+        <w:rPr>
+          <w:b/>
+          <w:bCs/>
+          <w:sz w:val="40"/>
+          <w:szCs w:val="40"/>
+        </w:rPr>
+        <w:fldChar w:fldCharType="end"/>
+      </w:r>
+    </w:p>
+    <w:p>
+      <w:pPr>
+        <w:pStyle w:val="Default"/>
+        <w:jc w:val="right"/>
+        <w:rPr>
+          <w:b/>
+          <w:bCs/>
+          <w:sz w:val="40"/>
+          <w:szCs w:val="40"/>
+        </w:rPr>
       </w:pPr>
     </w:p>
     <w:p>
@@ -125,14 +170,13 @@
         <w:jc w:val="right"/>
       </w:pPr>
       <w:r>
-        <w:t>http://dx.doi.org/10.6028/NIST.IR</w:t>
-      </w:r>
-      <w:r>
-        <w:t>.XXX</w:t>
-      </w:r>
-      <w:r>
-        <w:t>X</w:t>
-      </w:r>
+        <w:t>http://</w:t>
+      </w:r>
+      <w:fldSimple w:instr=" DOCPROPERTY  DOI  \* MERGEFORMAT ">
+        <w:r>
+          <w:t>dx.doi.org/10.6028/NIST.IR.8130</w:t>
+        </w:r>
+      </w:fldSimple>
     </w:p>
     <w:p>
       <w:pPr>
@@ -336,7 +380,52 @@
           <w:szCs w:val="40"/>
         </w:rPr>
         <w:lastRenderedPageBreak/>
-        <w:t xml:space="preserve">NISTIR XXXX </w:t>
+        <w:t xml:space="preserve">NISTIR </w:t>
+      </w:r>
+      <w:r>
+        <w:rPr>
+          <w:b/>
+          <w:bCs/>
+          <w:sz w:val="40"/>
+          <w:szCs w:val="40"/>
+        </w:rPr>
+        <w:fldChar w:fldCharType="begin"/>
+      </w:r>
+      <w:r>
+        <w:rPr>
+          <w:b/>
+          <w:bCs/>
+          <w:sz w:val="40"/>
+          <w:szCs w:val="40"/>
+        </w:rPr>
+        <w:instrText xml:space="preserve"> DOCPROPERTY  NISTIR  \* MERGEFORMAT </w:instrText>
+      </w:r>
+      <w:r>
+        <w:rPr>
+          <w:b/>
+          <w:bCs/>
+          <w:sz w:val="40"/>
+          <w:szCs w:val="40"/>
+        </w:rPr>
+        <w:fldChar w:fldCharType="separate"/>
+      </w:r>
+      <w:r>
+        <w:rPr>
+          <w:b/>
+          <w:bCs/>
+          <w:sz w:val="40"/>
+          <w:szCs w:val="40"/>
+        </w:rPr>
+        <w:t>8130</w:t>
+      </w:r>
+      <w:r>
+        <w:rPr>
+          <w:b/>
+          <w:bCs/>
+          <w:sz w:val="40"/>
+          <w:szCs w:val="40"/>
+        </w:rPr>
+        <w:fldChar w:fldCharType="end"/>
       </w:r>
     </w:p>
     <w:p>
@@ -451,14 +540,13 @@
         <w:jc w:val="right"/>
       </w:pPr>
       <w:r>
-        <w:t>http://dx.doi.org/10.6028/NIST.IR</w:t>
-      </w:r>
-      <w:r>
-        <w:t>.XXX</w:t>
-      </w:r>
-      <w:r>
-        <w:t>X</w:t>
-      </w:r>
+        <w:t>http://</w:t>
+      </w:r>
+      <w:fldSimple w:instr=" DOCPROPERTY  DOI  \* MERGEFORMAT ">
+        <w:r>
+          <w:t>dx.doi.org/10.6028/NIST.IR.8130</w:t>
+        </w:r>
+      </w:fldSimple>
     </w:p>
     <w:p>
       <w:pPr>
@@ -516,8 +604,10 @@
         <w:jc w:val="right"/>
       </w:pPr>
       <w:r>
-        <w:t>Month and Year of Publication</w:t>
-      </w:r>
+        <w:t>April 2016</w:t>
+      </w:r>
+      <w:bookmarkStart w:id="0" w:name="_GoBack"/>
+      <w:bookmarkEnd w:id="0"/>
     </w:p>
     <w:p>
       <w:pPr>
@@ -967,16 +1057,16 @@
           <w:numId w:val="0"/>
         </w:numPr>
       </w:pPr>
-      <w:bookmarkStart w:id="0" w:name="_Toc447097794"/>
-      <w:bookmarkStart w:id="1" w:name="_Toc448224377"/>
-      <w:bookmarkStart w:id="2" w:name="_Toc448321940"/>
+      <w:bookmarkStart w:id="1" w:name="_Toc447097794"/>
+      <w:bookmarkStart w:id="2" w:name="_Toc448224377"/>
+      <w:bookmarkStart w:id="3" w:name="_Toc448321940"/>
       <w:r>
         <w:lastRenderedPageBreak/>
         <w:t>Abstract</w:t>
       </w:r>
-      <w:bookmarkEnd w:id="0"/>
       <w:bookmarkEnd w:id="1"/>
       <w:bookmarkEnd w:id="2"/>
+      <w:bookmarkEnd w:id="3"/>
     </w:p>
     <w:p>
       <w:r>
@@ -1033,17 +1123,17 @@
           <w:numId w:val="0"/>
         </w:numPr>
       </w:pPr>
-      <w:bookmarkStart w:id="3" w:name="_Toc447091772"/>
-      <w:bookmarkStart w:id="4" w:name="_Toc447097795"/>
-      <w:bookmarkStart w:id="5" w:name="_Toc448224378"/>
-      <w:bookmarkStart w:id="6" w:name="_Toc448321941"/>
+      <w:bookmarkStart w:id="4" w:name="_Toc447091772"/>
+      <w:bookmarkStart w:id="5" w:name="_Toc447097795"/>
+      <w:bookmarkStart w:id="6" w:name="_Toc448224378"/>
+      <w:bookmarkStart w:id="7" w:name="_Toc448321941"/>
       <w:r>
         <w:t>Disclaimers</w:t>
       </w:r>
-      <w:bookmarkEnd w:id="3"/>
       <w:bookmarkEnd w:id="4"/>
       <w:bookmarkEnd w:id="5"/>
       <w:bookmarkEnd w:id="6"/>
+      <w:bookmarkEnd w:id="7"/>
     </w:p>
     <w:p>
       <w:r>
@@ -1132,15 +1222,15 @@
           <w:numId w:val="0"/>
         </w:numPr>
       </w:pPr>
-      <w:bookmarkStart w:id="7" w:name="_Toc447097796"/>
-      <w:bookmarkStart w:id="8" w:name="_Toc448224379"/>
-      <w:bookmarkStart w:id="9" w:name="_Toc448321942"/>
+      <w:bookmarkStart w:id="8" w:name="_Toc447097796"/>
+      <w:bookmarkStart w:id="9" w:name="_Toc448224379"/>
+      <w:bookmarkStart w:id="10" w:name="_Toc448321942"/>
       <w:r>
         <w:t>Acknowledgments</w:t>
       </w:r>
-      <w:bookmarkEnd w:id="7"/>
       <w:bookmarkEnd w:id="8"/>
       <w:bookmarkEnd w:id="9"/>
+      <w:bookmarkEnd w:id="10"/>
     </w:p>
     <w:p>
       <w:pPr>
@@ -1195,9 +1285,9 @@
         <w:t xml:space="preserve"> in deploying Baseline Tailor.</w:t>
       </w:r>
     </w:p>
-    <w:bookmarkStart w:id="10" w:name="_Toc447097797" w:displacedByCustomXml="next"/>
-    <w:bookmarkStart w:id="11" w:name="_Toc448224380" w:displacedByCustomXml="next"/>
-    <w:bookmarkStart w:id="12" w:name="_Toc448321943" w:displacedByCustomXml="next"/>
+    <w:bookmarkStart w:id="11" w:name="_Toc447097797" w:displacedByCustomXml="next"/>
+    <w:bookmarkStart w:id="12" w:name="_Toc448224380" w:displacedByCustomXml="next"/>
+    <w:bookmarkStart w:id="13" w:name="_Toc448321943" w:displacedByCustomXml="next"/>
     <w:sdt>
       <w:sdtPr>
         <w:id w:val="-908464738"/>
@@ -1229,8 +1319,8 @@
           <w:r>
             <w:t>Table of Contents</w:t>
           </w:r>
+          <w:bookmarkEnd w:id="13"/>
           <w:bookmarkEnd w:id="12"/>
-          <w:bookmarkEnd w:id="11"/>
           <w:r>
             <w:fldChar w:fldCharType="begin"/>
           </w:r>
@@ -1240,7 +1330,7 @@
           <w:r>
             <w:fldChar w:fldCharType="separate"/>
           </w:r>
-          <w:bookmarkEnd w:id="10"/>
+          <w:bookmarkEnd w:id="11"/>
         </w:p>
         <w:p>
           <w:pPr>
@@ -2207,9 +2297,9 @@
             </w:rPr>
             <w:fldChar w:fldCharType="end"/>
           </w:r>
-          <w:bookmarkStart w:id="13" w:name="_Toc447097798"/>
-          <w:bookmarkStart w:id="14" w:name="_Toc448224381"/>
-          <w:bookmarkStart w:id="15" w:name="_Toc448321944"/>
+          <w:bookmarkStart w:id="14" w:name="_Toc447097798"/>
+          <w:bookmarkStart w:id="15" w:name="_Toc448224381"/>
+          <w:bookmarkStart w:id="16" w:name="_Toc448321944"/>
           <w:r>
             <w:rPr>
               <w:noProof/>
@@ -2219,9 +2309,9 @@
         </w:p>
       </w:sdtContent>
     </w:sdt>
+    <w:bookmarkEnd w:id="16" w:displacedByCustomXml="prev"/>
     <w:bookmarkEnd w:id="15" w:displacedByCustomXml="prev"/>
     <w:bookmarkEnd w:id="14" w:displacedByCustomXml="prev"/>
-    <w:bookmarkEnd w:id="13" w:displacedByCustomXml="prev"/>
     <w:p>
       <w:pPr>
         <w:pStyle w:val="TableofFigures"/>
@@ -3752,14 +3842,14 @@
       <w:pPr>
         <w:pStyle w:val="Heading1"/>
       </w:pPr>
-      <w:bookmarkStart w:id="16" w:name="_Ref444166060"/>
-      <w:bookmarkStart w:id="17" w:name="_Toc448321945"/>
+      <w:bookmarkStart w:id="17" w:name="_Ref444166060"/>
+      <w:bookmarkStart w:id="18" w:name="_Toc448321945"/>
       <w:r>
         <w:lastRenderedPageBreak/>
         <w:t>Introduction</w:t>
       </w:r>
-      <w:bookmarkEnd w:id="16"/>
       <w:bookmarkEnd w:id="17"/>
+      <w:bookmarkEnd w:id="18"/>
     </w:p>
     <w:p>
       <w:r>
@@ -4455,8 +4545,6 @@
       <w:r>
         <w:t>(</w:t>
       </w:r>
-      <w:bookmarkStart w:id="18" w:name="_GoBack"/>
-      <w:bookmarkEnd w:id="18"/>
       <w:r>
         <w:fldChar w:fldCharType="begin"/>
       </w:r>
@@ -7927,7 +8015,10 @@
         <w:fldChar w:fldCharType="begin"/>
       </w:r>
       <w:r>
-        <w:instrText xml:space="preserve"> SEQ Figure \* ARABIC </w:instrText>
+        <w:instrText xml:space="preserve"> SEQ Figure \* </w:instrText>
+      </w:r>
+      <w:r>
+        <w:instrText xml:space="preserve">ARABIC </w:instrText>
       </w:r>
       <w:r>
         <w:fldChar w:fldCharType="separate"/>
@@ -10729,7 +10820,10 @@
         <w:fldChar w:fldCharType="begin"/>
       </w:r>
       <w:r>
-        <w:instrText xml:space="preserve"> SEQ Figure \* ARABIC </w:instrText>
+        <w:instrText xml:space="preserve"> SEQ Figure \*</w:instrText>
+      </w:r>
+      <w:r>
+        <w:instrText xml:space="preserve"> ARABIC </w:instrText>
       </w:r>
       <w:r>
         <w:fldChar w:fldCharType="separate"/>
@@ -11997,7 +12091,7 @@
           <w:rPr>
             <w:noProof/>
           </w:rPr>
-          <w:t>1</w:t>
+          <w:t>17</w:t>
         </w:r>
         <w:r>
           <w:rPr>
@@ -16861,7 +16955,7 @@
 </file>
 
 <file path=customXml/itemProps2.xml><?xml version="1.0" encoding="utf-8"?>
-<ds:datastoreItem xmlns:ds="http://schemas.openxmlformats.org/officeDocument/2006/customXml" ds:itemID="{4D290B1B-7EB4-4659-84DB-387A54D8BF5E}">
+<ds:datastoreItem xmlns:ds="http://schemas.openxmlformats.org/officeDocument/2006/customXml" ds:itemID="{DF98CF89-034D-43F5-98E1-575D6CAD6274}">
   <ds:schemaRefs>
     <ds:schemaRef ds:uri="http://schemas.openxmlformats.org/officeDocument/2006/bibliography"/>
   </ds:schemaRefs>

</xml_diff>

<commit_message>
addressed (minor) ERB comments
</commit_message>
<xml_diff>
--- a/bt/doc/UserGuide.docx
+++ b/bt/doc/UserGuide.docx
@@ -606,8 +606,6 @@
       <w:r>
         <w:t>April 2016</w:t>
       </w:r>
-      <w:bookmarkStart w:id="0" w:name="_GoBack"/>
-      <w:bookmarkEnd w:id="0"/>
     </w:p>
     <w:p>
       <w:pPr>
@@ -1057,16 +1055,16 @@
           <w:numId w:val="0"/>
         </w:numPr>
       </w:pPr>
-      <w:bookmarkStart w:id="1" w:name="_Toc447097794"/>
-      <w:bookmarkStart w:id="2" w:name="_Toc448224377"/>
-      <w:bookmarkStart w:id="3" w:name="_Toc448321940"/>
+      <w:bookmarkStart w:id="0" w:name="_Toc447097794"/>
+      <w:bookmarkStart w:id="1" w:name="_Toc448224377"/>
+      <w:bookmarkStart w:id="2" w:name="_Toc448321940"/>
       <w:r>
         <w:lastRenderedPageBreak/>
         <w:t>Abstract</w:t>
       </w:r>
+      <w:bookmarkEnd w:id="0"/>
       <w:bookmarkEnd w:id="1"/>
       <w:bookmarkEnd w:id="2"/>
-      <w:bookmarkEnd w:id="3"/>
     </w:p>
     <w:p>
       <w:r>
@@ -1096,21 +1094,11 @@
       <w:r>
         <w:t xml:space="preserve"> </w:t>
       </w:r>
-      <w:r>
-        <w:fldChar w:fldCharType="begin"/>
-      </w:r>
-      <w:r>
-        <w:instrText xml:space="preserve"> DOCPROPERTY  "Landing Page"  \* MERGEFORMAT </w:instrText>
-      </w:r>
-      <w:r>
-        <w:fldChar w:fldCharType="separate"/>
-      </w:r>
-      <w:r>
-        <w:t>http://www.nist.gov/el/msid/baselinetailor.cfm</w:t>
-      </w:r>
-      <w:r>
-        <w:fldChar w:fldCharType="end"/>
-      </w:r>
+      <w:fldSimple w:instr=" DOCPROPERTY  &quot;Landing Page&quot;  \* MERGEFORMAT ">
+        <w:r>
+          <w:t>http://www.nist.gov/el/msid/baselinetailor.cfm</w:t>
+        </w:r>
+      </w:fldSimple>
       <w:r>
         <w:t xml:space="preserve">. </w:t>
       </w:r>
@@ -1123,21 +1111,33 @@
           <w:numId w:val="0"/>
         </w:numPr>
       </w:pPr>
-      <w:bookmarkStart w:id="4" w:name="_Toc447091772"/>
-      <w:bookmarkStart w:id="5" w:name="_Toc447097795"/>
-      <w:bookmarkStart w:id="6" w:name="_Toc448224378"/>
-      <w:bookmarkStart w:id="7" w:name="_Toc448321941"/>
+      <w:bookmarkStart w:id="3" w:name="_Toc447091772"/>
+      <w:bookmarkStart w:id="4" w:name="_Toc447097795"/>
+      <w:bookmarkStart w:id="5" w:name="_Toc448224378"/>
+      <w:bookmarkStart w:id="6" w:name="_Toc448321941"/>
       <w:r>
         <w:t>Disclaimers</w:t>
       </w:r>
+      <w:bookmarkEnd w:id="3"/>
       <w:bookmarkEnd w:id="4"/>
       <w:bookmarkEnd w:id="5"/>
       <w:bookmarkEnd w:id="6"/>
-      <w:bookmarkEnd w:id="7"/>
-    </w:p>
-    <w:p>
-      <w:r>
-        <w:t xml:space="preserve">Any mention of commercial or other third party products in this guide is for information purposes only; it does not imply recommendation or endorsement by NIST. For any of the web links in the software and this user’s guide, NIST does not necessarily endorse the views expressed, or concur with the facts presented on those web sites. </w:t>
+    </w:p>
+    <w:p>
+      <w:r>
+        <w:t xml:space="preserve">Any mention of commercial or other third party products in this guide is for information purposes only; it does not imply recommendation or endorsement by </w:t>
+      </w:r>
+      <w:r>
+        <w:t>the National Institute of Standards and Technology (</w:t>
+      </w:r>
+      <w:r>
+        <w:t>NIST</w:t>
+      </w:r>
+      <w:r>
+        <w:t>)</w:t>
+      </w:r>
+      <w:r>
+        <w:t xml:space="preserve">. For any of the web links in the software and this user’s guide, NIST does not necessarily endorse the views expressed, or concur with the facts presented on those web sites. </w:t>
       </w:r>
     </w:p>
     <w:p>
@@ -1164,24 +1164,11 @@
       <w:r>
         <w:t xml:space="preserve"> and the latest published NIST Cybersecurity Framework or Special Publication SP 800-53 Revision 4, please defer to the official published documents posted on </w:t>
       </w:r>
-      <w:r>
-        <w:fldChar w:fldCharType="begin"/>
-      </w:r>
-      <w:r>
-        <w:instrText xml:space="preserve"> DOCPROPERTY  CSR</w:instrText>
-      </w:r>
-      <w:r>
-        <w:instrText xml:space="preserve">C  \* MERGEFORMAT </w:instrText>
-      </w:r>
-      <w:r>
-        <w:fldChar w:fldCharType="separate"/>
-      </w:r>
-      <w:r>
-        <w:t>http://csrc.nist.gov</w:t>
-      </w:r>
-      <w:r>
-        <w:fldChar w:fldCharType="end"/>
-      </w:r>
+      <w:fldSimple w:instr=" DOCPROPERTY  CSRC  \* MERGEFORMAT ">
+        <w:r>
+          <w:t>http://csrc.nist.gov</w:t>
+        </w:r>
+      </w:fldSimple>
       <w:r>
         <w:t>.</w:t>
       </w:r>
@@ -1222,15 +1209,15 @@
           <w:numId w:val="0"/>
         </w:numPr>
       </w:pPr>
-      <w:bookmarkStart w:id="8" w:name="_Toc447097796"/>
-      <w:bookmarkStart w:id="9" w:name="_Toc448224379"/>
-      <w:bookmarkStart w:id="10" w:name="_Toc448321942"/>
+      <w:bookmarkStart w:id="7" w:name="_Toc447097796"/>
+      <w:bookmarkStart w:id="8" w:name="_Toc448224379"/>
+      <w:bookmarkStart w:id="9" w:name="_Toc448321942"/>
       <w:r>
         <w:t>Acknowledgments</w:t>
       </w:r>
+      <w:bookmarkEnd w:id="7"/>
       <w:bookmarkEnd w:id="8"/>
       <w:bookmarkEnd w:id="9"/>
-      <w:bookmarkEnd w:id="10"/>
     </w:p>
     <w:p>
       <w:pPr>
@@ -1285,9 +1272,9 @@
         <w:t xml:space="preserve"> in deploying Baseline Tailor.</w:t>
       </w:r>
     </w:p>
-    <w:bookmarkStart w:id="11" w:name="_Toc447097797" w:displacedByCustomXml="next"/>
-    <w:bookmarkStart w:id="12" w:name="_Toc448224380" w:displacedByCustomXml="next"/>
-    <w:bookmarkStart w:id="13" w:name="_Toc448321943" w:displacedByCustomXml="next"/>
+    <w:bookmarkStart w:id="10" w:name="_Toc448321943" w:displacedByCustomXml="next"/>
+    <w:bookmarkStart w:id="11" w:name="_Toc448224380" w:displacedByCustomXml="next"/>
+    <w:bookmarkStart w:id="12" w:name="_Toc447097797" w:displacedByCustomXml="next"/>
     <w:sdt>
       <w:sdtPr>
         <w:id w:val="-908464738"/>
@@ -1319,8 +1306,8 @@
           <w:r>
             <w:t>Table of Contents</w:t>
           </w:r>
-          <w:bookmarkEnd w:id="13"/>
-          <w:bookmarkEnd w:id="12"/>
+          <w:bookmarkEnd w:id="11"/>
+          <w:bookmarkEnd w:id="10"/>
           <w:r>
             <w:fldChar w:fldCharType="begin"/>
           </w:r>
@@ -1330,7 +1317,7 @@
           <w:r>
             <w:fldChar w:fldCharType="separate"/>
           </w:r>
-          <w:bookmarkEnd w:id="11"/>
+          <w:bookmarkEnd w:id="12"/>
         </w:p>
         <w:p>
           <w:pPr>
@@ -2297,9 +2284,9 @@
             </w:rPr>
             <w:fldChar w:fldCharType="end"/>
           </w:r>
-          <w:bookmarkStart w:id="14" w:name="_Toc447097798"/>
-          <w:bookmarkStart w:id="15" w:name="_Toc448224381"/>
-          <w:bookmarkStart w:id="16" w:name="_Toc448321944"/>
+          <w:bookmarkStart w:id="13" w:name="_Toc447097798"/>
+          <w:bookmarkStart w:id="14" w:name="_Toc448224381"/>
+          <w:bookmarkStart w:id="15" w:name="_Toc448321944"/>
           <w:r>
             <w:rPr>
               <w:noProof/>
@@ -2309,9 +2296,9 @@
         </w:p>
       </w:sdtContent>
     </w:sdt>
-    <w:bookmarkEnd w:id="16" w:displacedByCustomXml="prev"/>
     <w:bookmarkEnd w:id="15" w:displacedByCustomXml="prev"/>
     <w:bookmarkEnd w:id="14" w:displacedByCustomXml="prev"/>
+    <w:bookmarkEnd w:id="13" w:displacedByCustomXml="prev"/>
     <w:p>
       <w:pPr>
         <w:pStyle w:val="TableofFigures"/>
@@ -3842,14 +3829,14 @@
       <w:pPr>
         <w:pStyle w:val="Heading1"/>
       </w:pPr>
-      <w:bookmarkStart w:id="17" w:name="_Ref444166060"/>
-      <w:bookmarkStart w:id="18" w:name="_Toc448321945"/>
+      <w:bookmarkStart w:id="16" w:name="_Ref444166060"/>
+      <w:bookmarkStart w:id="17" w:name="_Toc448321945"/>
       <w:r>
         <w:lastRenderedPageBreak/>
         <w:t>Introduction</w:t>
       </w:r>
+      <w:bookmarkEnd w:id="16"/>
       <w:bookmarkEnd w:id="17"/>
-      <w:bookmarkEnd w:id="18"/>
     </w:p>
     <w:p>
       <w:r>
@@ -4545,21 +4532,11 @@
       <w:r>
         <w:t>(</w:t>
       </w:r>
-      <w:r>
-        <w:fldChar w:fldCharType="begin"/>
-      </w:r>
-      <w:r>
-        <w:instrText xml:space="preserve"> DOCPROPERTY  CSRC  \* MERGEFORMAT </w:instrText>
-      </w:r>
-      <w:r>
-        <w:fldChar w:fldCharType="separate"/>
-      </w:r>
-      <w:r>
-        <w:t>http://csrc.nist.gov</w:t>
-      </w:r>
-      <w:r>
-        <w:fldChar w:fldCharType="end"/>
-      </w:r>
+      <w:fldSimple w:instr=" DOCPROPERTY  CSRC  \* MERGEFORMAT ">
+        <w:r>
+          <w:t>http://csrc.nist.gov</w:t>
+        </w:r>
+      </w:fldSimple>
       <w:r>
         <w:t>).</w:t>
       </w:r>
@@ -5285,13 +5262,13 @@
       <w:pPr>
         <w:pStyle w:val="Heading1"/>
       </w:pPr>
-      <w:bookmarkStart w:id="19" w:name="_Ref445459637"/>
-      <w:bookmarkStart w:id="20" w:name="_Toc448321946"/>
+      <w:bookmarkStart w:id="18" w:name="_Ref445459637"/>
+      <w:bookmarkStart w:id="19" w:name="_Toc448321946"/>
       <w:r>
         <w:t>Getting Started</w:t>
       </w:r>
+      <w:bookmarkEnd w:id="18"/>
       <w:bookmarkEnd w:id="19"/>
-      <w:bookmarkEnd w:id="20"/>
     </w:p>
     <w:p>
       <w:r>
@@ -5357,9 +5334,6 @@
       <w:r>
         <w:t xml:space="preserve"> </w:t>
       </w:r>
-      <w:r>
-        <w:t>Baseline Tailor also runs, albeit slowly, in Internet Explorer.</w:t>
-      </w:r>
     </w:p>
     <w:p>
       <w:r>
@@ -5424,21 +5398,11 @@
       <w:r>
         <w:t xml:space="preserve">Baseline Tailor online at </w:t>
       </w:r>
-      <w:r>
-        <w:fldChar w:fldCharType="begin"/>
-      </w:r>
-      <w:r>
-        <w:instrText xml:space="preserve"> DOCPROPERTY  BT  \* MERGEFORMAT </w:instrText>
-      </w:r>
-      <w:r>
-        <w:fldChar w:fldCharType="separate"/>
-      </w:r>
-      <w:r>
-        <w:t>https://pages.nist.gov/sctools/bt.xml</w:t>
-      </w:r>
-      <w:r>
-        <w:fldChar w:fldCharType="end"/>
-      </w:r>
+      <w:fldSimple w:instr=" DOCPROPERTY  BT  \* MERGEFORMAT ">
+        <w:r>
+          <w:t>https://pages.nist.gov/sctools/bt.xml</w:t>
+        </w:r>
+      </w:fldSimple>
       <w:r>
         <w:t xml:space="preserve">. </w:t>
       </w:r>
@@ -5460,21 +5424,11 @@
       <w:r>
         <w:t xml:space="preserve">from </w:t>
       </w:r>
-      <w:r>
-        <w:fldChar w:fldCharType="begin"/>
-      </w:r>
-      <w:r>
-        <w:instrText xml:space="preserve"> DOCPROPERTY  "Landing Page"  \* MERGEFORMAT </w:instrText>
-      </w:r>
-      <w:r>
-        <w:fldChar w:fldCharType="separate"/>
-      </w:r>
-      <w:r>
-        <w:t>http://www.nist.gov/el/msid/baselinetailor.cfm</w:t>
-      </w:r>
-      <w:r>
-        <w:fldChar w:fldCharType="end"/>
-      </w:r>
+      <w:fldSimple w:instr=" DOCPROPERTY  &quot;Landing Page&quot;  \* MERGEFORMAT ">
+        <w:r>
+          <w:t>http://www.nist.gov/el/msid/baselinetailor.cfm</w:t>
+        </w:r>
+      </w:fldSimple>
       <w:r>
         <w:t>,</w:t>
       </w:r>
@@ -5557,17 +5511,17 @@
         <w:t xml:space="preserve"> read access to </w:t>
       </w:r>
       <w:r>
-        <w:t xml:space="preserve">files from the Baseline Tailor </w:t>
+        <w:t xml:space="preserve">files from the Baseline Tailor installation. For example, </w:t>
+      </w:r>
+      <w:r>
+        <w:t xml:space="preserve">Chrome users </w:t>
+      </w:r>
+      <w:r>
+        <w:t xml:space="preserve">running Baseline Tailor from a local non-HTTP </w:t>
       </w:r>
       <w:r>
         <w:lastRenderedPageBreak/>
-        <w:t xml:space="preserve">installation. For example, </w:t>
-      </w:r>
-      <w:r>
-        <w:t xml:space="preserve">Chrome users </w:t>
-      </w:r>
-      <w:r>
-        <w:t xml:space="preserve">running Baseline Tailor from a local non-HTTP installation </w:t>
+        <w:t xml:space="preserve">installation </w:t>
       </w:r>
       <w:r>
         <w:t xml:space="preserve">should </w:t>
@@ -5653,21 +5607,11 @@
       <w:r>
         <w:t xml:space="preserve">The source code for Baseline Tailor is publicly available at </w:t>
       </w:r>
-      <w:r>
-        <w:fldChar w:fldCharType="begin"/>
-      </w:r>
-      <w:r>
-        <w:instrText xml:space="preserve"> DOCPROPERTY  "Source Code"  \* MERGEFORMAT </w:instrText>
-      </w:r>
-      <w:r>
-        <w:fldChar w:fldCharType="separate"/>
-      </w:r>
-      <w:r>
-        <w:t>https://github.com/usnistgov/sctools</w:t>
-      </w:r>
-      <w:r>
-        <w:fldChar w:fldCharType="end"/>
-      </w:r>
+      <w:fldSimple w:instr=" DOCPROPERTY  &quot;Source Code&quot;  \* MERGEFORMAT ">
+        <w:r>
+          <w:t>https://github.com/usnistgov/sctools</w:t>
+        </w:r>
+      </w:fldSimple>
       <w:r>
         <w:t>.</w:t>
       </w:r>
@@ -5676,13 +5620,13 @@
       <w:pPr>
         <w:pStyle w:val="Heading1"/>
       </w:pPr>
-      <w:bookmarkStart w:id="21" w:name="_Ref427842523"/>
-      <w:bookmarkStart w:id="22" w:name="_Toc448321947"/>
+      <w:bookmarkStart w:id="20" w:name="_Ref427842523"/>
+      <w:bookmarkStart w:id="21" w:name="_Toc448321947"/>
       <w:r>
         <w:t>User Interface</w:t>
       </w:r>
+      <w:bookmarkEnd w:id="20"/>
       <w:bookmarkEnd w:id="21"/>
-      <w:bookmarkEnd w:id="22"/>
     </w:p>
     <w:p>
       <w:r>
@@ -5927,61 +5871,45 @@
       <w:pPr>
         <w:pStyle w:val="Caption"/>
       </w:pPr>
-      <w:bookmarkStart w:id="23" w:name="_Ref443905127"/>
-      <w:bookmarkStart w:id="24" w:name="_Toc448321985"/>
+      <w:bookmarkStart w:id="22" w:name="_Ref443905127"/>
+      <w:bookmarkStart w:id="23" w:name="_Toc448321985"/>
       <w:r>
         <w:t xml:space="preserve">Figure </w:t>
       </w:r>
-      <w:r>
-        <w:fldChar w:fldCharType="begin"/>
-      </w:r>
-      <w:r>
-        <w:instrText xml:space="preserve"> SEQ Figure \* ARABIC </w:instrText>
-      </w:r>
-      <w:r>
-        <w:fldChar w:fldCharType="separate"/>
-      </w:r>
+      <w:fldSimple w:instr=" SEQ Figure \* ARABIC ">
+        <w:r>
+          <w:rPr>
+            <w:noProof/>
+          </w:rPr>
+          <w:t>1</w:t>
+        </w:r>
+      </w:fldSimple>
+      <w:bookmarkEnd w:id="22"/>
+      <w:r>
+        <w:t xml:space="preserve">. Preferences </w:t>
+      </w:r>
+      <w:r>
+        <w:t>button</w:t>
+      </w:r>
+      <w:r>
+        <w:t xml:space="preserve"> above user interface tabs.</w:t>
+      </w:r>
+      <w:bookmarkEnd w:id="23"/>
+    </w:p>
+    <w:p>
+      <w:r>
+        <w:t>The following subsections describe the four Baseline Tailor user interface tabs in detail, using as an extended example the tailoring of security control IA-3 (Device Identification and Authentication) from the Identification and Authentication control family. IA-3 pertains to identifying and authenticating devices prior to connecting to them. In the example, IA-3 is tailored for Industrial Control Systems as specified in NIST SP 800-82. This example assumes that the user has selected both checkboxes in the preferences dialog.</w:t>
+      </w:r>
+    </w:p>
+    <w:p>
+      <w:pPr>
+        <w:keepNext/>
+      </w:pPr>
       <w:r>
         <w:rPr>
           <w:noProof/>
         </w:rPr>
-        <w:t>1</w:t>
-      </w:r>
-      <w:r>
-        <w:rPr>
-          <w:noProof/>
-        </w:rPr>
-        <w:fldChar w:fldCharType="end"/>
-      </w:r>
-      <w:bookmarkEnd w:id="23"/>
-      <w:r>
-        <w:t xml:space="preserve">. Preferences </w:t>
-      </w:r>
-      <w:r>
-        <w:t>button</w:t>
-      </w:r>
-      <w:r>
-        <w:t xml:space="preserve"> above user interface tabs.</w:t>
-      </w:r>
-      <w:bookmarkEnd w:id="24"/>
-    </w:p>
-    <w:p>
-      <w:r>
-        <w:t xml:space="preserve">The following subsections describe the four Baseline Tailor user interface tabs in detail, using as an extended example the tailoring of security control IA-3 (Device Identification and Authentication) from the Identification and Authentication control family. IA-3 pertains to identifying and authenticating devices prior to connecting to them. In the example, IA-3 is </w:t>
-      </w:r>
-      <w:r>
         <w:lastRenderedPageBreak/>
-        <w:t>tailored for Industrial Control Systems as specified in NIST SP 800-82. This example assumes that the user has selected both checkboxes in the preferences dialog.</w:t>
-      </w:r>
-    </w:p>
-    <w:p>
-      <w:pPr>
-        <w:keepNext/>
-      </w:pPr>
-      <w:r>
-        <w:rPr>
-          <w:noProof/>
-        </w:rPr>
         <w:drawing>
           <wp:inline distT="0" distB="0" distL="0" distR="0" wp14:anchorId="6470C67C" wp14:editId="73C2279E">
             <wp:extent cx="5486400" cy="1188720"/>
@@ -6034,53 +5962,40 @@
       <w:pPr>
         <w:pStyle w:val="Caption"/>
       </w:pPr>
-      <w:bookmarkStart w:id="25" w:name="_Ref443905425"/>
-      <w:bookmarkStart w:id="26" w:name="_Toc448321986"/>
+      <w:bookmarkStart w:id="24" w:name="_Ref443905425"/>
+      <w:bookmarkStart w:id="25" w:name="_Toc448321986"/>
       <w:r>
         <w:t xml:space="preserve">Figure </w:t>
       </w:r>
-      <w:r>
-        <w:fldChar w:fldCharType="begin"/>
-      </w:r>
-      <w:r>
-        <w:instrText xml:space="preserve"> SEQ Figure \* ARABIC </w:instrText>
-      </w:r>
-      <w:r>
-        <w:fldChar w:fldCharType="separate"/>
-      </w:r>
+      <w:fldSimple w:instr=" SEQ Figure \* ARABIC ">
+        <w:r>
+          <w:rPr>
+            <w:noProof/>
+          </w:rPr>
+          <w:t>2</w:t>
+        </w:r>
+      </w:fldSimple>
+      <w:bookmarkEnd w:id="24"/>
       <w:r>
         <w:rPr>
           <w:noProof/>
         </w:rPr>
-        <w:t>2</w:t>
-      </w:r>
-      <w:r>
-        <w:rPr>
-          <w:noProof/>
-        </w:rPr>
-        <w:fldChar w:fldCharType="end"/>
+        <w:t>. Preferences dialog.</w:t>
       </w:r>
       <w:bookmarkEnd w:id="25"/>
-      <w:r>
-        <w:rPr>
-          <w:noProof/>
-        </w:rPr>
-        <w:t>. Preferences dialog.</w:t>
+    </w:p>
+    <w:p>
+      <w:pPr>
+        <w:pStyle w:val="Heading2"/>
+      </w:pPr>
+      <w:bookmarkStart w:id="26" w:name="_Ref444074399"/>
+      <w:bookmarkStart w:id="27" w:name="_Toc448321948"/>
+      <w:bookmarkStart w:id="28" w:name="_Ref428958089"/>
+      <w:r>
+        <w:t>Cybersecurity Framework Browser</w:t>
       </w:r>
       <w:bookmarkEnd w:id="26"/>
-    </w:p>
-    <w:p>
-      <w:pPr>
-        <w:pStyle w:val="Heading2"/>
-      </w:pPr>
-      <w:bookmarkStart w:id="27" w:name="_Ref444074399"/>
-      <w:bookmarkStart w:id="28" w:name="_Toc448321948"/>
-      <w:bookmarkStart w:id="29" w:name="_Ref428958089"/>
-      <w:r>
-        <w:t>Cybersecurity Framework Browser</w:t>
-      </w:r>
       <w:bookmarkEnd w:id="27"/>
-      <w:bookmarkEnd w:id="28"/>
     </w:p>
     <w:p>
       <w:r>
@@ -6322,33 +6237,30 @@
         <w:t>selected category appears below the drop-down list widget. The “Subcategory” drop-down list displays the subcategory PR.AC-1 – first in the list of subcategories associated with category PR.AC</w:t>
       </w:r>
       <w:r>
-        <w:t xml:space="preserve">. The user can select a different subcategory by </w:t>
-      </w:r>
-      <w:r>
+        <w:t>. The user can select a different subcategory by clicking on the drop-down arrow.</w:t>
+      </w:r>
+      <w:r>
+        <w:t xml:space="preserve"> </w:t>
+      </w:r>
+      <w:r>
+        <w:t xml:space="preserve">The Framework Core description of </w:t>
+      </w:r>
+      <w:r>
+        <w:t xml:space="preserve">the </w:t>
+      </w:r>
+      <w:r>
+        <w:t>selected subcategory appears below the drop-down list widget.</w:t>
+      </w:r>
+    </w:p>
+    <w:p>
+      <w:pPr>
+        <w:keepNext/>
+      </w:pPr>
+      <w:r>
+        <w:rPr>
+          <w:noProof/>
+        </w:rPr>
         <w:lastRenderedPageBreak/>
-        <w:t>clicking on the drop-down arrow.</w:t>
-      </w:r>
-      <w:r>
-        <w:t xml:space="preserve"> </w:t>
-      </w:r>
-      <w:r>
-        <w:t xml:space="preserve">The Framework Core description of </w:t>
-      </w:r>
-      <w:r>
-        <w:t xml:space="preserve">the </w:t>
-      </w:r>
-      <w:r>
-        <w:t>selected subcategory appears below the drop-down list widget.</w:t>
-      </w:r>
-    </w:p>
-    <w:p>
-      <w:pPr>
-        <w:keepNext/>
-      </w:pPr>
-      <w:r>
-        <w:rPr>
-          <w:noProof/>
-        </w:rPr>
         <w:drawing>
           <wp:inline distT="0" distB="0" distL="0" distR="0" wp14:anchorId="2DBDB767" wp14:editId="34609709">
             <wp:extent cx="5484301" cy="1792224"/>
@@ -6401,237 +6313,224 @@
       <w:pPr>
         <w:pStyle w:val="Caption"/>
       </w:pPr>
-      <w:bookmarkStart w:id="30" w:name="_Ref436732840"/>
-      <w:bookmarkStart w:id="31" w:name="_Toc448321987"/>
+      <w:bookmarkStart w:id="29" w:name="_Ref436732840"/>
+      <w:bookmarkStart w:id="30" w:name="_Toc448321987"/>
       <w:r>
         <w:t xml:space="preserve">Figure </w:t>
       </w:r>
+      <w:fldSimple w:instr=" SEQ Figure \* ARABIC ">
+        <w:r>
+          <w:rPr>
+            <w:noProof/>
+          </w:rPr>
+          <w:t>3</w:t>
+        </w:r>
+      </w:fldSimple>
+      <w:bookmarkEnd w:id="29"/>
+      <w:r>
+        <w:t>. Cyber Framework Browser tab.</w:t>
+      </w:r>
+      <w:bookmarkEnd w:id="30"/>
+    </w:p>
+    <w:p>
+      <w:r>
+        <w:t xml:space="preserve">Below the description of subcategory PR.AC-1 is an “Add to profile” button the user can click on to add PR.AC-1 to the current Framework Profile. If PR.AC-1 had already been added, the button would instead say “Remove from Profile,” and clicking would cause PR.AC-1 to be removed from the current Framework Profile. The current Framework Profile may also be modified using the widgets in the Framework Profile tab, discussed in subsection </w:t>
+      </w:r>
       <w:r>
         <w:fldChar w:fldCharType="begin"/>
       </w:r>
       <w:r>
-        <w:instrText xml:space="preserve"> SEQ Figure \* ARABIC </w:instrText>
+        <w:instrText xml:space="preserve"> REF _Ref436741750 \r \h </w:instrText>
       </w:r>
       <w:r>
         <w:fldChar w:fldCharType="separate"/>
       </w:r>
       <w:r>
+        <w:t>3.4</w:t>
+      </w:r>
+      <w:r>
+        <w:fldChar w:fldCharType="end"/>
+      </w:r>
+      <w:r>
+        <w:t>.</w:t>
+      </w:r>
+    </w:p>
+    <w:p>
+      <w:r>
+        <w:t xml:space="preserve">The bottom portion of </w:t>
+      </w:r>
+      <w:r>
+        <w:fldChar w:fldCharType="begin"/>
+      </w:r>
+      <w:r>
+        <w:instrText xml:space="preserve"> REF _Ref436732840 \h </w:instrText>
+      </w:r>
+      <w:r>
+        <w:fldChar w:fldCharType="separate"/>
+      </w:r>
+      <w:r>
+        <w:t xml:space="preserve">Figure </w:t>
+      </w:r>
+      <w:r>
         <w:rPr>
           <w:noProof/>
         </w:rPr>
         <w:t>3</w:t>
       </w:r>
       <w:r>
-        <w:rPr>
-          <w:noProof/>
-        </w:rPr>
         <w:fldChar w:fldCharType="end"/>
       </w:r>
-      <w:bookmarkEnd w:id="30"/>
-      <w:r>
-        <w:t>. Cyber Framework Browser tab.</w:t>
-      </w:r>
+      <w:r>
+        <w:t xml:space="preserve"> contains </w:t>
+      </w:r>
+      <w:r>
+        <w:t>button</w:t>
+      </w:r>
+      <w:r>
+        <w:t xml:space="preserve">s corresponding to NIST SP 800-53 security controls referenced by the subcategory PR.AC-1. These security controls include all controls belonging to the Identification and Authorization (IA) family, and security control AC-2 (Account Management) from the Access Control family. The user may click on the “IA family” or AC-2 </w:t>
+      </w:r>
+      <w:r>
+        <w:t>button</w:t>
+      </w:r>
+      <w:r>
+        <w:t>s to search the NIST SP 800-53 online database</w:t>
+      </w:r>
+      <w:r>
+        <w:t xml:space="preserve"> in a new Internet browser tab</w:t>
+      </w:r>
+      <w:r>
+        <w:t>.</w:t>
+      </w:r>
+      <w:r>
+        <w:rPr>
+          <w:rStyle w:val="FootnoteReference"/>
+        </w:rPr>
+        <w:footnoteReference w:id="2"/>
+      </w:r>
+      <w:r>
+        <w:t xml:space="preserve"> </w:t>
+      </w:r>
+      <w:r>
+        <w:t xml:space="preserve">Clicking the </w:t>
+      </w:r>
+      <w:r>
+        <w:t>button</w:t>
+      </w:r>
+      <w:r>
+        <w:t xml:space="preserve"> with the factory image produces a new Internet browser tab with the ICS overlay definition for AC-2</w:t>
+      </w:r>
+      <w:r>
+        <w:t>.</w:t>
+      </w:r>
+      <w:r>
+        <w:rPr>
+          <w:rStyle w:val="FootnoteReference"/>
+        </w:rPr>
+        <w:footnoteReference w:id="3"/>
+      </w:r>
+      <w:r>
+        <w:t xml:space="preserve"> </w:t>
+      </w:r>
+      <w:r>
+        <w:t xml:space="preserve">The user may view all the other Framework Core subcategories that reference AC-2 by clicking the </w:t>
+      </w:r>
+      <w:r>
+        <w:t>button</w:t>
+      </w:r>
+      <w:r>
+        <w:t xml:space="preserve"> with the link image. Doing so causes the user interface to switch to the Cross References tab</w:t>
+      </w:r>
+      <w:r>
+        <w:t xml:space="preserve"> (described in</w:t>
+      </w:r>
+      <w:r>
+        <w:t xml:space="preserve"> subsection </w:t>
+      </w:r>
+      <w:r>
+        <w:fldChar w:fldCharType="begin"/>
+      </w:r>
+      <w:r>
+        <w:instrText xml:space="preserve"> REF _Ref448244970 \r \h </w:instrText>
+      </w:r>
+      <w:r>
+        <w:fldChar w:fldCharType="separate"/>
+      </w:r>
+      <w:r>
+        <w:t>3.3</w:t>
+      </w:r>
+      <w:r>
+        <w:fldChar w:fldCharType="end"/>
+      </w:r>
+      <w:r>
+        <w:t>)</w:t>
+      </w:r>
+      <w:r>
+        <w:t xml:space="preserve">. </w:t>
+      </w:r>
+      <w:r>
+        <w:t>The user may tailor security control AC-2 by c</w:t>
+      </w:r>
+      <w:r>
+        <w:t xml:space="preserve">licking on the </w:t>
+      </w:r>
+      <w:r>
+        <w:t>button</w:t>
+      </w:r>
+      <w:r>
+        <w:t xml:space="preserve"> </w:t>
+      </w:r>
+      <w:r>
+        <w:t>with the needle-and-thread image</w:t>
+      </w:r>
+      <w:r>
+        <w:t>.</w:t>
+      </w:r>
+      <w:r>
+        <w:rPr>
+          <w:rStyle w:val="FootnoteReference"/>
+        </w:rPr>
+        <w:footnoteReference w:id="4"/>
+      </w:r>
+      <w:r>
+        <w:t xml:space="preserve"> Doing so causes the user interface to switch to the Security Control Editor tab (described in</w:t>
+      </w:r>
+      <w:r>
+        <w:t xml:space="preserve"> subsection</w:t>
+      </w:r>
+      <w:r>
+        <w:t xml:space="preserve"> </w:t>
+      </w:r>
+      <w:r>
+        <w:fldChar w:fldCharType="begin"/>
+      </w:r>
+      <w:r>
+        <w:instrText xml:space="preserve"> REF _Ref436741328 \r \h </w:instrText>
+      </w:r>
+      <w:r>
+        <w:fldChar w:fldCharType="separate"/>
+      </w:r>
+      <w:r>
+        <w:t>3.2</w:t>
+      </w:r>
+      <w:r>
+        <w:fldChar w:fldCharType="end"/>
+      </w:r>
+      <w:r>
+        <w:t>).</w:t>
+      </w:r>
+    </w:p>
+    <w:p>
+      <w:pPr>
+        <w:pStyle w:val="Heading2"/>
+      </w:pPr>
+      <w:bookmarkStart w:id="31" w:name="_Ref436741328"/>
+      <w:bookmarkStart w:id="32" w:name="_Toc448321949"/>
+      <w:r>
+        <w:t>Security Control Editor</w:t>
+      </w:r>
+      <w:bookmarkEnd w:id="28"/>
       <w:bookmarkEnd w:id="31"/>
-    </w:p>
-    <w:p>
-      <w:r>
-        <w:t xml:space="preserve">Below the description of subcategory PR.AC-1 is an “Add to profile” button the user can click on to add PR.AC-1 to the current Framework Profile. If PR.AC-1 had already been added, the button would instead say “Remove from Profile,” and clicking would cause PR.AC-1 to be removed from the current Framework Profile. The current Framework Profile may also be modified using the widgets in the Framework Profile tab, discussed in subsection </w:t>
-      </w:r>
-      <w:r>
-        <w:fldChar w:fldCharType="begin"/>
-      </w:r>
-      <w:r>
-        <w:instrText xml:space="preserve"> REF _Ref436741750 \r \h </w:instrText>
-      </w:r>
-      <w:r>
-        <w:fldChar w:fldCharType="separate"/>
-      </w:r>
-      <w:r>
-        <w:t>3.4</w:t>
-      </w:r>
-      <w:r>
-        <w:fldChar w:fldCharType="end"/>
-      </w:r>
-      <w:r>
-        <w:t>.</w:t>
-      </w:r>
-    </w:p>
-    <w:p>
-      <w:r>
-        <w:t xml:space="preserve">The bottom portion of </w:t>
-      </w:r>
-      <w:r>
-        <w:fldChar w:fldCharType="begin"/>
-      </w:r>
-      <w:r>
-        <w:instrText xml:space="preserve"> REF _Ref436732840 \h </w:instrText>
-      </w:r>
-      <w:r>
-        <w:fldChar w:fldCharType="separate"/>
-      </w:r>
-      <w:r>
-        <w:t xml:space="preserve">Figure </w:t>
-      </w:r>
-      <w:r>
-        <w:rPr>
-          <w:noProof/>
-        </w:rPr>
-        <w:t>3</w:t>
-      </w:r>
-      <w:r>
-        <w:fldChar w:fldCharType="end"/>
-      </w:r>
-      <w:r>
-        <w:t xml:space="preserve"> contains </w:t>
-      </w:r>
-      <w:r>
-        <w:t>button</w:t>
-      </w:r>
-      <w:r>
-        <w:t xml:space="preserve">s corresponding to NIST SP 800-53 security controls referenced by the subcategory PR.AC-1. These security controls include all controls belonging to the Identification and Authorization (IA) family, and security control AC-2 (Account Management) from the Access Control family. The user may click on the “IA family” or AC-2 </w:t>
-      </w:r>
-      <w:r>
-        <w:t>button</w:t>
-      </w:r>
-      <w:r>
-        <w:t>s to search the NIST SP 800-53 online database</w:t>
-      </w:r>
-      <w:r>
-        <w:t xml:space="preserve"> in a new Internet browser tab</w:t>
-      </w:r>
-      <w:r>
-        <w:t>.</w:t>
-      </w:r>
-      <w:r>
-        <w:rPr>
-          <w:rStyle w:val="FootnoteReference"/>
-        </w:rPr>
-        <w:footnoteReference w:id="2"/>
-      </w:r>
-      <w:r>
-        <w:t xml:space="preserve"> </w:t>
-      </w:r>
-      <w:r>
-        <w:t xml:space="preserve">Clicking the </w:t>
-      </w:r>
-      <w:r>
-        <w:t>button</w:t>
-      </w:r>
-      <w:r>
-        <w:t xml:space="preserve"> with the factory image produces a new Internet browser tab with the ICS overlay definition for AC-2</w:t>
-      </w:r>
-      <w:r>
-        <w:t>.</w:t>
-      </w:r>
-      <w:r>
-        <w:rPr>
-          <w:rStyle w:val="FootnoteReference"/>
-        </w:rPr>
-        <w:footnoteReference w:id="3"/>
-      </w:r>
-      <w:r>
-        <w:t xml:space="preserve"> </w:t>
-      </w:r>
-      <w:r>
-        <w:t xml:space="preserve">The user may view all the other Framework Core subcategories that reference AC-2 by clicking the </w:t>
-      </w:r>
-      <w:r>
-        <w:t>button</w:t>
-      </w:r>
-      <w:r>
-        <w:t xml:space="preserve"> with the link image. Doing so causes the user interface to switch to the Cross References tab</w:t>
-      </w:r>
-      <w:r>
-        <w:t xml:space="preserve"> (described in</w:t>
-      </w:r>
-      <w:r>
-        <w:t xml:space="preserve"> subsection </w:t>
-      </w:r>
-      <w:r>
-        <w:fldChar w:fldCharType="begin"/>
-      </w:r>
-      <w:r>
-        <w:instrText xml:space="preserve"> REF _Ref448244970 \r \h </w:instrText>
-      </w:r>
-      <w:r>
-        <w:fldChar w:fldCharType="separate"/>
-      </w:r>
-      <w:r>
-        <w:t>3.3</w:t>
-      </w:r>
-      <w:r>
-        <w:fldChar w:fldCharType="end"/>
-      </w:r>
-      <w:r>
-        <w:t>)</w:t>
-      </w:r>
-      <w:r>
-        <w:t xml:space="preserve">. </w:t>
-      </w:r>
-      <w:r>
-        <w:t>The user may tailor security control AC-2 by c</w:t>
-      </w:r>
-      <w:r>
-        <w:t xml:space="preserve">licking on the </w:t>
-      </w:r>
-      <w:r>
-        <w:t>button</w:t>
-      </w:r>
-      <w:r>
-        <w:t xml:space="preserve"> </w:t>
-      </w:r>
-      <w:r>
-        <w:t>with the needle-and-thread image</w:t>
-      </w:r>
-      <w:r>
-        <w:t>.</w:t>
-      </w:r>
-      <w:r>
-        <w:rPr>
-          <w:rStyle w:val="FootnoteReference"/>
-        </w:rPr>
-        <w:footnoteReference w:id="4"/>
-      </w:r>
-      <w:r>
-        <w:t xml:space="preserve"> Doing so causes the user interface to switch to the Security Control Editor tab (described in</w:t>
-      </w:r>
-      <w:r>
-        <w:t xml:space="preserve"> subsection</w:t>
-      </w:r>
-      <w:r>
-        <w:t xml:space="preserve"> </w:t>
-      </w:r>
-      <w:r>
-        <w:fldChar w:fldCharType="begin"/>
-      </w:r>
-      <w:r>
-        <w:instrText xml:space="preserve"> REF _Ref436741328 \r \h </w:instrText>
-      </w:r>
-      <w:r>
-        <w:fldChar w:fldCharType="separate"/>
-      </w:r>
-      <w:r>
-        <w:t>3.2</w:t>
-      </w:r>
-      <w:r>
-        <w:fldChar w:fldCharType="end"/>
-      </w:r>
-      <w:r>
-        <w:t>).</w:t>
-      </w:r>
-    </w:p>
-    <w:p>
-      <w:pPr>
-        <w:pStyle w:val="Heading2"/>
-      </w:pPr>
-      <w:bookmarkStart w:id="32" w:name="_Ref436741328"/>
-      <w:bookmarkStart w:id="33" w:name="_Toc448321949"/>
-      <w:r>
-        <w:t>Security Control Editor</w:t>
-      </w:r>
-      <w:bookmarkEnd w:id="29"/>
       <w:bookmarkEnd w:id="32"/>
-      <w:bookmarkEnd w:id="33"/>
     </w:p>
     <w:p>
       <w:pPr>
@@ -6713,33 +6612,33 @@
         </w:numPr>
       </w:pPr>
       <w:r>
+        <w:t xml:space="preserve">Adding additional </w:t>
+      </w:r>
+      <w:r>
+        <w:t xml:space="preserve">supplemental </w:t>
+      </w:r>
+      <w:r>
+        <w:t>guidance to a control or control enhancement</w:t>
+      </w:r>
+      <w:r>
+        <w:rPr>
+          <w:rFonts w:eastAsia="Times New Roman"/>
+        </w:rPr>
+        <w:t xml:space="preserve"> </w:t>
+      </w:r>
+      <w:r>
+        <w:rPr>
+          <w:rFonts w:eastAsia="Times New Roman"/>
+        </w:rPr>
+        <w:t>in accordance with NIST SP 800-53 tailoring guidelines</w:t>
+      </w:r>
+      <w:r>
+        <w:t>.</w:t>
+      </w:r>
+    </w:p>
+    <w:p>
+      <w:r>
         <w:lastRenderedPageBreak/>
-        <w:t xml:space="preserve">Adding additional </w:t>
-      </w:r>
-      <w:r>
-        <w:t xml:space="preserve">supplemental </w:t>
-      </w:r>
-      <w:r>
-        <w:t>guidance to a control or control enhancement</w:t>
-      </w:r>
-      <w:r>
-        <w:rPr>
-          <w:rFonts w:eastAsia="Times New Roman"/>
-        </w:rPr>
-        <w:t xml:space="preserve"> </w:t>
-      </w:r>
-      <w:r>
-        <w:rPr>
-          <w:rFonts w:eastAsia="Times New Roman"/>
-        </w:rPr>
-        <w:t>in accordance with NIST SP 800-53 tailoring guidelines</w:t>
-      </w:r>
-      <w:r>
-        <w:t>.</w:t>
-      </w:r>
-    </w:p>
-    <w:p>
-      <w:r>
         <w:t xml:space="preserve">The </w:t>
       </w:r>
       <w:r>
@@ -7051,69 +6950,53 @@
       <w:pPr>
         <w:pStyle w:val="Caption"/>
       </w:pPr>
-      <w:bookmarkStart w:id="34" w:name="_Ref448224502"/>
-      <w:bookmarkStart w:id="35" w:name="_Toc448321988"/>
+      <w:bookmarkStart w:id="33" w:name="_Ref448224502"/>
+      <w:bookmarkStart w:id="34" w:name="_Toc448321988"/>
       <w:r>
         <w:t xml:space="preserve">Figure </w:t>
       </w:r>
+      <w:fldSimple w:instr=" SEQ Figure \* ARABIC ">
+        <w:r>
+          <w:rPr>
+            <w:noProof/>
+          </w:rPr>
+          <w:t>4</w:t>
+        </w:r>
+      </w:fldSimple>
+      <w:bookmarkEnd w:id="33"/>
+      <w:r>
+        <w:t xml:space="preserve">. </w:t>
+      </w:r>
+      <w:r>
+        <w:t>Security Control Editor</w:t>
+      </w:r>
+      <w:r>
+        <w:t xml:space="preserve"> workflow.</w:t>
+      </w:r>
+      <w:bookmarkEnd w:id="34"/>
+    </w:p>
+    <w:p>
       <w:r>
         <w:fldChar w:fldCharType="begin"/>
       </w:r>
       <w:r>
-        <w:instrText xml:space="preserve"> SEQ Figur</w:instrText>
-      </w:r>
-      <w:r>
-        <w:instrText xml:space="preserve">e \* ARABIC </w:instrText>
+        <w:instrText xml:space="preserve"> REF _Ref427937499 \h </w:instrText>
       </w:r>
       <w:r>
         <w:fldChar w:fldCharType="separate"/>
       </w:r>
       <w:r>
+        <w:t xml:space="preserve">Figure </w:t>
+      </w:r>
+      <w:r>
         <w:rPr>
           <w:noProof/>
         </w:rPr>
-        <w:t>4</w:t>
-      </w:r>
-      <w:r>
-        <w:rPr>
-          <w:noProof/>
-        </w:rPr>
+        <w:t>5</w:t>
+      </w:r>
+      <w:r>
         <w:fldChar w:fldCharType="end"/>
       </w:r>
-      <w:bookmarkEnd w:id="34"/>
-      <w:r>
-        <w:t xml:space="preserve">. </w:t>
-      </w:r>
-      <w:r>
-        <w:t>Security Control Editor</w:t>
-      </w:r>
-      <w:r>
-        <w:t xml:space="preserve"> workflow.</w:t>
-      </w:r>
-      <w:bookmarkEnd w:id="35"/>
-    </w:p>
-    <w:p>
-      <w:r>
-        <w:fldChar w:fldCharType="begin"/>
-      </w:r>
-      <w:r>
-        <w:instrText xml:space="preserve"> REF _Ref427937499 \h </w:instrText>
-      </w:r>
-      <w:r>
-        <w:fldChar w:fldCharType="separate"/>
-      </w:r>
-      <w:r>
-        <w:t xml:space="preserve">Figure </w:t>
-      </w:r>
-      <w:r>
-        <w:rPr>
-          <w:noProof/>
-        </w:rPr>
-        <w:t>5</w:t>
-      </w:r>
-      <w:r>
-        <w:fldChar w:fldCharType="end"/>
-      </w:r>
       <w:r>
         <w:t xml:space="preserve"> shows the upper portion of the Security Control Editor tab </w:t>
       </w:r>
@@ -7133,41 +7016,41 @@
         <w:t xml:space="preserve"> </w:t>
       </w:r>
       <w:r>
-        <w:t xml:space="preserve">any tailoring. The two drop-down lists in the upper </w:t>
+        <w:t xml:space="preserve">any tailoring. The two drop-down lists in the upper right hand corner are for choosing an individual control from a control family. The checkboxes and </w:t>
+      </w:r>
+      <w:r>
+        <w:t>button</w:t>
+      </w:r>
+      <w:r>
+        <w:t xml:space="preserve">s to the left are for restricting the choices in the control </w:t>
+      </w:r>
+      <w:r>
+        <w:t>drop-</w:t>
+      </w:r>
+      <w:r>
+        <w:t xml:space="preserve">down </w:t>
+      </w:r>
+      <w:r>
+        <w:t xml:space="preserve">list </w:t>
+      </w:r>
+      <w:r>
+        <w:t xml:space="preserve">based on the NIST </w:t>
+      </w:r>
+      <w:r>
+        <w:t>SP 800-53 baseline impact and</w:t>
+      </w:r>
+      <w:r>
+        <w:t xml:space="preserve"> priority.</w:t>
+      </w:r>
+      <w:r>
+        <w:t xml:space="preserve"> </w:t>
+      </w:r>
+      <w:r>
+        <w:t xml:space="preserve">Checking the upper right checkbox restricts the </w:t>
       </w:r>
       <w:r>
         <w:lastRenderedPageBreak/>
-        <w:t xml:space="preserve">right hand corner are for choosing an individual control from a control family. The checkboxes and </w:t>
-      </w:r>
-      <w:r>
-        <w:t>button</w:t>
-      </w:r>
-      <w:r>
-        <w:t xml:space="preserve">s to the left are for restricting the choices in the control </w:t>
-      </w:r>
-      <w:r>
-        <w:t>drop-</w:t>
-      </w:r>
-      <w:r>
-        <w:t xml:space="preserve">down </w:t>
-      </w:r>
-      <w:r>
-        <w:t xml:space="preserve">list </w:t>
-      </w:r>
-      <w:r>
-        <w:t xml:space="preserve">based on the NIST </w:t>
-      </w:r>
-      <w:r>
-        <w:t>SP 800-53 baseline impact and</w:t>
-      </w:r>
-      <w:r>
-        <w:t xml:space="preserve"> priority.</w:t>
-      </w:r>
-      <w:r>
-        <w:t xml:space="preserve"> </w:t>
-      </w:r>
-      <w:r>
-        <w:t xml:space="preserve">Checking the upper right checkbox restricts the control drop-down choices to those controls referenced by a subcategory in the current Framework Profile, shown in the Framework Profile tab </w:t>
+        <w:t xml:space="preserve">control drop-down choices to those controls referenced by a subcategory in the current Framework Profile, shown in the Framework Profile tab </w:t>
       </w:r>
       <w:r>
         <w:t>(</w:t>
@@ -7299,8 +7182,8 @@
       <w:pPr>
         <w:pStyle w:val="Caption"/>
       </w:pPr>
-      <w:bookmarkStart w:id="36" w:name="_Ref427937499"/>
-      <w:bookmarkStart w:id="37" w:name="_Toc448321989"/>
+      <w:bookmarkStart w:id="35" w:name="_Ref427937499"/>
+      <w:bookmarkStart w:id="36" w:name="_Toc448321989"/>
       <w:r>
         <w:t xml:space="preserve">Figure </w:t>
       </w:r>
@@ -7312,11 +7195,11 @@
           <w:t>5</w:t>
         </w:r>
       </w:fldSimple>
+      <w:bookmarkEnd w:id="35"/>
+      <w:r>
+        <w:t>. Security control IA-3.</w:t>
+      </w:r>
       <w:bookmarkEnd w:id="36"/>
-      <w:r>
-        <w:t>. Security control IA-3.</w:t>
-      </w:r>
-      <w:bookmarkEnd w:id="37"/>
     </w:p>
     <w:p>
       <w:r>
@@ -7517,36 +7400,33 @@
         <w:footnoteReference w:id="6"/>
       </w:r>
       <w:r>
-        <w:t xml:space="preserve">, and excludes IA-3's </w:t>
-      </w:r>
+        <w:t>, and excludes IA-3's enhancements from all three default baselines.</w:t>
+      </w:r>
+      <w:r>
+        <w:t xml:space="preserve"> The checkbox in the </w:t>
+      </w:r>
+      <w:r>
+        <w:t xml:space="preserve">fourth </w:t>
+      </w:r>
+      <w:r>
+        <w:t xml:space="preserve">column </w:t>
+      </w:r>
+      <w:r>
+        <w:t>(ADDED SUPPLEMENTAL GUIDANCE</w:t>
+      </w:r>
+      <w:r>
+        <w:t>)</w:t>
+      </w:r>
+      <w:r>
+        <w:t xml:space="preserve"> allows the user to provide additional supplemental guidance, beyond that given in NIST SP 800-53,</w:t>
+      </w:r>
+      <w:r>
+        <w:t xml:space="preserve"> for the control.</w:t>
+      </w:r>
+    </w:p>
+    <w:p>
       <w:r>
         <w:lastRenderedPageBreak/>
-        <w:t>enhancements from all three default baselines.</w:t>
-      </w:r>
-      <w:r>
-        <w:t xml:space="preserve"> The checkbox in the </w:t>
-      </w:r>
-      <w:r>
-        <w:t xml:space="preserve">fourth </w:t>
-      </w:r>
-      <w:r>
-        <w:t xml:space="preserve">column </w:t>
-      </w:r>
-      <w:r>
-        <w:t>(ADDED SUPPLEMENTAL GUIDANCE</w:t>
-      </w:r>
-      <w:r>
-        <w:t>)</w:t>
-      </w:r>
-      <w:r>
-        <w:t xml:space="preserve"> allows the user to provide additional supplemental guidance, beyond that given in NIST SP 800-53,</w:t>
-      </w:r>
-      <w:r>
-        <w:t xml:space="preserve"> for the control.</w:t>
-      </w:r>
-    </w:p>
-    <w:p>
-      <w:r>
         <w:t xml:space="preserve">The </w:t>
       </w:r>
       <w:r>
@@ -7914,40 +7794,27 @@
       <w:pPr>
         <w:pStyle w:val="Caption"/>
       </w:pPr>
-      <w:bookmarkStart w:id="38" w:name="_Ref428890083"/>
-      <w:bookmarkStart w:id="39" w:name="_Toc448321990"/>
+      <w:bookmarkStart w:id="37" w:name="_Ref428890083"/>
+      <w:bookmarkStart w:id="38" w:name="_Toc448321990"/>
       <w:r>
         <w:t xml:space="preserve">Figure </w:t>
       </w:r>
-      <w:r>
-        <w:fldChar w:fldCharType="begin"/>
-      </w:r>
-      <w:r>
-        <w:instrText xml:space="preserve"> SEQ Figure \* ARABIC </w:instrText>
-      </w:r>
-      <w:r>
-        <w:fldChar w:fldCharType="separate"/>
-      </w:r>
-      <w:r>
-        <w:rPr>
-          <w:noProof/>
-        </w:rPr>
-        <w:t>6</w:t>
-      </w:r>
-      <w:r>
-        <w:rPr>
-          <w:noProof/>
-        </w:rPr>
-        <w:fldChar w:fldCharType="end"/>
+      <w:fldSimple w:instr=" SEQ Figure \* ARABIC ">
+        <w:r>
+          <w:rPr>
+            <w:noProof/>
+          </w:rPr>
+          <w:t>6</w:t>
+        </w:r>
+      </w:fldSimple>
+      <w:bookmarkEnd w:id="37"/>
+      <w:r>
+        <w:t xml:space="preserve">. </w:t>
+      </w:r>
+      <w:r>
+        <w:t>Violation of baseline impact constraint.</w:t>
       </w:r>
       <w:bookmarkEnd w:id="38"/>
-      <w:r>
-        <w:t xml:space="preserve">. </w:t>
-      </w:r>
-      <w:r>
-        <w:t>Violation of baseline impact constraint.</w:t>
-      </w:r>
-      <w:bookmarkEnd w:id="39"/>
     </w:p>
     <w:p>
       <w:r>
@@ -8006,40 +7873,24 @@
       <w:pPr>
         <w:pStyle w:val="Caption"/>
       </w:pPr>
-      <w:bookmarkStart w:id="40" w:name="_Ref428953381"/>
-      <w:bookmarkStart w:id="41" w:name="_Toc448321991"/>
+      <w:bookmarkStart w:id="39" w:name="_Ref428953381"/>
+      <w:bookmarkStart w:id="40" w:name="_Toc448321991"/>
       <w:r>
         <w:t xml:space="preserve">Figure </w:t>
       </w:r>
-      <w:r>
-        <w:fldChar w:fldCharType="begin"/>
-      </w:r>
-      <w:r>
-        <w:instrText xml:space="preserve"> SEQ Figure \* </w:instrText>
-      </w:r>
-      <w:r>
-        <w:instrText xml:space="preserve">ARABIC </w:instrText>
-      </w:r>
-      <w:r>
-        <w:fldChar w:fldCharType="separate"/>
-      </w:r>
-      <w:r>
-        <w:rPr>
-          <w:noProof/>
-        </w:rPr>
-        <w:t>7</w:t>
-      </w:r>
-      <w:r>
-        <w:rPr>
-          <w:noProof/>
-        </w:rPr>
-        <w:fldChar w:fldCharType="end"/>
+      <w:fldSimple w:instr=" SEQ Figure \* ARABIC ">
+        <w:r>
+          <w:rPr>
+            <w:noProof/>
+          </w:rPr>
+          <w:t>7</w:t>
+        </w:r>
+      </w:fldSimple>
+      <w:bookmarkEnd w:id="39"/>
+      <w:r>
+        <w:t>. Violation of cross-reference constraint.</w:t>
       </w:r>
       <w:bookmarkEnd w:id="40"/>
-      <w:r>
-        <w:t>. Violation of cross-reference constraint.</w:t>
-      </w:r>
-      <w:bookmarkEnd w:id="41"/>
     </w:p>
     <w:p>
       <w:r>
@@ -8098,37 +7949,24 @@
       <w:pPr>
         <w:pStyle w:val="Caption"/>
       </w:pPr>
-      <w:bookmarkStart w:id="42" w:name="_Ref428890189"/>
-      <w:bookmarkStart w:id="43" w:name="_Toc448321992"/>
+      <w:bookmarkStart w:id="41" w:name="_Ref428890189"/>
+      <w:bookmarkStart w:id="42" w:name="_Toc448321992"/>
       <w:r>
         <w:t xml:space="preserve">Figure </w:t>
       </w:r>
-      <w:r>
-        <w:fldChar w:fldCharType="begin"/>
-      </w:r>
-      <w:r>
-        <w:instrText xml:space="preserve"> SEQ Figure \* ARABIC </w:instrText>
-      </w:r>
-      <w:r>
-        <w:fldChar w:fldCharType="separate"/>
-      </w:r>
-      <w:r>
-        <w:rPr>
-          <w:noProof/>
-        </w:rPr>
-        <w:t>8</w:t>
-      </w:r>
-      <w:r>
-        <w:rPr>
-          <w:noProof/>
-        </w:rPr>
-        <w:fldChar w:fldCharType="end"/>
+      <w:fldSimple w:instr=" SEQ Figure \* ARABIC ">
+        <w:r>
+          <w:rPr>
+            <w:noProof/>
+          </w:rPr>
+          <w:t>8</w:t>
+        </w:r>
+      </w:fldSimple>
+      <w:bookmarkEnd w:id="41"/>
+      <w:r>
+        <w:t>. Violation of baseline constraint.</w:t>
       </w:r>
       <w:bookmarkEnd w:id="42"/>
-      <w:r>
-        <w:t>. Violation of baseline constraint.</w:t>
-      </w:r>
-      <w:bookmarkEnd w:id="43"/>
     </w:p>
     <w:p>
       <w:r>
@@ -8280,37 +8118,24 @@
       <w:pPr>
         <w:pStyle w:val="Caption"/>
       </w:pPr>
-      <w:bookmarkStart w:id="44" w:name="_Ref428953840"/>
-      <w:bookmarkStart w:id="45" w:name="_Toc448321993"/>
+      <w:bookmarkStart w:id="43" w:name="_Ref428953840"/>
+      <w:bookmarkStart w:id="44" w:name="_Toc448321993"/>
       <w:r>
         <w:t xml:space="preserve">Figure </w:t>
       </w:r>
-      <w:r>
-        <w:fldChar w:fldCharType="begin"/>
-      </w:r>
-      <w:r>
-        <w:instrText xml:space="preserve"> SEQ Figure \* ARABIC </w:instrText>
-      </w:r>
-      <w:r>
-        <w:fldChar w:fldCharType="separate"/>
-      </w:r>
-      <w:r>
-        <w:rPr>
-          <w:noProof/>
-        </w:rPr>
-        <w:t>9</w:t>
-      </w:r>
-      <w:r>
-        <w:rPr>
-          <w:noProof/>
-        </w:rPr>
-        <w:fldChar w:fldCharType="end"/>
+      <w:fldSimple w:instr=" SEQ Figure \* ARABIC ">
+        <w:r>
+          <w:rPr>
+            <w:noProof/>
+          </w:rPr>
+          <w:t>9</w:t>
+        </w:r>
+      </w:fldSimple>
+      <w:bookmarkEnd w:id="43"/>
+      <w:r>
+        <w:t>. IA-3 tailored for an Industrial Control System.</w:t>
       </w:r>
       <w:bookmarkEnd w:id="44"/>
-      <w:r>
-        <w:t>. IA-3 tailored for an Industrial Control System.</w:t>
-      </w:r>
-      <w:bookmarkEnd w:id="45"/>
     </w:p>
     <w:p>
       <w:r>
@@ -8575,37 +8400,24 @@
       <w:pPr>
         <w:pStyle w:val="Caption"/>
       </w:pPr>
-      <w:bookmarkStart w:id="46" w:name="_Ref436664417"/>
-      <w:bookmarkStart w:id="47" w:name="_Toc448321994"/>
+      <w:bookmarkStart w:id="45" w:name="_Ref436664417"/>
+      <w:bookmarkStart w:id="46" w:name="_Toc448321994"/>
       <w:r>
         <w:t xml:space="preserve">Figure </w:t>
       </w:r>
-      <w:r>
-        <w:fldChar w:fldCharType="begin"/>
-      </w:r>
-      <w:r>
-        <w:instrText xml:space="preserve"> SEQ Figure \* ARABIC </w:instrText>
-      </w:r>
-      <w:r>
-        <w:fldChar w:fldCharType="separate"/>
-      </w:r>
-      <w:r>
-        <w:rPr>
-          <w:noProof/>
-        </w:rPr>
-        <w:t>10</w:t>
-      </w:r>
-      <w:r>
-        <w:rPr>
-          <w:noProof/>
-        </w:rPr>
-        <w:fldChar w:fldCharType="end"/>
+      <w:fldSimple w:instr=" SEQ Figure \* ARABIC ">
+        <w:r>
+          <w:rPr>
+            <w:noProof/>
+          </w:rPr>
+          <w:t>10</w:t>
+        </w:r>
+      </w:fldSimple>
+      <w:bookmarkEnd w:id="45"/>
+      <w:r>
+        <w:t>. IA-3 text fields with ICS-specific guidance replacing stubs.</w:t>
       </w:r>
       <w:bookmarkEnd w:id="46"/>
-      <w:r>
-        <w:t>. IA-3 text fields with ICS-specific guidance replacing stubs.</w:t>
-      </w:r>
-      <w:bookmarkEnd w:id="47"/>
     </w:p>
     <w:p>
       <w:pPr>
@@ -8673,51 +8485,38 @@
       <w:pPr>
         <w:pStyle w:val="Caption"/>
       </w:pPr>
-      <w:bookmarkStart w:id="48" w:name="_Ref431567721"/>
-      <w:bookmarkStart w:id="49" w:name="_Toc448321995"/>
+      <w:bookmarkStart w:id="47" w:name="_Ref431567721"/>
+      <w:bookmarkStart w:id="48" w:name="_Toc448321995"/>
       <w:r>
         <w:t xml:space="preserve">Figure </w:t>
       </w:r>
-      <w:r>
-        <w:fldChar w:fldCharType="begin"/>
-      </w:r>
-      <w:r>
-        <w:instrText xml:space="preserve"> SEQ Figure \* ARABIC </w:instrText>
-      </w:r>
-      <w:r>
-        <w:fldChar w:fldCharType="separate"/>
-      </w:r>
-      <w:r>
-        <w:rPr>
-          <w:noProof/>
-        </w:rPr>
-        <w:t>11</w:t>
-      </w:r>
-      <w:r>
-        <w:rPr>
-          <w:noProof/>
-        </w:rPr>
-        <w:fldChar w:fldCharType="end"/>
+      <w:fldSimple w:instr=" SEQ Figure \* ARABIC ">
+        <w:r>
+          <w:rPr>
+            <w:noProof/>
+          </w:rPr>
+          <w:t>11</w:t>
+        </w:r>
+      </w:fldSimple>
+      <w:bookmarkEnd w:id="47"/>
+      <w:r>
+        <w:t>. XML generated by the Security Control Editor copy-pasted into a third party XML authoring software application.</w:t>
       </w:r>
       <w:bookmarkEnd w:id="48"/>
-      <w:r>
-        <w:t>. XML generated by the Security Control Editor copy-pasted into a third party XML authoring software application.</w:t>
+    </w:p>
+    <w:p>
+      <w:pPr>
+        <w:pStyle w:val="Heading2"/>
+      </w:pPr>
+      <w:bookmarkStart w:id="49" w:name="_Ref444011456"/>
+      <w:bookmarkStart w:id="50" w:name="_Ref448244970"/>
+      <w:bookmarkStart w:id="51" w:name="_Toc448321950"/>
+      <w:r>
+        <w:t>Cross References</w:t>
       </w:r>
       <w:bookmarkEnd w:id="49"/>
-    </w:p>
-    <w:p>
-      <w:pPr>
-        <w:pStyle w:val="Heading2"/>
-      </w:pPr>
-      <w:bookmarkStart w:id="50" w:name="_Ref444011456"/>
-      <w:bookmarkStart w:id="51" w:name="_Ref448244970"/>
-      <w:bookmarkStart w:id="52" w:name="_Toc448321950"/>
-      <w:r>
-        <w:t>Cross References</w:t>
-      </w:r>
       <w:bookmarkEnd w:id="50"/>
       <w:bookmarkEnd w:id="51"/>
-      <w:bookmarkEnd w:id="52"/>
     </w:p>
     <w:p>
       <w:r>
@@ -8983,37 +8782,24 @@
       <w:pPr>
         <w:pStyle w:val="Caption"/>
       </w:pPr>
-      <w:bookmarkStart w:id="53" w:name="_Ref437606196"/>
-      <w:bookmarkStart w:id="54" w:name="_Toc448321996"/>
+      <w:bookmarkStart w:id="52" w:name="_Ref437606196"/>
+      <w:bookmarkStart w:id="53" w:name="_Toc448321996"/>
       <w:r>
         <w:t xml:space="preserve">Figure </w:t>
       </w:r>
-      <w:r>
-        <w:fldChar w:fldCharType="begin"/>
-      </w:r>
-      <w:r>
-        <w:instrText xml:space="preserve"> SEQ Figure \* ARABIC </w:instrText>
-      </w:r>
-      <w:r>
-        <w:fldChar w:fldCharType="separate"/>
-      </w:r>
-      <w:r>
-        <w:rPr>
-          <w:noProof/>
-        </w:rPr>
-        <w:t>12</w:t>
-      </w:r>
-      <w:r>
-        <w:rPr>
-          <w:noProof/>
-        </w:rPr>
-        <w:fldChar w:fldCharType="end"/>
+      <w:fldSimple w:instr=" SEQ Figure \* ARABIC ">
+        <w:r>
+          <w:rPr>
+            <w:noProof/>
+          </w:rPr>
+          <w:t>12</w:t>
+        </w:r>
+      </w:fldSimple>
+      <w:bookmarkEnd w:id="52"/>
+      <w:r>
+        <w:t>. Subcategory referencing IA-3.</w:t>
       </w:r>
       <w:bookmarkEnd w:id="53"/>
-      <w:r>
-        <w:t>. Subcategory referencing IA-3.</w:t>
-      </w:r>
-      <w:bookmarkEnd w:id="54"/>
     </w:p>
     <w:p>
       <w:r>
@@ -9173,56 +8959,43 @@
       <w:pPr>
         <w:pStyle w:val="Caption"/>
       </w:pPr>
-      <w:bookmarkStart w:id="55" w:name="_Ref437606767"/>
-      <w:bookmarkStart w:id="56" w:name="_Toc448321997"/>
+      <w:bookmarkStart w:id="54" w:name="_Ref437606767"/>
+      <w:bookmarkStart w:id="55" w:name="_Toc448321997"/>
       <w:r>
         <w:t xml:space="preserve">Figure </w:t>
       </w:r>
-      <w:r>
-        <w:fldChar w:fldCharType="begin"/>
-      </w:r>
-      <w:r>
-        <w:instrText xml:space="preserve"> SEQ Figure \* ARABIC </w:instrText>
-      </w:r>
-      <w:r>
-        <w:fldChar w:fldCharType="separate"/>
-      </w:r>
-      <w:r>
-        <w:rPr>
-          <w:noProof/>
-        </w:rPr>
-        <w:t>13</w:t>
-      </w:r>
-      <w:r>
-        <w:rPr>
-          <w:noProof/>
-        </w:rPr>
-        <w:fldChar w:fldCharType="end"/>
+      <w:fldSimple w:instr=" SEQ Figure \* ARABIC ">
+        <w:r>
+          <w:rPr>
+            <w:noProof/>
+          </w:rPr>
+          <w:t>13</w:t>
+        </w:r>
+      </w:fldSimple>
+      <w:bookmarkEnd w:id="54"/>
+      <w:r>
+        <w:t xml:space="preserve">. Subcategories referencing </w:t>
+      </w:r>
+      <w:r>
+        <w:t>AC-2</w:t>
+      </w:r>
+      <w:r>
+        <w:t>.</w:t>
       </w:r>
       <w:bookmarkEnd w:id="55"/>
-      <w:r>
-        <w:t xml:space="preserve">. Subcategories referencing </w:t>
-      </w:r>
-      <w:r>
-        <w:t>AC-2</w:t>
-      </w:r>
-      <w:r>
-        <w:t>.</w:t>
+    </w:p>
+    <w:p>
+      <w:pPr>
+        <w:pStyle w:val="Heading2"/>
+      </w:pPr>
+      <w:bookmarkStart w:id="56" w:name="_Ref436741750"/>
+      <w:bookmarkStart w:id="57" w:name="_Toc448321951"/>
+      <w:bookmarkStart w:id="58" w:name="_Ref431562777"/>
+      <w:r>
+        <w:t>Framework Profile</w:t>
       </w:r>
       <w:bookmarkEnd w:id="56"/>
-    </w:p>
-    <w:p>
-      <w:pPr>
-        <w:pStyle w:val="Heading2"/>
-      </w:pPr>
-      <w:bookmarkStart w:id="57" w:name="_Ref436741750"/>
-      <w:bookmarkStart w:id="58" w:name="_Toc448321951"/>
-      <w:bookmarkStart w:id="59" w:name="_Ref431562777"/>
-      <w:r>
-        <w:t>Framework Profile</w:t>
-      </w:r>
       <w:bookmarkEnd w:id="57"/>
-      <w:bookmarkEnd w:id="58"/>
     </w:p>
     <w:p>
       <w:r>
@@ -9369,185 +9142,172 @@
       <w:pPr>
         <w:pStyle w:val="Caption"/>
       </w:pPr>
-      <w:bookmarkStart w:id="60" w:name="_Ref437527061"/>
-      <w:bookmarkStart w:id="61" w:name="_Toc448321998"/>
+      <w:bookmarkStart w:id="59" w:name="_Ref437527061"/>
+      <w:bookmarkStart w:id="60" w:name="_Toc448321998"/>
       <w:r>
         <w:t xml:space="preserve">Figure </w:t>
       </w:r>
+      <w:fldSimple w:instr=" SEQ Figure \* ARABIC ">
+        <w:r>
+          <w:rPr>
+            <w:noProof/>
+          </w:rPr>
+          <w:t>14</w:t>
+        </w:r>
+      </w:fldSimple>
+      <w:bookmarkEnd w:id="59"/>
+      <w:r>
+        <w:t>. Framework Profile tab.</w:t>
+      </w:r>
+      <w:bookmarkEnd w:id="60"/>
+    </w:p>
+    <w:p>
+      <w:r>
+        <w:t xml:space="preserve">The Profile shown in </w:t>
+      </w:r>
       <w:r>
         <w:fldChar w:fldCharType="begin"/>
       </w:r>
       <w:r>
-        <w:instrText xml:space="preserve"> SEQ Figure \* ARABIC </w:instrText>
+        <w:instrText xml:space="preserve"> REF _Ref437527061 \h </w:instrText>
       </w:r>
       <w:r>
         <w:fldChar w:fldCharType="separate"/>
       </w:r>
       <w:r>
+        <w:t xml:space="preserve">Figure </w:t>
+      </w:r>
+      <w:r>
         <w:rPr>
           <w:noProof/>
         </w:rPr>
         <w:t>14</w:t>
       </w:r>
       <w:r>
+        <w:fldChar w:fldCharType="end"/>
+      </w:r>
+      <w:r>
+        <w:t xml:space="preserve"> contains all five subcategories of category PR.AC. If the “</w:t>
+      </w:r>
+      <w:r>
+        <w:t>Restrict controls to Framework Profile informative references</w:t>
+      </w:r>
+      <w:r>
+        <w:t>” box in the Security Control Editor tab is checked</w:t>
+      </w:r>
+      <w:r>
+        <w:t xml:space="preserve"> (as shown in </w:t>
+      </w:r>
+      <w:r>
+        <w:fldChar w:fldCharType="begin"/>
+      </w:r>
+      <w:r>
+        <w:instrText xml:space="preserve"> REF _Ref445194199 \h </w:instrText>
+      </w:r>
+      <w:r>
+        <w:fldChar w:fldCharType="separate"/>
+      </w:r>
+      <w:r>
+        <w:t xml:space="preserve">Figure </w:t>
+      </w:r>
+      <w:r>
         <w:rPr>
           <w:noProof/>
         </w:rPr>
+        <w:t>16</w:t>
+      </w:r>
+      <w:r>
         <w:fldChar w:fldCharType="end"/>
       </w:r>
-      <w:bookmarkEnd w:id="60"/>
-      <w:r>
-        <w:t>. Framework Profile tab.</w:t>
+      <w:r>
+        <w:t xml:space="preserve"> and </w:t>
+      </w:r>
+      <w:r>
+        <w:fldChar w:fldCharType="begin"/>
+      </w:r>
+      <w:r>
+        <w:instrText xml:space="preserve"> REF _Ref445219615 \h </w:instrText>
+      </w:r>
+      <w:r>
+        <w:fldChar w:fldCharType="separate"/>
+      </w:r>
+      <w:r>
+        <w:t xml:space="preserve">Figure </w:t>
+      </w:r>
+      <w:r>
+        <w:rPr>
+          <w:noProof/>
+        </w:rPr>
+        <w:t>17</w:t>
+      </w:r>
+      <w:r>
+        <w:fldChar w:fldCharType="end"/>
+      </w:r>
+      <w:r>
+        <w:t>)</w:t>
+      </w:r>
+      <w:r>
+        <w:t>, then the Security Control Editor’s “Control family” and “Control” drop-down choices will be restricted to only those controls referenced by the subcategories of PR.AC.</w:t>
+      </w:r>
+    </w:p>
+    <w:p>
+      <w:r>
+        <w:t xml:space="preserve">The non-editable “XML representation” text field at the bottom of </w:t>
+      </w:r>
+      <w:r>
+        <w:fldChar w:fldCharType="begin"/>
+      </w:r>
+      <w:r>
+        <w:instrText xml:space="preserve"> REF _Ref437527061 \h </w:instrText>
+      </w:r>
+      <w:r>
+        <w:fldChar w:fldCharType="separate"/>
+      </w:r>
+      <w:r>
+        <w:t xml:space="preserve">Figure </w:t>
+      </w:r>
+      <w:r>
+        <w:rPr>
+          <w:noProof/>
+        </w:rPr>
+        <w:t>14</w:t>
+      </w:r>
+      <w:r>
+        <w:fldChar w:fldCharType="end"/>
+      </w:r>
+      <w:r>
+        <w:t xml:space="preserve"> </w:t>
+      </w:r>
+      <w:r>
+        <w:t xml:space="preserve">shows XML </w:t>
+      </w:r>
+      <w:r>
+        <w:t>updated</w:t>
+      </w:r>
+      <w:r>
+        <w:t xml:space="preserve"> on the fly based on</w:t>
+      </w:r>
+      <w:r>
+        <w:t xml:space="preserve"> which subcategory checkboxes are checked. As with the XML generated in the Security Control Editor tab, this XML can be copy-pasted into a third-party authoring application.</w:t>
+      </w:r>
+    </w:p>
+    <w:p>
+      <w:pPr>
+        <w:pStyle w:val="Heading1"/>
+      </w:pPr>
+      <w:bookmarkStart w:id="61" w:name="_Ref445459924"/>
+      <w:bookmarkStart w:id="62" w:name="_Toc448321952"/>
+      <w:bookmarkStart w:id="63" w:name="_Ref431395618"/>
+      <w:bookmarkStart w:id="64" w:name="_Ref436666397"/>
+      <w:bookmarkEnd w:id="58"/>
+      <w:r>
+        <w:t>Bringing it A</w:t>
+      </w:r>
+      <w:r>
+        <w:t>ll Together</w:t>
       </w:r>
       <w:bookmarkEnd w:id="61"/>
-    </w:p>
-    <w:p>
-      <w:r>
-        <w:t xml:space="preserve">The Profile shown in </w:t>
-      </w:r>
-      <w:r>
-        <w:fldChar w:fldCharType="begin"/>
-      </w:r>
-      <w:r>
-        <w:instrText xml:space="preserve"> REF _Ref437527061 \h </w:instrText>
-      </w:r>
-      <w:r>
-        <w:fldChar w:fldCharType="separate"/>
-      </w:r>
-      <w:r>
-        <w:t xml:space="preserve">Figure </w:t>
-      </w:r>
-      <w:r>
-        <w:rPr>
-          <w:noProof/>
-        </w:rPr>
-        <w:t>14</w:t>
-      </w:r>
-      <w:r>
-        <w:fldChar w:fldCharType="end"/>
-      </w:r>
-      <w:r>
-        <w:t xml:space="preserve"> contains all five subcategories of category PR.AC. If the “</w:t>
-      </w:r>
-      <w:r>
-        <w:t>Restrict controls to Framework Profile informative references</w:t>
-      </w:r>
-      <w:r>
-        <w:t>” box in the Security Control Editor tab is checked</w:t>
-      </w:r>
-      <w:r>
-        <w:t xml:space="preserve"> (as shown in </w:t>
-      </w:r>
-      <w:r>
-        <w:fldChar w:fldCharType="begin"/>
-      </w:r>
-      <w:r>
-        <w:instrText xml:space="preserve"> REF _Ref445194199 \h </w:instrText>
-      </w:r>
-      <w:r>
-        <w:fldChar w:fldCharType="separate"/>
-      </w:r>
-      <w:r>
-        <w:t xml:space="preserve">Figure </w:t>
-      </w:r>
-      <w:r>
-        <w:rPr>
-          <w:noProof/>
-        </w:rPr>
-        <w:t>16</w:t>
-      </w:r>
-      <w:r>
-        <w:fldChar w:fldCharType="end"/>
-      </w:r>
-      <w:r>
-        <w:t xml:space="preserve"> and </w:t>
-      </w:r>
-      <w:r>
-        <w:fldChar w:fldCharType="begin"/>
-      </w:r>
-      <w:r>
-        <w:instrText xml:space="preserve"> REF _Ref445219615 \h </w:instrText>
-      </w:r>
-      <w:r>
-        <w:fldChar w:fldCharType="separate"/>
-      </w:r>
-      <w:r>
-        <w:t xml:space="preserve">Figure </w:t>
-      </w:r>
-      <w:r>
-        <w:rPr>
-          <w:noProof/>
-        </w:rPr>
-        <w:t>17</w:t>
-      </w:r>
-      <w:r>
-        <w:fldChar w:fldCharType="end"/>
-      </w:r>
-      <w:r>
-        <w:t>)</w:t>
-      </w:r>
-      <w:r>
-        <w:t>, then the Security Control Editor’s “Control family” and “Control” drop-down choices will be restricted to only those controls referenced by the subcategories of PR.AC.</w:t>
-      </w:r>
-    </w:p>
-    <w:p>
-      <w:r>
-        <w:t xml:space="preserve">The non-editable “XML representation” text field at the bottom of </w:t>
-      </w:r>
-      <w:r>
-        <w:fldChar w:fldCharType="begin"/>
-      </w:r>
-      <w:r>
-        <w:instrText xml:space="preserve"> REF _Ref437527061 \h </w:instrText>
-      </w:r>
-      <w:r>
-        <w:fldChar w:fldCharType="separate"/>
-      </w:r>
-      <w:r>
-        <w:t xml:space="preserve">Figure </w:t>
-      </w:r>
-      <w:r>
-        <w:rPr>
-          <w:noProof/>
-        </w:rPr>
-        <w:t>14</w:t>
-      </w:r>
-      <w:r>
-        <w:fldChar w:fldCharType="end"/>
-      </w:r>
-      <w:r>
-        <w:t xml:space="preserve"> </w:t>
-      </w:r>
-      <w:r>
-        <w:t xml:space="preserve">shows XML </w:t>
-      </w:r>
-      <w:r>
-        <w:t>updated</w:t>
-      </w:r>
-      <w:r>
-        <w:t xml:space="preserve"> on the fly based on</w:t>
-      </w:r>
-      <w:r>
-        <w:t xml:space="preserve"> which subcategory checkboxes are checked. As with the XML generated in the Security Control Editor tab, this XML can be copy-pasted into a third-party authoring application.</w:t>
-      </w:r>
-    </w:p>
-    <w:p>
-      <w:pPr>
-        <w:pStyle w:val="Heading1"/>
-      </w:pPr>
-      <w:bookmarkStart w:id="62" w:name="_Ref445459924"/>
-      <w:bookmarkStart w:id="63" w:name="_Toc448321952"/>
-      <w:bookmarkStart w:id="64" w:name="_Ref431395618"/>
-      <w:bookmarkStart w:id="65" w:name="_Ref436666397"/>
-      <w:bookmarkEnd w:id="59"/>
-      <w:r>
-        <w:t>Bringing it A</w:t>
-      </w:r>
-      <w:r>
-        <w:t>ll Together</w:t>
-      </w:r>
       <w:bookmarkEnd w:id="62"/>
-      <w:bookmarkEnd w:id="63"/>
     </w:p>
     <w:p>
       <w:r>
@@ -9940,233 +9700,225 @@
       <w:pPr>
         <w:pStyle w:val="Caption"/>
       </w:pPr>
-      <w:bookmarkStart w:id="66" w:name="_Ref448228555"/>
-      <w:bookmarkStart w:id="67" w:name="_Toc448321999"/>
+      <w:bookmarkStart w:id="65" w:name="_Ref448228555"/>
+      <w:bookmarkStart w:id="66" w:name="_Toc448321999"/>
       <w:r>
         <w:t xml:space="preserve">Figure </w:t>
       </w:r>
+      <w:fldSimple w:instr=" SEQ Figure \* ARABIC ">
+        <w:r>
+          <w:rPr>
+            <w:noProof/>
+          </w:rPr>
+          <w:t>15</w:t>
+        </w:r>
+      </w:fldSimple>
+      <w:bookmarkEnd w:id="65"/>
+      <w:r>
+        <w:t xml:space="preserve">. Workflow </w:t>
+      </w:r>
+      <w:r>
+        <w:t>synthesizing</w:t>
+      </w:r>
+      <w:r>
+        <w:t xml:space="preserve"> Framework Core, NIST SP 800-53, and NIST SP 800-82 </w:t>
+      </w:r>
+      <w:r>
+        <w:t>guidance</w:t>
+      </w:r>
+      <w:r>
+        <w:t>.</w:t>
+      </w:r>
+      <w:bookmarkEnd w:id="66"/>
+    </w:p>
+    <w:p>
+      <w:r>
+        <w:t>As a</w:t>
+      </w:r>
+      <w:r>
+        <w:t xml:space="preserve"> concrete</w:t>
+      </w:r>
+      <w:r>
+        <w:t xml:space="preserve"> example of</w:t>
+      </w:r>
+      <w:r>
+        <w:t xml:space="preserve"> </w:t>
+      </w:r>
+      <w:r>
+        <w:t xml:space="preserve">the </w:t>
+      </w:r>
+      <w:r>
+        <w:t xml:space="preserve">workflow in </w:t>
+      </w:r>
       <w:r>
         <w:fldChar w:fldCharType="begin"/>
       </w:r>
       <w:r>
-        <w:instrText xml:space="preserve"> SEQ Figure \* ARABIC </w:instrText>
+        <w:instrText xml:space="preserve"> REF _Ref448228555 \h </w:instrText>
       </w:r>
       <w:r>
         <w:fldChar w:fldCharType="separate"/>
       </w:r>
       <w:r>
+        <w:t xml:space="preserve">Figure </w:t>
+      </w:r>
+      <w:r>
         <w:rPr>
           <w:noProof/>
         </w:rPr>
         <w:t>15</w:t>
       </w:r>
       <w:r>
+        <w:fldChar w:fldCharType="end"/>
+      </w:r>
+      <w:r>
+        <w:t xml:space="preserve">, suppose a </w:t>
+      </w:r>
+      <w:r>
+        <w:t>cybersecurity analyst</w:t>
+      </w:r>
+      <w:r>
+        <w:t xml:space="preserve"> wants to </w:t>
+      </w:r>
+      <w:r>
+        <w:t>protect</w:t>
+      </w:r>
+      <w:r>
+        <w:t xml:space="preserve"> </w:t>
+      </w:r>
+      <w:r>
+        <w:t xml:space="preserve">a </w:t>
+      </w:r>
+      <w:r>
+        <w:t>Distributed Control System</w:t>
+      </w:r>
+      <w:r>
+        <w:t xml:space="preserve"> (DCS)</w:t>
+      </w:r>
+      <w:r>
+        <w:t xml:space="preserve"> from unauthorized access</w:t>
+      </w:r>
+      <w:r>
+        <w:t>. A DCS is</w:t>
+      </w:r>
+      <w:r>
+        <w:t xml:space="preserve"> a type of </w:t>
+      </w:r>
+      <w:r>
+        <w:t>ICS</w:t>
+      </w:r>
+      <w:r>
+        <w:t xml:space="preserve"> commonly used to </w:t>
+      </w:r>
+      <w:r>
+        <w:t>regulate</w:t>
+      </w:r>
+      <w:r>
+        <w:t xml:space="preserve"> production systems within a manufacturing facility.</w:t>
+      </w:r>
+      <w:r>
+        <w:t xml:space="preserve"> </w:t>
+      </w:r>
+      <w:r>
+        <w:t xml:space="preserve">The </w:t>
+      </w:r>
+      <w:r>
+        <w:t>analyst</w:t>
+      </w:r>
+      <w:r>
+        <w:t xml:space="preserve"> decides to use Baseline Tailor </w:t>
+      </w:r>
+      <w:r>
+        <w:t xml:space="preserve">to help determine which security controls should be </w:t>
+      </w:r>
+      <w:r>
+        <w:t xml:space="preserve">selected </w:t>
+      </w:r>
+      <w:r>
+        <w:t xml:space="preserve">and tailored </w:t>
+      </w:r>
+      <w:r>
+        <w:t>for implementation</w:t>
+      </w:r>
+      <w:r>
+        <w:t xml:space="preserve">. The analyst begins by checking the NIST SP 800-82 </w:t>
+      </w:r>
+      <w:r>
+        <w:t>check</w:t>
+      </w:r>
+      <w:r>
+        <w:t xml:space="preserve">box in the preferences dialog (shown in </w:t>
+      </w:r>
+      <w:r>
+        <w:fldChar w:fldCharType="begin"/>
+      </w:r>
+      <w:r>
+        <w:instrText xml:space="preserve"> REF _Ref443905425 \h </w:instrText>
+      </w:r>
+      <w:r>
+        <w:fldChar w:fldCharType="separate"/>
+      </w:r>
+      <w:r>
+        <w:t xml:space="preserve">Figure </w:t>
+      </w:r>
+      <w:r>
         <w:rPr>
           <w:noProof/>
         </w:rPr>
+        <w:t>2</w:t>
+      </w:r>
+      <w:r>
         <w:fldChar w:fldCharType="end"/>
       </w:r>
-      <w:bookmarkEnd w:id="66"/>
-      <w:r>
-        <w:t xml:space="preserve">. Workflow </w:t>
-      </w:r>
-      <w:r>
-        <w:t>synthesizing</w:t>
-      </w:r>
-      <w:r>
-        <w:t xml:space="preserve"> Framework Core, NIST SP 800-53, and NIST SP 800-82 </w:t>
-      </w:r>
-      <w:r>
-        <w:t>guidance</w:t>
+      <w:r>
+        <w:t>). In the Cyber Framework Browser tab, the analyst then chooses the PROTECT (PR) core function and Access Control (PR.AC) category</w:t>
+      </w:r>
+      <w:r>
+        <w:t xml:space="preserve"> (shown in </w:t>
+      </w:r>
+      <w:r>
+        <w:fldChar w:fldCharType="begin"/>
+      </w:r>
+      <w:r>
+        <w:instrText xml:space="preserve"> REF _Ref436732840 \h </w:instrText>
+      </w:r>
+      <w:r>
+        <w:fldChar w:fldCharType="separate"/>
+      </w:r>
+      <w:r>
+        <w:t xml:space="preserve">Figure </w:t>
+      </w:r>
+      <w:r>
+        <w:rPr>
+          <w:noProof/>
+        </w:rPr>
+        <w:t>3</w:t>
+      </w:r>
+      <w:r>
+        <w:fldChar w:fldCharType="end"/>
+      </w:r>
+      <w:r>
+        <w:t>)</w:t>
       </w:r>
       <w:r>
         <w:t>.</w:t>
       </w:r>
+      <w:r>
+        <w:t xml:space="preserve"> </w:t>
+      </w:r>
+      <w:r>
+        <w:t xml:space="preserve">Using the Subcategory drop-down list, the analyst next looks at PR.AC’s five subcategories and decides to create a Profile containing </w:t>
+      </w:r>
+      <w:r>
+        <w:t xml:space="preserve">all of </w:t>
+      </w:r>
+      <w:r>
+        <w:t xml:space="preserve">them. </w:t>
+      </w:r>
+      <w:bookmarkStart w:id="67" w:name="_GoBack"/>
       <w:bookmarkEnd w:id="67"/>
-    </w:p>
-    <w:p>
-      <w:r>
-        <w:t>As a</w:t>
-      </w:r>
-      <w:r>
-        <w:t xml:space="preserve"> concrete</w:t>
-      </w:r>
-      <w:r>
-        <w:t xml:space="preserve"> example of</w:t>
-      </w:r>
-      <w:r>
-        <w:t xml:space="preserve"> </w:t>
-      </w:r>
-      <w:r>
-        <w:t xml:space="preserve">the </w:t>
-      </w:r>
-      <w:r>
-        <w:t xml:space="preserve">workflow in </w:t>
-      </w:r>
-      <w:r>
-        <w:fldChar w:fldCharType="begin"/>
-      </w:r>
-      <w:r>
-        <w:instrText xml:space="preserve"> REF _Ref448228555 \h </w:instrText>
-      </w:r>
-      <w:r>
-        <w:fldChar w:fldCharType="separate"/>
-      </w:r>
-      <w:r>
-        <w:t xml:space="preserve">Figure </w:t>
-      </w:r>
-      <w:r>
-        <w:rPr>
-          <w:noProof/>
-        </w:rPr>
-        <w:t>15</w:t>
-      </w:r>
-      <w:r>
-        <w:fldChar w:fldCharType="end"/>
-      </w:r>
-      <w:r>
-        <w:t xml:space="preserve">, suppose a </w:t>
-      </w:r>
-      <w:r>
-        <w:t>cybersecurity analyst</w:t>
-      </w:r>
-      <w:r>
-        <w:t xml:space="preserve"> wants to </w:t>
-      </w:r>
-      <w:r>
-        <w:t>protect</w:t>
-      </w:r>
-      <w:r>
-        <w:t xml:space="preserve"> </w:t>
-      </w:r>
-      <w:r>
-        <w:t xml:space="preserve">a </w:t>
-      </w:r>
-      <w:r>
-        <w:t>Distributed Control System</w:t>
-      </w:r>
-      <w:r>
-        <w:t xml:space="preserve"> (DCS)</w:t>
-      </w:r>
-      <w:r>
-        <w:t xml:space="preserve"> from unauthorized access</w:t>
-      </w:r>
-      <w:r>
-        <w:t>. A DCS is</w:t>
-      </w:r>
-      <w:r>
-        <w:t xml:space="preserve"> a type of </w:t>
-      </w:r>
-      <w:r>
-        <w:t>ICS</w:t>
-      </w:r>
-      <w:r>
-        <w:t xml:space="preserve"> commonly used to </w:t>
-      </w:r>
-      <w:r>
-        <w:t>regulate</w:t>
-      </w:r>
-      <w:r>
-        <w:t xml:space="preserve"> production systems within a manufacturing facility.</w:t>
-      </w:r>
-      <w:r>
-        <w:t xml:space="preserve"> </w:t>
-      </w:r>
-      <w:r>
-        <w:t xml:space="preserve">The </w:t>
-      </w:r>
-      <w:r>
-        <w:t>analyst</w:t>
-      </w:r>
-      <w:r>
-        <w:t xml:space="preserve"> decides to use Baseline Tailor </w:t>
-      </w:r>
-      <w:r>
-        <w:t xml:space="preserve">to help determine which security controls should be </w:t>
-      </w:r>
-      <w:r>
-        <w:t xml:space="preserve">selected </w:t>
-      </w:r>
-      <w:r>
-        <w:t xml:space="preserve">and tailored </w:t>
-      </w:r>
-      <w:r>
-        <w:t>for implementation</w:t>
-      </w:r>
-      <w:r>
-        <w:t xml:space="preserve">. The analyst begins by checking the NIST SP 800-82 </w:t>
-      </w:r>
-      <w:r>
-        <w:t>check</w:t>
-      </w:r>
-      <w:r>
-        <w:t xml:space="preserve">box in the preferences dialog (shown in </w:t>
-      </w:r>
-      <w:r>
-        <w:fldChar w:fldCharType="begin"/>
-      </w:r>
-      <w:r>
-        <w:instrText xml:space="preserve"> REF _Ref443905425 \h </w:instrText>
-      </w:r>
-      <w:r>
-        <w:fldChar w:fldCharType="separate"/>
-      </w:r>
-      <w:r>
-        <w:t xml:space="preserve">Figure </w:t>
-      </w:r>
-      <w:r>
-        <w:rPr>
-          <w:noProof/>
-        </w:rPr>
-        <w:t>2</w:t>
-      </w:r>
-      <w:r>
-        <w:fldChar w:fldCharType="end"/>
-      </w:r>
-      <w:r>
-        <w:t>). In the Cyber Framework Browser tab, the analyst then chooses the PROTECT (PR) core function and Access Control (PR.AC) category</w:t>
-      </w:r>
-      <w:r>
-        <w:t xml:space="preserve"> (shown in </w:t>
-      </w:r>
-      <w:r>
-        <w:fldChar w:fldCharType="begin"/>
-      </w:r>
-      <w:r>
-        <w:instrText xml:space="preserve"> REF _Ref436732840 \h </w:instrText>
-      </w:r>
-      <w:r>
-        <w:fldChar w:fldCharType="separate"/>
-      </w:r>
-      <w:r>
-        <w:t xml:space="preserve">Figure </w:t>
-      </w:r>
-      <w:r>
-        <w:rPr>
-          <w:noProof/>
-        </w:rPr>
-        <w:t>3</w:t>
-      </w:r>
-      <w:r>
-        <w:fldChar w:fldCharType="end"/>
-      </w:r>
-      <w:r>
-        <w:t>)</w:t>
-      </w:r>
-      <w:r>
-        <w:t>.</w:t>
-      </w:r>
-      <w:r>
-        <w:t xml:space="preserve"> </w:t>
-      </w:r>
-      <w:r>
-        <w:t xml:space="preserve">Using the Subcategory drop-down list, the analyst next looks at PR.AC’s five subcategories and decides to create a Profile containing </w:t>
-      </w:r>
-      <w:r>
-        <w:t xml:space="preserve">all of </w:t>
-      </w:r>
-      <w:r>
-        <w:t xml:space="preserve">them. To do so, the analyst switches to the Framework Profile tab and makes the </w:t>
+      <w:r>
+        <w:t xml:space="preserve">To do so, the analyst switches to the Framework Profile tab and makes the </w:t>
       </w:r>
       <w:r>
         <w:t xml:space="preserve">checkbox </w:t>
@@ -10547,27 +10299,14 @@
       <w:r>
         <w:t xml:space="preserve">Figure </w:t>
       </w:r>
-      <w:r>
-        <w:fldChar w:fldCharType="begin"/>
-      </w:r>
-      <w:r>
-        <w:instrText xml:space="preserve"> SEQ Figure \* ARABIC </w:instrText>
-      </w:r>
-      <w:r>
-        <w:fldChar w:fldCharType="separate"/>
-      </w:r>
-      <w:r>
-        <w:rPr>
-          <w:noProof/>
-        </w:rPr>
-        <w:t>16</w:t>
-      </w:r>
-      <w:r>
-        <w:rPr>
-          <w:noProof/>
-        </w:rPr>
-        <w:fldChar w:fldCharType="end"/>
-      </w:r>
+      <w:fldSimple w:instr=" SEQ Figure \* ARABIC ">
+        <w:r>
+          <w:rPr>
+            <w:noProof/>
+          </w:rPr>
+          <w:t>16</w:t>
+        </w:r>
+      </w:fldSimple>
       <w:bookmarkEnd w:id="68"/>
       <w:r>
         <w:t>. Control families referenced by PR.AC subcategories.</w:t>
@@ -10643,27 +10382,14 @@
       <w:r>
         <w:t xml:space="preserve">Figure </w:t>
       </w:r>
-      <w:r>
-        <w:fldChar w:fldCharType="begin"/>
-      </w:r>
-      <w:r>
-        <w:instrText xml:space="preserve"> SEQ Figure \* ARABIC </w:instrText>
-      </w:r>
-      <w:r>
-        <w:fldChar w:fldCharType="separate"/>
-      </w:r>
-      <w:r>
-        <w:rPr>
-          <w:noProof/>
-        </w:rPr>
-        <w:t>17</w:t>
-      </w:r>
-      <w:r>
-        <w:rPr>
-          <w:noProof/>
-        </w:rPr>
-        <w:fldChar w:fldCharType="end"/>
-      </w:r>
+      <w:fldSimple w:instr=" SEQ Figure \* ARABIC ">
+        <w:r>
+          <w:rPr>
+            <w:noProof/>
+          </w:rPr>
+          <w:t>17</w:t>
+        </w:r>
+      </w:fldSimple>
       <w:bookmarkEnd w:id="70"/>
       <w:r>
         <w:t>. Controls belonging to Access Control family that are referenced by PR.AC subcategories.</w:t>
@@ -10816,30 +10542,14 @@
       <w:r>
         <w:t xml:space="preserve">Figure </w:t>
       </w:r>
-      <w:r>
-        <w:fldChar w:fldCharType="begin"/>
-      </w:r>
-      <w:r>
-        <w:instrText xml:space="preserve"> SEQ Figure \*</w:instrText>
-      </w:r>
-      <w:r>
-        <w:instrText xml:space="preserve"> ARABIC </w:instrText>
-      </w:r>
-      <w:r>
-        <w:fldChar w:fldCharType="separate"/>
-      </w:r>
-      <w:r>
-        <w:rPr>
-          <w:noProof/>
-        </w:rPr>
-        <w:t>18</w:t>
-      </w:r>
-      <w:r>
-        <w:rPr>
-          <w:noProof/>
-        </w:rPr>
-        <w:fldChar w:fldCharType="end"/>
-      </w:r>
+      <w:fldSimple w:instr=" SEQ Figure \* ARABIC ">
+        <w:r>
+          <w:rPr>
+            <w:noProof/>
+          </w:rPr>
+          <w:t>18</w:t>
+        </w:r>
+      </w:fldSimple>
       <w:bookmarkEnd w:id="72"/>
       <w:r>
         <w:t xml:space="preserve">. </w:t>
@@ -10920,27 +10630,14 @@
       <w:r>
         <w:t xml:space="preserve">Figure </w:t>
       </w:r>
-      <w:r>
-        <w:fldChar w:fldCharType="begin"/>
-      </w:r>
-      <w:r>
-        <w:instrText xml:space="preserve"> SEQ Figure \* ARABIC </w:instrText>
-      </w:r>
-      <w:r>
-        <w:fldChar w:fldCharType="separate"/>
-      </w:r>
-      <w:r>
-        <w:rPr>
-          <w:noProof/>
-        </w:rPr>
-        <w:t>19</w:t>
-      </w:r>
-      <w:r>
-        <w:rPr>
-          <w:noProof/>
-        </w:rPr>
-        <w:fldChar w:fldCharType="end"/>
-      </w:r>
+      <w:fldSimple w:instr=" SEQ Figure \* ARABIC ">
+        <w:r>
+          <w:rPr>
+            <w:noProof/>
+          </w:rPr>
+          <w:t>19</w:t>
+        </w:r>
+      </w:fldSimple>
       <w:bookmarkEnd w:id="74"/>
       <w:r>
         <w:t>. NIST SP 800-53 database: AC-2 summary.</w:t>
@@ -11018,27 +10715,14 @@
       <w:r>
         <w:t xml:space="preserve">Figure </w:t>
       </w:r>
-      <w:r>
-        <w:fldChar w:fldCharType="begin"/>
-      </w:r>
-      <w:r>
-        <w:instrText xml:space="preserve"> SEQ Figure \* ARABIC </w:instrText>
-      </w:r>
-      <w:r>
-        <w:fldChar w:fldCharType="separate"/>
-      </w:r>
-      <w:r>
-        <w:rPr>
-          <w:noProof/>
-        </w:rPr>
-        <w:t>20</w:t>
-      </w:r>
-      <w:r>
-        <w:rPr>
-          <w:noProof/>
-        </w:rPr>
-        <w:fldChar w:fldCharType="end"/>
-      </w:r>
+      <w:fldSimple w:instr=" SEQ Figure \* ARABIC ">
+        <w:r>
+          <w:rPr>
+            <w:noProof/>
+          </w:rPr>
+          <w:t>20</w:t>
+        </w:r>
+      </w:fldSimple>
       <w:bookmarkEnd w:id="76"/>
       <w:r>
         <w:t>. NIST SP 800-53 database: AC-2 description.</w:t>
@@ -11110,27 +10794,14 @@
       <w:r>
         <w:t xml:space="preserve">Figure </w:t>
       </w:r>
-      <w:r>
-        <w:fldChar w:fldCharType="begin"/>
-      </w:r>
-      <w:r>
-        <w:instrText xml:space="preserve"> SEQ Figure \* ARABIC </w:instrText>
-      </w:r>
-      <w:r>
-        <w:fldChar w:fldCharType="separate"/>
-      </w:r>
-      <w:r>
-        <w:rPr>
-          <w:noProof/>
-        </w:rPr>
-        <w:t>21</w:t>
-      </w:r>
-      <w:r>
-        <w:rPr>
-          <w:noProof/>
-        </w:rPr>
-        <w:fldChar w:fldCharType="end"/>
-      </w:r>
+      <w:fldSimple w:instr=" SEQ Figure \* ARABIC ">
+        <w:r>
+          <w:rPr>
+            <w:noProof/>
+          </w:rPr>
+          <w:t>21</w:t>
+        </w:r>
+      </w:fldSimple>
       <w:bookmarkEnd w:id="78"/>
       <w:r>
         <w:t>. NIST SP 800-82 ICS Overlay definition: AC-2.</w:t>
@@ -11245,8 +10916,8 @@
         <w:t>. The XML data produced represents not only all changes to the NIST SP 800-53 IA-3 baseline, but also the rationale explaining why the baseline was changed and ICS-specific supplemental guidance for the control and two of its enhancements.</w:t>
       </w:r>
     </w:p>
+    <w:bookmarkEnd w:id="63"/>
     <w:bookmarkEnd w:id="64"/>
-    <w:bookmarkEnd w:id="65"/>
     <w:p>
       <w:r>
         <w:t>Neither of these</w:t>
@@ -11402,21 +11073,11 @@
       <w:r>
         <w:t xml:space="preserve">Links to the aforementioned XML resources, including annotated schemas for validation, are available at </w:t>
       </w:r>
-      <w:r>
-        <w:fldChar w:fldCharType="begin"/>
-      </w:r>
-      <w:r>
-        <w:instrText xml:space="preserve"> DOCPROPERTY  "Source Code"  \* MERGEFORMAT </w:instrText>
-      </w:r>
-      <w:r>
-        <w:fldChar w:fldCharType="separate"/>
-      </w:r>
-      <w:r>
-        <w:t>https://github.com/usnistgov/sctools</w:t>
-      </w:r>
-      <w:r>
-        <w:fldChar w:fldCharType="end"/>
-      </w:r>
+      <w:fldSimple w:instr=" DOCPROPERTY  &quot;Source Code&quot;  \* MERGEFORMAT ">
+        <w:r>
+          <w:t>https://github.com/usnistgov/sctools</w:t>
+        </w:r>
+      </w:fldSimple>
       <w:r>
         <w:t>.</w:t>
       </w:r>
@@ -11595,21 +11256,11 @@
       <w:r>
         <w:t xml:space="preserve"> is available on GitHub at </w:t>
       </w:r>
-      <w:r>
-        <w:fldChar w:fldCharType="begin"/>
-      </w:r>
-      <w:r>
-        <w:instrText xml:space="preserve"> DOCPROPERTY  "Source Code"  \* MERGEFORMAT </w:instrText>
-      </w:r>
-      <w:r>
-        <w:fldChar w:fldCharType="separate"/>
-      </w:r>
-      <w:r>
-        <w:t>https://github.com/usnistgov/sctools</w:t>
-      </w:r>
-      <w:r>
-        <w:fldChar w:fldCharType="end"/>
-      </w:r>
+      <w:fldSimple w:instr=" DOCPROPERTY  &quot;Source Code&quot;  \* MERGEFORMAT ">
+        <w:r>
+          <w:t>https://github.com/usnistgov/sctools</w:t>
+        </w:r>
+      </w:fldSimple>
       <w:r>
         <w:t>.</w:t>
       </w:r>
@@ -11768,39 +11419,19 @@
       <w:r>
         <w:t xml:space="preserve">Baseline Tailor is a research prototype whose underlying purpose is to spur development of third-party software products that aid users of the Cybersecurity Framework and NIST SP 800-53 security controls. Would-be software developers are encouraged to obtain and experiment with the source code, available at </w:t>
       </w:r>
-      <w:r>
-        <w:fldChar w:fldCharType="begin"/>
-      </w:r>
-      <w:r>
-        <w:instrText xml:space="preserve"> DOCPROPERTY  "Source Code"  \* MERGEFORMAT </w:instrText>
-      </w:r>
-      <w:r>
-        <w:fldChar w:fldCharType="separate"/>
-      </w:r>
-      <w:r>
-        <w:t>https://github.com/usnistgov/sctools</w:t>
-      </w:r>
-      <w:r>
-        <w:fldChar w:fldCharType="end"/>
-      </w:r>
+      <w:fldSimple w:instr=" DOCPROPERTY  &quot;Source Code&quot;  \* MERGEFORMAT ">
+        <w:r>
+          <w:t>https://github.com/usnistgov/sctools</w:t>
+        </w:r>
+      </w:fldSimple>
       <w:r>
         <w:t xml:space="preserve">. For questions about the code, or about Baseline Tailor in general, please email the point of contact listed on the Baseline Tailor information page at </w:t>
       </w:r>
-      <w:r>
-        <w:fldChar w:fldCharType="begin"/>
-      </w:r>
-      <w:r>
-        <w:instrText xml:space="preserve"> DOCPROPERTY  "Landing Page"  \* MERGEFORMAT </w:instrText>
-      </w:r>
-      <w:r>
-        <w:fldChar w:fldCharType="separate"/>
-      </w:r>
-      <w:r>
-        <w:t>http://www.nist.gov/el/msid/baselinetailor.cfm</w:t>
-      </w:r>
-      <w:r>
-        <w:fldChar w:fldCharType="end"/>
-      </w:r>
+      <w:fldSimple w:instr=" DOCPROPERTY  &quot;Landing Page&quot;  \* MERGEFORMAT ">
+        <w:r>
+          <w:t>http://www.nist.gov/el/msid/baselinetailor.cfm</w:t>
+        </w:r>
+      </w:fldSimple>
       <w:r>
         <w:t>. Feedback, bug reports, and suggestions for improvement are all welcome. The Baseline Tailor information page also contains links to publications and presentations discussing implementation details not covered in this document.</w:t>
       </w:r>
@@ -12091,7 +11722,7 @@
           <w:rPr>
             <w:noProof/>
           </w:rPr>
-          <w:t>17</w:t>
+          <w:t>20</w:t>
         </w:r>
         <w:r>
           <w:rPr>
@@ -12144,13 +11775,7 @@
         <w:footnoteRef/>
       </w:r>
       <w:r>
-        <w:t xml:space="preserve"> For example, Baseline Tailor runs on a computer running Windows 7 </w:t>
-      </w:r>
-      <w:r>
-        <w:t>in both</w:t>
-      </w:r>
-      <w:r>
-        <w:t xml:space="preserve"> Chrome version 49 and Firefox version 45.</w:t>
+        <w:t xml:space="preserve"> For example, Baseline Tailor runs on a computer running Windows 7 in both Chrome version 49 and Firefox version 45.</w:t>
       </w:r>
     </w:p>
   </w:footnote>
@@ -16955,7 +16580,7 @@
 </file>
 
 <file path=customXml/itemProps2.xml><?xml version="1.0" encoding="utf-8"?>
-<ds:datastoreItem xmlns:ds="http://schemas.openxmlformats.org/officeDocument/2006/customXml" ds:itemID="{DF98CF89-034D-43F5-98E1-575D6CAD6274}">
+<ds:datastoreItem xmlns:ds="http://schemas.openxmlformats.org/officeDocument/2006/customXml" ds:itemID="{9F211408-BE75-4558-BE81-45CF7E251EE6}">
   <ds:schemaRefs>
     <ds:schemaRef ds:uri="http://schemas.openxmlformats.org/officeDocument/2006/bibliography"/>
   </ds:schemaRefs>

</xml_diff>

<commit_message>
fixed front matter page numbering
</commit_message>
<xml_diff>
--- a/bt/doc/UserGuide.docx
+++ b/bt/doc/UserGuide.docx
@@ -274,6 +274,8 @@
           <w:szCs w:val="40"/>
         </w:rPr>
       </w:pPr>
+      <w:bookmarkStart w:id="0" w:name="_GoBack"/>
+      <w:bookmarkEnd w:id="0"/>
       <w:r>
         <w:rPr>
           <w:noProof/>
@@ -355,10 +357,12 @@
           <w:szCs w:val="40"/>
         </w:rPr>
         <w:sectPr>
+          <w:footerReference w:type="default" r:id="rId11"/>
           <w:pgSz w:w="12240" w:h="15840"/>
           <w:pgMar w:top="1440" w:right="1440" w:bottom="1440" w:left="1440" w:header="720" w:footer="720" w:gutter="0"/>
           <w:pgNumType w:fmt="lowerRoman" w:start="1"/>
           <w:cols w:space="720"/>
+          <w:titlePg/>
           <w:docGrid w:linePitch="360"/>
         </w:sectPr>
       </w:pPr>
@@ -766,7 +770,7 @@
                     </pic:cNvPicPr>
                   </pic:nvPicPr>
                   <pic:blipFill>
-                    <a:blip r:embed="rId11" cstate="print">
+                    <a:blip r:embed="rId12" cstate="print">
                       <a:extLst>
                         <a:ext uri="{28A0092B-C50C-407E-A947-70E740481C1C}">
                           <a14:useLocalDpi xmlns:a14="http://schemas.microsoft.com/office/drawing/2010/main" val="0"/>
@@ -1039,10 +1043,12 @@
           <w:numId w:val="0"/>
         </w:numPr>
         <w:sectPr>
+          <w:footerReference w:type="default" r:id="rId13"/>
           <w:pgSz w:w="12240" w:h="15840"/>
           <w:pgMar w:top="1440" w:right="1440" w:bottom="1440" w:left="1440" w:header="720" w:footer="720" w:gutter="0"/>
           <w:pgNumType w:fmt="lowerRoman" w:start="1"/>
           <w:cols w:space="720"/>
+          <w:titlePg/>
           <w:docGrid w:linePitch="360"/>
         </w:sectPr>
       </w:pPr>
@@ -1055,16 +1061,16 @@
           <w:numId w:val="0"/>
         </w:numPr>
       </w:pPr>
-      <w:bookmarkStart w:id="0" w:name="_Toc447097794"/>
-      <w:bookmarkStart w:id="1" w:name="_Toc448224377"/>
-      <w:bookmarkStart w:id="2" w:name="_Toc448321940"/>
+      <w:bookmarkStart w:id="1" w:name="_Toc447097794"/>
+      <w:bookmarkStart w:id="2" w:name="_Toc448224377"/>
+      <w:bookmarkStart w:id="3" w:name="_Toc448321940"/>
       <w:r>
         <w:lastRenderedPageBreak/>
         <w:t>Abstract</w:t>
       </w:r>
-      <w:bookmarkEnd w:id="0"/>
       <w:bookmarkEnd w:id="1"/>
       <w:bookmarkEnd w:id="2"/>
+      <w:bookmarkEnd w:id="3"/>
     </w:p>
     <w:p>
       <w:r>
@@ -1111,17 +1117,17 @@
           <w:numId w:val="0"/>
         </w:numPr>
       </w:pPr>
-      <w:bookmarkStart w:id="3" w:name="_Toc447091772"/>
-      <w:bookmarkStart w:id="4" w:name="_Toc447097795"/>
-      <w:bookmarkStart w:id="5" w:name="_Toc448224378"/>
-      <w:bookmarkStart w:id="6" w:name="_Toc448321941"/>
+      <w:bookmarkStart w:id="4" w:name="_Toc447091772"/>
+      <w:bookmarkStart w:id="5" w:name="_Toc447097795"/>
+      <w:bookmarkStart w:id="6" w:name="_Toc448224378"/>
+      <w:bookmarkStart w:id="7" w:name="_Toc448321941"/>
       <w:r>
         <w:t>Disclaimers</w:t>
       </w:r>
-      <w:bookmarkEnd w:id="3"/>
       <w:bookmarkEnd w:id="4"/>
       <w:bookmarkEnd w:id="5"/>
       <w:bookmarkEnd w:id="6"/>
+      <w:bookmarkEnd w:id="7"/>
     </w:p>
     <w:p>
       <w:r>
@@ -1209,15 +1215,15 @@
           <w:numId w:val="0"/>
         </w:numPr>
       </w:pPr>
-      <w:bookmarkStart w:id="7" w:name="_Toc447097796"/>
-      <w:bookmarkStart w:id="8" w:name="_Toc448224379"/>
-      <w:bookmarkStart w:id="9" w:name="_Toc448321942"/>
+      <w:bookmarkStart w:id="8" w:name="_Toc447097796"/>
+      <w:bookmarkStart w:id="9" w:name="_Toc448224379"/>
+      <w:bookmarkStart w:id="10" w:name="_Toc448321942"/>
       <w:r>
         <w:t>Acknowledgments</w:t>
       </w:r>
-      <w:bookmarkEnd w:id="7"/>
       <w:bookmarkEnd w:id="8"/>
       <w:bookmarkEnd w:id="9"/>
+      <w:bookmarkEnd w:id="10"/>
     </w:p>
     <w:p>
       <w:pPr>
@@ -1272,9 +1278,9 @@
         <w:t xml:space="preserve"> in deploying Baseline Tailor.</w:t>
       </w:r>
     </w:p>
-    <w:bookmarkStart w:id="10" w:name="_Toc448321943" w:displacedByCustomXml="next"/>
-    <w:bookmarkStart w:id="11" w:name="_Toc448224380" w:displacedByCustomXml="next"/>
-    <w:bookmarkStart w:id="12" w:name="_Toc447097797" w:displacedByCustomXml="next"/>
+    <w:bookmarkStart w:id="11" w:name="_Toc447097797" w:displacedByCustomXml="next"/>
+    <w:bookmarkStart w:id="12" w:name="_Toc448224380" w:displacedByCustomXml="next"/>
+    <w:bookmarkStart w:id="13" w:name="_Toc448321943" w:displacedByCustomXml="next"/>
     <w:sdt>
       <w:sdtPr>
         <w:id w:val="-908464738"/>
@@ -1306,8 +1312,8 @@
           <w:r>
             <w:t>Table of Contents</w:t>
           </w:r>
-          <w:bookmarkEnd w:id="11"/>
-          <w:bookmarkEnd w:id="10"/>
+          <w:bookmarkEnd w:id="13"/>
+          <w:bookmarkEnd w:id="12"/>
           <w:r>
             <w:fldChar w:fldCharType="begin"/>
           </w:r>
@@ -1317,7 +1323,7 @@
           <w:r>
             <w:fldChar w:fldCharType="separate"/>
           </w:r>
-          <w:bookmarkEnd w:id="12"/>
+          <w:bookmarkEnd w:id="11"/>
         </w:p>
         <w:p>
           <w:pPr>
@@ -2284,9 +2290,9 @@
             </w:rPr>
             <w:fldChar w:fldCharType="end"/>
           </w:r>
-          <w:bookmarkStart w:id="13" w:name="_Toc447097798"/>
-          <w:bookmarkStart w:id="14" w:name="_Toc448224381"/>
-          <w:bookmarkStart w:id="15" w:name="_Toc448321944"/>
+          <w:bookmarkStart w:id="14" w:name="_Toc447097798"/>
+          <w:bookmarkStart w:id="15" w:name="_Toc448224381"/>
+          <w:bookmarkStart w:id="16" w:name="_Toc448321944"/>
           <w:r>
             <w:rPr>
               <w:noProof/>
@@ -2296,9 +2302,9 @@
         </w:p>
       </w:sdtContent>
     </w:sdt>
+    <w:bookmarkEnd w:id="16" w:displacedByCustomXml="prev"/>
     <w:bookmarkEnd w:id="15" w:displacedByCustomXml="prev"/>
     <w:bookmarkEnd w:id="14" w:displacedByCustomXml="prev"/>
-    <w:bookmarkEnd w:id="13" w:displacedByCustomXml="prev"/>
     <w:p>
       <w:pPr>
         <w:pStyle w:val="TableofFigures"/>
@@ -3816,7 +3822,7 @@
         <w:sectPr>
           <w:pgSz w:w="12240" w:h="15840"/>
           <w:pgMar w:top="1440" w:right="1440" w:bottom="1440" w:left="1440" w:header="720" w:footer="720" w:gutter="0"/>
-          <w:pgNumType w:fmt="lowerRoman" w:start="1"/>
+          <w:pgNumType w:fmt="lowerRoman"/>
           <w:cols w:space="720"/>
           <w:docGrid w:linePitch="360"/>
         </w:sectPr>
@@ -3829,14 +3835,14 @@
       <w:pPr>
         <w:pStyle w:val="Heading1"/>
       </w:pPr>
-      <w:bookmarkStart w:id="16" w:name="_Ref444166060"/>
-      <w:bookmarkStart w:id="17" w:name="_Toc448321945"/>
+      <w:bookmarkStart w:id="17" w:name="_Ref444166060"/>
+      <w:bookmarkStart w:id="18" w:name="_Toc448321945"/>
       <w:r>
         <w:lastRenderedPageBreak/>
         <w:t>Introduction</w:t>
       </w:r>
-      <w:bookmarkEnd w:id="16"/>
       <w:bookmarkEnd w:id="17"/>
+      <w:bookmarkEnd w:id="18"/>
     </w:p>
     <w:p>
       <w:r>
@@ -5262,13 +5268,13 @@
       <w:pPr>
         <w:pStyle w:val="Heading1"/>
       </w:pPr>
-      <w:bookmarkStart w:id="18" w:name="_Ref445459637"/>
-      <w:bookmarkStart w:id="19" w:name="_Toc448321946"/>
+      <w:bookmarkStart w:id="19" w:name="_Ref445459637"/>
+      <w:bookmarkStart w:id="20" w:name="_Toc448321946"/>
       <w:r>
         <w:t>Getting Started</w:t>
       </w:r>
-      <w:bookmarkEnd w:id="18"/>
       <w:bookmarkEnd w:id="19"/>
+      <w:bookmarkEnd w:id="20"/>
     </w:p>
     <w:p>
       <w:r>
@@ -5620,13 +5626,13 @@
       <w:pPr>
         <w:pStyle w:val="Heading1"/>
       </w:pPr>
-      <w:bookmarkStart w:id="20" w:name="_Ref427842523"/>
-      <w:bookmarkStart w:id="21" w:name="_Toc448321947"/>
+      <w:bookmarkStart w:id="21" w:name="_Ref427842523"/>
+      <w:bookmarkStart w:id="22" w:name="_Toc448321947"/>
       <w:r>
         <w:t>User Interface</w:t>
       </w:r>
-      <w:bookmarkEnd w:id="20"/>
       <w:bookmarkEnd w:id="21"/>
+      <w:bookmarkEnd w:id="22"/>
     </w:p>
     <w:p>
       <w:r>
@@ -5835,7 +5841,7 @@
                     <pic:cNvPicPr/>
                   </pic:nvPicPr>
                   <pic:blipFill>
-                    <a:blip r:embed="rId12">
+                    <a:blip r:embed="rId14">
                       <a:extLst>
                         <a:ext uri="{28A0092B-C50C-407E-A947-70E740481C1C}">
                           <a14:useLocalDpi xmlns:a14="http://schemas.microsoft.com/office/drawing/2010/main" val="0"/>
@@ -5871,8 +5877,8 @@
       <w:pPr>
         <w:pStyle w:val="Caption"/>
       </w:pPr>
-      <w:bookmarkStart w:id="22" w:name="_Ref443905127"/>
-      <w:bookmarkStart w:id="23" w:name="_Toc448321985"/>
+      <w:bookmarkStart w:id="23" w:name="_Ref443905127"/>
+      <w:bookmarkStart w:id="24" w:name="_Toc448321985"/>
       <w:r>
         <w:t xml:space="preserve">Figure </w:t>
       </w:r>
@@ -5884,7 +5890,7 @@
           <w:t>1</w:t>
         </w:r>
       </w:fldSimple>
-      <w:bookmarkEnd w:id="22"/>
+      <w:bookmarkEnd w:id="23"/>
       <w:r>
         <w:t xml:space="preserve">. Preferences </w:t>
       </w:r>
@@ -5894,7 +5900,7 @@
       <w:r>
         <w:t xml:space="preserve"> above user interface tabs.</w:t>
       </w:r>
-      <w:bookmarkEnd w:id="23"/>
+      <w:bookmarkEnd w:id="24"/>
     </w:p>
     <w:p>
       <w:r>
@@ -5926,7 +5932,7 @@
                     <pic:cNvPicPr/>
                   </pic:nvPicPr>
                   <pic:blipFill>
-                    <a:blip r:embed="rId13">
+                    <a:blip r:embed="rId15">
                       <a:extLst>
                         <a:ext uri="{28A0092B-C50C-407E-A947-70E740481C1C}">
                           <a14:useLocalDpi xmlns:a14="http://schemas.microsoft.com/office/drawing/2010/main" val="0"/>
@@ -5962,8 +5968,8 @@
       <w:pPr>
         <w:pStyle w:val="Caption"/>
       </w:pPr>
-      <w:bookmarkStart w:id="24" w:name="_Ref443905425"/>
-      <w:bookmarkStart w:id="25" w:name="_Toc448321986"/>
+      <w:bookmarkStart w:id="25" w:name="_Ref443905425"/>
+      <w:bookmarkStart w:id="26" w:name="_Toc448321986"/>
       <w:r>
         <w:t xml:space="preserve">Figure </w:t>
       </w:r>
@@ -5975,27 +5981,27 @@
           <w:t>2</w:t>
         </w:r>
       </w:fldSimple>
-      <w:bookmarkEnd w:id="24"/>
+      <w:bookmarkEnd w:id="25"/>
       <w:r>
         <w:rPr>
           <w:noProof/>
         </w:rPr>
         <w:t>. Preferences dialog.</w:t>
       </w:r>
-      <w:bookmarkEnd w:id="25"/>
+      <w:bookmarkEnd w:id="26"/>
     </w:p>
     <w:p>
       <w:pPr>
         <w:pStyle w:val="Heading2"/>
       </w:pPr>
-      <w:bookmarkStart w:id="26" w:name="_Ref444074399"/>
-      <w:bookmarkStart w:id="27" w:name="_Toc448321948"/>
-      <w:bookmarkStart w:id="28" w:name="_Ref428958089"/>
+      <w:bookmarkStart w:id="27" w:name="_Ref444074399"/>
+      <w:bookmarkStart w:id="28" w:name="_Toc448321948"/>
+      <w:bookmarkStart w:id="29" w:name="_Ref428958089"/>
       <w:r>
         <w:t>Cybersecurity Framework Browser</w:t>
       </w:r>
-      <w:bookmarkEnd w:id="26"/>
       <w:bookmarkEnd w:id="27"/>
+      <w:bookmarkEnd w:id="28"/>
     </w:p>
     <w:p>
       <w:r>
@@ -6277,7 +6283,7 @@
                     <pic:cNvPicPr/>
                   </pic:nvPicPr>
                   <pic:blipFill>
-                    <a:blip r:embed="rId14">
+                    <a:blip r:embed="rId16">
                       <a:extLst>
                         <a:ext uri="{28A0092B-C50C-407E-A947-70E740481C1C}">
                           <a14:useLocalDpi xmlns:a14="http://schemas.microsoft.com/office/drawing/2010/main" val="0"/>
@@ -6313,8 +6319,8 @@
       <w:pPr>
         <w:pStyle w:val="Caption"/>
       </w:pPr>
-      <w:bookmarkStart w:id="29" w:name="_Ref436732840"/>
-      <w:bookmarkStart w:id="30" w:name="_Toc448321987"/>
+      <w:bookmarkStart w:id="30" w:name="_Ref436732840"/>
+      <w:bookmarkStart w:id="31" w:name="_Toc448321987"/>
       <w:r>
         <w:t xml:space="preserve">Figure </w:t>
       </w:r>
@@ -6326,211 +6332,211 @@
           <w:t>3</w:t>
         </w:r>
       </w:fldSimple>
+      <w:bookmarkEnd w:id="30"/>
+      <w:r>
+        <w:t>. Cyber Framework Browser tab.</w:t>
+      </w:r>
+      <w:bookmarkEnd w:id="31"/>
+    </w:p>
+    <w:p>
+      <w:r>
+        <w:t xml:space="preserve">Below the description of subcategory PR.AC-1 is an “Add to profile” button the user can click on to add PR.AC-1 to the current Framework Profile. If PR.AC-1 had already been added, the button would instead say “Remove from Profile,” and clicking would cause PR.AC-1 to be removed from the current Framework Profile. The current Framework Profile may also be modified using the widgets in the Framework Profile tab, discussed in subsection </w:t>
+      </w:r>
+      <w:r>
+        <w:fldChar w:fldCharType="begin"/>
+      </w:r>
+      <w:r>
+        <w:instrText xml:space="preserve"> REF _Ref436741750 \r \h </w:instrText>
+      </w:r>
+      <w:r>
+        <w:fldChar w:fldCharType="separate"/>
+      </w:r>
+      <w:r>
+        <w:t>3.4</w:t>
+      </w:r>
+      <w:r>
+        <w:fldChar w:fldCharType="end"/>
+      </w:r>
+      <w:r>
+        <w:t>.</w:t>
+      </w:r>
+    </w:p>
+    <w:p>
+      <w:r>
+        <w:t xml:space="preserve">The bottom portion of </w:t>
+      </w:r>
+      <w:r>
+        <w:fldChar w:fldCharType="begin"/>
+      </w:r>
+      <w:r>
+        <w:instrText xml:space="preserve"> REF _Ref436732840 \h </w:instrText>
+      </w:r>
+      <w:r>
+        <w:fldChar w:fldCharType="separate"/>
+      </w:r>
+      <w:r>
+        <w:t xml:space="preserve">Figure </w:t>
+      </w:r>
+      <w:r>
+        <w:rPr>
+          <w:noProof/>
+        </w:rPr>
+        <w:t>3</w:t>
+      </w:r>
+      <w:r>
+        <w:fldChar w:fldCharType="end"/>
+      </w:r>
+      <w:r>
+        <w:t xml:space="preserve"> contains </w:t>
+      </w:r>
+      <w:r>
+        <w:t>button</w:t>
+      </w:r>
+      <w:r>
+        <w:t xml:space="preserve">s corresponding to NIST SP 800-53 security controls referenced by the subcategory PR.AC-1. These security controls include all controls belonging to the Identification and Authorization (IA) family, and security control AC-2 (Account Management) from the Access Control family. The user may click on the “IA family” or AC-2 </w:t>
+      </w:r>
+      <w:r>
+        <w:t>button</w:t>
+      </w:r>
+      <w:r>
+        <w:t>s to search the NIST SP 800-53 online database</w:t>
+      </w:r>
+      <w:r>
+        <w:t xml:space="preserve"> in a new Internet browser tab</w:t>
+      </w:r>
+      <w:r>
+        <w:t>.</w:t>
+      </w:r>
+      <w:r>
+        <w:rPr>
+          <w:rStyle w:val="FootnoteReference"/>
+        </w:rPr>
+        <w:footnoteReference w:id="2"/>
+      </w:r>
+      <w:r>
+        <w:t xml:space="preserve"> </w:t>
+      </w:r>
+      <w:r>
+        <w:t xml:space="preserve">Clicking the </w:t>
+      </w:r>
+      <w:r>
+        <w:t>button</w:t>
+      </w:r>
+      <w:r>
+        <w:t xml:space="preserve"> with the factory image produces a new Internet browser tab with the ICS overlay definition for AC-2</w:t>
+      </w:r>
+      <w:r>
+        <w:t>.</w:t>
+      </w:r>
+      <w:r>
+        <w:rPr>
+          <w:rStyle w:val="FootnoteReference"/>
+        </w:rPr>
+        <w:footnoteReference w:id="3"/>
+      </w:r>
+      <w:r>
+        <w:t xml:space="preserve"> </w:t>
+      </w:r>
+      <w:r>
+        <w:t xml:space="preserve">The user may view all the other Framework Core subcategories that reference AC-2 by clicking the </w:t>
+      </w:r>
+      <w:r>
+        <w:t>button</w:t>
+      </w:r>
+      <w:r>
+        <w:t xml:space="preserve"> with the link image. Doing so causes the user interface to switch to the Cross References tab</w:t>
+      </w:r>
+      <w:r>
+        <w:t xml:space="preserve"> (described in</w:t>
+      </w:r>
+      <w:r>
+        <w:t xml:space="preserve"> subsection </w:t>
+      </w:r>
+      <w:r>
+        <w:fldChar w:fldCharType="begin"/>
+      </w:r>
+      <w:r>
+        <w:instrText xml:space="preserve"> REF _Ref448244970 \r \h </w:instrText>
+      </w:r>
+      <w:r>
+        <w:fldChar w:fldCharType="separate"/>
+      </w:r>
+      <w:r>
+        <w:t>3.3</w:t>
+      </w:r>
+      <w:r>
+        <w:fldChar w:fldCharType="end"/>
+      </w:r>
+      <w:r>
+        <w:t>)</w:t>
+      </w:r>
+      <w:r>
+        <w:t xml:space="preserve">. </w:t>
+      </w:r>
+      <w:r>
+        <w:t>The user may tailor security control AC-2 by c</w:t>
+      </w:r>
+      <w:r>
+        <w:t xml:space="preserve">licking on the </w:t>
+      </w:r>
+      <w:r>
+        <w:t>button</w:t>
+      </w:r>
+      <w:r>
+        <w:t xml:space="preserve"> </w:t>
+      </w:r>
+      <w:r>
+        <w:t>with the needle-and-thread image</w:t>
+      </w:r>
+      <w:r>
+        <w:t>.</w:t>
+      </w:r>
+      <w:r>
+        <w:rPr>
+          <w:rStyle w:val="FootnoteReference"/>
+        </w:rPr>
+        <w:footnoteReference w:id="4"/>
+      </w:r>
+      <w:r>
+        <w:t xml:space="preserve"> Doing so causes the user interface to switch to the Security Control Editor tab (described in</w:t>
+      </w:r>
+      <w:r>
+        <w:t xml:space="preserve"> subsection</w:t>
+      </w:r>
+      <w:r>
+        <w:t xml:space="preserve"> </w:t>
+      </w:r>
+      <w:r>
+        <w:fldChar w:fldCharType="begin"/>
+      </w:r>
+      <w:r>
+        <w:instrText xml:space="preserve"> REF _Ref436741328 \r \h </w:instrText>
+      </w:r>
+      <w:r>
+        <w:fldChar w:fldCharType="separate"/>
+      </w:r>
+      <w:r>
+        <w:t>3.2</w:t>
+      </w:r>
+      <w:r>
+        <w:fldChar w:fldCharType="end"/>
+      </w:r>
+      <w:r>
+        <w:t>).</w:t>
+      </w:r>
+    </w:p>
+    <w:p>
+      <w:pPr>
+        <w:pStyle w:val="Heading2"/>
+      </w:pPr>
+      <w:bookmarkStart w:id="32" w:name="_Ref436741328"/>
+      <w:bookmarkStart w:id="33" w:name="_Toc448321949"/>
+      <w:r>
+        <w:t>Security Control Editor</w:t>
+      </w:r>
       <w:bookmarkEnd w:id="29"/>
-      <w:r>
-        <w:t>. Cyber Framework Browser tab.</w:t>
-      </w:r>
-      <w:bookmarkEnd w:id="30"/>
-    </w:p>
-    <w:p>
-      <w:r>
-        <w:t xml:space="preserve">Below the description of subcategory PR.AC-1 is an “Add to profile” button the user can click on to add PR.AC-1 to the current Framework Profile. If PR.AC-1 had already been added, the button would instead say “Remove from Profile,” and clicking would cause PR.AC-1 to be removed from the current Framework Profile. The current Framework Profile may also be modified using the widgets in the Framework Profile tab, discussed in subsection </w:t>
-      </w:r>
-      <w:r>
-        <w:fldChar w:fldCharType="begin"/>
-      </w:r>
-      <w:r>
-        <w:instrText xml:space="preserve"> REF _Ref436741750 \r \h </w:instrText>
-      </w:r>
-      <w:r>
-        <w:fldChar w:fldCharType="separate"/>
-      </w:r>
-      <w:r>
-        <w:t>3.4</w:t>
-      </w:r>
-      <w:r>
-        <w:fldChar w:fldCharType="end"/>
-      </w:r>
-      <w:r>
-        <w:t>.</w:t>
-      </w:r>
-    </w:p>
-    <w:p>
-      <w:r>
-        <w:t xml:space="preserve">The bottom portion of </w:t>
-      </w:r>
-      <w:r>
-        <w:fldChar w:fldCharType="begin"/>
-      </w:r>
-      <w:r>
-        <w:instrText xml:space="preserve"> REF _Ref436732840 \h </w:instrText>
-      </w:r>
-      <w:r>
-        <w:fldChar w:fldCharType="separate"/>
-      </w:r>
-      <w:r>
-        <w:t xml:space="preserve">Figure </w:t>
-      </w:r>
-      <w:r>
-        <w:rPr>
-          <w:noProof/>
-        </w:rPr>
-        <w:t>3</w:t>
-      </w:r>
-      <w:r>
-        <w:fldChar w:fldCharType="end"/>
-      </w:r>
-      <w:r>
-        <w:t xml:space="preserve"> contains </w:t>
-      </w:r>
-      <w:r>
-        <w:t>button</w:t>
-      </w:r>
-      <w:r>
-        <w:t xml:space="preserve">s corresponding to NIST SP 800-53 security controls referenced by the subcategory PR.AC-1. These security controls include all controls belonging to the Identification and Authorization (IA) family, and security control AC-2 (Account Management) from the Access Control family. The user may click on the “IA family” or AC-2 </w:t>
-      </w:r>
-      <w:r>
-        <w:t>button</w:t>
-      </w:r>
-      <w:r>
-        <w:t>s to search the NIST SP 800-53 online database</w:t>
-      </w:r>
-      <w:r>
-        <w:t xml:space="preserve"> in a new Internet browser tab</w:t>
-      </w:r>
-      <w:r>
-        <w:t>.</w:t>
-      </w:r>
-      <w:r>
-        <w:rPr>
-          <w:rStyle w:val="FootnoteReference"/>
-        </w:rPr>
-        <w:footnoteReference w:id="2"/>
-      </w:r>
-      <w:r>
-        <w:t xml:space="preserve"> </w:t>
-      </w:r>
-      <w:r>
-        <w:t xml:space="preserve">Clicking the </w:t>
-      </w:r>
-      <w:r>
-        <w:t>button</w:t>
-      </w:r>
-      <w:r>
-        <w:t xml:space="preserve"> with the factory image produces a new Internet browser tab with the ICS overlay definition for AC-2</w:t>
-      </w:r>
-      <w:r>
-        <w:t>.</w:t>
-      </w:r>
-      <w:r>
-        <w:rPr>
-          <w:rStyle w:val="FootnoteReference"/>
-        </w:rPr>
-        <w:footnoteReference w:id="3"/>
-      </w:r>
-      <w:r>
-        <w:t xml:space="preserve"> </w:t>
-      </w:r>
-      <w:r>
-        <w:t xml:space="preserve">The user may view all the other Framework Core subcategories that reference AC-2 by clicking the </w:t>
-      </w:r>
-      <w:r>
-        <w:t>button</w:t>
-      </w:r>
-      <w:r>
-        <w:t xml:space="preserve"> with the link image. Doing so causes the user interface to switch to the Cross References tab</w:t>
-      </w:r>
-      <w:r>
-        <w:t xml:space="preserve"> (described in</w:t>
-      </w:r>
-      <w:r>
-        <w:t xml:space="preserve"> subsection </w:t>
-      </w:r>
-      <w:r>
-        <w:fldChar w:fldCharType="begin"/>
-      </w:r>
-      <w:r>
-        <w:instrText xml:space="preserve"> REF _Ref448244970 \r \h </w:instrText>
-      </w:r>
-      <w:r>
-        <w:fldChar w:fldCharType="separate"/>
-      </w:r>
-      <w:r>
-        <w:t>3.3</w:t>
-      </w:r>
-      <w:r>
-        <w:fldChar w:fldCharType="end"/>
-      </w:r>
-      <w:r>
-        <w:t>)</w:t>
-      </w:r>
-      <w:r>
-        <w:t xml:space="preserve">. </w:t>
-      </w:r>
-      <w:r>
-        <w:t>The user may tailor security control AC-2 by c</w:t>
-      </w:r>
-      <w:r>
-        <w:t xml:space="preserve">licking on the </w:t>
-      </w:r>
-      <w:r>
-        <w:t>button</w:t>
-      </w:r>
-      <w:r>
-        <w:t xml:space="preserve"> </w:t>
-      </w:r>
-      <w:r>
-        <w:t>with the needle-and-thread image</w:t>
-      </w:r>
-      <w:r>
-        <w:t>.</w:t>
-      </w:r>
-      <w:r>
-        <w:rPr>
-          <w:rStyle w:val="FootnoteReference"/>
-        </w:rPr>
-        <w:footnoteReference w:id="4"/>
-      </w:r>
-      <w:r>
-        <w:t xml:space="preserve"> Doing so causes the user interface to switch to the Security Control Editor tab (described in</w:t>
-      </w:r>
-      <w:r>
-        <w:t xml:space="preserve"> subsection</w:t>
-      </w:r>
-      <w:r>
-        <w:t xml:space="preserve"> </w:t>
-      </w:r>
-      <w:r>
-        <w:fldChar w:fldCharType="begin"/>
-      </w:r>
-      <w:r>
-        <w:instrText xml:space="preserve"> REF _Ref436741328 \r \h </w:instrText>
-      </w:r>
-      <w:r>
-        <w:fldChar w:fldCharType="separate"/>
-      </w:r>
-      <w:r>
-        <w:t>3.2</w:t>
-      </w:r>
-      <w:r>
-        <w:fldChar w:fldCharType="end"/>
-      </w:r>
-      <w:r>
-        <w:t>).</w:t>
-      </w:r>
-    </w:p>
-    <w:p>
-      <w:pPr>
-        <w:pStyle w:val="Heading2"/>
-      </w:pPr>
-      <w:bookmarkStart w:id="31" w:name="_Ref436741328"/>
-      <w:bookmarkStart w:id="32" w:name="_Toc448321949"/>
-      <w:r>
-        <w:t>Security Control Editor</w:t>
-      </w:r>
-      <w:bookmarkEnd w:id="28"/>
-      <w:bookmarkEnd w:id="31"/>
       <w:bookmarkEnd w:id="32"/>
+      <w:bookmarkEnd w:id="33"/>
     </w:p>
     <w:p>
       <w:pPr>
@@ -6914,7 +6920,7 @@
                     <pic:cNvPicPr/>
                   </pic:nvPicPr>
                   <pic:blipFill>
-                    <a:blip r:embed="rId15">
+                    <a:blip r:embed="rId17">
                       <a:extLst>
                         <a:ext uri="{28A0092B-C50C-407E-A947-70E740481C1C}">
                           <a14:useLocalDpi xmlns:a14="http://schemas.microsoft.com/office/drawing/2010/main" val="0"/>
@@ -6950,8 +6956,8 @@
       <w:pPr>
         <w:pStyle w:val="Caption"/>
       </w:pPr>
-      <w:bookmarkStart w:id="33" w:name="_Ref448224502"/>
-      <w:bookmarkStart w:id="34" w:name="_Toc448321988"/>
+      <w:bookmarkStart w:id="34" w:name="_Ref448224502"/>
+      <w:bookmarkStart w:id="35" w:name="_Toc448321988"/>
       <w:r>
         <w:t xml:space="preserve">Figure </w:t>
       </w:r>
@@ -6963,7 +6969,7 @@
           <w:t>4</w:t>
         </w:r>
       </w:fldSimple>
-      <w:bookmarkEnd w:id="33"/>
+      <w:bookmarkEnd w:id="34"/>
       <w:r>
         <w:t xml:space="preserve">. </w:t>
       </w:r>
@@ -6973,7 +6979,7 @@
       <w:r>
         <w:t xml:space="preserve"> workflow.</w:t>
       </w:r>
-      <w:bookmarkEnd w:id="34"/>
+      <w:bookmarkEnd w:id="35"/>
     </w:p>
     <w:p>
       <w:r>
@@ -7146,7 +7152,7 @@
                     <pic:cNvPicPr/>
                   </pic:nvPicPr>
                   <pic:blipFill>
-                    <a:blip r:embed="rId16">
+                    <a:blip r:embed="rId18">
                       <a:extLst>
                         <a:ext uri="{28A0092B-C50C-407E-A947-70E740481C1C}">
                           <a14:useLocalDpi xmlns:a14="http://schemas.microsoft.com/office/drawing/2010/main" val="0"/>
@@ -7182,8 +7188,8 @@
       <w:pPr>
         <w:pStyle w:val="Caption"/>
       </w:pPr>
-      <w:bookmarkStart w:id="35" w:name="_Ref427937499"/>
-      <w:bookmarkStart w:id="36" w:name="_Toc448321989"/>
+      <w:bookmarkStart w:id="36" w:name="_Ref427937499"/>
+      <w:bookmarkStart w:id="37" w:name="_Toc448321989"/>
       <w:r>
         <w:t xml:space="preserve">Figure </w:t>
       </w:r>
@@ -7195,11 +7201,11 @@
           <w:t>5</w:t>
         </w:r>
       </w:fldSimple>
-      <w:bookmarkEnd w:id="35"/>
+      <w:bookmarkEnd w:id="36"/>
       <w:r>
         <w:t>. Security control IA-3.</w:t>
       </w:r>
-      <w:bookmarkEnd w:id="36"/>
+      <w:bookmarkEnd w:id="37"/>
     </w:p>
     <w:p>
       <w:r>
@@ -7758,7 +7764,7 @@
                     <pic:cNvPicPr/>
                   </pic:nvPicPr>
                   <pic:blipFill>
-                    <a:blip r:embed="rId17">
+                    <a:blip r:embed="rId19">
                       <a:extLst>
                         <a:ext uri="{28A0092B-C50C-407E-A947-70E740481C1C}">
                           <a14:useLocalDpi xmlns:a14="http://schemas.microsoft.com/office/drawing/2010/main" val="0"/>
@@ -7794,8 +7800,8 @@
       <w:pPr>
         <w:pStyle w:val="Caption"/>
       </w:pPr>
-      <w:bookmarkStart w:id="37" w:name="_Ref428890083"/>
-      <w:bookmarkStart w:id="38" w:name="_Toc448321990"/>
+      <w:bookmarkStart w:id="38" w:name="_Ref428890083"/>
+      <w:bookmarkStart w:id="39" w:name="_Toc448321990"/>
       <w:r>
         <w:t xml:space="preserve">Figure </w:t>
       </w:r>
@@ -7807,14 +7813,14 @@
           <w:t>6</w:t>
         </w:r>
       </w:fldSimple>
-      <w:bookmarkEnd w:id="37"/>
+      <w:bookmarkEnd w:id="38"/>
       <w:r>
         <w:t xml:space="preserve">. </w:t>
       </w:r>
       <w:r>
         <w:t>Violation of baseline impact constraint.</w:t>
       </w:r>
-      <w:bookmarkEnd w:id="38"/>
+      <w:bookmarkEnd w:id="39"/>
     </w:p>
     <w:p>
       <w:r>
@@ -7837,7 +7843,7 @@
                     <pic:cNvPicPr/>
                   </pic:nvPicPr>
                   <pic:blipFill>
-                    <a:blip r:embed="rId18">
+                    <a:blip r:embed="rId20">
                       <a:extLst>
                         <a:ext uri="{28A0092B-C50C-407E-A947-70E740481C1C}">
                           <a14:useLocalDpi xmlns:a14="http://schemas.microsoft.com/office/drawing/2010/main" val="0"/>
@@ -7873,8 +7879,8 @@
       <w:pPr>
         <w:pStyle w:val="Caption"/>
       </w:pPr>
-      <w:bookmarkStart w:id="39" w:name="_Ref428953381"/>
-      <w:bookmarkStart w:id="40" w:name="_Toc448321991"/>
+      <w:bookmarkStart w:id="40" w:name="_Ref428953381"/>
+      <w:bookmarkStart w:id="41" w:name="_Toc448321991"/>
       <w:r>
         <w:t xml:space="preserve">Figure </w:t>
       </w:r>
@@ -7886,11 +7892,11 @@
           <w:t>7</w:t>
         </w:r>
       </w:fldSimple>
-      <w:bookmarkEnd w:id="39"/>
+      <w:bookmarkEnd w:id="40"/>
       <w:r>
         <w:t>. Violation of cross-reference constraint.</w:t>
       </w:r>
-      <w:bookmarkEnd w:id="40"/>
+      <w:bookmarkEnd w:id="41"/>
     </w:p>
     <w:p>
       <w:r>
@@ -7913,7 +7919,7 @@
                     <pic:cNvPicPr/>
                   </pic:nvPicPr>
                   <pic:blipFill>
-                    <a:blip r:embed="rId19">
+                    <a:blip r:embed="rId21">
                       <a:extLst>
                         <a:ext uri="{28A0092B-C50C-407E-A947-70E740481C1C}">
                           <a14:useLocalDpi xmlns:a14="http://schemas.microsoft.com/office/drawing/2010/main" val="0"/>
@@ -7949,8 +7955,8 @@
       <w:pPr>
         <w:pStyle w:val="Caption"/>
       </w:pPr>
-      <w:bookmarkStart w:id="41" w:name="_Ref428890189"/>
-      <w:bookmarkStart w:id="42" w:name="_Toc448321992"/>
+      <w:bookmarkStart w:id="42" w:name="_Ref428890189"/>
+      <w:bookmarkStart w:id="43" w:name="_Toc448321992"/>
       <w:r>
         <w:t xml:space="preserve">Figure </w:t>
       </w:r>
@@ -7962,11 +7968,11 @@
           <w:t>8</w:t>
         </w:r>
       </w:fldSimple>
-      <w:bookmarkEnd w:id="41"/>
+      <w:bookmarkEnd w:id="42"/>
       <w:r>
         <w:t>. Violation of baseline constraint.</w:t>
       </w:r>
-      <w:bookmarkEnd w:id="42"/>
+      <w:bookmarkEnd w:id="43"/>
     </w:p>
     <w:p>
       <w:r>
@@ -8082,7 +8088,7 @@
                     <pic:cNvPicPr/>
                   </pic:nvPicPr>
                   <pic:blipFill>
-                    <a:blip r:embed="rId20">
+                    <a:blip r:embed="rId22">
                       <a:extLst>
                         <a:ext uri="{28A0092B-C50C-407E-A947-70E740481C1C}">
                           <a14:useLocalDpi xmlns:a14="http://schemas.microsoft.com/office/drawing/2010/main" val="0"/>
@@ -8118,8 +8124,8 @@
       <w:pPr>
         <w:pStyle w:val="Caption"/>
       </w:pPr>
-      <w:bookmarkStart w:id="43" w:name="_Ref428953840"/>
-      <w:bookmarkStart w:id="44" w:name="_Toc448321993"/>
+      <w:bookmarkStart w:id="44" w:name="_Ref428953840"/>
+      <w:bookmarkStart w:id="45" w:name="_Toc448321993"/>
       <w:r>
         <w:t xml:space="preserve">Figure </w:t>
       </w:r>
@@ -8131,11 +8137,11 @@
           <w:t>9</w:t>
         </w:r>
       </w:fldSimple>
-      <w:bookmarkEnd w:id="43"/>
+      <w:bookmarkEnd w:id="44"/>
       <w:r>
         <w:t>. IA-3 tailored for an Industrial Control System.</w:t>
       </w:r>
-      <w:bookmarkEnd w:id="44"/>
+      <w:bookmarkEnd w:id="45"/>
     </w:p>
     <w:p>
       <w:r>
@@ -8360,7 +8366,7 @@
                     <pic:cNvPicPr/>
                   </pic:nvPicPr>
                   <pic:blipFill rotWithShape="1">
-                    <a:blip r:embed="rId21">
+                    <a:blip r:embed="rId23">
                       <a:extLst>
                         <a:ext uri="{28A0092B-C50C-407E-A947-70E740481C1C}">
                           <a14:useLocalDpi xmlns:a14="http://schemas.microsoft.com/office/drawing/2010/main" val="0"/>
@@ -8400,8 +8406,8 @@
       <w:pPr>
         <w:pStyle w:val="Caption"/>
       </w:pPr>
-      <w:bookmarkStart w:id="45" w:name="_Ref436664417"/>
-      <w:bookmarkStart w:id="46" w:name="_Toc448321994"/>
+      <w:bookmarkStart w:id="46" w:name="_Ref436664417"/>
+      <w:bookmarkStart w:id="47" w:name="_Toc448321994"/>
       <w:r>
         <w:t xml:space="preserve">Figure </w:t>
       </w:r>
@@ -8413,11 +8419,11 @@
           <w:t>10</w:t>
         </w:r>
       </w:fldSimple>
-      <w:bookmarkEnd w:id="45"/>
+      <w:bookmarkEnd w:id="46"/>
       <w:r>
         <w:t>. IA-3 text fields with ICS-specific guidance replacing stubs.</w:t>
       </w:r>
-      <w:bookmarkEnd w:id="46"/>
+      <w:bookmarkEnd w:id="47"/>
     </w:p>
     <w:p>
       <w:pPr>
@@ -8444,7 +8450,7 @@
                     <pic:cNvPicPr/>
                   </pic:nvPicPr>
                   <pic:blipFill>
-                    <a:blip r:embed="rId22">
+                    <a:blip r:embed="rId24">
                       <a:extLst>
                         <a:ext uri="{28A0092B-C50C-407E-A947-70E740481C1C}">
                           <a14:useLocalDpi xmlns:a14="http://schemas.microsoft.com/office/drawing/2010/main" val="0"/>
@@ -8485,8 +8491,8 @@
       <w:pPr>
         <w:pStyle w:val="Caption"/>
       </w:pPr>
-      <w:bookmarkStart w:id="47" w:name="_Ref431567721"/>
-      <w:bookmarkStart w:id="48" w:name="_Toc448321995"/>
+      <w:bookmarkStart w:id="48" w:name="_Ref431567721"/>
+      <w:bookmarkStart w:id="49" w:name="_Toc448321995"/>
       <w:r>
         <w:t xml:space="preserve">Figure </w:t>
       </w:r>
@@ -8498,25 +8504,25 @@
           <w:t>11</w:t>
         </w:r>
       </w:fldSimple>
-      <w:bookmarkEnd w:id="47"/>
+      <w:bookmarkEnd w:id="48"/>
       <w:r>
         <w:t>. XML generated by the Security Control Editor copy-pasted into a third party XML authoring software application.</w:t>
       </w:r>
-      <w:bookmarkEnd w:id="48"/>
+      <w:bookmarkEnd w:id="49"/>
     </w:p>
     <w:p>
       <w:pPr>
         <w:pStyle w:val="Heading2"/>
       </w:pPr>
-      <w:bookmarkStart w:id="49" w:name="_Ref444011456"/>
-      <w:bookmarkStart w:id="50" w:name="_Ref448244970"/>
-      <w:bookmarkStart w:id="51" w:name="_Toc448321950"/>
+      <w:bookmarkStart w:id="50" w:name="_Ref444011456"/>
+      <w:bookmarkStart w:id="51" w:name="_Ref448244970"/>
+      <w:bookmarkStart w:id="52" w:name="_Toc448321950"/>
       <w:r>
         <w:t>Cross References</w:t>
       </w:r>
-      <w:bookmarkEnd w:id="49"/>
       <w:bookmarkEnd w:id="50"/>
       <w:bookmarkEnd w:id="51"/>
+      <w:bookmarkEnd w:id="52"/>
     </w:p>
     <w:p>
       <w:r>
@@ -8746,7 +8752,7 @@
                     <pic:cNvPicPr/>
                   </pic:nvPicPr>
                   <pic:blipFill>
-                    <a:blip r:embed="rId23">
+                    <a:blip r:embed="rId25">
                       <a:extLst>
                         <a:ext uri="{28A0092B-C50C-407E-A947-70E740481C1C}">
                           <a14:useLocalDpi xmlns:a14="http://schemas.microsoft.com/office/drawing/2010/main" val="0"/>
@@ -8782,8 +8788,8 @@
       <w:pPr>
         <w:pStyle w:val="Caption"/>
       </w:pPr>
-      <w:bookmarkStart w:id="52" w:name="_Ref437606196"/>
-      <w:bookmarkStart w:id="53" w:name="_Toc448321996"/>
+      <w:bookmarkStart w:id="53" w:name="_Ref437606196"/>
+      <w:bookmarkStart w:id="54" w:name="_Toc448321996"/>
       <w:r>
         <w:t xml:space="preserve">Figure </w:t>
       </w:r>
@@ -8795,11 +8801,11 @@
           <w:t>12</w:t>
         </w:r>
       </w:fldSimple>
-      <w:bookmarkEnd w:id="52"/>
+      <w:bookmarkEnd w:id="53"/>
       <w:r>
         <w:t>. Subcategory referencing IA-3.</w:t>
       </w:r>
-      <w:bookmarkEnd w:id="53"/>
+      <w:bookmarkEnd w:id="54"/>
     </w:p>
     <w:p>
       <w:r>
@@ -8923,7 +8929,7 @@
                     <pic:cNvPicPr/>
                   </pic:nvPicPr>
                   <pic:blipFill>
-                    <a:blip r:embed="rId24">
+                    <a:blip r:embed="rId26">
                       <a:extLst>
                         <a:ext uri="{28A0092B-C50C-407E-A947-70E740481C1C}">
                           <a14:useLocalDpi xmlns:a14="http://schemas.microsoft.com/office/drawing/2010/main" val="0"/>
@@ -8959,8 +8965,8 @@
       <w:pPr>
         <w:pStyle w:val="Caption"/>
       </w:pPr>
-      <w:bookmarkStart w:id="54" w:name="_Ref437606767"/>
-      <w:bookmarkStart w:id="55" w:name="_Toc448321997"/>
+      <w:bookmarkStart w:id="55" w:name="_Ref437606767"/>
+      <w:bookmarkStart w:id="56" w:name="_Toc448321997"/>
       <w:r>
         <w:t xml:space="preserve">Figure </w:t>
       </w:r>
@@ -8972,7 +8978,7 @@
           <w:t>13</w:t>
         </w:r>
       </w:fldSimple>
-      <w:bookmarkEnd w:id="54"/>
+      <w:bookmarkEnd w:id="55"/>
       <w:r>
         <w:t xml:space="preserve">. Subcategories referencing </w:t>
       </w:r>
@@ -8982,20 +8988,20 @@
       <w:r>
         <w:t>.</w:t>
       </w:r>
-      <w:bookmarkEnd w:id="55"/>
+      <w:bookmarkEnd w:id="56"/>
     </w:p>
     <w:p>
       <w:pPr>
         <w:pStyle w:val="Heading2"/>
       </w:pPr>
-      <w:bookmarkStart w:id="56" w:name="_Ref436741750"/>
-      <w:bookmarkStart w:id="57" w:name="_Toc448321951"/>
-      <w:bookmarkStart w:id="58" w:name="_Ref431562777"/>
+      <w:bookmarkStart w:id="57" w:name="_Ref436741750"/>
+      <w:bookmarkStart w:id="58" w:name="_Toc448321951"/>
+      <w:bookmarkStart w:id="59" w:name="_Ref431562777"/>
       <w:r>
         <w:t>Framework Profile</w:t>
       </w:r>
-      <w:bookmarkEnd w:id="56"/>
       <w:bookmarkEnd w:id="57"/>
+      <w:bookmarkEnd w:id="58"/>
     </w:p>
     <w:p>
       <w:r>
@@ -9106,7 +9112,7 @@
                     <pic:cNvPicPr/>
                   </pic:nvPicPr>
                   <pic:blipFill>
-                    <a:blip r:embed="rId25">
+                    <a:blip r:embed="rId27">
                       <a:extLst>
                         <a:ext uri="{28A0092B-C50C-407E-A947-70E740481C1C}">
                           <a14:useLocalDpi xmlns:a14="http://schemas.microsoft.com/office/drawing/2010/main" val="0"/>
@@ -9142,8 +9148,8 @@
       <w:pPr>
         <w:pStyle w:val="Caption"/>
       </w:pPr>
-      <w:bookmarkStart w:id="59" w:name="_Ref437527061"/>
-      <w:bookmarkStart w:id="60" w:name="_Toc448321998"/>
+      <w:bookmarkStart w:id="60" w:name="_Ref437527061"/>
+      <w:bookmarkStart w:id="61" w:name="_Toc448321998"/>
       <w:r>
         <w:t xml:space="preserve">Figure </w:t>
       </w:r>
@@ -9155,159 +9161,159 @@
           <w:t>14</w:t>
         </w:r>
       </w:fldSimple>
+      <w:bookmarkEnd w:id="60"/>
+      <w:r>
+        <w:t>. Framework Profile tab.</w:t>
+      </w:r>
+      <w:bookmarkEnd w:id="61"/>
+    </w:p>
+    <w:p>
+      <w:r>
+        <w:t xml:space="preserve">The Profile shown in </w:t>
+      </w:r>
+      <w:r>
+        <w:fldChar w:fldCharType="begin"/>
+      </w:r>
+      <w:r>
+        <w:instrText xml:space="preserve"> REF _Ref437527061 \h </w:instrText>
+      </w:r>
+      <w:r>
+        <w:fldChar w:fldCharType="separate"/>
+      </w:r>
+      <w:r>
+        <w:t xml:space="preserve">Figure </w:t>
+      </w:r>
+      <w:r>
+        <w:rPr>
+          <w:noProof/>
+        </w:rPr>
+        <w:t>14</w:t>
+      </w:r>
+      <w:r>
+        <w:fldChar w:fldCharType="end"/>
+      </w:r>
+      <w:r>
+        <w:t xml:space="preserve"> contains all five subcategories of category PR.AC. If the “</w:t>
+      </w:r>
+      <w:r>
+        <w:t>Restrict controls to Framework Profile informative references</w:t>
+      </w:r>
+      <w:r>
+        <w:t>” box in the Security Control Editor tab is checked</w:t>
+      </w:r>
+      <w:r>
+        <w:t xml:space="preserve"> (as shown in </w:t>
+      </w:r>
+      <w:r>
+        <w:fldChar w:fldCharType="begin"/>
+      </w:r>
+      <w:r>
+        <w:instrText xml:space="preserve"> REF _Ref445194199 \h </w:instrText>
+      </w:r>
+      <w:r>
+        <w:fldChar w:fldCharType="separate"/>
+      </w:r>
+      <w:r>
+        <w:t xml:space="preserve">Figure </w:t>
+      </w:r>
+      <w:r>
+        <w:rPr>
+          <w:noProof/>
+        </w:rPr>
+        <w:t>16</w:t>
+      </w:r>
+      <w:r>
+        <w:fldChar w:fldCharType="end"/>
+      </w:r>
+      <w:r>
+        <w:t xml:space="preserve"> and </w:t>
+      </w:r>
+      <w:r>
+        <w:fldChar w:fldCharType="begin"/>
+      </w:r>
+      <w:r>
+        <w:instrText xml:space="preserve"> REF _Ref445219615 \h </w:instrText>
+      </w:r>
+      <w:r>
+        <w:fldChar w:fldCharType="separate"/>
+      </w:r>
+      <w:r>
+        <w:t xml:space="preserve">Figure </w:t>
+      </w:r>
+      <w:r>
+        <w:rPr>
+          <w:noProof/>
+        </w:rPr>
+        <w:t>17</w:t>
+      </w:r>
+      <w:r>
+        <w:fldChar w:fldCharType="end"/>
+      </w:r>
+      <w:r>
+        <w:t>)</w:t>
+      </w:r>
+      <w:r>
+        <w:t>, then the Security Control Editor’s “Control family” and “Control” drop-down choices will be restricted to only those controls referenced by the subcategories of PR.AC.</w:t>
+      </w:r>
+    </w:p>
+    <w:p>
+      <w:r>
+        <w:t xml:space="preserve">The non-editable “XML representation” text field at the bottom of </w:t>
+      </w:r>
+      <w:r>
+        <w:fldChar w:fldCharType="begin"/>
+      </w:r>
+      <w:r>
+        <w:instrText xml:space="preserve"> REF _Ref437527061 \h </w:instrText>
+      </w:r>
+      <w:r>
+        <w:fldChar w:fldCharType="separate"/>
+      </w:r>
+      <w:r>
+        <w:t xml:space="preserve">Figure </w:t>
+      </w:r>
+      <w:r>
+        <w:rPr>
+          <w:noProof/>
+        </w:rPr>
+        <w:t>14</w:t>
+      </w:r>
+      <w:r>
+        <w:fldChar w:fldCharType="end"/>
+      </w:r>
+      <w:r>
+        <w:t xml:space="preserve"> </w:t>
+      </w:r>
+      <w:r>
+        <w:t xml:space="preserve">shows XML </w:t>
+      </w:r>
+      <w:r>
+        <w:t>updated</w:t>
+      </w:r>
+      <w:r>
+        <w:t xml:space="preserve"> on the fly based on</w:t>
+      </w:r>
+      <w:r>
+        <w:t xml:space="preserve"> which subcategory checkboxes are checked. As with the XML generated in the Security Control Editor tab, this XML can be copy-pasted into a third-party authoring application.</w:t>
+      </w:r>
+    </w:p>
+    <w:p>
+      <w:pPr>
+        <w:pStyle w:val="Heading1"/>
+      </w:pPr>
+      <w:bookmarkStart w:id="62" w:name="_Ref445459924"/>
+      <w:bookmarkStart w:id="63" w:name="_Toc448321952"/>
+      <w:bookmarkStart w:id="64" w:name="_Ref431395618"/>
+      <w:bookmarkStart w:id="65" w:name="_Ref436666397"/>
       <w:bookmarkEnd w:id="59"/>
       <w:r>
-        <w:t>. Framework Profile tab.</w:t>
-      </w:r>
-      <w:bookmarkEnd w:id="60"/>
-    </w:p>
-    <w:p>
-      <w:r>
-        <w:t xml:space="preserve">The Profile shown in </w:t>
-      </w:r>
-      <w:r>
-        <w:fldChar w:fldCharType="begin"/>
-      </w:r>
-      <w:r>
-        <w:instrText xml:space="preserve"> REF _Ref437527061 \h </w:instrText>
-      </w:r>
-      <w:r>
-        <w:fldChar w:fldCharType="separate"/>
-      </w:r>
-      <w:r>
-        <w:t xml:space="preserve">Figure </w:t>
-      </w:r>
-      <w:r>
-        <w:rPr>
-          <w:noProof/>
-        </w:rPr>
-        <w:t>14</w:t>
-      </w:r>
-      <w:r>
-        <w:fldChar w:fldCharType="end"/>
-      </w:r>
-      <w:r>
-        <w:t xml:space="preserve"> contains all five subcategories of category PR.AC. If the “</w:t>
-      </w:r>
-      <w:r>
-        <w:t>Restrict controls to Framework Profile informative references</w:t>
-      </w:r>
-      <w:r>
-        <w:t>” box in the Security Control Editor tab is checked</w:t>
-      </w:r>
-      <w:r>
-        <w:t xml:space="preserve"> (as shown in </w:t>
-      </w:r>
-      <w:r>
-        <w:fldChar w:fldCharType="begin"/>
-      </w:r>
-      <w:r>
-        <w:instrText xml:space="preserve"> REF _Ref445194199 \h </w:instrText>
-      </w:r>
-      <w:r>
-        <w:fldChar w:fldCharType="separate"/>
-      </w:r>
-      <w:r>
-        <w:t xml:space="preserve">Figure </w:t>
-      </w:r>
-      <w:r>
-        <w:rPr>
-          <w:noProof/>
-        </w:rPr>
-        <w:t>16</w:t>
-      </w:r>
-      <w:r>
-        <w:fldChar w:fldCharType="end"/>
-      </w:r>
-      <w:r>
-        <w:t xml:space="preserve"> and </w:t>
-      </w:r>
-      <w:r>
-        <w:fldChar w:fldCharType="begin"/>
-      </w:r>
-      <w:r>
-        <w:instrText xml:space="preserve"> REF _Ref445219615 \h </w:instrText>
-      </w:r>
-      <w:r>
-        <w:fldChar w:fldCharType="separate"/>
-      </w:r>
-      <w:r>
-        <w:t xml:space="preserve">Figure </w:t>
-      </w:r>
-      <w:r>
-        <w:rPr>
-          <w:noProof/>
-        </w:rPr>
-        <w:t>17</w:t>
-      </w:r>
-      <w:r>
-        <w:fldChar w:fldCharType="end"/>
-      </w:r>
-      <w:r>
-        <w:t>)</w:t>
-      </w:r>
-      <w:r>
-        <w:t>, then the Security Control Editor’s “Control family” and “Control” drop-down choices will be restricted to only those controls referenced by the subcategories of PR.AC.</w:t>
-      </w:r>
-    </w:p>
-    <w:p>
-      <w:r>
-        <w:t xml:space="preserve">The non-editable “XML representation” text field at the bottom of </w:t>
-      </w:r>
-      <w:r>
-        <w:fldChar w:fldCharType="begin"/>
-      </w:r>
-      <w:r>
-        <w:instrText xml:space="preserve"> REF _Ref437527061 \h </w:instrText>
-      </w:r>
-      <w:r>
-        <w:fldChar w:fldCharType="separate"/>
-      </w:r>
-      <w:r>
-        <w:t xml:space="preserve">Figure </w:t>
-      </w:r>
-      <w:r>
-        <w:rPr>
-          <w:noProof/>
-        </w:rPr>
-        <w:t>14</w:t>
-      </w:r>
-      <w:r>
-        <w:fldChar w:fldCharType="end"/>
-      </w:r>
-      <w:r>
-        <w:t xml:space="preserve"> </w:t>
-      </w:r>
-      <w:r>
-        <w:t xml:space="preserve">shows XML </w:t>
-      </w:r>
-      <w:r>
-        <w:t>updated</w:t>
-      </w:r>
-      <w:r>
-        <w:t xml:space="preserve"> on the fly based on</w:t>
-      </w:r>
-      <w:r>
-        <w:t xml:space="preserve"> which subcategory checkboxes are checked. As with the XML generated in the Security Control Editor tab, this XML can be copy-pasted into a third-party authoring application.</w:t>
-      </w:r>
-    </w:p>
-    <w:p>
-      <w:pPr>
-        <w:pStyle w:val="Heading1"/>
-      </w:pPr>
-      <w:bookmarkStart w:id="61" w:name="_Ref445459924"/>
-      <w:bookmarkStart w:id="62" w:name="_Toc448321952"/>
-      <w:bookmarkStart w:id="63" w:name="_Ref431395618"/>
-      <w:bookmarkStart w:id="64" w:name="_Ref436666397"/>
-      <w:bookmarkEnd w:id="58"/>
-      <w:r>
         <w:t>Bringing it A</w:t>
       </w:r>
       <w:r>
         <w:t>ll Together</w:t>
       </w:r>
-      <w:bookmarkEnd w:id="61"/>
       <w:bookmarkEnd w:id="62"/>
+      <w:bookmarkEnd w:id="63"/>
     </w:p>
     <w:p>
       <w:r>
@@ -9664,7 +9670,7 @@
                     <pic:cNvPicPr/>
                   </pic:nvPicPr>
                   <pic:blipFill>
-                    <a:blip r:embed="rId26">
+                    <a:blip r:embed="rId28">
                       <a:extLst>
                         <a:ext uri="{28A0092B-C50C-407E-A947-70E740481C1C}">
                           <a14:useLocalDpi xmlns:a14="http://schemas.microsoft.com/office/drawing/2010/main" val="0"/>
@@ -9700,8 +9706,8 @@
       <w:pPr>
         <w:pStyle w:val="Caption"/>
       </w:pPr>
-      <w:bookmarkStart w:id="65" w:name="_Ref448228555"/>
-      <w:bookmarkStart w:id="66" w:name="_Toc448321999"/>
+      <w:bookmarkStart w:id="66" w:name="_Ref448228555"/>
+      <w:bookmarkStart w:id="67" w:name="_Toc448321999"/>
       <w:r>
         <w:t xml:space="preserve">Figure </w:t>
       </w:r>
@@ -9713,7 +9719,7 @@
           <w:t>15</w:t>
         </w:r>
       </w:fldSimple>
-      <w:bookmarkEnd w:id="65"/>
+      <w:bookmarkEnd w:id="66"/>
       <w:r>
         <w:t xml:space="preserve">. Workflow </w:t>
       </w:r>
@@ -9729,7 +9735,7 @@
       <w:r>
         <w:t>.</w:t>
       </w:r>
-      <w:bookmarkEnd w:id="66"/>
+      <w:bookmarkEnd w:id="67"/>
     </w:p>
     <w:p>
       <w:r>
@@ -9913,12 +9919,7 @@
         <w:t xml:space="preserve">all of </w:t>
       </w:r>
       <w:r>
-        <w:t xml:space="preserve">them. </w:t>
-      </w:r>
-      <w:bookmarkStart w:id="67" w:name="_GoBack"/>
-      <w:bookmarkEnd w:id="67"/>
-      <w:r>
-        <w:t xml:space="preserve">To do so, the analyst switches to the Framework Profile tab and makes the </w:t>
+        <w:t xml:space="preserve">them. To do so, the analyst switches to the Framework Profile tab and makes the </w:t>
       </w:r>
       <w:r>
         <w:t xml:space="preserve">checkbox </w:t>
@@ -10253,7 +10254,7 @@
                     <pic:cNvPicPr/>
                   </pic:nvPicPr>
                   <pic:blipFill>
-                    <a:blip r:embed="rId27">
+                    <a:blip r:embed="rId29">
                       <a:extLst>
                         <a:ext uri="{28A0092B-C50C-407E-A947-70E740481C1C}">
                           <a14:useLocalDpi xmlns:a14="http://schemas.microsoft.com/office/drawing/2010/main" val="0"/>
@@ -10337,7 +10338,7 @@
                     <pic:cNvPicPr/>
                   </pic:nvPicPr>
                   <pic:blipFill rotWithShape="1">
-                    <a:blip r:embed="rId28">
+                    <a:blip r:embed="rId30">
                       <a:extLst>
                         <a:ext uri="{28A0092B-C50C-407E-A947-70E740481C1C}">
                           <a14:useLocalDpi xmlns:a14="http://schemas.microsoft.com/office/drawing/2010/main" val="0"/>
@@ -10501,7 +10502,7 @@
                     <pic:cNvPicPr/>
                   </pic:nvPicPr>
                   <pic:blipFill>
-                    <a:blip r:embed="rId29">
+                    <a:blip r:embed="rId31">
                       <a:extLst>
                         <a:ext uri="{28A0092B-C50C-407E-A947-70E740481C1C}">
                           <a14:useLocalDpi xmlns:a14="http://schemas.microsoft.com/office/drawing/2010/main" val="0"/>
@@ -10589,7 +10590,7 @@
                     <pic:cNvPicPr/>
                   </pic:nvPicPr>
                   <pic:blipFill>
-                    <a:blip r:embed="rId30">
+                    <a:blip r:embed="rId32">
                       <a:extLst>
                         <a:ext uri="{28A0092B-C50C-407E-A947-70E740481C1C}">
                           <a14:useLocalDpi xmlns:a14="http://schemas.microsoft.com/office/drawing/2010/main" val="0"/>
@@ -10674,7 +10675,7 @@
                     <pic:cNvPicPr/>
                   </pic:nvPicPr>
                   <pic:blipFill>
-                    <a:blip r:embed="rId31">
+                    <a:blip r:embed="rId33">
                       <a:extLst>
                         <a:ext uri="{28A0092B-C50C-407E-A947-70E740481C1C}">
                           <a14:useLocalDpi xmlns:a14="http://schemas.microsoft.com/office/drawing/2010/main" val="0"/>
@@ -10753,7 +10754,7 @@
                     <pic:cNvPicPr/>
                   </pic:nvPicPr>
                   <pic:blipFill>
-                    <a:blip r:embed="rId32">
+                    <a:blip r:embed="rId34">
                       <a:extLst>
                         <a:ext uri="{28A0092B-C50C-407E-A947-70E740481C1C}">
                           <a14:useLocalDpi xmlns:a14="http://schemas.microsoft.com/office/drawing/2010/main" val="0"/>
@@ -10916,8 +10917,8 @@
         <w:t>. The XML data produced represents not only all changes to the NIST SP 800-53 IA-3 baseline, but also the rationale explaining why the baseline was changed and ICS-specific supplemental guidance for the control and two of its enhancements.</w:t>
       </w:r>
     </w:p>
-    <w:bookmarkEnd w:id="63"/>
     <w:bookmarkEnd w:id="64"/>
+    <w:bookmarkEnd w:id="65"/>
     <w:p>
       <w:r>
         <w:t>Neither of these</w:t>
@@ -11652,7 +11653,7 @@
     </w:p>
     <w:p/>
     <w:sectPr>
-      <w:footerReference w:type="default" r:id="rId33"/>
+      <w:footerReference w:type="default" r:id="rId35"/>
       <w:pgSz w:w="12240" w:h="15840"/>
       <w:pgMar w:top="1440" w:right="1440" w:bottom="1440" w:left="1440" w:header="720" w:footer="720" w:gutter="0"/>
       <w:pgNumType w:start="1"/>
@@ -11692,6 +11693,112 @@
 <w:ftr xmlns:wpc="http://schemas.microsoft.com/office/word/2010/wordprocessingCanvas" xmlns:cx="http://schemas.microsoft.com/office/drawing/2014/chartex" xmlns:cx1="http://schemas.microsoft.com/office/drawing/2015/9/8/chartex" xmlns:mc="http://schemas.openxmlformats.org/markup-compatibility/2006" xmlns:o="urn:schemas-microsoft-com:office:office" xmlns:r="http://schemas.openxmlformats.org/officeDocument/2006/relationships" xmlns:m="http://schemas.openxmlformats.org/officeDocument/2006/math" xmlns:v="urn:schemas-microsoft-com:vml" xmlns:wp14="http://schemas.microsoft.com/office/word/2010/wordprocessingDrawing" xmlns:wp="http://schemas.openxmlformats.org/drawingml/2006/wordprocessingDrawing" xmlns:w10="urn:schemas-microsoft-com:office:word" xmlns:w="http://schemas.openxmlformats.org/wordprocessingml/2006/main" xmlns:w14="http://schemas.microsoft.com/office/word/2010/wordml" xmlns:w15="http://schemas.microsoft.com/office/word/2012/wordml" xmlns:w16se="http://schemas.microsoft.com/office/word/2015/wordml/symex" xmlns:wpg="http://schemas.microsoft.com/office/word/2010/wordprocessingGroup" xmlns:wpi="http://schemas.microsoft.com/office/word/2010/wordprocessingInk" xmlns:wne="http://schemas.microsoft.com/office/word/2006/wordml" xmlns:wps="http://schemas.microsoft.com/office/word/2010/wordprocessingShape" mc:Ignorable="w14 w15 w16se wp14">
   <w:sdt>
     <w:sdtPr>
+      <w:id w:val="-1922180019"/>
+      <w:docPartObj>
+        <w:docPartGallery w:val="Page Numbers (Bottom of Page)"/>
+        <w:docPartUnique/>
+      </w:docPartObj>
+    </w:sdtPr>
+    <w:sdtEndPr>
+      <w:rPr>
+        <w:noProof/>
+      </w:rPr>
+    </w:sdtEndPr>
+    <w:sdtContent>
+      <w:p>
+        <w:pPr>
+          <w:pStyle w:val="Footer"/>
+          <w:jc w:val="center"/>
+        </w:pPr>
+        <w:r>
+          <w:fldChar w:fldCharType="begin"/>
+        </w:r>
+        <w:r>
+          <w:instrText xml:space="preserve"> PAGE   \* MERGEFORMAT </w:instrText>
+        </w:r>
+        <w:r>
+          <w:fldChar w:fldCharType="separate"/>
+        </w:r>
+        <w:r>
+          <w:rPr>
+            <w:noProof/>
+          </w:rPr>
+          <w:t>i</w:t>
+        </w:r>
+        <w:r>
+          <w:rPr>
+            <w:noProof/>
+          </w:rPr>
+          <w:fldChar w:fldCharType="end"/>
+        </w:r>
+      </w:p>
+    </w:sdtContent>
+  </w:sdt>
+  <w:p>
+    <w:pPr>
+      <w:pStyle w:val="Footer"/>
+    </w:pPr>
+  </w:p>
+</w:ftr>
+</file>
+
+<file path=word/footer2.xml><?xml version="1.0" encoding="utf-8"?>
+<w:ftr xmlns:wpc="http://schemas.microsoft.com/office/word/2010/wordprocessingCanvas" xmlns:cx="http://schemas.microsoft.com/office/drawing/2014/chartex" xmlns:cx1="http://schemas.microsoft.com/office/drawing/2015/9/8/chartex" xmlns:mc="http://schemas.openxmlformats.org/markup-compatibility/2006" xmlns:o="urn:schemas-microsoft-com:office:office" xmlns:r="http://schemas.openxmlformats.org/officeDocument/2006/relationships" xmlns:m="http://schemas.openxmlformats.org/officeDocument/2006/math" xmlns:v="urn:schemas-microsoft-com:vml" xmlns:wp14="http://schemas.microsoft.com/office/word/2010/wordprocessingDrawing" xmlns:wp="http://schemas.openxmlformats.org/drawingml/2006/wordprocessingDrawing" xmlns:w10="urn:schemas-microsoft-com:office:word" xmlns:w="http://schemas.openxmlformats.org/wordprocessingml/2006/main" xmlns:w14="http://schemas.microsoft.com/office/word/2010/wordml" xmlns:w15="http://schemas.microsoft.com/office/word/2012/wordml" xmlns:w16se="http://schemas.microsoft.com/office/word/2015/wordml/symex" xmlns:wpg="http://schemas.microsoft.com/office/word/2010/wordprocessingGroup" xmlns:wpi="http://schemas.microsoft.com/office/word/2010/wordprocessingInk" xmlns:wne="http://schemas.microsoft.com/office/word/2006/wordml" xmlns:wps="http://schemas.microsoft.com/office/word/2010/wordprocessingShape" mc:Ignorable="w14 w15 w16se wp14">
+  <w:sdt>
+    <w:sdtPr>
+      <w:id w:val="1026760635"/>
+      <w:docPartObj>
+        <w:docPartGallery w:val="Page Numbers (Bottom of Page)"/>
+        <w:docPartUnique/>
+      </w:docPartObj>
+    </w:sdtPr>
+    <w:sdtEndPr>
+      <w:rPr>
+        <w:noProof/>
+      </w:rPr>
+    </w:sdtEndPr>
+    <w:sdtContent>
+      <w:p>
+        <w:pPr>
+          <w:pStyle w:val="Footer"/>
+          <w:jc w:val="center"/>
+        </w:pPr>
+        <w:r>
+          <w:fldChar w:fldCharType="begin"/>
+        </w:r>
+        <w:r>
+          <w:instrText xml:space="preserve"> PAGE   \* MERGEFORMAT </w:instrText>
+        </w:r>
+        <w:r>
+          <w:fldChar w:fldCharType="separate"/>
+        </w:r>
+        <w:r>
+          <w:rPr>
+            <w:noProof/>
+          </w:rPr>
+          <w:t>ii</w:t>
+        </w:r>
+        <w:r>
+          <w:rPr>
+            <w:noProof/>
+          </w:rPr>
+          <w:fldChar w:fldCharType="end"/>
+        </w:r>
+      </w:p>
+    </w:sdtContent>
+  </w:sdt>
+  <w:p>
+    <w:pPr>
+      <w:pStyle w:val="Footer"/>
+    </w:pPr>
+  </w:p>
+</w:ftr>
+</file>
+
+<file path=word/footer3.xml><?xml version="1.0" encoding="utf-8"?>
+<w:ftr xmlns:wpc="http://schemas.microsoft.com/office/word/2010/wordprocessingCanvas" xmlns:cx="http://schemas.microsoft.com/office/drawing/2014/chartex" xmlns:cx1="http://schemas.microsoft.com/office/drawing/2015/9/8/chartex" xmlns:mc="http://schemas.openxmlformats.org/markup-compatibility/2006" xmlns:o="urn:schemas-microsoft-com:office:office" xmlns:r="http://schemas.openxmlformats.org/officeDocument/2006/relationships" xmlns:m="http://schemas.openxmlformats.org/officeDocument/2006/math" xmlns:v="urn:schemas-microsoft-com:vml" xmlns:wp14="http://schemas.microsoft.com/office/word/2010/wordprocessingDrawing" xmlns:wp="http://schemas.openxmlformats.org/drawingml/2006/wordprocessingDrawing" xmlns:w10="urn:schemas-microsoft-com:office:word" xmlns:w="http://schemas.openxmlformats.org/wordprocessingml/2006/main" xmlns:w14="http://schemas.microsoft.com/office/word/2010/wordml" xmlns:w15="http://schemas.microsoft.com/office/word/2012/wordml" xmlns:w16se="http://schemas.microsoft.com/office/word/2015/wordml/symex" xmlns:wpg="http://schemas.microsoft.com/office/word/2010/wordprocessingGroup" xmlns:wpi="http://schemas.microsoft.com/office/word/2010/wordprocessingInk" xmlns:wne="http://schemas.microsoft.com/office/word/2006/wordml" xmlns:wps="http://schemas.microsoft.com/office/word/2010/wordprocessingShape" mc:Ignorable="w14 w15 w16se wp14">
+  <w:sdt>
+    <w:sdtPr>
       <w:id w:val="-356893275"/>
       <w:docPartObj>
         <w:docPartGallery w:val="Page Numbers (Bottom of Page)"/>
@@ -11722,7 +11829,7 @@
           <w:rPr>
             <w:noProof/>
           </w:rPr>
-          <w:t>20</w:t>
+          <w:t>17</w:t>
         </w:r>
         <w:r>
           <w:rPr>
@@ -16580,7 +16687,7 @@
 </file>
 
 <file path=customXml/itemProps2.xml><?xml version="1.0" encoding="utf-8"?>
-<ds:datastoreItem xmlns:ds="http://schemas.openxmlformats.org/officeDocument/2006/customXml" ds:itemID="{9F211408-BE75-4558-BE81-45CF7E251EE6}">
+<ds:datastoreItem xmlns:ds="http://schemas.openxmlformats.org/officeDocument/2006/customXml" ds:itemID="{6BACB408-C12C-4C4F-8369-5110124A9D14}">
   <ds:schemaRefs>
     <ds:schemaRef ds:uri="http://schemas.openxmlformats.org/officeDocument/2006/bibliography"/>
   </ds:schemaRefs>

</xml_diff>

<commit_message>
fixed text labels on flowchart arrows
</commit_message>
<xml_diff>
--- a/bt/doc/UserGuide.docx
+++ b/bt/doc/UserGuide.docx
@@ -172,11 +172,21 @@
       <w:r>
         <w:t>http://</w:t>
       </w:r>
-      <w:fldSimple w:instr=" DOCPROPERTY  DOI  \* MERGEFORMAT ">
-        <w:r>
-          <w:t>dx.doi.org/10.6028/NIST.IR.8130</w:t>
-        </w:r>
-      </w:fldSimple>
+      <w:r>
+        <w:fldChar w:fldCharType="begin"/>
+      </w:r>
+      <w:r>
+        <w:instrText xml:space="preserve"> DOCPROPERTY  DOI  \* MERGEFORMAT </w:instrText>
+      </w:r>
+      <w:r>
+        <w:fldChar w:fldCharType="separate"/>
+      </w:r>
+      <w:r>
+        <w:t>dx.doi.org/10.6028/NIST.IR.8130</w:t>
+      </w:r>
+      <w:r>
+        <w:fldChar w:fldCharType="end"/>
+      </w:r>
     </w:p>
     <w:p>
       <w:pPr>
@@ -274,8 +284,6 @@
           <w:szCs w:val="40"/>
         </w:rPr>
       </w:pPr>
-      <w:bookmarkStart w:id="0" w:name="_GoBack"/>
-      <w:bookmarkEnd w:id="0"/>
       <w:r>
         <w:rPr>
           <w:noProof/>
@@ -546,11 +554,21 @@
       <w:r>
         <w:t>http://</w:t>
       </w:r>
-      <w:fldSimple w:instr=" DOCPROPERTY  DOI  \* MERGEFORMAT ">
-        <w:r>
-          <w:t>dx.doi.org/10.6028/NIST.IR.8130</w:t>
-        </w:r>
-      </w:fldSimple>
+      <w:r>
+        <w:fldChar w:fldCharType="begin"/>
+      </w:r>
+      <w:r>
+        <w:instrText xml:space="preserve"> DOCPROPERTY  DOI  \* MERGEFORMAT </w:instrText>
+      </w:r>
+      <w:r>
+        <w:fldChar w:fldCharType="separate"/>
+      </w:r>
+      <w:r>
+        <w:t>dx.doi.org/10.6028/NIST.IR.8130</w:t>
+      </w:r>
+      <w:r>
+        <w:fldChar w:fldCharType="end"/>
+      </w:r>
     </w:p>
     <w:p>
       <w:pPr>
@@ -1061,16 +1079,16 @@
           <w:numId w:val="0"/>
         </w:numPr>
       </w:pPr>
-      <w:bookmarkStart w:id="1" w:name="_Toc447097794"/>
-      <w:bookmarkStart w:id="2" w:name="_Toc448224377"/>
-      <w:bookmarkStart w:id="3" w:name="_Toc448321940"/>
+      <w:bookmarkStart w:id="0" w:name="_Toc447097794"/>
+      <w:bookmarkStart w:id="1" w:name="_Toc448224377"/>
+      <w:bookmarkStart w:id="2" w:name="_Toc448321940"/>
       <w:r>
         <w:lastRenderedPageBreak/>
         <w:t>Abstract</w:t>
       </w:r>
+      <w:bookmarkEnd w:id="0"/>
       <w:bookmarkEnd w:id="1"/>
       <w:bookmarkEnd w:id="2"/>
-      <w:bookmarkEnd w:id="3"/>
     </w:p>
     <w:p>
       <w:r>
@@ -1100,11 +1118,21 @@
       <w:r>
         <w:t xml:space="preserve"> </w:t>
       </w:r>
-      <w:fldSimple w:instr=" DOCPROPERTY  &quot;Landing Page&quot;  \* MERGEFORMAT ">
-        <w:r>
-          <w:t>http://www.nist.gov/el/msid/baselinetailor.cfm</w:t>
-        </w:r>
-      </w:fldSimple>
+      <w:r>
+        <w:fldChar w:fldCharType="begin"/>
+      </w:r>
+      <w:r>
+        <w:instrText xml:space="preserve"> DOCPROPERTY  "Landing Page"  \* MERGEFORMAT </w:instrText>
+      </w:r>
+      <w:r>
+        <w:fldChar w:fldCharType="separate"/>
+      </w:r>
+      <w:r>
+        <w:t>http://www.nist.gov/el/msid/baselinetailor.cfm</w:t>
+      </w:r>
+      <w:r>
+        <w:fldChar w:fldCharType="end"/>
+      </w:r>
       <w:r>
         <w:t xml:space="preserve">. </w:t>
       </w:r>
@@ -1117,17 +1145,17 @@
           <w:numId w:val="0"/>
         </w:numPr>
       </w:pPr>
-      <w:bookmarkStart w:id="4" w:name="_Toc447091772"/>
-      <w:bookmarkStart w:id="5" w:name="_Toc447097795"/>
-      <w:bookmarkStart w:id="6" w:name="_Toc448224378"/>
-      <w:bookmarkStart w:id="7" w:name="_Toc448321941"/>
+      <w:bookmarkStart w:id="3" w:name="_Toc447091772"/>
+      <w:bookmarkStart w:id="4" w:name="_Toc447097795"/>
+      <w:bookmarkStart w:id="5" w:name="_Toc448224378"/>
+      <w:bookmarkStart w:id="6" w:name="_Toc448321941"/>
       <w:r>
         <w:t>Disclaimers</w:t>
       </w:r>
+      <w:bookmarkEnd w:id="3"/>
       <w:bookmarkEnd w:id="4"/>
       <w:bookmarkEnd w:id="5"/>
       <w:bookmarkEnd w:id="6"/>
-      <w:bookmarkEnd w:id="7"/>
     </w:p>
     <w:p>
       <w:r>
@@ -1170,11 +1198,24 @@
       <w:r>
         <w:t xml:space="preserve"> and the latest published NIST Cybersecurity Framework or Special Publication SP 800-53 Revision 4, please defer to the official published documents posted on </w:t>
       </w:r>
-      <w:fldSimple w:instr=" DOCPROPERTY  CSRC  \* MERGEFORMAT ">
-        <w:r>
-          <w:t>http://csrc.nist.gov</w:t>
-        </w:r>
-      </w:fldSimple>
+      <w:r>
+        <w:fldChar w:fldCharType="begin"/>
+      </w:r>
+      <w:r>
+        <w:instrText xml:space="preserve"> DOCPROPERTY  CSRC  \*</w:instrText>
+      </w:r>
+      <w:r>
+        <w:instrText xml:space="preserve"> MERGEFORMAT </w:instrText>
+      </w:r>
+      <w:r>
+        <w:fldChar w:fldCharType="separate"/>
+      </w:r>
+      <w:r>
+        <w:t>http://csrc.nist.gov</w:t>
+      </w:r>
+      <w:r>
+        <w:fldChar w:fldCharType="end"/>
+      </w:r>
       <w:r>
         <w:t>.</w:t>
       </w:r>
@@ -1215,15 +1256,15 @@
           <w:numId w:val="0"/>
         </w:numPr>
       </w:pPr>
-      <w:bookmarkStart w:id="8" w:name="_Toc447097796"/>
-      <w:bookmarkStart w:id="9" w:name="_Toc448224379"/>
-      <w:bookmarkStart w:id="10" w:name="_Toc448321942"/>
+      <w:bookmarkStart w:id="7" w:name="_Toc447097796"/>
+      <w:bookmarkStart w:id="8" w:name="_Toc448224379"/>
+      <w:bookmarkStart w:id="9" w:name="_Toc448321942"/>
       <w:r>
         <w:t>Acknowledgments</w:t>
       </w:r>
+      <w:bookmarkEnd w:id="7"/>
       <w:bookmarkEnd w:id="8"/>
       <w:bookmarkEnd w:id="9"/>
-      <w:bookmarkEnd w:id="10"/>
     </w:p>
     <w:p>
       <w:pPr>
@@ -1278,9 +1319,9 @@
         <w:t xml:space="preserve"> in deploying Baseline Tailor.</w:t>
       </w:r>
     </w:p>
-    <w:bookmarkStart w:id="11" w:name="_Toc447097797" w:displacedByCustomXml="next"/>
-    <w:bookmarkStart w:id="12" w:name="_Toc448224380" w:displacedByCustomXml="next"/>
-    <w:bookmarkStart w:id="13" w:name="_Toc448321943" w:displacedByCustomXml="next"/>
+    <w:bookmarkStart w:id="10" w:name="_Toc448321943" w:displacedByCustomXml="next"/>
+    <w:bookmarkStart w:id="11" w:name="_Toc448224380" w:displacedByCustomXml="next"/>
+    <w:bookmarkStart w:id="12" w:name="_Toc447097797" w:displacedByCustomXml="next"/>
     <w:sdt>
       <w:sdtPr>
         <w:id w:val="-908464738"/>
@@ -1312,8 +1353,8 @@
           <w:r>
             <w:t>Table of Contents</w:t>
           </w:r>
-          <w:bookmarkEnd w:id="13"/>
-          <w:bookmarkEnd w:id="12"/>
+          <w:bookmarkEnd w:id="11"/>
+          <w:bookmarkEnd w:id="10"/>
           <w:r>
             <w:fldChar w:fldCharType="begin"/>
           </w:r>
@@ -1323,7 +1364,7 @@
           <w:r>
             <w:fldChar w:fldCharType="separate"/>
           </w:r>
-          <w:bookmarkEnd w:id="11"/>
+          <w:bookmarkEnd w:id="12"/>
         </w:p>
         <w:p>
           <w:pPr>
@@ -2290,9 +2331,9 @@
             </w:rPr>
             <w:fldChar w:fldCharType="end"/>
           </w:r>
-          <w:bookmarkStart w:id="14" w:name="_Toc447097798"/>
-          <w:bookmarkStart w:id="15" w:name="_Toc448224381"/>
-          <w:bookmarkStart w:id="16" w:name="_Toc448321944"/>
+          <w:bookmarkStart w:id="13" w:name="_Toc447097798"/>
+          <w:bookmarkStart w:id="14" w:name="_Toc448224381"/>
+          <w:bookmarkStart w:id="15" w:name="_Toc448321944"/>
           <w:r>
             <w:rPr>
               <w:noProof/>
@@ -2302,9 +2343,9 @@
         </w:p>
       </w:sdtContent>
     </w:sdt>
-    <w:bookmarkEnd w:id="16" w:displacedByCustomXml="prev"/>
     <w:bookmarkEnd w:id="15" w:displacedByCustomXml="prev"/>
     <w:bookmarkEnd w:id="14" w:displacedByCustomXml="prev"/>
+    <w:bookmarkEnd w:id="13" w:displacedByCustomXml="prev"/>
     <w:p>
       <w:pPr>
         <w:pStyle w:val="TableofFigures"/>
@@ -3835,14 +3876,14 @@
       <w:pPr>
         <w:pStyle w:val="Heading1"/>
       </w:pPr>
-      <w:bookmarkStart w:id="17" w:name="_Ref444166060"/>
-      <w:bookmarkStart w:id="18" w:name="_Toc448321945"/>
+      <w:bookmarkStart w:id="16" w:name="_Ref444166060"/>
+      <w:bookmarkStart w:id="17" w:name="_Toc448321945"/>
       <w:r>
         <w:lastRenderedPageBreak/>
         <w:t>Introduction</w:t>
       </w:r>
+      <w:bookmarkEnd w:id="16"/>
       <w:bookmarkEnd w:id="17"/>
-      <w:bookmarkEnd w:id="18"/>
     </w:p>
     <w:p>
       <w:r>
@@ -4538,11 +4579,21 @@
       <w:r>
         <w:t>(</w:t>
       </w:r>
-      <w:fldSimple w:instr=" DOCPROPERTY  CSRC  \* MERGEFORMAT ">
-        <w:r>
-          <w:t>http://csrc.nist.gov</w:t>
-        </w:r>
-      </w:fldSimple>
+      <w:r>
+        <w:fldChar w:fldCharType="begin"/>
+      </w:r>
+      <w:r>
+        <w:instrText xml:space="preserve"> DOCPROPERTY  CSRC  \* MERGEFORMAT </w:instrText>
+      </w:r>
+      <w:r>
+        <w:fldChar w:fldCharType="separate"/>
+      </w:r>
+      <w:r>
+        <w:t>http://csrc.nist.gov</w:t>
+      </w:r>
+      <w:r>
+        <w:fldChar w:fldCharType="end"/>
+      </w:r>
       <w:r>
         <w:t>).</w:t>
       </w:r>
@@ -5268,13 +5319,13 @@
       <w:pPr>
         <w:pStyle w:val="Heading1"/>
       </w:pPr>
-      <w:bookmarkStart w:id="19" w:name="_Ref445459637"/>
-      <w:bookmarkStart w:id="20" w:name="_Toc448321946"/>
+      <w:bookmarkStart w:id="18" w:name="_Ref445459637"/>
+      <w:bookmarkStart w:id="19" w:name="_Toc448321946"/>
       <w:r>
         <w:t>Getting Started</w:t>
       </w:r>
+      <w:bookmarkEnd w:id="18"/>
       <w:bookmarkEnd w:id="19"/>
-      <w:bookmarkEnd w:id="20"/>
     </w:p>
     <w:p>
       <w:r>
@@ -5404,11 +5455,21 @@
       <w:r>
         <w:t xml:space="preserve">Baseline Tailor online at </w:t>
       </w:r>
-      <w:fldSimple w:instr=" DOCPROPERTY  BT  \* MERGEFORMAT ">
-        <w:r>
-          <w:t>https://pages.nist.gov/sctools/bt.xml</w:t>
-        </w:r>
-      </w:fldSimple>
+      <w:r>
+        <w:fldChar w:fldCharType="begin"/>
+      </w:r>
+      <w:r>
+        <w:instrText xml:space="preserve"> DOCPROPERTY  BT  \* MERGEFORMAT </w:instrText>
+      </w:r>
+      <w:r>
+        <w:fldChar w:fldCharType="separate"/>
+      </w:r>
+      <w:r>
+        <w:t>https://pages.nist.gov/sctools/bt.xml</w:t>
+      </w:r>
+      <w:r>
+        <w:fldChar w:fldCharType="end"/>
+      </w:r>
       <w:r>
         <w:t xml:space="preserve">. </w:t>
       </w:r>
@@ -5430,11 +5491,24 @@
       <w:r>
         <w:t xml:space="preserve">from </w:t>
       </w:r>
-      <w:fldSimple w:instr=" DOCPROPERTY  &quot;Landing Page&quot;  \* MERGEFORMAT ">
-        <w:r>
-          <w:t>http://www.nist.gov/el/msid/baselinetailor.cfm</w:t>
-        </w:r>
-      </w:fldSimple>
+      <w:r>
+        <w:fldChar w:fldCharType="begin"/>
+      </w:r>
+      <w:r>
+        <w:instrText xml:space="preserve"> DOCPROPERTY  "Landing Page"  \* MERGEFOR</w:instrText>
+      </w:r>
+      <w:r>
+        <w:instrText xml:space="preserve">MAT </w:instrText>
+      </w:r>
+      <w:r>
+        <w:fldChar w:fldCharType="separate"/>
+      </w:r>
+      <w:r>
+        <w:t>http://www.nist.gov/el/msid/baselinetailor.cfm</w:t>
+      </w:r>
+      <w:r>
+        <w:fldChar w:fldCharType="end"/>
+      </w:r>
       <w:r>
         <w:t>,</w:t>
       </w:r>
@@ -5613,11 +5687,21 @@
       <w:r>
         <w:t xml:space="preserve">The source code for Baseline Tailor is publicly available at </w:t>
       </w:r>
-      <w:fldSimple w:instr=" DOCPROPERTY  &quot;Source Code&quot;  \* MERGEFORMAT ">
-        <w:r>
-          <w:t>https://github.com/usnistgov/sctools</w:t>
-        </w:r>
-      </w:fldSimple>
+      <w:r>
+        <w:fldChar w:fldCharType="begin"/>
+      </w:r>
+      <w:r>
+        <w:instrText xml:space="preserve"> DOCPROPERTY  "Source Code"  \* MERGEFORMAT </w:instrText>
+      </w:r>
+      <w:r>
+        <w:fldChar w:fldCharType="separate"/>
+      </w:r>
+      <w:r>
+        <w:t>https://github.com/usnistgov/sctools</w:t>
+      </w:r>
+      <w:r>
+        <w:fldChar w:fldCharType="end"/>
+      </w:r>
       <w:r>
         <w:t>.</w:t>
       </w:r>
@@ -5626,13 +5710,13 @@
       <w:pPr>
         <w:pStyle w:val="Heading1"/>
       </w:pPr>
-      <w:bookmarkStart w:id="21" w:name="_Ref427842523"/>
-      <w:bookmarkStart w:id="22" w:name="_Toc448321947"/>
+      <w:bookmarkStart w:id="20" w:name="_Ref427842523"/>
+      <w:bookmarkStart w:id="21" w:name="_Toc448321947"/>
       <w:r>
         <w:t>User Interface</w:t>
       </w:r>
+      <w:bookmarkEnd w:id="20"/>
       <w:bookmarkEnd w:id="21"/>
-      <w:bookmarkEnd w:id="22"/>
     </w:p>
     <w:p>
       <w:r>
@@ -5877,30 +5961,43 @@
       <w:pPr>
         <w:pStyle w:val="Caption"/>
       </w:pPr>
-      <w:bookmarkStart w:id="23" w:name="_Ref443905127"/>
-      <w:bookmarkStart w:id="24" w:name="_Toc448321985"/>
+      <w:bookmarkStart w:id="22" w:name="_Ref443905127"/>
+      <w:bookmarkStart w:id="23" w:name="_Toc448321985"/>
       <w:r>
         <w:t xml:space="preserve">Figure </w:t>
       </w:r>
-      <w:fldSimple w:instr=" SEQ Figure \* ARABIC ">
-        <w:r>
-          <w:rPr>
-            <w:noProof/>
-          </w:rPr>
-          <w:t>1</w:t>
-        </w:r>
-      </w:fldSimple>
+      <w:r>
+        <w:fldChar w:fldCharType="begin"/>
+      </w:r>
+      <w:r>
+        <w:instrText xml:space="preserve"> SEQ Figure \* ARABIC </w:instrText>
+      </w:r>
+      <w:r>
+        <w:fldChar w:fldCharType="separate"/>
+      </w:r>
+      <w:r>
+        <w:rPr>
+          <w:noProof/>
+        </w:rPr>
+        <w:t>1</w:t>
+      </w:r>
+      <w:r>
+        <w:rPr>
+          <w:noProof/>
+        </w:rPr>
+        <w:fldChar w:fldCharType="end"/>
+      </w:r>
+      <w:bookmarkEnd w:id="22"/>
+      <w:r>
+        <w:t xml:space="preserve">. Preferences </w:t>
+      </w:r>
+      <w:r>
+        <w:t>button</w:t>
+      </w:r>
+      <w:r>
+        <w:t xml:space="preserve"> above user interface tabs.</w:t>
+      </w:r>
       <w:bookmarkEnd w:id="23"/>
-      <w:r>
-        <w:t xml:space="preserve">. Preferences </w:t>
-      </w:r>
-      <w:r>
-        <w:t>button</w:t>
-      </w:r>
-      <w:r>
-        <w:t xml:space="preserve"> above user interface tabs.</w:t>
-      </w:r>
-      <w:bookmarkEnd w:id="24"/>
     </w:p>
     <w:p>
       <w:r>
@@ -5968,40 +6065,53 @@
       <w:pPr>
         <w:pStyle w:val="Caption"/>
       </w:pPr>
-      <w:bookmarkStart w:id="25" w:name="_Ref443905425"/>
-      <w:bookmarkStart w:id="26" w:name="_Toc448321986"/>
+      <w:bookmarkStart w:id="24" w:name="_Ref443905425"/>
+      <w:bookmarkStart w:id="25" w:name="_Toc448321986"/>
       <w:r>
         <w:t xml:space="preserve">Figure </w:t>
       </w:r>
-      <w:fldSimple w:instr=" SEQ Figure \* ARABIC ">
-        <w:r>
-          <w:rPr>
-            <w:noProof/>
-          </w:rPr>
-          <w:t>2</w:t>
-        </w:r>
-      </w:fldSimple>
+      <w:r>
+        <w:fldChar w:fldCharType="begin"/>
+      </w:r>
+      <w:r>
+        <w:instrText xml:space="preserve"> SEQ Figure \* ARABIC </w:instrText>
+      </w:r>
+      <w:r>
+        <w:fldChar w:fldCharType="separate"/>
+      </w:r>
+      <w:r>
+        <w:rPr>
+          <w:noProof/>
+        </w:rPr>
+        <w:t>2</w:t>
+      </w:r>
+      <w:r>
+        <w:rPr>
+          <w:noProof/>
+        </w:rPr>
+        <w:fldChar w:fldCharType="end"/>
+      </w:r>
+      <w:bookmarkEnd w:id="24"/>
+      <w:r>
+        <w:rPr>
+          <w:noProof/>
+        </w:rPr>
+        <w:t>. Preferences dialog.</w:t>
+      </w:r>
       <w:bookmarkEnd w:id="25"/>
-      <w:r>
-        <w:rPr>
-          <w:noProof/>
-        </w:rPr>
-        <w:t>. Preferences dialog.</w:t>
+    </w:p>
+    <w:p>
+      <w:pPr>
+        <w:pStyle w:val="Heading2"/>
+      </w:pPr>
+      <w:bookmarkStart w:id="26" w:name="_Ref444074399"/>
+      <w:bookmarkStart w:id="27" w:name="_Toc448321948"/>
+      <w:bookmarkStart w:id="28" w:name="_Ref428958089"/>
+      <w:r>
+        <w:t>Cybersecurity Framework Browser</w:t>
       </w:r>
       <w:bookmarkEnd w:id="26"/>
-    </w:p>
-    <w:p>
-      <w:pPr>
-        <w:pStyle w:val="Heading2"/>
-      </w:pPr>
-      <w:bookmarkStart w:id="27" w:name="_Ref444074399"/>
-      <w:bookmarkStart w:id="28" w:name="_Toc448321948"/>
-      <w:bookmarkStart w:id="29" w:name="_Ref428958089"/>
-      <w:r>
-        <w:t>Cybersecurity Framework Browser</w:t>
-      </w:r>
       <w:bookmarkEnd w:id="27"/>
-      <w:bookmarkEnd w:id="28"/>
     </w:p>
     <w:p>
       <w:r>
@@ -6319,224 +6429,237 @@
       <w:pPr>
         <w:pStyle w:val="Caption"/>
       </w:pPr>
-      <w:bookmarkStart w:id="30" w:name="_Ref436732840"/>
-      <w:bookmarkStart w:id="31" w:name="_Toc448321987"/>
+      <w:bookmarkStart w:id="29" w:name="_Ref436732840"/>
+      <w:bookmarkStart w:id="30" w:name="_Toc448321987"/>
       <w:r>
         <w:t xml:space="preserve">Figure </w:t>
       </w:r>
-      <w:fldSimple w:instr=" SEQ Figure \* ARABIC ">
-        <w:r>
-          <w:rPr>
-            <w:noProof/>
-          </w:rPr>
-          <w:t>3</w:t>
-        </w:r>
-      </w:fldSimple>
+      <w:r>
+        <w:fldChar w:fldCharType="begin"/>
+      </w:r>
+      <w:r>
+        <w:instrText xml:space="preserve"> SEQ Figure \* ARABIC </w:instrText>
+      </w:r>
+      <w:r>
+        <w:fldChar w:fldCharType="separate"/>
+      </w:r>
+      <w:r>
+        <w:rPr>
+          <w:noProof/>
+        </w:rPr>
+        <w:t>3</w:t>
+      </w:r>
+      <w:r>
+        <w:rPr>
+          <w:noProof/>
+        </w:rPr>
+        <w:fldChar w:fldCharType="end"/>
+      </w:r>
+      <w:bookmarkEnd w:id="29"/>
+      <w:r>
+        <w:t>. Cyber Framework Browser tab.</w:t>
+      </w:r>
       <w:bookmarkEnd w:id="30"/>
-      <w:r>
-        <w:t>. Cyber Framework Browser tab.</w:t>
-      </w:r>
+    </w:p>
+    <w:p>
+      <w:r>
+        <w:t xml:space="preserve">Below the description of subcategory PR.AC-1 is an “Add to profile” button the user can click on to add PR.AC-1 to the current Framework Profile. If PR.AC-1 had already been added, the button would instead say “Remove from Profile,” and clicking would cause PR.AC-1 to be removed from the current Framework Profile. The current Framework Profile may also be modified using the widgets in the Framework Profile tab, discussed in subsection </w:t>
+      </w:r>
+      <w:r>
+        <w:fldChar w:fldCharType="begin"/>
+      </w:r>
+      <w:r>
+        <w:instrText xml:space="preserve"> REF _Ref436741750 \r \h </w:instrText>
+      </w:r>
+      <w:r>
+        <w:fldChar w:fldCharType="separate"/>
+      </w:r>
+      <w:r>
+        <w:t>3.4</w:t>
+      </w:r>
+      <w:r>
+        <w:fldChar w:fldCharType="end"/>
+      </w:r>
+      <w:r>
+        <w:t>.</w:t>
+      </w:r>
+    </w:p>
+    <w:p>
+      <w:r>
+        <w:t xml:space="preserve">The bottom portion of </w:t>
+      </w:r>
+      <w:r>
+        <w:fldChar w:fldCharType="begin"/>
+      </w:r>
+      <w:r>
+        <w:instrText xml:space="preserve"> REF _Ref436732840 \h </w:instrText>
+      </w:r>
+      <w:r>
+        <w:fldChar w:fldCharType="separate"/>
+      </w:r>
+      <w:r>
+        <w:t xml:space="preserve">Figure </w:t>
+      </w:r>
+      <w:r>
+        <w:rPr>
+          <w:noProof/>
+        </w:rPr>
+        <w:t>3</w:t>
+      </w:r>
+      <w:r>
+        <w:fldChar w:fldCharType="end"/>
+      </w:r>
+      <w:r>
+        <w:t xml:space="preserve"> contains </w:t>
+      </w:r>
+      <w:r>
+        <w:t>button</w:t>
+      </w:r>
+      <w:r>
+        <w:t xml:space="preserve">s corresponding to NIST SP 800-53 security controls referenced by the subcategory PR.AC-1. These security controls include all controls belonging to the Identification and Authorization (IA) family, and security control AC-2 (Account Management) from the Access Control family. The user may click on the “IA family” or AC-2 </w:t>
+      </w:r>
+      <w:r>
+        <w:t>button</w:t>
+      </w:r>
+      <w:r>
+        <w:t>s to search the NIST SP 800-53 online database</w:t>
+      </w:r>
+      <w:r>
+        <w:t xml:space="preserve"> in a new Internet browser tab</w:t>
+      </w:r>
+      <w:r>
+        <w:t>.</w:t>
+      </w:r>
+      <w:r>
+        <w:rPr>
+          <w:rStyle w:val="FootnoteReference"/>
+        </w:rPr>
+        <w:footnoteReference w:id="2"/>
+      </w:r>
+      <w:r>
+        <w:t xml:space="preserve"> </w:t>
+      </w:r>
+      <w:r>
+        <w:t xml:space="preserve">Clicking the </w:t>
+      </w:r>
+      <w:r>
+        <w:t>button</w:t>
+      </w:r>
+      <w:r>
+        <w:t xml:space="preserve"> with the factory image produces a new Internet browser tab with the ICS overlay definition for AC-2</w:t>
+      </w:r>
+      <w:r>
+        <w:t>.</w:t>
+      </w:r>
+      <w:r>
+        <w:rPr>
+          <w:rStyle w:val="FootnoteReference"/>
+        </w:rPr>
+        <w:footnoteReference w:id="3"/>
+      </w:r>
+      <w:r>
+        <w:t xml:space="preserve"> </w:t>
+      </w:r>
+      <w:r>
+        <w:t xml:space="preserve">The user may view all the other Framework Core subcategories that reference AC-2 by clicking the </w:t>
+      </w:r>
+      <w:r>
+        <w:t>button</w:t>
+      </w:r>
+      <w:r>
+        <w:t xml:space="preserve"> with the link image. Doing so causes the user interface to switch to the Cross References tab</w:t>
+      </w:r>
+      <w:r>
+        <w:t xml:space="preserve"> (described in</w:t>
+      </w:r>
+      <w:r>
+        <w:t xml:space="preserve"> subsection </w:t>
+      </w:r>
+      <w:r>
+        <w:fldChar w:fldCharType="begin"/>
+      </w:r>
+      <w:r>
+        <w:instrText xml:space="preserve"> REF _Ref448244970 \r \h </w:instrText>
+      </w:r>
+      <w:r>
+        <w:fldChar w:fldCharType="separate"/>
+      </w:r>
+      <w:r>
+        <w:t>3.3</w:t>
+      </w:r>
+      <w:r>
+        <w:fldChar w:fldCharType="end"/>
+      </w:r>
+      <w:r>
+        <w:t>)</w:t>
+      </w:r>
+      <w:r>
+        <w:t xml:space="preserve">. </w:t>
+      </w:r>
+      <w:r>
+        <w:t>The user may tailor security control AC-2 by c</w:t>
+      </w:r>
+      <w:r>
+        <w:t xml:space="preserve">licking on the </w:t>
+      </w:r>
+      <w:r>
+        <w:t>button</w:t>
+      </w:r>
+      <w:r>
+        <w:t xml:space="preserve"> </w:t>
+      </w:r>
+      <w:r>
+        <w:t>with the needle-and-thread image</w:t>
+      </w:r>
+      <w:r>
+        <w:t>.</w:t>
+      </w:r>
+      <w:r>
+        <w:rPr>
+          <w:rStyle w:val="FootnoteReference"/>
+        </w:rPr>
+        <w:footnoteReference w:id="4"/>
+      </w:r>
+      <w:r>
+        <w:t xml:space="preserve"> Doing so causes the user interface to switch to the Security Control Editor tab (described in</w:t>
+      </w:r>
+      <w:r>
+        <w:t xml:space="preserve"> subsection</w:t>
+      </w:r>
+      <w:r>
+        <w:t xml:space="preserve"> </w:t>
+      </w:r>
+      <w:r>
+        <w:fldChar w:fldCharType="begin"/>
+      </w:r>
+      <w:r>
+        <w:instrText xml:space="preserve"> REF _Ref436741328 \r \h </w:instrText>
+      </w:r>
+      <w:r>
+        <w:fldChar w:fldCharType="separate"/>
+      </w:r>
+      <w:r>
+        <w:t>3.2</w:t>
+      </w:r>
+      <w:r>
+        <w:fldChar w:fldCharType="end"/>
+      </w:r>
+      <w:r>
+        <w:t>).</w:t>
+      </w:r>
+    </w:p>
+    <w:p>
+      <w:pPr>
+        <w:pStyle w:val="Heading2"/>
+      </w:pPr>
+      <w:bookmarkStart w:id="31" w:name="_Ref436741328"/>
+      <w:bookmarkStart w:id="32" w:name="_Toc448321949"/>
+      <w:r>
+        <w:t>Security Control Editor</w:t>
+      </w:r>
+      <w:bookmarkEnd w:id="28"/>
       <w:bookmarkEnd w:id="31"/>
-    </w:p>
-    <w:p>
-      <w:r>
-        <w:t xml:space="preserve">Below the description of subcategory PR.AC-1 is an “Add to profile” button the user can click on to add PR.AC-1 to the current Framework Profile. If PR.AC-1 had already been added, the button would instead say “Remove from Profile,” and clicking would cause PR.AC-1 to be removed from the current Framework Profile. The current Framework Profile may also be modified using the widgets in the Framework Profile tab, discussed in subsection </w:t>
-      </w:r>
-      <w:r>
-        <w:fldChar w:fldCharType="begin"/>
-      </w:r>
-      <w:r>
-        <w:instrText xml:space="preserve"> REF _Ref436741750 \r \h </w:instrText>
-      </w:r>
-      <w:r>
-        <w:fldChar w:fldCharType="separate"/>
-      </w:r>
-      <w:r>
-        <w:t>3.4</w:t>
-      </w:r>
-      <w:r>
-        <w:fldChar w:fldCharType="end"/>
-      </w:r>
-      <w:r>
-        <w:t>.</w:t>
-      </w:r>
-    </w:p>
-    <w:p>
-      <w:r>
-        <w:t xml:space="preserve">The bottom portion of </w:t>
-      </w:r>
-      <w:r>
-        <w:fldChar w:fldCharType="begin"/>
-      </w:r>
-      <w:r>
-        <w:instrText xml:space="preserve"> REF _Ref436732840 \h </w:instrText>
-      </w:r>
-      <w:r>
-        <w:fldChar w:fldCharType="separate"/>
-      </w:r>
-      <w:r>
-        <w:t xml:space="preserve">Figure </w:t>
-      </w:r>
-      <w:r>
-        <w:rPr>
-          <w:noProof/>
-        </w:rPr>
-        <w:t>3</w:t>
-      </w:r>
-      <w:r>
-        <w:fldChar w:fldCharType="end"/>
-    